<commit_message>
knit in updated plot
# 35

thanks, @mcgregorian1 !
</commit_message>
<xml_diff>
--- a/vertical-thermal-review_SI.docx
+++ b/vertical-thermal-review_SI.docx
@@ -317,7 +317,7 @@
       <w:r>
         <w:drawing>
           <wp:inline>
-            <wp:extent cx="5334000" cy="6667500"/>
+            <wp:extent cx="5334000" cy="6400800"/>
             <wp:effectExtent b="0" l="0" r="0" t="0"/>
             <wp:docPr descr="Figure S1. Vertical gradients in micrometeorological conditions for all forested sites in the National Ecological Observatory Network (NEON). Shown are height profiles in July mean ± 1 standard deviation for maximum photosyntehtically active ratiation (PAR), maximum wind speed, minimum humidity, maximum T_{air}, and maximum biological temperature, T_{bio}. Sites are grouped into the following categories: (A) (sub)subtropical and warm temperate broadleaf: …, (B) temperate open/ savanna forests: …, (C) temperate mesic broadleaf forests: …, (D) temperate conifer forests: …, (E) northern and boreal forests: … Issue #35." title="" id="1" name="Picture"/>
             <a:graphic>
@@ -338,7 +338,7 @@
                   <pic:spPr bwMode="auto">
                     <a:xfrm>
                       <a:off x="0" y="0"/>
-                      <a:ext cx="5334000" cy="6667500"/>
+                      <a:ext cx="5334000" cy="6400800"/>
                     </a:xfrm>
                     <a:prstGeom prst="rect">
                       <a:avLst/>

</xml_diff>

<commit_message>
quick pass at big-picture SI needs
issue #53
</commit_message>
<xml_diff>
--- a/vertical-thermal-review_SI.docx
+++ b/vertical-thermal-review_SI.docx
@@ -29,7 +29,7 @@
           <w:bCs/>
           <w:b/>
         </w:rPr>
-        <w:t xml:space="preserve">Authors (so far, not necessarily in final order):</w:t>
+        <w:t xml:space="preserve">Authors:</w:t>
       </w:r>
       <w:r>
         <w:t xml:space="preserve"> </w:t>
@@ -151,6 +151,271 @@
     <w:p>
       <w:pPr>
         <w:pStyle w:val="FirstParagraph"/>
+      </w:pPr>
+      <w:r>
+        <w:t xml:space="preserve">S1 Note:</w:t>
+      </w:r>
+    </w:p>
+    <w:p>
+      <w:pPr>
+        <w:pStyle w:val="BodyText"/>
+      </w:pPr>
+      <w:r>
+        <w:t xml:space="preserve">It is noteworthy that leaf and branch temperatures often differ substantially. For instance, exposed tropical tree bark can be much warmer than leaves</w:t>
+      </w:r>
+      <w:r>
+        <w:t xml:space="preserve"> </w:t>
+      </w:r>
+      <w:r>
+        <w:t xml:space="preserve">(Pau</w:t>
+      </w:r>
+      <w:r>
+        <w:t xml:space="preserve"> </w:t>
+      </w:r>
+      <w:r>
+        <w:rPr>
+          <w:iCs/>
+          <w:i/>
+        </w:rPr>
+        <w:t xml:space="preserve">et al.</w:t>
+      </w:r>
+      <w:r>
+        <w:t xml:space="preserve">, 2018; Johnston</w:t>
+      </w:r>
+      <w:r>
+        <w:t xml:space="preserve"> </w:t>
+      </w:r>
+      <w:r>
+        <w:rPr>
+          <w:iCs/>
+          <w:i/>
+        </w:rPr>
+        <w:t xml:space="preserve">et al.</w:t>
+      </w:r>
+      <w:r>
+        <w:t xml:space="preserve">, 2020; Still</w:t>
+      </w:r>
+      <w:r>
+        <w:t xml:space="preserve"> </w:t>
+      </w:r>
+      <w:r>
+        <w:rPr>
+          <w:iCs/>
+          <w:i/>
+        </w:rPr>
+        <w:t xml:space="preserve">et al.</w:t>
+      </w:r>
+      <w:r>
+        <w:t xml:space="preserve">, 2021)</w:t>
+      </w:r>
+      <w:r>
+        <w:t xml:space="preserve">.</w:t>
+      </w:r>
+      <w:r>
+        <w:t xml:space="preserve"> </w:t>
+      </w:r>
+      <w:r>
+        <w:t xml:space="preserve">Thus, vegetation temperature (</w:t>
+      </w:r>
+      <m:oMath>
+        <m:sSub>
+          <m:e>
+            <m:r>
+              <m:t>T</m:t>
+            </m:r>
+          </m:e>
+          <m:sub>
+            <m:r>
+              <m:t>v</m:t>
+            </m:r>
+            <m:r>
+              <m:t>e</m:t>
+            </m:r>
+            <m:r>
+              <m:t>g</m:t>
+            </m:r>
+          </m:sub>
+        </m:sSub>
+      </m:oMath>
+      <w:r>
+        <w:t xml:space="preserve">) measured using sensors that integrate across both leaves and woody vegetation (e.g., infrared sensors for</w:t>
+      </w:r>
+      <w:r>
+        <w:t xml:space="preserve"> </w:t>
+      </w:r>
+      <m:oMath>
+        <m:sSub>
+          <m:e>
+            <m:r>
+              <m:t>T</m:t>
+            </m:r>
+          </m:e>
+          <m:sub>
+            <m:r>
+              <m:t>v</m:t>
+            </m:r>
+            <m:r>
+              <m:t>e</m:t>
+            </m:r>
+            <m:r>
+              <m:t>g</m:t>
+            </m:r>
+          </m:sub>
+        </m:sSub>
+      </m:oMath>
+      <w:r>
+        <w:t xml:space="preserve"> </w:t>
+      </w:r>
+      <w:r>
+        <w:t xml:space="preserve">at NEON sites, Fig. 2h) does not always equal</w:t>
+      </w:r>
+      <w:r>
+        <w:t xml:space="preserve"> </w:t>
+      </w:r>
+      <m:oMath>
+        <m:sSub>
+          <m:e>
+            <m:r>
+              <m:t>T</m:t>
+            </m:r>
+          </m:e>
+          <m:sub>
+            <m:r>
+              <m:t>l</m:t>
+            </m:r>
+            <m:r>
+              <m:t>e</m:t>
+            </m:r>
+            <m:r>
+              <m:t>a</m:t>
+            </m:r>
+            <m:r>
+              <m:t>f</m:t>
+            </m:r>
+          </m:sub>
+        </m:sSub>
+      </m:oMath>
+      <w:r>
+        <w:t xml:space="preserve">, particularly in settings where leaf area is low relative to woody vegetation (</w:t>
+      </w:r>
+      <w:r>
+        <w:rPr>
+          <w:iCs/>
+          <w:i/>
+        </w:rPr>
+        <w:t xml:space="preserve">i.e.</w:t>
+      </w:r>
+      <w:r>
+        <w:t xml:space="preserve">, low-LAI ecosystems and understories).</w:t>
+      </w:r>
+      <w:r>
+        <w:t xml:space="preserve"> </w:t>
+      </w:r>
+      <w:r>
+        <w:t xml:space="preserve">Recent advances in</w:t>
+      </w:r>
+      <w:r>
+        <w:t xml:space="preserve"> </w:t>
+      </w:r>
+      <m:oMath>
+        <m:sSub>
+          <m:e>
+            <m:r>
+              <m:t>T</m:t>
+            </m:r>
+          </m:e>
+          <m:sub>
+            <m:r>
+              <m:t>l</m:t>
+            </m:r>
+            <m:r>
+              <m:t>e</m:t>
+            </m:r>
+            <m:r>
+              <m:t>a</m:t>
+            </m:r>
+            <m:r>
+              <m:t>f</m:t>
+            </m:r>
+          </m:sub>
+        </m:sSub>
+      </m:oMath>
+      <w:r>
+        <w:t xml:space="preserve"> </w:t>
+      </w:r>
+      <w:r>
+        <w:t xml:space="preserve">modeling (see</w:t>
+      </w:r>
+      <w:r>
+        <w:t xml:space="preserve"> </w:t>
+      </w:r>
+      <w:r>
+        <w:t xml:space="preserve">“</w:t>
+      </w:r>
+      <w:r>
+        <w:t xml:space="preserve">Scaling across Space and Time</w:t>
+      </w:r>
+      <w:r>
+        <w:t xml:space="preserve">”</w:t>
+      </w:r>
+      <w:r>
+        <w:t xml:space="preserve">) will enhance our understanding of large scale</w:t>
+      </w:r>
+      <w:r>
+        <w:t xml:space="preserve"> </w:t>
+      </w:r>
+      <m:oMath>
+        <m:sSub>
+          <m:e>
+            <m:r>
+              <m:t>T</m:t>
+            </m:r>
+          </m:e>
+          <m:sub>
+            <m:r>
+              <m:t>l</m:t>
+            </m:r>
+            <m:r>
+              <m:t>e</m:t>
+            </m:r>
+            <m:r>
+              <m:t>a</m:t>
+            </m:r>
+            <m:r>
+              <m:t>f</m:t>
+            </m:r>
+          </m:sub>
+        </m:sSub>
+      </m:oMath>
+      <w:r>
+        <w:t xml:space="preserve"> </w:t>
+      </w:r>
+      <w:r>
+        <w:t xml:space="preserve">vertical patterns</w:t>
+      </w:r>
+      <w:r>
+        <w:t xml:space="preserve"> </w:t>
+      </w:r>
+      <w:r>
+        <w:t xml:space="preserve">(Still</w:t>
+      </w:r>
+      <w:r>
+        <w:t xml:space="preserve"> </w:t>
+      </w:r>
+      <w:r>
+        <w:rPr>
+          <w:iCs/>
+          <w:i/>
+        </w:rPr>
+        <w:t xml:space="preserve">et al.</w:t>
+      </w:r>
+      <w:r>
+        <w:t xml:space="preserve">, 2021; Maclean &amp; Klinges, 2021)</w:t>
+      </w:r>
+    </w:p>
+    <w:p>
+      <w:pPr>
+        <w:pStyle w:val="BodyText"/>
       </w:pPr>
       <w:r>
         <w:t xml:space="preserve">METHODS ON NEON ANALYSIS GO HERE.</w:t>
@@ -198,7 +463,7 @@
       </w:r>
     </w:p>
     <w:bookmarkEnd w:id="22"/>
-    <w:bookmarkStart w:id="24" w:name="Xa7c37e88eea33e2be91922182aa22173979a9f9"/>
+    <w:bookmarkStart w:id="23" w:name="Xa7c37e88eea33e2be91922182aa22173979a9f9"/>
     <w:p>
       <w:pPr>
         <w:pStyle w:val="Heading1"/>
@@ -212,7 +477,48 @@
         <w:pStyle w:val="FirstParagraph"/>
       </w:pPr>
       <w:r>
-        <w:t xml:space="preserve">METHODS ON TEALEAVES GO HERE.</w:t>
+        <w:t xml:space="preserve">Energy balance for a typical overstory sun leaf and understory shade leaf were modeled in the R package</w:t>
+      </w:r>
+      <w:r>
+        <w:t xml:space="preserve"> </w:t>
+      </w:r>
+      <w:r>
+        <w:rPr>
+          <w:iCs/>
+          <w:i/>
+        </w:rPr>
+        <w:t xml:space="preserve">Tleaves</w:t>
+      </w:r>
+      <w:r>
+        <w:t xml:space="preserve"> </w:t>
+      </w:r>
+      <w:r>
+        <w:t xml:space="preserve">(Muir, 2019)</w:t>
+      </w:r>
+      <w:r>
+        <w:t xml:space="preserve">, parameterized for</w:t>
+      </w:r>
+      <w:r>
+        <w:t xml:space="preserve"> </w:t>
+      </w:r>
+      <w:r>
+        <w:rPr>
+          <w:iCs/>
+          <w:i/>
+        </w:rPr>
+        <w:t xml:space="preserve">Quercus rubra</w:t>
+      </w:r>
+      <w:r>
+        <w:t xml:space="preserve"> </w:t>
+      </w:r>
+      <w:r>
+        <w:t xml:space="preserve">L. leaves at Harvard Forest, MA, USA (**GEOGRAPHIC COORDINATES).</w:t>
+      </w:r>
+      <w:r>
+        <w:t xml:space="preserve"> </w:t>
+      </w:r>
+      <w:r>
+        <w:t xml:space="preserve">Parameters are presented in Table S1.</w:t>
       </w:r>
     </w:p>
     <w:p>
@@ -220,9 +526,114 @@
         <w:pStyle w:val="BodyText"/>
       </w:pPr>
       <w:r>
-        <w:t xml:space="preserve">Energy balance for a normal overstory sun leaf and understory shade leaf were parameterized with biophysical variables from Harvard NEON data documented here: (</w:t>
-      </w:r>
-      <w:hyperlink r:id="rId23">
+        <w:rPr>
+          <w:iCs/>
+          <w:i/>
+        </w:rPr>
+        <w:t xml:space="preserve">Describe where you came up with all the parameters:</w:t>
+      </w:r>
+    </w:p>
+    <w:p>
+      <w:pPr>
+        <w:numPr>
+          <w:ilvl w:val="0"/>
+          <w:numId w:val="1001"/>
+        </w:numPr>
+        <w:pStyle w:val="Compact"/>
+      </w:pPr>
+      <w:r>
+        <w:t xml:space="preserve">micromet from NEON (explain exactly what you used)</w:t>
+      </w:r>
+    </w:p>
+    <w:p>
+      <w:pPr>
+        <w:numPr>
+          <w:ilvl w:val="0"/>
+          <w:numId w:val="1001"/>
+        </w:numPr>
+        <w:pStyle w:val="Compact"/>
+      </w:pPr>
+      <w:r>
+        <w:t xml:space="preserve">leaf characteristic dimension, was measured on</w:t>
+      </w:r>
+      <w:r>
+        <w:t xml:space="preserve"> </w:t>
+      </w:r>
+      <w:r>
+        <w:rPr>
+          <w:iCs/>
+          <w:i/>
+        </w:rPr>
+        <w:t xml:space="preserve">Quercus rubra</w:t>
+      </w:r>
+      <w:r>
+        <w:t xml:space="preserve"> </w:t>
+      </w:r>
+      <w:r>
+        <w:t xml:space="preserve">sun and shade leaf,</w:t>
+      </w:r>
+    </w:p>
+    <w:p>
+      <w:pPr>
+        <w:numPr>
+          <w:ilvl w:val="0"/>
+          <w:numId w:val="1001"/>
+        </w:numPr>
+        <w:pStyle w:val="Compact"/>
+      </w:pPr>
+      <w:r>
+        <w:t xml:space="preserve">stomatal conductance measurements were referred from Tleaves typical sun and shade measurements</w:t>
+      </w:r>
+      <w:r>
+        <w:t xml:space="preserve"> </w:t>
+      </w:r>
+      <w:r>
+        <w:t xml:space="preserve">(Muir, 2019)</w:t>
+      </w:r>
+    </w:p>
+    <w:p>
+      <w:pPr>
+        <w:numPr>
+          <w:ilvl w:val="0"/>
+          <w:numId w:val="1001"/>
+        </w:numPr>
+        <w:pStyle w:val="Compact"/>
+      </w:pPr>
+    </w:p>
+    <w:p>
+      <w:pPr>
+        <w:pStyle w:val="FirstParagraph"/>
+      </w:pPr>
+      <w:r>
+        <w:t xml:space="preserve">For drought scenario, biophysical variables were parameterized similar to normal scenario using Harvard NEON data. Overstory drought PAR values reflect maximum observed Harvard NEON PAR and understory drought reflect 50% increased PAR of understory normal value. Leaf trait measurements for leaf width is the same as normal scenario, stomatal conductance is kept constant at a minimum value of 0.01 umol/m^2/s/Pa for both positions. In each visual, all variables are constant (Biophysical Constants table) except for the independent variable that represents minimum - maximum range.</w:t>
+      </w:r>
+    </w:p>
+    <w:p>
+      <w:r>
+        <w:br w:type="page"/>
+      </w:r>
+    </w:p>
+    <w:bookmarkEnd w:id="23"/>
+    <w:bookmarkStart w:id="25" w:name="table-s1.-tealeaves-parameters"/>
+    <w:p>
+      <w:pPr>
+        <w:pStyle w:val="Heading1"/>
+      </w:pPr>
+      <w:r>
+        <w:t xml:space="preserve">Table S1. Tealeaves parameters</w:t>
+      </w:r>
+    </w:p>
+    <w:p>
+      <w:pPr>
+        <w:pStyle w:val="FirstParagraph"/>
+      </w:pPr>
+      <w:r>
+        <w:t xml:space="preserve">Make a table from this:</w:t>
+      </w:r>
+      <w:r>
+        <w:t xml:space="preserve"> </w:t>
+      </w:r>
+      <w:hyperlink r:id="rId24">
         <w:r>
           <w:rPr>
             <w:rStyle w:val="Hyperlink"/>
@@ -230,78 +641,14 @@
           <w:t xml:space="preserve">https://github.com/EcoClimLab/vertical-thermal-review/blob/master/NEON_height_profiles/HARV_neon_stats.csv</w:t>
         </w:r>
       </w:hyperlink>
-      <w:r>
-        <w:t xml:space="preserve">). Leaf trait measurements for effective leaf width was measured on ~Quercus rubra~ sun and shade leaf, stomatal conductance measurements were refered from Tleaves typical sun and shade measurements</w:t>
-      </w:r>
-      <w:r>
-        <w:t xml:space="preserve"> </w:t>
-      </w:r>
-      <w:r>
-        <w:t xml:space="preserve">(Muir, 2019)</w:t>
-      </w:r>
-      <w:r>
-        <w:t xml:space="preserve"> </w:t>
-      </w:r>
-      <w:r>
-        <w:t xml:space="preserve">and as well</w:t>
-      </w:r>
-      <w:r>
-        <w:t xml:space="preserve"> </w:t>
-      </w:r>
-      <w:r>
-        <w:t xml:space="preserve">Cavender-Bares &amp; Bazzaz (2000)</w:t>
-      </w:r>
-      <w:r>
-        <w:t xml:space="preserve">.</w:t>
-      </w:r>
-    </w:p>
-    <w:p>
-      <w:pPr>
-        <w:pStyle w:val="BodyText"/>
-      </w:pPr>
-      <w:r>
-        <w:t xml:space="preserve">For drought scenario, biophysical variables were parameterized similar to normal scenario using Harvard NEON data. Overstory drought PAR values reflect maximum observed Harvard NEON PAR and understory drought reflect 50% increased PAR of understory normal value. Leaf trait measurements for effective leaf width is the same as normal scenario, stomatal conductance was referred from</w:t>
-      </w:r>
-      <w:r>
-        <w:t xml:space="preserve"> </w:t>
-      </w:r>
-      <w:r>
-        <w:t xml:space="preserve">Cavender-Bares &amp; Bazzaz (2000)</w:t>
-      </w:r>
-      <w:r>
-        <w:t xml:space="preserve">. In each visual, all variables are constant (Biophysical Constants table) except for the independent variable that represents minimum - maximum range.</w:t>
-      </w:r>
     </w:p>
     <w:p>
       <w:r>
         <w:br w:type="page"/>
       </w:r>
     </w:p>
-    <w:bookmarkEnd w:id="24"/>
-    <w:bookmarkStart w:id="25" w:name="Xbc4b05f64e70d3540d2f4125c619714c92a9e87"/>
-    <w:p>
-      <w:pPr>
-        <w:pStyle w:val="Heading1"/>
-      </w:pPr>
-      <w:r>
-        <w:t xml:space="preserve">Appendix S3. Methods for literature review</w:t>
-      </w:r>
-    </w:p>
-    <w:p>
-      <w:pPr>
-        <w:pStyle w:val="FirstParagraph"/>
-      </w:pPr>
-      <w:r>
-        <w:t xml:space="preserve">METHODS ON LIT REVIEW GO HERE.</w:t>
-      </w:r>
-    </w:p>
-    <w:p>
-      <w:r>
-        <w:br w:type="page"/>
-      </w:r>
-    </w:p>
     <w:bookmarkEnd w:id="25"/>
-    <w:bookmarkStart w:id="32" w:name="Xffc62d20bb585bb07718940744d2dd55a3eca0b"/>
+    <w:bookmarkStart w:id="35" w:name="Xffc62d20bb585bb07718940744d2dd55a3eca0b"/>
     <w:p>
       <w:pPr>
         <w:pStyle w:val="Heading1"/>
@@ -438,7 +785,12 @@
         <w:t xml:space="preserve">.</w:t>
       </w:r>
     </w:p>
-    <w:bookmarkStart w:id="31" w:name="references"/>
+    <w:p>
+      <w:r>
+        <w:br w:type="page"/>
+      </w:r>
+    </w:p>
+    <w:bookmarkStart w:id="34" w:name="references"/>
     <w:p>
       <w:pPr>
         <w:pStyle w:val="Heading2"/>
@@ -447,8 +799,8 @@
         <w:t xml:space="preserve">References</w:t>
       </w:r>
     </w:p>
-    <w:bookmarkStart w:id="30" w:name="refs"/>
-    <w:bookmarkStart w:id="28" w:name="X17b069eff5ad7ec48b341c0cc9ca77d7094bb3d"/>
+    <w:bookmarkStart w:id="33" w:name="refs"/>
+    <w:bookmarkStart w:id="28" w:name="ref-johnstonWhatLiesVertical2020"/>
     <w:p>
       <w:pPr>
         <w:pStyle w:val="Bibliography"/>
@@ -460,7 +812,7 @@
           <w:bCs/>
           <w:b/>
         </w:rPr>
-        <w:t xml:space="preserve">Cavender-Bares J</w:t>
+        <w:t xml:space="preserve">Johnston M</w:t>
       </w:r>
       <w:r>
         <w:rPr>
@@ -483,7 +835,76 @@
           <w:bCs/>
           <w:b/>
         </w:rPr>
-        <w:t xml:space="preserve">Bazzaz FA</w:t>
+        <w:t xml:space="preserve">Andreu A</w:t>
+      </w:r>
+      <w:r>
+        <w:rPr>
+          <w:bCs/>
+          <w:b/>
+        </w:rPr>
+        <w:t xml:space="preserve">,</w:t>
+      </w:r>
+      <w:r>
+        <w:rPr>
+          <w:bCs/>
+          <w:b/>
+        </w:rPr>
+        <w:t xml:space="preserve"> </w:t>
+      </w:r>
+      <w:r>
+        <w:rPr>
+          <w:bCs/>
+          <w:b/>
+          <w:bCs/>
+          <w:b/>
+        </w:rPr>
+        <w:t xml:space="preserve">Verfaillie J</w:t>
+      </w:r>
+      <w:r>
+        <w:rPr>
+          <w:bCs/>
+          <w:b/>
+        </w:rPr>
+        <w:t xml:space="preserve">,</w:t>
+      </w:r>
+      <w:r>
+        <w:rPr>
+          <w:bCs/>
+          <w:b/>
+        </w:rPr>
+        <w:t xml:space="preserve"> </w:t>
+      </w:r>
+      <w:r>
+        <w:rPr>
+          <w:bCs/>
+          <w:b/>
+          <w:bCs/>
+          <w:b/>
+        </w:rPr>
+        <w:t xml:space="preserve">Baldocchi DD</w:t>
+      </w:r>
+      <w:r>
+        <w:rPr>
+          <w:bCs/>
+          <w:b/>
+        </w:rPr>
+        <w:t xml:space="preserve">,</w:t>
+      </w:r>
+      <w:r>
+        <w:rPr>
+          <w:bCs/>
+          <w:b/>
+        </w:rPr>
+        <w:t xml:space="preserve"> </w:t>
+      </w:r>
+      <w:r>
+        <w:rPr>
+          <w:bCs/>
+          <w:b/>
+          <w:bCs/>
+          <w:b/>
+        </w:rPr>
+        <w:t xml:space="preserve">Moorcroft PR</w:t>
       </w:r>
       <w:r>
         <w:t xml:space="preserve">.</w:t>
@@ -496,22 +917,120 @@
           <w:bCs/>
           <w:b/>
         </w:rPr>
-        <w:t xml:space="preserve">2000</w:t>
-      </w:r>
-      <w:r>
-        <w:t xml:space="preserve">. Changes in drought response strategies with ontogeny in</w:t>
-      </w:r>
-      <w:r>
-        <w:t xml:space="preserve"> </w:t>
-      </w:r>
-      <w:r>
-        <w:t xml:space="preserve">Quercus</w:t>
-      </w:r>
-      <w:r>
-        <w:t xml:space="preserve"> </w:t>
-      </w:r>
-      <w:r>
-        <w:t xml:space="preserve">rubra: Implications for scaling from seedlings to mature trees.</w:t>
+        <w:t xml:space="preserve">2020</w:t>
+      </w:r>
+      <w:r>
+        <w:t xml:space="preserve">. What</w:t>
+      </w:r>
+      <w:r>
+        <w:t xml:space="preserve"> </w:t>
+      </w:r>
+      <w:r>
+        <w:t xml:space="preserve">Lies Beneath</w:t>
+      </w:r>
+      <w:r>
+        <w:t xml:space="preserve">:</w:t>
+      </w:r>
+      <w:r>
+        <w:t xml:space="preserve"> </w:t>
+      </w:r>
+      <w:r>
+        <w:t xml:space="preserve">Vertical Heterogeneity</w:t>
+      </w:r>
+      <w:r>
+        <w:t xml:space="preserve"> </w:t>
+      </w:r>
+      <w:r>
+        <w:t xml:space="preserve">in</w:t>
+      </w:r>
+      <w:r>
+        <w:t xml:space="preserve"> </w:t>
+      </w:r>
+      <w:r>
+        <w:t xml:space="preserve">Vegetation Canopy Temperatures</w:t>
+      </w:r>
+      <w:r>
+        <w:t xml:space="preserve">.</w:t>
+      </w:r>
+      <w:r>
+        <w:t xml:space="preserve"> </w:t>
+      </w:r>
+      <w:r>
+        <w:rPr>
+          <w:bCs/>
+          <w:b/>
+        </w:rPr>
+        <w:t xml:space="preserve">2020</w:t>
+      </w:r>
+      <w:r>
+        <w:t xml:space="preserve">: B088–03.</w:t>
+      </w:r>
+    </w:p>
+    <w:bookmarkEnd w:id="28"/>
+    <w:bookmarkStart w:id="29" w:name="X100803c3698c24d8f47d72d6048009e4b7089ab"/>
+    <w:p>
+      <w:pPr>
+        <w:pStyle w:val="Bibliography"/>
+      </w:pPr>
+      <w:r>
+        <w:rPr>
+          <w:bCs/>
+          <w:b/>
+          <w:bCs/>
+          <w:b/>
+        </w:rPr>
+        <w:t xml:space="preserve">Maclean IMD</w:t>
+      </w:r>
+      <w:r>
+        <w:rPr>
+          <w:bCs/>
+          <w:b/>
+        </w:rPr>
+        <w:t xml:space="preserve">,</w:t>
+      </w:r>
+      <w:r>
+        <w:rPr>
+          <w:bCs/>
+          <w:b/>
+        </w:rPr>
+        <w:t xml:space="preserve"> </w:t>
+      </w:r>
+      <w:r>
+        <w:rPr>
+          <w:bCs/>
+          <w:b/>
+          <w:bCs/>
+          <w:b/>
+        </w:rPr>
+        <w:t xml:space="preserve">Klinges DH</w:t>
+      </w:r>
+      <w:r>
+        <w:t xml:space="preserve">.</w:t>
+      </w:r>
+      <w:r>
+        <w:t xml:space="preserve"> </w:t>
+      </w:r>
+      <w:r>
+        <w:rPr>
+          <w:bCs/>
+          <w:b/>
+        </w:rPr>
+        <w:t xml:space="preserve">2021</w:t>
+      </w:r>
+      <w:r>
+        <w:t xml:space="preserve">. Microclimc:</w:t>
+      </w:r>
+      <w:r>
+        <w:t xml:space="preserve"> </w:t>
+      </w:r>
+      <w:r>
+        <w:t xml:space="preserve">A</w:t>
+      </w:r>
+      <w:r>
+        <w:t xml:space="preserve"> </w:t>
+      </w:r>
+      <w:r>
+        <w:t xml:space="preserve">mechanistic model of above, below and within-canopy microclimate.</w:t>
       </w:r>
       <w:r>
         <w:t xml:space="preserve"> </w:t>
@@ -521,24 +1040,24 @@
           <w:iCs/>
           <w:i/>
         </w:rPr>
-        <w:t xml:space="preserve">Oecologia</w:t>
-      </w:r>
-      <w:r>
-        <w:t xml:space="preserve"> </w:t>
-      </w:r>
-      <w:r>
-        <w:rPr>
-          <w:bCs/>
-          <w:b/>
-        </w:rPr>
-        <w:t xml:space="preserve">124</w:t>
-      </w:r>
-      <w:r>
-        <w:t xml:space="preserve">: 8–18.</w:t>
-      </w:r>
-    </w:p>
-    <w:bookmarkEnd w:id="28"/>
-    <w:bookmarkStart w:id="29" w:name="ref-muir_tealeaves_2019"/>
+        <w:t xml:space="preserve">Ecological Modelling</w:t>
+      </w:r>
+      <w:r>
+        <w:t xml:space="preserve"> </w:t>
+      </w:r>
+      <w:r>
+        <w:rPr>
+          <w:bCs/>
+          <w:b/>
+        </w:rPr>
+        <w:t xml:space="preserve">451</w:t>
+      </w:r>
+      <w:r>
+        <w:t xml:space="preserve">: 109567.</w:t>
+      </w:r>
+    </w:p>
+    <w:bookmarkEnd w:id="29"/>
+    <w:bookmarkStart w:id="30" w:name="ref-muir_tealeaves_2019"/>
     <w:p>
       <w:pPr>
         <w:pStyle w:val="Bibliography"/>
@@ -604,10 +1123,396 @@
         <w:t xml:space="preserve">.</w:t>
       </w:r>
     </w:p>
-    <w:bookmarkEnd w:id="29"/>
     <w:bookmarkEnd w:id="30"/>
+    <w:bookmarkStart w:id="31" w:name="ref-pauTropicalForestTemperature2018"/>
+    <w:p>
+      <w:pPr>
+        <w:pStyle w:val="Bibliography"/>
+      </w:pPr>
+      <w:r>
+        <w:rPr>
+          <w:bCs/>
+          <w:b/>
+          <w:bCs/>
+          <w:b/>
+        </w:rPr>
+        <w:t xml:space="preserve">Pau S</w:t>
+      </w:r>
+      <w:r>
+        <w:rPr>
+          <w:bCs/>
+          <w:b/>
+        </w:rPr>
+        <w:t xml:space="preserve">,</w:t>
+      </w:r>
+      <w:r>
+        <w:rPr>
+          <w:bCs/>
+          <w:b/>
+        </w:rPr>
+        <w:t xml:space="preserve"> </w:t>
+      </w:r>
+      <w:r>
+        <w:rPr>
+          <w:bCs/>
+          <w:b/>
+          <w:bCs/>
+          <w:b/>
+        </w:rPr>
+        <w:t xml:space="preserve">Detto M</w:t>
+      </w:r>
+      <w:r>
+        <w:rPr>
+          <w:bCs/>
+          <w:b/>
+        </w:rPr>
+        <w:t xml:space="preserve">,</w:t>
+      </w:r>
+      <w:r>
+        <w:rPr>
+          <w:bCs/>
+          <w:b/>
+        </w:rPr>
+        <w:t xml:space="preserve"> </w:t>
+      </w:r>
+      <w:r>
+        <w:rPr>
+          <w:bCs/>
+          <w:b/>
+          <w:bCs/>
+          <w:b/>
+        </w:rPr>
+        <w:t xml:space="preserve">Kim Y</w:t>
+      </w:r>
+      <w:r>
+        <w:rPr>
+          <w:bCs/>
+          <w:b/>
+        </w:rPr>
+        <w:t xml:space="preserve">,</w:t>
+      </w:r>
+      <w:r>
+        <w:rPr>
+          <w:bCs/>
+          <w:b/>
+        </w:rPr>
+        <w:t xml:space="preserve"> </w:t>
+      </w:r>
+      <w:r>
+        <w:rPr>
+          <w:bCs/>
+          <w:b/>
+          <w:bCs/>
+          <w:b/>
+        </w:rPr>
+        <w:t xml:space="preserve">Still CJ</w:t>
+      </w:r>
+      <w:r>
+        <w:t xml:space="preserve">.</w:t>
+      </w:r>
+      <w:r>
+        <w:t xml:space="preserve"> </w:t>
+      </w:r>
+      <w:r>
+        <w:rPr>
+          <w:bCs/>
+          <w:b/>
+        </w:rPr>
+        <w:t xml:space="preserve">2018</w:t>
+      </w:r>
+      <w:r>
+        <w:t xml:space="preserve">. Tropical forest temperature thresholds for gross primary productivity.</w:t>
+      </w:r>
+      <w:r>
+        <w:t xml:space="preserve"> </w:t>
+      </w:r>
+      <w:r>
+        <w:rPr>
+          <w:iCs/>
+          <w:i/>
+        </w:rPr>
+        <w:t xml:space="preserve">Ecosphere</w:t>
+      </w:r>
+      <w:r>
+        <w:t xml:space="preserve"> </w:t>
+      </w:r>
+      <w:r>
+        <w:rPr>
+          <w:bCs/>
+          <w:b/>
+        </w:rPr>
+        <w:t xml:space="preserve">9</w:t>
+      </w:r>
+      <w:r>
+        <w:t xml:space="preserve">: e02311.</w:t>
+      </w:r>
+    </w:p>
     <w:bookmarkEnd w:id="31"/>
+    <w:bookmarkStart w:id="32" w:name="ref-stillImagingCanopyTemperature2021"/>
+    <w:p>
+      <w:pPr>
+        <w:pStyle w:val="Bibliography"/>
+      </w:pPr>
+      <w:r>
+        <w:rPr>
+          <w:bCs/>
+          <w:b/>
+          <w:bCs/>
+          <w:b/>
+        </w:rPr>
+        <w:t xml:space="preserve">Still CJ</w:t>
+      </w:r>
+      <w:r>
+        <w:rPr>
+          <w:bCs/>
+          <w:b/>
+        </w:rPr>
+        <w:t xml:space="preserve">,</w:t>
+      </w:r>
+      <w:r>
+        <w:rPr>
+          <w:bCs/>
+          <w:b/>
+        </w:rPr>
+        <w:t xml:space="preserve"> </w:t>
+      </w:r>
+      <w:r>
+        <w:rPr>
+          <w:bCs/>
+          <w:b/>
+          <w:bCs/>
+          <w:b/>
+        </w:rPr>
+        <w:t xml:space="preserve">Rastogi B</w:t>
+      </w:r>
+      <w:r>
+        <w:rPr>
+          <w:bCs/>
+          <w:b/>
+        </w:rPr>
+        <w:t xml:space="preserve">,</w:t>
+      </w:r>
+      <w:r>
+        <w:rPr>
+          <w:bCs/>
+          <w:b/>
+        </w:rPr>
+        <w:t xml:space="preserve"> </w:t>
+      </w:r>
+      <w:r>
+        <w:rPr>
+          <w:bCs/>
+          <w:b/>
+          <w:bCs/>
+          <w:b/>
+        </w:rPr>
+        <w:t xml:space="preserve">Page GFM</w:t>
+      </w:r>
+      <w:r>
+        <w:rPr>
+          <w:bCs/>
+          <w:b/>
+        </w:rPr>
+        <w:t xml:space="preserve">,</w:t>
+      </w:r>
+      <w:r>
+        <w:rPr>
+          <w:bCs/>
+          <w:b/>
+        </w:rPr>
+        <w:t xml:space="preserve"> </w:t>
+      </w:r>
+      <w:r>
+        <w:rPr>
+          <w:bCs/>
+          <w:b/>
+          <w:bCs/>
+          <w:b/>
+        </w:rPr>
+        <w:t xml:space="preserve">Griffith DM</w:t>
+      </w:r>
+      <w:r>
+        <w:rPr>
+          <w:bCs/>
+          <w:b/>
+        </w:rPr>
+        <w:t xml:space="preserve">,</w:t>
+      </w:r>
+      <w:r>
+        <w:rPr>
+          <w:bCs/>
+          <w:b/>
+        </w:rPr>
+        <w:t xml:space="preserve"> </w:t>
+      </w:r>
+      <w:r>
+        <w:rPr>
+          <w:bCs/>
+          <w:b/>
+          <w:bCs/>
+          <w:b/>
+        </w:rPr>
+        <w:t xml:space="preserve">Sibley A</w:t>
+      </w:r>
+      <w:r>
+        <w:rPr>
+          <w:bCs/>
+          <w:b/>
+        </w:rPr>
+        <w:t xml:space="preserve">,</w:t>
+      </w:r>
+      <w:r>
+        <w:rPr>
+          <w:bCs/>
+          <w:b/>
+        </w:rPr>
+        <w:t xml:space="preserve"> </w:t>
+      </w:r>
+      <w:r>
+        <w:rPr>
+          <w:bCs/>
+          <w:b/>
+          <w:bCs/>
+          <w:b/>
+        </w:rPr>
+        <w:t xml:space="preserve">Schulze M</w:t>
+      </w:r>
+      <w:r>
+        <w:rPr>
+          <w:bCs/>
+          <w:b/>
+        </w:rPr>
+        <w:t xml:space="preserve">,</w:t>
+      </w:r>
+      <w:r>
+        <w:rPr>
+          <w:bCs/>
+          <w:b/>
+        </w:rPr>
+        <w:t xml:space="preserve"> </w:t>
+      </w:r>
+      <w:r>
+        <w:rPr>
+          <w:bCs/>
+          <w:b/>
+          <w:bCs/>
+          <w:b/>
+        </w:rPr>
+        <w:t xml:space="preserve">Hawkins L</w:t>
+      </w:r>
+      <w:r>
+        <w:rPr>
+          <w:bCs/>
+          <w:b/>
+        </w:rPr>
+        <w:t xml:space="preserve">,</w:t>
+      </w:r>
+      <w:r>
+        <w:rPr>
+          <w:bCs/>
+          <w:b/>
+        </w:rPr>
+        <w:t xml:space="preserve"> </w:t>
+      </w:r>
+      <w:r>
+        <w:rPr>
+          <w:bCs/>
+          <w:b/>
+          <w:bCs/>
+          <w:b/>
+        </w:rPr>
+        <w:t xml:space="preserve">Pau S</w:t>
+      </w:r>
+      <w:r>
+        <w:rPr>
+          <w:bCs/>
+          <w:b/>
+        </w:rPr>
+        <w:t xml:space="preserve">,</w:t>
+      </w:r>
+      <w:r>
+        <w:rPr>
+          <w:bCs/>
+          <w:b/>
+        </w:rPr>
+        <w:t xml:space="preserve"> </w:t>
+      </w:r>
+      <w:r>
+        <w:rPr>
+          <w:bCs/>
+          <w:b/>
+          <w:bCs/>
+          <w:b/>
+        </w:rPr>
+        <w:t xml:space="preserve">Detto M</w:t>
+      </w:r>
+      <w:r>
+        <w:rPr>
+          <w:bCs/>
+          <w:b/>
+        </w:rPr>
+        <w:t xml:space="preserve">,</w:t>
+      </w:r>
+      <w:r>
+        <w:rPr>
+          <w:bCs/>
+          <w:b/>
+        </w:rPr>
+        <w:t xml:space="preserve"> </w:t>
+      </w:r>
+      <w:r>
+        <w:rPr>
+          <w:bCs/>
+          <w:b/>
+          <w:bCs/>
+          <w:b/>
+        </w:rPr>
+        <w:t xml:space="preserve">Helliker BR</w:t>
+      </w:r>
+      <w:r>
+        <w:t xml:space="preserve">.</w:t>
+      </w:r>
+      <w:r>
+        <w:t xml:space="preserve"> </w:t>
+      </w:r>
+      <w:r>
+        <w:rPr>
+          <w:bCs/>
+          <w:b/>
+        </w:rPr>
+        <w:t xml:space="preserve">2021</w:t>
+      </w:r>
+      <w:r>
+        <w:t xml:space="preserve">. Imaging canopy temperature: Shedding (thermal) light on ecosystem processes.</w:t>
+      </w:r>
+      <w:r>
+        <w:t xml:space="preserve"> </w:t>
+      </w:r>
+      <w:r>
+        <w:rPr>
+          <w:iCs/>
+          <w:i/>
+        </w:rPr>
+        <w:t xml:space="preserve">New Phytologist</w:t>
+      </w:r>
+      <w:r>
+        <w:t xml:space="preserve"> </w:t>
+      </w:r>
+      <w:r>
+        <w:rPr>
+          <w:bCs/>
+          <w:b/>
+        </w:rPr>
+        <w:t xml:space="preserve">230</w:t>
+      </w:r>
+      <w:r>
+        <w:t xml:space="preserve">: 1746–1753.</w:t>
+      </w:r>
+    </w:p>
     <w:bookmarkEnd w:id="32"/>
+    <w:bookmarkEnd w:id="33"/>
+    <w:bookmarkEnd w:id="34"/>
+    <w:bookmarkEnd w:id="35"/>
     <w:sectPr/>
   </w:body>
 </w:document>
@@ -714,8 +1619,202 @@
       </w:pPr>
     </w:lvl>
   </w:abstractNum>
+  <w:abstractNum w:abstractNumId="991">
+    <w:nsid w:val="ea454b4c"/>
+    <w:multiLevelType w:val="multilevel"/>
+    <w:lvl w:ilvl="0">
+      <w:numFmt w:val="bullet"/>
+      <w:lvlText w:val="•"/>
+      <w:lvlJc w:val="left"/>
+      <w:pPr>
+        <w:ind w:left="720" w:hanging="480"/>
+      </w:pPr>
+    </w:lvl>
+    <w:lvl w:ilvl="1">
+      <w:numFmt w:val="bullet"/>
+      <w:lvlText w:val="–"/>
+      <w:lvlJc w:val="left"/>
+      <w:pPr>
+        <w:ind w:left="1440" w:hanging="480"/>
+      </w:pPr>
+    </w:lvl>
+    <w:lvl w:ilvl="2">
+      <w:numFmt w:val="bullet"/>
+      <w:lvlText w:val="•"/>
+      <w:lvlJc w:val="left"/>
+      <w:pPr>
+        <w:ind w:left="2160" w:hanging="480"/>
+      </w:pPr>
+    </w:lvl>
+    <w:lvl w:ilvl="3">
+      <w:numFmt w:val="bullet"/>
+      <w:lvlText w:val="–"/>
+      <w:lvlJc w:val="left"/>
+      <w:pPr>
+        <w:ind w:left="2880" w:hanging="480"/>
+      </w:pPr>
+    </w:lvl>
+    <w:lvl w:ilvl="4">
+      <w:numFmt w:val="bullet"/>
+      <w:lvlText w:val="•"/>
+      <w:lvlJc w:val="left"/>
+      <w:pPr>
+        <w:ind w:left="3600" w:hanging="480"/>
+      </w:pPr>
+    </w:lvl>
+    <w:lvl w:ilvl="5">
+      <w:numFmt w:val="bullet"/>
+      <w:lvlText w:val="–"/>
+      <w:lvlJc w:val="left"/>
+      <w:pPr>
+        <w:ind w:left="4320" w:hanging="480"/>
+      </w:pPr>
+    </w:lvl>
+    <w:lvl w:ilvl="6">
+      <w:numFmt w:val="bullet"/>
+      <w:lvlText w:val="•"/>
+      <w:lvlJc w:val="left"/>
+      <w:pPr>
+        <w:ind w:left="5040" w:hanging="480"/>
+      </w:pPr>
+    </w:lvl>
+    <w:lvl w:ilvl="7">
+      <w:numFmt w:val="bullet"/>
+      <w:lvlText w:val="–"/>
+      <w:lvlJc w:val="left"/>
+      <w:pPr>
+        <w:ind w:left="5760" w:hanging="480"/>
+      </w:pPr>
+    </w:lvl>
+    <w:lvl w:ilvl="8">
+      <w:numFmt w:val="bullet"/>
+      <w:lvlText w:val="•"/>
+      <w:lvlJc w:val="left"/>
+      <w:pPr>
+        <w:ind w:left="6480" w:hanging="480"/>
+      </w:pPr>
+    </w:lvl>
+  </w:abstractNum>
+  <w:abstractNum w:abstractNumId="99311">
+    <w:nsid w:val="71315dca"/>
+    <w:multiLevelType w:val="multilevel"/>
+    <w:lvl w:ilvl="0">
+      <w:start w:val="1"/>
+      <w:numFmt w:val="decimal"/>
+      <w:lvlText w:val="%1."/>
+      <w:lvlJc w:val="left"/>
+      <w:pPr>
+        <w:ind w:left="720" w:hanging="480"/>
+      </w:pPr>
+    </w:lvl>
+    <w:lvl w:ilvl="1">
+      <w:start w:val="1"/>
+      <w:numFmt w:val="decimal"/>
+      <w:lvlText w:val="%2."/>
+      <w:lvlJc w:val="left"/>
+      <w:pPr>
+        <w:ind w:left="1440" w:hanging="480"/>
+      </w:pPr>
+    </w:lvl>
+    <w:lvl w:ilvl="2">
+      <w:start w:val="1"/>
+      <w:numFmt w:val="decimal"/>
+      <w:lvlText w:val="%3."/>
+      <w:lvlJc w:val="left"/>
+      <w:pPr>
+        <w:ind w:left="2160" w:hanging="480"/>
+      </w:pPr>
+    </w:lvl>
+    <w:lvl w:ilvl="3">
+      <w:start w:val="1"/>
+      <w:numFmt w:val="decimal"/>
+      <w:lvlText w:val="%4."/>
+      <w:lvlJc w:val="left"/>
+      <w:pPr>
+        <w:ind w:left="2880" w:hanging="480"/>
+      </w:pPr>
+    </w:lvl>
+    <w:lvl w:ilvl="4">
+      <w:start w:val="1"/>
+      <w:numFmt w:val="decimal"/>
+      <w:lvlText w:val="%5."/>
+      <w:lvlJc w:val="left"/>
+      <w:pPr>
+        <w:ind w:left="3600" w:hanging="480"/>
+      </w:pPr>
+    </w:lvl>
+    <w:lvl w:ilvl="5">
+      <w:start w:val="1"/>
+      <w:numFmt w:val="decimal"/>
+      <w:lvlText w:val="%6."/>
+      <w:lvlJc w:val="left"/>
+      <w:pPr>
+        <w:ind w:left="4320" w:hanging="480"/>
+      </w:pPr>
+    </w:lvl>
+    <w:lvl w:ilvl="6">
+      <w:start w:val="1"/>
+      <w:numFmt w:val="decimal"/>
+      <w:lvlText w:val="%7."/>
+      <w:lvlJc w:val="left"/>
+      <w:pPr>
+        <w:ind w:left="5040" w:hanging="480"/>
+      </w:pPr>
+    </w:lvl>
+    <w:lvl w:ilvl="7">
+      <w:start w:val="1"/>
+      <w:numFmt w:val="decimal"/>
+      <w:lvlText w:val="%8."/>
+      <w:lvlJc w:val="left"/>
+      <w:pPr>
+        <w:ind w:left="5760" w:hanging="480"/>
+      </w:pPr>
+    </w:lvl>
+    <w:lvl w:ilvl="8">
+      <w:start w:val="1"/>
+      <w:numFmt w:val="decimal"/>
+      <w:lvlText w:val="%9."/>
+      <w:lvlJc w:val="left"/>
+      <w:pPr>
+        <w:ind w:left="6480" w:hanging="480"/>
+      </w:pPr>
+    </w:lvl>
+  </w:abstractNum>
   <w:num w:numId="1000">
     <w:abstractNumId w:val="990"/>
+  </w:num>
+  <w:num w:numId="1001">
+    <w:abstractNumId w:val="991"/>
+  </w:num>
+  <w:num w:numId="1002">
+    <w:abstractNumId w:val="99311"/>
+    <w:lvlOverride w:ilvl="0">
+      <w:startOverride w:val="1"/>
+    </w:lvlOverride>
+    <w:lvlOverride w:ilvl="1">
+      <w:startOverride w:val="1"/>
+    </w:lvlOverride>
+    <w:lvlOverride w:ilvl="2">
+      <w:startOverride w:val="1"/>
+    </w:lvlOverride>
+    <w:lvlOverride w:ilvl="3">
+      <w:startOverride w:val="1"/>
+    </w:lvlOverride>
+    <w:lvlOverride w:ilvl="4">
+      <w:startOverride w:val="1"/>
+    </w:lvlOverride>
+    <w:lvlOverride w:ilvl="5">
+      <w:startOverride w:val="1"/>
+    </w:lvlOverride>
+    <w:lvlOverride w:ilvl="6">
+      <w:startOverride w:val="1"/>
+    </w:lvlOverride>
+    <w:lvlOverride w:ilvl="7">
+      <w:startOverride w:val="1"/>
+    </w:lvlOverride>
+    <w:lvlOverride w:ilvl="8">
+      <w:startOverride w:val="1"/>
+    </w:lvlOverride>
   </w:num>
 </w:numbering>
 </file>

</xml_diff>

<commit_message>
select & order columns for table
</commit_message>
<xml_diff>
--- a/vertical-thermal-review_SI.docx
+++ b/vertical-thermal-review_SI.docx
@@ -650,20 +650,17 @@
         <w:tblLook w:firstRow="1" w:lastRow="0" w:firstColumn="0" w:lastColumn="0" w:noHBand="0" w:noVBand="1"/>
       </w:tblPr>
       <w:tblGrid>
-        <w:gridCol w:w="1080"/>
-        <w:gridCol w:w="1080"/>
-        <w:gridCol w:w="1080"/>
-        <w:gridCol w:w="1080"/>
-        <w:gridCol w:w="1080"/>
-        <w:gridCol w:w="1080"/>
-        <w:gridCol w:w="1080"/>
-        <w:gridCol w:w="1080"/>
-        <w:gridCol w:w="1080"/>
+        <w:gridCol w:w="1761"/>
+        <w:gridCol w:w="1621"/>
+        <w:gridCol w:w="1301"/>
+        <w:gridCol w:w="1251"/>
+        <w:gridCol w:w="1041"/>
+        <w:gridCol w:w="991"/>
       </w:tblGrid>
       <w:tr>
         <w:trPr>
           <w:cantSplit/>
-          <w:trHeight w:val="360" w:hRule="auto"/>
+          <w:trHeight w:val="575" w:hRule="auto"/>
           <w:tblHeader/>
         </w:trPr>
         <w:tc>
@@ -683,18 +680,18 @@
           </w:tcPr>
           <w:p>
             <w:pPr>
-              <w:jc w:val="right"/>
-              <w:spacing w:after="100" w:before="100" w:line="240"/>
-              <w:ind w:firstLine="0" w:left="100" w:right="100"/>
-            </w:pPr>
-            <w:r xmlns:w="http://schemas.openxmlformats.org/wordprocessingml/2006/main" xmlns:wp="http://schemas.openxmlformats.org/drawingml/2006/wordprocessingDrawing" xmlns:r="http://schemas.openxmlformats.org/officeDocument/2006/relationships" xmlns:w14="http://schemas.microsoft.com/office/word/2010/wordml">
-              <w:rPr>
-                <w:rFonts w:ascii="Arial" w:hAnsi="Helvetica" w:eastAsia="Helvetica" w:cs="Helvetica"/>
-                <w:sz w:val="18"/>
-                <w:szCs w:val="18"/>
-                <w:color w:val="000000"/>
-              </w:rPr>
-              <w:t xml:space="preserve">verticalPosition</w:t>
+              <w:jc w:val="left"/>
+              <w:spacing w:after="100" w:before="100" w:line="240"/>
+              <w:ind w:firstLine="0" w:left="100" w:right="100"/>
+            </w:pPr>
+            <w:r xmlns:w="http://schemas.openxmlformats.org/wordprocessingml/2006/main" xmlns:wp="http://schemas.openxmlformats.org/drawingml/2006/wordprocessingDrawing" xmlns:r="http://schemas.openxmlformats.org/officeDocument/2006/relationships" xmlns:w14="http://schemas.microsoft.com/office/word/2010/wordml">
+              <w:rPr>
+                <w:rFonts w:ascii="Arial" w:hAnsi="Helvetica" w:eastAsia="Helvetica" w:cs="Helvetica"/>
+                <w:sz w:val="18"/>
+                <w:szCs w:val="18"/>
+                <w:color w:val="000000"/>
+              </w:rPr>
+              <w:t xml:space="preserve">var</w:t>
             </w:r>
           </w:p>
         </w:tc>
@@ -726,7 +723,7 @@
                 <w:szCs w:val="18"/>
                 <w:color w:val="000000"/>
               </w:rPr>
-              <w:t xml:space="preserve">month_num</w:t>
+              <w:t xml:space="preserve">verticalPosition</w:t>
             </w:r>
           </w:p>
         </w:tc>
@@ -858,107 +855,11 @@
             </w:r>
           </w:p>
         </w:tc>
-        <w:tc>
-          <w:tcPr>
-            <w:tcBorders>
-              <w:bottom w:val="single" w:sz="16" w:space="0" w:color="666666"/>
-              <w:top w:val="single" w:sz="16" w:space="0" w:color="666666"/>
-            </w:tcBorders>
-            <w:shd w:val="clear" w:color="auto" w:fill="FFFFFF"/>
-            <w:tcMar>
-              <w:top w:w="0" w:type="dxa"/>
-              <w:bottom w:w="0" w:type="dxa"/>
-              <w:left w:w="0" w:type="dxa"/>
-              <w:right w:w="0" w:type="dxa"/>
-            </w:tcMar>
-            <w:vAlign w:val="center"/>
-          </w:tcPr>
-          <w:p>
-            <w:pPr>
-              <w:jc w:val="right"/>
-              <w:spacing w:after="100" w:before="100" w:line="240"/>
-              <w:ind w:firstLine="0" w:left="100" w:right="100"/>
-            </w:pPr>
-            <w:r xmlns:w="http://schemas.openxmlformats.org/wordprocessingml/2006/main" xmlns:wp="http://schemas.openxmlformats.org/drawingml/2006/wordprocessingDrawing" xmlns:r="http://schemas.openxmlformats.org/officeDocument/2006/relationships" xmlns:w14="http://schemas.microsoft.com/office/word/2010/wordml">
-              <w:rPr>
-                <w:rFonts w:ascii="Arial" w:hAnsi="Helvetica" w:eastAsia="Helvetica" w:cs="Helvetica"/>
-                <w:sz w:val="18"/>
-                <w:szCs w:val="18"/>
-                <w:color w:val="000000"/>
-              </w:rPr>
-              <w:t xml:space="preserve">norm_height</w:t>
-            </w:r>
-          </w:p>
-        </w:tc>
-        <w:tc>
-          <w:tcPr>
-            <w:tcBorders>
-              <w:bottom w:val="single" w:sz="16" w:space="0" w:color="666666"/>
-              <w:top w:val="single" w:sz="16" w:space="0" w:color="666666"/>
-            </w:tcBorders>
-            <w:shd w:val="clear" w:color="auto" w:fill="FFFFFF"/>
-            <w:tcMar>
-              <w:top w:w="0" w:type="dxa"/>
-              <w:bottom w:w="0" w:type="dxa"/>
-              <w:left w:w="0" w:type="dxa"/>
-              <w:right w:w="0" w:type="dxa"/>
-            </w:tcMar>
-            <w:vAlign w:val="center"/>
-          </w:tcPr>
-          <w:p>
-            <w:pPr>
-              <w:jc w:val="left"/>
-              <w:spacing w:after="100" w:before="100" w:line="240"/>
-              <w:ind w:firstLine="0" w:left="100" w:right="100"/>
-            </w:pPr>
-            <w:r xmlns:w="http://schemas.openxmlformats.org/wordprocessingml/2006/main" xmlns:wp="http://schemas.openxmlformats.org/drawingml/2006/wordprocessingDrawing" xmlns:r="http://schemas.openxmlformats.org/officeDocument/2006/relationships" xmlns:w14="http://schemas.microsoft.com/office/word/2010/wordml">
-              <w:rPr>
-                <w:rFonts w:ascii="Arial" w:hAnsi="Helvetica" w:eastAsia="Helvetica" w:cs="Helvetica"/>
-                <w:sz w:val="18"/>
-                <w:szCs w:val="18"/>
-                <w:color w:val="000000"/>
-              </w:rPr>
-              <w:t xml:space="preserve">month_char</w:t>
-            </w:r>
-          </w:p>
-        </w:tc>
-        <w:tc>
-          <w:tcPr>
-            <w:tcBorders>
-              <w:bottom w:val="single" w:sz="16" w:space="0" w:color="666666"/>
-              <w:top w:val="single" w:sz="16" w:space="0" w:color="666666"/>
-            </w:tcBorders>
-            <w:shd w:val="clear" w:color="auto" w:fill="FFFFFF"/>
-            <w:tcMar>
-              <w:top w:w="0" w:type="dxa"/>
-              <w:bottom w:w="0" w:type="dxa"/>
-              <w:left w:w="0" w:type="dxa"/>
-              <w:right w:w="0" w:type="dxa"/>
-            </w:tcMar>
-            <w:vAlign w:val="center"/>
-          </w:tcPr>
-          <w:p>
-            <w:pPr>
-              <w:jc w:val="left"/>
-              <w:spacing w:after="100" w:before="100" w:line="240"/>
-              <w:ind w:firstLine="0" w:left="100" w:right="100"/>
-            </w:pPr>
-            <w:r xmlns:w="http://schemas.openxmlformats.org/wordprocessingml/2006/main" xmlns:wp="http://schemas.openxmlformats.org/drawingml/2006/wordprocessingDrawing" xmlns:r="http://schemas.openxmlformats.org/officeDocument/2006/relationships" xmlns:w14="http://schemas.microsoft.com/office/word/2010/wordml">
-              <w:rPr>
-                <w:rFonts w:ascii="Arial" w:hAnsi="Helvetica" w:eastAsia="Helvetica" w:cs="Helvetica"/>
-                <w:sz w:val="18"/>
-                <w:szCs w:val="18"/>
-                <w:color w:val="000000"/>
-              </w:rPr>
-              <w:t xml:space="preserve">var</w:t>
-            </w:r>
-          </w:p>
-        </w:tc>
       </w:tr>
       <w:tr>
         <w:trPr>
           <w:cantSplit/>
-          <w:trHeight w:val="360" w:hRule="auto"/>
+          <w:trHeight w:val="577" w:hRule="auto"/>
         </w:trPr>
         <w:tc>
           <w:tcPr>
@@ -974,6 +875,35 @@
           </w:tcPr>
           <w:p>
             <w:pPr>
+              <w:jc w:val="left"/>
+              <w:spacing w:after="100" w:before="100" w:line="240"/>
+              <w:ind w:firstLine="0" w:left="100" w:right="100"/>
+            </w:pPr>
+            <w:r xmlns:w="http://schemas.openxmlformats.org/wordprocessingml/2006/main" xmlns:wp="http://schemas.openxmlformats.org/drawingml/2006/wordprocessingDrawing" xmlns:r="http://schemas.openxmlformats.org/officeDocument/2006/relationships" xmlns:w14="http://schemas.microsoft.com/office/word/2010/wordml">
+              <w:rPr>
+                <w:rFonts w:ascii="Arial" w:hAnsi="Helvetica" w:eastAsia="Helvetica" w:cs="Helvetica"/>
+                <w:sz w:val="18"/>
+                <w:szCs w:val="18"/>
+                <w:color w:val="000000"/>
+              </w:rPr>
+              <w:t xml:space="preserve">windSpeedMean</w:t>
+            </w:r>
+          </w:p>
+        </w:tc>
+        <w:tc>
+          <w:tcPr>
+            <w:tcBorders/>
+            <w:shd w:val="clear" w:color="auto" w:fill="FFFFFF"/>
+            <w:tcMar>
+              <w:top w:w="0" w:type="dxa"/>
+              <w:bottom w:w="0" w:type="dxa"/>
+              <w:left w:w="0" w:type="dxa"/>
+              <w:right w:w="0" w:type="dxa"/>
+            </w:tcMar>
+            <w:vAlign w:val="center"/>
+          </w:tcPr>
+          <w:p>
+            <w:pPr>
               <w:jc w:val="right"/>
               <w:spacing w:after="100" w:before="100" w:line="240"/>
               <w:ind w:firstLine="0" w:left="100" w:right="100"/>
@@ -1014,35 +944,6 @@
                 <w:szCs w:val="18"/>
                 <w:color w:val="000000"/>
               </w:rPr>
-              <w:t xml:space="preserve">7</w:t>
-            </w:r>
-          </w:p>
-        </w:tc>
-        <w:tc>
-          <w:tcPr>
-            <w:tcBorders/>
-            <w:shd w:val="clear" w:color="auto" w:fill="FFFFFF"/>
-            <w:tcMar>
-              <w:top w:w="0" w:type="dxa"/>
-              <w:bottom w:w="0" w:type="dxa"/>
-              <w:left w:w="0" w:type="dxa"/>
-              <w:right w:w="0" w:type="dxa"/>
-            </w:tcMar>
-            <w:vAlign w:val="center"/>
-          </w:tcPr>
-          <w:p>
-            <w:pPr>
-              <w:jc w:val="right"/>
-              <w:spacing w:after="100" w:before="100" w:line="240"/>
-              <w:ind w:firstLine="0" w:left="100" w:right="100"/>
-            </w:pPr>
-            <w:r xmlns:w="http://schemas.openxmlformats.org/wordprocessingml/2006/main" xmlns:wp="http://schemas.openxmlformats.org/drawingml/2006/wordprocessingDrawing" xmlns:r="http://schemas.openxmlformats.org/officeDocument/2006/relationships" xmlns:w14="http://schemas.microsoft.com/office/word/2010/wordml">
-              <w:rPr>
-                <w:rFonts w:ascii="Arial" w:hAnsi="Helvetica" w:eastAsia="Helvetica" w:cs="Helvetica"/>
-                <w:sz w:val="18"/>
-                <w:szCs w:val="18"/>
-                <w:color w:val="000000"/>
-              </w:rPr>
               <w:t xml:space="preserve">0.24</w:t>
             </w:r>
           </w:p>
@@ -1131,93 +1032,6 @@
                 <w:color w:val="000000"/>
               </w:rPr>
               <w:t xml:space="preserve">0.02</w:t>
-            </w:r>
-          </w:p>
-        </w:tc>
-        <w:tc>
-          <w:tcPr>
-            <w:tcBorders/>
-            <w:shd w:val="clear" w:color="auto" w:fill="FFFFFF"/>
-            <w:tcMar>
-              <w:top w:w="0" w:type="dxa"/>
-              <w:bottom w:w="0" w:type="dxa"/>
-              <w:left w:w="0" w:type="dxa"/>
-              <w:right w:w="0" w:type="dxa"/>
-            </w:tcMar>
-            <w:vAlign w:val="center"/>
-          </w:tcPr>
-          <w:p>
-            <w:pPr>
-              <w:jc w:val="right"/>
-              <w:spacing w:after="100" w:before="100" w:line="240"/>
-              <w:ind w:firstLine="0" w:left="100" w:right="100"/>
-            </w:pPr>
-            <w:r xmlns:w="http://schemas.openxmlformats.org/wordprocessingml/2006/main" xmlns:wp="http://schemas.openxmlformats.org/drawingml/2006/wordprocessingDrawing" xmlns:r="http://schemas.openxmlformats.org/officeDocument/2006/relationships" xmlns:w14="http://schemas.microsoft.com/office/word/2010/wordml">
-              <w:rPr>
-                <w:rFonts w:ascii="Arial" w:hAnsi="Helvetica" w:eastAsia="Helvetica" w:cs="Helvetica"/>
-                <w:sz w:val="18"/>
-                <w:szCs w:val="18"/>
-                <w:color w:val="000000"/>
-              </w:rPr>
-              <w:t xml:space="preserve">0.43</w:t>
-            </w:r>
-          </w:p>
-        </w:tc>
-        <w:tc>
-          <w:tcPr>
-            <w:tcBorders/>
-            <w:shd w:val="clear" w:color="auto" w:fill="FFFFFF"/>
-            <w:tcMar>
-              <w:top w:w="0" w:type="dxa"/>
-              <w:bottom w:w="0" w:type="dxa"/>
-              <w:left w:w="0" w:type="dxa"/>
-              <w:right w:w="0" w:type="dxa"/>
-            </w:tcMar>
-            <w:vAlign w:val="center"/>
-          </w:tcPr>
-          <w:p>
-            <w:pPr>
-              <w:jc w:val="left"/>
-              <w:spacing w:after="100" w:before="100" w:line="240"/>
-              <w:ind w:firstLine="0" w:left="100" w:right="100"/>
-            </w:pPr>
-            <w:r xmlns:w="http://schemas.openxmlformats.org/wordprocessingml/2006/main" xmlns:wp="http://schemas.openxmlformats.org/drawingml/2006/wordprocessingDrawing" xmlns:r="http://schemas.openxmlformats.org/officeDocument/2006/relationships" xmlns:w14="http://schemas.microsoft.com/office/word/2010/wordml">
-              <w:rPr>
-                <w:rFonts w:ascii="Arial" w:hAnsi="Helvetica" w:eastAsia="Helvetica" w:cs="Helvetica"/>
-                <w:sz w:val="18"/>
-                <w:szCs w:val="18"/>
-                <w:color w:val="000000"/>
-              </w:rPr>
-              <w:t xml:space="preserve">July</w:t>
-            </w:r>
-          </w:p>
-        </w:tc>
-        <w:tc>
-          <w:tcPr>
-            <w:tcBorders/>
-            <w:shd w:val="clear" w:color="auto" w:fill="FFFFFF"/>
-            <w:tcMar>
-              <w:top w:w="0" w:type="dxa"/>
-              <w:bottom w:w="0" w:type="dxa"/>
-              <w:left w:w="0" w:type="dxa"/>
-              <w:right w:w="0" w:type="dxa"/>
-            </w:tcMar>
-            <w:vAlign w:val="center"/>
-          </w:tcPr>
-          <w:p>
-            <w:pPr>
-              <w:jc w:val="left"/>
-              <w:spacing w:after="100" w:before="100" w:line="240"/>
-              <w:ind w:firstLine="0" w:left="100" w:right="100"/>
-            </w:pPr>
-            <w:r xmlns:w="http://schemas.openxmlformats.org/wordprocessingml/2006/main" xmlns:wp="http://schemas.openxmlformats.org/drawingml/2006/wordprocessingDrawing" xmlns:r="http://schemas.openxmlformats.org/officeDocument/2006/relationships" xmlns:w14="http://schemas.microsoft.com/office/word/2010/wordml">
-              <w:rPr>
-                <w:rFonts w:ascii="Arial" w:hAnsi="Helvetica" w:eastAsia="Helvetica" w:cs="Helvetica"/>
-                <w:sz w:val="18"/>
-                <w:szCs w:val="18"/>
-                <w:color w:val="000000"/>
-              </w:rPr>
-              <w:t xml:space="preserve">windSpeedMean</w:t>
             </w:r>
           </w:p>
         </w:tc>
@@ -1225,7 +1039,7 @@
       <w:tr>
         <w:trPr>
           <w:cantSplit/>
-          <w:trHeight w:val="360" w:hRule="auto"/>
+          <w:trHeight w:val="577" w:hRule="auto"/>
         </w:trPr>
         <w:tc>
           <w:tcPr>
@@ -1241,6 +1055,35 @@
           </w:tcPr>
           <w:p>
             <w:pPr>
+              <w:jc w:val="left"/>
+              <w:spacing w:after="100" w:before="100" w:line="240"/>
+              <w:ind w:firstLine="0" w:left="100" w:right="100"/>
+            </w:pPr>
+            <w:r xmlns:w="http://schemas.openxmlformats.org/wordprocessingml/2006/main" xmlns:wp="http://schemas.openxmlformats.org/drawingml/2006/wordprocessingDrawing" xmlns:r="http://schemas.openxmlformats.org/officeDocument/2006/relationships" xmlns:w14="http://schemas.microsoft.com/office/word/2010/wordml">
+              <w:rPr>
+                <w:rFonts w:ascii="Arial" w:hAnsi="Helvetica" w:eastAsia="Helvetica" w:cs="Helvetica"/>
+                <w:sz w:val="18"/>
+                <w:szCs w:val="18"/>
+                <w:color w:val="000000"/>
+              </w:rPr>
+              <w:t xml:space="preserve">windSpeedMean</w:t>
+            </w:r>
+          </w:p>
+        </w:tc>
+        <w:tc>
+          <w:tcPr>
+            <w:tcBorders/>
+            <w:shd w:val="clear" w:color="auto" w:fill="FFFFFF"/>
+            <w:tcMar>
+              <w:top w:w="0" w:type="dxa"/>
+              <w:bottom w:w="0" w:type="dxa"/>
+              <w:left w:w="0" w:type="dxa"/>
+              <w:right w:w="0" w:type="dxa"/>
+            </w:tcMar>
+            <w:vAlign w:val="center"/>
+          </w:tcPr>
+          <w:p>
+            <w:pPr>
               <w:jc w:val="right"/>
               <w:spacing w:after="100" w:before="100" w:line="240"/>
               <w:ind w:firstLine="0" w:left="100" w:right="100"/>
@@ -1281,35 +1124,6 @@
                 <w:szCs w:val="18"/>
                 <w:color w:val="000000"/>
               </w:rPr>
-              <w:t xml:space="preserve">7</w:t>
-            </w:r>
-          </w:p>
-        </w:tc>
-        <w:tc>
-          <w:tcPr>
-            <w:tcBorders/>
-            <w:shd w:val="clear" w:color="auto" w:fill="FFFFFF"/>
-            <w:tcMar>
-              <w:top w:w="0" w:type="dxa"/>
-              <w:bottom w:w="0" w:type="dxa"/>
-              <w:left w:w="0" w:type="dxa"/>
-              <w:right w:w="0" w:type="dxa"/>
-            </w:tcMar>
-            <w:vAlign w:val="center"/>
-          </w:tcPr>
-          <w:p>
-            <w:pPr>
-              <w:jc w:val="right"/>
-              <w:spacing w:after="100" w:before="100" w:line="240"/>
-              <w:ind w:firstLine="0" w:left="100" w:right="100"/>
-            </w:pPr>
-            <w:r xmlns:w="http://schemas.openxmlformats.org/wordprocessingml/2006/main" xmlns:wp="http://schemas.openxmlformats.org/drawingml/2006/wordprocessingDrawing" xmlns:r="http://schemas.openxmlformats.org/officeDocument/2006/relationships" xmlns:w14="http://schemas.microsoft.com/office/word/2010/wordml">
-              <w:rPr>
-                <w:rFonts w:ascii="Arial" w:hAnsi="Helvetica" w:eastAsia="Helvetica" w:cs="Helvetica"/>
-                <w:sz w:val="18"/>
-                <w:szCs w:val="18"/>
-                <w:color w:val="000000"/>
-              </w:rPr>
               <w:t xml:space="preserve">0.58</w:t>
             </w:r>
           </w:p>
@@ -1398,93 +1212,6 @@
                 <w:color w:val="000000"/>
               </w:rPr>
               <w:t xml:space="preserve">0.04</w:t>
-            </w:r>
-          </w:p>
-        </w:tc>
-        <w:tc>
-          <w:tcPr>
-            <w:tcBorders/>
-            <w:shd w:val="clear" w:color="auto" w:fill="FFFFFF"/>
-            <w:tcMar>
-              <w:top w:w="0" w:type="dxa"/>
-              <w:bottom w:w="0" w:type="dxa"/>
-              <w:left w:w="0" w:type="dxa"/>
-              <w:right w:w="0" w:type="dxa"/>
-            </w:tcMar>
-            <w:vAlign w:val="center"/>
-          </w:tcPr>
-          <w:p>
-            <w:pPr>
-              <w:jc w:val="right"/>
-              <w:spacing w:after="100" w:before="100" w:line="240"/>
-              <w:ind w:firstLine="0" w:left="100" w:right="100"/>
-            </w:pPr>
-            <w:r xmlns:w="http://schemas.openxmlformats.org/wordprocessingml/2006/main" xmlns:wp="http://schemas.openxmlformats.org/drawingml/2006/wordprocessingDrawing" xmlns:r="http://schemas.openxmlformats.org/officeDocument/2006/relationships" xmlns:w14="http://schemas.microsoft.com/office/word/2010/wordml">
-              <w:rPr>
-                <w:rFonts w:ascii="Arial" w:hAnsi="Helvetica" w:eastAsia="Helvetica" w:cs="Helvetica"/>
-                <w:sz w:val="18"/>
-                <w:szCs w:val="18"/>
-                <w:color w:val="000000"/>
-              </w:rPr>
-              <w:t xml:space="preserve">0.87</w:t>
-            </w:r>
-          </w:p>
-        </w:tc>
-        <w:tc>
-          <w:tcPr>
-            <w:tcBorders/>
-            <w:shd w:val="clear" w:color="auto" w:fill="FFFFFF"/>
-            <w:tcMar>
-              <w:top w:w="0" w:type="dxa"/>
-              <w:bottom w:w="0" w:type="dxa"/>
-              <w:left w:w="0" w:type="dxa"/>
-              <w:right w:w="0" w:type="dxa"/>
-            </w:tcMar>
-            <w:vAlign w:val="center"/>
-          </w:tcPr>
-          <w:p>
-            <w:pPr>
-              <w:jc w:val="left"/>
-              <w:spacing w:after="100" w:before="100" w:line="240"/>
-              <w:ind w:firstLine="0" w:left="100" w:right="100"/>
-            </w:pPr>
-            <w:r xmlns:w="http://schemas.openxmlformats.org/wordprocessingml/2006/main" xmlns:wp="http://schemas.openxmlformats.org/drawingml/2006/wordprocessingDrawing" xmlns:r="http://schemas.openxmlformats.org/officeDocument/2006/relationships" xmlns:w14="http://schemas.microsoft.com/office/word/2010/wordml">
-              <w:rPr>
-                <w:rFonts w:ascii="Arial" w:hAnsi="Helvetica" w:eastAsia="Helvetica" w:cs="Helvetica"/>
-                <w:sz w:val="18"/>
-                <w:szCs w:val="18"/>
-                <w:color w:val="000000"/>
-              </w:rPr>
-              <w:t xml:space="preserve">July</w:t>
-            </w:r>
-          </w:p>
-        </w:tc>
-        <w:tc>
-          <w:tcPr>
-            <w:tcBorders/>
-            <w:shd w:val="clear" w:color="auto" w:fill="FFFFFF"/>
-            <w:tcMar>
-              <w:top w:w="0" w:type="dxa"/>
-              <w:bottom w:w="0" w:type="dxa"/>
-              <w:left w:w="0" w:type="dxa"/>
-              <w:right w:w="0" w:type="dxa"/>
-            </w:tcMar>
-            <w:vAlign w:val="center"/>
-          </w:tcPr>
-          <w:p>
-            <w:pPr>
-              <w:jc w:val="left"/>
-              <w:spacing w:after="100" w:before="100" w:line="240"/>
-              <w:ind w:firstLine="0" w:left="100" w:right="100"/>
-            </w:pPr>
-            <w:r xmlns:w="http://schemas.openxmlformats.org/wordprocessingml/2006/main" xmlns:wp="http://schemas.openxmlformats.org/drawingml/2006/wordprocessingDrawing" xmlns:r="http://schemas.openxmlformats.org/officeDocument/2006/relationships" xmlns:w14="http://schemas.microsoft.com/office/word/2010/wordml">
-              <w:rPr>
-                <w:rFonts w:ascii="Arial" w:hAnsi="Helvetica" w:eastAsia="Helvetica" w:cs="Helvetica"/>
-                <w:sz w:val="18"/>
-                <w:szCs w:val="18"/>
-                <w:color w:val="000000"/>
-              </w:rPr>
-              <w:t xml:space="preserve">windSpeedMean</w:t>
             </w:r>
           </w:p>
         </w:tc>
@@ -1492,7 +1219,7 @@
       <w:tr>
         <w:trPr>
           <w:cantSplit/>
-          <w:trHeight w:val="360" w:hRule="auto"/>
+          <w:trHeight w:val="577" w:hRule="auto"/>
         </w:trPr>
         <w:tc>
           <w:tcPr>
@@ -1508,6 +1235,35 @@
           </w:tcPr>
           <w:p>
             <w:pPr>
+              <w:jc w:val="left"/>
+              <w:spacing w:after="100" w:before="100" w:line="240"/>
+              <w:ind w:firstLine="0" w:left="100" w:right="100"/>
+            </w:pPr>
+            <w:r xmlns:w="http://schemas.openxmlformats.org/wordprocessingml/2006/main" xmlns:wp="http://schemas.openxmlformats.org/drawingml/2006/wordprocessingDrawing" xmlns:r="http://schemas.openxmlformats.org/officeDocument/2006/relationships" xmlns:w14="http://schemas.microsoft.com/office/word/2010/wordml">
+              <w:rPr>
+                <w:rFonts w:ascii="Arial" w:hAnsi="Helvetica" w:eastAsia="Helvetica" w:cs="Helvetica"/>
+                <w:sz w:val="18"/>
+                <w:szCs w:val="18"/>
+                <w:color w:val="000000"/>
+              </w:rPr>
+              <w:t xml:space="preserve">windSpeedMean</w:t>
+            </w:r>
+          </w:p>
+        </w:tc>
+        <w:tc>
+          <w:tcPr>
+            <w:tcBorders/>
+            <w:shd w:val="clear" w:color="auto" w:fill="FFFFFF"/>
+            <w:tcMar>
+              <w:top w:w="0" w:type="dxa"/>
+              <w:bottom w:w="0" w:type="dxa"/>
+              <w:left w:w="0" w:type="dxa"/>
+              <w:right w:w="0" w:type="dxa"/>
+            </w:tcMar>
+            <w:vAlign w:val="center"/>
+          </w:tcPr>
+          <w:p>
+            <w:pPr>
               <w:jc w:val="right"/>
               <w:spacing w:after="100" w:before="100" w:line="240"/>
               <w:ind w:firstLine="0" w:left="100" w:right="100"/>
@@ -1548,35 +1304,6 @@
                 <w:szCs w:val="18"/>
                 <w:color w:val="000000"/>
               </w:rPr>
-              <w:t xml:space="preserve">7</w:t>
-            </w:r>
-          </w:p>
-        </w:tc>
-        <w:tc>
-          <w:tcPr>
-            <w:tcBorders/>
-            <w:shd w:val="clear" w:color="auto" w:fill="FFFFFF"/>
-            <w:tcMar>
-              <w:top w:w="0" w:type="dxa"/>
-              <w:bottom w:w="0" w:type="dxa"/>
-              <w:left w:w="0" w:type="dxa"/>
-              <w:right w:w="0" w:type="dxa"/>
-            </w:tcMar>
-            <w:vAlign w:val="center"/>
-          </w:tcPr>
-          <w:p>
-            <w:pPr>
-              <w:jc w:val="right"/>
-              <w:spacing w:after="100" w:before="100" w:line="240"/>
-              <w:ind w:firstLine="0" w:left="100" w:right="100"/>
-            </w:pPr>
-            <w:r xmlns:w="http://schemas.openxmlformats.org/wordprocessingml/2006/main" xmlns:wp="http://schemas.openxmlformats.org/drawingml/2006/wordprocessingDrawing" xmlns:r="http://schemas.openxmlformats.org/officeDocument/2006/relationships" xmlns:w14="http://schemas.microsoft.com/office/word/2010/wordml">
-              <w:rPr>
-                <w:rFonts w:ascii="Arial" w:hAnsi="Helvetica" w:eastAsia="Helvetica" w:cs="Helvetica"/>
-                <w:sz w:val="18"/>
-                <w:szCs w:val="18"/>
-                <w:color w:val="000000"/>
-              </w:rPr>
               <w:t xml:space="preserve">0.53</w:t>
             </w:r>
           </w:p>
@@ -1665,93 +1392,6 @@
                 <w:color w:val="000000"/>
               </w:rPr>
               <w:t xml:space="preserve">0.04</w:t>
-            </w:r>
-          </w:p>
-        </w:tc>
-        <w:tc>
-          <w:tcPr>
-            <w:tcBorders/>
-            <w:shd w:val="clear" w:color="auto" w:fill="FFFFFF"/>
-            <w:tcMar>
-              <w:top w:w="0" w:type="dxa"/>
-              <w:bottom w:w="0" w:type="dxa"/>
-              <w:left w:w="0" w:type="dxa"/>
-              <w:right w:w="0" w:type="dxa"/>
-            </w:tcMar>
-            <w:vAlign w:val="center"/>
-          </w:tcPr>
-          <w:p>
-            <w:pPr>
-              <w:jc w:val="right"/>
-              <w:spacing w:after="100" w:before="100" w:line="240"/>
-              <w:ind w:firstLine="0" w:left="100" w:right="100"/>
-            </w:pPr>
-            <w:r xmlns:w="http://schemas.openxmlformats.org/wordprocessingml/2006/main" xmlns:wp="http://schemas.openxmlformats.org/drawingml/2006/wordprocessingDrawing" xmlns:r="http://schemas.openxmlformats.org/officeDocument/2006/relationships" xmlns:w14="http://schemas.microsoft.com/office/word/2010/wordml">
-              <w:rPr>
-                <w:rFonts w:ascii="Arial" w:hAnsi="Helvetica" w:eastAsia="Helvetica" w:cs="Helvetica"/>
-                <w:sz w:val="18"/>
-                <w:szCs w:val="18"/>
-                <w:color w:val="000000"/>
-              </w:rPr>
-              <w:t xml:space="preserve">1.30</w:t>
-            </w:r>
-          </w:p>
-        </w:tc>
-        <w:tc>
-          <w:tcPr>
-            <w:tcBorders/>
-            <w:shd w:val="clear" w:color="auto" w:fill="FFFFFF"/>
-            <w:tcMar>
-              <w:top w:w="0" w:type="dxa"/>
-              <w:bottom w:w="0" w:type="dxa"/>
-              <w:left w:w="0" w:type="dxa"/>
-              <w:right w:w="0" w:type="dxa"/>
-            </w:tcMar>
-            <w:vAlign w:val="center"/>
-          </w:tcPr>
-          <w:p>
-            <w:pPr>
-              <w:jc w:val="left"/>
-              <w:spacing w:after="100" w:before="100" w:line="240"/>
-              <w:ind w:firstLine="0" w:left="100" w:right="100"/>
-            </w:pPr>
-            <w:r xmlns:w="http://schemas.openxmlformats.org/wordprocessingml/2006/main" xmlns:wp="http://schemas.openxmlformats.org/drawingml/2006/wordprocessingDrawing" xmlns:r="http://schemas.openxmlformats.org/officeDocument/2006/relationships" xmlns:w14="http://schemas.microsoft.com/office/word/2010/wordml">
-              <w:rPr>
-                <w:rFonts w:ascii="Arial" w:hAnsi="Helvetica" w:eastAsia="Helvetica" w:cs="Helvetica"/>
-                <w:sz w:val="18"/>
-                <w:szCs w:val="18"/>
-                <w:color w:val="000000"/>
-              </w:rPr>
-              <w:t xml:space="preserve">July</w:t>
-            </w:r>
-          </w:p>
-        </w:tc>
-        <w:tc>
-          <w:tcPr>
-            <w:tcBorders/>
-            <w:shd w:val="clear" w:color="auto" w:fill="FFFFFF"/>
-            <w:tcMar>
-              <w:top w:w="0" w:type="dxa"/>
-              <w:bottom w:w="0" w:type="dxa"/>
-              <w:left w:w="0" w:type="dxa"/>
-              <w:right w:w="0" w:type="dxa"/>
-            </w:tcMar>
-            <w:vAlign w:val="center"/>
-          </w:tcPr>
-          <w:p>
-            <w:pPr>
-              <w:jc w:val="left"/>
-              <w:spacing w:after="100" w:before="100" w:line="240"/>
-              <w:ind w:firstLine="0" w:left="100" w:right="100"/>
-            </w:pPr>
-            <w:r xmlns:w="http://schemas.openxmlformats.org/wordprocessingml/2006/main" xmlns:wp="http://schemas.openxmlformats.org/drawingml/2006/wordprocessingDrawing" xmlns:r="http://schemas.openxmlformats.org/officeDocument/2006/relationships" xmlns:w14="http://schemas.microsoft.com/office/word/2010/wordml">
-              <w:rPr>
-                <w:rFonts w:ascii="Arial" w:hAnsi="Helvetica" w:eastAsia="Helvetica" w:cs="Helvetica"/>
-                <w:sz w:val="18"/>
-                <w:szCs w:val="18"/>
-                <w:color w:val="000000"/>
-              </w:rPr>
-              <w:t xml:space="preserve">windSpeedMean</w:t>
             </w:r>
           </w:p>
         </w:tc>
@@ -1759,7 +1399,7 @@
       <w:tr>
         <w:trPr>
           <w:cantSplit/>
-          <w:trHeight w:val="360" w:hRule="auto"/>
+          <w:trHeight w:val="577" w:hRule="auto"/>
         </w:trPr>
         <w:tc>
           <w:tcPr>
@@ -1775,6 +1415,35 @@
           </w:tcPr>
           <w:p>
             <w:pPr>
+              <w:jc w:val="left"/>
+              <w:spacing w:after="100" w:before="100" w:line="240"/>
+              <w:ind w:firstLine="0" w:left="100" w:right="100"/>
+            </w:pPr>
+            <w:r xmlns:w="http://schemas.openxmlformats.org/wordprocessingml/2006/main" xmlns:wp="http://schemas.openxmlformats.org/drawingml/2006/wordprocessingDrawing" xmlns:r="http://schemas.openxmlformats.org/officeDocument/2006/relationships" xmlns:w14="http://schemas.microsoft.com/office/word/2010/wordml">
+              <w:rPr>
+                <w:rFonts w:ascii="Arial" w:hAnsi="Helvetica" w:eastAsia="Helvetica" w:cs="Helvetica"/>
+                <w:sz w:val="18"/>
+                <w:szCs w:val="18"/>
+                <w:color w:val="000000"/>
+              </w:rPr>
+              <w:t xml:space="preserve">windSpeedMean</w:t>
+            </w:r>
+          </w:p>
+        </w:tc>
+        <w:tc>
+          <w:tcPr>
+            <w:tcBorders/>
+            <w:shd w:val="clear" w:color="auto" w:fill="FFFFFF"/>
+            <w:tcMar>
+              <w:top w:w="0" w:type="dxa"/>
+              <w:bottom w:w="0" w:type="dxa"/>
+              <w:left w:w="0" w:type="dxa"/>
+              <w:right w:w="0" w:type="dxa"/>
+            </w:tcMar>
+            <w:vAlign w:val="center"/>
+          </w:tcPr>
+          <w:p>
+            <w:pPr>
               <w:jc w:val="right"/>
               <w:spacing w:after="100" w:before="100" w:line="240"/>
               <w:ind w:firstLine="0" w:left="100" w:right="100"/>
@@ -1815,35 +1484,6 @@
                 <w:szCs w:val="18"/>
                 <w:color w:val="000000"/>
               </w:rPr>
-              <w:t xml:space="preserve">7</w:t>
-            </w:r>
-          </w:p>
-        </w:tc>
-        <w:tc>
-          <w:tcPr>
-            <w:tcBorders/>
-            <w:shd w:val="clear" w:color="auto" w:fill="FFFFFF"/>
-            <w:tcMar>
-              <w:top w:w="0" w:type="dxa"/>
-              <w:bottom w:w="0" w:type="dxa"/>
-              <w:left w:w="0" w:type="dxa"/>
-              <w:right w:w="0" w:type="dxa"/>
-            </w:tcMar>
-            <w:vAlign w:val="center"/>
-          </w:tcPr>
-          <w:p>
-            <w:pPr>
-              <w:jc w:val="right"/>
-              <w:spacing w:after="100" w:before="100" w:line="240"/>
-              <w:ind w:firstLine="0" w:left="100" w:right="100"/>
-            </w:pPr>
-            <w:r xmlns:w="http://schemas.openxmlformats.org/wordprocessingml/2006/main" xmlns:wp="http://schemas.openxmlformats.org/drawingml/2006/wordprocessingDrawing" xmlns:r="http://schemas.openxmlformats.org/officeDocument/2006/relationships" xmlns:w14="http://schemas.microsoft.com/office/word/2010/wordml">
-              <w:rPr>
-                <w:rFonts w:ascii="Arial" w:hAnsi="Helvetica" w:eastAsia="Helvetica" w:cs="Helvetica"/>
-                <w:sz w:val="18"/>
-                <w:szCs w:val="18"/>
-                <w:color w:val="000000"/>
-              </w:rPr>
               <w:t xml:space="preserve">1.07</w:t>
             </w:r>
           </w:p>
@@ -1932,93 +1572,6 @@
                 <w:color w:val="000000"/>
               </w:rPr>
               <w:t xml:space="preserve">0.11</w:t>
-            </w:r>
-          </w:p>
-        </w:tc>
-        <w:tc>
-          <w:tcPr>
-            <w:tcBorders/>
-            <w:shd w:val="clear" w:color="auto" w:fill="FFFFFF"/>
-            <w:tcMar>
-              <w:top w:w="0" w:type="dxa"/>
-              <w:bottom w:w="0" w:type="dxa"/>
-              <w:left w:w="0" w:type="dxa"/>
-              <w:right w:w="0" w:type="dxa"/>
-            </w:tcMar>
-            <w:vAlign w:val="center"/>
-          </w:tcPr>
-          <w:p>
-            <w:pPr>
-              <w:jc w:val="right"/>
-              <w:spacing w:after="100" w:before="100" w:line="240"/>
-              <w:ind w:firstLine="0" w:left="100" w:right="100"/>
-            </w:pPr>
-            <w:r xmlns:w="http://schemas.openxmlformats.org/wordprocessingml/2006/main" xmlns:wp="http://schemas.openxmlformats.org/drawingml/2006/wordprocessingDrawing" xmlns:r="http://schemas.openxmlformats.org/officeDocument/2006/relationships" xmlns:w14="http://schemas.microsoft.com/office/word/2010/wordml">
-              <w:rPr>
-                <w:rFonts w:ascii="Arial" w:hAnsi="Helvetica" w:eastAsia="Helvetica" w:cs="Helvetica"/>
-                <w:sz w:val="18"/>
-                <w:szCs w:val="18"/>
-                <w:color w:val="000000"/>
-              </w:rPr>
-              <w:t xml:space="preserve">1.74</w:t>
-            </w:r>
-          </w:p>
-        </w:tc>
-        <w:tc>
-          <w:tcPr>
-            <w:tcBorders/>
-            <w:shd w:val="clear" w:color="auto" w:fill="FFFFFF"/>
-            <w:tcMar>
-              <w:top w:w="0" w:type="dxa"/>
-              <w:bottom w:w="0" w:type="dxa"/>
-              <w:left w:w="0" w:type="dxa"/>
-              <w:right w:w="0" w:type="dxa"/>
-            </w:tcMar>
-            <w:vAlign w:val="center"/>
-          </w:tcPr>
-          <w:p>
-            <w:pPr>
-              <w:jc w:val="left"/>
-              <w:spacing w:after="100" w:before="100" w:line="240"/>
-              <w:ind w:firstLine="0" w:left="100" w:right="100"/>
-            </w:pPr>
-            <w:r xmlns:w="http://schemas.openxmlformats.org/wordprocessingml/2006/main" xmlns:wp="http://schemas.openxmlformats.org/drawingml/2006/wordprocessingDrawing" xmlns:r="http://schemas.openxmlformats.org/officeDocument/2006/relationships" xmlns:w14="http://schemas.microsoft.com/office/word/2010/wordml">
-              <w:rPr>
-                <w:rFonts w:ascii="Arial" w:hAnsi="Helvetica" w:eastAsia="Helvetica" w:cs="Helvetica"/>
-                <w:sz w:val="18"/>
-                <w:szCs w:val="18"/>
-                <w:color w:val="000000"/>
-              </w:rPr>
-              <w:t xml:space="preserve">July</w:t>
-            </w:r>
-          </w:p>
-        </w:tc>
-        <w:tc>
-          <w:tcPr>
-            <w:tcBorders/>
-            <w:shd w:val="clear" w:color="auto" w:fill="FFFFFF"/>
-            <w:tcMar>
-              <w:top w:w="0" w:type="dxa"/>
-              <w:bottom w:w="0" w:type="dxa"/>
-              <w:left w:w="0" w:type="dxa"/>
-              <w:right w:w="0" w:type="dxa"/>
-            </w:tcMar>
-            <w:vAlign w:val="center"/>
-          </w:tcPr>
-          <w:p>
-            <w:pPr>
-              <w:jc w:val="left"/>
-              <w:spacing w:after="100" w:before="100" w:line="240"/>
-              <w:ind w:firstLine="0" w:left="100" w:right="100"/>
-            </w:pPr>
-            <w:r xmlns:w="http://schemas.openxmlformats.org/wordprocessingml/2006/main" xmlns:wp="http://schemas.openxmlformats.org/drawingml/2006/wordprocessingDrawing" xmlns:r="http://schemas.openxmlformats.org/officeDocument/2006/relationships" xmlns:w14="http://schemas.microsoft.com/office/word/2010/wordml">
-              <w:rPr>
-                <w:rFonts w:ascii="Arial" w:hAnsi="Helvetica" w:eastAsia="Helvetica" w:cs="Helvetica"/>
-                <w:sz w:val="18"/>
-                <w:szCs w:val="18"/>
-                <w:color w:val="000000"/>
-              </w:rPr>
-              <w:t xml:space="preserve">windSpeedMean</w:t>
             </w:r>
           </w:p>
         </w:tc>
@@ -2026,7 +1579,7 @@
       <w:tr>
         <w:trPr>
           <w:cantSplit/>
-          <w:trHeight w:val="360" w:hRule="auto"/>
+          <w:trHeight w:val="577" w:hRule="auto"/>
         </w:trPr>
         <w:tc>
           <w:tcPr>
@@ -2042,6 +1595,35 @@
           </w:tcPr>
           <w:p>
             <w:pPr>
+              <w:jc w:val="left"/>
+              <w:spacing w:after="100" w:before="100" w:line="240"/>
+              <w:ind w:firstLine="0" w:left="100" w:right="100"/>
+            </w:pPr>
+            <w:r xmlns:w="http://schemas.openxmlformats.org/wordprocessingml/2006/main" xmlns:wp="http://schemas.openxmlformats.org/drawingml/2006/wordprocessingDrawing" xmlns:r="http://schemas.openxmlformats.org/officeDocument/2006/relationships" xmlns:w14="http://schemas.microsoft.com/office/word/2010/wordml">
+              <w:rPr>
+                <w:rFonts w:ascii="Arial" w:hAnsi="Helvetica" w:eastAsia="Helvetica" w:cs="Helvetica"/>
+                <w:sz w:val="18"/>
+                <w:szCs w:val="18"/>
+                <w:color w:val="000000"/>
+              </w:rPr>
+              <w:t xml:space="preserve">windSpeedMean</w:t>
+            </w:r>
+          </w:p>
+        </w:tc>
+        <w:tc>
+          <w:tcPr>
+            <w:tcBorders/>
+            <w:shd w:val="clear" w:color="auto" w:fill="FFFFFF"/>
+            <w:tcMar>
+              <w:top w:w="0" w:type="dxa"/>
+              <w:bottom w:w="0" w:type="dxa"/>
+              <w:left w:w="0" w:type="dxa"/>
+              <w:right w:w="0" w:type="dxa"/>
+            </w:tcMar>
+            <w:vAlign w:val="center"/>
+          </w:tcPr>
+          <w:p>
+            <w:pPr>
               <w:jc w:val="right"/>
               <w:spacing w:after="100" w:before="100" w:line="240"/>
               <w:ind w:firstLine="0" w:left="100" w:right="100"/>
@@ -2082,35 +1664,6 @@
                 <w:szCs w:val="18"/>
                 <w:color w:val="000000"/>
               </w:rPr>
-              <w:t xml:space="preserve">7</w:t>
-            </w:r>
-          </w:p>
-        </w:tc>
-        <w:tc>
-          <w:tcPr>
-            <w:tcBorders/>
-            <w:shd w:val="clear" w:color="auto" w:fill="FFFFFF"/>
-            <w:tcMar>
-              <w:top w:w="0" w:type="dxa"/>
-              <w:bottom w:w="0" w:type="dxa"/>
-              <w:left w:w="0" w:type="dxa"/>
-              <w:right w:w="0" w:type="dxa"/>
-            </w:tcMar>
-            <w:vAlign w:val="center"/>
-          </w:tcPr>
-          <w:p>
-            <w:pPr>
-              <w:jc w:val="right"/>
-              <w:spacing w:after="100" w:before="100" w:line="240"/>
-              <w:ind w:firstLine="0" w:left="100" w:right="100"/>
-            </w:pPr>
-            <w:r xmlns:w="http://schemas.openxmlformats.org/wordprocessingml/2006/main" xmlns:wp="http://schemas.openxmlformats.org/drawingml/2006/wordprocessingDrawing" xmlns:r="http://schemas.openxmlformats.org/officeDocument/2006/relationships" xmlns:w14="http://schemas.microsoft.com/office/word/2010/wordml">
-              <w:rPr>
-                <w:rFonts w:ascii="Arial" w:hAnsi="Helvetica" w:eastAsia="Helvetica" w:cs="Helvetica"/>
-                <w:sz w:val="18"/>
-                <w:szCs w:val="18"/>
-                <w:color w:val="000000"/>
-              </w:rPr>
               <w:t xml:space="preserve">2.88</w:t>
             </w:r>
           </w:p>
@@ -2199,93 +1752,6 @@
                 <w:color w:val="000000"/>
               </w:rPr>
               <w:t xml:space="preserve">0.37</w:t>
-            </w:r>
-          </w:p>
-        </w:tc>
-        <w:tc>
-          <w:tcPr>
-            <w:tcBorders/>
-            <w:shd w:val="clear" w:color="auto" w:fill="FFFFFF"/>
-            <w:tcMar>
-              <w:top w:w="0" w:type="dxa"/>
-              <w:bottom w:w="0" w:type="dxa"/>
-              <w:left w:w="0" w:type="dxa"/>
-              <w:right w:w="0" w:type="dxa"/>
-            </w:tcMar>
-            <w:vAlign w:val="center"/>
-          </w:tcPr>
-          <w:p>
-            <w:pPr>
-              <w:jc w:val="right"/>
-              <w:spacing w:after="100" w:before="100" w:line="240"/>
-              <w:ind w:firstLine="0" w:left="100" w:right="100"/>
-            </w:pPr>
-            <w:r xmlns:w="http://schemas.openxmlformats.org/wordprocessingml/2006/main" xmlns:wp="http://schemas.openxmlformats.org/drawingml/2006/wordprocessingDrawing" xmlns:r="http://schemas.openxmlformats.org/officeDocument/2006/relationships" xmlns:w14="http://schemas.microsoft.com/office/word/2010/wordml">
-              <w:rPr>
-                <w:rFonts w:ascii="Arial" w:hAnsi="Helvetica" w:eastAsia="Helvetica" w:cs="Helvetica"/>
-                <w:sz w:val="18"/>
-                <w:szCs w:val="18"/>
-                <w:color w:val="000000"/>
-              </w:rPr>
-              <w:t xml:space="preserve">2.17</w:t>
-            </w:r>
-          </w:p>
-        </w:tc>
-        <w:tc>
-          <w:tcPr>
-            <w:tcBorders/>
-            <w:shd w:val="clear" w:color="auto" w:fill="FFFFFF"/>
-            <w:tcMar>
-              <w:top w:w="0" w:type="dxa"/>
-              <w:bottom w:w="0" w:type="dxa"/>
-              <w:left w:w="0" w:type="dxa"/>
-              <w:right w:w="0" w:type="dxa"/>
-            </w:tcMar>
-            <w:vAlign w:val="center"/>
-          </w:tcPr>
-          <w:p>
-            <w:pPr>
-              <w:jc w:val="left"/>
-              <w:spacing w:after="100" w:before="100" w:line="240"/>
-              <w:ind w:firstLine="0" w:left="100" w:right="100"/>
-            </w:pPr>
-            <w:r xmlns:w="http://schemas.openxmlformats.org/wordprocessingml/2006/main" xmlns:wp="http://schemas.openxmlformats.org/drawingml/2006/wordprocessingDrawing" xmlns:r="http://schemas.openxmlformats.org/officeDocument/2006/relationships" xmlns:w14="http://schemas.microsoft.com/office/word/2010/wordml">
-              <w:rPr>
-                <w:rFonts w:ascii="Arial" w:hAnsi="Helvetica" w:eastAsia="Helvetica" w:cs="Helvetica"/>
-                <w:sz w:val="18"/>
-                <w:szCs w:val="18"/>
-                <w:color w:val="000000"/>
-              </w:rPr>
-              <w:t xml:space="preserve">July</w:t>
-            </w:r>
-          </w:p>
-        </w:tc>
-        <w:tc>
-          <w:tcPr>
-            <w:tcBorders/>
-            <w:shd w:val="clear" w:color="auto" w:fill="FFFFFF"/>
-            <w:tcMar>
-              <w:top w:w="0" w:type="dxa"/>
-              <w:bottom w:w="0" w:type="dxa"/>
-              <w:left w:w="0" w:type="dxa"/>
-              <w:right w:w="0" w:type="dxa"/>
-            </w:tcMar>
-            <w:vAlign w:val="center"/>
-          </w:tcPr>
-          <w:p>
-            <w:pPr>
-              <w:jc w:val="left"/>
-              <w:spacing w:after="100" w:before="100" w:line="240"/>
-              <w:ind w:firstLine="0" w:left="100" w:right="100"/>
-            </w:pPr>
-            <w:r xmlns:w="http://schemas.openxmlformats.org/wordprocessingml/2006/main" xmlns:wp="http://schemas.openxmlformats.org/drawingml/2006/wordprocessingDrawing" xmlns:r="http://schemas.openxmlformats.org/officeDocument/2006/relationships" xmlns:w14="http://schemas.microsoft.com/office/word/2010/wordml">
-              <w:rPr>
-                <w:rFonts w:ascii="Arial" w:hAnsi="Helvetica" w:eastAsia="Helvetica" w:cs="Helvetica"/>
-                <w:sz w:val="18"/>
-                <w:szCs w:val="18"/>
-                <w:color w:val="000000"/>
-              </w:rPr>
-              <w:t xml:space="preserve">windSpeedMean</w:t>
             </w:r>
           </w:p>
         </w:tc>
@@ -2293,7 +1759,7 @@
       <w:tr>
         <w:trPr>
           <w:cantSplit/>
-          <w:trHeight w:val="360" w:hRule="auto"/>
+          <w:trHeight w:val="542" w:hRule="auto"/>
         </w:trPr>
         <w:tc>
           <w:tcPr>
@@ -2309,6 +1775,35 @@
           </w:tcPr>
           <w:p>
             <w:pPr>
+              <w:jc w:val="left"/>
+              <w:spacing w:after="100" w:before="100" w:line="240"/>
+              <w:ind w:firstLine="0" w:left="100" w:right="100"/>
+            </w:pPr>
+            <w:r xmlns:w="http://schemas.openxmlformats.org/wordprocessingml/2006/main" xmlns:wp="http://schemas.openxmlformats.org/drawingml/2006/wordprocessingDrawing" xmlns:r="http://schemas.openxmlformats.org/officeDocument/2006/relationships" xmlns:w14="http://schemas.microsoft.com/office/word/2010/wordml">
+              <w:rPr>
+                <w:rFonts w:ascii="Arial" w:hAnsi="Helvetica" w:eastAsia="Helvetica" w:cs="Helvetica"/>
+                <w:sz w:val="18"/>
+                <w:szCs w:val="18"/>
+                <w:color w:val="000000"/>
+              </w:rPr>
+              <w:t xml:space="preserve">RHMean</w:t>
+            </w:r>
+          </w:p>
+        </w:tc>
+        <w:tc>
+          <w:tcPr>
+            <w:tcBorders/>
+            <w:shd w:val="clear" w:color="auto" w:fill="FFFFFF"/>
+            <w:tcMar>
+              <w:top w:w="0" w:type="dxa"/>
+              <w:bottom w:w="0" w:type="dxa"/>
+              <w:left w:w="0" w:type="dxa"/>
+              <w:right w:w="0" w:type="dxa"/>
+            </w:tcMar>
+            <w:vAlign w:val="center"/>
+          </w:tcPr>
+          <w:p>
+            <w:pPr>
               <w:jc w:val="right"/>
               <w:spacing w:after="100" w:before="100" w:line="240"/>
               <w:ind w:firstLine="0" w:left="100" w:right="100"/>
@@ -2349,35 +1844,6 @@
                 <w:szCs w:val="18"/>
                 <w:color w:val="000000"/>
               </w:rPr>
-              <w:t xml:space="preserve">7</w:t>
-            </w:r>
-          </w:p>
-        </w:tc>
-        <w:tc>
-          <w:tcPr>
-            <w:tcBorders/>
-            <w:shd w:val="clear" w:color="auto" w:fill="FFFFFF"/>
-            <w:tcMar>
-              <w:top w:w="0" w:type="dxa"/>
-              <w:bottom w:w="0" w:type="dxa"/>
-              <w:left w:w="0" w:type="dxa"/>
-              <w:right w:w="0" w:type="dxa"/>
-            </w:tcMar>
-            <w:vAlign w:val="center"/>
-          </w:tcPr>
-          <w:p>
-            <w:pPr>
-              <w:jc w:val="right"/>
-              <w:spacing w:after="100" w:before="100" w:line="240"/>
-              <w:ind w:firstLine="0" w:left="100" w:right="100"/>
-            </w:pPr>
-            <w:r xmlns:w="http://schemas.openxmlformats.org/wordprocessingml/2006/main" xmlns:wp="http://schemas.openxmlformats.org/drawingml/2006/wordprocessingDrawing" xmlns:r="http://schemas.openxmlformats.org/officeDocument/2006/relationships" xmlns:w14="http://schemas.microsoft.com/office/word/2010/wordml">
-              <w:rPr>
-                <w:rFonts w:ascii="Arial" w:hAnsi="Helvetica" w:eastAsia="Helvetica" w:cs="Helvetica"/>
-                <w:sz w:val="18"/>
-                <w:szCs w:val="18"/>
-                <w:color w:val="000000"/>
-              </w:rPr>
               <w:t xml:space="preserve">96.83</w:t>
             </w:r>
           </w:p>
@@ -2466,93 +1932,6 @@
                 <w:color w:val="000000"/>
               </w:rPr>
               <w:t xml:space="preserve">14.75</w:t>
-            </w:r>
-          </w:p>
-        </w:tc>
-        <w:tc>
-          <w:tcPr>
-            <w:tcBorders/>
-            <w:shd w:val="clear" w:color="auto" w:fill="FFFFFF"/>
-            <w:tcMar>
-              <w:top w:w="0" w:type="dxa"/>
-              <w:bottom w:w="0" w:type="dxa"/>
-              <w:left w:w="0" w:type="dxa"/>
-              <w:right w:w="0" w:type="dxa"/>
-            </w:tcMar>
-            <w:vAlign w:val="center"/>
-          </w:tcPr>
-          <w:p>
-            <w:pPr>
-              <w:jc w:val="right"/>
-              <w:spacing w:after="100" w:before="100" w:line="240"/>
-              <w:ind w:firstLine="0" w:left="100" w:right="100"/>
-            </w:pPr>
-            <w:r xmlns:w="http://schemas.openxmlformats.org/wordprocessingml/2006/main" xmlns:wp="http://schemas.openxmlformats.org/drawingml/2006/wordprocessingDrawing" xmlns:r="http://schemas.openxmlformats.org/officeDocument/2006/relationships" xmlns:w14="http://schemas.microsoft.com/office/word/2010/wordml">
-              <w:rPr>
-                <w:rFonts w:ascii="Arial" w:hAnsi="Helvetica" w:eastAsia="Helvetica" w:cs="Helvetica"/>
-                <w:sz w:val="18"/>
-                <w:szCs w:val="18"/>
-                <w:color w:val="000000"/>
-              </w:rPr>
-              <w:t xml:space="preserve">0.00</w:t>
-            </w:r>
-          </w:p>
-        </w:tc>
-        <w:tc>
-          <w:tcPr>
-            <w:tcBorders/>
-            <w:shd w:val="clear" w:color="auto" w:fill="FFFFFF"/>
-            <w:tcMar>
-              <w:top w:w="0" w:type="dxa"/>
-              <w:bottom w:w="0" w:type="dxa"/>
-              <w:left w:w="0" w:type="dxa"/>
-              <w:right w:w="0" w:type="dxa"/>
-            </w:tcMar>
-            <w:vAlign w:val="center"/>
-          </w:tcPr>
-          <w:p>
-            <w:pPr>
-              <w:jc w:val="left"/>
-              <w:spacing w:after="100" w:before="100" w:line="240"/>
-              <w:ind w:firstLine="0" w:left="100" w:right="100"/>
-            </w:pPr>
-            <w:r xmlns:w="http://schemas.openxmlformats.org/wordprocessingml/2006/main" xmlns:wp="http://schemas.openxmlformats.org/drawingml/2006/wordprocessingDrawing" xmlns:r="http://schemas.openxmlformats.org/officeDocument/2006/relationships" xmlns:w14="http://schemas.microsoft.com/office/word/2010/wordml">
-              <w:rPr>
-                <w:rFonts w:ascii="Arial" w:hAnsi="Helvetica" w:eastAsia="Helvetica" w:cs="Helvetica"/>
-                <w:sz w:val="18"/>
-                <w:szCs w:val="18"/>
-                <w:color w:val="000000"/>
-              </w:rPr>
-              <w:t xml:space="preserve">July</w:t>
-            </w:r>
-          </w:p>
-        </w:tc>
-        <w:tc>
-          <w:tcPr>
-            <w:tcBorders/>
-            <w:shd w:val="clear" w:color="auto" w:fill="FFFFFF"/>
-            <w:tcMar>
-              <w:top w:w="0" w:type="dxa"/>
-              <w:bottom w:w="0" w:type="dxa"/>
-              <w:left w:w="0" w:type="dxa"/>
-              <w:right w:w="0" w:type="dxa"/>
-            </w:tcMar>
-            <w:vAlign w:val="center"/>
-          </w:tcPr>
-          <w:p>
-            <w:pPr>
-              <w:jc w:val="left"/>
-              <w:spacing w:after="100" w:before="100" w:line="240"/>
-              <w:ind w:firstLine="0" w:left="100" w:right="100"/>
-            </w:pPr>
-            <w:r xmlns:w="http://schemas.openxmlformats.org/wordprocessingml/2006/main" xmlns:wp="http://schemas.openxmlformats.org/drawingml/2006/wordprocessingDrawing" xmlns:r="http://schemas.openxmlformats.org/officeDocument/2006/relationships" xmlns:w14="http://schemas.microsoft.com/office/word/2010/wordml">
-              <w:rPr>
-                <w:rFonts w:ascii="Arial" w:hAnsi="Helvetica" w:eastAsia="Helvetica" w:cs="Helvetica"/>
-                <w:sz w:val="18"/>
-                <w:szCs w:val="18"/>
-                <w:color w:val="000000"/>
-              </w:rPr>
-              <w:t xml:space="preserve">RHMean</w:t>
             </w:r>
           </w:p>
         </w:tc>
@@ -2560,7 +1939,7 @@
       <w:tr>
         <w:trPr>
           <w:cantSplit/>
-          <w:trHeight w:val="360" w:hRule="auto"/>
+          <w:trHeight w:val="542" w:hRule="auto"/>
         </w:trPr>
         <w:tc>
           <w:tcPr>
@@ -2576,6 +1955,35 @@
           </w:tcPr>
           <w:p>
             <w:pPr>
+              <w:jc w:val="left"/>
+              <w:spacing w:after="100" w:before="100" w:line="240"/>
+              <w:ind w:firstLine="0" w:left="100" w:right="100"/>
+            </w:pPr>
+            <w:r xmlns:w="http://schemas.openxmlformats.org/wordprocessingml/2006/main" xmlns:wp="http://schemas.openxmlformats.org/drawingml/2006/wordprocessingDrawing" xmlns:r="http://schemas.openxmlformats.org/officeDocument/2006/relationships" xmlns:w14="http://schemas.microsoft.com/office/word/2010/wordml">
+              <w:rPr>
+                <w:rFonts w:ascii="Arial" w:hAnsi="Helvetica" w:eastAsia="Helvetica" w:cs="Helvetica"/>
+                <w:sz w:val="18"/>
+                <w:szCs w:val="18"/>
+                <w:color w:val="000000"/>
+              </w:rPr>
+              <w:t xml:space="preserve">RHMean</w:t>
+            </w:r>
+          </w:p>
+        </w:tc>
+        <w:tc>
+          <w:tcPr>
+            <w:tcBorders/>
+            <w:shd w:val="clear" w:color="auto" w:fill="FFFFFF"/>
+            <w:tcMar>
+              <w:top w:w="0" w:type="dxa"/>
+              <w:bottom w:w="0" w:type="dxa"/>
+              <w:left w:w="0" w:type="dxa"/>
+              <w:right w:w="0" w:type="dxa"/>
+            </w:tcMar>
+            <w:vAlign w:val="center"/>
+          </w:tcPr>
+          <w:p>
+            <w:pPr>
               <w:jc w:val="right"/>
               <w:spacing w:after="100" w:before="100" w:line="240"/>
               <w:ind w:firstLine="0" w:left="100" w:right="100"/>
@@ -2616,35 +2024,6 @@
                 <w:szCs w:val="18"/>
                 <w:color w:val="000000"/>
               </w:rPr>
-              <w:t xml:space="preserve">7</w:t>
-            </w:r>
-          </w:p>
-        </w:tc>
-        <w:tc>
-          <w:tcPr>
-            <w:tcBorders/>
-            <w:shd w:val="clear" w:color="auto" w:fill="FFFFFF"/>
-            <w:tcMar>
-              <w:top w:w="0" w:type="dxa"/>
-              <w:bottom w:w="0" w:type="dxa"/>
-              <w:left w:w="0" w:type="dxa"/>
-              <w:right w:w="0" w:type="dxa"/>
-            </w:tcMar>
-            <w:vAlign w:val="center"/>
-          </w:tcPr>
-          <w:p>
-            <w:pPr>
-              <w:jc w:val="right"/>
-              <w:spacing w:after="100" w:before="100" w:line="240"/>
-              <w:ind w:firstLine="0" w:left="100" w:right="100"/>
-            </w:pPr>
-            <w:r xmlns:w="http://schemas.openxmlformats.org/wordprocessingml/2006/main" xmlns:wp="http://schemas.openxmlformats.org/drawingml/2006/wordprocessingDrawing" xmlns:r="http://schemas.openxmlformats.org/officeDocument/2006/relationships" xmlns:w14="http://schemas.microsoft.com/office/word/2010/wordml">
-              <w:rPr>
-                <w:rFonts w:ascii="Arial" w:hAnsi="Helvetica" w:eastAsia="Helvetica" w:cs="Helvetica"/>
-                <w:sz w:val="18"/>
-                <w:szCs w:val="18"/>
-                <w:color w:val="000000"/>
-              </w:rPr>
               <w:t xml:space="preserve">90.81</w:t>
             </w:r>
           </w:p>
@@ -2733,93 +2112,6 @@
                 <w:color w:val="000000"/>
               </w:rPr>
               <w:t xml:space="preserve">12.83</w:t>
-            </w:r>
-          </w:p>
-        </w:tc>
-        <w:tc>
-          <w:tcPr>
-            <w:tcBorders/>
-            <w:shd w:val="clear" w:color="auto" w:fill="FFFFFF"/>
-            <w:tcMar>
-              <w:top w:w="0" w:type="dxa"/>
-              <w:bottom w:w="0" w:type="dxa"/>
-              <w:left w:w="0" w:type="dxa"/>
-              <w:right w:w="0" w:type="dxa"/>
-            </w:tcMar>
-            <w:vAlign w:val="center"/>
-          </w:tcPr>
-          <w:p>
-            <w:pPr>
-              <w:jc w:val="right"/>
-              <w:spacing w:after="100" w:before="100" w:line="240"/>
-              <w:ind w:firstLine="0" w:left="100" w:right="100"/>
-            </w:pPr>
-            <w:r xmlns:w="http://schemas.openxmlformats.org/wordprocessingml/2006/main" xmlns:wp="http://schemas.openxmlformats.org/drawingml/2006/wordprocessingDrawing" xmlns:r="http://schemas.openxmlformats.org/officeDocument/2006/relationships" xmlns:w14="http://schemas.microsoft.com/office/word/2010/wordml">
-              <w:rPr>
-                <w:rFonts w:ascii="Arial" w:hAnsi="Helvetica" w:eastAsia="Helvetica" w:cs="Helvetica"/>
-                <w:sz w:val="18"/>
-                <w:szCs w:val="18"/>
-                <w:color w:val="000000"/>
-              </w:rPr>
-              <w:t xml:space="preserve">2.61</w:t>
-            </w:r>
-          </w:p>
-        </w:tc>
-        <w:tc>
-          <w:tcPr>
-            <w:tcBorders/>
-            <w:shd w:val="clear" w:color="auto" w:fill="FFFFFF"/>
-            <w:tcMar>
-              <w:top w:w="0" w:type="dxa"/>
-              <w:bottom w:w="0" w:type="dxa"/>
-              <w:left w:w="0" w:type="dxa"/>
-              <w:right w:w="0" w:type="dxa"/>
-            </w:tcMar>
-            <w:vAlign w:val="center"/>
-          </w:tcPr>
-          <w:p>
-            <w:pPr>
-              <w:jc w:val="left"/>
-              <w:spacing w:after="100" w:before="100" w:line="240"/>
-              <w:ind w:firstLine="0" w:left="100" w:right="100"/>
-            </w:pPr>
-            <w:r xmlns:w="http://schemas.openxmlformats.org/wordprocessingml/2006/main" xmlns:wp="http://schemas.openxmlformats.org/drawingml/2006/wordprocessingDrawing" xmlns:r="http://schemas.openxmlformats.org/officeDocument/2006/relationships" xmlns:w14="http://schemas.microsoft.com/office/word/2010/wordml">
-              <w:rPr>
-                <w:rFonts w:ascii="Arial" w:hAnsi="Helvetica" w:eastAsia="Helvetica" w:cs="Helvetica"/>
-                <w:sz w:val="18"/>
-                <w:szCs w:val="18"/>
-                <w:color w:val="000000"/>
-              </w:rPr>
-              <w:t xml:space="preserve">July</w:t>
-            </w:r>
-          </w:p>
-        </w:tc>
-        <w:tc>
-          <w:tcPr>
-            <w:tcBorders/>
-            <w:shd w:val="clear" w:color="auto" w:fill="FFFFFF"/>
-            <w:tcMar>
-              <w:top w:w="0" w:type="dxa"/>
-              <w:bottom w:w="0" w:type="dxa"/>
-              <w:left w:w="0" w:type="dxa"/>
-              <w:right w:w="0" w:type="dxa"/>
-            </w:tcMar>
-            <w:vAlign w:val="center"/>
-          </w:tcPr>
-          <w:p>
-            <w:pPr>
-              <w:jc w:val="left"/>
-              <w:spacing w:after="100" w:before="100" w:line="240"/>
-              <w:ind w:firstLine="0" w:left="100" w:right="100"/>
-            </w:pPr>
-            <w:r xmlns:w="http://schemas.openxmlformats.org/wordprocessingml/2006/main" xmlns:wp="http://schemas.openxmlformats.org/drawingml/2006/wordprocessingDrawing" xmlns:r="http://schemas.openxmlformats.org/officeDocument/2006/relationships" xmlns:w14="http://schemas.microsoft.com/office/word/2010/wordml">
-              <w:rPr>
-                <w:rFonts w:ascii="Arial" w:hAnsi="Helvetica" w:eastAsia="Helvetica" w:cs="Helvetica"/>
-                <w:sz w:val="18"/>
-                <w:szCs w:val="18"/>
-                <w:color w:val="000000"/>
-              </w:rPr>
-              <w:t xml:space="preserve">RHMean</w:t>
             </w:r>
           </w:p>
         </w:tc>
@@ -2827,7 +2119,7 @@
       <w:tr>
         <w:trPr>
           <w:cantSplit/>
-          <w:trHeight w:val="360" w:hRule="auto"/>
+          <w:trHeight w:val="580" w:hRule="auto"/>
         </w:trPr>
         <w:tc>
           <w:tcPr>
@@ -2843,6 +2135,35 @@
           </w:tcPr>
           <w:p>
             <w:pPr>
+              <w:jc w:val="left"/>
+              <w:spacing w:after="100" w:before="100" w:line="240"/>
+              <w:ind w:firstLine="0" w:left="100" w:right="100"/>
+            </w:pPr>
+            <w:r xmlns:w="http://schemas.openxmlformats.org/wordprocessingml/2006/main" xmlns:wp="http://schemas.openxmlformats.org/drawingml/2006/wordprocessingDrawing" xmlns:r="http://schemas.openxmlformats.org/officeDocument/2006/relationships" xmlns:w14="http://schemas.microsoft.com/office/word/2010/wordml">
+              <w:rPr>
+                <w:rFonts w:ascii="Arial" w:hAnsi="Helvetica" w:eastAsia="Helvetica" w:cs="Helvetica"/>
+                <w:sz w:val="18"/>
+                <w:szCs w:val="18"/>
+                <w:color w:val="000000"/>
+              </w:rPr>
+              <w:t xml:space="preserve">tempSingleMean</w:t>
+            </w:r>
+          </w:p>
+        </w:tc>
+        <w:tc>
+          <w:tcPr>
+            <w:tcBorders/>
+            <w:shd w:val="clear" w:color="auto" w:fill="FFFFFF"/>
+            <w:tcMar>
+              <w:top w:w="0" w:type="dxa"/>
+              <w:bottom w:w="0" w:type="dxa"/>
+              <w:left w:w="0" w:type="dxa"/>
+              <w:right w:w="0" w:type="dxa"/>
+            </w:tcMar>
+            <w:vAlign w:val="center"/>
+          </w:tcPr>
+          <w:p>
+            <w:pPr>
               <w:jc w:val="right"/>
               <w:spacing w:after="100" w:before="100" w:line="240"/>
               <w:ind w:firstLine="0" w:left="100" w:right="100"/>
@@ -2883,35 +2204,6 @@
                 <w:szCs w:val="18"/>
                 <w:color w:val="000000"/>
               </w:rPr>
-              <w:t xml:space="preserve">7</w:t>
-            </w:r>
-          </w:p>
-        </w:tc>
-        <w:tc>
-          <w:tcPr>
-            <w:tcBorders/>
-            <w:shd w:val="clear" w:color="auto" w:fill="FFFFFF"/>
-            <w:tcMar>
-              <w:top w:w="0" w:type="dxa"/>
-              <w:bottom w:w="0" w:type="dxa"/>
-              <w:left w:w="0" w:type="dxa"/>
-              <w:right w:w="0" w:type="dxa"/>
-            </w:tcMar>
-            <w:vAlign w:val="center"/>
-          </w:tcPr>
-          <w:p>
-            <w:pPr>
-              <w:jc w:val="right"/>
-              <w:spacing w:after="100" w:before="100" w:line="240"/>
-              <w:ind w:firstLine="0" w:left="100" w:right="100"/>
-            </w:pPr>
-            <w:r xmlns:w="http://schemas.openxmlformats.org/wordprocessingml/2006/main" xmlns:wp="http://schemas.openxmlformats.org/drawingml/2006/wordprocessingDrawing" xmlns:r="http://schemas.openxmlformats.org/officeDocument/2006/relationships" xmlns:w14="http://schemas.microsoft.com/office/word/2010/wordml">
-              <w:rPr>
-                <w:rFonts w:ascii="Arial" w:hAnsi="Helvetica" w:eastAsia="Helvetica" w:cs="Helvetica"/>
-                <w:sz w:val="18"/>
-                <w:szCs w:val="18"/>
-                <w:color w:val="000000"/>
-              </w:rPr>
               <w:t xml:space="preserve">22.86</w:t>
             </w:r>
           </w:p>
@@ -3000,93 +2292,6 @@
                 <w:color w:val="000000"/>
               </w:rPr>
               <w:t xml:space="preserve">3.95</w:t>
-            </w:r>
-          </w:p>
-        </w:tc>
-        <w:tc>
-          <w:tcPr>
-            <w:tcBorders/>
-            <w:shd w:val="clear" w:color="auto" w:fill="FFFFFF"/>
-            <w:tcMar>
-              <w:top w:w="0" w:type="dxa"/>
-              <w:bottom w:w="0" w:type="dxa"/>
-              <w:left w:w="0" w:type="dxa"/>
-              <w:right w:w="0" w:type="dxa"/>
-            </w:tcMar>
-            <w:vAlign w:val="center"/>
-          </w:tcPr>
-          <w:p>
-            <w:pPr>
-              <w:jc w:val="right"/>
-              <w:spacing w:after="100" w:before="100" w:line="240"/>
-              <w:ind w:firstLine="0" w:left="100" w:right="100"/>
-            </w:pPr>
-            <w:r xmlns:w="http://schemas.openxmlformats.org/wordprocessingml/2006/main" xmlns:wp="http://schemas.openxmlformats.org/drawingml/2006/wordprocessingDrawing" xmlns:r="http://schemas.openxmlformats.org/officeDocument/2006/relationships" xmlns:w14="http://schemas.microsoft.com/office/word/2010/wordml">
-              <w:rPr>
-                <w:rFonts w:ascii="Arial" w:hAnsi="Helvetica" w:eastAsia="Helvetica" w:cs="Helvetica"/>
-                <w:sz w:val="18"/>
-                <w:szCs w:val="18"/>
-                <w:color w:val="000000"/>
-              </w:rPr>
-              <w:t xml:space="preserve">0.43</w:t>
-            </w:r>
-          </w:p>
-        </w:tc>
-        <w:tc>
-          <w:tcPr>
-            <w:tcBorders/>
-            <w:shd w:val="clear" w:color="auto" w:fill="FFFFFF"/>
-            <w:tcMar>
-              <w:top w:w="0" w:type="dxa"/>
-              <w:bottom w:w="0" w:type="dxa"/>
-              <w:left w:w="0" w:type="dxa"/>
-              <w:right w:w="0" w:type="dxa"/>
-            </w:tcMar>
-            <w:vAlign w:val="center"/>
-          </w:tcPr>
-          <w:p>
-            <w:pPr>
-              <w:jc w:val="left"/>
-              <w:spacing w:after="100" w:before="100" w:line="240"/>
-              <w:ind w:firstLine="0" w:left="100" w:right="100"/>
-            </w:pPr>
-            <w:r xmlns:w="http://schemas.openxmlformats.org/wordprocessingml/2006/main" xmlns:wp="http://schemas.openxmlformats.org/drawingml/2006/wordprocessingDrawing" xmlns:r="http://schemas.openxmlformats.org/officeDocument/2006/relationships" xmlns:w14="http://schemas.microsoft.com/office/word/2010/wordml">
-              <w:rPr>
-                <w:rFonts w:ascii="Arial" w:hAnsi="Helvetica" w:eastAsia="Helvetica" w:cs="Helvetica"/>
-                <w:sz w:val="18"/>
-                <w:szCs w:val="18"/>
-                <w:color w:val="000000"/>
-              </w:rPr>
-              <w:t xml:space="preserve">July</w:t>
-            </w:r>
-          </w:p>
-        </w:tc>
-        <w:tc>
-          <w:tcPr>
-            <w:tcBorders/>
-            <w:shd w:val="clear" w:color="auto" w:fill="FFFFFF"/>
-            <w:tcMar>
-              <w:top w:w="0" w:type="dxa"/>
-              <w:bottom w:w="0" w:type="dxa"/>
-              <w:left w:w="0" w:type="dxa"/>
-              <w:right w:w="0" w:type="dxa"/>
-            </w:tcMar>
-            <w:vAlign w:val="center"/>
-          </w:tcPr>
-          <w:p>
-            <w:pPr>
-              <w:jc w:val="left"/>
-              <w:spacing w:after="100" w:before="100" w:line="240"/>
-              <w:ind w:firstLine="0" w:left="100" w:right="100"/>
-            </w:pPr>
-            <w:r xmlns:w="http://schemas.openxmlformats.org/wordprocessingml/2006/main" xmlns:wp="http://schemas.openxmlformats.org/drawingml/2006/wordprocessingDrawing" xmlns:r="http://schemas.openxmlformats.org/officeDocument/2006/relationships" xmlns:w14="http://schemas.microsoft.com/office/word/2010/wordml">
-              <w:rPr>
-                <w:rFonts w:ascii="Arial" w:hAnsi="Helvetica" w:eastAsia="Helvetica" w:cs="Helvetica"/>
-                <w:sz w:val="18"/>
-                <w:szCs w:val="18"/>
-                <w:color w:val="000000"/>
-              </w:rPr>
-              <w:t xml:space="preserve">tempSingleMean</w:t>
             </w:r>
           </w:p>
         </w:tc>
@@ -3094,7 +2299,7 @@
       <w:tr>
         <w:trPr>
           <w:cantSplit/>
-          <w:trHeight w:val="360" w:hRule="auto"/>
+          <w:trHeight w:val="580" w:hRule="auto"/>
         </w:trPr>
         <w:tc>
           <w:tcPr>
@@ -3110,6 +2315,35 @@
           </w:tcPr>
           <w:p>
             <w:pPr>
+              <w:jc w:val="left"/>
+              <w:spacing w:after="100" w:before="100" w:line="240"/>
+              <w:ind w:firstLine="0" w:left="100" w:right="100"/>
+            </w:pPr>
+            <w:r xmlns:w="http://schemas.openxmlformats.org/wordprocessingml/2006/main" xmlns:wp="http://schemas.openxmlformats.org/drawingml/2006/wordprocessingDrawing" xmlns:r="http://schemas.openxmlformats.org/officeDocument/2006/relationships" xmlns:w14="http://schemas.microsoft.com/office/word/2010/wordml">
+              <w:rPr>
+                <w:rFonts w:ascii="Arial" w:hAnsi="Helvetica" w:eastAsia="Helvetica" w:cs="Helvetica"/>
+                <w:sz w:val="18"/>
+                <w:szCs w:val="18"/>
+                <w:color w:val="000000"/>
+              </w:rPr>
+              <w:t xml:space="preserve">tempSingleMean</w:t>
+            </w:r>
+          </w:p>
+        </w:tc>
+        <w:tc>
+          <w:tcPr>
+            <w:tcBorders/>
+            <w:shd w:val="clear" w:color="auto" w:fill="FFFFFF"/>
+            <w:tcMar>
+              <w:top w:w="0" w:type="dxa"/>
+              <w:bottom w:w="0" w:type="dxa"/>
+              <w:left w:w="0" w:type="dxa"/>
+              <w:right w:w="0" w:type="dxa"/>
+            </w:tcMar>
+            <w:vAlign w:val="center"/>
+          </w:tcPr>
+          <w:p>
+            <w:pPr>
               <w:jc w:val="right"/>
               <w:spacing w:after="100" w:before="100" w:line="240"/>
               <w:ind w:firstLine="0" w:left="100" w:right="100"/>
@@ -3150,35 +2384,6 @@
                 <w:szCs w:val="18"/>
                 <w:color w:val="000000"/>
               </w:rPr>
-              <w:t xml:space="preserve">7</w:t>
-            </w:r>
-          </w:p>
-        </w:tc>
-        <w:tc>
-          <w:tcPr>
-            <w:tcBorders/>
-            <w:shd w:val="clear" w:color="auto" w:fill="FFFFFF"/>
-            <w:tcMar>
-              <w:top w:w="0" w:type="dxa"/>
-              <w:bottom w:w="0" w:type="dxa"/>
-              <w:left w:w="0" w:type="dxa"/>
-              <w:right w:w="0" w:type="dxa"/>
-            </w:tcMar>
-            <w:vAlign w:val="center"/>
-          </w:tcPr>
-          <w:p>
-            <w:pPr>
-              <w:jc w:val="right"/>
-              <w:spacing w:after="100" w:before="100" w:line="240"/>
-              <w:ind w:firstLine="0" w:left="100" w:right="100"/>
-            </w:pPr>
-            <w:r xmlns:w="http://schemas.openxmlformats.org/wordprocessingml/2006/main" xmlns:wp="http://schemas.openxmlformats.org/drawingml/2006/wordprocessingDrawing" xmlns:r="http://schemas.openxmlformats.org/officeDocument/2006/relationships" xmlns:w14="http://schemas.microsoft.com/office/word/2010/wordml">
-              <w:rPr>
-                <w:rFonts w:ascii="Arial" w:hAnsi="Helvetica" w:eastAsia="Helvetica" w:cs="Helvetica"/>
-                <w:sz w:val="18"/>
-                <w:szCs w:val="18"/>
-                <w:color w:val="000000"/>
-              </w:rPr>
               <w:t xml:space="preserve">24.44</w:t>
             </w:r>
           </w:p>
@@ -3267,93 +2472,6 @@
                 <w:color w:val="000000"/>
               </w:rPr>
               <w:t xml:space="preserve">3.05</w:t>
-            </w:r>
-          </w:p>
-        </w:tc>
-        <w:tc>
-          <w:tcPr>
-            <w:tcBorders/>
-            <w:shd w:val="clear" w:color="auto" w:fill="FFFFFF"/>
-            <w:tcMar>
-              <w:top w:w="0" w:type="dxa"/>
-              <w:bottom w:w="0" w:type="dxa"/>
-              <w:left w:w="0" w:type="dxa"/>
-              <w:right w:w="0" w:type="dxa"/>
-            </w:tcMar>
-            <w:vAlign w:val="center"/>
-          </w:tcPr>
-          <w:p>
-            <w:pPr>
-              <w:jc w:val="right"/>
-              <w:spacing w:after="100" w:before="100" w:line="240"/>
-              <w:ind w:firstLine="0" w:left="100" w:right="100"/>
-            </w:pPr>
-            <w:r xmlns:w="http://schemas.openxmlformats.org/wordprocessingml/2006/main" xmlns:wp="http://schemas.openxmlformats.org/drawingml/2006/wordprocessingDrawing" xmlns:r="http://schemas.openxmlformats.org/officeDocument/2006/relationships" xmlns:w14="http://schemas.microsoft.com/office/word/2010/wordml">
-              <w:rPr>
-                <w:rFonts w:ascii="Arial" w:hAnsi="Helvetica" w:eastAsia="Helvetica" w:cs="Helvetica"/>
-                <w:sz w:val="18"/>
-                <w:szCs w:val="18"/>
-                <w:color w:val="000000"/>
-              </w:rPr>
-              <w:t xml:space="preserve">0.87</w:t>
-            </w:r>
-          </w:p>
-        </w:tc>
-        <w:tc>
-          <w:tcPr>
-            <w:tcBorders/>
-            <w:shd w:val="clear" w:color="auto" w:fill="FFFFFF"/>
-            <w:tcMar>
-              <w:top w:w="0" w:type="dxa"/>
-              <w:bottom w:w="0" w:type="dxa"/>
-              <w:left w:w="0" w:type="dxa"/>
-              <w:right w:w="0" w:type="dxa"/>
-            </w:tcMar>
-            <w:vAlign w:val="center"/>
-          </w:tcPr>
-          <w:p>
-            <w:pPr>
-              <w:jc w:val="left"/>
-              <w:spacing w:after="100" w:before="100" w:line="240"/>
-              <w:ind w:firstLine="0" w:left="100" w:right="100"/>
-            </w:pPr>
-            <w:r xmlns:w="http://schemas.openxmlformats.org/wordprocessingml/2006/main" xmlns:wp="http://schemas.openxmlformats.org/drawingml/2006/wordprocessingDrawing" xmlns:r="http://schemas.openxmlformats.org/officeDocument/2006/relationships" xmlns:w14="http://schemas.microsoft.com/office/word/2010/wordml">
-              <w:rPr>
-                <w:rFonts w:ascii="Arial" w:hAnsi="Helvetica" w:eastAsia="Helvetica" w:cs="Helvetica"/>
-                <w:sz w:val="18"/>
-                <w:szCs w:val="18"/>
-                <w:color w:val="000000"/>
-              </w:rPr>
-              <w:t xml:space="preserve">July</w:t>
-            </w:r>
-          </w:p>
-        </w:tc>
-        <w:tc>
-          <w:tcPr>
-            <w:tcBorders/>
-            <w:shd w:val="clear" w:color="auto" w:fill="FFFFFF"/>
-            <w:tcMar>
-              <w:top w:w="0" w:type="dxa"/>
-              <w:bottom w:w="0" w:type="dxa"/>
-              <w:left w:w="0" w:type="dxa"/>
-              <w:right w:w="0" w:type="dxa"/>
-            </w:tcMar>
-            <w:vAlign w:val="center"/>
-          </w:tcPr>
-          <w:p>
-            <w:pPr>
-              <w:jc w:val="left"/>
-              <w:spacing w:after="100" w:before="100" w:line="240"/>
-              <w:ind w:firstLine="0" w:left="100" w:right="100"/>
-            </w:pPr>
-            <w:r xmlns:w="http://schemas.openxmlformats.org/wordprocessingml/2006/main" xmlns:wp="http://schemas.openxmlformats.org/drawingml/2006/wordprocessingDrawing" xmlns:r="http://schemas.openxmlformats.org/officeDocument/2006/relationships" xmlns:w14="http://schemas.microsoft.com/office/word/2010/wordml">
-              <w:rPr>
-                <w:rFonts w:ascii="Arial" w:hAnsi="Helvetica" w:eastAsia="Helvetica" w:cs="Helvetica"/>
-                <w:sz w:val="18"/>
-                <w:szCs w:val="18"/>
-                <w:color w:val="000000"/>
-              </w:rPr>
-              <w:t xml:space="preserve">tempSingleMean</w:t>
             </w:r>
           </w:p>
         </w:tc>
@@ -3361,7 +2479,7 @@
       <w:tr>
         <w:trPr>
           <w:cantSplit/>
-          <w:trHeight w:val="360" w:hRule="auto"/>
+          <w:trHeight w:val="580" w:hRule="auto"/>
         </w:trPr>
         <w:tc>
           <w:tcPr>
@@ -3377,6 +2495,35 @@
           </w:tcPr>
           <w:p>
             <w:pPr>
+              <w:jc w:val="left"/>
+              <w:spacing w:after="100" w:before="100" w:line="240"/>
+              <w:ind w:firstLine="0" w:left="100" w:right="100"/>
+            </w:pPr>
+            <w:r xmlns:w="http://schemas.openxmlformats.org/wordprocessingml/2006/main" xmlns:wp="http://schemas.openxmlformats.org/drawingml/2006/wordprocessingDrawing" xmlns:r="http://schemas.openxmlformats.org/officeDocument/2006/relationships" xmlns:w14="http://schemas.microsoft.com/office/word/2010/wordml">
+              <w:rPr>
+                <w:rFonts w:ascii="Arial" w:hAnsi="Helvetica" w:eastAsia="Helvetica" w:cs="Helvetica"/>
+                <w:sz w:val="18"/>
+                <w:szCs w:val="18"/>
+                <w:color w:val="000000"/>
+              </w:rPr>
+              <w:t xml:space="preserve">tempSingleMean</w:t>
+            </w:r>
+          </w:p>
+        </w:tc>
+        <w:tc>
+          <w:tcPr>
+            <w:tcBorders/>
+            <w:shd w:val="clear" w:color="auto" w:fill="FFFFFF"/>
+            <w:tcMar>
+              <w:top w:w="0" w:type="dxa"/>
+              <w:bottom w:w="0" w:type="dxa"/>
+              <w:left w:w="0" w:type="dxa"/>
+              <w:right w:w="0" w:type="dxa"/>
+            </w:tcMar>
+            <w:vAlign w:val="center"/>
+          </w:tcPr>
+          <w:p>
+            <w:pPr>
               <w:jc w:val="right"/>
               <w:spacing w:after="100" w:before="100" w:line="240"/>
               <w:ind w:firstLine="0" w:left="100" w:right="100"/>
@@ -3417,35 +2564,6 @@
                 <w:szCs w:val="18"/>
                 <w:color w:val="000000"/>
               </w:rPr>
-              <w:t xml:space="preserve">7</w:t>
-            </w:r>
-          </w:p>
-        </w:tc>
-        <w:tc>
-          <w:tcPr>
-            <w:tcBorders/>
-            <w:shd w:val="clear" w:color="auto" w:fill="FFFFFF"/>
-            <w:tcMar>
-              <w:top w:w="0" w:type="dxa"/>
-              <w:bottom w:w="0" w:type="dxa"/>
-              <w:left w:w="0" w:type="dxa"/>
-              <w:right w:w="0" w:type="dxa"/>
-            </w:tcMar>
-            <w:vAlign w:val="center"/>
-          </w:tcPr>
-          <w:p>
-            <w:pPr>
-              <w:jc w:val="right"/>
-              <w:spacing w:after="100" w:before="100" w:line="240"/>
-              <w:ind w:firstLine="0" w:left="100" w:right="100"/>
-            </w:pPr>
-            <w:r xmlns:w="http://schemas.openxmlformats.org/wordprocessingml/2006/main" xmlns:wp="http://schemas.openxmlformats.org/drawingml/2006/wordprocessingDrawing" xmlns:r="http://schemas.openxmlformats.org/officeDocument/2006/relationships" xmlns:w14="http://schemas.microsoft.com/office/word/2010/wordml">
-              <w:rPr>
-                <w:rFonts w:ascii="Arial" w:hAnsi="Helvetica" w:eastAsia="Helvetica" w:cs="Helvetica"/>
-                <w:sz w:val="18"/>
-                <w:szCs w:val="18"/>
-                <w:color w:val="000000"/>
-              </w:rPr>
               <w:t xml:space="preserve">24.92</w:t>
             </w:r>
           </w:p>
@@ -3534,93 +2652,6 @@
                 <w:color w:val="000000"/>
               </w:rPr>
               <w:t xml:space="preserve">3.19</w:t>
-            </w:r>
-          </w:p>
-        </w:tc>
-        <w:tc>
-          <w:tcPr>
-            <w:tcBorders/>
-            <w:shd w:val="clear" w:color="auto" w:fill="FFFFFF"/>
-            <w:tcMar>
-              <w:top w:w="0" w:type="dxa"/>
-              <w:bottom w:w="0" w:type="dxa"/>
-              <w:left w:w="0" w:type="dxa"/>
-              <w:right w:w="0" w:type="dxa"/>
-            </w:tcMar>
-            <w:vAlign w:val="center"/>
-          </w:tcPr>
-          <w:p>
-            <w:pPr>
-              <w:jc w:val="right"/>
-              <w:spacing w:after="100" w:before="100" w:line="240"/>
-              <w:ind w:firstLine="0" w:left="100" w:right="100"/>
-            </w:pPr>
-            <w:r xmlns:w="http://schemas.openxmlformats.org/wordprocessingml/2006/main" xmlns:wp="http://schemas.openxmlformats.org/drawingml/2006/wordprocessingDrawing" xmlns:r="http://schemas.openxmlformats.org/officeDocument/2006/relationships" xmlns:w14="http://schemas.microsoft.com/office/word/2010/wordml">
-              <w:rPr>
-                <w:rFonts w:ascii="Arial" w:hAnsi="Helvetica" w:eastAsia="Helvetica" w:cs="Helvetica"/>
-                <w:sz w:val="18"/>
-                <w:szCs w:val="18"/>
-                <w:color w:val="000000"/>
-              </w:rPr>
-              <w:t xml:space="preserve">1.30</w:t>
-            </w:r>
-          </w:p>
-        </w:tc>
-        <w:tc>
-          <w:tcPr>
-            <w:tcBorders/>
-            <w:shd w:val="clear" w:color="auto" w:fill="FFFFFF"/>
-            <w:tcMar>
-              <w:top w:w="0" w:type="dxa"/>
-              <w:bottom w:w="0" w:type="dxa"/>
-              <w:left w:w="0" w:type="dxa"/>
-              <w:right w:w="0" w:type="dxa"/>
-            </w:tcMar>
-            <w:vAlign w:val="center"/>
-          </w:tcPr>
-          <w:p>
-            <w:pPr>
-              <w:jc w:val="left"/>
-              <w:spacing w:after="100" w:before="100" w:line="240"/>
-              <w:ind w:firstLine="0" w:left="100" w:right="100"/>
-            </w:pPr>
-            <w:r xmlns:w="http://schemas.openxmlformats.org/wordprocessingml/2006/main" xmlns:wp="http://schemas.openxmlformats.org/drawingml/2006/wordprocessingDrawing" xmlns:r="http://schemas.openxmlformats.org/officeDocument/2006/relationships" xmlns:w14="http://schemas.microsoft.com/office/word/2010/wordml">
-              <w:rPr>
-                <w:rFonts w:ascii="Arial" w:hAnsi="Helvetica" w:eastAsia="Helvetica" w:cs="Helvetica"/>
-                <w:sz w:val="18"/>
-                <w:szCs w:val="18"/>
-                <w:color w:val="000000"/>
-              </w:rPr>
-              <w:t xml:space="preserve">July</w:t>
-            </w:r>
-          </w:p>
-        </w:tc>
-        <w:tc>
-          <w:tcPr>
-            <w:tcBorders/>
-            <w:shd w:val="clear" w:color="auto" w:fill="FFFFFF"/>
-            <w:tcMar>
-              <w:top w:w="0" w:type="dxa"/>
-              <w:bottom w:w="0" w:type="dxa"/>
-              <w:left w:w="0" w:type="dxa"/>
-              <w:right w:w="0" w:type="dxa"/>
-            </w:tcMar>
-            <w:vAlign w:val="center"/>
-          </w:tcPr>
-          <w:p>
-            <w:pPr>
-              <w:jc w:val="left"/>
-              <w:spacing w:after="100" w:before="100" w:line="240"/>
-              <w:ind w:firstLine="0" w:left="100" w:right="100"/>
-            </w:pPr>
-            <w:r xmlns:w="http://schemas.openxmlformats.org/wordprocessingml/2006/main" xmlns:wp="http://schemas.openxmlformats.org/drawingml/2006/wordprocessingDrawing" xmlns:r="http://schemas.openxmlformats.org/officeDocument/2006/relationships" xmlns:w14="http://schemas.microsoft.com/office/word/2010/wordml">
-              <w:rPr>
-                <w:rFonts w:ascii="Arial" w:hAnsi="Helvetica" w:eastAsia="Helvetica" w:cs="Helvetica"/>
-                <w:sz w:val="18"/>
-                <w:szCs w:val="18"/>
-                <w:color w:val="000000"/>
-              </w:rPr>
-              <w:t xml:space="preserve">tempSingleMean</w:t>
             </w:r>
           </w:p>
         </w:tc>
@@ -3628,7 +2659,7 @@
       <w:tr>
         <w:trPr>
           <w:cantSplit/>
-          <w:trHeight w:val="360" w:hRule="auto"/>
+          <w:trHeight w:val="580" w:hRule="auto"/>
         </w:trPr>
         <w:tc>
           <w:tcPr>
@@ -3644,6 +2675,35 @@
           </w:tcPr>
           <w:p>
             <w:pPr>
+              <w:jc w:val="left"/>
+              <w:spacing w:after="100" w:before="100" w:line="240"/>
+              <w:ind w:firstLine="0" w:left="100" w:right="100"/>
+            </w:pPr>
+            <w:r xmlns:w="http://schemas.openxmlformats.org/wordprocessingml/2006/main" xmlns:wp="http://schemas.openxmlformats.org/drawingml/2006/wordprocessingDrawing" xmlns:r="http://schemas.openxmlformats.org/officeDocument/2006/relationships" xmlns:w14="http://schemas.microsoft.com/office/word/2010/wordml">
+              <w:rPr>
+                <w:rFonts w:ascii="Arial" w:hAnsi="Helvetica" w:eastAsia="Helvetica" w:cs="Helvetica"/>
+                <w:sz w:val="18"/>
+                <w:szCs w:val="18"/>
+                <w:color w:val="000000"/>
+              </w:rPr>
+              <w:t xml:space="preserve">tempSingleMean</w:t>
+            </w:r>
+          </w:p>
+        </w:tc>
+        <w:tc>
+          <w:tcPr>
+            <w:tcBorders/>
+            <w:shd w:val="clear" w:color="auto" w:fill="FFFFFF"/>
+            <w:tcMar>
+              <w:top w:w="0" w:type="dxa"/>
+              <w:bottom w:w="0" w:type="dxa"/>
+              <w:left w:w="0" w:type="dxa"/>
+              <w:right w:w="0" w:type="dxa"/>
+            </w:tcMar>
+            <w:vAlign w:val="center"/>
+          </w:tcPr>
+          <w:p>
+            <w:pPr>
               <w:jc w:val="right"/>
               <w:spacing w:after="100" w:before="100" w:line="240"/>
               <w:ind w:firstLine="0" w:left="100" w:right="100"/>
@@ -3684,35 +2744,6 @@
                 <w:szCs w:val="18"/>
                 <w:color w:val="000000"/>
               </w:rPr>
-              <w:t xml:space="preserve">7</w:t>
-            </w:r>
-          </w:p>
-        </w:tc>
-        <w:tc>
-          <w:tcPr>
-            <w:tcBorders/>
-            <w:shd w:val="clear" w:color="auto" w:fill="FFFFFF"/>
-            <w:tcMar>
-              <w:top w:w="0" w:type="dxa"/>
-              <w:bottom w:w="0" w:type="dxa"/>
-              <w:left w:w="0" w:type="dxa"/>
-              <w:right w:w="0" w:type="dxa"/>
-            </w:tcMar>
-            <w:vAlign w:val="center"/>
-          </w:tcPr>
-          <w:p>
-            <w:pPr>
-              <w:jc w:val="right"/>
-              <w:spacing w:after="100" w:before="100" w:line="240"/>
-              <w:ind w:firstLine="0" w:left="100" w:right="100"/>
-            </w:pPr>
-            <w:r xmlns:w="http://schemas.openxmlformats.org/wordprocessingml/2006/main" xmlns:wp="http://schemas.openxmlformats.org/drawingml/2006/wordprocessingDrawing" xmlns:r="http://schemas.openxmlformats.org/officeDocument/2006/relationships" xmlns:w14="http://schemas.microsoft.com/office/word/2010/wordml">
-              <w:rPr>
-                <w:rFonts w:ascii="Arial" w:hAnsi="Helvetica" w:eastAsia="Helvetica" w:cs="Helvetica"/>
-                <w:sz w:val="18"/>
-                <w:szCs w:val="18"/>
-                <w:color w:val="000000"/>
-              </w:rPr>
               <w:t xml:space="preserve">24.66</w:t>
             </w:r>
           </w:p>
@@ -3801,93 +2832,6 @@
                 <w:color w:val="000000"/>
               </w:rPr>
               <w:t xml:space="preserve">3.19</w:t>
-            </w:r>
-          </w:p>
-        </w:tc>
-        <w:tc>
-          <w:tcPr>
-            <w:tcBorders/>
-            <w:shd w:val="clear" w:color="auto" w:fill="FFFFFF"/>
-            <w:tcMar>
-              <w:top w:w="0" w:type="dxa"/>
-              <w:bottom w:w="0" w:type="dxa"/>
-              <w:left w:w="0" w:type="dxa"/>
-              <w:right w:w="0" w:type="dxa"/>
-            </w:tcMar>
-            <w:vAlign w:val="center"/>
-          </w:tcPr>
-          <w:p>
-            <w:pPr>
-              <w:jc w:val="right"/>
-              <w:spacing w:after="100" w:before="100" w:line="240"/>
-              <w:ind w:firstLine="0" w:left="100" w:right="100"/>
-            </w:pPr>
-            <w:r xmlns:w="http://schemas.openxmlformats.org/wordprocessingml/2006/main" xmlns:wp="http://schemas.openxmlformats.org/drawingml/2006/wordprocessingDrawing" xmlns:r="http://schemas.openxmlformats.org/officeDocument/2006/relationships" xmlns:w14="http://schemas.microsoft.com/office/word/2010/wordml">
-              <w:rPr>
-                <w:rFonts w:ascii="Arial" w:hAnsi="Helvetica" w:eastAsia="Helvetica" w:cs="Helvetica"/>
-                <w:sz w:val="18"/>
-                <w:szCs w:val="18"/>
-                <w:color w:val="000000"/>
-              </w:rPr>
-              <w:t xml:space="preserve">1.74</w:t>
-            </w:r>
-          </w:p>
-        </w:tc>
-        <w:tc>
-          <w:tcPr>
-            <w:tcBorders/>
-            <w:shd w:val="clear" w:color="auto" w:fill="FFFFFF"/>
-            <w:tcMar>
-              <w:top w:w="0" w:type="dxa"/>
-              <w:bottom w:w="0" w:type="dxa"/>
-              <w:left w:w="0" w:type="dxa"/>
-              <w:right w:w="0" w:type="dxa"/>
-            </w:tcMar>
-            <w:vAlign w:val="center"/>
-          </w:tcPr>
-          <w:p>
-            <w:pPr>
-              <w:jc w:val="left"/>
-              <w:spacing w:after="100" w:before="100" w:line="240"/>
-              <w:ind w:firstLine="0" w:left="100" w:right="100"/>
-            </w:pPr>
-            <w:r xmlns:w="http://schemas.openxmlformats.org/wordprocessingml/2006/main" xmlns:wp="http://schemas.openxmlformats.org/drawingml/2006/wordprocessingDrawing" xmlns:r="http://schemas.openxmlformats.org/officeDocument/2006/relationships" xmlns:w14="http://schemas.microsoft.com/office/word/2010/wordml">
-              <w:rPr>
-                <w:rFonts w:ascii="Arial" w:hAnsi="Helvetica" w:eastAsia="Helvetica" w:cs="Helvetica"/>
-                <w:sz w:val="18"/>
-                <w:szCs w:val="18"/>
-                <w:color w:val="000000"/>
-              </w:rPr>
-              <w:t xml:space="preserve">July</w:t>
-            </w:r>
-          </w:p>
-        </w:tc>
-        <w:tc>
-          <w:tcPr>
-            <w:tcBorders/>
-            <w:shd w:val="clear" w:color="auto" w:fill="FFFFFF"/>
-            <w:tcMar>
-              <w:top w:w="0" w:type="dxa"/>
-              <w:bottom w:w="0" w:type="dxa"/>
-              <w:left w:w="0" w:type="dxa"/>
-              <w:right w:w="0" w:type="dxa"/>
-            </w:tcMar>
-            <w:vAlign w:val="center"/>
-          </w:tcPr>
-          <w:p>
-            <w:pPr>
-              <w:jc w:val="left"/>
-              <w:spacing w:after="100" w:before="100" w:line="240"/>
-              <w:ind w:firstLine="0" w:left="100" w:right="100"/>
-            </w:pPr>
-            <w:r xmlns:w="http://schemas.openxmlformats.org/wordprocessingml/2006/main" xmlns:wp="http://schemas.openxmlformats.org/drawingml/2006/wordprocessingDrawing" xmlns:r="http://schemas.openxmlformats.org/officeDocument/2006/relationships" xmlns:w14="http://schemas.microsoft.com/office/word/2010/wordml">
-              <w:rPr>
-                <w:rFonts w:ascii="Arial" w:hAnsi="Helvetica" w:eastAsia="Helvetica" w:cs="Helvetica"/>
-                <w:sz w:val="18"/>
-                <w:szCs w:val="18"/>
-                <w:color w:val="000000"/>
-              </w:rPr>
-              <w:t xml:space="preserve">tempSingleMean</w:t>
             </w:r>
           </w:p>
         </w:tc>
@@ -3895,7 +2839,7 @@
       <w:tr>
         <w:trPr>
           <w:cantSplit/>
-          <w:trHeight w:val="360" w:hRule="auto"/>
+          <w:trHeight w:val="580" w:hRule="auto"/>
         </w:trPr>
         <w:tc>
           <w:tcPr>
@@ -3911,6 +2855,35 @@
           </w:tcPr>
           <w:p>
             <w:pPr>
+              <w:jc w:val="left"/>
+              <w:spacing w:after="100" w:before="100" w:line="240"/>
+              <w:ind w:firstLine="0" w:left="100" w:right="100"/>
+            </w:pPr>
+            <w:r xmlns:w="http://schemas.openxmlformats.org/wordprocessingml/2006/main" xmlns:wp="http://schemas.openxmlformats.org/drawingml/2006/wordprocessingDrawing" xmlns:r="http://schemas.openxmlformats.org/officeDocument/2006/relationships" xmlns:w14="http://schemas.microsoft.com/office/word/2010/wordml">
+              <w:rPr>
+                <w:rFonts w:ascii="Arial" w:hAnsi="Helvetica" w:eastAsia="Helvetica" w:cs="Helvetica"/>
+                <w:sz w:val="18"/>
+                <w:szCs w:val="18"/>
+                <w:color w:val="000000"/>
+              </w:rPr>
+              <w:t xml:space="preserve">tempSingleMean</w:t>
+            </w:r>
+          </w:p>
+        </w:tc>
+        <w:tc>
+          <w:tcPr>
+            <w:tcBorders/>
+            <w:shd w:val="clear" w:color="auto" w:fill="FFFFFF"/>
+            <w:tcMar>
+              <w:top w:w="0" w:type="dxa"/>
+              <w:bottom w:w="0" w:type="dxa"/>
+              <w:left w:w="0" w:type="dxa"/>
+              <w:right w:w="0" w:type="dxa"/>
+            </w:tcMar>
+            <w:vAlign w:val="center"/>
+          </w:tcPr>
+          <w:p>
+            <w:pPr>
               <w:jc w:val="right"/>
               <w:spacing w:after="100" w:before="100" w:line="240"/>
               <w:ind w:firstLine="0" w:left="100" w:right="100"/>
@@ -3951,35 +2924,6 @@
                 <w:szCs w:val="18"/>
                 <w:color w:val="000000"/>
               </w:rPr>
-              <w:t xml:space="preserve">7</w:t>
-            </w:r>
-          </w:p>
-        </w:tc>
-        <w:tc>
-          <w:tcPr>
-            <w:tcBorders/>
-            <w:shd w:val="clear" w:color="auto" w:fill="FFFFFF"/>
-            <w:tcMar>
-              <w:top w:w="0" w:type="dxa"/>
-              <w:bottom w:w="0" w:type="dxa"/>
-              <w:left w:w="0" w:type="dxa"/>
-              <w:right w:w="0" w:type="dxa"/>
-            </w:tcMar>
-            <w:vAlign w:val="center"/>
-          </w:tcPr>
-          <w:p>
-            <w:pPr>
-              <w:jc w:val="right"/>
-              <w:spacing w:after="100" w:before="100" w:line="240"/>
-              <w:ind w:firstLine="0" w:left="100" w:right="100"/>
-            </w:pPr>
-            <w:r xmlns:w="http://schemas.openxmlformats.org/wordprocessingml/2006/main" xmlns:wp="http://schemas.openxmlformats.org/drawingml/2006/wordprocessingDrawing" xmlns:r="http://schemas.openxmlformats.org/officeDocument/2006/relationships" xmlns:w14="http://schemas.microsoft.com/office/word/2010/wordml">
-              <w:rPr>
-                <w:rFonts w:ascii="Arial" w:hAnsi="Helvetica" w:eastAsia="Helvetica" w:cs="Helvetica"/>
-                <w:sz w:val="18"/>
-                <w:szCs w:val="18"/>
-                <w:color w:val="000000"/>
-              </w:rPr>
               <w:t xml:space="preserve">24.92</w:t>
             </w:r>
           </w:p>
@@ -4068,93 +3012,6 @@
                 <w:color w:val="000000"/>
               </w:rPr>
               <w:t xml:space="preserve">2.98</w:t>
-            </w:r>
-          </w:p>
-        </w:tc>
-        <w:tc>
-          <w:tcPr>
-            <w:tcBorders/>
-            <w:shd w:val="clear" w:color="auto" w:fill="FFFFFF"/>
-            <w:tcMar>
-              <w:top w:w="0" w:type="dxa"/>
-              <w:bottom w:w="0" w:type="dxa"/>
-              <w:left w:w="0" w:type="dxa"/>
-              <w:right w:w="0" w:type="dxa"/>
-            </w:tcMar>
-            <w:vAlign w:val="center"/>
-          </w:tcPr>
-          <w:p>
-            <w:pPr>
-              <w:jc w:val="right"/>
-              <w:spacing w:after="100" w:before="100" w:line="240"/>
-              <w:ind w:firstLine="0" w:left="100" w:right="100"/>
-            </w:pPr>
-            <w:r xmlns:w="http://schemas.openxmlformats.org/wordprocessingml/2006/main" xmlns:wp="http://schemas.openxmlformats.org/drawingml/2006/wordprocessingDrawing" xmlns:r="http://schemas.openxmlformats.org/officeDocument/2006/relationships" xmlns:w14="http://schemas.microsoft.com/office/word/2010/wordml">
-              <w:rPr>
-                <w:rFonts w:ascii="Arial" w:hAnsi="Helvetica" w:eastAsia="Helvetica" w:cs="Helvetica"/>
-                <w:sz w:val="18"/>
-                <w:szCs w:val="18"/>
-                <w:color w:val="000000"/>
-              </w:rPr>
-              <w:t xml:space="preserve">2.17</w:t>
-            </w:r>
-          </w:p>
-        </w:tc>
-        <w:tc>
-          <w:tcPr>
-            <w:tcBorders/>
-            <w:shd w:val="clear" w:color="auto" w:fill="FFFFFF"/>
-            <w:tcMar>
-              <w:top w:w="0" w:type="dxa"/>
-              <w:bottom w:w="0" w:type="dxa"/>
-              <w:left w:w="0" w:type="dxa"/>
-              <w:right w:w="0" w:type="dxa"/>
-            </w:tcMar>
-            <w:vAlign w:val="center"/>
-          </w:tcPr>
-          <w:p>
-            <w:pPr>
-              <w:jc w:val="left"/>
-              <w:spacing w:after="100" w:before="100" w:line="240"/>
-              <w:ind w:firstLine="0" w:left="100" w:right="100"/>
-            </w:pPr>
-            <w:r xmlns:w="http://schemas.openxmlformats.org/wordprocessingml/2006/main" xmlns:wp="http://schemas.openxmlformats.org/drawingml/2006/wordprocessingDrawing" xmlns:r="http://schemas.openxmlformats.org/officeDocument/2006/relationships" xmlns:w14="http://schemas.microsoft.com/office/word/2010/wordml">
-              <w:rPr>
-                <w:rFonts w:ascii="Arial" w:hAnsi="Helvetica" w:eastAsia="Helvetica" w:cs="Helvetica"/>
-                <w:sz w:val="18"/>
-                <w:szCs w:val="18"/>
-                <w:color w:val="000000"/>
-              </w:rPr>
-              <w:t xml:space="preserve">July</w:t>
-            </w:r>
-          </w:p>
-        </w:tc>
-        <w:tc>
-          <w:tcPr>
-            <w:tcBorders/>
-            <w:shd w:val="clear" w:color="auto" w:fill="FFFFFF"/>
-            <w:tcMar>
-              <w:top w:w="0" w:type="dxa"/>
-              <w:bottom w:w="0" w:type="dxa"/>
-              <w:left w:w="0" w:type="dxa"/>
-              <w:right w:w="0" w:type="dxa"/>
-            </w:tcMar>
-            <w:vAlign w:val="center"/>
-          </w:tcPr>
-          <w:p>
-            <w:pPr>
-              <w:jc w:val="left"/>
-              <w:spacing w:after="100" w:before="100" w:line="240"/>
-              <w:ind w:firstLine="0" w:left="100" w:right="100"/>
-            </w:pPr>
-            <w:r xmlns:w="http://schemas.openxmlformats.org/wordprocessingml/2006/main" xmlns:wp="http://schemas.openxmlformats.org/drawingml/2006/wordprocessingDrawing" xmlns:r="http://schemas.openxmlformats.org/officeDocument/2006/relationships" xmlns:w14="http://schemas.microsoft.com/office/word/2010/wordml">
-              <w:rPr>
-                <w:rFonts w:ascii="Arial" w:hAnsi="Helvetica" w:eastAsia="Helvetica" w:cs="Helvetica"/>
-                <w:sz w:val="18"/>
-                <w:szCs w:val="18"/>
-                <w:color w:val="000000"/>
-              </w:rPr>
-              <w:t xml:space="preserve">tempSingleMean</w:t>
             </w:r>
           </w:p>
         </w:tc>
@@ -4162,7 +3019,7 @@
       <w:tr>
         <w:trPr>
           <w:cantSplit/>
-          <w:trHeight w:val="360" w:hRule="auto"/>
+          <w:trHeight w:val="575" w:hRule="auto"/>
         </w:trPr>
         <w:tc>
           <w:tcPr>
@@ -4178,6 +3035,35 @@
           </w:tcPr>
           <w:p>
             <w:pPr>
+              <w:jc w:val="left"/>
+              <w:spacing w:after="100" w:before="100" w:line="240"/>
+              <w:ind w:firstLine="0" w:left="100" w:right="100"/>
+            </w:pPr>
+            <w:r xmlns:w="http://schemas.openxmlformats.org/wordprocessingml/2006/main" xmlns:wp="http://schemas.openxmlformats.org/drawingml/2006/wordprocessingDrawing" xmlns:r="http://schemas.openxmlformats.org/officeDocument/2006/relationships" xmlns:w14="http://schemas.microsoft.com/office/word/2010/wordml">
+              <w:rPr>
+                <w:rFonts w:ascii="Arial" w:hAnsi="Helvetica" w:eastAsia="Helvetica" w:cs="Helvetica"/>
+                <w:sz w:val="18"/>
+                <w:szCs w:val="18"/>
+                <w:color w:val="000000"/>
+              </w:rPr>
+              <w:t xml:space="preserve">bioTempMean</w:t>
+            </w:r>
+          </w:p>
+        </w:tc>
+        <w:tc>
+          <w:tcPr>
+            <w:tcBorders/>
+            <w:shd w:val="clear" w:color="auto" w:fill="FFFFFF"/>
+            <w:tcMar>
+              <w:top w:w="0" w:type="dxa"/>
+              <w:bottom w:w="0" w:type="dxa"/>
+              <w:left w:w="0" w:type="dxa"/>
+              <w:right w:w="0" w:type="dxa"/>
+            </w:tcMar>
+            <w:vAlign w:val="center"/>
+          </w:tcPr>
+          <w:p>
+            <w:pPr>
               <w:jc w:val="right"/>
               <w:spacing w:after="100" w:before="100" w:line="240"/>
               <w:ind w:firstLine="0" w:left="100" w:right="100"/>
@@ -4218,35 +3104,6 @@
                 <w:szCs w:val="18"/>
                 <w:color w:val="000000"/>
               </w:rPr>
-              <w:t xml:space="preserve">7</w:t>
-            </w:r>
-          </w:p>
-        </w:tc>
-        <w:tc>
-          <w:tcPr>
-            <w:tcBorders/>
-            <w:shd w:val="clear" w:color="auto" w:fill="FFFFFF"/>
-            <w:tcMar>
-              <w:top w:w="0" w:type="dxa"/>
-              <w:bottom w:w="0" w:type="dxa"/>
-              <w:left w:w="0" w:type="dxa"/>
-              <w:right w:w="0" w:type="dxa"/>
-            </w:tcMar>
-            <w:vAlign w:val="center"/>
-          </w:tcPr>
-          <w:p>
-            <w:pPr>
-              <w:jc w:val="right"/>
-              <w:spacing w:after="100" w:before="100" w:line="240"/>
-              <w:ind w:firstLine="0" w:left="100" w:right="100"/>
-            </w:pPr>
-            <w:r xmlns:w="http://schemas.openxmlformats.org/wordprocessingml/2006/main" xmlns:wp="http://schemas.openxmlformats.org/drawingml/2006/wordprocessingDrawing" xmlns:r="http://schemas.openxmlformats.org/officeDocument/2006/relationships" xmlns:w14="http://schemas.microsoft.com/office/word/2010/wordml">
-              <w:rPr>
-                <w:rFonts w:ascii="Arial" w:hAnsi="Helvetica" w:eastAsia="Helvetica" w:cs="Helvetica"/>
-                <w:sz w:val="18"/>
-                <w:szCs w:val="18"/>
-                <w:color w:val="000000"/>
-              </w:rPr>
               <w:t xml:space="preserve">23.62</w:t>
             </w:r>
           </w:p>
@@ -4335,93 +3192,6 @@
                 <w:color w:val="000000"/>
               </w:rPr>
               <w:t xml:space="preserve">2.38</w:t>
-            </w:r>
-          </w:p>
-        </w:tc>
-        <w:tc>
-          <w:tcPr>
-            <w:tcBorders/>
-            <w:shd w:val="clear" w:color="auto" w:fill="FFFFFF"/>
-            <w:tcMar>
-              <w:top w:w="0" w:type="dxa"/>
-              <w:bottom w:w="0" w:type="dxa"/>
-              <w:left w:w="0" w:type="dxa"/>
-              <w:right w:w="0" w:type="dxa"/>
-            </w:tcMar>
-            <w:vAlign w:val="center"/>
-          </w:tcPr>
-          <w:p>
-            <w:pPr>
-              <w:jc w:val="right"/>
-              <w:spacing w:after="100" w:before="100" w:line="240"/>
-              <w:ind w:firstLine="0" w:left="100" w:right="100"/>
-            </w:pPr>
-            <w:r xmlns:w="http://schemas.openxmlformats.org/wordprocessingml/2006/main" xmlns:wp="http://schemas.openxmlformats.org/drawingml/2006/wordprocessingDrawing" xmlns:r="http://schemas.openxmlformats.org/officeDocument/2006/relationships" xmlns:w14="http://schemas.microsoft.com/office/word/2010/wordml">
-              <w:rPr>
-                <w:rFonts w:ascii="Arial" w:hAnsi="Helvetica" w:eastAsia="Helvetica" w:cs="Helvetica"/>
-                <w:sz w:val="18"/>
-                <w:szCs w:val="18"/>
-                <w:color w:val="000000"/>
-              </w:rPr>
-              <w:t xml:space="preserve">0.00</w:t>
-            </w:r>
-          </w:p>
-        </w:tc>
-        <w:tc>
-          <w:tcPr>
-            <w:tcBorders/>
-            <w:shd w:val="clear" w:color="auto" w:fill="FFFFFF"/>
-            <w:tcMar>
-              <w:top w:w="0" w:type="dxa"/>
-              <w:bottom w:w="0" w:type="dxa"/>
-              <w:left w:w="0" w:type="dxa"/>
-              <w:right w:w="0" w:type="dxa"/>
-            </w:tcMar>
-            <w:vAlign w:val="center"/>
-          </w:tcPr>
-          <w:p>
-            <w:pPr>
-              <w:jc w:val="left"/>
-              <w:spacing w:after="100" w:before="100" w:line="240"/>
-              <w:ind w:firstLine="0" w:left="100" w:right="100"/>
-            </w:pPr>
-            <w:r xmlns:w="http://schemas.openxmlformats.org/wordprocessingml/2006/main" xmlns:wp="http://schemas.openxmlformats.org/drawingml/2006/wordprocessingDrawing" xmlns:r="http://schemas.openxmlformats.org/officeDocument/2006/relationships" xmlns:w14="http://schemas.microsoft.com/office/word/2010/wordml">
-              <w:rPr>
-                <w:rFonts w:ascii="Arial" w:hAnsi="Helvetica" w:eastAsia="Helvetica" w:cs="Helvetica"/>
-                <w:sz w:val="18"/>
-                <w:szCs w:val="18"/>
-                <w:color w:val="000000"/>
-              </w:rPr>
-              <w:t xml:space="preserve">July</w:t>
-            </w:r>
-          </w:p>
-        </w:tc>
-        <w:tc>
-          <w:tcPr>
-            <w:tcBorders/>
-            <w:shd w:val="clear" w:color="auto" w:fill="FFFFFF"/>
-            <w:tcMar>
-              <w:top w:w="0" w:type="dxa"/>
-              <w:bottom w:w="0" w:type="dxa"/>
-              <w:left w:w="0" w:type="dxa"/>
-              <w:right w:w="0" w:type="dxa"/>
-            </w:tcMar>
-            <w:vAlign w:val="center"/>
-          </w:tcPr>
-          <w:p>
-            <w:pPr>
-              <w:jc w:val="left"/>
-              <w:spacing w:after="100" w:before="100" w:line="240"/>
-              <w:ind w:firstLine="0" w:left="100" w:right="100"/>
-            </w:pPr>
-            <w:r xmlns:w="http://schemas.openxmlformats.org/wordprocessingml/2006/main" xmlns:wp="http://schemas.openxmlformats.org/drawingml/2006/wordprocessingDrawing" xmlns:r="http://schemas.openxmlformats.org/officeDocument/2006/relationships" xmlns:w14="http://schemas.microsoft.com/office/word/2010/wordml">
-              <w:rPr>
-                <w:rFonts w:ascii="Arial" w:hAnsi="Helvetica" w:eastAsia="Helvetica" w:cs="Helvetica"/>
-                <w:sz w:val="18"/>
-                <w:szCs w:val="18"/>
-                <w:color w:val="000000"/>
-              </w:rPr>
-              <w:t xml:space="preserve">bioTempMean</w:t>
             </w:r>
           </w:p>
         </w:tc>
@@ -4429,7 +3199,7 @@
       <w:tr>
         <w:trPr>
           <w:cantSplit/>
-          <w:trHeight w:val="360" w:hRule="auto"/>
+          <w:trHeight w:val="575" w:hRule="auto"/>
         </w:trPr>
         <w:tc>
           <w:tcPr>
@@ -4445,6 +3215,35 @@
           </w:tcPr>
           <w:p>
             <w:pPr>
+              <w:jc w:val="left"/>
+              <w:spacing w:after="100" w:before="100" w:line="240"/>
+              <w:ind w:firstLine="0" w:left="100" w:right="100"/>
+            </w:pPr>
+            <w:r xmlns:w="http://schemas.openxmlformats.org/wordprocessingml/2006/main" xmlns:wp="http://schemas.openxmlformats.org/drawingml/2006/wordprocessingDrawing" xmlns:r="http://schemas.openxmlformats.org/officeDocument/2006/relationships" xmlns:w14="http://schemas.microsoft.com/office/word/2010/wordml">
+              <w:rPr>
+                <w:rFonts w:ascii="Arial" w:hAnsi="Helvetica" w:eastAsia="Helvetica" w:cs="Helvetica"/>
+                <w:sz w:val="18"/>
+                <w:szCs w:val="18"/>
+                <w:color w:val="000000"/>
+              </w:rPr>
+              <w:t xml:space="preserve">bioTempMean</w:t>
+            </w:r>
+          </w:p>
+        </w:tc>
+        <w:tc>
+          <w:tcPr>
+            <w:tcBorders/>
+            <w:shd w:val="clear" w:color="auto" w:fill="FFFFFF"/>
+            <w:tcMar>
+              <w:top w:w="0" w:type="dxa"/>
+              <w:bottom w:w="0" w:type="dxa"/>
+              <w:left w:w="0" w:type="dxa"/>
+              <w:right w:w="0" w:type="dxa"/>
+            </w:tcMar>
+            <w:vAlign w:val="center"/>
+          </w:tcPr>
+          <w:p>
+            <w:pPr>
               <w:jc w:val="right"/>
               <w:spacing w:after="100" w:before="100" w:line="240"/>
               <w:ind w:firstLine="0" w:left="100" w:right="100"/>
@@ -4485,35 +3284,6 @@
                 <w:szCs w:val="18"/>
                 <w:color w:val="000000"/>
               </w:rPr>
-              <w:t xml:space="preserve">7</w:t>
-            </w:r>
-          </w:p>
-        </w:tc>
-        <w:tc>
-          <w:tcPr>
-            <w:tcBorders/>
-            <w:shd w:val="clear" w:color="auto" w:fill="FFFFFF"/>
-            <w:tcMar>
-              <w:top w:w="0" w:type="dxa"/>
-              <w:bottom w:w="0" w:type="dxa"/>
-              <w:left w:w="0" w:type="dxa"/>
-              <w:right w:w="0" w:type="dxa"/>
-            </w:tcMar>
-            <w:vAlign w:val="center"/>
-          </w:tcPr>
-          <w:p>
-            <w:pPr>
-              <w:jc w:val="right"/>
-              <w:spacing w:after="100" w:before="100" w:line="240"/>
-              <w:ind w:firstLine="0" w:left="100" w:right="100"/>
-            </w:pPr>
-            <w:r xmlns:w="http://schemas.openxmlformats.org/wordprocessingml/2006/main" xmlns:wp="http://schemas.openxmlformats.org/drawingml/2006/wordprocessingDrawing" xmlns:r="http://schemas.openxmlformats.org/officeDocument/2006/relationships" xmlns:w14="http://schemas.microsoft.com/office/word/2010/wordml">
-              <w:rPr>
-                <w:rFonts w:ascii="Arial" w:hAnsi="Helvetica" w:eastAsia="Helvetica" w:cs="Helvetica"/>
-                <w:sz w:val="18"/>
-                <w:szCs w:val="18"/>
-                <w:color w:val="000000"/>
-              </w:rPr>
               <w:t xml:space="preserve">25.93</w:t>
             </w:r>
           </w:p>
@@ -4602,93 +3372,6 @@
                 <w:color w:val="000000"/>
               </w:rPr>
               <w:t xml:space="preserve">2.37</w:t>
-            </w:r>
-          </w:p>
-        </w:tc>
-        <w:tc>
-          <w:tcPr>
-            <w:tcBorders/>
-            <w:shd w:val="clear" w:color="auto" w:fill="FFFFFF"/>
-            <w:tcMar>
-              <w:top w:w="0" w:type="dxa"/>
-              <w:bottom w:w="0" w:type="dxa"/>
-              <w:left w:w="0" w:type="dxa"/>
-              <w:right w:w="0" w:type="dxa"/>
-            </w:tcMar>
-            <w:vAlign w:val="center"/>
-          </w:tcPr>
-          <w:p>
-            <w:pPr>
-              <w:jc w:val="right"/>
-              <w:spacing w:after="100" w:before="100" w:line="240"/>
-              <w:ind w:firstLine="0" w:left="100" w:right="100"/>
-            </w:pPr>
-            <w:r xmlns:w="http://schemas.openxmlformats.org/wordprocessingml/2006/main" xmlns:wp="http://schemas.openxmlformats.org/drawingml/2006/wordprocessingDrawing" xmlns:r="http://schemas.openxmlformats.org/officeDocument/2006/relationships" xmlns:w14="http://schemas.microsoft.com/office/word/2010/wordml">
-              <w:rPr>
-                <w:rFonts w:ascii="Arial" w:hAnsi="Helvetica" w:eastAsia="Helvetica" w:cs="Helvetica"/>
-                <w:sz w:val="18"/>
-                <w:szCs w:val="18"/>
-                <w:color w:val="000000"/>
-              </w:rPr>
-              <w:t xml:space="preserve">0.43</w:t>
-            </w:r>
-          </w:p>
-        </w:tc>
-        <w:tc>
-          <w:tcPr>
-            <w:tcBorders/>
-            <w:shd w:val="clear" w:color="auto" w:fill="FFFFFF"/>
-            <w:tcMar>
-              <w:top w:w="0" w:type="dxa"/>
-              <w:bottom w:w="0" w:type="dxa"/>
-              <w:left w:w="0" w:type="dxa"/>
-              <w:right w:w="0" w:type="dxa"/>
-            </w:tcMar>
-            <w:vAlign w:val="center"/>
-          </w:tcPr>
-          <w:p>
-            <w:pPr>
-              <w:jc w:val="left"/>
-              <w:spacing w:after="100" w:before="100" w:line="240"/>
-              <w:ind w:firstLine="0" w:left="100" w:right="100"/>
-            </w:pPr>
-            <w:r xmlns:w="http://schemas.openxmlformats.org/wordprocessingml/2006/main" xmlns:wp="http://schemas.openxmlformats.org/drawingml/2006/wordprocessingDrawing" xmlns:r="http://schemas.openxmlformats.org/officeDocument/2006/relationships" xmlns:w14="http://schemas.microsoft.com/office/word/2010/wordml">
-              <w:rPr>
-                <w:rFonts w:ascii="Arial" w:hAnsi="Helvetica" w:eastAsia="Helvetica" w:cs="Helvetica"/>
-                <w:sz w:val="18"/>
-                <w:szCs w:val="18"/>
-                <w:color w:val="000000"/>
-              </w:rPr>
-              <w:t xml:space="preserve">July</w:t>
-            </w:r>
-          </w:p>
-        </w:tc>
-        <w:tc>
-          <w:tcPr>
-            <w:tcBorders/>
-            <w:shd w:val="clear" w:color="auto" w:fill="FFFFFF"/>
-            <w:tcMar>
-              <w:top w:w="0" w:type="dxa"/>
-              <w:bottom w:w="0" w:type="dxa"/>
-              <w:left w:w="0" w:type="dxa"/>
-              <w:right w:w="0" w:type="dxa"/>
-            </w:tcMar>
-            <w:vAlign w:val="center"/>
-          </w:tcPr>
-          <w:p>
-            <w:pPr>
-              <w:jc w:val="left"/>
-              <w:spacing w:after="100" w:before="100" w:line="240"/>
-              <w:ind w:firstLine="0" w:left="100" w:right="100"/>
-            </w:pPr>
-            <w:r xmlns:w="http://schemas.openxmlformats.org/wordprocessingml/2006/main" xmlns:wp="http://schemas.openxmlformats.org/drawingml/2006/wordprocessingDrawing" xmlns:r="http://schemas.openxmlformats.org/officeDocument/2006/relationships" xmlns:w14="http://schemas.microsoft.com/office/word/2010/wordml">
-              <w:rPr>
-                <w:rFonts w:ascii="Arial" w:hAnsi="Helvetica" w:eastAsia="Helvetica" w:cs="Helvetica"/>
-                <w:sz w:val="18"/>
-                <w:szCs w:val="18"/>
-                <w:color w:val="000000"/>
-              </w:rPr>
-              <w:t xml:space="preserve">bioTempMean</w:t>
             </w:r>
           </w:p>
         </w:tc>
@@ -4696,7 +3379,7 @@
       <w:tr>
         <w:trPr>
           <w:cantSplit/>
-          <w:trHeight w:val="360" w:hRule="auto"/>
+          <w:trHeight w:val="575" w:hRule="auto"/>
         </w:trPr>
         <w:tc>
           <w:tcPr>
@@ -4712,6 +3395,35 @@
           </w:tcPr>
           <w:p>
             <w:pPr>
+              <w:jc w:val="left"/>
+              <w:spacing w:after="100" w:before="100" w:line="240"/>
+              <w:ind w:firstLine="0" w:left="100" w:right="100"/>
+            </w:pPr>
+            <w:r xmlns:w="http://schemas.openxmlformats.org/wordprocessingml/2006/main" xmlns:wp="http://schemas.openxmlformats.org/drawingml/2006/wordprocessingDrawing" xmlns:r="http://schemas.openxmlformats.org/officeDocument/2006/relationships" xmlns:w14="http://schemas.microsoft.com/office/word/2010/wordml">
+              <w:rPr>
+                <w:rFonts w:ascii="Arial" w:hAnsi="Helvetica" w:eastAsia="Helvetica" w:cs="Helvetica"/>
+                <w:sz w:val="18"/>
+                <w:szCs w:val="18"/>
+                <w:color w:val="000000"/>
+              </w:rPr>
+              <w:t xml:space="preserve">bioTempMean</w:t>
+            </w:r>
+          </w:p>
+        </w:tc>
+        <w:tc>
+          <w:tcPr>
+            <w:tcBorders/>
+            <w:shd w:val="clear" w:color="auto" w:fill="FFFFFF"/>
+            <w:tcMar>
+              <w:top w:w="0" w:type="dxa"/>
+              <w:bottom w:w="0" w:type="dxa"/>
+              <w:left w:w="0" w:type="dxa"/>
+              <w:right w:w="0" w:type="dxa"/>
+            </w:tcMar>
+            <w:vAlign w:val="center"/>
+          </w:tcPr>
+          <w:p>
+            <w:pPr>
               <w:jc w:val="right"/>
               <w:spacing w:after="100" w:before="100" w:line="240"/>
               <w:ind w:firstLine="0" w:left="100" w:right="100"/>
@@ -4752,35 +3464,6 @@
                 <w:szCs w:val="18"/>
                 <w:color w:val="000000"/>
               </w:rPr>
-              <w:t xml:space="preserve">7</w:t>
-            </w:r>
-          </w:p>
-        </w:tc>
-        <w:tc>
-          <w:tcPr>
-            <w:tcBorders/>
-            <w:shd w:val="clear" w:color="auto" w:fill="FFFFFF"/>
-            <w:tcMar>
-              <w:top w:w="0" w:type="dxa"/>
-              <w:bottom w:w="0" w:type="dxa"/>
-              <w:left w:w="0" w:type="dxa"/>
-              <w:right w:w="0" w:type="dxa"/>
-            </w:tcMar>
-            <w:vAlign w:val="center"/>
-          </w:tcPr>
-          <w:p>
-            <w:pPr>
-              <w:jc w:val="right"/>
-              <w:spacing w:after="100" w:before="100" w:line="240"/>
-              <w:ind w:firstLine="0" w:left="100" w:right="100"/>
-            </w:pPr>
-            <w:r xmlns:w="http://schemas.openxmlformats.org/wordprocessingml/2006/main" xmlns:wp="http://schemas.openxmlformats.org/drawingml/2006/wordprocessingDrawing" xmlns:r="http://schemas.openxmlformats.org/officeDocument/2006/relationships" xmlns:w14="http://schemas.microsoft.com/office/word/2010/wordml">
-              <w:rPr>
-                <w:rFonts w:ascii="Arial" w:hAnsi="Helvetica" w:eastAsia="Helvetica" w:cs="Helvetica"/>
-                <w:sz w:val="18"/>
-                <w:szCs w:val="18"/>
-                <w:color w:val="000000"/>
-              </w:rPr>
               <w:t xml:space="preserve">26.20</w:t>
             </w:r>
           </w:p>
@@ -4869,93 +3552,6 @@
                 <w:color w:val="000000"/>
               </w:rPr>
               <w:t xml:space="preserve">2.47</w:t>
-            </w:r>
-          </w:p>
-        </w:tc>
-        <w:tc>
-          <w:tcPr>
-            <w:tcBorders/>
-            <w:shd w:val="clear" w:color="auto" w:fill="FFFFFF"/>
-            <w:tcMar>
-              <w:top w:w="0" w:type="dxa"/>
-              <w:bottom w:w="0" w:type="dxa"/>
-              <w:left w:w="0" w:type="dxa"/>
-              <w:right w:w="0" w:type="dxa"/>
-            </w:tcMar>
-            <w:vAlign w:val="center"/>
-          </w:tcPr>
-          <w:p>
-            <w:pPr>
-              <w:jc w:val="right"/>
-              <w:spacing w:after="100" w:before="100" w:line="240"/>
-              <w:ind w:firstLine="0" w:left="100" w:right="100"/>
-            </w:pPr>
-            <w:r xmlns:w="http://schemas.openxmlformats.org/wordprocessingml/2006/main" xmlns:wp="http://schemas.openxmlformats.org/drawingml/2006/wordprocessingDrawing" xmlns:r="http://schemas.openxmlformats.org/officeDocument/2006/relationships" xmlns:w14="http://schemas.microsoft.com/office/word/2010/wordml">
-              <w:rPr>
-                <w:rFonts w:ascii="Arial" w:hAnsi="Helvetica" w:eastAsia="Helvetica" w:cs="Helvetica"/>
-                <w:sz w:val="18"/>
-                <w:szCs w:val="18"/>
-                <w:color w:val="000000"/>
-              </w:rPr>
-              <w:t xml:space="preserve">0.87</w:t>
-            </w:r>
-          </w:p>
-        </w:tc>
-        <w:tc>
-          <w:tcPr>
-            <w:tcBorders/>
-            <w:shd w:val="clear" w:color="auto" w:fill="FFFFFF"/>
-            <w:tcMar>
-              <w:top w:w="0" w:type="dxa"/>
-              <w:bottom w:w="0" w:type="dxa"/>
-              <w:left w:w="0" w:type="dxa"/>
-              <w:right w:w="0" w:type="dxa"/>
-            </w:tcMar>
-            <w:vAlign w:val="center"/>
-          </w:tcPr>
-          <w:p>
-            <w:pPr>
-              <w:jc w:val="left"/>
-              <w:spacing w:after="100" w:before="100" w:line="240"/>
-              <w:ind w:firstLine="0" w:left="100" w:right="100"/>
-            </w:pPr>
-            <w:r xmlns:w="http://schemas.openxmlformats.org/wordprocessingml/2006/main" xmlns:wp="http://schemas.openxmlformats.org/drawingml/2006/wordprocessingDrawing" xmlns:r="http://schemas.openxmlformats.org/officeDocument/2006/relationships" xmlns:w14="http://schemas.microsoft.com/office/word/2010/wordml">
-              <w:rPr>
-                <w:rFonts w:ascii="Arial" w:hAnsi="Helvetica" w:eastAsia="Helvetica" w:cs="Helvetica"/>
-                <w:sz w:val="18"/>
-                <w:szCs w:val="18"/>
-                <w:color w:val="000000"/>
-              </w:rPr>
-              <w:t xml:space="preserve">July</w:t>
-            </w:r>
-          </w:p>
-        </w:tc>
-        <w:tc>
-          <w:tcPr>
-            <w:tcBorders/>
-            <w:shd w:val="clear" w:color="auto" w:fill="FFFFFF"/>
-            <w:tcMar>
-              <w:top w:w="0" w:type="dxa"/>
-              <w:bottom w:w="0" w:type="dxa"/>
-              <w:left w:w="0" w:type="dxa"/>
-              <w:right w:w="0" w:type="dxa"/>
-            </w:tcMar>
-            <w:vAlign w:val="center"/>
-          </w:tcPr>
-          <w:p>
-            <w:pPr>
-              <w:jc w:val="left"/>
-              <w:spacing w:after="100" w:before="100" w:line="240"/>
-              <w:ind w:firstLine="0" w:left="100" w:right="100"/>
-            </w:pPr>
-            <w:r xmlns:w="http://schemas.openxmlformats.org/wordprocessingml/2006/main" xmlns:wp="http://schemas.openxmlformats.org/drawingml/2006/wordprocessingDrawing" xmlns:r="http://schemas.openxmlformats.org/officeDocument/2006/relationships" xmlns:w14="http://schemas.microsoft.com/office/word/2010/wordml">
-              <w:rPr>
-                <w:rFonts w:ascii="Arial" w:hAnsi="Helvetica" w:eastAsia="Helvetica" w:cs="Helvetica"/>
-                <w:sz w:val="18"/>
-                <w:szCs w:val="18"/>
-                <w:color w:val="000000"/>
-              </w:rPr>
-              <w:t xml:space="preserve">bioTempMean</w:t>
             </w:r>
           </w:p>
         </w:tc>
@@ -4963,7 +3559,7 @@
       <w:tr>
         <w:trPr>
           <w:cantSplit/>
-          <w:trHeight w:val="360" w:hRule="auto"/>
+          <w:trHeight w:val="575" w:hRule="auto"/>
         </w:trPr>
         <w:tc>
           <w:tcPr>
@@ -4979,6 +3575,35 @@
           </w:tcPr>
           <w:p>
             <w:pPr>
+              <w:jc w:val="left"/>
+              <w:spacing w:after="100" w:before="100" w:line="240"/>
+              <w:ind w:firstLine="0" w:left="100" w:right="100"/>
+            </w:pPr>
+            <w:r xmlns:w="http://schemas.openxmlformats.org/wordprocessingml/2006/main" xmlns:wp="http://schemas.openxmlformats.org/drawingml/2006/wordprocessingDrawing" xmlns:r="http://schemas.openxmlformats.org/officeDocument/2006/relationships" xmlns:w14="http://schemas.microsoft.com/office/word/2010/wordml">
+              <w:rPr>
+                <w:rFonts w:ascii="Arial" w:hAnsi="Helvetica" w:eastAsia="Helvetica" w:cs="Helvetica"/>
+                <w:sz w:val="18"/>
+                <w:szCs w:val="18"/>
+                <w:color w:val="000000"/>
+              </w:rPr>
+              <w:t xml:space="preserve">bioTempMean</w:t>
+            </w:r>
+          </w:p>
+        </w:tc>
+        <w:tc>
+          <w:tcPr>
+            <w:tcBorders/>
+            <w:shd w:val="clear" w:color="auto" w:fill="FFFFFF"/>
+            <w:tcMar>
+              <w:top w:w="0" w:type="dxa"/>
+              <w:bottom w:w="0" w:type="dxa"/>
+              <w:left w:w="0" w:type="dxa"/>
+              <w:right w:w="0" w:type="dxa"/>
+            </w:tcMar>
+            <w:vAlign w:val="center"/>
+          </w:tcPr>
+          <w:p>
+            <w:pPr>
               <w:jc w:val="right"/>
               <w:spacing w:after="100" w:before="100" w:line="240"/>
               <w:ind w:firstLine="0" w:left="100" w:right="100"/>
@@ -5019,35 +3644,6 @@
                 <w:szCs w:val="18"/>
                 <w:color w:val="000000"/>
               </w:rPr>
-              <w:t xml:space="preserve">7</w:t>
-            </w:r>
-          </w:p>
-        </w:tc>
-        <w:tc>
-          <w:tcPr>
-            <w:tcBorders/>
-            <w:shd w:val="clear" w:color="auto" w:fill="FFFFFF"/>
-            <w:tcMar>
-              <w:top w:w="0" w:type="dxa"/>
-              <w:bottom w:w="0" w:type="dxa"/>
-              <w:left w:w="0" w:type="dxa"/>
-              <w:right w:w="0" w:type="dxa"/>
-            </w:tcMar>
-            <w:vAlign w:val="center"/>
-          </w:tcPr>
-          <w:p>
-            <w:pPr>
-              <w:jc w:val="right"/>
-              <w:spacing w:after="100" w:before="100" w:line="240"/>
-              <w:ind w:firstLine="0" w:left="100" w:right="100"/>
-            </w:pPr>
-            <w:r xmlns:w="http://schemas.openxmlformats.org/wordprocessingml/2006/main" xmlns:wp="http://schemas.openxmlformats.org/drawingml/2006/wordprocessingDrawing" xmlns:r="http://schemas.openxmlformats.org/officeDocument/2006/relationships" xmlns:w14="http://schemas.microsoft.com/office/word/2010/wordml">
-              <w:rPr>
-                <w:rFonts w:ascii="Arial" w:hAnsi="Helvetica" w:eastAsia="Helvetica" w:cs="Helvetica"/>
-                <w:sz w:val="18"/>
-                <w:szCs w:val="18"/>
-                <w:color w:val="000000"/>
-              </w:rPr>
               <w:t xml:space="preserve">25.37</w:t>
             </w:r>
           </w:p>
@@ -5136,93 +3732,6 @@
                 <w:color w:val="000000"/>
               </w:rPr>
               <w:t xml:space="preserve">2.68</w:t>
-            </w:r>
-          </w:p>
-        </w:tc>
-        <w:tc>
-          <w:tcPr>
-            <w:tcBorders/>
-            <w:shd w:val="clear" w:color="auto" w:fill="FFFFFF"/>
-            <w:tcMar>
-              <w:top w:w="0" w:type="dxa"/>
-              <w:bottom w:w="0" w:type="dxa"/>
-              <w:left w:w="0" w:type="dxa"/>
-              <w:right w:w="0" w:type="dxa"/>
-            </w:tcMar>
-            <w:vAlign w:val="center"/>
-          </w:tcPr>
-          <w:p>
-            <w:pPr>
-              <w:jc w:val="right"/>
-              <w:spacing w:after="100" w:before="100" w:line="240"/>
-              <w:ind w:firstLine="0" w:left="100" w:right="100"/>
-            </w:pPr>
-            <w:r xmlns:w="http://schemas.openxmlformats.org/wordprocessingml/2006/main" xmlns:wp="http://schemas.openxmlformats.org/drawingml/2006/wordprocessingDrawing" xmlns:r="http://schemas.openxmlformats.org/officeDocument/2006/relationships" xmlns:w14="http://schemas.microsoft.com/office/word/2010/wordml">
-              <w:rPr>
-                <w:rFonts w:ascii="Arial" w:hAnsi="Helvetica" w:eastAsia="Helvetica" w:cs="Helvetica"/>
-                <w:sz w:val="18"/>
-                <w:szCs w:val="18"/>
-                <w:color w:val="000000"/>
-              </w:rPr>
-              <w:t xml:space="preserve">1.30</w:t>
-            </w:r>
-          </w:p>
-        </w:tc>
-        <w:tc>
-          <w:tcPr>
-            <w:tcBorders/>
-            <w:shd w:val="clear" w:color="auto" w:fill="FFFFFF"/>
-            <w:tcMar>
-              <w:top w:w="0" w:type="dxa"/>
-              <w:bottom w:w="0" w:type="dxa"/>
-              <w:left w:w="0" w:type="dxa"/>
-              <w:right w:w="0" w:type="dxa"/>
-            </w:tcMar>
-            <w:vAlign w:val="center"/>
-          </w:tcPr>
-          <w:p>
-            <w:pPr>
-              <w:jc w:val="left"/>
-              <w:spacing w:after="100" w:before="100" w:line="240"/>
-              <w:ind w:firstLine="0" w:left="100" w:right="100"/>
-            </w:pPr>
-            <w:r xmlns:w="http://schemas.openxmlformats.org/wordprocessingml/2006/main" xmlns:wp="http://schemas.openxmlformats.org/drawingml/2006/wordprocessingDrawing" xmlns:r="http://schemas.openxmlformats.org/officeDocument/2006/relationships" xmlns:w14="http://schemas.microsoft.com/office/word/2010/wordml">
-              <w:rPr>
-                <w:rFonts w:ascii="Arial" w:hAnsi="Helvetica" w:eastAsia="Helvetica" w:cs="Helvetica"/>
-                <w:sz w:val="18"/>
-                <w:szCs w:val="18"/>
-                <w:color w:val="000000"/>
-              </w:rPr>
-              <w:t xml:space="preserve">July</w:t>
-            </w:r>
-          </w:p>
-        </w:tc>
-        <w:tc>
-          <w:tcPr>
-            <w:tcBorders/>
-            <w:shd w:val="clear" w:color="auto" w:fill="FFFFFF"/>
-            <w:tcMar>
-              <w:top w:w="0" w:type="dxa"/>
-              <w:bottom w:w="0" w:type="dxa"/>
-              <w:left w:w="0" w:type="dxa"/>
-              <w:right w:w="0" w:type="dxa"/>
-            </w:tcMar>
-            <w:vAlign w:val="center"/>
-          </w:tcPr>
-          <w:p>
-            <w:pPr>
-              <w:jc w:val="left"/>
-              <w:spacing w:after="100" w:before="100" w:line="240"/>
-              <w:ind w:firstLine="0" w:left="100" w:right="100"/>
-            </w:pPr>
-            <w:r xmlns:w="http://schemas.openxmlformats.org/wordprocessingml/2006/main" xmlns:wp="http://schemas.openxmlformats.org/drawingml/2006/wordprocessingDrawing" xmlns:r="http://schemas.openxmlformats.org/officeDocument/2006/relationships" xmlns:w14="http://schemas.microsoft.com/office/word/2010/wordml">
-              <w:rPr>
-                <w:rFonts w:ascii="Arial" w:hAnsi="Helvetica" w:eastAsia="Helvetica" w:cs="Helvetica"/>
-                <w:sz w:val="18"/>
-                <w:szCs w:val="18"/>
-                <w:color w:val="000000"/>
-              </w:rPr>
-              <w:t xml:space="preserve">bioTempMean</w:t>
             </w:r>
           </w:p>
         </w:tc>
@@ -5230,7 +3739,7 @@
       <w:tr>
         <w:trPr>
           <w:cantSplit/>
-          <w:trHeight w:val="360" w:hRule="auto"/>
+          <w:trHeight w:val="575" w:hRule="auto"/>
         </w:trPr>
         <w:tc>
           <w:tcPr>
@@ -5246,6 +3755,35 @@
           </w:tcPr>
           <w:p>
             <w:pPr>
+              <w:jc w:val="left"/>
+              <w:spacing w:after="100" w:before="100" w:line="240"/>
+              <w:ind w:firstLine="0" w:left="100" w:right="100"/>
+            </w:pPr>
+            <w:r xmlns:w="http://schemas.openxmlformats.org/wordprocessingml/2006/main" xmlns:wp="http://schemas.openxmlformats.org/drawingml/2006/wordprocessingDrawing" xmlns:r="http://schemas.openxmlformats.org/officeDocument/2006/relationships" xmlns:w14="http://schemas.microsoft.com/office/word/2010/wordml">
+              <w:rPr>
+                <w:rFonts w:ascii="Arial" w:hAnsi="Helvetica" w:eastAsia="Helvetica" w:cs="Helvetica"/>
+                <w:sz w:val="18"/>
+                <w:szCs w:val="18"/>
+                <w:color w:val="000000"/>
+              </w:rPr>
+              <w:t xml:space="preserve">bioTempMean</w:t>
+            </w:r>
+          </w:p>
+        </w:tc>
+        <w:tc>
+          <w:tcPr>
+            <w:tcBorders/>
+            <w:shd w:val="clear" w:color="auto" w:fill="FFFFFF"/>
+            <w:tcMar>
+              <w:top w:w="0" w:type="dxa"/>
+              <w:bottom w:w="0" w:type="dxa"/>
+              <w:left w:w="0" w:type="dxa"/>
+              <w:right w:w="0" w:type="dxa"/>
+            </w:tcMar>
+            <w:vAlign w:val="center"/>
+          </w:tcPr>
+          <w:p>
+            <w:pPr>
               <w:jc w:val="right"/>
               <w:spacing w:after="100" w:before="100" w:line="240"/>
               <w:ind w:firstLine="0" w:left="100" w:right="100"/>
@@ -5286,35 +3824,6 @@
                 <w:szCs w:val="18"/>
                 <w:color w:val="000000"/>
               </w:rPr>
-              <w:t xml:space="preserve">7</w:t>
-            </w:r>
-          </w:p>
-        </w:tc>
-        <w:tc>
-          <w:tcPr>
-            <w:tcBorders/>
-            <w:shd w:val="clear" w:color="auto" w:fill="FFFFFF"/>
-            <w:tcMar>
-              <w:top w:w="0" w:type="dxa"/>
-              <w:bottom w:w="0" w:type="dxa"/>
-              <w:left w:w="0" w:type="dxa"/>
-              <w:right w:w="0" w:type="dxa"/>
-            </w:tcMar>
-            <w:vAlign w:val="center"/>
-          </w:tcPr>
-          <w:p>
-            <w:pPr>
-              <w:jc w:val="right"/>
-              <w:spacing w:after="100" w:before="100" w:line="240"/>
-              <w:ind w:firstLine="0" w:left="100" w:right="100"/>
-            </w:pPr>
-            <w:r xmlns:w="http://schemas.openxmlformats.org/wordprocessingml/2006/main" xmlns:wp="http://schemas.openxmlformats.org/drawingml/2006/wordprocessingDrawing" xmlns:r="http://schemas.openxmlformats.org/officeDocument/2006/relationships" xmlns:w14="http://schemas.microsoft.com/office/word/2010/wordml">
-              <w:rPr>
-                <w:rFonts w:ascii="Arial" w:hAnsi="Helvetica" w:eastAsia="Helvetica" w:cs="Helvetica"/>
-                <w:sz w:val="18"/>
-                <w:szCs w:val="18"/>
-                <w:color w:val="000000"/>
-              </w:rPr>
               <w:t xml:space="preserve">25.56</w:t>
             </w:r>
           </w:p>
@@ -5403,93 +3912,6 @@
                 <w:color w:val="000000"/>
               </w:rPr>
               <w:t xml:space="preserve">2.75</w:t>
-            </w:r>
-          </w:p>
-        </w:tc>
-        <w:tc>
-          <w:tcPr>
-            <w:tcBorders/>
-            <w:shd w:val="clear" w:color="auto" w:fill="FFFFFF"/>
-            <w:tcMar>
-              <w:top w:w="0" w:type="dxa"/>
-              <w:bottom w:w="0" w:type="dxa"/>
-              <w:left w:w="0" w:type="dxa"/>
-              <w:right w:w="0" w:type="dxa"/>
-            </w:tcMar>
-            <w:vAlign w:val="center"/>
-          </w:tcPr>
-          <w:p>
-            <w:pPr>
-              <w:jc w:val="right"/>
-              <w:spacing w:after="100" w:before="100" w:line="240"/>
-              <w:ind w:firstLine="0" w:left="100" w:right="100"/>
-            </w:pPr>
-            <w:r xmlns:w="http://schemas.openxmlformats.org/wordprocessingml/2006/main" xmlns:wp="http://schemas.openxmlformats.org/drawingml/2006/wordprocessingDrawing" xmlns:r="http://schemas.openxmlformats.org/officeDocument/2006/relationships" xmlns:w14="http://schemas.microsoft.com/office/word/2010/wordml">
-              <w:rPr>
-                <w:rFonts w:ascii="Arial" w:hAnsi="Helvetica" w:eastAsia="Helvetica" w:cs="Helvetica"/>
-                <w:sz w:val="18"/>
-                <w:szCs w:val="18"/>
-                <w:color w:val="000000"/>
-              </w:rPr>
-              <w:t xml:space="preserve">1.74</w:t>
-            </w:r>
-          </w:p>
-        </w:tc>
-        <w:tc>
-          <w:tcPr>
-            <w:tcBorders/>
-            <w:shd w:val="clear" w:color="auto" w:fill="FFFFFF"/>
-            <w:tcMar>
-              <w:top w:w="0" w:type="dxa"/>
-              <w:bottom w:w="0" w:type="dxa"/>
-              <w:left w:w="0" w:type="dxa"/>
-              <w:right w:w="0" w:type="dxa"/>
-            </w:tcMar>
-            <w:vAlign w:val="center"/>
-          </w:tcPr>
-          <w:p>
-            <w:pPr>
-              <w:jc w:val="left"/>
-              <w:spacing w:after="100" w:before="100" w:line="240"/>
-              <w:ind w:firstLine="0" w:left="100" w:right="100"/>
-            </w:pPr>
-            <w:r xmlns:w="http://schemas.openxmlformats.org/wordprocessingml/2006/main" xmlns:wp="http://schemas.openxmlformats.org/drawingml/2006/wordprocessingDrawing" xmlns:r="http://schemas.openxmlformats.org/officeDocument/2006/relationships" xmlns:w14="http://schemas.microsoft.com/office/word/2010/wordml">
-              <w:rPr>
-                <w:rFonts w:ascii="Arial" w:hAnsi="Helvetica" w:eastAsia="Helvetica" w:cs="Helvetica"/>
-                <w:sz w:val="18"/>
-                <w:szCs w:val="18"/>
-                <w:color w:val="000000"/>
-              </w:rPr>
-              <w:t xml:space="preserve">July</w:t>
-            </w:r>
-          </w:p>
-        </w:tc>
-        <w:tc>
-          <w:tcPr>
-            <w:tcBorders/>
-            <w:shd w:val="clear" w:color="auto" w:fill="FFFFFF"/>
-            <w:tcMar>
-              <w:top w:w="0" w:type="dxa"/>
-              <w:bottom w:w="0" w:type="dxa"/>
-              <w:left w:w="0" w:type="dxa"/>
-              <w:right w:w="0" w:type="dxa"/>
-            </w:tcMar>
-            <w:vAlign w:val="center"/>
-          </w:tcPr>
-          <w:p>
-            <w:pPr>
-              <w:jc w:val="left"/>
-              <w:spacing w:after="100" w:before="100" w:line="240"/>
-              <w:ind w:firstLine="0" w:left="100" w:right="100"/>
-            </w:pPr>
-            <w:r xmlns:w="http://schemas.openxmlformats.org/wordprocessingml/2006/main" xmlns:wp="http://schemas.openxmlformats.org/drawingml/2006/wordprocessingDrawing" xmlns:r="http://schemas.openxmlformats.org/officeDocument/2006/relationships" xmlns:w14="http://schemas.microsoft.com/office/word/2010/wordml">
-              <w:rPr>
-                <w:rFonts w:ascii="Arial" w:hAnsi="Helvetica" w:eastAsia="Helvetica" w:cs="Helvetica"/>
-                <w:sz w:val="18"/>
-                <w:szCs w:val="18"/>
-                <w:color w:val="000000"/>
-              </w:rPr>
-              <w:t xml:space="preserve">bioTempMean</w:t>
             </w:r>
           </w:p>
         </w:tc>
@@ -5497,7 +3919,7 @@
       <w:tr>
         <w:trPr>
           <w:cantSplit/>
-          <w:trHeight w:val="360" w:hRule="auto"/>
+          <w:trHeight w:val="542" w:hRule="auto"/>
         </w:trPr>
         <w:tc>
           <w:tcPr>
@@ -5513,6 +3935,35 @@
           </w:tcPr>
           <w:p>
             <w:pPr>
+              <w:jc w:val="left"/>
+              <w:spacing w:after="100" w:before="100" w:line="240"/>
+              <w:ind w:firstLine="0" w:left="100" w:right="100"/>
+            </w:pPr>
+            <w:r xmlns:w="http://schemas.openxmlformats.org/wordprocessingml/2006/main" xmlns:wp="http://schemas.openxmlformats.org/drawingml/2006/wordprocessingDrawing" xmlns:r="http://schemas.openxmlformats.org/officeDocument/2006/relationships" xmlns:w14="http://schemas.microsoft.com/office/word/2010/wordml">
+              <w:rPr>
+                <w:rFonts w:ascii="Arial" w:hAnsi="Helvetica" w:eastAsia="Helvetica" w:cs="Helvetica"/>
+                <w:sz w:val="18"/>
+                <w:szCs w:val="18"/>
+                <w:color w:val="000000"/>
+              </w:rPr>
+              <w:t xml:space="preserve">PARMean</w:t>
+            </w:r>
+          </w:p>
+        </w:tc>
+        <w:tc>
+          <w:tcPr>
+            <w:tcBorders/>
+            <w:shd w:val="clear" w:color="auto" w:fill="FFFFFF"/>
+            <w:tcMar>
+              <w:top w:w="0" w:type="dxa"/>
+              <w:bottom w:w="0" w:type="dxa"/>
+              <w:left w:w="0" w:type="dxa"/>
+              <w:right w:w="0" w:type="dxa"/>
+            </w:tcMar>
+            <w:vAlign w:val="center"/>
+          </w:tcPr>
+          <w:p>
+            <w:pPr>
               <w:jc w:val="right"/>
               <w:spacing w:after="100" w:before="100" w:line="240"/>
               <w:ind w:firstLine="0" w:left="100" w:right="100"/>
@@ -5553,35 +4004,6 @@
                 <w:szCs w:val="18"/>
                 <w:color w:val="000000"/>
               </w:rPr>
-              <w:t xml:space="preserve">7</w:t>
-            </w:r>
-          </w:p>
-        </w:tc>
-        <w:tc>
-          <w:tcPr>
-            <w:tcBorders/>
-            <w:shd w:val="clear" w:color="auto" w:fill="FFFFFF"/>
-            <w:tcMar>
-              <w:top w:w="0" w:type="dxa"/>
-              <w:bottom w:w="0" w:type="dxa"/>
-              <w:left w:w="0" w:type="dxa"/>
-              <w:right w:w="0" w:type="dxa"/>
-            </w:tcMar>
-            <w:vAlign w:val="center"/>
-          </w:tcPr>
-          <w:p>
-            <w:pPr>
-              <w:jc w:val="right"/>
-              <w:spacing w:after="100" w:before="100" w:line="240"/>
-              <w:ind w:firstLine="0" w:left="100" w:right="100"/>
-            </w:pPr>
-            <w:r xmlns:w="http://schemas.openxmlformats.org/wordprocessingml/2006/main" xmlns:wp="http://schemas.openxmlformats.org/drawingml/2006/wordprocessingDrawing" xmlns:r="http://schemas.openxmlformats.org/officeDocument/2006/relationships" xmlns:w14="http://schemas.microsoft.com/office/word/2010/wordml">
-              <w:rPr>
-                <w:rFonts w:ascii="Arial" w:hAnsi="Helvetica" w:eastAsia="Helvetica" w:cs="Helvetica"/>
-                <w:sz w:val="18"/>
-                <w:szCs w:val="18"/>
-                <w:color w:val="000000"/>
-              </w:rPr>
               <w:t xml:space="preserve">203.69</w:t>
             </w:r>
           </w:p>
@@ -5670,93 +4092,6 @@
                 <w:color w:val="000000"/>
               </w:rPr>
               <w:t xml:space="preserve">0.38</w:t>
-            </w:r>
-          </w:p>
-        </w:tc>
-        <w:tc>
-          <w:tcPr>
-            <w:tcBorders/>
-            <w:shd w:val="clear" w:color="auto" w:fill="FFFFFF"/>
-            <w:tcMar>
-              <w:top w:w="0" w:type="dxa"/>
-              <w:bottom w:w="0" w:type="dxa"/>
-              <w:left w:w="0" w:type="dxa"/>
-              <w:right w:w="0" w:type="dxa"/>
-            </w:tcMar>
-            <w:vAlign w:val="center"/>
-          </w:tcPr>
-          <w:p>
-            <w:pPr>
-              <w:jc w:val="right"/>
-              <w:spacing w:after="100" w:before="100" w:line="240"/>
-              <w:ind w:firstLine="0" w:left="100" w:right="100"/>
-            </w:pPr>
-            <w:r xmlns:w="http://schemas.openxmlformats.org/wordprocessingml/2006/main" xmlns:wp="http://schemas.openxmlformats.org/drawingml/2006/wordprocessingDrawing" xmlns:r="http://schemas.openxmlformats.org/officeDocument/2006/relationships" xmlns:w14="http://schemas.microsoft.com/office/word/2010/wordml">
-              <w:rPr>
-                <w:rFonts w:ascii="Arial" w:hAnsi="Helvetica" w:eastAsia="Helvetica" w:cs="Helvetica"/>
-                <w:sz w:val="18"/>
-                <w:szCs w:val="18"/>
-                <w:color w:val="000000"/>
-              </w:rPr>
-              <w:t xml:space="preserve">0.43</w:t>
-            </w:r>
-          </w:p>
-        </w:tc>
-        <w:tc>
-          <w:tcPr>
-            <w:tcBorders/>
-            <w:shd w:val="clear" w:color="auto" w:fill="FFFFFF"/>
-            <w:tcMar>
-              <w:top w:w="0" w:type="dxa"/>
-              <w:bottom w:w="0" w:type="dxa"/>
-              <w:left w:w="0" w:type="dxa"/>
-              <w:right w:w="0" w:type="dxa"/>
-            </w:tcMar>
-            <w:vAlign w:val="center"/>
-          </w:tcPr>
-          <w:p>
-            <w:pPr>
-              <w:jc w:val="left"/>
-              <w:spacing w:after="100" w:before="100" w:line="240"/>
-              <w:ind w:firstLine="0" w:left="100" w:right="100"/>
-            </w:pPr>
-            <w:r xmlns:w="http://schemas.openxmlformats.org/wordprocessingml/2006/main" xmlns:wp="http://schemas.openxmlformats.org/drawingml/2006/wordprocessingDrawing" xmlns:r="http://schemas.openxmlformats.org/officeDocument/2006/relationships" xmlns:w14="http://schemas.microsoft.com/office/word/2010/wordml">
-              <w:rPr>
-                <w:rFonts w:ascii="Arial" w:hAnsi="Helvetica" w:eastAsia="Helvetica" w:cs="Helvetica"/>
-                <w:sz w:val="18"/>
-                <w:szCs w:val="18"/>
-                <w:color w:val="000000"/>
-              </w:rPr>
-              <w:t xml:space="preserve">July</w:t>
-            </w:r>
-          </w:p>
-        </w:tc>
-        <w:tc>
-          <w:tcPr>
-            <w:tcBorders/>
-            <w:shd w:val="clear" w:color="auto" w:fill="FFFFFF"/>
-            <w:tcMar>
-              <w:top w:w="0" w:type="dxa"/>
-              <w:bottom w:w="0" w:type="dxa"/>
-              <w:left w:w="0" w:type="dxa"/>
-              <w:right w:w="0" w:type="dxa"/>
-            </w:tcMar>
-            <w:vAlign w:val="center"/>
-          </w:tcPr>
-          <w:p>
-            <w:pPr>
-              <w:jc w:val="left"/>
-              <w:spacing w:after="100" w:before="100" w:line="240"/>
-              <w:ind w:firstLine="0" w:left="100" w:right="100"/>
-            </w:pPr>
-            <w:r xmlns:w="http://schemas.openxmlformats.org/wordprocessingml/2006/main" xmlns:wp="http://schemas.openxmlformats.org/drawingml/2006/wordprocessingDrawing" xmlns:r="http://schemas.openxmlformats.org/officeDocument/2006/relationships" xmlns:w14="http://schemas.microsoft.com/office/word/2010/wordml">
-              <w:rPr>
-                <w:rFonts w:ascii="Arial" w:hAnsi="Helvetica" w:eastAsia="Helvetica" w:cs="Helvetica"/>
-                <w:sz w:val="18"/>
-                <w:szCs w:val="18"/>
-                <w:color w:val="000000"/>
-              </w:rPr>
-              <w:t xml:space="preserve">PARMean</w:t>
             </w:r>
           </w:p>
         </w:tc>
@@ -5764,7 +4099,7 @@
       <w:tr>
         <w:trPr>
           <w:cantSplit/>
-          <w:trHeight w:val="360" w:hRule="auto"/>
+          <w:trHeight w:val="542" w:hRule="auto"/>
         </w:trPr>
         <w:tc>
           <w:tcPr>
@@ -5780,6 +4115,35 @@
           </w:tcPr>
           <w:p>
             <w:pPr>
+              <w:jc w:val="left"/>
+              <w:spacing w:after="100" w:before="100" w:line="240"/>
+              <w:ind w:firstLine="0" w:left="100" w:right="100"/>
+            </w:pPr>
+            <w:r xmlns:w="http://schemas.openxmlformats.org/wordprocessingml/2006/main" xmlns:wp="http://schemas.openxmlformats.org/drawingml/2006/wordprocessingDrawing" xmlns:r="http://schemas.openxmlformats.org/officeDocument/2006/relationships" xmlns:w14="http://schemas.microsoft.com/office/word/2010/wordml">
+              <w:rPr>
+                <w:rFonts w:ascii="Arial" w:hAnsi="Helvetica" w:eastAsia="Helvetica" w:cs="Helvetica"/>
+                <w:sz w:val="18"/>
+                <w:szCs w:val="18"/>
+                <w:color w:val="000000"/>
+              </w:rPr>
+              <w:t xml:space="preserve">PARMean</w:t>
+            </w:r>
+          </w:p>
+        </w:tc>
+        <w:tc>
+          <w:tcPr>
+            <w:tcBorders/>
+            <w:shd w:val="clear" w:color="auto" w:fill="FFFFFF"/>
+            <w:tcMar>
+              <w:top w:w="0" w:type="dxa"/>
+              <w:bottom w:w="0" w:type="dxa"/>
+              <w:left w:w="0" w:type="dxa"/>
+              <w:right w:w="0" w:type="dxa"/>
+            </w:tcMar>
+            <w:vAlign w:val="center"/>
+          </w:tcPr>
+          <w:p>
+            <w:pPr>
               <w:jc w:val="right"/>
               <w:spacing w:after="100" w:before="100" w:line="240"/>
               <w:ind w:firstLine="0" w:left="100" w:right="100"/>
@@ -5820,35 +4184,6 @@
                 <w:szCs w:val="18"/>
                 <w:color w:val="000000"/>
               </w:rPr>
-              <w:t xml:space="preserve">7</w:t>
-            </w:r>
-          </w:p>
-        </w:tc>
-        <w:tc>
-          <w:tcPr>
-            <w:tcBorders/>
-            <w:shd w:val="clear" w:color="auto" w:fill="FFFFFF"/>
-            <w:tcMar>
-              <w:top w:w="0" w:type="dxa"/>
-              <w:bottom w:w="0" w:type="dxa"/>
-              <w:left w:w="0" w:type="dxa"/>
-              <w:right w:w="0" w:type="dxa"/>
-            </w:tcMar>
-            <w:vAlign w:val="center"/>
-          </w:tcPr>
-          <w:p>
-            <w:pPr>
-              <w:jc w:val="right"/>
-              <w:spacing w:after="100" w:before="100" w:line="240"/>
-              <w:ind w:firstLine="0" w:left="100" w:right="100"/>
-            </w:pPr>
-            <w:r xmlns:w="http://schemas.openxmlformats.org/wordprocessingml/2006/main" xmlns:wp="http://schemas.openxmlformats.org/drawingml/2006/wordprocessingDrawing" xmlns:r="http://schemas.openxmlformats.org/officeDocument/2006/relationships" xmlns:w14="http://schemas.microsoft.com/office/word/2010/wordml">
-              <w:rPr>
-                <w:rFonts w:ascii="Arial" w:hAnsi="Helvetica" w:eastAsia="Helvetica" w:cs="Helvetica"/>
-                <w:sz w:val="18"/>
-                <w:szCs w:val="18"/>
-                <w:color w:val="000000"/>
-              </w:rPr>
               <w:t xml:space="preserve">196.60</w:t>
             </w:r>
           </w:p>
@@ -5937,93 +4272,6 @@
                 <w:color w:val="000000"/>
               </w:rPr>
               <w:t xml:space="preserve">0.14</w:t>
-            </w:r>
-          </w:p>
-        </w:tc>
-        <w:tc>
-          <w:tcPr>
-            <w:tcBorders/>
-            <w:shd w:val="clear" w:color="auto" w:fill="FFFFFF"/>
-            <w:tcMar>
-              <w:top w:w="0" w:type="dxa"/>
-              <w:bottom w:w="0" w:type="dxa"/>
-              <w:left w:w="0" w:type="dxa"/>
-              <w:right w:w="0" w:type="dxa"/>
-            </w:tcMar>
-            <w:vAlign w:val="center"/>
-          </w:tcPr>
-          <w:p>
-            <w:pPr>
-              <w:jc w:val="right"/>
-              <w:spacing w:after="100" w:before="100" w:line="240"/>
-              <w:ind w:firstLine="0" w:left="100" w:right="100"/>
-            </w:pPr>
-            <w:r xmlns:w="http://schemas.openxmlformats.org/wordprocessingml/2006/main" xmlns:wp="http://schemas.openxmlformats.org/drawingml/2006/wordprocessingDrawing" xmlns:r="http://schemas.openxmlformats.org/officeDocument/2006/relationships" xmlns:w14="http://schemas.microsoft.com/office/word/2010/wordml">
-              <w:rPr>
-                <w:rFonts w:ascii="Arial" w:hAnsi="Helvetica" w:eastAsia="Helvetica" w:cs="Helvetica"/>
-                <w:sz w:val="18"/>
-                <w:szCs w:val="18"/>
-                <w:color w:val="000000"/>
-              </w:rPr>
-              <w:t xml:space="preserve">0.87</w:t>
-            </w:r>
-          </w:p>
-        </w:tc>
-        <w:tc>
-          <w:tcPr>
-            <w:tcBorders/>
-            <w:shd w:val="clear" w:color="auto" w:fill="FFFFFF"/>
-            <w:tcMar>
-              <w:top w:w="0" w:type="dxa"/>
-              <w:bottom w:w="0" w:type="dxa"/>
-              <w:left w:w="0" w:type="dxa"/>
-              <w:right w:w="0" w:type="dxa"/>
-            </w:tcMar>
-            <w:vAlign w:val="center"/>
-          </w:tcPr>
-          <w:p>
-            <w:pPr>
-              <w:jc w:val="left"/>
-              <w:spacing w:after="100" w:before="100" w:line="240"/>
-              <w:ind w:firstLine="0" w:left="100" w:right="100"/>
-            </w:pPr>
-            <w:r xmlns:w="http://schemas.openxmlformats.org/wordprocessingml/2006/main" xmlns:wp="http://schemas.openxmlformats.org/drawingml/2006/wordprocessingDrawing" xmlns:r="http://schemas.openxmlformats.org/officeDocument/2006/relationships" xmlns:w14="http://schemas.microsoft.com/office/word/2010/wordml">
-              <w:rPr>
-                <w:rFonts w:ascii="Arial" w:hAnsi="Helvetica" w:eastAsia="Helvetica" w:cs="Helvetica"/>
-                <w:sz w:val="18"/>
-                <w:szCs w:val="18"/>
-                <w:color w:val="000000"/>
-              </w:rPr>
-              <w:t xml:space="preserve">July</w:t>
-            </w:r>
-          </w:p>
-        </w:tc>
-        <w:tc>
-          <w:tcPr>
-            <w:tcBorders/>
-            <w:shd w:val="clear" w:color="auto" w:fill="FFFFFF"/>
-            <w:tcMar>
-              <w:top w:w="0" w:type="dxa"/>
-              <w:bottom w:w="0" w:type="dxa"/>
-              <w:left w:w="0" w:type="dxa"/>
-              <w:right w:w="0" w:type="dxa"/>
-            </w:tcMar>
-            <w:vAlign w:val="center"/>
-          </w:tcPr>
-          <w:p>
-            <w:pPr>
-              <w:jc w:val="left"/>
-              <w:spacing w:after="100" w:before="100" w:line="240"/>
-              <w:ind w:firstLine="0" w:left="100" w:right="100"/>
-            </w:pPr>
-            <w:r xmlns:w="http://schemas.openxmlformats.org/wordprocessingml/2006/main" xmlns:wp="http://schemas.openxmlformats.org/drawingml/2006/wordprocessingDrawing" xmlns:r="http://schemas.openxmlformats.org/officeDocument/2006/relationships" xmlns:w14="http://schemas.microsoft.com/office/word/2010/wordml">
-              <w:rPr>
-                <w:rFonts w:ascii="Arial" w:hAnsi="Helvetica" w:eastAsia="Helvetica" w:cs="Helvetica"/>
-                <w:sz w:val="18"/>
-                <w:szCs w:val="18"/>
-                <w:color w:val="000000"/>
-              </w:rPr>
-              <w:t xml:space="preserve">PARMean</w:t>
             </w:r>
           </w:p>
         </w:tc>
@@ -6031,7 +4279,7 @@
       <w:tr>
         <w:trPr>
           <w:cantSplit/>
-          <w:trHeight w:val="360" w:hRule="auto"/>
+          <w:trHeight w:val="542" w:hRule="auto"/>
         </w:trPr>
         <w:tc>
           <w:tcPr>
@@ -6047,6 +4295,35 @@
           </w:tcPr>
           <w:p>
             <w:pPr>
+              <w:jc w:val="left"/>
+              <w:spacing w:after="100" w:before="100" w:line="240"/>
+              <w:ind w:firstLine="0" w:left="100" w:right="100"/>
+            </w:pPr>
+            <w:r xmlns:w="http://schemas.openxmlformats.org/wordprocessingml/2006/main" xmlns:wp="http://schemas.openxmlformats.org/drawingml/2006/wordprocessingDrawing" xmlns:r="http://schemas.openxmlformats.org/officeDocument/2006/relationships" xmlns:w14="http://schemas.microsoft.com/office/word/2010/wordml">
+              <w:rPr>
+                <w:rFonts w:ascii="Arial" w:hAnsi="Helvetica" w:eastAsia="Helvetica" w:cs="Helvetica"/>
+                <w:sz w:val="18"/>
+                <w:szCs w:val="18"/>
+                <w:color w:val="000000"/>
+              </w:rPr>
+              <w:t xml:space="preserve">PARMean</w:t>
+            </w:r>
+          </w:p>
+        </w:tc>
+        <w:tc>
+          <w:tcPr>
+            <w:tcBorders/>
+            <w:shd w:val="clear" w:color="auto" w:fill="FFFFFF"/>
+            <w:tcMar>
+              <w:top w:w="0" w:type="dxa"/>
+              <w:bottom w:w="0" w:type="dxa"/>
+              <w:left w:w="0" w:type="dxa"/>
+              <w:right w:w="0" w:type="dxa"/>
+            </w:tcMar>
+            <w:vAlign w:val="center"/>
+          </w:tcPr>
+          <w:p>
+            <w:pPr>
               <w:jc w:val="right"/>
               <w:spacing w:after="100" w:before="100" w:line="240"/>
               <w:ind w:firstLine="0" w:left="100" w:right="100"/>
@@ -6087,35 +4364,6 @@
                 <w:szCs w:val="18"/>
                 <w:color w:val="000000"/>
               </w:rPr>
-              <w:t xml:space="preserve">7</w:t>
-            </w:r>
-          </w:p>
-        </w:tc>
-        <w:tc>
-          <w:tcPr>
-            <w:tcBorders/>
-            <w:shd w:val="clear" w:color="auto" w:fill="FFFFFF"/>
-            <w:tcMar>
-              <w:top w:w="0" w:type="dxa"/>
-              <w:bottom w:w="0" w:type="dxa"/>
-              <w:left w:w="0" w:type="dxa"/>
-              <w:right w:w="0" w:type="dxa"/>
-            </w:tcMar>
-            <w:vAlign w:val="center"/>
-          </w:tcPr>
-          <w:p>
-            <w:pPr>
-              <w:jc w:val="right"/>
-              <w:spacing w:after="100" w:before="100" w:line="240"/>
-              <w:ind w:firstLine="0" w:left="100" w:right="100"/>
-            </w:pPr>
-            <w:r xmlns:w="http://schemas.openxmlformats.org/wordprocessingml/2006/main" xmlns:wp="http://schemas.openxmlformats.org/drawingml/2006/wordprocessingDrawing" xmlns:r="http://schemas.openxmlformats.org/officeDocument/2006/relationships" xmlns:w14="http://schemas.microsoft.com/office/word/2010/wordml">
-              <w:rPr>
-                <w:rFonts w:ascii="Arial" w:hAnsi="Helvetica" w:eastAsia="Helvetica" w:cs="Helvetica"/>
-                <w:sz w:val="18"/>
-                <w:szCs w:val="18"/>
-                <w:color w:val="000000"/>
-              </w:rPr>
               <w:t xml:space="preserve">677.82</w:t>
             </w:r>
           </w:p>
@@ -6204,93 +4452,6 @@
                 <w:color w:val="000000"/>
               </w:rPr>
               <w:t xml:space="preserve">0.86</w:t>
-            </w:r>
-          </w:p>
-        </w:tc>
-        <w:tc>
-          <w:tcPr>
-            <w:tcBorders/>
-            <w:shd w:val="clear" w:color="auto" w:fill="FFFFFF"/>
-            <w:tcMar>
-              <w:top w:w="0" w:type="dxa"/>
-              <w:bottom w:w="0" w:type="dxa"/>
-              <w:left w:w="0" w:type="dxa"/>
-              <w:right w:w="0" w:type="dxa"/>
-            </w:tcMar>
-            <w:vAlign w:val="center"/>
-          </w:tcPr>
-          <w:p>
-            <w:pPr>
-              <w:jc w:val="right"/>
-              <w:spacing w:after="100" w:before="100" w:line="240"/>
-              <w:ind w:firstLine="0" w:left="100" w:right="100"/>
-            </w:pPr>
-            <w:r xmlns:w="http://schemas.openxmlformats.org/wordprocessingml/2006/main" xmlns:wp="http://schemas.openxmlformats.org/drawingml/2006/wordprocessingDrawing" xmlns:r="http://schemas.openxmlformats.org/officeDocument/2006/relationships" xmlns:w14="http://schemas.microsoft.com/office/word/2010/wordml">
-              <w:rPr>
-                <w:rFonts w:ascii="Arial" w:hAnsi="Helvetica" w:eastAsia="Helvetica" w:cs="Helvetica"/>
-                <w:sz w:val="18"/>
-                <w:szCs w:val="18"/>
-                <w:color w:val="000000"/>
-              </w:rPr>
-              <w:t xml:space="preserve">1.30</w:t>
-            </w:r>
-          </w:p>
-        </w:tc>
-        <w:tc>
-          <w:tcPr>
-            <w:tcBorders/>
-            <w:shd w:val="clear" w:color="auto" w:fill="FFFFFF"/>
-            <w:tcMar>
-              <w:top w:w="0" w:type="dxa"/>
-              <w:bottom w:w="0" w:type="dxa"/>
-              <w:left w:w="0" w:type="dxa"/>
-              <w:right w:w="0" w:type="dxa"/>
-            </w:tcMar>
-            <w:vAlign w:val="center"/>
-          </w:tcPr>
-          <w:p>
-            <w:pPr>
-              <w:jc w:val="left"/>
-              <w:spacing w:after="100" w:before="100" w:line="240"/>
-              <w:ind w:firstLine="0" w:left="100" w:right="100"/>
-            </w:pPr>
-            <w:r xmlns:w="http://schemas.openxmlformats.org/wordprocessingml/2006/main" xmlns:wp="http://schemas.openxmlformats.org/drawingml/2006/wordprocessingDrawing" xmlns:r="http://schemas.openxmlformats.org/officeDocument/2006/relationships" xmlns:w14="http://schemas.microsoft.com/office/word/2010/wordml">
-              <w:rPr>
-                <w:rFonts w:ascii="Arial" w:hAnsi="Helvetica" w:eastAsia="Helvetica" w:cs="Helvetica"/>
-                <w:sz w:val="18"/>
-                <w:szCs w:val="18"/>
-                <w:color w:val="000000"/>
-              </w:rPr>
-              <w:t xml:space="preserve">July</w:t>
-            </w:r>
-          </w:p>
-        </w:tc>
-        <w:tc>
-          <w:tcPr>
-            <w:tcBorders/>
-            <w:shd w:val="clear" w:color="auto" w:fill="FFFFFF"/>
-            <w:tcMar>
-              <w:top w:w="0" w:type="dxa"/>
-              <w:bottom w:w="0" w:type="dxa"/>
-              <w:left w:w="0" w:type="dxa"/>
-              <w:right w:w="0" w:type="dxa"/>
-            </w:tcMar>
-            <w:vAlign w:val="center"/>
-          </w:tcPr>
-          <w:p>
-            <w:pPr>
-              <w:jc w:val="left"/>
-              <w:spacing w:after="100" w:before="100" w:line="240"/>
-              <w:ind w:firstLine="0" w:left="100" w:right="100"/>
-            </w:pPr>
-            <w:r xmlns:w="http://schemas.openxmlformats.org/wordprocessingml/2006/main" xmlns:wp="http://schemas.openxmlformats.org/drawingml/2006/wordprocessingDrawing" xmlns:r="http://schemas.openxmlformats.org/officeDocument/2006/relationships" xmlns:w14="http://schemas.microsoft.com/office/word/2010/wordml">
-              <w:rPr>
-                <w:rFonts w:ascii="Arial" w:hAnsi="Helvetica" w:eastAsia="Helvetica" w:cs="Helvetica"/>
-                <w:sz w:val="18"/>
-                <w:szCs w:val="18"/>
-                <w:color w:val="000000"/>
-              </w:rPr>
-              <w:t xml:space="preserve">PARMean</w:t>
             </w:r>
           </w:p>
         </w:tc>
@@ -6298,7 +4459,7 @@
       <w:tr>
         <w:trPr>
           <w:cantSplit/>
-          <w:trHeight w:val="360" w:hRule="auto"/>
+          <w:trHeight w:val="566" w:hRule="auto"/>
         </w:trPr>
         <w:tc>
           <w:tcPr>
@@ -6314,6 +4475,35 @@
           </w:tcPr>
           <w:p>
             <w:pPr>
+              <w:jc w:val="left"/>
+              <w:spacing w:after="100" w:before="100" w:line="240"/>
+              <w:ind w:firstLine="0" w:left="100" w:right="100"/>
+            </w:pPr>
+            <w:r xmlns:w="http://schemas.openxmlformats.org/wordprocessingml/2006/main" xmlns:wp="http://schemas.openxmlformats.org/drawingml/2006/wordprocessingDrawing" xmlns:r="http://schemas.openxmlformats.org/officeDocument/2006/relationships" xmlns:w14="http://schemas.microsoft.com/office/word/2010/wordml">
+              <w:rPr>
+                <w:rFonts w:ascii="Arial" w:hAnsi="Helvetica" w:eastAsia="Helvetica" w:cs="Helvetica"/>
+                <w:sz w:val="18"/>
+                <w:szCs w:val="18"/>
+                <w:color w:val="000000"/>
+              </w:rPr>
+              <w:t xml:space="preserve">PARMean</w:t>
+            </w:r>
+          </w:p>
+        </w:tc>
+        <w:tc>
+          <w:tcPr>
+            <w:tcBorders/>
+            <w:shd w:val="clear" w:color="auto" w:fill="FFFFFF"/>
+            <w:tcMar>
+              <w:top w:w="0" w:type="dxa"/>
+              <w:bottom w:w="0" w:type="dxa"/>
+              <w:left w:w="0" w:type="dxa"/>
+              <w:right w:w="0" w:type="dxa"/>
+            </w:tcMar>
+            <w:vAlign w:val="center"/>
+          </w:tcPr>
+          <w:p>
+            <w:pPr>
               <w:jc w:val="right"/>
               <w:spacing w:after="100" w:before="100" w:line="240"/>
               <w:ind w:firstLine="0" w:left="100" w:right="100"/>
@@ -6354,35 +4544,6 @@
                 <w:szCs w:val="18"/>
                 <w:color w:val="000000"/>
               </w:rPr>
-              <w:t xml:space="preserve">7</w:t>
-            </w:r>
-          </w:p>
-        </w:tc>
-        <w:tc>
-          <w:tcPr>
-            <w:tcBorders/>
-            <w:shd w:val="clear" w:color="auto" w:fill="FFFFFF"/>
-            <w:tcMar>
-              <w:top w:w="0" w:type="dxa"/>
-              <w:bottom w:w="0" w:type="dxa"/>
-              <w:left w:w="0" w:type="dxa"/>
-              <w:right w:w="0" w:type="dxa"/>
-            </w:tcMar>
-            <w:vAlign w:val="center"/>
-          </w:tcPr>
-          <w:p>
-            <w:pPr>
-              <w:jc w:val="right"/>
-              <w:spacing w:after="100" w:before="100" w:line="240"/>
-              <w:ind w:firstLine="0" w:left="100" w:right="100"/>
-            </w:pPr>
-            <w:r xmlns:w="http://schemas.openxmlformats.org/wordprocessingml/2006/main" xmlns:wp="http://schemas.openxmlformats.org/drawingml/2006/wordprocessingDrawing" xmlns:r="http://schemas.openxmlformats.org/officeDocument/2006/relationships" xmlns:w14="http://schemas.microsoft.com/office/word/2010/wordml">
-              <w:rPr>
-                <w:rFonts w:ascii="Arial" w:hAnsi="Helvetica" w:eastAsia="Helvetica" w:cs="Helvetica"/>
-                <w:sz w:val="18"/>
-                <w:szCs w:val="18"/>
-                <w:color w:val="000000"/>
-              </w:rPr>
               <w:t xml:space="preserve">1,723.45</w:t>
             </w:r>
           </w:p>
@@ -6471,93 +4632,6 @@
                 <w:color w:val="000000"/>
               </w:rPr>
               <w:t xml:space="preserve">25.92</w:t>
-            </w:r>
-          </w:p>
-        </w:tc>
-        <w:tc>
-          <w:tcPr>
-            <w:tcBorders/>
-            <w:shd w:val="clear" w:color="auto" w:fill="FFFFFF"/>
-            <w:tcMar>
-              <w:top w:w="0" w:type="dxa"/>
-              <w:bottom w:w="0" w:type="dxa"/>
-              <w:left w:w="0" w:type="dxa"/>
-              <w:right w:w="0" w:type="dxa"/>
-            </w:tcMar>
-            <w:vAlign w:val="center"/>
-          </w:tcPr>
-          <w:p>
-            <w:pPr>
-              <w:jc w:val="right"/>
-              <w:spacing w:after="100" w:before="100" w:line="240"/>
-              <w:ind w:firstLine="0" w:left="100" w:right="100"/>
-            </w:pPr>
-            <w:r xmlns:w="http://schemas.openxmlformats.org/wordprocessingml/2006/main" xmlns:wp="http://schemas.openxmlformats.org/drawingml/2006/wordprocessingDrawing" xmlns:r="http://schemas.openxmlformats.org/officeDocument/2006/relationships" xmlns:w14="http://schemas.microsoft.com/office/word/2010/wordml">
-              <w:rPr>
-                <w:rFonts w:ascii="Arial" w:hAnsi="Helvetica" w:eastAsia="Helvetica" w:cs="Helvetica"/>
-                <w:sz w:val="18"/>
-                <w:szCs w:val="18"/>
-                <w:color w:val="000000"/>
-              </w:rPr>
-              <w:t xml:space="preserve">1.74</w:t>
-            </w:r>
-          </w:p>
-        </w:tc>
-        <w:tc>
-          <w:tcPr>
-            <w:tcBorders/>
-            <w:shd w:val="clear" w:color="auto" w:fill="FFFFFF"/>
-            <w:tcMar>
-              <w:top w:w="0" w:type="dxa"/>
-              <w:bottom w:w="0" w:type="dxa"/>
-              <w:left w:w="0" w:type="dxa"/>
-              <w:right w:w="0" w:type="dxa"/>
-            </w:tcMar>
-            <w:vAlign w:val="center"/>
-          </w:tcPr>
-          <w:p>
-            <w:pPr>
-              <w:jc w:val="left"/>
-              <w:spacing w:after="100" w:before="100" w:line="240"/>
-              <w:ind w:firstLine="0" w:left="100" w:right="100"/>
-            </w:pPr>
-            <w:r xmlns:w="http://schemas.openxmlformats.org/wordprocessingml/2006/main" xmlns:wp="http://schemas.openxmlformats.org/drawingml/2006/wordprocessingDrawing" xmlns:r="http://schemas.openxmlformats.org/officeDocument/2006/relationships" xmlns:w14="http://schemas.microsoft.com/office/word/2010/wordml">
-              <w:rPr>
-                <w:rFonts w:ascii="Arial" w:hAnsi="Helvetica" w:eastAsia="Helvetica" w:cs="Helvetica"/>
-                <w:sz w:val="18"/>
-                <w:szCs w:val="18"/>
-                <w:color w:val="000000"/>
-              </w:rPr>
-              <w:t xml:space="preserve">July</w:t>
-            </w:r>
-          </w:p>
-        </w:tc>
-        <w:tc>
-          <w:tcPr>
-            <w:tcBorders/>
-            <w:shd w:val="clear" w:color="auto" w:fill="FFFFFF"/>
-            <w:tcMar>
-              <w:top w:w="0" w:type="dxa"/>
-              <w:bottom w:w="0" w:type="dxa"/>
-              <w:left w:w="0" w:type="dxa"/>
-              <w:right w:w="0" w:type="dxa"/>
-            </w:tcMar>
-            <w:vAlign w:val="center"/>
-          </w:tcPr>
-          <w:p>
-            <w:pPr>
-              <w:jc w:val="left"/>
-              <w:spacing w:after="100" w:before="100" w:line="240"/>
-              <w:ind w:firstLine="0" w:left="100" w:right="100"/>
-            </w:pPr>
-            <w:r xmlns:w="http://schemas.openxmlformats.org/wordprocessingml/2006/main" xmlns:wp="http://schemas.openxmlformats.org/drawingml/2006/wordprocessingDrawing" xmlns:r="http://schemas.openxmlformats.org/officeDocument/2006/relationships" xmlns:w14="http://schemas.microsoft.com/office/word/2010/wordml">
-              <w:rPr>
-                <w:rFonts w:ascii="Arial" w:hAnsi="Helvetica" w:eastAsia="Helvetica" w:cs="Helvetica"/>
-                <w:sz w:val="18"/>
-                <w:szCs w:val="18"/>
-                <w:color w:val="000000"/>
-              </w:rPr>
-              <w:t xml:space="preserve">PARMean</w:t>
             </w:r>
           </w:p>
         </w:tc>
@@ -6565,7 +4639,7 @@
       <w:tr>
         <w:trPr>
           <w:cantSplit/>
-          <w:trHeight w:val="360" w:hRule="auto"/>
+          <w:trHeight w:val="566" w:hRule="auto"/>
         </w:trPr>
         <w:tc>
           <w:tcPr>
@@ -6581,6 +4655,35 @@
           </w:tcPr>
           <w:p>
             <w:pPr>
+              <w:jc w:val="left"/>
+              <w:spacing w:after="100" w:before="100" w:line="240"/>
+              <w:ind w:firstLine="0" w:left="100" w:right="100"/>
+            </w:pPr>
+            <w:r xmlns:w="http://schemas.openxmlformats.org/wordprocessingml/2006/main" xmlns:wp="http://schemas.openxmlformats.org/drawingml/2006/wordprocessingDrawing" xmlns:r="http://schemas.openxmlformats.org/officeDocument/2006/relationships" xmlns:w14="http://schemas.microsoft.com/office/word/2010/wordml">
+              <w:rPr>
+                <w:rFonts w:ascii="Arial" w:hAnsi="Helvetica" w:eastAsia="Helvetica" w:cs="Helvetica"/>
+                <w:sz w:val="18"/>
+                <w:szCs w:val="18"/>
+                <w:color w:val="000000"/>
+              </w:rPr>
+              <w:t xml:space="preserve">PARMean</w:t>
+            </w:r>
+          </w:p>
+        </w:tc>
+        <w:tc>
+          <w:tcPr>
+            <w:tcBorders/>
+            <w:shd w:val="clear" w:color="auto" w:fill="FFFFFF"/>
+            <w:tcMar>
+              <w:top w:w="0" w:type="dxa"/>
+              <w:bottom w:w="0" w:type="dxa"/>
+              <w:left w:w="0" w:type="dxa"/>
+              <w:right w:w="0" w:type="dxa"/>
+            </w:tcMar>
+            <w:vAlign w:val="center"/>
+          </w:tcPr>
+          <w:p>
+            <w:pPr>
               <w:jc w:val="right"/>
               <w:spacing w:after="100" w:before="100" w:line="240"/>
               <w:ind w:firstLine="0" w:left="100" w:right="100"/>
@@ -6621,35 +4724,6 @@
                 <w:szCs w:val="18"/>
                 <w:color w:val="000000"/>
               </w:rPr>
-              <w:t xml:space="preserve">7</w:t>
-            </w:r>
-          </w:p>
-        </w:tc>
-        <w:tc>
-          <w:tcPr>
-            <w:tcBorders/>
-            <w:shd w:val="clear" w:color="auto" w:fill="FFFFFF"/>
-            <w:tcMar>
-              <w:top w:w="0" w:type="dxa"/>
-              <w:bottom w:w="0" w:type="dxa"/>
-              <w:left w:w="0" w:type="dxa"/>
-              <w:right w:w="0" w:type="dxa"/>
-            </w:tcMar>
-            <w:vAlign w:val="center"/>
-          </w:tcPr>
-          <w:p>
-            <w:pPr>
-              <w:jc w:val="right"/>
-              <w:spacing w:after="100" w:before="100" w:line="240"/>
-              <w:ind w:firstLine="0" w:left="100" w:right="100"/>
-            </w:pPr>
-            <w:r xmlns:w="http://schemas.openxmlformats.org/wordprocessingml/2006/main" xmlns:wp="http://schemas.openxmlformats.org/drawingml/2006/wordprocessingDrawing" xmlns:r="http://schemas.openxmlformats.org/officeDocument/2006/relationships" xmlns:w14="http://schemas.microsoft.com/office/word/2010/wordml">
-              <w:rPr>
-                <w:rFonts w:ascii="Arial" w:hAnsi="Helvetica" w:eastAsia="Helvetica" w:cs="Helvetica"/>
-                <w:sz w:val="18"/>
-                <w:szCs w:val="18"/>
-                <w:color w:val="000000"/>
-              </w:rPr>
               <w:t xml:space="preserve">1,741.65</w:t>
             </w:r>
           </w:p>
@@ -6738,93 +4812,6 @@
                 <w:color w:val="000000"/>
               </w:rPr>
               <w:t xml:space="preserve">0.18</w:t>
-            </w:r>
-          </w:p>
-        </w:tc>
-        <w:tc>
-          <w:tcPr>
-            <w:tcBorders/>
-            <w:shd w:val="clear" w:color="auto" w:fill="FFFFFF"/>
-            <w:tcMar>
-              <w:top w:w="0" w:type="dxa"/>
-              <w:bottom w:w="0" w:type="dxa"/>
-              <w:left w:w="0" w:type="dxa"/>
-              <w:right w:w="0" w:type="dxa"/>
-            </w:tcMar>
-            <w:vAlign w:val="center"/>
-          </w:tcPr>
-          <w:p>
-            <w:pPr>
-              <w:jc w:val="right"/>
-              <w:spacing w:after="100" w:before="100" w:line="240"/>
-              <w:ind w:firstLine="0" w:left="100" w:right="100"/>
-            </w:pPr>
-            <w:r xmlns:w="http://schemas.openxmlformats.org/wordprocessingml/2006/main" xmlns:wp="http://schemas.openxmlformats.org/drawingml/2006/wordprocessingDrawing" xmlns:r="http://schemas.openxmlformats.org/officeDocument/2006/relationships" xmlns:w14="http://schemas.microsoft.com/office/word/2010/wordml">
-              <w:rPr>
-                <w:rFonts w:ascii="Arial" w:hAnsi="Helvetica" w:eastAsia="Helvetica" w:cs="Helvetica"/>
-                <w:sz w:val="18"/>
-                <w:szCs w:val="18"/>
-                <w:color w:val="000000"/>
-              </w:rPr>
-              <w:t xml:space="preserve">2.17</w:t>
-            </w:r>
-          </w:p>
-        </w:tc>
-        <w:tc>
-          <w:tcPr>
-            <w:tcBorders/>
-            <w:shd w:val="clear" w:color="auto" w:fill="FFFFFF"/>
-            <w:tcMar>
-              <w:top w:w="0" w:type="dxa"/>
-              <w:bottom w:w="0" w:type="dxa"/>
-              <w:left w:w="0" w:type="dxa"/>
-              <w:right w:w="0" w:type="dxa"/>
-            </w:tcMar>
-            <w:vAlign w:val="center"/>
-          </w:tcPr>
-          <w:p>
-            <w:pPr>
-              <w:jc w:val="left"/>
-              <w:spacing w:after="100" w:before="100" w:line="240"/>
-              <w:ind w:firstLine="0" w:left="100" w:right="100"/>
-            </w:pPr>
-            <w:r xmlns:w="http://schemas.openxmlformats.org/wordprocessingml/2006/main" xmlns:wp="http://schemas.openxmlformats.org/drawingml/2006/wordprocessingDrawing" xmlns:r="http://schemas.openxmlformats.org/officeDocument/2006/relationships" xmlns:w14="http://schemas.microsoft.com/office/word/2010/wordml">
-              <w:rPr>
-                <w:rFonts w:ascii="Arial" w:hAnsi="Helvetica" w:eastAsia="Helvetica" w:cs="Helvetica"/>
-                <w:sz w:val="18"/>
-                <w:szCs w:val="18"/>
-                <w:color w:val="000000"/>
-              </w:rPr>
-              <w:t xml:space="preserve">July</w:t>
-            </w:r>
-          </w:p>
-        </w:tc>
-        <w:tc>
-          <w:tcPr>
-            <w:tcBorders/>
-            <w:shd w:val="clear" w:color="auto" w:fill="FFFFFF"/>
-            <w:tcMar>
-              <w:top w:w="0" w:type="dxa"/>
-              <w:bottom w:w="0" w:type="dxa"/>
-              <w:left w:w="0" w:type="dxa"/>
-              <w:right w:w="0" w:type="dxa"/>
-            </w:tcMar>
-            <w:vAlign w:val="center"/>
-          </w:tcPr>
-          <w:p>
-            <w:pPr>
-              <w:jc w:val="left"/>
-              <w:spacing w:after="100" w:before="100" w:line="240"/>
-              <w:ind w:firstLine="0" w:left="100" w:right="100"/>
-            </w:pPr>
-            <w:r xmlns:w="http://schemas.openxmlformats.org/wordprocessingml/2006/main" xmlns:wp="http://schemas.openxmlformats.org/drawingml/2006/wordprocessingDrawing" xmlns:r="http://schemas.openxmlformats.org/officeDocument/2006/relationships" xmlns:w14="http://schemas.microsoft.com/office/word/2010/wordml">
-              <w:rPr>
-                <w:rFonts w:ascii="Arial" w:hAnsi="Helvetica" w:eastAsia="Helvetica" w:cs="Helvetica"/>
-                <w:sz w:val="18"/>
-                <w:szCs w:val="18"/>
-                <w:color w:val="000000"/>
-              </w:rPr>
-              <w:t xml:space="preserve">PARMean</w:t>
             </w:r>
           </w:p>
         </w:tc>
@@ -6832,7 +4819,7 @@
       <w:tr>
         <w:trPr>
           <w:cantSplit/>
-          <w:trHeight w:val="360" w:hRule="auto"/>
+          <w:trHeight w:val="566" w:hRule="auto"/>
         </w:trPr>
         <w:tc>
           <w:tcPr>
@@ -6848,6 +4835,35 @@
           </w:tcPr>
           <w:p>
             <w:pPr>
+              <w:jc w:val="left"/>
+              <w:spacing w:after="100" w:before="100" w:line="240"/>
+              <w:ind w:firstLine="0" w:left="100" w:right="100"/>
+            </w:pPr>
+            <w:r xmlns:w="http://schemas.openxmlformats.org/wordprocessingml/2006/main" xmlns:wp="http://schemas.openxmlformats.org/drawingml/2006/wordprocessingDrawing" xmlns:r="http://schemas.openxmlformats.org/officeDocument/2006/relationships" xmlns:w14="http://schemas.microsoft.com/office/word/2010/wordml">
+              <w:rPr>
+                <w:rFonts w:ascii="Arial" w:hAnsi="Helvetica" w:eastAsia="Helvetica" w:cs="Helvetica"/>
+                <w:sz w:val="18"/>
+                <w:szCs w:val="18"/>
+                <w:color w:val="000000"/>
+              </w:rPr>
+              <w:t xml:space="preserve">PARMean</w:t>
+            </w:r>
+          </w:p>
+        </w:tc>
+        <w:tc>
+          <w:tcPr>
+            <w:tcBorders/>
+            <w:shd w:val="clear" w:color="auto" w:fill="FFFFFF"/>
+            <w:tcMar>
+              <w:top w:w="0" w:type="dxa"/>
+              <w:bottom w:w="0" w:type="dxa"/>
+              <w:left w:w="0" w:type="dxa"/>
+              <w:right w:w="0" w:type="dxa"/>
+            </w:tcMar>
+            <w:vAlign w:val="center"/>
+          </w:tcPr>
+          <w:p>
+            <w:pPr>
               <w:jc w:val="right"/>
               <w:spacing w:after="100" w:before="100" w:line="240"/>
               <w:ind w:firstLine="0" w:left="100" w:right="100"/>
@@ -6888,35 +4904,6 @@
                 <w:szCs w:val="18"/>
                 <w:color w:val="000000"/>
               </w:rPr>
-              <w:t xml:space="preserve">7</w:t>
-            </w:r>
-          </w:p>
-        </w:tc>
-        <w:tc>
-          <w:tcPr>
-            <w:tcBorders/>
-            <w:shd w:val="clear" w:color="auto" w:fill="FFFFFF"/>
-            <w:tcMar>
-              <w:top w:w="0" w:type="dxa"/>
-              <w:bottom w:w="0" w:type="dxa"/>
-              <w:left w:w="0" w:type="dxa"/>
-              <w:right w:w="0" w:type="dxa"/>
-            </w:tcMar>
-            <w:vAlign w:val="center"/>
-          </w:tcPr>
-          <w:p>
-            <w:pPr>
-              <w:jc w:val="right"/>
-              <w:spacing w:after="100" w:before="100" w:line="240"/>
-              <w:ind w:firstLine="0" w:left="100" w:right="100"/>
-            </w:pPr>
-            <w:r xmlns:w="http://schemas.openxmlformats.org/wordprocessingml/2006/main" xmlns:wp="http://schemas.openxmlformats.org/drawingml/2006/wordprocessingDrawing" xmlns:r="http://schemas.openxmlformats.org/officeDocument/2006/relationships" xmlns:w14="http://schemas.microsoft.com/office/word/2010/wordml">
-              <w:rPr>
-                <w:rFonts w:ascii="Arial" w:hAnsi="Helvetica" w:eastAsia="Helvetica" w:cs="Helvetica"/>
-                <w:sz w:val="18"/>
-                <w:szCs w:val="18"/>
-                <w:color w:val="000000"/>
-              </w:rPr>
               <w:t xml:space="preserve">1,738.48</w:t>
             </w:r>
           </w:p>
@@ -7005,93 +4992,6 @@
                 <w:color w:val="000000"/>
               </w:rPr>
               <w:t xml:space="preserve">8.87</w:t>
-            </w:r>
-          </w:p>
-        </w:tc>
-        <w:tc>
-          <w:tcPr>
-            <w:tcBorders/>
-            <w:shd w:val="clear" w:color="auto" w:fill="FFFFFF"/>
-            <w:tcMar>
-              <w:top w:w="0" w:type="dxa"/>
-              <w:bottom w:w="0" w:type="dxa"/>
-              <w:left w:w="0" w:type="dxa"/>
-              <w:right w:w="0" w:type="dxa"/>
-            </w:tcMar>
-            <w:vAlign w:val="center"/>
-          </w:tcPr>
-          <w:p>
-            <w:pPr>
-              <w:jc w:val="right"/>
-              <w:spacing w:after="100" w:before="100" w:line="240"/>
-              <w:ind w:firstLine="0" w:left="100" w:right="100"/>
-            </w:pPr>
-            <w:r xmlns:w="http://schemas.openxmlformats.org/wordprocessingml/2006/main" xmlns:wp="http://schemas.openxmlformats.org/drawingml/2006/wordprocessingDrawing" xmlns:r="http://schemas.openxmlformats.org/officeDocument/2006/relationships" xmlns:w14="http://schemas.microsoft.com/office/word/2010/wordml">
-              <w:rPr>
-                <w:rFonts w:ascii="Arial" w:hAnsi="Helvetica" w:eastAsia="Helvetica" w:cs="Helvetica"/>
-                <w:sz w:val="18"/>
-                <w:szCs w:val="18"/>
-                <w:color w:val="000000"/>
-              </w:rPr>
-              <w:t xml:space="preserve">2.61</w:t>
-            </w:r>
-          </w:p>
-        </w:tc>
-        <w:tc>
-          <w:tcPr>
-            <w:tcBorders/>
-            <w:shd w:val="clear" w:color="auto" w:fill="FFFFFF"/>
-            <w:tcMar>
-              <w:top w:w="0" w:type="dxa"/>
-              <w:bottom w:w="0" w:type="dxa"/>
-              <w:left w:w="0" w:type="dxa"/>
-              <w:right w:w="0" w:type="dxa"/>
-            </w:tcMar>
-            <w:vAlign w:val="center"/>
-          </w:tcPr>
-          <w:p>
-            <w:pPr>
-              <w:jc w:val="left"/>
-              <w:spacing w:after="100" w:before="100" w:line="240"/>
-              <w:ind w:firstLine="0" w:left="100" w:right="100"/>
-            </w:pPr>
-            <w:r xmlns:w="http://schemas.openxmlformats.org/wordprocessingml/2006/main" xmlns:wp="http://schemas.openxmlformats.org/drawingml/2006/wordprocessingDrawing" xmlns:r="http://schemas.openxmlformats.org/officeDocument/2006/relationships" xmlns:w14="http://schemas.microsoft.com/office/word/2010/wordml">
-              <w:rPr>
-                <w:rFonts w:ascii="Arial" w:hAnsi="Helvetica" w:eastAsia="Helvetica" w:cs="Helvetica"/>
-                <w:sz w:val="18"/>
-                <w:szCs w:val="18"/>
-                <w:color w:val="000000"/>
-              </w:rPr>
-              <w:t xml:space="preserve">July</w:t>
-            </w:r>
-          </w:p>
-        </w:tc>
-        <w:tc>
-          <w:tcPr>
-            <w:tcBorders/>
-            <w:shd w:val="clear" w:color="auto" w:fill="FFFFFF"/>
-            <w:tcMar>
-              <w:top w:w="0" w:type="dxa"/>
-              <w:bottom w:w="0" w:type="dxa"/>
-              <w:left w:w="0" w:type="dxa"/>
-              <w:right w:w="0" w:type="dxa"/>
-            </w:tcMar>
-            <w:vAlign w:val="center"/>
-          </w:tcPr>
-          <w:p>
-            <w:pPr>
-              <w:jc w:val="left"/>
-              <w:spacing w:after="100" w:before="100" w:line="240"/>
-              <w:ind w:firstLine="0" w:left="100" w:right="100"/>
-            </w:pPr>
-            <w:r xmlns:w="http://schemas.openxmlformats.org/wordprocessingml/2006/main" xmlns:wp="http://schemas.openxmlformats.org/drawingml/2006/wordprocessingDrawing" xmlns:r="http://schemas.openxmlformats.org/officeDocument/2006/relationships" xmlns:w14="http://schemas.microsoft.com/office/word/2010/wordml">
-              <w:rPr>
-                <w:rFonts w:ascii="Arial" w:hAnsi="Helvetica" w:eastAsia="Helvetica" w:cs="Helvetica"/>
-                <w:sz w:val="18"/>
-                <w:szCs w:val="18"/>
-                <w:color w:val="000000"/>
-              </w:rPr>
-              <w:t xml:space="preserve">PARMean</w:t>
             </w:r>
           </w:p>
         </w:tc>
@@ -7099,7 +4999,7 @@
       <w:tr>
         <w:trPr>
           <w:cantSplit/>
-          <w:trHeight w:val="360" w:hRule="auto"/>
+          <w:trHeight w:val="544" w:hRule="auto"/>
         </w:trPr>
         <w:tc>
           <w:tcPr>
@@ -7115,6 +5015,35 @@
           </w:tcPr>
           <w:p>
             <w:pPr>
+              <w:jc w:val="left"/>
+              <w:spacing w:after="100" w:before="100" w:line="240"/>
+              <w:ind w:firstLine="0" w:left="100" w:right="100"/>
+            </w:pPr>
+            <w:r xmlns:w="http://schemas.openxmlformats.org/wordprocessingml/2006/main" xmlns:wp="http://schemas.openxmlformats.org/drawingml/2006/wordprocessingDrawing" xmlns:r="http://schemas.openxmlformats.org/officeDocument/2006/relationships" xmlns:w14="http://schemas.microsoft.com/office/word/2010/wordml">
+              <w:rPr>
+                <w:rFonts w:ascii="Arial" w:hAnsi="Helvetica" w:eastAsia="Helvetica" w:cs="Helvetica"/>
+                <w:sz w:val="18"/>
+                <w:szCs w:val="18"/>
+                <w:color w:val="000000"/>
+              </w:rPr>
+              <w:t xml:space="preserve">SWIR</w:t>
+            </w:r>
+          </w:p>
+        </w:tc>
+        <w:tc>
+          <w:tcPr>
+            <w:tcBorders/>
+            <w:shd w:val="clear" w:color="auto" w:fill="FFFFFF"/>
+            <w:tcMar>
+              <w:top w:w="0" w:type="dxa"/>
+              <w:bottom w:w="0" w:type="dxa"/>
+              <w:left w:w="0" w:type="dxa"/>
+              <w:right w:w="0" w:type="dxa"/>
+            </w:tcMar>
+            <w:vAlign w:val="center"/>
+          </w:tcPr>
+          <w:p>
+            <w:pPr>
               <w:jc w:val="right"/>
               <w:spacing w:after="100" w:before="100" w:line="240"/>
               <w:ind w:firstLine="0" w:left="100" w:right="100"/>
@@ -7155,35 +5084,6 @@
                 <w:szCs w:val="18"/>
                 <w:color w:val="000000"/>
               </w:rPr>
-              <w:t xml:space="preserve">7</w:t>
-            </w:r>
-          </w:p>
-        </w:tc>
-        <w:tc>
-          <w:tcPr>
-            <w:tcBorders/>
-            <w:shd w:val="clear" w:color="auto" w:fill="FFFFFF"/>
-            <w:tcMar>
-              <w:top w:w="0" w:type="dxa"/>
-              <w:bottom w:w="0" w:type="dxa"/>
-              <w:left w:w="0" w:type="dxa"/>
-              <w:right w:w="0" w:type="dxa"/>
-            </w:tcMar>
-            <w:vAlign w:val="center"/>
-          </w:tcPr>
-          <w:p>
-            <w:pPr>
-              <w:jc w:val="right"/>
-              <w:spacing w:after="100" w:before="100" w:line="240"/>
-              <w:ind w:firstLine="0" w:left="100" w:right="100"/>
-            </w:pPr>
-            <w:r xmlns:w="http://schemas.openxmlformats.org/wordprocessingml/2006/main" xmlns:wp="http://schemas.openxmlformats.org/drawingml/2006/wordprocessingDrawing" xmlns:r="http://schemas.openxmlformats.org/officeDocument/2006/relationships" xmlns:w14="http://schemas.microsoft.com/office/word/2010/wordml">
-              <w:rPr>
-                <w:rFonts w:ascii="Arial" w:hAnsi="Helvetica" w:eastAsia="Helvetica" w:cs="Helvetica"/>
-                <w:sz w:val="18"/>
-                <w:szCs w:val="18"/>
-                <w:color w:val="000000"/>
-              </w:rPr>
               <w:t xml:space="preserve"/>
             </w:r>
           </w:p>
@@ -7272,93 +5172,6 @@
                 <w:color w:val="000000"/>
               </w:rPr>
               <w:t xml:space="preserve"/>
-            </w:r>
-          </w:p>
-        </w:tc>
-        <w:tc>
-          <w:tcPr>
-            <w:tcBorders/>
-            <w:shd w:val="clear" w:color="auto" w:fill="FFFFFF"/>
-            <w:tcMar>
-              <w:top w:w="0" w:type="dxa"/>
-              <w:bottom w:w="0" w:type="dxa"/>
-              <w:left w:w="0" w:type="dxa"/>
-              <w:right w:w="0" w:type="dxa"/>
-            </w:tcMar>
-            <w:vAlign w:val="center"/>
-          </w:tcPr>
-          <w:p>
-            <w:pPr>
-              <w:jc w:val="right"/>
-              <w:spacing w:after="100" w:before="100" w:line="240"/>
-              <w:ind w:firstLine="0" w:left="100" w:right="100"/>
-            </w:pPr>
-            <w:r xmlns:w="http://schemas.openxmlformats.org/wordprocessingml/2006/main" xmlns:wp="http://schemas.openxmlformats.org/drawingml/2006/wordprocessingDrawing" xmlns:r="http://schemas.openxmlformats.org/officeDocument/2006/relationships" xmlns:w14="http://schemas.microsoft.com/office/word/2010/wordml">
-              <w:rPr>
-                <w:rFonts w:ascii="Arial" w:hAnsi="Helvetica" w:eastAsia="Helvetica" w:cs="Helvetica"/>
-                <w:sz w:val="18"/>
-                <w:szCs w:val="18"/>
-                <w:color w:val="000000"/>
-              </w:rPr>
-              <w:t xml:space="preserve">0.00</w:t>
-            </w:r>
-          </w:p>
-        </w:tc>
-        <w:tc>
-          <w:tcPr>
-            <w:tcBorders/>
-            <w:shd w:val="clear" w:color="auto" w:fill="FFFFFF"/>
-            <w:tcMar>
-              <w:top w:w="0" w:type="dxa"/>
-              <w:bottom w:w="0" w:type="dxa"/>
-              <w:left w:w="0" w:type="dxa"/>
-              <w:right w:w="0" w:type="dxa"/>
-            </w:tcMar>
-            <w:vAlign w:val="center"/>
-          </w:tcPr>
-          <w:p>
-            <w:pPr>
-              <w:jc w:val="left"/>
-              <w:spacing w:after="100" w:before="100" w:line="240"/>
-              <w:ind w:firstLine="0" w:left="100" w:right="100"/>
-            </w:pPr>
-            <w:r xmlns:w="http://schemas.openxmlformats.org/wordprocessingml/2006/main" xmlns:wp="http://schemas.openxmlformats.org/drawingml/2006/wordprocessingDrawing" xmlns:r="http://schemas.openxmlformats.org/officeDocument/2006/relationships" xmlns:w14="http://schemas.microsoft.com/office/word/2010/wordml">
-              <w:rPr>
-                <w:rFonts w:ascii="Arial" w:hAnsi="Helvetica" w:eastAsia="Helvetica" w:cs="Helvetica"/>
-                <w:sz w:val="18"/>
-                <w:szCs w:val="18"/>
-                <w:color w:val="000000"/>
-              </w:rPr>
-              <w:t xml:space="preserve">July</w:t>
-            </w:r>
-          </w:p>
-        </w:tc>
-        <w:tc>
-          <w:tcPr>
-            <w:tcBorders/>
-            <w:shd w:val="clear" w:color="auto" w:fill="FFFFFF"/>
-            <w:tcMar>
-              <w:top w:w="0" w:type="dxa"/>
-              <w:bottom w:w="0" w:type="dxa"/>
-              <w:left w:w="0" w:type="dxa"/>
-              <w:right w:w="0" w:type="dxa"/>
-            </w:tcMar>
-            <w:vAlign w:val="center"/>
-          </w:tcPr>
-          <w:p>
-            <w:pPr>
-              <w:jc w:val="left"/>
-              <w:spacing w:after="100" w:before="100" w:line="240"/>
-              <w:ind w:firstLine="0" w:left="100" w:right="100"/>
-            </w:pPr>
-            <w:r xmlns:w="http://schemas.openxmlformats.org/wordprocessingml/2006/main" xmlns:wp="http://schemas.openxmlformats.org/drawingml/2006/wordprocessingDrawing" xmlns:r="http://schemas.openxmlformats.org/officeDocument/2006/relationships" xmlns:w14="http://schemas.microsoft.com/office/word/2010/wordml">
-              <w:rPr>
-                <w:rFonts w:ascii="Arial" w:hAnsi="Helvetica" w:eastAsia="Helvetica" w:cs="Helvetica"/>
-                <w:sz w:val="18"/>
-                <w:szCs w:val="18"/>
-                <w:color w:val="000000"/>
-              </w:rPr>
-              <w:t xml:space="preserve">SWIR</w:t>
             </w:r>
           </w:p>
         </w:tc>
@@ -7366,7 +5179,7 @@
       <w:tr>
         <w:trPr>
           <w:cantSplit/>
-          <w:trHeight w:val="360" w:hRule="auto"/>
+          <w:trHeight w:val="544" w:hRule="auto"/>
         </w:trPr>
         <w:tc>
           <w:tcPr>
@@ -7384,18 +5197,18 @@
           </w:tcPr>
           <w:p>
             <w:pPr>
-              <w:jc w:val="right"/>
-              <w:spacing w:after="100" w:before="100" w:line="240"/>
-              <w:ind w:firstLine="0" w:left="100" w:right="100"/>
-            </w:pPr>
-            <w:r xmlns:w="http://schemas.openxmlformats.org/wordprocessingml/2006/main" xmlns:wp="http://schemas.openxmlformats.org/drawingml/2006/wordprocessingDrawing" xmlns:r="http://schemas.openxmlformats.org/officeDocument/2006/relationships" xmlns:w14="http://schemas.microsoft.com/office/word/2010/wordml">
-              <w:rPr>
-                <w:rFonts w:ascii="Arial" w:hAnsi="Helvetica" w:eastAsia="Helvetica" w:cs="Helvetica"/>
-                <w:sz w:val="18"/>
-                <w:szCs w:val="18"/>
-                <w:color w:val="000000"/>
-              </w:rPr>
-              <w:t xml:space="preserve">60</w:t>
+              <w:jc w:val="left"/>
+              <w:spacing w:after="100" w:before="100" w:line="240"/>
+              <w:ind w:firstLine="0" w:left="100" w:right="100"/>
+            </w:pPr>
+            <w:r xmlns:w="http://schemas.openxmlformats.org/wordprocessingml/2006/main" xmlns:wp="http://schemas.openxmlformats.org/drawingml/2006/wordprocessingDrawing" xmlns:r="http://schemas.openxmlformats.org/officeDocument/2006/relationships" xmlns:w14="http://schemas.microsoft.com/office/word/2010/wordml">
+              <w:rPr>
+                <w:rFonts w:ascii="Arial" w:hAnsi="Helvetica" w:eastAsia="Helvetica" w:cs="Helvetica"/>
+                <w:sz w:val="18"/>
+                <w:szCs w:val="18"/>
+                <w:color w:val="000000"/>
+              </w:rPr>
+              <w:t xml:space="preserve">SWIR</w:t>
             </w:r>
           </w:p>
         </w:tc>
@@ -7426,7 +5239,7 @@
                 <w:szCs w:val="18"/>
                 <w:color w:val="000000"/>
               </w:rPr>
-              <w:t xml:space="preserve">7</w:t>
+              <w:t xml:space="preserve">60</w:t>
             </w:r>
           </w:p>
         </w:tc>
@@ -7551,99 +5364,6 @@
                 <w:color w:val="000000"/>
               </w:rPr>
               <w:t xml:space="preserve">1.12</w:t>
-            </w:r>
-          </w:p>
-        </w:tc>
-        <w:tc>
-          <w:tcPr>
-            <w:tcBorders>
-              <w:bottom w:val="single" w:sz="16" w:space="0" w:color="666666"/>
-            </w:tcBorders>
-            <w:shd w:val="clear" w:color="auto" w:fill="FFFFFF"/>
-            <w:tcMar>
-              <w:top w:w="0" w:type="dxa"/>
-              <w:bottom w:w="0" w:type="dxa"/>
-              <w:left w:w="0" w:type="dxa"/>
-              <w:right w:w="0" w:type="dxa"/>
-            </w:tcMar>
-            <w:vAlign w:val="center"/>
-          </w:tcPr>
-          <w:p>
-            <w:pPr>
-              <w:jc w:val="right"/>
-              <w:spacing w:after="100" w:before="100" w:line="240"/>
-              <w:ind w:firstLine="0" w:left="100" w:right="100"/>
-            </w:pPr>
-            <w:r xmlns:w="http://schemas.openxmlformats.org/wordprocessingml/2006/main" xmlns:wp="http://schemas.openxmlformats.org/drawingml/2006/wordprocessingDrawing" xmlns:r="http://schemas.openxmlformats.org/officeDocument/2006/relationships" xmlns:w14="http://schemas.microsoft.com/office/word/2010/wordml">
-              <w:rPr>
-                <w:rFonts w:ascii="Arial" w:hAnsi="Helvetica" w:eastAsia="Helvetica" w:cs="Helvetica"/>
-                <w:sz w:val="18"/>
-                <w:szCs w:val="18"/>
-                <w:color w:val="000000"/>
-              </w:rPr>
-              <w:t xml:space="preserve">2.61</w:t>
-            </w:r>
-          </w:p>
-        </w:tc>
-        <w:tc>
-          <w:tcPr>
-            <w:tcBorders>
-              <w:bottom w:val="single" w:sz="16" w:space="0" w:color="666666"/>
-            </w:tcBorders>
-            <w:shd w:val="clear" w:color="auto" w:fill="FFFFFF"/>
-            <w:tcMar>
-              <w:top w:w="0" w:type="dxa"/>
-              <w:bottom w:w="0" w:type="dxa"/>
-              <w:left w:w="0" w:type="dxa"/>
-              <w:right w:w="0" w:type="dxa"/>
-            </w:tcMar>
-            <w:vAlign w:val="center"/>
-          </w:tcPr>
-          <w:p>
-            <w:pPr>
-              <w:jc w:val="left"/>
-              <w:spacing w:after="100" w:before="100" w:line="240"/>
-              <w:ind w:firstLine="0" w:left="100" w:right="100"/>
-            </w:pPr>
-            <w:r xmlns:w="http://schemas.openxmlformats.org/wordprocessingml/2006/main" xmlns:wp="http://schemas.openxmlformats.org/drawingml/2006/wordprocessingDrawing" xmlns:r="http://schemas.openxmlformats.org/officeDocument/2006/relationships" xmlns:w14="http://schemas.microsoft.com/office/word/2010/wordml">
-              <w:rPr>
-                <w:rFonts w:ascii="Arial" w:hAnsi="Helvetica" w:eastAsia="Helvetica" w:cs="Helvetica"/>
-                <w:sz w:val="18"/>
-                <w:szCs w:val="18"/>
-                <w:color w:val="000000"/>
-              </w:rPr>
-              <w:t xml:space="preserve">July</w:t>
-            </w:r>
-          </w:p>
-        </w:tc>
-        <w:tc>
-          <w:tcPr>
-            <w:tcBorders>
-              <w:bottom w:val="single" w:sz="16" w:space="0" w:color="666666"/>
-            </w:tcBorders>
-            <w:shd w:val="clear" w:color="auto" w:fill="FFFFFF"/>
-            <w:tcMar>
-              <w:top w:w="0" w:type="dxa"/>
-              <w:bottom w:w="0" w:type="dxa"/>
-              <w:left w:w="0" w:type="dxa"/>
-              <w:right w:w="0" w:type="dxa"/>
-            </w:tcMar>
-            <w:vAlign w:val="center"/>
-          </w:tcPr>
-          <w:p>
-            <w:pPr>
-              <w:jc w:val="left"/>
-              <w:spacing w:after="100" w:before="100" w:line="240"/>
-              <w:ind w:firstLine="0" w:left="100" w:right="100"/>
-            </w:pPr>
-            <w:r xmlns:w="http://schemas.openxmlformats.org/wordprocessingml/2006/main" xmlns:wp="http://schemas.openxmlformats.org/drawingml/2006/wordprocessingDrawing" xmlns:r="http://schemas.openxmlformats.org/officeDocument/2006/relationships" xmlns:w14="http://schemas.microsoft.com/office/word/2010/wordml">
-              <w:rPr>
-                <w:rFonts w:ascii="Arial" w:hAnsi="Helvetica" w:eastAsia="Helvetica" w:cs="Helvetica"/>
-                <w:sz w:val="18"/>
-                <w:szCs w:val="18"/>
-                <w:color w:val="000000"/>
-              </w:rPr>
-              <w:t xml:space="preserve">SWIR</w:t>
             </w:r>
           </w:p>
         </w:tc>

</xml_diff>

<commit_message>
copy in lit review methods text from word document
@NidhiVinod , let's treat this .Rmd as the new master for this text.
</commit_message>
<xml_diff>
--- a/vertical-thermal-review_SI.docx
+++ b/vertical-thermal-review_SI.docx
@@ -614,13 +614,22 @@
       </w:r>
     </w:p>
     <w:bookmarkEnd w:id="23"/>
-    <w:bookmarkStart w:id="25" w:name="table-s1.-tealeaves-parameters"/>
+    <w:bookmarkStart w:id="27" w:name="methods-for-literature-review"/>
     <w:p>
       <w:pPr>
         <w:pStyle w:val="Heading1"/>
       </w:pPr>
       <w:r>
-        <w:t xml:space="preserve">Table S1. Tealeaves parameters</w:t>
+        <w:t xml:space="preserve">Methods for literature review</w:t>
+      </w:r>
+    </w:p>
+    <w:bookmarkStart w:id="24" w:name="identification-of-relevant-studies"/>
+    <w:p>
+      <w:pPr>
+        <w:pStyle w:val="Heading2"/>
+      </w:pPr>
+      <w:r>
+        <w:t xml:space="preserve">identification of relevant studies</w:t>
       </w:r>
     </w:p>
     <w:p>
@@ -628,12 +637,180 @@
         <w:pStyle w:val="FirstParagraph"/>
       </w:pPr>
       <w:r>
+        <w:t xml:space="preserve">Relevant studies were searched in the databases: ISI Web of Science, Smithsonian online library and Google Scholar, using the following key terms: (leaf traits OR foliar traits) AND (inter-canopy OR intra-canopy OR canopy height) AND (e.g. chlorophyll OR e.g. LMA OR stomatal conductance); (leaf temperature and metabolism OR leaf thermal sensitivity OR leaf thermal tolerance OR leaf traits OR foliar traits) AND (within-canopy OR intra-canopy OR sun shade OR canopy height OR canopy gradient OR canopy profile OR canopy position) AND (temperate forests OR boreal forest OR conifer OR savanna OR tropical); (leaf* temperature* and metabolism OR leaf thermal* sensitivity OR leaf thermal tolerance OR leaf* traits OR foliar* traits) AND (within-canopy OR intra-canopy OR sun shade OR canopy* height OR canopy gradient OR canopy profile) AND (temperate forests OR boreal forest OR conifer OR savanna OR tropical).</w:t>
+      </w:r>
+    </w:p>
+    <w:p>
+      <w:pPr>
+        <w:pStyle w:val="BodyText"/>
+      </w:pPr>
+      <w:r>
+        <w:t xml:space="preserve">in Google Scholar, 600 articles were screened, using the key terms—(leaf temperature and metabolism OR leaf thermal sensitivity OR leaf thermal tolerance OR leaf traits OR foliar traits) AND (within-canopy OR intra-canopy OR sun shade OR canopy height OR canopy gradient OR canopy profile OR canopy position) AND (temperate forests OR boreal forest OR conifer OR savanna OR tropical). After screening the title and reading the abstract, 185 articles were most relevant. Herbaceous plant studies and seedling studies were excluded. These articles were added into Zotero folders: Leaf traits; Leaf Metabolism and Processes, accordingly, for further careful reading.</w:t>
+      </w:r>
+    </w:p>
+    <w:p>
+      <w:pPr>
+        <w:pStyle w:val="BodyText"/>
+      </w:pPr>
+      <w:r>
+        <w:t xml:space="preserve">Similar search was conducted with the Smithsonian online library with the key terms— (leaf traits OR foliar traits) AND (inter-canopy OR intra-canopy OR canopy height) AND (e.g. chlorophyll OR e.g. LMA OR stomatal conductance)— provided most relevant results among the set of keywords mentioned above, with the field refine function that included botany, ecology, biology, environmental sciences, and forestry. Out of 150 relevant articles screened, 26 were most relevant after screening the title and reading the abstract, out of which 22 were already acquired through Google scholar search, 4 new articles were added to the folder.</w:t>
+      </w:r>
+    </w:p>
+    <w:p>
+      <w:pPr>
+        <w:pStyle w:val="BodyText"/>
+      </w:pPr>
+      <w:r>
+        <w:t xml:space="preserve">For ISI Web of Science, search the key terms—(leaf* temperature* and metabolism OR leaf thermal* sensitivity OR leaf thermal tolerance OR leaf* traits OR foliar* traits) AND (within-canopy OR intra-canopy OR sun shade OR canopy* height OR canopy gradient OR canopy profile) AND (temperate forests OR boreal forest OR conifer OR savanna OR tropical)— yielded 410 relevant results, 37 were most relevant after screening the title and reading the abstract, out of which 24 were already acquired through the above process, 13 new articles were added to Zotero folders.</w:t>
+      </w:r>
+    </w:p>
+    <w:p>
+      <w:pPr>
+        <w:pStyle w:val="BodyText"/>
+      </w:pPr>
+      <w:r>
+        <w:t xml:space="preserve">Through the above process, 202 articles were acquired into Zotero folders. The articles were tagged after careful reading of each as</w:t>
+      </w:r>
+      <w:r>
+        <w:t xml:space="preserve"> </w:t>
+      </w:r>
+      <w:r>
+        <w:t xml:space="preserve">‘</w:t>
+      </w:r>
+      <w:r>
+        <w:t xml:space="preserve">added to the table</w:t>
+      </w:r>
+      <w:r>
+        <w:t xml:space="preserve">’</w:t>
+      </w:r>
+      <w:r>
+        <w:t xml:space="preserve">,</w:t>
+      </w:r>
+      <w:r>
+        <w:t xml:space="preserve"> </w:t>
+      </w:r>
+      <w:r>
+        <w:t xml:space="preserve">‘</w:t>
+      </w:r>
+      <w:r>
+        <w:t xml:space="preserve">irrelevant to the table, but relevant to the review</w:t>
+      </w:r>
+      <w:r>
+        <w:t xml:space="preserve">’</w:t>
+      </w:r>
+      <w:r>
+        <w:t xml:space="preserve"> </w:t>
+      </w:r>
+      <w:r>
+        <w:t xml:space="preserve">(with a note on the reason),</w:t>
+      </w:r>
+      <w:r>
+        <w:t xml:space="preserve"> </w:t>
+      </w:r>
+      <w:r>
+        <w:t xml:space="preserve">‘</w:t>
+      </w:r>
+      <w:r>
+        <w:t xml:space="preserve">irrelevant to the table and the review</w:t>
+      </w:r>
+      <w:r>
+        <w:t xml:space="preserve">’</w:t>
+      </w:r>
+      <w:r>
+        <w:t xml:space="preserve"> </w:t>
+      </w:r>
+      <w:r>
+        <w:t xml:space="preserve">(with a note on the reason for exclusion). Articles that were not yet carefully read were tagged</w:t>
+      </w:r>
+      <w:r>
+        <w:t xml:space="preserve"> </w:t>
+      </w:r>
+      <w:r>
+        <w:t xml:space="preserve">‘</w:t>
+      </w:r>
+      <w:r>
+        <w:t xml:space="preserve">yet to read</w:t>
+      </w:r>
+      <w:r>
+        <w:t xml:space="preserve">’</w:t>
+      </w:r>
+      <w:r>
+        <w:t xml:space="preserve">, which will be tagged as one of the above after reading. Articles shared by co-authors and references mentioned in other studies collectively were ~&gt;32 studies. So far 40 relevant articles are added into the tables</w:t>
+      </w:r>
+    </w:p>
+    <w:bookmarkEnd w:id="24"/>
+    <w:bookmarkStart w:id="26" w:name="criteria-for-inclusion"/>
+    <w:p>
+      <w:pPr>
+        <w:pStyle w:val="Heading2"/>
+      </w:pPr>
+      <w:r>
+        <w:t xml:space="preserve">criteria for inclusion</w:t>
+      </w:r>
+    </w:p>
+    <w:p>
+      <w:pPr>
+        <w:pStyle w:val="FirstParagraph"/>
+      </w:pPr>
+      <w:r>
+        <w:rPr>
+          <w:bCs/>
+          <w:b/>
+        </w:rPr>
+        <w:t xml:space="preserve">this is outlined</w:t>
+      </w:r>
+      <w:r>
+        <w:rPr>
+          <w:bCs/>
+          <w:b/>
+        </w:rPr>
+        <w:t xml:space="preserve"> </w:t>
+      </w:r>
+      <w:hyperlink r:id="rId25">
+        <w:r>
+          <w:rPr>
+            <w:rStyle w:val="Hyperlink"/>
+            <w:bCs/>
+            <w:b/>
+          </w:rPr>
+          <w:t xml:space="preserve">here</w:t>
+        </w:r>
+      </w:hyperlink>
+      <w:r>
+        <w:rPr>
+          <w:bCs/>
+          <w:b/>
+        </w:rPr>
+        <w:t xml:space="preserve">. Section needs to be written.</w:t>
+      </w:r>
+    </w:p>
+    <w:p>
+      <w:r>
+        <w:br w:type="page"/>
+      </w:r>
+    </w:p>
+    <w:bookmarkEnd w:id="26"/>
+    <w:bookmarkEnd w:id="27"/>
+    <w:bookmarkStart w:id="29" w:name="table-s1.-tealeaves-parameters"/>
+    <w:p>
+      <w:pPr>
+        <w:pStyle w:val="Heading1"/>
+      </w:pPr>
+      <w:r>
+        <w:t xml:space="preserve">Table S1. Tealeaves parameters</w:t>
+      </w:r>
+    </w:p>
+    <w:p>
+      <w:pPr>
+        <w:pStyle w:val="FirstParagraph"/>
+      </w:pPr>
+      <w:r>
         <w:t xml:space="preserve">Make a table from this:</w:t>
       </w:r>
       <w:r>
         <w:t xml:space="preserve"> </w:t>
       </w:r>
-      <w:hyperlink r:id="rId24">
+      <w:hyperlink r:id="rId28">
         <w:r>
           <w:rPr>
             <w:rStyle w:val="Hyperlink"/>
@@ -653,9 +830,7 @@
         <w:gridCol w:w="1761"/>
         <w:gridCol w:w="1621"/>
         <w:gridCol w:w="1301"/>
-        <w:gridCol w:w="1251"/>
         <w:gridCol w:w="1041"/>
-        <w:gridCol w:w="991"/>
       </w:tblGrid>
       <w:tr>
         <w:trPr>
@@ -787,71 +962,7 @@
                 <w:szCs w:val="18"/>
                 <w:color w:val="000000"/>
               </w:rPr>
-              <w:t xml:space="preserve">min_mean</w:t>
-            </w:r>
-          </w:p>
-        </w:tc>
-        <w:tc>
-          <w:tcPr>
-            <w:tcBorders>
-              <w:bottom w:val="single" w:sz="16" w:space="0" w:color="666666"/>
-              <w:top w:val="single" w:sz="16" w:space="0" w:color="666666"/>
-            </w:tcBorders>
-            <w:shd w:val="clear" w:color="auto" w:fill="FFFFFF"/>
-            <w:tcMar>
-              <w:top w:w="0" w:type="dxa"/>
-              <w:bottom w:w="0" w:type="dxa"/>
-              <w:left w:w="0" w:type="dxa"/>
-              <w:right w:w="0" w:type="dxa"/>
-            </w:tcMar>
-            <w:vAlign w:val="center"/>
-          </w:tcPr>
-          <w:p>
-            <w:pPr>
-              <w:jc w:val="right"/>
-              <w:spacing w:after="100" w:before="100" w:line="240"/>
-              <w:ind w:firstLine="0" w:left="100" w:right="100"/>
-            </w:pPr>
-            <w:r xmlns:w="http://schemas.openxmlformats.org/wordprocessingml/2006/main" xmlns:wp="http://schemas.openxmlformats.org/drawingml/2006/wordprocessingDrawing" xmlns:r="http://schemas.openxmlformats.org/officeDocument/2006/relationships" xmlns:w14="http://schemas.microsoft.com/office/word/2010/wordml">
-              <w:rPr>
-                <w:rFonts w:ascii="Arial" w:hAnsi="Helvetica" w:eastAsia="Helvetica" w:cs="Helvetica"/>
-                <w:sz w:val="18"/>
-                <w:szCs w:val="18"/>
-                <w:color w:val="000000"/>
-              </w:rPr>
               <w:t xml:space="preserve">max_sd</w:t>
-            </w:r>
-          </w:p>
-        </w:tc>
-        <w:tc>
-          <w:tcPr>
-            <w:tcBorders>
-              <w:bottom w:val="single" w:sz="16" w:space="0" w:color="666666"/>
-              <w:top w:val="single" w:sz="16" w:space="0" w:color="666666"/>
-            </w:tcBorders>
-            <w:shd w:val="clear" w:color="auto" w:fill="FFFFFF"/>
-            <w:tcMar>
-              <w:top w:w="0" w:type="dxa"/>
-              <w:bottom w:w="0" w:type="dxa"/>
-              <w:left w:w="0" w:type="dxa"/>
-              <w:right w:w="0" w:type="dxa"/>
-            </w:tcMar>
-            <w:vAlign w:val="center"/>
-          </w:tcPr>
-          <w:p>
-            <w:pPr>
-              <w:jc w:val="right"/>
-              <w:spacing w:after="100" w:before="100" w:line="240"/>
-              <w:ind w:firstLine="0" w:left="100" w:right="100"/>
-            </w:pPr>
-            <w:r xmlns:w="http://schemas.openxmlformats.org/wordprocessingml/2006/main" xmlns:wp="http://schemas.openxmlformats.org/drawingml/2006/wordprocessingDrawing" xmlns:r="http://schemas.openxmlformats.org/officeDocument/2006/relationships" xmlns:w14="http://schemas.microsoft.com/office/word/2010/wordml">
-              <w:rPr>
-                <w:rFonts w:ascii="Arial" w:hAnsi="Helvetica" w:eastAsia="Helvetica" w:cs="Helvetica"/>
-                <w:sz w:val="18"/>
-                <w:szCs w:val="18"/>
-                <w:color w:val="000000"/>
-              </w:rPr>
-              <w:t xml:space="preserve">min_sd</w:t>
             </w:r>
           </w:p>
         </w:tc>
@@ -973,65 +1084,7 @@
                 <w:szCs w:val="18"/>
                 <w:color w:val="000000"/>
               </w:rPr>
-              <w:t xml:space="preserve">0.06</w:t>
-            </w:r>
-          </w:p>
-        </w:tc>
-        <w:tc>
-          <w:tcPr>
-            <w:tcBorders/>
-            <w:shd w:val="clear" w:color="auto" w:fill="FFFFFF"/>
-            <w:tcMar>
-              <w:top w:w="0" w:type="dxa"/>
-              <w:bottom w:w="0" w:type="dxa"/>
-              <w:left w:w="0" w:type="dxa"/>
-              <w:right w:w="0" w:type="dxa"/>
-            </w:tcMar>
-            <w:vAlign w:val="center"/>
-          </w:tcPr>
-          <w:p>
-            <w:pPr>
-              <w:jc w:val="right"/>
-              <w:spacing w:after="100" w:before="100" w:line="240"/>
-              <w:ind w:firstLine="0" w:left="100" w:right="100"/>
-            </w:pPr>
-            <w:r xmlns:w="http://schemas.openxmlformats.org/wordprocessingml/2006/main" xmlns:wp="http://schemas.openxmlformats.org/drawingml/2006/wordprocessingDrawing" xmlns:r="http://schemas.openxmlformats.org/officeDocument/2006/relationships" xmlns:w14="http://schemas.microsoft.com/office/word/2010/wordml">
-              <w:rPr>
-                <w:rFonts w:ascii="Arial" w:hAnsi="Helvetica" w:eastAsia="Helvetica" w:cs="Helvetica"/>
-                <w:sz w:val="18"/>
-                <w:szCs w:val="18"/>
-                <w:color w:val="000000"/>
-              </w:rPr>
               <w:t xml:space="preserve">0.05</w:t>
-            </w:r>
-          </w:p>
-        </w:tc>
-        <w:tc>
-          <w:tcPr>
-            <w:tcBorders/>
-            <w:shd w:val="clear" w:color="auto" w:fill="FFFFFF"/>
-            <w:tcMar>
-              <w:top w:w="0" w:type="dxa"/>
-              <w:bottom w:w="0" w:type="dxa"/>
-              <w:left w:w="0" w:type="dxa"/>
-              <w:right w:w="0" w:type="dxa"/>
-            </w:tcMar>
-            <w:vAlign w:val="center"/>
-          </w:tcPr>
-          <w:p>
-            <w:pPr>
-              <w:jc w:val="right"/>
-              <w:spacing w:after="100" w:before="100" w:line="240"/>
-              <w:ind w:firstLine="0" w:left="100" w:right="100"/>
-            </w:pPr>
-            <w:r xmlns:w="http://schemas.openxmlformats.org/wordprocessingml/2006/main" xmlns:wp="http://schemas.openxmlformats.org/drawingml/2006/wordprocessingDrawing" xmlns:r="http://schemas.openxmlformats.org/officeDocument/2006/relationships" xmlns:w14="http://schemas.microsoft.com/office/word/2010/wordml">
-              <w:rPr>
-                <w:rFonts w:ascii="Arial" w:hAnsi="Helvetica" w:eastAsia="Helvetica" w:cs="Helvetica"/>
-                <w:sz w:val="18"/>
-                <w:szCs w:val="18"/>
-                <w:color w:val="000000"/>
-              </w:rPr>
-              <w:t xml:space="preserve">0.02</w:t>
             </w:r>
           </w:p>
         </w:tc>
@@ -1153,65 +1206,7 @@
                 <w:szCs w:val="18"/>
                 <w:color w:val="000000"/>
               </w:rPr>
-              <w:t xml:space="preserve">0.16</w:t>
-            </w:r>
-          </w:p>
-        </w:tc>
-        <w:tc>
-          <w:tcPr>
-            <w:tcBorders/>
-            <w:shd w:val="clear" w:color="auto" w:fill="FFFFFF"/>
-            <w:tcMar>
-              <w:top w:w="0" w:type="dxa"/>
-              <w:bottom w:w="0" w:type="dxa"/>
-              <w:left w:w="0" w:type="dxa"/>
-              <w:right w:w="0" w:type="dxa"/>
-            </w:tcMar>
-            <w:vAlign w:val="center"/>
-          </w:tcPr>
-          <w:p>
-            <w:pPr>
-              <w:jc w:val="right"/>
-              <w:spacing w:after="100" w:before="100" w:line="240"/>
-              <w:ind w:firstLine="0" w:left="100" w:right="100"/>
-            </w:pPr>
-            <w:r xmlns:w="http://schemas.openxmlformats.org/wordprocessingml/2006/main" xmlns:wp="http://schemas.openxmlformats.org/drawingml/2006/wordprocessingDrawing" xmlns:r="http://schemas.openxmlformats.org/officeDocument/2006/relationships" xmlns:w14="http://schemas.microsoft.com/office/word/2010/wordml">
-              <w:rPr>
-                <w:rFonts w:ascii="Arial" w:hAnsi="Helvetica" w:eastAsia="Helvetica" w:cs="Helvetica"/>
-                <w:sz w:val="18"/>
-                <w:szCs w:val="18"/>
-                <w:color w:val="000000"/>
-              </w:rPr>
               <w:t xml:space="preserve">0.09</w:t>
-            </w:r>
-          </w:p>
-        </w:tc>
-        <w:tc>
-          <w:tcPr>
-            <w:tcBorders/>
-            <w:shd w:val="clear" w:color="auto" w:fill="FFFFFF"/>
-            <w:tcMar>
-              <w:top w:w="0" w:type="dxa"/>
-              <w:bottom w:w="0" w:type="dxa"/>
-              <w:left w:w="0" w:type="dxa"/>
-              <w:right w:w="0" w:type="dxa"/>
-            </w:tcMar>
-            <w:vAlign w:val="center"/>
-          </w:tcPr>
-          <w:p>
-            <w:pPr>
-              <w:jc w:val="right"/>
-              <w:spacing w:after="100" w:before="100" w:line="240"/>
-              <w:ind w:firstLine="0" w:left="100" w:right="100"/>
-            </w:pPr>
-            <w:r xmlns:w="http://schemas.openxmlformats.org/wordprocessingml/2006/main" xmlns:wp="http://schemas.openxmlformats.org/drawingml/2006/wordprocessingDrawing" xmlns:r="http://schemas.openxmlformats.org/officeDocument/2006/relationships" xmlns:w14="http://schemas.microsoft.com/office/word/2010/wordml">
-              <w:rPr>
-                <w:rFonts w:ascii="Arial" w:hAnsi="Helvetica" w:eastAsia="Helvetica" w:cs="Helvetica"/>
-                <w:sz w:val="18"/>
-                <w:szCs w:val="18"/>
-                <w:color w:val="000000"/>
-              </w:rPr>
-              <w:t xml:space="preserve">0.04</w:t>
             </w:r>
           </w:p>
         </w:tc>
@@ -1333,65 +1328,7 @@
                 <w:szCs w:val="18"/>
                 <w:color w:val="000000"/>
               </w:rPr>
-              <w:t xml:space="preserve">0.13</w:t>
-            </w:r>
-          </w:p>
-        </w:tc>
-        <w:tc>
-          <w:tcPr>
-            <w:tcBorders/>
-            <w:shd w:val="clear" w:color="auto" w:fill="FFFFFF"/>
-            <w:tcMar>
-              <w:top w:w="0" w:type="dxa"/>
-              <w:bottom w:w="0" w:type="dxa"/>
-              <w:left w:w="0" w:type="dxa"/>
-              <w:right w:w="0" w:type="dxa"/>
-            </w:tcMar>
-            <w:vAlign w:val="center"/>
-          </w:tcPr>
-          <w:p>
-            <w:pPr>
-              <w:jc w:val="right"/>
-              <w:spacing w:after="100" w:before="100" w:line="240"/>
-              <w:ind w:firstLine="0" w:left="100" w:right="100"/>
-            </w:pPr>
-            <w:r xmlns:w="http://schemas.openxmlformats.org/wordprocessingml/2006/main" xmlns:wp="http://schemas.openxmlformats.org/drawingml/2006/wordprocessingDrawing" xmlns:r="http://schemas.openxmlformats.org/officeDocument/2006/relationships" xmlns:w14="http://schemas.microsoft.com/office/word/2010/wordml">
-              <w:rPr>
-                <w:rFonts w:ascii="Arial" w:hAnsi="Helvetica" w:eastAsia="Helvetica" w:cs="Helvetica"/>
-                <w:sz w:val="18"/>
-                <w:szCs w:val="18"/>
-                <w:color w:val="000000"/>
-              </w:rPr>
               <w:t xml:space="preserve">0.10</w:t>
-            </w:r>
-          </w:p>
-        </w:tc>
-        <w:tc>
-          <w:tcPr>
-            <w:tcBorders/>
-            <w:shd w:val="clear" w:color="auto" w:fill="FFFFFF"/>
-            <w:tcMar>
-              <w:top w:w="0" w:type="dxa"/>
-              <w:bottom w:w="0" w:type="dxa"/>
-              <w:left w:w="0" w:type="dxa"/>
-              <w:right w:w="0" w:type="dxa"/>
-            </w:tcMar>
-            <w:vAlign w:val="center"/>
-          </w:tcPr>
-          <w:p>
-            <w:pPr>
-              <w:jc w:val="right"/>
-              <w:spacing w:after="100" w:before="100" w:line="240"/>
-              <w:ind w:firstLine="0" w:left="100" w:right="100"/>
-            </w:pPr>
-            <w:r xmlns:w="http://schemas.openxmlformats.org/wordprocessingml/2006/main" xmlns:wp="http://schemas.openxmlformats.org/drawingml/2006/wordprocessingDrawing" xmlns:r="http://schemas.openxmlformats.org/officeDocument/2006/relationships" xmlns:w14="http://schemas.microsoft.com/office/word/2010/wordml">
-              <w:rPr>
-                <w:rFonts w:ascii="Arial" w:hAnsi="Helvetica" w:eastAsia="Helvetica" w:cs="Helvetica"/>
-                <w:sz w:val="18"/>
-                <w:szCs w:val="18"/>
-                <w:color w:val="000000"/>
-              </w:rPr>
-              <w:t xml:space="preserve">0.04</w:t>
             </w:r>
           </w:p>
         </w:tc>
@@ -1513,65 +1450,7 @@
                 <w:szCs w:val="18"/>
                 <w:color w:val="000000"/>
               </w:rPr>
-              <w:t xml:space="preserve">0.19</w:t>
-            </w:r>
-          </w:p>
-        </w:tc>
-        <w:tc>
-          <w:tcPr>
-            <w:tcBorders/>
-            <w:shd w:val="clear" w:color="auto" w:fill="FFFFFF"/>
-            <w:tcMar>
-              <w:top w:w="0" w:type="dxa"/>
-              <w:bottom w:w="0" w:type="dxa"/>
-              <w:left w:w="0" w:type="dxa"/>
-              <w:right w:w="0" w:type="dxa"/>
-            </w:tcMar>
-            <w:vAlign w:val="center"/>
-          </w:tcPr>
-          <w:p>
-            <w:pPr>
-              <w:jc w:val="right"/>
-              <w:spacing w:after="100" w:before="100" w:line="240"/>
-              <w:ind w:firstLine="0" w:left="100" w:right="100"/>
-            </w:pPr>
-            <w:r xmlns:w="http://schemas.openxmlformats.org/wordprocessingml/2006/main" xmlns:wp="http://schemas.openxmlformats.org/drawingml/2006/wordprocessingDrawing" xmlns:r="http://schemas.openxmlformats.org/officeDocument/2006/relationships" xmlns:w14="http://schemas.microsoft.com/office/word/2010/wordml">
-              <w:rPr>
-                <w:rFonts w:ascii="Arial" w:hAnsi="Helvetica" w:eastAsia="Helvetica" w:cs="Helvetica"/>
-                <w:sz w:val="18"/>
-                <w:szCs w:val="18"/>
-                <w:color w:val="000000"/>
-              </w:rPr>
               <w:t xml:space="preserve">0.28</w:t>
-            </w:r>
-          </w:p>
-        </w:tc>
-        <w:tc>
-          <w:tcPr>
-            <w:tcBorders/>
-            <w:shd w:val="clear" w:color="auto" w:fill="FFFFFF"/>
-            <w:tcMar>
-              <w:top w:w="0" w:type="dxa"/>
-              <w:bottom w:w="0" w:type="dxa"/>
-              <w:left w:w="0" w:type="dxa"/>
-              <w:right w:w="0" w:type="dxa"/>
-            </w:tcMar>
-            <w:vAlign w:val="center"/>
-          </w:tcPr>
-          <w:p>
-            <w:pPr>
-              <w:jc w:val="right"/>
-              <w:spacing w:after="100" w:before="100" w:line="240"/>
-              <w:ind w:firstLine="0" w:left="100" w:right="100"/>
-            </w:pPr>
-            <w:r xmlns:w="http://schemas.openxmlformats.org/wordprocessingml/2006/main" xmlns:wp="http://schemas.openxmlformats.org/drawingml/2006/wordprocessingDrawing" xmlns:r="http://schemas.openxmlformats.org/officeDocument/2006/relationships" xmlns:w14="http://schemas.microsoft.com/office/word/2010/wordml">
-              <w:rPr>
-                <w:rFonts w:ascii="Arial" w:hAnsi="Helvetica" w:eastAsia="Helvetica" w:cs="Helvetica"/>
-                <w:sz w:val="18"/>
-                <w:szCs w:val="18"/>
-                <w:color w:val="000000"/>
-              </w:rPr>
-              <w:t xml:space="preserve">0.11</w:t>
             </w:r>
           </w:p>
         </w:tc>
@@ -1697,64 +1576,6 @@
             </w:r>
           </w:p>
         </w:tc>
-        <w:tc>
-          <w:tcPr>
-            <w:tcBorders/>
-            <w:shd w:val="clear" w:color="auto" w:fill="FFFFFF"/>
-            <w:tcMar>
-              <w:top w:w="0" w:type="dxa"/>
-              <w:bottom w:w="0" w:type="dxa"/>
-              <w:left w:w="0" w:type="dxa"/>
-              <w:right w:w="0" w:type="dxa"/>
-            </w:tcMar>
-            <w:vAlign w:val="center"/>
-          </w:tcPr>
-          <w:p>
-            <w:pPr>
-              <w:jc w:val="right"/>
-              <w:spacing w:after="100" w:before="100" w:line="240"/>
-              <w:ind w:firstLine="0" w:left="100" w:right="100"/>
-            </w:pPr>
-            <w:r xmlns:w="http://schemas.openxmlformats.org/wordprocessingml/2006/main" xmlns:wp="http://schemas.openxmlformats.org/drawingml/2006/wordprocessingDrawing" xmlns:r="http://schemas.openxmlformats.org/officeDocument/2006/relationships" xmlns:w14="http://schemas.microsoft.com/office/word/2010/wordml">
-              <w:rPr>
-                <w:rFonts w:ascii="Arial" w:hAnsi="Helvetica" w:eastAsia="Helvetica" w:cs="Helvetica"/>
-                <w:sz w:val="18"/>
-                <w:szCs w:val="18"/>
-                <w:color w:val="000000"/>
-              </w:rPr>
-              <w:t xml:space="preserve">0.67</w:t>
-            </w:r>
-          </w:p>
-        </w:tc>
-        <w:tc>
-          <w:tcPr>
-            <w:tcBorders/>
-            <w:shd w:val="clear" w:color="auto" w:fill="FFFFFF"/>
-            <w:tcMar>
-              <w:top w:w="0" w:type="dxa"/>
-              <w:bottom w:w="0" w:type="dxa"/>
-              <w:left w:w="0" w:type="dxa"/>
-              <w:right w:w="0" w:type="dxa"/>
-            </w:tcMar>
-            <w:vAlign w:val="center"/>
-          </w:tcPr>
-          <w:p>
-            <w:pPr>
-              <w:jc w:val="right"/>
-              <w:spacing w:after="100" w:before="100" w:line="240"/>
-              <w:ind w:firstLine="0" w:left="100" w:right="100"/>
-            </w:pPr>
-            <w:r xmlns:w="http://schemas.openxmlformats.org/wordprocessingml/2006/main" xmlns:wp="http://schemas.openxmlformats.org/drawingml/2006/wordprocessingDrawing" xmlns:r="http://schemas.openxmlformats.org/officeDocument/2006/relationships" xmlns:w14="http://schemas.microsoft.com/office/word/2010/wordml">
-              <w:rPr>
-                <w:rFonts w:ascii="Arial" w:hAnsi="Helvetica" w:eastAsia="Helvetica" w:cs="Helvetica"/>
-                <w:sz w:val="18"/>
-                <w:szCs w:val="18"/>
-                <w:color w:val="000000"/>
-              </w:rPr>
-              <w:t xml:space="preserve">0.37</w:t>
-            </w:r>
-          </w:p>
-        </w:tc>
       </w:tr>
       <w:tr>
         <w:trPr>
@@ -1873,65 +1694,7 @@
                 <w:szCs w:val="18"/>
                 <w:color w:val="000000"/>
               </w:rPr>
-              <w:t xml:space="preserve">68.92</w:t>
-            </w:r>
-          </w:p>
-        </w:tc>
-        <w:tc>
-          <w:tcPr>
-            <w:tcBorders/>
-            <w:shd w:val="clear" w:color="auto" w:fill="FFFFFF"/>
-            <w:tcMar>
-              <w:top w:w="0" w:type="dxa"/>
-              <w:bottom w:w="0" w:type="dxa"/>
-              <w:left w:w="0" w:type="dxa"/>
-              <w:right w:w="0" w:type="dxa"/>
-            </w:tcMar>
-            <w:vAlign w:val="center"/>
-          </w:tcPr>
-          <w:p>
-            <w:pPr>
-              <w:jc w:val="right"/>
-              <w:spacing w:after="100" w:before="100" w:line="240"/>
-              <w:ind w:firstLine="0" w:left="100" w:right="100"/>
-            </w:pPr>
-            <w:r xmlns:w="http://schemas.openxmlformats.org/wordprocessingml/2006/main" xmlns:wp="http://schemas.openxmlformats.org/drawingml/2006/wordprocessingDrawing" xmlns:r="http://schemas.openxmlformats.org/officeDocument/2006/relationships" xmlns:w14="http://schemas.microsoft.com/office/word/2010/wordml">
-              <w:rPr>
-                <w:rFonts w:ascii="Arial" w:hAnsi="Helvetica" w:eastAsia="Helvetica" w:cs="Helvetica"/>
-                <w:sz w:val="18"/>
-                <w:szCs w:val="18"/>
-                <w:color w:val="000000"/>
-              </w:rPr>
               <w:t xml:space="preserve">4.81</w:t>
-            </w:r>
-          </w:p>
-        </w:tc>
-        <w:tc>
-          <w:tcPr>
-            <w:tcBorders/>
-            <w:shd w:val="clear" w:color="auto" w:fill="FFFFFF"/>
-            <w:tcMar>
-              <w:top w:w="0" w:type="dxa"/>
-              <w:bottom w:w="0" w:type="dxa"/>
-              <w:left w:w="0" w:type="dxa"/>
-              <w:right w:w="0" w:type="dxa"/>
-            </w:tcMar>
-            <w:vAlign w:val="center"/>
-          </w:tcPr>
-          <w:p>
-            <w:pPr>
-              <w:jc w:val="right"/>
-              <w:spacing w:after="100" w:before="100" w:line="240"/>
-              <w:ind w:firstLine="0" w:left="100" w:right="100"/>
-            </w:pPr>
-            <w:r xmlns:w="http://schemas.openxmlformats.org/wordprocessingml/2006/main" xmlns:wp="http://schemas.openxmlformats.org/drawingml/2006/wordprocessingDrawing" xmlns:r="http://schemas.openxmlformats.org/officeDocument/2006/relationships" xmlns:w14="http://schemas.microsoft.com/office/word/2010/wordml">
-              <w:rPr>
-                <w:rFonts w:ascii="Arial" w:hAnsi="Helvetica" w:eastAsia="Helvetica" w:cs="Helvetica"/>
-                <w:sz w:val="18"/>
-                <w:szCs w:val="18"/>
-                <w:color w:val="000000"/>
-              </w:rPr>
-              <w:t xml:space="preserve">14.75</w:t>
             </w:r>
           </w:p>
         </w:tc>
@@ -2053,65 +1816,7 @@
                 <w:szCs w:val="18"/>
                 <w:color w:val="000000"/>
               </w:rPr>
-              <w:t xml:space="preserve">51.48</w:t>
-            </w:r>
-          </w:p>
-        </w:tc>
-        <w:tc>
-          <w:tcPr>
-            <w:tcBorders/>
-            <w:shd w:val="clear" w:color="auto" w:fill="FFFFFF"/>
-            <w:tcMar>
-              <w:top w:w="0" w:type="dxa"/>
-              <w:bottom w:w="0" w:type="dxa"/>
-              <w:left w:w="0" w:type="dxa"/>
-              <w:right w:w="0" w:type="dxa"/>
-            </w:tcMar>
-            <w:vAlign w:val="center"/>
-          </w:tcPr>
-          <w:p>
-            <w:pPr>
-              <w:jc w:val="right"/>
-              <w:spacing w:after="100" w:before="100" w:line="240"/>
-              <w:ind w:firstLine="0" w:left="100" w:right="100"/>
-            </w:pPr>
-            <w:r xmlns:w="http://schemas.openxmlformats.org/wordprocessingml/2006/main" xmlns:wp="http://schemas.openxmlformats.org/drawingml/2006/wordprocessingDrawing" xmlns:r="http://schemas.openxmlformats.org/officeDocument/2006/relationships" xmlns:w14="http://schemas.microsoft.com/office/word/2010/wordml">
-              <w:rPr>
-                <w:rFonts w:ascii="Arial" w:hAnsi="Helvetica" w:eastAsia="Helvetica" w:cs="Helvetica"/>
-                <w:sz w:val="18"/>
-                <w:szCs w:val="18"/>
-                <w:color w:val="000000"/>
-              </w:rPr>
               <w:t xml:space="preserve">10.98</w:t>
-            </w:r>
-          </w:p>
-        </w:tc>
-        <w:tc>
-          <w:tcPr>
-            <w:tcBorders/>
-            <w:shd w:val="clear" w:color="auto" w:fill="FFFFFF"/>
-            <w:tcMar>
-              <w:top w:w="0" w:type="dxa"/>
-              <w:bottom w:w="0" w:type="dxa"/>
-              <w:left w:w="0" w:type="dxa"/>
-              <w:right w:w="0" w:type="dxa"/>
-            </w:tcMar>
-            <w:vAlign w:val="center"/>
-          </w:tcPr>
-          <w:p>
-            <w:pPr>
-              <w:jc w:val="right"/>
-              <w:spacing w:after="100" w:before="100" w:line="240"/>
-              <w:ind w:firstLine="0" w:left="100" w:right="100"/>
-            </w:pPr>
-            <w:r xmlns:w="http://schemas.openxmlformats.org/wordprocessingml/2006/main" xmlns:wp="http://schemas.openxmlformats.org/drawingml/2006/wordprocessingDrawing" xmlns:r="http://schemas.openxmlformats.org/officeDocument/2006/relationships" xmlns:w14="http://schemas.microsoft.com/office/word/2010/wordml">
-              <w:rPr>
-                <w:rFonts w:ascii="Arial" w:hAnsi="Helvetica" w:eastAsia="Helvetica" w:cs="Helvetica"/>
-                <w:sz w:val="18"/>
-                <w:szCs w:val="18"/>
-                <w:color w:val="000000"/>
-              </w:rPr>
-              <w:t xml:space="preserve">12.83</w:t>
             </w:r>
           </w:p>
         </w:tc>
@@ -2233,65 +1938,7 @@
                 <w:szCs w:val="18"/>
                 <w:color w:val="000000"/>
               </w:rPr>
-              <w:t xml:space="preserve">17.37</w:t>
-            </w:r>
-          </w:p>
-        </w:tc>
-        <w:tc>
-          <w:tcPr>
-            <w:tcBorders/>
-            <w:shd w:val="clear" w:color="auto" w:fill="FFFFFF"/>
-            <w:tcMar>
-              <w:top w:w="0" w:type="dxa"/>
-              <w:bottom w:w="0" w:type="dxa"/>
-              <w:left w:w="0" w:type="dxa"/>
-              <w:right w:w="0" w:type="dxa"/>
-            </w:tcMar>
-            <w:vAlign w:val="center"/>
-          </w:tcPr>
-          <w:p>
-            <w:pPr>
-              <w:jc w:val="right"/>
-              <w:spacing w:after="100" w:before="100" w:line="240"/>
-              <w:ind w:firstLine="0" w:left="100" w:right="100"/>
-            </w:pPr>
-            <w:r xmlns:w="http://schemas.openxmlformats.org/wordprocessingml/2006/main" xmlns:wp="http://schemas.openxmlformats.org/drawingml/2006/wordprocessingDrawing" xmlns:r="http://schemas.openxmlformats.org/officeDocument/2006/relationships" xmlns:w14="http://schemas.microsoft.com/office/word/2010/wordml">
-              <w:rPr>
-                <w:rFonts w:ascii="Arial" w:hAnsi="Helvetica" w:eastAsia="Helvetica" w:cs="Helvetica"/>
-                <w:sz w:val="18"/>
-                <w:szCs w:val="18"/>
-                <w:color w:val="000000"/>
-              </w:rPr>
               <w:t xml:space="preserve">4.11</w:t>
-            </w:r>
-          </w:p>
-        </w:tc>
-        <w:tc>
-          <w:tcPr>
-            <w:tcBorders/>
-            <w:shd w:val="clear" w:color="auto" w:fill="FFFFFF"/>
-            <w:tcMar>
-              <w:top w:w="0" w:type="dxa"/>
-              <w:bottom w:w="0" w:type="dxa"/>
-              <w:left w:w="0" w:type="dxa"/>
-              <w:right w:w="0" w:type="dxa"/>
-            </w:tcMar>
-            <w:vAlign w:val="center"/>
-          </w:tcPr>
-          <w:p>
-            <w:pPr>
-              <w:jc w:val="right"/>
-              <w:spacing w:after="100" w:before="100" w:line="240"/>
-              <w:ind w:firstLine="0" w:left="100" w:right="100"/>
-            </w:pPr>
-            <w:r xmlns:w="http://schemas.openxmlformats.org/wordprocessingml/2006/main" xmlns:wp="http://schemas.openxmlformats.org/drawingml/2006/wordprocessingDrawing" xmlns:r="http://schemas.openxmlformats.org/officeDocument/2006/relationships" xmlns:w14="http://schemas.microsoft.com/office/word/2010/wordml">
-              <w:rPr>
-                <w:rFonts w:ascii="Arial" w:hAnsi="Helvetica" w:eastAsia="Helvetica" w:cs="Helvetica"/>
-                <w:sz w:val="18"/>
-                <w:szCs w:val="18"/>
-                <w:color w:val="000000"/>
-              </w:rPr>
-              <w:t xml:space="preserve">3.95</w:t>
             </w:r>
           </w:p>
         </w:tc>
@@ -2413,65 +2060,7 @@
                 <w:szCs w:val="18"/>
                 <w:color w:val="000000"/>
               </w:rPr>
-              <w:t xml:space="preserve">17.73</w:t>
-            </w:r>
-          </w:p>
-        </w:tc>
-        <w:tc>
-          <w:tcPr>
-            <w:tcBorders/>
-            <w:shd w:val="clear" w:color="auto" w:fill="FFFFFF"/>
-            <w:tcMar>
-              <w:top w:w="0" w:type="dxa"/>
-              <w:bottom w:w="0" w:type="dxa"/>
-              <w:left w:w="0" w:type="dxa"/>
-              <w:right w:w="0" w:type="dxa"/>
-            </w:tcMar>
-            <w:vAlign w:val="center"/>
-          </w:tcPr>
-          <w:p>
-            <w:pPr>
-              <w:jc w:val="right"/>
-              <w:spacing w:after="100" w:before="100" w:line="240"/>
-              <w:ind w:firstLine="0" w:left="100" w:right="100"/>
-            </w:pPr>
-            <w:r xmlns:w="http://schemas.openxmlformats.org/wordprocessingml/2006/main" xmlns:wp="http://schemas.openxmlformats.org/drawingml/2006/wordprocessingDrawing" xmlns:r="http://schemas.openxmlformats.org/officeDocument/2006/relationships" xmlns:w14="http://schemas.microsoft.com/office/word/2010/wordml">
-              <w:rPr>
-                <w:rFonts w:ascii="Arial" w:hAnsi="Helvetica" w:eastAsia="Helvetica" w:cs="Helvetica"/>
-                <w:sz w:val="18"/>
-                <w:szCs w:val="18"/>
-                <w:color w:val="000000"/>
-              </w:rPr>
               <w:t xml:space="preserve">3.49</w:t>
-            </w:r>
-          </w:p>
-        </w:tc>
-        <w:tc>
-          <w:tcPr>
-            <w:tcBorders/>
-            <w:shd w:val="clear" w:color="auto" w:fill="FFFFFF"/>
-            <w:tcMar>
-              <w:top w:w="0" w:type="dxa"/>
-              <w:bottom w:w="0" w:type="dxa"/>
-              <w:left w:w="0" w:type="dxa"/>
-              <w:right w:w="0" w:type="dxa"/>
-            </w:tcMar>
-            <w:vAlign w:val="center"/>
-          </w:tcPr>
-          <w:p>
-            <w:pPr>
-              <w:jc w:val="right"/>
-              <w:spacing w:after="100" w:before="100" w:line="240"/>
-              <w:ind w:firstLine="0" w:left="100" w:right="100"/>
-            </w:pPr>
-            <w:r xmlns:w="http://schemas.openxmlformats.org/wordprocessingml/2006/main" xmlns:wp="http://schemas.openxmlformats.org/drawingml/2006/wordprocessingDrawing" xmlns:r="http://schemas.openxmlformats.org/officeDocument/2006/relationships" xmlns:w14="http://schemas.microsoft.com/office/word/2010/wordml">
-              <w:rPr>
-                <w:rFonts w:ascii="Arial" w:hAnsi="Helvetica" w:eastAsia="Helvetica" w:cs="Helvetica"/>
-                <w:sz w:val="18"/>
-                <w:szCs w:val="18"/>
-                <w:color w:val="000000"/>
-              </w:rPr>
-              <w:t xml:space="preserve">3.05</w:t>
             </w:r>
           </w:p>
         </w:tc>
@@ -2593,65 +2182,7 @@
                 <w:szCs w:val="18"/>
                 <w:color w:val="000000"/>
               </w:rPr>
-              <w:t xml:space="preserve">17.01</w:t>
-            </w:r>
-          </w:p>
-        </w:tc>
-        <w:tc>
-          <w:tcPr>
-            <w:tcBorders/>
-            <w:shd w:val="clear" w:color="auto" w:fill="FFFFFF"/>
-            <w:tcMar>
-              <w:top w:w="0" w:type="dxa"/>
-              <w:bottom w:w="0" w:type="dxa"/>
-              <w:left w:w="0" w:type="dxa"/>
-              <w:right w:w="0" w:type="dxa"/>
-            </w:tcMar>
-            <w:vAlign w:val="center"/>
-          </w:tcPr>
-          <w:p>
-            <w:pPr>
-              <w:jc w:val="right"/>
-              <w:spacing w:after="100" w:before="100" w:line="240"/>
-              <w:ind w:firstLine="0" w:left="100" w:right="100"/>
-            </w:pPr>
-            <w:r xmlns:w="http://schemas.openxmlformats.org/wordprocessingml/2006/main" xmlns:wp="http://schemas.openxmlformats.org/drawingml/2006/wordprocessingDrawing" xmlns:r="http://schemas.openxmlformats.org/officeDocument/2006/relationships" xmlns:w14="http://schemas.microsoft.com/office/word/2010/wordml">
-              <w:rPr>
-                <w:rFonts w:ascii="Arial" w:hAnsi="Helvetica" w:eastAsia="Helvetica" w:cs="Helvetica"/>
-                <w:sz w:val="18"/>
-                <w:szCs w:val="18"/>
-                <w:color w:val="000000"/>
-              </w:rPr>
               <w:t xml:space="preserve">3.51</w:t>
-            </w:r>
-          </w:p>
-        </w:tc>
-        <w:tc>
-          <w:tcPr>
-            <w:tcBorders/>
-            <w:shd w:val="clear" w:color="auto" w:fill="FFFFFF"/>
-            <w:tcMar>
-              <w:top w:w="0" w:type="dxa"/>
-              <w:bottom w:w="0" w:type="dxa"/>
-              <w:left w:w="0" w:type="dxa"/>
-              <w:right w:w="0" w:type="dxa"/>
-            </w:tcMar>
-            <w:vAlign w:val="center"/>
-          </w:tcPr>
-          <w:p>
-            <w:pPr>
-              <w:jc w:val="right"/>
-              <w:spacing w:after="100" w:before="100" w:line="240"/>
-              <w:ind w:firstLine="0" w:left="100" w:right="100"/>
-            </w:pPr>
-            <w:r xmlns:w="http://schemas.openxmlformats.org/wordprocessingml/2006/main" xmlns:wp="http://schemas.openxmlformats.org/drawingml/2006/wordprocessingDrawing" xmlns:r="http://schemas.openxmlformats.org/officeDocument/2006/relationships" xmlns:w14="http://schemas.microsoft.com/office/word/2010/wordml">
-              <w:rPr>
-                <w:rFonts w:ascii="Arial" w:hAnsi="Helvetica" w:eastAsia="Helvetica" w:cs="Helvetica"/>
-                <w:sz w:val="18"/>
-                <w:szCs w:val="18"/>
-                <w:color w:val="000000"/>
-              </w:rPr>
-              <w:t xml:space="preserve">3.19</w:t>
             </w:r>
           </w:p>
         </w:tc>
@@ -2773,65 +2304,7 @@
                 <w:szCs w:val="18"/>
                 <w:color w:val="000000"/>
               </w:rPr>
-              <w:t xml:space="preserve">17.01</w:t>
-            </w:r>
-          </w:p>
-        </w:tc>
-        <w:tc>
-          <w:tcPr>
-            <w:tcBorders/>
-            <w:shd w:val="clear" w:color="auto" w:fill="FFFFFF"/>
-            <w:tcMar>
-              <w:top w:w="0" w:type="dxa"/>
-              <w:bottom w:w="0" w:type="dxa"/>
-              <w:left w:w="0" w:type="dxa"/>
-              <w:right w:w="0" w:type="dxa"/>
-            </w:tcMar>
-            <w:vAlign w:val="center"/>
-          </w:tcPr>
-          <w:p>
-            <w:pPr>
-              <w:jc w:val="right"/>
-              <w:spacing w:after="100" w:before="100" w:line="240"/>
-              <w:ind w:firstLine="0" w:left="100" w:right="100"/>
-            </w:pPr>
-            <w:r xmlns:w="http://schemas.openxmlformats.org/wordprocessingml/2006/main" xmlns:wp="http://schemas.openxmlformats.org/drawingml/2006/wordprocessingDrawing" xmlns:r="http://schemas.openxmlformats.org/officeDocument/2006/relationships" xmlns:w14="http://schemas.microsoft.com/office/word/2010/wordml">
-              <w:rPr>
-                <w:rFonts w:ascii="Arial" w:hAnsi="Helvetica" w:eastAsia="Helvetica" w:cs="Helvetica"/>
-                <w:sz w:val="18"/>
-                <w:szCs w:val="18"/>
-                <w:color w:val="000000"/>
-              </w:rPr>
               <w:t xml:space="preserve">3.30</w:t>
-            </w:r>
-          </w:p>
-        </w:tc>
-        <w:tc>
-          <w:tcPr>
-            <w:tcBorders/>
-            <w:shd w:val="clear" w:color="auto" w:fill="FFFFFF"/>
-            <w:tcMar>
-              <w:top w:w="0" w:type="dxa"/>
-              <w:bottom w:w="0" w:type="dxa"/>
-              <w:left w:w="0" w:type="dxa"/>
-              <w:right w:w="0" w:type="dxa"/>
-            </w:tcMar>
-            <w:vAlign w:val="center"/>
-          </w:tcPr>
-          <w:p>
-            <w:pPr>
-              <w:jc w:val="right"/>
-              <w:spacing w:after="100" w:before="100" w:line="240"/>
-              <w:ind w:firstLine="0" w:left="100" w:right="100"/>
-            </w:pPr>
-            <w:r xmlns:w="http://schemas.openxmlformats.org/wordprocessingml/2006/main" xmlns:wp="http://schemas.openxmlformats.org/drawingml/2006/wordprocessingDrawing" xmlns:r="http://schemas.openxmlformats.org/officeDocument/2006/relationships" xmlns:w14="http://schemas.microsoft.com/office/word/2010/wordml">
-              <w:rPr>
-                <w:rFonts w:ascii="Arial" w:hAnsi="Helvetica" w:eastAsia="Helvetica" w:cs="Helvetica"/>
-                <w:sz w:val="18"/>
-                <w:szCs w:val="18"/>
-                <w:color w:val="000000"/>
-              </w:rPr>
-              <w:t xml:space="preserve">3.19</w:t>
             </w:r>
           </w:p>
         </w:tc>
@@ -2953,65 +2426,7 @@
                 <w:szCs w:val="18"/>
                 <w:color w:val="000000"/>
               </w:rPr>
-              <w:t xml:space="preserve">17.64</w:t>
-            </w:r>
-          </w:p>
-        </w:tc>
-        <w:tc>
-          <w:tcPr>
-            <w:tcBorders/>
-            <w:shd w:val="clear" w:color="auto" w:fill="FFFFFF"/>
-            <w:tcMar>
-              <w:top w:w="0" w:type="dxa"/>
-              <w:bottom w:w="0" w:type="dxa"/>
-              <w:left w:w="0" w:type="dxa"/>
-              <w:right w:w="0" w:type="dxa"/>
-            </w:tcMar>
-            <w:vAlign w:val="center"/>
-          </w:tcPr>
-          <w:p>
-            <w:pPr>
-              <w:jc w:val="right"/>
-              <w:spacing w:after="100" w:before="100" w:line="240"/>
-              <w:ind w:firstLine="0" w:left="100" w:right="100"/>
-            </w:pPr>
-            <w:r xmlns:w="http://schemas.openxmlformats.org/wordprocessingml/2006/main" xmlns:wp="http://schemas.openxmlformats.org/drawingml/2006/wordprocessingDrawing" xmlns:r="http://schemas.openxmlformats.org/officeDocument/2006/relationships" xmlns:w14="http://schemas.microsoft.com/office/word/2010/wordml">
-              <w:rPr>
-                <w:rFonts w:ascii="Arial" w:hAnsi="Helvetica" w:eastAsia="Helvetica" w:cs="Helvetica"/>
-                <w:sz w:val="18"/>
-                <w:szCs w:val="18"/>
-                <w:color w:val="000000"/>
-              </w:rPr>
               <w:t xml:space="preserve">3.45</w:t>
-            </w:r>
-          </w:p>
-        </w:tc>
-        <w:tc>
-          <w:tcPr>
-            <w:tcBorders/>
-            <w:shd w:val="clear" w:color="auto" w:fill="FFFFFF"/>
-            <w:tcMar>
-              <w:top w:w="0" w:type="dxa"/>
-              <w:bottom w:w="0" w:type="dxa"/>
-              <w:left w:w="0" w:type="dxa"/>
-              <w:right w:w="0" w:type="dxa"/>
-            </w:tcMar>
-            <w:vAlign w:val="center"/>
-          </w:tcPr>
-          <w:p>
-            <w:pPr>
-              <w:jc w:val="right"/>
-              <w:spacing w:after="100" w:before="100" w:line="240"/>
-              <w:ind w:firstLine="0" w:left="100" w:right="100"/>
-            </w:pPr>
-            <w:r xmlns:w="http://schemas.openxmlformats.org/wordprocessingml/2006/main" xmlns:wp="http://schemas.openxmlformats.org/drawingml/2006/wordprocessingDrawing" xmlns:r="http://schemas.openxmlformats.org/officeDocument/2006/relationships" xmlns:w14="http://schemas.microsoft.com/office/word/2010/wordml">
-              <w:rPr>
-                <w:rFonts w:ascii="Arial" w:hAnsi="Helvetica" w:eastAsia="Helvetica" w:cs="Helvetica"/>
-                <w:sz w:val="18"/>
-                <w:szCs w:val="18"/>
-                <w:color w:val="000000"/>
-              </w:rPr>
-              <w:t xml:space="preserve">2.98</w:t>
             </w:r>
           </w:p>
         </w:tc>
@@ -3133,65 +2548,7 @@
                 <w:szCs w:val="18"/>
                 <w:color w:val="000000"/>
               </w:rPr>
-              <w:t xml:space="preserve">17.09</w:t>
-            </w:r>
-          </w:p>
-        </w:tc>
-        <w:tc>
-          <w:tcPr>
-            <w:tcBorders/>
-            <w:shd w:val="clear" w:color="auto" w:fill="FFFFFF"/>
-            <w:tcMar>
-              <w:top w:w="0" w:type="dxa"/>
-              <w:bottom w:w="0" w:type="dxa"/>
-              <w:left w:w="0" w:type="dxa"/>
-              <w:right w:w="0" w:type="dxa"/>
-            </w:tcMar>
-            <w:vAlign w:val="center"/>
-          </w:tcPr>
-          <w:p>
-            <w:pPr>
-              <w:jc w:val="right"/>
-              <w:spacing w:after="100" w:before="100" w:line="240"/>
-              <w:ind w:firstLine="0" w:left="100" w:right="100"/>
-            </w:pPr>
-            <w:r xmlns:w="http://schemas.openxmlformats.org/wordprocessingml/2006/main" xmlns:wp="http://schemas.openxmlformats.org/drawingml/2006/wordprocessingDrawing" xmlns:r="http://schemas.openxmlformats.org/officeDocument/2006/relationships" xmlns:w14="http://schemas.microsoft.com/office/word/2010/wordml">
-              <w:rPr>
-                <w:rFonts w:ascii="Arial" w:hAnsi="Helvetica" w:eastAsia="Helvetica" w:cs="Helvetica"/>
-                <w:sz w:val="18"/>
-                <w:szCs w:val="18"/>
-                <w:color w:val="000000"/>
-              </w:rPr>
               <w:t xml:space="preserve">2.44</w:t>
-            </w:r>
-          </w:p>
-        </w:tc>
-        <w:tc>
-          <w:tcPr>
-            <w:tcBorders/>
-            <w:shd w:val="clear" w:color="auto" w:fill="FFFFFF"/>
-            <w:tcMar>
-              <w:top w:w="0" w:type="dxa"/>
-              <w:bottom w:w="0" w:type="dxa"/>
-              <w:left w:w="0" w:type="dxa"/>
-              <w:right w:w="0" w:type="dxa"/>
-            </w:tcMar>
-            <w:vAlign w:val="center"/>
-          </w:tcPr>
-          <w:p>
-            <w:pPr>
-              <w:jc w:val="right"/>
-              <w:spacing w:after="100" w:before="100" w:line="240"/>
-              <w:ind w:firstLine="0" w:left="100" w:right="100"/>
-            </w:pPr>
-            <w:r xmlns:w="http://schemas.openxmlformats.org/wordprocessingml/2006/main" xmlns:wp="http://schemas.openxmlformats.org/drawingml/2006/wordprocessingDrawing" xmlns:r="http://schemas.openxmlformats.org/officeDocument/2006/relationships" xmlns:w14="http://schemas.microsoft.com/office/word/2010/wordml">
-              <w:rPr>
-                <w:rFonts w:ascii="Arial" w:hAnsi="Helvetica" w:eastAsia="Helvetica" w:cs="Helvetica"/>
-                <w:sz w:val="18"/>
-                <w:szCs w:val="18"/>
-                <w:color w:val="000000"/>
-              </w:rPr>
-              <w:t xml:space="preserve">2.38</w:t>
             </w:r>
           </w:p>
         </w:tc>
@@ -3313,65 +2670,7 @@
                 <w:szCs w:val="18"/>
                 <w:color w:val="000000"/>
               </w:rPr>
-              <w:t xml:space="preserve">17.42</w:t>
-            </w:r>
-          </w:p>
-        </w:tc>
-        <w:tc>
-          <w:tcPr>
-            <w:tcBorders/>
-            <w:shd w:val="clear" w:color="auto" w:fill="FFFFFF"/>
-            <w:tcMar>
-              <w:top w:w="0" w:type="dxa"/>
-              <w:bottom w:w="0" w:type="dxa"/>
-              <w:left w:w="0" w:type="dxa"/>
-              <w:right w:w="0" w:type="dxa"/>
-            </w:tcMar>
-            <w:vAlign w:val="center"/>
-          </w:tcPr>
-          <w:p>
-            <w:pPr>
-              <w:jc w:val="right"/>
-              <w:spacing w:after="100" w:before="100" w:line="240"/>
-              <w:ind w:firstLine="0" w:left="100" w:right="100"/>
-            </w:pPr>
-            <w:r xmlns:w="http://schemas.openxmlformats.org/wordprocessingml/2006/main" xmlns:wp="http://schemas.openxmlformats.org/drawingml/2006/wordprocessingDrawing" xmlns:r="http://schemas.openxmlformats.org/officeDocument/2006/relationships" xmlns:w14="http://schemas.microsoft.com/office/word/2010/wordml">
-              <w:rPr>
-                <w:rFonts w:ascii="Arial" w:hAnsi="Helvetica" w:eastAsia="Helvetica" w:cs="Helvetica"/>
-                <w:sz w:val="18"/>
-                <w:szCs w:val="18"/>
-                <w:color w:val="000000"/>
-              </w:rPr>
               <w:t xml:space="preserve">3.10</w:t>
-            </w:r>
-          </w:p>
-        </w:tc>
-        <w:tc>
-          <w:tcPr>
-            <w:tcBorders/>
-            <w:shd w:val="clear" w:color="auto" w:fill="FFFFFF"/>
-            <w:tcMar>
-              <w:top w:w="0" w:type="dxa"/>
-              <w:bottom w:w="0" w:type="dxa"/>
-              <w:left w:w="0" w:type="dxa"/>
-              <w:right w:w="0" w:type="dxa"/>
-            </w:tcMar>
-            <w:vAlign w:val="center"/>
-          </w:tcPr>
-          <w:p>
-            <w:pPr>
-              <w:jc w:val="right"/>
-              <w:spacing w:after="100" w:before="100" w:line="240"/>
-              <w:ind w:firstLine="0" w:left="100" w:right="100"/>
-            </w:pPr>
-            <w:r xmlns:w="http://schemas.openxmlformats.org/wordprocessingml/2006/main" xmlns:wp="http://schemas.openxmlformats.org/drawingml/2006/wordprocessingDrawing" xmlns:r="http://schemas.openxmlformats.org/officeDocument/2006/relationships" xmlns:w14="http://schemas.microsoft.com/office/word/2010/wordml">
-              <w:rPr>
-                <w:rFonts w:ascii="Arial" w:hAnsi="Helvetica" w:eastAsia="Helvetica" w:cs="Helvetica"/>
-                <w:sz w:val="18"/>
-                <w:szCs w:val="18"/>
-                <w:color w:val="000000"/>
-              </w:rPr>
-              <w:t xml:space="preserve">2.37</w:t>
             </w:r>
           </w:p>
         </w:tc>
@@ -3493,65 +2792,7 @@
                 <w:szCs w:val="18"/>
                 <w:color w:val="000000"/>
               </w:rPr>
-              <w:t xml:space="preserve">17.31</w:t>
-            </w:r>
-          </w:p>
-        </w:tc>
-        <w:tc>
-          <w:tcPr>
-            <w:tcBorders/>
-            <w:shd w:val="clear" w:color="auto" w:fill="FFFFFF"/>
-            <w:tcMar>
-              <w:top w:w="0" w:type="dxa"/>
-              <w:bottom w:w="0" w:type="dxa"/>
-              <w:left w:w="0" w:type="dxa"/>
-              <w:right w:w="0" w:type="dxa"/>
-            </w:tcMar>
-            <w:vAlign w:val="center"/>
-          </w:tcPr>
-          <w:p>
-            <w:pPr>
-              <w:jc w:val="right"/>
-              <w:spacing w:after="100" w:before="100" w:line="240"/>
-              <w:ind w:firstLine="0" w:left="100" w:right="100"/>
-            </w:pPr>
-            <w:r xmlns:w="http://schemas.openxmlformats.org/wordprocessingml/2006/main" xmlns:wp="http://schemas.openxmlformats.org/drawingml/2006/wordprocessingDrawing" xmlns:r="http://schemas.openxmlformats.org/officeDocument/2006/relationships" xmlns:w14="http://schemas.microsoft.com/office/word/2010/wordml">
-              <w:rPr>
-                <w:rFonts w:ascii="Arial" w:hAnsi="Helvetica" w:eastAsia="Helvetica" w:cs="Helvetica"/>
-                <w:sz w:val="18"/>
-                <w:szCs w:val="18"/>
-                <w:color w:val="000000"/>
-              </w:rPr>
               <w:t xml:space="preserve">3.10</w:t>
-            </w:r>
-          </w:p>
-        </w:tc>
-        <w:tc>
-          <w:tcPr>
-            <w:tcBorders/>
-            <w:shd w:val="clear" w:color="auto" w:fill="FFFFFF"/>
-            <w:tcMar>
-              <w:top w:w="0" w:type="dxa"/>
-              <w:bottom w:w="0" w:type="dxa"/>
-              <w:left w:w="0" w:type="dxa"/>
-              <w:right w:w="0" w:type="dxa"/>
-            </w:tcMar>
-            <w:vAlign w:val="center"/>
-          </w:tcPr>
-          <w:p>
-            <w:pPr>
-              <w:jc w:val="right"/>
-              <w:spacing w:after="100" w:before="100" w:line="240"/>
-              <w:ind w:firstLine="0" w:left="100" w:right="100"/>
-            </w:pPr>
-            <w:r xmlns:w="http://schemas.openxmlformats.org/wordprocessingml/2006/main" xmlns:wp="http://schemas.openxmlformats.org/drawingml/2006/wordprocessingDrawing" xmlns:r="http://schemas.openxmlformats.org/officeDocument/2006/relationships" xmlns:w14="http://schemas.microsoft.com/office/word/2010/wordml">
-              <w:rPr>
-                <w:rFonts w:ascii="Arial" w:hAnsi="Helvetica" w:eastAsia="Helvetica" w:cs="Helvetica"/>
-                <w:sz w:val="18"/>
-                <w:szCs w:val="18"/>
-                <w:color w:val="000000"/>
-              </w:rPr>
-              <w:t xml:space="preserve">2.47</w:t>
             </w:r>
           </w:p>
         </w:tc>
@@ -3673,65 +2914,7 @@
                 <w:szCs w:val="18"/>
                 <w:color w:val="000000"/>
               </w:rPr>
-              <w:t xml:space="preserve">17.12</w:t>
-            </w:r>
-          </w:p>
-        </w:tc>
-        <w:tc>
-          <w:tcPr>
-            <w:tcBorders/>
-            <w:shd w:val="clear" w:color="auto" w:fill="FFFFFF"/>
-            <w:tcMar>
-              <w:top w:w="0" w:type="dxa"/>
-              <w:bottom w:w="0" w:type="dxa"/>
-              <w:left w:w="0" w:type="dxa"/>
-              <w:right w:w="0" w:type="dxa"/>
-            </w:tcMar>
-            <w:vAlign w:val="center"/>
-          </w:tcPr>
-          <w:p>
-            <w:pPr>
-              <w:jc w:val="right"/>
-              <w:spacing w:after="100" w:before="100" w:line="240"/>
-              <w:ind w:firstLine="0" w:left="100" w:right="100"/>
-            </w:pPr>
-            <w:r xmlns:w="http://schemas.openxmlformats.org/wordprocessingml/2006/main" xmlns:wp="http://schemas.openxmlformats.org/drawingml/2006/wordprocessingDrawing" xmlns:r="http://schemas.openxmlformats.org/officeDocument/2006/relationships" xmlns:w14="http://schemas.microsoft.com/office/word/2010/wordml">
-              <w:rPr>
-                <w:rFonts w:ascii="Arial" w:hAnsi="Helvetica" w:eastAsia="Helvetica" w:cs="Helvetica"/>
-                <w:sz w:val="18"/>
-                <w:szCs w:val="18"/>
-                <w:color w:val="000000"/>
-              </w:rPr>
               <w:t xml:space="preserve">2.85</w:t>
-            </w:r>
-          </w:p>
-        </w:tc>
-        <w:tc>
-          <w:tcPr>
-            <w:tcBorders/>
-            <w:shd w:val="clear" w:color="auto" w:fill="FFFFFF"/>
-            <w:tcMar>
-              <w:top w:w="0" w:type="dxa"/>
-              <w:bottom w:w="0" w:type="dxa"/>
-              <w:left w:w="0" w:type="dxa"/>
-              <w:right w:w="0" w:type="dxa"/>
-            </w:tcMar>
-            <w:vAlign w:val="center"/>
-          </w:tcPr>
-          <w:p>
-            <w:pPr>
-              <w:jc w:val="right"/>
-              <w:spacing w:after="100" w:before="100" w:line="240"/>
-              <w:ind w:firstLine="0" w:left="100" w:right="100"/>
-            </w:pPr>
-            <w:r xmlns:w="http://schemas.openxmlformats.org/wordprocessingml/2006/main" xmlns:wp="http://schemas.openxmlformats.org/drawingml/2006/wordprocessingDrawing" xmlns:r="http://schemas.openxmlformats.org/officeDocument/2006/relationships" xmlns:w14="http://schemas.microsoft.com/office/word/2010/wordml">
-              <w:rPr>
-                <w:rFonts w:ascii="Arial" w:hAnsi="Helvetica" w:eastAsia="Helvetica" w:cs="Helvetica"/>
-                <w:sz w:val="18"/>
-                <w:szCs w:val="18"/>
-                <w:color w:val="000000"/>
-              </w:rPr>
-              <w:t xml:space="preserve">2.68</w:t>
             </w:r>
           </w:p>
         </w:tc>
@@ -3853,65 +3036,7 @@
                 <w:szCs w:val="18"/>
                 <w:color w:val="000000"/>
               </w:rPr>
-              <w:t xml:space="preserve">16.72</w:t>
-            </w:r>
-          </w:p>
-        </w:tc>
-        <w:tc>
-          <w:tcPr>
-            <w:tcBorders/>
-            <w:shd w:val="clear" w:color="auto" w:fill="FFFFFF"/>
-            <w:tcMar>
-              <w:top w:w="0" w:type="dxa"/>
-              <w:bottom w:w="0" w:type="dxa"/>
-              <w:left w:w="0" w:type="dxa"/>
-              <w:right w:w="0" w:type="dxa"/>
-            </w:tcMar>
-            <w:vAlign w:val="center"/>
-          </w:tcPr>
-          <w:p>
-            <w:pPr>
-              <w:jc w:val="right"/>
-              <w:spacing w:after="100" w:before="100" w:line="240"/>
-              <w:ind w:firstLine="0" w:left="100" w:right="100"/>
-            </w:pPr>
-            <w:r xmlns:w="http://schemas.openxmlformats.org/wordprocessingml/2006/main" xmlns:wp="http://schemas.openxmlformats.org/drawingml/2006/wordprocessingDrawing" xmlns:r="http://schemas.openxmlformats.org/officeDocument/2006/relationships" xmlns:w14="http://schemas.microsoft.com/office/word/2010/wordml">
-              <w:rPr>
-                <w:rFonts w:ascii="Arial" w:hAnsi="Helvetica" w:eastAsia="Helvetica" w:cs="Helvetica"/>
-                <w:sz w:val="18"/>
-                <w:szCs w:val="18"/>
-                <w:color w:val="000000"/>
-              </w:rPr>
               <w:t xml:space="preserve">2.87</w:t>
-            </w:r>
-          </w:p>
-        </w:tc>
-        <w:tc>
-          <w:tcPr>
-            <w:tcBorders/>
-            <w:shd w:val="clear" w:color="auto" w:fill="FFFFFF"/>
-            <w:tcMar>
-              <w:top w:w="0" w:type="dxa"/>
-              <w:bottom w:w="0" w:type="dxa"/>
-              <w:left w:w="0" w:type="dxa"/>
-              <w:right w:w="0" w:type="dxa"/>
-            </w:tcMar>
-            <w:vAlign w:val="center"/>
-          </w:tcPr>
-          <w:p>
-            <w:pPr>
-              <w:jc w:val="right"/>
-              <w:spacing w:after="100" w:before="100" w:line="240"/>
-              <w:ind w:firstLine="0" w:left="100" w:right="100"/>
-            </w:pPr>
-            <w:r xmlns:w="http://schemas.openxmlformats.org/wordprocessingml/2006/main" xmlns:wp="http://schemas.openxmlformats.org/drawingml/2006/wordprocessingDrawing" xmlns:r="http://schemas.openxmlformats.org/officeDocument/2006/relationships" xmlns:w14="http://schemas.microsoft.com/office/word/2010/wordml">
-              <w:rPr>
-                <w:rFonts w:ascii="Arial" w:hAnsi="Helvetica" w:eastAsia="Helvetica" w:cs="Helvetica"/>
-                <w:sz w:val="18"/>
-                <w:szCs w:val="18"/>
-                <w:color w:val="000000"/>
-              </w:rPr>
-              <w:t xml:space="preserve">2.75</w:t>
             </w:r>
           </w:p>
         </w:tc>
@@ -4033,65 +3158,7 @@
                 <w:szCs w:val="18"/>
                 <w:color w:val="000000"/>
               </w:rPr>
-              <w:t xml:space="preserve">-0.35</w:t>
-            </w:r>
-          </w:p>
-        </w:tc>
-        <w:tc>
-          <w:tcPr>
-            <w:tcBorders/>
-            <w:shd w:val="clear" w:color="auto" w:fill="FFFFFF"/>
-            <w:tcMar>
-              <w:top w:w="0" w:type="dxa"/>
-              <w:bottom w:w="0" w:type="dxa"/>
-              <w:left w:w="0" w:type="dxa"/>
-              <w:right w:w="0" w:type="dxa"/>
-            </w:tcMar>
-            <w:vAlign w:val="center"/>
-          </w:tcPr>
-          <w:p>
-            <w:pPr>
-              <w:jc w:val="right"/>
-              <w:spacing w:after="100" w:before="100" w:line="240"/>
-              <w:ind w:firstLine="0" w:left="100" w:right="100"/>
-            </w:pPr>
-            <w:r xmlns:w="http://schemas.openxmlformats.org/wordprocessingml/2006/main" xmlns:wp="http://schemas.openxmlformats.org/drawingml/2006/wordprocessingDrawing" xmlns:r="http://schemas.openxmlformats.org/officeDocument/2006/relationships" xmlns:w14="http://schemas.microsoft.com/office/word/2010/wordml">
-              <w:rPr>
-                <w:rFonts w:ascii="Arial" w:hAnsi="Helvetica" w:eastAsia="Helvetica" w:cs="Helvetica"/>
-                <w:sz w:val="18"/>
-                <w:szCs w:val="18"/>
-                <w:color w:val="000000"/>
-              </w:rPr>
               <w:t xml:space="preserve">189.70</w:t>
-            </w:r>
-          </w:p>
-        </w:tc>
-        <w:tc>
-          <w:tcPr>
-            <w:tcBorders/>
-            <w:shd w:val="clear" w:color="auto" w:fill="FFFFFF"/>
-            <w:tcMar>
-              <w:top w:w="0" w:type="dxa"/>
-              <w:bottom w:w="0" w:type="dxa"/>
-              <w:left w:w="0" w:type="dxa"/>
-              <w:right w:w="0" w:type="dxa"/>
-            </w:tcMar>
-            <w:vAlign w:val="center"/>
-          </w:tcPr>
-          <w:p>
-            <w:pPr>
-              <w:jc w:val="right"/>
-              <w:spacing w:after="100" w:before="100" w:line="240"/>
-              <w:ind w:firstLine="0" w:left="100" w:right="100"/>
-            </w:pPr>
-            <w:r xmlns:w="http://schemas.openxmlformats.org/wordprocessingml/2006/main" xmlns:wp="http://schemas.openxmlformats.org/drawingml/2006/wordprocessingDrawing" xmlns:r="http://schemas.openxmlformats.org/officeDocument/2006/relationships" xmlns:w14="http://schemas.microsoft.com/office/word/2010/wordml">
-              <w:rPr>
-                <w:rFonts w:ascii="Arial" w:hAnsi="Helvetica" w:eastAsia="Helvetica" w:cs="Helvetica"/>
-                <w:sz w:val="18"/>
-                <w:szCs w:val="18"/>
-                <w:color w:val="000000"/>
-              </w:rPr>
-              <w:t xml:space="preserve">0.38</w:t>
             </w:r>
           </w:p>
         </w:tc>
@@ -4213,65 +3280,7 @@
                 <w:szCs w:val="18"/>
                 <w:color w:val="000000"/>
               </w:rPr>
-              <w:t xml:space="preserve">-0.14</w:t>
-            </w:r>
-          </w:p>
-        </w:tc>
-        <w:tc>
-          <w:tcPr>
-            <w:tcBorders/>
-            <w:shd w:val="clear" w:color="auto" w:fill="FFFFFF"/>
-            <w:tcMar>
-              <w:top w:w="0" w:type="dxa"/>
-              <w:bottom w:w="0" w:type="dxa"/>
-              <w:left w:w="0" w:type="dxa"/>
-              <w:right w:w="0" w:type="dxa"/>
-            </w:tcMar>
-            <w:vAlign w:val="center"/>
-          </w:tcPr>
-          <w:p>
-            <w:pPr>
-              <w:jc w:val="right"/>
-              <w:spacing w:after="100" w:before="100" w:line="240"/>
-              <w:ind w:firstLine="0" w:left="100" w:right="100"/>
-            </w:pPr>
-            <w:r xmlns:w="http://schemas.openxmlformats.org/wordprocessingml/2006/main" xmlns:wp="http://schemas.openxmlformats.org/drawingml/2006/wordprocessingDrawing" xmlns:r="http://schemas.openxmlformats.org/officeDocument/2006/relationships" xmlns:w14="http://schemas.microsoft.com/office/word/2010/wordml">
-              <w:rPr>
-                <w:rFonts w:ascii="Arial" w:hAnsi="Helvetica" w:eastAsia="Helvetica" w:cs="Helvetica"/>
-                <w:sz w:val="18"/>
-                <w:szCs w:val="18"/>
-                <w:color w:val="000000"/>
-              </w:rPr>
               <w:t xml:space="preserve">132.86</w:t>
-            </w:r>
-          </w:p>
-        </w:tc>
-        <w:tc>
-          <w:tcPr>
-            <w:tcBorders/>
-            <w:shd w:val="clear" w:color="auto" w:fill="FFFFFF"/>
-            <w:tcMar>
-              <w:top w:w="0" w:type="dxa"/>
-              <w:bottom w:w="0" w:type="dxa"/>
-              <w:left w:w="0" w:type="dxa"/>
-              <w:right w:w="0" w:type="dxa"/>
-            </w:tcMar>
-            <w:vAlign w:val="center"/>
-          </w:tcPr>
-          <w:p>
-            <w:pPr>
-              <w:jc w:val="right"/>
-              <w:spacing w:after="100" w:before="100" w:line="240"/>
-              <w:ind w:firstLine="0" w:left="100" w:right="100"/>
-            </w:pPr>
-            <w:r xmlns:w="http://schemas.openxmlformats.org/wordprocessingml/2006/main" xmlns:wp="http://schemas.openxmlformats.org/drawingml/2006/wordprocessingDrawing" xmlns:r="http://schemas.openxmlformats.org/officeDocument/2006/relationships" xmlns:w14="http://schemas.microsoft.com/office/word/2010/wordml">
-              <w:rPr>
-                <w:rFonts w:ascii="Arial" w:hAnsi="Helvetica" w:eastAsia="Helvetica" w:cs="Helvetica"/>
-                <w:sz w:val="18"/>
-                <w:szCs w:val="18"/>
-                <w:color w:val="000000"/>
-              </w:rPr>
-              <w:t xml:space="preserve">0.14</w:t>
             </w:r>
           </w:p>
         </w:tc>
@@ -4393,65 +3402,7 @@
                 <w:szCs w:val="18"/>
                 <w:color w:val="000000"/>
               </w:rPr>
-              <w:t xml:space="preserve">-0.12</w:t>
-            </w:r>
-          </w:p>
-        </w:tc>
-        <w:tc>
-          <w:tcPr>
-            <w:tcBorders/>
-            <w:shd w:val="clear" w:color="auto" w:fill="FFFFFF"/>
-            <w:tcMar>
-              <w:top w:w="0" w:type="dxa"/>
-              <w:bottom w:w="0" w:type="dxa"/>
-              <w:left w:w="0" w:type="dxa"/>
-              <w:right w:w="0" w:type="dxa"/>
-            </w:tcMar>
-            <w:vAlign w:val="center"/>
-          </w:tcPr>
-          <w:p>
-            <w:pPr>
-              <w:jc w:val="right"/>
-              <w:spacing w:after="100" w:before="100" w:line="240"/>
-              <w:ind w:firstLine="0" w:left="100" w:right="100"/>
-            </w:pPr>
-            <w:r xmlns:w="http://schemas.openxmlformats.org/wordprocessingml/2006/main" xmlns:wp="http://schemas.openxmlformats.org/drawingml/2006/wordprocessingDrawing" xmlns:r="http://schemas.openxmlformats.org/officeDocument/2006/relationships" xmlns:w14="http://schemas.microsoft.com/office/word/2010/wordml">
-              <w:rPr>
-                <w:rFonts w:ascii="Arial" w:hAnsi="Helvetica" w:eastAsia="Helvetica" w:cs="Helvetica"/>
-                <w:sz w:val="18"/>
-                <w:szCs w:val="18"/>
-                <w:color w:val="000000"/>
-              </w:rPr>
               <w:t xml:space="preserve">367.77</w:t>
-            </w:r>
-          </w:p>
-        </w:tc>
-        <w:tc>
-          <w:tcPr>
-            <w:tcBorders/>
-            <w:shd w:val="clear" w:color="auto" w:fill="FFFFFF"/>
-            <w:tcMar>
-              <w:top w:w="0" w:type="dxa"/>
-              <w:bottom w:w="0" w:type="dxa"/>
-              <w:left w:w="0" w:type="dxa"/>
-              <w:right w:w="0" w:type="dxa"/>
-            </w:tcMar>
-            <w:vAlign w:val="center"/>
-          </w:tcPr>
-          <w:p>
-            <w:pPr>
-              <w:jc w:val="right"/>
-              <w:spacing w:after="100" w:before="100" w:line="240"/>
-              <w:ind w:firstLine="0" w:left="100" w:right="100"/>
-            </w:pPr>
-            <w:r xmlns:w="http://schemas.openxmlformats.org/wordprocessingml/2006/main" xmlns:wp="http://schemas.openxmlformats.org/drawingml/2006/wordprocessingDrawing" xmlns:r="http://schemas.openxmlformats.org/officeDocument/2006/relationships" xmlns:w14="http://schemas.microsoft.com/office/word/2010/wordml">
-              <w:rPr>
-                <w:rFonts w:ascii="Arial" w:hAnsi="Helvetica" w:eastAsia="Helvetica" w:cs="Helvetica"/>
-                <w:sz w:val="18"/>
-                <w:szCs w:val="18"/>
-                <w:color w:val="000000"/>
-              </w:rPr>
-              <w:t xml:space="preserve">0.86</w:t>
             </w:r>
           </w:p>
         </w:tc>
@@ -4573,65 +3524,7 @@
                 <w:szCs w:val="18"/>
                 <w:color w:val="000000"/>
               </w:rPr>
-              <w:t xml:space="preserve">8.48</w:t>
-            </w:r>
-          </w:p>
-        </w:tc>
-        <w:tc>
-          <w:tcPr>
-            <w:tcBorders/>
-            <w:shd w:val="clear" w:color="auto" w:fill="FFFFFF"/>
-            <w:tcMar>
-              <w:top w:w="0" w:type="dxa"/>
-              <w:bottom w:w="0" w:type="dxa"/>
-              <w:left w:w="0" w:type="dxa"/>
-              <w:right w:w="0" w:type="dxa"/>
-            </w:tcMar>
-            <w:vAlign w:val="center"/>
-          </w:tcPr>
-          <w:p>
-            <w:pPr>
-              <w:jc w:val="right"/>
-              <w:spacing w:after="100" w:before="100" w:line="240"/>
-              <w:ind w:firstLine="0" w:left="100" w:right="100"/>
-            </w:pPr>
-            <w:r xmlns:w="http://schemas.openxmlformats.org/wordprocessingml/2006/main" xmlns:wp="http://schemas.openxmlformats.org/drawingml/2006/wordprocessingDrawing" xmlns:r="http://schemas.openxmlformats.org/officeDocument/2006/relationships" xmlns:w14="http://schemas.microsoft.com/office/word/2010/wordml">
-              <w:rPr>
-                <w:rFonts w:ascii="Arial" w:hAnsi="Helvetica" w:eastAsia="Helvetica" w:cs="Helvetica"/>
-                <w:sz w:val="18"/>
-                <w:szCs w:val="18"/>
-                <w:color w:val="000000"/>
-              </w:rPr>
               <w:t xml:space="preserve">372.42</w:t>
-            </w:r>
-          </w:p>
-        </w:tc>
-        <w:tc>
-          <w:tcPr>
-            <w:tcBorders/>
-            <w:shd w:val="clear" w:color="auto" w:fill="FFFFFF"/>
-            <w:tcMar>
-              <w:top w:w="0" w:type="dxa"/>
-              <w:bottom w:w="0" w:type="dxa"/>
-              <w:left w:w="0" w:type="dxa"/>
-              <w:right w:w="0" w:type="dxa"/>
-            </w:tcMar>
-            <w:vAlign w:val="center"/>
-          </w:tcPr>
-          <w:p>
-            <w:pPr>
-              <w:jc w:val="right"/>
-              <w:spacing w:after="100" w:before="100" w:line="240"/>
-              <w:ind w:firstLine="0" w:left="100" w:right="100"/>
-            </w:pPr>
-            <w:r xmlns:w="http://schemas.openxmlformats.org/wordprocessingml/2006/main" xmlns:wp="http://schemas.openxmlformats.org/drawingml/2006/wordprocessingDrawing" xmlns:r="http://schemas.openxmlformats.org/officeDocument/2006/relationships" xmlns:w14="http://schemas.microsoft.com/office/word/2010/wordml">
-              <w:rPr>
-                <w:rFonts w:ascii="Arial" w:hAnsi="Helvetica" w:eastAsia="Helvetica" w:cs="Helvetica"/>
-                <w:sz w:val="18"/>
-                <w:szCs w:val="18"/>
-                <w:color w:val="000000"/>
-              </w:rPr>
-              <w:t xml:space="preserve">25.92</w:t>
             </w:r>
           </w:p>
         </w:tc>
@@ -4753,65 +3646,7 @@
                 <w:szCs w:val="18"/>
                 <w:color w:val="000000"/>
               </w:rPr>
-              <w:t xml:space="preserve">0.01</w:t>
-            </w:r>
-          </w:p>
-        </w:tc>
-        <w:tc>
-          <w:tcPr>
-            <w:tcBorders/>
-            <w:shd w:val="clear" w:color="auto" w:fill="FFFFFF"/>
-            <w:tcMar>
-              <w:top w:w="0" w:type="dxa"/>
-              <w:bottom w:w="0" w:type="dxa"/>
-              <w:left w:w="0" w:type="dxa"/>
-              <w:right w:w="0" w:type="dxa"/>
-            </w:tcMar>
-            <w:vAlign w:val="center"/>
-          </w:tcPr>
-          <w:p>
-            <w:pPr>
-              <w:jc w:val="right"/>
-              <w:spacing w:after="100" w:before="100" w:line="240"/>
-              <w:ind w:firstLine="0" w:left="100" w:right="100"/>
-            </w:pPr>
-            <w:r xmlns:w="http://schemas.openxmlformats.org/wordprocessingml/2006/main" xmlns:wp="http://schemas.openxmlformats.org/drawingml/2006/wordprocessingDrawing" xmlns:r="http://schemas.openxmlformats.org/officeDocument/2006/relationships" xmlns:w14="http://schemas.microsoft.com/office/word/2010/wordml">
-              <w:rPr>
-                <w:rFonts w:ascii="Arial" w:hAnsi="Helvetica" w:eastAsia="Helvetica" w:cs="Helvetica"/>
-                <w:sz w:val="18"/>
-                <w:szCs w:val="18"/>
-                <w:color w:val="000000"/>
-              </w:rPr>
               <w:t xml:space="preserve">368.16</w:t>
-            </w:r>
-          </w:p>
-        </w:tc>
-        <w:tc>
-          <w:tcPr>
-            <w:tcBorders/>
-            <w:shd w:val="clear" w:color="auto" w:fill="FFFFFF"/>
-            <w:tcMar>
-              <w:top w:w="0" w:type="dxa"/>
-              <w:bottom w:w="0" w:type="dxa"/>
-              <w:left w:w="0" w:type="dxa"/>
-              <w:right w:w="0" w:type="dxa"/>
-            </w:tcMar>
-            <w:vAlign w:val="center"/>
-          </w:tcPr>
-          <w:p>
-            <w:pPr>
-              <w:jc w:val="right"/>
-              <w:spacing w:after="100" w:before="100" w:line="240"/>
-              <w:ind w:firstLine="0" w:left="100" w:right="100"/>
-            </w:pPr>
-            <w:r xmlns:w="http://schemas.openxmlformats.org/wordprocessingml/2006/main" xmlns:wp="http://schemas.openxmlformats.org/drawingml/2006/wordprocessingDrawing" xmlns:r="http://schemas.openxmlformats.org/officeDocument/2006/relationships" xmlns:w14="http://schemas.microsoft.com/office/word/2010/wordml">
-              <w:rPr>
-                <w:rFonts w:ascii="Arial" w:hAnsi="Helvetica" w:eastAsia="Helvetica" w:cs="Helvetica"/>
-                <w:sz w:val="18"/>
-                <w:szCs w:val="18"/>
-                <w:color w:val="000000"/>
-              </w:rPr>
-              <w:t xml:space="preserve">0.18</w:t>
             </w:r>
           </w:p>
         </w:tc>
@@ -4933,65 +3768,7 @@
                 <w:szCs w:val="18"/>
                 <w:color w:val="000000"/>
               </w:rPr>
-              <w:t xml:space="preserve">0.67</w:t>
-            </w:r>
-          </w:p>
-        </w:tc>
-        <w:tc>
-          <w:tcPr>
-            <w:tcBorders/>
-            <w:shd w:val="clear" w:color="auto" w:fill="FFFFFF"/>
-            <w:tcMar>
-              <w:top w:w="0" w:type="dxa"/>
-              <w:bottom w:w="0" w:type="dxa"/>
-              <w:left w:w="0" w:type="dxa"/>
-              <w:right w:w="0" w:type="dxa"/>
-            </w:tcMar>
-            <w:vAlign w:val="center"/>
-          </w:tcPr>
-          <w:p>
-            <w:pPr>
-              <w:jc w:val="right"/>
-              <w:spacing w:after="100" w:before="100" w:line="240"/>
-              <w:ind w:firstLine="0" w:left="100" w:right="100"/>
-            </w:pPr>
-            <w:r xmlns:w="http://schemas.openxmlformats.org/wordprocessingml/2006/main" xmlns:wp="http://schemas.openxmlformats.org/drawingml/2006/wordprocessingDrawing" xmlns:r="http://schemas.openxmlformats.org/officeDocument/2006/relationships" xmlns:w14="http://schemas.microsoft.com/office/word/2010/wordml">
-              <w:rPr>
-                <w:rFonts w:ascii="Arial" w:hAnsi="Helvetica" w:eastAsia="Helvetica" w:cs="Helvetica"/>
-                <w:sz w:val="18"/>
-                <w:szCs w:val="18"/>
-                <w:color w:val="000000"/>
-              </w:rPr>
               <w:t xml:space="preserve">378.96</w:t>
-            </w:r>
-          </w:p>
-        </w:tc>
-        <w:tc>
-          <w:tcPr>
-            <w:tcBorders/>
-            <w:shd w:val="clear" w:color="auto" w:fill="FFFFFF"/>
-            <w:tcMar>
-              <w:top w:w="0" w:type="dxa"/>
-              <w:bottom w:w="0" w:type="dxa"/>
-              <w:left w:w="0" w:type="dxa"/>
-              <w:right w:w="0" w:type="dxa"/>
-            </w:tcMar>
-            <w:vAlign w:val="center"/>
-          </w:tcPr>
-          <w:p>
-            <w:pPr>
-              <w:jc w:val="right"/>
-              <w:spacing w:after="100" w:before="100" w:line="240"/>
-              <w:ind w:firstLine="0" w:left="100" w:right="100"/>
-            </w:pPr>
-            <w:r xmlns:w="http://schemas.openxmlformats.org/wordprocessingml/2006/main" xmlns:wp="http://schemas.openxmlformats.org/drawingml/2006/wordprocessingDrawing" xmlns:r="http://schemas.openxmlformats.org/officeDocument/2006/relationships" xmlns:w14="http://schemas.microsoft.com/office/word/2010/wordml">
-              <w:rPr>
-                <w:rFonts w:ascii="Arial" w:hAnsi="Helvetica" w:eastAsia="Helvetica" w:cs="Helvetica"/>
-                <w:sz w:val="18"/>
-                <w:szCs w:val="18"/>
-                <w:color w:val="000000"/>
-              </w:rPr>
-              <w:t xml:space="preserve">8.87</w:t>
             </w:r>
           </w:p>
         </w:tc>
@@ -5117,64 +3894,6 @@
             </w:r>
           </w:p>
         </w:tc>
-        <w:tc>
-          <w:tcPr>
-            <w:tcBorders/>
-            <w:shd w:val="clear" w:color="auto" w:fill="FFFFFF"/>
-            <w:tcMar>
-              <w:top w:w="0" w:type="dxa"/>
-              <w:bottom w:w="0" w:type="dxa"/>
-              <w:left w:w="0" w:type="dxa"/>
-              <w:right w:w="0" w:type="dxa"/>
-            </w:tcMar>
-            <w:vAlign w:val="center"/>
-          </w:tcPr>
-          <w:p>
-            <w:pPr>
-              <w:jc w:val="right"/>
-              <w:spacing w:after="100" w:before="100" w:line="240"/>
-              <w:ind w:firstLine="0" w:left="100" w:right="100"/>
-            </w:pPr>
-            <w:r xmlns:w="http://schemas.openxmlformats.org/wordprocessingml/2006/main" xmlns:wp="http://schemas.openxmlformats.org/drawingml/2006/wordprocessingDrawing" xmlns:r="http://schemas.openxmlformats.org/officeDocument/2006/relationships" xmlns:w14="http://schemas.microsoft.com/office/word/2010/wordml">
-              <w:rPr>
-                <w:rFonts w:ascii="Arial" w:hAnsi="Helvetica" w:eastAsia="Helvetica" w:cs="Helvetica"/>
-                <w:sz w:val="18"/>
-                <w:szCs w:val="18"/>
-                <w:color w:val="000000"/>
-              </w:rPr>
-              <w:t xml:space="preserve"/>
-            </w:r>
-          </w:p>
-        </w:tc>
-        <w:tc>
-          <w:tcPr>
-            <w:tcBorders/>
-            <w:shd w:val="clear" w:color="auto" w:fill="FFFFFF"/>
-            <w:tcMar>
-              <w:top w:w="0" w:type="dxa"/>
-              <w:bottom w:w="0" w:type="dxa"/>
-              <w:left w:w="0" w:type="dxa"/>
-              <w:right w:w="0" w:type="dxa"/>
-            </w:tcMar>
-            <w:vAlign w:val="center"/>
-          </w:tcPr>
-          <w:p>
-            <w:pPr>
-              <w:jc w:val="right"/>
-              <w:spacing w:after="100" w:before="100" w:line="240"/>
-              <w:ind w:firstLine="0" w:left="100" w:right="100"/>
-            </w:pPr>
-            <w:r xmlns:w="http://schemas.openxmlformats.org/wordprocessingml/2006/main" xmlns:wp="http://schemas.openxmlformats.org/drawingml/2006/wordprocessingDrawing" xmlns:r="http://schemas.openxmlformats.org/officeDocument/2006/relationships" xmlns:w14="http://schemas.microsoft.com/office/word/2010/wordml">
-              <w:rPr>
-                <w:rFonts w:ascii="Arial" w:hAnsi="Helvetica" w:eastAsia="Helvetica" w:cs="Helvetica"/>
-                <w:sz w:val="18"/>
-                <w:szCs w:val="18"/>
-                <w:color w:val="000000"/>
-              </w:rPr>
-              <w:t xml:space="preserve"/>
-            </w:r>
-          </w:p>
-        </w:tc>
       </w:tr>
       <w:tr>
         <w:trPr>
@@ -5301,69 +4020,7 @@
                 <w:szCs w:val="18"/>
                 <w:color w:val="000000"/>
               </w:rPr>
-              <w:t xml:space="preserve">-3.89</w:t>
-            </w:r>
-          </w:p>
-        </w:tc>
-        <w:tc>
-          <w:tcPr>
-            <w:tcBorders>
-              <w:bottom w:val="single" w:sz="16" w:space="0" w:color="666666"/>
-            </w:tcBorders>
-            <w:shd w:val="clear" w:color="auto" w:fill="FFFFFF"/>
-            <w:tcMar>
-              <w:top w:w="0" w:type="dxa"/>
-              <w:bottom w:w="0" w:type="dxa"/>
-              <w:left w:w="0" w:type="dxa"/>
-              <w:right w:w="0" w:type="dxa"/>
-            </w:tcMar>
-            <w:vAlign w:val="center"/>
-          </w:tcPr>
-          <w:p>
-            <w:pPr>
-              <w:jc w:val="right"/>
-              <w:spacing w:after="100" w:before="100" w:line="240"/>
-              <w:ind w:firstLine="0" w:left="100" w:right="100"/>
-            </w:pPr>
-            <w:r xmlns:w="http://schemas.openxmlformats.org/wordprocessingml/2006/main" xmlns:wp="http://schemas.openxmlformats.org/drawingml/2006/wordprocessingDrawing" xmlns:r="http://schemas.openxmlformats.org/officeDocument/2006/relationships" xmlns:w14="http://schemas.microsoft.com/office/word/2010/wordml">
-              <w:rPr>
-                <w:rFonts w:ascii="Arial" w:hAnsi="Helvetica" w:eastAsia="Helvetica" w:cs="Helvetica"/>
-                <w:sz w:val="18"/>
-                <w:szCs w:val="18"/>
-                <w:color w:val="000000"/>
-              </w:rPr>
               <w:t xml:space="preserve">184.67</w:t>
-            </w:r>
-          </w:p>
-        </w:tc>
-        <w:tc>
-          <w:tcPr>
-            <w:tcBorders>
-              <w:bottom w:val="single" w:sz="16" w:space="0" w:color="666666"/>
-            </w:tcBorders>
-            <w:shd w:val="clear" w:color="auto" w:fill="FFFFFF"/>
-            <w:tcMar>
-              <w:top w:w="0" w:type="dxa"/>
-              <w:bottom w:w="0" w:type="dxa"/>
-              <w:left w:w="0" w:type="dxa"/>
-              <w:right w:w="0" w:type="dxa"/>
-            </w:tcMar>
-            <w:vAlign w:val="center"/>
-          </w:tcPr>
-          <w:p>
-            <w:pPr>
-              <w:jc w:val="right"/>
-              <w:spacing w:after="100" w:before="100" w:line="240"/>
-              <w:ind w:firstLine="0" w:left="100" w:right="100"/>
-            </w:pPr>
-            <w:r xmlns:w="http://schemas.openxmlformats.org/wordprocessingml/2006/main" xmlns:wp="http://schemas.openxmlformats.org/drawingml/2006/wordprocessingDrawing" xmlns:r="http://schemas.openxmlformats.org/officeDocument/2006/relationships" xmlns:w14="http://schemas.microsoft.com/office/word/2010/wordml">
-              <w:rPr>
-                <w:rFonts w:ascii="Arial" w:hAnsi="Helvetica" w:eastAsia="Helvetica" w:cs="Helvetica"/>
-                <w:sz w:val="18"/>
-                <w:szCs w:val="18"/>
-                <w:color w:val="000000"/>
-              </w:rPr>
-              <w:t xml:space="preserve">1.12</w:t>
             </w:r>
           </w:p>
         </w:tc>
@@ -5374,8 +4031,8 @@
         <w:br w:type="page"/>
       </w:r>
     </w:p>
-    <w:bookmarkEnd w:id="25"/>
-    <w:bookmarkStart w:id="35" w:name="Xffc62d20bb585bb07718940744d2dd55a3eca0b"/>
+    <w:bookmarkEnd w:id="29"/>
+    <w:bookmarkStart w:id="39" w:name="Xffc62d20bb585bb07718940744d2dd55a3eca0b"/>
     <w:p>
       <w:pPr>
         <w:pStyle w:val="Heading1"/>
@@ -5404,7 +4061,7 @@
                     </pic:cNvPicPr>
                   </pic:nvPicPr>
                   <pic:blipFill>
-                    <a:blip r:embed="rId26"/>
+                    <a:blip r:embed="rId30"/>
                     <a:stretch>
                       <a:fillRect/>
                     </a:stretch>
@@ -5500,7 +4157,7 @@
       <w:r>
         <w:t xml:space="preserve"> </w:t>
       </w:r>
-      <w:hyperlink r:id="rId27">
+      <w:hyperlink r:id="rId31">
         <w:r>
           <w:rPr>
             <w:rStyle w:val="Hyperlink"/>
@@ -5517,7 +4174,7 @@
         <w:br w:type="page"/>
       </w:r>
     </w:p>
-    <w:bookmarkStart w:id="34" w:name="references"/>
+    <w:bookmarkStart w:id="38" w:name="references"/>
     <w:p>
       <w:pPr>
         <w:pStyle w:val="Heading2"/>
@@ -5526,8 +4183,8 @@
         <w:t xml:space="preserve">References</w:t>
       </w:r>
     </w:p>
-    <w:bookmarkStart w:id="33" w:name="refs"/>
-    <w:bookmarkStart w:id="28" w:name="ref-johnstonWhatLiesVertical2020"/>
+    <w:bookmarkStart w:id="37" w:name="refs"/>
+    <w:bookmarkStart w:id="32" w:name="ref-johnstonWhatLiesVertical2020"/>
     <w:p>
       <w:pPr>
         <w:pStyle w:val="Bibliography"/>
@@ -5693,8 +4350,8 @@
         <w:t xml:space="preserve">: B088–03.</w:t>
       </w:r>
     </w:p>
-    <w:bookmarkEnd w:id="28"/>
-    <w:bookmarkStart w:id="29" w:name="X100803c3698c24d8f47d72d6048009e4b7089ab"/>
+    <w:bookmarkEnd w:id="32"/>
+    <w:bookmarkStart w:id="33" w:name="X100803c3698c24d8f47d72d6048009e4b7089ab"/>
     <w:p>
       <w:pPr>
         <w:pStyle w:val="Bibliography"/>
@@ -5783,8 +4440,8 @@
         <w:t xml:space="preserve">: 109567.</w:t>
       </w:r>
     </w:p>
-    <w:bookmarkEnd w:id="29"/>
-    <w:bookmarkStart w:id="30" w:name="ref-muir_tealeaves_2019"/>
+    <w:bookmarkEnd w:id="33"/>
+    <w:bookmarkStart w:id="34" w:name="ref-muir_tealeaves_2019"/>
     <w:p>
       <w:pPr>
         <w:pStyle w:val="Bibliography"/>
@@ -5850,8 +4507,8 @@
         <w:t xml:space="preserve">.</w:t>
       </w:r>
     </w:p>
-    <w:bookmarkEnd w:id="30"/>
-    <w:bookmarkStart w:id="31" w:name="ref-pauTropicalForestTemperature2018"/>
+    <w:bookmarkEnd w:id="34"/>
+    <w:bookmarkStart w:id="35" w:name="ref-pauTropicalForestTemperature2018"/>
     <w:p>
       <w:pPr>
         <w:pStyle w:val="Bibliography"/>
@@ -5974,8 +4631,8 @@
         <w:t xml:space="preserve">: e02311.</w:t>
       </w:r>
     </w:p>
-    <w:bookmarkEnd w:id="31"/>
-    <w:bookmarkStart w:id="32" w:name="ref-stillImagingCanopyTemperature2021"/>
+    <w:bookmarkEnd w:id="35"/>
+    <w:bookmarkStart w:id="36" w:name="ref-stillImagingCanopyTemperature2021"/>
     <w:p>
       <w:pPr>
         <w:pStyle w:val="Bibliography"/>
@@ -6236,10 +4893,10 @@
         <w:t xml:space="preserve">: 1746–1753.</w:t>
       </w:r>
     </w:p>
-    <w:bookmarkEnd w:id="32"/>
-    <w:bookmarkEnd w:id="33"/>
-    <w:bookmarkEnd w:id="34"/>
-    <w:bookmarkEnd w:id="35"/>
+    <w:bookmarkEnd w:id="36"/>
+    <w:bookmarkEnd w:id="37"/>
+    <w:bookmarkEnd w:id="38"/>
+    <w:bookmarkEnd w:id="39"/>
     <w:sectPr/>
   </w:body>
 </w:document>

</xml_diff>

<commit_message>
added space for NEON table, fixing headers
issues #53 , #54
</commit_message>
<xml_diff>
--- a/vertical-thermal-review_SI.docx
+++ b/vertical-thermal-review_SI.docx
@@ -139,13 +139,13 @@
         <w:br w:type="page"/>
       </w:r>
     </w:p>
-    <w:bookmarkStart w:id="22" w:name="X260e002c230bee23ea00891c92b45587b05b7b2"/>
+    <w:bookmarkStart w:id="22" w:name="Xdf27870344d878a1e525505e75c025b9aeb4256"/>
     <w:p>
       <w:pPr>
         <w:pStyle w:val="Heading1"/>
       </w:pPr>
       <w:r>
-        <w:t xml:space="preserve">Appendix S1. Methods for NEON vertical profiles</w:t>
+        <w:t xml:space="preserve">Appendix S1. Methods S1. Methods for NEON vertical profiles</w:t>
       </w:r>
     </w:p>
     <w:p>
@@ -463,13 +463,13 @@
       </w:r>
     </w:p>
     <w:bookmarkEnd w:id="22"/>
-    <w:bookmarkStart w:id="23" w:name="Xa7c37e88eea33e2be91922182aa22173979a9f9"/>
+    <w:bookmarkStart w:id="23" w:name="X204070991398a2f00c1fc5a8f80c078e06d858e"/>
     <w:p>
       <w:pPr>
         <w:pStyle w:val="Heading1"/>
       </w:pPr>
       <w:r>
-        <w:t xml:space="preserve">Appendix S2. Methods for leaf energy balance modeling</w:t>
+        <w:t xml:space="preserve">Appendix S2. Methods S2. Methods for leaf energy balance modeling</w:t>
       </w:r>
     </w:p>
     <w:p>
@@ -518,7 +518,7 @@
         <w:t xml:space="preserve"> </w:t>
       </w:r>
       <w:r>
-        <w:t xml:space="preserve">Parameters are presented in Table S1.</w:t>
+        <w:t xml:space="preserve">Parameters are presented in Table S2.</w:t>
       </w:r>
     </w:p>
     <w:p>
@@ -614,13 +614,13 @@
       </w:r>
     </w:p>
     <w:bookmarkEnd w:id="23"/>
-    <w:bookmarkStart w:id="27" w:name="methods-for-literature-review"/>
+    <w:bookmarkStart w:id="27" w:name="Xf6d007265e943c034627ec2b504f4b1e0a17b23"/>
     <w:p>
       <w:pPr>
         <w:pStyle w:val="Heading1"/>
       </w:pPr>
       <w:r>
-        <w:t xml:space="preserve">Methods for literature review</w:t>
+        <w:t xml:space="preserve">Methods S3. Methods for literature review</w:t>
       </w:r>
     </w:p>
     <w:bookmarkStart w:id="24" w:name="identification-of-relevant-studies"/>
@@ -629,7 +629,7 @@
         <w:pStyle w:val="Heading2"/>
       </w:pPr>
       <w:r>
-        <w:t xml:space="preserve">identification of relevant studies</w:t>
+        <w:t xml:space="preserve">Identification of relevant studies</w:t>
       </w:r>
     </w:p>
     <w:p>
@@ -745,7 +745,7 @@
         <w:pStyle w:val="Heading2"/>
       </w:pPr>
       <w:r>
-        <w:t xml:space="preserve">criteria for inclusion</w:t>
+        <w:t xml:space="preserve">Criteria for inclusion</w:t>
       </w:r>
     </w:p>
     <w:p>
@@ -791,16 +791,31 @@
     </w:p>
     <w:bookmarkEnd w:id="26"/>
     <w:bookmarkEnd w:id="27"/>
-    <w:bookmarkStart w:id="29" w:name="table-s1.-tealeaves-parameters"/>
+    <w:bookmarkStart w:id="28" w:name="table-s1.-neon-sites"/>
     <w:p>
       <w:pPr>
         <w:pStyle w:val="Heading1"/>
       </w:pPr>
       <w:r>
-        <w:t xml:space="preserve">Table S1. Tealeaves parameters</w:t>
+        <w:t xml:space="preserve">Table S1. (Neon sites)</w:t>
       </w:r>
     </w:p>
     <w:p>
+      <w:r>
+        <w:br w:type="page"/>
+      </w:r>
+    </w:p>
+    <w:bookmarkEnd w:id="28"/>
+    <w:bookmarkStart w:id="30" w:name="table-s2.-tealeaves-parameters"/>
+    <w:p>
+      <w:pPr>
+        <w:pStyle w:val="Heading1"/>
+      </w:pPr>
+      <w:r>
+        <w:t xml:space="preserve">Table S2. (Tealeaves parameters)</w:t>
+      </w:r>
+    </w:p>
+    <w:p>
       <w:pPr>
         <w:pStyle w:val="FirstParagraph"/>
       </w:pPr>
@@ -810,7 +825,7 @@
       <w:r>
         <w:t xml:space="preserve"> </w:t>
       </w:r>
-      <w:hyperlink r:id="rId28">
+      <w:hyperlink r:id="rId29">
         <w:r>
           <w:rPr>
             <w:rStyle w:val="Hyperlink"/>
@@ -4031,8 +4046,8 @@
         <w:br w:type="page"/>
       </w:r>
     </w:p>
-    <w:bookmarkEnd w:id="29"/>
-    <w:bookmarkStart w:id="39" w:name="Xffc62d20bb585bb07718940744d2dd55a3eca0b"/>
+    <w:bookmarkEnd w:id="30"/>
+    <w:bookmarkStart w:id="40" w:name="Xffc62d20bb585bb07718940744d2dd55a3eca0b"/>
     <w:p>
       <w:pPr>
         <w:pStyle w:val="Heading1"/>
@@ -4061,7 +4076,7 @@
                     </pic:cNvPicPr>
                   </pic:nvPicPr>
                   <pic:blipFill>
-                    <a:blip r:embed="rId30"/>
+                    <a:blip r:embed="rId31"/>
                     <a:stretch>
                       <a:fillRect/>
                     </a:stretch>
@@ -4157,7 +4172,7 @@
       <w:r>
         <w:t xml:space="preserve"> </w:t>
       </w:r>
-      <w:hyperlink r:id="rId31">
+      <w:hyperlink r:id="rId32">
         <w:r>
           <w:rPr>
             <w:rStyle w:val="Hyperlink"/>
@@ -4174,7 +4189,7 @@
         <w:br w:type="page"/>
       </w:r>
     </w:p>
-    <w:bookmarkStart w:id="38" w:name="references"/>
+    <w:bookmarkStart w:id="39" w:name="references"/>
     <w:p>
       <w:pPr>
         <w:pStyle w:val="Heading2"/>
@@ -4183,8 +4198,8 @@
         <w:t xml:space="preserve">References</w:t>
       </w:r>
     </w:p>
-    <w:bookmarkStart w:id="37" w:name="refs"/>
-    <w:bookmarkStart w:id="32" w:name="ref-johnstonWhatLiesVertical2020"/>
+    <w:bookmarkStart w:id="38" w:name="refs"/>
+    <w:bookmarkStart w:id="33" w:name="ref-johnstonWhatLiesVertical2020"/>
     <w:p>
       <w:pPr>
         <w:pStyle w:val="Bibliography"/>
@@ -4350,8 +4365,8 @@
         <w:t xml:space="preserve">: B088–03.</w:t>
       </w:r>
     </w:p>
-    <w:bookmarkEnd w:id="32"/>
-    <w:bookmarkStart w:id="33" w:name="X100803c3698c24d8f47d72d6048009e4b7089ab"/>
+    <w:bookmarkEnd w:id="33"/>
+    <w:bookmarkStart w:id="34" w:name="X100803c3698c24d8f47d72d6048009e4b7089ab"/>
     <w:p>
       <w:pPr>
         <w:pStyle w:val="Bibliography"/>
@@ -4440,8 +4455,8 @@
         <w:t xml:space="preserve">: 109567.</w:t>
       </w:r>
     </w:p>
-    <w:bookmarkEnd w:id="33"/>
-    <w:bookmarkStart w:id="34" w:name="ref-muir_tealeaves_2019"/>
+    <w:bookmarkEnd w:id="34"/>
+    <w:bookmarkStart w:id="35" w:name="ref-muir_tealeaves_2019"/>
     <w:p>
       <w:pPr>
         <w:pStyle w:val="Bibliography"/>
@@ -4507,8 +4522,8 @@
         <w:t xml:space="preserve">.</w:t>
       </w:r>
     </w:p>
-    <w:bookmarkEnd w:id="34"/>
-    <w:bookmarkStart w:id="35" w:name="ref-pauTropicalForestTemperature2018"/>
+    <w:bookmarkEnd w:id="35"/>
+    <w:bookmarkStart w:id="36" w:name="ref-pauTropicalForestTemperature2018"/>
     <w:p>
       <w:pPr>
         <w:pStyle w:val="Bibliography"/>
@@ -4631,8 +4646,8 @@
         <w:t xml:space="preserve">: e02311.</w:t>
       </w:r>
     </w:p>
-    <w:bookmarkEnd w:id="35"/>
-    <w:bookmarkStart w:id="36" w:name="ref-stillImagingCanopyTemperature2021"/>
+    <w:bookmarkEnd w:id="36"/>
+    <w:bookmarkStart w:id="37" w:name="ref-stillImagingCanopyTemperature2021"/>
     <w:p>
       <w:pPr>
         <w:pStyle w:val="Bibliography"/>
@@ -4893,10 +4908,10 @@
         <w:t xml:space="preserve">: 1746–1753.</w:t>
       </w:r>
     </w:p>
-    <w:bookmarkEnd w:id="36"/>
     <w:bookmarkEnd w:id="37"/>
     <w:bookmarkEnd w:id="38"/>
     <w:bookmarkEnd w:id="39"/>
+    <w:bookmarkEnd w:id="40"/>
     <w:sectPr/>
   </w:body>
 </w:document>

</xml_diff>

<commit_message>
first pass at table, knit into document
Co-Authored-By: Marielle N Smith <45404993+m-n-smith@users.noreply.github.com>
</commit_message>
<xml_diff>
--- a/vertical-thermal-review_SI.docx
+++ b/vertical-thermal-review_SI.docx
@@ -139,13 +139,13 @@
         <w:br w:type="page"/>
       </w:r>
     </w:p>
-    <w:bookmarkStart w:id="22" w:name="Xdf27870344d878a1e525505e75c025b9aeb4256"/>
+    <w:bookmarkStart w:id="22" w:name="Xf18d817176e0e78199d1b8c2e46c0103130fd18"/>
     <w:p>
       <w:pPr>
         <w:pStyle w:val="Heading1"/>
       </w:pPr>
       <w:r>
-        <w:t xml:space="preserve">Appendix S1. Methods S1. Methods for NEON vertical profiles</w:t>
+        <w:t xml:space="preserve">Methods S1. Methods for NEON vertical profiles</w:t>
       </w:r>
     </w:p>
     <w:p>
@@ -463,13 +463,13 @@
       </w:r>
     </w:p>
     <w:bookmarkEnd w:id="22"/>
-    <w:bookmarkStart w:id="23" w:name="X204070991398a2f00c1fc5a8f80c078e06d858e"/>
+    <w:bookmarkStart w:id="23" w:name="X8480690de9e0221fbe8e79fd4cbf31f4ab9cbee"/>
     <w:p>
       <w:pPr>
         <w:pStyle w:val="Heading1"/>
       </w:pPr>
       <w:r>
-        <w:t xml:space="preserve">Appendix S2. Methods S2. Methods for leaf energy balance modeling</w:t>
+        <w:t xml:space="preserve">Methods S2. Methods for leaf energy balance modeling</w:t>
       </w:r>
     </w:p>
     <w:p>
@@ -800,6 +800,4913 @@
         <w:t xml:space="preserve">Table S1. (Neon sites)</w:t>
       </w:r>
     </w:p>
+    <w:tbl xmlns:w="http://schemas.openxmlformats.org/wordprocessingml/2006/main" xmlns:r="http://schemas.openxmlformats.org/officeDocument/2006/relationships" xmlns:w14="http://schemas.microsoft.com/office/word/2010/wordml" xmlns:wp="http://schemas.openxmlformats.org/drawingml/2006/wordprocessingDrawing" xmlns:a="http://schemas.openxmlformats.org/drawingml/2006/main" xmlns:pic="http://schemas.openxmlformats.org/drawingml/2006/picture">
+      <w:tblPr>
+        NA"/&gt;
+        <w:tblLayout w:type="fixed"/>
+        <w:jc w:val="center"/>
+        <w:tblLook w:firstRow="1" w:lastRow="0" w:firstColumn="0" w:lastColumn="0" w:noHBand="0" w:noVBand="1"/>
+      </w:tblPr>
+      <w:tblGrid>
+        <w:gridCol w:w="1008"/>
+        <w:gridCol w:w="1080"/>
+        <w:gridCol w:w="2160"/>
+        <w:gridCol w:w="720"/>
+        <w:gridCol w:w="1440"/>
+        <w:gridCol w:w="2160"/>
+      </w:tblGrid>
+      <w:tr>
+        <w:trPr>
+          <w:cantSplit/>
+          <w:trHeight w:val="580" w:hRule="auto"/>
+          <w:tblHeader/>
+        </w:trPr>
+        <w:tc>
+          <w:tcPr>
+            <w:tcBorders>
+              <w:bottom w:val="single" w:sz="16" w:space="0" w:color="666666"/>
+              <w:top w:val="single" w:sz="16" w:space="0" w:color="666666"/>
+            </w:tcBorders>
+            <w:shd w:val="clear" w:color="auto" w:fill="FFFFFF"/>
+            <w:tcMar>
+              <w:top w:w="0" w:type="dxa"/>
+              <w:bottom w:w="0" w:type="dxa"/>
+              <w:left w:w="0" w:type="dxa"/>
+              <w:right w:w="0" w:type="dxa"/>
+            </w:tcMar>
+            <w:vAlign w:val="center"/>
+          </w:tcPr>
+          <w:p>
+            <w:pPr>
+              <w:jc w:val="left"/>
+              <w:spacing w:after="100" w:before="100" w:line="240"/>
+              <w:ind w:firstLine="0" w:left="100" w:right="100"/>
+            </w:pPr>
+            <w:r xmlns:w="http://schemas.openxmlformats.org/wordprocessingml/2006/main" xmlns:wp="http://schemas.openxmlformats.org/drawingml/2006/wordprocessingDrawing" xmlns:r="http://schemas.openxmlformats.org/officeDocument/2006/relationships" xmlns:w14="http://schemas.microsoft.com/office/word/2010/wordml">
+              <w:rPr>
+                <w:rFonts w:ascii="Arial" w:hAnsi="Helvetica" w:eastAsia="Helvetica" w:cs="Helvetica"/>
+                <w:sz w:val="18"/>
+                <w:szCs w:val="18"/>
+                <w:color w:val="000000"/>
+              </w:rPr>
+              <w:t xml:space="preserve">NEON domain</w:t>
+            </w:r>
+          </w:p>
+        </w:tc>
+        <w:tc>
+          <w:tcPr>
+            <w:tcBorders>
+              <w:bottom w:val="single" w:sz="16" w:space="0" w:color="666666"/>
+              <w:top w:val="single" w:sz="16" w:space="0" w:color="666666"/>
+            </w:tcBorders>
+            <w:shd w:val="clear" w:color="auto" w:fill="FFFFFF"/>
+            <w:tcMar>
+              <w:top w:w="0" w:type="dxa"/>
+              <w:bottom w:w="0" w:type="dxa"/>
+              <w:left w:w="0" w:type="dxa"/>
+              <w:right w:w="0" w:type="dxa"/>
+            </w:tcMar>
+            <w:vAlign w:val="center"/>
+          </w:tcPr>
+          <w:p>
+            <w:pPr>
+              <w:jc w:val="left"/>
+              <w:spacing w:after="100" w:before="100" w:line="240"/>
+              <w:ind w:firstLine="0" w:left="100" w:right="100"/>
+            </w:pPr>
+            <w:r xmlns:w="http://schemas.openxmlformats.org/wordprocessingml/2006/main" xmlns:wp="http://schemas.openxmlformats.org/drawingml/2006/wordprocessingDrawing" xmlns:r="http://schemas.openxmlformats.org/officeDocument/2006/relationships" xmlns:w14="http://schemas.microsoft.com/office/word/2010/wordml">
+              <w:rPr>
+                <w:rFonts w:ascii="Arial" w:hAnsi="Helvetica" w:eastAsia="Helvetica" w:cs="Helvetica"/>
+                <w:sz w:val="18"/>
+                <w:szCs w:val="18"/>
+                <w:color w:val="000000"/>
+              </w:rPr>
+              <w:t xml:space="preserve">site code</w:t>
+            </w:r>
+          </w:p>
+        </w:tc>
+        <w:tc>
+          <w:tcPr>
+            <w:tcBorders>
+              <w:bottom w:val="single" w:sz="16" w:space="0" w:color="666666"/>
+              <w:top w:val="single" w:sz="16" w:space="0" w:color="666666"/>
+            </w:tcBorders>
+            <w:shd w:val="clear" w:color="auto" w:fill="FFFFFF"/>
+            <w:tcMar>
+              <w:top w:w="0" w:type="dxa"/>
+              <w:bottom w:w="0" w:type="dxa"/>
+              <w:left w:w="0" w:type="dxa"/>
+              <w:right w:w="0" w:type="dxa"/>
+            </w:tcMar>
+            <w:vAlign w:val="center"/>
+          </w:tcPr>
+          <w:p>
+            <w:pPr>
+              <w:jc w:val="left"/>
+              <w:spacing w:after="100" w:before="100" w:line="240"/>
+              <w:ind w:firstLine="0" w:left="100" w:right="100"/>
+            </w:pPr>
+            <w:r xmlns:w="http://schemas.openxmlformats.org/wordprocessingml/2006/main" xmlns:wp="http://schemas.openxmlformats.org/drawingml/2006/wordprocessingDrawing" xmlns:r="http://schemas.openxmlformats.org/officeDocument/2006/relationships" xmlns:w14="http://schemas.microsoft.com/office/word/2010/wordml">
+              <w:rPr>
+                <w:rFonts w:ascii="Arial" w:hAnsi="Helvetica" w:eastAsia="Helvetica" w:cs="Helvetica"/>
+                <w:sz w:val="18"/>
+                <w:szCs w:val="18"/>
+                <w:color w:val="000000"/>
+              </w:rPr>
+              <w:t xml:space="preserve">site name</w:t>
+            </w:r>
+          </w:p>
+        </w:tc>
+        <w:tc>
+          <w:tcPr>
+            <w:tcBorders>
+              <w:bottom w:val="single" w:sz="16" w:space="0" w:color="666666"/>
+              <w:top w:val="single" w:sz="16" w:space="0" w:color="666666"/>
+            </w:tcBorders>
+            <w:shd w:val="clear" w:color="auto" w:fill="FFFFFF"/>
+            <w:tcMar>
+              <w:top w:w="0" w:type="dxa"/>
+              <w:bottom w:w="0" w:type="dxa"/>
+              <w:left w:w="0" w:type="dxa"/>
+              <w:right w:w="0" w:type="dxa"/>
+            </w:tcMar>
+            <w:vAlign w:val="center"/>
+          </w:tcPr>
+          <w:p>
+            <w:pPr>
+              <w:jc w:val="left"/>
+              <w:spacing w:after="100" w:before="100" w:line="240"/>
+              <w:ind w:firstLine="0" w:left="100" w:right="100"/>
+            </w:pPr>
+            <w:r xmlns:w="http://schemas.openxmlformats.org/wordprocessingml/2006/main" xmlns:wp="http://schemas.openxmlformats.org/drawingml/2006/wordprocessingDrawing" xmlns:r="http://schemas.openxmlformats.org/officeDocument/2006/relationships" xmlns:w14="http://schemas.microsoft.com/office/word/2010/wordml">
+              <w:rPr>
+                <w:rFonts w:ascii="Arial" w:hAnsi="Helvetica" w:eastAsia="Helvetica" w:cs="Helvetica"/>
+                <w:sz w:val="18"/>
+                <w:szCs w:val="18"/>
+                <w:color w:val="000000"/>
+              </w:rPr>
+              <w:t xml:space="preserve">US state</w:t>
+            </w:r>
+          </w:p>
+        </w:tc>
+        <w:tc>
+          <w:tcPr>
+            <w:tcBorders>
+              <w:bottom w:val="single" w:sz="16" w:space="0" w:color="666666"/>
+              <w:top w:val="single" w:sz="16" w:space="0" w:color="666666"/>
+            </w:tcBorders>
+            <w:shd w:val="clear" w:color="auto" w:fill="FFFFFF"/>
+            <w:tcMar>
+              <w:top w:w="0" w:type="dxa"/>
+              <w:bottom w:w="0" w:type="dxa"/>
+              <w:left w:w="0" w:type="dxa"/>
+              <w:right w:w="0" w:type="dxa"/>
+            </w:tcMar>
+            <w:vAlign w:val="center"/>
+          </w:tcPr>
+          <w:p>
+            <w:pPr>
+              <w:jc w:val="right"/>
+              <w:spacing w:after="100" w:before="100" w:line="240"/>
+              <w:ind w:firstLine="0" w:left="100" w:right="100"/>
+            </w:pPr>
+            <w:r xmlns:w="http://schemas.openxmlformats.org/wordprocessingml/2006/main" xmlns:wp="http://schemas.openxmlformats.org/drawingml/2006/wordprocessingDrawing" xmlns:r="http://schemas.openxmlformats.org/officeDocument/2006/relationships" xmlns:w14="http://schemas.microsoft.com/office/word/2010/wordml">
+              <w:rPr>
+                <w:rFonts w:ascii="Arial" w:hAnsi="Helvetica" w:eastAsia="Helvetica" w:cs="Helvetica"/>
+                <w:sz w:val="18"/>
+                <w:szCs w:val="18"/>
+                <w:color w:val="000000"/>
+              </w:rPr>
+              <w:t xml:space="preserve">geographic coordinates</w:t>
+            </w:r>
+          </w:p>
+        </w:tc>
+        <w:tc>
+          <w:tcPr>
+            <w:tcBorders>
+              <w:bottom w:val="single" w:sz="16" w:space="0" w:color="666666"/>
+              <w:top w:val="single" w:sz="16" w:space="0" w:color="666666"/>
+            </w:tcBorders>
+            <w:shd w:val="clear" w:color="auto" w:fill="FFFFFF"/>
+            <w:tcMar>
+              <w:top w:w="0" w:type="dxa"/>
+              <w:bottom w:w="0" w:type="dxa"/>
+              <w:left w:w="0" w:type="dxa"/>
+              <w:right w:w="0" w:type="dxa"/>
+            </w:tcMar>
+            <w:vAlign w:val="center"/>
+          </w:tcPr>
+          <w:p>
+            <w:pPr>
+              <w:jc w:val="left"/>
+              <w:spacing w:after="100" w:before="100" w:line="240"/>
+              <w:ind w:firstLine="0" w:left="100" w:right="100"/>
+            </w:pPr>
+            <w:r xmlns:w="http://schemas.openxmlformats.org/wordprocessingml/2006/main" xmlns:wp="http://schemas.openxmlformats.org/drawingml/2006/wordprocessingDrawing" xmlns:r="http://schemas.openxmlformats.org/officeDocument/2006/relationships" xmlns:w14="http://schemas.microsoft.com/office/word/2010/wordml">
+              <w:rPr>
+                <w:rFonts w:ascii="Arial" w:hAnsi="Helvetica" w:eastAsia="Helvetica" w:cs="Helvetica"/>
+                <w:sz w:val="18"/>
+                <w:szCs w:val="18"/>
+                <w:color w:val="000000"/>
+              </w:rPr>
+              <w:t xml:space="preserve">forest type</w:t>
+            </w:r>
+          </w:p>
+        </w:tc>
+      </w:tr>
+      <w:tr>
+        <w:trPr>
+          <w:cantSplit/>
+          <w:trHeight w:val="575" w:hRule="auto"/>
+        </w:trPr>
+        <w:tc>
+          <w:tcPr>
+            <w:tcBorders/>
+            <w:shd w:val="clear" w:color="auto" w:fill="FFFFFF"/>
+            <w:tcMar>
+              <w:top w:w="0" w:type="dxa"/>
+              <w:bottom w:w="0" w:type="dxa"/>
+              <w:left w:w="0" w:type="dxa"/>
+              <w:right w:w="0" w:type="dxa"/>
+            </w:tcMar>
+            <w:vAlign w:val="center"/>
+          </w:tcPr>
+          <w:p>
+            <w:pPr>
+              <w:jc w:val="left"/>
+              <w:spacing w:after="100" w:before="100" w:line="240"/>
+              <w:ind w:firstLine="0" w:left="100" w:right="100"/>
+            </w:pPr>
+            <w:r xmlns:w="http://schemas.openxmlformats.org/wordprocessingml/2006/main" xmlns:wp="http://schemas.openxmlformats.org/drawingml/2006/wordprocessingDrawing" xmlns:r="http://schemas.openxmlformats.org/officeDocument/2006/relationships" xmlns:w14="http://schemas.microsoft.com/office/word/2010/wordml">
+              <w:rPr>
+                <w:rFonts w:ascii="Arial" w:hAnsi="Helvetica" w:eastAsia="Helvetica" w:cs="Helvetica"/>
+                <w:sz w:val="18"/>
+                <w:szCs w:val="18"/>
+                <w:color w:val="000000"/>
+              </w:rPr>
+              <w:t xml:space="preserve">D01</w:t>
+            </w:r>
+          </w:p>
+        </w:tc>
+        <w:tc>
+          <w:tcPr>
+            <w:tcBorders/>
+            <w:shd w:val="clear" w:color="auto" w:fill="FFFFFF"/>
+            <w:tcMar>
+              <w:top w:w="0" w:type="dxa"/>
+              <w:bottom w:w="0" w:type="dxa"/>
+              <w:left w:w="0" w:type="dxa"/>
+              <w:right w:w="0" w:type="dxa"/>
+            </w:tcMar>
+            <w:vAlign w:val="center"/>
+          </w:tcPr>
+          <w:p>
+            <w:pPr>
+              <w:jc w:val="left"/>
+              <w:spacing w:after="100" w:before="100" w:line="240"/>
+              <w:ind w:firstLine="0" w:left="100" w:right="100"/>
+            </w:pPr>
+            <w:r xmlns:w="http://schemas.openxmlformats.org/wordprocessingml/2006/main" xmlns:wp="http://schemas.openxmlformats.org/drawingml/2006/wordprocessingDrawing" xmlns:r="http://schemas.openxmlformats.org/officeDocument/2006/relationships" xmlns:w14="http://schemas.microsoft.com/office/word/2010/wordml">
+              <w:rPr>
+                <w:rFonts w:ascii="Arial" w:hAnsi="Helvetica" w:eastAsia="Helvetica" w:cs="Helvetica"/>
+                <w:sz w:val="18"/>
+                <w:szCs w:val="18"/>
+                <w:color w:val="000000"/>
+              </w:rPr>
+              <w:t xml:space="preserve">BART</w:t>
+            </w:r>
+          </w:p>
+        </w:tc>
+        <w:tc>
+          <w:tcPr>
+            <w:tcBorders/>
+            <w:shd w:val="clear" w:color="auto" w:fill="FFFFFF"/>
+            <w:tcMar>
+              <w:top w:w="0" w:type="dxa"/>
+              <w:bottom w:w="0" w:type="dxa"/>
+              <w:left w:w="0" w:type="dxa"/>
+              <w:right w:w="0" w:type="dxa"/>
+            </w:tcMar>
+            <w:vAlign w:val="center"/>
+          </w:tcPr>
+          <w:p>
+            <w:pPr>
+              <w:jc w:val="left"/>
+              <w:spacing w:after="100" w:before="100" w:line="240"/>
+              <w:ind w:firstLine="0" w:left="100" w:right="100"/>
+            </w:pPr>
+            <w:r xmlns:w="http://schemas.openxmlformats.org/wordprocessingml/2006/main" xmlns:wp="http://schemas.openxmlformats.org/drawingml/2006/wordprocessingDrawing" xmlns:r="http://schemas.openxmlformats.org/officeDocument/2006/relationships" xmlns:w14="http://schemas.microsoft.com/office/word/2010/wordml">
+              <w:rPr>
+                <w:rFonts w:ascii="Arial" w:hAnsi="Helvetica" w:eastAsia="Helvetica" w:cs="Helvetica"/>
+                <w:sz w:val="18"/>
+                <w:szCs w:val="18"/>
+                <w:color w:val="000000"/>
+              </w:rPr>
+              <w:t xml:space="preserve">Bartlett Experimental Forest Tower</w:t>
+            </w:r>
+          </w:p>
+        </w:tc>
+        <w:tc>
+          <w:tcPr>
+            <w:tcBorders/>
+            <w:shd w:val="clear" w:color="auto" w:fill="FFFFFF"/>
+            <w:tcMar>
+              <w:top w:w="0" w:type="dxa"/>
+              <w:bottom w:w="0" w:type="dxa"/>
+              <w:left w:w="0" w:type="dxa"/>
+              <w:right w:w="0" w:type="dxa"/>
+            </w:tcMar>
+            <w:vAlign w:val="center"/>
+          </w:tcPr>
+          <w:p>
+            <w:pPr>
+              <w:jc w:val="left"/>
+              <w:spacing w:after="100" w:before="100" w:line="240"/>
+              <w:ind w:firstLine="0" w:left="100" w:right="100"/>
+            </w:pPr>
+            <w:r xmlns:w="http://schemas.openxmlformats.org/wordprocessingml/2006/main" xmlns:wp="http://schemas.openxmlformats.org/drawingml/2006/wordprocessingDrawing" xmlns:r="http://schemas.openxmlformats.org/officeDocument/2006/relationships" xmlns:w14="http://schemas.microsoft.com/office/word/2010/wordml">
+              <w:rPr>
+                <w:rFonts w:ascii="Arial" w:hAnsi="Helvetica" w:eastAsia="Helvetica" w:cs="Helvetica"/>
+                <w:sz w:val="18"/>
+                <w:szCs w:val="18"/>
+                <w:color w:val="000000"/>
+              </w:rPr>
+              <w:t xml:space="preserve"/>
+            </w:r>
+          </w:p>
+        </w:tc>
+        <w:tc>
+          <w:tcPr>
+            <w:tcBorders/>
+            <w:shd w:val="clear" w:color="auto" w:fill="FFFFFF"/>
+            <w:tcMar>
+              <w:top w:w="0" w:type="dxa"/>
+              <w:bottom w:w="0" w:type="dxa"/>
+              <w:left w:w="0" w:type="dxa"/>
+              <w:right w:w="0" w:type="dxa"/>
+            </w:tcMar>
+            <w:vAlign w:val="center"/>
+          </w:tcPr>
+          <w:p>
+            <w:pPr>
+              <w:jc w:val="right"/>
+              <w:spacing w:after="100" w:before="100" w:line="240"/>
+              <w:ind w:firstLine="0" w:left="100" w:right="100"/>
+            </w:pPr>
+            <w:r xmlns:w="http://schemas.openxmlformats.org/wordprocessingml/2006/main" xmlns:wp="http://schemas.openxmlformats.org/drawingml/2006/wordprocessingDrawing" xmlns:r="http://schemas.openxmlformats.org/officeDocument/2006/relationships" xmlns:w14="http://schemas.microsoft.com/office/word/2010/wordml">
+              <w:rPr>
+                <w:rFonts w:ascii="Arial" w:hAnsi="Helvetica" w:eastAsia="Helvetica" w:cs="Helvetica"/>
+                <w:sz w:val="18"/>
+                <w:szCs w:val="18"/>
+                <w:color w:val="000000"/>
+              </w:rPr>
+              <w:t xml:space="preserve"/>
+            </w:r>
+          </w:p>
+        </w:tc>
+        <w:tc>
+          <w:tcPr>
+            <w:tcBorders/>
+            <w:shd w:val="clear" w:color="auto" w:fill="FFFFFF"/>
+            <w:tcMar>
+              <w:top w:w="0" w:type="dxa"/>
+              <w:bottom w:w="0" w:type="dxa"/>
+              <w:left w:w="0" w:type="dxa"/>
+              <w:right w:w="0" w:type="dxa"/>
+            </w:tcMar>
+            <w:vAlign w:val="center"/>
+          </w:tcPr>
+          <w:p>
+            <w:pPr>
+              <w:jc w:val="left"/>
+              <w:spacing w:after="100" w:before="100" w:line="240"/>
+              <w:ind w:firstLine="0" w:left="100" w:right="100"/>
+            </w:pPr>
+            <w:r xmlns:w="http://schemas.openxmlformats.org/wordprocessingml/2006/main" xmlns:wp="http://schemas.openxmlformats.org/drawingml/2006/wordprocessingDrawing" xmlns:r="http://schemas.openxmlformats.org/officeDocument/2006/relationships" xmlns:w14="http://schemas.microsoft.com/office/word/2010/wordml">
+              <w:rPr>
+                <w:rFonts w:ascii="Arial" w:hAnsi="Helvetica" w:eastAsia="Helvetica" w:cs="Helvetica"/>
+                <w:sz w:val="18"/>
+                <w:szCs w:val="18"/>
+                <w:color w:val="000000"/>
+              </w:rPr>
+              <w:t xml:space="preserve"/>
+            </w:r>
+          </w:p>
+        </w:tc>
+      </w:tr>
+      <w:tr>
+        <w:trPr>
+          <w:cantSplit/>
+          <w:trHeight w:val="544" w:hRule="auto"/>
+        </w:trPr>
+        <w:tc>
+          <w:tcPr>
+            <w:tcBorders/>
+            <w:shd w:val="clear" w:color="auto" w:fill="FFFFFF"/>
+            <w:tcMar>
+              <w:top w:w="0" w:type="dxa"/>
+              <w:bottom w:w="0" w:type="dxa"/>
+              <w:left w:w="0" w:type="dxa"/>
+              <w:right w:w="0" w:type="dxa"/>
+            </w:tcMar>
+            <w:vAlign w:val="center"/>
+          </w:tcPr>
+          <w:p>
+            <w:pPr>
+              <w:jc w:val="left"/>
+              <w:spacing w:after="100" w:before="100" w:line="240"/>
+              <w:ind w:firstLine="0" w:left="100" w:right="100"/>
+            </w:pPr>
+            <w:r xmlns:w="http://schemas.openxmlformats.org/wordprocessingml/2006/main" xmlns:wp="http://schemas.openxmlformats.org/drawingml/2006/wordprocessingDrawing" xmlns:r="http://schemas.openxmlformats.org/officeDocument/2006/relationships" xmlns:w14="http://schemas.microsoft.com/office/word/2010/wordml">
+              <w:rPr>
+                <w:rFonts w:ascii="Arial" w:hAnsi="Helvetica" w:eastAsia="Helvetica" w:cs="Helvetica"/>
+                <w:sz w:val="18"/>
+                <w:szCs w:val="18"/>
+                <w:color w:val="000000"/>
+              </w:rPr>
+              <w:t xml:space="preserve"/>
+            </w:r>
+          </w:p>
+        </w:tc>
+        <w:tc>
+          <w:tcPr>
+            <w:tcBorders/>
+            <w:shd w:val="clear" w:color="auto" w:fill="FFFFFF"/>
+            <w:tcMar>
+              <w:top w:w="0" w:type="dxa"/>
+              <w:bottom w:w="0" w:type="dxa"/>
+              <w:left w:w="0" w:type="dxa"/>
+              <w:right w:w="0" w:type="dxa"/>
+            </w:tcMar>
+            <w:vAlign w:val="center"/>
+          </w:tcPr>
+          <w:p>
+            <w:pPr>
+              <w:jc w:val="left"/>
+              <w:spacing w:after="100" w:before="100" w:line="240"/>
+              <w:ind w:firstLine="0" w:left="100" w:right="100"/>
+            </w:pPr>
+            <w:r xmlns:w="http://schemas.openxmlformats.org/wordprocessingml/2006/main" xmlns:wp="http://schemas.openxmlformats.org/drawingml/2006/wordprocessingDrawing" xmlns:r="http://schemas.openxmlformats.org/officeDocument/2006/relationships" xmlns:w14="http://schemas.microsoft.com/office/word/2010/wordml">
+              <w:rPr>
+                <w:rFonts w:ascii="Arial" w:hAnsi="Helvetica" w:eastAsia="Helvetica" w:cs="Helvetica"/>
+                <w:sz w:val="18"/>
+                <w:szCs w:val="18"/>
+                <w:color w:val="000000"/>
+              </w:rPr>
+              <w:t xml:space="preserve">BONA</w:t>
+            </w:r>
+          </w:p>
+        </w:tc>
+        <w:tc>
+          <w:tcPr>
+            <w:tcBorders/>
+            <w:shd w:val="clear" w:color="auto" w:fill="FFFFFF"/>
+            <w:tcMar>
+              <w:top w:w="0" w:type="dxa"/>
+              <w:bottom w:w="0" w:type="dxa"/>
+              <w:left w:w="0" w:type="dxa"/>
+              <w:right w:w="0" w:type="dxa"/>
+            </w:tcMar>
+            <w:vAlign w:val="center"/>
+          </w:tcPr>
+          <w:p>
+            <w:pPr>
+              <w:jc w:val="left"/>
+              <w:spacing w:after="100" w:before="100" w:line="240"/>
+              <w:ind w:firstLine="0" w:left="100" w:right="100"/>
+            </w:pPr>
+            <w:r xmlns:w="http://schemas.openxmlformats.org/wordprocessingml/2006/main" xmlns:wp="http://schemas.openxmlformats.org/drawingml/2006/wordprocessingDrawing" xmlns:r="http://schemas.openxmlformats.org/officeDocument/2006/relationships" xmlns:w14="http://schemas.microsoft.com/office/word/2010/wordml">
+              <w:rPr>
+                <w:rFonts w:ascii="Arial" w:hAnsi="Helvetica" w:eastAsia="Helvetica" w:cs="Helvetica"/>
+                <w:sz w:val="18"/>
+                <w:szCs w:val="18"/>
+                <w:color w:val="000000"/>
+              </w:rPr>
+              <w:t xml:space="preserve"/>
+            </w:r>
+          </w:p>
+        </w:tc>
+        <w:tc>
+          <w:tcPr>
+            <w:tcBorders/>
+            <w:shd w:val="clear" w:color="auto" w:fill="FFFFFF"/>
+            <w:tcMar>
+              <w:top w:w="0" w:type="dxa"/>
+              <w:bottom w:w="0" w:type="dxa"/>
+              <w:left w:w="0" w:type="dxa"/>
+              <w:right w:w="0" w:type="dxa"/>
+            </w:tcMar>
+            <w:vAlign w:val="center"/>
+          </w:tcPr>
+          <w:p>
+            <w:pPr>
+              <w:jc w:val="left"/>
+              <w:spacing w:after="100" w:before="100" w:line="240"/>
+              <w:ind w:firstLine="0" w:left="100" w:right="100"/>
+            </w:pPr>
+            <w:r xmlns:w="http://schemas.openxmlformats.org/wordprocessingml/2006/main" xmlns:wp="http://schemas.openxmlformats.org/drawingml/2006/wordprocessingDrawing" xmlns:r="http://schemas.openxmlformats.org/officeDocument/2006/relationships" xmlns:w14="http://schemas.microsoft.com/office/word/2010/wordml">
+              <w:rPr>
+                <w:rFonts w:ascii="Arial" w:hAnsi="Helvetica" w:eastAsia="Helvetica" w:cs="Helvetica"/>
+                <w:sz w:val="18"/>
+                <w:szCs w:val="18"/>
+                <w:color w:val="000000"/>
+              </w:rPr>
+              <w:t xml:space="preserve"/>
+            </w:r>
+          </w:p>
+        </w:tc>
+        <w:tc>
+          <w:tcPr>
+            <w:tcBorders/>
+            <w:shd w:val="clear" w:color="auto" w:fill="FFFFFF"/>
+            <w:tcMar>
+              <w:top w:w="0" w:type="dxa"/>
+              <w:bottom w:w="0" w:type="dxa"/>
+              <w:left w:w="0" w:type="dxa"/>
+              <w:right w:w="0" w:type="dxa"/>
+            </w:tcMar>
+            <w:vAlign w:val="center"/>
+          </w:tcPr>
+          <w:p>
+            <w:pPr>
+              <w:jc w:val="right"/>
+              <w:spacing w:after="100" w:before="100" w:line="240"/>
+              <w:ind w:firstLine="0" w:left="100" w:right="100"/>
+            </w:pPr>
+            <w:r xmlns:w="http://schemas.openxmlformats.org/wordprocessingml/2006/main" xmlns:wp="http://schemas.openxmlformats.org/drawingml/2006/wordprocessingDrawing" xmlns:r="http://schemas.openxmlformats.org/officeDocument/2006/relationships" xmlns:w14="http://schemas.microsoft.com/office/word/2010/wordml">
+              <w:rPr>
+                <w:rFonts w:ascii="Arial" w:hAnsi="Helvetica" w:eastAsia="Helvetica" w:cs="Helvetica"/>
+                <w:sz w:val="18"/>
+                <w:szCs w:val="18"/>
+                <w:color w:val="000000"/>
+              </w:rPr>
+              <w:t xml:space="preserve"/>
+            </w:r>
+          </w:p>
+        </w:tc>
+        <w:tc>
+          <w:tcPr>
+            <w:tcBorders/>
+            <w:shd w:val="clear" w:color="auto" w:fill="FFFFFF"/>
+            <w:tcMar>
+              <w:top w:w="0" w:type="dxa"/>
+              <w:bottom w:w="0" w:type="dxa"/>
+              <w:left w:w="0" w:type="dxa"/>
+              <w:right w:w="0" w:type="dxa"/>
+            </w:tcMar>
+            <w:vAlign w:val="center"/>
+          </w:tcPr>
+          <w:p>
+            <w:pPr>
+              <w:jc w:val="left"/>
+              <w:spacing w:after="100" w:before="100" w:line="240"/>
+              <w:ind w:firstLine="0" w:left="100" w:right="100"/>
+            </w:pPr>
+            <w:r xmlns:w="http://schemas.openxmlformats.org/wordprocessingml/2006/main" xmlns:wp="http://schemas.openxmlformats.org/drawingml/2006/wordprocessingDrawing" xmlns:r="http://schemas.openxmlformats.org/officeDocument/2006/relationships" xmlns:w14="http://schemas.microsoft.com/office/word/2010/wordml">
+              <w:rPr>
+                <w:rFonts w:ascii="Arial" w:hAnsi="Helvetica" w:eastAsia="Helvetica" w:cs="Helvetica"/>
+                <w:sz w:val="18"/>
+                <w:szCs w:val="18"/>
+                <w:color w:val="000000"/>
+              </w:rPr>
+              <w:t xml:space="preserve"/>
+            </w:r>
+          </w:p>
+        </w:tc>
+      </w:tr>
+      <w:tr>
+        <w:trPr>
+          <w:cantSplit/>
+          <w:trHeight w:val="544" w:hRule="auto"/>
+        </w:trPr>
+        <w:tc>
+          <w:tcPr>
+            <w:tcBorders/>
+            <w:shd w:val="clear" w:color="auto" w:fill="FFFFFF"/>
+            <w:tcMar>
+              <w:top w:w="0" w:type="dxa"/>
+              <w:bottom w:w="0" w:type="dxa"/>
+              <w:left w:w="0" w:type="dxa"/>
+              <w:right w:w="0" w:type="dxa"/>
+            </w:tcMar>
+            <w:vAlign w:val="center"/>
+          </w:tcPr>
+          <w:p>
+            <w:pPr>
+              <w:jc w:val="left"/>
+              <w:spacing w:after="100" w:before="100" w:line="240"/>
+              <w:ind w:firstLine="0" w:left="100" w:right="100"/>
+            </w:pPr>
+            <w:r xmlns:w="http://schemas.openxmlformats.org/wordprocessingml/2006/main" xmlns:wp="http://schemas.openxmlformats.org/drawingml/2006/wordprocessingDrawing" xmlns:r="http://schemas.openxmlformats.org/officeDocument/2006/relationships" xmlns:w14="http://schemas.microsoft.com/office/word/2010/wordml">
+              <w:rPr>
+                <w:rFonts w:ascii="Arial" w:hAnsi="Helvetica" w:eastAsia="Helvetica" w:cs="Helvetica"/>
+                <w:sz w:val="18"/>
+                <w:szCs w:val="18"/>
+                <w:color w:val="000000"/>
+              </w:rPr>
+              <w:t xml:space="preserve"/>
+            </w:r>
+          </w:p>
+        </w:tc>
+        <w:tc>
+          <w:tcPr>
+            <w:tcBorders/>
+            <w:shd w:val="clear" w:color="auto" w:fill="FFFFFF"/>
+            <w:tcMar>
+              <w:top w:w="0" w:type="dxa"/>
+              <w:bottom w:w="0" w:type="dxa"/>
+              <w:left w:w="0" w:type="dxa"/>
+              <w:right w:w="0" w:type="dxa"/>
+            </w:tcMar>
+            <w:vAlign w:val="center"/>
+          </w:tcPr>
+          <w:p>
+            <w:pPr>
+              <w:jc w:val="left"/>
+              <w:spacing w:after="100" w:before="100" w:line="240"/>
+              <w:ind w:firstLine="0" w:left="100" w:right="100"/>
+            </w:pPr>
+            <w:r xmlns:w="http://schemas.openxmlformats.org/wordprocessingml/2006/main" xmlns:wp="http://schemas.openxmlformats.org/drawingml/2006/wordprocessingDrawing" xmlns:r="http://schemas.openxmlformats.org/officeDocument/2006/relationships" xmlns:w14="http://schemas.microsoft.com/office/word/2010/wordml">
+              <w:rPr>
+                <w:rFonts w:ascii="Arial" w:hAnsi="Helvetica" w:eastAsia="Helvetica" w:cs="Helvetica"/>
+                <w:sz w:val="18"/>
+                <w:szCs w:val="18"/>
+                <w:color w:val="000000"/>
+              </w:rPr>
+              <w:t xml:space="preserve">CLBJ</w:t>
+            </w:r>
+          </w:p>
+        </w:tc>
+        <w:tc>
+          <w:tcPr>
+            <w:tcBorders/>
+            <w:shd w:val="clear" w:color="auto" w:fill="FFFFFF"/>
+            <w:tcMar>
+              <w:top w:w="0" w:type="dxa"/>
+              <w:bottom w:w="0" w:type="dxa"/>
+              <w:left w:w="0" w:type="dxa"/>
+              <w:right w:w="0" w:type="dxa"/>
+            </w:tcMar>
+            <w:vAlign w:val="center"/>
+          </w:tcPr>
+          <w:p>
+            <w:pPr>
+              <w:jc w:val="left"/>
+              <w:spacing w:after="100" w:before="100" w:line="240"/>
+              <w:ind w:firstLine="0" w:left="100" w:right="100"/>
+            </w:pPr>
+            <w:r xmlns:w="http://schemas.openxmlformats.org/wordprocessingml/2006/main" xmlns:wp="http://schemas.openxmlformats.org/drawingml/2006/wordprocessingDrawing" xmlns:r="http://schemas.openxmlformats.org/officeDocument/2006/relationships" xmlns:w14="http://schemas.microsoft.com/office/word/2010/wordml">
+              <w:rPr>
+                <w:rFonts w:ascii="Arial" w:hAnsi="Helvetica" w:eastAsia="Helvetica" w:cs="Helvetica"/>
+                <w:sz w:val="18"/>
+                <w:szCs w:val="18"/>
+                <w:color w:val="000000"/>
+              </w:rPr>
+              <w:t xml:space="preserve"/>
+            </w:r>
+          </w:p>
+        </w:tc>
+        <w:tc>
+          <w:tcPr>
+            <w:tcBorders/>
+            <w:shd w:val="clear" w:color="auto" w:fill="FFFFFF"/>
+            <w:tcMar>
+              <w:top w:w="0" w:type="dxa"/>
+              <w:bottom w:w="0" w:type="dxa"/>
+              <w:left w:w="0" w:type="dxa"/>
+              <w:right w:w="0" w:type="dxa"/>
+            </w:tcMar>
+            <w:vAlign w:val="center"/>
+          </w:tcPr>
+          <w:p>
+            <w:pPr>
+              <w:jc w:val="left"/>
+              <w:spacing w:after="100" w:before="100" w:line="240"/>
+              <w:ind w:firstLine="0" w:left="100" w:right="100"/>
+            </w:pPr>
+            <w:r xmlns:w="http://schemas.openxmlformats.org/wordprocessingml/2006/main" xmlns:wp="http://schemas.openxmlformats.org/drawingml/2006/wordprocessingDrawing" xmlns:r="http://schemas.openxmlformats.org/officeDocument/2006/relationships" xmlns:w14="http://schemas.microsoft.com/office/word/2010/wordml">
+              <w:rPr>
+                <w:rFonts w:ascii="Arial" w:hAnsi="Helvetica" w:eastAsia="Helvetica" w:cs="Helvetica"/>
+                <w:sz w:val="18"/>
+                <w:szCs w:val="18"/>
+                <w:color w:val="000000"/>
+              </w:rPr>
+              <w:t xml:space="preserve"/>
+            </w:r>
+          </w:p>
+        </w:tc>
+        <w:tc>
+          <w:tcPr>
+            <w:tcBorders/>
+            <w:shd w:val="clear" w:color="auto" w:fill="FFFFFF"/>
+            <w:tcMar>
+              <w:top w:w="0" w:type="dxa"/>
+              <w:bottom w:w="0" w:type="dxa"/>
+              <w:left w:w="0" w:type="dxa"/>
+              <w:right w:w="0" w:type="dxa"/>
+            </w:tcMar>
+            <w:vAlign w:val="center"/>
+          </w:tcPr>
+          <w:p>
+            <w:pPr>
+              <w:jc w:val="right"/>
+              <w:spacing w:after="100" w:before="100" w:line="240"/>
+              <w:ind w:firstLine="0" w:left="100" w:right="100"/>
+            </w:pPr>
+            <w:r xmlns:w="http://schemas.openxmlformats.org/wordprocessingml/2006/main" xmlns:wp="http://schemas.openxmlformats.org/drawingml/2006/wordprocessingDrawing" xmlns:r="http://schemas.openxmlformats.org/officeDocument/2006/relationships" xmlns:w14="http://schemas.microsoft.com/office/word/2010/wordml">
+              <w:rPr>
+                <w:rFonts w:ascii="Arial" w:hAnsi="Helvetica" w:eastAsia="Helvetica" w:cs="Helvetica"/>
+                <w:sz w:val="18"/>
+                <w:szCs w:val="18"/>
+                <w:color w:val="000000"/>
+              </w:rPr>
+              <w:t xml:space="preserve"/>
+            </w:r>
+          </w:p>
+        </w:tc>
+        <w:tc>
+          <w:tcPr>
+            <w:tcBorders/>
+            <w:shd w:val="clear" w:color="auto" w:fill="FFFFFF"/>
+            <w:tcMar>
+              <w:top w:w="0" w:type="dxa"/>
+              <w:bottom w:w="0" w:type="dxa"/>
+              <w:left w:w="0" w:type="dxa"/>
+              <w:right w:w="0" w:type="dxa"/>
+            </w:tcMar>
+            <w:vAlign w:val="center"/>
+          </w:tcPr>
+          <w:p>
+            <w:pPr>
+              <w:jc w:val="left"/>
+              <w:spacing w:after="100" w:before="100" w:line="240"/>
+              <w:ind w:firstLine="0" w:left="100" w:right="100"/>
+            </w:pPr>
+            <w:r xmlns:w="http://schemas.openxmlformats.org/wordprocessingml/2006/main" xmlns:wp="http://schemas.openxmlformats.org/drawingml/2006/wordprocessingDrawing" xmlns:r="http://schemas.openxmlformats.org/officeDocument/2006/relationships" xmlns:w14="http://schemas.microsoft.com/office/word/2010/wordml">
+              <w:rPr>
+                <w:rFonts w:ascii="Arial" w:hAnsi="Helvetica" w:eastAsia="Helvetica" w:cs="Helvetica"/>
+                <w:sz w:val="18"/>
+                <w:szCs w:val="18"/>
+                <w:color w:val="000000"/>
+              </w:rPr>
+              <w:t xml:space="preserve"/>
+            </w:r>
+          </w:p>
+        </w:tc>
+      </w:tr>
+      <w:tr>
+        <w:trPr>
+          <w:cantSplit/>
+          <w:trHeight w:val="542" w:hRule="auto"/>
+        </w:trPr>
+        <w:tc>
+          <w:tcPr>
+            <w:tcBorders/>
+            <w:shd w:val="clear" w:color="auto" w:fill="FFFFFF"/>
+            <w:tcMar>
+              <w:top w:w="0" w:type="dxa"/>
+              <w:bottom w:w="0" w:type="dxa"/>
+              <w:left w:w="0" w:type="dxa"/>
+              <w:right w:w="0" w:type="dxa"/>
+            </w:tcMar>
+            <w:vAlign w:val="center"/>
+          </w:tcPr>
+          <w:p>
+            <w:pPr>
+              <w:jc w:val="left"/>
+              <w:spacing w:after="100" w:before="100" w:line="240"/>
+              <w:ind w:firstLine="0" w:left="100" w:right="100"/>
+            </w:pPr>
+            <w:r xmlns:w="http://schemas.openxmlformats.org/wordprocessingml/2006/main" xmlns:wp="http://schemas.openxmlformats.org/drawingml/2006/wordprocessingDrawing" xmlns:r="http://schemas.openxmlformats.org/officeDocument/2006/relationships" xmlns:w14="http://schemas.microsoft.com/office/word/2010/wordml">
+              <w:rPr>
+                <w:rFonts w:ascii="Arial" w:hAnsi="Helvetica" w:eastAsia="Helvetica" w:cs="Helvetica"/>
+                <w:sz w:val="18"/>
+                <w:szCs w:val="18"/>
+                <w:color w:val="000000"/>
+              </w:rPr>
+              <w:t xml:space="preserve"/>
+            </w:r>
+          </w:p>
+        </w:tc>
+        <w:tc>
+          <w:tcPr>
+            <w:tcBorders/>
+            <w:shd w:val="clear" w:color="auto" w:fill="FFFFFF"/>
+            <w:tcMar>
+              <w:top w:w="0" w:type="dxa"/>
+              <w:bottom w:w="0" w:type="dxa"/>
+              <w:left w:w="0" w:type="dxa"/>
+              <w:right w:w="0" w:type="dxa"/>
+            </w:tcMar>
+            <w:vAlign w:val="center"/>
+          </w:tcPr>
+          <w:p>
+            <w:pPr>
+              <w:jc w:val="left"/>
+              <w:spacing w:after="100" w:before="100" w:line="240"/>
+              <w:ind w:firstLine="0" w:left="100" w:right="100"/>
+            </w:pPr>
+            <w:r xmlns:w="http://schemas.openxmlformats.org/wordprocessingml/2006/main" xmlns:wp="http://schemas.openxmlformats.org/drawingml/2006/wordprocessingDrawing" xmlns:r="http://schemas.openxmlformats.org/officeDocument/2006/relationships" xmlns:w14="http://schemas.microsoft.com/office/word/2010/wordml">
+              <w:rPr>
+                <w:rFonts w:ascii="Arial" w:hAnsi="Helvetica" w:eastAsia="Helvetica" w:cs="Helvetica"/>
+                <w:sz w:val="18"/>
+                <w:szCs w:val="18"/>
+                <w:color w:val="000000"/>
+              </w:rPr>
+              <w:t xml:space="preserve">DEJU</w:t>
+            </w:r>
+          </w:p>
+        </w:tc>
+        <w:tc>
+          <w:tcPr>
+            <w:tcBorders/>
+            <w:shd w:val="clear" w:color="auto" w:fill="FFFFFF"/>
+            <w:tcMar>
+              <w:top w:w="0" w:type="dxa"/>
+              <w:bottom w:w="0" w:type="dxa"/>
+              <w:left w:w="0" w:type="dxa"/>
+              <w:right w:w="0" w:type="dxa"/>
+            </w:tcMar>
+            <w:vAlign w:val="center"/>
+          </w:tcPr>
+          <w:p>
+            <w:pPr>
+              <w:jc w:val="left"/>
+              <w:spacing w:after="100" w:before="100" w:line="240"/>
+              <w:ind w:firstLine="0" w:left="100" w:right="100"/>
+            </w:pPr>
+            <w:r xmlns:w="http://schemas.openxmlformats.org/wordprocessingml/2006/main" xmlns:wp="http://schemas.openxmlformats.org/drawingml/2006/wordprocessingDrawing" xmlns:r="http://schemas.openxmlformats.org/officeDocument/2006/relationships" xmlns:w14="http://schemas.microsoft.com/office/word/2010/wordml">
+              <w:rPr>
+                <w:rFonts w:ascii="Arial" w:hAnsi="Helvetica" w:eastAsia="Helvetica" w:cs="Helvetica"/>
+                <w:sz w:val="18"/>
+                <w:szCs w:val="18"/>
+                <w:color w:val="000000"/>
+              </w:rPr>
+              <w:t xml:space="preserve"/>
+            </w:r>
+          </w:p>
+        </w:tc>
+        <w:tc>
+          <w:tcPr>
+            <w:tcBorders/>
+            <w:shd w:val="clear" w:color="auto" w:fill="FFFFFF"/>
+            <w:tcMar>
+              <w:top w:w="0" w:type="dxa"/>
+              <w:bottom w:w="0" w:type="dxa"/>
+              <w:left w:w="0" w:type="dxa"/>
+              <w:right w:w="0" w:type="dxa"/>
+            </w:tcMar>
+            <w:vAlign w:val="center"/>
+          </w:tcPr>
+          <w:p>
+            <w:pPr>
+              <w:jc w:val="left"/>
+              <w:spacing w:after="100" w:before="100" w:line="240"/>
+              <w:ind w:firstLine="0" w:left="100" w:right="100"/>
+            </w:pPr>
+            <w:r xmlns:w="http://schemas.openxmlformats.org/wordprocessingml/2006/main" xmlns:wp="http://schemas.openxmlformats.org/drawingml/2006/wordprocessingDrawing" xmlns:r="http://schemas.openxmlformats.org/officeDocument/2006/relationships" xmlns:w14="http://schemas.microsoft.com/office/word/2010/wordml">
+              <w:rPr>
+                <w:rFonts w:ascii="Arial" w:hAnsi="Helvetica" w:eastAsia="Helvetica" w:cs="Helvetica"/>
+                <w:sz w:val="18"/>
+                <w:szCs w:val="18"/>
+                <w:color w:val="000000"/>
+              </w:rPr>
+              <w:t xml:space="preserve"/>
+            </w:r>
+          </w:p>
+        </w:tc>
+        <w:tc>
+          <w:tcPr>
+            <w:tcBorders/>
+            <w:shd w:val="clear" w:color="auto" w:fill="FFFFFF"/>
+            <w:tcMar>
+              <w:top w:w="0" w:type="dxa"/>
+              <w:bottom w:w="0" w:type="dxa"/>
+              <w:left w:w="0" w:type="dxa"/>
+              <w:right w:w="0" w:type="dxa"/>
+            </w:tcMar>
+            <w:vAlign w:val="center"/>
+          </w:tcPr>
+          <w:p>
+            <w:pPr>
+              <w:jc w:val="right"/>
+              <w:spacing w:after="100" w:before="100" w:line="240"/>
+              <w:ind w:firstLine="0" w:left="100" w:right="100"/>
+            </w:pPr>
+            <w:r xmlns:w="http://schemas.openxmlformats.org/wordprocessingml/2006/main" xmlns:wp="http://schemas.openxmlformats.org/drawingml/2006/wordprocessingDrawing" xmlns:r="http://schemas.openxmlformats.org/officeDocument/2006/relationships" xmlns:w14="http://schemas.microsoft.com/office/word/2010/wordml">
+              <w:rPr>
+                <w:rFonts w:ascii="Arial" w:hAnsi="Helvetica" w:eastAsia="Helvetica" w:cs="Helvetica"/>
+                <w:sz w:val="18"/>
+                <w:szCs w:val="18"/>
+                <w:color w:val="000000"/>
+              </w:rPr>
+              <w:t xml:space="preserve"/>
+            </w:r>
+          </w:p>
+        </w:tc>
+        <w:tc>
+          <w:tcPr>
+            <w:tcBorders/>
+            <w:shd w:val="clear" w:color="auto" w:fill="FFFFFF"/>
+            <w:tcMar>
+              <w:top w:w="0" w:type="dxa"/>
+              <w:bottom w:w="0" w:type="dxa"/>
+              <w:left w:w="0" w:type="dxa"/>
+              <w:right w:w="0" w:type="dxa"/>
+            </w:tcMar>
+            <w:vAlign w:val="center"/>
+          </w:tcPr>
+          <w:p>
+            <w:pPr>
+              <w:jc w:val="left"/>
+              <w:spacing w:after="100" w:before="100" w:line="240"/>
+              <w:ind w:firstLine="0" w:left="100" w:right="100"/>
+            </w:pPr>
+            <w:r xmlns:w="http://schemas.openxmlformats.org/wordprocessingml/2006/main" xmlns:wp="http://schemas.openxmlformats.org/drawingml/2006/wordprocessingDrawing" xmlns:r="http://schemas.openxmlformats.org/officeDocument/2006/relationships" xmlns:w14="http://schemas.microsoft.com/office/word/2010/wordml">
+              <w:rPr>
+                <w:rFonts w:ascii="Arial" w:hAnsi="Helvetica" w:eastAsia="Helvetica" w:cs="Helvetica"/>
+                <w:sz w:val="18"/>
+                <w:szCs w:val="18"/>
+                <w:color w:val="000000"/>
+              </w:rPr>
+              <w:t xml:space="preserve"/>
+            </w:r>
+          </w:p>
+        </w:tc>
+      </w:tr>
+      <w:tr>
+        <w:trPr>
+          <w:cantSplit/>
+          <w:trHeight w:val="540" w:hRule="auto"/>
+        </w:trPr>
+        <w:tc>
+          <w:tcPr>
+            <w:tcBorders/>
+            <w:shd w:val="clear" w:color="auto" w:fill="FFFFFF"/>
+            <w:tcMar>
+              <w:top w:w="0" w:type="dxa"/>
+              <w:bottom w:w="0" w:type="dxa"/>
+              <w:left w:w="0" w:type="dxa"/>
+              <w:right w:w="0" w:type="dxa"/>
+            </w:tcMar>
+            <w:vAlign w:val="center"/>
+          </w:tcPr>
+          <w:p>
+            <w:pPr>
+              <w:jc w:val="left"/>
+              <w:spacing w:after="100" w:before="100" w:line="240"/>
+              <w:ind w:firstLine="0" w:left="100" w:right="100"/>
+            </w:pPr>
+            <w:r xmlns:w="http://schemas.openxmlformats.org/wordprocessingml/2006/main" xmlns:wp="http://schemas.openxmlformats.org/drawingml/2006/wordprocessingDrawing" xmlns:r="http://schemas.openxmlformats.org/officeDocument/2006/relationships" xmlns:w14="http://schemas.microsoft.com/office/word/2010/wordml">
+              <w:rPr>
+                <w:rFonts w:ascii="Arial" w:hAnsi="Helvetica" w:eastAsia="Helvetica" w:cs="Helvetica"/>
+                <w:sz w:val="18"/>
+                <w:szCs w:val="18"/>
+                <w:color w:val="000000"/>
+              </w:rPr>
+              <w:t xml:space="preserve"/>
+            </w:r>
+          </w:p>
+        </w:tc>
+        <w:tc>
+          <w:tcPr>
+            <w:tcBorders/>
+            <w:shd w:val="clear" w:color="auto" w:fill="FFFFFF"/>
+            <w:tcMar>
+              <w:top w:w="0" w:type="dxa"/>
+              <w:bottom w:w="0" w:type="dxa"/>
+              <w:left w:w="0" w:type="dxa"/>
+              <w:right w:w="0" w:type="dxa"/>
+            </w:tcMar>
+            <w:vAlign w:val="center"/>
+          </w:tcPr>
+          <w:p>
+            <w:pPr>
+              <w:jc w:val="left"/>
+              <w:spacing w:after="100" w:before="100" w:line="240"/>
+              <w:ind w:firstLine="0" w:left="100" w:right="100"/>
+            </w:pPr>
+            <w:r xmlns:w="http://schemas.openxmlformats.org/wordprocessingml/2006/main" xmlns:wp="http://schemas.openxmlformats.org/drawingml/2006/wordprocessingDrawing" xmlns:r="http://schemas.openxmlformats.org/officeDocument/2006/relationships" xmlns:w14="http://schemas.microsoft.com/office/word/2010/wordml">
+              <w:rPr>
+                <w:rFonts w:ascii="Arial" w:hAnsi="Helvetica" w:eastAsia="Helvetica" w:cs="Helvetica"/>
+                <w:sz w:val="18"/>
+                <w:szCs w:val="18"/>
+                <w:color w:val="000000"/>
+              </w:rPr>
+              <w:t xml:space="preserve">DELA</w:t>
+            </w:r>
+          </w:p>
+        </w:tc>
+        <w:tc>
+          <w:tcPr>
+            <w:tcBorders/>
+            <w:shd w:val="clear" w:color="auto" w:fill="FFFFFF"/>
+            <w:tcMar>
+              <w:top w:w="0" w:type="dxa"/>
+              <w:bottom w:w="0" w:type="dxa"/>
+              <w:left w:w="0" w:type="dxa"/>
+              <w:right w:w="0" w:type="dxa"/>
+            </w:tcMar>
+            <w:vAlign w:val="center"/>
+          </w:tcPr>
+          <w:p>
+            <w:pPr>
+              <w:jc w:val="left"/>
+              <w:spacing w:after="100" w:before="100" w:line="240"/>
+              <w:ind w:firstLine="0" w:left="100" w:right="100"/>
+            </w:pPr>
+            <w:r xmlns:w="http://schemas.openxmlformats.org/wordprocessingml/2006/main" xmlns:wp="http://schemas.openxmlformats.org/drawingml/2006/wordprocessingDrawing" xmlns:r="http://schemas.openxmlformats.org/officeDocument/2006/relationships" xmlns:w14="http://schemas.microsoft.com/office/word/2010/wordml">
+              <w:rPr>
+                <w:rFonts w:ascii="Arial" w:hAnsi="Helvetica" w:eastAsia="Helvetica" w:cs="Helvetica"/>
+                <w:sz w:val="18"/>
+                <w:szCs w:val="18"/>
+                <w:color w:val="000000"/>
+              </w:rPr>
+              <w:t xml:space="preserve"/>
+            </w:r>
+          </w:p>
+        </w:tc>
+        <w:tc>
+          <w:tcPr>
+            <w:tcBorders/>
+            <w:shd w:val="clear" w:color="auto" w:fill="FFFFFF"/>
+            <w:tcMar>
+              <w:top w:w="0" w:type="dxa"/>
+              <w:bottom w:w="0" w:type="dxa"/>
+              <w:left w:w="0" w:type="dxa"/>
+              <w:right w:w="0" w:type="dxa"/>
+            </w:tcMar>
+            <w:vAlign w:val="center"/>
+          </w:tcPr>
+          <w:p>
+            <w:pPr>
+              <w:jc w:val="left"/>
+              <w:spacing w:after="100" w:before="100" w:line="240"/>
+              <w:ind w:firstLine="0" w:left="100" w:right="100"/>
+            </w:pPr>
+            <w:r xmlns:w="http://schemas.openxmlformats.org/wordprocessingml/2006/main" xmlns:wp="http://schemas.openxmlformats.org/drawingml/2006/wordprocessingDrawing" xmlns:r="http://schemas.openxmlformats.org/officeDocument/2006/relationships" xmlns:w14="http://schemas.microsoft.com/office/word/2010/wordml">
+              <w:rPr>
+                <w:rFonts w:ascii="Arial" w:hAnsi="Helvetica" w:eastAsia="Helvetica" w:cs="Helvetica"/>
+                <w:sz w:val="18"/>
+                <w:szCs w:val="18"/>
+                <w:color w:val="000000"/>
+              </w:rPr>
+              <w:t xml:space="preserve"/>
+            </w:r>
+          </w:p>
+        </w:tc>
+        <w:tc>
+          <w:tcPr>
+            <w:tcBorders/>
+            <w:shd w:val="clear" w:color="auto" w:fill="FFFFFF"/>
+            <w:tcMar>
+              <w:top w:w="0" w:type="dxa"/>
+              <w:bottom w:w="0" w:type="dxa"/>
+              <w:left w:w="0" w:type="dxa"/>
+              <w:right w:w="0" w:type="dxa"/>
+            </w:tcMar>
+            <w:vAlign w:val="center"/>
+          </w:tcPr>
+          <w:p>
+            <w:pPr>
+              <w:jc w:val="right"/>
+              <w:spacing w:after="100" w:before="100" w:line="240"/>
+              <w:ind w:firstLine="0" w:left="100" w:right="100"/>
+            </w:pPr>
+            <w:r xmlns:w="http://schemas.openxmlformats.org/wordprocessingml/2006/main" xmlns:wp="http://schemas.openxmlformats.org/drawingml/2006/wordprocessingDrawing" xmlns:r="http://schemas.openxmlformats.org/officeDocument/2006/relationships" xmlns:w14="http://schemas.microsoft.com/office/word/2010/wordml">
+              <w:rPr>
+                <w:rFonts w:ascii="Arial" w:hAnsi="Helvetica" w:eastAsia="Helvetica" w:cs="Helvetica"/>
+                <w:sz w:val="18"/>
+                <w:szCs w:val="18"/>
+                <w:color w:val="000000"/>
+              </w:rPr>
+              <w:t xml:space="preserve"/>
+            </w:r>
+          </w:p>
+        </w:tc>
+        <w:tc>
+          <w:tcPr>
+            <w:tcBorders/>
+            <w:shd w:val="clear" w:color="auto" w:fill="FFFFFF"/>
+            <w:tcMar>
+              <w:top w:w="0" w:type="dxa"/>
+              <w:bottom w:w="0" w:type="dxa"/>
+              <w:left w:w="0" w:type="dxa"/>
+              <w:right w:w="0" w:type="dxa"/>
+            </w:tcMar>
+            <w:vAlign w:val="center"/>
+          </w:tcPr>
+          <w:p>
+            <w:pPr>
+              <w:jc w:val="left"/>
+              <w:spacing w:after="100" w:before="100" w:line="240"/>
+              <w:ind w:firstLine="0" w:left="100" w:right="100"/>
+            </w:pPr>
+            <w:r xmlns:w="http://schemas.openxmlformats.org/wordprocessingml/2006/main" xmlns:wp="http://schemas.openxmlformats.org/drawingml/2006/wordprocessingDrawing" xmlns:r="http://schemas.openxmlformats.org/officeDocument/2006/relationships" xmlns:w14="http://schemas.microsoft.com/office/word/2010/wordml">
+              <w:rPr>
+                <w:rFonts w:ascii="Arial" w:hAnsi="Helvetica" w:eastAsia="Helvetica" w:cs="Helvetica"/>
+                <w:sz w:val="18"/>
+                <w:szCs w:val="18"/>
+                <w:color w:val="000000"/>
+              </w:rPr>
+              <w:t xml:space="preserve"/>
+            </w:r>
+          </w:p>
+        </w:tc>
+      </w:tr>
+      <w:tr>
+        <w:trPr>
+          <w:cantSplit/>
+          <w:trHeight w:val="544" w:hRule="auto"/>
+        </w:trPr>
+        <w:tc>
+          <w:tcPr>
+            <w:tcBorders/>
+            <w:shd w:val="clear" w:color="auto" w:fill="FFFFFF"/>
+            <w:tcMar>
+              <w:top w:w="0" w:type="dxa"/>
+              <w:bottom w:w="0" w:type="dxa"/>
+              <w:left w:w="0" w:type="dxa"/>
+              <w:right w:w="0" w:type="dxa"/>
+            </w:tcMar>
+            <w:vAlign w:val="center"/>
+          </w:tcPr>
+          <w:p>
+            <w:pPr>
+              <w:jc w:val="left"/>
+              <w:spacing w:after="100" w:before="100" w:line="240"/>
+              <w:ind w:firstLine="0" w:left="100" w:right="100"/>
+            </w:pPr>
+            <w:r xmlns:w="http://schemas.openxmlformats.org/wordprocessingml/2006/main" xmlns:wp="http://schemas.openxmlformats.org/drawingml/2006/wordprocessingDrawing" xmlns:r="http://schemas.openxmlformats.org/officeDocument/2006/relationships" xmlns:w14="http://schemas.microsoft.com/office/word/2010/wordml">
+              <w:rPr>
+                <w:rFonts w:ascii="Arial" w:hAnsi="Helvetica" w:eastAsia="Helvetica" w:cs="Helvetica"/>
+                <w:sz w:val="18"/>
+                <w:szCs w:val="18"/>
+                <w:color w:val="000000"/>
+              </w:rPr>
+              <w:t xml:space="preserve"/>
+            </w:r>
+          </w:p>
+        </w:tc>
+        <w:tc>
+          <w:tcPr>
+            <w:tcBorders/>
+            <w:shd w:val="clear" w:color="auto" w:fill="FFFFFF"/>
+            <w:tcMar>
+              <w:top w:w="0" w:type="dxa"/>
+              <w:bottom w:w="0" w:type="dxa"/>
+              <w:left w:w="0" w:type="dxa"/>
+              <w:right w:w="0" w:type="dxa"/>
+            </w:tcMar>
+            <w:vAlign w:val="center"/>
+          </w:tcPr>
+          <w:p>
+            <w:pPr>
+              <w:jc w:val="left"/>
+              <w:spacing w:after="100" w:before="100" w:line="240"/>
+              <w:ind w:firstLine="0" w:left="100" w:right="100"/>
+            </w:pPr>
+            <w:r xmlns:w="http://schemas.openxmlformats.org/wordprocessingml/2006/main" xmlns:wp="http://schemas.openxmlformats.org/drawingml/2006/wordprocessingDrawing" xmlns:r="http://schemas.openxmlformats.org/officeDocument/2006/relationships" xmlns:w14="http://schemas.microsoft.com/office/word/2010/wordml">
+              <w:rPr>
+                <w:rFonts w:ascii="Arial" w:hAnsi="Helvetica" w:eastAsia="Helvetica" w:cs="Helvetica"/>
+                <w:sz w:val="18"/>
+                <w:szCs w:val="18"/>
+                <w:color w:val="000000"/>
+              </w:rPr>
+              <w:t xml:space="preserve">GRSM</w:t>
+            </w:r>
+          </w:p>
+        </w:tc>
+        <w:tc>
+          <w:tcPr>
+            <w:tcBorders/>
+            <w:shd w:val="clear" w:color="auto" w:fill="FFFFFF"/>
+            <w:tcMar>
+              <w:top w:w="0" w:type="dxa"/>
+              <w:bottom w:w="0" w:type="dxa"/>
+              <w:left w:w="0" w:type="dxa"/>
+              <w:right w:w="0" w:type="dxa"/>
+            </w:tcMar>
+            <w:vAlign w:val="center"/>
+          </w:tcPr>
+          <w:p>
+            <w:pPr>
+              <w:jc w:val="left"/>
+              <w:spacing w:after="100" w:before="100" w:line="240"/>
+              <w:ind w:firstLine="0" w:left="100" w:right="100"/>
+            </w:pPr>
+            <w:r xmlns:w="http://schemas.openxmlformats.org/wordprocessingml/2006/main" xmlns:wp="http://schemas.openxmlformats.org/drawingml/2006/wordprocessingDrawing" xmlns:r="http://schemas.openxmlformats.org/officeDocument/2006/relationships" xmlns:w14="http://schemas.microsoft.com/office/word/2010/wordml">
+              <w:rPr>
+                <w:rFonts w:ascii="Arial" w:hAnsi="Helvetica" w:eastAsia="Helvetica" w:cs="Helvetica"/>
+                <w:sz w:val="18"/>
+                <w:szCs w:val="18"/>
+                <w:color w:val="000000"/>
+              </w:rPr>
+              <w:t xml:space="preserve"/>
+            </w:r>
+          </w:p>
+        </w:tc>
+        <w:tc>
+          <w:tcPr>
+            <w:tcBorders/>
+            <w:shd w:val="clear" w:color="auto" w:fill="FFFFFF"/>
+            <w:tcMar>
+              <w:top w:w="0" w:type="dxa"/>
+              <w:bottom w:w="0" w:type="dxa"/>
+              <w:left w:w="0" w:type="dxa"/>
+              <w:right w:w="0" w:type="dxa"/>
+            </w:tcMar>
+            <w:vAlign w:val="center"/>
+          </w:tcPr>
+          <w:p>
+            <w:pPr>
+              <w:jc w:val="left"/>
+              <w:spacing w:after="100" w:before="100" w:line="240"/>
+              <w:ind w:firstLine="0" w:left="100" w:right="100"/>
+            </w:pPr>
+            <w:r xmlns:w="http://schemas.openxmlformats.org/wordprocessingml/2006/main" xmlns:wp="http://schemas.openxmlformats.org/drawingml/2006/wordprocessingDrawing" xmlns:r="http://schemas.openxmlformats.org/officeDocument/2006/relationships" xmlns:w14="http://schemas.microsoft.com/office/word/2010/wordml">
+              <w:rPr>
+                <w:rFonts w:ascii="Arial" w:hAnsi="Helvetica" w:eastAsia="Helvetica" w:cs="Helvetica"/>
+                <w:sz w:val="18"/>
+                <w:szCs w:val="18"/>
+                <w:color w:val="000000"/>
+              </w:rPr>
+              <w:t xml:space="preserve"/>
+            </w:r>
+          </w:p>
+        </w:tc>
+        <w:tc>
+          <w:tcPr>
+            <w:tcBorders/>
+            <w:shd w:val="clear" w:color="auto" w:fill="FFFFFF"/>
+            <w:tcMar>
+              <w:top w:w="0" w:type="dxa"/>
+              <w:bottom w:w="0" w:type="dxa"/>
+              <w:left w:w="0" w:type="dxa"/>
+              <w:right w:w="0" w:type="dxa"/>
+            </w:tcMar>
+            <w:vAlign w:val="center"/>
+          </w:tcPr>
+          <w:p>
+            <w:pPr>
+              <w:jc w:val="right"/>
+              <w:spacing w:after="100" w:before="100" w:line="240"/>
+              <w:ind w:firstLine="0" w:left="100" w:right="100"/>
+            </w:pPr>
+            <w:r xmlns:w="http://schemas.openxmlformats.org/wordprocessingml/2006/main" xmlns:wp="http://schemas.openxmlformats.org/drawingml/2006/wordprocessingDrawing" xmlns:r="http://schemas.openxmlformats.org/officeDocument/2006/relationships" xmlns:w14="http://schemas.microsoft.com/office/word/2010/wordml">
+              <w:rPr>
+                <w:rFonts w:ascii="Arial" w:hAnsi="Helvetica" w:eastAsia="Helvetica" w:cs="Helvetica"/>
+                <w:sz w:val="18"/>
+                <w:szCs w:val="18"/>
+                <w:color w:val="000000"/>
+              </w:rPr>
+              <w:t xml:space="preserve"/>
+            </w:r>
+          </w:p>
+        </w:tc>
+        <w:tc>
+          <w:tcPr>
+            <w:tcBorders/>
+            <w:shd w:val="clear" w:color="auto" w:fill="FFFFFF"/>
+            <w:tcMar>
+              <w:top w:w="0" w:type="dxa"/>
+              <w:bottom w:w="0" w:type="dxa"/>
+              <w:left w:w="0" w:type="dxa"/>
+              <w:right w:w="0" w:type="dxa"/>
+            </w:tcMar>
+            <w:vAlign w:val="center"/>
+          </w:tcPr>
+          <w:p>
+            <w:pPr>
+              <w:jc w:val="left"/>
+              <w:spacing w:after="100" w:before="100" w:line="240"/>
+              <w:ind w:firstLine="0" w:left="100" w:right="100"/>
+            </w:pPr>
+            <w:r xmlns:w="http://schemas.openxmlformats.org/wordprocessingml/2006/main" xmlns:wp="http://schemas.openxmlformats.org/drawingml/2006/wordprocessingDrawing" xmlns:r="http://schemas.openxmlformats.org/officeDocument/2006/relationships" xmlns:w14="http://schemas.microsoft.com/office/word/2010/wordml">
+              <w:rPr>
+                <w:rFonts w:ascii="Arial" w:hAnsi="Helvetica" w:eastAsia="Helvetica" w:cs="Helvetica"/>
+                <w:sz w:val="18"/>
+                <w:szCs w:val="18"/>
+                <w:color w:val="000000"/>
+              </w:rPr>
+              <w:t xml:space="preserve"/>
+            </w:r>
+          </w:p>
+        </w:tc>
+      </w:tr>
+      <w:tr>
+        <w:trPr>
+          <w:cantSplit/>
+          <w:trHeight w:val="544" w:hRule="auto"/>
+        </w:trPr>
+        <w:tc>
+          <w:tcPr>
+            <w:tcBorders/>
+            <w:shd w:val="clear" w:color="auto" w:fill="FFFFFF"/>
+            <w:tcMar>
+              <w:top w:w="0" w:type="dxa"/>
+              <w:bottom w:w="0" w:type="dxa"/>
+              <w:left w:w="0" w:type="dxa"/>
+              <w:right w:w="0" w:type="dxa"/>
+            </w:tcMar>
+            <w:vAlign w:val="center"/>
+          </w:tcPr>
+          <w:p>
+            <w:pPr>
+              <w:jc w:val="left"/>
+              <w:spacing w:after="100" w:before="100" w:line="240"/>
+              <w:ind w:firstLine="0" w:left="100" w:right="100"/>
+            </w:pPr>
+            <w:r xmlns:w="http://schemas.openxmlformats.org/wordprocessingml/2006/main" xmlns:wp="http://schemas.openxmlformats.org/drawingml/2006/wordprocessingDrawing" xmlns:r="http://schemas.openxmlformats.org/officeDocument/2006/relationships" xmlns:w14="http://schemas.microsoft.com/office/word/2010/wordml">
+              <w:rPr>
+                <w:rFonts w:ascii="Arial" w:hAnsi="Helvetica" w:eastAsia="Helvetica" w:cs="Helvetica"/>
+                <w:sz w:val="18"/>
+                <w:szCs w:val="18"/>
+                <w:color w:val="000000"/>
+              </w:rPr>
+              <w:t xml:space="preserve"/>
+            </w:r>
+          </w:p>
+        </w:tc>
+        <w:tc>
+          <w:tcPr>
+            <w:tcBorders/>
+            <w:shd w:val="clear" w:color="auto" w:fill="FFFFFF"/>
+            <w:tcMar>
+              <w:top w:w="0" w:type="dxa"/>
+              <w:bottom w:w="0" w:type="dxa"/>
+              <w:left w:w="0" w:type="dxa"/>
+              <w:right w:w="0" w:type="dxa"/>
+            </w:tcMar>
+            <w:vAlign w:val="center"/>
+          </w:tcPr>
+          <w:p>
+            <w:pPr>
+              <w:jc w:val="left"/>
+              <w:spacing w:after="100" w:before="100" w:line="240"/>
+              <w:ind w:firstLine="0" w:left="100" w:right="100"/>
+            </w:pPr>
+            <w:r xmlns:w="http://schemas.openxmlformats.org/wordprocessingml/2006/main" xmlns:wp="http://schemas.openxmlformats.org/drawingml/2006/wordprocessingDrawing" xmlns:r="http://schemas.openxmlformats.org/officeDocument/2006/relationships" xmlns:w14="http://schemas.microsoft.com/office/word/2010/wordml">
+              <w:rPr>
+                <w:rFonts w:ascii="Arial" w:hAnsi="Helvetica" w:eastAsia="Helvetica" w:cs="Helvetica"/>
+                <w:sz w:val="18"/>
+                <w:szCs w:val="18"/>
+                <w:color w:val="000000"/>
+              </w:rPr>
+              <w:t xml:space="preserve">GUAN</w:t>
+            </w:r>
+          </w:p>
+        </w:tc>
+        <w:tc>
+          <w:tcPr>
+            <w:tcBorders/>
+            <w:shd w:val="clear" w:color="auto" w:fill="FFFFFF"/>
+            <w:tcMar>
+              <w:top w:w="0" w:type="dxa"/>
+              <w:bottom w:w="0" w:type="dxa"/>
+              <w:left w:w="0" w:type="dxa"/>
+              <w:right w:w="0" w:type="dxa"/>
+            </w:tcMar>
+            <w:vAlign w:val="center"/>
+          </w:tcPr>
+          <w:p>
+            <w:pPr>
+              <w:jc w:val="left"/>
+              <w:spacing w:after="100" w:before="100" w:line="240"/>
+              <w:ind w:firstLine="0" w:left="100" w:right="100"/>
+            </w:pPr>
+            <w:r xmlns:w="http://schemas.openxmlformats.org/wordprocessingml/2006/main" xmlns:wp="http://schemas.openxmlformats.org/drawingml/2006/wordprocessingDrawing" xmlns:r="http://schemas.openxmlformats.org/officeDocument/2006/relationships" xmlns:w14="http://schemas.microsoft.com/office/word/2010/wordml">
+              <w:rPr>
+                <w:rFonts w:ascii="Arial" w:hAnsi="Helvetica" w:eastAsia="Helvetica" w:cs="Helvetica"/>
+                <w:sz w:val="18"/>
+                <w:szCs w:val="18"/>
+                <w:color w:val="000000"/>
+              </w:rPr>
+              <w:t xml:space="preserve"/>
+            </w:r>
+          </w:p>
+        </w:tc>
+        <w:tc>
+          <w:tcPr>
+            <w:tcBorders/>
+            <w:shd w:val="clear" w:color="auto" w:fill="FFFFFF"/>
+            <w:tcMar>
+              <w:top w:w="0" w:type="dxa"/>
+              <w:bottom w:w="0" w:type="dxa"/>
+              <w:left w:w="0" w:type="dxa"/>
+              <w:right w:w="0" w:type="dxa"/>
+            </w:tcMar>
+            <w:vAlign w:val="center"/>
+          </w:tcPr>
+          <w:p>
+            <w:pPr>
+              <w:jc w:val="left"/>
+              <w:spacing w:after="100" w:before="100" w:line="240"/>
+              <w:ind w:firstLine="0" w:left="100" w:right="100"/>
+            </w:pPr>
+            <w:r xmlns:w="http://schemas.openxmlformats.org/wordprocessingml/2006/main" xmlns:wp="http://schemas.openxmlformats.org/drawingml/2006/wordprocessingDrawing" xmlns:r="http://schemas.openxmlformats.org/officeDocument/2006/relationships" xmlns:w14="http://schemas.microsoft.com/office/word/2010/wordml">
+              <w:rPr>
+                <w:rFonts w:ascii="Arial" w:hAnsi="Helvetica" w:eastAsia="Helvetica" w:cs="Helvetica"/>
+                <w:sz w:val="18"/>
+                <w:szCs w:val="18"/>
+                <w:color w:val="000000"/>
+              </w:rPr>
+              <w:t xml:space="preserve"/>
+            </w:r>
+          </w:p>
+        </w:tc>
+        <w:tc>
+          <w:tcPr>
+            <w:tcBorders/>
+            <w:shd w:val="clear" w:color="auto" w:fill="FFFFFF"/>
+            <w:tcMar>
+              <w:top w:w="0" w:type="dxa"/>
+              <w:bottom w:w="0" w:type="dxa"/>
+              <w:left w:w="0" w:type="dxa"/>
+              <w:right w:w="0" w:type="dxa"/>
+            </w:tcMar>
+            <w:vAlign w:val="center"/>
+          </w:tcPr>
+          <w:p>
+            <w:pPr>
+              <w:jc w:val="right"/>
+              <w:spacing w:after="100" w:before="100" w:line="240"/>
+              <w:ind w:firstLine="0" w:left="100" w:right="100"/>
+            </w:pPr>
+            <w:r xmlns:w="http://schemas.openxmlformats.org/wordprocessingml/2006/main" xmlns:wp="http://schemas.openxmlformats.org/drawingml/2006/wordprocessingDrawing" xmlns:r="http://schemas.openxmlformats.org/officeDocument/2006/relationships" xmlns:w14="http://schemas.microsoft.com/office/word/2010/wordml">
+              <w:rPr>
+                <w:rFonts w:ascii="Arial" w:hAnsi="Helvetica" w:eastAsia="Helvetica" w:cs="Helvetica"/>
+                <w:sz w:val="18"/>
+                <w:szCs w:val="18"/>
+                <w:color w:val="000000"/>
+              </w:rPr>
+              <w:t xml:space="preserve"/>
+            </w:r>
+          </w:p>
+        </w:tc>
+        <w:tc>
+          <w:tcPr>
+            <w:tcBorders/>
+            <w:shd w:val="clear" w:color="auto" w:fill="FFFFFF"/>
+            <w:tcMar>
+              <w:top w:w="0" w:type="dxa"/>
+              <w:bottom w:w="0" w:type="dxa"/>
+              <w:left w:w="0" w:type="dxa"/>
+              <w:right w:w="0" w:type="dxa"/>
+            </w:tcMar>
+            <w:vAlign w:val="center"/>
+          </w:tcPr>
+          <w:p>
+            <w:pPr>
+              <w:jc w:val="left"/>
+              <w:spacing w:after="100" w:before="100" w:line="240"/>
+              <w:ind w:firstLine="0" w:left="100" w:right="100"/>
+            </w:pPr>
+            <w:r xmlns:w="http://schemas.openxmlformats.org/wordprocessingml/2006/main" xmlns:wp="http://schemas.openxmlformats.org/drawingml/2006/wordprocessingDrawing" xmlns:r="http://schemas.openxmlformats.org/officeDocument/2006/relationships" xmlns:w14="http://schemas.microsoft.com/office/word/2010/wordml">
+              <w:rPr>
+                <w:rFonts w:ascii="Arial" w:hAnsi="Helvetica" w:eastAsia="Helvetica" w:cs="Helvetica"/>
+                <w:sz w:val="18"/>
+                <w:szCs w:val="18"/>
+                <w:color w:val="000000"/>
+              </w:rPr>
+              <w:t xml:space="preserve"/>
+            </w:r>
+          </w:p>
+        </w:tc>
+      </w:tr>
+      <w:tr>
+        <w:trPr>
+          <w:cantSplit/>
+          <w:trHeight w:val="544" w:hRule="auto"/>
+        </w:trPr>
+        <w:tc>
+          <w:tcPr>
+            <w:tcBorders/>
+            <w:shd w:val="clear" w:color="auto" w:fill="FFFFFF"/>
+            <w:tcMar>
+              <w:top w:w="0" w:type="dxa"/>
+              <w:bottom w:w="0" w:type="dxa"/>
+              <w:left w:w="0" w:type="dxa"/>
+              <w:right w:w="0" w:type="dxa"/>
+            </w:tcMar>
+            <w:vAlign w:val="center"/>
+          </w:tcPr>
+          <w:p>
+            <w:pPr>
+              <w:jc w:val="left"/>
+              <w:spacing w:after="100" w:before="100" w:line="240"/>
+              <w:ind w:firstLine="0" w:left="100" w:right="100"/>
+            </w:pPr>
+            <w:r xmlns:w="http://schemas.openxmlformats.org/wordprocessingml/2006/main" xmlns:wp="http://schemas.openxmlformats.org/drawingml/2006/wordprocessingDrawing" xmlns:r="http://schemas.openxmlformats.org/officeDocument/2006/relationships" xmlns:w14="http://schemas.microsoft.com/office/word/2010/wordml">
+              <w:rPr>
+                <w:rFonts w:ascii="Arial" w:hAnsi="Helvetica" w:eastAsia="Helvetica" w:cs="Helvetica"/>
+                <w:sz w:val="18"/>
+                <w:szCs w:val="18"/>
+                <w:color w:val="000000"/>
+              </w:rPr>
+              <w:t xml:space="preserve">D01</w:t>
+            </w:r>
+          </w:p>
+        </w:tc>
+        <w:tc>
+          <w:tcPr>
+            <w:tcBorders/>
+            <w:shd w:val="clear" w:color="auto" w:fill="FFFFFF"/>
+            <w:tcMar>
+              <w:top w:w="0" w:type="dxa"/>
+              <w:bottom w:w="0" w:type="dxa"/>
+              <w:left w:w="0" w:type="dxa"/>
+              <w:right w:w="0" w:type="dxa"/>
+            </w:tcMar>
+            <w:vAlign w:val="center"/>
+          </w:tcPr>
+          <w:p>
+            <w:pPr>
+              <w:jc w:val="left"/>
+              <w:spacing w:after="100" w:before="100" w:line="240"/>
+              <w:ind w:firstLine="0" w:left="100" w:right="100"/>
+            </w:pPr>
+            <w:r xmlns:w="http://schemas.openxmlformats.org/wordprocessingml/2006/main" xmlns:wp="http://schemas.openxmlformats.org/drawingml/2006/wordprocessingDrawing" xmlns:r="http://schemas.openxmlformats.org/officeDocument/2006/relationships" xmlns:w14="http://schemas.microsoft.com/office/word/2010/wordml">
+              <w:rPr>
+                <w:rFonts w:ascii="Arial" w:hAnsi="Helvetica" w:eastAsia="Helvetica" w:cs="Helvetica"/>
+                <w:sz w:val="18"/>
+                <w:szCs w:val="18"/>
+                <w:color w:val="000000"/>
+              </w:rPr>
+              <w:t xml:space="preserve">HARV</w:t>
+            </w:r>
+          </w:p>
+        </w:tc>
+        <w:tc>
+          <w:tcPr>
+            <w:tcBorders/>
+            <w:shd w:val="clear" w:color="auto" w:fill="FFFFFF"/>
+            <w:tcMar>
+              <w:top w:w="0" w:type="dxa"/>
+              <w:bottom w:w="0" w:type="dxa"/>
+              <w:left w:w="0" w:type="dxa"/>
+              <w:right w:w="0" w:type="dxa"/>
+            </w:tcMar>
+            <w:vAlign w:val="center"/>
+          </w:tcPr>
+          <w:p>
+            <w:pPr>
+              <w:jc w:val="left"/>
+              <w:spacing w:after="100" w:before="100" w:line="240"/>
+              <w:ind w:firstLine="0" w:left="100" w:right="100"/>
+            </w:pPr>
+            <w:r xmlns:w="http://schemas.openxmlformats.org/wordprocessingml/2006/main" xmlns:wp="http://schemas.openxmlformats.org/drawingml/2006/wordprocessingDrawing" xmlns:r="http://schemas.openxmlformats.org/officeDocument/2006/relationships" xmlns:w14="http://schemas.microsoft.com/office/word/2010/wordml">
+              <w:rPr>
+                <w:rFonts w:ascii="Arial" w:hAnsi="Helvetica" w:eastAsia="Helvetica" w:cs="Helvetica"/>
+                <w:sz w:val="18"/>
+                <w:szCs w:val="18"/>
+                <w:color w:val="000000"/>
+              </w:rPr>
+              <w:t xml:space="preserve">Harvard Forest Tower</w:t>
+            </w:r>
+          </w:p>
+        </w:tc>
+        <w:tc>
+          <w:tcPr>
+            <w:tcBorders/>
+            <w:shd w:val="clear" w:color="auto" w:fill="FFFFFF"/>
+            <w:tcMar>
+              <w:top w:w="0" w:type="dxa"/>
+              <w:bottom w:w="0" w:type="dxa"/>
+              <w:left w:w="0" w:type="dxa"/>
+              <w:right w:w="0" w:type="dxa"/>
+            </w:tcMar>
+            <w:vAlign w:val="center"/>
+          </w:tcPr>
+          <w:p>
+            <w:pPr>
+              <w:jc w:val="left"/>
+              <w:spacing w:after="100" w:before="100" w:line="240"/>
+              <w:ind w:firstLine="0" w:left="100" w:right="100"/>
+            </w:pPr>
+            <w:r xmlns:w="http://schemas.openxmlformats.org/wordprocessingml/2006/main" xmlns:wp="http://schemas.openxmlformats.org/drawingml/2006/wordprocessingDrawing" xmlns:r="http://schemas.openxmlformats.org/officeDocument/2006/relationships" xmlns:w14="http://schemas.microsoft.com/office/word/2010/wordml">
+              <w:rPr>
+                <w:rFonts w:ascii="Arial" w:hAnsi="Helvetica" w:eastAsia="Helvetica" w:cs="Helvetica"/>
+                <w:sz w:val="18"/>
+                <w:szCs w:val="18"/>
+                <w:color w:val="000000"/>
+              </w:rPr>
+              <w:t xml:space="preserve">MA</w:t>
+            </w:r>
+          </w:p>
+        </w:tc>
+        <w:tc>
+          <w:tcPr>
+            <w:tcBorders/>
+            <w:shd w:val="clear" w:color="auto" w:fill="FFFFFF"/>
+            <w:tcMar>
+              <w:top w:w="0" w:type="dxa"/>
+              <w:bottom w:w="0" w:type="dxa"/>
+              <w:left w:w="0" w:type="dxa"/>
+              <w:right w:w="0" w:type="dxa"/>
+            </w:tcMar>
+            <w:vAlign w:val="center"/>
+          </w:tcPr>
+          <w:p>
+            <w:pPr>
+              <w:jc w:val="right"/>
+              <w:spacing w:after="100" w:before="100" w:line="240"/>
+              <w:ind w:firstLine="0" w:left="100" w:right="100"/>
+            </w:pPr>
+            <w:r xmlns:w="http://schemas.openxmlformats.org/wordprocessingml/2006/main" xmlns:wp="http://schemas.openxmlformats.org/drawingml/2006/wordprocessingDrawing" xmlns:r="http://schemas.openxmlformats.org/officeDocument/2006/relationships" xmlns:w14="http://schemas.microsoft.com/office/word/2010/wordml">
+              <w:rPr>
+                <w:rFonts w:ascii="Arial" w:hAnsi="Helvetica" w:eastAsia="Helvetica" w:cs="Helvetica"/>
+                <w:sz w:val="18"/>
+                <w:szCs w:val="18"/>
+                <w:color w:val="000000"/>
+              </w:rPr>
+              <w:t xml:space="preserve"/>
+            </w:r>
+          </w:p>
+        </w:tc>
+        <w:tc>
+          <w:tcPr>
+            <w:tcBorders/>
+            <w:shd w:val="clear" w:color="auto" w:fill="FFFFFF"/>
+            <w:tcMar>
+              <w:top w:w="0" w:type="dxa"/>
+              <w:bottom w:w="0" w:type="dxa"/>
+              <w:left w:w="0" w:type="dxa"/>
+              <w:right w:w="0" w:type="dxa"/>
+            </w:tcMar>
+            <w:vAlign w:val="center"/>
+          </w:tcPr>
+          <w:p>
+            <w:pPr>
+              <w:jc w:val="left"/>
+              <w:spacing w:after="100" w:before="100" w:line="240"/>
+              <w:ind w:firstLine="0" w:left="100" w:right="100"/>
+            </w:pPr>
+            <w:r xmlns:w="http://schemas.openxmlformats.org/wordprocessingml/2006/main" xmlns:wp="http://schemas.openxmlformats.org/drawingml/2006/wordprocessingDrawing" xmlns:r="http://schemas.openxmlformats.org/officeDocument/2006/relationships" xmlns:w14="http://schemas.microsoft.com/office/word/2010/wordml">
+              <w:rPr>
+                <w:rFonts w:ascii="Arial" w:hAnsi="Helvetica" w:eastAsia="Helvetica" w:cs="Helvetica"/>
+                <w:sz w:val="18"/>
+                <w:szCs w:val="18"/>
+                <w:color w:val="000000"/>
+              </w:rPr>
+              <w:t xml:space="preserve">mixed northern hardwood and coniferous forest</w:t>
+            </w:r>
+          </w:p>
+        </w:tc>
+      </w:tr>
+      <w:tr>
+        <w:trPr>
+          <w:cantSplit/>
+          <w:trHeight w:val="544" w:hRule="auto"/>
+        </w:trPr>
+        <w:tc>
+          <w:tcPr>
+            <w:tcBorders/>
+            <w:shd w:val="clear" w:color="auto" w:fill="FFFFFF"/>
+            <w:tcMar>
+              <w:top w:w="0" w:type="dxa"/>
+              <w:bottom w:w="0" w:type="dxa"/>
+              <w:left w:w="0" w:type="dxa"/>
+              <w:right w:w="0" w:type="dxa"/>
+            </w:tcMar>
+            <w:vAlign w:val="center"/>
+          </w:tcPr>
+          <w:p>
+            <w:pPr>
+              <w:jc w:val="left"/>
+              <w:spacing w:after="100" w:before="100" w:line="240"/>
+              <w:ind w:firstLine="0" w:left="100" w:right="100"/>
+            </w:pPr>
+            <w:r xmlns:w="http://schemas.openxmlformats.org/wordprocessingml/2006/main" xmlns:wp="http://schemas.openxmlformats.org/drawingml/2006/wordprocessingDrawing" xmlns:r="http://schemas.openxmlformats.org/officeDocument/2006/relationships" xmlns:w14="http://schemas.microsoft.com/office/word/2010/wordml">
+              <w:rPr>
+                <w:rFonts w:ascii="Arial" w:hAnsi="Helvetica" w:eastAsia="Helvetica" w:cs="Helvetica"/>
+                <w:sz w:val="18"/>
+                <w:szCs w:val="18"/>
+                <w:color w:val="000000"/>
+              </w:rPr>
+              <w:t xml:space="preserve"/>
+            </w:r>
+          </w:p>
+        </w:tc>
+        <w:tc>
+          <w:tcPr>
+            <w:tcBorders/>
+            <w:shd w:val="clear" w:color="auto" w:fill="FFFFFF"/>
+            <w:tcMar>
+              <w:top w:w="0" w:type="dxa"/>
+              <w:bottom w:w="0" w:type="dxa"/>
+              <w:left w:w="0" w:type="dxa"/>
+              <w:right w:w="0" w:type="dxa"/>
+            </w:tcMar>
+            <w:vAlign w:val="center"/>
+          </w:tcPr>
+          <w:p>
+            <w:pPr>
+              <w:jc w:val="left"/>
+              <w:spacing w:after="100" w:before="100" w:line="240"/>
+              <w:ind w:firstLine="0" w:left="100" w:right="100"/>
+            </w:pPr>
+            <w:r xmlns:w="http://schemas.openxmlformats.org/wordprocessingml/2006/main" xmlns:wp="http://schemas.openxmlformats.org/drawingml/2006/wordprocessingDrawing" xmlns:r="http://schemas.openxmlformats.org/officeDocument/2006/relationships" xmlns:w14="http://schemas.microsoft.com/office/word/2010/wordml">
+              <w:rPr>
+                <w:rFonts w:ascii="Arial" w:hAnsi="Helvetica" w:eastAsia="Helvetica" w:cs="Helvetica"/>
+                <w:sz w:val="18"/>
+                <w:szCs w:val="18"/>
+                <w:color w:val="000000"/>
+              </w:rPr>
+              <w:t xml:space="preserve">JERC</w:t>
+            </w:r>
+          </w:p>
+        </w:tc>
+        <w:tc>
+          <w:tcPr>
+            <w:tcBorders/>
+            <w:shd w:val="clear" w:color="auto" w:fill="FFFFFF"/>
+            <w:tcMar>
+              <w:top w:w="0" w:type="dxa"/>
+              <w:bottom w:w="0" w:type="dxa"/>
+              <w:left w:w="0" w:type="dxa"/>
+              <w:right w:w="0" w:type="dxa"/>
+            </w:tcMar>
+            <w:vAlign w:val="center"/>
+          </w:tcPr>
+          <w:p>
+            <w:pPr>
+              <w:jc w:val="left"/>
+              <w:spacing w:after="100" w:before="100" w:line="240"/>
+              <w:ind w:firstLine="0" w:left="100" w:right="100"/>
+            </w:pPr>
+            <w:r xmlns:w="http://schemas.openxmlformats.org/wordprocessingml/2006/main" xmlns:wp="http://schemas.openxmlformats.org/drawingml/2006/wordprocessingDrawing" xmlns:r="http://schemas.openxmlformats.org/officeDocument/2006/relationships" xmlns:w14="http://schemas.microsoft.com/office/word/2010/wordml">
+              <w:rPr>
+                <w:rFonts w:ascii="Arial" w:hAnsi="Helvetica" w:eastAsia="Helvetica" w:cs="Helvetica"/>
+                <w:sz w:val="18"/>
+                <w:szCs w:val="18"/>
+                <w:color w:val="000000"/>
+              </w:rPr>
+              <w:t xml:space="preserve"/>
+            </w:r>
+          </w:p>
+        </w:tc>
+        <w:tc>
+          <w:tcPr>
+            <w:tcBorders/>
+            <w:shd w:val="clear" w:color="auto" w:fill="FFFFFF"/>
+            <w:tcMar>
+              <w:top w:w="0" w:type="dxa"/>
+              <w:bottom w:w="0" w:type="dxa"/>
+              <w:left w:w="0" w:type="dxa"/>
+              <w:right w:w="0" w:type="dxa"/>
+            </w:tcMar>
+            <w:vAlign w:val="center"/>
+          </w:tcPr>
+          <w:p>
+            <w:pPr>
+              <w:jc w:val="left"/>
+              <w:spacing w:after="100" w:before="100" w:line="240"/>
+              <w:ind w:firstLine="0" w:left="100" w:right="100"/>
+            </w:pPr>
+            <w:r xmlns:w="http://schemas.openxmlformats.org/wordprocessingml/2006/main" xmlns:wp="http://schemas.openxmlformats.org/drawingml/2006/wordprocessingDrawing" xmlns:r="http://schemas.openxmlformats.org/officeDocument/2006/relationships" xmlns:w14="http://schemas.microsoft.com/office/word/2010/wordml">
+              <w:rPr>
+                <w:rFonts w:ascii="Arial" w:hAnsi="Helvetica" w:eastAsia="Helvetica" w:cs="Helvetica"/>
+                <w:sz w:val="18"/>
+                <w:szCs w:val="18"/>
+                <w:color w:val="000000"/>
+              </w:rPr>
+              <w:t xml:space="preserve"/>
+            </w:r>
+          </w:p>
+        </w:tc>
+        <w:tc>
+          <w:tcPr>
+            <w:tcBorders/>
+            <w:shd w:val="clear" w:color="auto" w:fill="FFFFFF"/>
+            <w:tcMar>
+              <w:top w:w="0" w:type="dxa"/>
+              <w:bottom w:w="0" w:type="dxa"/>
+              <w:left w:w="0" w:type="dxa"/>
+              <w:right w:w="0" w:type="dxa"/>
+            </w:tcMar>
+            <w:vAlign w:val="center"/>
+          </w:tcPr>
+          <w:p>
+            <w:pPr>
+              <w:jc w:val="right"/>
+              <w:spacing w:after="100" w:before="100" w:line="240"/>
+              <w:ind w:firstLine="0" w:left="100" w:right="100"/>
+            </w:pPr>
+            <w:r xmlns:w="http://schemas.openxmlformats.org/wordprocessingml/2006/main" xmlns:wp="http://schemas.openxmlformats.org/drawingml/2006/wordprocessingDrawing" xmlns:r="http://schemas.openxmlformats.org/officeDocument/2006/relationships" xmlns:w14="http://schemas.microsoft.com/office/word/2010/wordml">
+              <w:rPr>
+                <w:rFonts w:ascii="Arial" w:hAnsi="Helvetica" w:eastAsia="Helvetica" w:cs="Helvetica"/>
+                <w:sz w:val="18"/>
+                <w:szCs w:val="18"/>
+                <w:color w:val="000000"/>
+              </w:rPr>
+              <w:t xml:space="preserve"/>
+            </w:r>
+          </w:p>
+        </w:tc>
+        <w:tc>
+          <w:tcPr>
+            <w:tcBorders/>
+            <w:shd w:val="clear" w:color="auto" w:fill="FFFFFF"/>
+            <w:tcMar>
+              <w:top w:w="0" w:type="dxa"/>
+              <w:bottom w:w="0" w:type="dxa"/>
+              <w:left w:w="0" w:type="dxa"/>
+              <w:right w:w="0" w:type="dxa"/>
+            </w:tcMar>
+            <w:vAlign w:val="center"/>
+          </w:tcPr>
+          <w:p>
+            <w:pPr>
+              <w:jc w:val="left"/>
+              <w:spacing w:after="100" w:before="100" w:line="240"/>
+              <w:ind w:firstLine="0" w:left="100" w:right="100"/>
+            </w:pPr>
+            <w:r xmlns:w="http://schemas.openxmlformats.org/wordprocessingml/2006/main" xmlns:wp="http://schemas.openxmlformats.org/drawingml/2006/wordprocessingDrawing" xmlns:r="http://schemas.openxmlformats.org/officeDocument/2006/relationships" xmlns:w14="http://schemas.microsoft.com/office/word/2010/wordml">
+              <w:rPr>
+                <w:rFonts w:ascii="Arial" w:hAnsi="Helvetica" w:eastAsia="Helvetica" w:cs="Helvetica"/>
+                <w:sz w:val="18"/>
+                <w:szCs w:val="18"/>
+                <w:color w:val="000000"/>
+              </w:rPr>
+              <w:t xml:space="preserve"/>
+            </w:r>
+          </w:p>
+        </w:tc>
+      </w:tr>
+      <w:tr>
+        <w:trPr>
+          <w:cantSplit/>
+          <w:trHeight w:val="544" w:hRule="auto"/>
+        </w:trPr>
+        <w:tc>
+          <w:tcPr>
+            <w:tcBorders/>
+            <w:shd w:val="clear" w:color="auto" w:fill="FFFFFF"/>
+            <w:tcMar>
+              <w:top w:w="0" w:type="dxa"/>
+              <w:bottom w:w="0" w:type="dxa"/>
+              <w:left w:w="0" w:type="dxa"/>
+              <w:right w:w="0" w:type="dxa"/>
+            </w:tcMar>
+            <w:vAlign w:val="center"/>
+          </w:tcPr>
+          <w:p>
+            <w:pPr>
+              <w:jc w:val="left"/>
+              <w:spacing w:after="100" w:before="100" w:line="240"/>
+              <w:ind w:firstLine="0" w:left="100" w:right="100"/>
+            </w:pPr>
+            <w:r xmlns:w="http://schemas.openxmlformats.org/wordprocessingml/2006/main" xmlns:wp="http://schemas.openxmlformats.org/drawingml/2006/wordprocessingDrawing" xmlns:r="http://schemas.openxmlformats.org/officeDocument/2006/relationships" xmlns:w14="http://schemas.microsoft.com/office/word/2010/wordml">
+              <w:rPr>
+                <w:rFonts w:ascii="Arial" w:hAnsi="Helvetica" w:eastAsia="Helvetica" w:cs="Helvetica"/>
+                <w:sz w:val="18"/>
+                <w:szCs w:val="18"/>
+                <w:color w:val="000000"/>
+              </w:rPr>
+              <w:t xml:space="preserve"/>
+            </w:r>
+          </w:p>
+        </w:tc>
+        <w:tc>
+          <w:tcPr>
+            <w:tcBorders/>
+            <w:shd w:val="clear" w:color="auto" w:fill="FFFFFF"/>
+            <w:tcMar>
+              <w:top w:w="0" w:type="dxa"/>
+              <w:bottom w:w="0" w:type="dxa"/>
+              <w:left w:w="0" w:type="dxa"/>
+              <w:right w:w="0" w:type="dxa"/>
+            </w:tcMar>
+            <w:vAlign w:val="center"/>
+          </w:tcPr>
+          <w:p>
+            <w:pPr>
+              <w:jc w:val="left"/>
+              <w:spacing w:after="100" w:before="100" w:line="240"/>
+              <w:ind w:firstLine="0" w:left="100" w:right="100"/>
+            </w:pPr>
+            <w:r xmlns:w="http://schemas.openxmlformats.org/wordprocessingml/2006/main" xmlns:wp="http://schemas.openxmlformats.org/drawingml/2006/wordprocessingDrawing" xmlns:r="http://schemas.openxmlformats.org/officeDocument/2006/relationships" xmlns:w14="http://schemas.microsoft.com/office/word/2010/wordml">
+              <w:rPr>
+                <w:rFonts w:ascii="Arial" w:hAnsi="Helvetica" w:eastAsia="Helvetica" w:cs="Helvetica"/>
+                <w:sz w:val="18"/>
+                <w:szCs w:val="18"/>
+                <w:color w:val="000000"/>
+              </w:rPr>
+              <w:t xml:space="preserve">LENO</w:t>
+            </w:r>
+          </w:p>
+        </w:tc>
+        <w:tc>
+          <w:tcPr>
+            <w:tcBorders/>
+            <w:shd w:val="clear" w:color="auto" w:fill="FFFFFF"/>
+            <w:tcMar>
+              <w:top w:w="0" w:type="dxa"/>
+              <w:bottom w:w="0" w:type="dxa"/>
+              <w:left w:w="0" w:type="dxa"/>
+              <w:right w:w="0" w:type="dxa"/>
+            </w:tcMar>
+            <w:vAlign w:val="center"/>
+          </w:tcPr>
+          <w:p>
+            <w:pPr>
+              <w:jc w:val="left"/>
+              <w:spacing w:after="100" w:before="100" w:line="240"/>
+              <w:ind w:firstLine="0" w:left="100" w:right="100"/>
+            </w:pPr>
+            <w:r xmlns:w="http://schemas.openxmlformats.org/wordprocessingml/2006/main" xmlns:wp="http://schemas.openxmlformats.org/drawingml/2006/wordprocessingDrawing" xmlns:r="http://schemas.openxmlformats.org/officeDocument/2006/relationships" xmlns:w14="http://schemas.microsoft.com/office/word/2010/wordml">
+              <w:rPr>
+                <w:rFonts w:ascii="Arial" w:hAnsi="Helvetica" w:eastAsia="Helvetica" w:cs="Helvetica"/>
+                <w:sz w:val="18"/>
+                <w:szCs w:val="18"/>
+                <w:color w:val="000000"/>
+              </w:rPr>
+              <w:t xml:space="preserve"/>
+            </w:r>
+          </w:p>
+        </w:tc>
+        <w:tc>
+          <w:tcPr>
+            <w:tcBorders/>
+            <w:shd w:val="clear" w:color="auto" w:fill="FFFFFF"/>
+            <w:tcMar>
+              <w:top w:w="0" w:type="dxa"/>
+              <w:bottom w:w="0" w:type="dxa"/>
+              <w:left w:w="0" w:type="dxa"/>
+              <w:right w:w="0" w:type="dxa"/>
+            </w:tcMar>
+            <w:vAlign w:val="center"/>
+          </w:tcPr>
+          <w:p>
+            <w:pPr>
+              <w:jc w:val="left"/>
+              <w:spacing w:after="100" w:before="100" w:line="240"/>
+              <w:ind w:firstLine="0" w:left="100" w:right="100"/>
+            </w:pPr>
+            <w:r xmlns:w="http://schemas.openxmlformats.org/wordprocessingml/2006/main" xmlns:wp="http://schemas.openxmlformats.org/drawingml/2006/wordprocessingDrawing" xmlns:r="http://schemas.openxmlformats.org/officeDocument/2006/relationships" xmlns:w14="http://schemas.microsoft.com/office/word/2010/wordml">
+              <w:rPr>
+                <w:rFonts w:ascii="Arial" w:hAnsi="Helvetica" w:eastAsia="Helvetica" w:cs="Helvetica"/>
+                <w:sz w:val="18"/>
+                <w:szCs w:val="18"/>
+                <w:color w:val="000000"/>
+              </w:rPr>
+              <w:t xml:space="preserve"/>
+            </w:r>
+          </w:p>
+        </w:tc>
+        <w:tc>
+          <w:tcPr>
+            <w:tcBorders/>
+            <w:shd w:val="clear" w:color="auto" w:fill="FFFFFF"/>
+            <w:tcMar>
+              <w:top w:w="0" w:type="dxa"/>
+              <w:bottom w:w="0" w:type="dxa"/>
+              <w:left w:w="0" w:type="dxa"/>
+              <w:right w:w="0" w:type="dxa"/>
+            </w:tcMar>
+            <w:vAlign w:val="center"/>
+          </w:tcPr>
+          <w:p>
+            <w:pPr>
+              <w:jc w:val="right"/>
+              <w:spacing w:after="100" w:before="100" w:line="240"/>
+              <w:ind w:firstLine="0" w:left="100" w:right="100"/>
+            </w:pPr>
+            <w:r xmlns:w="http://schemas.openxmlformats.org/wordprocessingml/2006/main" xmlns:wp="http://schemas.openxmlformats.org/drawingml/2006/wordprocessingDrawing" xmlns:r="http://schemas.openxmlformats.org/officeDocument/2006/relationships" xmlns:w14="http://schemas.microsoft.com/office/word/2010/wordml">
+              <w:rPr>
+                <w:rFonts w:ascii="Arial" w:hAnsi="Helvetica" w:eastAsia="Helvetica" w:cs="Helvetica"/>
+                <w:sz w:val="18"/>
+                <w:szCs w:val="18"/>
+                <w:color w:val="000000"/>
+              </w:rPr>
+              <w:t xml:space="preserve"/>
+            </w:r>
+          </w:p>
+        </w:tc>
+        <w:tc>
+          <w:tcPr>
+            <w:tcBorders/>
+            <w:shd w:val="clear" w:color="auto" w:fill="FFFFFF"/>
+            <w:tcMar>
+              <w:top w:w="0" w:type="dxa"/>
+              <w:bottom w:w="0" w:type="dxa"/>
+              <w:left w:w="0" w:type="dxa"/>
+              <w:right w:w="0" w:type="dxa"/>
+            </w:tcMar>
+            <w:vAlign w:val="center"/>
+          </w:tcPr>
+          <w:p>
+            <w:pPr>
+              <w:jc w:val="left"/>
+              <w:spacing w:after="100" w:before="100" w:line="240"/>
+              <w:ind w:firstLine="0" w:left="100" w:right="100"/>
+            </w:pPr>
+            <w:r xmlns:w="http://schemas.openxmlformats.org/wordprocessingml/2006/main" xmlns:wp="http://schemas.openxmlformats.org/drawingml/2006/wordprocessingDrawing" xmlns:r="http://schemas.openxmlformats.org/officeDocument/2006/relationships" xmlns:w14="http://schemas.microsoft.com/office/word/2010/wordml">
+              <w:rPr>
+                <w:rFonts w:ascii="Arial" w:hAnsi="Helvetica" w:eastAsia="Helvetica" w:cs="Helvetica"/>
+                <w:sz w:val="18"/>
+                <w:szCs w:val="18"/>
+                <w:color w:val="000000"/>
+              </w:rPr>
+              <w:t xml:space="preserve"/>
+            </w:r>
+          </w:p>
+        </w:tc>
+      </w:tr>
+      <w:tr>
+        <w:trPr>
+          <w:cantSplit/>
+          <w:trHeight w:val="544" w:hRule="auto"/>
+        </w:trPr>
+        <w:tc>
+          <w:tcPr>
+            <w:tcBorders/>
+            <w:shd w:val="clear" w:color="auto" w:fill="FFFFFF"/>
+            <w:tcMar>
+              <w:top w:w="0" w:type="dxa"/>
+              <w:bottom w:w="0" w:type="dxa"/>
+              <w:left w:w="0" w:type="dxa"/>
+              <w:right w:w="0" w:type="dxa"/>
+            </w:tcMar>
+            <w:vAlign w:val="center"/>
+          </w:tcPr>
+          <w:p>
+            <w:pPr>
+              <w:jc w:val="left"/>
+              <w:spacing w:after="100" w:before="100" w:line="240"/>
+              <w:ind w:firstLine="0" w:left="100" w:right="100"/>
+            </w:pPr>
+            <w:r xmlns:w="http://schemas.openxmlformats.org/wordprocessingml/2006/main" xmlns:wp="http://schemas.openxmlformats.org/drawingml/2006/wordprocessingDrawing" xmlns:r="http://schemas.openxmlformats.org/officeDocument/2006/relationships" xmlns:w14="http://schemas.microsoft.com/office/word/2010/wordml">
+              <w:rPr>
+                <w:rFonts w:ascii="Arial" w:hAnsi="Helvetica" w:eastAsia="Helvetica" w:cs="Helvetica"/>
+                <w:sz w:val="18"/>
+                <w:szCs w:val="18"/>
+                <w:color w:val="000000"/>
+              </w:rPr>
+              <w:t xml:space="preserve"/>
+            </w:r>
+          </w:p>
+        </w:tc>
+        <w:tc>
+          <w:tcPr>
+            <w:tcBorders/>
+            <w:shd w:val="clear" w:color="auto" w:fill="FFFFFF"/>
+            <w:tcMar>
+              <w:top w:w="0" w:type="dxa"/>
+              <w:bottom w:w="0" w:type="dxa"/>
+              <w:left w:w="0" w:type="dxa"/>
+              <w:right w:w="0" w:type="dxa"/>
+            </w:tcMar>
+            <w:vAlign w:val="center"/>
+          </w:tcPr>
+          <w:p>
+            <w:pPr>
+              <w:jc w:val="left"/>
+              <w:spacing w:after="100" w:before="100" w:line="240"/>
+              <w:ind w:firstLine="0" w:left="100" w:right="100"/>
+            </w:pPr>
+            <w:r xmlns:w="http://schemas.openxmlformats.org/wordprocessingml/2006/main" xmlns:wp="http://schemas.openxmlformats.org/drawingml/2006/wordprocessingDrawing" xmlns:r="http://schemas.openxmlformats.org/officeDocument/2006/relationships" xmlns:w14="http://schemas.microsoft.com/office/word/2010/wordml">
+              <w:rPr>
+                <w:rFonts w:ascii="Arial" w:hAnsi="Helvetica" w:eastAsia="Helvetica" w:cs="Helvetica"/>
+                <w:sz w:val="18"/>
+                <w:szCs w:val="18"/>
+                <w:color w:val="000000"/>
+              </w:rPr>
+              <w:t xml:space="preserve">MLBS</w:t>
+            </w:r>
+          </w:p>
+        </w:tc>
+        <w:tc>
+          <w:tcPr>
+            <w:tcBorders/>
+            <w:shd w:val="clear" w:color="auto" w:fill="FFFFFF"/>
+            <w:tcMar>
+              <w:top w:w="0" w:type="dxa"/>
+              <w:bottom w:w="0" w:type="dxa"/>
+              <w:left w:w="0" w:type="dxa"/>
+              <w:right w:w="0" w:type="dxa"/>
+            </w:tcMar>
+            <w:vAlign w:val="center"/>
+          </w:tcPr>
+          <w:p>
+            <w:pPr>
+              <w:jc w:val="left"/>
+              <w:spacing w:after="100" w:before="100" w:line="240"/>
+              <w:ind w:firstLine="0" w:left="100" w:right="100"/>
+            </w:pPr>
+            <w:r xmlns:w="http://schemas.openxmlformats.org/wordprocessingml/2006/main" xmlns:wp="http://schemas.openxmlformats.org/drawingml/2006/wordprocessingDrawing" xmlns:r="http://schemas.openxmlformats.org/officeDocument/2006/relationships" xmlns:w14="http://schemas.microsoft.com/office/word/2010/wordml">
+              <w:rPr>
+                <w:rFonts w:ascii="Arial" w:hAnsi="Helvetica" w:eastAsia="Helvetica" w:cs="Helvetica"/>
+                <w:sz w:val="18"/>
+                <w:szCs w:val="18"/>
+                <w:color w:val="000000"/>
+              </w:rPr>
+              <w:t xml:space="preserve"/>
+            </w:r>
+          </w:p>
+        </w:tc>
+        <w:tc>
+          <w:tcPr>
+            <w:tcBorders/>
+            <w:shd w:val="clear" w:color="auto" w:fill="FFFFFF"/>
+            <w:tcMar>
+              <w:top w:w="0" w:type="dxa"/>
+              <w:bottom w:w="0" w:type="dxa"/>
+              <w:left w:w="0" w:type="dxa"/>
+              <w:right w:w="0" w:type="dxa"/>
+            </w:tcMar>
+            <w:vAlign w:val="center"/>
+          </w:tcPr>
+          <w:p>
+            <w:pPr>
+              <w:jc w:val="left"/>
+              <w:spacing w:after="100" w:before="100" w:line="240"/>
+              <w:ind w:firstLine="0" w:left="100" w:right="100"/>
+            </w:pPr>
+            <w:r xmlns:w="http://schemas.openxmlformats.org/wordprocessingml/2006/main" xmlns:wp="http://schemas.openxmlformats.org/drawingml/2006/wordprocessingDrawing" xmlns:r="http://schemas.openxmlformats.org/officeDocument/2006/relationships" xmlns:w14="http://schemas.microsoft.com/office/word/2010/wordml">
+              <w:rPr>
+                <w:rFonts w:ascii="Arial" w:hAnsi="Helvetica" w:eastAsia="Helvetica" w:cs="Helvetica"/>
+                <w:sz w:val="18"/>
+                <w:szCs w:val="18"/>
+                <w:color w:val="000000"/>
+              </w:rPr>
+              <w:t xml:space="preserve"/>
+            </w:r>
+          </w:p>
+        </w:tc>
+        <w:tc>
+          <w:tcPr>
+            <w:tcBorders/>
+            <w:shd w:val="clear" w:color="auto" w:fill="FFFFFF"/>
+            <w:tcMar>
+              <w:top w:w="0" w:type="dxa"/>
+              <w:bottom w:w="0" w:type="dxa"/>
+              <w:left w:w="0" w:type="dxa"/>
+              <w:right w:w="0" w:type="dxa"/>
+            </w:tcMar>
+            <w:vAlign w:val="center"/>
+          </w:tcPr>
+          <w:p>
+            <w:pPr>
+              <w:jc w:val="right"/>
+              <w:spacing w:after="100" w:before="100" w:line="240"/>
+              <w:ind w:firstLine="0" w:left="100" w:right="100"/>
+            </w:pPr>
+            <w:r xmlns:w="http://schemas.openxmlformats.org/wordprocessingml/2006/main" xmlns:wp="http://schemas.openxmlformats.org/drawingml/2006/wordprocessingDrawing" xmlns:r="http://schemas.openxmlformats.org/officeDocument/2006/relationships" xmlns:w14="http://schemas.microsoft.com/office/word/2010/wordml">
+              <w:rPr>
+                <w:rFonts w:ascii="Arial" w:hAnsi="Helvetica" w:eastAsia="Helvetica" w:cs="Helvetica"/>
+                <w:sz w:val="18"/>
+                <w:szCs w:val="18"/>
+                <w:color w:val="000000"/>
+              </w:rPr>
+              <w:t xml:space="preserve"/>
+            </w:r>
+          </w:p>
+        </w:tc>
+        <w:tc>
+          <w:tcPr>
+            <w:tcBorders/>
+            <w:shd w:val="clear" w:color="auto" w:fill="FFFFFF"/>
+            <w:tcMar>
+              <w:top w:w="0" w:type="dxa"/>
+              <w:bottom w:w="0" w:type="dxa"/>
+              <w:left w:w="0" w:type="dxa"/>
+              <w:right w:w="0" w:type="dxa"/>
+            </w:tcMar>
+            <w:vAlign w:val="center"/>
+          </w:tcPr>
+          <w:p>
+            <w:pPr>
+              <w:jc w:val="left"/>
+              <w:spacing w:after="100" w:before="100" w:line="240"/>
+              <w:ind w:firstLine="0" w:left="100" w:right="100"/>
+            </w:pPr>
+            <w:r xmlns:w="http://schemas.openxmlformats.org/wordprocessingml/2006/main" xmlns:wp="http://schemas.openxmlformats.org/drawingml/2006/wordprocessingDrawing" xmlns:r="http://schemas.openxmlformats.org/officeDocument/2006/relationships" xmlns:w14="http://schemas.microsoft.com/office/word/2010/wordml">
+              <w:rPr>
+                <w:rFonts w:ascii="Arial" w:hAnsi="Helvetica" w:eastAsia="Helvetica" w:cs="Helvetica"/>
+                <w:sz w:val="18"/>
+                <w:szCs w:val="18"/>
+                <w:color w:val="000000"/>
+              </w:rPr>
+              <w:t xml:space="preserve"/>
+            </w:r>
+          </w:p>
+        </w:tc>
+      </w:tr>
+      <w:tr>
+        <w:trPr>
+          <w:cantSplit/>
+          <w:trHeight w:val="544" w:hRule="auto"/>
+        </w:trPr>
+        <w:tc>
+          <w:tcPr>
+            <w:tcBorders/>
+            <w:shd w:val="clear" w:color="auto" w:fill="FFFFFF"/>
+            <w:tcMar>
+              <w:top w:w="0" w:type="dxa"/>
+              <w:bottom w:w="0" w:type="dxa"/>
+              <w:left w:w="0" w:type="dxa"/>
+              <w:right w:w="0" w:type="dxa"/>
+            </w:tcMar>
+            <w:vAlign w:val="center"/>
+          </w:tcPr>
+          <w:p>
+            <w:pPr>
+              <w:jc w:val="left"/>
+              <w:spacing w:after="100" w:before="100" w:line="240"/>
+              <w:ind w:firstLine="0" w:left="100" w:right="100"/>
+            </w:pPr>
+            <w:r xmlns:w="http://schemas.openxmlformats.org/wordprocessingml/2006/main" xmlns:wp="http://schemas.openxmlformats.org/drawingml/2006/wordprocessingDrawing" xmlns:r="http://schemas.openxmlformats.org/officeDocument/2006/relationships" xmlns:w14="http://schemas.microsoft.com/office/word/2010/wordml">
+              <w:rPr>
+                <w:rFonts w:ascii="Arial" w:hAnsi="Helvetica" w:eastAsia="Helvetica" w:cs="Helvetica"/>
+                <w:sz w:val="18"/>
+                <w:szCs w:val="18"/>
+                <w:color w:val="000000"/>
+              </w:rPr>
+              <w:t xml:space="preserve"/>
+            </w:r>
+          </w:p>
+        </w:tc>
+        <w:tc>
+          <w:tcPr>
+            <w:tcBorders/>
+            <w:shd w:val="clear" w:color="auto" w:fill="FFFFFF"/>
+            <w:tcMar>
+              <w:top w:w="0" w:type="dxa"/>
+              <w:bottom w:w="0" w:type="dxa"/>
+              <w:left w:w="0" w:type="dxa"/>
+              <w:right w:w="0" w:type="dxa"/>
+            </w:tcMar>
+            <w:vAlign w:val="center"/>
+          </w:tcPr>
+          <w:p>
+            <w:pPr>
+              <w:jc w:val="left"/>
+              <w:spacing w:after="100" w:before="100" w:line="240"/>
+              <w:ind w:firstLine="0" w:left="100" w:right="100"/>
+            </w:pPr>
+            <w:r xmlns:w="http://schemas.openxmlformats.org/wordprocessingml/2006/main" xmlns:wp="http://schemas.openxmlformats.org/drawingml/2006/wordprocessingDrawing" xmlns:r="http://schemas.openxmlformats.org/officeDocument/2006/relationships" xmlns:w14="http://schemas.microsoft.com/office/word/2010/wordml">
+              <w:rPr>
+                <w:rFonts w:ascii="Arial" w:hAnsi="Helvetica" w:eastAsia="Helvetica" w:cs="Helvetica"/>
+                <w:sz w:val="18"/>
+                <w:szCs w:val="18"/>
+                <w:color w:val="000000"/>
+              </w:rPr>
+              <w:t xml:space="preserve">ORNL</w:t>
+            </w:r>
+          </w:p>
+        </w:tc>
+        <w:tc>
+          <w:tcPr>
+            <w:tcBorders/>
+            <w:shd w:val="clear" w:color="auto" w:fill="FFFFFF"/>
+            <w:tcMar>
+              <w:top w:w="0" w:type="dxa"/>
+              <w:bottom w:w="0" w:type="dxa"/>
+              <w:left w:w="0" w:type="dxa"/>
+              <w:right w:w="0" w:type="dxa"/>
+            </w:tcMar>
+            <w:vAlign w:val="center"/>
+          </w:tcPr>
+          <w:p>
+            <w:pPr>
+              <w:jc w:val="left"/>
+              <w:spacing w:after="100" w:before="100" w:line="240"/>
+              <w:ind w:firstLine="0" w:left="100" w:right="100"/>
+            </w:pPr>
+            <w:r xmlns:w="http://schemas.openxmlformats.org/wordprocessingml/2006/main" xmlns:wp="http://schemas.openxmlformats.org/drawingml/2006/wordprocessingDrawing" xmlns:r="http://schemas.openxmlformats.org/officeDocument/2006/relationships" xmlns:w14="http://schemas.microsoft.com/office/word/2010/wordml">
+              <w:rPr>
+                <w:rFonts w:ascii="Arial" w:hAnsi="Helvetica" w:eastAsia="Helvetica" w:cs="Helvetica"/>
+                <w:sz w:val="18"/>
+                <w:szCs w:val="18"/>
+                <w:color w:val="000000"/>
+              </w:rPr>
+              <w:t xml:space="preserve"/>
+            </w:r>
+          </w:p>
+        </w:tc>
+        <w:tc>
+          <w:tcPr>
+            <w:tcBorders/>
+            <w:shd w:val="clear" w:color="auto" w:fill="FFFFFF"/>
+            <w:tcMar>
+              <w:top w:w="0" w:type="dxa"/>
+              <w:bottom w:w="0" w:type="dxa"/>
+              <w:left w:w="0" w:type="dxa"/>
+              <w:right w:w="0" w:type="dxa"/>
+            </w:tcMar>
+            <w:vAlign w:val="center"/>
+          </w:tcPr>
+          <w:p>
+            <w:pPr>
+              <w:jc w:val="left"/>
+              <w:spacing w:after="100" w:before="100" w:line="240"/>
+              <w:ind w:firstLine="0" w:left="100" w:right="100"/>
+            </w:pPr>
+            <w:r xmlns:w="http://schemas.openxmlformats.org/wordprocessingml/2006/main" xmlns:wp="http://schemas.openxmlformats.org/drawingml/2006/wordprocessingDrawing" xmlns:r="http://schemas.openxmlformats.org/officeDocument/2006/relationships" xmlns:w14="http://schemas.microsoft.com/office/word/2010/wordml">
+              <w:rPr>
+                <w:rFonts w:ascii="Arial" w:hAnsi="Helvetica" w:eastAsia="Helvetica" w:cs="Helvetica"/>
+                <w:sz w:val="18"/>
+                <w:szCs w:val="18"/>
+                <w:color w:val="000000"/>
+              </w:rPr>
+              <w:t xml:space="preserve"/>
+            </w:r>
+          </w:p>
+        </w:tc>
+        <w:tc>
+          <w:tcPr>
+            <w:tcBorders/>
+            <w:shd w:val="clear" w:color="auto" w:fill="FFFFFF"/>
+            <w:tcMar>
+              <w:top w:w="0" w:type="dxa"/>
+              <w:bottom w:w="0" w:type="dxa"/>
+              <w:left w:w="0" w:type="dxa"/>
+              <w:right w:w="0" w:type="dxa"/>
+            </w:tcMar>
+            <w:vAlign w:val="center"/>
+          </w:tcPr>
+          <w:p>
+            <w:pPr>
+              <w:jc w:val="right"/>
+              <w:spacing w:after="100" w:before="100" w:line="240"/>
+              <w:ind w:firstLine="0" w:left="100" w:right="100"/>
+            </w:pPr>
+            <w:r xmlns:w="http://schemas.openxmlformats.org/wordprocessingml/2006/main" xmlns:wp="http://schemas.openxmlformats.org/drawingml/2006/wordprocessingDrawing" xmlns:r="http://schemas.openxmlformats.org/officeDocument/2006/relationships" xmlns:w14="http://schemas.microsoft.com/office/word/2010/wordml">
+              <w:rPr>
+                <w:rFonts w:ascii="Arial" w:hAnsi="Helvetica" w:eastAsia="Helvetica" w:cs="Helvetica"/>
+                <w:sz w:val="18"/>
+                <w:szCs w:val="18"/>
+                <w:color w:val="000000"/>
+              </w:rPr>
+              <w:t xml:space="preserve"/>
+            </w:r>
+          </w:p>
+        </w:tc>
+        <w:tc>
+          <w:tcPr>
+            <w:tcBorders/>
+            <w:shd w:val="clear" w:color="auto" w:fill="FFFFFF"/>
+            <w:tcMar>
+              <w:top w:w="0" w:type="dxa"/>
+              <w:bottom w:w="0" w:type="dxa"/>
+              <w:left w:w="0" w:type="dxa"/>
+              <w:right w:w="0" w:type="dxa"/>
+            </w:tcMar>
+            <w:vAlign w:val="center"/>
+          </w:tcPr>
+          <w:p>
+            <w:pPr>
+              <w:jc w:val="left"/>
+              <w:spacing w:after="100" w:before="100" w:line="240"/>
+              <w:ind w:firstLine="0" w:left="100" w:right="100"/>
+            </w:pPr>
+            <w:r xmlns:w="http://schemas.openxmlformats.org/wordprocessingml/2006/main" xmlns:wp="http://schemas.openxmlformats.org/drawingml/2006/wordprocessingDrawing" xmlns:r="http://schemas.openxmlformats.org/officeDocument/2006/relationships" xmlns:w14="http://schemas.microsoft.com/office/word/2010/wordml">
+              <w:rPr>
+                <w:rFonts w:ascii="Arial" w:hAnsi="Helvetica" w:eastAsia="Helvetica" w:cs="Helvetica"/>
+                <w:sz w:val="18"/>
+                <w:szCs w:val="18"/>
+                <w:color w:val="000000"/>
+              </w:rPr>
+              <w:t xml:space="preserve"/>
+            </w:r>
+          </w:p>
+        </w:tc>
+      </w:tr>
+      <w:tr>
+        <w:trPr>
+          <w:cantSplit/>
+          <w:trHeight w:val="580" w:hRule="auto"/>
+        </w:trPr>
+        <w:tc>
+          <w:tcPr>
+            <w:tcBorders/>
+            <w:shd w:val="clear" w:color="auto" w:fill="FFFFFF"/>
+            <w:tcMar>
+              <w:top w:w="0" w:type="dxa"/>
+              <w:bottom w:w="0" w:type="dxa"/>
+              <w:left w:w="0" w:type="dxa"/>
+              <w:right w:w="0" w:type="dxa"/>
+            </w:tcMar>
+            <w:vAlign w:val="center"/>
+          </w:tcPr>
+          <w:p>
+            <w:pPr>
+              <w:jc w:val="left"/>
+              <w:spacing w:after="100" w:before="100" w:line="240"/>
+              <w:ind w:firstLine="0" w:left="100" w:right="100"/>
+            </w:pPr>
+            <w:r xmlns:w="http://schemas.openxmlformats.org/wordprocessingml/2006/main" xmlns:wp="http://schemas.openxmlformats.org/drawingml/2006/wordprocessingDrawing" xmlns:r="http://schemas.openxmlformats.org/officeDocument/2006/relationships" xmlns:w14="http://schemas.microsoft.com/office/word/2010/wordml">
+              <w:rPr>
+                <w:rFonts w:ascii="Arial" w:hAnsi="Helvetica" w:eastAsia="Helvetica" w:cs="Helvetica"/>
+                <w:sz w:val="18"/>
+                <w:szCs w:val="18"/>
+                <w:color w:val="000000"/>
+              </w:rPr>
+              <w:t xml:space="preserve"/>
+            </w:r>
+          </w:p>
+        </w:tc>
+        <w:tc>
+          <w:tcPr>
+            <w:tcBorders/>
+            <w:shd w:val="clear" w:color="auto" w:fill="FFFFFF"/>
+            <w:tcMar>
+              <w:top w:w="0" w:type="dxa"/>
+              <w:bottom w:w="0" w:type="dxa"/>
+              <w:left w:w="0" w:type="dxa"/>
+              <w:right w:w="0" w:type="dxa"/>
+            </w:tcMar>
+            <w:vAlign w:val="center"/>
+          </w:tcPr>
+          <w:p>
+            <w:pPr>
+              <w:jc w:val="left"/>
+              <w:spacing w:after="100" w:before="100" w:line="240"/>
+              <w:ind w:firstLine="0" w:left="100" w:right="100"/>
+            </w:pPr>
+            <w:r xmlns:w="http://schemas.openxmlformats.org/wordprocessingml/2006/main" xmlns:wp="http://schemas.openxmlformats.org/drawingml/2006/wordprocessingDrawing" xmlns:r="http://schemas.openxmlformats.org/officeDocument/2006/relationships" xmlns:w14="http://schemas.microsoft.com/office/word/2010/wordml">
+              <w:rPr>
+                <w:rFonts w:ascii="Arial" w:hAnsi="Helvetica" w:eastAsia="Helvetica" w:cs="Helvetica"/>
+                <w:sz w:val="18"/>
+                <w:szCs w:val="18"/>
+                <w:color w:val="000000"/>
+              </w:rPr>
+              <w:t xml:space="preserve">OSBS</w:t>
+            </w:r>
+          </w:p>
+        </w:tc>
+        <w:tc>
+          <w:tcPr>
+            <w:tcBorders/>
+            <w:shd w:val="clear" w:color="auto" w:fill="FFFFFF"/>
+            <w:tcMar>
+              <w:top w:w="0" w:type="dxa"/>
+              <w:bottom w:w="0" w:type="dxa"/>
+              <w:left w:w="0" w:type="dxa"/>
+              <w:right w:w="0" w:type="dxa"/>
+            </w:tcMar>
+            <w:vAlign w:val="center"/>
+          </w:tcPr>
+          <w:p>
+            <w:pPr>
+              <w:jc w:val="left"/>
+              <w:spacing w:after="100" w:before="100" w:line="240"/>
+              <w:ind w:firstLine="0" w:left="100" w:right="100"/>
+            </w:pPr>
+            <w:r xmlns:w="http://schemas.openxmlformats.org/wordprocessingml/2006/main" xmlns:wp="http://schemas.openxmlformats.org/drawingml/2006/wordprocessingDrawing" xmlns:r="http://schemas.openxmlformats.org/officeDocument/2006/relationships" xmlns:w14="http://schemas.microsoft.com/office/word/2010/wordml">
+              <w:rPr>
+                <w:rFonts w:ascii="Arial" w:hAnsi="Helvetica" w:eastAsia="Helvetica" w:cs="Helvetica"/>
+                <w:sz w:val="18"/>
+                <w:szCs w:val="18"/>
+                <w:color w:val="000000"/>
+              </w:rPr>
+              <w:t xml:space="preserve">Ordway-Swisher Biological Station</w:t>
+            </w:r>
+          </w:p>
+        </w:tc>
+        <w:tc>
+          <w:tcPr>
+            <w:tcBorders/>
+            <w:shd w:val="clear" w:color="auto" w:fill="FFFFFF"/>
+            <w:tcMar>
+              <w:top w:w="0" w:type="dxa"/>
+              <w:bottom w:w="0" w:type="dxa"/>
+              <w:left w:w="0" w:type="dxa"/>
+              <w:right w:w="0" w:type="dxa"/>
+            </w:tcMar>
+            <w:vAlign w:val="center"/>
+          </w:tcPr>
+          <w:p>
+            <w:pPr>
+              <w:jc w:val="left"/>
+              <w:spacing w:after="100" w:before="100" w:line="240"/>
+              <w:ind w:firstLine="0" w:left="100" w:right="100"/>
+            </w:pPr>
+            <w:r xmlns:w="http://schemas.openxmlformats.org/wordprocessingml/2006/main" xmlns:wp="http://schemas.openxmlformats.org/drawingml/2006/wordprocessingDrawing" xmlns:r="http://schemas.openxmlformats.org/officeDocument/2006/relationships" xmlns:w14="http://schemas.microsoft.com/office/word/2010/wordml">
+              <w:rPr>
+                <w:rFonts w:ascii="Arial" w:hAnsi="Helvetica" w:eastAsia="Helvetica" w:cs="Helvetica"/>
+                <w:sz w:val="18"/>
+                <w:szCs w:val="18"/>
+                <w:color w:val="000000"/>
+              </w:rPr>
+              <w:t xml:space="preserve">FL</w:t>
+            </w:r>
+          </w:p>
+        </w:tc>
+        <w:tc>
+          <w:tcPr>
+            <w:tcBorders/>
+            <w:shd w:val="clear" w:color="auto" w:fill="FFFFFF"/>
+            <w:tcMar>
+              <w:top w:w="0" w:type="dxa"/>
+              <w:bottom w:w="0" w:type="dxa"/>
+              <w:left w:w="0" w:type="dxa"/>
+              <w:right w:w="0" w:type="dxa"/>
+            </w:tcMar>
+            <w:vAlign w:val="center"/>
+          </w:tcPr>
+          <w:p>
+            <w:pPr>
+              <w:jc w:val="right"/>
+              <w:spacing w:after="100" w:before="100" w:line="240"/>
+              <w:ind w:firstLine="0" w:left="100" w:right="100"/>
+            </w:pPr>
+            <w:r xmlns:w="http://schemas.openxmlformats.org/wordprocessingml/2006/main" xmlns:wp="http://schemas.openxmlformats.org/drawingml/2006/wordprocessingDrawing" xmlns:r="http://schemas.openxmlformats.org/officeDocument/2006/relationships" xmlns:w14="http://schemas.microsoft.com/office/word/2010/wordml">
+              <w:rPr>
+                <w:rFonts w:ascii="Arial" w:hAnsi="Helvetica" w:eastAsia="Helvetica" w:cs="Helvetica"/>
+                <w:sz w:val="18"/>
+                <w:szCs w:val="18"/>
+                <w:color w:val="000000"/>
+              </w:rPr>
+              <w:t xml:space="preserve"/>
+            </w:r>
+          </w:p>
+        </w:tc>
+        <w:tc>
+          <w:tcPr>
+            <w:tcBorders/>
+            <w:shd w:val="clear" w:color="auto" w:fill="FFFFFF"/>
+            <w:tcMar>
+              <w:top w:w="0" w:type="dxa"/>
+              <w:bottom w:w="0" w:type="dxa"/>
+              <w:left w:w="0" w:type="dxa"/>
+              <w:right w:w="0" w:type="dxa"/>
+            </w:tcMar>
+            <w:vAlign w:val="center"/>
+          </w:tcPr>
+          <w:p>
+            <w:pPr>
+              <w:jc w:val="left"/>
+              <w:spacing w:after="100" w:before="100" w:line="240"/>
+              <w:ind w:firstLine="0" w:left="100" w:right="100"/>
+            </w:pPr>
+            <w:r xmlns:w="http://schemas.openxmlformats.org/wordprocessingml/2006/main" xmlns:wp="http://schemas.openxmlformats.org/drawingml/2006/wordprocessingDrawing" xmlns:r="http://schemas.openxmlformats.org/officeDocument/2006/relationships" xmlns:w14="http://schemas.microsoft.com/office/word/2010/wordml">
+              <w:rPr>
+                <w:rFonts w:ascii="Arial" w:hAnsi="Helvetica" w:eastAsia="Helvetica" w:cs="Helvetica"/>
+                <w:sz w:val="18"/>
+                <w:szCs w:val="18"/>
+                <w:color w:val="000000"/>
+              </w:rPr>
+              <w:t xml:space="preserve">subtropical longleaf pine savanna</w:t>
+            </w:r>
+          </w:p>
+        </w:tc>
+      </w:tr>
+      <w:tr>
+        <w:trPr>
+          <w:cantSplit/>
+          <w:trHeight w:val="580" w:hRule="auto"/>
+        </w:trPr>
+        <w:tc>
+          <w:tcPr>
+            <w:tcBorders/>
+            <w:shd w:val="clear" w:color="auto" w:fill="FFFFFF"/>
+            <w:tcMar>
+              <w:top w:w="0" w:type="dxa"/>
+              <w:bottom w:w="0" w:type="dxa"/>
+              <w:left w:w="0" w:type="dxa"/>
+              <w:right w:w="0" w:type="dxa"/>
+            </w:tcMar>
+            <w:vAlign w:val="center"/>
+          </w:tcPr>
+          <w:p>
+            <w:pPr>
+              <w:jc w:val="left"/>
+              <w:spacing w:after="100" w:before="100" w:line="240"/>
+              <w:ind w:firstLine="0" w:left="100" w:right="100"/>
+            </w:pPr>
+            <w:r xmlns:w="http://schemas.openxmlformats.org/wordprocessingml/2006/main" xmlns:wp="http://schemas.openxmlformats.org/drawingml/2006/wordprocessingDrawing" xmlns:r="http://schemas.openxmlformats.org/officeDocument/2006/relationships" xmlns:w14="http://schemas.microsoft.com/office/word/2010/wordml">
+              <w:rPr>
+                <w:rFonts w:ascii="Arial" w:hAnsi="Helvetica" w:eastAsia="Helvetica" w:cs="Helvetica"/>
+                <w:sz w:val="18"/>
+                <w:szCs w:val="18"/>
+                <w:color w:val="000000"/>
+              </w:rPr>
+              <w:t xml:space="preserve"/>
+            </w:r>
+          </w:p>
+        </w:tc>
+        <w:tc>
+          <w:tcPr>
+            <w:tcBorders/>
+            <w:shd w:val="clear" w:color="auto" w:fill="FFFFFF"/>
+            <w:tcMar>
+              <w:top w:w="0" w:type="dxa"/>
+              <w:bottom w:w="0" w:type="dxa"/>
+              <w:left w:w="0" w:type="dxa"/>
+              <w:right w:w="0" w:type="dxa"/>
+            </w:tcMar>
+            <w:vAlign w:val="center"/>
+          </w:tcPr>
+          <w:p>
+            <w:pPr>
+              <w:jc w:val="left"/>
+              <w:spacing w:after="100" w:before="100" w:line="240"/>
+              <w:ind w:firstLine="0" w:left="100" w:right="100"/>
+            </w:pPr>
+            <w:r xmlns:w="http://schemas.openxmlformats.org/wordprocessingml/2006/main" xmlns:wp="http://schemas.openxmlformats.org/drawingml/2006/wordprocessingDrawing" xmlns:r="http://schemas.openxmlformats.org/officeDocument/2006/relationships" xmlns:w14="http://schemas.microsoft.com/office/word/2010/wordml">
+              <w:rPr>
+                <w:rFonts w:ascii="Arial" w:hAnsi="Helvetica" w:eastAsia="Helvetica" w:cs="Helvetica"/>
+                <w:sz w:val="18"/>
+                <w:szCs w:val="18"/>
+                <w:color w:val="000000"/>
+              </w:rPr>
+              <w:t xml:space="preserve">PUUM</w:t>
+            </w:r>
+          </w:p>
+        </w:tc>
+        <w:tc>
+          <w:tcPr>
+            <w:tcBorders/>
+            <w:shd w:val="clear" w:color="auto" w:fill="FFFFFF"/>
+            <w:tcMar>
+              <w:top w:w="0" w:type="dxa"/>
+              <w:bottom w:w="0" w:type="dxa"/>
+              <w:left w:w="0" w:type="dxa"/>
+              <w:right w:w="0" w:type="dxa"/>
+            </w:tcMar>
+            <w:vAlign w:val="center"/>
+          </w:tcPr>
+          <w:p>
+            <w:pPr>
+              <w:jc w:val="left"/>
+              <w:spacing w:after="100" w:before="100" w:line="240"/>
+              <w:ind w:firstLine="0" w:left="100" w:right="100"/>
+            </w:pPr>
+            <w:r xmlns:w="http://schemas.openxmlformats.org/wordprocessingml/2006/main" xmlns:wp="http://schemas.openxmlformats.org/drawingml/2006/wordprocessingDrawing" xmlns:r="http://schemas.openxmlformats.org/officeDocument/2006/relationships" xmlns:w14="http://schemas.microsoft.com/office/word/2010/wordml">
+              <w:rPr>
+                <w:rFonts w:ascii="Arial" w:hAnsi="Helvetica" w:eastAsia="Helvetica" w:cs="Helvetica"/>
+                <w:sz w:val="18"/>
+                <w:szCs w:val="18"/>
+                <w:color w:val="000000"/>
+              </w:rPr>
+              <w:t xml:space="preserve">Pu&lt;d4&gt;u Maka&lt;d4&gt;ala Natural Area Reserve</w:t>
+            </w:r>
+          </w:p>
+        </w:tc>
+        <w:tc>
+          <w:tcPr>
+            <w:tcBorders/>
+            <w:shd w:val="clear" w:color="auto" w:fill="FFFFFF"/>
+            <w:tcMar>
+              <w:top w:w="0" w:type="dxa"/>
+              <w:bottom w:w="0" w:type="dxa"/>
+              <w:left w:w="0" w:type="dxa"/>
+              <w:right w:w="0" w:type="dxa"/>
+            </w:tcMar>
+            <w:vAlign w:val="center"/>
+          </w:tcPr>
+          <w:p>
+            <w:pPr>
+              <w:jc w:val="left"/>
+              <w:spacing w:after="100" w:before="100" w:line="240"/>
+              <w:ind w:firstLine="0" w:left="100" w:right="100"/>
+            </w:pPr>
+            <w:r xmlns:w="http://schemas.openxmlformats.org/wordprocessingml/2006/main" xmlns:wp="http://schemas.openxmlformats.org/drawingml/2006/wordprocessingDrawing" xmlns:r="http://schemas.openxmlformats.org/officeDocument/2006/relationships" xmlns:w14="http://schemas.microsoft.com/office/word/2010/wordml">
+              <w:rPr>
+                <w:rFonts w:ascii="Arial" w:hAnsi="Helvetica" w:eastAsia="Helvetica" w:cs="Helvetica"/>
+                <w:sz w:val="18"/>
+                <w:szCs w:val="18"/>
+                <w:color w:val="000000"/>
+              </w:rPr>
+              <w:t xml:space="preserve">HI</w:t>
+            </w:r>
+          </w:p>
+        </w:tc>
+        <w:tc>
+          <w:tcPr>
+            <w:tcBorders/>
+            <w:shd w:val="clear" w:color="auto" w:fill="FFFFFF"/>
+            <w:tcMar>
+              <w:top w:w="0" w:type="dxa"/>
+              <w:bottom w:w="0" w:type="dxa"/>
+              <w:left w:w="0" w:type="dxa"/>
+              <w:right w:w="0" w:type="dxa"/>
+            </w:tcMar>
+            <w:vAlign w:val="center"/>
+          </w:tcPr>
+          <w:p>
+            <w:pPr>
+              <w:jc w:val="right"/>
+              <w:spacing w:after="100" w:before="100" w:line="240"/>
+              <w:ind w:firstLine="0" w:left="100" w:right="100"/>
+            </w:pPr>
+            <w:r xmlns:w="http://schemas.openxmlformats.org/wordprocessingml/2006/main" xmlns:wp="http://schemas.openxmlformats.org/drawingml/2006/wordprocessingDrawing" xmlns:r="http://schemas.openxmlformats.org/officeDocument/2006/relationships" xmlns:w14="http://schemas.microsoft.com/office/word/2010/wordml">
+              <w:rPr>
+                <w:rFonts w:ascii="Arial" w:hAnsi="Helvetica" w:eastAsia="Helvetica" w:cs="Helvetica"/>
+                <w:sz w:val="18"/>
+                <w:szCs w:val="18"/>
+                <w:color w:val="000000"/>
+              </w:rPr>
+              <w:t xml:space="preserve"/>
+            </w:r>
+          </w:p>
+        </w:tc>
+        <w:tc>
+          <w:tcPr>
+            <w:tcBorders/>
+            <w:shd w:val="clear" w:color="auto" w:fill="FFFFFF"/>
+            <w:tcMar>
+              <w:top w:w="0" w:type="dxa"/>
+              <w:bottom w:w="0" w:type="dxa"/>
+              <w:left w:w="0" w:type="dxa"/>
+              <w:right w:w="0" w:type="dxa"/>
+            </w:tcMar>
+            <w:vAlign w:val="center"/>
+          </w:tcPr>
+          <w:p>
+            <w:pPr>
+              <w:jc w:val="left"/>
+              <w:spacing w:after="100" w:before="100" w:line="240"/>
+              <w:ind w:firstLine="0" w:left="100" w:right="100"/>
+            </w:pPr>
+            <w:r xmlns:w="http://schemas.openxmlformats.org/wordprocessingml/2006/main" xmlns:wp="http://schemas.openxmlformats.org/drawingml/2006/wordprocessingDrawing" xmlns:r="http://schemas.openxmlformats.org/officeDocument/2006/relationships" xmlns:w14="http://schemas.microsoft.com/office/word/2010/wordml">
+              <w:rPr>
+                <w:rFonts w:ascii="Arial" w:hAnsi="Helvetica" w:eastAsia="Helvetica" w:cs="Helvetica"/>
+                <w:sz w:val="18"/>
+                <w:szCs w:val="18"/>
+                <w:color w:val="000000"/>
+              </w:rPr>
+              <w:t xml:space="preserve">tropical montane broadleaf evergreen forest</w:t>
+            </w:r>
+          </w:p>
+        </w:tc>
+      </w:tr>
+      <w:tr>
+        <w:trPr>
+          <w:cantSplit/>
+          <w:trHeight w:val="580" w:hRule="auto"/>
+        </w:trPr>
+        <w:tc>
+          <w:tcPr>
+            <w:tcBorders/>
+            <w:shd w:val="clear" w:color="auto" w:fill="FFFFFF"/>
+            <w:tcMar>
+              <w:top w:w="0" w:type="dxa"/>
+              <w:bottom w:w="0" w:type="dxa"/>
+              <w:left w:w="0" w:type="dxa"/>
+              <w:right w:w="0" w:type="dxa"/>
+            </w:tcMar>
+            <w:vAlign w:val="center"/>
+          </w:tcPr>
+          <w:p>
+            <w:pPr>
+              <w:jc w:val="left"/>
+              <w:spacing w:after="100" w:before="100" w:line="240"/>
+              <w:ind w:firstLine="0" w:left="100" w:right="100"/>
+            </w:pPr>
+            <w:r xmlns:w="http://schemas.openxmlformats.org/wordprocessingml/2006/main" xmlns:wp="http://schemas.openxmlformats.org/drawingml/2006/wordprocessingDrawing" xmlns:r="http://schemas.openxmlformats.org/officeDocument/2006/relationships" xmlns:w14="http://schemas.microsoft.com/office/word/2010/wordml">
+              <w:rPr>
+                <w:rFonts w:ascii="Arial" w:hAnsi="Helvetica" w:eastAsia="Helvetica" w:cs="Helvetica"/>
+                <w:sz w:val="18"/>
+                <w:szCs w:val="18"/>
+                <w:color w:val="000000"/>
+              </w:rPr>
+              <w:t xml:space="preserve"/>
+            </w:r>
+          </w:p>
+        </w:tc>
+        <w:tc>
+          <w:tcPr>
+            <w:tcBorders/>
+            <w:shd w:val="clear" w:color="auto" w:fill="FFFFFF"/>
+            <w:tcMar>
+              <w:top w:w="0" w:type="dxa"/>
+              <w:bottom w:w="0" w:type="dxa"/>
+              <w:left w:w="0" w:type="dxa"/>
+              <w:right w:w="0" w:type="dxa"/>
+            </w:tcMar>
+            <w:vAlign w:val="center"/>
+          </w:tcPr>
+          <w:p>
+            <w:pPr>
+              <w:jc w:val="left"/>
+              <w:spacing w:after="100" w:before="100" w:line="240"/>
+              <w:ind w:firstLine="0" w:left="100" w:right="100"/>
+            </w:pPr>
+            <w:r xmlns:w="http://schemas.openxmlformats.org/wordprocessingml/2006/main" xmlns:wp="http://schemas.openxmlformats.org/drawingml/2006/wordprocessingDrawing" xmlns:r="http://schemas.openxmlformats.org/officeDocument/2006/relationships" xmlns:w14="http://schemas.microsoft.com/office/word/2010/wordml">
+              <w:rPr>
+                <w:rFonts w:ascii="Arial" w:hAnsi="Helvetica" w:eastAsia="Helvetica" w:cs="Helvetica"/>
+                <w:sz w:val="18"/>
+                <w:szCs w:val="18"/>
+                <w:color w:val="000000"/>
+              </w:rPr>
+              <w:t xml:space="preserve">SCBI</w:t>
+            </w:r>
+          </w:p>
+        </w:tc>
+        <w:tc>
+          <w:tcPr>
+            <w:tcBorders/>
+            <w:shd w:val="clear" w:color="auto" w:fill="FFFFFF"/>
+            <w:tcMar>
+              <w:top w:w="0" w:type="dxa"/>
+              <w:bottom w:w="0" w:type="dxa"/>
+              <w:left w:w="0" w:type="dxa"/>
+              <w:right w:w="0" w:type="dxa"/>
+            </w:tcMar>
+            <w:vAlign w:val="center"/>
+          </w:tcPr>
+          <w:p>
+            <w:pPr>
+              <w:jc w:val="left"/>
+              <w:spacing w:after="100" w:before="100" w:line="240"/>
+              <w:ind w:firstLine="0" w:left="100" w:right="100"/>
+            </w:pPr>
+            <w:r xmlns:w="http://schemas.openxmlformats.org/wordprocessingml/2006/main" xmlns:wp="http://schemas.openxmlformats.org/drawingml/2006/wordprocessingDrawing" xmlns:r="http://schemas.openxmlformats.org/officeDocument/2006/relationships" xmlns:w14="http://schemas.microsoft.com/office/word/2010/wordml">
+              <w:rPr>
+                <w:rFonts w:ascii="Arial" w:hAnsi="Helvetica" w:eastAsia="Helvetica" w:cs="Helvetica"/>
+                <w:sz w:val="18"/>
+                <w:szCs w:val="18"/>
+                <w:color w:val="000000"/>
+              </w:rPr>
+              <w:t xml:space="preserve">Smithsonian Conservation Biology Institute</w:t>
+            </w:r>
+          </w:p>
+        </w:tc>
+        <w:tc>
+          <w:tcPr>
+            <w:tcBorders/>
+            <w:shd w:val="clear" w:color="auto" w:fill="FFFFFF"/>
+            <w:tcMar>
+              <w:top w:w="0" w:type="dxa"/>
+              <w:bottom w:w="0" w:type="dxa"/>
+              <w:left w:w="0" w:type="dxa"/>
+              <w:right w:w="0" w:type="dxa"/>
+            </w:tcMar>
+            <w:vAlign w:val="center"/>
+          </w:tcPr>
+          <w:p>
+            <w:pPr>
+              <w:jc w:val="left"/>
+              <w:spacing w:after="100" w:before="100" w:line="240"/>
+              <w:ind w:firstLine="0" w:left="100" w:right="100"/>
+            </w:pPr>
+            <w:r xmlns:w="http://schemas.openxmlformats.org/wordprocessingml/2006/main" xmlns:wp="http://schemas.openxmlformats.org/drawingml/2006/wordprocessingDrawing" xmlns:r="http://schemas.openxmlformats.org/officeDocument/2006/relationships" xmlns:w14="http://schemas.microsoft.com/office/word/2010/wordml">
+              <w:rPr>
+                <w:rFonts w:ascii="Arial" w:hAnsi="Helvetica" w:eastAsia="Helvetica" w:cs="Helvetica"/>
+                <w:sz w:val="18"/>
+                <w:szCs w:val="18"/>
+                <w:color w:val="000000"/>
+              </w:rPr>
+              <w:t xml:space="preserve">VA</w:t>
+            </w:r>
+          </w:p>
+        </w:tc>
+        <w:tc>
+          <w:tcPr>
+            <w:tcBorders/>
+            <w:shd w:val="clear" w:color="auto" w:fill="FFFFFF"/>
+            <w:tcMar>
+              <w:top w:w="0" w:type="dxa"/>
+              <w:bottom w:w="0" w:type="dxa"/>
+              <w:left w:w="0" w:type="dxa"/>
+              <w:right w:w="0" w:type="dxa"/>
+            </w:tcMar>
+            <w:vAlign w:val="center"/>
+          </w:tcPr>
+          <w:p>
+            <w:pPr>
+              <w:jc w:val="right"/>
+              <w:spacing w:after="100" w:before="100" w:line="240"/>
+              <w:ind w:firstLine="0" w:left="100" w:right="100"/>
+            </w:pPr>
+            <w:r xmlns:w="http://schemas.openxmlformats.org/wordprocessingml/2006/main" xmlns:wp="http://schemas.openxmlformats.org/drawingml/2006/wordprocessingDrawing" xmlns:r="http://schemas.openxmlformats.org/officeDocument/2006/relationships" xmlns:w14="http://schemas.microsoft.com/office/word/2010/wordml">
+              <w:rPr>
+                <w:rFonts w:ascii="Arial" w:hAnsi="Helvetica" w:eastAsia="Helvetica" w:cs="Helvetica"/>
+                <w:sz w:val="18"/>
+                <w:szCs w:val="18"/>
+                <w:color w:val="000000"/>
+              </w:rPr>
+              <w:t xml:space="preserve"/>
+            </w:r>
+          </w:p>
+        </w:tc>
+        <w:tc>
+          <w:tcPr>
+            <w:tcBorders/>
+            <w:shd w:val="clear" w:color="auto" w:fill="FFFFFF"/>
+            <w:tcMar>
+              <w:top w:w="0" w:type="dxa"/>
+              <w:bottom w:w="0" w:type="dxa"/>
+              <w:left w:w="0" w:type="dxa"/>
+              <w:right w:w="0" w:type="dxa"/>
+            </w:tcMar>
+            <w:vAlign w:val="center"/>
+          </w:tcPr>
+          <w:p>
+            <w:pPr>
+              <w:jc w:val="left"/>
+              <w:spacing w:after="100" w:before="100" w:line="240"/>
+              <w:ind w:firstLine="0" w:left="100" w:right="100"/>
+            </w:pPr>
+            <w:r xmlns:w="http://schemas.openxmlformats.org/wordprocessingml/2006/main" xmlns:wp="http://schemas.openxmlformats.org/drawingml/2006/wordprocessingDrawing" xmlns:r="http://schemas.openxmlformats.org/officeDocument/2006/relationships" xmlns:w14="http://schemas.microsoft.com/office/word/2010/wordml">
+              <w:rPr>
+                <w:rFonts w:ascii="Arial" w:hAnsi="Helvetica" w:eastAsia="Helvetica" w:cs="Helvetica"/>
+                <w:sz w:val="18"/>
+                <w:szCs w:val="18"/>
+                <w:color w:val="000000"/>
+              </w:rPr>
+              <w:t xml:space="preserve">broadleaf deciduous forest</w:t>
+            </w:r>
+          </w:p>
+        </w:tc>
+      </w:tr>
+      <w:tr>
+        <w:trPr>
+          <w:cantSplit/>
+          <w:trHeight w:val="544" w:hRule="auto"/>
+        </w:trPr>
+        <w:tc>
+          <w:tcPr>
+            <w:tcBorders/>
+            <w:shd w:val="clear" w:color="auto" w:fill="FFFFFF"/>
+            <w:tcMar>
+              <w:top w:w="0" w:type="dxa"/>
+              <w:bottom w:w="0" w:type="dxa"/>
+              <w:left w:w="0" w:type="dxa"/>
+              <w:right w:w="0" w:type="dxa"/>
+            </w:tcMar>
+            <w:vAlign w:val="center"/>
+          </w:tcPr>
+          <w:p>
+            <w:pPr>
+              <w:jc w:val="left"/>
+              <w:spacing w:after="100" w:before="100" w:line="240"/>
+              <w:ind w:firstLine="0" w:left="100" w:right="100"/>
+            </w:pPr>
+            <w:r xmlns:w="http://schemas.openxmlformats.org/wordprocessingml/2006/main" xmlns:wp="http://schemas.openxmlformats.org/drawingml/2006/wordprocessingDrawing" xmlns:r="http://schemas.openxmlformats.org/officeDocument/2006/relationships" xmlns:w14="http://schemas.microsoft.com/office/word/2010/wordml">
+              <w:rPr>
+                <w:rFonts w:ascii="Arial" w:hAnsi="Helvetica" w:eastAsia="Helvetica" w:cs="Helvetica"/>
+                <w:sz w:val="18"/>
+                <w:szCs w:val="18"/>
+                <w:color w:val="000000"/>
+              </w:rPr>
+              <w:t xml:space="preserve"/>
+            </w:r>
+          </w:p>
+        </w:tc>
+        <w:tc>
+          <w:tcPr>
+            <w:tcBorders/>
+            <w:shd w:val="clear" w:color="auto" w:fill="FFFFFF"/>
+            <w:tcMar>
+              <w:top w:w="0" w:type="dxa"/>
+              <w:bottom w:w="0" w:type="dxa"/>
+              <w:left w:w="0" w:type="dxa"/>
+              <w:right w:w="0" w:type="dxa"/>
+            </w:tcMar>
+            <w:vAlign w:val="center"/>
+          </w:tcPr>
+          <w:p>
+            <w:pPr>
+              <w:jc w:val="left"/>
+              <w:spacing w:after="100" w:before="100" w:line="240"/>
+              <w:ind w:firstLine="0" w:left="100" w:right="100"/>
+            </w:pPr>
+            <w:r xmlns:w="http://schemas.openxmlformats.org/wordprocessingml/2006/main" xmlns:wp="http://schemas.openxmlformats.org/drawingml/2006/wordprocessingDrawing" xmlns:r="http://schemas.openxmlformats.org/officeDocument/2006/relationships" xmlns:w14="http://schemas.microsoft.com/office/word/2010/wordml">
+              <w:rPr>
+                <w:rFonts w:ascii="Arial" w:hAnsi="Helvetica" w:eastAsia="Helvetica" w:cs="Helvetica"/>
+                <w:sz w:val="18"/>
+                <w:szCs w:val="18"/>
+                <w:color w:val="000000"/>
+              </w:rPr>
+              <w:t xml:space="preserve">SERC</w:t>
+            </w:r>
+          </w:p>
+        </w:tc>
+        <w:tc>
+          <w:tcPr>
+            <w:tcBorders/>
+            <w:shd w:val="clear" w:color="auto" w:fill="FFFFFF"/>
+            <w:tcMar>
+              <w:top w:w="0" w:type="dxa"/>
+              <w:bottom w:w="0" w:type="dxa"/>
+              <w:left w:w="0" w:type="dxa"/>
+              <w:right w:w="0" w:type="dxa"/>
+            </w:tcMar>
+            <w:vAlign w:val="center"/>
+          </w:tcPr>
+          <w:p>
+            <w:pPr>
+              <w:jc w:val="left"/>
+              <w:spacing w:after="100" w:before="100" w:line="240"/>
+              <w:ind w:firstLine="0" w:left="100" w:right="100"/>
+            </w:pPr>
+            <w:r xmlns:w="http://schemas.openxmlformats.org/wordprocessingml/2006/main" xmlns:wp="http://schemas.openxmlformats.org/drawingml/2006/wordprocessingDrawing" xmlns:r="http://schemas.openxmlformats.org/officeDocument/2006/relationships" xmlns:w14="http://schemas.microsoft.com/office/word/2010/wordml">
+              <w:rPr>
+                <w:rFonts w:ascii="Arial" w:hAnsi="Helvetica" w:eastAsia="Helvetica" w:cs="Helvetica"/>
+                <w:sz w:val="18"/>
+                <w:szCs w:val="18"/>
+                <w:color w:val="000000"/>
+              </w:rPr>
+              <w:t xml:space="preserve">Smithsonian Environmental Research Center</w:t>
+            </w:r>
+          </w:p>
+        </w:tc>
+        <w:tc>
+          <w:tcPr>
+            <w:tcBorders/>
+            <w:shd w:val="clear" w:color="auto" w:fill="FFFFFF"/>
+            <w:tcMar>
+              <w:top w:w="0" w:type="dxa"/>
+              <w:bottom w:w="0" w:type="dxa"/>
+              <w:left w:w="0" w:type="dxa"/>
+              <w:right w:w="0" w:type="dxa"/>
+            </w:tcMar>
+            <w:vAlign w:val="center"/>
+          </w:tcPr>
+          <w:p>
+            <w:pPr>
+              <w:jc w:val="left"/>
+              <w:spacing w:after="100" w:before="100" w:line="240"/>
+              <w:ind w:firstLine="0" w:left="100" w:right="100"/>
+            </w:pPr>
+            <w:r xmlns:w="http://schemas.openxmlformats.org/wordprocessingml/2006/main" xmlns:wp="http://schemas.openxmlformats.org/drawingml/2006/wordprocessingDrawing" xmlns:r="http://schemas.openxmlformats.org/officeDocument/2006/relationships" xmlns:w14="http://schemas.microsoft.com/office/word/2010/wordml">
+              <w:rPr>
+                <w:rFonts w:ascii="Arial" w:hAnsi="Helvetica" w:eastAsia="Helvetica" w:cs="Helvetica"/>
+                <w:sz w:val="18"/>
+                <w:szCs w:val="18"/>
+                <w:color w:val="000000"/>
+              </w:rPr>
+              <w:t xml:space="preserve">MD</w:t>
+            </w:r>
+          </w:p>
+        </w:tc>
+        <w:tc>
+          <w:tcPr>
+            <w:tcBorders/>
+            <w:shd w:val="clear" w:color="auto" w:fill="FFFFFF"/>
+            <w:tcMar>
+              <w:top w:w="0" w:type="dxa"/>
+              <w:bottom w:w="0" w:type="dxa"/>
+              <w:left w:w="0" w:type="dxa"/>
+              <w:right w:w="0" w:type="dxa"/>
+            </w:tcMar>
+            <w:vAlign w:val="center"/>
+          </w:tcPr>
+          <w:p>
+            <w:pPr>
+              <w:jc w:val="right"/>
+              <w:spacing w:after="100" w:before="100" w:line="240"/>
+              <w:ind w:firstLine="0" w:left="100" w:right="100"/>
+            </w:pPr>
+            <w:r xmlns:w="http://schemas.openxmlformats.org/wordprocessingml/2006/main" xmlns:wp="http://schemas.openxmlformats.org/drawingml/2006/wordprocessingDrawing" xmlns:r="http://schemas.openxmlformats.org/officeDocument/2006/relationships" xmlns:w14="http://schemas.microsoft.com/office/word/2010/wordml">
+              <w:rPr>
+                <w:rFonts w:ascii="Arial" w:hAnsi="Helvetica" w:eastAsia="Helvetica" w:cs="Helvetica"/>
+                <w:sz w:val="18"/>
+                <w:szCs w:val="18"/>
+                <w:color w:val="000000"/>
+              </w:rPr>
+              <w:t xml:space="preserve"/>
+            </w:r>
+          </w:p>
+        </w:tc>
+        <w:tc>
+          <w:tcPr>
+            <w:tcBorders/>
+            <w:shd w:val="clear" w:color="auto" w:fill="FFFFFF"/>
+            <w:tcMar>
+              <w:top w:w="0" w:type="dxa"/>
+              <w:bottom w:w="0" w:type="dxa"/>
+              <w:left w:w="0" w:type="dxa"/>
+              <w:right w:w="0" w:type="dxa"/>
+            </w:tcMar>
+            <w:vAlign w:val="center"/>
+          </w:tcPr>
+          <w:p>
+            <w:pPr>
+              <w:jc w:val="left"/>
+              <w:spacing w:after="100" w:before="100" w:line="240"/>
+              <w:ind w:firstLine="0" w:left="100" w:right="100"/>
+            </w:pPr>
+            <w:r xmlns:w="http://schemas.openxmlformats.org/wordprocessingml/2006/main" xmlns:wp="http://schemas.openxmlformats.org/drawingml/2006/wordprocessingDrawing" xmlns:r="http://schemas.openxmlformats.org/officeDocument/2006/relationships" xmlns:w14="http://schemas.microsoft.com/office/word/2010/wordml">
+              <w:rPr>
+                <w:rFonts w:ascii="Arial" w:hAnsi="Helvetica" w:eastAsia="Helvetica" w:cs="Helvetica"/>
+                <w:sz w:val="18"/>
+                <w:szCs w:val="18"/>
+                <w:color w:val="000000"/>
+              </w:rPr>
+              <w:t xml:space="preserve">broadleaf deciduous forest</w:t>
+            </w:r>
+          </w:p>
+        </w:tc>
+      </w:tr>
+      <w:tr>
+        <w:trPr>
+          <w:cantSplit/>
+          <w:trHeight w:val="544" w:hRule="auto"/>
+        </w:trPr>
+        <w:tc>
+          <w:tcPr>
+            <w:tcBorders/>
+            <w:shd w:val="clear" w:color="auto" w:fill="FFFFFF"/>
+            <w:tcMar>
+              <w:top w:w="0" w:type="dxa"/>
+              <w:bottom w:w="0" w:type="dxa"/>
+              <w:left w:w="0" w:type="dxa"/>
+              <w:right w:w="0" w:type="dxa"/>
+            </w:tcMar>
+            <w:vAlign w:val="center"/>
+          </w:tcPr>
+          <w:p>
+            <w:pPr>
+              <w:jc w:val="left"/>
+              <w:spacing w:after="100" w:before="100" w:line="240"/>
+              <w:ind w:firstLine="0" w:left="100" w:right="100"/>
+            </w:pPr>
+            <w:r xmlns:w="http://schemas.openxmlformats.org/wordprocessingml/2006/main" xmlns:wp="http://schemas.openxmlformats.org/drawingml/2006/wordprocessingDrawing" xmlns:r="http://schemas.openxmlformats.org/officeDocument/2006/relationships" xmlns:w14="http://schemas.microsoft.com/office/word/2010/wordml">
+              <w:rPr>
+                <w:rFonts w:ascii="Arial" w:hAnsi="Helvetica" w:eastAsia="Helvetica" w:cs="Helvetica"/>
+                <w:sz w:val="18"/>
+                <w:szCs w:val="18"/>
+                <w:color w:val="000000"/>
+              </w:rPr>
+              <w:t xml:space="preserve"/>
+            </w:r>
+          </w:p>
+        </w:tc>
+        <w:tc>
+          <w:tcPr>
+            <w:tcBorders/>
+            <w:shd w:val="clear" w:color="auto" w:fill="FFFFFF"/>
+            <w:tcMar>
+              <w:top w:w="0" w:type="dxa"/>
+              <w:bottom w:w="0" w:type="dxa"/>
+              <w:left w:w="0" w:type="dxa"/>
+              <w:right w:w="0" w:type="dxa"/>
+            </w:tcMar>
+            <w:vAlign w:val="center"/>
+          </w:tcPr>
+          <w:p>
+            <w:pPr>
+              <w:jc w:val="left"/>
+              <w:spacing w:after="100" w:before="100" w:line="240"/>
+              <w:ind w:firstLine="0" w:left="100" w:right="100"/>
+            </w:pPr>
+            <w:r xmlns:w="http://schemas.openxmlformats.org/wordprocessingml/2006/main" xmlns:wp="http://schemas.openxmlformats.org/drawingml/2006/wordprocessingDrawing" xmlns:r="http://schemas.openxmlformats.org/officeDocument/2006/relationships" xmlns:w14="http://schemas.microsoft.com/office/word/2010/wordml">
+              <w:rPr>
+                <w:rFonts w:ascii="Arial" w:hAnsi="Helvetica" w:eastAsia="Helvetica" w:cs="Helvetica"/>
+                <w:sz w:val="18"/>
+                <w:szCs w:val="18"/>
+                <w:color w:val="000000"/>
+              </w:rPr>
+              <w:t xml:space="preserve">SJER</w:t>
+            </w:r>
+          </w:p>
+        </w:tc>
+        <w:tc>
+          <w:tcPr>
+            <w:tcBorders/>
+            <w:shd w:val="clear" w:color="auto" w:fill="FFFFFF"/>
+            <w:tcMar>
+              <w:top w:w="0" w:type="dxa"/>
+              <w:bottom w:w="0" w:type="dxa"/>
+              <w:left w:w="0" w:type="dxa"/>
+              <w:right w:w="0" w:type="dxa"/>
+            </w:tcMar>
+            <w:vAlign w:val="center"/>
+          </w:tcPr>
+          <w:p>
+            <w:pPr>
+              <w:jc w:val="left"/>
+              <w:spacing w:after="100" w:before="100" w:line="240"/>
+              <w:ind w:firstLine="0" w:left="100" w:right="100"/>
+            </w:pPr>
+            <w:r xmlns:w="http://schemas.openxmlformats.org/wordprocessingml/2006/main" xmlns:wp="http://schemas.openxmlformats.org/drawingml/2006/wordprocessingDrawing" xmlns:r="http://schemas.openxmlformats.org/officeDocument/2006/relationships" xmlns:w14="http://schemas.microsoft.com/office/word/2010/wordml">
+              <w:rPr>
+                <w:rFonts w:ascii="Arial" w:hAnsi="Helvetica" w:eastAsia="Helvetica" w:cs="Helvetica"/>
+                <w:sz w:val="18"/>
+                <w:szCs w:val="18"/>
+                <w:color w:val="000000"/>
+              </w:rPr>
+              <w:t xml:space="preserve"/>
+            </w:r>
+          </w:p>
+        </w:tc>
+        <w:tc>
+          <w:tcPr>
+            <w:tcBorders/>
+            <w:shd w:val="clear" w:color="auto" w:fill="FFFFFF"/>
+            <w:tcMar>
+              <w:top w:w="0" w:type="dxa"/>
+              <w:bottom w:w="0" w:type="dxa"/>
+              <w:left w:w="0" w:type="dxa"/>
+              <w:right w:w="0" w:type="dxa"/>
+            </w:tcMar>
+            <w:vAlign w:val="center"/>
+          </w:tcPr>
+          <w:p>
+            <w:pPr>
+              <w:jc w:val="left"/>
+              <w:spacing w:after="100" w:before="100" w:line="240"/>
+              <w:ind w:firstLine="0" w:left="100" w:right="100"/>
+            </w:pPr>
+            <w:r xmlns:w="http://schemas.openxmlformats.org/wordprocessingml/2006/main" xmlns:wp="http://schemas.openxmlformats.org/drawingml/2006/wordprocessingDrawing" xmlns:r="http://schemas.openxmlformats.org/officeDocument/2006/relationships" xmlns:w14="http://schemas.microsoft.com/office/word/2010/wordml">
+              <w:rPr>
+                <w:rFonts w:ascii="Arial" w:hAnsi="Helvetica" w:eastAsia="Helvetica" w:cs="Helvetica"/>
+                <w:sz w:val="18"/>
+                <w:szCs w:val="18"/>
+                <w:color w:val="000000"/>
+              </w:rPr>
+              <w:t xml:space="preserve"/>
+            </w:r>
+          </w:p>
+        </w:tc>
+        <w:tc>
+          <w:tcPr>
+            <w:tcBorders/>
+            <w:shd w:val="clear" w:color="auto" w:fill="FFFFFF"/>
+            <w:tcMar>
+              <w:top w:w="0" w:type="dxa"/>
+              <w:bottom w:w="0" w:type="dxa"/>
+              <w:left w:w="0" w:type="dxa"/>
+              <w:right w:w="0" w:type="dxa"/>
+            </w:tcMar>
+            <w:vAlign w:val="center"/>
+          </w:tcPr>
+          <w:p>
+            <w:pPr>
+              <w:jc w:val="right"/>
+              <w:spacing w:after="100" w:before="100" w:line="240"/>
+              <w:ind w:firstLine="0" w:left="100" w:right="100"/>
+            </w:pPr>
+            <w:r xmlns:w="http://schemas.openxmlformats.org/wordprocessingml/2006/main" xmlns:wp="http://schemas.openxmlformats.org/drawingml/2006/wordprocessingDrawing" xmlns:r="http://schemas.openxmlformats.org/officeDocument/2006/relationships" xmlns:w14="http://schemas.microsoft.com/office/word/2010/wordml">
+              <w:rPr>
+                <w:rFonts w:ascii="Arial" w:hAnsi="Helvetica" w:eastAsia="Helvetica" w:cs="Helvetica"/>
+                <w:sz w:val="18"/>
+                <w:szCs w:val="18"/>
+                <w:color w:val="000000"/>
+              </w:rPr>
+              <w:t xml:space="preserve"/>
+            </w:r>
+          </w:p>
+        </w:tc>
+        <w:tc>
+          <w:tcPr>
+            <w:tcBorders/>
+            <w:shd w:val="clear" w:color="auto" w:fill="FFFFFF"/>
+            <w:tcMar>
+              <w:top w:w="0" w:type="dxa"/>
+              <w:bottom w:w="0" w:type="dxa"/>
+              <w:left w:w="0" w:type="dxa"/>
+              <w:right w:w="0" w:type="dxa"/>
+            </w:tcMar>
+            <w:vAlign w:val="center"/>
+          </w:tcPr>
+          <w:p>
+            <w:pPr>
+              <w:jc w:val="left"/>
+              <w:spacing w:after="100" w:before="100" w:line="240"/>
+              <w:ind w:firstLine="0" w:left="100" w:right="100"/>
+            </w:pPr>
+            <w:r xmlns:w="http://schemas.openxmlformats.org/wordprocessingml/2006/main" xmlns:wp="http://schemas.openxmlformats.org/drawingml/2006/wordprocessingDrawing" xmlns:r="http://schemas.openxmlformats.org/officeDocument/2006/relationships" xmlns:w14="http://schemas.microsoft.com/office/word/2010/wordml">
+              <w:rPr>
+                <w:rFonts w:ascii="Arial" w:hAnsi="Helvetica" w:eastAsia="Helvetica" w:cs="Helvetica"/>
+                <w:sz w:val="18"/>
+                <w:szCs w:val="18"/>
+                <w:color w:val="000000"/>
+              </w:rPr>
+              <w:t xml:space="preserve"/>
+            </w:r>
+          </w:p>
+        </w:tc>
+      </w:tr>
+      <w:tr>
+        <w:trPr>
+          <w:cantSplit/>
+          <w:trHeight w:val="544" w:hRule="auto"/>
+        </w:trPr>
+        <w:tc>
+          <w:tcPr>
+            <w:tcBorders/>
+            <w:shd w:val="clear" w:color="auto" w:fill="FFFFFF"/>
+            <w:tcMar>
+              <w:top w:w="0" w:type="dxa"/>
+              <w:bottom w:w="0" w:type="dxa"/>
+              <w:left w:w="0" w:type="dxa"/>
+              <w:right w:w="0" w:type="dxa"/>
+            </w:tcMar>
+            <w:vAlign w:val="center"/>
+          </w:tcPr>
+          <w:p>
+            <w:pPr>
+              <w:jc w:val="left"/>
+              <w:spacing w:after="100" w:before="100" w:line="240"/>
+              <w:ind w:firstLine="0" w:left="100" w:right="100"/>
+            </w:pPr>
+            <w:r xmlns:w="http://schemas.openxmlformats.org/wordprocessingml/2006/main" xmlns:wp="http://schemas.openxmlformats.org/drawingml/2006/wordprocessingDrawing" xmlns:r="http://schemas.openxmlformats.org/officeDocument/2006/relationships" xmlns:w14="http://schemas.microsoft.com/office/word/2010/wordml">
+              <w:rPr>
+                <w:rFonts w:ascii="Arial" w:hAnsi="Helvetica" w:eastAsia="Helvetica" w:cs="Helvetica"/>
+                <w:sz w:val="18"/>
+                <w:szCs w:val="18"/>
+                <w:color w:val="000000"/>
+              </w:rPr>
+              <w:t xml:space="preserve"/>
+            </w:r>
+          </w:p>
+        </w:tc>
+        <w:tc>
+          <w:tcPr>
+            <w:tcBorders/>
+            <w:shd w:val="clear" w:color="auto" w:fill="FFFFFF"/>
+            <w:tcMar>
+              <w:top w:w="0" w:type="dxa"/>
+              <w:bottom w:w="0" w:type="dxa"/>
+              <w:left w:w="0" w:type="dxa"/>
+              <w:right w:w="0" w:type="dxa"/>
+            </w:tcMar>
+            <w:vAlign w:val="center"/>
+          </w:tcPr>
+          <w:p>
+            <w:pPr>
+              <w:jc w:val="left"/>
+              <w:spacing w:after="100" w:before="100" w:line="240"/>
+              <w:ind w:firstLine="0" w:left="100" w:right="100"/>
+            </w:pPr>
+            <w:r xmlns:w="http://schemas.openxmlformats.org/wordprocessingml/2006/main" xmlns:wp="http://schemas.openxmlformats.org/drawingml/2006/wordprocessingDrawing" xmlns:r="http://schemas.openxmlformats.org/officeDocument/2006/relationships" xmlns:w14="http://schemas.microsoft.com/office/word/2010/wordml">
+              <w:rPr>
+                <w:rFonts w:ascii="Arial" w:hAnsi="Helvetica" w:eastAsia="Helvetica" w:cs="Helvetica"/>
+                <w:sz w:val="18"/>
+                <w:szCs w:val="18"/>
+                <w:color w:val="000000"/>
+              </w:rPr>
+              <w:t xml:space="preserve">SOAP</w:t>
+            </w:r>
+          </w:p>
+        </w:tc>
+        <w:tc>
+          <w:tcPr>
+            <w:tcBorders/>
+            <w:shd w:val="clear" w:color="auto" w:fill="FFFFFF"/>
+            <w:tcMar>
+              <w:top w:w="0" w:type="dxa"/>
+              <w:bottom w:w="0" w:type="dxa"/>
+              <w:left w:w="0" w:type="dxa"/>
+              <w:right w:w="0" w:type="dxa"/>
+            </w:tcMar>
+            <w:vAlign w:val="center"/>
+          </w:tcPr>
+          <w:p>
+            <w:pPr>
+              <w:jc w:val="left"/>
+              <w:spacing w:after="100" w:before="100" w:line="240"/>
+              <w:ind w:firstLine="0" w:left="100" w:right="100"/>
+            </w:pPr>
+            <w:r xmlns:w="http://schemas.openxmlformats.org/wordprocessingml/2006/main" xmlns:wp="http://schemas.openxmlformats.org/drawingml/2006/wordprocessingDrawing" xmlns:r="http://schemas.openxmlformats.org/officeDocument/2006/relationships" xmlns:w14="http://schemas.microsoft.com/office/word/2010/wordml">
+              <w:rPr>
+                <w:rFonts w:ascii="Arial" w:hAnsi="Helvetica" w:eastAsia="Helvetica" w:cs="Helvetica"/>
+                <w:sz w:val="18"/>
+                <w:szCs w:val="18"/>
+                <w:color w:val="000000"/>
+              </w:rPr>
+              <w:t xml:space="preserve"/>
+            </w:r>
+          </w:p>
+        </w:tc>
+        <w:tc>
+          <w:tcPr>
+            <w:tcBorders/>
+            <w:shd w:val="clear" w:color="auto" w:fill="FFFFFF"/>
+            <w:tcMar>
+              <w:top w:w="0" w:type="dxa"/>
+              <w:bottom w:w="0" w:type="dxa"/>
+              <w:left w:w="0" w:type="dxa"/>
+              <w:right w:w="0" w:type="dxa"/>
+            </w:tcMar>
+            <w:vAlign w:val="center"/>
+          </w:tcPr>
+          <w:p>
+            <w:pPr>
+              <w:jc w:val="left"/>
+              <w:spacing w:after="100" w:before="100" w:line="240"/>
+              <w:ind w:firstLine="0" w:left="100" w:right="100"/>
+            </w:pPr>
+            <w:r xmlns:w="http://schemas.openxmlformats.org/wordprocessingml/2006/main" xmlns:wp="http://schemas.openxmlformats.org/drawingml/2006/wordprocessingDrawing" xmlns:r="http://schemas.openxmlformats.org/officeDocument/2006/relationships" xmlns:w14="http://schemas.microsoft.com/office/word/2010/wordml">
+              <w:rPr>
+                <w:rFonts w:ascii="Arial" w:hAnsi="Helvetica" w:eastAsia="Helvetica" w:cs="Helvetica"/>
+                <w:sz w:val="18"/>
+                <w:szCs w:val="18"/>
+                <w:color w:val="000000"/>
+              </w:rPr>
+              <w:t xml:space="preserve"/>
+            </w:r>
+          </w:p>
+        </w:tc>
+        <w:tc>
+          <w:tcPr>
+            <w:tcBorders/>
+            <w:shd w:val="clear" w:color="auto" w:fill="FFFFFF"/>
+            <w:tcMar>
+              <w:top w:w="0" w:type="dxa"/>
+              <w:bottom w:w="0" w:type="dxa"/>
+              <w:left w:w="0" w:type="dxa"/>
+              <w:right w:w="0" w:type="dxa"/>
+            </w:tcMar>
+            <w:vAlign w:val="center"/>
+          </w:tcPr>
+          <w:p>
+            <w:pPr>
+              <w:jc w:val="right"/>
+              <w:spacing w:after="100" w:before="100" w:line="240"/>
+              <w:ind w:firstLine="0" w:left="100" w:right="100"/>
+            </w:pPr>
+            <w:r xmlns:w="http://schemas.openxmlformats.org/wordprocessingml/2006/main" xmlns:wp="http://schemas.openxmlformats.org/drawingml/2006/wordprocessingDrawing" xmlns:r="http://schemas.openxmlformats.org/officeDocument/2006/relationships" xmlns:w14="http://schemas.microsoft.com/office/word/2010/wordml">
+              <w:rPr>
+                <w:rFonts w:ascii="Arial" w:hAnsi="Helvetica" w:eastAsia="Helvetica" w:cs="Helvetica"/>
+                <w:sz w:val="18"/>
+                <w:szCs w:val="18"/>
+                <w:color w:val="000000"/>
+              </w:rPr>
+              <w:t xml:space="preserve"/>
+            </w:r>
+          </w:p>
+        </w:tc>
+        <w:tc>
+          <w:tcPr>
+            <w:tcBorders/>
+            <w:shd w:val="clear" w:color="auto" w:fill="FFFFFF"/>
+            <w:tcMar>
+              <w:top w:w="0" w:type="dxa"/>
+              <w:bottom w:w="0" w:type="dxa"/>
+              <w:left w:w="0" w:type="dxa"/>
+              <w:right w:w="0" w:type="dxa"/>
+            </w:tcMar>
+            <w:vAlign w:val="center"/>
+          </w:tcPr>
+          <w:p>
+            <w:pPr>
+              <w:jc w:val="left"/>
+              <w:spacing w:after="100" w:before="100" w:line="240"/>
+              <w:ind w:firstLine="0" w:left="100" w:right="100"/>
+            </w:pPr>
+            <w:r xmlns:w="http://schemas.openxmlformats.org/wordprocessingml/2006/main" xmlns:wp="http://schemas.openxmlformats.org/drawingml/2006/wordprocessingDrawing" xmlns:r="http://schemas.openxmlformats.org/officeDocument/2006/relationships" xmlns:w14="http://schemas.microsoft.com/office/word/2010/wordml">
+              <w:rPr>
+                <w:rFonts w:ascii="Arial" w:hAnsi="Helvetica" w:eastAsia="Helvetica" w:cs="Helvetica"/>
+                <w:sz w:val="18"/>
+                <w:szCs w:val="18"/>
+                <w:color w:val="000000"/>
+              </w:rPr>
+              <w:t xml:space="preserve"/>
+            </w:r>
+          </w:p>
+        </w:tc>
+      </w:tr>
+      <w:tr>
+        <w:trPr>
+          <w:cantSplit/>
+          <w:trHeight w:val="544" w:hRule="auto"/>
+        </w:trPr>
+        <w:tc>
+          <w:tcPr>
+            <w:tcBorders/>
+            <w:shd w:val="clear" w:color="auto" w:fill="FFFFFF"/>
+            <w:tcMar>
+              <w:top w:w="0" w:type="dxa"/>
+              <w:bottom w:w="0" w:type="dxa"/>
+              <w:left w:w="0" w:type="dxa"/>
+              <w:right w:w="0" w:type="dxa"/>
+            </w:tcMar>
+            <w:vAlign w:val="center"/>
+          </w:tcPr>
+          <w:p>
+            <w:pPr>
+              <w:jc w:val="left"/>
+              <w:spacing w:after="100" w:before="100" w:line="240"/>
+              <w:ind w:firstLine="0" w:left="100" w:right="100"/>
+            </w:pPr>
+            <w:r xmlns:w="http://schemas.openxmlformats.org/wordprocessingml/2006/main" xmlns:wp="http://schemas.openxmlformats.org/drawingml/2006/wordprocessingDrawing" xmlns:r="http://schemas.openxmlformats.org/officeDocument/2006/relationships" xmlns:w14="http://schemas.microsoft.com/office/word/2010/wordml">
+              <w:rPr>
+                <w:rFonts w:ascii="Arial" w:hAnsi="Helvetica" w:eastAsia="Helvetica" w:cs="Helvetica"/>
+                <w:sz w:val="18"/>
+                <w:szCs w:val="18"/>
+                <w:color w:val="000000"/>
+              </w:rPr>
+              <w:t xml:space="preserve">D05</w:t>
+            </w:r>
+          </w:p>
+        </w:tc>
+        <w:tc>
+          <w:tcPr>
+            <w:tcBorders/>
+            <w:shd w:val="clear" w:color="auto" w:fill="FFFFFF"/>
+            <w:tcMar>
+              <w:top w:w="0" w:type="dxa"/>
+              <w:bottom w:w="0" w:type="dxa"/>
+              <w:left w:w="0" w:type="dxa"/>
+              <w:right w:w="0" w:type="dxa"/>
+            </w:tcMar>
+            <w:vAlign w:val="center"/>
+          </w:tcPr>
+          <w:p>
+            <w:pPr>
+              <w:jc w:val="left"/>
+              <w:spacing w:after="100" w:before="100" w:line="240"/>
+              <w:ind w:firstLine="0" w:left="100" w:right="100"/>
+            </w:pPr>
+            <w:r xmlns:w="http://schemas.openxmlformats.org/wordprocessingml/2006/main" xmlns:wp="http://schemas.openxmlformats.org/drawingml/2006/wordprocessingDrawing" xmlns:r="http://schemas.openxmlformats.org/officeDocument/2006/relationships" xmlns:w14="http://schemas.microsoft.com/office/word/2010/wordml">
+              <w:rPr>
+                <w:rFonts w:ascii="Arial" w:hAnsi="Helvetica" w:eastAsia="Helvetica" w:cs="Helvetica"/>
+                <w:sz w:val="18"/>
+                <w:szCs w:val="18"/>
+                <w:color w:val="000000"/>
+              </w:rPr>
+              <w:t xml:space="preserve">STEI</w:t>
+            </w:r>
+          </w:p>
+        </w:tc>
+        <w:tc>
+          <w:tcPr>
+            <w:tcBorders/>
+            <w:shd w:val="clear" w:color="auto" w:fill="FFFFFF"/>
+            <w:tcMar>
+              <w:top w:w="0" w:type="dxa"/>
+              <w:bottom w:w="0" w:type="dxa"/>
+              <w:left w:w="0" w:type="dxa"/>
+              <w:right w:w="0" w:type="dxa"/>
+            </w:tcMar>
+            <w:vAlign w:val="center"/>
+          </w:tcPr>
+          <w:p>
+            <w:pPr>
+              <w:jc w:val="left"/>
+              <w:spacing w:after="100" w:before="100" w:line="240"/>
+              <w:ind w:firstLine="0" w:left="100" w:right="100"/>
+            </w:pPr>
+            <w:r xmlns:w="http://schemas.openxmlformats.org/wordprocessingml/2006/main" xmlns:wp="http://schemas.openxmlformats.org/drawingml/2006/wordprocessingDrawing" xmlns:r="http://schemas.openxmlformats.org/officeDocument/2006/relationships" xmlns:w14="http://schemas.microsoft.com/office/word/2010/wordml">
+              <w:rPr>
+                <w:rFonts w:ascii="Arial" w:hAnsi="Helvetica" w:eastAsia="Helvetica" w:cs="Helvetica"/>
+                <w:sz w:val="18"/>
+                <w:szCs w:val="18"/>
+                <w:color w:val="000000"/>
+              </w:rPr>
+              <w:t xml:space="preserve"/>
+            </w:r>
+          </w:p>
+        </w:tc>
+        <w:tc>
+          <w:tcPr>
+            <w:tcBorders/>
+            <w:shd w:val="clear" w:color="auto" w:fill="FFFFFF"/>
+            <w:tcMar>
+              <w:top w:w="0" w:type="dxa"/>
+              <w:bottom w:w="0" w:type="dxa"/>
+              <w:left w:w="0" w:type="dxa"/>
+              <w:right w:w="0" w:type="dxa"/>
+            </w:tcMar>
+            <w:vAlign w:val="center"/>
+          </w:tcPr>
+          <w:p>
+            <w:pPr>
+              <w:jc w:val="left"/>
+              <w:spacing w:after="100" w:before="100" w:line="240"/>
+              <w:ind w:firstLine="0" w:left="100" w:right="100"/>
+            </w:pPr>
+            <w:r xmlns:w="http://schemas.openxmlformats.org/wordprocessingml/2006/main" xmlns:wp="http://schemas.openxmlformats.org/drawingml/2006/wordprocessingDrawing" xmlns:r="http://schemas.openxmlformats.org/officeDocument/2006/relationships" xmlns:w14="http://schemas.microsoft.com/office/word/2010/wordml">
+              <w:rPr>
+                <w:rFonts w:ascii="Arial" w:hAnsi="Helvetica" w:eastAsia="Helvetica" w:cs="Helvetica"/>
+                <w:sz w:val="18"/>
+                <w:szCs w:val="18"/>
+                <w:color w:val="000000"/>
+              </w:rPr>
+              <w:t xml:space="preserve"/>
+            </w:r>
+          </w:p>
+        </w:tc>
+        <w:tc>
+          <w:tcPr>
+            <w:tcBorders/>
+            <w:shd w:val="clear" w:color="auto" w:fill="FFFFFF"/>
+            <w:tcMar>
+              <w:top w:w="0" w:type="dxa"/>
+              <w:bottom w:w="0" w:type="dxa"/>
+              <w:left w:w="0" w:type="dxa"/>
+              <w:right w:w="0" w:type="dxa"/>
+            </w:tcMar>
+            <w:vAlign w:val="center"/>
+          </w:tcPr>
+          <w:p>
+            <w:pPr>
+              <w:jc w:val="right"/>
+              <w:spacing w:after="100" w:before="100" w:line="240"/>
+              <w:ind w:firstLine="0" w:left="100" w:right="100"/>
+            </w:pPr>
+            <w:r xmlns:w="http://schemas.openxmlformats.org/wordprocessingml/2006/main" xmlns:wp="http://schemas.openxmlformats.org/drawingml/2006/wordprocessingDrawing" xmlns:r="http://schemas.openxmlformats.org/officeDocument/2006/relationships" xmlns:w14="http://schemas.microsoft.com/office/word/2010/wordml">
+              <w:rPr>
+                <w:rFonts w:ascii="Arial" w:hAnsi="Helvetica" w:eastAsia="Helvetica" w:cs="Helvetica"/>
+                <w:sz w:val="18"/>
+                <w:szCs w:val="18"/>
+                <w:color w:val="000000"/>
+              </w:rPr>
+              <w:t xml:space="preserve"/>
+            </w:r>
+          </w:p>
+        </w:tc>
+        <w:tc>
+          <w:tcPr>
+            <w:tcBorders/>
+            <w:shd w:val="clear" w:color="auto" w:fill="FFFFFF"/>
+            <w:tcMar>
+              <w:top w:w="0" w:type="dxa"/>
+              <w:bottom w:w="0" w:type="dxa"/>
+              <w:left w:w="0" w:type="dxa"/>
+              <w:right w:w="0" w:type="dxa"/>
+            </w:tcMar>
+            <w:vAlign w:val="center"/>
+          </w:tcPr>
+          <w:p>
+            <w:pPr>
+              <w:jc w:val="left"/>
+              <w:spacing w:after="100" w:before="100" w:line="240"/>
+              <w:ind w:firstLine="0" w:left="100" w:right="100"/>
+            </w:pPr>
+            <w:r xmlns:w="http://schemas.openxmlformats.org/wordprocessingml/2006/main" xmlns:wp="http://schemas.openxmlformats.org/drawingml/2006/wordprocessingDrawing" xmlns:r="http://schemas.openxmlformats.org/officeDocument/2006/relationships" xmlns:w14="http://schemas.microsoft.com/office/word/2010/wordml">
+              <w:rPr>
+                <w:rFonts w:ascii="Arial" w:hAnsi="Helvetica" w:eastAsia="Helvetica" w:cs="Helvetica"/>
+                <w:sz w:val="18"/>
+                <w:szCs w:val="18"/>
+                <w:color w:val="000000"/>
+              </w:rPr>
+              <w:t xml:space="preserve"/>
+            </w:r>
+          </w:p>
+        </w:tc>
+      </w:tr>
+      <w:tr>
+        <w:trPr>
+          <w:cantSplit/>
+          <w:trHeight w:val="542" w:hRule="auto"/>
+        </w:trPr>
+        <w:tc>
+          <w:tcPr>
+            <w:tcBorders/>
+            <w:shd w:val="clear" w:color="auto" w:fill="FFFFFF"/>
+            <w:tcMar>
+              <w:top w:w="0" w:type="dxa"/>
+              <w:bottom w:w="0" w:type="dxa"/>
+              <w:left w:w="0" w:type="dxa"/>
+              <w:right w:w="0" w:type="dxa"/>
+            </w:tcMar>
+            <w:vAlign w:val="center"/>
+          </w:tcPr>
+          <w:p>
+            <w:pPr>
+              <w:jc w:val="left"/>
+              <w:spacing w:after="100" w:before="100" w:line="240"/>
+              <w:ind w:firstLine="0" w:left="100" w:right="100"/>
+            </w:pPr>
+            <w:r xmlns:w="http://schemas.openxmlformats.org/wordprocessingml/2006/main" xmlns:wp="http://schemas.openxmlformats.org/drawingml/2006/wordprocessingDrawing" xmlns:r="http://schemas.openxmlformats.org/officeDocument/2006/relationships" xmlns:w14="http://schemas.microsoft.com/office/word/2010/wordml">
+              <w:rPr>
+                <w:rFonts w:ascii="Arial" w:hAnsi="Helvetica" w:eastAsia="Helvetica" w:cs="Helvetica"/>
+                <w:sz w:val="18"/>
+                <w:szCs w:val="18"/>
+                <w:color w:val="000000"/>
+              </w:rPr>
+              <w:t xml:space="preserve">D08</w:t>
+            </w:r>
+          </w:p>
+        </w:tc>
+        <w:tc>
+          <w:tcPr>
+            <w:tcBorders/>
+            <w:shd w:val="clear" w:color="auto" w:fill="FFFFFF"/>
+            <w:tcMar>
+              <w:top w:w="0" w:type="dxa"/>
+              <w:bottom w:w="0" w:type="dxa"/>
+              <w:left w:w="0" w:type="dxa"/>
+              <w:right w:w="0" w:type="dxa"/>
+            </w:tcMar>
+            <w:vAlign w:val="center"/>
+          </w:tcPr>
+          <w:p>
+            <w:pPr>
+              <w:jc w:val="left"/>
+              <w:spacing w:after="100" w:before="100" w:line="240"/>
+              <w:ind w:firstLine="0" w:left="100" w:right="100"/>
+            </w:pPr>
+            <w:r xmlns:w="http://schemas.openxmlformats.org/wordprocessingml/2006/main" xmlns:wp="http://schemas.openxmlformats.org/drawingml/2006/wordprocessingDrawing" xmlns:r="http://schemas.openxmlformats.org/officeDocument/2006/relationships" xmlns:w14="http://schemas.microsoft.com/office/word/2010/wordml">
+              <w:rPr>
+                <w:rFonts w:ascii="Arial" w:hAnsi="Helvetica" w:eastAsia="Helvetica" w:cs="Helvetica"/>
+                <w:sz w:val="18"/>
+                <w:szCs w:val="18"/>
+                <w:color w:val="000000"/>
+              </w:rPr>
+              <w:t xml:space="preserve">TALL</w:t>
+            </w:r>
+          </w:p>
+        </w:tc>
+        <w:tc>
+          <w:tcPr>
+            <w:tcBorders/>
+            <w:shd w:val="clear" w:color="auto" w:fill="FFFFFF"/>
+            <w:tcMar>
+              <w:top w:w="0" w:type="dxa"/>
+              <w:bottom w:w="0" w:type="dxa"/>
+              <w:left w:w="0" w:type="dxa"/>
+              <w:right w:w="0" w:type="dxa"/>
+            </w:tcMar>
+            <w:vAlign w:val="center"/>
+          </w:tcPr>
+          <w:p>
+            <w:pPr>
+              <w:jc w:val="left"/>
+              <w:spacing w:after="100" w:before="100" w:line="240"/>
+              <w:ind w:firstLine="0" w:left="100" w:right="100"/>
+            </w:pPr>
+            <w:r xmlns:w="http://schemas.openxmlformats.org/wordprocessingml/2006/main" xmlns:wp="http://schemas.openxmlformats.org/drawingml/2006/wordprocessingDrawing" xmlns:r="http://schemas.openxmlformats.org/officeDocument/2006/relationships" xmlns:w14="http://schemas.microsoft.com/office/word/2010/wordml">
+              <w:rPr>
+                <w:rFonts w:ascii="Arial" w:hAnsi="Helvetica" w:eastAsia="Helvetica" w:cs="Helvetica"/>
+                <w:sz w:val="18"/>
+                <w:szCs w:val="18"/>
+                <w:color w:val="000000"/>
+              </w:rPr>
+              <w:t xml:space="preserve"/>
+            </w:r>
+          </w:p>
+        </w:tc>
+        <w:tc>
+          <w:tcPr>
+            <w:tcBorders/>
+            <w:shd w:val="clear" w:color="auto" w:fill="FFFFFF"/>
+            <w:tcMar>
+              <w:top w:w="0" w:type="dxa"/>
+              <w:bottom w:w="0" w:type="dxa"/>
+              <w:left w:w="0" w:type="dxa"/>
+              <w:right w:w="0" w:type="dxa"/>
+            </w:tcMar>
+            <w:vAlign w:val="center"/>
+          </w:tcPr>
+          <w:p>
+            <w:pPr>
+              <w:jc w:val="left"/>
+              <w:spacing w:after="100" w:before="100" w:line="240"/>
+              <w:ind w:firstLine="0" w:left="100" w:right="100"/>
+            </w:pPr>
+            <w:r xmlns:w="http://schemas.openxmlformats.org/wordprocessingml/2006/main" xmlns:wp="http://schemas.openxmlformats.org/drawingml/2006/wordprocessingDrawing" xmlns:r="http://schemas.openxmlformats.org/officeDocument/2006/relationships" xmlns:w14="http://schemas.microsoft.com/office/word/2010/wordml">
+              <w:rPr>
+                <w:rFonts w:ascii="Arial" w:hAnsi="Helvetica" w:eastAsia="Helvetica" w:cs="Helvetica"/>
+                <w:sz w:val="18"/>
+                <w:szCs w:val="18"/>
+                <w:color w:val="000000"/>
+              </w:rPr>
+              <w:t xml:space="preserve"/>
+            </w:r>
+          </w:p>
+        </w:tc>
+        <w:tc>
+          <w:tcPr>
+            <w:tcBorders/>
+            <w:shd w:val="clear" w:color="auto" w:fill="FFFFFF"/>
+            <w:tcMar>
+              <w:top w:w="0" w:type="dxa"/>
+              <w:bottom w:w="0" w:type="dxa"/>
+              <w:left w:w="0" w:type="dxa"/>
+              <w:right w:w="0" w:type="dxa"/>
+            </w:tcMar>
+            <w:vAlign w:val="center"/>
+          </w:tcPr>
+          <w:p>
+            <w:pPr>
+              <w:jc w:val="right"/>
+              <w:spacing w:after="100" w:before="100" w:line="240"/>
+              <w:ind w:firstLine="0" w:left="100" w:right="100"/>
+            </w:pPr>
+            <w:r xmlns:w="http://schemas.openxmlformats.org/wordprocessingml/2006/main" xmlns:wp="http://schemas.openxmlformats.org/drawingml/2006/wordprocessingDrawing" xmlns:r="http://schemas.openxmlformats.org/officeDocument/2006/relationships" xmlns:w14="http://schemas.microsoft.com/office/word/2010/wordml">
+              <w:rPr>
+                <w:rFonts w:ascii="Arial" w:hAnsi="Helvetica" w:eastAsia="Helvetica" w:cs="Helvetica"/>
+                <w:sz w:val="18"/>
+                <w:szCs w:val="18"/>
+                <w:color w:val="000000"/>
+              </w:rPr>
+              <w:t xml:space="preserve"/>
+            </w:r>
+          </w:p>
+        </w:tc>
+        <w:tc>
+          <w:tcPr>
+            <w:tcBorders/>
+            <w:shd w:val="clear" w:color="auto" w:fill="FFFFFF"/>
+            <w:tcMar>
+              <w:top w:w="0" w:type="dxa"/>
+              <w:bottom w:w="0" w:type="dxa"/>
+              <w:left w:w="0" w:type="dxa"/>
+              <w:right w:w="0" w:type="dxa"/>
+            </w:tcMar>
+            <w:vAlign w:val="center"/>
+          </w:tcPr>
+          <w:p>
+            <w:pPr>
+              <w:jc w:val="left"/>
+              <w:spacing w:after="100" w:before="100" w:line="240"/>
+              <w:ind w:firstLine="0" w:left="100" w:right="100"/>
+            </w:pPr>
+            <w:r xmlns:w="http://schemas.openxmlformats.org/wordprocessingml/2006/main" xmlns:wp="http://schemas.openxmlformats.org/drawingml/2006/wordprocessingDrawing" xmlns:r="http://schemas.openxmlformats.org/officeDocument/2006/relationships" xmlns:w14="http://schemas.microsoft.com/office/word/2010/wordml">
+              <w:rPr>
+                <w:rFonts w:ascii="Arial" w:hAnsi="Helvetica" w:eastAsia="Helvetica" w:cs="Helvetica"/>
+                <w:sz w:val="18"/>
+                <w:szCs w:val="18"/>
+                <w:color w:val="000000"/>
+              </w:rPr>
+              <w:t xml:space="preserve"/>
+            </w:r>
+          </w:p>
+        </w:tc>
+      </w:tr>
+      <w:tr>
+        <w:trPr>
+          <w:cantSplit/>
+          <w:trHeight w:val="540" w:hRule="auto"/>
+        </w:trPr>
+        <w:tc>
+          <w:tcPr>
+            <w:tcBorders/>
+            <w:shd w:val="clear" w:color="auto" w:fill="FFFFFF"/>
+            <w:tcMar>
+              <w:top w:w="0" w:type="dxa"/>
+              <w:bottom w:w="0" w:type="dxa"/>
+              <w:left w:w="0" w:type="dxa"/>
+              <w:right w:w="0" w:type="dxa"/>
+            </w:tcMar>
+            <w:vAlign w:val="center"/>
+          </w:tcPr>
+          <w:p>
+            <w:pPr>
+              <w:jc w:val="left"/>
+              <w:spacing w:after="100" w:before="100" w:line="240"/>
+              <w:ind w:firstLine="0" w:left="100" w:right="100"/>
+            </w:pPr>
+            <w:r xmlns:w="http://schemas.openxmlformats.org/wordprocessingml/2006/main" xmlns:wp="http://schemas.openxmlformats.org/drawingml/2006/wordprocessingDrawing" xmlns:r="http://schemas.openxmlformats.org/officeDocument/2006/relationships" xmlns:w14="http://schemas.microsoft.com/office/word/2010/wordml">
+              <w:rPr>
+                <w:rFonts w:ascii="Arial" w:hAnsi="Helvetica" w:eastAsia="Helvetica" w:cs="Helvetica"/>
+                <w:sz w:val="18"/>
+                <w:szCs w:val="18"/>
+                <w:color w:val="000000"/>
+              </w:rPr>
+              <w:t xml:space="preserve"/>
+            </w:r>
+          </w:p>
+        </w:tc>
+        <w:tc>
+          <w:tcPr>
+            <w:tcBorders/>
+            <w:shd w:val="clear" w:color="auto" w:fill="FFFFFF"/>
+            <w:tcMar>
+              <w:top w:w="0" w:type="dxa"/>
+              <w:bottom w:w="0" w:type="dxa"/>
+              <w:left w:w="0" w:type="dxa"/>
+              <w:right w:w="0" w:type="dxa"/>
+            </w:tcMar>
+            <w:vAlign w:val="center"/>
+          </w:tcPr>
+          <w:p>
+            <w:pPr>
+              <w:jc w:val="left"/>
+              <w:spacing w:after="100" w:before="100" w:line="240"/>
+              <w:ind w:firstLine="0" w:left="100" w:right="100"/>
+            </w:pPr>
+            <w:r xmlns:w="http://schemas.openxmlformats.org/wordprocessingml/2006/main" xmlns:wp="http://schemas.openxmlformats.org/drawingml/2006/wordprocessingDrawing" xmlns:r="http://schemas.openxmlformats.org/officeDocument/2006/relationships" xmlns:w14="http://schemas.microsoft.com/office/word/2010/wordml">
+              <w:rPr>
+                <w:rFonts w:ascii="Arial" w:hAnsi="Helvetica" w:eastAsia="Helvetica" w:cs="Helvetica"/>
+                <w:sz w:val="18"/>
+                <w:szCs w:val="18"/>
+                <w:color w:val="000000"/>
+              </w:rPr>
+              <w:t xml:space="preserve">TEAK</w:t>
+            </w:r>
+          </w:p>
+        </w:tc>
+        <w:tc>
+          <w:tcPr>
+            <w:tcBorders/>
+            <w:shd w:val="clear" w:color="auto" w:fill="FFFFFF"/>
+            <w:tcMar>
+              <w:top w:w="0" w:type="dxa"/>
+              <w:bottom w:w="0" w:type="dxa"/>
+              <w:left w:w="0" w:type="dxa"/>
+              <w:right w:w="0" w:type="dxa"/>
+            </w:tcMar>
+            <w:vAlign w:val="center"/>
+          </w:tcPr>
+          <w:p>
+            <w:pPr>
+              <w:jc w:val="left"/>
+              <w:spacing w:after="100" w:before="100" w:line="240"/>
+              <w:ind w:firstLine="0" w:left="100" w:right="100"/>
+            </w:pPr>
+            <w:r xmlns:w="http://schemas.openxmlformats.org/wordprocessingml/2006/main" xmlns:wp="http://schemas.openxmlformats.org/drawingml/2006/wordprocessingDrawing" xmlns:r="http://schemas.openxmlformats.org/officeDocument/2006/relationships" xmlns:w14="http://schemas.microsoft.com/office/word/2010/wordml">
+              <w:rPr>
+                <w:rFonts w:ascii="Arial" w:hAnsi="Helvetica" w:eastAsia="Helvetica" w:cs="Helvetica"/>
+                <w:sz w:val="18"/>
+                <w:szCs w:val="18"/>
+                <w:color w:val="000000"/>
+              </w:rPr>
+              <w:t xml:space="preserve"/>
+            </w:r>
+          </w:p>
+        </w:tc>
+        <w:tc>
+          <w:tcPr>
+            <w:tcBorders/>
+            <w:shd w:val="clear" w:color="auto" w:fill="FFFFFF"/>
+            <w:tcMar>
+              <w:top w:w="0" w:type="dxa"/>
+              <w:bottom w:w="0" w:type="dxa"/>
+              <w:left w:w="0" w:type="dxa"/>
+              <w:right w:w="0" w:type="dxa"/>
+            </w:tcMar>
+            <w:vAlign w:val="center"/>
+          </w:tcPr>
+          <w:p>
+            <w:pPr>
+              <w:jc w:val="left"/>
+              <w:spacing w:after="100" w:before="100" w:line="240"/>
+              <w:ind w:firstLine="0" w:left="100" w:right="100"/>
+            </w:pPr>
+            <w:r xmlns:w="http://schemas.openxmlformats.org/wordprocessingml/2006/main" xmlns:wp="http://schemas.openxmlformats.org/drawingml/2006/wordprocessingDrawing" xmlns:r="http://schemas.openxmlformats.org/officeDocument/2006/relationships" xmlns:w14="http://schemas.microsoft.com/office/word/2010/wordml">
+              <w:rPr>
+                <w:rFonts w:ascii="Arial" w:hAnsi="Helvetica" w:eastAsia="Helvetica" w:cs="Helvetica"/>
+                <w:sz w:val="18"/>
+                <w:szCs w:val="18"/>
+                <w:color w:val="000000"/>
+              </w:rPr>
+              <w:t xml:space="preserve"/>
+            </w:r>
+          </w:p>
+        </w:tc>
+        <w:tc>
+          <w:tcPr>
+            <w:tcBorders/>
+            <w:shd w:val="clear" w:color="auto" w:fill="FFFFFF"/>
+            <w:tcMar>
+              <w:top w:w="0" w:type="dxa"/>
+              <w:bottom w:w="0" w:type="dxa"/>
+              <w:left w:w="0" w:type="dxa"/>
+              <w:right w:w="0" w:type="dxa"/>
+            </w:tcMar>
+            <w:vAlign w:val="center"/>
+          </w:tcPr>
+          <w:p>
+            <w:pPr>
+              <w:jc w:val="right"/>
+              <w:spacing w:after="100" w:before="100" w:line="240"/>
+              <w:ind w:firstLine="0" w:left="100" w:right="100"/>
+            </w:pPr>
+            <w:r xmlns:w="http://schemas.openxmlformats.org/wordprocessingml/2006/main" xmlns:wp="http://schemas.openxmlformats.org/drawingml/2006/wordprocessingDrawing" xmlns:r="http://schemas.openxmlformats.org/officeDocument/2006/relationships" xmlns:w14="http://schemas.microsoft.com/office/word/2010/wordml">
+              <w:rPr>
+                <w:rFonts w:ascii="Arial" w:hAnsi="Helvetica" w:eastAsia="Helvetica" w:cs="Helvetica"/>
+                <w:sz w:val="18"/>
+                <w:szCs w:val="18"/>
+                <w:color w:val="000000"/>
+              </w:rPr>
+              <w:t xml:space="preserve"/>
+            </w:r>
+          </w:p>
+        </w:tc>
+        <w:tc>
+          <w:tcPr>
+            <w:tcBorders/>
+            <w:shd w:val="clear" w:color="auto" w:fill="FFFFFF"/>
+            <w:tcMar>
+              <w:top w:w="0" w:type="dxa"/>
+              <w:bottom w:w="0" w:type="dxa"/>
+              <w:left w:w="0" w:type="dxa"/>
+              <w:right w:w="0" w:type="dxa"/>
+            </w:tcMar>
+            <w:vAlign w:val="center"/>
+          </w:tcPr>
+          <w:p>
+            <w:pPr>
+              <w:jc w:val="left"/>
+              <w:spacing w:after="100" w:before="100" w:line="240"/>
+              <w:ind w:firstLine="0" w:left="100" w:right="100"/>
+            </w:pPr>
+            <w:r xmlns:w="http://schemas.openxmlformats.org/wordprocessingml/2006/main" xmlns:wp="http://schemas.openxmlformats.org/drawingml/2006/wordprocessingDrawing" xmlns:r="http://schemas.openxmlformats.org/officeDocument/2006/relationships" xmlns:w14="http://schemas.microsoft.com/office/word/2010/wordml">
+              <w:rPr>
+                <w:rFonts w:ascii="Arial" w:hAnsi="Helvetica" w:eastAsia="Helvetica" w:cs="Helvetica"/>
+                <w:sz w:val="18"/>
+                <w:szCs w:val="18"/>
+                <w:color w:val="000000"/>
+              </w:rPr>
+              <w:t xml:space="preserve"/>
+            </w:r>
+          </w:p>
+        </w:tc>
+      </w:tr>
+      <w:tr>
+        <w:trPr>
+          <w:cantSplit/>
+          <w:trHeight w:val="542" w:hRule="auto"/>
+        </w:trPr>
+        <w:tc>
+          <w:tcPr>
+            <w:tcBorders/>
+            <w:shd w:val="clear" w:color="auto" w:fill="FFFFFF"/>
+            <w:tcMar>
+              <w:top w:w="0" w:type="dxa"/>
+              <w:bottom w:w="0" w:type="dxa"/>
+              <w:left w:w="0" w:type="dxa"/>
+              <w:right w:w="0" w:type="dxa"/>
+            </w:tcMar>
+            <w:vAlign w:val="center"/>
+          </w:tcPr>
+          <w:p>
+            <w:pPr>
+              <w:jc w:val="left"/>
+              <w:spacing w:after="100" w:before="100" w:line="240"/>
+              <w:ind w:firstLine="0" w:left="100" w:right="100"/>
+            </w:pPr>
+            <w:r xmlns:w="http://schemas.openxmlformats.org/wordprocessingml/2006/main" xmlns:wp="http://schemas.openxmlformats.org/drawingml/2006/wordprocessingDrawing" xmlns:r="http://schemas.openxmlformats.org/officeDocument/2006/relationships" xmlns:w14="http://schemas.microsoft.com/office/word/2010/wordml">
+              <w:rPr>
+                <w:rFonts w:ascii="Arial" w:hAnsi="Helvetica" w:eastAsia="Helvetica" w:cs="Helvetica"/>
+                <w:sz w:val="18"/>
+                <w:szCs w:val="18"/>
+                <w:color w:val="000000"/>
+              </w:rPr>
+              <w:t xml:space="preserve">D05</w:t>
+            </w:r>
+          </w:p>
+        </w:tc>
+        <w:tc>
+          <w:tcPr>
+            <w:tcBorders/>
+            <w:shd w:val="clear" w:color="auto" w:fill="FFFFFF"/>
+            <w:tcMar>
+              <w:top w:w="0" w:type="dxa"/>
+              <w:bottom w:w="0" w:type="dxa"/>
+              <w:left w:w="0" w:type="dxa"/>
+              <w:right w:w="0" w:type="dxa"/>
+            </w:tcMar>
+            <w:vAlign w:val="center"/>
+          </w:tcPr>
+          <w:p>
+            <w:pPr>
+              <w:jc w:val="left"/>
+              <w:spacing w:after="100" w:before="100" w:line="240"/>
+              <w:ind w:firstLine="0" w:left="100" w:right="100"/>
+            </w:pPr>
+            <w:r xmlns:w="http://schemas.openxmlformats.org/wordprocessingml/2006/main" xmlns:wp="http://schemas.openxmlformats.org/drawingml/2006/wordprocessingDrawing" xmlns:r="http://schemas.openxmlformats.org/officeDocument/2006/relationships" xmlns:w14="http://schemas.microsoft.com/office/word/2010/wordml">
+              <w:rPr>
+                <w:rFonts w:ascii="Arial" w:hAnsi="Helvetica" w:eastAsia="Helvetica" w:cs="Helvetica"/>
+                <w:sz w:val="18"/>
+                <w:szCs w:val="18"/>
+                <w:color w:val="000000"/>
+              </w:rPr>
+              <w:t xml:space="preserve">TREE</w:t>
+            </w:r>
+          </w:p>
+        </w:tc>
+        <w:tc>
+          <w:tcPr>
+            <w:tcBorders/>
+            <w:shd w:val="clear" w:color="auto" w:fill="FFFFFF"/>
+            <w:tcMar>
+              <w:top w:w="0" w:type="dxa"/>
+              <w:bottom w:w="0" w:type="dxa"/>
+              <w:left w:w="0" w:type="dxa"/>
+              <w:right w:w="0" w:type="dxa"/>
+            </w:tcMar>
+            <w:vAlign w:val="center"/>
+          </w:tcPr>
+          <w:p>
+            <w:pPr>
+              <w:jc w:val="left"/>
+              <w:spacing w:after="100" w:before="100" w:line="240"/>
+              <w:ind w:firstLine="0" w:left="100" w:right="100"/>
+            </w:pPr>
+            <w:r xmlns:w="http://schemas.openxmlformats.org/wordprocessingml/2006/main" xmlns:wp="http://schemas.openxmlformats.org/drawingml/2006/wordprocessingDrawing" xmlns:r="http://schemas.openxmlformats.org/officeDocument/2006/relationships" xmlns:w14="http://schemas.microsoft.com/office/word/2010/wordml">
+              <w:rPr>
+                <w:rFonts w:ascii="Arial" w:hAnsi="Helvetica" w:eastAsia="Helvetica" w:cs="Helvetica"/>
+                <w:sz w:val="18"/>
+                <w:szCs w:val="18"/>
+                <w:color w:val="000000"/>
+              </w:rPr>
+              <w:t xml:space="preserve"/>
+            </w:r>
+          </w:p>
+        </w:tc>
+        <w:tc>
+          <w:tcPr>
+            <w:tcBorders/>
+            <w:shd w:val="clear" w:color="auto" w:fill="FFFFFF"/>
+            <w:tcMar>
+              <w:top w:w="0" w:type="dxa"/>
+              <w:bottom w:w="0" w:type="dxa"/>
+              <w:left w:w="0" w:type="dxa"/>
+              <w:right w:w="0" w:type="dxa"/>
+            </w:tcMar>
+            <w:vAlign w:val="center"/>
+          </w:tcPr>
+          <w:p>
+            <w:pPr>
+              <w:jc w:val="left"/>
+              <w:spacing w:after="100" w:before="100" w:line="240"/>
+              <w:ind w:firstLine="0" w:left="100" w:right="100"/>
+            </w:pPr>
+            <w:r xmlns:w="http://schemas.openxmlformats.org/wordprocessingml/2006/main" xmlns:wp="http://schemas.openxmlformats.org/drawingml/2006/wordprocessingDrawing" xmlns:r="http://schemas.openxmlformats.org/officeDocument/2006/relationships" xmlns:w14="http://schemas.microsoft.com/office/word/2010/wordml">
+              <w:rPr>
+                <w:rFonts w:ascii="Arial" w:hAnsi="Helvetica" w:eastAsia="Helvetica" w:cs="Helvetica"/>
+                <w:sz w:val="18"/>
+                <w:szCs w:val="18"/>
+                <w:color w:val="000000"/>
+              </w:rPr>
+              <w:t xml:space="preserve"/>
+            </w:r>
+          </w:p>
+        </w:tc>
+        <w:tc>
+          <w:tcPr>
+            <w:tcBorders/>
+            <w:shd w:val="clear" w:color="auto" w:fill="FFFFFF"/>
+            <w:tcMar>
+              <w:top w:w="0" w:type="dxa"/>
+              <w:bottom w:w="0" w:type="dxa"/>
+              <w:left w:w="0" w:type="dxa"/>
+              <w:right w:w="0" w:type="dxa"/>
+            </w:tcMar>
+            <w:vAlign w:val="center"/>
+          </w:tcPr>
+          <w:p>
+            <w:pPr>
+              <w:jc w:val="right"/>
+              <w:spacing w:after="100" w:before="100" w:line="240"/>
+              <w:ind w:firstLine="0" w:left="100" w:right="100"/>
+            </w:pPr>
+            <w:r xmlns:w="http://schemas.openxmlformats.org/wordprocessingml/2006/main" xmlns:wp="http://schemas.openxmlformats.org/drawingml/2006/wordprocessingDrawing" xmlns:r="http://schemas.openxmlformats.org/officeDocument/2006/relationships" xmlns:w14="http://schemas.microsoft.com/office/word/2010/wordml">
+              <w:rPr>
+                <w:rFonts w:ascii="Arial" w:hAnsi="Helvetica" w:eastAsia="Helvetica" w:cs="Helvetica"/>
+                <w:sz w:val="18"/>
+                <w:szCs w:val="18"/>
+                <w:color w:val="000000"/>
+              </w:rPr>
+              <w:t xml:space="preserve"/>
+            </w:r>
+          </w:p>
+        </w:tc>
+        <w:tc>
+          <w:tcPr>
+            <w:tcBorders/>
+            <w:shd w:val="clear" w:color="auto" w:fill="FFFFFF"/>
+            <w:tcMar>
+              <w:top w:w="0" w:type="dxa"/>
+              <w:bottom w:w="0" w:type="dxa"/>
+              <w:left w:w="0" w:type="dxa"/>
+              <w:right w:w="0" w:type="dxa"/>
+            </w:tcMar>
+            <w:vAlign w:val="center"/>
+          </w:tcPr>
+          <w:p>
+            <w:pPr>
+              <w:jc w:val="left"/>
+              <w:spacing w:after="100" w:before="100" w:line="240"/>
+              <w:ind w:firstLine="0" w:left="100" w:right="100"/>
+            </w:pPr>
+            <w:r xmlns:w="http://schemas.openxmlformats.org/wordprocessingml/2006/main" xmlns:wp="http://schemas.openxmlformats.org/drawingml/2006/wordprocessingDrawing" xmlns:r="http://schemas.openxmlformats.org/officeDocument/2006/relationships" xmlns:w14="http://schemas.microsoft.com/office/word/2010/wordml">
+              <w:rPr>
+                <w:rFonts w:ascii="Arial" w:hAnsi="Helvetica" w:eastAsia="Helvetica" w:cs="Helvetica"/>
+                <w:sz w:val="18"/>
+                <w:szCs w:val="18"/>
+                <w:color w:val="000000"/>
+              </w:rPr>
+              <w:t xml:space="preserve"/>
+            </w:r>
+          </w:p>
+        </w:tc>
+      </w:tr>
+      <w:tr>
+        <w:trPr>
+          <w:cantSplit/>
+          <w:trHeight w:val="544" w:hRule="auto"/>
+        </w:trPr>
+        <w:tc>
+          <w:tcPr>
+            <w:tcBorders/>
+            <w:shd w:val="clear" w:color="auto" w:fill="FFFFFF"/>
+            <w:tcMar>
+              <w:top w:w="0" w:type="dxa"/>
+              <w:bottom w:w="0" w:type="dxa"/>
+              <w:left w:w="0" w:type="dxa"/>
+              <w:right w:w="0" w:type="dxa"/>
+            </w:tcMar>
+            <w:vAlign w:val="center"/>
+          </w:tcPr>
+          <w:p>
+            <w:pPr>
+              <w:jc w:val="left"/>
+              <w:spacing w:after="100" w:before="100" w:line="240"/>
+              <w:ind w:firstLine="0" w:left="100" w:right="100"/>
+            </w:pPr>
+            <w:r xmlns:w="http://schemas.openxmlformats.org/wordprocessingml/2006/main" xmlns:wp="http://schemas.openxmlformats.org/drawingml/2006/wordprocessingDrawing" xmlns:r="http://schemas.openxmlformats.org/officeDocument/2006/relationships" xmlns:w14="http://schemas.microsoft.com/office/word/2010/wordml">
+              <w:rPr>
+                <w:rFonts w:ascii="Arial" w:hAnsi="Helvetica" w:eastAsia="Helvetica" w:cs="Helvetica"/>
+                <w:sz w:val="18"/>
+                <w:szCs w:val="18"/>
+                <w:color w:val="000000"/>
+              </w:rPr>
+              <w:t xml:space="preserve">D06</w:t>
+            </w:r>
+          </w:p>
+        </w:tc>
+        <w:tc>
+          <w:tcPr>
+            <w:tcBorders/>
+            <w:shd w:val="clear" w:color="auto" w:fill="FFFFFF"/>
+            <w:tcMar>
+              <w:top w:w="0" w:type="dxa"/>
+              <w:bottom w:w="0" w:type="dxa"/>
+              <w:left w:w="0" w:type="dxa"/>
+              <w:right w:w="0" w:type="dxa"/>
+            </w:tcMar>
+            <w:vAlign w:val="center"/>
+          </w:tcPr>
+          <w:p>
+            <w:pPr>
+              <w:jc w:val="left"/>
+              <w:spacing w:after="100" w:before="100" w:line="240"/>
+              <w:ind w:firstLine="0" w:left="100" w:right="100"/>
+            </w:pPr>
+            <w:r xmlns:w="http://schemas.openxmlformats.org/wordprocessingml/2006/main" xmlns:wp="http://schemas.openxmlformats.org/drawingml/2006/wordprocessingDrawing" xmlns:r="http://schemas.openxmlformats.org/officeDocument/2006/relationships" xmlns:w14="http://schemas.microsoft.com/office/word/2010/wordml">
+              <w:rPr>
+                <w:rFonts w:ascii="Arial" w:hAnsi="Helvetica" w:eastAsia="Helvetica" w:cs="Helvetica"/>
+                <w:sz w:val="18"/>
+                <w:szCs w:val="18"/>
+                <w:color w:val="000000"/>
+              </w:rPr>
+              <w:t xml:space="preserve">UKFS</w:t>
+            </w:r>
+          </w:p>
+        </w:tc>
+        <w:tc>
+          <w:tcPr>
+            <w:tcBorders/>
+            <w:shd w:val="clear" w:color="auto" w:fill="FFFFFF"/>
+            <w:tcMar>
+              <w:top w:w="0" w:type="dxa"/>
+              <w:bottom w:w="0" w:type="dxa"/>
+              <w:left w:w="0" w:type="dxa"/>
+              <w:right w:w="0" w:type="dxa"/>
+            </w:tcMar>
+            <w:vAlign w:val="center"/>
+          </w:tcPr>
+          <w:p>
+            <w:pPr>
+              <w:jc w:val="left"/>
+              <w:spacing w:after="100" w:before="100" w:line="240"/>
+              <w:ind w:firstLine="0" w:left="100" w:right="100"/>
+            </w:pPr>
+            <w:r xmlns:w="http://schemas.openxmlformats.org/wordprocessingml/2006/main" xmlns:wp="http://schemas.openxmlformats.org/drawingml/2006/wordprocessingDrawing" xmlns:r="http://schemas.openxmlformats.org/officeDocument/2006/relationships" xmlns:w14="http://schemas.microsoft.com/office/word/2010/wordml">
+              <w:rPr>
+                <w:rFonts w:ascii="Arial" w:hAnsi="Helvetica" w:eastAsia="Helvetica" w:cs="Helvetica"/>
+                <w:sz w:val="18"/>
+                <w:szCs w:val="18"/>
+                <w:color w:val="000000"/>
+              </w:rPr>
+              <w:t xml:space="preserve"/>
+            </w:r>
+          </w:p>
+        </w:tc>
+        <w:tc>
+          <w:tcPr>
+            <w:tcBorders/>
+            <w:shd w:val="clear" w:color="auto" w:fill="FFFFFF"/>
+            <w:tcMar>
+              <w:top w:w="0" w:type="dxa"/>
+              <w:bottom w:w="0" w:type="dxa"/>
+              <w:left w:w="0" w:type="dxa"/>
+              <w:right w:w="0" w:type="dxa"/>
+            </w:tcMar>
+            <w:vAlign w:val="center"/>
+          </w:tcPr>
+          <w:p>
+            <w:pPr>
+              <w:jc w:val="left"/>
+              <w:spacing w:after="100" w:before="100" w:line="240"/>
+              <w:ind w:firstLine="0" w:left="100" w:right="100"/>
+            </w:pPr>
+            <w:r xmlns:w="http://schemas.openxmlformats.org/wordprocessingml/2006/main" xmlns:wp="http://schemas.openxmlformats.org/drawingml/2006/wordprocessingDrawing" xmlns:r="http://schemas.openxmlformats.org/officeDocument/2006/relationships" xmlns:w14="http://schemas.microsoft.com/office/word/2010/wordml">
+              <w:rPr>
+                <w:rFonts w:ascii="Arial" w:hAnsi="Helvetica" w:eastAsia="Helvetica" w:cs="Helvetica"/>
+                <w:sz w:val="18"/>
+                <w:szCs w:val="18"/>
+                <w:color w:val="000000"/>
+              </w:rPr>
+              <w:t xml:space="preserve"/>
+            </w:r>
+          </w:p>
+        </w:tc>
+        <w:tc>
+          <w:tcPr>
+            <w:tcBorders/>
+            <w:shd w:val="clear" w:color="auto" w:fill="FFFFFF"/>
+            <w:tcMar>
+              <w:top w:w="0" w:type="dxa"/>
+              <w:bottom w:w="0" w:type="dxa"/>
+              <w:left w:w="0" w:type="dxa"/>
+              <w:right w:w="0" w:type="dxa"/>
+            </w:tcMar>
+            <w:vAlign w:val="center"/>
+          </w:tcPr>
+          <w:p>
+            <w:pPr>
+              <w:jc w:val="right"/>
+              <w:spacing w:after="100" w:before="100" w:line="240"/>
+              <w:ind w:firstLine="0" w:left="100" w:right="100"/>
+            </w:pPr>
+            <w:r xmlns:w="http://schemas.openxmlformats.org/wordprocessingml/2006/main" xmlns:wp="http://schemas.openxmlformats.org/drawingml/2006/wordprocessingDrawing" xmlns:r="http://schemas.openxmlformats.org/officeDocument/2006/relationships" xmlns:w14="http://schemas.microsoft.com/office/word/2010/wordml">
+              <w:rPr>
+                <w:rFonts w:ascii="Arial" w:hAnsi="Helvetica" w:eastAsia="Helvetica" w:cs="Helvetica"/>
+                <w:sz w:val="18"/>
+                <w:szCs w:val="18"/>
+                <w:color w:val="000000"/>
+              </w:rPr>
+              <w:t xml:space="preserve"/>
+            </w:r>
+          </w:p>
+        </w:tc>
+        <w:tc>
+          <w:tcPr>
+            <w:tcBorders/>
+            <w:shd w:val="clear" w:color="auto" w:fill="FFFFFF"/>
+            <w:tcMar>
+              <w:top w:w="0" w:type="dxa"/>
+              <w:bottom w:w="0" w:type="dxa"/>
+              <w:left w:w="0" w:type="dxa"/>
+              <w:right w:w="0" w:type="dxa"/>
+            </w:tcMar>
+            <w:vAlign w:val="center"/>
+          </w:tcPr>
+          <w:p>
+            <w:pPr>
+              <w:jc w:val="left"/>
+              <w:spacing w:after="100" w:before="100" w:line="240"/>
+              <w:ind w:firstLine="0" w:left="100" w:right="100"/>
+            </w:pPr>
+            <w:r xmlns:w="http://schemas.openxmlformats.org/wordprocessingml/2006/main" xmlns:wp="http://schemas.openxmlformats.org/drawingml/2006/wordprocessingDrawing" xmlns:r="http://schemas.openxmlformats.org/officeDocument/2006/relationships" xmlns:w14="http://schemas.microsoft.com/office/word/2010/wordml">
+              <w:rPr>
+                <w:rFonts w:ascii="Arial" w:hAnsi="Helvetica" w:eastAsia="Helvetica" w:cs="Helvetica"/>
+                <w:sz w:val="18"/>
+                <w:szCs w:val="18"/>
+                <w:color w:val="000000"/>
+              </w:rPr>
+              <w:t xml:space="preserve"/>
+            </w:r>
+          </w:p>
+        </w:tc>
+      </w:tr>
+      <w:tr>
+        <w:trPr>
+          <w:cantSplit/>
+          <w:trHeight w:val="542" w:hRule="auto"/>
+        </w:trPr>
+        <w:tc>
+          <w:tcPr>
+            <w:tcBorders/>
+            <w:shd w:val="clear" w:color="auto" w:fill="FFFFFF"/>
+            <w:tcMar>
+              <w:top w:w="0" w:type="dxa"/>
+              <w:bottom w:w="0" w:type="dxa"/>
+              <w:left w:w="0" w:type="dxa"/>
+              <w:right w:w="0" w:type="dxa"/>
+            </w:tcMar>
+            <w:vAlign w:val="center"/>
+          </w:tcPr>
+          <w:p>
+            <w:pPr>
+              <w:jc w:val="left"/>
+              <w:spacing w:after="100" w:before="100" w:line="240"/>
+              <w:ind w:firstLine="0" w:left="100" w:right="100"/>
+            </w:pPr>
+            <w:r xmlns:w="http://schemas.openxmlformats.org/wordprocessingml/2006/main" xmlns:wp="http://schemas.openxmlformats.org/drawingml/2006/wordprocessingDrawing" xmlns:r="http://schemas.openxmlformats.org/officeDocument/2006/relationships" xmlns:w14="http://schemas.microsoft.com/office/word/2010/wordml">
+              <w:rPr>
+                <w:rFonts w:ascii="Arial" w:hAnsi="Helvetica" w:eastAsia="Helvetica" w:cs="Helvetica"/>
+                <w:sz w:val="18"/>
+                <w:szCs w:val="18"/>
+                <w:color w:val="000000"/>
+              </w:rPr>
+              <w:t xml:space="preserve"/>
+            </w:r>
+          </w:p>
+        </w:tc>
+        <w:tc>
+          <w:tcPr>
+            <w:tcBorders/>
+            <w:shd w:val="clear" w:color="auto" w:fill="FFFFFF"/>
+            <w:tcMar>
+              <w:top w:w="0" w:type="dxa"/>
+              <w:bottom w:w="0" w:type="dxa"/>
+              <w:left w:w="0" w:type="dxa"/>
+              <w:right w:w="0" w:type="dxa"/>
+            </w:tcMar>
+            <w:vAlign w:val="center"/>
+          </w:tcPr>
+          <w:p>
+            <w:pPr>
+              <w:jc w:val="left"/>
+              <w:spacing w:after="100" w:before="100" w:line="240"/>
+              <w:ind w:firstLine="0" w:left="100" w:right="100"/>
+            </w:pPr>
+            <w:r xmlns:w="http://schemas.openxmlformats.org/wordprocessingml/2006/main" xmlns:wp="http://schemas.openxmlformats.org/drawingml/2006/wordprocessingDrawing" xmlns:r="http://schemas.openxmlformats.org/officeDocument/2006/relationships" xmlns:w14="http://schemas.microsoft.com/office/word/2010/wordml">
+              <w:rPr>
+                <w:rFonts w:ascii="Arial" w:hAnsi="Helvetica" w:eastAsia="Helvetica" w:cs="Helvetica"/>
+                <w:sz w:val="18"/>
+                <w:szCs w:val="18"/>
+                <w:color w:val="000000"/>
+              </w:rPr>
+              <w:t xml:space="preserve">UNDE</w:t>
+            </w:r>
+          </w:p>
+        </w:tc>
+        <w:tc>
+          <w:tcPr>
+            <w:tcBorders/>
+            <w:shd w:val="clear" w:color="auto" w:fill="FFFFFF"/>
+            <w:tcMar>
+              <w:top w:w="0" w:type="dxa"/>
+              <w:bottom w:w="0" w:type="dxa"/>
+              <w:left w:w="0" w:type="dxa"/>
+              <w:right w:w="0" w:type="dxa"/>
+            </w:tcMar>
+            <w:vAlign w:val="center"/>
+          </w:tcPr>
+          <w:p>
+            <w:pPr>
+              <w:jc w:val="left"/>
+              <w:spacing w:after="100" w:before="100" w:line="240"/>
+              <w:ind w:firstLine="0" w:left="100" w:right="100"/>
+            </w:pPr>
+            <w:r xmlns:w="http://schemas.openxmlformats.org/wordprocessingml/2006/main" xmlns:wp="http://schemas.openxmlformats.org/drawingml/2006/wordprocessingDrawing" xmlns:r="http://schemas.openxmlformats.org/officeDocument/2006/relationships" xmlns:w14="http://schemas.microsoft.com/office/word/2010/wordml">
+              <w:rPr>
+                <w:rFonts w:ascii="Arial" w:hAnsi="Helvetica" w:eastAsia="Helvetica" w:cs="Helvetica"/>
+                <w:sz w:val="18"/>
+                <w:szCs w:val="18"/>
+                <w:color w:val="000000"/>
+              </w:rPr>
+              <w:t xml:space="preserve"/>
+            </w:r>
+          </w:p>
+        </w:tc>
+        <w:tc>
+          <w:tcPr>
+            <w:tcBorders/>
+            <w:shd w:val="clear" w:color="auto" w:fill="FFFFFF"/>
+            <w:tcMar>
+              <w:top w:w="0" w:type="dxa"/>
+              <w:bottom w:w="0" w:type="dxa"/>
+              <w:left w:w="0" w:type="dxa"/>
+              <w:right w:w="0" w:type="dxa"/>
+            </w:tcMar>
+            <w:vAlign w:val="center"/>
+          </w:tcPr>
+          <w:p>
+            <w:pPr>
+              <w:jc w:val="left"/>
+              <w:spacing w:after="100" w:before="100" w:line="240"/>
+              <w:ind w:firstLine="0" w:left="100" w:right="100"/>
+            </w:pPr>
+            <w:r xmlns:w="http://schemas.openxmlformats.org/wordprocessingml/2006/main" xmlns:wp="http://schemas.openxmlformats.org/drawingml/2006/wordprocessingDrawing" xmlns:r="http://schemas.openxmlformats.org/officeDocument/2006/relationships" xmlns:w14="http://schemas.microsoft.com/office/word/2010/wordml">
+              <w:rPr>
+                <w:rFonts w:ascii="Arial" w:hAnsi="Helvetica" w:eastAsia="Helvetica" w:cs="Helvetica"/>
+                <w:sz w:val="18"/>
+                <w:szCs w:val="18"/>
+                <w:color w:val="000000"/>
+              </w:rPr>
+              <w:t xml:space="preserve"/>
+            </w:r>
+          </w:p>
+        </w:tc>
+        <w:tc>
+          <w:tcPr>
+            <w:tcBorders/>
+            <w:shd w:val="clear" w:color="auto" w:fill="FFFFFF"/>
+            <w:tcMar>
+              <w:top w:w="0" w:type="dxa"/>
+              <w:bottom w:w="0" w:type="dxa"/>
+              <w:left w:w="0" w:type="dxa"/>
+              <w:right w:w="0" w:type="dxa"/>
+            </w:tcMar>
+            <w:vAlign w:val="center"/>
+          </w:tcPr>
+          <w:p>
+            <w:pPr>
+              <w:jc w:val="right"/>
+              <w:spacing w:after="100" w:before="100" w:line="240"/>
+              <w:ind w:firstLine="0" w:left="100" w:right="100"/>
+            </w:pPr>
+            <w:r xmlns:w="http://schemas.openxmlformats.org/wordprocessingml/2006/main" xmlns:wp="http://schemas.openxmlformats.org/drawingml/2006/wordprocessingDrawing" xmlns:r="http://schemas.openxmlformats.org/officeDocument/2006/relationships" xmlns:w14="http://schemas.microsoft.com/office/word/2010/wordml">
+              <w:rPr>
+                <w:rFonts w:ascii="Arial" w:hAnsi="Helvetica" w:eastAsia="Helvetica" w:cs="Helvetica"/>
+                <w:sz w:val="18"/>
+                <w:szCs w:val="18"/>
+                <w:color w:val="000000"/>
+              </w:rPr>
+              <w:t xml:space="preserve"/>
+            </w:r>
+          </w:p>
+        </w:tc>
+        <w:tc>
+          <w:tcPr>
+            <w:tcBorders/>
+            <w:shd w:val="clear" w:color="auto" w:fill="FFFFFF"/>
+            <w:tcMar>
+              <w:top w:w="0" w:type="dxa"/>
+              <w:bottom w:w="0" w:type="dxa"/>
+              <w:left w:w="0" w:type="dxa"/>
+              <w:right w:w="0" w:type="dxa"/>
+            </w:tcMar>
+            <w:vAlign w:val="center"/>
+          </w:tcPr>
+          <w:p>
+            <w:pPr>
+              <w:jc w:val="left"/>
+              <w:spacing w:after="100" w:before="100" w:line="240"/>
+              <w:ind w:firstLine="0" w:left="100" w:right="100"/>
+            </w:pPr>
+            <w:r xmlns:w="http://schemas.openxmlformats.org/wordprocessingml/2006/main" xmlns:wp="http://schemas.openxmlformats.org/drawingml/2006/wordprocessingDrawing" xmlns:r="http://schemas.openxmlformats.org/officeDocument/2006/relationships" xmlns:w14="http://schemas.microsoft.com/office/word/2010/wordml">
+              <w:rPr>
+                <w:rFonts w:ascii="Arial" w:hAnsi="Helvetica" w:eastAsia="Helvetica" w:cs="Helvetica"/>
+                <w:sz w:val="18"/>
+                <w:szCs w:val="18"/>
+                <w:color w:val="000000"/>
+              </w:rPr>
+              <w:t xml:space="preserve"/>
+            </w:r>
+          </w:p>
+        </w:tc>
+      </w:tr>
+      <w:tr>
+        <w:trPr>
+          <w:cantSplit/>
+          <w:trHeight w:val="575" w:hRule="auto"/>
+        </w:trPr>
+        <w:tc>
+          <w:tcPr>
+            <w:tcBorders/>
+            <w:shd w:val="clear" w:color="auto" w:fill="FFFFFF"/>
+            <w:tcMar>
+              <w:top w:w="0" w:type="dxa"/>
+              <w:bottom w:w="0" w:type="dxa"/>
+              <w:left w:w="0" w:type="dxa"/>
+              <w:right w:w="0" w:type="dxa"/>
+            </w:tcMar>
+            <w:vAlign w:val="center"/>
+          </w:tcPr>
+          <w:p>
+            <w:pPr>
+              <w:jc w:val="left"/>
+              <w:spacing w:after="100" w:before="100" w:line="240"/>
+              <w:ind w:firstLine="0" w:left="100" w:right="100"/>
+            </w:pPr>
+            <w:r xmlns:w="http://schemas.openxmlformats.org/wordprocessingml/2006/main" xmlns:wp="http://schemas.openxmlformats.org/drawingml/2006/wordprocessingDrawing" xmlns:r="http://schemas.openxmlformats.org/officeDocument/2006/relationships" xmlns:w14="http://schemas.microsoft.com/office/word/2010/wordml">
+              <w:rPr>
+                <w:rFonts w:ascii="Arial" w:hAnsi="Helvetica" w:eastAsia="Helvetica" w:cs="Helvetica"/>
+                <w:sz w:val="18"/>
+                <w:szCs w:val="18"/>
+                <w:color w:val="000000"/>
+              </w:rPr>
+              <w:t xml:space="preserve"/>
+            </w:r>
+          </w:p>
+        </w:tc>
+        <w:tc>
+          <w:tcPr>
+            <w:tcBorders/>
+            <w:shd w:val="clear" w:color="auto" w:fill="FFFFFF"/>
+            <w:tcMar>
+              <w:top w:w="0" w:type="dxa"/>
+              <w:bottom w:w="0" w:type="dxa"/>
+              <w:left w:w="0" w:type="dxa"/>
+              <w:right w:w="0" w:type="dxa"/>
+            </w:tcMar>
+            <w:vAlign w:val="center"/>
+          </w:tcPr>
+          <w:p>
+            <w:pPr>
+              <w:jc w:val="left"/>
+              <w:spacing w:after="100" w:before="100" w:line="240"/>
+              <w:ind w:firstLine="0" w:left="100" w:right="100"/>
+            </w:pPr>
+            <w:r xmlns:w="http://schemas.openxmlformats.org/wordprocessingml/2006/main" xmlns:wp="http://schemas.openxmlformats.org/drawingml/2006/wordprocessingDrawing" xmlns:r="http://schemas.openxmlformats.org/officeDocument/2006/relationships" xmlns:w14="http://schemas.microsoft.com/office/word/2010/wordml">
+              <w:rPr>
+                <w:rFonts w:ascii="Arial" w:hAnsi="Helvetica" w:eastAsia="Helvetica" w:cs="Helvetica"/>
+                <w:sz w:val="18"/>
+                <w:szCs w:val="18"/>
+                <w:color w:val="000000"/>
+              </w:rPr>
+              <w:t xml:space="preserve">WREF</w:t>
+            </w:r>
+          </w:p>
+        </w:tc>
+        <w:tc>
+          <w:tcPr>
+            <w:tcBorders/>
+            <w:shd w:val="clear" w:color="auto" w:fill="FFFFFF"/>
+            <w:tcMar>
+              <w:top w:w="0" w:type="dxa"/>
+              <w:bottom w:w="0" w:type="dxa"/>
+              <w:left w:w="0" w:type="dxa"/>
+              <w:right w:w="0" w:type="dxa"/>
+            </w:tcMar>
+            <w:vAlign w:val="center"/>
+          </w:tcPr>
+          <w:p>
+            <w:pPr>
+              <w:jc w:val="left"/>
+              <w:spacing w:after="100" w:before="100" w:line="240"/>
+              <w:ind w:firstLine="0" w:left="100" w:right="100"/>
+            </w:pPr>
+            <w:r xmlns:w="http://schemas.openxmlformats.org/wordprocessingml/2006/main" xmlns:wp="http://schemas.openxmlformats.org/drawingml/2006/wordprocessingDrawing" xmlns:r="http://schemas.openxmlformats.org/officeDocument/2006/relationships" xmlns:w14="http://schemas.microsoft.com/office/word/2010/wordml">
+              <w:rPr>
+                <w:rFonts w:ascii="Arial" w:hAnsi="Helvetica" w:eastAsia="Helvetica" w:cs="Helvetica"/>
+                <w:sz w:val="18"/>
+                <w:szCs w:val="18"/>
+                <w:color w:val="000000"/>
+              </w:rPr>
+              <w:t xml:space="preserve">Wind River Experimental Forest</w:t>
+            </w:r>
+          </w:p>
+        </w:tc>
+        <w:tc>
+          <w:tcPr>
+            <w:tcBorders/>
+            <w:shd w:val="clear" w:color="auto" w:fill="FFFFFF"/>
+            <w:tcMar>
+              <w:top w:w="0" w:type="dxa"/>
+              <w:bottom w:w="0" w:type="dxa"/>
+              <w:left w:w="0" w:type="dxa"/>
+              <w:right w:w="0" w:type="dxa"/>
+            </w:tcMar>
+            <w:vAlign w:val="center"/>
+          </w:tcPr>
+          <w:p>
+            <w:pPr>
+              <w:jc w:val="left"/>
+              <w:spacing w:after="100" w:before="100" w:line="240"/>
+              <w:ind w:firstLine="0" w:left="100" w:right="100"/>
+            </w:pPr>
+            <w:r xmlns:w="http://schemas.openxmlformats.org/wordprocessingml/2006/main" xmlns:wp="http://schemas.openxmlformats.org/drawingml/2006/wordprocessingDrawing" xmlns:r="http://schemas.openxmlformats.org/officeDocument/2006/relationships" xmlns:w14="http://schemas.microsoft.com/office/word/2010/wordml">
+              <w:rPr>
+                <w:rFonts w:ascii="Arial" w:hAnsi="Helvetica" w:eastAsia="Helvetica" w:cs="Helvetica"/>
+                <w:sz w:val="18"/>
+                <w:szCs w:val="18"/>
+                <w:color w:val="000000"/>
+              </w:rPr>
+              <w:t xml:space="preserve">WA</w:t>
+            </w:r>
+          </w:p>
+        </w:tc>
+        <w:tc>
+          <w:tcPr>
+            <w:tcBorders/>
+            <w:shd w:val="clear" w:color="auto" w:fill="FFFFFF"/>
+            <w:tcMar>
+              <w:top w:w="0" w:type="dxa"/>
+              <w:bottom w:w="0" w:type="dxa"/>
+              <w:left w:w="0" w:type="dxa"/>
+              <w:right w:w="0" w:type="dxa"/>
+            </w:tcMar>
+            <w:vAlign w:val="center"/>
+          </w:tcPr>
+          <w:p>
+            <w:pPr>
+              <w:jc w:val="right"/>
+              <w:spacing w:after="100" w:before="100" w:line="240"/>
+              <w:ind w:firstLine="0" w:left="100" w:right="100"/>
+            </w:pPr>
+            <w:r xmlns:w="http://schemas.openxmlformats.org/wordprocessingml/2006/main" xmlns:wp="http://schemas.openxmlformats.org/drawingml/2006/wordprocessingDrawing" xmlns:r="http://schemas.openxmlformats.org/officeDocument/2006/relationships" xmlns:w14="http://schemas.microsoft.com/office/word/2010/wordml">
+              <w:rPr>
+                <w:rFonts w:ascii="Arial" w:hAnsi="Helvetica" w:eastAsia="Helvetica" w:cs="Helvetica"/>
+                <w:sz w:val="18"/>
+                <w:szCs w:val="18"/>
+                <w:color w:val="000000"/>
+              </w:rPr>
+              <w:t xml:space="preserve"/>
+            </w:r>
+          </w:p>
+        </w:tc>
+        <w:tc>
+          <w:tcPr>
+            <w:tcBorders/>
+            <w:shd w:val="clear" w:color="auto" w:fill="FFFFFF"/>
+            <w:tcMar>
+              <w:top w:w="0" w:type="dxa"/>
+              <w:bottom w:w="0" w:type="dxa"/>
+              <w:left w:w="0" w:type="dxa"/>
+              <w:right w:w="0" w:type="dxa"/>
+            </w:tcMar>
+            <w:vAlign w:val="center"/>
+          </w:tcPr>
+          <w:p>
+            <w:pPr>
+              <w:jc w:val="left"/>
+              <w:spacing w:after="100" w:before="100" w:line="240"/>
+              <w:ind w:firstLine="0" w:left="100" w:right="100"/>
+            </w:pPr>
+            <w:r xmlns:w="http://schemas.openxmlformats.org/wordprocessingml/2006/main" xmlns:wp="http://schemas.openxmlformats.org/drawingml/2006/wordprocessingDrawing" xmlns:r="http://schemas.openxmlformats.org/officeDocument/2006/relationships" xmlns:w14="http://schemas.microsoft.com/office/word/2010/wordml">
+              <w:rPr>
+                <w:rFonts w:ascii="Arial" w:hAnsi="Helvetica" w:eastAsia="Helvetica" w:cs="Helvetica"/>
+                <w:sz w:val="18"/>
+                <w:szCs w:val="18"/>
+                <w:color w:val="000000"/>
+              </w:rPr>
+              <w:t xml:space="preserve">conifer</w:t>
+            </w:r>
+          </w:p>
+        </w:tc>
+      </w:tr>
+      <w:tr>
+        <w:trPr>
+          <w:cantSplit/>
+          <w:trHeight w:val="540" w:hRule="auto"/>
+        </w:trPr>
+        <w:tc>
+          <w:tcPr>
+            <w:tcBorders>
+              <w:bottom w:val="single" w:sz="16" w:space="0" w:color="666666"/>
+            </w:tcBorders>
+            <w:shd w:val="clear" w:color="auto" w:fill="FFFFFF"/>
+            <w:tcMar>
+              <w:top w:w="0" w:type="dxa"/>
+              <w:bottom w:w="0" w:type="dxa"/>
+              <w:left w:w="0" w:type="dxa"/>
+              <w:right w:w="0" w:type="dxa"/>
+            </w:tcMar>
+            <w:vAlign w:val="center"/>
+          </w:tcPr>
+          <w:p>
+            <w:pPr>
+              <w:jc w:val="left"/>
+              <w:spacing w:after="100" w:before="100" w:line="240"/>
+              <w:ind w:firstLine="0" w:left="100" w:right="100"/>
+            </w:pPr>
+            <w:r xmlns:w="http://schemas.openxmlformats.org/wordprocessingml/2006/main" xmlns:wp="http://schemas.openxmlformats.org/drawingml/2006/wordprocessingDrawing" xmlns:r="http://schemas.openxmlformats.org/officeDocument/2006/relationships" xmlns:w14="http://schemas.microsoft.com/office/word/2010/wordml">
+              <w:rPr>
+                <w:rFonts w:ascii="Arial" w:hAnsi="Helvetica" w:eastAsia="Helvetica" w:cs="Helvetica"/>
+                <w:sz w:val="18"/>
+                <w:szCs w:val="18"/>
+                <w:color w:val="000000"/>
+              </w:rPr>
+              <w:t xml:space="preserve"/>
+            </w:r>
+          </w:p>
+        </w:tc>
+        <w:tc>
+          <w:tcPr>
+            <w:tcBorders>
+              <w:bottom w:val="single" w:sz="16" w:space="0" w:color="666666"/>
+            </w:tcBorders>
+            <w:shd w:val="clear" w:color="auto" w:fill="FFFFFF"/>
+            <w:tcMar>
+              <w:top w:w="0" w:type="dxa"/>
+              <w:bottom w:w="0" w:type="dxa"/>
+              <w:left w:w="0" w:type="dxa"/>
+              <w:right w:w="0" w:type="dxa"/>
+            </w:tcMar>
+            <w:vAlign w:val="center"/>
+          </w:tcPr>
+          <w:p>
+            <w:pPr>
+              <w:jc w:val="left"/>
+              <w:spacing w:after="100" w:before="100" w:line="240"/>
+              <w:ind w:firstLine="0" w:left="100" w:right="100"/>
+            </w:pPr>
+            <w:r xmlns:w="http://schemas.openxmlformats.org/wordprocessingml/2006/main" xmlns:wp="http://schemas.openxmlformats.org/drawingml/2006/wordprocessingDrawing" xmlns:r="http://schemas.openxmlformats.org/officeDocument/2006/relationships" xmlns:w14="http://schemas.microsoft.com/office/word/2010/wordml">
+              <w:rPr>
+                <w:rFonts w:ascii="Arial" w:hAnsi="Helvetica" w:eastAsia="Helvetica" w:cs="Helvetica"/>
+                <w:sz w:val="18"/>
+                <w:szCs w:val="18"/>
+                <w:color w:val="000000"/>
+              </w:rPr>
+              <w:t xml:space="preserve">YELL</w:t>
+            </w:r>
+          </w:p>
+        </w:tc>
+        <w:tc>
+          <w:tcPr>
+            <w:tcBorders>
+              <w:bottom w:val="single" w:sz="16" w:space="0" w:color="666666"/>
+            </w:tcBorders>
+            <w:shd w:val="clear" w:color="auto" w:fill="FFFFFF"/>
+            <w:tcMar>
+              <w:top w:w="0" w:type="dxa"/>
+              <w:bottom w:w="0" w:type="dxa"/>
+              <w:left w:w="0" w:type="dxa"/>
+              <w:right w:w="0" w:type="dxa"/>
+            </w:tcMar>
+            <w:vAlign w:val="center"/>
+          </w:tcPr>
+          <w:p>
+            <w:pPr>
+              <w:jc w:val="left"/>
+              <w:spacing w:after="100" w:before="100" w:line="240"/>
+              <w:ind w:firstLine="0" w:left="100" w:right="100"/>
+            </w:pPr>
+            <w:r xmlns:w="http://schemas.openxmlformats.org/wordprocessingml/2006/main" xmlns:wp="http://schemas.openxmlformats.org/drawingml/2006/wordprocessingDrawing" xmlns:r="http://schemas.openxmlformats.org/officeDocument/2006/relationships" xmlns:w14="http://schemas.microsoft.com/office/word/2010/wordml">
+              <w:rPr>
+                <w:rFonts w:ascii="Arial" w:hAnsi="Helvetica" w:eastAsia="Helvetica" w:cs="Helvetica"/>
+                <w:sz w:val="18"/>
+                <w:szCs w:val="18"/>
+                <w:color w:val="000000"/>
+              </w:rPr>
+              <w:t xml:space="preserve"/>
+            </w:r>
+          </w:p>
+        </w:tc>
+        <w:tc>
+          <w:tcPr>
+            <w:tcBorders>
+              <w:bottom w:val="single" w:sz="16" w:space="0" w:color="666666"/>
+            </w:tcBorders>
+            <w:shd w:val="clear" w:color="auto" w:fill="FFFFFF"/>
+            <w:tcMar>
+              <w:top w:w="0" w:type="dxa"/>
+              <w:bottom w:w="0" w:type="dxa"/>
+              <w:left w:w="0" w:type="dxa"/>
+              <w:right w:w="0" w:type="dxa"/>
+            </w:tcMar>
+            <w:vAlign w:val="center"/>
+          </w:tcPr>
+          <w:p>
+            <w:pPr>
+              <w:jc w:val="left"/>
+              <w:spacing w:after="100" w:before="100" w:line="240"/>
+              <w:ind w:firstLine="0" w:left="100" w:right="100"/>
+            </w:pPr>
+            <w:r xmlns:w="http://schemas.openxmlformats.org/wordprocessingml/2006/main" xmlns:wp="http://schemas.openxmlformats.org/drawingml/2006/wordprocessingDrawing" xmlns:r="http://schemas.openxmlformats.org/officeDocument/2006/relationships" xmlns:w14="http://schemas.microsoft.com/office/word/2010/wordml">
+              <w:rPr>
+                <w:rFonts w:ascii="Arial" w:hAnsi="Helvetica" w:eastAsia="Helvetica" w:cs="Helvetica"/>
+                <w:sz w:val="18"/>
+                <w:szCs w:val="18"/>
+                <w:color w:val="000000"/>
+              </w:rPr>
+              <w:t xml:space="preserve"/>
+            </w:r>
+          </w:p>
+        </w:tc>
+        <w:tc>
+          <w:tcPr>
+            <w:tcBorders>
+              <w:bottom w:val="single" w:sz="16" w:space="0" w:color="666666"/>
+            </w:tcBorders>
+            <w:shd w:val="clear" w:color="auto" w:fill="FFFFFF"/>
+            <w:tcMar>
+              <w:top w:w="0" w:type="dxa"/>
+              <w:bottom w:w="0" w:type="dxa"/>
+              <w:left w:w="0" w:type="dxa"/>
+              <w:right w:w="0" w:type="dxa"/>
+            </w:tcMar>
+            <w:vAlign w:val="center"/>
+          </w:tcPr>
+          <w:p>
+            <w:pPr>
+              <w:jc w:val="right"/>
+              <w:spacing w:after="100" w:before="100" w:line="240"/>
+              <w:ind w:firstLine="0" w:left="100" w:right="100"/>
+            </w:pPr>
+            <w:r xmlns:w="http://schemas.openxmlformats.org/wordprocessingml/2006/main" xmlns:wp="http://schemas.openxmlformats.org/drawingml/2006/wordprocessingDrawing" xmlns:r="http://schemas.openxmlformats.org/officeDocument/2006/relationships" xmlns:w14="http://schemas.microsoft.com/office/word/2010/wordml">
+              <w:rPr>
+                <w:rFonts w:ascii="Arial" w:hAnsi="Helvetica" w:eastAsia="Helvetica" w:cs="Helvetica"/>
+                <w:sz w:val="18"/>
+                <w:szCs w:val="18"/>
+                <w:color w:val="000000"/>
+              </w:rPr>
+              <w:t xml:space="preserve"/>
+            </w:r>
+          </w:p>
+        </w:tc>
+        <w:tc>
+          <w:tcPr>
+            <w:tcBorders>
+              <w:bottom w:val="single" w:sz="16" w:space="0" w:color="666666"/>
+            </w:tcBorders>
+            <w:shd w:val="clear" w:color="auto" w:fill="FFFFFF"/>
+            <w:tcMar>
+              <w:top w:w="0" w:type="dxa"/>
+              <w:bottom w:w="0" w:type="dxa"/>
+              <w:left w:w="0" w:type="dxa"/>
+              <w:right w:w="0" w:type="dxa"/>
+            </w:tcMar>
+            <w:vAlign w:val="center"/>
+          </w:tcPr>
+          <w:p>
+            <w:pPr>
+              <w:jc w:val="left"/>
+              <w:spacing w:after="100" w:before="100" w:line="240"/>
+              <w:ind w:firstLine="0" w:left="100" w:right="100"/>
+            </w:pPr>
+            <w:r xmlns:w="http://schemas.openxmlformats.org/wordprocessingml/2006/main" xmlns:wp="http://schemas.openxmlformats.org/drawingml/2006/wordprocessingDrawing" xmlns:r="http://schemas.openxmlformats.org/officeDocument/2006/relationships" xmlns:w14="http://schemas.microsoft.com/office/word/2010/wordml">
+              <w:rPr>
+                <w:rFonts w:ascii="Arial" w:hAnsi="Helvetica" w:eastAsia="Helvetica" w:cs="Helvetica"/>
+                <w:sz w:val="18"/>
+                <w:szCs w:val="18"/>
+                <w:color w:val="000000"/>
+              </w:rPr>
+              <w:t xml:space="preserve"/>
+            </w:r>
+          </w:p>
+        </w:tc>
+      </w:tr>
+    </w:tbl>
     <w:p>
       <w:r>
         <w:br w:type="page"/>
@@ -820,7 +5727,7 @@
         <w:pStyle w:val="FirstParagraph"/>
       </w:pPr>
       <w:r>
-        <w:t xml:space="preserve">Make a table from this:</w:t>
+        <w:t xml:space="preserve">See</w:t>
       </w:r>
       <w:r>
         <w:t xml:space="preserve"> </w:t>
@@ -830,9 +5737,15 @@
           <w:rPr>
             <w:rStyle w:val="Hyperlink"/>
           </w:rPr>
-          <w:t xml:space="preserve">https://github.com/EcoClimLab/vertical-thermal-review/blob/master/NEON_height_profiles/HARV_neon_stats.csv</w:t>
+          <w:t xml:space="preserve">here</w:t>
         </w:r>
       </w:hyperlink>
+      <w:r>
+        <w:t xml:space="preserve"> </w:t>
+      </w:r>
+      <w:r>
+        <w:t xml:space="preserve">for rows to include.</w:t>
+      </w:r>
     </w:p>
     <w:tbl xmlns:w="http://schemas.openxmlformats.org/wordprocessingml/2006/main" xmlns:r="http://schemas.openxmlformats.org/officeDocument/2006/relationships" xmlns:w14="http://schemas.microsoft.com/office/word/2010/wordml" xmlns:wp="http://schemas.openxmlformats.org/drawingml/2006/wordprocessingDrawing" xmlns:a="http://schemas.openxmlformats.org/drawingml/2006/main" xmlns:pic="http://schemas.openxmlformats.org/drawingml/2006/picture">
       <w:tblPr>

</xml_diff>

<commit_message>
a bit of cleanup
</commit_message>
<xml_diff>
--- a/vertical-thermal-review_SI.docx
+++ b/vertical-thermal-review_SI.docx
@@ -4,6 +4,20 @@
   <w:body>
     <w:p>
       <w:pPr>
+        <w:pStyle w:val="Title"/>
+      </w:pPr>
+      <w:r>
+        <w:t xml:space="preserve">Supporting</w:t>
+      </w:r>
+      <w:r>
+        <w:t xml:space="preserve"> </w:t>
+      </w:r>
+      <w:r>
+        <w:t xml:space="preserve">Information</w:t>
+      </w:r>
+    </w:p>
+    <w:p>
+      <w:pPr>
         <w:pStyle w:val="FirstParagraph"/>
       </w:pPr>
       <w:r>
@@ -139,18 +153,9 @@
         <w:br w:type="page"/>
       </w:r>
     </w:p>
-    <w:bookmarkStart w:id="22" w:name="Xf18d817176e0e78199d1b8c2e46c0103130fd18"/>
     <w:p>
       <w:pPr>
-        <w:pStyle w:val="Heading1"/>
-      </w:pPr>
-      <w:r>
-        <w:t xml:space="preserve">Methods S1. Methods for NEON vertical profiles</w:t>
-      </w:r>
-    </w:p>
-    <w:p>
-      <w:pPr>
-        <w:pStyle w:val="FirstParagraph"/>
+        <w:pStyle w:val="BodyText"/>
       </w:pPr>
       <w:r>
         <w:t xml:space="preserve">S1 Note:</w:t>
@@ -413,13 +418,33 @@
         <w:t xml:space="preserve">, 2021; Maclean &amp; Klinges, 2021)</w:t>
       </w:r>
     </w:p>
+    <w:bookmarkStart w:id="23" w:name="X15519aea17eeceebad46ab9a4e1fb5be972e659"/>
     <w:p>
       <w:pPr>
-        <w:pStyle w:val="BodyText"/>
+        <w:pStyle w:val="Heading1"/>
       </w:pPr>
       <w:r>
-        <w:t xml:space="preserve">METHODS ON NEON ANALYSIS GO HERE.</w:t>
-      </w:r>
+        <w:t xml:space="preserve">Methods S1. Methods for analyzing vertical gradients in the biophysical environment</w:t>
+      </w:r>
+    </w:p>
+    <w:p>
+      <w:pPr>
+        <w:pStyle w:val="FirstParagraph"/>
+      </w:pPr>
+      <w:r>
+        <w:t xml:space="preserve">METHODS ON NEON ANALYSIS GO HERE. Google doc:</w:t>
+      </w:r>
+      <w:r>
+        <w:t xml:space="preserve"> </w:t>
+      </w:r>
+      <w:hyperlink r:id="rId20">
+        <w:r>
+          <w:rPr>
+            <w:rStyle w:val="Hyperlink"/>
+          </w:rPr>
+          <w:t xml:space="preserve">https://docs.google.com/document/d/1HdPa7X5AMrEwfLjazGMU92uTYMc6pObh/edit#heading=h.gjdgxs</w:t>
+        </w:r>
+      </w:hyperlink>
     </w:p>
     <w:p>
       <w:pPr>
@@ -431,7 +456,7 @@
       <w:r>
         <w:t xml:space="preserve"> </w:t>
       </w:r>
-      <w:hyperlink r:id="rId20">
+      <w:hyperlink r:id="rId21">
         <w:r>
           <w:rPr>
             <w:rStyle w:val="Hyperlink"/>
@@ -448,7 +473,7 @@
       <w:r>
         <w:t xml:space="preserve"> </w:t>
       </w:r>
-      <w:hyperlink r:id="rId21">
+      <w:hyperlink r:id="rId22">
         <w:r>
           <w:rPr>
             <w:rStyle w:val="Hyperlink"/>
@@ -462,8 +487,8 @@
         <w:br w:type="page"/>
       </w:r>
     </w:p>
-    <w:bookmarkEnd w:id="22"/>
-    <w:bookmarkStart w:id="23" w:name="X8480690de9e0221fbe8e79fd4cbf31f4ab9cbee"/>
+    <w:bookmarkEnd w:id="23"/>
+    <w:bookmarkStart w:id="24" w:name="X8480690de9e0221fbe8e79fd4cbf31f4ab9cbee"/>
     <w:p>
       <w:pPr>
         <w:pStyle w:val="Heading1"/>
@@ -613,8 +638,8 @@
         <w:br w:type="page"/>
       </w:r>
     </w:p>
-    <w:bookmarkEnd w:id="23"/>
-    <w:bookmarkStart w:id="27" w:name="Xf6d007265e943c034627ec2b504f4b1e0a17b23"/>
+    <w:bookmarkEnd w:id="24"/>
+    <w:bookmarkStart w:id="28" w:name="Xf6d007265e943c034627ec2b504f4b1e0a17b23"/>
     <w:p>
       <w:pPr>
         <w:pStyle w:val="Heading1"/>
@@ -623,7 +648,7 @@
         <w:t xml:space="preserve">Methods S3. Methods for literature review</w:t>
       </w:r>
     </w:p>
-    <w:bookmarkStart w:id="24" w:name="identification-of-relevant-studies"/>
+    <w:bookmarkStart w:id="25" w:name="identification-of-relevant-studies"/>
     <w:p>
       <w:pPr>
         <w:pStyle w:val="Heading2"/>
@@ -738,8 +763,8 @@
         <w:t xml:space="preserve">, which will be tagged as one of the above after reading. Articles shared by co-authors and references mentioned in other studies collectively were ~&gt;32 studies. So far 40 relevant articles are added into the tables</w:t>
       </w:r>
     </w:p>
-    <w:bookmarkEnd w:id="24"/>
-    <w:bookmarkStart w:id="26" w:name="criteria-for-inclusion"/>
+    <w:bookmarkEnd w:id="25"/>
+    <w:bookmarkStart w:id="27" w:name="criteria-for-inclusion"/>
     <w:p>
       <w:pPr>
         <w:pStyle w:val="Heading2"/>
@@ -766,7 +791,7 @@
         </w:rPr>
         <w:t xml:space="preserve"> </w:t>
       </w:r>
-      <w:hyperlink r:id="rId25">
+      <w:hyperlink r:id="rId26">
         <w:r>
           <w:rPr>
             <w:rStyle w:val="Hyperlink"/>
@@ -789,15 +814,15 @@
         <w:br w:type="page"/>
       </w:r>
     </w:p>
-    <w:bookmarkEnd w:id="26"/>
     <w:bookmarkEnd w:id="27"/>
-    <w:bookmarkStart w:id="28" w:name="table-s1.-neon-sites"/>
+    <w:bookmarkEnd w:id="28"/>
+    <w:bookmarkStart w:id="29" w:name="Xb83c4fbbe5c4501da269e66c5e8a977d73ecc06"/>
     <w:p>
       <w:pPr>
         <w:pStyle w:val="Heading1"/>
       </w:pPr>
       <w:r>
-        <w:t xml:space="preserve">Table S1. (Neon sites)</w:t>
+        <w:t xml:space="preserve">Table S1. National Ecological Observatory Network (NEON) sites included in the analysis of vertical gradients of key biophysical characteristics</w:t>
       </w:r>
     </w:p>
     <w:tbl xmlns:w="http://schemas.openxmlformats.org/wordprocessingml/2006/main" xmlns:r="http://schemas.openxmlformats.org/officeDocument/2006/relationships" xmlns:w14="http://schemas.microsoft.com/office/word/2010/wordml" xmlns:wp="http://schemas.openxmlformats.org/drawingml/2006/wordprocessingDrawing" xmlns:a="http://schemas.openxmlformats.org/drawingml/2006/main" xmlns:pic="http://schemas.openxmlformats.org/drawingml/2006/picture">
@@ -5712,8 +5737,8 @@
         <w:br w:type="page"/>
       </w:r>
     </w:p>
-    <w:bookmarkEnd w:id="28"/>
-    <w:bookmarkStart w:id="30" w:name="table-s2.-tealeaves-parameters"/>
+    <w:bookmarkEnd w:id="29"/>
+    <w:bookmarkStart w:id="31" w:name="table-s2.-tealeaves-parameters"/>
     <w:p>
       <w:pPr>
         <w:pStyle w:val="Heading1"/>
@@ -5732,7 +5757,7 @@
       <w:r>
         <w:t xml:space="preserve"> </w:t>
       </w:r>
-      <w:hyperlink r:id="rId29">
+      <w:hyperlink r:id="rId30">
         <w:r>
           <w:rPr>
             <w:rStyle w:val="Hyperlink"/>
@@ -8959,8 +8984,8 @@
         <w:br w:type="page"/>
       </w:r>
     </w:p>
-    <w:bookmarkEnd w:id="30"/>
-    <w:bookmarkStart w:id="40" w:name="Xffc62d20bb585bb07718940744d2dd55a3eca0b"/>
+    <w:bookmarkEnd w:id="31"/>
+    <w:bookmarkStart w:id="41" w:name="Xffc62d20bb585bb07718940744d2dd55a3eca0b"/>
     <w:p>
       <w:pPr>
         <w:pStyle w:val="Heading1"/>
@@ -8989,7 +9014,7 @@
                     </pic:cNvPicPr>
                   </pic:nvPicPr>
                   <pic:blipFill>
-                    <a:blip r:embed="rId31"/>
+                    <a:blip r:embed="rId32"/>
                     <a:stretch>
                       <a:fillRect/>
                     </a:stretch>
@@ -9085,7 +9110,7 @@
       <w:r>
         <w:t xml:space="preserve"> </w:t>
       </w:r>
-      <w:hyperlink r:id="rId32">
+      <w:hyperlink r:id="rId33">
         <w:r>
           <w:rPr>
             <w:rStyle w:val="Hyperlink"/>
@@ -9102,7 +9127,7 @@
         <w:br w:type="page"/>
       </w:r>
     </w:p>
-    <w:bookmarkStart w:id="39" w:name="references"/>
+    <w:bookmarkStart w:id="40" w:name="references"/>
     <w:p>
       <w:pPr>
         <w:pStyle w:val="Heading2"/>
@@ -9111,8 +9136,8 @@
         <w:t xml:space="preserve">References</w:t>
       </w:r>
     </w:p>
-    <w:bookmarkStart w:id="38" w:name="refs"/>
-    <w:bookmarkStart w:id="33" w:name="ref-johnstonWhatLiesVertical2020"/>
+    <w:bookmarkStart w:id="39" w:name="refs"/>
+    <w:bookmarkStart w:id="34" w:name="ref-johnstonWhatLiesVertical2020"/>
     <w:p>
       <w:pPr>
         <w:pStyle w:val="Bibliography"/>
@@ -9278,8 +9303,8 @@
         <w:t xml:space="preserve">: B088–03.</w:t>
       </w:r>
     </w:p>
-    <w:bookmarkEnd w:id="33"/>
-    <w:bookmarkStart w:id="34" w:name="X100803c3698c24d8f47d72d6048009e4b7089ab"/>
+    <w:bookmarkEnd w:id="34"/>
+    <w:bookmarkStart w:id="35" w:name="X100803c3698c24d8f47d72d6048009e4b7089ab"/>
     <w:p>
       <w:pPr>
         <w:pStyle w:val="Bibliography"/>
@@ -9368,8 +9393,8 @@
         <w:t xml:space="preserve">: 109567.</w:t>
       </w:r>
     </w:p>
-    <w:bookmarkEnd w:id="34"/>
-    <w:bookmarkStart w:id="35" w:name="ref-muir_tealeaves_2019"/>
+    <w:bookmarkEnd w:id="35"/>
+    <w:bookmarkStart w:id="36" w:name="ref-muir_tealeaves_2019"/>
     <w:p>
       <w:pPr>
         <w:pStyle w:val="Bibliography"/>
@@ -9435,8 +9460,8 @@
         <w:t xml:space="preserve">.</w:t>
       </w:r>
     </w:p>
-    <w:bookmarkEnd w:id="35"/>
-    <w:bookmarkStart w:id="36" w:name="ref-pauTropicalForestTemperature2018"/>
+    <w:bookmarkEnd w:id="36"/>
+    <w:bookmarkStart w:id="37" w:name="ref-pauTropicalForestTemperature2018"/>
     <w:p>
       <w:pPr>
         <w:pStyle w:val="Bibliography"/>
@@ -9559,8 +9584,8 @@
         <w:t xml:space="preserve">: e02311.</w:t>
       </w:r>
     </w:p>
-    <w:bookmarkEnd w:id="36"/>
-    <w:bookmarkStart w:id="37" w:name="ref-stillImagingCanopyTemperature2021"/>
+    <w:bookmarkEnd w:id="37"/>
+    <w:bookmarkStart w:id="38" w:name="ref-stillImagingCanopyTemperature2021"/>
     <w:p>
       <w:pPr>
         <w:pStyle w:val="Bibliography"/>
@@ -9821,10 +9846,10 @@
         <w:t xml:space="preserve">: 1746–1753.</w:t>
       </w:r>
     </w:p>
-    <w:bookmarkEnd w:id="37"/>
     <w:bookmarkEnd w:id="38"/>
     <w:bookmarkEnd w:id="39"/>
     <w:bookmarkEnd w:id="40"/>
+    <w:bookmarkEnd w:id="41"/>
     <w:sectPr/>
   </w:body>
 </w:document>

</xml_diff>

<commit_message>
work on table S1
</commit_message>
<xml_diff>
--- a/vertical-thermal-review_SI.docx
+++ b/vertical-thermal-review_SI.docx
@@ -897,10 +897,11 @@
       </w:tblPr>
       <w:tblGrid>
         <w:gridCol w:w="1080"/>
-        <w:gridCol w:w="2880"/>
+        <w:gridCol w:w="2520"/>
         <w:gridCol w:w="720"/>
-        <w:gridCol w:w="1728"/>
-        <w:gridCol w:w="2880"/>
+        <w:gridCol w:w="1080"/>
+        <w:gridCol w:w="1152"/>
+        <w:gridCol w:w="2520"/>
       </w:tblGrid>
       <w:tr>
         <w:trPr>
@@ -1021,18 +1022,50 @@
           </w:tcPr>
           <w:p>
             <w:pPr>
-              <w:jc w:val="left"/>
-              <w:spacing w:after="100" w:before="100" w:line="240"/>
-              <w:ind w:firstLine="0" w:left="100" w:right="100"/>
-            </w:pPr>
-            <w:r xmlns:w="http://schemas.openxmlformats.org/wordprocessingml/2006/main" xmlns:wp="http://schemas.openxmlformats.org/drawingml/2006/wordprocessingDrawing" xmlns:r="http://schemas.openxmlformats.org/officeDocument/2006/relationships" xmlns:w14="http://schemas.microsoft.com/office/word/2010/wordml">
-              <w:rPr>
-                <w:rFonts w:ascii="Arial" w:hAnsi="Helvetica" w:eastAsia="Helvetica" w:cs="Helvetica"/>
-                <w:sz w:val="18"/>
-                <w:szCs w:val="18"/>
-                <w:color w:val="000000"/>
-              </w:rPr>
-              <w:t xml:space="preserve">geographic coordinates</w:t>
+              <w:jc w:val="right"/>
+              <w:spacing w:after="100" w:before="100" w:line="240"/>
+              <w:ind w:firstLine="0" w:left="100" w:right="100"/>
+            </w:pPr>
+            <w:r xmlns:w="http://schemas.openxmlformats.org/wordprocessingml/2006/main" xmlns:wp="http://schemas.openxmlformats.org/drawingml/2006/wordprocessingDrawing" xmlns:r="http://schemas.openxmlformats.org/officeDocument/2006/relationships" xmlns:w14="http://schemas.microsoft.com/office/word/2010/wordml">
+              <w:rPr>
+                <w:rFonts w:ascii="Arial" w:hAnsi="Helvetica" w:eastAsia="Helvetica" w:cs="Helvetica"/>
+                <w:sz w:val="18"/>
+                <w:szCs w:val="18"/>
+                <w:color w:val="000000"/>
+              </w:rPr>
+              <w:t xml:space="preserve">latitude</w:t>
+            </w:r>
+          </w:p>
+        </w:tc>
+        <w:tc>
+          <w:tcPr>
+            <w:tcBorders>
+              <w:bottom w:val="single" w:sz="16" w:space="0" w:color="666666"/>
+              <w:top w:val="single" w:sz="16" w:space="0" w:color="666666"/>
+            </w:tcBorders>
+            <w:shd w:val="clear" w:color="auto" w:fill="FFFFFF"/>
+            <w:tcMar>
+              <w:top w:w="0" w:type="dxa"/>
+              <w:bottom w:w="0" w:type="dxa"/>
+              <w:left w:w="0" w:type="dxa"/>
+              <w:right w:w="0" w:type="dxa"/>
+            </w:tcMar>
+            <w:vAlign w:val="center"/>
+          </w:tcPr>
+          <w:p>
+            <w:pPr>
+              <w:jc w:val="right"/>
+              <w:spacing w:after="100" w:before="100" w:line="240"/>
+              <w:ind w:firstLine="0" w:left="100" w:right="100"/>
+            </w:pPr>
+            <w:r xmlns:w="http://schemas.openxmlformats.org/wordprocessingml/2006/main" xmlns:wp="http://schemas.openxmlformats.org/drawingml/2006/wordprocessingDrawing" xmlns:r="http://schemas.openxmlformats.org/officeDocument/2006/relationships" xmlns:w14="http://schemas.microsoft.com/office/word/2010/wordml">
+              <w:rPr>
+                <w:rFonts w:ascii="Arial" w:hAnsi="Helvetica" w:eastAsia="Helvetica" w:cs="Helvetica"/>
+                <w:sz w:val="18"/>
+                <w:szCs w:val="18"/>
+                <w:color w:val="000000"/>
+              </w:rPr>
+              <w:t xml:space="preserve">longitude</w:t>
             </w:r>
           </w:p>
         </w:tc>
@@ -1175,18 +1208,47 @@
           </w:tcPr>
           <w:p>
             <w:pPr>
-              <w:jc w:val="left"/>
-              <w:spacing w:after="100" w:before="100" w:line="240"/>
-              <w:ind w:firstLine="0" w:left="100" w:right="100"/>
-            </w:pPr>
-            <w:r xmlns:w="http://schemas.openxmlformats.org/wordprocessingml/2006/main" xmlns:wp="http://schemas.openxmlformats.org/drawingml/2006/wordprocessingDrawing" xmlns:r="http://schemas.openxmlformats.org/officeDocument/2006/relationships" xmlns:w14="http://schemas.microsoft.com/office/word/2010/wordml">
-              <w:rPr>
-                <w:rFonts w:ascii="Arial" w:hAnsi="Helvetica" w:eastAsia="Helvetica" w:cs="Helvetica"/>
-                <w:sz w:val="18"/>
-                <w:szCs w:val="18"/>
-                <w:color w:val="000000"/>
-              </w:rPr>
-              <w:t xml:space="preserve">44.063889, -71.287375</w:t>
+              <w:jc w:val="right"/>
+              <w:spacing w:after="100" w:before="100" w:line="240"/>
+              <w:ind w:firstLine="0" w:left="100" w:right="100"/>
+            </w:pPr>
+            <w:r xmlns:w="http://schemas.openxmlformats.org/wordprocessingml/2006/main" xmlns:wp="http://schemas.openxmlformats.org/drawingml/2006/wordprocessingDrawing" xmlns:r="http://schemas.openxmlformats.org/officeDocument/2006/relationships" xmlns:w14="http://schemas.microsoft.com/office/word/2010/wordml">
+              <w:rPr>
+                <w:rFonts w:ascii="Arial" w:hAnsi="Helvetica" w:eastAsia="Helvetica" w:cs="Helvetica"/>
+                <w:sz w:val="18"/>
+                <w:szCs w:val="18"/>
+                <w:color w:val="000000"/>
+              </w:rPr>
+              <w:t xml:space="preserve">44.06389</w:t>
+            </w:r>
+          </w:p>
+        </w:tc>
+        <w:tc>
+          <w:tcPr>
+            <w:tcBorders/>
+            <w:shd w:val="clear" w:color="auto" w:fill="FFFFFF"/>
+            <w:tcMar>
+              <w:top w:w="0" w:type="dxa"/>
+              <w:bottom w:w="0" w:type="dxa"/>
+              <w:left w:w="0" w:type="dxa"/>
+              <w:right w:w="0" w:type="dxa"/>
+            </w:tcMar>
+            <w:vAlign w:val="center"/>
+          </w:tcPr>
+          <w:p>
+            <w:pPr>
+              <w:jc w:val="right"/>
+              <w:spacing w:after="100" w:before="100" w:line="240"/>
+              <w:ind w:firstLine="0" w:left="100" w:right="100"/>
+            </w:pPr>
+            <w:r xmlns:w="http://schemas.openxmlformats.org/wordprocessingml/2006/main" xmlns:wp="http://schemas.openxmlformats.org/drawingml/2006/wordprocessingDrawing" xmlns:r="http://schemas.openxmlformats.org/officeDocument/2006/relationships" xmlns:w14="http://schemas.microsoft.com/office/word/2010/wordml">
+              <w:rPr>
+                <w:rFonts w:ascii="Arial" w:hAnsi="Helvetica" w:eastAsia="Helvetica" w:cs="Helvetica"/>
+                <w:sz w:val="18"/>
+                <w:szCs w:val="18"/>
+                <w:color w:val="000000"/>
+              </w:rPr>
+              <w:t xml:space="preserve">-71.28737</w:t>
             </w:r>
           </w:p>
         </w:tc>
@@ -1223,7 +1285,7 @@
       <w:tr>
         <w:trPr>
           <w:cantSplit/>
-          <w:trHeight w:val="566" w:hRule="auto"/>
+          <w:trHeight w:val="544" w:hRule="auto"/>
         </w:trPr>
         <w:tc>
           <w:tcPr>
@@ -1326,18 +1388,47 @@
           </w:tcPr>
           <w:p>
             <w:pPr>
-              <w:jc w:val="left"/>
-              <w:spacing w:after="100" w:before="100" w:line="240"/>
-              <w:ind w:firstLine="0" w:left="100" w:right="100"/>
-            </w:pPr>
-            <w:r xmlns:w="http://schemas.openxmlformats.org/wordprocessingml/2006/main" xmlns:wp="http://schemas.openxmlformats.org/drawingml/2006/wordprocessingDrawing" xmlns:r="http://schemas.openxmlformats.org/officeDocument/2006/relationships" xmlns:w14="http://schemas.microsoft.com/office/word/2010/wordml">
-              <w:rPr>
-                <w:rFonts w:ascii="Arial" w:hAnsi="Helvetica" w:eastAsia="Helvetica" w:cs="Helvetica"/>
-                <w:sz w:val="18"/>
-                <w:szCs w:val="18"/>
-                <w:color w:val="000000"/>
-              </w:rPr>
-              <w:t xml:space="preserve">65.15401,&lt;a0&gt;-147.50258</w:t>
+              <w:jc w:val="right"/>
+              <w:spacing w:after="100" w:before="100" w:line="240"/>
+              <w:ind w:firstLine="0" w:left="100" w:right="100"/>
+            </w:pPr>
+            <w:r xmlns:w="http://schemas.openxmlformats.org/wordprocessingml/2006/main" xmlns:wp="http://schemas.openxmlformats.org/drawingml/2006/wordprocessingDrawing" xmlns:r="http://schemas.openxmlformats.org/officeDocument/2006/relationships" xmlns:w14="http://schemas.microsoft.com/office/word/2010/wordml">
+              <w:rPr>
+                <w:rFonts w:ascii="Arial" w:hAnsi="Helvetica" w:eastAsia="Helvetica" w:cs="Helvetica"/>
+                <w:sz w:val="18"/>
+                <w:szCs w:val="18"/>
+                <w:color w:val="000000"/>
+              </w:rPr>
+              <w:t xml:space="preserve">65.15401</w:t>
+            </w:r>
+          </w:p>
+        </w:tc>
+        <w:tc>
+          <w:tcPr>
+            <w:tcBorders/>
+            <w:shd w:val="clear" w:color="auto" w:fill="FFFFFF"/>
+            <w:tcMar>
+              <w:top w:w="0" w:type="dxa"/>
+              <w:bottom w:w="0" w:type="dxa"/>
+              <w:left w:w="0" w:type="dxa"/>
+              <w:right w:w="0" w:type="dxa"/>
+            </w:tcMar>
+            <w:vAlign w:val="center"/>
+          </w:tcPr>
+          <w:p>
+            <w:pPr>
+              <w:jc w:val="right"/>
+              <w:spacing w:after="100" w:before="100" w:line="240"/>
+              <w:ind w:firstLine="0" w:left="100" w:right="100"/>
+            </w:pPr>
+            <w:r xmlns:w="http://schemas.openxmlformats.org/wordprocessingml/2006/main" xmlns:wp="http://schemas.openxmlformats.org/drawingml/2006/wordprocessingDrawing" xmlns:r="http://schemas.openxmlformats.org/officeDocument/2006/relationships" xmlns:w14="http://schemas.microsoft.com/office/word/2010/wordml">
+              <w:rPr>
+                <w:rFonts w:ascii="Arial" w:hAnsi="Helvetica" w:eastAsia="Helvetica" w:cs="Helvetica"/>
+                <w:sz w:val="18"/>
+                <w:szCs w:val="18"/>
+                <w:color w:val="000000"/>
+              </w:rPr>
+              <w:t xml:space="preserve">-147.50258</w:t>
             </w:r>
           </w:p>
         </w:tc>
@@ -1477,18 +1568,47 @@
           </w:tcPr>
           <w:p>
             <w:pPr>
-              <w:jc w:val="left"/>
-              <w:spacing w:after="100" w:before="100" w:line="240"/>
-              <w:ind w:firstLine="0" w:left="100" w:right="100"/>
-            </w:pPr>
-            <w:r xmlns:w="http://schemas.openxmlformats.org/wordprocessingml/2006/main" xmlns:wp="http://schemas.openxmlformats.org/drawingml/2006/wordprocessingDrawing" xmlns:r="http://schemas.openxmlformats.org/officeDocument/2006/relationships" xmlns:w14="http://schemas.microsoft.com/office/word/2010/wordml">
-              <w:rPr>
-                <w:rFonts w:ascii="Arial" w:hAnsi="Helvetica" w:eastAsia="Helvetica" w:cs="Helvetica"/>
-                <w:sz w:val="18"/>
-                <w:szCs w:val="18"/>
-                <w:color w:val="000000"/>
-              </w:rPr>
-              <w:t xml:space="preserve">33.40123,&lt;a0&gt;-97.57</w:t>
+              <w:jc w:val="right"/>
+              <w:spacing w:after="100" w:before="100" w:line="240"/>
+              <w:ind w:firstLine="0" w:left="100" w:right="100"/>
+            </w:pPr>
+            <w:r xmlns:w="http://schemas.openxmlformats.org/wordprocessingml/2006/main" xmlns:wp="http://schemas.openxmlformats.org/drawingml/2006/wordprocessingDrawing" xmlns:r="http://schemas.openxmlformats.org/officeDocument/2006/relationships" xmlns:w14="http://schemas.microsoft.com/office/word/2010/wordml">
+              <w:rPr>
+                <w:rFonts w:ascii="Arial" w:hAnsi="Helvetica" w:eastAsia="Helvetica" w:cs="Helvetica"/>
+                <w:sz w:val="18"/>
+                <w:szCs w:val="18"/>
+                <w:color w:val="000000"/>
+              </w:rPr>
+              <w:t xml:space="preserve">33.40123</w:t>
+            </w:r>
+          </w:p>
+        </w:tc>
+        <w:tc>
+          <w:tcPr>
+            <w:tcBorders/>
+            <w:shd w:val="clear" w:color="auto" w:fill="FFFFFF"/>
+            <w:tcMar>
+              <w:top w:w="0" w:type="dxa"/>
+              <w:bottom w:w="0" w:type="dxa"/>
+              <w:left w:w="0" w:type="dxa"/>
+              <w:right w:w="0" w:type="dxa"/>
+            </w:tcMar>
+            <w:vAlign w:val="center"/>
+          </w:tcPr>
+          <w:p>
+            <w:pPr>
+              <w:jc w:val="right"/>
+              <w:spacing w:after="100" w:before="100" w:line="240"/>
+              <w:ind w:firstLine="0" w:left="100" w:right="100"/>
+            </w:pPr>
+            <w:r xmlns:w="http://schemas.openxmlformats.org/wordprocessingml/2006/main" xmlns:wp="http://schemas.openxmlformats.org/drawingml/2006/wordprocessingDrawing" xmlns:r="http://schemas.openxmlformats.org/officeDocument/2006/relationships" xmlns:w14="http://schemas.microsoft.com/office/word/2010/wordml">
+              <w:rPr>
+                <w:rFonts w:ascii="Arial" w:hAnsi="Helvetica" w:eastAsia="Helvetica" w:cs="Helvetica"/>
+                <w:sz w:val="18"/>
+                <w:szCs w:val="18"/>
+                <w:color w:val="000000"/>
+              </w:rPr>
+              <w:t xml:space="preserve">-97.57000</w:t>
             </w:r>
           </w:p>
         </w:tc>
@@ -1525,7 +1645,7 @@
       <w:tr>
         <w:trPr>
           <w:cantSplit/>
-          <w:trHeight w:val="566" w:hRule="auto"/>
+          <w:trHeight w:val="542" w:hRule="auto"/>
         </w:trPr>
         <w:tc>
           <w:tcPr>
@@ -1628,18 +1748,47 @@
           </w:tcPr>
           <w:p>
             <w:pPr>
-              <w:jc w:val="left"/>
-              <w:spacing w:after="100" w:before="100" w:line="240"/>
-              <w:ind w:firstLine="0" w:left="100" w:right="100"/>
-            </w:pPr>
-            <w:r xmlns:w="http://schemas.openxmlformats.org/wordprocessingml/2006/main" xmlns:wp="http://schemas.openxmlformats.org/drawingml/2006/wordprocessingDrawing" xmlns:r="http://schemas.openxmlformats.org/officeDocument/2006/relationships" xmlns:w14="http://schemas.microsoft.com/office/word/2010/wordml">
-              <w:rPr>
-                <w:rFonts w:ascii="Arial" w:hAnsi="Helvetica" w:eastAsia="Helvetica" w:cs="Helvetica"/>
-                <w:sz w:val="18"/>
-                <w:szCs w:val="18"/>
-                <w:color w:val="000000"/>
-              </w:rPr>
-              <w:t xml:space="preserve">63.88112,&lt;a0&gt;-145.75136</w:t>
+              <w:jc w:val="right"/>
+              <w:spacing w:after="100" w:before="100" w:line="240"/>
+              <w:ind w:firstLine="0" w:left="100" w:right="100"/>
+            </w:pPr>
+            <w:r xmlns:w="http://schemas.openxmlformats.org/wordprocessingml/2006/main" xmlns:wp="http://schemas.openxmlformats.org/drawingml/2006/wordprocessingDrawing" xmlns:r="http://schemas.openxmlformats.org/officeDocument/2006/relationships" xmlns:w14="http://schemas.microsoft.com/office/word/2010/wordml">
+              <w:rPr>
+                <w:rFonts w:ascii="Arial" w:hAnsi="Helvetica" w:eastAsia="Helvetica" w:cs="Helvetica"/>
+                <w:sz w:val="18"/>
+                <w:szCs w:val="18"/>
+                <w:color w:val="000000"/>
+              </w:rPr>
+              <w:t xml:space="preserve">63.88112</w:t>
+            </w:r>
+          </w:p>
+        </w:tc>
+        <w:tc>
+          <w:tcPr>
+            <w:tcBorders/>
+            <w:shd w:val="clear" w:color="auto" w:fill="FFFFFF"/>
+            <w:tcMar>
+              <w:top w:w="0" w:type="dxa"/>
+              <w:bottom w:w="0" w:type="dxa"/>
+              <w:left w:w="0" w:type="dxa"/>
+              <w:right w:w="0" w:type="dxa"/>
+            </w:tcMar>
+            <w:vAlign w:val="center"/>
+          </w:tcPr>
+          <w:p>
+            <w:pPr>
+              <w:jc w:val="right"/>
+              <w:spacing w:after="100" w:before="100" w:line="240"/>
+              <w:ind w:firstLine="0" w:left="100" w:right="100"/>
+            </w:pPr>
+            <w:r xmlns:w="http://schemas.openxmlformats.org/wordprocessingml/2006/main" xmlns:wp="http://schemas.openxmlformats.org/drawingml/2006/wordprocessingDrawing" xmlns:r="http://schemas.openxmlformats.org/officeDocument/2006/relationships" xmlns:w14="http://schemas.microsoft.com/office/word/2010/wordml">
+              <w:rPr>
+                <w:rFonts w:ascii="Arial" w:hAnsi="Helvetica" w:eastAsia="Helvetica" w:cs="Helvetica"/>
+                <w:sz w:val="18"/>
+                <w:szCs w:val="18"/>
+                <w:color w:val="000000"/>
+              </w:rPr>
+              <w:t xml:space="preserve">-145.75136</w:t>
             </w:r>
           </w:p>
         </w:tc>
@@ -1676,7 +1825,7 @@
       <w:tr>
         <w:trPr>
           <w:cantSplit/>
-          <w:trHeight w:val="566" w:hRule="auto"/>
+          <w:trHeight w:val="542" w:hRule="auto"/>
         </w:trPr>
         <w:tc>
           <w:tcPr>
@@ -1779,18 +1928,47 @@
           </w:tcPr>
           <w:p>
             <w:pPr>
-              <w:jc w:val="left"/>
-              <w:spacing w:after="100" w:before="100" w:line="240"/>
-              <w:ind w:firstLine="0" w:left="100" w:right="100"/>
-            </w:pPr>
-            <w:r xmlns:w="http://schemas.openxmlformats.org/wordprocessingml/2006/main" xmlns:wp="http://schemas.openxmlformats.org/drawingml/2006/wordprocessingDrawing" xmlns:r="http://schemas.openxmlformats.org/officeDocument/2006/relationships" xmlns:w14="http://schemas.microsoft.com/office/word/2010/wordml">
-              <w:rPr>
-                <w:rFonts w:ascii="Arial" w:hAnsi="Helvetica" w:eastAsia="Helvetica" w:cs="Helvetica"/>
-                <w:sz w:val="18"/>
-                <w:szCs w:val="18"/>
-                <w:color w:val="000000"/>
-              </w:rPr>
-              <w:t xml:space="preserve">32.541727,&lt;a0&gt;-87.803877</w:t>
+              <w:jc w:val="right"/>
+              <w:spacing w:after="100" w:before="100" w:line="240"/>
+              <w:ind w:firstLine="0" w:left="100" w:right="100"/>
+            </w:pPr>
+            <w:r xmlns:w="http://schemas.openxmlformats.org/wordprocessingml/2006/main" xmlns:wp="http://schemas.openxmlformats.org/drawingml/2006/wordprocessingDrawing" xmlns:r="http://schemas.openxmlformats.org/officeDocument/2006/relationships" xmlns:w14="http://schemas.microsoft.com/office/word/2010/wordml">
+              <w:rPr>
+                <w:rFonts w:ascii="Arial" w:hAnsi="Helvetica" w:eastAsia="Helvetica" w:cs="Helvetica"/>
+                <w:sz w:val="18"/>
+                <w:szCs w:val="18"/>
+                <w:color w:val="000000"/>
+              </w:rPr>
+              <w:t xml:space="preserve">32.54173</w:t>
+            </w:r>
+          </w:p>
+        </w:tc>
+        <w:tc>
+          <w:tcPr>
+            <w:tcBorders/>
+            <w:shd w:val="clear" w:color="auto" w:fill="FFFFFF"/>
+            <w:tcMar>
+              <w:top w:w="0" w:type="dxa"/>
+              <w:bottom w:w="0" w:type="dxa"/>
+              <w:left w:w="0" w:type="dxa"/>
+              <w:right w:w="0" w:type="dxa"/>
+            </w:tcMar>
+            <w:vAlign w:val="center"/>
+          </w:tcPr>
+          <w:p>
+            <w:pPr>
+              <w:jc w:val="right"/>
+              <w:spacing w:after="100" w:before="100" w:line="240"/>
+              <w:ind w:firstLine="0" w:left="100" w:right="100"/>
+            </w:pPr>
+            <w:r xmlns:w="http://schemas.openxmlformats.org/wordprocessingml/2006/main" xmlns:wp="http://schemas.openxmlformats.org/drawingml/2006/wordprocessingDrawing" xmlns:r="http://schemas.openxmlformats.org/officeDocument/2006/relationships" xmlns:w14="http://schemas.microsoft.com/office/word/2010/wordml">
+              <w:rPr>
+                <w:rFonts w:ascii="Arial" w:hAnsi="Helvetica" w:eastAsia="Helvetica" w:cs="Helvetica"/>
+                <w:sz w:val="18"/>
+                <w:szCs w:val="18"/>
+                <w:color w:val="000000"/>
+              </w:rPr>
+              <w:t xml:space="preserve">-87.80388</w:t>
             </w:r>
           </w:p>
         </w:tc>
@@ -1930,18 +2108,47 @@
           </w:tcPr>
           <w:p>
             <w:pPr>
-              <w:jc w:val="left"/>
-              <w:spacing w:after="100" w:before="100" w:line="240"/>
-              <w:ind w:firstLine="0" w:left="100" w:right="100"/>
-            </w:pPr>
-            <w:r xmlns:w="http://schemas.openxmlformats.org/wordprocessingml/2006/main" xmlns:wp="http://schemas.openxmlformats.org/drawingml/2006/wordprocessingDrawing" xmlns:r="http://schemas.openxmlformats.org/officeDocument/2006/relationships" xmlns:w14="http://schemas.microsoft.com/office/word/2010/wordml">
-              <w:rPr>
-                <w:rFonts w:ascii="Arial" w:hAnsi="Helvetica" w:eastAsia="Helvetica" w:cs="Helvetica"/>
-                <w:sz w:val="18"/>
-                <w:szCs w:val="18"/>
-                <w:color w:val="000000"/>
-              </w:rPr>
-              <w:t xml:space="preserve">35.68896,&lt;a0&gt;-83.50195</w:t>
+              <w:jc w:val="right"/>
+              <w:spacing w:after="100" w:before="100" w:line="240"/>
+              <w:ind w:firstLine="0" w:left="100" w:right="100"/>
+            </w:pPr>
+            <w:r xmlns:w="http://schemas.openxmlformats.org/wordprocessingml/2006/main" xmlns:wp="http://schemas.openxmlformats.org/drawingml/2006/wordprocessingDrawing" xmlns:r="http://schemas.openxmlformats.org/officeDocument/2006/relationships" xmlns:w14="http://schemas.microsoft.com/office/word/2010/wordml">
+              <w:rPr>
+                <w:rFonts w:ascii="Arial" w:hAnsi="Helvetica" w:eastAsia="Helvetica" w:cs="Helvetica"/>
+                <w:sz w:val="18"/>
+                <w:szCs w:val="18"/>
+                <w:color w:val="000000"/>
+              </w:rPr>
+              <w:t xml:space="preserve">35.68896</w:t>
+            </w:r>
+          </w:p>
+        </w:tc>
+        <w:tc>
+          <w:tcPr>
+            <w:tcBorders/>
+            <w:shd w:val="clear" w:color="auto" w:fill="FFFFFF"/>
+            <w:tcMar>
+              <w:top w:w="0" w:type="dxa"/>
+              <w:bottom w:w="0" w:type="dxa"/>
+              <w:left w:w="0" w:type="dxa"/>
+              <w:right w:w="0" w:type="dxa"/>
+            </w:tcMar>
+            <w:vAlign w:val="center"/>
+          </w:tcPr>
+          <w:p>
+            <w:pPr>
+              <w:jc w:val="right"/>
+              <w:spacing w:after="100" w:before="100" w:line="240"/>
+              <w:ind w:firstLine="0" w:left="100" w:right="100"/>
+            </w:pPr>
+            <w:r xmlns:w="http://schemas.openxmlformats.org/wordprocessingml/2006/main" xmlns:wp="http://schemas.openxmlformats.org/drawingml/2006/wordprocessingDrawing" xmlns:r="http://schemas.openxmlformats.org/officeDocument/2006/relationships" xmlns:w14="http://schemas.microsoft.com/office/word/2010/wordml">
+              <w:rPr>
+                <w:rFonts w:ascii="Arial" w:hAnsi="Helvetica" w:eastAsia="Helvetica" w:cs="Helvetica"/>
+                <w:sz w:val="18"/>
+                <w:szCs w:val="18"/>
+                <w:color w:val="000000"/>
+              </w:rPr>
+              <w:t xml:space="preserve">-83.50195</w:t>
             </w:r>
           </w:p>
         </w:tc>
@@ -1978,7 +2185,7 @@
       <w:tr>
         <w:trPr>
           <w:cantSplit/>
-          <w:trHeight w:val="566" w:hRule="auto"/>
+          <w:trHeight w:val="544" w:hRule="auto"/>
         </w:trPr>
         <w:tc>
           <w:tcPr>
@@ -2081,18 +2288,47 @@
           </w:tcPr>
           <w:p>
             <w:pPr>
-              <w:jc w:val="left"/>
-              <w:spacing w:after="100" w:before="100" w:line="240"/>
-              <w:ind w:firstLine="0" w:left="100" w:right="100"/>
-            </w:pPr>
-            <w:r xmlns:w="http://schemas.openxmlformats.org/wordprocessingml/2006/main" xmlns:wp="http://schemas.openxmlformats.org/drawingml/2006/wordprocessingDrawing" xmlns:r="http://schemas.openxmlformats.org/officeDocument/2006/relationships" xmlns:w14="http://schemas.microsoft.com/office/word/2010/wordml">
-              <w:rPr>
-                <w:rFonts w:ascii="Arial" w:hAnsi="Helvetica" w:eastAsia="Helvetica" w:cs="Helvetica"/>
-                <w:sz w:val="18"/>
-                <w:szCs w:val="18"/>
-                <w:color w:val="000000"/>
-              </w:rPr>
-              <w:t xml:space="preserve">17.96955, -66.8687</w:t>
+              <w:jc w:val="right"/>
+              <w:spacing w:after="100" w:before="100" w:line="240"/>
+              <w:ind w:firstLine="0" w:left="100" w:right="100"/>
+            </w:pPr>
+            <w:r xmlns:w="http://schemas.openxmlformats.org/wordprocessingml/2006/main" xmlns:wp="http://schemas.openxmlformats.org/drawingml/2006/wordprocessingDrawing" xmlns:r="http://schemas.openxmlformats.org/officeDocument/2006/relationships" xmlns:w14="http://schemas.microsoft.com/office/word/2010/wordml">
+              <w:rPr>
+                <w:rFonts w:ascii="Arial" w:hAnsi="Helvetica" w:eastAsia="Helvetica" w:cs="Helvetica"/>
+                <w:sz w:val="18"/>
+                <w:szCs w:val="18"/>
+                <w:color w:val="000000"/>
+              </w:rPr>
+              <w:t xml:space="preserve">17.96955</w:t>
+            </w:r>
+          </w:p>
+        </w:tc>
+        <w:tc>
+          <w:tcPr>
+            <w:tcBorders/>
+            <w:shd w:val="clear" w:color="auto" w:fill="FFFFFF"/>
+            <w:tcMar>
+              <w:top w:w="0" w:type="dxa"/>
+              <w:bottom w:w="0" w:type="dxa"/>
+              <w:left w:w="0" w:type="dxa"/>
+              <w:right w:w="0" w:type="dxa"/>
+            </w:tcMar>
+            <w:vAlign w:val="center"/>
+          </w:tcPr>
+          <w:p>
+            <w:pPr>
+              <w:jc w:val="right"/>
+              <w:spacing w:after="100" w:before="100" w:line="240"/>
+              <w:ind w:firstLine="0" w:left="100" w:right="100"/>
+            </w:pPr>
+            <w:r xmlns:w="http://schemas.openxmlformats.org/wordprocessingml/2006/main" xmlns:wp="http://schemas.openxmlformats.org/drawingml/2006/wordprocessingDrawing" xmlns:r="http://schemas.openxmlformats.org/officeDocument/2006/relationships" xmlns:w14="http://schemas.microsoft.com/office/word/2010/wordml">
+              <w:rPr>
+                <w:rFonts w:ascii="Arial" w:hAnsi="Helvetica" w:eastAsia="Helvetica" w:cs="Helvetica"/>
+                <w:sz w:val="18"/>
+                <w:szCs w:val="18"/>
+                <w:color w:val="000000"/>
+              </w:rPr>
+              <w:t xml:space="preserve">-66.86870</w:t>
             </w:r>
           </w:p>
         </w:tc>
@@ -2129,7 +2365,7 @@
       <w:tr>
         <w:trPr>
           <w:cantSplit/>
-          <w:trHeight w:val="566" w:hRule="auto"/>
+          <w:trHeight w:val="544" w:hRule="auto"/>
         </w:trPr>
         <w:tc>
           <w:tcPr>
@@ -2232,18 +2468,47 @@
           </w:tcPr>
           <w:p>
             <w:pPr>
-              <w:jc w:val="left"/>
-              <w:spacing w:after="100" w:before="100" w:line="240"/>
-              <w:ind w:firstLine="0" w:left="100" w:right="100"/>
-            </w:pPr>
-            <w:r xmlns:w="http://schemas.openxmlformats.org/wordprocessingml/2006/main" xmlns:wp="http://schemas.openxmlformats.org/drawingml/2006/wordprocessingDrawing" xmlns:r="http://schemas.openxmlformats.org/officeDocument/2006/relationships" xmlns:w14="http://schemas.microsoft.com/office/word/2010/wordml">
-              <w:rPr>
-                <w:rFonts w:ascii="Arial" w:hAnsi="Helvetica" w:eastAsia="Helvetica" w:cs="Helvetica"/>
-                <w:sz w:val="18"/>
-                <w:szCs w:val="18"/>
-                <w:color w:val="000000"/>
-              </w:rPr>
-              <w:t xml:space="preserve">42.5369, -72.17266</w:t>
+              <w:jc w:val="right"/>
+              <w:spacing w:after="100" w:before="100" w:line="240"/>
+              <w:ind w:firstLine="0" w:left="100" w:right="100"/>
+            </w:pPr>
+            <w:r xmlns:w="http://schemas.openxmlformats.org/wordprocessingml/2006/main" xmlns:wp="http://schemas.openxmlformats.org/drawingml/2006/wordprocessingDrawing" xmlns:r="http://schemas.openxmlformats.org/officeDocument/2006/relationships" xmlns:w14="http://schemas.microsoft.com/office/word/2010/wordml">
+              <w:rPr>
+                <w:rFonts w:ascii="Arial" w:hAnsi="Helvetica" w:eastAsia="Helvetica" w:cs="Helvetica"/>
+                <w:sz w:val="18"/>
+                <w:szCs w:val="18"/>
+                <w:color w:val="000000"/>
+              </w:rPr>
+              <w:t xml:space="preserve">42.53690</w:t>
+            </w:r>
+          </w:p>
+        </w:tc>
+        <w:tc>
+          <w:tcPr>
+            <w:tcBorders/>
+            <w:shd w:val="clear" w:color="auto" w:fill="FFFFFF"/>
+            <w:tcMar>
+              <w:top w:w="0" w:type="dxa"/>
+              <w:bottom w:w="0" w:type="dxa"/>
+              <w:left w:w="0" w:type="dxa"/>
+              <w:right w:w="0" w:type="dxa"/>
+            </w:tcMar>
+            <w:vAlign w:val="center"/>
+          </w:tcPr>
+          <w:p>
+            <w:pPr>
+              <w:jc w:val="right"/>
+              <w:spacing w:after="100" w:before="100" w:line="240"/>
+              <w:ind w:firstLine="0" w:left="100" w:right="100"/>
+            </w:pPr>
+            <w:r xmlns:w="http://schemas.openxmlformats.org/wordprocessingml/2006/main" xmlns:wp="http://schemas.openxmlformats.org/drawingml/2006/wordprocessingDrawing" xmlns:r="http://schemas.openxmlformats.org/officeDocument/2006/relationships" xmlns:w14="http://schemas.microsoft.com/office/word/2010/wordml">
+              <w:rPr>
+                <w:rFonts w:ascii="Arial" w:hAnsi="Helvetica" w:eastAsia="Helvetica" w:cs="Helvetica"/>
+                <w:sz w:val="18"/>
+                <w:szCs w:val="18"/>
+                <w:color w:val="000000"/>
+              </w:rPr>
+              <w:t xml:space="preserve">-72.17266</w:t>
             </w:r>
           </w:p>
         </w:tc>
@@ -2383,18 +2648,47 @@
           </w:tcPr>
           <w:p>
             <w:pPr>
-              <w:jc w:val="left"/>
-              <w:spacing w:after="100" w:before="100" w:line="240"/>
-              <w:ind w:firstLine="0" w:left="100" w:right="100"/>
-            </w:pPr>
-            <w:r xmlns:w="http://schemas.openxmlformats.org/wordprocessingml/2006/main" xmlns:wp="http://schemas.openxmlformats.org/drawingml/2006/wordprocessingDrawing" xmlns:r="http://schemas.openxmlformats.org/officeDocument/2006/relationships" xmlns:w14="http://schemas.microsoft.com/office/word/2010/wordml">
-              <w:rPr>
-                <w:rFonts w:ascii="Arial" w:hAnsi="Helvetica" w:eastAsia="Helvetica" w:cs="Helvetica"/>
-                <w:sz w:val="18"/>
-                <w:szCs w:val="18"/>
-                <w:color w:val="000000"/>
-              </w:rPr>
-              <w:t xml:space="preserve">31.19484, -84.46861</w:t>
+              <w:jc w:val="right"/>
+              <w:spacing w:after="100" w:before="100" w:line="240"/>
+              <w:ind w:firstLine="0" w:left="100" w:right="100"/>
+            </w:pPr>
+            <w:r xmlns:w="http://schemas.openxmlformats.org/wordprocessingml/2006/main" xmlns:wp="http://schemas.openxmlformats.org/drawingml/2006/wordprocessingDrawing" xmlns:r="http://schemas.openxmlformats.org/officeDocument/2006/relationships" xmlns:w14="http://schemas.microsoft.com/office/word/2010/wordml">
+              <w:rPr>
+                <w:rFonts w:ascii="Arial" w:hAnsi="Helvetica" w:eastAsia="Helvetica" w:cs="Helvetica"/>
+                <w:sz w:val="18"/>
+                <w:szCs w:val="18"/>
+                <w:color w:val="000000"/>
+              </w:rPr>
+              <w:t xml:space="preserve">31.19484</w:t>
+            </w:r>
+          </w:p>
+        </w:tc>
+        <w:tc>
+          <w:tcPr>
+            <w:tcBorders/>
+            <w:shd w:val="clear" w:color="auto" w:fill="FFFFFF"/>
+            <w:tcMar>
+              <w:top w:w="0" w:type="dxa"/>
+              <w:bottom w:w="0" w:type="dxa"/>
+              <w:left w:w="0" w:type="dxa"/>
+              <w:right w:w="0" w:type="dxa"/>
+            </w:tcMar>
+            <w:vAlign w:val="center"/>
+          </w:tcPr>
+          <w:p>
+            <w:pPr>
+              <w:jc w:val="right"/>
+              <w:spacing w:after="100" w:before="100" w:line="240"/>
+              <w:ind w:firstLine="0" w:left="100" w:right="100"/>
+            </w:pPr>
+            <w:r xmlns:w="http://schemas.openxmlformats.org/wordprocessingml/2006/main" xmlns:wp="http://schemas.openxmlformats.org/drawingml/2006/wordprocessingDrawing" xmlns:r="http://schemas.openxmlformats.org/officeDocument/2006/relationships" xmlns:w14="http://schemas.microsoft.com/office/word/2010/wordml">
+              <w:rPr>
+                <w:rFonts w:ascii="Arial" w:hAnsi="Helvetica" w:eastAsia="Helvetica" w:cs="Helvetica"/>
+                <w:sz w:val="18"/>
+                <w:szCs w:val="18"/>
+                <w:color w:val="000000"/>
+              </w:rPr>
+              <w:t xml:space="preserve">-84.46861</w:t>
             </w:r>
           </w:p>
         </w:tc>
@@ -2534,18 +2828,47 @@
           </w:tcPr>
           <w:p>
             <w:pPr>
-              <w:jc w:val="left"/>
-              <w:spacing w:after="100" w:before="100" w:line="240"/>
-              <w:ind w:firstLine="0" w:left="100" w:right="100"/>
-            </w:pPr>
-            <w:r xmlns:w="http://schemas.openxmlformats.org/wordprocessingml/2006/main" xmlns:wp="http://schemas.openxmlformats.org/drawingml/2006/wordprocessingDrawing" xmlns:r="http://schemas.openxmlformats.org/officeDocument/2006/relationships" xmlns:w14="http://schemas.microsoft.com/office/word/2010/wordml">
-              <w:rPr>
-                <w:rFonts w:ascii="Arial" w:hAnsi="Helvetica" w:eastAsia="Helvetica" w:cs="Helvetica"/>
-                <w:sz w:val="18"/>
-                <w:szCs w:val="18"/>
-                <w:color w:val="000000"/>
-              </w:rPr>
-              <w:t xml:space="preserve">31.85388, -88.16122</w:t>
+              <w:jc w:val="right"/>
+              <w:spacing w:after="100" w:before="100" w:line="240"/>
+              <w:ind w:firstLine="0" w:left="100" w:right="100"/>
+            </w:pPr>
+            <w:r xmlns:w="http://schemas.openxmlformats.org/wordprocessingml/2006/main" xmlns:wp="http://schemas.openxmlformats.org/drawingml/2006/wordprocessingDrawing" xmlns:r="http://schemas.openxmlformats.org/officeDocument/2006/relationships" xmlns:w14="http://schemas.microsoft.com/office/word/2010/wordml">
+              <w:rPr>
+                <w:rFonts w:ascii="Arial" w:hAnsi="Helvetica" w:eastAsia="Helvetica" w:cs="Helvetica"/>
+                <w:sz w:val="18"/>
+                <w:szCs w:val="18"/>
+                <w:color w:val="000000"/>
+              </w:rPr>
+              <w:t xml:space="preserve">31.85388</w:t>
+            </w:r>
+          </w:p>
+        </w:tc>
+        <w:tc>
+          <w:tcPr>
+            <w:tcBorders/>
+            <w:shd w:val="clear" w:color="auto" w:fill="FFFFFF"/>
+            <w:tcMar>
+              <w:top w:w="0" w:type="dxa"/>
+              <w:bottom w:w="0" w:type="dxa"/>
+              <w:left w:w="0" w:type="dxa"/>
+              <w:right w:w="0" w:type="dxa"/>
+            </w:tcMar>
+            <w:vAlign w:val="center"/>
+          </w:tcPr>
+          <w:p>
+            <w:pPr>
+              <w:jc w:val="right"/>
+              <w:spacing w:after="100" w:before="100" w:line="240"/>
+              <w:ind w:firstLine="0" w:left="100" w:right="100"/>
+            </w:pPr>
+            <w:r xmlns:w="http://schemas.openxmlformats.org/wordprocessingml/2006/main" xmlns:wp="http://schemas.openxmlformats.org/drawingml/2006/wordprocessingDrawing" xmlns:r="http://schemas.openxmlformats.org/officeDocument/2006/relationships" xmlns:w14="http://schemas.microsoft.com/office/word/2010/wordml">
+              <w:rPr>
+                <w:rFonts w:ascii="Arial" w:hAnsi="Helvetica" w:eastAsia="Helvetica" w:cs="Helvetica"/>
+                <w:sz w:val="18"/>
+                <w:szCs w:val="18"/>
+                <w:color w:val="000000"/>
+              </w:rPr>
+              <w:t xml:space="preserve">-88.16122</w:t>
             </w:r>
           </w:p>
         </w:tc>
@@ -2685,18 +3008,47 @@
           </w:tcPr>
           <w:p>
             <w:pPr>
-              <w:jc w:val="left"/>
-              <w:spacing w:after="100" w:before="100" w:line="240"/>
-              <w:ind w:firstLine="0" w:left="100" w:right="100"/>
-            </w:pPr>
-            <w:r xmlns:w="http://schemas.openxmlformats.org/wordprocessingml/2006/main" xmlns:wp="http://schemas.openxmlformats.org/drawingml/2006/wordprocessingDrawing" xmlns:r="http://schemas.openxmlformats.org/officeDocument/2006/relationships" xmlns:w14="http://schemas.microsoft.com/office/word/2010/wordml">
-              <w:rPr>
-                <w:rFonts w:ascii="Arial" w:hAnsi="Helvetica" w:eastAsia="Helvetica" w:cs="Helvetica"/>
-                <w:sz w:val="18"/>
-                <w:szCs w:val="18"/>
-                <w:color w:val="000000"/>
-              </w:rPr>
-              <w:t xml:space="preserve">37.37828, -80.52484</w:t>
+              <w:jc w:val="right"/>
+              <w:spacing w:after="100" w:before="100" w:line="240"/>
+              <w:ind w:firstLine="0" w:left="100" w:right="100"/>
+            </w:pPr>
+            <w:r xmlns:w="http://schemas.openxmlformats.org/wordprocessingml/2006/main" xmlns:wp="http://schemas.openxmlformats.org/drawingml/2006/wordprocessingDrawing" xmlns:r="http://schemas.openxmlformats.org/officeDocument/2006/relationships" xmlns:w14="http://schemas.microsoft.com/office/word/2010/wordml">
+              <w:rPr>
+                <w:rFonts w:ascii="Arial" w:hAnsi="Helvetica" w:eastAsia="Helvetica" w:cs="Helvetica"/>
+                <w:sz w:val="18"/>
+                <w:szCs w:val="18"/>
+                <w:color w:val="000000"/>
+              </w:rPr>
+              <w:t xml:space="preserve">37.37828</w:t>
+            </w:r>
+          </w:p>
+        </w:tc>
+        <w:tc>
+          <w:tcPr>
+            <w:tcBorders/>
+            <w:shd w:val="clear" w:color="auto" w:fill="FFFFFF"/>
+            <w:tcMar>
+              <w:top w:w="0" w:type="dxa"/>
+              <w:bottom w:w="0" w:type="dxa"/>
+              <w:left w:w="0" w:type="dxa"/>
+              <w:right w:w="0" w:type="dxa"/>
+            </w:tcMar>
+            <w:vAlign w:val="center"/>
+          </w:tcPr>
+          <w:p>
+            <w:pPr>
+              <w:jc w:val="right"/>
+              <w:spacing w:after="100" w:before="100" w:line="240"/>
+              <w:ind w:firstLine="0" w:left="100" w:right="100"/>
+            </w:pPr>
+            <w:r xmlns:w="http://schemas.openxmlformats.org/wordprocessingml/2006/main" xmlns:wp="http://schemas.openxmlformats.org/drawingml/2006/wordprocessingDrawing" xmlns:r="http://schemas.openxmlformats.org/officeDocument/2006/relationships" xmlns:w14="http://schemas.microsoft.com/office/word/2010/wordml">
+              <w:rPr>
+                <w:rFonts w:ascii="Arial" w:hAnsi="Helvetica" w:eastAsia="Helvetica" w:cs="Helvetica"/>
+                <w:sz w:val="18"/>
+                <w:szCs w:val="18"/>
+                <w:color w:val="000000"/>
+              </w:rPr>
+              <w:t xml:space="preserve">-80.52484</w:t>
             </w:r>
           </w:p>
         </w:tc>
@@ -2836,18 +3188,47 @@
           </w:tcPr>
           <w:p>
             <w:pPr>
-              <w:jc w:val="left"/>
-              <w:spacing w:after="100" w:before="100" w:line="240"/>
-              <w:ind w:firstLine="0" w:left="100" w:right="100"/>
-            </w:pPr>
-            <w:r xmlns:w="http://schemas.openxmlformats.org/wordprocessingml/2006/main" xmlns:wp="http://schemas.openxmlformats.org/drawingml/2006/wordprocessingDrawing" xmlns:r="http://schemas.openxmlformats.org/officeDocument/2006/relationships" xmlns:w14="http://schemas.microsoft.com/office/word/2010/wordml">
-              <w:rPr>
-                <w:rFonts w:ascii="Arial" w:hAnsi="Helvetica" w:eastAsia="Helvetica" w:cs="Helvetica"/>
-                <w:sz w:val="18"/>
-                <w:szCs w:val="18"/>
-                <w:color w:val="000000"/>
-              </w:rPr>
-              <w:t xml:space="preserve">35.96412, -84.2826</w:t>
+              <w:jc w:val="right"/>
+              <w:spacing w:after="100" w:before="100" w:line="240"/>
+              <w:ind w:firstLine="0" w:left="100" w:right="100"/>
+            </w:pPr>
+            <w:r xmlns:w="http://schemas.openxmlformats.org/wordprocessingml/2006/main" xmlns:wp="http://schemas.openxmlformats.org/drawingml/2006/wordprocessingDrawing" xmlns:r="http://schemas.openxmlformats.org/officeDocument/2006/relationships" xmlns:w14="http://schemas.microsoft.com/office/word/2010/wordml">
+              <w:rPr>
+                <w:rFonts w:ascii="Arial" w:hAnsi="Helvetica" w:eastAsia="Helvetica" w:cs="Helvetica"/>
+                <w:sz w:val="18"/>
+                <w:szCs w:val="18"/>
+                <w:color w:val="000000"/>
+              </w:rPr>
+              <w:t xml:space="preserve">35.96412</w:t>
+            </w:r>
+          </w:p>
+        </w:tc>
+        <w:tc>
+          <w:tcPr>
+            <w:tcBorders/>
+            <w:shd w:val="clear" w:color="auto" w:fill="FFFFFF"/>
+            <w:tcMar>
+              <w:top w:w="0" w:type="dxa"/>
+              <w:bottom w:w="0" w:type="dxa"/>
+              <w:left w:w="0" w:type="dxa"/>
+              <w:right w:w="0" w:type="dxa"/>
+            </w:tcMar>
+            <w:vAlign w:val="center"/>
+          </w:tcPr>
+          <w:p>
+            <w:pPr>
+              <w:jc w:val="right"/>
+              <w:spacing w:after="100" w:before="100" w:line="240"/>
+              <w:ind w:firstLine="0" w:left="100" w:right="100"/>
+            </w:pPr>
+            <w:r xmlns:w="http://schemas.openxmlformats.org/wordprocessingml/2006/main" xmlns:wp="http://schemas.openxmlformats.org/drawingml/2006/wordprocessingDrawing" xmlns:r="http://schemas.openxmlformats.org/officeDocument/2006/relationships" xmlns:w14="http://schemas.microsoft.com/office/word/2010/wordml">
+              <w:rPr>
+                <w:rFonts w:ascii="Arial" w:hAnsi="Helvetica" w:eastAsia="Helvetica" w:cs="Helvetica"/>
+                <w:sz w:val="18"/>
+                <w:szCs w:val="18"/>
+                <w:color w:val="000000"/>
+              </w:rPr>
+              <w:t xml:space="preserve">-84.28260</w:t>
             </w:r>
           </w:p>
         </w:tc>
@@ -2987,18 +3368,47 @@
           </w:tcPr>
           <w:p>
             <w:pPr>
-              <w:jc w:val="left"/>
-              <w:spacing w:after="100" w:before="100" w:line="240"/>
-              <w:ind w:firstLine="0" w:left="100" w:right="100"/>
-            </w:pPr>
-            <w:r xmlns:w="http://schemas.openxmlformats.org/wordprocessingml/2006/main" xmlns:wp="http://schemas.openxmlformats.org/drawingml/2006/wordprocessingDrawing" xmlns:r="http://schemas.openxmlformats.org/officeDocument/2006/relationships" xmlns:w14="http://schemas.microsoft.com/office/word/2010/wordml">
-              <w:rPr>
-                <w:rFonts w:ascii="Arial" w:hAnsi="Helvetica" w:eastAsia="Helvetica" w:cs="Helvetica"/>
-                <w:sz w:val="18"/>
-                <w:szCs w:val="18"/>
-                <w:color w:val="000000"/>
-              </w:rPr>
-              <w:t xml:space="preserve">29.689282, -81.993431</w:t>
+              <w:jc w:val="right"/>
+              <w:spacing w:after="100" w:before="100" w:line="240"/>
+              <w:ind w:firstLine="0" w:left="100" w:right="100"/>
+            </w:pPr>
+            <w:r xmlns:w="http://schemas.openxmlformats.org/wordprocessingml/2006/main" xmlns:wp="http://schemas.openxmlformats.org/drawingml/2006/wordprocessingDrawing" xmlns:r="http://schemas.openxmlformats.org/officeDocument/2006/relationships" xmlns:w14="http://schemas.microsoft.com/office/word/2010/wordml">
+              <w:rPr>
+                <w:rFonts w:ascii="Arial" w:hAnsi="Helvetica" w:eastAsia="Helvetica" w:cs="Helvetica"/>
+                <w:sz w:val="18"/>
+                <w:szCs w:val="18"/>
+                <w:color w:val="000000"/>
+              </w:rPr>
+              <w:t xml:space="preserve">29.68928</w:t>
+            </w:r>
+          </w:p>
+        </w:tc>
+        <w:tc>
+          <w:tcPr>
+            <w:tcBorders/>
+            <w:shd w:val="clear" w:color="auto" w:fill="FFFFFF"/>
+            <w:tcMar>
+              <w:top w:w="0" w:type="dxa"/>
+              <w:bottom w:w="0" w:type="dxa"/>
+              <w:left w:w="0" w:type="dxa"/>
+              <w:right w:w="0" w:type="dxa"/>
+            </w:tcMar>
+            <w:vAlign w:val="center"/>
+          </w:tcPr>
+          <w:p>
+            <w:pPr>
+              <w:jc w:val="right"/>
+              <w:spacing w:after="100" w:before="100" w:line="240"/>
+              <w:ind w:firstLine="0" w:left="100" w:right="100"/>
+            </w:pPr>
+            <w:r xmlns:w="http://schemas.openxmlformats.org/wordprocessingml/2006/main" xmlns:wp="http://schemas.openxmlformats.org/drawingml/2006/wordprocessingDrawing" xmlns:r="http://schemas.openxmlformats.org/officeDocument/2006/relationships" xmlns:w14="http://schemas.microsoft.com/office/word/2010/wordml">
+              <w:rPr>
+                <w:rFonts w:ascii="Arial" w:hAnsi="Helvetica" w:eastAsia="Helvetica" w:cs="Helvetica"/>
+                <w:sz w:val="18"/>
+                <w:szCs w:val="18"/>
+                <w:color w:val="000000"/>
+              </w:rPr>
+              <w:t xml:space="preserve">-81.99343</w:t>
             </w:r>
           </w:p>
         </w:tc>
@@ -3091,7 +3501,7 @@
                 <w:szCs w:val="18"/>
                 <w:color w:val="000000"/>
               </w:rPr>
-              <w:t xml:space="preserve">Pu&lt;d4&gt;u Maka&lt;d4&gt;ala Natural Area Reserve</w:t>
+              <w:t xml:space="preserve">Pu‘u Maka‘ala Natural Area Reserve</w:t>
             </w:r>
           </w:p>
         </w:tc>
@@ -3138,18 +3548,47 @@
           </w:tcPr>
           <w:p>
             <w:pPr>
-              <w:jc w:val="left"/>
-              <w:spacing w:after="100" w:before="100" w:line="240"/>
-              <w:ind w:firstLine="0" w:left="100" w:right="100"/>
-            </w:pPr>
-            <w:r xmlns:w="http://schemas.openxmlformats.org/wordprocessingml/2006/main" xmlns:wp="http://schemas.openxmlformats.org/drawingml/2006/wordprocessingDrawing" xmlns:r="http://schemas.openxmlformats.org/officeDocument/2006/relationships" xmlns:w14="http://schemas.microsoft.com/office/word/2010/wordml">
-              <w:rPr>
-                <w:rFonts w:ascii="Arial" w:hAnsi="Helvetica" w:eastAsia="Helvetica" w:cs="Helvetica"/>
-                <w:sz w:val="18"/>
-                <w:szCs w:val="18"/>
-                <w:color w:val="000000"/>
-              </w:rPr>
-              <w:t xml:space="preserve">19.55309, -155.31731</w:t>
+              <w:jc w:val="right"/>
+              <w:spacing w:after="100" w:before="100" w:line="240"/>
+              <w:ind w:firstLine="0" w:left="100" w:right="100"/>
+            </w:pPr>
+            <w:r xmlns:w="http://schemas.openxmlformats.org/wordprocessingml/2006/main" xmlns:wp="http://schemas.openxmlformats.org/drawingml/2006/wordprocessingDrawing" xmlns:r="http://schemas.openxmlformats.org/officeDocument/2006/relationships" xmlns:w14="http://schemas.microsoft.com/office/word/2010/wordml">
+              <w:rPr>
+                <w:rFonts w:ascii="Arial" w:hAnsi="Helvetica" w:eastAsia="Helvetica" w:cs="Helvetica"/>
+                <w:sz w:val="18"/>
+                <w:szCs w:val="18"/>
+                <w:color w:val="000000"/>
+              </w:rPr>
+              <w:t xml:space="preserve">19.55309</w:t>
+            </w:r>
+          </w:p>
+        </w:tc>
+        <w:tc>
+          <w:tcPr>
+            <w:tcBorders/>
+            <w:shd w:val="clear" w:color="auto" w:fill="FFFFFF"/>
+            <w:tcMar>
+              <w:top w:w="0" w:type="dxa"/>
+              <w:bottom w:w="0" w:type="dxa"/>
+              <w:left w:w="0" w:type="dxa"/>
+              <w:right w:w="0" w:type="dxa"/>
+            </w:tcMar>
+            <w:vAlign w:val="center"/>
+          </w:tcPr>
+          <w:p>
+            <w:pPr>
+              <w:jc w:val="right"/>
+              <w:spacing w:after="100" w:before="100" w:line="240"/>
+              <w:ind w:firstLine="0" w:left="100" w:right="100"/>
+            </w:pPr>
+            <w:r xmlns:w="http://schemas.openxmlformats.org/wordprocessingml/2006/main" xmlns:wp="http://schemas.openxmlformats.org/drawingml/2006/wordprocessingDrawing" xmlns:r="http://schemas.openxmlformats.org/officeDocument/2006/relationships" xmlns:w14="http://schemas.microsoft.com/office/word/2010/wordml">
+              <w:rPr>
+                <w:rFonts w:ascii="Arial" w:hAnsi="Helvetica" w:eastAsia="Helvetica" w:cs="Helvetica"/>
+                <w:sz w:val="18"/>
+                <w:szCs w:val="18"/>
+                <w:color w:val="000000"/>
+              </w:rPr>
+              <w:t xml:space="preserve">-155.31731</w:t>
             </w:r>
           </w:p>
         </w:tc>
@@ -3289,18 +3728,47 @@
           </w:tcPr>
           <w:p>
             <w:pPr>
-              <w:jc w:val="left"/>
-              <w:spacing w:after="100" w:before="100" w:line="240"/>
-              <w:ind w:firstLine="0" w:left="100" w:right="100"/>
-            </w:pPr>
-            <w:r xmlns:w="http://schemas.openxmlformats.org/wordprocessingml/2006/main" xmlns:wp="http://schemas.openxmlformats.org/drawingml/2006/wordprocessingDrawing" xmlns:r="http://schemas.openxmlformats.org/officeDocument/2006/relationships" xmlns:w14="http://schemas.microsoft.com/office/word/2010/wordml">
-              <w:rPr>
-                <w:rFonts w:ascii="Arial" w:hAnsi="Helvetica" w:eastAsia="Helvetica" w:cs="Helvetica"/>
-                <w:sz w:val="18"/>
-                <w:szCs w:val="18"/>
-                <w:color w:val="000000"/>
-              </w:rPr>
-              <w:t xml:space="preserve">38.892925, -78.139494</w:t>
+              <w:jc w:val="right"/>
+              <w:spacing w:after="100" w:before="100" w:line="240"/>
+              <w:ind w:firstLine="0" w:left="100" w:right="100"/>
+            </w:pPr>
+            <w:r xmlns:w="http://schemas.openxmlformats.org/wordprocessingml/2006/main" xmlns:wp="http://schemas.openxmlformats.org/drawingml/2006/wordprocessingDrawing" xmlns:r="http://schemas.openxmlformats.org/officeDocument/2006/relationships" xmlns:w14="http://schemas.microsoft.com/office/word/2010/wordml">
+              <w:rPr>
+                <w:rFonts w:ascii="Arial" w:hAnsi="Helvetica" w:eastAsia="Helvetica" w:cs="Helvetica"/>
+                <w:sz w:val="18"/>
+                <w:szCs w:val="18"/>
+                <w:color w:val="000000"/>
+              </w:rPr>
+              <w:t xml:space="preserve">38.89292</w:t>
+            </w:r>
+          </w:p>
+        </w:tc>
+        <w:tc>
+          <w:tcPr>
+            <w:tcBorders/>
+            <w:shd w:val="clear" w:color="auto" w:fill="FFFFFF"/>
+            <w:tcMar>
+              <w:top w:w="0" w:type="dxa"/>
+              <w:bottom w:w="0" w:type="dxa"/>
+              <w:left w:w="0" w:type="dxa"/>
+              <w:right w:w="0" w:type="dxa"/>
+            </w:tcMar>
+            <w:vAlign w:val="center"/>
+          </w:tcPr>
+          <w:p>
+            <w:pPr>
+              <w:jc w:val="right"/>
+              <w:spacing w:after="100" w:before="100" w:line="240"/>
+              <w:ind w:firstLine="0" w:left="100" w:right="100"/>
+            </w:pPr>
+            <w:r xmlns:w="http://schemas.openxmlformats.org/wordprocessingml/2006/main" xmlns:wp="http://schemas.openxmlformats.org/drawingml/2006/wordprocessingDrawing" xmlns:r="http://schemas.openxmlformats.org/officeDocument/2006/relationships" xmlns:w14="http://schemas.microsoft.com/office/word/2010/wordml">
+              <w:rPr>
+                <w:rFonts w:ascii="Arial" w:hAnsi="Helvetica" w:eastAsia="Helvetica" w:cs="Helvetica"/>
+                <w:sz w:val="18"/>
+                <w:szCs w:val="18"/>
+                <w:color w:val="000000"/>
+              </w:rPr>
+              <w:t xml:space="preserve">-78.13949</w:t>
             </w:r>
           </w:p>
         </w:tc>
@@ -3337,7 +3805,7 @@
       <w:tr>
         <w:trPr>
           <w:cantSplit/>
-          <w:trHeight w:val="566" w:hRule="auto"/>
+          <w:trHeight w:val="544" w:hRule="auto"/>
         </w:trPr>
         <w:tc>
           <w:tcPr>
@@ -3440,18 +3908,47 @@
           </w:tcPr>
           <w:p>
             <w:pPr>
-              <w:jc w:val="left"/>
-              <w:spacing w:after="100" w:before="100" w:line="240"/>
-              <w:ind w:firstLine="0" w:left="100" w:right="100"/>
-            </w:pPr>
-            <w:r xmlns:w="http://schemas.openxmlformats.org/wordprocessingml/2006/main" xmlns:wp="http://schemas.openxmlformats.org/drawingml/2006/wordprocessingDrawing" xmlns:r="http://schemas.openxmlformats.org/officeDocument/2006/relationships" xmlns:w14="http://schemas.microsoft.com/office/word/2010/wordml">
-              <w:rPr>
-                <w:rFonts w:ascii="Arial" w:hAnsi="Helvetica" w:eastAsia="Helvetica" w:cs="Helvetica"/>
-                <w:sz w:val="18"/>
-                <w:szCs w:val="18"/>
-                <w:color w:val="000000"/>
-              </w:rPr>
-              <w:t xml:space="preserve">38.890131, -76.560014</w:t>
+              <w:jc w:val="right"/>
+              <w:spacing w:after="100" w:before="100" w:line="240"/>
+              <w:ind w:firstLine="0" w:left="100" w:right="100"/>
+            </w:pPr>
+            <w:r xmlns:w="http://schemas.openxmlformats.org/wordprocessingml/2006/main" xmlns:wp="http://schemas.openxmlformats.org/drawingml/2006/wordprocessingDrawing" xmlns:r="http://schemas.openxmlformats.org/officeDocument/2006/relationships" xmlns:w14="http://schemas.microsoft.com/office/word/2010/wordml">
+              <w:rPr>
+                <w:rFonts w:ascii="Arial" w:hAnsi="Helvetica" w:eastAsia="Helvetica" w:cs="Helvetica"/>
+                <w:sz w:val="18"/>
+                <w:szCs w:val="18"/>
+                <w:color w:val="000000"/>
+              </w:rPr>
+              <w:t xml:space="preserve">38.89013</w:t>
+            </w:r>
+          </w:p>
+        </w:tc>
+        <w:tc>
+          <w:tcPr>
+            <w:tcBorders/>
+            <w:shd w:val="clear" w:color="auto" w:fill="FFFFFF"/>
+            <w:tcMar>
+              <w:top w:w="0" w:type="dxa"/>
+              <w:bottom w:w="0" w:type="dxa"/>
+              <w:left w:w="0" w:type="dxa"/>
+              <w:right w:w="0" w:type="dxa"/>
+            </w:tcMar>
+            <w:vAlign w:val="center"/>
+          </w:tcPr>
+          <w:p>
+            <w:pPr>
+              <w:jc w:val="right"/>
+              <w:spacing w:after="100" w:before="100" w:line="240"/>
+              <w:ind w:firstLine="0" w:left="100" w:right="100"/>
+            </w:pPr>
+            <w:r xmlns:w="http://schemas.openxmlformats.org/wordprocessingml/2006/main" xmlns:wp="http://schemas.openxmlformats.org/drawingml/2006/wordprocessingDrawing" xmlns:r="http://schemas.openxmlformats.org/officeDocument/2006/relationships" xmlns:w14="http://schemas.microsoft.com/office/word/2010/wordml">
+              <w:rPr>
+                <w:rFonts w:ascii="Arial" w:hAnsi="Helvetica" w:eastAsia="Helvetica" w:cs="Helvetica"/>
+                <w:sz w:val="18"/>
+                <w:szCs w:val="18"/>
+                <w:color w:val="000000"/>
+              </w:rPr>
+              <w:t xml:space="preserve">-76.56001</w:t>
             </w:r>
           </w:p>
         </w:tc>
@@ -3591,18 +4088,47 @@
           </w:tcPr>
           <w:p>
             <w:pPr>
-              <w:jc w:val="left"/>
-              <w:spacing w:after="100" w:before="100" w:line="240"/>
-              <w:ind w:firstLine="0" w:left="100" w:right="100"/>
-            </w:pPr>
-            <w:r xmlns:w="http://schemas.openxmlformats.org/wordprocessingml/2006/main" xmlns:wp="http://schemas.openxmlformats.org/drawingml/2006/wordprocessingDrawing" xmlns:r="http://schemas.openxmlformats.org/officeDocument/2006/relationships" xmlns:w14="http://schemas.microsoft.com/office/word/2010/wordml">
-              <w:rPr>
-                <w:rFonts w:ascii="Arial" w:hAnsi="Helvetica" w:eastAsia="Helvetica" w:cs="Helvetica"/>
-                <w:sz w:val="18"/>
-                <w:szCs w:val="18"/>
-                <w:color w:val="000000"/>
-              </w:rPr>
-              <w:t xml:space="preserve">37.10878, -119.73228</w:t>
+              <w:jc w:val="right"/>
+              <w:spacing w:after="100" w:before="100" w:line="240"/>
+              <w:ind w:firstLine="0" w:left="100" w:right="100"/>
+            </w:pPr>
+            <w:r xmlns:w="http://schemas.openxmlformats.org/wordprocessingml/2006/main" xmlns:wp="http://schemas.openxmlformats.org/drawingml/2006/wordprocessingDrawing" xmlns:r="http://schemas.openxmlformats.org/officeDocument/2006/relationships" xmlns:w14="http://schemas.microsoft.com/office/word/2010/wordml">
+              <w:rPr>
+                <w:rFonts w:ascii="Arial" w:hAnsi="Helvetica" w:eastAsia="Helvetica" w:cs="Helvetica"/>
+                <w:sz w:val="18"/>
+                <w:szCs w:val="18"/>
+                <w:color w:val="000000"/>
+              </w:rPr>
+              <w:t xml:space="preserve">37.10878</w:t>
+            </w:r>
+          </w:p>
+        </w:tc>
+        <w:tc>
+          <w:tcPr>
+            <w:tcBorders/>
+            <w:shd w:val="clear" w:color="auto" w:fill="FFFFFF"/>
+            <w:tcMar>
+              <w:top w:w="0" w:type="dxa"/>
+              <w:bottom w:w="0" w:type="dxa"/>
+              <w:left w:w="0" w:type="dxa"/>
+              <w:right w:w="0" w:type="dxa"/>
+            </w:tcMar>
+            <w:vAlign w:val="center"/>
+          </w:tcPr>
+          <w:p>
+            <w:pPr>
+              <w:jc w:val="right"/>
+              <w:spacing w:after="100" w:before="100" w:line="240"/>
+              <w:ind w:firstLine="0" w:left="100" w:right="100"/>
+            </w:pPr>
+            <w:r xmlns:w="http://schemas.openxmlformats.org/wordprocessingml/2006/main" xmlns:wp="http://schemas.openxmlformats.org/drawingml/2006/wordprocessingDrawing" xmlns:r="http://schemas.openxmlformats.org/officeDocument/2006/relationships" xmlns:w14="http://schemas.microsoft.com/office/word/2010/wordml">
+              <w:rPr>
+                <w:rFonts w:ascii="Arial" w:hAnsi="Helvetica" w:eastAsia="Helvetica" w:cs="Helvetica"/>
+                <w:sz w:val="18"/>
+                <w:szCs w:val="18"/>
+                <w:color w:val="000000"/>
+              </w:rPr>
+              <w:t xml:space="preserve">-119.73228</w:t>
             </w:r>
           </w:p>
         </w:tc>
@@ -3742,18 +4268,47 @@
           </w:tcPr>
           <w:p>
             <w:pPr>
-              <w:jc w:val="left"/>
-              <w:spacing w:after="100" w:before="100" w:line="240"/>
-              <w:ind w:firstLine="0" w:left="100" w:right="100"/>
-            </w:pPr>
-            <w:r xmlns:w="http://schemas.openxmlformats.org/wordprocessingml/2006/main" xmlns:wp="http://schemas.openxmlformats.org/drawingml/2006/wordprocessingDrawing" xmlns:r="http://schemas.openxmlformats.org/officeDocument/2006/relationships" xmlns:w14="http://schemas.microsoft.com/office/word/2010/wordml">
-              <w:rPr>
-                <w:rFonts w:ascii="Arial" w:hAnsi="Helvetica" w:eastAsia="Helvetica" w:cs="Helvetica"/>
-                <w:sz w:val="18"/>
-                <w:szCs w:val="18"/>
-                <w:color w:val="000000"/>
-              </w:rPr>
-              <w:t xml:space="preserve">37.03337, -119.26219</w:t>
+              <w:jc w:val="right"/>
+              <w:spacing w:after="100" w:before="100" w:line="240"/>
+              <w:ind w:firstLine="0" w:left="100" w:right="100"/>
+            </w:pPr>
+            <w:r xmlns:w="http://schemas.openxmlformats.org/wordprocessingml/2006/main" xmlns:wp="http://schemas.openxmlformats.org/drawingml/2006/wordprocessingDrawing" xmlns:r="http://schemas.openxmlformats.org/officeDocument/2006/relationships" xmlns:w14="http://schemas.microsoft.com/office/word/2010/wordml">
+              <w:rPr>
+                <w:rFonts w:ascii="Arial" w:hAnsi="Helvetica" w:eastAsia="Helvetica" w:cs="Helvetica"/>
+                <w:sz w:val="18"/>
+                <w:szCs w:val="18"/>
+                <w:color w:val="000000"/>
+              </w:rPr>
+              <w:t xml:space="preserve">37.03337</w:t>
+            </w:r>
+          </w:p>
+        </w:tc>
+        <w:tc>
+          <w:tcPr>
+            <w:tcBorders/>
+            <w:shd w:val="clear" w:color="auto" w:fill="FFFFFF"/>
+            <w:tcMar>
+              <w:top w:w="0" w:type="dxa"/>
+              <w:bottom w:w="0" w:type="dxa"/>
+              <w:left w:w="0" w:type="dxa"/>
+              <w:right w:w="0" w:type="dxa"/>
+            </w:tcMar>
+            <w:vAlign w:val="center"/>
+          </w:tcPr>
+          <w:p>
+            <w:pPr>
+              <w:jc w:val="right"/>
+              <w:spacing w:after="100" w:before="100" w:line="240"/>
+              <w:ind w:firstLine="0" w:left="100" w:right="100"/>
+            </w:pPr>
+            <w:r xmlns:w="http://schemas.openxmlformats.org/wordprocessingml/2006/main" xmlns:wp="http://schemas.openxmlformats.org/drawingml/2006/wordprocessingDrawing" xmlns:r="http://schemas.openxmlformats.org/officeDocument/2006/relationships" xmlns:w14="http://schemas.microsoft.com/office/word/2010/wordml">
+              <w:rPr>
+                <w:rFonts w:ascii="Arial" w:hAnsi="Helvetica" w:eastAsia="Helvetica" w:cs="Helvetica"/>
+                <w:sz w:val="18"/>
+                <w:szCs w:val="18"/>
+                <w:color w:val="000000"/>
+              </w:rPr>
+              <w:t xml:space="preserve">-119.26219</w:t>
             </w:r>
           </w:p>
         </w:tc>
@@ -3893,18 +4448,47 @@
           </w:tcPr>
           <w:p>
             <w:pPr>
-              <w:jc w:val="left"/>
-              <w:spacing w:after="100" w:before="100" w:line="240"/>
-              <w:ind w:firstLine="0" w:left="100" w:right="100"/>
-            </w:pPr>
-            <w:r xmlns:w="http://schemas.openxmlformats.org/wordprocessingml/2006/main" xmlns:wp="http://schemas.openxmlformats.org/drawingml/2006/wordprocessingDrawing" xmlns:r="http://schemas.openxmlformats.org/officeDocument/2006/relationships" xmlns:w14="http://schemas.microsoft.com/office/word/2010/wordml">
-              <w:rPr>
-                <w:rFonts w:ascii="Arial" w:hAnsi="Helvetica" w:eastAsia="Helvetica" w:cs="Helvetica"/>
-                <w:sz w:val="18"/>
-                <w:szCs w:val="18"/>
-                <w:color w:val="000000"/>
-              </w:rPr>
-              <w:t xml:space="preserve">45.50894, -89.58637</w:t>
+              <w:jc w:val="right"/>
+              <w:spacing w:after="100" w:before="100" w:line="240"/>
+              <w:ind w:firstLine="0" w:left="100" w:right="100"/>
+            </w:pPr>
+            <w:r xmlns:w="http://schemas.openxmlformats.org/wordprocessingml/2006/main" xmlns:wp="http://schemas.openxmlformats.org/drawingml/2006/wordprocessingDrawing" xmlns:r="http://schemas.openxmlformats.org/officeDocument/2006/relationships" xmlns:w14="http://schemas.microsoft.com/office/word/2010/wordml">
+              <w:rPr>
+                <w:rFonts w:ascii="Arial" w:hAnsi="Helvetica" w:eastAsia="Helvetica" w:cs="Helvetica"/>
+                <w:sz w:val="18"/>
+                <w:szCs w:val="18"/>
+                <w:color w:val="000000"/>
+              </w:rPr>
+              <w:t xml:space="preserve">45.50894</w:t>
+            </w:r>
+          </w:p>
+        </w:tc>
+        <w:tc>
+          <w:tcPr>
+            <w:tcBorders/>
+            <w:shd w:val="clear" w:color="auto" w:fill="FFFFFF"/>
+            <w:tcMar>
+              <w:top w:w="0" w:type="dxa"/>
+              <w:bottom w:w="0" w:type="dxa"/>
+              <w:left w:w="0" w:type="dxa"/>
+              <w:right w:w="0" w:type="dxa"/>
+            </w:tcMar>
+            <w:vAlign w:val="center"/>
+          </w:tcPr>
+          <w:p>
+            <w:pPr>
+              <w:jc w:val="right"/>
+              <w:spacing w:after="100" w:before="100" w:line="240"/>
+              <w:ind w:firstLine="0" w:left="100" w:right="100"/>
+            </w:pPr>
+            <w:r xmlns:w="http://schemas.openxmlformats.org/wordprocessingml/2006/main" xmlns:wp="http://schemas.openxmlformats.org/drawingml/2006/wordprocessingDrawing" xmlns:r="http://schemas.openxmlformats.org/officeDocument/2006/relationships" xmlns:w14="http://schemas.microsoft.com/office/word/2010/wordml">
+              <w:rPr>
+                <w:rFonts w:ascii="Arial" w:hAnsi="Helvetica" w:eastAsia="Helvetica" w:cs="Helvetica"/>
+                <w:sz w:val="18"/>
+                <w:szCs w:val="18"/>
+                <w:color w:val="000000"/>
+              </w:rPr>
+              <w:t xml:space="preserve">-89.58637</w:t>
             </w:r>
           </w:p>
         </w:tc>
@@ -4044,18 +4628,47 @@
           </w:tcPr>
           <w:p>
             <w:pPr>
-              <w:jc w:val="left"/>
-              <w:spacing w:after="100" w:before="100" w:line="240"/>
-              <w:ind w:firstLine="0" w:left="100" w:right="100"/>
-            </w:pPr>
-            <w:r xmlns:w="http://schemas.openxmlformats.org/wordprocessingml/2006/main" xmlns:wp="http://schemas.openxmlformats.org/drawingml/2006/wordprocessingDrawing" xmlns:r="http://schemas.openxmlformats.org/officeDocument/2006/relationships" xmlns:w14="http://schemas.microsoft.com/office/word/2010/wordml">
-              <w:rPr>
-                <w:rFonts w:ascii="Arial" w:hAnsi="Helvetica" w:eastAsia="Helvetica" w:cs="Helvetica"/>
-                <w:sz w:val="18"/>
-                <w:szCs w:val="18"/>
-                <w:color w:val="000000"/>
-              </w:rPr>
-              <w:t xml:space="preserve">32.95046, -87.39327</w:t>
+              <w:jc w:val="right"/>
+              <w:spacing w:after="100" w:before="100" w:line="240"/>
+              <w:ind w:firstLine="0" w:left="100" w:right="100"/>
+            </w:pPr>
+            <w:r xmlns:w="http://schemas.openxmlformats.org/wordprocessingml/2006/main" xmlns:wp="http://schemas.openxmlformats.org/drawingml/2006/wordprocessingDrawing" xmlns:r="http://schemas.openxmlformats.org/officeDocument/2006/relationships" xmlns:w14="http://schemas.microsoft.com/office/word/2010/wordml">
+              <w:rPr>
+                <w:rFonts w:ascii="Arial" w:hAnsi="Helvetica" w:eastAsia="Helvetica" w:cs="Helvetica"/>
+                <w:sz w:val="18"/>
+                <w:szCs w:val="18"/>
+                <w:color w:val="000000"/>
+              </w:rPr>
+              <w:t xml:space="preserve">32.95046</w:t>
+            </w:r>
+          </w:p>
+        </w:tc>
+        <w:tc>
+          <w:tcPr>
+            <w:tcBorders/>
+            <w:shd w:val="clear" w:color="auto" w:fill="FFFFFF"/>
+            <w:tcMar>
+              <w:top w:w="0" w:type="dxa"/>
+              <w:bottom w:w="0" w:type="dxa"/>
+              <w:left w:w="0" w:type="dxa"/>
+              <w:right w:w="0" w:type="dxa"/>
+            </w:tcMar>
+            <w:vAlign w:val="center"/>
+          </w:tcPr>
+          <w:p>
+            <w:pPr>
+              <w:jc w:val="right"/>
+              <w:spacing w:after="100" w:before="100" w:line="240"/>
+              <w:ind w:firstLine="0" w:left="100" w:right="100"/>
+            </w:pPr>
+            <w:r xmlns:w="http://schemas.openxmlformats.org/wordprocessingml/2006/main" xmlns:wp="http://schemas.openxmlformats.org/drawingml/2006/wordprocessingDrawing" xmlns:r="http://schemas.openxmlformats.org/officeDocument/2006/relationships" xmlns:w14="http://schemas.microsoft.com/office/word/2010/wordml">
+              <w:rPr>
+                <w:rFonts w:ascii="Arial" w:hAnsi="Helvetica" w:eastAsia="Helvetica" w:cs="Helvetica"/>
+                <w:sz w:val="18"/>
+                <w:szCs w:val="18"/>
+                <w:color w:val="000000"/>
+              </w:rPr>
+              <w:t xml:space="preserve">-87.39327</w:t>
             </w:r>
           </w:p>
         </w:tc>
@@ -4092,7 +4705,7 @@
       <w:tr>
         <w:trPr>
           <w:cantSplit/>
-          <w:trHeight w:val="566" w:hRule="auto"/>
+          <w:trHeight w:val="544" w:hRule="auto"/>
         </w:trPr>
         <w:tc>
           <w:tcPr>
@@ -4195,18 +4808,47 @@
           </w:tcPr>
           <w:p>
             <w:pPr>
-              <w:jc w:val="left"/>
-              <w:spacing w:after="100" w:before="100" w:line="240"/>
-              <w:ind w:firstLine="0" w:left="100" w:right="100"/>
-            </w:pPr>
-            <w:r xmlns:w="http://schemas.openxmlformats.org/wordprocessingml/2006/main" xmlns:wp="http://schemas.openxmlformats.org/drawingml/2006/wordprocessingDrawing" xmlns:r="http://schemas.openxmlformats.org/officeDocument/2006/relationships" xmlns:w14="http://schemas.microsoft.com/office/word/2010/wordml">
-              <w:rPr>
-                <w:rFonts w:ascii="Arial" w:hAnsi="Helvetica" w:eastAsia="Helvetica" w:cs="Helvetica"/>
-                <w:sz w:val="18"/>
-                <w:szCs w:val="18"/>
-                <w:color w:val="000000"/>
-              </w:rPr>
-              <w:t xml:space="preserve">37.00583, -119.00602</w:t>
+              <w:jc w:val="right"/>
+              <w:spacing w:after="100" w:before="100" w:line="240"/>
+              <w:ind w:firstLine="0" w:left="100" w:right="100"/>
+            </w:pPr>
+            <w:r xmlns:w="http://schemas.openxmlformats.org/wordprocessingml/2006/main" xmlns:wp="http://schemas.openxmlformats.org/drawingml/2006/wordprocessingDrawing" xmlns:r="http://schemas.openxmlformats.org/officeDocument/2006/relationships" xmlns:w14="http://schemas.microsoft.com/office/word/2010/wordml">
+              <w:rPr>
+                <w:rFonts w:ascii="Arial" w:hAnsi="Helvetica" w:eastAsia="Helvetica" w:cs="Helvetica"/>
+                <w:sz w:val="18"/>
+                <w:szCs w:val="18"/>
+                <w:color w:val="000000"/>
+              </w:rPr>
+              <w:t xml:space="preserve">37.00583</w:t>
+            </w:r>
+          </w:p>
+        </w:tc>
+        <w:tc>
+          <w:tcPr>
+            <w:tcBorders/>
+            <w:shd w:val="clear" w:color="auto" w:fill="FFFFFF"/>
+            <w:tcMar>
+              <w:top w:w="0" w:type="dxa"/>
+              <w:bottom w:w="0" w:type="dxa"/>
+              <w:left w:w="0" w:type="dxa"/>
+              <w:right w:w="0" w:type="dxa"/>
+            </w:tcMar>
+            <w:vAlign w:val="center"/>
+          </w:tcPr>
+          <w:p>
+            <w:pPr>
+              <w:jc w:val="right"/>
+              <w:spacing w:after="100" w:before="100" w:line="240"/>
+              <w:ind w:firstLine="0" w:left="100" w:right="100"/>
+            </w:pPr>
+            <w:r xmlns:w="http://schemas.openxmlformats.org/wordprocessingml/2006/main" xmlns:wp="http://schemas.openxmlformats.org/drawingml/2006/wordprocessingDrawing" xmlns:r="http://schemas.openxmlformats.org/officeDocument/2006/relationships" xmlns:w14="http://schemas.microsoft.com/office/word/2010/wordml">
+              <w:rPr>
+                <w:rFonts w:ascii="Arial" w:hAnsi="Helvetica" w:eastAsia="Helvetica" w:cs="Helvetica"/>
+                <w:sz w:val="18"/>
+                <w:szCs w:val="18"/>
+                <w:color w:val="000000"/>
+              </w:rPr>
+              <w:t xml:space="preserve">-119.00602</w:t>
             </w:r>
           </w:p>
         </w:tc>
@@ -4243,7 +4885,7 @@
       <w:tr>
         <w:trPr>
           <w:cantSplit/>
-          <w:trHeight w:val="566" w:hRule="auto"/>
+          <w:trHeight w:val="542" w:hRule="auto"/>
         </w:trPr>
         <w:tc>
           <w:tcPr>
@@ -4346,18 +4988,47 @@
           </w:tcPr>
           <w:p>
             <w:pPr>
-              <w:jc w:val="left"/>
-              <w:spacing w:after="100" w:before="100" w:line="240"/>
-              <w:ind w:firstLine="0" w:left="100" w:right="100"/>
-            </w:pPr>
-            <w:r xmlns:w="http://schemas.openxmlformats.org/wordprocessingml/2006/main" xmlns:wp="http://schemas.openxmlformats.org/drawingml/2006/wordprocessingDrawing" xmlns:r="http://schemas.openxmlformats.org/officeDocument/2006/relationships" xmlns:w14="http://schemas.microsoft.com/office/word/2010/wordml">
-              <w:rPr>
-                <w:rFonts w:ascii="Arial" w:hAnsi="Helvetica" w:eastAsia="Helvetica" w:cs="Helvetica"/>
-                <w:sz w:val="18"/>
-                <w:szCs w:val="18"/>
-                <w:color w:val="000000"/>
-              </w:rPr>
-              <w:t xml:space="preserve">45.49369, -89.58571</w:t>
+              <w:jc w:val="right"/>
+              <w:spacing w:after="100" w:before="100" w:line="240"/>
+              <w:ind w:firstLine="0" w:left="100" w:right="100"/>
+            </w:pPr>
+            <w:r xmlns:w="http://schemas.openxmlformats.org/wordprocessingml/2006/main" xmlns:wp="http://schemas.openxmlformats.org/drawingml/2006/wordprocessingDrawing" xmlns:r="http://schemas.openxmlformats.org/officeDocument/2006/relationships" xmlns:w14="http://schemas.microsoft.com/office/word/2010/wordml">
+              <w:rPr>
+                <w:rFonts w:ascii="Arial" w:hAnsi="Helvetica" w:eastAsia="Helvetica" w:cs="Helvetica"/>
+                <w:sz w:val="18"/>
+                <w:szCs w:val="18"/>
+                <w:color w:val="000000"/>
+              </w:rPr>
+              <w:t xml:space="preserve">45.49369</w:t>
+            </w:r>
+          </w:p>
+        </w:tc>
+        <w:tc>
+          <w:tcPr>
+            <w:tcBorders/>
+            <w:shd w:val="clear" w:color="auto" w:fill="FFFFFF"/>
+            <w:tcMar>
+              <w:top w:w="0" w:type="dxa"/>
+              <w:bottom w:w="0" w:type="dxa"/>
+              <w:left w:w="0" w:type="dxa"/>
+              <w:right w:w="0" w:type="dxa"/>
+            </w:tcMar>
+            <w:vAlign w:val="center"/>
+          </w:tcPr>
+          <w:p>
+            <w:pPr>
+              <w:jc w:val="right"/>
+              <w:spacing w:after="100" w:before="100" w:line="240"/>
+              <w:ind w:firstLine="0" w:left="100" w:right="100"/>
+            </w:pPr>
+            <w:r xmlns:w="http://schemas.openxmlformats.org/wordprocessingml/2006/main" xmlns:wp="http://schemas.openxmlformats.org/drawingml/2006/wordprocessingDrawing" xmlns:r="http://schemas.openxmlformats.org/officeDocument/2006/relationships" xmlns:w14="http://schemas.microsoft.com/office/word/2010/wordml">
+              <w:rPr>
+                <w:rFonts w:ascii="Arial" w:hAnsi="Helvetica" w:eastAsia="Helvetica" w:cs="Helvetica"/>
+                <w:sz w:val="18"/>
+                <w:szCs w:val="18"/>
+                <w:color w:val="000000"/>
+              </w:rPr>
+              <w:t xml:space="preserve">-89.58571</w:t>
             </w:r>
           </w:p>
         </w:tc>
@@ -4497,18 +5168,47 @@
           </w:tcPr>
           <w:p>
             <w:pPr>
-              <w:jc w:val="left"/>
-              <w:spacing w:after="100" w:before="100" w:line="240"/>
-              <w:ind w:firstLine="0" w:left="100" w:right="100"/>
-            </w:pPr>
-            <w:r xmlns:w="http://schemas.openxmlformats.org/wordprocessingml/2006/main" xmlns:wp="http://schemas.openxmlformats.org/drawingml/2006/wordprocessingDrawing" xmlns:r="http://schemas.openxmlformats.org/officeDocument/2006/relationships" xmlns:w14="http://schemas.microsoft.com/office/word/2010/wordml">
-              <w:rPr>
-                <w:rFonts w:ascii="Arial" w:hAnsi="Helvetica" w:eastAsia="Helvetica" w:cs="Helvetica"/>
-                <w:sz w:val="18"/>
-                <w:szCs w:val="18"/>
-                <w:color w:val="000000"/>
-              </w:rPr>
-              <w:t xml:space="preserve">39.04043, -95.19215</w:t>
+              <w:jc w:val="right"/>
+              <w:spacing w:after="100" w:before="100" w:line="240"/>
+              <w:ind w:firstLine="0" w:left="100" w:right="100"/>
+            </w:pPr>
+            <w:r xmlns:w="http://schemas.openxmlformats.org/wordprocessingml/2006/main" xmlns:wp="http://schemas.openxmlformats.org/drawingml/2006/wordprocessingDrawing" xmlns:r="http://schemas.openxmlformats.org/officeDocument/2006/relationships" xmlns:w14="http://schemas.microsoft.com/office/word/2010/wordml">
+              <w:rPr>
+                <w:rFonts w:ascii="Arial" w:hAnsi="Helvetica" w:eastAsia="Helvetica" w:cs="Helvetica"/>
+                <w:sz w:val="18"/>
+                <w:szCs w:val="18"/>
+                <w:color w:val="000000"/>
+              </w:rPr>
+              <w:t xml:space="preserve">39.04043</w:t>
+            </w:r>
+          </w:p>
+        </w:tc>
+        <w:tc>
+          <w:tcPr>
+            <w:tcBorders/>
+            <w:shd w:val="clear" w:color="auto" w:fill="FFFFFF"/>
+            <w:tcMar>
+              <w:top w:w="0" w:type="dxa"/>
+              <w:bottom w:w="0" w:type="dxa"/>
+              <w:left w:w="0" w:type="dxa"/>
+              <w:right w:w="0" w:type="dxa"/>
+            </w:tcMar>
+            <w:vAlign w:val="center"/>
+          </w:tcPr>
+          <w:p>
+            <w:pPr>
+              <w:jc w:val="right"/>
+              <w:spacing w:after="100" w:before="100" w:line="240"/>
+              <w:ind w:firstLine="0" w:left="100" w:right="100"/>
+            </w:pPr>
+            <w:r xmlns:w="http://schemas.openxmlformats.org/wordprocessingml/2006/main" xmlns:wp="http://schemas.openxmlformats.org/drawingml/2006/wordprocessingDrawing" xmlns:r="http://schemas.openxmlformats.org/officeDocument/2006/relationships" xmlns:w14="http://schemas.microsoft.com/office/word/2010/wordml">
+              <w:rPr>
+                <w:rFonts w:ascii="Arial" w:hAnsi="Helvetica" w:eastAsia="Helvetica" w:cs="Helvetica"/>
+                <w:sz w:val="18"/>
+                <w:szCs w:val="18"/>
+                <w:color w:val="000000"/>
+              </w:rPr>
+              <w:t xml:space="preserve">-95.19215</w:t>
             </w:r>
           </w:p>
         </w:tc>
@@ -4648,18 +5348,47 @@
           </w:tcPr>
           <w:p>
             <w:pPr>
-              <w:jc w:val="left"/>
-              <w:spacing w:after="100" w:before="100" w:line="240"/>
-              <w:ind w:firstLine="0" w:left="100" w:right="100"/>
-            </w:pPr>
-            <w:r xmlns:w="http://schemas.openxmlformats.org/wordprocessingml/2006/main" xmlns:wp="http://schemas.openxmlformats.org/drawingml/2006/wordprocessingDrawing" xmlns:r="http://schemas.openxmlformats.org/officeDocument/2006/relationships" xmlns:w14="http://schemas.microsoft.com/office/word/2010/wordml">
-              <w:rPr>
-                <w:rFonts w:ascii="Arial" w:hAnsi="Helvetica" w:eastAsia="Helvetica" w:cs="Helvetica"/>
-                <w:sz w:val="18"/>
-                <w:szCs w:val="18"/>
-                <w:color w:val="000000"/>
-              </w:rPr>
-              <w:t xml:space="preserve">46.23391,&lt;a0&gt;-89.537254</w:t>
+              <w:jc w:val="right"/>
+              <w:spacing w:after="100" w:before="100" w:line="240"/>
+              <w:ind w:firstLine="0" w:left="100" w:right="100"/>
+            </w:pPr>
+            <w:r xmlns:w="http://schemas.openxmlformats.org/wordprocessingml/2006/main" xmlns:wp="http://schemas.openxmlformats.org/drawingml/2006/wordprocessingDrawing" xmlns:r="http://schemas.openxmlformats.org/officeDocument/2006/relationships" xmlns:w14="http://schemas.microsoft.com/office/word/2010/wordml">
+              <w:rPr>
+                <w:rFonts w:ascii="Arial" w:hAnsi="Helvetica" w:eastAsia="Helvetica" w:cs="Helvetica"/>
+                <w:sz w:val="18"/>
+                <w:szCs w:val="18"/>
+                <w:color w:val="000000"/>
+              </w:rPr>
+              <w:t xml:space="preserve">46.23391</w:t>
+            </w:r>
+          </w:p>
+        </w:tc>
+        <w:tc>
+          <w:tcPr>
+            <w:tcBorders/>
+            <w:shd w:val="clear" w:color="auto" w:fill="FFFFFF"/>
+            <w:tcMar>
+              <w:top w:w="0" w:type="dxa"/>
+              <w:bottom w:w="0" w:type="dxa"/>
+              <w:left w:w="0" w:type="dxa"/>
+              <w:right w:w="0" w:type="dxa"/>
+            </w:tcMar>
+            <w:vAlign w:val="center"/>
+          </w:tcPr>
+          <w:p>
+            <w:pPr>
+              <w:jc w:val="right"/>
+              <w:spacing w:after="100" w:before="100" w:line="240"/>
+              <w:ind w:firstLine="0" w:left="100" w:right="100"/>
+            </w:pPr>
+            <w:r xmlns:w="http://schemas.openxmlformats.org/wordprocessingml/2006/main" xmlns:wp="http://schemas.openxmlformats.org/drawingml/2006/wordprocessingDrawing" xmlns:r="http://schemas.openxmlformats.org/officeDocument/2006/relationships" xmlns:w14="http://schemas.microsoft.com/office/word/2010/wordml">
+              <w:rPr>
+                <w:rFonts w:ascii="Arial" w:hAnsi="Helvetica" w:eastAsia="Helvetica" w:cs="Helvetica"/>
+                <w:sz w:val="18"/>
+                <w:szCs w:val="18"/>
+                <w:color w:val="000000"/>
+              </w:rPr>
+              <w:t xml:space="preserve">-89.53725</w:t>
             </w:r>
           </w:p>
         </w:tc>
@@ -4799,18 +5528,47 @@
           </w:tcPr>
           <w:p>
             <w:pPr>
-              <w:jc w:val="left"/>
-              <w:spacing w:after="100" w:before="100" w:line="240"/>
-              <w:ind w:firstLine="0" w:left="100" w:right="100"/>
-            </w:pPr>
-            <w:r xmlns:w="http://schemas.openxmlformats.org/wordprocessingml/2006/main" xmlns:wp="http://schemas.openxmlformats.org/drawingml/2006/wordprocessingDrawing" xmlns:r="http://schemas.openxmlformats.org/officeDocument/2006/relationships" xmlns:w14="http://schemas.microsoft.com/office/word/2010/wordml">
-              <w:rPr>
-                <w:rFonts w:ascii="Arial" w:hAnsi="Helvetica" w:eastAsia="Helvetica" w:cs="Helvetica"/>
-                <w:sz w:val="18"/>
-                <w:szCs w:val="18"/>
-                <w:color w:val="000000"/>
-              </w:rPr>
-              <w:t xml:space="preserve">45.8090043, -121.9823059</w:t>
+              <w:jc w:val="right"/>
+              <w:spacing w:after="100" w:before="100" w:line="240"/>
+              <w:ind w:firstLine="0" w:left="100" w:right="100"/>
+            </w:pPr>
+            <w:r xmlns:w="http://schemas.openxmlformats.org/wordprocessingml/2006/main" xmlns:wp="http://schemas.openxmlformats.org/drawingml/2006/wordprocessingDrawing" xmlns:r="http://schemas.openxmlformats.org/officeDocument/2006/relationships" xmlns:w14="http://schemas.microsoft.com/office/word/2010/wordml">
+              <w:rPr>
+                <w:rFonts w:ascii="Arial" w:hAnsi="Helvetica" w:eastAsia="Helvetica" w:cs="Helvetica"/>
+                <w:sz w:val="18"/>
+                <w:szCs w:val="18"/>
+                <w:color w:val="000000"/>
+              </w:rPr>
+              <w:t xml:space="preserve">45.80900</w:t>
+            </w:r>
+          </w:p>
+        </w:tc>
+        <w:tc>
+          <w:tcPr>
+            <w:tcBorders/>
+            <w:shd w:val="clear" w:color="auto" w:fill="FFFFFF"/>
+            <w:tcMar>
+              <w:top w:w="0" w:type="dxa"/>
+              <w:bottom w:w="0" w:type="dxa"/>
+              <w:left w:w="0" w:type="dxa"/>
+              <w:right w:w="0" w:type="dxa"/>
+            </w:tcMar>
+            <w:vAlign w:val="center"/>
+          </w:tcPr>
+          <w:p>
+            <w:pPr>
+              <w:jc w:val="right"/>
+              <w:spacing w:after="100" w:before="100" w:line="240"/>
+              <w:ind w:firstLine="0" w:left="100" w:right="100"/>
+            </w:pPr>
+            <w:r xmlns:w="http://schemas.openxmlformats.org/wordprocessingml/2006/main" xmlns:wp="http://schemas.openxmlformats.org/drawingml/2006/wordprocessingDrawing" xmlns:r="http://schemas.openxmlformats.org/officeDocument/2006/relationships" xmlns:w14="http://schemas.microsoft.com/office/word/2010/wordml">
+              <w:rPr>
+                <w:rFonts w:ascii="Arial" w:hAnsi="Helvetica" w:eastAsia="Helvetica" w:cs="Helvetica"/>
+                <w:sz w:val="18"/>
+                <w:szCs w:val="18"/>
+                <w:color w:val="000000"/>
+              </w:rPr>
+              <w:t xml:space="preserve">-121.98231</w:t>
             </w:r>
           </w:p>
         </w:tc>
@@ -4958,18 +5716,49 @@
           </w:tcPr>
           <w:p>
             <w:pPr>
-              <w:jc w:val="left"/>
-              <w:spacing w:after="100" w:before="100" w:line="240"/>
-              <w:ind w:firstLine="0" w:left="100" w:right="100"/>
-            </w:pPr>
-            <w:r xmlns:w="http://schemas.openxmlformats.org/wordprocessingml/2006/main" xmlns:wp="http://schemas.openxmlformats.org/drawingml/2006/wordprocessingDrawing" xmlns:r="http://schemas.openxmlformats.org/officeDocument/2006/relationships" xmlns:w14="http://schemas.microsoft.com/office/word/2010/wordml">
-              <w:rPr>
-                <w:rFonts w:ascii="Arial" w:hAnsi="Helvetica" w:eastAsia="Helvetica" w:cs="Helvetica"/>
-                <w:sz w:val="18"/>
-                <w:szCs w:val="18"/>
-                <w:color w:val="000000"/>
-              </w:rPr>
-              <w:t xml:space="preserve">44.95348, -110.53914</w:t>
+              <w:jc w:val="right"/>
+              <w:spacing w:after="100" w:before="100" w:line="240"/>
+              <w:ind w:firstLine="0" w:left="100" w:right="100"/>
+            </w:pPr>
+            <w:r xmlns:w="http://schemas.openxmlformats.org/wordprocessingml/2006/main" xmlns:wp="http://schemas.openxmlformats.org/drawingml/2006/wordprocessingDrawing" xmlns:r="http://schemas.openxmlformats.org/officeDocument/2006/relationships" xmlns:w14="http://schemas.microsoft.com/office/word/2010/wordml">
+              <w:rPr>
+                <w:rFonts w:ascii="Arial" w:hAnsi="Helvetica" w:eastAsia="Helvetica" w:cs="Helvetica"/>
+                <w:sz w:val="18"/>
+                <w:szCs w:val="18"/>
+                <w:color w:val="000000"/>
+              </w:rPr>
+              <w:t xml:space="preserve">44.95348</w:t>
+            </w:r>
+          </w:p>
+        </w:tc>
+        <w:tc>
+          <w:tcPr>
+            <w:tcBorders>
+              <w:bottom w:val="single" w:sz="16" w:space="0" w:color="666666"/>
+            </w:tcBorders>
+            <w:shd w:val="clear" w:color="auto" w:fill="FFFFFF"/>
+            <w:tcMar>
+              <w:top w:w="0" w:type="dxa"/>
+              <w:bottom w:w="0" w:type="dxa"/>
+              <w:left w:w="0" w:type="dxa"/>
+              <w:right w:w="0" w:type="dxa"/>
+            </w:tcMar>
+            <w:vAlign w:val="center"/>
+          </w:tcPr>
+          <w:p>
+            <w:pPr>
+              <w:jc w:val="right"/>
+              <w:spacing w:after="100" w:before="100" w:line="240"/>
+              <w:ind w:firstLine="0" w:left="100" w:right="100"/>
+            </w:pPr>
+            <w:r xmlns:w="http://schemas.openxmlformats.org/wordprocessingml/2006/main" xmlns:wp="http://schemas.openxmlformats.org/drawingml/2006/wordprocessingDrawing" xmlns:r="http://schemas.openxmlformats.org/officeDocument/2006/relationships" xmlns:w14="http://schemas.microsoft.com/office/word/2010/wordml">
+              <w:rPr>
+                <w:rFonts w:ascii="Arial" w:hAnsi="Helvetica" w:eastAsia="Helvetica" w:cs="Helvetica"/>
+                <w:sz w:val="18"/>
+                <w:szCs w:val="18"/>
+                <w:color w:val="000000"/>
+              </w:rPr>
+              <w:t xml:space="preserve">-110.53914</w:t>
             </w:r>
           </w:p>
         </w:tc>

</xml_diff>

<commit_message>
small fixes to table S1
</commit_message>
<xml_diff>
--- a/vertical-thermal-review_SI.docx
+++ b/vertical-thermal-review_SI.docx
@@ -879,7 +879,7 @@
     </w:p>
     <w:bookmarkEnd w:id="27"/>
     <w:bookmarkEnd w:id="28"/>
-    <w:bookmarkStart w:id="29" w:name="Xb83c4fbbe5c4501da269e66c5e8a977d73ecc06"/>
+    <w:bookmarkStart w:id="30" w:name="Xb83c4fbbe5c4501da269e66c5e8a977d73ecc06"/>
     <w:p>
       <w:pPr>
         <w:pStyle w:val="Heading1"/>
@@ -1097,7 +1097,7 @@
                 <w:szCs w:val="18"/>
                 <w:color w:val="000000"/>
               </w:rPr>
-              <w:t xml:space="preserve">forest type</w:t>
+              <w:t xml:space="preserve">forest type*</w:t>
             </w:r>
           </w:p>
         </w:tc>
@@ -3617,7 +3617,7 @@
                 <w:szCs w:val="18"/>
                 <w:color w:val="000000"/>
               </w:rPr>
-              <w:t xml:space="preserve">Tropical montane broadleaf evergreen forest</w:t>
+              <w:t xml:space="preserve">Metrosideros polymorpha-dominated tropical montane forest</w:t>
             </w:r>
           </w:p>
         </w:tc>
@@ -5796,12 +5796,34 @@
       </w:tr>
     </w:tbl>
     <w:p>
+      <w:pPr>
+        <w:pStyle w:val="FirstParagraph"/>
+      </w:pPr>
+      <w:r>
+        <w:t xml:space="preserve">*Refers to forest type around the tower on which the vertical profile of micrometeorological instruments is mounted, as provided by NEON (Hongyan Luo, personal communication;</w:t>
+      </w:r>
+      <w:r>
+        <w:t xml:space="preserve"> </w:t>
+      </w:r>
+      <w:hyperlink r:id="rId29">
+        <w:r>
+          <w:rPr>
+            <w:rStyle w:val="Hyperlink"/>
+          </w:rPr>
+          <w:t xml:space="preserve">site descriptions on NEON website</w:t>
+        </w:r>
+      </w:hyperlink>
+      <w:r>
+        <w:t xml:space="preserve">).</w:t>
+      </w:r>
+    </w:p>
+    <w:p>
       <w:r>
         <w:br w:type="page"/>
       </w:r>
     </w:p>
-    <w:bookmarkEnd w:id="29"/>
-    <w:bookmarkStart w:id="30" w:name="table-s2.-tealeaves-parameters"/>
+    <w:bookmarkEnd w:id="30"/>
+    <w:bookmarkStart w:id="31" w:name="table-s2.-tealeaves-parameters"/>
     <w:p>
       <w:pPr>
         <w:pStyle w:val="Heading1"/>
@@ -6681,8 +6703,8 @@
         <w:br w:type="page"/>
       </w:r>
     </w:p>
-    <w:bookmarkEnd w:id="30"/>
-    <w:bookmarkStart w:id="40" w:name="Xffc62d20bb585bb07718940744d2dd55a3eca0b"/>
+    <w:bookmarkEnd w:id="31"/>
+    <w:bookmarkStart w:id="41" w:name="Xffc62d20bb585bb07718940744d2dd55a3eca0b"/>
     <w:p>
       <w:pPr>
         <w:pStyle w:val="Heading1"/>
@@ -6711,7 +6733,7 @@
                     </pic:cNvPicPr>
                   </pic:nvPicPr>
                   <pic:blipFill>
-                    <a:blip r:embed="rId31"/>
+                    <a:blip r:embed="rId32"/>
                     <a:stretch>
                       <a:fillRect/>
                     </a:stretch>
@@ -6810,7 +6832,7 @@
         <w:br w:type="page"/>
       </w:r>
     </w:p>
-    <w:bookmarkStart w:id="39" w:name="references"/>
+    <w:bookmarkStart w:id="40" w:name="references"/>
     <w:p>
       <w:pPr>
         <w:pStyle w:val="Heading2"/>
@@ -6819,8 +6841,8 @@
         <w:t xml:space="preserve">References</w:t>
       </w:r>
     </w:p>
-    <w:bookmarkStart w:id="38" w:name="refs"/>
-    <w:bookmarkStart w:id="32" w:name="ref-johnstonWhatLiesVertical2020"/>
+    <w:bookmarkStart w:id="39" w:name="refs"/>
+    <w:bookmarkStart w:id="33" w:name="ref-johnstonWhatLiesVertical2020"/>
     <w:p>
       <w:pPr>
         <w:pStyle w:val="Bibliography"/>
@@ -6986,8 +7008,8 @@
         <w:t xml:space="preserve">: B088–03.</w:t>
       </w:r>
     </w:p>
-    <w:bookmarkEnd w:id="32"/>
-    <w:bookmarkStart w:id="33" w:name="X100803c3698c24d8f47d72d6048009e4b7089ab"/>
+    <w:bookmarkEnd w:id="33"/>
+    <w:bookmarkStart w:id="34" w:name="X100803c3698c24d8f47d72d6048009e4b7089ab"/>
     <w:p>
       <w:pPr>
         <w:pStyle w:val="Bibliography"/>
@@ -7076,8 +7098,8 @@
         <w:t xml:space="preserve">: 109567.</w:t>
       </w:r>
     </w:p>
-    <w:bookmarkEnd w:id="33"/>
-    <w:bookmarkStart w:id="34" w:name="ref-muir_tealeaves_2019"/>
+    <w:bookmarkEnd w:id="34"/>
+    <w:bookmarkStart w:id="35" w:name="ref-muir_tealeaves_2019"/>
     <w:p>
       <w:pPr>
         <w:pStyle w:val="Bibliography"/>
@@ -7143,8 +7165,8 @@
         <w:t xml:space="preserve">.</w:t>
       </w:r>
     </w:p>
-    <w:bookmarkEnd w:id="34"/>
-    <w:bookmarkStart w:id="35" w:name="ref-pauTropicalForestTemperature2018"/>
+    <w:bookmarkEnd w:id="35"/>
+    <w:bookmarkStart w:id="36" w:name="ref-pauTropicalForestTemperature2018"/>
     <w:p>
       <w:pPr>
         <w:pStyle w:val="Bibliography"/>
@@ -7267,8 +7289,8 @@
         <w:t xml:space="preserve">: e02311.</w:t>
       </w:r>
     </w:p>
-    <w:bookmarkEnd w:id="35"/>
-    <w:bookmarkStart w:id="36" w:name="X37866945a1514e5304353b865dab4d70276132f"/>
+    <w:bookmarkEnd w:id="36"/>
+    <w:bookmarkStart w:id="37" w:name="X37866945a1514e5304353b865dab4d70276132f"/>
     <w:p>
       <w:pPr>
         <w:pStyle w:val="Bibliography"/>
@@ -7400,8 +7422,8 @@
         <w:t xml:space="preserve">: 59–59.</w:t>
       </w:r>
     </w:p>
-    <w:bookmarkEnd w:id="36"/>
-    <w:bookmarkStart w:id="37" w:name="ref-stillImagingCanopyTemperature2021"/>
+    <w:bookmarkEnd w:id="37"/>
+    <w:bookmarkStart w:id="38" w:name="ref-stillImagingCanopyTemperature2021"/>
     <w:p>
       <w:pPr>
         <w:pStyle w:val="Bibliography"/>
@@ -7662,10 +7684,10 @@
         <w:t xml:space="preserve">: 1746–1753.</w:t>
       </w:r>
     </w:p>
-    <w:bookmarkEnd w:id="37"/>
     <w:bookmarkEnd w:id="38"/>
     <w:bookmarkEnd w:id="39"/>
     <w:bookmarkEnd w:id="40"/>
+    <w:bookmarkEnd w:id="41"/>
     <w:sectPr/>
   </w:body>
 </w:document>

</xml_diff>

<commit_message>
a bit oof cleanup, added TOC
</commit_message>
<xml_diff>
--- a/vertical-thermal-review_SI.docx
+++ b/vertical-thermal-review_SI.docx
@@ -13,409 +13,104 @@
         <w:t xml:space="preserve"> </w:t>
       </w:r>
       <w:r>
-        <w:t xml:space="preserve">Information</w:t>
+        <w:t xml:space="preserve">Information:</w:t>
+      </w:r>
+      <w:r>
+        <w:t xml:space="preserve"> </w:t>
+      </w:r>
+      <w:r>
+        <w:t xml:space="preserve">Thermal</w:t>
+      </w:r>
+      <w:r>
+        <w:t xml:space="preserve"> </w:t>
+      </w:r>
+      <w:r>
+        <w:t xml:space="preserve">sensitivity</w:t>
+      </w:r>
+      <w:r>
+        <w:t xml:space="preserve"> </w:t>
+      </w:r>
+      <w:r>
+        <w:t xml:space="preserve">across</w:t>
+      </w:r>
+      <w:r>
+        <w:t xml:space="preserve"> </w:t>
+      </w:r>
+      <w:r>
+        <w:t xml:space="preserve">forest</w:t>
+      </w:r>
+      <w:r>
+        <w:t xml:space="preserve"> </w:t>
+      </w:r>
+      <w:r>
+        <w:t xml:space="preserve">vertical</w:t>
+      </w:r>
+      <w:r>
+        <w:t xml:space="preserve"> </w:t>
+      </w:r>
+      <w:r>
+        <w:t xml:space="preserve">profiles:</w:t>
+      </w:r>
+      <w:r>
+        <w:t xml:space="preserve"> </w:t>
+      </w:r>
+      <w:r>
+        <w:t xml:space="preserve">patterns,</w:t>
+      </w:r>
+      <w:r>
+        <w:t xml:space="preserve"> </w:t>
+      </w:r>
+      <w:r>
+        <w:t xml:space="preserve">mechanisms,</w:t>
+      </w:r>
+      <w:r>
+        <w:t xml:space="preserve"> </w:t>
+      </w:r>
+      <w:r>
+        <w:t xml:space="preserve">and</w:t>
+      </w:r>
+      <w:r>
+        <w:t xml:space="preserve"> </w:t>
+      </w:r>
+      <w:r>
+        <w:t xml:space="preserve">ecological</w:t>
+      </w:r>
+      <w:r>
+        <w:t xml:space="preserve"> </w:t>
+      </w:r>
+      <w:r>
+        <w:t xml:space="preserve">implications</w:t>
       </w:r>
     </w:p>
+    <w:sdt>
+      <w:sdtPr>
+        <w:docPartObj>
+          <w:docPartGallery w:val="Table of Contents"/>
+          <w:docPartUnique/>
+        </w:docPartObj>
+      </w:sdtPr>
+      <w:sdtContent>
+        <w:p>
+          <w:pPr>
+            <w:pStyle w:val="TOCHeading"/>
+          </w:pPr>
+          <w:r>
+            <w:t xml:space="preserve">Table of Contents</w:t>
+          </w:r>
+        </w:p>
+        <w:p>
+          <w:r>
+            <w:fldChar w:fldCharType="begin" w:dirty="true"/>
+            <w:instrText xml:space="preserve">TOC \o "1-2" \h \z \u</w:instrText>
+            <w:fldChar w:fldCharType="separate"/>
+            <w:fldChar w:fldCharType="end"/>
+          </w:r>
+        </w:p>
+      </w:sdtContent>
+    </w:sdt>
     <w:p>
-      <w:pPr>
-        <w:pStyle w:val="FirstParagraph"/>
-      </w:pPr>
-      <w:r>
-        <w:rPr>
-          <w:bCs/>
-          <w:b/>
-        </w:rPr>
-        <w:t xml:space="preserve">Title:</w:t>
-      </w:r>
-      <w:r>
-        <w:t xml:space="preserve"> </w:t>
-      </w:r>
-      <w:r>
-        <w:t xml:space="preserve">Thermal sensitivity across forest vertical profiles: patterns, mechanisms, and ecological implications</w:t>
-      </w:r>
-    </w:p>
-    <w:p>
-      <w:pPr>
-        <w:pStyle w:val="BodyText"/>
-      </w:pPr>
-      <w:r>
-        <w:rPr>
-          <w:bCs/>
-          <w:b/>
-        </w:rPr>
-        <w:t xml:space="preserve">Authors:</w:t>
-      </w:r>
-      <w:r>
-        <w:t xml:space="preserve"> </w:t>
-      </w:r>
-      <w:r>
-        <w:t xml:space="preserve">Nidhi Vinod</w:t>
-      </w:r>
-      <w:r>
-        <w:rPr>
-          <w:vertAlign w:val="superscript"/>
-        </w:rPr>
-        <w:t xml:space="preserve">1</w:t>
-      </w:r>
-      <w:r>
-        <w:t xml:space="preserve">,</w:t>
-      </w:r>
-      <w:r>
-        <w:t xml:space="preserve"> </w:t>
-      </w:r>
-      <w:r>
-        <w:t xml:space="preserve">Martijn Slot</w:t>
-      </w:r>
-      <w:r>
-        <w:rPr>
-          <w:vertAlign w:val="superscript"/>
-        </w:rPr>
-        <w:t xml:space="preserve">2</w:t>
-      </w:r>
-      <w:r>
-        <w:t xml:space="preserve">,</w:t>
-      </w:r>
-      <w:r>
-        <w:t xml:space="preserve"> </w:t>
-      </w:r>
-      <w:r>
-        <w:t xml:space="preserve">Ian McGregor</w:t>
-      </w:r>
-      <w:r>
-        <w:rPr>
-          <w:vertAlign w:val="superscript"/>
-        </w:rPr>
-        <w:t xml:space="preserve">3</w:t>
-      </w:r>
-      <w:r>
-        <w:t xml:space="preserve">,</w:t>
-      </w:r>
-      <w:r>
-        <w:t xml:space="preserve"> </w:t>
-      </w:r>
-      <w:r>
-        <w:t xml:space="preserve">Elsa M. Ordway</w:t>
-      </w:r>
-      <w:r>
-        <w:rPr>
-          <w:vertAlign w:val="superscript"/>
-        </w:rPr>
-        <w:t xml:space="preserve">4</w:t>
-      </w:r>
-      <w:r>
-        <w:t xml:space="preserve">,</w:t>
-      </w:r>
-      <w:r>
-        <w:t xml:space="preserve"> </w:t>
-      </w:r>
-      <w:r>
-        <w:t xml:space="preserve">Marielle N. Smith</w:t>
-      </w:r>
-      <w:r>
-        <w:rPr>
-          <w:vertAlign w:val="superscript"/>
-        </w:rPr>
-        <w:t xml:space="preserve">5</w:t>
-      </w:r>
-      <w:r>
-        <w:t xml:space="preserve">,</w:t>
-      </w:r>
-      <w:r>
-        <w:t xml:space="preserve"> </w:t>
-      </w:r>
-      <w:r>
-        <w:t xml:space="preserve">Tyeen Taylor,</w:t>
-      </w:r>
-      <w:r>
-        <w:t xml:space="preserve"> </w:t>
-      </w:r>
-      <w:r>
-        <w:t xml:space="preserve">Lawren Sack,</w:t>
-      </w:r>
-      <w:r>
-        <w:t xml:space="preserve"> </w:t>
-      </w:r>
-      <w:r>
-        <w:t xml:space="preserve">Kristina J. Anderson-Teixeira</w:t>
-      </w:r>
-      <w:r>
-        <w:rPr>
-          <w:vertAlign w:val="superscript"/>
-        </w:rPr>
-        <w:t xml:space="preserve">1,2</w:t>
-      </w:r>
-      <w:r>
-        <w:t xml:space="preserve">*</w:t>
-      </w:r>
-    </w:p>
-    <w:p>
       <w:r>
         <w:br w:type="page"/>
-      </w:r>
-    </w:p>
-    <w:p>
-      <w:pPr>
-        <w:pStyle w:val="BodyText"/>
-      </w:pPr>
-      <w:r>
-        <w:t xml:space="preserve">S1 Note:</w:t>
-      </w:r>
-    </w:p>
-    <w:p>
-      <w:pPr>
-        <w:pStyle w:val="BodyText"/>
-      </w:pPr>
-      <w:r>
-        <w:t xml:space="preserve">It is noteworthy that leaf and branch temperatures often differ substantially. For instance, exposed tropical tree bark can be much warmer than leaves</w:t>
-      </w:r>
-      <w:r>
-        <w:t xml:space="preserve"> </w:t>
-      </w:r>
-      <w:r>
-        <w:t xml:space="preserve">(Pau</w:t>
-      </w:r>
-      <w:r>
-        <w:t xml:space="preserve"> </w:t>
-      </w:r>
-      <w:r>
-        <w:rPr>
-          <w:iCs/>
-          <w:i/>
-        </w:rPr>
-        <w:t xml:space="preserve">et al.</w:t>
-      </w:r>
-      <w:r>
-        <w:t xml:space="preserve">, 2018; Johnston</w:t>
-      </w:r>
-      <w:r>
-        <w:t xml:space="preserve"> </w:t>
-      </w:r>
-      <w:r>
-        <w:rPr>
-          <w:iCs/>
-          <w:i/>
-        </w:rPr>
-        <w:t xml:space="preserve">et al.</w:t>
-      </w:r>
-      <w:r>
-        <w:t xml:space="preserve">, 2020; Still</w:t>
-      </w:r>
-      <w:r>
-        <w:t xml:space="preserve"> </w:t>
-      </w:r>
-      <w:r>
-        <w:rPr>
-          <w:iCs/>
-          <w:i/>
-        </w:rPr>
-        <w:t xml:space="preserve">et al.</w:t>
-      </w:r>
-      <w:r>
-        <w:t xml:space="preserve">, 2021)</w:t>
-      </w:r>
-      <w:r>
-        <w:t xml:space="preserve">.</w:t>
-      </w:r>
-      <w:r>
-        <w:t xml:space="preserve"> </w:t>
-      </w:r>
-      <w:r>
-        <w:t xml:space="preserve">Thus, vegetation temperature (</w:t>
-      </w:r>
-      <m:oMath>
-        <m:sSub>
-          <m:e>
-            <m:r>
-              <m:t>T</m:t>
-            </m:r>
-          </m:e>
-          <m:sub>
-            <m:r>
-              <m:t>v</m:t>
-            </m:r>
-            <m:r>
-              <m:t>e</m:t>
-            </m:r>
-            <m:r>
-              <m:t>g</m:t>
-            </m:r>
-          </m:sub>
-        </m:sSub>
-      </m:oMath>
-      <w:r>
-        <w:t xml:space="preserve">) measured using sensors that integrate across both leaves and woody vegetation (e.g., infrared sensors for</w:t>
-      </w:r>
-      <w:r>
-        <w:t xml:space="preserve"> </w:t>
-      </w:r>
-      <m:oMath>
-        <m:sSub>
-          <m:e>
-            <m:r>
-              <m:t>T</m:t>
-            </m:r>
-          </m:e>
-          <m:sub>
-            <m:r>
-              <m:t>v</m:t>
-            </m:r>
-            <m:r>
-              <m:t>e</m:t>
-            </m:r>
-            <m:r>
-              <m:t>g</m:t>
-            </m:r>
-          </m:sub>
-        </m:sSub>
-      </m:oMath>
-      <w:r>
-        <w:t xml:space="preserve"> </w:t>
-      </w:r>
-      <w:r>
-        <w:t xml:space="preserve">at NEON sites, Fig. 2h) does not always equal</w:t>
-      </w:r>
-      <w:r>
-        <w:t xml:space="preserve"> </w:t>
-      </w:r>
-      <m:oMath>
-        <m:sSub>
-          <m:e>
-            <m:r>
-              <m:t>T</m:t>
-            </m:r>
-          </m:e>
-          <m:sub>
-            <m:r>
-              <m:t>l</m:t>
-            </m:r>
-            <m:r>
-              <m:t>e</m:t>
-            </m:r>
-            <m:r>
-              <m:t>a</m:t>
-            </m:r>
-            <m:r>
-              <m:t>f</m:t>
-            </m:r>
-          </m:sub>
-        </m:sSub>
-      </m:oMath>
-      <w:r>
-        <w:t xml:space="preserve">, particularly in settings where leaf area is low relative to woody vegetation (</w:t>
-      </w:r>
-      <w:r>
-        <w:rPr>
-          <w:iCs/>
-          <w:i/>
-        </w:rPr>
-        <w:t xml:space="preserve">i.e.</w:t>
-      </w:r>
-      <w:r>
-        <w:t xml:space="preserve">, low-LAI ecosystems and understories).</w:t>
-      </w:r>
-      <w:r>
-        <w:t xml:space="preserve"> </w:t>
-      </w:r>
-      <w:r>
-        <w:t xml:space="preserve">Recent advances in</w:t>
-      </w:r>
-      <w:r>
-        <w:t xml:space="preserve"> </w:t>
-      </w:r>
-      <m:oMath>
-        <m:sSub>
-          <m:e>
-            <m:r>
-              <m:t>T</m:t>
-            </m:r>
-          </m:e>
-          <m:sub>
-            <m:r>
-              <m:t>l</m:t>
-            </m:r>
-            <m:r>
-              <m:t>e</m:t>
-            </m:r>
-            <m:r>
-              <m:t>a</m:t>
-            </m:r>
-            <m:r>
-              <m:t>f</m:t>
-            </m:r>
-          </m:sub>
-        </m:sSub>
-      </m:oMath>
-      <w:r>
-        <w:t xml:space="preserve"> </w:t>
-      </w:r>
-      <w:r>
-        <w:t xml:space="preserve">modeling (see</w:t>
-      </w:r>
-      <w:r>
-        <w:t xml:space="preserve"> </w:t>
-      </w:r>
-      <w:r>
-        <w:t xml:space="preserve">“</w:t>
-      </w:r>
-      <w:r>
-        <w:t xml:space="preserve">Scaling across Space and Time</w:t>
-      </w:r>
-      <w:r>
-        <w:t xml:space="preserve">”</w:t>
-      </w:r>
-      <w:r>
-        <w:t xml:space="preserve">) will enhance our understanding of large scale</w:t>
-      </w:r>
-      <w:r>
-        <w:t xml:space="preserve"> </w:t>
-      </w:r>
-      <m:oMath>
-        <m:sSub>
-          <m:e>
-            <m:r>
-              <m:t>T</m:t>
-            </m:r>
-          </m:e>
-          <m:sub>
-            <m:r>
-              <m:t>l</m:t>
-            </m:r>
-            <m:r>
-              <m:t>e</m:t>
-            </m:r>
-            <m:r>
-              <m:t>a</m:t>
-            </m:r>
-            <m:r>
-              <m:t>f</m:t>
-            </m:r>
-          </m:sub>
-        </m:sSub>
-      </m:oMath>
-      <w:r>
-        <w:t xml:space="preserve"> </w:t>
-      </w:r>
-      <w:r>
-        <w:t xml:space="preserve">vertical patterns</w:t>
-      </w:r>
-      <w:r>
-        <w:t xml:space="preserve"> </w:t>
-      </w:r>
-      <w:r>
-        <w:t xml:space="preserve">(Still</w:t>
-      </w:r>
-      <w:r>
-        <w:t xml:space="preserve"> </w:t>
-      </w:r>
-      <w:r>
-        <w:rPr>
-          <w:iCs/>
-          <w:i/>
-        </w:rPr>
-        <w:t xml:space="preserve">et al.</w:t>
-      </w:r>
-      <w:r>
-        <w:t xml:space="preserve">, 2021; Maclean &amp; Klinges, 2021)</w:t>
       </w:r>
     </w:p>
     <w:bookmarkStart w:id="23" w:name="X15519aea17eeceebad46ab9a4e1fb5be972e659"/>
@@ -6704,7 +6399,7 @@
       </w:r>
     </w:p>
     <w:bookmarkEnd w:id="31"/>
-    <w:bookmarkStart w:id="41" w:name="Xffc62d20bb585bb07718940744d2dd55a3eca0b"/>
+    <w:bookmarkStart w:id="37" w:name="Xffc62d20bb585bb07718940744d2dd55a3eca0b"/>
     <w:p>
       <w:pPr>
         <w:pStyle w:val="Heading1"/>
@@ -6832,7 +6527,7 @@
         <w:br w:type="page"/>
       </w:r>
     </w:p>
-    <w:bookmarkStart w:id="40" w:name="references"/>
+    <w:bookmarkStart w:id="36" w:name="references"/>
     <w:p>
       <w:pPr>
         <w:pStyle w:val="Heading2"/>
@@ -6841,265 +6536,8 @@
         <w:t xml:space="preserve">References</w:t>
       </w:r>
     </w:p>
-    <w:bookmarkStart w:id="39" w:name="refs"/>
-    <w:bookmarkStart w:id="33" w:name="ref-johnstonWhatLiesVertical2020"/>
-    <w:p>
-      <w:pPr>
-        <w:pStyle w:val="Bibliography"/>
-      </w:pPr>
-      <w:r>
-        <w:rPr>
-          <w:bCs/>
-          <w:b/>
-          <w:bCs/>
-          <w:b/>
-        </w:rPr>
-        <w:t xml:space="preserve">Johnston M</w:t>
-      </w:r>
-      <w:r>
-        <w:rPr>
-          <w:bCs/>
-          <w:b/>
-        </w:rPr>
-        <w:t xml:space="preserve">,</w:t>
-      </w:r>
-      <w:r>
-        <w:rPr>
-          <w:bCs/>
-          <w:b/>
-        </w:rPr>
-        <w:t xml:space="preserve"> </w:t>
-      </w:r>
-      <w:r>
-        <w:rPr>
-          <w:bCs/>
-          <w:b/>
-          <w:bCs/>
-          <w:b/>
-        </w:rPr>
-        <w:t xml:space="preserve">Andreu A</w:t>
-      </w:r>
-      <w:r>
-        <w:rPr>
-          <w:bCs/>
-          <w:b/>
-        </w:rPr>
-        <w:t xml:space="preserve">,</w:t>
-      </w:r>
-      <w:r>
-        <w:rPr>
-          <w:bCs/>
-          <w:b/>
-        </w:rPr>
-        <w:t xml:space="preserve"> </w:t>
-      </w:r>
-      <w:r>
-        <w:rPr>
-          <w:bCs/>
-          <w:b/>
-          <w:bCs/>
-          <w:b/>
-        </w:rPr>
-        <w:t xml:space="preserve">Verfaillie J</w:t>
-      </w:r>
-      <w:r>
-        <w:rPr>
-          <w:bCs/>
-          <w:b/>
-        </w:rPr>
-        <w:t xml:space="preserve">,</w:t>
-      </w:r>
-      <w:r>
-        <w:rPr>
-          <w:bCs/>
-          <w:b/>
-        </w:rPr>
-        <w:t xml:space="preserve"> </w:t>
-      </w:r>
-      <w:r>
-        <w:rPr>
-          <w:bCs/>
-          <w:b/>
-          <w:bCs/>
-          <w:b/>
-        </w:rPr>
-        <w:t xml:space="preserve">Baldocchi DD</w:t>
-      </w:r>
-      <w:r>
-        <w:rPr>
-          <w:bCs/>
-          <w:b/>
-        </w:rPr>
-        <w:t xml:space="preserve">,</w:t>
-      </w:r>
-      <w:r>
-        <w:rPr>
-          <w:bCs/>
-          <w:b/>
-        </w:rPr>
-        <w:t xml:space="preserve"> </w:t>
-      </w:r>
-      <w:r>
-        <w:rPr>
-          <w:bCs/>
-          <w:b/>
-          <w:bCs/>
-          <w:b/>
-        </w:rPr>
-        <w:t xml:space="preserve">Moorcroft PR</w:t>
-      </w:r>
-      <w:r>
-        <w:t xml:space="preserve">.</w:t>
-      </w:r>
-      <w:r>
-        <w:t xml:space="preserve"> </w:t>
-      </w:r>
-      <w:r>
-        <w:rPr>
-          <w:bCs/>
-          <w:b/>
-        </w:rPr>
-        <w:t xml:space="preserve">2020</w:t>
-      </w:r>
-      <w:r>
-        <w:t xml:space="preserve">. What</w:t>
-      </w:r>
-      <w:r>
-        <w:t xml:space="preserve"> </w:t>
-      </w:r>
-      <w:r>
-        <w:t xml:space="preserve">Lies Beneath</w:t>
-      </w:r>
-      <w:r>
-        <w:t xml:space="preserve">:</w:t>
-      </w:r>
-      <w:r>
-        <w:t xml:space="preserve"> </w:t>
-      </w:r>
-      <w:r>
-        <w:t xml:space="preserve">Vertical Heterogeneity</w:t>
-      </w:r>
-      <w:r>
-        <w:t xml:space="preserve"> </w:t>
-      </w:r>
-      <w:r>
-        <w:t xml:space="preserve">in</w:t>
-      </w:r>
-      <w:r>
-        <w:t xml:space="preserve"> </w:t>
-      </w:r>
-      <w:r>
-        <w:t xml:space="preserve">Vegetation Canopy Temperatures</w:t>
-      </w:r>
-      <w:r>
-        <w:t xml:space="preserve">.</w:t>
-      </w:r>
-      <w:r>
-        <w:t xml:space="preserve"> </w:t>
-      </w:r>
-      <w:r>
-        <w:rPr>
-          <w:bCs/>
-          <w:b/>
-        </w:rPr>
-        <w:t xml:space="preserve">2020</w:t>
-      </w:r>
-      <w:r>
-        <w:t xml:space="preserve">: B088–03.</w:t>
-      </w:r>
-    </w:p>
-    <w:bookmarkEnd w:id="33"/>
-    <w:bookmarkStart w:id="34" w:name="X100803c3698c24d8f47d72d6048009e4b7089ab"/>
-    <w:p>
-      <w:pPr>
-        <w:pStyle w:val="Bibliography"/>
-      </w:pPr>
-      <w:r>
-        <w:rPr>
-          <w:bCs/>
-          <w:b/>
-          <w:bCs/>
-          <w:b/>
-        </w:rPr>
-        <w:t xml:space="preserve">Maclean IMD</w:t>
-      </w:r>
-      <w:r>
-        <w:rPr>
-          <w:bCs/>
-          <w:b/>
-        </w:rPr>
-        <w:t xml:space="preserve">,</w:t>
-      </w:r>
-      <w:r>
-        <w:rPr>
-          <w:bCs/>
-          <w:b/>
-        </w:rPr>
-        <w:t xml:space="preserve"> </w:t>
-      </w:r>
-      <w:r>
-        <w:rPr>
-          <w:bCs/>
-          <w:b/>
-          <w:bCs/>
-          <w:b/>
-        </w:rPr>
-        <w:t xml:space="preserve">Klinges DH</w:t>
-      </w:r>
-      <w:r>
-        <w:t xml:space="preserve">.</w:t>
-      </w:r>
-      <w:r>
-        <w:t xml:space="preserve"> </w:t>
-      </w:r>
-      <w:r>
-        <w:rPr>
-          <w:bCs/>
-          <w:b/>
-        </w:rPr>
-        <w:t xml:space="preserve">2021</w:t>
-      </w:r>
-      <w:r>
-        <w:t xml:space="preserve">. Microclimc:</w:t>
-      </w:r>
-      <w:r>
-        <w:t xml:space="preserve"> </w:t>
-      </w:r>
-      <w:r>
-        <w:t xml:space="preserve">A</w:t>
-      </w:r>
-      <w:r>
-        <w:t xml:space="preserve"> </w:t>
-      </w:r>
-      <w:r>
-        <w:t xml:space="preserve">mechanistic model of above, below and within-canopy microclimate.</w:t>
-      </w:r>
-      <w:r>
-        <w:t xml:space="preserve"> </w:t>
-      </w:r>
-      <w:r>
-        <w:rPr>
-          <w:iCs/>
-          <w:i/>
-        </w:rPr>
-        <w:t xml:space="preserve">Ecological Modelling</w:t>
-      </w:r>
-      <w:r>
-        <w:t xml:space="preserve"> </w:t>
-      </w:r>
-      <w:r>
-        <w:rPr>
-          <w:bCs/>
-          <w:b/>
-        </w:rPr>
-        <w:t xml:space="preserve">451</w:t>
-      </w:r>
-      <w:r>
-        <w:t xml:space="preserve">: 109567.</w:t>
-      </w:r>
-    </w:p>
-    <w:bookmarkEnd w:id="34"/>
-    <w:bookmarkStart w:id="35" w:name="ref-muir_tealeaves_2019"/>
+    <w:bookmarkStart w:id="35" w:name="refs"/>
+    <w:bookmarkStart w:id="33" w:name="ref-muir_tealeaves_2019"/>
     <w:p>
       <w:pPr>
         <w:pStyle w:val="Bibliography"/>
@@ -7165,132 +6603,8 @@
         <w:t xml:space="preserve">.</w:t>
       </w:r>
     </w:p>
-    <w:bookmarkEnd w:id="35"/>
-    <w:bookmarkStart w:id="36" w:name="ref-pauTropicalForestTemperature2018"/>
-    <w:p>
-      <w:pPr>
-        <w:pStyle w:val="Bibliography"/>
-      </w:pPr>
-      <w:r>
-        <w:rPr>
-          <w:bCs/>
-          <w:b/>
-          <w:bCs/>
-          <w:b/>
-        </w:rPr>
-        <w:t xml:space="preserve">Pau S</w:t>
-      </w:r>
-      <w:r>
-        <w:rPr>
-          <w:bCs/>
-          <w:b/>
-        </w:rPr>
-        <w:t xml:space="preserve">,</w:t>
-      </w:r>
-      <w:r>
-        <w:rPr>
-          <w:bCs/>
-          <w:b/>
-        </w:rPr>
-        <w:t xml:space="preserve"> </w:t>
-      </w:r>
-      <w:r>
-        <w:rPr>
-          <w:bCs/>
-          <w:b/>
-          <w:bCs/>
-          <w:b/>
-        </w:rPr>
-        <w:t xml:space="preserve">Detto M</w:t>
-      </w:r>
-      <w:r>
-        <w:rPr>
-          <w:bCs/>
-          <w:b/>
-        </w:rPr>
-        <w:t xml:space="preserve">,</w:t>
-      </w:r>
-      <w:r>
-        <w:rPr>
-          <w:bCs/>
-          <w:b/>
-        </w:rPr>
-        <w:t xml:space="preserve"> </w:t>
-      </w:r>
-      <w:r>
-        <w:rPr>
-          <w:bCs/>
-          <w:b/>
-          <w:bCs/>
-          <w:b/>
-        </w:rPr>
-        <w:t xml:space="preserve">Kim Y</w:t>
-      </w:r>
-      <w:r>
-        <w:rPr>
-          <w:bCs/>
-          <w:b/>
-        </w:rPr>
-        <w:t xml:space="preserve">,</w:t>
-      </w:r>
-      <w:r>
-        <w:rPr>
-          <w:bCs/>
-          <w:b/>
-        </w:rPr>
-        <w:t xml:space="preserve"> </w:t>
-      </w:r>
-      <w:r>
-        <w:rPr>
-          <w:bCs/>
-          <w:b/>
-          <w:bCs/>
-          <w:b/>
-        </w:rPr>
-        <w:t xml:space="preserve">Still CJ</w:t>
-      </w:r>
-      <w:r>
-        <w:t xml:space="preserve">.</w:t>
-      </w:r>
-      <w:r>
-        <w:t xml:space="preserve"> </w:t>
-      </w:r>
-      <w:r>
-        <w:rPr>
-          <w:bCs/>
-          <w:b/>
-        </w:rPr>
-        <w:t xml:space="preserve">2018</w:t>
-      </w:r>
-      <w:r>
-        <w:t xml:space="preserve">. Tropical forest temperature thresholds for gross primary productivity.</w:t>
-      </w:r>
-      <w:r>
-        <w:t xml:space="preserve"> </w:t>
-      </w:r>
-      <w:r>
-        <w:rPr>
-          <w:iCs/>
-          <w:i/>
-        </w:rPr>
-        <w:t xml:space="preserve">Ecosphere</w:t>
-      </w:r>
-      <w:r>
-        <w:t xml:space="preserve"> </w:t>
-      </w:r>
-      <w:r>
-        <w:rPr>
-          <w:bCs/>
-          <w:b/>
-        </w:rPr>
-        <w:t xml:space="preserve">9</w:t>
-      </w:r>
-      <w:r>
-        <w:t xml:space="preserve">: e02311.</w:t>
-      </w:r>
-    </w:p>
-    <w:bookmarkEnd w:id="36"/>
-    <w:bookmarkStart w:id="37" w:name="X37866945a1514e5304353b865dab4d70276132f"/>
+    <w:bookmarkEnd w:id="33"/>
+    <w:bookmarkStart w:id="34" w:name="X37866945a1514e5304353b865dab4d70276132f"/>
     <w:p>
       <w:pPr>
         <w:pStyle w:val="Bibliography"/>
@@ -7422,272 +6736,10 @@
         <w:t xml:space="preserve">: 59–59.</w:t>
       </w:r>
     </w:p>
+    <w:bookmarkEnd w:id="34"/>
+    <w:bookmarkEnd w:id="35"/>
+    <w:bookmarkEnd w:id="36"/>
     <w:bookmarkEnd w:id="37"/>
-    <w:bookmarkStart w:id="38" w:name="ref-stillImagingCanopyTemperature2021"/>
-    <w:p>
-      <w:pPr>
-        <w:pStyle w:val="Bibliography"/>
-      </w:pPr>
-      <w:r>
-        <w:rPr>
-          <w:bCs/>
-          <w:b/>
-          <w:bCs/>
-          <w:b/>
-        </w:rPr>
-        <w:t xml:space="preserve">Still CJ</w:t>
-      </w:r>
-      <w:r>
-        <w:rPr>
-          <w:bCs/>
-          <w:b/>
-        </w:rPr>
-        <w:t xml:space="preserve">,</w:t>
-      </w:r>
-      <w:r>
-        <w:rPr>
-          <w:bCs/>
-          <w:b/>
-        </w:rPr>
-        <w:t xml:space="preserve"> </w:t>
-      </w:r>
-      <w:r>
-        <w:rPr>
-          <w:bCs/>
-          <w:b/>
-          <w:bCs/>
-          <w:b/>
-        </w:rPr>
-        <w:t xml:space="preserve">Rastogi B</w:t>
-      </w:r>
-      <w:r>
-        <w:rPr>
-          <w:bCs/>
-          <w:b/>
-        </w:rPr>
-        <w:t xml:space="preserve">,</w:t>
-      </w:r>
-      <w:r>
-        <w:rPr>
-          <w:bCs/>
-          <w:b/>
-        </w:rPr>
-        <w:t xml:space="preserve"> </w:t>
-      </w:r>
-      <w:r>
-        <w:rPr>
-          <w:bCs/>
-          <w:b/>
-          <w:bCs/>
-          <w:b/>
-        </w:rPr>
-        <w:t xml:space="preserve">Page GFM</w:t>
-      </w:r>
-      <w:r>
-        <w:rPr>
-          <w:bCs/>
-          <w:b/>
-        </w:rPr>
-        <w:t xml:space="preserve">,</w:t>
-      </w:r>
-      <w:r>
-        <w:rPr>
-          <w:bCs/>
-          <w:b/>
-        </w:rPr>
-        <w:t xml:space="preserve"> </w:t>
-      </w:r>
-      <w:r>
-        <w:rPr>
-          <w:bCs/>
-          <w:b/>
-          <w:bCs/>
-          <w:b/>
-        </w:rPr>
-        <w:t xml:space="preserve">Griffith DM</w:t>
-      </w:r>
-      <w:r>
-        <w:rPr>
-          <w:bCs/>
-          <w:b/>
-        </w:rPr>
-        <w:t xml:space="preserve">,</w:t>
-      </w:r>
-      <w:r>
-        <w:rPr>
-          <w:bCs/>
-          <w:b/>
-        </w:rPr>
-        <w:t xml:space="preserve"> </w:t>
-      </w:r>
-      <w:r>
-        <w:rPr>
-          <w:bCs/>
-          <w:b/>
-          <w:bCs/>
-          <w:b/>
-        </w:rPr>
-        <w:t xml:space="preserve">Sibley A</w:t>
-      </w:r>
-      <w:r>
-        <w:rPr>
-          <w:bCs/>
-          <w:b/>
-        </w:rPr>
-        <w:t xml:space="preserve">,</w:t>
-      </w:r>
-      <w:r>
-        <w:rPr>
-          <w:bCs/>
-          <w:b/>
-        </w:rPr>
-        <w:t xml:space="preserve"> </w:t>
-      </w:r>
-      <w:r>
-        <w:rPr>
-          <w:bCs/>
-          <w:b/>
-          <w:bCs/>
-          <w:b/>
-        </w:rPr>
-        <w:t xml:space="preserve">Schulze M</w:t>
-      </w:r>
-      <w:r>
-        <w:rPr>
-          <w:bCs/>
-          <w:b/>
-        </w:rPr>
-        <w:t xml:space="preserve">,</w:t>
-      </w:r>
-      <w:r>
-        <w:rPr>
-          <w:bCs/>
-          <w:b/>
-        </w:rPr>
-        <w:t xml:space="preserve"> </w:t>
-      </w:r>
-      <w:r>
-        <w:rPr>
-          <w:bCs/>
-          <w:b/>
-          <w:bCs/>
-          <w:b/>
-        </w:rPr>
-        <w:t xml:space="preserve">Hawkins L</w:t>
-      </w:r>
-      <w:r>
-        <w:rPr>
-          <w:bCs/>
-          <w:b/>
-        </w:rPr>
-        <w:t xml:space="preserve">,</w:t>
-      </w:r>
-      <w:r>
-        <w:rPr>
-          <w:bCs/>
-          <w:b/>
-        </w:rPr>
-        <w:t xml:space="preserve"> </w:t>
-      </w:r>
-      <w:r>
-        <w:rPr>
-          <w:bCs/>
-          <w:b/>
-          <w:bCs/>
-          <w:b/>
-        </w:rPr>
-        <w:t xml:space="preserve">Pau S</w:t>
-      </w:r>
-      <w:r>
-        <w:rPr>
-          <w:bCs/>
-          <w:b/>
-        </w:rPr>
-        <w:t xml:space="preserve">,</w:t>
-      </w:r>
-      <w:r>
-        <w:rPr>
-          <w:bCs/>
-          <w:b/>
-        </w:rPr>
-        <w:t xml:space="preserve"> </w:t>
-      </w:r>
-      <w:r>
-        <w:rPr>
-          <w:bCs/>
-          <w:b/>
-          <w:bCs/>
-          <w:b/>
-        </w:rPr>
-        <w:t xml:space="preserve">Detto M</w:t>
-      </w:r>
-      <w:r>
-        <w:rPr>
-          <w:bCs/>
-          <w:b/>
-        </w:rPr>
-        <w:t xml:space="preserve">,</w:t>
-      </w:r>
-      <w:r>
-        <w:rPr>
-          <w:bCs/>
-          <w:b/>
-        </w:rPr>
-        <w:t xml:space="preserve"> </w:t>
-      </w:r>
-      <w:r>
-        <w:rPr>
-          <w:bCs/>
-          <w:b/>
-          <w:bCs/>
-          <w:b/>
-        </w:rPr>
-        <w:t xml:space="preserve">Helliker BR</w:t>
-      </w:r>
-      <w:r>
-        <w:t xml:space="preserve">.</w:t>
-      </w:r>
-      <w:r>
-        <w:t xml:space="preserve"> </w:t>
-      </w:r>
-      <w:r>
-        <w:rPr>
-          <w:bCs/>
-          <w:b/>
-        </w:rPr>
-        <w:t xml:space="preserve">2021</w:t>
-      </w:r>
-      <w:r>
-        <w:t xml:space="preserve">. Imaging canopy temperature: Shedding (thermal) light on ecosystem processes.</w:t>
-      </w:r>
-      <w:r>
-        <w:t xml:space="preserve"> </w:t>
-      </w:r>
-      <w:r>
-        <w:rPr>
-          <w:iCs/>
-          <w:i/>
-        </w:rPr>
-        <w:t xml:space="preserve">New Phytologist</w:t>
-      </w:r>
-      <w:r>
-        <w:t xml:space="preserve"> </w:t>
-      </w:r>
-      <w:r>
-        <w:rPr>
-          <w:bCs/>
-          <w:b/>
-        </w:rPr>
-        <w:t xml:space="preserve">230</w:t>
-      </w:r>
-      <w:r>
-        <w:t xml:space="preserve">: 1746–1753.</w:t>
-      </w:r>
-    </w:p>
-    <w:bookmarkEnd w:id="38"/>
-    <w:bookmarkEnd w:id="39"/>
-    <w:bookmarkEnd w:id="40"/>
-    <w:bookmarkEnd w:id="41"/>
     <w:sectPr/>
   </w:body>
 </w:document>

</xml_diff>

<commit_message>
just upload fig_6.jpg that Elsa sent, and suggested edits doc from Elsa into the archive to review
</commit_message>
<xml_diff>
--- a/vertical-thermal-review_SI.docx
+++ b/vertical-thermal-review_SI.docx
@@ -344,11 +344,11 @@
             <m:r>
               <m:t>−</m:t>
             </m:r>
+            <m:r>
+              <m:t>3</m:t>
+            </m:r>
           </m:sup>
         </m:sSup>
-        <m:r>
-          <m:t>3</m:t>
-        </m:r>
       </m:oMath>
       <w:r>
         <w:t xml:space="preserve">) was estimated by applying the MacArthur-Horn transformation</w:t>

</xml_diff>

<commit_message>
fixed headers & TOC
</commit_message>
<xml_diff>
--- a/vertical-thermal-review_SI.docx
+++ b/vertical-thermal-review_SI.docx
@@ -101,7 +101,7 @@
         <w:p>
           <w:r>
             <w:fldChar w:fldCharType="begin" w:dirty="true"/>
-            <w:instrText xml:space="preserve">TOC \o "1-2" \h \z \u</w:instrText>
+            <w:instrText xml:space="preserve">TOC \o "1-1" \h \z \u</w:instrText>
             <w:fldChar w:fldCharType="separate"/>
             <w:fldChar w:fldCharType="end"/>
           </w:r>
@@ -113,10 +113,10 @@
         <w:br w:type="page"/>
       </w:r>
     </w:p>
-    <w:bookmarkStart w:id="23" w:name="X15519aea17eeceebad46ab9a4e1fb5be972e659"/>
+    <w:bookmarkStart w:id="26" w:name="X15519aea17eeceebad46ab9a4e1fb5be972e659"/>
     <w:p>
       <w:pPr>
-        <w:pStyle w:val="Heading2"/>
+        <w:pStyle w:val="Heading1"/>
       </w:pPr>
       <w:r>
         <w:t xml:space="preserve">Methods S1. Methods for analyzing vertical gradients in the biophysical environment</w:t>
@@ -177,11 +177,10 @@
         </w:r>
       </w:hyperlink>
     </w:p>
-    <w:bookmarkEnd w:id="23"/>
-    <w:bookmarkStart w:id="24" w:name="study-sites"/>
+    <w:bookmarkStart w:id="23" w:name="study-sites"/>
     <w:p>
       <w:pPr>
-        <w:pStyle w:val="Heading1"/>
+        <w:pStyle w:val="Heading2"/>
       </w:pPr>
       <w:r>
         <w:t xml:space="preserve">Study sites</w:t>
@@ -205,6 +204,7 @@
       </w:r>
       <w:r>
         <w:rPr>
+          <w:iCs/>
           <w:i/>
         </w:rPr>
         <w:t xml:space="preserve">et al.</w:t>
@@ -216,11 +216,11 @@
         <w:t xml:space="preserve">. The sites are well distributed across the United States and represent key forest types and structures (Table S1).</w:t>
       </w:r>
     </w:p>
-    <w:bookmarkEnd w:id="24"/>
-    <w:bookmarkStart w:id="25" w:name="X81df1b21c4295066b06617140825955e5a4648b"/>
+    <w:bookmarkEnd w:id="23"/>
+    <w:bookmarkStart w:id="24" w:name="X81df1b21c4295066b06617140825955e5a4648b"/>
     <w:p>
       <w:pPr>
-        <w:pStyle w:val="Heading1"/>
+        <w:pStyle w:val="Heading2"/>
       </w:pPr>
       <w:r>
         <w:t xml:space="preserve">Estimating forest and light environments from lidar</w:t>
@@ -232,6 +232,7 @@
       </w:pPr>
       <w:r>
         <w:rPr>
+          <w:iCs/>
           <w:i/>
         </w:rPr>
         <w:t xml:space="preserve">Data selection</w:t>
@@ -251,6 +252,7 @@
       </w:pPr>
       <w:r>
         <w:rPr>
+          <w:iCs/>
           <w:i/>
         </w:rPr>
         <w:t xml:space="preserve">Lidar data processing</w:t>
@@ -274,6 +276,7 @@
       </w:r>
       <w:r>
         <w:rPr>
+          <w:iCs/>
           <w:i/>
         </w:rPr>
         <w:t xml:space="preserve">et al.</w:t>
@@ -342,6 +345,9 @@
           </m:e>
           <m:sup>
             <m:r>
+              <m:rPr>
+                <m:sty m:val="p"/>
+              </m:rPr>
               <m:t>−</m:t>
             </m:r>
             <m:r>
@@ -376,6 +382,7 @@
       </w:r>
       <w:r>
         <w:rPr>
+          <w:iCs/>
           <w:i/>
         </w:rPr>
         <w:t xml:space="preserve">et al.</w:t>
@@ -415,6 +422,9 @@
           </m:e>
           <m:sup>
             <m:r>
+              <m:rPr>
+                <m:sty m:val="p"/>
+              </m:rPr>
               <m:t>−</m:t>
             </m:r>
             <m:r>
@@ -434,6 +444,7 @@
       </w:r>
       <w:r>
         <w:rPr>
+          <w:iCs/>
           <w:i/>
         </w:rPr>
         <w:t xml:space="preserve">et al.</w:t>
@@ -481,6 +492,9 @@
           </m:e>
           <m:sup>
             <m:r>
+              <m:rPr>
+                <m:sty m:val="p"/>
+              </m:rPr>
               <m:t>−</m:t>
             </m:r>
             <m:r>
@@ -530,6 +544,9 @@
           </m:e>
           <m:sup>
             <m:r>
+              <m:rPr>
+                <m:sty m:val="p"/>
+              </m:rPr>
               <m:t>−</m:t>
             </m:r>
           </m:sup>
@@ -564,6 +581,7 @@
       </w:r>
       <w:r>
         <w:rPr>
+          <w:iCs/>
           <w:i/>
         </w:rPr>
         <w:t xml:space="preserve">et al.</w:t>
@@ -575,11 +593,11 @@
         <w:t xml:space="preserve">. To estimate the proportion of sun leaves along the vertical profile, we isolated voxels in the upper canopy surface layer (1-2 m from the local canopy surface, likely to containing the majority of sun leaves), calculated the mean LAD profile for this surface layer, and divided it by the total mean LAD profile.</w:t>
       </w:r>
     </w:p>
-    <w:bookmarkEnd w:id="25"/>
-    <w:bookmarkStart w:id="27" w:name="X05654a27843d99a07771f039329c1281a2ce57a"/>
+    <w:bookmarkEnd w:id="24"/>
+    <w:bookmarkStart w:id="25" w:name="X05654a27843d99a07771f039329c1281a2ce57a"/>
     <w:p>
       <w:pPr>
-        <w:pStyle w:val="Heading1"/>
+        <w:pStyle w:val="Heading2"/>
       </w:pPr>
       <w:r>
         <w:t xml:space="preserve">Analyzing biophysical gradients from micrometeorological data</w:t>
@@ -607,12 +625,14 @@
       </w:pPr>
       <w:r>
         <w:rPr>
+          <w:iCs/>
           <w:i/>
         </w:rPr>
         <w:t xml:space="preserve">Note on interpreting</w:t>
       </w:r>
       <w:r>
         <w:rPr>
+          <w:iCs/>
           <w:i/>
         </w:rPr>
         <w:t xml:space="preserve"> </w:t>
@@ -688,36 +708,39 @@
       </w:r>
       <w:r>
         <w:rPr>
+          <w:iCs/>
           <w:i/>
         </w:rPr>
         <w:t xml:space="preserve">et al.</w:t>
       </w:r>
       <w:r>
-        <w:t xml:space="preserve">, 2018; Still</w:t>
-      </w:r>
-      <w:r>
-        <w:t xml:space="preserve"> </w:t>
-      </w:r>
-      <w:r>
-        <w:rPr>
+        <w:t xml:space="preserve">, 2018; Johnston</w:t>
+      </w:r>
+      <w:r>
+        <w:t xml:space="preserve"> </w:t>
+      </w:r>
+      <w:r>
+        <w:rPr>
+          <w:iCs/>
           <w:i/>
         </w:rPr>
         <w:t xml:space="preserve">et al.</w:t>
       </w:r>
       <w:r>
-        <w:t xml:space="preserve">, 2021; Johnston</w:t>
-      </w:r>
-      <w:r>
-        <w:t xml:space="preserve"> </w:t>
-      </w:r>
-      <w:r>
-        <w:rPr>
+        <w:t xml:space="preserve">, 2020; Still</w:t>
+      </w:r>
+      <w:r>
+        <w:t xml:space="preserve"> </w:t>
+      </w:r>
+      <w:r>
+        <w:rPr>
+          <w:iCs/>
           <w:i/>
         </w:rPr>
         <w:t xml:space="preserve">et al.</w:t>
       </w:r>
       <w:r>
-        <w:t xml:space="preserve">, 2020)</w:t>
+        <w:t xml:space="preserve">, 2021)</w:t>
       </w:r>
       <w:r>
         <w:t xml:space="preserve">.</w:t>
@@ -786,10 +809,12 @@
         <w:br w:type="page"/>
       </w:r>
     </w:p>
-    <w:bookmarkStart w:id="26" w:name="X8480690de9e0221fbe8e79fd4cbf31f4ab9cbee"/>
+    <w:bookmarkEnd w:id="25"/>
+    <w:bookmarkEnd w:id="26"/>
+    <w:bookmarkStart w:id="27" w:name="X8480690de9e0221fbe8e79fd4cbf31f4ab9cbee"/>
     <w:p>
       <w:pPr>
-        <w:pStyle w:val="Heading2"/>
+        <w:pStyle w:val="Heading1"/>
       </w:pPr>
       <w:r>
         <w:t xml:space="preserve">Methods S2. Methods for leaf energy balance modeling</w:t>
@@ -807,6 +832,7 @@
       </w:r>
       <w:r>
         <w:rPr>
+          <w:iCs/>
           <w:i/>
         </w:rPr>
         <w:t xml:space="preserve">tealeaves</w:t>
@@ -825,6 +851,7 @@
       </w:r>
       <w:r>
         <w:rPr>
+          <w:iCs/>
           <w:i/>
         </w:rPr>
         <w:t xml:space="preserve">Quercus rubra</w:t>
@@ -883,6 +910,7 @@
       </w:r>
       <w:r>
         <w:rPr>
+          <w:iCs/>
           <w:i/>
         </w:rPr>
         <w:t xml:space="preserve">Quercus rubra</w:t>
@@ -904,6 +932,7 @@
       </w:r>
       <w:r>
         <w:rPr>
+          <w:iCs/>
           <w:i/>
         </w:rPr>
         <w:t xml:space="preserve">et al.</w:t>
@@ -936,6 +965,7 @@
       </w:r>
       <w:r>
         <w:rPr>
+          <w:iCs/>
           <w:i/>
         </w:rPr>
         <w:t xml:space="preserve">Tleaves</w:t>
@@ -1004,6 +1034,9 @@
           <m:t>l</m:t>
         </m:r>
         <m:r>
+          <m:rPr>
+            <m:sty m:val="p"/>
+          </m:rPr>
           <m:t>/</m:t>
         </m:r>
         <m:sSup>
@@ -1019,12 +1052,18 @@
           </m:sup>
         </m:sSup>
         <m:r>
+          <m:rPr>
+            <m:sty m:val="p"/>
+          </m:rPr>
           <m:t>/</m:t>
         </m:r>
         <m:r>
           <m:t>s</m:t>
         </m:r>
         <m:r>
+          <m:rPr>
+            <m:sty m:val="p"/>
+          </m:rPr>
           <m:t>/</m:t>
         </m:r>
         <m:r>
@@ -1054,7 +1093,6 @@
         <w:br w:type="page"/>
       </w:r>
     </w:p>
-    <w:bookmarkEnd w:id="26"/>
     <w:bookmarkEnd w:id="27"/>
     <w:bookmarkStart w:id="31" w:name="Xf6d007265e943c034627ec2b504f4b1e0a17b23"/>
     <w:p>
@@ -1130,12 +1168,14 @@
       </w:pPr>
       <w:r>
         <w:rPr>
+          <w:bCs/>
           <w:b/>
         </w:rPr>
         <w:t xml:space="preserve">this is outlined</w:t>
       </w:r>
       <w:r>
         <w:rPr>
+          <w:bCs/>
           <w:b/>
         </w:rPr>
         <w:t xml:space="preserve"> </w:t>
@@ -1144,6 +1184,7 @@
         <w:r>
           <w:rPr>
             <w:rStyle w:val="Hyperlink"/>
+            <w:bCs/>
             <w:b/>
           </w:rPr>
           <w:t xml:space="preserve">here</w:t>
@@ -1151,6 +1192,7 @@
       </w:hyperlink>
       <w:r>
         <w:rPr>
+          <w:bCs/>
           <w:b/>
         </w:rPr>
         <w:t xml:space="preserve">. Section needs to be written.</w:t>
@@ -1223,7 +1265,7 @@
             </w:pPr>
             <w:r xmlns:w="http://schemas.openxmlformats.org/wordprocessingml/2006/main" xmlns:wp="http://schemas.openxmlformats.org/drawingml/2006/wordprocessingDrawing" xmlns:r="http://schemas.openxmlformats.org/officeDocument/2006/relationships" xmlns:w14="http://schemas.microsoft.com/office/word/2010/wordml">
               <w:rPr>
-                <w:rFonts w:ascii="Arial" w:hAnsi="Arial" w:eastAsia="Arial" w:cs="Arial"/>
+                <w:rFonts w:ascii="Arial" w:hAnsi="Helvetica" w:eastAsia="Helvetica" w:cs="Helvetica"/>
                 <w:sz w:val="18"/>
                 <w:szCs w:val="18"/>
                 <w:color w:val="000000"/>
@@ -1255,7 +1297,7 @@
             </w:pPr>
             <w:r xmlns:w="http://schemas.openxmlformats.org/wordprocessingml/2006/main" xmlns:wp="http://schemas.openxmlformats.org/drawingml/2006/wordprocessingDrawing" xmlns:r="http://schemas.openxmlformats.org/officeDocument/2006/relationships" xmlns:w14="http://schemas.microsoft.com/office/word/2010/wordml">
               <w:rPr>
-                <w:rFonts w:ascii="Arial" w:hAnsi="Arial" w:eastAsia="Arial" w:cs="Arial"/>
+                <w:rFonts w:ascii="Arial" w:hAnsi="Helvetica" w:eastAsia="Helvetica" w:cs="Helvetica"/>
                 <w:sz w:val="18"/>
                 <w:szCs w:val="18"/>
                 <w:color w:val="000000"/>
@@ -1287,7 +1329,7 @@
             </w:pPr>
             <w:r xmlns:w="http://schemas.openxmlformats.org/wordprocessingml/2006/main" xmlns:wp="http://schemas.openxmlformats.org/drawingml/2006/wordprocessingDrawing" xmlns:r="http://schemas.openxmlformats.org/officeDocument/2006/relationships" xmlns:w14="http://schemas.microsoft.com/office/word/2010/wordml">
               <w:rPr>
-                <w:rFonts w:ascii="Arial" w:hAnsi="Arial" w:eastAsia="Arial" w:cs="Arial"/>
+                <w:rFonts w:ascii="Arial" w:hAnsi="Helvetica" w:eastAsia="Helvetica" w:cs="Helvetica"/>
                 <w:sz w:val="18"/>
                 <w:szCs w:val="18"/>
                 <w:color w:val="000000"/>
@@ -1319,7 +1361,7 @@
             </w:pPr>
             <w:r xmlns:w="http://schemas.openxmlformats.org/wordprocessingml/2006/main" xmlns:wp="http://schemas.openxmlformats.org/drawingml/2006/wordprocessingDrawing" xmlns:r="http://schemas.openxmlformats.org/officeDocument/2006/relationships" xmlns:w14="http://schemas.microsoft.com/office/word/2010/wordml">
               <w:rPr>
-                <w:rFonts w:ascii="Arial" w:hAnsi="Arial" w:eastAsia="Arial" w:cs="Arial"/>
+                <w:rFonts w:ascii="Arial" w:hAnsi="Helvetica" w:eastAsia="Helvetica" w:cs="Helvetica"/>
                 <w:sz w:val="18"/>
                 <w:szCs w:val="18"/>
                 <w:color w:val="000000"/>
@@ -1351,7 +1393,7 @@
             </w:pPr>
             <w:r xmlns:w="http://schemas.openxmlformats.org/wordprocessingml/2006/main" xmlns:wp="http://schemas.openxmlformats.org/drawingml/2006/wordprocessingDrawing" xmlns:r="http://schemas.openxmlformats.org/officeDocument/2006/relationships" xmlns:w14="http://schemas.microsoft.com/office/word/2010/wordml">
               <w:rPr>
-                <w:rFonts w:ascii="Arial" w:hAnsi="Arial" w:eastAsia="Arial" w:cs="Arial"/>
+                <w:rFonts w:ascii="Arial" w:hAnsi="Helvetica" w:eastAsia="Helvetica" w:cs="Helvetica"/>
                 <w:sz w:val="18"/>
                 <w:szCs w:val="18"/>
                 <w:color w:val="000000"/>
@@ -1383,7 +1425,7 @@
             </w:pPr>
             <w:r xmlns:w="http://schemas.openxmlformats.org/wordprocessingml/2006/main" xmlns:wp="http://schemas.openxmlformats.org/drawingml/2006/wordprocessingDrawing" xmlns:r="http://schemas.openxmlformats.org/officeDocument/2006/relationships" xmlns:w14="http://schemas.microsoft.com/office/word/2010/wordml">
               <w:rPr>
-                <w:rFonts w:ascii="Arial" w:hAnsi="Arial" w:eastAsia="Arial" w:cs="Arial"/>
+                <w:rFonts w:ascii="Arial" w:hAnsi="Helvetica" w:eastAsia="Helvetica" w:cs="Helvetica"/>
                 <w:sz w:val="18"/>
                 <w:szCs w:val="18"/>
                 <w:color w:val="000000"/>
@@ -1418,7 +1460,7 @@
             </w:pPr>
             <w:r xmlns:w="http://schemas.openxmlformats.org/wordprocessingml/2006/main" xmlns:wp="http://schemas.openxmlformats.org/drawingml/2006/wordprocessingDrawing" xmlns:r="http://schemas.openxmlformats.org/officeDocument/2006/relationships" xmlns:w14="http://schemas.microsoft.com/office/word/2010/wordml">
               <w:rPr>
-                <w:rFonts w:ascii="Arial" w:hAnsi="Arial" w:eastAsia="Arial" w:cs="Arial"/>
+                <w:rFonts w:ascii="Arial" w:hAnsi="Helvetica" w:eastAsia="Helvetica" w:cs="Helvetica"/>
                 <w:sz w:val="18"/>
                 <w:szCs w:val="18"/>
                 <w:color w:val="000000"/>
@@ -1447,7 +1489,7 @@
             </w:pPr>
             <w:r xmlns:w="http://schemas.openxmlformats.org/wordprocessingml/2006/main" xmlns:wp="http://schemas.openxmlformats.org/drawingml/2006/wordprocessingDrawing" xmlns:r="http://schemas.openxmlformats.org/officeDocument/2006/relationships" xmlns:w14="http://schemas.microsoft.com/office/word/2010/wordml">
               <w:rPr>
-                <w:rFonts w:ascii="Arial" w:hAnsi="Arial" w:eastAsia="Arial" w:cs="Arial"/>
+                <w:rFonts w:ascii="Arial" w:hAnsi="Helvetica" w:eastAsia="Helvetica" w:cs="Helvetica"/>
                 <w:sz w:val="18"/>
                 <w:szCs w:val="18"/>
                 <w:color w:val="000000"/>
@@ -1476,7 +1518,7 @@
             </w:pPr>
             <w:r xmlns:w="http://schemas.openxmlformats.org/wordprocessingml/2006/main" xmlns:wp="http://schemas.openxmlformats.org/drawingml/2006/wordprocessingDrawing" xmlns:r="http://schemas.openxmlformats.org/officeDocument/2006/relationships" xmlns:w14="http://schemas.microsoft.com/office/word/2010/wordml">
               <w:rPr>
-                <w:rFonts w:ascii="Arial" w:hAnsi="Arial" w:eastAsia="Arial" w:cs="Arial"/>
+                <w:rFonts w:ascii="Arial" w:hAnsi="Helvetica" w:eastAsia="Helvetica" w:cs="Helvetica"/>
                 <w:sz w:val="18"/>
                 <w:szCs w:val="18"/>
                 <w:color w:val="000000"/>
@@ -1505,7 +1547,7 @@
             </w:pPr>
             <w:r xmlns:w="http://schemas.openxmlformats.org/wordprocessingml/2006/main" xmlns:wp="http://schemas.openxmlformats.org/drawingml/2006/wordprocessingDrawing" xmlns:r="http://schemas.openxmlformats.org/officeDocument/2006/relationships" xmlns:w14="http://schemas.microsoft.com/office/word/2010/wordml">
               <w:rPr>
-                <w:rFonts w:ascii="Arial" w:hAnsi="Arial" w:eastAsia="Arial" w:cs="Arial"/>
+                <w:rFonts w:ascii="Arial" w:hAnsi="Helvetica" w:eastAsia="Helvetica" w:cs="Helvetica"/>
                 <w:sz w:val="18"/>
                 <w:szCs w:val="18"/>
                 <w:color w:val="000000"/>
@@ -1534,7 +1576,7 @@
             </w:pPr>
             <w:r xmlns:w="http://schemas.openxmlformats.org/wordprocessingml/2006/main" xmlns:wp="http://schemas.openxmlformats.org/drawingml/2006/wordprocessingDrawing" xmlns:r="http://schemas.openxmlformats.org/officeDocument/2006/relationships" xmlns:w14="http://schemas.microsoft.com/office/word/2010/wordml">
               <w:rPr>
-                <w:rFonts w:ascii="Arial" w:hAnsi="Arial" w:eastAsia="Arial" w:cs="Arial"/>
+                <w:rFonts w:ascii="Arial" w:hAnsi="Helvetica" w:eastAsia="Helvetica" w:cs="Helvetica"/>
                 <w:sz w:val="18"/>
                 <w:szCs w:val="18"/>
                 <w:color w:val="000000"/>
@@ -1563,7 +1605,7 @@
             </w:pPr>
             <w:r xmlns:w="http://schemas.openxmlformats.org/wordprocessingml/2006/main" xmlns:wp="http://schemas.openxmlformats.org/drawingml/2006/wordprocessingDrawing" xmlns:r="http://schemas.openxmlformats.org/officeDocument/2006/relationships" xmlns:w14="http://schemas.microsoft.com/office/word/2010/wordml">
               <w:rPr>
-                <w:rFonts w:ascii="Arial" w:hAnsi="Arial" w:eastAsia="Arial" w:cs="Arial"/>
+                <w:rFonts w:ascii="Arial" w:hAnsi="Helvetica" w:eastAsia="Helvetica" w:cs="Helvetica"/>
                 <w:sz w:val="18"/>
                 <w:szCs w:val="18"/>
                 <w:color w:val="000000"/>
@@ -1598,7 +1640,7 @@
             </w:pPr>
             <w:r xmlns:w="http://schemas.openxmlformats.org/wordprocessingml/2006/main" xmlns:wp="http://schemas.openxmlformats.org/drawingml/2006/wordprocessingDrawing" xmlns:r="http://schemas.openxmlformats.org/officeDocument/2006/relationships" xmlns:w14="http://schemas.microsoft.com/office/word/2010/wordml">
               <w:rPr>
-                <w:rFonts w:ascii="Arial" w:hAnsi="Arial" w:eastAsia="Arial" w:cs="Arial"/>
+                <w:rFonts w:ascii="Arial" w:hAnsi="Helvetica" w:eastAsia="Helvetica" w:cs="Helvetica"/>
                 <w:sz w:val="18"/>
                 <w:szCs w:val="18"/>
                 <w:color w:val="000000"/>
@@ -1627,7 +1669,7 @@
             </w:pPr>
             <w:r xmlns:w="http://schemas.openxmlformats.org/wordprocessingml/2006/main" xmlns:wp="http://schemas.openxmlformats.org/drawingml/2006/wordprocessingDrawing" xmlns:r="http://schemas.openxmlformats.org/officeDocument/2006/relationships" xmlns:w14="http://schemas.microsoft.com/office/word/2010/wordml">
               <w:rPr>
-                <w:rFonts w:ascii="Arial" w:hAnsi="Arial" w:eastAsia="Arial" w:cs="Arial"/>
+                <w:rFonts w:ascii="Arial" w:hAnsi="Helvetica" w:eastAsia="Helvetica" w:cs="Helvetica"/>
                 <w:sz w:val="18"/>
                 <w:szCs w:val="18"/>
                 <w:color w:val="000000"/>
@@ -1656,7 +1698,7 @@
             </w:pPr>
             <w:r xmlns:w="http://schemas.openxmlformats.org/wordprocessingml/2006/main" xmlns:wp="http://schemas.openxmlformats.org/drawingml/2006/wordprocessingDrawing" xmlns:r="http://schemas.openxmlformats.org/officeDocument/2006/relationships" xmlns:w14="http://schemas.microsoft.com/office/word/2010/wordml">
               <w:rPr>
-                <w:rFonts w:ascii="Arial" w:hAnsi="Arial" w:eastAsia="Arial" w:cs="Arial"/>
+                <w:rFonts w:ascii="Arial" w:hAnsi="Helvetica" w:eastAsia="Helvetica" w:cs="Helvetica"/>
                 <w:sz w:val="18"/>
                 <w:szCs w:val="18"/>
                 <w:color w:val="000000"/>
@@ -1685,7 +1727,7 @@
             </w:pPr>
             <w:r xmlns:w="http://schemas.openxmlformats.org/wordprocessingml/2006/main" xmlns:wp="http://schemas.openxmlformats.org/drawingml/2006/wordprocessingDrawing" xmlns:r="http://schemas.openxmlformats.org/officeDocument/2006/relationships" xmlns:w14="http://schemas.microsoft.com/office/word/2010/wordml">
               <w:rPr>
-                <w:rFonts w:ascii="Arial" w:hAnsi="Arial" w:eastAsia="Arial" w:cs="Arial"/>
+                <w:rFonts w:ascii="Arial" w:hAnsi="Helvetica" w:eastAsia="Helvetica" w:cs="Helvetica"/>
                 <w:sz w:val="18"/>
                 <w:szCs w:val="18"/>
                 <w:color w:val="000000"/>
@@ -1714,7 +1756,7 @@
             </w:pPr>
             <w:r xmlns:w="http://schemas.openxmlformats.org/wordprocessingml/2006/main" xmlns:wp="http://schemas.openxmlformats.org/drawingml/2006/wordprocessingDrawing" xmlns:r="http://schemas.openxmlformats.org/officeDocument/2006/relationships" xmlns:w14="http://schemas.microsoft.com/office/word/2010/wordml">
               <w:rPr>
-                <w:rFonts w:ascii="Arial" w:hAnsi="Arial" w:eastAsia="Arial" w:cs="Arial"/>
+                <w:rFonts w:ascii="Arial" w:hAnsi="Helvetica" w:eastAsia="Helvetica" w:cs="Helvetica"/>
                 <w:sz w:val="18"/>
                 <w:szCs w:val="18"/>
                 <w:color w:val="000000"/>
@@ -1743,7 +1785,7 @@
             </w:pPr>
             <w:r xmlns:w="http://schemas.openxmlformats.org/wordprocessingml/2006/main" xmlns:wp="http://schemas.openxmlformats.org/drawingml/2006/wordprocessingDrawing" xmlns:r="http://schemas.openxmlformats.org/officeDocument/2006/relationships" xmlns:w14="http://schemas.microsoft.com/office/word/2010/wordml">
               <w:rPr>
-                <w:rFonts w:ascii="Arial" w:hAnsi="Arial" w:eastAsia="Arial" w:cs="Arial"/>
+                <w:rFonts w:ascii="Arial" w:hAnsi="Helvetica" w:eastAsia="Helvetica" w:cs="Helvetica"/>
                 <w:sz w:val="18"/>
                 <w:szCs w:val="18"/>
                 <w:color w:val="000000"/>
@@ -1778,7 +1820,7 @@
             </w:pPr>
             <w:r xmlns:w="http://schemas.openxmlformats.org/wordprocessingml/2006/main" xmlns:wp="http://schemas.openxmlformats.org/drawingml/2006/wordprocessingDrawing" xmlns:r="http://schemas.openxmlformats.org/officeDocument/2006/relationships" xmlns:w14="http://schemas.microsoft.com/office/word/2010/wordml">
               <w:rPr>
-                <w:rFonts w:ascii="Arial" w:hAnsi="Arial" w:eastAsia="Arial" w:cs="Arial"/>
+                <w:rFonts w:ascii="Arial" w:hAnsi="Helvetica" w:eastAsia="Helvetica" w:cs="Helvetica"/>
                 <w:sz w:val="18"/>
                 <w:szCs w:val="18"/>
                 <w:color w:val="000000"/>
@@ -1807,7 +1849,7 @@
             </w:pPr>
             <w:r xmlns:w="http://schemas.openxmlformats.org/wordprocessingml/2006/main" xmlns:wp="http://schemas.openxmlformats.org/drawingml/2006/wordprocessingDrawing" xmlns:r="http://schemas.openxmlformats.org/officeDocument/2006/relationships" xmlns:w14="http://schemas.microsoft.com/office/word/2010/wordml">
               <w:rPr>
-                <w:rFonts w:ascii="Arial" w:hAnsi="Arial" w:eastAsia="Arial" w:cs="Arial"/>
+                <w:rFonts w:ascii="Arial" w:hAnsi="Helvetica" w:eastAsia="Helvetica" w:cs="Helvetica"/>
                 <w:sz w:val="18"/>
                 <w:szCs w:val="18"/>
                 <w:color w:val="000000"/>
@@ -1836,7 +1878,7 @@
             </w:pPr>
             <w:r xmlns:w="http://schemas.openxmlformats.org/wordprocessingml/2006/main" xmlns:wp="http://schemas.openxmlformats.org/drawingml/2006/wordprocessingDrawing" xmlns:r="http://schemas.openxmlformats.org/officeDocument/2006/relationships" xmlns:w14="http://schemas.microsoft.com/office/word/2010/wordml">
               <w:rPr>
-                <w:rFonts w:ascii="Arial" w:hAnsi="Arial" w:eastAsia="Arial" w:cs="Arial"/>
+                <w:rFonts w:ascii="Arial" w:hAnsi="Helvetica" w:eastAsia="Helvetica" w:cs="Helvetica"/>
                 <w:sz w:val="18"/>
                 <w:szCs w:val="18"/>
                 <w:color w:val="000000"/>
@@ -1865,7 +1907,7 @@
             </w:pPr>
             <w:r xmlns:w="http://schemas.openxmlformats.org/wordprocessingml/2006/main" xmlns:wp="http://schemas.openxmlformats.org/drawingml/2006/wordprocessingDrawing" xmlns:r="http://schemas.openxmlformats.org/officeDocument/2006/relationships" xmlns:w14="http://schemas.microsoft.com/office/word/2010/wordml">
               <w:rPr>
-                <w:rFonts w:ascii="Arial" w:hAnsi="Arial" w:eastAsia="Arial" w:cs="Arial"/>
+                <w:rFonts w:ascii="Arial" w:hAnsi="Helvetica" w:eastAsia="Helvetica" w:cs="Helvetica"/>
                 <w:sz w:val="18"/>
                 <w:szCs w:val="18"/>
                 <w:color w:val="000000"/>
@@ -1894,7 +1936,7 @@
             </w:pPr>
             <w:r xmlns:w="http://schemas.openxmlformats.org/wordprocessingml/2006/main" xmlns:wp="http://schemas.openxmlformats.org/drawingml/2006/wordprocessingDrawing" xmlns:r="http://schemas.openxmlformats.org/officeDocument/2006/relationships" xmlns:w14="http://schemas.microsoft.com/office/word/2010/wordml">
               <w:rPr>
-                <w:rFonts w:ascii="Arial" w:hAnsi="Arial" w:eastAsia="Arial" w:cs="Arial"/>
+                <w:rFonts w:ascii="Arial" w:hAnsi="Helvetica" w:eastAsia="Helvetica" w:cs="Helvetica"/>
                 <w:sz w:val="18"/>
                 <w:szCs w:val="18"/>
                 <w:color w:val="000000"/>
@@ -1923,7 +1965,7 @@
             </w:pPr>
             <w:r xmlns:w="http://schemas.openxmlformats.org/wordprocessingml/2006/main" xmlns:wp="http://schemas.openxmlformats.org/drawingml/2006/wordprocessingDrawing" xmlns:r="http://schemas.openxmlformats.org/officeDocument/2006/relationships" xmlns:w14="http://schemas.microsoft.com/office/word/2010/wordml">
               <w:rPr>
-                <w:rFonts w:ascii="Arial" w:hAnsi="Arial" w:eastAsia="Arial" w:cs="Arial"/>
+                <w:rFonts w:ascii="Arial" w:hAnsi="Helvetica" w:eastAsia="Helvetica" w:cs="Helvetica"/>
                 <w:sz w:val="18"/>
                 <w:szCs w:val="18"/>
                 <w:color w:val="000000"/>
@@ -1958,7 +2000,7 @@
             </w:pPr>
             <w:r xmlns:w="http://schemas.openxmlformats.org/wordprocessingml/2006/main" xmlns:wp="http://schemas.openxmlformats.org/drawingml/2006/wordprocessingDrawing" xmlns:r="http://schemas.openxmlformats.org/officeDocument/2006/relationships" xmlns:w14="http://schemas.microsoft.com/office/word/2010/wordml">
               <w:rPr>
-                <w:rFonts w:ascii="Arial" w:hAnsi="Arial" w:eastAsia="Arial" w:cs="Arial"/>
+                <w:rFonts w:ascii="Arial" w:hAnsi="Helvetica" w:eastAsia="Helvetica" w:cs="Helvetica"/>
                 <w:sz w:val="18"/>
                 <w:szCs w:val="18"/>
                 <w:color w:val="000000"/>
@@ -1987,7 +2029,7 @@
             </w:pPr>
             <w:r xmlns:w="http://schemas.openxmlformats.org/wordprocessingml/2006/main" xmlns:wp="http://schemas.openxmlformats.org/drawingml/2006/wordprocessingDrawing" xmlns:r="http://schemas.openxmlformats.org/officeDocument/2006/relationships" xmlns:w14="http://schemas.microsoft.com/office/word/2010/wordml">
               <w:rPr>
-                <w:rFonts w:ascii="Arial" w:hAnsi="Arial" w:eastAsia="Arial" w:cs="Arial"/>
+                <w:rFonts w:ascii="Arial" w:hAnsi="Helvetica" w:eastAsia="Helvetica" w:cs="Helvetica"/>
                 <w:sz w:val="18"/>
                 <w:szCs w:val="18"/>
                 <w:color w:val="000000"/>
@@ -2016,7 +2058,7 @@
             </w:pPr>
             <w:r xmlns:w="http://schemas.openxmlformats.org/wordprocessingml/2006/main" xmlns:wp="http://schemas.openxmlformats.org/drawingml/2006/wordprocessingDrawing" xmlns:r="http://schemas.openxmlformats.org/officeDocument/2006/relationships" xmlns:w14="http://schemas.microsoft.com/office/word/2010/wordml">
               <w:rPr>
-                <w:rFonts w:ascii="Arial" w:hAnsi="Arial" w:eastAsia="Arial" w:cs="Arial"/>
+                <w:rFonts w:ascii="Arial" w:hAnsi="Helvetica" w:eastAsia="Helvetica" w:cs="Helvetica"/>
                 <w:sz w:val="18"/>
                 <w:szCs w:val="18"/>
                 <w:color w:val="000000"/>
@@ -2045,7 +2087,7 @@
             </w:pPr>
             <w:r xmlns:w="http://schemas.openxmlformats.org/wordprocessingml/2006/main" xmlns:wp="http://schemas.openxmlformats.org/drawingml/2006/wordprocessingDrawing" xmlns:r="http://schemas.openxmlformats.org/officeDocument/2006/relationships" xmlns:w14="http://schemas.microsoft.com/office/word/2010/wordml">
               <w:rPr>
-                <w:rFonts w:ascii="Arial" w:hAnsi="Arial" w:eastAsia="Arial" w:cs="Arial"/>
+                <w:rFonts w:ascii="Arial" w:hAnsi="Helvetica" w:eastAsia="Helvetica" w:cs="Helvetica"/>
                 <w:sz w:val="18"/>
                 <w:szCs w:val="18"/>
                 <w:color w:val="000000"/>
@@ -2074,7 +2116,7 @@
             </w:pPr>
             <w:r xmlns:w="http://schemas.openxmlformats.org/wordprocessingml/2006/main" xmlns:wp="http://schemas.openxmlformats.org/drawingml/2006/wordprocessingDrawing" xmlns:r="http://schemas.openxmlformats.org/officeDocument/2006/relationships" xmlns:w14="http://schemas.microsoft.com/office/word/2010/wordml">
               <w:rPr>
-                <w:rFonts w:ascii="Arial" w:hAnsi="Arial" w:eastAsia="Arial" w:cs="Arial"/>
+                <w:rFonts w:ascii="Arial" w:hAnsi="Helvetica" w:eastAsia="Helvetica" w:cs="Helvetica"/>
                 <w:sz w:val="18"/>
                 <w:szCs w:val="18"/>
                 <w:color w:val="000000"/>
@@ -2103,7 +2145,7 @@
             </w:pPr>
             <w:r xmlns:w="http://schemas.openxmlformats.org/wordprocessingml/2006/main" xmlns:wp="http://schemas.openxmlformats.org/drawingml/2006/wordprocessingDrawing" xmlns:r="http://schemas.openxmlformats.org/officeDocument/2006/relationships" xmlns:w14="http://schemas.microsoft.com/office/word/2010/wordml">
               <w:rPr>
-                <w:rFonts w:ascii="Arial" w:hAnsi="Arial" w:eastAsia="Arial" w:cs="Arial"/>
+                <w:rFonts w:ascii="Arial" w:hAnsi="Helvetica" w:eastAsia="Helvetica" w:cs="Helvetica"/>
                 <w:sz w:val="18"/>
                 <w:szCs w:val="18"/>
                 <w:color w:val="000000"/>
@@ -2138,7 +2180,7 @@
             </w:pPr>
             <w:r xmlns:w="http://schemas.openxmlformats.org/wordprocessingml/2006/main" xmlns:wp="http://schemas.openxmlformats.org/drawingml/2006/wordprocessingDrawing" xmlns:r="http://schemas.openxmlformats.org/officeDocument/2006/relationships" xmlns:w14="http://schemas.microsoft.com/office/word/2010/wordml">
               <w:rPr>
-                <w:rFonts w:ascii="Arial" w:hAnsi="Arial" w:eastAsia="Arial" w:cs="Arial"/>
+                <w:rFonts w:ascii="Arial" w:hAnsi="Helvetica" w:eastAsia="Helvetica" w:cs="Helvetica"/>
                 <w:sz w:val="18"/>
                 <w:szCs w:val="18"/>
                 <w:color w:val="000000"/>
@@ -2167,7 +2209,7 @@
             </w:pPr>
             <w:r xmlns:w="http://schemas.openxmlformats.org/wordprocessingml/2006/main" xmlns:wp="http://schemas.openxmlformats.org/drawingml/2006/wordprocessingDrawing" xmlns:r="http://schemas.openxmlformats.org/officeDocument/2006/relationships" xmlns:w14="http://schemas.microsoft.com/office/word/2010/wordml">
               <w:rPr>
-                <w:rFonts w:ascii="Arial" w:hAnsi="Arial" w:eastAsia="Arial" w:cs="Arial"/>
+                <w:rFonts w:ascii="Arial" w:hAnsi="Helvetica" w:eastAsia="Helvetica" w:cs="Helvetica"/>
                 <w:sz w:val="18"/>
                 <w:szCs w:val="18"/>
                 <w:color w:val="000000"/>
@@ -2196,7 +2238,7 @@
             </w:pPr>
             <w:r xmlns:w="http://schemas.openxmlformats.org/wordprocessingml/2006/main" xmlns:wp="http://schemas.openxmlformats.org/drawingml/2006/wordprocessingDrawing" xmlns:r="http://schemas.openxmlformats.org/officeDocument/2006/relationships" xmlns:w14="http://schemas.microsoft.com/office/word/2010/wordml">
               <w:rPr>
-                <w:rFonts w:ascii="Arial" w:hAnsi="Arial" w:eastAsia="Arial" w:cs="Arial"/>
+                <w:rFonts w:ascii="Arial" w:hAnsi="Helvetica" w:eastAsia="Helvetica" w:cs="Helvetica"/>
                 <w:sz w:val="18"/>
                 <w:szCs w:val="18"/>
                 <w:color w:val="000000"/>
@@ -2225,7 +2267,7 @@
             </w:pPr>
             <w:r xmlns:w="http://schemas.openxmlformats.org/wordprocessingml/2006/main" xmlns:wp="http://schemas.openxmlformats.org/drawingml/2006/wordprocessingDrawing" xmlns:r="http://schemas.openxmlformats.org/officeDocument/2006/relationships" xmlns:w14="http://schemas.microsoft.com/office/word/2010/wordml">
               <w:rPr>
-                <w:rFonts w:ascii="Arial" w:hAnsi="Arial" w:eastAsia="Arial" w:cs="Arial"/>
+                <w:rFonts w:ascii="Arial" w:hAnsi="Helvetica" w:eastAsia="Helvetica" w:cs="Helvetica"/>
                 <w:sz w:val="18"/>
                 <w:szCs w:val="18"/>
                 <w:color w:val="000000"/>
@@ -2254,7 +2296,7 @@
             </w:pPr>
             <w:r xmlns:w="http://schemas.openxmlformats.org/wordprocessingml/2006/main" xmlns:wp="http://schemas.openxmlformats.org/drawingml/2006/wordprocessingDrawing" xmlns:r="http://schemas.openxmlformats.org/officeDocument/2006/relationships" xmlns:w14="http://schemas.microsoft.com/office/word/2010/wordml">
               <w:rPr>
-                <w:rFonts w:ascii="Arial" w:hAnsi="Arial" w:eastAsia="Arial" w:cs="Arial"/>
+                <w:rFonts w:ascii="Arial" w:hAnsi="Helvetica" w:eastAsia="Helvetica" w:cs="Helvetica"/>
                 <w:sz w:val="18"/>
                 <w:szCs w:val="18"/>
                 <w:color w:val="000000"/>
@@ -2283,7 +2325,7 @@
             </w:pPr>
             <w:r xmlns:w="http://schemas.openxmlformats.org/wordprocessingml/2006/main" xmlns:wp="http://schemas.openxmlformats.org/drawingml/2006/wordprocessingDrawing" xmlns:r="http://schemas.openxmlformats.org/officeDocument/2006/relationships" xmlns:w14="http://schemas.microsoft.com/office/word/2010/wordml">
               <w:rPr>
-                <w:rFonts w:ascii="Arial" w:hAnsi="Arial" w:eastAsia="Arial" w:cs="Arial"/>
+                <w:rFonts w:ascii="Arial" w:hAnsi="Helvetica" w:eastAsia="Helvetica" w:cs="Helvetica"/>
                 <w:sz w:val="18"/>
                 <w:szCs w:val="18"/>
                 <w:color w:val="000000"/>
@@ -2318,7 +2360,7 @@
             </w:pPr>
             <w:r xmlns:w="http://schemas.openxmlformats.org/wordprocessingml/2006/main" xmlns:wp="http://schemas.openxmlformats.org/drawingml/2006/wordprocessingDrawing" xmlns:r="http://schemas.openxmlformats.org/officeDocument/2006/relationships" xmlns:w14="http://schemas.microsoft.com/office/word/2010/wordml">
               <w:rPr>
-                <w:rFonts w:ascii="Arial" w:hAnsi="Arial" w:eastAsia="Arial" w:cs="Arial"/>
+                <w:rFonts w:ascii="Arial" w:hAnsi="Helvetica" w:eastAsia="Helvetica" w:cs="Helvetica"/>
                 <w:sz w:val="18"/>
                 <w:szCs w:val="18"/>
                 <w:color w:val="000000"/>
@@ -2347,7 +2389,7 @@
             </w:pPr>
             <w:r xmlns:w="http://schemas.openxmlformats.org/wordprocessingml/2006/main" xmlns:wp="http://schemas.openxmlformats.org/drawingml/2006/wordprocessingDrawing" xmlns:r="http://schemas.openxmlformats.org/officeDocument/2006/relationships" xmlns:w14="http://schemas.microsoft.com/office/word/2010/wordml">
               <w:rPr>
-                <w:rFonts w:ascii="Arial" w:hAnsi="Arial" w:eastAsia="Arial" w:cs="Arial"/>
+                <w:rFonts w:ascii="Arial" w:hAnsi="Helvetica" w:eastAsia="Helvetica" w:cs="Helvetica"/>
                 <w:sz w:val="18"/>
                 <w:szCs w:val="18"/>
                 <w:color w:val="000000"/>
@@ -2376,7 +2418,7 @@
             </w:pPr>
             <w:r xmlns:w="http://schemas.openxmlformats.org/wordprocessingml/2006/main" xmlns:wp="http://schemas.openxmlformats.org/drawingml/2006/wordprocessingDrawing" xmlns:r="http://schemas.openxmlformats.org/officeDocument/2006/relationships" xmlns:w14="http://schemas.microsoft.com/office/word/2010/wordml">
               <w:rPr>
-                <w:rFonts w:ascii="Arial" w:hAnsi="Arial" w:eastAsia="Arial" w:cs="Arial"/>
+                <w:rFonts w:ascii="Arial" w:hAnsi="Helvetica" w:eastAsia="Helvetica" w:cs="Helvetica"/>
                 <w:sz w:val="18"/>
                 <w:szCs w:val="18"/>
                 <w:color w:val="000000"/>
@@ -2405,7 +2447,7 @@
             </w:pPr>
             <w:r xmlns:w="http://schemas.openxmlformats.org/wordprocessingml/2006/main" xmlns:wp="http://schemas.openxmlformats.org/drawingml/2006/wordprocessingDrawing" xmlns:r="http://schemas.openxmlformats.org/officeDocument/2006/relationships" xmlns:w14="http://schemas.microsoft.com/office/word/2010/wordml">
               <w:rPr>
-                <w:rFonts w:ascii="Arial" w:hAnsi="Arial" w:eastAsia="Arial" w:cs="Arial"/>
+                <w:rFonts w:ascii="Arial" w:hAnsi="Helvetica" w:eastAsia="Helvetica" w:cs="Helvetica"/>
                 <w:sz w:val="18"/>
                 <w:szCs w:val="18"/>
                 <w:color w:val="000000"/>
@@ -2434,7 +2476,7 @@
             </w:pPr>
             <w:r xmlns:w="http://schemas.openxmlformats.org/wordprocessingml/2006/main" xmlns:wp="http://schemas.openxmlformats.org/drawingml/2006/wordprocessingDrawing" xmlns:r="http://schemas.openxmlformats.org/officeDocument/2006/relationships" xmlns:w14="http://schemas.microsoft.com/office/word/2010/wordml">
               <w:rPr>
-                <w:rFonts w:ascii="Arial" w:hAnsi="Arial" w:eastAsia="Arial" w:cs="Arial"/>
+                <w:rFonts w:ascii="Arial" w:hAnsi="Helvetica" w:eastAsia="Helvetica" w:cs="Helvetica"/>
                 <w:sz w:val="18"/>
                 <w:szCs w:val="18"/>
                 <w:color w:val="000000"/>
@@ -2463,7 +2505,7 @@
             </w:pPr>
             <w:r xmlns:w="http://schemas.openxmlformats.org/wordprocessingml/2006/main" xmlns:wp="http://schemas.openxmlformats.org/drawingml/2006/wordprocessingDrawing" xmlns:r="http://schemas.openxmlformats.org/officeDocument/2006/relationships" xmlns:w14="http://schemas.microsoft.com/office/word/2010/wordml">
               <w:rPr>
-                <w:rFonts w:ascii="Arial" w:hAnsi="Arial" w:eastAsia="Arial" w:cs="Arial"/>
+                <w:rFonts w:ascii="Arial" w:hAnsi="Helvetica" w:eastAsia="Helvetica" w:cs="Helvetica"/>
                 <w:sz w:val="18"/>
                 <w:szCs w:val="18"/>
                 <w:color w:val="000000"/>
@@ -2498,7 +2540,7 @@
             </w:pPr>
             <w:r xmlns:w="http://schemas.openxmlformats.org/wordprocessingml/2006/main" xmlns:wp="http://schemas.openxmlformats.org/drawingml/2006/wordprocessingDrawing" xmlns:r="http://schemas.openxmlformats.org/officeDocument/2006/relationships" xmlns:w14="http://schemas.microsoft.com/office/word/2010/wordml">
               <w:rPr>
-                <w:rFonts w:ascii="Arial" w:hAnsi="Arial" w:eastAsia="Arial" w:cs="Arial"/>
+                <w:rFonts w:ascii="Arial" w:hAnsi="Helvetica" w:eastAsia="Helvetica" w:cs="Helvetica"/>
                 <w:sz w:val="18"/>
                 <w:szCs w:val="18"/>
                 <w:color w:val="000000"/>
@@ -2527,7 +2569,7 @@
             </w:pPr>
             <w:r xmlns:w="http://schemas.openxmlformats.org/wordprocessingml/2006/main" xmlns:wp="http://schemas.openxmlformats.org/drawingml/2006/wordprocessingDrawing" xmlns:r="http://schemas.openxmlformats.org/officeDocument/2006/relationships" xmlns:w14="http://schemas.microsoft.com/office/word/2010/wordml">
               <w:rPr>
-                <w:rFonts w:ascii="Arial" w:hAnsi="Arial" w:eastAsia="Arial" w:cs="Arial"/>
+                <w:rFonts w:ascii="Arial" w:hAnsi="Helvetica" w:eastAsia="Helvetica" w:cs="Helvetica"/>
                 <w:sz w:val="18"/>
                 <w:szCs w:val="18"/>
                 <w:color w:val="000000"/>
@@ -2556,7 +2598,7 @@
             </w:pPr>
             <w:r xmlns:w="http://schemas.openxmlformats.org/wordprocessingml/2006/main" xmlns:wp="http://schemas.openxmlformats.org/drawingml/2006/wordprocessingDrawing" xmlns:r="http://schemas.openxmlformats.org/officeDocument/2006/relationships" xmlns:w14="http://schemas.microsoft.com/office/word/2010/wordml">
               <w:rPr>
-                <w:rFonts w:ascii="Arial" w:hAnsi="Arial" w:eastAsia="Arial" w:cs="Arial"/>
+                <w:rFonts w:ascii="Arial" w:hAnsi="Helvetica" w:eastAsia="Helvetica" w:cs="Helvetica"/>
                 <w:sz w:val="18"/>
                 <w:szCs w:val="18"/>
                 <w:color w:val="000000"/>
@@ -2585,7 +2627,7 @@
             </w:pPr>
             <w:r xmlns:w="http://schemas.openxmlformats.org/wordprocessingml/2006/main" xmlns:wp="http://schemas.openxmlformats.org/drawingml/2006/wordprocessingDrawing" xmlns:r="http://schemas.openxmlformats.org/officeDocument/2006/relationships" xmlns:w14="http://schemas.microsoft.com/office/word/2010/wordml">
               <w:rPr>
-                <w:rFonts w:ascii="Arial" w:hAnsi="Arial" w:eastAsia="Arial" w:cs="Arial"/>
+                <w:rFonts w:ascii="Arial" w:hAnsi="Helvetica" w:eastAsia="Helvetica" w:cs="Helvetica"/>
                 <w:sz w:val="18"/>
                 <w:szCs w:val="18"/>
                 <w:color w:val="000000"/>
@@ -2614,7 +2656,7 @@
             </w:pPr>
             <w:r xmlns:w="http://schemas.openxmlformats.org/wordprocessingml/2006/main" xmlns:wp="http://schemas.openxmlformats.org/drawingml/2006/wordprocessingDrawing" xmlns:r="http://schemas.openxmlformats.org/officeDocument/2006/relationships" xmlns:w14="http://schemas.microsoft.com/office/word/2010/wordml">
               <w:rPr>
-                <w:rFonts w:ascii="Arial" w:hAnsi="Arial" w:eastAsia="Arial" w:cs="Arial"/>
+                <w:rFonts w:ascii="Arial" w:hAnsi="Helvetica" w:eastAsia="Helvetica" w:cs="Helvetica"/>
                 <w:sz w:val="18"/>
                 <w:szCs w:val="18"/>
                 <w:color w:val="000000"/>
@@ -2643,7 +2685,7 @@
             </w:pPr>
             <w:r xmlns:w="http://schemas.openxmlformats.org/wordprocessingml/2006/main" xmlns:wp="http://schemas.openxmlformats.org/drawingml/2006/wordprocessingDrawing" xmlns:r="http://schemas.openxmlformats.org/officeDocument/2006/relationships" xmlns:w14="http://schemas.microsoft.com/office/word/2010/wordml">
               <w:rPr>
-                <w:rFonts w:ascii="Arial" w:hAnsi="Arial" w:eastAsia="Arial" w:cs="Arial"/>
+                <w:rFonts w:ascii="Arial" w:hAnsi="Helvetica" w:eastAsia="Helvetica" w:cs="Helvetica"/>
                 <w:sz w:val="18"/>
                 <w:szCs w:val="18"/>
                 <w:color w:val="000000"/>
@@ -2678,7 +2720,7 @@
             </w:pPr>
             <w:r xmlns:w="http://schemas.openxmlformats.org/wordprocessingml/2006/main" xmlns:wp="http://schemas.openxmlformats.org/drawingml/2006/wordprocessingDrawing" xmlns:r="http://schemas.openxmlformats.org/officeDocument/2006/relationships" xmlns:w14="http://schemas.microsoft.com/office/word/2010/wordml">
               <w:rPr>
-                <w:rFonts w:ascii="Arial" w:hAnsi="Arial" w:eastAsia="Arial" w:cs="Arial"/>
+                <w:rFonts w:ascii="Arial" w:hAnsi="Helvetica" w:eastAsia="Helvetica" w:cs="Helvetica"/>
                 <w:sz w:val="18"/>
                 <w:szCs w:val="18"/>
                 <w:color w:val="000000"/>
@@ -2707,7 +2749,7 @@
             </w:pPr>
             <w:r xmlns:w="http://schemas.openxmlformats.org/wordprocessingml/2006/main" xmlns:wp="http://schemas.openxmlformats.org/drawingml/2006/wordprocessingDrawing" xmlns:r="http://schemas.openxmlformats.org/officeDocument/2006/relationships" xmlns:w14="http://schemas.microsoft.com/office/word/2010/wordml">
               <w:rPr>
-                <w:rFonts w:ascii="Arial" w:hAnsi="Arial" w:eastAsia="Arial" w:cs="Arial"/>
+                <w:rFonts w:ascii="Arial" w:hAnsi="Helvetica" w:eastAsia="Helvetica" w:cs="Helvetica"/>
                 <w:sz w:val="18"/>
                 <w:szCs w:val="18"/>
                 <w:color w:val="000000"/>
@@ -2736,7 +2778,7 @@
             </w:pPr>
             <w:r xmlns:w="http://schemas.openxmlformats.org/wordprocessingml/2006/main" xmlns:wp="http://schemas.openxmlformats.org/drawingml/2006/wordprocessingDrawing" xmlns:r="http://schemas.openxmlformats.org/officeDocument/2006/relationships" xmlns:w14="http://schemas.microsoft.com/office/word/2010/wordml">
               <w:rPr>
-                <w:rFonts w:ascii="Arial" w:hAnsi="Arial" w:eastAsia="Arial" w:cs="Arial"/>
+                <w:rFonts w:ascii="Arial" w:hAnsi="Helvetica" w:eastAsia="Helvetica" w:cs="Helvetica"/>
                 <w:sz w:val="18"/>
                 <w:szCs w:val="18"/>
                 <w:color w:val="000000"/>
@@ -2765,7 +2807,7 @@
             </w:pPr>
             <w:r xmlns:w="http://schemas.openxmlformats.org/wordprocessingml/2006/main" xmlns:wp="http://schemas.openxmlformats.org/drawingml/2006/wordprocessingDrawing" xmlns:r="http://schemas.openxmlformats.org/officeDocument/2006/relationships" xmlns:w14="http://schemas.microsoft.com/office/word/2010/wordml">
               <w:rPr>
-                <w:rFonts w:ascii="Arial" w:hAnsi="Arial" w:eastAsia="Arial" w:cs="Arial"/>
+                <w:rFonts w:ascii="Arial" w:hAnsi="Helvetica" w:eastAsia="Helvetica" w:cs="Helvetica"/>
                 <w:sz w:val="18"/>
                 <w:szCs w:val="18"/>
                 <w:color w:val="000000"/>
@@ -2794,7 +2836,7 @@
             </w:pPr>
             <w:r xmlns:w="http://schemas.openxmlformats.org/wordprocessingml/2006/main" xmlns:wp="http://schemas.openxmlformats.org/drawingml/2006/wordprocessingDrawing" xmlns:r="http://schemas.openxmlformats.org/officeDocument/2006/relationships" xmlns:w14="http://schemas.microsoft.com/office/word/2010/wordml">
               <w:rPr>
-                <w:rFonts w:ascii="Arial" w:hAnsi="Arial" w:eastAsia="Arial" w:cs="Arial"/>
+                <w:rFonts w:ascii="Arial" w:hAnsi="Helvetica" w:eastAsia="Helvetica" w:cs="Helvetica"/>
                 <w:sz w:val="18"/>
                 <w:szCs w:val="18"/>
                 <w:color w:val="000000"/>
@@ -2823,7 +2865,7 @@
             </w:pPr>
             <w:r xmlns:w="http://schemas.openxmlformats.org/wordprocessingml/2006/main" xmlns:wp="http://schemas.openxmlformats.org/drawingml/2006/wordprocessingDrawing" xmlns:r="http://schemas.openxmlformats.org/officeDocument/2006/relationships" xmlns:w14="http://schemas.microsoft.com/office/word/2010/wordml">
               <w:rPr>
-                <w:rFonts w:ascii="Arial" w:hAnsi="Arial" w:eastAsia="Arial" w:cs="Arial"/>
+                <w:rFonts w:ascii="Arial" w:hAnsi="Helvetica" w:eastAsia="Helvetica" w:cs="Helvetica"/>
                 <w:sz w:val="18"/>
                 <w:szCs w:val="18"/>
                 <w:color w:val="000000"/>
@@ -2858,7 +2900,7 @@
             </w:pPr>
             <w:r xmlns:w="http://schemas.openxmlformats.org/wordprocessingml/2006/main" xmlns:wp="http://schemas.openxmlformats.org/drawingml/2006/wordprocessingDrawing" xmlns:r="http://schemas.openxmlformats.org/officeDocument/2006/relationships" xmlns:w14="http://schemas.microsoft.com/office/word/2010/wordml">
               <w:rPr>
-                <w:rFonts w:ascii="Arial" w:hAnsi="Arial" w:eastAsia="Arial" w:cs="Arial"/>
+                <w:rFonts w:ascii="Arial" w:hAnsi="Helvetica" w:eastAsia="Helvetica" w:cs="Helvetica"/>
                 <w:sz w:val="18"/>
                 <w:szCs w:val="18"/>
                 <w:color w:val="000000"/>
@@ -2887,7 +2929,7 @@
             </w:pPr>
             <w:r xmlns:w="http://schemas.openxmlformats.org/wordprocessingml/2006/main" xmlns:wp="http://schemas.openxmlformats.org/drawingml/2006/wordprocessingDrawing" xmlns:r="http://schemas.openxmlformats.org/officeDocument/2006/relationships" xmlns:w14="http://schemas.microsoft.com/office/word/2010/wordml">
               <w:rPr>
-                <w:rFonts w:ascii="Arial" w:hAnsi="Arial" w:eastAsia="Arial" w:cs="Arial"/>
+                <w:rFonts w:ascii="Arial" w:hAnsi="Helvetica" w:eastAsia="Helvetica" w:cs="Helvetica"/>
                 <w:sz w:val="18"/>
                 <w:szCs w:val="18"/>
                 <w:color w:val="000000"/>
@@ -2916,7 +2958,7 @@
             </w:pPr>
             <w:r xmlns:w="http://schemas.openxmlformats.org/wordprocessingml/2006/main" xmlns:wp="http://schemas.openxmlformats.org/drawingml/2006/wordprocessingDrawing" xmlns:r="http://schemas.openxmlformats.org/officeDocument/2006/relationships" xmlns:w14="http://schemas.microsoft.com/office/word/2010/wordml">
               <w:rPr>
-                <w:rFonts w:ascii="Arial" w:hAnsi="Arial" w:eastAsia="Arial" w:cs="Arial"/>
+                <w:rFonts w:ascii="Arial" w:hAnsi="Helvetica" w:eastAsia="Helvetica" w:cs="Helvetica"/>
                 <w:sz w:val="18"/>
                 <w:szCs w:val="18"/>
                 <w:color w:val="000000"/>
@@ -2945,7 +2987,7 @@
             </w:pPr>
             <w:r xmlns:w="http://schemas.openxmlformats.org/wordprocessingml/2006/main" xmlns:wp="http://schemas.openxmlformats.org/drawingml/2006/wordprocessingDrawing" xmlns:r="http://schemas.openxmlformats.org/officeDocument/2006/relationships" xmlns:w14="http://schemas.microsoft.com/office/word/2010/wordml">
               <w:rPr>
-                <w:rFonts w:ascii="Arial" w:hAnsi="Arial" w:eastAsia="Arial" w:cs="Arial"/>
+                <w:rFonts w:ascii="Arial" w:hAnsi="Helvetica" w:eastAsia="Helvetica" w:cs="Helvetica"/>
                 <w:sz w:val="18"/>
                 <w:szCs w:val="18"/>
                 <w:color w:val="000000"/>
@@ -2974,7 +3016,7 @@
             </w:pPr>
             <w:r xmlns:w="http://schemas.openxmlformats.org/wordprocessingml/2006/main" xmlns:wp="http://schemas.openxmlformats.org/drawingml/2006/wordprocessingDrawing" xmlns:r="http://schemas.openxmlformats.org/officeDocument/2006/relationships" xmlns:w14="http://schemas.microsoft.com/office/word/2010/wordml">
               <w:rPr>
-                <w:rFonts w:ascii="Arial" w:hAnsi="Arial" w:eastAsia="Arial" w:cs="Arial"/>
+                <w:rFonts w:ascii="Arial" w:hAnsi="Helvetica" w:eastAsia="Helvetica" w:cs="Helvetica"/>
                 <w:sz w:val="18"/>
                 <w:szCs w:val="18"/>
                 <w:color w:val="000000"/>
@@ -3003,7 +3045,7 @@
             </w:pPr>
             <w:r xmlns:w="http://schemas.openxmlformats.org/wordprocessingml/2006/main" xmlns:wp="http://schemas.openxmlformats.org/drawingml/2006/wordprocessingDrawing" xmlns:r="http://schemas.openxmlformats.org/officeDocument/2006/relationships" xmlns:w14="http://schemas.microsoft.com/office/word/2010/wordml">
               <w:rPr>
-                <w:rFonts w:ascii="Arial" w:hAnsi="Arial" w:eastAsia="Arial" w:cs="Arial"/>
+                <w:rFonts w:ascii="Arial" w:hAnsi="Helvetica" w:eastAsia="Helvetica" w:cs="Helvetica"/>
                 <w:sz w:val="18"/>
                 <w:szCs w:val="18"/>
                 <w:color w:val="000000"/>
@@ -3038,7 +3080,7 @@
             </w:pPr>
             <w:r xmlns:w="http://schemas.openxmlformats.org/wordprocessingml/2006/main" xmlns:wp="http://schemas.openxmlformats.org/drawingml/2006/wordprocessingDrawing" xmlns:r="http://schemas.openxmlformats.org/officeDocument/2006/relationships" xmlns:w14="http://schemas.microsoft.com/office/word/2010/wordml">
               <w:rPr>
-                <w:rFonts w:ascii="Arial" w:hAnsi="Arial" w:eastAsia="Arial" w:cs="Arial"/>
+                <w:rFonts w:ascii="Arial" w:hAnsi="Helvetica" w:eastAsia="Helvetica" w:cs="Helvetica"/>
                 <w:sz w:val="18"/>
                 <w:szCs w:val="18"/>
                 <w:color w:val="000000"/>
@@ -3067,7 +3109,7 @@
             </w:pPr>
             <w:r xmlns:w="http://schemas.openxmlformats.org/wordprocessingml/2006/main" xmlns:wp="http://schemas.openxmlformats.org/drawingml/2006/wordprocessingDrawing" xmlns:r="http://schemas.openxmlformats.org/officeDocument/2006/relationships" xmlns:w14="http://schemas.microsoft.com/office/word/2010/wordml">
               <w:rPr>
-                <w:rFonts w:ascii="Arial" w:hAnsi="Arial" w:eastAsia="Arial" w:cs="Arial"/>
+                <w:rFonts w:ascii="Arial" w:hAnsi="Helvetica" w:eastAsia="Helvetica" w:cs="Helvetica"/>
                 <w:sz w:val="18"/>
                 <w:szCs w:val="18"/>
                 <w:color w:val="000000"/>
@@ -3096,7 +3138,7 @@
             </w:pPr>
             <w:r xmlns:w="http://schemas.openxmlformats.org/wordprocessingml/2006/main" xmlns:wp="http://schemas.openxmlformats.org/drawingml/2006/wordprocessingDrawing" xmlns:r="http://schemas.openxmlformats.org/officeDocument/2006/relationships" xmlns:w14="http://schemas.microsoft.com/office/word/2010/wordml">
               <w:rPr>
-                <w:rFonts w:ascii="Arial" w:hAnsi="Arial" w:eastAsia="Arial" w:cs="Arial"/>
+                <w:rFonts w:ascii="Arial" w:hAnsi="Helvetica" w:eastAsia="Helvetica" w:cs="Helvetica"/>
                 <w:sz w:val="18"/>
                 <w:szCs w:val="18"/>
                 <w:color w:val="000000"/>
@@ -3125,7 +3167,7 @@
             </w:pPr>
             <w:r xmlns:w="http://schemas.openxmlformats.org/wordprocessingml/2006/main" xmlns:wp="http://schemas.openxmlformats.org/drawingml/2006/wordprocessingDrawing" xmlns:r="http://schemas.openxmlformats.org/officeDocument/2006/relationships" xmlns:w14="http://schemas.microsoft.com/office/word/2010/wordml">
               <w:rPr>
-                <w:rFonts w:ascii="Arial" w:hAnsi="Arial" w:eastAsia="Arial" w:cs="Arial"/>
+                <w:rFonts w:ascii="Arial" w:hAnsi="Helvetica" w:eastAsia="Helvetica" w:cs="Helvetica"/>
                 <w:sz w:val="18"/>
                 <w:szCs w:val="18"/>
                 <w:color w:val="000000"/>
@@ -3154,7 +3196,7 @@
             </w:pPr>
             <w:r xmlns:w="http://schemas.openxmlformats.org/wordprocessingml/2006/main" xmlns:wp="http://schemas.openxmlformats.org/drawingml/2006/wordprocessingDrawing" xmlns:r="http://schemas.openxmlformats.org/officeDocument/2006/relationships" xmlns:w14="http://schemas.microsoft.com/office/word/2010/wordml">
               <w:rPr>
-                <w:rFonts w:ascii="Arial" w:hAnsi="Arial" w:eastAsia="Arial" w:cs="Arial"/>
+                <w:rFonts w:ascii="Arial" w:hAnsi="Helvetica" w:eastAsia="Helvetica" w:cs="Helvetica"/>
                 <w:sz w:val="18"/>
                 <w:szCs w:val="18"/>
                 <w:color w:val="000000"/>
@@ -3183,7 +3225,7 @@
             </w:pPr>
             <w:r xmlns:w="http://schemas.openxmlformats.org/wordprocessingml/2006/main" xmlns:wp="http://schemas.openxmlformats.org/drawingml/2006/wordprocessingDrawing" xmlns:r="http://schemas.openxmlformats.org/officeDocument/2006/relationships" xmlns:w14="http://schemas.microsoft.com/office/word/2010/wordml">
               <w:rPr>
-                <w:rFonts w:ascii="Arial" w:hAnsi="Arial" w:eastAsia="Arial" w:cs="Arial"/>
+                <w:rFonts w:ascii="Arial" w:hAnsi="Helvetica" w:eastAsia="Helvetica" w:cs="Helvetica"/>
                 <w:sz w:val="18"/>
                 <w:szCs w:val="18"/>
                 <w:color w:val="000000"/>
@@ -3218,7 +3260,7 @@
             </w:pPr>
             <w:r xmlns:w="http://schemas.openxmlformats.org/wordprocessingml/2006/main" xmlns:wp="http://schemas.openxmlformats.org/drawingml/2006/wordprocessingDrawing" xmlns:r="http://schemas.openxmlformats.org/officeDocument/2006/relationships" xmlns:w14="http://schemas.microsoft.com/office/word/2010/wordml">
               <w:rPr>
-                <w:rFonts w:ascii="Arial" w:hAnsi="Arial" w:eastAsia="Arial" w:cs="Arial"/>
+                <w:rFonts w:ascii="Arial" w:hAnsi="Helvetica" w:eastAsia="Helvetica" w:cs="Helvetica"/>
                 <w:sz w:val="18"/>
                 <w:szCs w:val="18"/>
                 <w:color w:val="000000"/>
@@ -3247,7 +3289,7 @@
             </w:pPr>
             <w:r xmlns:w="http://schemas.openxmlformats.org/wordprocessingml/2006/main" xmlns:wp="http://schemas.openxmlformats.org/drawingml/2006/wordprocessingDrawing" xmlns:r="http://schemas.openxmlformats.org/officeDocument/2006/relationships" xmlns:w14="http://schemas.microsoft.com/office/word/2010/wordml">
               <w:rPr>
-                <w:rFonts w:ascii="Arial" w:hAnsi="Arial" w:eastAsia="Arial" w:cs="Arial"/>
+                <w:rFonts w:ascii="Arial" w:hAnsi="Helvetica" w:eastAsia="Helvetica" w:cs="Helvetica"/>
                 <w:sz w:val="18"/>
                 <w:szCs w:val="18"/>
                 <w:color w:val="000000"/>
@@ -3276,7 +3318,7 @@
             </w:pPr>
             <w:r xmlns:w="http://schemas.openxmlformats.org/wordprocessingml/2006/main" xmlns:wp="http://schemas.openxmlformats.org/drawingml/2006/wordprocessingDrawing" xmlns:r="http://schemas.openxmlformats.org/officeDocument/2006/relationships" xmlns:w14="http://schemas.microsoft.com/office/word/2010/wordml">
               <w:rPr>
-                <w:rFonts w:ascii="Arial" w:hAnsi="Arial" w:eastAsia="Arial" w:cs="Arial"/>
+                <w:rFonts w:ascii="Arial" w:hAnsi="Helvetica" w:eastAsia="Helvetica" w:cs="Helvetica"/>
                 <w:sz w:val="18"/>
                 <w:szCs w:val="18"/>
                 <w:color w:val="000000"/>
@@ -3305,7 +3347,7 @@
             </w:pPr>
             <w:r xmlns:w="http://schemas.openxmlformats.org/wordprocessingml/2006/main" xmlns:wp="http://schemas.openxmlformats.org/drawingml/2006/wordprocessingDrawing" xmlns:r="http://schemas.openxmlformats.org/officeDocument/2006/relationships" xmlns:w14="http://schemas.microsoft.com/office/word/2010/wordml">
               <w:rPr>
-                <w:rFonts w:ascii="Arial" w:hAnsi="Arial" w:eastAsia="Arial" w:cs="Arial"/>
+                <w:rFonts w:ascii="Arial" w:hAnsi="Helvetica" w:eastAsia="Helvetica" w:cs="Helvetica"/>
                 <w:sz w:val="18"/>
                 <w:szCs w:val="18"/>
                 <w:color w:val="000000"/>
@@ -3334,7 +3376,7 @@
             </w:pPr>
             <w:r xmlns:w="http://schemas.openxmlformats.org/wordprocessingml/2006/main" xmlns:wp="http://schemas.openxmlformats.org/drawingml/2006/wordprocessingDrawing" xmlns:r="http://schemas.openxmlformats.org/officeDocument/2006/relationships" xmlns:w14="http://schemas.microsoft.com/office/word/2010/wordml">
               <w:rPr>
-                <w:rFonts w:ascii="Arial" w:hAnsi="Arial" w:eastAsia="Arial" w:cs="Arial"/>
+                <w:rFonts w:ascii="Arial" w:hAnsi="Helvetica" w:eastAsia="Helvetica" w:cs="Helvetica"/>
                 <w:sz w:val="18"/>
                 <w:szCs w:val="18"/>
                 <w:color w:val="000000"/>
@@ -3363,7 +3405,7 @@
             </w:pPr>
             <w:r xmlns:w="http://schemas.openxmlformats.org/wordprocessingml/2006/main" xmlns:wp="http://schemas.openxmlformats.org/drawingml/2006/wordprocessingDrawing" xmlns:r="http://schemas.openxmlformats.org/officeDocument/2006/relationships" xmlns:w14="http://schemas.microsoft.com/office/word/2010/wordml">
               <w:rPr>
-                <w:rFonts w:ascii="Arial" w:hAnsi="Arial" w:eastAsia="Arial" w:cs="Arial"/>
+                <w:rFonts w:ascii="Arial" w:hAnsi="Helvetica" w:eastAsia="Helvetica" w:cs="Helvetica"/>
                 <w:sz w:val="18"/>
                 <w:szCs w:val="18"/>
                 <w:color w:val="000000"/>
@@ -3398,7 +3440,7 @@
             </w:pPr>
             <w:r xmlns:w="http://schemas.openxmlformats.org/wordprocessingml/2006/main" xmlns:wp="http://schemas.openxmlformats.org/drawingml/2006/wordprocessingDrawing" xmlns:r="http://schemas.openxmlformats.org/officeDocument/2006/relationships" xmlns:w14="http://schemas.microsoft.com/office/word/2010/wordml">
               <w:rPr>
-                <w:rFonts w:ascii="Arial" w:hAnsi="Arial" w:eastAsia="Arial" w:cs="Arial"/>
+                <w:rFonts w:ascii="Arial" w:hAnsi="Helvetica" w:eastAsia="Helvetica" w:cs="Helvetica"/>
                 <w:sz w:val="18"/>
                 <w:szCs w:val="18"/>
                 <w:color w:val="000000"/>
@@ -3427,7 +3469,7 @@
             </w:pPr>
             <w:r xmlns:w="http://schemas.openxmlformats.org/wordprocessingml/2006/main" xmlns:wp="http://schemas.openxmlformats.org/drawingml/2006/wordprocessingDrawing" xmlns:r="http://schemas.openxmlformats.org/officeDocument/2006/relationships" xmlns:w14="http://schemas.microsoft.com/office/word/2010/wordml">
               <w:rPr>
-                <w:rFonts w:ascii="Arial" w:hAnsi="Arial" w:eastAsia="Arial" w:cs="Arial"/>
+                <w:rFonts w:ascii="Arial" w:hAnsi="Helvetica" w:eastAsia="Helvetica" w:cs="Helvetica"/>
                 <w:sz w:val="18"/>
                 <w:szCs w:val="18"/>
                 <w:color w:val="000000"/>
@@ -3456,7 +3498,7 @@
             </w:pPr>
             <w:r xmlns:w="http://schemas.openxmlformats.org/wordprocessingml/2006/main" xmlns:wp="http://schemas.openxmlformats.org/drawingml/2006/wordprocessingDrawing" xmlns:r="http://schemas.openxmlformats.org/officeDocument/2006/relationships" xmlns:w14="http://schemas.microsoft.com/office/word/2010/wordml">
               <w:rPr>
-                <w:rFonts w:ascii="Arial" w:hAnsi="Arial" w:eastAsia="Arial" w:cs="Arial"/>
+                <w:rFonts w:ascii="Arial" w:hAnsi="Helvetica" w:eastAsia="Helvetica" w:cs="Helvetica"/>
                 <w:sz w:val="18"/>
                 <w:szCs w:val="18"/>
                 <w:color w:val="000000"/>
@@ -3485,7 +3527,7 @@
             </w:pPr>
             <w:r xmlns:w="http://schemas.openxmlformats.org/wordprocessingml/2006/main" xmlns:wp="http://schemas.openxmlformats.org/drawingml/2006/wordprocessingDrawing" xmlns:r="http://schemas.openxmlformats.org/officeDocument/2006/relationships" xmlns:w14="http://schemas.microsoft.com/office/word/2010/wordml">
               <w:rPr>
-                <w:rFonts w:ascii="Arial" w:hAnsi="Arial" w:eastAsia="Arial" w:cs="Arial"/>
+                <w:rFonts w:ascii="Arial" w:hAnsi="Helvetica" w:eastAsia="Helvetica" w:cs="Helvetica"/>
                 <w:sz w:val="18"/>
                 <w:szCs w:val="18"/>
                 <w:color w:val="000000"/>
@@ -3514,7 +3556,7 @@
             </w:pPr>
             <w:r xmlns:w="http://schemas.openxmlformats.org/wordprocessingml/2006/main" xmlns:wp="http://schemas.openxmlformats.org/drawingml/2006/wordprocessingDrawing" xmlns:r="http://schemas.openxmlformats.org/officeDocument/2006/relationships" xmlns:w14="http://schemas.microsoft.com/office/word/2010/wordml">
               <w:rPr>
-                <w:rFonts w:ascii="Arial" w:hAnsi="Arial" w:eastAsia="Arial" w:cs="Arial"/>
+                <w:rFonts w:ascii="Arial" w:hAnsi="Helvetica" w:eastAsia="Helvetica" w:cs="Helvetica"/>
                 <w:sz w:val="18"/>
                 <w:szCs w:val="18"/>
                 <w:color w:val="000000"/>
@@ -3543,7 +3585,7 @@
             </w:pPr>
             <w:r xmlns:w="http://schemas.openxmlformats.org/wordprocessingml/2006/main" xmlns:wp="http://schemas.openxmlformats.org/drawingml/2006/wordprocessingDrawing" xmlns:r="http://schemas.openxmlformats.org/officeDocument/2006/relationships" xmlns:w14="http://schemas.microsoft.com/office/word/2010/wordml">
               <w:rPr>
-                <w:rFonts w:ascii="Arial" w:hAnsi="Arial" w:eastAsia="Arial" w:cs="Arial"/>
+                <w:rFonts w:ascii="Arial" w:hAnsi="Helvetica" w:eastAsia="Helvetica" w:cs="Helvetica"/>
                 <w:sz w:val="18"/>
                 <w:szCs w:val="18"/>
                 <w:color w:val="000000"/>
@@ -3578,7 +3620,7 @@
             </w:pPr>
             <w:r xmlns:w="http://schemas.openxmlformats.org/wordprocessingml/2006/main" xmlns:wp="http://schemas.openxmlformats.org/drawingml/2006/wordprocessingDrawing" xmlns:r="http://schemas.openxmlformats.org/officeDocument/2006/relationships" xmlns:w14="http://schemas.microsoft.com/office/word/2010/wordml">
               <w:rPr>
-                <w:rFonts w:ascii="Arial" w:hAnsi="Arial" w:eastAsia="Arial" w:cs="Arial"/>
+                <w:rFonts w:ascii="Arial" w:hAnsi="Helvetica" w:eastAsia="Helvetica" w:cs="Helvetica"/>
                 <w:sz w:val="18"/>
                 <w:szCs w:val="18"/>
                 <w:color w:val="000000"/>
@@ -3607,7 +3649,7 @@
             </w:pPr>
             <w:r xmlns:w="http://schemas.openxmlformats.org/wordprocessingml/2006/main" xmlns:wp="http://schemas.openxmlformats.org/drawingml/2006/wordprocessingDrawing" xmlns:r="http://schemas.openxmlformats.org/officeDocument/2006/relationships" xmlns:w14="http://schemas.microsoft.com/office/word/2010/wordml">
               <w:rPr>
-                <w:rFonts w:ascii="Arial" w:hAnsi="Arial" w:eastAsia="Arial" w:cs="Arial"/>
+                <w:rFonts w:ascii="Arial" w:hAnsi="Helvetica" w:eastAsia="Helvetica" w:cs="Helvetica"/>
                 <w:sz w:val="18"/>
                 <w:szCs w:val="18"/>
                 <w:color w:val="000000"/>
@@ -3636,7 +3678,7 @@
             </w:pPr>
             <w:r xmlns:w="http://schemas.openxmlformats.org/wordprocessingml/2006/main" xmlns:wp="http://schemas.openxmlformats.org/drawingml/2006/wordprocessingDrawing" xmlns:r="http://schemas.openxmlformats.org/officeDocument/2006/relationships" xmlns:w14="http://schemas.microsoft.com/office/word/2010/wordml">
               <w:rPr>
-                <w:rFonts w:ascii="Arial" w:hAnsi="Arial" w:eastAsia="Arial" w:cs="Arial"/>
+                <w:rFonts w:ascii="Arial" w:hAnsi="Helvetica" w:eastAsia="Helvetica" w:cs="Helvetica"/>
                 <w:sz w:val="18"/>
                 <w:szCs w:val="18"/>
                 <w:color w:val="000000"/>
@@ -3665,7 +3707,7 @@
             </w:pPr>
             <w:r xmlns:w="http://schemas.openxmlformats.org/wordprocessingml/2006/main" xmlns:wp="http://schemas.openxmlformats.org/drawingml/2006/wordprocessingDrawing" xmlns:r="http://schemas.openxmlformats.org/officeDocument/2006/relationships" xmlns:w14="http://schemas.microsoft.com/office/word/2010/wordml">
               <w:rPr>
-                <w:rFonts w:ascii="Arial" w:hAnsi="Arial" w:eastAsia="Arial" w:cs="Arial"/>
+                <w:rFonts w:ascii="Arial" w:hAnsi="Helvetica" w:eastAsia="Helvetica" w:cs="Helvetica"/>
                 <w:sz w:val="18"/>
                 <w:szCs w:val="18"/>
                 <w:color w:val="000000"/>
@@ -3694,7 +3736,7 @@
             </w:pPr>
             <w:r xmlns:w="http://schemas.openxmlformats.org/wordprocessingml/2006/main" xmlns:wp="http://schemas.openxmlformats.org/drawingml/2006/wordprocessingDrawing" xmlns:r="http://schemas.openxmlformats.org/officeDocument/2006/relationships" xmlns:w14="http://schemas.microsoft.com/office/word/2010/wordml">
               <w:rPr>
-                <w:rFonts w:ascii="Arial" w:hAnsi="Arial" w:eastAsia="Arial" w:cs="Arial"/>
+                <w:rFonts w:ascii="Arial" w:hAnsi="Helvetica" w:eastAsia="Helvetica" w:cs="Helvetica"/>
                 <w:sz w:val="18"/>
                 <w:szCs w:val="18"/>
                 <w:color w:val="000000"/>
@@ -3723,7 +3765,7 @@
             </w:pPr>
             <w:r xmlns:w="http://schemas.openxmlformats.org/wordprocessingml/2006/main" xmlns:wp="http://schemas.openxmlformats.org/drawingml/2006/wordprocessingDrawing" xmlns:r="http://schemas.openxmlformats.org/officeDocument/2006/relationships" xmlns:w14="http://schemas.microsoft.com/office/word/2010/wordml">
               <w:rPr>
-                <w:rFonts w:ascii="Arial" w:hAnsi="Arial" w:eastAsia="Arial" w:cs="Arial"/>
+                <w:rFonts w:ascii="Arial" w:hAnsi="Helvetica" w:eastAsia="Helvetica" w:cs="Helvetica"/>
                 <w:sz w:val="18"/>
                 <w:szCs w:val="18"/>
                 <w:color w:val="000000"/>
@@ -3758,7 +3800,7 @@
             </w:pPr>
             <w:r xmlns:w="http://schemas.openxmlformats.org/wordprocessingml/2006/main" xmlns:wp="http://schemas.openxmlformats.org/drawingml/2006/wordprocessingDrawing" xmlns:r="http://schemas.openxmlformats.org/officeDocument/2006/relationships" xmlns:w14="http://schemas.microsoft.com/office/word/2010/wordml">
               <w:rPr>
-                <w:rFonts w:ascii="Arial" w:hAnsi="Arial" w:eastAsia="Arial" w:cs="Arial"/>
+                <w:rFonts w:ascii="Arial" w:hAnsi="Helvetica" w:eastAsia="Helvetica" w:cs="Helvetica"/>
                 <w:sz w:val="18"/>
                 <w:szCs w:val="18"/>
                 <w:color w:val="000000"/>
@@ -3787,36 +3829,36 @@
             </w:pPr>
             <w:r xmlns:w="http://schemas.openxmlformats.org/wordprocessingml/2006/main" xmlns:wp="http://schemas.openxmlformats.org/drawingml/2006/wordprocessingDrawing" xmlns:r="http://schemas.openxmlformats.org/officeDocument/2006/relationships" xmlns:w14="http://schemas.microsoft.com/office/word/2010/wordml">
               <w:rPr>
-                <w:rFonts w:ascii="Arial" w:hAnsi="Arial" w:eastAsia="Arial" w:cs="Arial"/>
-                <w:sz w:val="18"/>
-                <w:szCs w:val="18"/>
-                <w:color w:val="000000"/>
-              </w:rPr>
-              <w:t xml:space="preserve">Puâ€˜u Makaâ€˜ala Natural Area Reserve</w:t>
-            </w:r>
-          </w:p>
-        </w:tc>
-        <w:tc>
-          <w:tcPr>
-            <w:tcBorders/>
-            <w:shd w:val="clear" w:color="auto" w:fill="FFFFFF"/>
-            <w:tcMar>
-              <w:top w:w="0" w:type="dxa"/>
-              <w:bottom w:w="0" w:type="dxa"/>
-              <w:left w:w="0" w:type="dxa"/>
-              <w:right w:w="0" w:type="dxa"/>
-            </w:tcMar>
-            <w:vAlign w:val="center"/>
-          </w:tcPr>
-          <w:p>
-            <w:pPr>
-              <w:jc w:val="left"/>
-              <w:spacing w:after="100" w:before="100" w:line="240"/>
-              <w:ind w:firstLine="0" w:left="100" w:right="100"/>
-            </w:pPr>
-            <w:r xmlns:w="http://schemas.openxmlformats.org/wordprocessingml/2006/main" xmlns:wp="http://schemas.openxmlformats.org/drawingml/2006/wordprocessingDrawing" xmlns:r="http://schemas.openxmlformats.org/officeDocument/2006/relationships" xmlns:w14="http://schemas.microsoft.com/office/word/2010/wordml">
-              <w:rPr>
-                <w:rFonts w:ascii="Arial" w:hAnsi="Arial" w:eastAsia="Arial" w:cs="Arial"/>
+                <w:rFonts w:ascii="Arial" w:hAnsi="Helvetica" w:eastAsia="Helvetica" w:cs="Helvetica"/>
+                <w:sz w:val="18"/>
+                <w:szCs w:val="18"/>
+                <w:color w:val="000000"/>
+              </w:rPr>
+              <w:t xml:space="preserve">Pu‘u Maka‘ala Natural Area Reserve</w:t>
+            </w:r>
+          </w:p>
+        </w:tc>
+        <w:tc>
+          <w:tcPr>
+            <w:tcBorders/>
+            <w:shd w:val="clear" w:color="auto" w:fill="FFFFFF"/>
+            <w:tcMar>
+              <w:top w:w="0" w:type="dxa"/>
+              <w:bottom w:w="0" w:type="dxa"/>
+              <w:left w:w="0" w:type="dxa"/>
+              <w:right w:w="0" w:type="dxa"/>
+            </w:tcMar>
+            <w:vAlign w:val="center"/>
+          </w:tcPr>
+          <w:p>
+            <w:pPr>
+              <w:jc w:val="left"/>
+              <w:spacing w:after="100" w:before="100" w:line="240"/>
+              <w:ind w:firstLine="0" w:left="100" w:right="100"/>
+            </w:pPr>
+            <w:r xmlns:w="http://schemas.openxmlformats.org/wordprocessingml/2006/main" xmlns:wp="http://schemas.openxmlformats.org/drawingml/2006/wordprocessingDrawing" xmlns:r="http://schemas.openxmlformats.org/officeDocument/2006/relationships" xmlns:w14="http://schemas.microsoft.com/office/word/2010/wordml">
+              <w:rPr>
+                <w:rFonts w:ascii="Arial" w:hAnsi="Helvetica" w:eastAsia="Helvetica" w:cs="Helvetica"/>
                 <w:sz w:val="18"/>
                 <w:szCs w:val="18"/>
                 <w:color w:val="000000"/>
@@ -3845,7 +3887,7 @@
             </w:pPr>
             <w:r xmlns:w="http://schemas.openxmlformats.org/wordprocessingml/2006/main" xmlns:wp="http://schemas.openxmlformats.org/drawingml/2006/wordprocessingDrawing" xmlns:r="http://schemas.openxmlformats.org/officeDocument/2006/relationships" xmlns:w14="http://schemas.microsoft.com/office/word/2010/wordml">
               <w:rPr>
-                <w:rFonts w:ascii="Arial" w:hAnsi="Arial" w:eastAsia="Arial" w:cs="Arial"/>
+                <w:rFonts w:ascii="Arial" w:hAnsi="Helvetica" w:eastAsia="Helvetica" w:cs="Helvetica"/>
                 <w:sz w:val="18"/>
                 <w:szCs w:val="18"/>
                 <w:color w:val="000000"/>
@@ -3874,7 +3916,7 @@
             </w:pPr>
             <w:r xmlns:w="http://schemas.openxmlformats.org/wordprocessingml/2006/main" xmlns:wp="http://schemas.openxmlformats.org/drawingml/2006/wordprocessingDrawing" xmlns:r="http://schemas.openxmlformats.org/officeDocument/2006/relationships" xmlns:w14="http://schemas.microsoft.com/office/word/2010/wordml">
               <w:rPr>
-                <w:rFonts w:ascii="Arial" w:hAnsi="Arial" w:eastAsia="Arial" w:cs="Arial"/>
+                <w:rFonts w:ascii="Arial" w:hAnsi="Helvetica" w:eastAsia="Helvetica" w:cs="Helvetica"/>
                 <w:sz w:val="18"/>
                 <w:szCs w:val="18"/>
                 <w:color w:val="000000"/>
@@ -3903,7 +3945,7 @@
             </w:pPr>
             <w:r xmlns:w="http://schemas.openxmlformats.org/wordprocessingml/2006/main" xmlns:wp="http://schemas.openxmlformats.org/drawingml/2006/wordprocessingDrawing" xmlns:r="http://schemas.openxmlformats.org/officeDocument/2006/relationships" xmlns:w14="http://schemas.microsoft.com/office/word/2010/wordml">
               <w:rPr>
-                <w:rFonts w:ascii="Arial" w:hAnsi="Arial" w:eastAsia="Arial" w:cs="Arial"/>
+                <w:rFonts w:ascii="Arial" w:hAnsi="Helvetica" w:eastAsia="Helvetica" w:cs="Helvetica"/>
                 <w:sz w:val="18"/>
                 <w:szCs w:val="18"/>
                 <w:color w:val="000000"/>
@@ -3938,7 +3980,7 @@
             </w:pPr>
             <w:r xmlns:w="http://schemas.openxmlformats.org/wordprocessingml/2006/main" xmlns:wp="http://schemas.openxmlformats.org/drawingml/2006/wordprocessingDrawing" xmlns:r="http://schemas.openxmlformats.org/officeDocument/2006/relationships" xmlns:w14="http://schemas.microsoft.com/office/word/2010/wordml">
               <w:rPr>
-                <w:rFonts w:ascii="Arial" w:hAnsi="Arial" w:eastAsia="Arial" w:cs="Arial"/>
+                <w:rFonts w:ascii="Arial" w:hAnsi="Helvetica" w:eastAsia="Helvetica" w:cs="Helvetica"/>
                 <w:sz w:val="18"/>
                 <w:szCs w:val="18"/>
                 <w:color w:val="000000"/>
@@ -3967,7 +4009,7 @@
             </w:pPr>
             <w:r xmlns:w="http://schemas.openxmlformats.org/wordprocessingml/2006/main" xmlns:wp="http://schemas.openxmlformats.org/drawingml/2006/wordprocessingDrawing" xmlns:r="http://schemas.openxmlformats.org/officeDocument/2006/relationships" xmlns:w14="http://schemas.microsoft.com/office/word/2010/wordml">
               <w:rPr>
-                <w:rFonts w:ascii="Arial" w:hAnsi="Arial" w:eastAsia="Arial" w:cs="Arial"/>
+                <w:rFonts w:ascii="Arial" w:hAnsi="Helvetica" w:eastAsia="Helvetica" w:cs="Helvetica"/>
                 <w:sz w:val="18"/>
                 <w:szCs w:val="18"/>
                 <w:color w:val="000000"/>
@@ -3996,7 +4038,7 @@
             </w:pPr>
             <w:r xmlns:w="http://schemas.openxmlformats.org/wordprocessingml/2006/main" xmlns:wp="http://schemas.openxmlformats.org/drawingml/2006/wordprocessingDrawing" xmlns:r="http://schemas.openxmlformats.org/officeDocument/2006/relationships" xmlns:w14="http://schemas.microsoft.com/office/word/2010/wordml">
               <w:rPr>
-                <w:rFonts w:ascii="Arial" w:hAnsi="Arial" w:eastAsia="Arial" w:cs="Arial"/>
+                <w:rFonts w:ascii="Arial" w:hAnsi="Helvetica" w:eastAsia="Helvetica" w:cs="Helvetica"/>
                 <w:sz w:val="18"/>
                 <w:szCs w:val="18"/>
                 <w:color w:val="000000"/>
@@ -4025,7 +4067,7 @@
             </w:pPr>
             <w:r xmlns:w="http://schemas.openxmlformats.org/wordprocessingml/2006/main" xmlns:wp="http://schemas.openxmlformats.org/drawingml/2006/wordprocessingDrawing" xmlns:r="http://schemas.openxmlformats.org/officeDocument/2006/relationships" xmlns:w14="http://schemas.microsoft.com/office/word/2010/wordml">
               <w:rPr>
-                <w:rFonts w:ascii="Arial" w:hAnsi="Arial" w:eastAsia="Arial" w:cs="Arial"/>
+                <w:rFonts w:ascii="Arial" w:hAnsi="Helvetica" w:eastAsia="Helvetica" w:cs="Helvetica"/>
                 <w:sz w:val="18"/>
                 <w:szCs w:val="18"/>
                 <w:color w:val="000000"/>
@@ -4054,7 +4096,7 @@
             </w:pPr>
             <w:r xmlns:w="http://schemas.openxmlformats.org/wordprocessingml/2006/main" xmlns:wp="http://schemas.openxmlformats.org/drawingml/2006/wordprocessingDrawing" xmlns:r="http://schemas.openxmlformats.org/officeDocument/2006/relationships" xmlns:w14="http://schemas.microsoft.com/office/word/2010/wordml">
               <w:rPr>
-                <w:rFonts w:ascii="Arial" w:hAnsi="Arial" w:eastAsia="Arial" w:cs="Arial"/>
+                <w:rFonts w:ascii="Arial" w:hAnsi="Helvetica" w:eastAsia="Helvetica" w:cs="Helvetica"/>
                 <w:sz w:val="18"/>
                 <w:szCs w:val="18"/>
                 <w:color w:val="000000"/>
@@ -4083,7 +4125,7 @@
             </w:pPr>
             <w:r xmlns:w="http://schemas.openxmlformats.org/wordprocessingml/2006/main" xmlns:wp="http://schemas.openxmlformats.org/drawingml/2006/wordprocessingDrawing" xmlns:r="http://schemas.openxmlformats.org/officeDocument/2006/relationships" xmlns:w14="http://schemas.microsoft.com/office/word/2010/wordml">
               <w:rPr>
-                <w:rFonts w:ascii="Arial" w:hAnsi="Arial" w:eastAsia="Arial" w:cs="Arial"/>
+                <w:rFonts w:ascii="Arial" w:hAnsi="Helvetica" w:eastAsia="Helvetica" w:cs="Helvetica"/>
                 <w:sz w:val="18"/>
                 <w:szCs w:val="18"/>
                 <w:color w:val="000000"/>
@@ -4118,7 +4160,7 @@
             </w:pPr>
             <w:r xmlns:w="http://schemas.openxmlformats.org/wordprocessingml/2006/main" xmlns:wp="http://schemas.openxmlformats.org/drawingml/2006/wordprocessingDrawing" xmlns:r="http://schemas.openxmlformats.org/officeDocument/2006/relationships" xmlns:w14="http://schemas.microsoft.com/office/word/2010/wordml">
               <w:rPr>
-                <w:rFonts w:ascii="Arial" w:hAnsi="Arial" w:eastAsia="Arial" w:cs="Arial"/>
+                <w:rFonts w:ascii="Arial" w:hAnsi="Helvetica" w:eastAsia="Helvetica" w:cs="Helvetica"/>
                 <w:sz w:val="18"/>
                 <w:szCs w:val="18"/>
                 <w:color w:val="000000"/>
@@ -4147,7 +4189,7 @@
             </w:pPr>
             <w:r xmlns:w="http://schemas.openxmlformats.org/wordprocessingml/2006/main" xmlns:wp="http://schemas.openxmlformats.org/drawingml/2006/wordprocessingDrawing" xmlns:r="http://schemas.openxmlformats.org/officeDocument/2006/relationships" xmlns:w14="http://schemas.microsoft.com/office/word/2010/wordml">
               <w:rPr>
-                <w:rFonts w:ascii="Arial" w:hAnsi="Arial" w:eastAsia="Arial" w:cs="Arial"/>
+                <w:rFonts w:ascii="Arial" w:hAnsi="Helvetica" w:eastAsia="Helvetica" w:cs="Helvetica"/>
                 <w:sz w:val="18"/>
                 <w:szCs w:val="18"/>
                 <w:color w:val="000000"/>
@@ -4176,7 +4218,7 @@
             </w:pPr>
             <w:r xmlns:w="http://schemas.openxmlformats.org/wordprocessingml/2006/main" xmlns:wp="http://schemas.openxmlformats.org/drawingml/2006/wordprocessingDrawing" xmlns:r="http://schemas.openxmlformats.org/officeDocument/2006/relationships" xmlns:w14="http://schemas.microsoft.com/office/word/2010/wordml">
               <w:rPr>
-                <w:rFonts w:ascii="Arial" w:hAnsi="Arial" w:eastAsia="Arial" w:cs="Arial"/>
+                <w:rFonts w:ascii="Arial" w:hAnsi="Helvetica" w:eastAsia="Helvetica" w:cs="Helvetica"/>
                 <w:sz w:val="18"/>
                 <w:szCs w:val="18"/>
                 <w:color w:val="000000"/>
@@ -4205,7 +4247,7 @@
             </w:pPr>
             <w:r xmlns:w="http://schemas.openxmlformats.org/wordprocessingml/2006/main" xmlns:wp="http://schemas.openxmlformats.org/drawingml/2006/wordprocessingDrawing" xmlns:r="http://schemas.openxmlformats.org/officeDocument/2006/relationships" xmlns:w14="http://schemas.microsoft.com/office/word/2010/wordml">
               <w:rPr>
-                <w:rFonts w:ascii="Arial" w:hAnsi="Arial" w:eastAsia="Arial" w:cs="Arial"/>
+                <w:rFonts w:ascii="Arial" w:hAnsi="Helvetica" w:eastAsia="Helvetica" w:cs="Helvetica"/>
                 <w:sz w:val="18"/>
                 <w:szCs w:val="18"/>
                 <w:color w:val="000000"/>
@@ -4234,7 +4276,7 @@
             </w:pPr>
             <w:r xmlns:w="http://schemas.openxmlformats.org/wordprocessingml/2006/main" xmlns:wp="http://schemas.openxmlformats.org/drawingml/2006/wordprocessingDrawing" xmlns:r="http://schemas.openxmlformats.org/officeDocument/2006/relationships" xmlns:w14="http://schemas.microsoft.com/office/word/2010/wordml">
               <w:rPr>
-                <w:rFonts w:ascii="Arial" w:hAnsi="Arial" w:eastAsia="Arial" w:cs="Arial"/>
+                <w:rFonts w:ascii="Arial" w:hAnsi="Helvetica" w:eastAsia="Helvetica" w:cs="Helvetica"/>
                 <w:sz w:val="18"/>
                 <w:szCs w:val="18"/>
                 <w:color w:val="000000"/>
@@ -4263,7 +4305,7 @@
             </w:pPr>
             <w:r xmlns:w="http://schemas.openxmlformats.org/wordprocessingml/2006/main" xmlns:wp="http://schemas.openxmlformats.org/drawingml/2006/wordprocessingDrawing" xmlns:r="http://schemas.openxmlformats.org/officeDocument/2006/relationships" xmlns:w14="http://schemas.microsoft.com/office/word/2010/wordml">
               <w:rPr>
-                <w:rFonts w:ascii="Arial" w:hAnsi="Arial" w:eastAsia="Arial" w:cs="Arial"/>
+                <w:rFonts w:ascii="Arial" w:hAnsi="Helvetica" w:eastAsia="Helvetica" w:cs="Helvetica"/>
                 <w:sz w:val="18"/>
                 <w:szCs w:val="18"/>
                 <w:color w:val="000000"/>
@@ -4298,7 +4340,7 @@
             </w:pPr>
             <w:r xmlns:w="http://schemas.openxmlformats.org/wordprocessingml/2006/main" xmlns:wp="http://schemas.openxmlformats.org/drawingml/2006/wordprocessingDrawing" xmlns:r="http://schemas.openxmlformats.org/officeDocument/2006/relationships" xmlns:w14="http://schemas.microsoft.com/office/word/2010/wordml">
               <w:rPr>
-                <w:rFonts w:ascii="Arial" w:hAnsi="Arial" w:eastAsia="Arial" w:cs="Arial"/>
+                <w:rFonts w:ascii="Arial" w:hAnsi="Helvetica" w:eastAsia="Helvetica" w:cs="Helvetica"/>
                 <w:sz w:val="18"/>
                 <w:szCs w:val="18"/>
                 <w:color w:val="000000"/>
@@ -4327,7 +4369,7 @@
             </w:pPr>
             <w:r xmlns:w="http://schemas.openxmlformats.org/wordprocessingml/2006/main" xmlns:wp="http://schemas.openxmlformats.org/drawingml/2006/wordprocessingDrawing" xmlns:r="http://schemas.openxmlformats.org/officeDocument/2006/relationships" xmlns:w14="http://schemas.microsoft.com/office/word/2010/wordml">
               <w:rPr>
-                <w:rFonts w:ascii="Arial" w:hAnsi="Arial" w:eastAsia="Arial" w:cs="Arial"/>
+                <w:rFonts w:ascii="Arial" w:hAnsi="Helvetica" w:eastAsia="Helvetica" w:cs="Helvetica"/>
                 <w:sz w:val="18"/>
                 <w:szCs w:val="18"/>
                 <w:color w:val="000000"/>
@@ -4356,7 +4398,7 @@
             </w:pPr>
             <w:r xmlns:w="http://schemas.openxmlformats.org/wordprocessingml/2006/main" xmlns:wp="http://schemas.openxmlformats.org/drawingml/2006/wordprocessingDrawing" xmlns:r="http://schemas.openxmlformats.org/officeDocument/2006/relationships" xmlns:w14="http://schemas.microsoft.com/office/word/2010/wordml">
               <w:rPr>
-                <w:rFonts w:ascii="Arial" w:hAnsi="Arial" w:eastAsia="Arial" w:cs="Arial"/>
+                <w:rFonts w:ascii="Arial" w:hAnsi="Helvetica" w:eastAsia="Helvetica" w:cs="Helvetica"/>
                 <w:sz w:val="18"/>
                 <w:szCs w:val="18"/>
                 <w:color w:val="000000"/>
@@ -4385,7 +4427,7 @@
             </w:pPr>
             <w:r xmlns:w="http://schemas.openxmlformats.org/wordprocessingml/2006/main" xmlns:wp="http://schemas.openxmlformats.org/drawingml/2006/wordprocessingDrawing" xmlns:r="http://schemas.openxmlformats.org/officeDocument/2006/relationships" xmlns:w14="http://schemas.microsoft.com/office/word/2010/wordml">
               <w:rPr>
-                <w:rFonts w:ascii="Arial" w:hAnsi="Arial" w:eastAsia="Arial" w:cs="Arial"/>
+                <w:rFonts w:ascii="Arial" w:hAnsi="Helvetica" w:eastAsia="Helvetica" w:cs="Helvetica"/>
                 <w:sz w:val="18"/>
                 <w:szCs w:val="18"/>
                 <w:color w:val="000000"/>
@@ -4414,7 +4456,7 @@
             </w:pPr>
             <w:r xmlns:w="http://schemas.openxmlformats.org/wordprocessingml/2006/main" xmlns:wp="http://schemas.openxmlformats.org/drawingml/2006/wordprocessingDrawing" xmlns:r="http://schemas.openxmlformats.org/officeDocument/2006/relationships" xmlns:w14="http://schemas.microsoft.com/office/word/2010/wordml">
               <w:rPr>
-                <w:rFonts w:ascii="Arial" w:hAnsi="Arial" w:eastAsia="Arial" w:cs="Arial"/>
+                <w:rFonts w:ascii="Arial" w:hAnsi="Helvetica" w:eastAsia="Helvetica" w:cs="Helvetica"/>
                 <w:sz w:val="18"/>
                 <w:szCs w:val="18"/>
                 <w:color w:val="000000"/>
@@ -4443,7 +4485,7 @@
             </w:pPr>
             <w:r xmlns:w="http://schemas.openxmlformats.org/wordprocessingml/2006/main" xmlns:wp="http://schemas.openxmlformats.org/drawingml/2006/wordprocessingDrawing" xmlns:r="http://schemas.openxmlformats.org/officeDocument/2006/relationships" xmlns:w14="http://schemas.microsoft.com/office/word/2010/wordml">
               <w:rPr>
-                <w:rFonts w:ascii="Arial" w:hAnsi="Arial" w:eastAsia="Arial" w:cs="Arial"/>
+                <w:rFonts w:ascii="Arial" w:hAnsi="Helvetica" w:eastAsia="Helvetica" w:cs="Helvetica"/>
                 <w:sz w:val="18"/>
                 <w:szCs w:val="18"/>
                 <w:color w:val="000000"/>
@@ -4478,7 +4520,7 @@
             </w:pPr>
             <w:r xmlns:w="http://schemas.openxmlformats.org/wordprocessingml/2006/main" xmlns:wp="http://schemas.openxmlformats.org/drawingml/2006/wordprocessingDrawing" xmlns:r="http://schemas.openxmlformats.org/officeDocument/2006/relationships" xmlns:w14="http://schemas.microsoft.com/office/word/2010/wordml">
               <w:rPr>
-                <w:rFonts w:ascii="Arial" w:hAnsi="Arial" w:eastAsia="Arial" w:cs="Arial"/>
+                <w:rFonts w:ascii="Arial" w:hAnsi="Helvetica" w:eastAsia="Helvetica" w:cs="Helvetica"/>
                 <w:sz w:val="18"/>
                 <w:szCs w:val="18"/>
                 <w:color w:val="000000"/>
@@ -4507,7 +4549,7 @@
             </w:pPr>
             <w:r xmlns:w="http://schemas.openxmlformats.org/wordprocessingml/2006/main" xmlns:wp="http://schemas.openxmlformats.org/drawingml/2006/wordprocessingDrawing" xmlns:r="http://schemas.openxmlformats.org/officeDocument/2006/relationships" xmlns:w14="http://schemas.microsoft.com/office/word/2010/wordml">
               <w:rPr>
-                <w:rFonts w:ascii="Arial" w:hAnsi="Arial" w:eastAsia="Arial" w:cs="Arial"/>
+                <w:rFonts w:ascii="Arial" w:hAnsi="Helvetica" w:eastAsia="Helvetica" w:cs="Helvetica"/>
                 <w:sz w:val="18"/>
                 <w:szCs w:val="18"/>
                 <w:color w:val="000000"/>
@@ -4536,7 +4578,7 @@
             </w:pPr>
             <w:r xmlns:w="http://schemas.openxmlformats.org/wordprocessingml/2006/main" xmlns:wp="http://schemas.openxmlformats.org/drawingml/2006/wordprocessingDrawing" xmlns:r="http://schemas.openxmlformats.org/officeDocument/2006/relationships" xmlns:w14="http://schemas.microsoft.com/office/word/2010/wordml">
               <w:rPr>
-                <w:rFonts w:ascii="Arial" w:hAnsi="Arial" w:eastAsia="Arial" w:cs="Arial"/>
+                <w:rFonts w:ascii="Arial" w:hAnsi="Helvetica" w:eastAsia="Helvetica" w:cs="Helvetica"/>
                 <w:sz w:val="18"/>
                 <w:szCs w:val="18"/>
                 <w:color w:val="000000"/>
@@ -4565,7 +4607,7 @@
             </w:pPr>
             <w:r xmlns:w="http://schemas.openxmlformats.org/wordprocessingml/2006/main" xmlns:wp="http://schemas.openxmlformats.org/drawingml/2006/wordprocessingDrawing" xmlns:r="http://schemas.openxmlformats.org/officeDocument/2006/relationships" xmlns:w14="http://schemas.microsoft.com/office/word/2010/wordml">
               <w:rPr>
-                <w:rFonts w:ascii="Arial" w:hAnsi="Arial" w:eastAsia="Arial" w:cs="Arial"/>
+                <w:rFonts w:ascii="Arial" w:hAnsi="Helvetica" w:eastAsia="Helvetica" w:cs="Helvetica"/>
                 <w:sz w:val="18"/>
                 <w:szCs w:val="18"/>
                 <w:color w:val="000000"/>
@@ -4594,7 +4636,7 @@
             </w:pPr>
             <w:r xmlns:w="http://schemas.openxmlformats.org/wordprocessingml/2006/main" xmlns:wp="http://schemas.openxmlformats.org/drawingml/2006/wordprocessingDrawing" xmlns:r="http://schemas.openxmlformats.org/officeDocument/2006/relationships" xmlns:w14="http://schemas.microsoft.com/office/word/2010/wordml">
               <w:rPr>
-                <w:rFonts w:ascii="Arial" w:hAnsi="Arial" w:eastAsia="Arial" w:cs="Arial"/>
+                <w:rFonts w:ascii="Arial" w:hAnsi="Helvetica" w:eastAsia="Helvetica" w:cs="Helvetica"/>
                 <w:sz w:val="18"/>
                 <w:szCs w:val="18"/>
                 <w:color w:val="000000"/>
@@ -4623,7 +4665,7 @@
             </w:pPr>
             <w:r xmlns:w="http://schemas.openxmlformats.org/wordprocessingml/2006/main" xmlns:wp="http://schemas.openxmlformats.org/drawingml/2006/wordprocessingDrawing" xmlns:r="http://schemas.openxmlformats.org/officeDocument/2006/relationships" xmlns:w14="http://schemas.microsoft.com/office/word/2010/wordml">
               <w:rPr>
-                <w:rFonts w:ascii="Arial" w:hAnsi="Arial" w:eastAsia="Arial" w:cs="Arial"/>
+                <w:rFonts w:ascii="Arial" w:hAnsi="Helvetica" w:eastAsia="Helvetica" w:cs="Helvetica"/>
                 <w:sz w:val="18"/>
                 <w:szCs w:val="18"/>
                 <w:color w:val="000000"/>
@@ -4658,7 +4700,7 @@
             </w:pPr>
             <w:r xmlns:w="http://schemas.openxmlformats.org/wordprocessingml/2006/main" xmlns:wp="http://schemas.openxmlformats.org/drawingml/2006/wordprocessingDrawing" xmlns:r="http://schemas.openxmlformats.org/officeDocument/2006/relationships" xmlns:w14="http://schemas.microsoft.com/office/word/2010/wordml">
               <w:rPr>
-                <w:rFonts w:ascii="Arial" w:hAnsi="Arial" w:eastAsia="Arial" w:cs="Arial"/>
+                <w:rFonts w:ascii="Arial" w:hAnsi="Helvetica" w:eastAsia="Helvetica" w:cs="Helvetica"/>
                 <w:sz w:val="18"/>
                 <w:szCs w:val="18"/>
                 <w:color w:val="000000"/>
@@ -4687,7 +4729,7 @@
             </w:pPr>
             <w:r xmlns:w="http://schemas.openxmlformats.org/wordprocessingml/2006/main" xmlns:wp="http://schemas.openxmlformats.org/drawingml/2006/wordprocessingDrawing" xmlns:r="http://schemas.openxmlformats.org/officeDocument/2006/relationships" xmlns:w14="http://schemas.microsoft.com/office/word/2010/wordml">
               <w:rPr>
-                <w:rFonts w:ascii="Arial" w:hAnsi="Arial" w:eastAsia="Arial" w:cs="Arial"/>
+                <w:rFonts w:ascii="Arial" w:hAnsi="Helvetica" w:eastAsia="Helvetica" w:cs="Helvetica"/>
                 <w:sz w:val="18"/>
                 <w:szCs w:val="18"/>
                 <w:color w:val="000000"/>
@@ -4716,7 +4758,7 @@
             </w:pPr>
             <w:r xmlns:w="http://schemas.openxmlformats.org/wordprocessingml/2006/main" xmlns:wp="http://schemas.openxmlformats.org/drawingml/2006/wordprocessingDrawing" xmlns:r="http://schemas.openxmlformats.org/officeDocument/2006/relationships" xmlns:w14="http://schemas.microsoft.com/office/word/2010/wordml">
               <w:rPr>
-                <w:rFonts w:ascii="Arial" w:hAnsi="Arial" w:eastAsia="Arial" w:cs="Arial"/>
+                <w:rFonts w:ascii="Arial" w:hAnsi="Helvetica" w:eastAsia="Helvetica" w:cs="Helvetica"/>
                 <w:sz w:val="18"/>
                 <w:szCs w:val="18"/>
                 <w:color w:val="000000"/>
@@ -4745,7 +4787,7 @@
             </w:pPr>
             <w:r xmlns:w="http://schemas.openxmlformats.org/wordprocessingml/2006/main" xmlns:wp="http://schemas.openxmlformats.org/drawingml/2006/wordprocessingDrawing" xmlns:r="http://schemas.openxmlformats.org/officeDocument/2006/relationships" xmlns:w14="http://schemas.microsoft.com/office/word/2010/wordml">
               <w:rPr>
-                <w:rFonts w:ascii="Arial" w:hAnsi="Arial" w:eastAsia="Arial" w:cs="Arial"/>
+                <w:rFonts w:ascii="Arial" w:hAnsi="Helvetica" w:eastAsia="Helvetica" w:cs="Helvetica"/>
                 <w:sz w:val="18"/>
                 <w:szCs w:val="18"/>
                 <w:color w:val="000000"/>
@@ -4774,7 +4816,7 @@
             </w:pPr>
             <w:r xmlns:w="http://schemas.openxmlformats.org/wordprocessingml/2006/main" xmlns:wp="http://schemas.openxmlformats.org/drawingml/2006/wordprocessingDrawing" xmlns:r="http://schemas.openxmlformats.org/officeDocument/2006/relationships" xmlns:w14="http://schemas.microsoft.com/office/word/2010/wordml">
               <w:rPr>
-                <w:rFonts w:ascii="Arial" w:hAnsi="Arial" w:eastAsia="Arial" w:cs="Arial"/>
+                <w:rFonts w:ascii="Arial" w:hAnsi="Helvetica" w:eastAsia="Helvetica" w:cs="Helvetica"/>
                 <w:sz w:val="18"/>
                 <w:szCs w:val="18"/>
                 <w:color w:val="000000"/>
@@ -4803,7 +4845,7 @@
             </w:pPr>
             <w:r xmlns:w="http://schemas.openxmlformats.org/wordprocessingml/2006/main" xmlns:wp="http://schemas.openxmlformats.org/drawingml/2006/wordprocessingDrawing" xmlns:r="http://schemas.openxmlformats.org/officeDocument/2006/relationships" xmlns:w14="http://schemas.microsoft.com/office/word/2010/wordml">
               <w:rPr>
-                <w:rFonts w:ascii="Arial" w:hAnsi="Arial" w:eastAsia="Arial" w:cs="Arial"/>
+                <w:rFonts w:ascii="Arial" w:hAnsi="Helvetica" w:eastAsia="Helvetica" w:cs="Helvetica"/>
                 <w:sz w:val="18"/>
                 <w:szCs w:val="18"/>
                 <w:color w:val="000000"/>
@@ -4838,7 +4880,7 @@
             </w:pPr>
             <w:r xmlns:w="http://schemas.openxmlformats.org/wordprocessingml/2006/main" xmlns:wp="http://schemas.openxmlformats.org/drawingml/2006/wordprocessingDrawing" xmlns:r="http://schemas.openxmlformats.org/officeDocument/2006/relationships" xmlns:w14="http://schemas.microsoft.com/office/word/2010/wordml">
               <w:rPr>
-                <w:rFonts w:ascii="Arial" w:hAnsi="Arial" w:eastAsia="Arial" w:cs="Arial"/>
+                <w:rFonts w:ascii="Arial" w:hAnsi="Helvetica" w:eastAsia="Helvetica" w:cs="Helvetica"/>
                 <w:sz w:val="18"/>
                 <w:szCs w:val="18"/>
                 <w:color w:val="000000"/>
@@ -4867,7 +4909,7 @@
             </w:pPr>
             <w:r xmlns:w="http://schemas.openxmlformats.org/wordprocessingml/2006/main" xmlns:wp="http://schemas.openxmlformats.org/drawingml/2006/wordprocessingDrawing" xmlns:r="http://schemas.openxmlformats.org/officeDocument/2006/relationships" xmlns:w14="http://schemas.microsoft.com/office/word/2010/wordml">
               <w:rPr>
-                <w:rFonts w:ascii="Arial" w:hAnsi="Arial" w:eastAsia="Arial" w:cs="Arial"/>
+                <w:rFonts w:ascii="Arial" w:hAnsi="Helvetica" w:eastAsia="Helvetica" w:cs="Helvetica"/>
                 <w:sz w:val="18"/>
                 <w:szCs w:val="18"/>
                 <w:color w:val="000000"/>
@@ -4896,7 +4938,7 @@
             </w:pPr>
             <w:r xmlns:w="http://schemas.openxmlformats.org/wordprocessingml/2006/main" xmlns:wp="http://schemas.openxmlformats.org/drawingml/2006/wordprocessingDrawing" xmlns:r="http://schemas.openxmlformats.org/officeDocument/2006/relationships" xmlns:w14="http://schemas.microsoft.com/office/word/2010/wordml">
               <w:rPr>
-                <w:rFonts w:ascii="Arial" w:hAnsi="Arial" w:eastAsia="Arial" w:cs="Arial"/>
+                <w:rFonts w:ascii="Arial" w:hAnsi="Helvetica" w:eastAsia="Helvetica" w:cs="Helvetica"/>
                 <w:sz w:val="18"/>
                 <w:szCs w:val="18"/>
                 <w:color w:val="000000"/>
@@ -4925,7 +4967,7 @@
             </w:pPr>
             <w:r xmlns:w="http://schemas.openxmlformats.org/wordprocessingml/2006/main" xmlns:wp="http://schemas.openxmlformats.org/drawingml/2006/wordprocessingDrawing" xmlns:r="http://schemas.openxmlformats.org/officeDocument/2006/relationships" xmlns:w14="http://schemas.microsoft.com/office/word/2010/wordml">
               <w:rPr>
-                <w:rFonts w:ascii="Arial" w:hAnsi="Arial" w:eastAsia="Arial" w:cs="Arial"/>
+                <w:rFonts w:ascii="Arial" w:hAnsi="Helvetica" w:eastAsia="Helvetica" w:cs="Helvetica"/>
                 <w:sz w:val="18"/>
                 <w:szCs w:val="18"/>
                 <w:color w:val="000000"/>
@@ -4954,7 +4996,7 @@
             </w:pPr>
             <w:r xmlns:w="http://schemas.openxmlformats.org/wordprocessingml/2006/main" xmlns:wp="http://schemas.openxmlformats.org/drawingml/2006/wordprocessingDrawing" xmlns:r="http://schemas.openxmlformats.org/officeDocument/2006/relationships" xmlns:w14="http://schemas.microsoft.com/office/word/2010/wordml">
               <w:rPr>
-                <w:rFonts w:ascii="Arial" w:hAnsi="Arial" w:eastAsia="Arial" w:cs="Arial"/>
+                <w:rFonts w:ascii="Arial" w:hAnsi="Helvetica" w:eastAsia="Helvetica" w:cs="Helvetica"/>
                 <w:sz w:val="18"/>
                 <w:szCs w:val="18"/>
                 <w:color w:val="000000"/>
@@ -4983,7 +5025,7 @@
             </w:pPr>
             <w:r xmlns:w="http://schemas.openxmlformats.org/wordprocessingml/2006/main" xmlns:wp="http://schemas.openxmlformats.org/drawingml/2006/wordprocessingDrawing" xmlns:r="http://schemas.openxmlformats.org/officeDocument/2006/relationships" xmlns:w14="http://schemas.microsoft.com/office/word/2010/wordml">
               <w:rPr>
-                <w:rFonts w:ascii="Arial" w:hAnsi="Arial" w:eastAsia="Arial" w:cs="Arial"/>
+                <w:rFonts w:ascii="Arial" w:hAnsi="Helvetica" w:eastAsia="Helvetica" w:cs="Helvetica"/>
                 <w:sz w:val="18"/>
                 <w:szCs w:val="18"/>
                 <w:color w:val="000000"/>
@@ -5018,7 +5060,7 @@
             </w:pPr>
             <w:r xmlns:w="http://schemas.openxmlformats.org/wordprocessingml/2006/main" xmlns:wp="http://schemas.openxmlformats.org/drawingml/2006/wordprocessingDrawing" xmlns:r="http://schemas.openxmlformats.org/officeDocument/2006/relationships" xmlns:w14="http://schemas.microsoft.com/office/word/2010/wordml">
               <w:rPr>
-                <w:rFonts w:ascii="Arial" w:hAnsi="Arial" w:eastAsia="Arial" w:cs="Arial"/>
+                <w:rFonts w:ascii="Arial" w:hAnsi="Helvetica" w:eastAsia="Helvetica" w:cs="Helvetica"/>
                 <w:sz w:val="18"/>
                 <w:szCs w:val="18"/>
                 <w:color w:val="000000"/>
@@ -5047,7 +5089,7 @@
             </w:pPr>
             <w:r xmlns:w="http://schemas.openxmlformats.org/wordprocessingml/2006/main" xmlns:wp="http://schemas.openxmlformats.org/drawingml/2006/wordprocessingDrawing" xmlns:r="http://schemas.openxmlformats.org/officeDocument/2006/relationships" xmlns:w14="http://schemas.microsoft.com/office/word/2010/wordml">
               <w:rPr>
-                <w:rFonts w:ascii="Arial" w:hAnsi="Arial" w:eastAsia="Arial" w:cs="Arial"/>
+                <w:rFonts w:ascii="Arial" w:hAnsi="Helvetica" w:eastAsia="Helvetica" w:cs="Helvetica"/>
                 <w:sz w:val="18"/>
                 <w:szCs w:val="18"/>
                 <w:color w:val="000000"/>
@@ -5076,7 +5118,7 @@
             </w:pPr>
             <w:r xmlns:w="http://schemas.openxmlformats.org/wordprocessingml/2006/main" xmlns:wp="http://schemas.openxmlformats.org/drawingml/2006/wordprocessingDrawing" xmlns:r="http://schemas.openxmlformats.org/officeDocument/2006/relationships" xmlns:w14="http://schemas.microsoft.com/office/word/2010/wordml">
               <w:rPr>
-                <w:rFonts w:ascii="Arial" w:hAnsi="Arial" w:eastAsia="Arial" w:cs="Arial"/>
+                <w:rFonts w:ascii="Arial" w:hAnsi="Helvetica" w:eastAsia="Helvetica" w:cs="Helvetica"/>
                 <w:sz w:val="18"/>
                 <w:szCs w:val="18"/>
                 <w:color w:val="000000"/>
@@ -5105,7 +5147,7 @@
             </w:pPr>
             <w:r xmlns:w="http://schemas.openxmlformats.org/wordprocessingml/2006/main" xmlns:wp="http://schemas.openxmlformats.org/drawingml/2006/wordprocessingDrawing" xmlns:r="http://schemas.openxmlformats.org/officeDocument/2006/relationships" xmlns:w14="http://schemas.microsoft.com/office/word/2010/wordml">
               <w:rPr>
-                <w:rFonts w:ascii="Arial" w:hAnsi="Arial" w:eastAsia="Arial" w:cs="Arial"/>
+                <w:rFonts w:ascii="Arial" w:hAnsi="Helvetica" w:eastAsia="Helvetica" w:cs="Helvetica"/>
                 <w:sz w:val="18"/>
                 <w:szCs w:val="18"/>
                 <w:color w:val="000000"/>
@@ -5134,7 +5176,7 @@
             </w:pPr>
             <w:r xmlns:w="http://schemas.openxmlformats.org/wordprocessingml/2006/main" xmlns:wp="http://schemas.openxmlformats.org/drawingml/2006/wordprocessingDrawing" xmlns:r="http://schemas.openxmlformats.org/officeDocument/2006/relationships" xmlns:w14="http://schemas.microsoft.com/office/word/2010/wordml">
               <w:rPr>
-                <w:rFonts w:ascii="Arial" w:hAnsi="Arial" w:eastAsia="Arial" w:cs="Arial"/>
+                <w:rFonts w:ascii="Arial" w:hAnsi="Helvetica" w:eastAsia="Helvetica" w:cs="Helvetica"/>
                 <w:sz w:val="18"/>
                 <w:szCs w:val="18"/>
                 <w:color w:val="000000"/>
@@ -5163,7 +5205,7 @@
             </w:pPr>
             <w:r xmlns:w="http://schemas.openxmlformats.org/wordprocessingml/2006/main" xmlns:wp="http://schemas.openxmlformats.org/drawingml/2006/wordprocessingDrawing" xmlns:r="http://schemas.openxmlformats.org/officeDocument/2006/relationships" xmlns:w14="http://schemas.microsoft.com/office/word/2010/wordml">
               <w:rPr>
-                <w:rFonts w:ascii="Arial" w:hAnsi="Arial" w:eastAsia="Arial" w:cs="Arial"/>
+                <w:rFonts w:ascii="Arial" w:hAnsi="Helvetica" w:eastAsia="Helvetica" w:cs="Helvetica"/>
                 <w:sz w:val="18"/>
                 <w:szCs w:val="18"/>
                 <w:color w:val="000000"/>
@@ -5198,7 +5240,7 @@
             </w:pPr>
             <w:r xmlns:w="http://schemas.openxmlformats.org/wordprocessingml/2006/main" xmlns:wp="http://schemas.openxmlformats.org/drawingml/2006/wordprocessingDrawing" xmlns:r="http://schemas.openxmlformats.org/officeDocument/2006/relationships" xmlns:w14="http://schemas.microsoft.com/office/word/2010/wordml">
               <w:rPr>
-                <w:rFonts w:ascii="Arial" w:hAnsi="Arial" w:eastAsia="Arial" w:cs="Arial"/>
+                <w:rFonts w:ascii="Arial" w:hAnsi="Helvetica" w:eastAsia="Helvetica" w:cs="Helvetica"/>
                 <w:sz w:val="18"/>
                 <w:szCs w:val="18"/>
                 <w:color w:val="000000"/>
@@ -5227,7 +5269,7 @@
             </w:pPr>
             <w:r xmlns:w="http://schemas.openxmlformats.org/wordprocessingml/2006/main" xmlns:wp="http://schemas.openxmlformats.org/drawingml/2006/wordprocessingDrawing" xmlns:r="http://schemas.openxmlformats.org/officeDocument/2006/relationships" xmlns:w14="http://schemas.microsoft.com/office/word/2010/wordml">
               <w:rPr>
-                <w:rFonts w:ascii="Arial" w:hAnsi="Arial" w:eastAsia="Arial" w:cs="Arial"/>
+                <w:rFonts w:ascii="Arial" w:hAnsi="Helvetica" w:eastAsia="Helvetica" w:cs="Helvetica"/>
                 <w:sz w:val="18"/>
                 <w:szCs w:val="18"/>
                 <w:color w:val="000000"/>
@@ -5256,7 +5298,7 @@
             </w:pPr>
             <w:r xmlns:w="http://schemas.openxmlformats.org/wordprocessingml/2006/main" xmlns:wp="http://schemas.openxmlformats.org/drawingml/2006/wordprocessingDrawing" xmlns:r="http://schemas.openxmlformats.org/officeDocument/2006/relationships" xmlns:w14="http://schemas.microsoft.com/office/word/2010/wordml">
               <w:rPr>
-                <w:rFonts w:ascii="Arial" w:hAnsi="Arial" w:eastAsia="Arial" w:cs="Arial"/>
+                <w:rFonts w:ascii="Arial" w:hAnsi="Helvetica" w:eastAsia="Helvetica" w:cs="Helvetica"/>
                 <w:sz w:val="18"/>
                 <w:szCs w:val="18"/>
                 <w:color w:val="000000"/>
@@ -5285,7 +5327,7 @@
             </w:pPr>
             <w:r xmlns:w="http://schemas.openxmlformats.org/wordprocessingml/2006/main" xmlns:wp="http://schemas.openxmlformats.org/drawingml/2006/wordprocessingDrawing" xmlns:r="http://schemas.openxmlformats.org/officeDocument/2006/relationships" xmlns:w14="http://schemas.microsoft.com/office/word/2010/wordml">
               <w:rPr>
-                <w:rFonts w:ascii="Arial" w:hAnsi="Arial" w:eastAsia="Arial" w:cs="Arial"/>
+                <w:rFonts w:ascii="Arial" w:hAnsi="Helvetica" w:eastAsia="Helvetica" w:cs="Helvetica"/>
                 <w:sz w:val="18"/>
                 <w:szCs w:val="18"/>
                 <w:color w:val="000000"/>
@@ -5314,7 +5356,7 @@
             </w:pPr>
             <w:r xmlns:w="http://schemas.openxmlformats.org/wordprocessingml/2006/main" xmlns:wp="http://schemas.openxmlformats.org/drawingml/2006/wordprocessingDrawing" xmlns:r="http://schemas.openxmlformats.org/officeDocument/2006/relationships" xmlns:w14="http://schemas.microsoft.com/office/word/2010/wordml">
               <w:rPr>
-                <w:rFonts w:ascii="Arial" w:hAnsi="Arial" w:eastAsia="Arial" w:cs="Arial"/>
+                <w:rFonts w:ascii="Arial" w:hAnsi="Helvetica" w:eastAsia="Helvetica" w:cs="Helvetica"/>
                 <w:sz w:val="18"/>
                 <w:szCs w:val="18"/>
                 <w:color w:val="000000"/>
@@ -5343,7 +5385,7 @@
             </w:pPr>
             <w:r xmlns:w="http://schemas.openxmlformats.org/wordprocessingml/2006/main" xmlns:wp="http://schemas.openxmlformats.org/drawingml/2006/wordprocessingDrawing" xmlns:r="http://schemas.openxmlformats.org/officeDocument/2006/relationships" xmlns:w14="http://schemas.microsoft.com/office/word/2010/wordml">
               <w:rPr>
-                <w:rFonts w:ascii="Arial" w:hAnsi="Arial" w:eastAsia="Arial" w:cs="Arial"/>
+                <w:rFonts w:ascii="Arial" w:hAnsi="Helvetica" w:eastAsia="Helvetica" w:cs="Helvetica"/>
                 <w:sz w:val="18"/>
                 <w:szCs w:val="18"/>
                 <w:color w:val="000000"/>
@@ -5378,7 +5420,7 @@
             </w:pPr>
             <w:r xmlns:w="http://schemas.openxmlformats.org/wordprocessingml/2006/main" xmlns:wp="http://schemas.openxmlformats.org/drawingml/2006/wordprocessingDrawing" xmlns:r="http://schemas.openxmlformats.org/officeDocument/2006/relationships" xmlns:w14="http://schemas.microsoft.com/office/word/2010/wordml">
               <w:rPr>
-                <w:rFonts w:ascii="Arial" w:hAnsi="Arial" w:eastAsia="Arial" w:cs="Arial"/>
+                <w:rFonts w:ascii="Arial" w:hAnsi="Helvetica" w:eastAsia="Helvetica" w:cs="Helvetica"/>
                 <w:sz w:val="18"/>
                 <w:szCs w:val="18"/>
                 <w:color w:val="000000"/>
@@ -5407,7 +5449,7 @@
             </w:pPr>
             <w:r xmlns:w="http://schemas.openxmlformats.org/wordprocessingml/2006/main" xmlns:wp="http://schemas.openxmlformats.org/drawingml/2006/wordprocessingDrawing" xmlns:r="http://schemas.openxmlformats.org/officeDocument/2006/relationships" xmlns:w14="http://schemas.microsoft.com/office/word/2010/wordml">
               <w:rPr>
-                <w:rFonts w:ascii="Arial" w:hAnsi="Arial" w:eastAsia="Arial" w:cs="Arial"/>
+                <w:rFonts w:ascii="Arial" w:hAnsi="Helvetica" w:eastAsia="Helvetica" w:cs="Helvetica"/>
                 <w:sz w:val="18"/>
                 <w:szCs w:val="18"/>
                 <w:color w:val="000000"/>
@@ -5436,7 +5478,7 @@
             </w:pPr>
             <w:r xmlns:w="http://schemas.openxmlformats.org/wordprocessingml/2006/main" xmlns:wp="http://schemas.openxmlformats.org/drawingml/2006/wordprocessingDrawing" xmlns:r="http://schemas.openxmlformats.org/officeDocument/2006/relationships" xmlns:w14="http://schemas.microsoft.com/office/word/2010/wordml">
               <w:rPr>
-                <w:rFonts w:ascii="Arial" w:hAnsi="Arial" w:eastAsia="Arial" w:cs="Arial"/>
+                <w:rFonts w:ascii="Arial" w:hAnsi="Helvetica" w:eastAsia="Helvetica" w:cs="Helvetica"/>
                 <w:sz w:val="18"/>
                 <w:szCs w:val="18"/>
                 <w:color w:val="000000"/>
@@ -5465,7 +5507,7 @@
             </w:pPr>
             <w:r xmlns:w="http://schemas.openxmlformats.org/wordprocessingml/2006/main" xmlns:wp="http://schemas.openxmlformats.org/drawingml/2006/wordprocessingDrawing" xmlns:r="http://schemas.openxmlformats.org/officeDocument/2006/relationships" xmlns:w14="http://schemas.microsoft.com/office/word/2010/wordml">
               <w:rPr>
-                <w:rFonts w:ascii="Arial" w:hAnsi="Arial" w:eastAsia="Arial" w:cs="Arial"/>
+                <w:rFonts w:ascii="Arial" w:hAnsi="Helvetica" w:eastAsia="Helvetica" w:cs="Helvetica"/>
                 <w:sz w:val="18"/>
                 <w:szCs w:val="18"/>
                 <w:color w:val="000000"/>
@@ -5494,7 +5536,7 @@
             </w:pPr>
             <w:r xmlns:w="http://schemas.openxmlformats.org/wordprocessingml/2006/main" xmlns:wp="http://schemas.openxmlformats.org/drawingml/2006/wordprocessingDrawing" xmlns:r="http://schemas.openxmlformats.org/officeDocument/2006/relationships" xmlns:w14="http://schemas.microsoft.com/office/word/2010/wordml">
               <w:rPr>
-                <w:rFonts w:ascii="Arial" w:hAnsi="Arial" w:eastAsia="Arial" w:cs="Arial"/>
+                <w:rFonts w:ascii="Arial" w:hAnsi="Helvetica" w:eastAsia="Helvetica" w:cs="Helvetica"/>
                 <w:sz w:val="18"/>
                 <w:szCs w:val="18"/>
                 <w:color w:val="000000"/>
@@ -5523,7 +5565,7 @@
             </w:pPr>
             <w:r xmlns:w="http://schemas.openxmlformats.org/wordprocessingml/2006/main" xmlns:wp="http://schemas.openxmlformats.org/drawingml/2006/wordprocessingDrawing" xmlns:r="http://schemas.openxmlformats.org/officeDocument/2006/relationships" xmlns:w14="http://schemas.microsoft.com/office/word/2010/wordml">
               <w:rPr>
-                <w:rFonts w:ascii="Arial" w:hAnsi="Arial" w:eastAsia="Arial" w:cs="Arial"/>
+                <w:rFonts w:ascii="Arial" w:hAnsi="Helvetica" w:eastAsia="Helvetica" w:cs="Helvetica"/>
                 <w:sz w:val="18"/>
                 <w:szCs w:val="18"/>
                 <w:color w:val="000000"/>
@@ -5558,7 +5600,7 @@
             </w:pPr>
             <w:r xmlns:w="http://schemas.openxmlformats.org/wordprocessingml/2006/main" xmlns:wp="http://schemas.openxmlformats.org/drawingml/2006/wordprocessingDrawing" xmlns:r="http://schemas.openxmlformats.org/officeDocument/2006/relationships" xmlns:w14="http://schemas.microsoft.com/office/word/2010/wordml">
               <w:rPr>
-                <w:rFonts w:ascii="Arial" w:hAnsi="Arial" w:eastAsia="Arial" w:cs="Arial"/>
+                <w:rFonts w:ascii="Arial" w:hAnsi="Helvetica" w:eastAsia="Helvetica" w:cs="Helvetica"/>
                 <w:sz w:val="18"/>
                 <w:szCs w:val="18"/>
                 <w:color w:val="000000"/>
@@ -5587,7 +5629,7 @@
             </w:pPr>
             <w:r xmlns:w="http://schemas.openxmlformats.org/wordprocessingml/2006/main" xmlns:wp="http://schemas.openxmlformats.org/drawingml/2006/wordprocessingDrawing" xmlns:r="http://schemas.openxmlformats.org/officeDocument/2006/relationships" xmlns:w14="http://schemas.microsoft.com/office/word/2010/wordml">
               <w:rPr>
-                <w:rFonts w:ascii="Arial" w:hAnsi="Arial" w:eastAsia="Arial" w:cs="Arial"/>
+                <w:rFonts w:ascii="Arial" w:hAnsi="Helvetica" w:eastAsia="Helvetica" w:cs="Helvetica"/>
                 <w:sz w:val="18"/>
                 <w:szCs w:val="18"/>
                 <w:color w:val="000000"/>
@@ -5616,7 +5658,7 @@
             </w:pPr>
             <w:r xmlns:w="http://schemas.openxmlformats.org/wordprocessingml/2006/main" xmlns:wp="http://schemas.openxmlformats.org/drawingml/2006/wordprocessingDrawing" xmlns:r="http://schemas.openxmlformats.org/officeDocument/2006/relationships" xmlns:w14="http://schemas.microsoft.com/office/word/2010/wordml">
               <w:rPr>
-                <w:rFonts w:ascii="Arial" w:hAnsi="Arial" w:eastAsia="Arial" w:cs="Arial"/>
+                <w:rFonts w:ascii="Arial" w:hAnsi="Helvetica" w:eastAsia="Helvetica" w:cs="Helvetica"/>
                 <w:sz w:val="18"/>
                 <w:szCs w:val="18"/>
                 <w:color w:val="000000"/>
@@ -5645,7 +5687,7 @@
             </w:pPr>
             <w:r xmlns:w="http://schemas.openxmlformats.org/wordprocessingml/2006/main" xmlns:wp="http://schemas.openxmlformats.org/drawingml/2006/wordprocessingDrawing" xmlns:r="http://schemas.openxmlformats.org/officeDocument/2006/relationships" xmlns:w14="http://schemas.microsoft.com/office/word/2010/wordml">
               <w:rPr>
-                <w:rFonts w:ascii="Arial" w:hAnsi="Arial" w:eastAsia="Arial" w:cs="Arial"/>
+                <w:rFonts w:ascii="Arial" w:hAnsi="Helvetica" w:eastAsia="Helvetica" w:cs="Helvetica"/>
                 <w:sz w:val="18"/>
                 <w:szCs w:val="18"/>
                 <w:color w:val="000000"/>
@@ -5674,7 +5716,7 @@
             </w:pPr>
             <w:r xmlns:w="http://schemas.openxmlformats.org/wordprocessingml/2006/main" xmlns:wp="http://schemas.openxmlformats.org/drawingml/2006/wordprocessingDrawing" xmlns:r="http://schemas.openxmlformats.org/officeDocument/2006/relationships" xmlns:w14="http://schemas.microsoft.com/office/word/2010/wordml">
               <w:rPr>
-                <w:rFonts w:ascii="Arial" w:hAnsi="Arial" w:eastAsia="Arial" w:cs="Arial"/>
+                <w:rFonts w:ascii="Arial" w:hAnsi="Helvetica" w:eastAsia="Helvetica" w:cs="Helvetica"/>
                 <w:sz w:val="18"/>
                 <w:szCs w:val="18"/>
                 <w:color w:val="000000"/>
@@ -5703,7 +5745,7 @@
             </w:pPr>
             <w:r xmlns:w="http://schemas.openxmlformats.org/wordprocessingml/2006/main" xmlns:wp="http://schemas.openxmlformats.org/drawingml/2006/wordprocessingDrawing" xmlns:r="http://schemas.openxmlformats.org/officeDocument/2006/relationships" xmlns:w14="http://schemas.microsoft.com/office/word/2010/wordml">
               <w:rPr>
-                <w:rFonts w:ascii="Arial" w:hAnsi="Arial" w:eastAsia="Arial" w:cs="Arial"/>
+                <w:rFonts w:ascii="Arial" w:hAnsi="Helvetica" w:eastAsia="Helvetica" w:cs="Helvetica"/>
                 <w:sz w:val="18"/>
                 <w:szCs w:val="18"/>
                 <w:color w:val="000000"/>
@@ -5738,7 +5780,7 @@
             </w:pPr>
             <w:r xmlns:w="http://schemas.openxmlformats.org/wordprocessingml/2006/main" xmlns:wp="http://schemas.openxmlformats.org/drawingml/2006/wordprocessingDrawing" xmlns:r="http://schemas.openxmlformats.org/officeDocument/2006/relationships" xmlns:w14="http://schemas.microsoft.com/office/word/2010/wordml">
               <w:rPr>
-                <w:rFonts w:ascii="Arial" w:hAnsi="Arial" w:eastAsia="Arial" w:cs="Arial"/>
+                <w:rFonts w:ascii="Arial" w:hAnsi="Helvetica" w:eastAsia="Helvetica" w:cs="Helvetica"/>
                 <w:sz w:val="18"/>
                 <w:szCs w:val="18"/>
                 <w:color w:val="000000"/>
@@ -5767,7 +5809,7 @@
             </w:pPr>
             <w:r xmlns:w="http://schemas.openxmlformats.org/wordprocessingml/2006/main" xmlns:wp="http://schemas.openxmlformats.org/drawingml/2006/wordprocessingDrawing" xmlns:r="http://schemas.openxmlformats.org/officeDocument/2006/relationships" xmlns:w14="http://schemas.microsoft.com/office/word/2010/wordml">
               <w:rPr>
-                <w:rFonts w:ascii="Arial" w:hAnsi="Arial" w:eastAsia="Arial" w:cs="Arial"/>
+                <w:rFonts w:ascii="Arial" w:hAnsi="Helvetica" w:eastAsia="Helvetica" w:cs="Helvetica"/>
                 <w:sz w:val="18"/>
                 <w:szCs w:val="18"/>
                 <w:color w:val="000000"/>
@@ -5796,7 +5838,7 @@
             </w:pPr>
             <w:r xmlns:w="http://schemas.openxmlformats.org/wordprocessingml/2006/main" xmlns:wp="http://schemas.openxmlformats.org/drawingml/2006/wordprocessingDrawing" xmlns:r="http://schemas.openxmlformats.org/officeDocument/2006/relationships" xmlns:w14="http://schemas.microsoft.com/office/word/2010/wordml">
               <w:rPr>
-                <w:rFonts w:ascii="Arial" w:hAnsi="Arial" w:eastAsia="Arial" w:cs="Arial"/>
+                <w:rFonts w:ascii="Arial" w:hAnsi="Helvetica" w:eastAsia="Helvetica" w:cs="Helvetica"/>
                 <w:sz w:val="18"/>
                 <w:szCs w:val="18"/>
                 <w:color w:val="000000"/>
@@ -5825,7 +5867,7 @@
             </w:pPr>
             <w:r xmlns:w="http://schemas.openxmlformats.org/wordprocessingml/2006/main" xmlns:wp="http://schemas.openxmlformats.org/drawingml/2006/wordprocessingDrawing" xmlns:r="http://schemas.openxmlformats.org/officeDocument/2006/relationships" xmlns:w14="http://schemas.microsoft.com/office/word/2010/wordml">
               <w:rPr>
-                <w:rFonts w:ascii="Arial" w:hAnsi="Arial" w:eastAsia="Arial" w:cs="Arial"/>
+                <w:rFonts w:ascii="Arial" w:hAnsi="Helvetica" w:eastAsia="Helvetica" w:cs="Helvetica"/>
                 <w:sz w:val="18"/>
                 <w:szCs w:val="18"/>
                 <w:color w:val="000000"/>
@@ -5854,7 +5896,7 @@
             </w:pPr>
             <w:r xmlns:w="http://schemas.openxmlformats.org/wordprocessingml/2006/main" xmlns:wp="http://schemas.openxmlformats.org/drawingml/2006/wordprocessingDrawing" xmlns:r="http://schemas.openxmlformats.org/officeDocument/2006/relationships" xmlns:w14="http://schemas.microsoft.com/office/word/2010/wordml">
               <w:rPr>
-                <w:rFonts w:ascii="Arial" w:hAnsi="Arial" w:eastAsia="Arial" w:cs="Arial"/>
+                <w:rFonts w:ascii="Arial" w:hAnsi="Helvetica" w:eastAsia="Helvetica" w:cs="Helvetica"/>
                 <w:sz w:val="18"/>
                 <w:szCs w:val="18"/>
                 <w:color w:val="000000"/>
@@ -5883,7 +5925,7 @@
             </w:pPr>
             <w:r xmlns:w="http://schemas.openxmlformats.org/wordprocessingml/2006/main" xmlns:wp="http://schemas.openxmlformats.org/drawingml/2006/wordprocessingDrawing" xmlns:r="http://schemas.openxmlformats.org/officeDocument/2006/relationships" xmlns:w14="http://schemas.microsoft.com/office/word/2010/wordml">
               <w:rPr>
-                <w:rFonts w:ascii="Arial" w:hAnsi="Arial" w:eastAsia="Arial" w:cs="Arial"/>
+                <w:rFonts w:ascii="Arial" w:hAnsi="Helvetica" w:eastAsia="Helvetica" w:cs="Helvetica"/>
                 <w:sz w:val="18"/>
                 <w:szCs w:val="18"/>
                 <w:color w:val="000000"/>
@@ -5920,7 +5962,7 @@
             </w:pPr>
             <w:r xmlns:w="http://schemas.openxmlformats.org/wordprocessingml/2006/main" xmlns:wp="http://schemas.openxmlformats.org/drawingml/2006/wordprocessingDrawing" xmlns:r="http://schemas.openxmlformats.org/officeDocument/2006/relationships" xmlns:w14="http://schemas.microsoft.com/office/word/2010/wordml">
               <w:rPr>
-                <w:rFonts w:ascii="Arial" w:hAnsi="Arial" w:eastAsia="Arial" w:cs="Arial"/>
+                <w:rFonts w:ascii="Arial" w:hAnsi="Helvetica" w:eastAsia="Helvetica" w:cs="Helvetica"/>
                 <w:sz w:val="18"/>
                 <w:szCs w:val="18"/>
                 <w:color w:val="000000"/>
@@ -5951,7 +5993,7 @@
             </w:pPr>
             <w:r xmlns:w="http://schemas.openxmlformats.org/wordprocessingml/2006/main" xmlns:wp="http://schemas.openxmlformats.org/drawingml/2006/wordprocessingDrawing" xmlns:r="http://schemas.openxmlformats.org/officeDocument/2006/relationships" xmlns:w14="http://schemas.microsoft.com/office/word/2010/wordml">
               <w:rPr>
-                <w:rFonts w:ascii="Arial" w:hAnsi="Arial" w:eastAsia="Arial" w:cs="Arial"/>
+                <w:rFonts w:ascii="Arial" w:hAnsi="Helvetica" w:eastAsia="Helvetica" w:cs="Helvetica"/>
                 <w:sz w:val="18"/>
                 <w:szCs w:val="18"/>
                 <w:color w:val="000000"/>
@@ -5982,7 +6024,7 @@
             </w:pPr>
             <w:r xmlns:w="http://schemas.openxmlformats.org/wordprocessingml/2006/main" xmlns:wp="http://schemas.openxmlformats.org/drawingml/2006/wordprocessingDrawing" xmlns:r="http://schemas.openxmlformats.org/officeDocument/2006/relationships" xmlns:w14="http://schemas.microsoft.com/office/word/2010/wordml">
               <w:rPr>
-                <w:rFonts w:ascii="Arial" w:hAnsi="Arial" w:eastAsia="Arial" w:cs="Arial"/>
+                <w:rFonts w:ascii="Arial" w:hAnsi="Helvetica" w:eastAsia="Helvetica" w:cs="Helvetica"/>
                 <w:sz w:val="18"/>
                 <w:szCs w:val="18"/>
                 <w:color w:val="000000"/>
@@ -6013,7 +6055,7 @@
             </w:pPr>
             <w:r xmlns:w="http://schemas.openxmlformats.org/wordprocessingml/2006/main" xmlns:wp="http://schemas.openxmlformats.org/drawingml/2006/wordprocessingDrawing" xmlns:r="http://schemas.openxmlformats.org/officeDocument/2006/relationships" xmlns:w14="http://schemas.microsoft.com/office/word/2010/wordml">
               <w:rPr>
-                <w:rFonts w:ascii="Arial" w:hAnsi="Arial" w:eastAsia="Arial" w:cs="Arial"/>
+                <w:rFonts w:ascii="Arial" w:hAnsi="Helvetica" w:eastAsia="Helvetica" w:cs="Helvetica"/>
                 <w:sz w:val="18"/>
                 <w:szCs w:val="18"/>
                 <w:color w:val="000000"/>
@@ -6044,7 +6086,7 @@
             </w:pPr>
             <w:r xmlns:w="http://schemas.openxmlformats.org/wordprocessingml/2006/main" xmlns:wp="http://schemas.openxmlformats.org/drawingml/2006/wordprocessingDrawing" xmlns:r="http://schemas.openxmlformats.org/officeDocument/2006/relationships" xmlns:w14="http://schemas.microsoft.com/office/word/2010/wordml">
               <w:rPr>
-                <w:rFonts w:ascii="Arial" w:hAnsi="Arial" w:eastAsia="Arial" w:cs="Arial"/>
+                <w:rFonts w:ascii="Arial" w:hAnsi="Helvetica" w:eastAsia="Helvetica" w:cs="Helvetica"/>
                 <w:sz w:val="18"/>
                 <w:szCs w:val="18"/>
                 <w:color w:val="000000"/>
@@ -6075,7 +6117,7 @@
             </w:pPr>
             <w:r xmlns:w="http://schemas.openxmlformats.org/wordprocessingml/2006/main" xmlns:wp="http://schemas.openxmlformats.org/drawingml/2006/wordprocessingDrawing" xmlns:r="http://schemas.openxmlformats.org/officeDocument/2006/relationships" xmlns:w14="http://schemas.microsoft.com/office/word/2010/wordml">
               <w:rPr>
-                <w:rFonts w:ascii="Arial" w:hAnsi="Arial" w:eastAsia="Arial" w:cs="Arial"/>
+                <w:rFonts w:ascii="Arial" w:hAnsi="Helvetica" w:eastAsia="Helvetica" w:cs="Helvetica"/>
                 <w:sz w:val="18"/>
                 <w:szCs w:val="18"/>
                 <w:color w:val="000000"/>
@@ -6114,7 +6156,7 @@
       </w:r>
     </w:p>
     <w:bookmarkEnd w:id="33"/>
-    <w:bookmarkStart w:id="48" w:name="Xffc62d20bb585bb07718940744d2dd55a3eca0b"/>
+    <w:bookmarkStart w:id="35" w:name="Xffc62d20bb585bb07718940744d2dd55a3eca0b"/>
     <w:p>
       <w:pPr>
         <w:pStyle w:val="Heading1"/>
@@ -6176,6 +6218,7 @@
       </w:pPr>
       <w:r>
         <w:rPr>
+          <w:bCs/>
           <w:b/>
         </w:rPr>
         <w:t xml:space="preserve">Figure S1. Vertical gradients in micrometeorological conditions for all forested sites in the National Ecological Observatory Network (NEON)</w:t>
@@ -6241,43 +6284,50 @@
         <w:br w:type="page"/>
       </w:r>
     </w:p>
-    <w:bookmarkStart w:id="47" w:name="references"/>
+    <w:bookmarkEnd w:id="35"/>
+    <w:bookmarkStart w:id="48" w:name="references"/>
     <w:p>
       <w:pPr>
-        <w:pStyle w:val="Heading2"/>
+        <w:pStyle w:val="Heading1"/>
       </w:pPr>
       <w:r>
         <w:t xml:space="preserve">References</w:t>
       </w:r>
     </w:p>
-    <w:bookmarkStart w:id="46" w:name="refs"/>
-    <w:bookmarkStart w:id="35" w:name="X17b069eff5ad7ec48b341c0cc9ca77d7094bb3d"/>
+    <w:bookmarkStart w:id="47" w:name="refs"/>
+    <w:bookmarkStart w:id="36" w:name="X17b069eff5ad7ec48b341c0cc9ca77d7094bb3d"/>
     <w:p>
       <w:pPr>
         <w:pStyle w:val="Bibliography"/>
       </w:pPr>
       <w:r>
         <w:rPr>
-          <w:b w:val="0"/>
+          <w:bCs/>
+          <w:b/>
+          <w:bCs/>
           <w:b/>
         </w:rPr>
         <w:t xml:space="preserve">Cavender-Bares J</w:t>
       </w:r>
       <w:r>
         <w:rPr>
+          <w:bCs/>
           <w:b/>
         </w:rPr>
         <w:t xml:space="preserve">,</w:t>
       </w:r>
       <w:r>
         <w:rPr>
-          <w:b/>
-        </w:rPr>
-        <w:t xml:space="preserve"> </w:t>
-      </w:r>
-      <w:r>
-        <w:rPr>
-          <w:b w:val="0"/>
+          <w:bCs/>
+          <w:b/>
+        </w:rPr>
+        <w:t xml:space="preserve"> </w:t>
+      </w:r>
+      <w:r>
+        <w:rPr>
+          <w:bCs/>
+          <w:b/>
+          <w:bCs/>
           <w:b/>
         </w:rPr>
         <w:t xml:space="preserve">Bazzaz FA</w:t>
@@ -6290,18 +6340,32 @@
       </w:r>
       <w:r>
         <w:rPr>
+          <w:bCs/>
           <w:b/>
         </w:rPr>
         <w:t xml:space="preserve">2000</w:t>
       </w:r>
       <w:r>
-        <w:t xml:space="preserve">. Changes in drought response strategies with ontogeny in Quercus rubra: Implications for scaling from seedlings to mature trees.</w:t>
-      </w:r>
-      <w:r>
-        <w:t xml:space="preserve"> </w:t>
-      </w:r>
-      <w:r>
-        <w:rPr>
+        <w:t xml:space="preserve">. Changes in drought response strategies with ontogeny in</w:t>
+      </w:r>
+      <w:r>
+        <w:t xml:space="preserve"> </w:t>
+      </w:r>
+      <w:r>
+        <w:t xml:space="preserve">Quercus</w:t>
+      </w:r>
+      <w:r>
+        <w:t xml:space="preserve"> </w:t>
+      </w:r>
+      <w:r>
+        <w:t xml:space="preserve">rubra: Implications for scaling from seedlings to mature trees.</w:t>
+      </w:r>
+      <w:r>
+        <w:t xml:space="preserve"> </w:t>
+      </w:r>
+      <w:r>
+        <w:rPr>
+          <w:iCs/>
           <w:i/>
         </w:rPr>
         <w:t xml:space="preserve">Oecologia</w:t>
@@ -6311,6 +6375,7 @@
       </w:r>
       <w:r>
         <w:rPr>
+          <w:bCs/>
           <w:b/>
         </w:rPr>
         <w:t xml:space="preserve">124</w:t>
@@ -6319,91 +6384,109 @@
         <w:t xml:space="preserve">: 8–18.</w:t>
       </w:r>
     </w:p>
-    <w:bookmarkEnd w:id="35"/>
-    <w:bookmarkStart w:id="36" w:name="ref-johnstonWhatLiesVertical2020"/>
+    <w:bookmarkEnd w:id="36"/>
+    <w:bookmarkStart w:id="37" w:name="ref-johnstonWhatLiesVertical2020"/>
     <w:p>
       <w:pPr>
         <w:pStyle w:val="Bibliography"/>
       </w:pPr>
       <w:r>
         <w:rPr>
-          <w:b w:val="0"/>
+          <w:bCs/>
+          <w:b/>
+          <w:bCs/>
           <w:b/>
         </w:rPr>
         <w:t xml:space="preserve">Johnston M</w:t>
       </w:r>
       <w:r>
         <w:rPr>
+          <w:bCs/>
           <w:b/>
         </w:rPr>
         <w:t xml:space="preserve">,</w:t>
       </w:r>
       <w:r>
         <w:rPr>
-          <w:b/>
-        </w:rPr>
-        <w:t xml:space="preserve"> </w:t>
-      </w:r>
-      <w:r>
-        <w:rPr>
-          <w:b w:val="0"/>
+          <w:bCs/>
+          <w:b/>
+        </w:rPr>
+        <w:t xml:space="preserve"> </w:t>
+      </w:r>
+      <w:r>
+        <w:rPr>
+          <w:bCs/>
+          <w:b/>
+          <w:bCs/>
           <w:b/>
         </w:rPr>
         <w:t xml:space="preserve">Andreu A</w:t>
       </w:r>
       <w:r>
         <w:rPr>
+          <w:bCs/>
           <w:b/>
         </w:rPr>
         <w:t xml:space="preserve">,</w:t>
       </w:r>
       <w:r>
         <w:rPr>
-          <w:b/>
-        </w:rPr>
-        <w:t xml:space="preserve"> </w:t>
-      </w:r>
-      <w:r>
-        <w:rPr>
-          <w:b w:val="0"/>
+          <w:bCs/>
+          <w:b/>
+        </w:rPr>
+        <w:t xml:space="preserve"> </w:t>
+      </w:r>
+      <w:r>
+        <w:rPr>
+          <w:bCs/>
+          <w:b/>
+          <w:bCs/>
           <w:b/>
         </w:rPr>
         <w:t xml:space="preserve">Verfaillie J</w:t>
       </w:r>
       <w:r>
         <w:rPr>
+          <w:bCs/>
           <w:b/>
         </w:rPr>
         <w:t xml:space="preserve">,</w:t>
       </w:r>
       <w:r>
         <w:rPr>
-          <w:b/>
-        </w:rPr>
-        <w:t xml:space="preserve"> </w:t>
-      </w:r>
-      <w:r>
-        <w:rPr>
-          <w:b w:val="0"/>
+          <w:bCs/>
+          <w:b/>
+        </w:rPr>
+        <w:t xml:space="preserve"> </w:t>
+      </w:r>
+      <w:r>
+        <w:rPr>
+          <w:bCs/>
+          <w:b/>
+          <w:bCs/>
           <w:b/>
         </w:rPr>
         <w:t xml:space="preserve">Baldocchi DD</w:t>
       </w:r>
       <w:r>
         <w:rPr>
+          <w:bCs/>
           <w:b/>
         </w:rPr>
         <w:t xml:space="preserve">,</w:t>
       </w:r>
       <w:r>
         <w:rPr>
-          <w:b/>
-        </w:rPr>
-        <w:t xml:space="preserve"> </w:t>
-      </w:r>
-      <w:r>
-        <w:rPr>
-          <w:b w:val="0"/>
+          <w:bCs/>
+          <w:b/>
+        </w:rPr>
+        <w:t xml:space="preserve"> </w:t>
+      </w:r>
+      <w:r>
+        <w:rPr>
+          <w:bCs/>
+          <w:b/>
+          <w:bCs/>
           <w:b/>
         </w:rPr>
         <w:t xml:space="preserve">Moorcroft PR</w:t>
@@ -6416,18 +6499,50 @@
       </w:r>
       <w:r>
         <w:rPr>
+          <w:bCs/>
           <w:b/>
         </w:rPr>
         <w:t xml:space="preserve">2020</w:t>
       </w:r>
       <w:r>
-        <w:t xml:space="preserve">. What Lies Beneath: Vertical Heterogeneity in Vegetation Canopy Temperatures.</w:t>
-      </w:r>
-      <w:r>
-        <w:t xml:space="preserve"> </w:t>
-      </w:r>
-      <w:r>
-        <w:rPr>
+        <w:t xml:space="preserve">. What</w:t>
+      </w:r>
+      <w:r>
+        <w:t xml:space="preserve"> </w:t>
+      </w:r>
+      <w:r>
+        <w:t xml:space="preserve">Lies Beneath</w:t>
+      </w:r>
+      <w:r>
+        <w:t xml:space="preserve">: Vertical</w:t>
+      </w:r>
+      <w:r>
+        <w:t xml:space="preserve"> </w:t>
+      </w:r>
+      <w:r>
+        <w:t xml:space="preserve">Heterogeneity</w:t>
+      </w:r>
+      <w:r>
+        <w:t xml:space="preserve"> </w:t>
+      </w:r>
+      <w:r>
+        <w:t xml:space="preserve">in</w:t>
+      </w:r>
+      <w:r>
+        <w:t xml:space="preserve"> </w:t>
+      </w:r>
+      <w:r>
+        <w:t xml:space="preserve">Vegetation Canopy Temperatures</w:t>
+      </w:r>
+      <w:r>
+        <w:t xml:space="preserve">.</w:t>
+      </w:r>
+      <w:r>
+        <w:t xml:space="preserve"> </w:t>
+      </w:r>
+      <w:r>
+        <w:rPr>
+          <w:bCs/>
           <w:b/>
         </w:rPr>
         <w:t xml:space="preserve">2020</w:t>
@@ -6436,34 +6551,40 @@
         <w:t xml:space="preserve">: B088–03.</w:t>
       </w:r>
     </w:p>
-    <w:bookmarkEnd w:id="36"/>
-    <w:bookmarkStart w:id="37" w:name="ref-macarthurFoliageProfileVertical1969"/>
+    <w:bookmarkEnd w:id="37"/>
+    <w:bookmarkStart w:id="38" w:name="ref-macarthurFoliageProfileVertical1969"/>
     <w:p>
       <w:pPr>
         <w:pStyle w:val="Bibliography"/>
       </w:pPr>
       <w:r>
         <w:rPr>
-          <w:b w:val="0"/>
+          <w:bCs/>
+          <w:b/>
+          <w:bCs/>
           <w:b/>
         </w:rPr>
         <w:t xml:space="preserve">MacArthur RH</w:t>
       </w:r>
       <w:r>
         <w:rPr>
+          <w:bCs/>
           <w:b/>
         </w:rPr>
         <w:t xml:space="preserve">,</w:t>
       </w:r>
       <w:r>
         <w:rPr>
-          <w:b/>
-        </w:rPr>
-        <w:t xml:space="preserve"> </w:t>
-      </w:r>
-      <w:r>
-        <w:rPr>
-          <w:b w:val="0"/>
+          <w:bCs/>
+          <w:b/>
+        </w:rPr>
+        <w:t xml:space="preserve"> </w:t>
+      </w:r>
+      <w:r>
+        <w:rPr>
+          <w:bCs/>
+          <w:b/>
+          <w:bCs/>
           <w:b/>
         </w:rPr>
         <w:t xml:space="preserve">Horn HS</w:t>
@@ -6476,18 +6597,41 @@
       </w:r>
       <w:r>
         <w:rPr>
+          <w:bCs/>
           <w:b/>
         </w:rPr>
         <w:t xml:space="preserve">1969</w:t>
       </w:r>
       <w:r>
-        <w:t xml:space="preserve">. Foliage Profile by Vertical Measurements.</w:t>
-      </w:r>
-      <w:r>
-        <w:t xml:space="preserve"> </w:t>
-      </w:r>
-      <w:r>
-        <w:rPr>
+        <w:t xml:space="preserve">. Foliage</w:t>
+      </w:r>
+      <w:r>
+        <w:t xml:space="preserve"> </w:t>
+      </w:r>
+      <w:r>
+        <w:t xml:space="preserve">Profile</w:t>
+      </w:r>
+      <w:r>
+        <w:t xml:space="preserve"> </w:t>
+      </w:r>
+      <w:r>
+        <w:t xml:space="preserve">by</w:t>
+      </w:r>
+      <w:r>
+        <w:t xml:space="preserve"> </w:t>
+      </w:r>
+      <w:r>
+        <w:t xml:space="preserve">Vertical Measurements</w:t>
+      </w:r>
+      <w:r>
+        <w:t xml:space="preserve">.</w:t>
+      </w:r>
+      <w:r>
+        <w:t xml:space="preserve"> </w:t>
+      </w:r>
+      <w:r>
+        <w:rPr>
+          <w:iCs/>
           <w:i/>
         </w:rPr>
         <w:t xml:space="preserve">Ecology</w:t>
@@ -6497,6 +6641,7 @@
       </w:r>
       <w:r>
         <w:rPr>
+          <w:bCs/>
           <w:b/>
         </w:rPr>
         <w:t xml:space="preserve">50</w:t>
@@ -6505,15 +6650,17 @@
         <w:t xml:space="preserve">: 802–804.</w:t>
       </w:r>
     </w:p>
-    <w:bookmarkEnd w:id="37"/>
-    <w:bookmarkStart w:id="38" w:name="ref-muir_tealeaves_2019"/>
+    <w:bookmarkEnd w:id="38"/>
+    <w:bookmarkStart w:id="39" w:name="ref-muir_tealeaves_2019"/>
     <w:p>
       <w:pPr>
         <w:pStyle w:val="Bibliography"/>
       </w:pPr>
       <w:r>
         <w:rPr>
-          <w:b w:val="0"/>
+          <w:bCs/>
+          <w:b/>
+          <w:bCs/>
           <w:b/>
         </w:rPr>
         <w:t xml:space="preserve">Muir CD</w:t>
@@ -6526,18 +6673,32 @@
       </w:r>
       <w:r>
         <w:rPr>
+          <w:bCs/>
           <w:b/>
         </w:rPr>
         <w:t xml:space="preserve">2019</w:t>
       </w:r>
       <w:r>
-        <w:t xml:space="preserve">. Tealeaves: An R package for modelling leaf temperature using energy budgets.</w:t>
-      </w:r>
-      <w:r>
-        <w:t xml:space="preserve"> </w:t>
-      </w:r>
-      <w:r>
-        <w:rPr>
+        <w:t xml:space="preserve">. Tealeaves: An</w:t>
+      </w:r>
+      <w:r>
+        <w:t xml:space="preserve"> </w:t>
+      </w:r>
+      <w:r>
+        <w:t xml:space="preserve">R</w:t>
+      </w:r>
+      <w:r>
+        <w:t xml:space="preserve"> </w:t>
+      </w:r>
+      <w:r>
+        <w:t xml:space="preserve">package for modelling leaf temperature using energy budgets.</w:t>
+      </w:r>
+      <w:r>
+        <w:t xml:space="preserve"> </w:t>
+      </w:r>
+      <w:r>
+        <w:rPr>
+          <w:iCs/>
           <w:i/>
         </w:rPr>
         <w:t xml:space="preserve">AoB PLANTS</w:t>
@@ -6547,6 +6708,7 @@
       </w:r>
       <w:r>
         <w:rPr>
+          <w:bCs/>
           <w:b/>
         </w:rPr>
         <w:t xml:space="preserve">11</w:t>
@@ -6555,34 +6717,40 @@
         <w:t xml:space="preserve">.</w:t>
       </w:r>
     </w:p>
-    <w:bookmarkEnd w:id="38"/>
-    <w:bookmarkStart w:id="39" w:name="ref-parkerCanopySurfaceStand2004"/>
+    <w:bookmarkEnd w:id="39"/>
+    <w:bookmarkStart w:id="40" w:name="ref-parkerCanopySurfaceStand2004"/>
     <w:p>
       <w:pPr>
         <w:pStyle w:val="Bibliography"/>
       </w:pPr>
       <w:r>
         <w:rPr>
-          <w:b w:val="0"/>
+          <w:bCs/>
+          <w:b/>
+          <w:bCs/>
           <w:b/>
         </w:rPr>
         <w:t xml:space="preserve">Parker GG</w:t>
       </w:r>
       <w:r>
         <w:rPr>
+          <w:bCs/>
           <w:b/>
         </w:rPr>
         <w:t xml:space="preserve">,</w:t>
       </w:r>
       <w:r>
         <w:rPr>
-          <w:b/>
-        </w:rPr>
-        <w:t xml:space="preserve"> </w:t>
-      </w:r>
-      <w:r>
-        <w:rPr>
-          <w:b w:val="0"/>
+          <w:bCs/>
+          <w:b/>
+        </w:rPr>
+        <w:t xml:space="preserve"> </w:t>
+      </w:r>
+      <w:r>
+        <w:rPr>
+          <w:bCs/>
+          <w:b/>
+          <w:bCs/>
           <w:b/>
         </w:rPr>
         <w:t xml:space="preserve">Russ ME</w:t>
@@ -6595,6 +6763,7 @@
       </w:r>
       <w:r>
         <w:rPr>
+          <w:bCs/>
           <w:b/>
         </w:rPr>
         <w:t xml:space="preserve">2004</w:t>
@@ -6607,6 +6776,7 @@
       </w:r>
       <w:r>
         <w:rPr>
+          <w:iCs/>
           <w:i/>
         </w:rPr>
         <w:t xml:space="preserve">Forest Ecology and Management</w:t>
@@ -6616,6 +6786,7 @@
       </w:r>
       <w:r>
         <w:rPr>
+          <w:bCs/>
           <w:b/>
         </w:rPr>
         <w:t xml:space="preserve">189</w:t>
@@ -6624,72 +6795,86 @@
         <w:t xml:space="preserve">: 307–315.</w:t>
       </w:r>
     </w:p>
-    <w:bookmarkEnd w:id="39"/>
-    <w:bookmarkStart w:id="40" w:name="ref-pauTropicalForestTemperature2018"/>
+    <w:bookmarkEnd w:id="40"/>
+    <w:bookmarkStart w:id="41" w:name="ref-pauTropicalForestTemperature2018"/>
     <w:p>
       <w:pPr>
         <w:pStyle w:val="Bibliography"/>
       </w:pPr>
       <w:r>
         <w:rPr>
-          <w:b w:val="0"/>
+          <w:bCs/>
+          <w:b/>
+          <w:bCs/>
           <w:b/>
         </w:rPr>
         <w:t xml:space="preserve">Pau S</w:t>
       </w:r>
       <w:r>
         <w:rPr>
+          <w:bCs/>
           <w:b/>
         </w:rPr>
         <w:t xml:space="preserve">,</w:t>
       </w:r>
       <w:r>
         <w:rPr>
-          <w:b/>
-        </w:rPr>
-        <w:t xml:space="preserve"> </w:t>
-      </w:r>
-      <w:r>
-        <w:rPr>
-          <w:b w:val="0"/>
+          <w:bCs/>
+          <w:b/>
+        </w:rPr>
+        <w:t xml:space="preserve"> </w:t>
+      </w:r>
+      <w:r>
+        <w:rPr>
+          <w:bCs/>
+          <w:b/>
+          <w:bCs/>
           <w:b/>
         </w:rPr>
         <w:t xml:space="preserve">Detto M</w:t>
       </w:r>
       <w:r>
         <w:rPr>
+          <w:bCs/>
           <w:b/>
         </w:rPr>
         <w:t xml:space="preserve">,</w:t>
       </w:r>
       <w:r>
         <w:rPr>
-          <w:b/>
-        </w:rPr>
-        <w:t xml:space="preserve"> </w:t>
-      </w:r>
-      <w:r>
-        <w:rPr>
-          <w:b w:val="0"/>
+          <w:bCs/>
+          <w:b/>
+        </w:rPr>
+        <w:t xml:space="preserve"> </w:t>
+      </w:r>
+      <w:r>
+        <w:rPr>
+          <w:bCs/>
+          <w:b/>
+          <w:bCs/>
           <w:b/>
         </w:rPr>
         <w:t xml:space="preserve">Kim Y</w:t>
       </w:r>
       <w:r>
         <w:rPr>
+          <w:bCs/>
           <w:b/>
         </w:rPr>
         <w:t xml:space="preserve">,</w:t>
       </w:r>
       <w:r>
         <w:rPr>
-          <w:b/>
-        </w:rPr>
-        <w:t xml:space="preserve"> </w:t>
-      </w:r>
-      <w:r>
-        <w:rPr>
-          <w:b w:val="0"/>
+          <w:bCs/>
+          <w:b/>
+        </w:rPr>
+        <w:t xml:space="preserve"> </w:t>
+      </w:r>
+      <w:r>
+        <w:rPr>
+          <w:bCs/>
+          <w:b/>
+          <w:bCs/>
           <w:b/>
         </w:rPr>
         <w:t xml:space="preserve">Still CJ</w:t>
@@ -6702,6 +6887,7 @@
       </w:r>
       <w:r>
         <w:rPr>
+          <w:bCs/>
           <w:b/>
         </w:rPr>
         <w:t xml:space="preserve">2018</w:t>
@@ -6714,6 +6900,7 @@
       </w:r>
       <w:r>
         <w:rPr>
+          <w:iCs/>
           <w:i/>
         </w:rPr>
         <w:t xml:space="preserve">Ecosphere</w:t>
@@ -6723,6 +6910,7 @@
       </w:r>
       <w:r>
         <w:rPr>
+          <w:bCs/>
           <w:b/>
         </w:rPr>
         <w:t xml:space="preserve">9</w:t>
@@ -6731,72 +6919,86 @@
         <w:t xml:space="preserve">: e02311.</w:t>
       </w:r>
     </w:p>
-    <w:bookmarkEnd w:id="40"/>
-    <w:bookmarkStart w:id="41" w:name="X37866945a1514e5304353b865dab4d70276132f"/>
+    <w:bookmarkEnd w:id="41"/>
+    <w:bookmarkStart w:id="42" w:name="X37866945a1514e5304353b865dab4d70276132f"/>
     <w:p>
       <w:pPr>
         <w:pStyle w:val="Bibliography"/>
       </w:pPr>
       <w:r>
         <w:rPr>
-          <w:b w:val="0"/>
+          <w:bCs/>
+          <w:b/>
+          <w:bCs/>
           <w:b/>
         </w:rPr>
         <w:t xml:space="preserve">Schimel D</w:t>
       </w:r>
       <w:r>
         <w:rPr>
+          <w:bCs/>
           <w:b/>
         </w:rPr>
         <w:t xml:space="preserve">,</w:t>
       </w:r>
       <w:r>
         <w:rPr>
-          <w:b/>
-        </w:rPr>
-        <w:t xml:space="preserve"> </w:t>
-      </w:r>
-      <w:r>
-        <w:rPr>
-          <w:b w:val="0"/>
+          <w:bCs/>
+          <w:b/>
+        </w:rPr>
+        <w:t xml:space="preserve"> </w:t>
+      </w:r>
+      <w:r>
+        <w:rPr>
+          <w:bCs/>
+          <w:b/>
+          <w:bCs/>
           <w:b/>
         </w:rPr>
         <w:t xml:space="preserve">Hargrove W</w:t>
       </w:r>
       <w:r>
         <w:rPr>
+          <w:bCs/>
           <w:b/>
         </w:rPr>
         <w:t xml:space="preserve">,</w:t>
       </w:r>
       <w:r>
         <w:rPr>
-          <w:b/>
-        </w:rPr>
-        <w:t xml:space="preserve"> </w:t>
-      </w:r>
-      <w:r>
-        <w:rPr>
-          <w:b w:val="0"/>
+          <w:bCs/>
+          <w:b/>
+        </w:rPr>
+        <w:t xml:space="preserve"> </w:t>
+      </w:r>
+      <w:r>
+        <w:rPr>
+          <w:bCs/>
+          <w:b/>
+          <w:bCs/>
           <w:b/>
         </w:rPr>
         <w:t xml:space="preserve">Hoffman F</w:t>
       </w:r>
       <w:r>
         <w:rPr>
+          <w:bCs/>
           <w:b/>
         </w:rPr>
         <w:t xml:space="preserve">,</w:t>
       </w:r>
       <w:r>
         <w:rPr>
-          <w:b/>
-        </w:rPr>
-        <w:t xml:space="preserve"> </w:t>
-      </w:r>
-      <w:r>
-        <w:rPr>
-          <w:b w:val="0"/>
+          <w:bCs/>
+          <w:b/>
+        </w:rPr>
+        <w:t xml:space="preserve"> </w:t>
+      </w:r>
+      <w:r>
+        <w:rPr>
+          <w:bCs/>
+          <w:b/>
+          <w:bCs/>
           <w:b/>
         </w:rPr>
         <w:t xml:space="preserve">MacMahon J</w:t>
@@ -6809,18 +7011,29 @@
       </w:r>
       <w:r>
         <w:rPr>
+          <w:bCs/>
           <w:b/>
         </w:rPr>
         <w:t xml:space="preserve">2007</w:t>
       </w:r>
       <w:r>
-        <w:t xml:space="preserve">. NEON: A hierarchically designed national ecological network.</w:t>
-      </w:r>
-      <w:r>
-        <w:t xml:space="preserve"> </w:t>
-      </w:r>
-      <w:r>
-        <w:rPr>
+        <w:t xml:space="preserve">.</w:t>
+      </w:r>
+      <w:r>
+        <w:t xml:space="preserve"> </w:t>
+      </w:r>
+      <w:r>
+        <w:t xml:space="preserve">NEON</w:t>
+      </w:r>
+      <w:r>
+        <w:t xml:space="preserve">: A hierarchically designed national ecological network.</w:t>
+      </w:r>
+      <w:r>
+        <w:t xml:space="preserve"> </w:t>
+      </w:r>
+      <w:r>
+        <w:rPr>
+          <w:iCs/>
           <w:i/>
         </w:rPr>
         <w:t xml:space="preserve">Frontiers in Ecology and the Environment</w:t>
@@ -6830,6 +7043,7 @@
       </w:r>
       <w:r>
         <w:rPr>
+          <w:bCs/>
           <w:b/>
         </w:rPr>
         <w:t xml:space="preserve">5</w:t>
@@ -6838,72 +7052,86 @@
         <w:t xml:space="preserve">: 59–59.</w:t>
       </w:r>
     </w:p>
-    <w:bookmarkEnd w:id="41"/>
-    <w:bookmarkStart w:id="42" w:name="ref-shaoHighThroughputAssessment2019"/>
+    <w:bookmarkEnd w:id="42"/>
+    <w:bookmarkStart w:id="43" w:name="ref-shaoHighThroughputAssessment2019"/>
     <w:p>
       <w:pPr>
         <w:pStyle w:val="Bibliography"/>
       </w:pPr>
       <w:r>
         <w:rPr>
-          <w:b w:val="0"/>
+          <w:bCs/>
+          <w:b/>
+          <w:bCs/>
           <w:b/>
         </w:rPr>
         <w:t xml:space="preserve">Shao G</w:t>
       </w:r>
       <w:r>
         <w:rPr>
+          <w:bCs/>
           <w:b/>
         </w:rPr>
         <w:t xml:space="preserve">,</w:t>
       </w:r>
       <w:r>
         <w:rPr>
-          <w:b/>
-        </w:rPr>
-        <w:t xml:space="preserve"> </w:t>
-      </w:r>
-      <w:r>
-        <w:rPr>
-          <w:b w:val="0"/>
+          <w:bCs/>
+          <w:b/>
+        </w:rPr>
+        <w:t xml:space="preserve"> </w:t>
+      </w:r>
+      <w:r>
+        <w:rPr>
+          <w:bCs/>
+          <w:b/>
+          <w:bCs/>
           <w:b/>
         </w:rPr>
         <w:t xml:space="preserve">Stark SC</w:t>
       </w:r>
       <w:r>
         <w:rPr>
+          <w:bCs/>
           <w:b/>
         </w:rPr>
         <w:t xml:space="preserve">,</w:t>
       </w:r>
       <w:r>
         <w:rPr>
-          <w:b/>
-        </w:rPr>
-        <w:t xml:space="preserve"> </w:t>
-      </w:r>
-      <w:r>
-        <w:rPr>
-          <w:b w:val="0"/>
+          <w:bCs/>
+          <w:b/>
+        </w:rPr>
+        <w:t xml:space="preserve"> </w:t>
+      </w:r>
+      <w:r>
+        <w:rPr>
+          <w:bCs/>
+          <w:b/>
+          <w:bCs/>
           <w:b/>
         </w:rPr>
         <w:t xml:space="preserve">de Almeida DRA</w:t>
       </w:r>
       <w:r>
         <w:rPr>
+          <w:bCs/>
           <w:b/>
         </w:rPr>
         <w:t xml:space="preserve">,</w:t>
       </w:r>
       <w:r>
         <w:rPr>
-          <w:b/>
-        </w:rPr>
-        <w:t xml:space="preserve"> </w:t>
-      </w:r>
-      <w:r>
-        <w:rPr>
-          <w:b w:val="0"/>
+          <w:bCs/>
+          <w:b/>
+        </w:rPr>
+        <w:t xml:space="preserve"> </w:t>
+      </w:r>
+      <w:r>
+        <w:rPr>
+          <w:bCs/>
+          <w:b/>
+          <w:bCs/>
           <w:b/>
         </w:rPr>
         <w:t xml:space="preserve">Smith MN</w:t>
@@ -6916,18 +7144,32 @@
       </w:r>
       <w:r>
         <w:rPr>
+          <w:bCs/>
           <w:b/>
         </w:rPr>
         <w:t xml:space="preserve">2019</w:t>
       </w:r>
       <w:r>
-        <w:t xml:space="preserve">. Towards high throughput assessment of canopy dynamics: The estimation of leaf area structure in Amazonian forests with multitemporal multi-sensor airborne lidar.</w:t>
-      </w:r>
-      <w:r>
-        <w:t xml:space="preserve"> </w:t>
-      </w:r>
-      <w:r>
-        <w:rPr>
+        <w:t xml:space="preserve">. Towards high throughput assessment of canopy dynamics: The estimation of leaf area structure in</w:t>
+      </w:r>
+      <w:r>
+        <w:t xml:space="preserve"> </w:t>
+      </w:r>
+      <w:r>
+        <w:t xml:space="preserve">Amazonian</w:t>
+      </w:r>
+      <w:r>
+        <w:t xml:space="preserve"> </w:t>
+      </w:r>
+      <w:r>
+        <w:t xml:space="preserve">forests with multitemporal multi-sensor airborne lidar.</w:t>
+      </w:r>
+      <w:r>
+        <w:t xml:space="preserve"> </w:t>
+      </w:r>
+      <w:r>
+        <w:rPr>
+          <w:iCs/>
           <w:i/>
         </w:rPr>
         <w:t xml:space="preserve">Remote Sensing of Environment</w:t>
@@ -6937,6 +7179,7 @@
       </w:r>
       <w:r>
         <w:rPr>
+          <w:bCs/>
           <w:b/>
         </w:rPr>
         <w:t xml:space="preserve">221</w:t>
@@ -6945,199 +7188,247 @@
         <w:t xml:space="preserve">: 1–13.</w:t>
       </w:r>
     </w:p>
-    <w:bookmarkEnd w:id="42"/>
-    <w:bookmarkStart w:id="43" w:name="ref-starkAmazonForestCarbon2012"/>
+    <w:bookmarkEnd w:id="43"/>
+    <w:bookmarkStart w:id="44" w:name="ref-starkAmazonForestCarbon2012"/>
     <w:p>
       <w:pPr>
         <w:pStyle w:val="Bibliography"/>
       </w:pPr>
       <w:r>
         <w:rPr>
-          <w:b w:val="0"/>
+          <w:bCs/>
+          <w:b/>
+          <w:bCs/>
           <w:b/>
         </w:rPr>
         <w:t xml:space="preserve">Stark SC</w:t>
       </w:r>
       <w:r>
         <w:rPr>
+          <w:bCs/>
           <w:b/>
         </w:rPr>
         <w:t xml:space="preserve">,</w:t>
       </w:r>
       <w:r>
         <w:rPr>
-          <w:b/>
-        </w:rPr>
-        <w:t xml:space="preserve"> </w:t>
-      </w:r>
-      <w:r>
-        <w:rPr>
-          <w:b w:val="0"/>
+          <w:bCs/>
+          <w:b/>
+        </w:rPr>
+        <w:t xml:space="preserve"> </w:t>
+      </w:r>
+      <w:r>
+        <w:rPr>
+          <w:bCs/>
+          <w:b/>
+          <w:bCs/>
           <w:b/>
         </w:rPr>
         <w:t xml:space="preserve">Leitold V</w:t>
       </w:r>
       <w:r>
         <w:rPr>
+          <w:bCs/>
           <w:b/>
         </w:rPr>
         <w:t xml:space="preserve">,</w:t>
       </w:r>
       <w:r>
         <w:rPr>
-          <w:b/>
-        </w:rPr>
-        <w:t xml:space="preserve"> </w:t>
-      </w:r>
-      <w:r>
-        <w:rPr>
-          <w:b w:val="0"/>
+          <w:bCs/>
+          <w:b/>
+        </w:rPr>
+        <w:t xml:space="preserve"> </w:t>
+      </w:r>
+      <w:r>
+        <w:rPr>
+          <w:bCs/>
+          <w:b/>
+          <w:bCs/>
           <w:b/>
         </w:rPr>
         <w:t xml:space="preserve">Wu JL</w:t>
       </w:r>
       <w:r>
         <w:rPr>
+          <w:bCs/>
           <w:b/>
         </w:rPr>
         <w:t xml:space="preserve">,</w:t>
       </w:r>
       <w:r>
         <w:rPr>
-          <w:b/>
-        </w:rPr>
-        <w:t xml:space="preserve"> </w:t>
-      </w:r>
-      <w:r>
-        <w:rPr>
-          <w:b w:val="0"/>
+          <w:bCs/>
+          <w:b/>
+        </w:rPr>
+        <w:t xml:space="preserve"> </w:t>
+      </w:r>
+      <w:r>
+        <w:rPr>
+          <w:bCs/>
+          <w:b/>
+          <w:bCs/>
           <w:b/>
         </w:rPr>
         <w:t xml:space="preserve">Hunter MO</w:t>
       </w:r>
       <w:r>
         <w:rPr>
+          <w:bCs/>
           <w:b/>
         </w:rPr>
         <w:t xml:space="preserve">,</w:t>
       </w:r>
       <w:r>
         <w:rPr>
-          <w:b/>
-        </w:rPr>
-        <w:t xml:space="preserve"> </w:t>
-      </w:r>
-      <w:r>
-        <w:rPr>
-          <w:b w:val="0"/>
+          <w:bCs/>
+          <w:b/>
+        </w:rPr>
+        <w:t xml:space="preserve"> </w:t>
+      </w:r>
+      <w:r>
+        <w:rPr>
+          <w:bCs/>
+          <w:b/>
+          <w:bCs/>
           <w:b/>
         </w:rPr>
         <w:t xml:space="preserve">de Castilho CV</w:t>
       </w:r>
       <w:r>
         <w:rPr>
+          <w:bCs/>
           <w:b/>
         </w:rPr>
         <w:t xml:space="preserve">,</w:t>
       </w:r>
       <w:r>
         <w:rPr>
-          <w:b/>
-        </w:rPr>
-        <w:t xml:space="preserve"> </w:t>
-      </w:r>
-      <w:r>
-        <w:rPr>
-          <w:b w:val="0"/>
+          <w:bCs/>
+          <w:b/>
+        </w:rPr>
+        <w:t xml:space="preserve"> </w:t>
+      </w:r>
+      <w:r>
+        <w:rPr>
+          <w:bCs/>
+          <w:b/>
+          <w:bCs/>
           <w:b/>
         </w:rPr>
         <w:t xml:space="preserve">Costa FRC</w:t>
       </w:r>
       <w:r>
         <w:rPr>
+          <w:bCs/>
           <w:b/>
         </w:rPr>
         <w:t xml:space="preserve">,</w:t>
       </w:r>
       <w:r>
         <w:rPr>
-          <w:b/>
-        </w:rPr>
-        <w:t xml:space="preserve"> </w:t>
-      </w:r>
-      <w:r>
-        <w:rPr>
-          <w:b w:val="0"/>
+          <w:bCs/>
+          <w:b/>
+        </w:rPr>
+        <w:t xml:space="preserve"> </w:t>
+      </w:r>
+      <w:r>
+        <w:rPr>
+          <w:bCs/>
+          <w:b/>
+          <w:bCs/>
           <w:b/>
         </w:rPr>
         <w:t xml:space="preserve">McMahon SM</w:t>
       </w:r>
       <w:r>
         <w:rPr>
+          <w:bCs/>
           <w:b/>
         </w:rPr>
         <w:t xml:space="preserve">,</w:t>
       </w:r>
       <w:r>
         <w:rPr>
-          <w:b/>
-        </w:rPr>
-        <w:t xml:space="preserve"> </w:t>
-      </w:r>
-      <w:r>
-        <w:rPr>
-          <w:b w:val="0"/>
+          <w:bCs/>
+          <w:b/>
+        </w:rPr>
+        <w:t xml:space="preserve"> </w:t>
+      </w:r>
+      <w:r>
+        <w:rPr>
+          <w:bCs/>
+          <w:b/>
+          <w:bCs/>
           <w:b/>
         </w:rPr>
         <w:t xml:space="preserve">Parker GG</w:t>
       </w:r>
       <w:r>
         <w:rPr>
+          <w:bCs/>
           <w:b/>
         </w:rPr>
         <w:t xml:space="preserve">,</w:t>
       </w:r>
       <w:r>
         <w:rPr>
-          <w:b/>
-        </w:rPr>
-        <w:t xml:space="preserve"> </w:t>
-      </w:r>
-      <w:r>
-        <w:rPr>
-          <w:b w:val="0"/>
+          <w:bCs/>
+          <w:b/>
+        </w:rPr>
+        <w:t xml:space="preserve"> </w:t>
+      </w:r>
+      <w:r>
+        <w:rPr>
+          <w:bCs/>
+          <w:b/>
+          <w:bCs/>
           <w:b/>
         </w:rPr>
         <w:t xml:space="preserve">Shimabukuro MT</w:t>
       </w:r>
       <w:r>
         <w:rPr>
+          <w:bCs/>
           <w:b/>
         </w:rPr>
         <w:t xml:space="preserve">,</w:t>
       </w:r>
       <w:r>
         <w:rPr>
-          <w:b/>
-        </w:rPr>
-        <w:t xml:space="preserve"> </w:t>
-      </w:r>
-      <w:r>
-        <w:rPr>
-          <w:b w:val="0"/>
+          <w:bCs/>
+          <w:b/>
+        </w:rPr>
+        <w:t xml:space="preserve"> </w:t>
+      </w:r>
+      <w:r>
+        <w:rPr>
+          <w:bCs/>
+          <w:b/>
+          <w:bCs/>
           <w:b/>
         </w:rPr>
         <w:t xml:space="preserve">Lefsky MA</w:t>
       </w:r>
       <w:r>
         <w:rPr>
-          <w:b/>
-        </w:rPr>
-        <w:t xml:space="preserve"> </w:t>
-      </w:r>
-      <w:r>
-        <w:rPr>
+          <w:bCs/>
+          <w:b/>
+        </w:rPr>
+        <w:t xml:space="preserve">,</w:t>
+      </w:r>
+      <w:r>
+        <w:rPr>
+          <w:bCs/>
+          <w:b/>
+        </w:rPr>
+        <w:t xml:space="preserve"> </w:t>
+      </w:r>
+      <w:r>
+        <w:rPr>
+          <w:iCs/>
           <w:i/>
+          <w:bCs/>
           <w:b/>
         </w:rPr>
         <w:t xml:space="preserve">et al.</w:t>
@@ -7147,6 +7438,7 @@
       </w:r>
       <w:r>
         <w:rPr>
+          <w:bCs/>
           <w:b/>
         </w:rPr>
         <w:t xml:space="preserve">2012</w:t>
@@ -7159,6 +7451,7 @@
       </w:r>
       <w:r>
         <w:rPr>
+          <w:iCs/>
           <w:i/>
         </w:rPr>
         <w:t xml:space="preserve">Ecology Letters</w:t>
@@ -7168,6 +7461,7 @@
       </w:r>
       <w:r>
         <w:rPr>
+          <w:bCs/>
           <w:b/>
         </w:rPr>
         <w:t xml:space="preserve">15</w:t>
@@ -7176,186 +7470,224 @@
         <w:t xml:space="preserve">: 1406–1414.</w:t>
       </w:r>
     </w:p>
-    <w:bookmarkEnd w:id="43"/>
-    <w:bookmarkStart w:id="44" w:name="ref-stillImagingCanopyTemperature2021"/>
+    <w:bookmarkEnd w:id="44"/>
+    <w:bookmarkStart w:id="45" w:name="ref-stillImagingCanopyTemperature2021"/>
     <w:p>
       <w:pPr>
         <w:pStyle w:val="Bibliography"/>
       </w:pPr>
       <w:r>
         <w:rPr>
-          <w:b w:val="0"/>
+          <w:bCs/>
+          <w:b/>
+          <w:bCs/>
           <w:b/>
         </w:rPr>
         <w:t xml:space="preserve">Still CJ</w:t>
       </w:r>
       <w:r>
         <w:rPr>
+          <w:bCs/>
           <w:b/>
         </w:rPr>
         <w:t xml:space="preserve">,</w:t>
       </w:r>
       <w:r>
         <w:rPr>
-          <w:b/>
-        </w:rPr>
-        <w:t xml:space="preserve"> </w:t>
-      </w:r>
-      <w:r>
-        <w:rPr>
-          <w:b w:val="0"/>
+          <w:bCs/>
+          <w:b/>
+        </w:rPr>
+        <w:t xml:space="preserve"> </w:t>
+      </w:r>
+      <w:r>
+        <w:rPr>
+          <w:bCs/>
+          <w:b/>
+          <w:bCs/>
           <w:b/>
         </w:rPr>
         <w:t xml:space="preserve">Rastogi B</w:t>
       </w:r>
       <w:r>
         <w:rPr>
+          <w:bCs/>
           <w:b/>
         </w:rPr>
         <w:t xml:space="preserve">,</w:t>
       </w:r>
       <w:r>
         <w:rPr>
-          <w:b/>
-        </w:rPr>
-        <w:t xml:space="preserve"> </w:t>
-      </w:r>
-      <w:r>
-        <w:rPr>
-          <w:b w:val="0"/>
+          <w:bCs/>
+          <w:b/>
+        </w:rPr>
+        <w:t xml:space="preserve"> </w:t>
+      </w:r>
+      <w:r>
+        <w:rPr>
+          <w:bCs/>
+          <w:b/>
+          <w:bCs/>
           <w:b/>
         </w:rPr>
         <w:t xml:space="preserve">Page GFM</w:t>
       </w:r>
       <w:r>
         <w:rPr>
+          <w:bCs/>
           <w:b/>
         </w:rPr>
         <w:t xml:space="preserve">,</w:t>
       </w:r>
       <w:r>
         <w:rPr>
-          <w:b/>
-        </w:rPr>
-        <w:t xml:space="preserve"> </w:t>
-      </w:r>
-      <w:r>
-        <w:rPr>
-          <w:b w:val="0"/>
+          <w:bCs/>
+          <w:b/>
+        </w:rPr>
+        <w:t xml:space="preserve"> </w:t>
+      </w:r>
+      <w:r>
+        <w:rPr>
+          <w:bCs/>
+          <w:b/>
+          <w:bCs/>
           <w:b/>
         </w:rPr>
         <w:t xml:space="preserve">Griffith DM</w:t>
       </w:r>
       <w:r>
         <w:rPr>
+          <w:bCs/>
           <w:b/>
         </w:rPr>
         <w:t xml:space="preserve">,</w:t>
       </w:r>
       <w:r>
         <w:rPr>
-          <w:b/>
-        </w:rPr>
-        <w:t xml:space="preserve"> </w:t>
-      </w:r>
-      <w:r>
-        <w:rPr>
-          <w:b w:val="0"/>
+          <w:bCs/>
+          <w:b/>
+        </w:rPr>
+        <w:t xml:space="preserve"> </w:t>
+      </w:r>
+      <w:r>
+        <w:rPr>
+          <w:bCs/>
+          <w:b/>
+          <w:bCs/>
           <w:b/>
         </w:rPr>
         <w:t xml:space="preserve">Sibley A</w:t>
       </w:r>
       <w:r>
         <w:rPr>
+          <w:bCs/>
           <w:b/>
         </w:rPr>
         <w:t xml:space="preserve">,</w:t>
       </w:r>
       <w:r>
         <w:rPr>
-          <w:b/>
-        </w:rPr>
-        <w:t xml:space="preserve"> </w:t>
-      </w:r>
-      <w:r>
-        <w:rPr>
-          <w:b w:val="0"/>
+          <w:bCs/>
+          <w:b/>
+        </w:rPr>
+        <w:t xml:space="preserve"> </w:t>
+      </w:r>
+      <w:r>
+        <w:rPr>
+          <w:bCs/>
+          <w:b/>
+          <w:bCs/>
           <w:b/>
         </w:rPr>
         <w:t xml:space="preserve">Schulze M</w:t>
       </w:r>
       <w:r>
         <w:rPr>
+          <w:bCs/>
           <w:b/>
         </w:rPr>
         <w:t xml:space="preserve">,</w:t>
       </w:r>
       <w:r>
         <w:rPr>
-          <w:b/>
-        </w:rPr>
-        <w:t xml:space="preserve"> </w:t>
-      </w:r>
-      <w:r>
-        <w:rPr>
-          <w:b w:val="0"/>
+          <w:bCs/>
+          <w:b/>
+        </w:rPr>
+        <w:t xml:space="preserve"> </w:t>
+      </w:r>
+      <w:r>
+        <w:rPr>
+          <w:bCs/>
+          <w:b/>
+          <w:bCs/>
           <w:b/>
         </w:rPr>
         <w:t xml:space="preserve">Hawkins L</w:t>
       </w:r>
       <w:r>
         <w:rPr>
+          <w:bCs/>
           <w:b/>
         </w:rPr>
         <w:t xml:space="preserve">,</w:t>
       </w:r>
       <w:r>
         <w:rPr>
-          <w:b/>
-        </w:rPr>
-        <w:t xml:space="preserve"> </w:t>
-      </w:r>
-      <w:r>
-        <w:rPr>
-          <w:b w:val="0"/>
+          <w:bCs/>
+          <w:b/>
+        </w:rPr>
+        <w:t xml:space="preserve"> </w:t>
+      </w:r>
+      <w:r>
+        <w:rPr>
+          <w:bCs/>
+          <w:b/>
+          <w:bCs/>
           <w:b/>
         </w:rPr>
         <w:t xml:space="preserve">Pau S</w:t>
       </w:r>
       <w:r>
         <w:rPr>
+          <w:bCs/>
           <w:b/>
         </w:rPr>
         <w:t xml:space="preserve">,</w:t>
       </w:r>
       <w:r>
         <w:rPr>
-          <w:b/>
-        </w:rPr>
-        <w:t xml:space="preserve"> </w:t>
-      </w:r>
-      <w:r>
-        <w:rPr>
-          <w:b w:val="0"/>
+          <w:bCs/>
+          <w:b/>
+        </w:rPr>
+        <w:t xml:space="preserve"> </w:t>
+      </w:r>
+      <w:r>
+        <w:rPr>
+          <w:bCs/>
+          <w:b/>
+          <w:bCs/>
           <w:b/>
         </w:rPr>
         <w:t xml:space="preserve">Detto M</w:t>
       </w:r>
       <w:r>
         <w:rPr>
+          <w:bCs/>
           <w:b/>
         </w:rPr>
         <w:t xml:space="preserve">,</w:t>
       </w:r>
       <w:r>
         <w:rPr>
-          <w:b/>
-        </w:rPr>
-        <w:t xml:space="preserve"> </w:t>
-      </w:r>
-      <w:r>
-        <w:rPr>
-          <w:b w:val="0"/>
+          <w:bCs/>
+          <w:b/>
+        </w:rPr>
+        <w:t xml:space="preserve"> </w:t>
+      </w:r>
+      <w:r>
+        <w:rPr>
+          <w:bCs/>
+          <w:b/>
+          <w:bCs/>
           <w:b/>
         </w:rPr>
         <w:t xml:space="preserve">Helliker BR</w:t>
@@ -7368,6 +7700,7 @@
       </w:r>
       <w:r>
         <w:rPr>
+          <w:bCs/>
           <w:b/>
         </w:rPr>
         <w:t xml:space="preserve">2021</w:t>
@@ -7380,6 +7713,7 @@
       </w:r>
       <w:r>
         <w:rPr>
+          <w:iCs/>
           <w:i/>
         </w:rPr>
         <w:t xml:space="preserve">New Phytologist</w:t>
@@ -7389,6 +7723,7 @@
       </w:r>
       <w:r>
         <w:rPr>
+          <w:bCs/>
           <w:b/>
         </w:rPr>
         <w:t xml:space="preserve">230</w:t>
@@ -7397,53 +7732,63 @@
         <w:t xml:space="preserve">: 1746–1753.</w:t>
       </w:r>
     </w:p>
-    <w:bookmarkEnd w:id="44"/>
-    <w:bookmarkStart w:id="45" w:name="X56d926719da9351a167ef03030705e0d92337f8"/>
+    <w:bookmarkEnd w:id="45"/>
+    <w:bookmarkStart w:id="46" w:name="X56d926719da9351a167ef03030705e0d92337f8"/>
     <w:p>
       <w:pPr>
         <w:pStyle w:val="Bibliography"/>
       </w:pPr>
       <w:r>
         <w:rPr>
-          <w:b w:val="0"/>
+          <w:bCs/>
+          <w:b/>
+          <w:bCs/>
           <w:b/>
         </w:rPr>
         <w:t xml:space="preserve">Zwieniecki MA</w:t>
       </w:r>
       <w:r>
         <w:rPr>
+          <w:bCs/>
           <w:b/>
         </w:rPr>
         <w:t xml:space="preserve">,</w:t>
       </w:r>
       <w:r>
         <w:rPr>
-          <w:b/>
-        </w:rPr>
-        <w:t xml:space="preserve"> </w:t>
-      </w:r>
-      <w:r>
-        <w:rPr>
-          <w:b w:val="0"/>
+          <w:bCs/>
+          <w:b/>
+        </w:rPr>
+        <w:t xml:space="preserve"> </w:t>
+      </w:r>
+      <w:r>
+        <w:rPr>
+          <w:bCs/>
+          <w:b/>
+          <w:bCs/>
           <w:b/>
         </w:rPr>
         <w:t xml:space="preserve">Boyce CK</w:t>
       </w:r>
       <w:r>
         <w:rPr>
+          <w:bCs/>
           <w:b/>
         </w:rPr>
         <w:t xml:space="preserve">,</w:t>
       </w:r>
       <w:r>
         <w:rPr>
-          <w:b/>
-        </w:rPr>
-        <w:t xml:space="preserve"> </w:t>
-      </w:r>
-      <w:r>
-        <w:rPr>
-          <w:b w:val="0"/>
+          <w:bCs/>
+          <w:b/>
+        </w:rPr>
+        <w:t xml:space="preserve"> </w:t>
+      </w:r>
+      <w:r>
+        <w:rPr>
+          <w:bCs/>
+          <w:b/>
+          <w:bCs/>
           <w:b/>
         </w:rPr>
         <w:t xml:space="preserve">Holbrook NM</w:t>
@@ -7456,18 +7801,41 @@
       </w:r>
       <w:r>
         <w:rPr>
+          <w:bCs/>
           <w:b/>
         </w:rPr>
         <w:t xml:space="preserve">2004</w:t>
       </w:r>
       <w:r>
-        <w:t xml:space="preserve">. Hydraulic limitations imposed by crown placement determine final size and shape of Quercus rubra L. Leaves.</w:t>
-      </w:r>
-      <w:r>
-        <w:t xml:space="preserve"> </w:t>
-      </w:r>
-      <w:r>
-        <w:rPr>
+        <w:t xml:space="preserve">. Hydraulic limitations imposed by crown placement determine final size and shape of</w:t>
+      </w:r>
+      <w:r>
+        <w:t xml:space="preserve"> </w:t>
+      </w:r>
+      <w:r>
+        <w:t xml:space="preserve">Quercus</w:t>
+      </w:r>
+      <w:r>
+        <w:t xml:space="preserve"> </w:t>
+      </w:r>
+      <w:r>
+        <w:t xml:space="preserve">rubra</w:t>
+      </w:r>
+      <w:r>
+        <w:t xml:space="preserve"> </w:t>
+      </w:r>
+      <w:r>
+        <w:t xml:space="preserve">L</w:t>
+      </w:r>
+      <w:r>
+        <w:t xml:space="preserve">. leaves.</w:t>
+      </w:r>
+      <w:r>
+        <w:t xml:space="preserve"> </w:t>
+      </w:r>
+      <w:r>
+        <w:rPr>
+          <w:iCs/>
           <w:i/>
         </w:rPr>
         <w:t xml:space="preserve">Plant, Cell &amp; Environment</w:t>
@@ -7477,6 +7845,7 @@
       </w:r>
       <w:r>
         <w:rPr>
+          <w:bCs/>
           <w:b/>
         </w:rPr>
         <w:t xml:space="preserve">27</w:t>
@@ -7485,7 +7854,6 @@
         <w:t xml:space="preserve">: 357–365.</w:t>
       </w:r>
     </w:p>
-    <w:bookmarkEnd w:id="45"/>
     <w:bookmarkEnd w:id="46"/>
     <w:bookmarkEnd w:id="47"/>
     <w:bookmarkEnd w:id="48"/>
@@ -7527,10 +7895,7 @@
       <w:lvlText w:val=" "/>
       <w:lvlJc w:val="left"/>
       <w:pPr>
-        <w:tabs>
-          <w:tab w:val="num" w:pos="0"/>
-        </w:tabs>
-        <w:ind w:left="480" w:hanging="480"/>
+        <w:ind w:left="720" w:hanging="480"/>
       </w:pPr>
     </w:lvl>
     <w:lvl w:ilvl="1">
@@ -7538,10 +7903,7 @@
       <w:lvlText w:val=" "/>
       <w:lvlJc w:val="left"/>
       <w:pPr>
-        <w:tabs>
-          <w:tab w:val="num" w:pos="720"/>
-        </w:tabs>
-        <w:ind w:left="1200" w:hanging="480"/>
+        <w:ind w:left="1440" w:hanging="480"/>
       </w:pPr>
     </w:lvl>
     <w:lvl w:ilvl="2">
@@ -7549,10 +7911,7 @@
       <w:lvlText w:val=" "/>
       <w:lvlJc w:val="left"/>
       <w:pPr>
-        <w:tabs>
-          <w:tab w:val="num" w:pos="1440"/>
-        </w:tabs>
-        <w:ind w:left="1920" w:hanging="480"/>
+        <w:ind w:left="2160" w:hanging="480"/>
       </w:pPr>
     </w:lvl>
     <w:lvl w:ilvl="3">
@@ -7560,10 +7919,7 @@
       <w:lvlText w:val=" "/>
       <w:lvlJc w:val="left"/>
       <w:pPr>
-        <w:tabs>
-          <w:tab w:val="num" w:pos="2160"/>
-        </w:tabs>
-        <w:ind w:left="2640" w:hanging="480"/>
+        <w:ind w:left="2880" w:hanging="480"/>
       </w:pPr>
     </w:lvl>
     <w:lvl w:ilvl="4">
@@ -7571,10 +7927,7 @@
       <w:lvlText w:val=" "/>
       <w:lvlJc w:val="left"/>
       <w:pPr>
-        <w:tabs>
-          <w:tab w:val="num" w:pos="2880"/>
-        </w:tabs>
-        <w:ind w:left="3360" w:hanging="480"/>
+        <w:ind w:left="3600" w:hanging="480"/>
       </w:pPr>
     </w:lvl>
     <w:lvl w:ilvl="5">
@@ -7582,10 +7935,7 @@
       <w:lvlText w:val=" "/>
       <w:lvlJc w:val="left"/>
       <w:pPr>
-        <w:tabs>
-          <w:tab w:val="num" w:pos="3600"/>
-        </w:tabs>
-        <w:ind w:left="4080" w:hanging="480"/>
+        <w:ind w:left="4320" w:hanging="480"/>
       </w:pPr>
     </w:lvl>
     <w:lvl w:ilvl="6">
@@ -7593,10 +7943,7 @@
       <w:lvlText w:val=" "/>
       <w:lvlJc w:val="left"/>
       <w:pPr>
-        <w:tabs>
-          <w:tab w:val="num" w:pos="4320"/>
-        </w:tabs>
-        <w:ind w:left="4800" w:hanging="480"/>
+        <w:ind w:left="5040" w:hanging="480"/>
       </w:pPr>
     </w:lvl>
     <w:lvl w:ilvl="7">
@@ -7604,10 +7951,7 @@
       <w:lvlText w:val=" "/>
       <w:lvlJc w:val="left"/>
       <w:pPr>
-        <w:tabs>
-          <w:tab w:val="num" w:pos="5040"/>
-        </w:tabs>
-        <w:ind w:left="5520" w:hanging="480"/>
+        <w:ind w:left="5760" w:hanging="480"/>
       </w:pPr>
     </w:lvl>
     <w:lvl w:ilvl="8">
@@ -7615,10 +7959,7 @@
       <w:lvlText w:val=" "/>
       <w:lvlJc w:val="left"/>
       <w:pPr>
-        <w:tabs>
-          <w:tab w:val="num" w:pos="5760"/>
-        </w:tabs>
-        <w:ind w:left="6240" w:hanging="480"/>
+        <w:ind w:left="6480" w:hanging="480"/>
       </w:pPr>
     </w:lvl>
   </w:abstractNum>
@@ -7980,6 +8321,21 @@
         <w:right w:w="108" w:type="dxa"/>
       </w:tblCellMar>
     </w:tblPr>
+    <w:tblStylePr w:type="firstRow">
+      <w:tblPr>
+        <w:jc w:val="left"/>
+        <w:tblInd w:w="0" w:type="dxa"/>
+      </w:tblPr>
+      <w:trPr>
+        <w:jc w:val="left"/>
+      </w:trPr>
+      <w:tcPr>
+        <w:vAlign w:val="bottom"/>
+        <w:tcBorders>
+          <w:bottom w:val="single"/>
+        </w:tcBorders>
+      </w:tcPr>
+    </w:tblStylePr>
   </w:style>
   <w:style w:type="paragraph" w:customStyle="1" w:styleId="DefinitionTerm">
     <w:name w:val="Definition Term"/>

</xml_diff>

<commit_message>
review & edit Methods S2 (no edits needed) and S3
@NidhiVinod , I edited S3, including taking out some content that's beyond what anyone would need to know to make this reproducible.

Two action items for you:
1. I'm confused by the description of search terms. There's a general list and then a separate list for each search engine. Can you please clarify?
2. Please verify the final total number of records in the tables (currently 70).
</commit_message>
<xml_diff>
--- a/vertical-thermal-review_SI.docx
+++ b/vertical-thermal-review_SI.docx
@@ -113,13 +113,22 @@
         <w:br w:type="page"/>
       </w:r>
     </w:p>
-    <w:bookmarkStart w:id="26" w:name="X15519aea17eeceebad46ab9a4e1fb5be972e659"/>
+    <w:bookmarkStart w:id="23" w:name="X15519aea17eeceebad46ab9a4e1fb5be972e659"/>
     <w:p>
       <w:pPr>
         <w:pStyle w:val="Heading1"/>
       </w:pPr>
       <w:r>
         <w:t xml:space="preserve">Methods S1. Methods for analyzing vertical gradients in the biophysical environment</w:t>
+      </w:r>
+    </w:p>
+    <w:bookmarkStart w:id="20" w:name="study-sites"/>
+    <w:p>
+      <w:pPr>
+        <w:pStyle w:val="Heading2"/>
+      </w:pPr>
+      <w:r>
+        <w:t xml:space="preserve">Study sites</w:t>
       </w:r>
     </w:p>
     <w:p>
@@ -127,70 +136,6 @@
         <w:pStyle w:val="FirstParagraph"/>
       </w:pPr>
       <w:r>
-        <w:t xml:space="preserve">Google doc:</w:t>
-      </w:r>
-      <w:r>
-        <w:t xml:space="preserve"> </w:t>
-      </w:r>
-      <w:hyperlink r:id="rId20">
-        <w:r>
-          <w:rPr>
-            <w:rStyle w:val="Hyperlink"/>
-          </w:rPr>
-          <w:t xml:space="preserve">https://docs.google.com/document/d/1HdPa7X5AMrEwfLjazGMU92uTYMc6pObh/edit#heading=h.gjdgxs</w:t>
-        </w:r>
-      </w:hyperlink>
-    </w:p>
-    <w:p>
-      <w:pPr>
-        <w:pStyle w:val="BodyText"/>
-      </w:pPr>
-      <w:r>
-        <w:t xml:space="preserve">see</w:t>
-      </w:r>
-      <w:r>
-        <w:t xml:space="preserve"> </w:t>
-      </w:r>
-      <w:hyperlink r:id="rId21">
-        <w:r>
-          <w:rPr>
-            <w:rStyle w:val="Hyperlink"/>
-          </w:rPr>
-          <w:t xml:space="preserve">Issue 2</w:t>
-        </w:r>
-      </w:hyperlink>
-      <w:r>
-        <w:t xml:space="preserve"> </w:t>
-      </w:r>
-      <w:r>
-        <w:t xml:space="preserve">,</w:t>
-      </w:r>
-      <w:r>
-        <w:t xml:space="preserve"> </w:t>
-      </w:r>
-      <w:hyperlink r:id="rId22">
-        <w:r>
-          <w:rPr>
-            <w:rStyle w:val="Hyperlink"/>
-          </w:rPr>
-          <w:t xml:space="preserve">issue 20</w:t>
-        </w:r>
-      </w:hyperlink>
-    </w:p>
-    <w:bookmarkStart w:id="23" w:name="study-sites"/>
-    <w:p>
-      <w:pPr>
-        <w:pStyle w:val="Heading2"/>
-      </w:pPr>
-      <w:r>
-        <w:t xml:space="preserve">Study sites</w:t>
-      </w:r>
-    </w:p>
-    <w:p>
-      <w:pPr>
-        <w:pStyle w:val="FirstParagraph"/>
-      </w:pPr>
-      <w:r>
         <w:t xml:space="preserve">We analyzed vertical gradients in key biophysical variables from the National Ecological Observatory Network’s Airborne Observatory Platform (NEON AOP) and meteorology towers at six focal NEON sites</w:t>
       </w:r>
       <w:r>
@@ -216,8 +161,8 @@
         <w:t xml:space="preserve">. The sites are well distributed across the United States and represent key forest types and structures (Table S1).</w:t>
       </w:r>
     </w:p>
-    <w:bookmarkEnd w:id="23"/>
-    <w:bookmarkStart w:id="24" w:name="X81df1b21c4295066b06617140825955e5a4648b"/>
+    <w:bookmarkEnd w:id="20"/>
+    <w:bookmarkStart w:id="21" w:name="X81df1b21c4295066b06617140825955e5a4648b"/>
     <w:p>
       <w:pPr>
         <w:pStyle w:val="Heading2"/>
@@ -593,8 +538,8 @@
         <w:t xml:space="preserve">. To estimate the proportion of sun leaves along the vertical profile, we isolated voxels in the upper canopy surface layer (1-2 m from the local canopy surface, likely to containing the majority of sun leaves), calculated the mean LAD profile for this surface layer, and divided it by the total mean LAD profile.</w:t>
       </w:r>
     </w:p>
-    <w:bookmarkEnd w:id="24"/>
-    <w:bookmarkStart w:id="25" w:name="X05654a27843d99a07771f039329c1281a2ce57a"/>
+    <w:bookmarkEnd w:id="21"/>
+    <w:bookmarkStart w:id="22" w:name="X05654a27843d99a07771f039329c1281a2ce57a"/>
     <w:p>
       <w:pPr>
         <w:pStyle w:val="Heading2"/>
@@ -608,7 +553,7 @@
         <w:pStyle w:val="FirstParagraph"/>
       </w:pPr>
       <w:r>
-        <w:t xml:space="preserve">Micrometeorological data was downloaded for each site from NEON (neonUtilies R package) at 30 minute intervals for 2015-2020. To focus on the middle of the growing season, the data was constrained to be for the month of July each year. Per site, we calculated the mean maximum and minimum values of each variable by day and by sensor height. In Figure S1 we expanded on Figure XX by including 22 sites representing five forest structure types.</w:t>
+        <w:t xml:space="preserve">Micrometeorological data was downloaded for each site from NEON (neonUtilies R package) at 30 minute intervals for 2015-2020. To focus on the middle of the growing season, the data was constrained to be for the month of July each year. Per site, we calculated the mean maximum and minimum values of each variable by day and by sensor height. In Figure S1 we expanded on Figure 2 by including 22 sites representing five forest structure types.</w:t>
       </w:r>
     </w:p>
     <w:p>
@@ -809,9 +754,9 @@
         <w:br w:type="page"/>
       </w:r>
     </w:p>
-    <w:bookmarkEnd w:id="25"/>
-    <w:bookmarkEnd w:id="26"/>
-    <w:bookmarkStart w:id="27" w:name="X8480690de9e0221fbe8e79fd4cbf31f4ab9cbee"/>
+    <w:bookmarkEnd w:id="22"/>
+    <w:bookmarkEnd w:id="23"/>
+    <w:bookmarkStart w:id="24" w:name="X8480690de9e0221fbe8e79fd4cbf31f4ab9cbee"/>
     <w:p>
       <w:pPr>
         <w:pStyle w:val="Heading1"/>
@@ -1093,23 +1038,14 @@
         <w:br w:type="page"/>
       </w:r>
     </w:p>
-    <w:bookmarkEnd w:id="27"/>
-    <w:bookmarkStart w:id="31" w:name="Xf6d007265e943c034627ec2b504f4b1e0a17b23"/>
+    <w:bookmarkEnd w:id="24"/>
+    <w:bookmarkStart w:id="26" w:name="Xf6d007265e943c034627ec2b504f4b1e0a17b23"/>
     <w:p>
       <w:pPr>
         <w:pStyle w:val="Heading1"/>
       </w:pPr>
       <w:r>
         <w:t xml:space="preserve">Methods S3. Methods for literature review</w:t>
-      </w:r>
-    </w:p>
-    <w:bookmarkStart w:id="28" w:name="identification-of-relevant-studies"/>
-    <w:p>
-      <w:pPr>
-        <w:pStyle w:val="Heading2"/>
-      </w:pPr>
-      <w:r>
-        <w:t xml:space="preserve">Identification of relevant studies</w:t>
       </w:r>
     </w:p>
     <w:p>
@@ -1117,7 +1053,7 @@
         <w:pStyle w:val="FirstParagraph"/>
       </w:pPr>
       <w:r>
-        <w:t xml:space="preserve">Relevant studies were searched in the databases: ISI Web of Science, Smithsonian online library and Google Scholar, using the following key terms: (leaf traits OR foliar traits) AND (inter-canopy OR intra-canopy OR canopy height) AND (e.g. chlorophyll OR e.g. LMA OR stomatal conductance); (leaf temperature and metabolism OR leaf thermal sensitivity OR leaf thermal tolerance OR leaf traits OR foliar traits) AND (within-canopy OR intra-canopy OR sun shade OR canopy height OR canopy gradient OR canopy profile OR canopy position) AND (temperate forests OR boreal forest OR conifer OR savanna OR tropical); (leaf* temperature* and metabolism OR leaf thermal* sensitivity OR leaf thermal tolerance OR leaf* traits OR foliar* traits) AND (within-canopy OR intra-canopy OR sun shade OR canopy* height OR canopy gradient OR canopy profile) AND (temperate forests OR boreal forest OR conifer OR savanna OR tropical).</w:t>
+        <w:t xml:space="preserve">To summarize vertical gradients in leaf traits and gas exchange (Tables 1-2), we search the literature for relevant studies and recorded results from all studies meeting our criteria for inclusion.</w:t>
       </w:r>
     </w:p>
     <w:p>
@@ -1125,7 +1061,86 @@
         <w:pStyle w:val="BodyText"/>
       </w:pPr>
       <w:r>
-        <w:t xml:space="preserve">in Google Scholar, 600 articles were screened, using the key terms (leaf temperature and metabolism OR leaf thermal sensitivity OR leaf thermal tolerance OR leaf traits OR foliar traits) AND (within-canopy OR intra-canopy OR sun shade OR canopy height OR canopy gradient OR canopy profile OR canopy position) AND (temperate forests OR boreal forest OR conifer OR savanna OR tropical). After screening the title and reading the abstract, 185 articles were most relevant. Herbaceous plant studies and seedling studies were excluded. These articles were added into Zotero folders: Leaf traits; Leaf Metabolism and Processes, accordingly, for further careful reading.</w:t>
+        <w:t xml:space="preserve">The studies included in the review were based on a global geographic scope.</w:t>
+      </w:r>
+      <w:r>
+        <w:t xml:space="preserve"> </w:t>
+      </w:r>
+      <w:r>
+        <w:t xml:space="preserve">Ecosystem types included any studies with trees for mostly forests, but savannas were also considered. Herbaceous plant studies and seedling studies were excluded.</w:t>
+      </w:r>
+      <w:r>
+        <w:t xml:space="preserve"> </w:t>
+      </w:r>
+      <w:r>
+        <w:t xml:space="preserve">We targeted studies examining variation in foliar traits and metabolism across independent variables of sun/shade or height (where height is generally also sun/shade).</w:t>
+      </w:r>
+      <w:r>
+        <w:t xml:space="preserve"> </w:t>
+      </w:r>
+      <w:r>
+        <w:t xml:space="preserve">Dependent variables of interest included variables known to influence leaf temperature or metabolism: i.e., anatomical, biochemical, and structural foliar traits; gas exchange, metabolism, and thermal sensitivity variables.</w:t>
+      </w:r>
+    </w:p>
+    <w:bookmarkStart w:id="25" w:name="Xbc953f70311951c7242dc5a5ef8cf6fdfb1195b"/>
+    <w:p>
+      <w:pPr>
+        <w:pStyle w:val="Heading2"/>
+      </w:pPr>
+      <w:r>
+        <w:t xml:space="preserve">Databases, search terms, and numbers of studies reviewed</w:t>
+      </w:r>
+    </w:p>
+    <w:p>
+      <w:pPr>
+        <w:pStyle w:val="FirstParagraph"/>
+      </w:pPr>
+      <w:r>
+        <w:t xml:space="preserve">We searched for relevant studies using ISI Web of Science, Smithsonian online library, and Google Scholar, with the following key terms:</w:t>
+      </w:r>
+    </w:p>
+    <w:p>
+      <w:pPr>
+        <w:numPr>
+          <w:ilvl w:val="0"/>
+          <w:numId w:val="1001"/>
+        </w:numPr>
+        <w:pStyle w:val="Compact"/>
+      </w:pPr>
+      <w:r>
+        <w:t xml:space="preserve">(leaf traits OR foliar traits) AND (inter-canopy OR intra-canopy OR canopy height) AND (e.g. chlorophyll OR e.g. LMA OR stomatal conductance)</w:t>
+      </w:r>
+    </w:p>
+    <w:p>
+      <w:pPr>
+        <w:numPr>
+          <w:ilvl w:val="0"/>
+          <w:numId w:val="1001"/>
+        </w:numPr>
+        <w:pStyle w:val="Compact"/>
+      </w:pPr>
+      <w:r>
+        <w:t xml:space="preserve">(leaf temperature and metabolism OR leaf thermal sensitivity OR leaf thermal tolerance OR leaf traits OR foliar traits) AND (within-canopy OR intra-canopy OR sun shade OR canopy height OR canopy gradient OR canopy profile OR canopy position) AND (temperate forests OR boreal forest OR conifer OR savanna OR tropical)</w:t>
+      </w:r>
+    </w:p>
+    <w:p>
+      <w:pPr>
+        <w:numPr>
+          <w:ilvl w:val="0"/>
+          <w:numId w:val="1001"/>
+        </w:numPr>
+        <w:pStyle w:val="Compact"/>
+      </w:pPr>
+      <w:r>
+        <w:t xml:space="preserve">(leaf* temperature* and metabolism OR leaf thermal* sensitivity OR leaf thermal tolerance OR leaf* traits OR foliar* traits) AND (within-canopy OR intra-canopy OR sun shade OR canopy* height OR canopy gradient OR canopy profile) AND (temperate forests OR boreal forest OR conifer OR savanna OR tropical).</w:t>
+      </w:r>
+    </w:p>
+    <w:p>
+      <w:pPr>
+        <w:pStyle w:val="FirstParagraph"/>
+      </w:pPr>
+      <w:r>
+        <w:t xml:space="preserve">In Google Scholar, 600 articles were screened, using the key terms (leaf temperature and metabolism OR leaf thermal sensitivity OR leaf thermal tolerance OR leaf traits OR foliar traits) AND (within-canopy OR intra-canopy OR sun shade OR canopy height OR canopy gradient OR canopy profile OR canopy position) AND (temperate forests OR boreal forest OR conifer OR savanna OR tropical). After screening the title and reading the abstract, 185 articles were identified as most relevant and saved for further careful reading.</w:t>
       </w:r>
     </w:p>
     <w:p>
@@ -1133,7 +1148,7 @@
         <w:pStyle w:val="BodyText"/>
       </w:pPr>
       <w:r>
-        <w:t xml:space="preserve">Similar search was conducted with the Smithsonian online library with the key terms (leaf traits OR foliar traits) AND (inter-canopy OR intra-canopy OR canopy height) AND (e.g. chlorophyll OR e.g. LMA OR stomatal conductance) provided most relevant results among the set of keywords mentioned above, with the field refine function that included botany, ecology, biology, environmental sciences, and forestry. Out of 150 relevant articles screened, 26 were most relevant after screening the title and reading the abstract, out of which 22 were already acquired through Google scholar search, 4 new articles were added to the folder.</w:t>
+        <w:t xml:space="preserve">Similar search was conducted with the Smithsonian online library with the key terms (leaf traits OR foliar traits) AND (inter-canopy OR intra-canopy OR canopy height) AND (e.g. chlorophyll OR e.g. LMA OR stomatal conductance) provided most relevant results among the set of keywords mentioned above, with the field refine function that included botany, ecology, biology, environmental sciences, and forestry. Out of 150 relevant articles screened, 26 were most relevant after screening the title and reading the abstract, out of which 22 were already acquired through Google scholar search, such that 4 new articles were added.</w:t>
       </w:r>
     </w:p>
     <w:p>
@@ -1141,7 +1156,7 @@
         <w:pStyle w:val="BodyText"/>
       </w:pPr>
       <w:r>
-        <w:t xml:space="preserve">For ISI Web of Science, search the key terms (leaf* temperature* and metabolism OR leaf thermal* sensitivity OR leaf thermal tolerance OR leaf* traits OR foliar* traits) AND (within-canopy OR intra-canopy OR sun shade OR canopy* height OR canopy gradient OR canopy profile) AND (temperate forests OR boreal forest OR conifer OR savanna OR tropical) yielded 410 relevant results, 37 were most relevant after screening the title and reading the abstract, out of which 24 were already acquired through the above process, 13 new articles were added to Zotero folders.</w:t>
+        <w:t xml:space="preserve">For ISI Web of Science, a search of the key terms (leaf* temperature* and metabolism OR leaf thermal* sensitivity OR leaf thermal tolerance OR leaf* traits OR foliar* traits) AND (within-canopy OR intra-canopy OR sun shade OR canopy* height OR canopy gradient OR canopy profile) AND (temperate forests OR boreal forest OR conifer OR savanna OR tropical) yielded 410 relevant results. Of these, 37 were most relevant after screening the title and reading the abstract, out of which 24 were already acquired through the above process, such that 13 new articles were added.</w:t>
       </w:r>
     </w:p>
     <w:p>
@@ -1149,53 +1164,7 @@
         <w:pStyle w:val="BodyText"/>
       </w:pPr>
       <w:r>
-        <w:t xml:space="preserve">Through the above process, 202 articles were acquired into Zotero folders. The articles were tagged after careful reading of each as added to the table, irrelevant to the table, but relevant to the reviewed (with a note on the reason), irrelevant to the table and the review (with a note on the reason for exclusion). Articles that were not yet carefully read were tagged yet to read, which will be tagged as one of the above after reading. Articles shared by co-authors and references mentioned in other studies collectively were ~&gt;32 studies. So far 70 relevant articles are added into the tables</w:t>
-      </w:r>
-    </w:p>
-    <w:bookmarkEnd w:id="28"/>
-    <w:bookmarkStart w:id="30" w:name="criteria-for-inclusion"/>
-    <w:p>
-      <w:pPr>
-        <w:pStyle w:val="Heading2"/>
-      </w:pPr>
-      <w:r>
-        <w:t xml:space="preserve">Criteria for inclusion</w:t>
-      </w:r>
-    </w:p>
-    <w:p>
-      <w:pPr>
-        <w:pStyle w:val="FirstParagraph"/>
-      </w:pPr>
-      <w:r>
-        <w:rPr>
-          <w:bCs/>
-          <w:b/>
-        </w:rPr>
-        <w:t xml:space="preserve">this is outlined</w:t>
-      </w:r>
-      <w:r>
-        <w:rPr>
-          <w:bCs/>
-          <w:b/>
-        </w:rPr>
-        <w:t xml:space="preserve"> </w:t>
-      </w:r>
-      <w:hyperlink r:id="rId29">
-        <w:r>
-          <w:rPr>
-            <w:rStyle w:val="Hyperlink"/>
-            <w:bCs/>
-            <w:b/>
-          </w:rPr>
-          <w:t xml:space="preserve">here</w:t>
-        </w:r>
-      </w:hyperlink>
-      <w:r>
-        <w:rPr>
-          <w:bCs/>
-          <w:b/>
-        </w:rPr>
-        <w:t xml:space="preserve">. Section needs to be written.</w:t>
+        <w:t xml:space="preserve">Through the above process, 202 articles were saved for careful evaluation. The articles were tagged after careful reading of each as added to the tables, irrelevant to the tables but relevant to the review (with a note on the reason), or irrelevant to the table and the review (with a note on the reason for exclusion).</w:t>
       </w:r>
     </w:p>
     <w:p>
@@ -1203,7 +1172,7 @@
         <w:pStyle w:val="BodyText"/>
       </w:pPr>
       <w:r>
-        <w:t xml:space="preserve">The studies included in the review were based on a global geographic scope. Ecosystem types included any studies with trees for mostly forests, but savannas were also considered. Information for leaf traits and metabolism included studies with independent variables: sun/shade vs height (where height is generally also sun/shade), and dependent variables of interest were based on variables known to influence leaf temperature ie. anatomical, biochemical, structural foliar traits, including gas exchange, metabolism and thermal sensitivity variables.</w:t>
+        <w:t xml:space="preserve">Articles shared by co-authors and references mentioned in other studies collectively were ~&gt;32 studies. So far 70 relevant articles are added into the tables.</w:t>
       </w:r>
     </w:p>
     <w:p>
@@ -1211,9 +1180,9 @@
         <w:br w:type="page"/>
       </w:r>
     </w:p>
-    <w:bookmarkEnd w:id="30"/>
-    <w:bookmarkEnd w:id="31"/>
-    <w:bookmarkStart w:id="33" w:name="Xb83c4fbbe5c4501da269e66c5e8a977d73ecc06"/>
+    <w:bookmarkEnd w:id="25"/>
+    <w:bookmarkEnd w:id="26"/>
+    <w:bookmarkStart w:id="28" w:name="Xb83c4fbbe5c4501da269e66c5e8a977d73ecc06"/>
     <w:p>
       <w:pPr>
         <w:pStyle w:val="Heading1"/>
@@ -6138,7 +6107,7 @@
       <w:r>
         <w:t xml:space="preserve"> </w:t>
       </w:r>
-      <w:hyperlink r:id="rId32">
+      <w:hyperlink r:id="rId27">
         <w:r>
           <w:rPr>
             <w:rStyle w:val="Hyperlink"/>
@@ -6155,8 +6124,8 @@
         <w:br w:type="page"/>
       </w:r>
     </w:p>
-    <w:bookmarkEnd w:id="33"/>
-    <w:bookmarkStart w:id="35" w:name="Xffc62d20bb585bb07718940744d2dd55a3eca0b"/>
+    <w:bookmarkEnd w:id="28"/>
+    <w:bookmarkStart w:id="30" w:name="Xffc62d20bb585bb07718940744d2dd55a3eca0b"/>
     <w:p>
       <w:pPr>
         <w:pStyle w:val="Heading1"/>
@@ -6185,7 +6154,7 @@
                     </pic:cNvPicPr>
                   </pic:nvPicPr>
                   <pic:blipFill>
-                    <a:blip r:embed="rId34"/>
+                    <a:blip r:embed="rId29"/>
                     <a:stretch>
                       <a:fillRect/>
                     </a:stretch>
@@ -6284,8 +6253,8 @@
         <w:br w:type="page"/>
       </w:r>
     </w:p>
-    <w:bookmarkEnd w:id="35"/>
-    <w:bookmarkStart w:id="48" w:name="references"/>
+    <w:bookmarkEnd w:id="30"/>
+    <w:bookmarkStart w:id="43" w:name="references"/>
     <w:p>
       <w:pPr>
         <w:pStyle w:val="Heading1"/>
@@ -6294,8 +6263,8 @@
         <w:t xml:space="preserve">References</w:t>
       </w:r>
     </w:p>
-    <w:bookmarkStart w:id="47" w:name="refs"/>
-    <w:bookmarkStart w:id="36" w:name="X17b069eff5ad7ec48b341c0cc9ca77d7094bb3d"/>
+    <w:bookmarkStart w:id="42" w:name="refs"/>
+    <w:bookmarkStart w:id="31" w:name="X17b069eff5ad7ec48b341c0cc9ca77d7094bb3d"/>
     <w:p>
       <w:pPr>
         <w:pStyle w:val="Bibliography"/>
@@ -6384,8 +6353,8 @@
         <w:t xml:space="preserve">: 8–18.</w:t>
       </w:r>
     </w:p>
-    <w:bookmarkEnd w:id="36"/>
-    <w:bookmarkStart w:id="37" w:name="ref-johnstonWhatLiesVertical2020"/>
+    <w:bookmarkEnd w:id="31"/>
+    <w:bookmarkStart w:id="32" w:name="ref-johnstonWhatLiesVertical2020"/>
     <w:p>
       <w:pPr>
         <w:pStyle w:val="Bibliography"/>
@@ -6551,8 +6520,8 @@
         <w:t xml:space="preserve">: B088–03.</w:t>
       </w:r>
     </w:p>
-    <w:bookmarkEnd w:id="37"/>
-    <w:bookmarkStart w:id="38" w:name="ref-macarthurFoliageProfileVertical1969"/>
+    <w:bookmarkEnd w:id="32"/>
+    <w:bookmarkStart w:id="33" w:name="ref-macarthurFoliageProfileVertical1969"/>
     <w:p>
       <w:pPr>
         <w:pStyle w:val="Bibliography"/>
@@ -6650,8 +6619,8 @@
         <w:t xml:space="preserve">: 802–804.</w:t>
       </w:r>
     </w:p>
-    <w:bookmarkEnd w:id="38"/>
-    <w:bookmarkStart w:id="39" w:name="ref-muir_tealeaves_2019"/>
+    <w:bookmarkEnd w:id="33"/>
+    <w:bookmarkStart w:id="34" w:name="ref-muir_tealeaves_2019"/>
     <w:p>
       <w:pPr>
         <w:pStyle w:val="Bibliography"/>
@@ -6717,8 +6686,8 @@
         <w:t xml:space="preserve">.</w:t>
       </w:r>
     </w:p>
-    <w:bookmarkEnd w:id="39"/>
-    <w:bookmarkStart w:id="40" w:name="ref-parkerCanopySurfaceStand2004"/>
+    <w:bookmarkEnd w:id="34"/>
+    <w:bookmarkStart w:id="35" w:name="ref-parkerCanopySurfaceStand2004"/>
     <w:p>
       <w:pPr>
         <w:pStyle w:val="Bibliography"/>
@@ -6795,8 +6764,8 @@
         <w:t xml:space="preserve">: 307–315.</w:t>
       </w:r>
     </w:p>
-    <w:bookmarkEnd w:id="40"/>
-    <w:bookmarkStart w:id="41" w:name="ref-pauTropicalForestTemperature2018"/>
+    <w:bookmarkEnd w:id="35"/>
+    <w:bookmarkStart w:id="36" w:name="ref-pauTropicalForestTemperature2018"/>
     <w:p>
       <w:pPr>
         <w:pStyle w:val="Bibliography"/>
@@ -6919,8 +6888,8 @@
         <w:t xml:space="preserve">: e02311.</w:t>
       </w:r>
     </w:p>
-    <w:bookmarkEnd w:id="41"/>
-    <w:bookmarkStart w:id="42" w:name="X37866945a1514e5304353b865dab4d70276132f"/>
+    <w:bookmarkEnd w:id="36"/>
+    <w:bookmarkStart w:id="37" w:name="X37866945a1514e5304353b865dab4d70276132f"/>
     <w:p>
       <w:pPr>
         <w:pStyle w:val="Bibliography"/>
@@ -7052,8 +7021,8 @@
         <w:t xml:space="preserve">: 59–59.</w:t>
       </w:r>
     </w:p>
-    <w:bookmarkEnd w:id="42"/>
-    <w:bookmarkStart w:id="43" w:name="ref-shaoHighThroughputAssessment2019"/>
+    <w:bookmarkEnd w:id="37"/>
+    <w:bookmarkStart w:id="38" w:name="ref-shaoHighThroughputAssessment2019"/>
     <w:p>
       <w:pPr>
         <w:pStyle w:val="Bibliography"/>
@@ -7188,8 +7157,8 @@
         <w:t xml:space="preserve">: 1–13.</w:t>
       </w:r>
     </w:p>
-    <w:bookmarkEnd w:id="43"/>
-    <w:bookmarkStart w:id="44" w:name="ref-starkAmazonForestCarbon2012"/>
+    <w:bookmarkEnd w:id="38"/>
+    <w:bookmarkStart w:id="39" w:name="ref-starkAmazonForestCarbon2012"/>
     <w:p>
       <w:pPr>
         <w:pStyle w:val="Bibliography"/>
@@ -7470,8 +7439,8 @@
         <w:t xml:space="preserve">: 1406–1414.</w:t>
       </w:r>
     </w:p>
-    <w:bookmarkEnd w:id="44"/>
-    <w:bookmarkStart w:id="45" w:name="ref-stillImagingCanopyTemperature2021"/>
+    <w:bookmarkEnd w:id="39"/>
+    <w:bookmarkStart w:id="40" w:name="ref-stillImagingCanopyTemperature2021"/>
     <w:p>
       <w:pPr>
         <w:pStyle w:val="Bibliography"/>
@@ -7732,8 +7701,8 @@
         <w:t xml:space="preserve">: 1746–1753.</w:t>
       </w:r>
     </w:p>
-    <w:bookmarkEnd w:id="45"/>
-    <w:bookmarkStart w:id="46" w:name="X56d926719da9351a167ef03030705e0d92337f8"/>
+    <w:bookmarkEnd w:id="40"/>
+    <w:bookmarkStart w:id="41" w:name="X56d926719da9351a167ef03030705e0d92337f8"/>
     <w:p>
       <w:pPr>
         <w:pStyle w:val="Bibliography"/>
@@ -7854,9 +7823,9 @@
         <w:t xml:space="preserve">: 357–365.</w:t>
       </w:r>
     </w:p>
-    <w:bookmarkEnd w:id="46"/>
-    <w:bookmarkEnd w:id="47"/>
-    <w:bookmarkEnd w:id="48"/>
+    <w:bookmarkEnd w:id="41"/>
+    <w:bookmarkEnd w:id="42"/>
+    <w:bookmarkEnd w:id="43"/>
     <w:sectPr/>
   </w:body>
 </w:document>
@@ -7963,8 +7932,87 @@
       </w:pPr>
     </w:lvl>
   </w:abstractNum>
+  <w:abstractNum w:abstractNumId="991">
+    <w:nsid w:val="ea454b4c"/>
+    <w:multiLevelType w:val="multilevel"/>
+    <w:lvl w:ilvl="0">
+      <w:numFmt w:val="bullet"/>
+      <w:lvlText w:val="•"/>
+      <w:lvlJc w:val="left"/>
+      <w:pPr>
+        <w:ind w:left="720" w:hanging="480"/>
+      </w:pPr>
+    </w:lvl>
+    <w:lvl w:ilvl="1">
+      <w:numFmt w:val="bullet"/>
+      <w:lvlText w:val="–"/>
+      <w:lvlJc w:val="left"/>
+      <w:pPr>
+        <w:ind w:left="1440" w:hanging="480"/>
+      </w:pPr>
+    </w:lvl>
+    <w:lvl w:ilvl="2">
+      <w:numFmt w:val="bullet"/>
+      <w:lvlText w:val="•"/>
+      <w:lvlJc w:val="left"/>
+      <w:pPr>
+        <w:ind w:left="2160" w:hanging="480"/>
+      </w:pPr>
+    </w:lvl>
+    <w:lvl w:ilvl="3">
+      <w:numFmt w:val="bullet"/>
+      <w:lvlText w:val="–"/>
+      <w:lvlJc w:val="left"/>
+      <w:pPr>
+        <w:ind w:left="2880" w:hanging="480"/>
+      </w:pPr>
+    </w:lvl>
+    <w:lvl w:ilvl="4">
+      <w:numFmt w:val="bullet"/>
+      <w:lvlText w:val="•"/>
+      <w:lvlJc w:val="left"/>
+      <w:pPr>
+        <w:ind w:left="3600" w:hanging="480"/>
+      </w:pPr>
+    </w:lvl>
+    <w:lvl w:ilvl="5">
+      <w:numFmt w:val="bullet"/>
+      <w:lvlText w:val="–"/>
+      <w:lvlJc w:val="left"/>
+      <w:pPr>
+        <w:ind w:left="4320" w:hanging="480"/>
+      </w:pPr>
+    </w:lvl>
+    <w:lvl w:ilvl="6">
+      <w:numFmt w:val="bullet"/>
+      <w:lvlText w:val="•"/>
+      <w:lvlJc w:val="left"/>
+      <w:pPr>
+        <w:ind w:left="5040" w:hanging="480"/>
+      </w:pPr>
+    </w:lvl>
+    <w:lvl w:ilvl="7">
+      <w:numFmt w:val="bullet"/>
+      <w:lvlText w:val="–"/>
+      <w:lvlJc w:val="left"/>
+      <w:pPr>
+        <w:ind w:left="5760" w:hanging="480"/>
+      </w:pPr>
+    </w:lvl>
+    <w:lvl w:ilvl="8">
+      <w:numFmt w:val="bullet"/>
+      <w:lvlText w:val="•"/>
+      <w:lvlJc w:val="left"/>
+      <w:pPr>
+        <w:ind w:left="6480" w:hanging="480"/>
+      </w:pPr>
+    </w:lvl>
+  </w:abstractNum>
   <w:num w:numId="1000">
     <w:abstractNumId w:val="990"/>
+  </w:num>
+  <w:num w:numId="1001">
+    <w:abstractNumId w:val="991"/>
   </w:num>
 </w:numbering>
 </file>

</xml_diff>

<commit_message>
small edit in SI
</commit_message>
<xml_diff>
--- a/vertical-thermal-review_SI.docx
+++ b/vertical-thermal-review_SI.docx
@@ -149,7 +149,6 @@
       </w:r>
       <w:r>
         <w:rPr>
-          <w:iCs/>
           <w:i/>
         </w:rPr>
         <w:t xml:space="preserve">et al.</w:t>
@@ -177,7 +176,6 @@
       </w:pPr>
       <w:r>
         <w:rPr>
-          <w:iCs/>
           <w:i/>
         </w:rPr>
         <w:t xml:space="preserve">Data selection</w:t>
@@ -197,7 +195,6 @@
       </w:pPr>
       <w:r>
         <w:rPr>
-          <w:iCs/>
           <w:i/>
         </w:rPr>
         <w:t xml:space="preserve">Lidar data processing</w:t>
@@ -221,7 +218,6 @@
       </w:r>
       <w:r>
         <w:rPr>
-          <w:iCs/>
           <w:i/>
         </w:rPr>
         <w:t xml:space="preserve">et al.</w:t>
@@ -290,9 +286,6 @@
           </m:e>
           <m:sup>
             <m:r>
-              <m:rPr>
-                <m:sty m:val="p"/>
-              </m:rPr>
               <m:t>−</m:t>
             </m:r>
             <m:r>
@@ -327,7 +320,6 @@
       </w:r>
       <w:r>
         <w:rPr>
-          <w:iCs/>
           <w:i/>
         </w:rPr>
         <w:t xml:space="preserve">et al.</w:t>
@@ -367,9 +359,6 @@
           </m:e>
           <m:sup>
             <m:r>
-              <m:rPr>
-                <m:sty m:val="p"/>
-              </m:rPr>
               <m:t>−</m:t>
             </m:r>
             <m:r>
@@ -389,7 +378,6 @@
       </w:r>
       <w:r>
         <w:rPr>
-          <w:iCs/>
           <w:i/>
         </w:rPr>
         <w:t xml:space="preserve">et al.</w:t>
@@ -437,9 +425,6 @@
           </m:e>
           <m:sup>
             <m:r>
-              <m:rPr>
-                <m:sty m:val="p"/>
-              </m:rPr>
               <m:t>−</m:t>
             </m:r>
             <m:r>
@@ -489,9 +474,6 @@
           </m:e>
           <m:sup>
             <m:r>
-              <m:rPr>
-                <m:sty m:val="p"/>
-              </m:rPr>
               <m:t>−</m:t>
             </m:r>
           </m:sup>
@@ -526,7 +508,6 @@
       </w:r>
       <w:r>
         <w:rPr>
-          <w:iCs/>
           <w:i/>
         </w:rPr>
         <w:t xml:space="preserve">et al.</w:t>
@@ -570,14 +551,12 @@
       </w:pPr>
       <w:r>
         <w:rPr>
-          <w:iCs/>
           <w:i/>
         </w:rPr>
         <w:t xml:space="preserve">Note on interpreting</w:t>
       </w:r>
       <w:r>
         <w:rPr>
-          <w:iCs/>
           <w:i/>
         </w:rPr>
         <w:t xml:space="preserve"> </w:t>
@@ -653,39 +632,36 @@
       </w:r>
       <w:r>
         <w:rPr>
-          <w:iCs/>
           <w:i/>
         </w:rPr>
         <w:t xml:space="preserve">et al.</w:t>
       </w:r>
       <w:r>
-        <w:t xml:space="preserve">, 2018; Johnston</w:t>
-      </w:r>
-      <w:r>
-        <w:t xml:space="preserve"> </w:t>
-      </w:r>
-      <w:r>
-        <w:rPr>
-          <w:iCs/>
+        <w:t xml:space="preserve">, 2018; Still</w:t>
+      </w:r>
+      <w:r>
+        <w:t xml:space="preserve"> </w:t>
+      </w:r>
+      <w:r>
+        <w:rPr>
           <w:i/>
         </w:rPr>
         <w:t xml:space="preserve">et al.</w:t>
       </w:r>
       <w:r>
-        <w:t xml:space="preserve">, 2020; Still</w:t>
-      </w:r>
-      <w:r>
-        <w:t xml:space="preserve"> </w:t>
-      </w:r>
-      <w:r>
-        <w:rPr>
-          <w:iCs/>
+        <w:t xml:space="preserve">, 2021; Johnston</w:t>
+      </w:r>
+      <w:r>
+        <w:t xml:space="preserve"> </w:t>
+      </w:r>
+      <w:r>
+        <w:rPr>
           <w:i/>
         </w:rPr>
         <w:t xml:space="preserve">et al.</w:t>
       </w:r>
       <w:r>
-        <w:t xml:space="preserve">, 2021)</w:t>
+        <w:t xml:space="preserve">, 2020)</w:t>
       </w:r>
       <w:r>
         <w:t xml:space="preserve">.</w:t>
@@ -777,7 +753,6 @@
       </w:r>
       <w:r>
         <w:rPr>
-          <w:iCs/>
           <w:i/>
         </w:rPr>
         <w:t xml:space="preserve">tealeaves</w:t>
@@ -796,7 +771,6 @@
       </w:r>
       <w:r>
         <w:rPr>
-          <w:iCs/>
           <w:i/>
         </w:rPr>
         <w:t xml:space="preserve">Quercus rubra</w:t>
@@ -855,7 +829,6 @@
       </w:r>
       <w:r>
         <w:rPr>
-          <w:iCs/>
           <w:i/>
         </w:rPr>
         <w:t xml:space="preserve">Quercus rubra</w:t>
@@ -877,7 +850,6 @@
       </w:r>
       <w:r>
         <w:rPr>
-          <w:iCs/>
           <w:i/>
         </w:rPr>
         <w:t xml:space="preserve">et al.</w:t>
@@ -910,7 +882,6 @@
       </w:r>
       <w:r>
         <w:rPr>
-          <w:iCs/>
           <w:i/>
         </w:rPr>
         <w:t xml:space="preserve">Tleaves</w:t>
@@ -979,9 +950,6 @@
           <m:t>l</m:t>
         </m:r>
         <m:r>
-          <m:rPr>
-            <m:sty m:val="p"/>
-          </m:rPr>
           <m:t>/</m:t>
         </m:r>
         <m:sSup>
@@ -997,18 +965,12 @@
           </m:sup>
         </m:sSup>
         <m:r>
-          <m:rPr>
-            <m:sty m:val="p"/>
-          </m:rPr>
           <m:t>/</m:t>
         </m:r>
         <m:r>
           <m:t>s</m:t>
         </m:r>
         <m:r>
-          <m:rPr>
-            <m:sty m:val="p"/>
-          </m:rPr>
           <m:t>/</m:t>
         </m:r>
         <m:r>
@@ -1164,7 +1126,7 @@
         <w:pStyle w:val="BodyText"/>
       </w:pPr>
       <w:r>
-        <w:t xml:space="preserve">Through the above process, 202 articles were saved for careful evaluation. The articles were tagged after careful reading of each as added to the tables, irrelevant to the tables but relevant to the review (with a note on the reason), or irrelevant to the table and the review (with a note on the reason for exclusion).</w:t>
+        <w:t xml:space="preserve">Through the above process, 202 articles were saved for careful evaluation. To this, articles shared by co-authors and references mentioned in other studies collectively added 32 studies.</w:t>
       </w:r>
     </w:p>
     <w:p>
@@ -1172,7 +1134,30 @@
         <w:pStyle w:val="BodyText"/>
       </w:pPr>
       <w:r>
-        <w:t xml:space="preserve">Articles shared by co-authors and references mentioned in other studies collectively were ~&gt;32 studies. So far 70 relevant articles are added into the tables.</w:t>
+        <w:t xml:space="preserve">The articles were tagged after careful reading of each as added to the tables, irrelevant to the tables but relevant to the review (with a note on the reason), or irrelevant to the table and the review (with a note on the reason for exclusion).</w:t>
+      </w:r>
+    </w:p>
+    <w:p>
+      <w:pPr>
+        <w:pStyle w:val="BodyText"/>
+      </w:pPr>
+      <w:r>
+        <w:t xml:space="preserve">In total, following careful review, we identified</w:t>
+      </w:r>
+      <w:r>
+        <w:t xml:space="preserve"> </w:t>
+      </w:r>
+      <w:r>
+        <w:rPr>
+          <w:b/>
+        </w:rPr>
+        <w:t xml:space="preserve">70</w:t>
+      </w:r>
+      <w:r>
+        <w:t xml:space="preserve"> </w:t>
+      </w:r>
+      <w:r>
+        <w:t xml:space="preserve">articles as relevant and included their results in Tables 1-2.</w:t>
       </w:r>
     </w:p>
     <w:p>
@@ -1234,7 +1219,7 @@
             </w:pPr>
             <w:r xmlns:w="http://schemas.openxmlformats.org/wordprocessingml/2006/main" xmlns:wp="http://schemas.openxmlformats.org/drawingml/2006/wordprocessingDrawing" xmlns:r="http://schemas.openxmlformats.org/officeDocument/2006/relationships" xmlns:w14="http://schemas.microsoft.com/office/word/2010/wordml">
               <w:rPr>
-                <w:rFonts w:ascii="Arial" w:hAnsi="Helvetica" w:eastAsia="Helvetica" w:cs="Helvetica"/>
+                <w:rFonts w:ascii="Arial" w:hAnsi="Arial" w:eastAsia="Arial" w:cs="Arial"/>
                 <w:sz w:val="18"/>
                 <w:szCs w:val="18"/>
                 <w:color w:val="000000"/>
@@ -1266,7 +1251,7 @@
             </w:pPr>
             <w:r xmlns:w="http://schemas.openxmlformats.org/wordprocessingml/2006/main" xmlns:wp="http://schemas.openxmlformats.org/drawingml/2006/wordprocessingDrawing" xmlns:r="http://schemas.openxmlformats.org/officeDocument/2006/relationships" xmlns:w14="http://schemas.microsoft.com/office/word/2010/wordml">
               <w:rPr>
-                <w:rFonts w:ascii="Arial" w:hAnsi="Helvetica" w:eastAsia="Helvetica" w:cs="Helvetica"/>
+                <w:rFonts w:ascii="Arial" w:hAnsi="Arial" w:eastAsia="Arial" w:cs="Arial"/>
                 <w:sz w:val="18"/>
                 <w:szCs w:val="18"/>
                 <w:color w:val="000000"/>
@@ -1298,7 +1283,7 @@
             </w:pPr>
             <w:r xmlns:w="http://schemas.openxmlformats.org/wordprocessingml/2006/main" xmlns:wp="http://schemas.openxmlformats.org/drawingml/2006/wordprocessingDrawing" xmlns:r="http://schemas.openxmlformats.org/officeDocument/2006/relationships" xmlns:w14="http://schemas.microsoft.com/office/word/2010/wordml">
               <w:rPr>
-                <w:rFonts w:ascii="Arial" w:hAnsi="Helvetica" w:eastAsia="Helvetica" w:cs="Helvetica"/>
+                <w:rFonts w:ascii="Arial" w:hAnsi="Arial" w:eastAsia="Arial" w:cs="Arial"/>
                 <w:sz w:val="18"/>
                 <w:szCs w:val="18"/>
                 <w:color w:val="000000"/>
@@ -1330,7 +1315,7 @@
             </w:pPr>
             <w:r xmlns:w="http://schemas.openxmlformats.org/wordprocessingml/2006/main" xmlns:wp="http://schemas.openxmlformats.org/drawingml/2006/wordprocessingDrawing" xmlns:r="http://schemas.openxmlformats.org/officeDocument/2006/relationships" xmlns:w14="http://schemas.microsoft.com/office/word/2010/wordml">
               <w:rPr>
-                <w:rFonts w:ascii="Arial" w:hAnsi="Helvetica" w:eastAsia="Helvetica" w:cs="Helvetica"/>
+                <w:rFonts w:ascii="Arial" w:hAnsi="Arial" w:eastAsia="Arial" w:cs="Arial"/>
                 <w:sz w:val="18"/>
                 <w:szCs w:val="18"/>
                 <w:color w:val="000000"/>
@@ -1362,7 +1347,7 @@
             </w:pPr>
             <w:r xmlns:w="http://schemas.openxmlformats.org/wordprocessingml/2006/main" xmlns:wp="http://schemas.openxmlformats.org/drawingml/2006/wordprocessingDrawing" xmlns:r="http://schemas.openxmlformats.org/officeDocument/2006/relationships" xmlns:w14="http://schemas.microsoft.com/office/word/2010/wordml">
               <w:rPr>
-                <w:rFonts w:ascii="Arial" w:hAnsi="Helvetica" w:eastAsia="Helvetica" w:cs="Helvetica"/>
+                <w:rFonts w:ascii="Arial" w:hAnsi="Arial" w:eastAsia="Arial" w:cs="Arial"/>
                 <w:sz w:val="18"/>
                 <w:szCs w:val="18"/>
                 <w:color w:val="000000"/>
@@ -1394,7 +1379,7 @@
             </w:pPr>
             <w:r xmlns:w="http://schemas.openxmlformats.org/wordprocessingml/2006/main" xmlns:wp="http://schemas.openxmlformats.org/drawingml/2006/wordprocessingDrawing" xmlns:r="http://schemas.openxmlformats.org/officeDocument/2006/relationships" xmlns:w14="http://schemas.microsoft.com/office/word/2010/wordml">
               <w:rPr>
-                <w:rFonts w:ascii="Arial" w:hAnsi="Helvetica" w:eastAsia="Helvetica" w:cs="Helvetica"/>
+                <w:rFonts w:ascii="Arial" w:hAnsi="Arial" w:eastAsia="Arial" w:cs="Arial"/>
                 <w:sz w:val="18"/>
                 <w:szCs w:val="18"/>
                 <w:color w:val="000000"/>
@@ -1429,7 +1414,7 @@
             </w:pPr>
             <w:r xmlns:w="http://schemas.openxmlformats.org/wordprocessingml/2006/main" xmlns:wp="http://schemas.openxmlformats.org/drawingml/2006/wordprocessingDrawing" xmlns:r="http://schemas.openxmlformats.org/officeDocument/2006/relationships" xmlns:w14="http://schemas.microsoft.com/office/word/2010/wordml">
               <w:rPr>
-                <w:rFonts w:ascii="Arial" w:hAnsi="Helvetica" w:eastAsia="Helvetica" w:cs="Helvetica"/>
+                <w:rFonts w:ascii="Arial" w:hAnsi="Arial" w:eastAsia="Arial" w:cs="Arial"/>
                 <w:sz w:val="18"/>
                 <w:szCs w:val="18"/>
                 <w:color w:val="000000"/>
@@ -1458,7 +1443,7 @@
             </w:pPr>
             <w:r xmlns:w="http://schemas.openxmlformats.org/wordprocessingml/2006/main" xmlns:wp="http://schemas.openxmlformats.org/drawingml/2006/wordprocessingDrawing" xmlns:r="http://schemas.openxmlformats.org/officeDocument/2006/relationships" xmlns:w14="http://schemas.microsoft.com/office/word/2010/wordml">
               <w:rPr>
-                <w:rFonts w:ascii="Arial" w:hAnsi="Helvetica" w:eastAsia="Helvetica" w:cs="Helvetica"/>
+                <w:rFonts w:ascii="Arial" w:hAnsi="Arial" w:eastAsia="Arial" w:cs="Arial"/>
                 <w:sz w:val="18"/>
                 <w:szCs w:val="18"/>
                 <w:color w:val="000000"/>
@@ -1487,7 +1472,7 @@
             </w:pPr>
             <w:r xmlns:w="http://schemas.openxmlformats.org/wordprocessingml/2006/main" xmlns:wp="http://schemas.openxmlformats.org/drawingml/2006/wordprocessingDrawing" xmlns:r="http://schemas.openxmlformats.org/officeDocument/2006/relationships" xmlns:w14="http://schemas.microsoft.com/office/word/2010/wordml">
               <w:rPr>
-                <w:rFonts w:ascii="Arial" w:hAnsi="Helvetica" w:eastAsia="Helvetica" w:cs="Helvetica"/>
+                <w:rFonts w:ascii="Arial" w:hAnsi="Arial" w:eastAsia="Arial" w:cs="Arial"/>
                 <w:sz w:val="18"/>
                 <w:szCs w:val="18"/>
                 <w:color w:val="000000"/>
@@ -1516,7 +1501,7 @@
             </w:pPr>
             <w:r xmlns:w="http://schemas.openxmlformats.org/wordprocessingml/2006/main" xmlns:wp="http://schemas.openxmlformats.org/drawingml/2006/wordprocessingDrawing" xmlns:r="http://schemas.openxmlformats.org/officeDocument/2006/relationships" xmlns:w14="http://schemas.microsoft.com/office/word/2010/wordml">
               <w:rPr>
-                <w:rFonts w:ascii="Arial" w:hAnsi="Helvetica" w:eastAsia="Helvetica" w:cs="Helvetica"/>
+                <w:rFonts w:ascii="Arial" w:hAnsi="Arial" w:eastAsia="Arial" w:cs="Arial"/>
                 <w:sz w:val="18"/>
                 <w:szCs w:val="18"/>
                 <w:color w:val="000000"/>
@@ -1545,7 +1530,7 @@
             </w:pPr>
             <w:r xmlns:w="http://schemas.openxmlformats.org/wordprocessingml/2006/main" xmlns:wp="http://schemas.openxmlformats.org/drawingml/2006/wordprocessingDrawing" xmlns:r="http://schemas.openxmlformats.org/officeDocument/2006/relationships" xmlns:w14="http://schemas.microsoft.com/office/word/2010/wordml">
               <w:rPr>
-                <w:rFonts w:ascii="Arial" w:hAnsi="Helvetica" w:eastAsia="Helvetica" w:cs="Helvetica"/>
+                <w:rFonts w:ascii="Arial" w:hAnsi="Arial" w:eastAsia="Arial" w:cs="Arial"/>
                 <w:sz w:val="18"/>
                 <w:szCs w:val="18"/>
                 <w:color w:val="000000"/>
@@ -1574,7 +1559,7 @@
             </w:pPr>
             <w:r xmlns:w="http://schemas.openxmlformats.org/wordprocessingml/2006/main" xmlns:wp="http://schemas.openxmlformats.org/drawingml/2006/wordprocessingDrawing" xmlns:r="http://schemas.openxmlformats.org/officeDocument/2006/relationships" xmlns:w14="http://schemas.microsoft.com/office/word/2010/wordml">
               <w:rPr>
-                <w:rFonts w:ascii="Arial" w:hAnsi="Helvetica" w:eastAsia="Helvetica" w:cs="Helvetica"/>
+                <w:rFonts w:ascii="Arial" w:hAnsi="Arial" w:eastAsia="Arial" w:cs="Arial"/>
                 <w:sz w:val="18"/>
                 <w:szCs w:val="18"/>
                 <w:color w:val="000000"/>
@@ -1609,7 +1594,7 @@
             </w:pPr>
             <w:r xmlns:w="http://schemas.openxmlformats.org/wordprocessingml/2006/main" xmlns:wp="http://schemas.openxmlformats.org/drawingml/2006/wordprocessingDrawing" xmlns:r="http://schemas.openxmlformats.org/officeDocument/2006/relationships" xmlns:w14="http://schemas.microsoft.com/office/word/2010/wordml">
               <w:rPr>
-                <w:rFonts w:ascii="Arial" w:hAnsi="Helvetica" w:eastAsia="Helvetica" w:cs="Helvetica"/>
+                <w:rFonts w:ascii="Arial" w:hAnsi="Arial" w:eastAsia="Arial" w:cs="Arial"/>
                 <w:sz w:val="18"/>
                 <w:szCs w:val="18"/>
                 <w:color w:val="000000"/>
@@ -1638,7 +1623,7 @@
             </w:pPr>
             <w:r xmlns:w="http://schemas.openxmlformats.org/wordprocessingml/2006/main" xmlns:wp="http://schemas.openxmlformats.org/drawingml/2006/wordprocessingDrawing" xmlns:r="http://schemas.openxmlformats.org/officeDocument/2006/relationships" xmlns:w14="http://schemas.microsoft.com/office/word/2010/wordml">
               <w:rPr>
-                <w:rFonts w:ascii="Arial" w:hAnsi="Helvetica" w:eastAsia="Helvetica" w:cs="Helvetica"/>
+                <w:rFonts w:ascii="Arial" w:hAnsi="Arial" w:eastAsia="Arial" w:cs="Arial"/>
                 <w:sz w:val="18"/>
                 <w:szCs w:val="18"/>
                 <w:color w:val="000000"/>
@@ -1667,7 +1652,7 @@
             </w:pPr>
             <w:r xmlns:w="http://schemas.openxmlformats.org/wordprocessingml/2006/main" xmlns:wp="http://schemas.openxmlformats.org/drawingml/2006/wordprocessingDrawing" xmlns:r="http://schemas.openxmlformats.org/officeDocument/2006/relationships" xmlns:w14="http://schemas.microsoft.com/office/word/2010/wordml">
               <w:rPr>
-                <w:rFonts w:ascii="Arial" w:hAnsi="Helvetica" w:eastAsia="Helvetica" w:cs="Helvetica"/>
+                <w:rFonts w:ascii="Arial" w:hAnsi="Arial" w:eastAsia="Arial" w:cs="Arial"/>
                 <w:sz w:val="18"/>
                 <w:szCs w:val="18"/>
                 <w:color w:val="000000"/>
@@ -1696,7 +1681,7 @@
             </w:pPr>
             <w:r xmlns:w="http://schemas.openxmlformats.org/wordprocessingml/2006/main" xmlns:wp="http://schemas.openxmlformats.org/drawingml/2006/wordprocessingDrawing" xmlns:r="http://schemas.openxmlformats.org/officeDocument/2006/relationships" xmlns:w14="http://schemas.microsoft.com/office/word/2010/wordml">
               <w:rPr>
-                <w:rFonts w:ascii="Arial" w:hAnsi="Helvetica" w:eastAsia="Helvetica" w:cs="Helvetica"/>
+                <w:rFonts w:ascii="Arial" w:hAnsi="Arial" w:eastAsia="Arial" w:cs="Arial"/>
                 <w:sz w:val="18"/>
                 <w:szCs w:val="18"/>
                 <w:color w:val="000000"/>
@@ -1725,7 +1710,7 @@
             </w:pPr>
             <w:r xmlns:w="http://schemas.openxmlformats.org/wordprocessingml/2006/main" xmlns:wp="http://schemas.openxmlformats.org/drawingml/2006/wordprocessingDrawing" xmlns:r="http://schemas.openxmlformats.org/officeDocument/2006/relationships" xmlns:w14="http://schemas.microsoft.com/office/word/2010/wordml">
               <w:rPr>
-                <w:rFonts w:ascii="Arial" w:hAnsi="Helvetica" w:eastAsia="Helvetica" w:cs="Helvetica"/>
+                <w:rFonts w:ascii="Arial" w:hAnsi="Arial" w:eastAsia="Arial" w:cs="Arial"/>
                 <w:sz w:val="18"/>
                 <w:szCs w:val="18"/>
                 <w:color w:val="000000"/>
@@ -1754,7 +1739,7 @@
             </w:pPr>
             <w:r xmlns:w="http://schemas.openxmlformats.org/wordprocessingml/2006/main" xmlns:wp="http://schemas.openxmlformats.org/drawingml/2006/wordprocessingDrawing" xmlns:r="http://schemas.openxmlformats.org/officeDocument/2006/relationships" xmlns:w14="http://schemas.microsoft.com/office/word/2010/wordml">
               <w:rPr>
-                <w:rFonts w:ascii="Arial" w:hAnsi="Helvetica" w:eastAsia="Helvetica" w:cs="Helvetica"/>
+                <w:rFonts w:ascii="Arial" w:hAnsi="Arial" w:eastAsia="Arial" w:cs="Arial"/>
                 <w:sz w:val="18"/>
                 <w:szCs w:val="18"/>
                 <w:color w:val="000000"/>
@@ -1789,7 +1774,7 @@
             </w:pPr>
             <w:r xmlns:w="http://schemas.openxmlformats.org/wordprocessingml/2006/main" xmlns:wp="http://schemas.openxmlformats.org/drawingml/2006/wordprocessingDrawing" xmlns:r="http://schemas.openxmlformats.org/officeDocument/2006/relationships" xmlns:w14="http://schemas.microsoft.com/office/word/2010/wordml">
               <w:rPr>
-                <w:rFonts w:ascii="Arial" w:hAnsi="Helvetica" w:eastAsia="Helvetica" w:cs="Helvetica"/>
+                <w:rFonts w:ascii="Arial" w:hAnsi="Arial" w:eastAsia="Arial" w:cs="Arial"/>
                 <w:sz w:val="18"/>
                 <w:szCs w:val="18"/>
                 <w:color w:val="000000"/>
@@ -1818,7 +1803,7 @@
             </w:pPr>
             <w:r xmlns:w="http://schemas.openxmlformats.org/wordprocessingml/2006/main" xmlns:wp="http://schemas.openxmlformats.org/drawingml/2006/wordprocessingDrawing" xmlns:r="http://schemas.openxmlformats.org/officeDocument/2006/relationships" xmlns:w14="http://schemas.microsoft.com/office/word/2010/wordml">
               <w:rPr>
-                <w:rFonts w:ascii="Arial" w:hAnsi="Helvetica" w:eastAsia="Helvetica" w:cs="Helvetica"/>
+                <w:rFonts w:ascii="Arial" w:hAnsi="Arial" w:eastAsia="Arial" w:cs="Arial"/>
                 <w:sz w:val="18"/>
                 <w:szCs w:val="18"/>
                 <w:color w:val="000000"/>
@@ -1847,7 +1832,7 @@
             </w:pPr>
             <w:r xmlns:w="http://schemas.openxmlformats.org/wordprocessingml/2006/main" xmlns:wp="http://schemas.openxmlformats.org/drawingml/2006/wordprocessingDrawing" xmlns:r="http://schemas.openxmlformats.org/officeDocument/2006/relationships" xmlns:w14="http://schemas.microsoft.com/office/word/2010/wordml">
               <w:rPr>
-                <w:rFonts w:ascii="Arial" w:hAnsi="Helvetica" w:eastAsia="Helvetica" w:cs="Helvetica"/>
+                <w:rFonts w:ascii="Arial" w:hAnsi="Arial" w:eastAsia="Arial" w:cs="Arial"/>
                 <w:sz w:val="18"/>
                 <w:szCs w:val="18"/>
                 <w:color w:val="000000"/>
@@ -1876,7 +1861,7 @@
             </w:pPr>
             <w:r xmlns:w="http://schemas.openxmlformats.org/wordprocessingml/2006/main" xmlns:wp="http://schemas.openxmlformats.org/drawingml/2006/wordprocessingDrawing" xmlns:r="http://schemas.openxmlformats.org/officeDocument/2006/relationships" xmlns:w14="http://schemas.microsoft.com/office/word/2010/wordml">
               <w:rPr>
-                <w:rFonts w:ascii="Arial" w:hAnsi="Helvetica" w:eastAsia="Helvetica" w:cs="Helvetica"/>
+                <w:rFonts w:ascii="Arial" w:hAnsi="Arial" w:eastAsia="Arial" w:cs="Arial"/>
                 <w:sz w:val="18"/>
                 <w:szCs w:val="18"/>
                 <w:color w:val="000000"/>
@@ -1905,7 +1890,7 @@
             </w:pPr>
             <w:r xmlns:w="http://schemas.openxmlformats.org/wordprocessingml/2006/main" xmlns:wp="http://schemas.openxmlformats.org/drawingml/2006/wordprocessingDrawing" xmlns:r="http://schemas.openxmlformats.org/officeDocument/2006/relationships" xmlns:w14="http://schemas.microsoft.com/office/word/2010/wordml">
               <w:rPr>
-                <w:rFonts w:ascii="Arial" w:hAnsi="Helvetica" w:eastAsia="Helvetica" w:cs="Helvetica"/>
+                <w:rFonts w:ascii="Arial" w:hAnsi="Arial" w:eastAsia="Arial" w:cs="Arial"/>
                 <w:sz w:val="18"/>
                 <w:szCs w:val="18"/>
                 <w:color w:val="000000"/>
@@ -1934,7 +1919,7 @@
             </w:pPr>
             <w:r xmlns:w="http://schemas.openxmlformats.org/wordprocessingml/2006/main" xmlns:wp="http://schemas.openxmlformats.org/drawingml/2006/wordprocessingDrawing" xmlns:r="http://schemas.openxmlformats.org/officeDocument/2006/relationships" xmlns:w14="http://schemas.microsoft.com/office/word/2010/wordml">
               <w:rPr>
-                <w:rFonts w:ascii="Arial" w:hAnsi="Helvetica" w:eastAsia="Helvetica" w:cs="Helvetica"/>
+                <w:rFonts w:ascii="Arial" w:hAnsi="Arial" w:eastAsia="Arial" w:cs="Arial"/>
                 <w:sz w:val="18"/>
                 <w:szCs w:val="18"/>
                 <w:color w:val="000000"/>
@@ -1969,7 +1954,7 @@
             </w:pPr>
             <w:r xmlns:w="http://schemas.openxmlformats.org/wordprocessingml/2006/main" xmlns:wp="http://schemas.openxmlformats.org/drawingml/2006/wordprocessingDrawing" xmlns:r="http://schemas.openxmlformats.org/officeDocument/2006/relationships" xmlns:w14="http://schemas.microsoft.com/office/word/2010/wordml">
               <w:rPr>
-                <w:rFonts w:ascii="Arial" w:hAnsi="Helvetica" w:eastAsia="Helvetica" w:cs="Helvetica"/>
+                <w:rFonts w:ascii="Arial" w:hAnsi="Arial" w:eastAsia="Arial" w:cs="Arial"/>
                 <w:sz w:val="18"/>
                 <w:szCs w:val="18"/>
                 <w:color w:val="000000"/>
@@ -1998,7 +1983,7 @@
             </w:pPr>
             <w:r xmlns:w="http://schemas.openxmlformats.org/wordprocessingml/2006/main" xmlns:wp="http://schemas.openxmlformats.org/drawingml/2006/wordprocessingDrawing" xmlns:r="http://schemas.openxmlformats.org/officeDocument/2006/relationships" xmlns:w14="http://schemas.microsoft.com/office/word/2010/wordml">
               <w:rPr>
-                <w:rFonts w:ascii="Arial" w:hAnsi="Helvetica" w:eastAsia="Helvetica" w:cs="Helvetica"/>
+                <w:rFonts w:ascii="Arial" w:hAnsi="Arial" w:eastAsia="Arial" w:cs="Arial"/>
                 <w:sz w:val="18"/>
                 <w:szCs w:val="18"/>
                 <w:color w:val="000000"/>
@@ -2027,7 +2012,7 @@
             </w:pPr>
             <w:r xmlns:w="http://schemas.openxmlformats.org/wordprocessingml/2006/main" xmlns:wp="http://schemas.openxmlformats.org/drawingml/2006/wordprocessingDrawing" xmlns:r="http://schemas.openxmlformats.org/officeDocument/2006/relationships" xmlns:w14="http://schemas.microsoft.com/office/word/2010/wordml">
               <w:rPr>
-                <w:rFonts w:ascii="Arial" w:hAnsi="Helvetica" w:eastAsia="Helvetica" w:cs="Helvetica"/>
+                <w:rFonts w:ascii="Arial" w:hAnsi="Arial" w:eastAsia="Arial" w:cs="Arial"/>
                 <w:sz w:val="18"/>
                 <w:szCs w:val="18"/>
                 <w:color w:val="000000"/>
@@ -2056,7 +2041,7 @@
             </w:pPr>
             <w:r xmlns:w="http://schemas.openxmlformats.org/wordprocessingml/2006/main" xmlns:wp="http://schemas.openxmlformats.org/drawingml/2006/wordprocessingDrawing" xmlns:r="http://schemas.openxmlformats.org/officeDocument/2006/relationships" xmlns:w14="http://schemas.microsoft.com/office/word/2010/wordml">
               <w:rPr>
-                <w:rFonts w:ascii="Arial" w:hAnsi="Helvetica" w:eastAsia="Helvetica" w:cs="Helvetica"/>
+                <w:rFonts w:ascii="Arial" w:hAnsi="Arial" w:eastAsia="Arial" w:cs="Arial"/>
                 <w:sz w:val="18"/>
                 <w:szCs w:val="18"/>
                 <w:color w:val="000000"/>
@@ -2085,7 +2070,7 @@
             </w:pPr>
             <w:r xmlns:w="http://schemas.openxmlformats.org/wordprocessingml/2006/main" xmlns:wp="http://schemas.openxmlformats.org/drawingml/2006/wordprocessingDrawing" xmlns:r="http://schemas.openxmlformats.org/officeDocument/2006/relationships" xmlns:w14="http://schemas.microsoft.com/office/word/2010/wordml">
               <w:rPr>
-                <w:rFonts w:ascii="Arial" w:hAnsi="Helvetica" w:eastAsia="Helvetica" w:cs="Helvetica"/>
+                <w:rFonts w:ascii="Arial" w:hAnsi="Arial" w:eastAsia="Arial" w:cs="Arial"/>
                 <w:sz w:val="18"/>
                 <w:szCs w:val="18"/>
                 <w:color w:val="000000"/>
@@ -2114,7 +2099,7 @@
             </w:pPr>
             <w:r xmlns:w="http://schemas.openxmlformats.org/wordprocessingml/2006/main" xmlns:wp="http://schemas.openxmlformats.org/drawingml/2006/wordprocessingDrawing" xmlns:r="http://schemas.openxmlformats.org/officeDocument/2006/relationships" xmlns:w14="http://schemas.microsoft.com/office/word/2010/wordml">
               <w:rPr>
-                <w:rFonts w:ascii="Arial" w:hAnsi="Helvetica" w:eastAsia="Helvetica" w:cs="Helvetica"/>
+                <w:rFonts w:ascii="Arial" w:hAnsi="Arial" w:eastAsia="Arial" w:cs="Arial"/>
                 <w:sz w:val="18"/>
                 <w:szCs w:val="18"/>
                 <w:color w:val="000000"/>
@@ -2149,7 +2134,7 @@
             </w:pPr>
             <w:r xmlns:w="http://schemas.openxmlformats.org/wordprocessingml/2006/main" xmlns:wp="http://schemas.openxmlformats.org/drawingml/2006/wordprocessingDrawing" xmlns:r="http://schemas.openxmlformats.org/officeDocument/2006/relationships" xmlns:w14="http://schemas.microsoft.com/office/word/2010/wordml">
               <w:rPr>
-                <w:rFonts w:ascii="Arial" w:hAnsi="Helvetica" w:eastAsia="Helvetica" w:cs="Helvetica"/>
+                <w:rFonts w:ascii="Arial" w:hAnsi="Arial" w:eastAsia="Arial" w:cs="Arial"/>
                 <w:sz w:val="18"/>
                 <w:szCs w:val="18"/>
                 <w:color w:val="000000"/>
@@ -2178,7 +2163,7 @@
             </w:pPr>
             <w:r xmlns:w="http://schemas.openxmlformats.org/wordprocessingml/2006/main" xmlns:wp="http://schemas.openxmlformats.org/drawingml/2006/wordprocessingDrawing" xmlns:r="http://schemas.openxmlformats.org/officeDocument/2006/relationships" xmlns:w14="http://schemas.microsoft.com/office/word/2010/wordml">
               <w:rPr>
-                <w:rFonts w:ascii="Arial" w:hAnsi="Helvetica" w:eastAsia="Helvetica" w:cs="Helvetica"/>
+                <w:rFonts w:ascii="Arial" w:hAnsi="Arial" w:eastAsia="Arial" w:cs="Arial"/>
                 <w:sz w:val="18"/>
                 <w:szCs w:val="18"/>
                 <w:color w:val="000000"/>
@@ -2207,7 +2192,7 @@
             </w:pPr>
             <w:r xmlns:w="http://schemas.openxmlformats.org/wordprocessingml/2006/main" xmlns:wp="http://schemas.openxmlformats.org/drawingml/2006/wordprocessingDrawing" xmlns:r="http://schemas.openxmlformats.org/officeDocument/2006/relationships" xmlns:w14="http://schemas.microsoft.com/office/word/2010/wordml">
               <w:rPr>
-                <w:rFonts w:ascii="Arial" w:hAnsi="Helvetica" w:eastAsia="Helvetica" w:cs="Helvetica"/>
+                <w:rFonts w:ascii="Arial" w:hAnsi="Arial" w:eastAsia="Arial" w:cs="Arial"/>
                 <w:sz w:val="18"/>
                 <w:szCs w:val="18"/>
                 <w:color w:val="000000"/>
@@ -2236,7 +2221,7 @@
             </w:pPr>
             <w:r xmlns:w="http://schemas.openxmlformats.org/wordprocessingml/2006/main" xmlns:wp="http://schemas.openxmlformats.org/drawingml/2006/wordprocessingDrawing" xmlns:r="http://schemas.openxmlformats.org/officeDocument/2006/relationships" xmlns:w14="http://schemas.microsoft.com/office/word/2010/wordml">
               <w:rPr>
-                <w:rFonts w:ascii="Arial" w:hAnsi="Helvetica" w:eastAsia="Helvetica" w:cs="Helvetica"/>
+                <w:rFonts w:ascii="Arial" w:hAnsi="Arial" w:eastAsia="Arial" w:cs="Arial"/>
                 <w:sz w:val="18"/>
                 <w:szCs w:val="18"/>
                 <w:color w:val="000000"/>
@@ -2265,7 +2250,7 @@
             </w:pPr>
             <w:r xmlns:w="http://schemas.openxmlformats.org/wordprocessingml/2006/main" xmlns:wp="http://schemas.openxmlformats.org/drawingml/2006/wordprocessingDrawing" xmlns:r="http://schemas.openxmlformats.org/officeDocument/2006/relationships" xmlns:w14="http://schemas.microsoft.com/office/word/2010/wordml">
               <w:rPr>
-                <w:rFonts w:ascii="Arial" w:hAnsi="Helvetica" w:eastAsia="Helvetica" w:cs="Helvetica"/>
+                <w:rFonts w:ascii="Arial" w:hAnsi="Arial" w:eastAsia="Arial" w:cs="Arial"/>
                 <w:sz w:val="18"/>
                 <w:szCs w:val="18"/>
                 <w:color w:val="000000"/>
@@ -2294,7 +2279,7 @@
             </w:pPr>
             <w:r xmlns:w="http://schemas.openxmlformats.org/wordprocessingml/2006/main" xmlns:wp="http://schemas.openxmlformats.org/drawingml/2006/wordprocessingDrawing" xmlns:r="http://schemas.openxmlformats.org/officeDocument/2006/relationships" xmlns:w14="http://schemas.microsoft.com/office/word/2010/wordml">
               <w:rPr>
-                <w:rFonts w:ascii="Arial" w:hAnsi="Helvetica" w:eastAsia="Helvetica" w:cs="Helvetica"/>
+                <w:rFonts w:ascii="Arial" w:hAnsi="Arial" w:eastAsia="Arial" w:cs="Arial"/>
                 <w:sz w:val="18"/>
                 <w:szCs w:val="18"/>
                 <w:color w:val="000000"/>
@@ -2329,7 +2314,7 @@
             </w:pPr>
             <w:r xmlns:w="http://schemas.openxmlformats.org/wordprocessingml/2006/main" xmlns:wp="http://schemas.openxmlformats.org/drawingml/2006/wordprocessingDrawing" xmlns:r="http://schemas.openxmlformats.org/officeDocument/2006/relationships" xmlns:w14="http://schemas.microsoft.com/office/word/2010/wordml">
               <w:rPr>
-                <w:rFonts w:ascii="Arial" w:hAnsi="Helvetica" w:eastAsia="Helvetica" w:cs="Helvetica"/>
+                <w:rFonts w:ascii="Arial" w:hAnsi="Arial" w:eastAsia="Arial" w:cs="Arial"/>
                 <w:sz w:val="18"/>
                 <w:szCs w:val="18"/>
                 <w:color w:val="000000"/>
@@ -2358,7 +2343,7 @@
             </w:pPr>
             <w:r xmlns:w="http://schemas.openxmlformats.org/wordprocessingml/2006/main" xmlns:wp="http://schemas.openxmlformats.org/drawingml/2006/wordprocessingDrawing" xmlns:r="http://schemas.openxmlformats.org/officeDocument/2006/relationships" xmlns:w14="http://schemas.microsoft.com/office/word/2010/wordml">
               <w:rPr>
-                <w:rFonts w:ascii="Arial" w:hAnsi="Helvetica" w:eastAsia="Helvetica" w:cs="Helvetica"/>
+                <w:rFonts w:ascii="Arial" w:hAnsi="Arial" w:eastAsia="Arial" w:cs="Arial"/>
                 <w:sz w:val="18"/>
                 <w:szCs w:val="18"/>
                 <w:color w:val="000000"/>
@@ -2387,7 +2372,7 @@
             </w:pPr>
             <w:r xmlns:w="http://schemas.openxmlformats.org/wordprocessingml/2006/main" xmlns:wp="http://schemas.openxmlformats.org/drawingml/2006/wordprocessingDrawing" xmlns:r="http://schemas.openxmlformats.org/officeDocument/2006/relationships" xmlns:w14="http://schemas.microsoft.com/office/word/2010/wordml">
               <w:rPr>
-                <w:rFonts w:ascii="Arial" w:hAnsi="Helvetica" w:eastAsia="Helvetica" w:cs="Helvetica"/>
+                <w:rFonts w:ascii="Arial" w:hAnsi="Arial" w:eastAsia="Arial" w:cs="Arial"/>
                 <w:sz w:val="18"/>
                 <w:szCs w:val="18"/>
                 <w:color w:val="000000"/>
@@ -2416,7 +2401,7 @@
             </w:pPr>
             <w:r xmlns:w="http://schemas.openxmlformats.org/wordprocessingml/2006/main" xmlns:wp="http://schemas.openxmlformats.org/drawingml/2006/wordprocessingDrawing" xmlns:r="http://schemas.openxmlformats.org/officeDocument/2006/relationships" xmlns:w14="http://schemas.microsoft.com/office/word/2010/wordml">
               <w:rPr>
-                <w:rFonts w:ascii="Arial" w:hAnsi="Helvetica" w:eastAsia="Helvetica" w:cs="Helvetica"/>
+                <w:rFonts w:ascii="Arial" w:hAnsi="Arial" w:eastAsia="Arial" w:cs="Arial"/>
                 <w:sz w:val="18"/>
                 <w:szCs w:val="18"/>
                 <w:color w:val="000000"/>
@@ -2445,7 +2430,7 @@
             </w:pPr>
             <w:r xmlns:w="http://schemas.openxmlformats.org/wordprocessingml/2006/main" xmlns:wp="http://schemas.openxmlformats.org/drawingml/2006/wordprocessingDrawing" xmlns:r="http://schemas.openxmlformats.org/officeDocument/2006/relationships" xmlns:w14="http://schemas.microsoft.com/office/word/2010/wordml">
               <w:rPr>
-                <w:rFonts w:ascii="Arial" w:hAnsi="Helvetica" w:eastAsia="Helvetica" w:cs="Helvetica"/>
+                <w:rFonts w:ascii="Arial" w:hAnsi="Arial" w:eastAsia="Arial" w:cs="Arial"/>
                 <w:sz w:val="18"/>
                 <w:szCs w:val="18"/>
                 <w:color w:val="000000"/>
@@ -2474,7 +2459,7 @@
             </w:pPr>
             <w:r xmlns:w="http://schemas.openxmlformats.org/wordprocessingml/2006/main" xmlns:wp="http://schemas.openxmlformats.org/drawingml/2006/wordprocessingDrawing" xmlns:r="http://schemas.openxmlformats.org/officeDocument/2006/relationships" xmlns:w14="http://schemas.microsoft.com/office/word/2010/wordml">
               <w:rPr>
-                <w:rFonts w:ascii="Arial" w:hAnsi="Helvetica" w:eastAsia="Helvetica" w:cs="Helvetica"/>
+                <w:rFonts w:ascii="Arial" w:hAnsi="Arial" w:eastAsia="Arial" w:cs="Arial"/>
                 <w:sz w:val="18"/>
                 <w:szCs w:val="18"/>
                 <w:color w:val="000000"/>
@@ -2509,7 +2494,7 @@
             </w:pPr>
             <w:r xmlns:w="http://schemas.openxmlformats.org/wordprocessingml/2006/main" xmlns:wp="http://schemas.openxmlformats.org/drawingml/2006/wordprocessingDrawing" xmlns:r="http://schemas.openxmlformats.org/officeDocument/2006/relationships" xmlns:w14="http://schemas.microsoft.com/office/word/2010/wordml">
               <w:rPr>
-                <w:rFonts w:ascii="Arial" w:hAnsi="Helvetica" w:eastAsia="Helvetica" w:cs="Helvetica"/>
+                <w:rFonts w:ascii="Arial" w:hAnsi="Arial" w:eastAsia="Arial" w:cs="Arial"/>
                 <w:sz w:val="18"/>
                 <w:szCs w:val="18"/>
                 <w:color w:val="000000"/>
@@ -2538,7 +2523,7 @@
             </w:pPr>
             <w:r xmlns:w="http://schemas.openxmlformats.org/wordprocessingml/2006/main" xmlns:wp="http://schemas.openxmlformats.org/drawingml/2006/wordprocessingDrawing" xmlns:r="http://schemas.openxmlformats.org/officeDocument/2006/relationships" xmlns:w14="http://schemas.microsoft.com/office/word/2010/wordml">
               <w:rPr>
-                <w:rFonts w:ascii="Arial" w:hAnsi="Helvetica" w:eastAsia="Helvetica" w:cs="Helvetica"/>
+                <w:rFonts w:ascii="Arial" w:hAnsi="Arial" w:eastAsia="Arial" w:cs="Arial"/>
                 <w:sz w:val="18"/>
                 <w:szCs w:val="18"/>
                 <w:color w:val="000000"/>
@@ -2567,7 +2552,7 @@
             </w:pPr>
             <w:r xmlns:w="http://schemas.openxmlformats.org/wordprocessingml/2006/main" xmlns:wp="http://schemas.openxmlformats.org/drawingml/2006/wordprocessingDrawing" xmlns:r="http://schemas.openxmlformats.org/officeDocument/2006/relationships" xmlns:w14="http://schemas.microsoft.com/office/word/2010/wordml">
               <w:rPr>
-                <w:rFonts w:ascii="Arial" w:hAnsi="Helvetica" w:eastAsia="Helvetica" w:cs="Helvetica"/>
+                <w:rFonts w:ascii="Arial" w:hAnsi="Arial" w:eastAsia="Arial" w:cs="Arial"/>
                 <w:sz w:val="18"/>
                 <w:szCs w:val="18"/>
                 <w:color w:val="000000"/>
@@ -2596,7 +2581,7 @@
             </w:pPr>
             <w:r xmlns:w="http://schemas.openxmlformats.org/wordprocessingml/2006/main" xmlns:wp="http://schemas.openxmlformats.org/drawingml/2006/wordprocessingDrawing" xmlns:r="http://schemas.openxmlformats.org/officeDocument/2006/relationships" xmlns:w14="http://schemas.microsoft.com/office/word/2010/wordml">
               <w:rPr>
-                <w:rFonts w:ascii="Arial" w:hAnsi="Helvetica" w:eastAsia="Helvetica" w:cs="Helvetica"/>
+                <w:rFonts w:ascii="Arial" w:hAnsi="Arial" w:eastAsia="Arial" w:cs="Arial"/>
                 <w:sz w:val="18"/>
                 <w:szCs w:val="18"/>
                 <w:color w:val="000000"/>
@@ -2625,7 +2610,7 @@
             </w:pPr>
             <w:r xmlns:w="http://schemas.openxmlformats.org/wordprocessingml/2006/main" xmlns:wp="http://schemas.openxmlformats.org/drawingml/2006/wordprocessingDrawing" xmlns:r="http://schemas.openxmlformats.org/officeDocument/2006/relationships" xmlns:w14="http://schemas.microsoft.com/office/word/2010/wordml">
               <w:rPr>
-                <w:rFonts w:ascii="Arial" w:hAnsi="Helvetica" w:eastAsia="Helvetica" w:cs="Helvetica"/>
+                <w:rFonts w:ascii="Arial" w:hAnsi="Arial" w:eastAsia="Arial" w:cs="Arial"/>
                 <w:sz w:val="18"/>
                 <w:szCs w:val="18"/>
                 <w:color w:val="000000"/>
@@ -2654,7 +2639,7 @@
             </w:pPr>
             <w:r xmlns:w="http://schemas.openxmlformats.org/wordprocessingml/2006/main" xmlns:wp="http://schemas.openxmlformats.org/drawingml/2006/wordprocessingDrawing" xmlns:r="http://schemas.openxmlformats.org/officeDocument/2006/relationships" xmlns:w14="http://schemas.microsoft.com/office/word/2010/wordml">
               <w:rPr>
-                <w:rFonts w:ascii="Arial" w:hAnsi="Helvetica" w:eastAsia="Helvetica" w:cs="Helvetica"/>
+                <w:rFonts w:ascii="Arial" w:hAnsi="Arial" w:eastAsia="Arial" w:cs="Arial"/>
                 <w:sz w:val="18"/>
                 <w:szCs w:val="18"/>
                 <w:color w:val="000000"/>
@@ -2689,7 +2674,7 @@
             </w:pPr>
             <w:r xmlns:w="http://schemas.openxmlformats.org/wordprocessingml/2006/main" xmlns:wp="http://schemas.openxmlformats.org/drawingml/2006/wordprocessingDrawing" xmlns:r="http://schemas.openxmlformats.org/officeDocument/2006/relationships" xmlns:w14="http://schemas.microsoft.com/office/word/2010/wordml">
               <w:rPr>
-                <w:rFonts w:ascii="Arial" w:hAnsi="Helvetica" w:eastAsia="Helvetica" w:cs="Helvetica"/>
+                <w:rFonts w:ascii="Arial" w:hAnsi="Arial" w:eastAsia="Arial" w:cs="Arial"/>
                 <w:sz w:val="18"/>
                 <w:szCs w:val="18"/>
                 <w:color w:val="000000"/>
@@ -2718,7 +2703,7 @@
             </w:pPr>
             <w:r xmlns:w="http://schemas.openxmlformats.org/wordprocessingml/2006/main" xmlns:wp="http://schemas.openxmlformats.org/drawingml/2006/wordprocessingDrawing" xmlns:r="http://schemas.openxmlformats.org/officeDocument/2006/relationships" xmlns:w14="http://schemas.microsoft.com/office/word/2010/wordml">
               <w:rPr>
-                <w:rFonts w:ascii="Arial" w:hAnsi="Helvetica" w:eastAsia="Helvetica" w:cs="Helvetica"/>
+                <w:rFonts w:ascii="Arial" w:hAnsi="Arial" w:eastAsia="Arial" w:cs="Arial"/>
                 <w:sz w:val="18"/>
                 <w:szCs w:val="18"/>
                 <w:color w:val="000000"/>
@@ -2747,7 +2732,7 @@
             </w:pPr>
             <w:r xmlns:w="http://schemas.openxmlformats.org/wordprocessingml/2006/main" xmlns:wp="http://schemas.openxmlformats.org/drawingml/2006/wordprocessingDrawing" xmlns:r="http://schemas.openxmlformats.org/officeDocument/2006/relationships" xmlns:w14="http://schemas.microsoft.com/office/word/2010/wordml">
               <w:rPr>
-                <w:rFonts w:ascii="Arial" w:hAnsi="Helvetica" w:eastAsia="Helvetica" w:cs="Helvetica"/>
+                <w:rFonts w:ascii="Arial" w:hAnsi="Arial" w:eastAsia="Arial" w:cs="Arial"/>
                 <w:sz w:val="18"/>
                 <w:szCs w:val="18"/>
                 <w:color w:val="000000"/>
@@ -2776,7 +2761,7 @@
             </w:pPr>
             <w:r xmlns:w="http://schemas.openxmlformats.org/wordprocessingml/2006/main" xmlns:wp="http://schemas.openxmlformats.org/drawingml/2006/wordprocessingDrawing" xmlns:r="http://schemas.openxmlformats.org/officeDocument/2006/relationships" xmlns:w14="http://schemas.microsoft.com/office/word/2010/wordml">
               <w:rPr>
-                <w:rFonts w:ascii="Arial" w:hAnsi="Helvetica" w:eastAsia="Helvetica" w:cs="Helvetica"/>
+                <w:rFonts w:ascii="Arial" w:hAnsi="Arial" w:eastAsia="Arial" w:cs="Arial"/>
                 <w:sz w:val="18"/>
                 <w:szCs w:val="18"/>
                 <w:color w:val="000000"/>
@@ -2805,7 +2790,7 @@
             </w:pPr>
             <w:r xmlns:w="http://schemas.openxmlformats.org/wordprocessingml/2006/main" xmlns:wp="http://schemas.openxmlformats.org/drawingml/2006/wordprocessingDrawing" xmlns:r="http://schemas.openxmlformats.org/officeDocument/2006/relationships" xmlns:w14="http://schemas.microsoft.com/office/word/2010/wordml">
               <w:rPr>
-                <w:rFonts w:ascii="Arial" w:hAnsi="Helvetica" w:eastAsia="Helvetica" w:cs="Helvetica"/>
+                <w:rFonts w:ascii="Arial" w:hAnsi="Arial" w:eastAsia="Arial" w:cs="Arial"/>
                 <w:sz w:val="18"/>
                 <w:szCs w:val="18"/>
                 <w:color w:val="000000"/>
@@ -2834,7 +2819,7 @@
             </w:pPr>
             <w:r xmlns:w="http://schemas.openxmlformats.org/wordprocessingml/2006/main" xmlns:wp="http://schemas.openxmlformats.org/drawingml/2006/wordprocessingDrawing" xmlns:r="http://schemas.openxmlformats.org/officeDocument/2006/relationships" xmlns:w14="http://schemas.microsoft.com/office/word/2010/wordml">
               <w:rPr>
-                <w:rFonts w:ascii="Arial" w:hAnsi="Helvetica" w:eastAsia="Helvetica" w:cs="Helvetica"/>
+                <w:rFonts w:ascii="Arial" w:hAnsi="Arial" w:eastAsia="Arial" w:cs="Arial"/>
                 <w:sz w:val="18"/>
                 <w:szCs w:val="18"/>
                 <w:color w:val="000000"/>
@@ -2869,7 +2854,7 @@
             </w:pPr>
             <w:r xmlns:w="http://schemas.openxmlformats.org/wordprocessingml/2006/main" xmlns:wp="http://schemas.openxmlformats.org/drawingml/2006/wordprocessingDrawing" xmlns:r="http://schemas.openxmlformats.org/officeDocument/2006/relationships" xmlns:w14="http://schemas.microsoft.com/office/word/2010/wordml">
               <w:rPr>
-                <w:rFonts w:ascii="Arial" w:hAnsi="Helvetica" w:eastAsia="Helvetica" w:cs="Helvetica"/>
+                <w:rFonts w:ascii="Arial" w:hAnsi="Arial" w:eastAsia="Arial" w:cs="Arial"/>
                 <w:sz w:val="18"/>
                 <w:szCs w:val="18"/>
                 <w:color w:val="000000"/>
@@ -2898,7 +2883,7 @@
             </w:pPr>
             <w:r xmlns:w="http://schemas.openxmlformats.org/wordprocessingml/2006/main" xmlns:wp="http://schemas.openxmlformats.org/drawingml/2006/wordprocessingDrawing" xmlns:r="http://schemas.openxmlformats.org/officeDocument/2006/relationships" xmlns:w14="http://schemas.microsoft.com/office/word/2010/wordml">
               <w:rPr>
-                <w:rFonts w:ascii="Arial" w:hAnsi="Helvetica" w:eastAsia="Helvetica" w:cs="Helvetica"/>
+                <w:rFonts w:ascii="Arial" w:hAnsi="Arial" w:eastAsia="Arial" w:cs="Arial"/>
                 <w:sz w:val="18"/>
                 <w:szCs w:val="18"/>
                 <w:color w:val="000000"/>
@@ -2927,7 +2912,7 @@
             </w:pPr>
             <w:r xmlns:w="http://schemas.openxmlformats.org/wordprocessingml/2006/main" xmlns:wp="http://schemas.openxmlformats.org/drawingml/2006/wordprocessingDrawing" xmlns:r="http://schemas.openxmlformats.org/officeDocument/2006/relationships" xmlns:w14="http://schemas.microsoft.com/office/word/2010/wordml">
               <w:rPr>
-                <w:rFonts w:ascii="Arial" w:hAnsi="Helvetica" w:eastAsia="Helvetica" w:cs="Helvetica"/>
+                <w:rFonts w:ascii="Arial" w:hAnsi="Arial" w:eastAsia="Arial" w:cs="Arial"/>
                 <w:sz w:val="18"/>
                 <w:szCs w:val="18"/>
                 <w:color w:val="000000"/>
@@ -2956,7 +2941,7 @@
             </w:pPr>
             <w:r xmlns:w="http://schemas.openxmlformats.org/wordprocessingml/2006/main" xmlns:wp="http://schemas.openxmlformats.org/drawingml/2006/wordprocessingDrawing" xmlns:r="http://schemas.openxmlformats.org/officeDocument/2006/relationships" xmlns:w14="http://schemas.microsoft.com/office/word/2010/wordml">
               <w:rPr>
-                <w:rFonts w:ascii="Arial" w:hAnsi="Helvetica" w:eastAsia="Helvetica" w:cs="Helvetica"/>
+                <w:rFonts w:ascii="Arial" w:hAnsi="Arial" w:eastAsia="Arial" w:cs="Arial"/>
                 <w:sz w:val="18"/>
                 <w:szCs w:val="18"/>
                 <w:color w:val="000000"/>
@@ -2985,7 +2970,7 @@
             </w:pPr>
             <w:r xmlns:w="http://schemas.openxmlformats.org/wordprocessingml/2006/main" xmlns:wp="http://schemas.openxmlformats.org/drawingml/2006/wordprocessingDrawing" xmlns:r="http://schemas.openxmlformats.org/officeDocument/2006/relationships" xmlns:w14="http://schemas.microsoft.com/office/word/2010/wordml">
               <w:rPr>
-                <w:rFonts w:ascii="Arial" w:hAnsi="Helvetica" w:eastAsia="Helvetica" w:cs="Helvetica"/>
+                <w:rFonts w:ascii="Arial" w:hAnsi="Arial" w:eastAsia="Arial" w:cs="Arial"/>
                 <w:sz w:val="18"/>
                 <w:szCs w:val="18"/>
                 <w:color w:val="000000"/>
@@ -3014,7 +2999,7 @@
             </w:pPr>
             <w:r xmlns:w="http://schemas.openxmlformats.org/wordprocessingml/2006/main" xmlns:wp="http://schemas.openxmlformats.org/drawingml/2006/wordprocessingDrawing" xmlns:r="http://schemas.openxmlformats.org/officeDocument/2006/relationships" xmlns:w14="http://schemas.microsoft.com/office/word/2010/wordml">
               <w:rPr>
-                <w:rFonts w:ascii="Arial" w:hAnsi="Helvetica" w:eastAsia="Helvetica" w:cs="Helvetica"/>
+                <w:rFonts w:ascii="Arial" w:hAnsi="Arial" w:eastAsia="Arial" w:cs="Arial"/>
                 <w:sz w:val="18"/>
                 <w:szCs w:val="18"/>
                 <w:color w:val="000000"/>
@@ -3049,7 +3034,7 @@
             </w:pPr>
             <w:r xmlns:w="http://schemas.openxmlformats.org/wordprocessingml/2006/main" xmlns:wp="http://schemas.openxmlformats.org/drawingml/2006/wordprocessingDrawing" xmlns:r="http://schemas.openxmlformats.org/officeDocument/2006/relationships" xmlns:w14="http://schemas.microsoft.com/office/word/2010/wordml">
               <w:rPr>
-                <w:rFonts w:ascii="Arial" w:hAnsi="Helvetica" w:eastAsia="Helvetica" w:cs="Helvetica"/>
+                <w:rFonts w:ascii="Arial" w:hAnsi="Arial" w:eastAsia="Arial" w:cs="Arial"/>
                 <w:sz w:val="18"/>
                 <w:szCs w:val="18"/>
                 <w:color w:val="000000"/>
@@ -3078,7 +3063,7 @@
             </w:pPr>
             <w:r xmlns:w="http://schemas.openxmlformats.org/wordprocessingml/2006/main" xmlns:wp="http://schemas.openxmlformats.org/drawingml/2006/wordprocessingDrawing" xmlns:r="http://schemas.openxmlformats.org/officeDocument/2006/relationships" xmlns:w14="http://schemas.microsoft.com/office/word/2010/wordml">
               <w:rPr>
-                <w:rFonts w:ascii="Arial" w:hAnsi="Helvetica" w:eastAsia="Helvetica" w:cs="Helvetica"/>
+                <w:rFonts w:ascii="Arial" w:hAnsi="Arial" w:eastAsia="Arial" w:cs="Arial"/>
                 <w:sz w:val="18"/>
                 <w:szCs w:val="18"/>
                 <w:color w:val="000000"/>
@@ -3107,7 +3092,7 @@
             </w:pPr>
             <w:r xmlns:w="http://schemas.openxmlformats.org/wordprocessingml/2006/main" xmlns:wp="http://schemas.openxmlformats.org/drawingml/2006/wordprocessingDrawing" xmlns:r="http://schemas.openxmlformats.org/officeDocument/2006/relationships" xmlns:w14="http://schemas.microsoft.com/office/word/2010/wordml">
               <w:rPr>
-                <w:rFonts w:ascii="Arial" w:hAnsi="Helvetica" w:eastAsia="Helvetica" w:cs="Helvetica"/>
+                <w:rFonts w:ascii="Arial" w:hAnsi="Arial" w:eastAsia="Arial" w:cs="Arial"/>
                 <w:sz w:val="18"/>
                 <w:szCs w:val="18"/>
                 <w:color w:val="000000"/>
@@ -3136,7 +3121,7 @@
             </w:pPr>
             <w:r xmlns:w="http://schemas.openxmlformats.org/wordprocessingml/2006/main" xmlns:wp="http://schemas.openxmlformats.org/drawingml/2006/wordprocessingDrawing" xmlns:r="http://schemas.openxmlformats.org/officeDocument/2006/relationships" xmlns:w14="http://schemas.microsoft.com/office/word/2010/wordml">
               <w:rPr>
-                <w:rFonts w:ascii="Arial" w:hAnsi="Helvetica" w:eastAsia="Helvetica" w:cs="Helvetica"/>
+                <w:rFonts w:ascii="Arial" w:hAnsi="Arial" w:eastAsia="Arial" w:cs="Arial"/>
                 <w:sz w:val="18"/>
                 <w:szCs w:val="18"/>
                 <w:color w:val="000000"/>
@@ -3165,7 +3150,7 @@
             </w:pPr>
             <w:r xmlns:w="http://schemas.openxmlformats.org/wordprocessingml/2006/main" xmlns:wp="http://schemas.openxmlformats.org/drawingml/2006/wordprocessingDrawing" xmlns:r="http://schemas.openxmlformats.org/officeDocument/2006/relationships" xmlns:w14="http://schemas.microsoft.com/office/word/2010/wordml">
               <w:rPr>
-                <w:rFonts w:ascii="Arial" w:hAnsi="Helvetica" w:eastAsia="Helvetica" w:cs="Helvetica"/>
+                <w:rFonts w:ascii="Arial" w:hAnsi="Arial" w:eastAsia="Arial" w:cs="Arial"/>
                 <w:sz w:val="18"/>
                 <w:szCs w:val="18"/>
                 <w:color w:val="000000"/>
@@ -3194,7 +3179,7 @@
             </w:pPr>
             <w:r xmlns:w="http://schemas.openxmlformats.org/wordprocessingml/2006/main" xmlns:wp="http://schemas.openxmlformats.org/drawingml/2006/wordprocessingDrawing" xmlns:r="http://schemas.openxmlformats.org/officeDocument/2006/relationships" xmlns:w14="http://schemas.microsoft.com/office/word/2010/wordml">
               <w:rPr>
-                <w:rFonts w:ascii="Arial" w:hAnsi="Helvetica" w:eastAsia="Helvetica" w:cs="Helvetica"/>
+                <w:rFonts w:ascii="Arial" w:hAnsi="Arial" w:eastAsia="Arial" w:cs="Arial"/>
                 <w:sz w:val="18"/>
                 <w:szCs w:val="18"/>
                 <w:color w:val="000000"/>
@@ -3229,7 +3214,7 @@
             </w:pPr>
             <w:r xmlns:w="http://schemas.openxmlformats.org/wordprocessingml/2006/main" xmlns:wp="http://schemas.openxmlformats.org/drawingml/2006/wordprocessingDrawing" xmlns:r="http://schemas.openxmlformats.org/officeDocument/2006/relationships" xmlns:w14="http://schemas.microsoft.com/office/word/2010/wordml">
               <w:rPr>
-                <w:rFonts w:ascii="Arial" w:hAnsi="Helvetica" w:eastAsia="Helvetica" w:cs="Helvetica"/>
+                <w:rFonts w:ascii="Arial" w:hAnsi="Arial" w:eastAsia="Arial" w:cs="Arial"/>
                 <w:sz w:val="18"/>
                 <w:szCs w:val="18"/>
                 <w:color w:val="000000"/>
@@ -3258,7 +3243,7 @@
             </w:pPr>
             <w:r xmlns:w="http://schemas.openxmlformats.org/wordprocessingml/2006/main" xmlns:wp="http://schemas.openxmlformats.org/drawingml/2006/wordprocessingDrawing" xmlns:r="http://schemas.openxmlformats.org/officeDocument/2006/relationships" xmlns:w14="http://schemas.microsoft.com/office/word/2010/wordml">
               <w:rPr>
-                <w:rFonts w:ascii="Arial" w:hAnsi="Helvetica" w:eastAsia="Helvetica" w:cs="Helvetica"/>
+                <w:rFonts w:ascii="Arial" w:hAnsi="Arial" w:eastAsia="Arial" w:cs="Arial"/>
                 <w:sz w:val="18"/>
                 <w:szCs w:val="18"/>
                 <w:color w:val="000000"/>
@@ -3287,7 +3272,7 @@
             </w:pPr>
             <w:r xmlns:w="http://schemas.openxmlformats.org/wordprocessingml/2006/main" xmlns:wp="http://schemas.openxmlformats.org/drawingml/2006/wordprocessingDrawing" xmlns:r="http://schemas.openxmlformats.org/officeDocument/2006/relationships" xmlns:w14="http://schemas.microsoft.com/office/word/2010/wordml">
               <w:rPr>
-                <w:rFonts w:ascii="Arial" w:hAnsi="Helvetica" w:eastAsia="Helvetica" w:cs="Helvetica"/>
+                <w:rFonts w:ascii="Arial" w:hAnsi="Arial" w:eastAsia="Arial" w:cs="Arial"/>
                 <w:sz w:val="18"/>
                 <w:szCs w:val="18"/>
                 <w:color w:val="000000"/>
@@ -3316,7 +3301,7 @@
             </w:pPr>
             <w:r xmlns:w="http://schemas.openxmlformats.org/wordprocessingml/2006/main" xmlns:wp="http://schemas.openxmlformats.org/drawingml/2006/wordprocessingDrawing" xmlns:r="http://schemas.openxmlformats.org/officeDocument/2006/relationships" xmlns:w14="http://schemas.microsoft.com/office/word/2010/wordml">
               <w:rPr>
-                <w:rFonts w:ascii="Arial" w:hAnsi="Helvetica" w:eastAsia="Helvetica" w:cs="Helvetica"/>
+                <w:rFonts w:ascii="Arial" w:hAnsi="Arial" w:eastAsia="Arial" w:cs="Arial"/>
                 <w:sz w:val="18"/>
                 <w:szCs w:val="18"/>
                 <w:color w:val="000000"/>
@@ -3345,7 +3330,7 @@
             </w:pPr>
             <w:r xmlns:w="http://schemas.openxmlformats.org/wordprocessingml/2006/main" xmlns:wp="http://schemas.openxmlformats.org/drawingml/2006/wordprocessingDrawing" xmlns:r="http://schemas.openxmlformats.org/officeDocument/2006/relationships" xmlns:w14="http://schemas.microsoft.com/office/word/2010/wordml">
               <w:rPr>
-                <w:rFonts w:ascii="Arial" w:hAnsi="Helvetica" w:eastAsia="Helvetica" w:cs="Helvetica"/>
+                <w:rFonts w:ascii="Arial" w:hAnsi="Arial" w:eastAsia="Arial" w:cs="Arial"/>
                 <w:sz w:val="18"/>
                 <w:szCs w:val="18"/>
                 <w:color w:val="000000"/>
@@ -3374,7 +3359,7 @@
             </w:pPr>
             <w:r xmlns:w="http://schemas.openxmlformats.org/wordprocessingml/2006/main" xmlns:wp="http://schemas.openxmlformats.org/drawingml/2006/wordprocessingDrawing" xmlns:r="http://schemas.openxmlformats.org/officeDocument/2006/relationships" xmlns:w14="http://schemas.microsoft.com/office/word/2010/wordml">
               <w:rPr>
-                <w:rFonts w:ascii="Arial" w:hAnsi="Helvetica" w:eastAsia="Helvetica" w:cs="Helvetica"/>
+                <w:rFonts w:ascii="Arial" w:hAnsi="Arial" w:eastAsia="Arial" w:cs="Arial"/>
                 <w:sz w:val="18"/>
                 <w:szCs w:val="18"/>
                 <w:color w:val="000000"/>
@@ -3409,7 +3394,7 @@
             </w:pPr>
             <w:r xmlns:w="http://schemas.openxmlformats.org/wordprocessingml/2006/main" xmlns:wp="http://schemas.openxmlformats.org/drawingml/2006/wordprocessingDrawing" xmlns:r="http://schemas.openxmlformats.org/officeDocument/2006/relationships" xmlns:w14="http://schemas.microsoft.com/office/word/2010/wordml">
               <w:rPr>
-                <w:rFonts w:ascii="Arial" w:hAnsi="Helvetica" w:eastAsia="Helvetica" w:cs="Helvetica"/>
+                <w:rFonts w:ascii="Arial" w:hAnsi="Arial" w:eastAsia="Arial" w:cs="Arial"/>
                 <w:sz w:val="18"/>
                 <w:szCs w:val="18"/>
                 <w:color w:val="000000"/>
@@ -3438,7 +3423,7 @@
             </w:pPr>
             <w:r xmlns:w="http://schemas.openxmlformats.org/wordprocessingml/2006/main" xmlns:wp="http://schemas.openxmlformats.org/drawingml/2006/wordprocessingDrawing" xmlns:r="http://schemas.openxmlformats.org/officeDocument/2006/relationships" xmlns:w14="http://schemas.microsoft.com/office/word/2010/wordml">
               <w:rPr>
-                <w:rFonts w:ascii="Arial" w:hAnsi="Helvetica" w:eastAsia="Helvetica" w:cs="Helvetica"/>
+                <w:rFonts w:ascii="Arial" w:hAnsi="Arial" w:eastAsia="Arial" w:cs="Arial"/>
                 <w:sz w:val="18"/>
                 <w:szCs w:val="18"/>
                 <w:color w:val="000000"/>
@@ -3467,7 +3452,7 @@
             </w:pPr>
             <w:r xmlns:w="http://schemas.openxmlformats.org/wordprocessingml/2006/main" xmlns:wp="http://schemas.openxmlformats.org/drawingml/2006/wordprocessingDrawing" xmlns:r="http://schemas.openxmlformats.org/officeDocument/2006/relationships" xmlns:w14="http://schemas.microsoft.com/office/word/2010/wordml">
               <w:rPr>
-                <w:rFonts w:ascii="Arial" w:hAnsi="Helvetica" w:eastAsia="Helvetica" w:cs="Helvetica"/>
+                <w:rFonts w:ascii="Arial" w:hAnsi="Arial" w:eastAsia="Arial" w:cs="Arial"/>
                 <w:sz w:val="18"/>
                 <w:szCs w:val="18"/>
                 <w:color w:val="000000"/>
@@ -3496,7 +3481,7 @@
             </w:pPr>
             <w:r xmlns:w="http://schemas.openxmlformats.org/wordprocessingml/2006/main" xmlns:wp="http://schemas.openxmlformats.org/drawingml/2006/wordprocessingDrawing" xmlns:r="http://schemas.openxmlformats.org/officeDocument/2006/relationships" xmlns:w14="http://schemas.microsoft.com/office/word/2010/wordml">
               <w:rPr>
-                <w:rFonts w:ascii="Arial" w:hAnsi="Helvetica" w:eastAsia="Helvetica" w:cs="Helvetica"/>
+                <w:rFonts w:ascii="Arial" w:hAnsi="Arial" w:eastAsia="Arial" w:cs="Arial"/>
                 <w:sz w:val="18"/>
                 <w:szCs w:val="18"/>
                 <w:color w:val="000000"/>
@@ -3525,7 +3510,7 @@
             </w:pPr>
             <w:r xmlns:w="http://schemas.openxmlformats.org/wordprocessingml/2006/main" xmlns:wp="http://schemas.openxmlformats.org/drawingml/2006/wordprocessingDrawing" xmlns:r="http://schemas.openxmlformats.org/officeDocument/2006/relationships" xmlns:w14="http://schemas.microsoft.com/office/word/2010/wordml">
               <w:rPr>
-                <w:rFonts w:ascii="Arial" w:hAnsi="Helvetica" w:eastAsia="Helvetica" w:cs="Helvetica"/>
+                <w:rFonts w:ascii="Arial" w:hAnsi="Arial" w:eastAsia="Arial" w:cs="Arial"/>
                 <w:sz w:val="18"/>
                 <w:szCs w:val="18"/>
                 <w:color w:val="000000"/>
@@ -3554,7 +3539,7 @@
             </w:pPr>
             <w:r xmlns:w="http://schemas.openxmlformats.org/wordprocessingml/2006/main" xmlns:wp="http://schemas.openxmlformats.org/drawingml/2006/wordprocessingDrawing" xmlns:r="http://schemas.openxmlformats.org/officeDocument/2006/relationships" xmlns:w14="http://schemas.microsoft.com/office/word/2010/wordml">
               <w:rPr>
-                <w:rFonts w:ascii="Arial" w:hAnsi="Helvetica" w:eastAsia="Helvetica" w:cs="Helvetica"/>
+                <w:rFonts w:ascii="Arial" w:hAnsi="Arial" w:eastAsia="Arial" w:cs="Arial"/>
                 <w:sz w:val="18"/>
                 <w:szCs w:val="18"/>
                 <w:color w:val="000000"/>
@@ -3589,7 +3574,7 @@
             </w:pPr>
             <w:r xmlns:w="http://schemas.openxmlformats.org/wordprocessingml/2006/main" xmlns:wp="http://schemas.openxmlformats.org/drawingml/2006/wordprocessingDrawing" xmlns:r="http://schemas.openxmlformats.org/officeDocument/2006/relationships" xmlns:w14="http://schemas.microsoft.com/office/word/2010/wordml">
               <w:rPr>
-                <w:rFonts w:ascii="Arial" w:hAnsi="Helvetica" w:eastAsia="Helvetica" w:cs="Helvetica"/>
+                <w:rFonts w:ascii="Arial" w:hAnsi="Arial" w:eastAsia="Arial" w:cs="Arial"/>
                 <w:sz w:val="18"/>
                 <w:szCs w:val="18"/>
                 <w:color w:val="000000"/>
@@ -3618,7 +3603,7 @@
             </w:pPr>
             <w:r xmlns:w="http://schemas.openxmlformats.org/wordprocessingml/2006/main" xmlns:wp="http://schemas.openxmlformats.org/drawingml/2006/wordprocessingDrawing" xmlns:r="http://schemas.openxmlformats.org/officeDocument/2006/relationships" xmlns:w14="http://schemas.microsoft.com/office/word/2010/wordml">
               <w:rPr>
-                <w:rFonts w:ascii="Arial" w:hAnsi="Helvetica" w:eastAsia="Helvetica" w:cs="Helvetica"/>
+                <w:rFonts w:ascii="Arial" w:hAnsi="Arial" w:eastAsia="Arial" w:cs="Arial"/>
                 <w:sz w:val="18"/>
                 <w:szCs w:val="18"/>
                 <w:color w:val="000000"/>
@@ -3647,7 +3632,7 @@
             </w:pPr>
             <w:r xmlns:w="http://schemas.openxmlformats.org/wordprocessingml/2006/main" xmlns:wp="http://schemas.openxmlformats.org/drawingml/2006/wordprocessingDrawing" xmlns:r="http://schemas.openxmlformats.org/officeDocument/2006/relationships" xmlns:w14="http://schemas.microsoft.com/office/word/2010/wordml">
               <w:rPr>
-                <w:rFonts w:ascii="Arial" w:hAnsi="Helvetica" w:eastAsia="Helvetica" w:cs="Helvetica"/>
+                <w:rFonts w:ascii="Arial" w:hAnsi="Arial" w:eastAsia="Arial" w:cs="Arial"/>
                 <w:sz w:val="18"/>
                 <w:szCs w:val="18"/>
                 <w:color w:val="000000"/>
@@ -3676,7 +3661,7 @@
             </w:pPr>
             <w:r xmlns:w="http://schemas.openxmlformats.org/wordprocessingml/2006/main" xmlns:wp="http://schemas.openxmlformats.org/drawingml/2006/wordprocessingDrawing" xmlns:r="http://schemas.openxmlformats.org/officeDocument/2006/relationships" xmlns:w14="http://schemas.microsoft.com/office/word/2010/wordml">
               <w:rPr>
-                <w:rFonts w:ascii="Arial" w:hAnsi="Helvetica" w:eastAsia="Helvetica" w:cs="Helvetica"/>
+                <w:rFonts w:ascii="Arial" w:hAnsi="Arial" w:eastAsia="Arial" w:cs="Arial"/>
                 <w:sz w:val="18"/>
                 <w:szCs w:val="18"/>
                 <w:color w:val="000000"/>
@@ -3705,7 +3690,7 @@
             </w:pPr>
             <w:r xmlns:w="http://schemas.openxmlformats.org/wordprocessingml/2006/main" xmlns:wp="http://schemas.openxmlformats.org/drawingml/2006/wordprocessingDrawing" xmlns:r="http://schemas.openxmlformats.org/officeDocument/2006/relationships" xmlns:w14="http://schemas.microsoft.com/office/word/2010/wordml">
               <w:rPr>
-                <w:rFonts w:ascii="Arial" w:hAnsi="Helvetica" w:eastAsia="Helvetica" w:cs="Helvetica"/>
+                <w:rFonts w:ascii="Arial" w:hAnsi="Arial" w:eastAsia="Arial" w:cs="Arial"/>
                 <w:sz w:val="18"/>
                 <w:szCs w:val="18"/>
                 <w:color w:val="000000"/>
@@ -3734,7 +3719,7 @@
             </w:pPr>
             <w:r xmlns:w="http://schemas.openxmlformats.org/wordprocessingml/2006/main" xmlns:wp="http://schemas.openxmlformats.org/drawingml/2006/wordprocessingDrawing" xmlns:r="http://schemas.openxmlformats.org/officeDocument/2006/relationships" xmlns:w14="http://schemas.microsoft.com/office/word/2010/wordml">
               <w:rPr>
-                <w:rFonts w:ascii="Arial" w:hAnsi="Helvetica" w:eastAsia="Helvetica" w:cs="Helvetica"/>
+                <w:rFonts w:ascii="Arial" w:hAnsi="Arial" w:eastAsia="Arial" w:cs="Arial"/>
                 <w:sz w:val="18"/>
                 <w:szCs w:val="18"/>
                 <w:color w:val="000000"/>
@@ -3769,7 +3754,7 @@
             </w:pPr>
             <w:r xmlns:w="http://schemas.openxmlformats.org/wordprocessingml/2006/main" xmlns:wp="http://schemas.openxmlformats.org/drawingml/2006/wordprocessingDrawing" xmlns:r="http://schemas.openxmlformats.org/officeDocument/2006/relationships" xmlns:w14="http://schemas.microsoft.com/office/word/2010/wordml">
               <w:rPr>
-                <w:rFonts w:ascii="Arial" w:hAnsi="Helvetica" w:eastAsia="Helvetica" w:cs="Helvetica"/>
+                <w:rFonts w:ascii="Arial" w:hAnsi="Arial" w:eastAsia="Arial" w:cs="Arial"/>
                 <w:sz w:val="18"/>
                 <w:szCs w:val="18"/>
                 <w:color w:val="000000"/>
@@ -3798,36 +3783,36 @@
             </w:pPr>
             <w:r xmlns:w="http://schemas.openxmlformats.org/wordprocessingml/2006/main" xmlns:wp="http://schemas.openxmlformats.org/drawingml/2006/wordprocessingDrawing" xmlns:r="http://schemas.openxmlformats.org/officeDocument/2006/relationships" xmlns:w14="http://schemas.microsoft.com/office/word/2010/wordml">
               <w:rPr>
-                <w:rFonts w:ascii="Arial" w:hAnsi="Helvetica" w:eastAsia="Helvetica" w:cs="Helvetica"/>
-                <w:sz w:val="18"/>
-                <w:szCs w:val="18"/>
-                <w:color w:val="000000"/>
-              </w:rPr>
-              <w:t xml:space="preserve">Pu‘u Maka‘ala Natural Area Reserve</w:t>
-            </w:r>
-          </w:p>
-        </w:tc>
-        <w:tc>
-          <w:tcPr>
-            <w:tcBorders/>
-            <w:shd w:val="clear" w:color="auto" w:fill="FFFFFF"/>
-            <w:tcMar>
-              <w:top w:w="0" w:type="dxa"/>
-              <w:bottom w:w="0" w:type="dxa"/>
-              <w:left w:w="0" w:type="dxa"/>
-              <w:right w:w="0" w:type="dxa"/>
-            </w:tcMar>
-            <w:vAlign w:val="center"/>
-          </w:tcPr>
-          <w:p>
-            <w:pPr>
-              <w:jc w:val="left"/>
-              <w:spacing w:after="100" w:before="100" w:line="240"/>
-              <w:ind w:firstLine="0" w:left="100" w:right="100"/>
-            </w:pPr>
-            <w:r xmlns:w="http://schemas.openxmlformats.org/wordprocessingml/2006/main" xmlns:wp="http://schemas.openxmlformats.org/drawingml/2006/wordprocessingDrawing" xmlns:r="http://schemas.openxmlformats.org/officeDocument/2006/relationships" xmlns:w14="http://schemas.microsoft.com/office/word/2010/wordml">
-              <w:rPr>
-                <w:rFonts w:ascii="Arial" w:hAnsi="Helvetica" w:eastAsia="Helvetica" w:cs="Helvetica"/>
+                <w:rFonts w:ascii="Arial" w:hAnsi="Arial" w:eastAsia="Arial" w:cs="Arial"/>
+                <w:sz w:val="18"/>
+                <w:szCs w:val="18"/>
+                <w:color w:val="000000"/>
+              </w:rPr>
+              <w:t xml:space="preserve">Puâ€˜u Makaâ€˜ala Natural Area Reserve</w:t>
+            </w:r>
+          </w:p>
+        </w:tc>
+        <w:tc>
+          <w:tcPr>
+            <w:tcBorders/>
+            <w:shd w:val="clear" w:color="auto" w:fill="FFFFFF"/>
+            <w:tcMar>
+              <w:top w:w="0" w:type="dxa"/>
+              <w:bottom w:w="0" w:type="dxa"/>
+              <w:left w:w="0" w:type="dxa"/>
+              <w:right w:w="0" w:type="dxa"/>
+            </w:tcMar>
+            <w:vAlign w:val="center"/>
+          </w:tcPr>
+          <w:p>
+            <w:pPr>
+              <w:jc w:val="left"/>
+              <w:spacing w:after="100" w:before="100" w:line="240"/>
+              <w:ind w:firstLine="0" w:left="100" w:right="100"/>
+            </w:pPr>
+            <w:r xmlns:w="http://schemas.openxmlformats.org/wordprocessingml/2006/main" xmlns:wp="http://schemas.openxmlformats.org/drawingml/2006/wordprocessingDrawing" xmlns:r="http://schemas.openxmlformats.org/officeDocument/2006/relationships" xmlns:w14="http://schemas.microsoft.com/office/word/2010/wordml">
+              <w:rPr>
+                <w:rFonts w:ascii="Arial" w:hAnsi="Arial" w:eastAsia="Arial" w:cs="Arial"/>
                 <w:sz w:val="18"/>
                 <w:szCs w:val="18"/>
                 <w:color w:val="000000"/>
@@ -3856,7 +3841,7 @@
             </w:pPr>
             <w:r xmlns:w="http://schemas.openxmlformats.org/wordprocessingml/2006/main" xmlns:wp="http://schemas.openxmlformats.org/drawingml/2006/wordprocessingDrawing" xmlns:r="http://schemas.openxmlformats.org/officeDocument/2006/relationships" xmlns:w14="http://schemas.microsoft.com/office/word/2010/wordml">
               <w:rPr>
-                <w:rFonts w:ascii="Arial" w:hAnsi="Helvetica" w:eastAsia="Helvetica" w:cs="Helvetica"/>
+                <w:rFonts w:ascii="Arial" w:hAnsi="Arial" w:eastAsia="Arial" w:cs="Arial"/>
                 <w:sz w:val="18"/>
                 <w:szCs w:val="18"/>
                 <w:color w:val="000000"/>
@@ -3885,7 +3870,7 @@
             </w:pPr>
             <w:r xmlns:w="http://schemas.openxmlformats.org/wordprocessingml/2006/main" xmlns:wp="http://schemas.openxmlformats.org/drawingml/2006/wordprocessingDrawing" xmlns:r="http://schemas.openxmlformats.org/officeDocument/2006/relationships" xmlns:w14="http://schemas.microsoft.com/office/word/2010/wordml">
               <w:rPr>
-                <w:rFonts w:ascii="Arial" w:hAnsi="Helvetica" w:eastAsia="Helvetica" w:cs="Helvetica"/>
+                <w:rFonts w:ascii="Arial" w:hAnsi="Arial" w:eastAsia="Arial" w:cs="Arial"/>
                 <w:sz w:val="18"/>
                 <w:szCs w:val="18"/>
                 <w:color w:val="000000"/>
@@ -3914,7 +3899,7 @@
             </w:pPr>
             <w:r xmlns:w="http://schemas.openxmlformats.org/wordprocessingml/2006/main" xmlns:wp="http://schemas.openxmlformats.org/drawingml/2006/wordprocessingDrawing" xmlns:r="http://schemas.openxmlformats.org/officeDocument/2006/relationships" xmlns:w14="http://schemas.microsoft.com/office/word/2010/wordml">
               <w:rPr>
-                <w:rFonts w:ascii="Arial" w:hAnsi="Helvetica" w:eastAsia="Helvetica" w:cs="Helvetica"/>
+                <w:rFonts w:ascii="Arial" w:hAnsi="Arial" w:eastAsia="Arial" w:cs="Arial"/>
                 <w:sz w:val="18"/>
                 <w:szCs w:val="18"/>
                 <w:color w:val="000000"/>
@@ -3949,7 +3934,7 @@
             </w:pPr>
             <w:r xmlns:w="http://schemas.openxmlformats.org/wordprocessingml/2006/main" xmlns:wp="http://schemas.openxmlformats.org/drawingml/2006/wordprocessingDrawing" xmlns:r="http://schemas.openxmlformats.org/officeDocument/2006/relationships" xmlns:w14="http://schemas.microsoft.com/office/word/2010/wordml">
               <w:rPr>
-                <w:rFonts w:ascii="Arial" w:hAnsi="Helvetica" w:eastAsia="Helvetica" w:cs="Helvetica"/>
+                <w:rFonts w:ascii="Arial" w:hAnsi="Arial" w:eastAsia="Arial" w:cs="Arial"/>
                 <w:sz w:val="18"/>
                 <w:szCs w:val="18"/>
                 <w:color w:val="000000"/>
@@ -3978,7 +3963,7 @@
             </w:pPr>
             <w:r xmlns:w="http://schemas.openxmlformats.org/wordprocessingml/2006/main" xmlns:wp="http://schemas.openxmlformats.org/drawingml/2006/wordprocessingDrawing" xmlns:r="http://schemas.openxmlformats.org/officeDocument/2006/relationships" xmlns:w14="http://schemas.microsoft.com/office/word/2010/wordml">
               <w:rPr>
-                <w:rFonts w:ascii="Arial" w:hAnsi="Helvetica" w:eastAsia="Helvetica" w:cs="Helvetica"/>
+                <w:rFonts w:ascii="Arial" w:hAnsi="Arial" w:eastAsia="Arial" w:cs="Arial"/>
                 <w:sz w:val="18"/>
                 <w:szCs w:val="18"/>
                 <w:color w:val="000000"/>
@@ -4007,7 +3992,7 @@
             </w:pPr>
             <w:r xmlns:w="http://schemas.openxmlformats.org/wordprocessingml/2006/main" xmlns:wp="http://schemas.openxmlformats.org/drawingml/2006/wordprocessingDrawing" xmlns:r="http://schemas.openxmlformats.org/officeDocument/2006/relationships" xmlns:w14="http://schemas.microsoft.com/office/word/2010/wordml">
               <w:rPr>
-                <w:rFonts w:ascii="Arial" w:hAnsi="Helvetica" w:eastAsia="Helvetica" w:cs="Helvetica"/>
+                <w:rFonts w:ascii="Arial" w:hAnsi="Arial" w:eastAsia="Arial" w:cs="Arial"/>
                 <w:sz w:val="18"/>
                 <w:szCs w:val="18"/>
                 <w:color w:val="000000"/>
@@ -4036,7 +4021,7 @@
             </w:pPr>
             <w:r xmlns:w="http://schemas.openxmlformats.org/wordprocessingml/2006/main" xmlns:wp="http://schemas.openxmlformats.org/drawingml/2006/wordprocessingDrawing" xmlns:r="http://schemas.openxmlformats.org/officeDocument/2006/relationships" xmlns:w14="http://schemas.microsoft.com/office/word/2010/wordml">
               <w:rPr>
-                <w:rFonts w:ascii="Arial" w:hAnsi="Helvetica" w:eastAsia="Helvetica" w:cs="Helvetica"/>
+                <w:rFonts w:ascii="Arial" w:hAnsi="Arial" w:eastAsia="Arial" w:cs="Arial"/>
                 <w:sz w:val="18"/>
                 <w:szCs w:val="18"/>
                 <w:color w:val="000000"/>
@@ -4065,7 +4050,7 @@
             </w:pPr>
             <w:r xmlns:w="http://schemas.openxmlformats.org/wordprocessingml/2006/main" xmlns:wp="http://schemas.openxmlformats.org/drawingml/2006/wordprocessingDrawing" xmlns:r="http://schemas.openxmlformats.org/officeDocument/2006/relationships" xmlns:w14="http://schemas.microsoft.com/office/word/2010/wordml">
               <w:rPr>
-                <w:rFonts w:ascii="Arial" w:hAnsi="Helvetica" w:eastAsia="Helvetica" w:cs="Helvetica"/>
+                <w:rFonts w:ascii="Arial" w:hAnsi="Arial" w:eastAsia="Arial" w:cs="Arial"/>
                 <w:sz w:val="18"/>
                 <w:szCs w:val="18"/>
                 <w:color w:val="000000"/>
@@ -4094,7 +4079,7 @@
             </w:pPr>
             <w:r xmlns:w="http://schemas.openxmlformats.org/wordprocessingml/2006/main" xmlns:wp="http://schemas.openxmlformats.org/drawingml/2006/wordprocessingDrawing" xmlns:r="http://schemas.openxmlformats.org/officeDocument/2006/relationships" xmlns:w14="http://schemas.microsoft.com/office/word/2010/wordml">
               <w:rPr>
-                <w:rFonts w:ascii="Arial" w:hAnsi="Helvetica" w:eastAsia="Helvetica" w:cs="Helvetica"/>
+                <w:rFonts w:ascii="Arial" w:hAnsi="Arial" w:eastAsia="Arial" w:cs="Arial"/>
                 <w:sz w:val="18"/>
                 <w:szCs w:val="18"/>
                 <w:color w:val="000000"/>
@@ -4129,7 +4114,7 @@
             </w:pPr>
             <w:r xmlns:w="http://schemas.openxmlformats.org/wordprocessingml/2006/main" xmlns:wp="http://schemas.openxmlformats.org/drawingml/2006/wordprocessingDrawing" xmlns:r="http://schemas.openxmlformats.org/officeDocument/2006/relationships" xmlns:w14="http://schemas.microsoft.com/office/word/2010/wordml">
               <w:rPr>
-                <w:rFonts w:ascii="Arial" w:hAnsi="Helvetica" w:eastAsia="Helvetica" w:cs="Helvetica"/>
+                <w:rFonts w:ascii="Arial" w:hAnsi="Arial" w:eastAsia="Arial" w:cs="Arial"/>
                 <w:sz w:val="18"/>
                 <w:szCs w:val="18"/>
                 <w:color w:val="000000"/>
@@ -4158,7 +4143,7 @@
             </w:pPr>
             <w:r xmlns:w="http://schemas.openxmlformats.org/wordprocessingml/2006/main" xmlns:wp="http://schemas.openxmlformats.org/drawingml/2006/wordprocessingDrawing" xmlns:r="http://schemas.openxmlformats.org/officeDocument/2006/relationships" xmlns:w14="http://schemas.microsoft.com/office/word/2010/wordml">
               <w:rPr>
-                <w:rFonts w:ascii="Arial" w:hAnsi="Helvetica" w:eastAsia="Helvetica" w:cs="Helvetica"/>
+                <w:rFonts w:ascii="Arial" w:hAnsi="Arial" w:eastAsia="Arial" w:cs="Arial"/>
                 <w:sz w:val="18"/>
                 <w:szCs w:val="18"/>
                 <w:color w:val="000000"/>
@@ -4187,7 +4172,7 @@
             </w:pPr>
             <w:r xmlns:w="http://schemas.openxmlformats.org/wordprocessingml/2006/main" xmlns:wp="http://schemas.openxmlformats.org/drawingml/2006/wordprocessingDrawing" xmlns:r="http://schemas.openxmlformats.org/officeDocument/2006/relationships" xmlns:w14="http://schemas.microsoft.com/office/word/2010/wordml">
               <w:rPr>
-                <w:rFonts w:ascii="Arial" w:hAnsi="Helvetica" w:eastAsia="Helvetica" w:cs="Helvetica"/>
+                <w:rFonts w:ascii="Arial" w:hAnsi="Arial" w:eastAsia="Arial" w:cs="Arial"/>
                 <w:sz w:val="18"/>
                 <w:szCs w:val="18"/>
                 <w:color w:val="000000"/>
@@ -4216,7 +4201,7 @@
             </w:pPr>
             <w:r xmlns:w="http://schemas.openxmlformats.org/wordprocessingml/2006/main" xmlns:wp="http://schemas.openxmlformats.org/drawingml/2006/wordprocessingDrawing" xmlns:r="http://schemas.openxmlformats.org/officeDocument/2006/relationships" xmlns:w14="http://schemas.microsoft.com/office/word/2010/wordml">
               <w:rPr>
-                <w:rFonts w:ascii="Arial" w:hAnsi="Helvetica" w:eastAsia="Helvetica" w:cs="Helvetica"/>
+                <w:rFonts w:ascii="Arial" w:hAnsi="Arial" w:eastAsia="Arial" w:cs="Arial"/>
                 <w:sz w:val="18"/>
                 <w:szCs w:val="18"/>
                 <w:color w:val="000000"/>
@@ -4245,7 +4230,7 @@
             </w:pPr>
             <w:r xmlns:w="http://schemas.openxmlformats.org/wordprocessingml/2006/main" xmlns:wp="http://schemas.openxmlformats.org/drawingml/2006/wordprocessingDrawing" xmlns:r="http://schemas.openxmlformats.org/officeDocument/2006/relationships" xmlns:w14="http://schemas.microsoft.com/office/word/2010/wordml">
               <w:rPr>
-                <w:rFonts w:ascii="Arial" w:hAnsi="Helvetica" w:eastAsia="Helvetica" w:cs="Helvetica"/>
+                <w:rFonts w:ascii="Arial" w:hAnsi="Arial" w:eastAsia="Arial" w:cs="Arial"/>
                 <w:sz w:val="18"/>
                 <w:szCs w:val="18"/>
                 <w:color w:val="000000"/>
@@ -4274,7 +4259,7 @@
             </w:pPr>
             <w:r xmlns:w="http://schemas.openxmlformats.org/wordprocessingml/2006/main" xmlns:wp="http://schemas.openxmlformats.org/drawingml/2006/wordprocessingDrawing" xmlns:r="http://schemas.openxmlformats.org/officeDocument/2006/relationships" xmlns:w14="http://schemas.microsoft.com/office/word/2010/wordml">
               <w:rPr>
-                <w:rFonts w:ascii="Arial" w:hAnsi="Helvetica" w:eastAsia="Helvetica" w:cs="Helvetica"/>
+                <w:rFonts w:ascii="Arial" w:hAnsi="Arial" w:eastAsia="Arial" w:cs="Arial"/>
                 <w:sz w:val="18"/>
                 <w:szCs w:val="18"/>
                 <w:color w:val="000000"/>
@@ -4309,7 +4294,7 @@
             </w:pPr>
             <w:r xmlns:w="http://schemas.openxmlformats.org/wordprocessingml/2006/main" xmlns:wp="http://schemas.openxmlformats.org/drawingml/2006/wordprocessingDrawing" xmlns:r="http://schemas.openxmlformats.org/officeDocument/2006/relationships" xmlns:w14="http://schemas.microsoft.com/office/word/2010/wordml">
               <w:rPr>
-                <w:rFonts w:ascii="Arial" w:hAnsi="Helvetica" w:eastAsia="Helvetica" w:cs="Helvetica"/>
+                <w:rFonts w:ascii="Arial" w:hAnsi="Arial" w:eastAsia="Arial" w:cs="Arial"/>
                 <w:sz w:val="18"/>
                 <w:szCs w:val="18"/>
                 <w:color w:val="000000"/>
@@ -4338,7 +4323,7 @@
             </w:pPr>
             <w:r xmlns:w="http://schemas.openxmlformats.org/wordprocessingml/2006/main" xmlns:wp="http://schemas.openxmlformats.org/drawingml/2006/wordprocessingDrawing" xmlns:r="http://schemas.openxmlformats.org/officeDocument/2006/relationships" xmlns:w14="http://schemas.microsoft.com/office/word/2010/wordml">
               <w:rPr>
-                <w:rFonts w:ascii="Arial" w:hAnsi="Helvetica" w:eastAsia="Helvetica" w:cs="Helvetica"/>
+                <w:rFonts w:ascii="Arial" w:hAnsi="Arial" w:eastAsia="Arial" w:cs="Arial"/>
                 <w:sz w:val="18"/>
                 <w:szCs w:val="18"/>
                 <w:color w:val="000000"/>
@@ -4367,7 +4352,7 @@
             </w:pPr>
             <w:r xmlns:w="http://schemas.openxmlformats.org/wordprocessingml/2006/main" xmlns:wp="http://schemas.openxmlformats.org/drawingml/2006/wordprocessingDrawing" xmlns:r="http://schemas.openxmlformats.org/officeDocument/2006/relationships" xmlns:w14="http://schemas.microsoft.com/office/word/2010/wordml">
               <w:rPr>
-                <w:rFonts w:ascii="Arial" w:hAnsi="Helvetica" w:eastAsia="Helvetica" w:cs="Helvetica"/>
+                <w:rFonts w:ascii="Arial" w:hAnsi="Arial" w:eastAsia="Arial" w:cs="Arial"/>
                 <w:sz w:val="18"/>
                 <w:szCs w:val="18"/>
                 <w:color w:val="000000"/>
@@ -4396,7 +4381,7 @@
             </w:pPr>
             <w:r xmlns:w="http://schemas.openxmlformats.org/wordprocessingml/2006/main" xmlns:wp="http://schemas.openxmlformats.org/drawingml/2006/wordprocessingDrawing" xmlns:r="http://schemas.openxmlformats.org/officeDocument/2006/relationships" xmlns:w14="http://schemas.microsoft.com/office/word/2010/wordml">
               <w:rPr>
-                <w:rFonts w:ascii="Arial" w:hAnsi="Helvetica" w:eastAsia="Helvetica" w:cs="Helvetica"/>
+                <w:rFonts w:ascii="Arial" w:hAnsi="Arial" w:eastAsia="Arial" w:cs="Arial"/>
                 <w:sz w:val="18"/>
                 <w:szCs w:val="18"/>
                 <w:color w:val="000000"/>
@@ -4425,7 +4410,7 @@
             </w:pPr>
             <w:r xmlns:w="http://schemas.openxmlformats.org/wordprocessingml/2006/main" xmlns:wp="http://schemas.openxmlformats.org/drawingml/2006/wordprocessingDrawing" xmlns:r="http://schemas.openxmlformats.org/officeDocument/2006/relationships" xmlns:w14="http://schemas.microsoft.com/office/word/2010/wordml">
               <w:rPr>
-                <w:rFonts w:ascii="Arial" w:hAnsi="Helvetica" w:eastAsia="Helvetica" w:cs="Helvetica"/>
+                <w:rFonts w:ascii="Arial" w:hAnsi="Arial" w:eastAsia="Arial" w:cs="Arial"/>
                 <w:sz w:val="18"/>
                 <w:szCs w:val="18"/>
                 <w:color w:val="000000"/>
@@ -4454,7 +4439,7 @@
             </w:pPr>
             <w:r xmlns:w="http://schemas.openxmlformats.org/wordprocessingml/2006/main" xmlns:wp="http://schemas.openxmlformats.org/drawingml/2006/wordprocessingDrawing" xmlns:r="http://schemas.openxmlformats.org/officeDocument/2006/relationships" xmlns:w14="http://schemas.microsoft.com/office/word/2010/wordml">
               <w:rPr>
-                <w:rFonts w:ascii="Arial" w:hAnsi="Helvetica" w:eastAsia="Helvetica" w:cs="Helvetica"/>
+                <w:rFonts w:ascii="Arial" w:hAnsi="Arial" w:eastAsia="Arial" w:cs="Arial"/>
                 <w:sz w:val="18"/>
                 <w:szCs w:val="18"/>
                 <w:color w:val="000000"/>
@@ -4489,7 +4474,7 @@
             </w:pPr>
             <w:r xmlns:w="http://schemas.openxmlformats.org/wordprocessingml/2006/main" xmlns:wp="http://schemas.openxmlformats.org/drawingml/2006/wordprocessingDrawing" xmlns:r="http://schemas.openxmlformats.org/officeDocument/2006/relationships" xmlns:w14="http://schemas.microsoft.com/office/word/2010/wordml">
               <w:rPr>
-                <w:rFonts w:ascii="Arial" w:hAnsi="Helvetica" w:eastAsia="Helvetica" w:cs="Helvetica"/>
+                <w:rFonts w:ascii="Arial" w:hAnsi="Arial" w:eastAsia="Arial" w:cs="Arial"/>
                 <w:sz w:val="18"/>
                 <w:szCs w:val="18"/>
                 <w:color w:val="000000"/>
@@ -4518,7 +4503,7 @@
             </w:pPr>
             <w:r xmlns:w="http://schemas.openxmlformats.org/wordprocessingml/2006/main" xmlns:wp="http://schemas.openxmlformats.org/drawingml/2006/wordprocessingDrawing" xmlns:r="http://schemas.openxmlformats.org/officeDocument/2006/relationships" xmlns:w14="http://schemas.microsoft.com/office/word/2010/wordml">
               <w:rPr>
-                <w:rFonts w:ascii="Arial" w:hAnsi="Helvetica" w:eastAsia="Helvetica" w:cs="Helvetica"/>
+                <w:rFonts w:ascii="Arial" w:hAnsi="Arial" w:eastAsia="Arial" w:cs="Arial"/>
                 <w:sz w:val="18"/>
                 <w:szCs w:val="18"/>
                 <w:color w:val="000000"/>
@@ -4547,7 +4532,7 @@
             </w:pPr>
             <w:r xmlns:w="http://schemas.openxmlformats.org/wordprocessingml/2006/main" xmlns:wp="http://schemas.openxmlformats.org/drawingml/2006/wordprocessingDrawing" xmlns:r="http://schemas.openxmlformats.org/officeDocument/2006/relationships" xmlns:w14="http://schemas.microsoft.com/office/word/2010/wordml">
               <w:rPr>
-                <w:rFonts w:ascii="Arial" w:hAnsi="Helvetica" w:eastAsia="Helvetica" w:cs="Helvetica"/>
+                <w:rFonts w:ascii="Arial" w:hAnsi="Arial" w:eastAsia="Arial" w:cs="Arial"/>
                 <w:sz w:val="18"/>
                 <w:szCs w:val="18"/>
                 <w:color w:val="000000"/>
@@ -4576,7 +4561,7 @@
             </w:pPr>
             <w:r xmlns:w="http://schemas.openxmlformats.org/wordprocessingml/2006/main" xmlns:wp="http://schemas.openxmlformats.org/drawingml/2006/wordprocessingDrawing" xmlns:r="http://schemas.openxmlformats.org/officeDocument/2006/relationships" xmlns:w14="http://schemas.microsoft.com/office/word/2010/wordml">
               <w:rPr>
-                <w:rFonts w:ascii="Arial" w:hAnsi="Helvetica" w:eastAsia="Helvetica" w:cs="Helvetica"/>
+                <w:rFonts w:ascii="Arial" w:hAnsi="Arial" w:eastAsia="Arial" w:cs="Arial"/>
                 <w:sz w:val="18"/>
                 <w:szCs w:val="18"/>
                 <w:color w:val="000000"/>
@@ -4605,7 +4590,7 @@
             </w:pPr>
             <w:r xmlns:w="http://schemas.openxmlformats.org/wordprocessingml/2006/main" xmlns:wp="http://schemas.openxmlformats.org/drawingml/2006/wordprocessingDrawing" xmlns:r="http://schemas.openxmlformats.org/officeDocument/2006/relationships" xmlns:w14="http://schemas.microsoft.com/office/word/2010/wordml">
               <w:rPr>
-                <w:rFonts w:ascii="Arial" w:hAnsi="Helvetica" w:eastAsia="Helvetica" w:cs="Helvetica"/>
+                <w:rFonts w:ascii="Arial" w:hAnsi="Arial" w:eastAsia="Arial" w:cs="Arial"/>
                 <w:sz w:val="18"/>
                 <w:szCs w:val="18"/>
                 <w:color w:val="000000"/>
@@ -4634,7 +4619,7 @@
             </w:pPr>
             <w:r xmlns:w="http://schemas.openxmlformats.org/wordprocessingml/2006/main" xmlns:wp="http://schemas.openxmlformats.org/drawingml/2006/wordprocessingDrawing" xmlns:r="http://schemas.openxmlformats.org/officeDocument/2006/relationships" xmlns:w14="http://schemas.microsoft.com/office/word/2010/wordml">
               <w:rPr>
-                <w:rFonts w:ascii="Arial" w:hAnsi="Helvetica" w:eastAsia="Helvetica" w:cs="Helvetica"/>
+                <w:rFonts w:ascii="Arial" w:hAnsi="Arial" w:eastAsia="Arial" w:cs="Arial"/>
                 <w:sz w:val="18"/>
                 <w:szCs w:val="18"/>
                 <w:color w:val="000000"/>
@@ -4669,7 +4654,7 @@
             </w:pPr>
             <w:r xmlns:w="http://schemas.openxmlformats.org/wordprocessingml/2006/main" xmlns:wp="http://schemas.openxmlformats.org/drawingml/2006/wordprocessingDrawing" xmlns:r="http://schemas.openxmlformats.org/officeDocument/2006/relationships" xmlns:w14="http://schemas.microsoft.com/office/word/2010/wordml">
               <w:rPr>
-                <w:rFonts w:ascii="Arial" w:hAnsi="Helvetica" w:eastAsia="Helvetica" w:cs="Helvetica"/>
+                <w:rFonts w:ascii="Arial" w:hAnsi="Arial" w:eastAsia="Arial" w:cs="Arial"/>
                 <w:sz w:val="18"/>
                 <w:szCs w:val="18"/>
                 <w:color w:val="000000"/>
@@ -4698,7 +4683,7 @@
             </w:pPr>
             <w:r xmlns:w="http://schemas.openxmlformats.org/wordprocessingml/2006/main" xmlns:wp="http://schemas.openxmlformats.org/drawingml/2006/wordprocessingDrawing" xmlns:r="http://schemas.openxmlformats.org/officeDocument/2006/relationships" xmlns:w14="http://schemas.microsoft.com/office/word/2010/wordml">
               <w:rPr>
-                <w:rFonts w:ascii="Arial" w:hAnsi="Helvetica" w:eastAsia="Helvetica" w:cs="Helvetica"/>
+                <w:rFonts w:ascii="Arial" w:hAnsi="Arial" w:eastAsia="Arial" w:cs="Arial"/>
                 <w:sz w:val="18"/>
                 <w:szCs w:val="18"/>
                 <w:color w:val="000000"/>
@@ -4727,7 +4712,7 @@
             </w:pPr>
             <w:r xmlns:w="http://schemas.openxmlformats.org/wordprocessingml/2006/main" xmlns:wp="http://schemas.openxmlformats.org/drawingml/2006/wordprocessingDrawing" xmlns:r="http://schemas.openxmlformats.org/officeDocument/2006/relationships" xmlns:w14="http://schemas.microsoft.com/office/word/2010/wordml">
               <w:rPr>
-                <w:rFonts w:ascii="Arial" w:hAnsi="Helvetica" w:eastAsia="Helvetica" w:cs="Helvetica"/>
+                <w:rFonts w:ascii="Arial" w:hAnsi="Arial" w:eastAsia="Arial" w:cs="Arial"/>
                 <w:sz w:val="18"/>
                 <w:szCs w:val="18"/>
                 <w:color w:val="000000"/>
@@ -4756,7 +4741,7 @@
             </w:pPr>
             <w:r xmlns:w="http://schemas.openxmlformats.org/wordprocessingml/2006/main" xmlns:wp="http://schemas.openxmlformats.org/drawingml/2006/wordprocessingDrawing" xmlns:r="http://schemas.openxmlformats.org/officeDocument/2006/relationships" xmlns:w14="http://schemas.microsoft.com/office/word/2010/wordml">
               <w:rPr>
-                <w:rFonts w:ascii="Arial" w:hAnsi="Helvetica" w:eastAsia="Helvetica" w:cs="Helvetica"/>
+                <w:rFonts w:ascii="Arial" w:hAnsi="Arial" w:eastAsia="Arial" w:cs="Arial"/>
                 <w:sz w:val="18"/>
                 <w:szCs w:val="18"/>
                 <w:color w:val="000000"/>
@@ -4785,7 +4770,7 @@
             </w:pPr>
             <w:r xmlns:w="http://schemas.openxmlformats.org/wordprocessingml/2006/main" xmlns:wp="http://schemas.openxmlformats.org/drawingml/2006/wordprocessingDrawing" xmlns:r="http://schemas.openxmlformats.org/officeDocument/2006/relationships" xmlns:w14="http://schemas.microsoft.com/office/word/2010/wordml">
               <w:rPr>
-                <w:rFonts w:ascii="Arial" w:hAnsi="Helvetica" w:eastAsia="Helvetica" w:cs="Helvetica"/>
+                <w:rFonts w:ascii="Arial" w:hAnsi="Arial" w:eastAsia="Arial" w:cs="Arial"/>
                 <w:sz w:val="18"/>
                 <w:szCs w:val="18"/>
                 <w:color w:val="000000"/>
@@ -4814,7 +4799,7 @@
             </w:pPr>
             <w:r xmlns:w="http://schemas.openxmlformats.org/wordprocessingml/2006/main" xmlns:wp="http://schemas.openxmlformats.org/drawingml/2006/wordprocessingDrawing" xmlns:r="http://schemas.openxmlformats.org/officeDocument/2006/relationships" xmlns:w14="http://schemas.microsoft.com/office/word/2010/wordml">
               <w:rPr>
-                <w:rFonts w:ascii="Arial" w:hAnsi="Helvetica" w:eastAsia="Helvetica" w:cs="Helvetica"/>
+                <w:rFonts w:ascii="Arial" w:hAnsi="Arial" w:eastAsia="Arial" w:cs="Arial"/>
                 <w:sz w:val="18"/>
                 <w:szCs w:val="18"/>
                 <w:color w:val="000000"/>
@@ -4849,7 +4834,7 @@
             </w:pPr>
             <w:r xmlns:w="http://schemas.openxmlformats.org/wordprocessingml/2006/main" xmlns:wp="http://schemas.openxmlformats.org/drawingml/2006/wordprocessingDrawing" xmlns:r="http://schemas.openxmlformats.org/officeDocument/2006/relationships" xmlns:w14="http://schemas.microsoft.com/office/word/2010/wordml">
               <w:rPr>
-                <w:rFonts w:ascii="Arial" w:hAnsi="Helvetica" w:eastAsia="Helvetica" w:cs="Helvetica"/>
+                <w:rFonts w:ascii="Arial" w:hAnsi="Arial" w:eastAsia="Arial" w:cs="Arial"/>
                 <w:sz w:val="18"/>
                 <w:szCs w:val="18"/>
                 <w:color w:val="000000"/>
@@ -4878,7 +4863,7 @@
             </w:pPr>
             <w:r xmlns:w="http://schemas.openxmlformats.org/wordprocessingml/2006/main" xmlns:wp="http://schemas.openxmlformats.org/drawingml/2006/wordprocessingDrawing" xmlns:r="http://schemas.openxmlformats.org/officeDocument/2006/relationships" xmlns:w14="http://schemas.microsoft.com/office/word/2010/wordml">
               <w:rPr>
-                <w:rFonts w:ascii="Arial" w:hAnsi="Helvetica" w:eastAsia="Helvetica" w:cs="Helvetica"/>
+                <w:rFonts w:ascii="Arial" w:hAnsi="Arial" w:eastAsia="Arial" w:cs="Arial"/>
                 <w:sz w:val="18"/>
                 <w:szCs w:val="18"/>
                 <w:color w:val="000000"/>
@@ -4907,7 +4892,7 @@
             </w:pPr>
             <w:r xmlns:w="http://schemas.openxmlformats.org/wordprocessingml/2006/main" xmlns:wp="http://schemas.openxmlformats.org/drawingml/2006/wordprocessingDrawing" xmlns:r="http://schemas.openxmlformats.org/officeDocument/2006/relationships" xmlns:w14="http://schemas.microsoft.com/office/word/2010/wordml">
               <w:rPr>
-                <w:rFonts w:ascii="Arial" w:hAnsi="Helvetica" w:eastAsia="Helvetica" w:cs="Helvetica"/>
+                <w:rFonts w:ascii="Arial" w:hAnsi="Arial" w:eastAsia="Arial" w:cs="Arial"/>
                 <w:sz w:val="18"/>
                 <w:szCs w:val="18"/>
                 <w:color w:val="000000"/>
@@ -4936,7 +4921,7 @@
             </w:pPr>
             <w:r xmlns:w="http://schemas.openxmlformats.org/wordprocessingml/2006/main" xmlns:wp="http://schemas.openxmlformats.org/drawingml/2006/wordprocessingDrawing" xmlns:r="http://schemas.openxmlformats.org/officeDocument/2006/relationships" xmlns:w14="http://schemas.microsoft.com/office/word/2010/wordml">
               <w:rPr>
-                <w:rFonts w:ascii="Arial" w:hAnsi="Helvetica" w:eastAsia="Helvetica" w:cs="Helvetica"/>
+                <w:rFonts w:ascii="Arial" w:hAnsi="Arial" w:eastAsia="Arial" w:cs="Arial"/>
                 <w:sz w:val="18"/>
                 <w:szCs w:val="18"/>
                 <w:color w:val="000000"/>
@@ -4965,7 +4950,7 @@
             </w:pPr>
             <w:r xmlns:w="http://schemas.openxmlformats.org/wordprocessingml/2006/main" xmlns:wp="http://schemas.openxmlformats.org/drawingml/2006/wordprocessingDrawing" xmlns:r="http://schemas.openxmlformats.org/officeDocument/2006/relationships" xmlns:w14="http://schemas.microsoft.com/office/word/2010/wordml">
               <w:rPr>
-                <w:rFonts w:ascii="Arial" w:hAnsi="Helvetica" w:eastAsia="Helvetica" w:cs="Helvetica"/>
+                <w:rFonts w:ascii="Arial" w:hAnsi="Arial" w:eastAsia="Arial" w:cs="Arial"/>
                 <w:sz w:val="18"/>
                 <w:szCs w:val="18"/>
                 <w:color w:val="000000"/>
@@ -4994,7 +4979,7 @@
             </w:pPr>
             <w:r xmlns:w="http://schemas.openxmlformats.org/wordprocessingml/2006/main" xmlns:wp="http://schemas.openxmlformats.org/drawingml/2006/wordprocessingDrawing" xmlns:r="http://schemas.openxmlformats.org/officeDocument/2006/relationships" xmlns:w14="http://schemas.microsoft.com/office/word/2010/wordml">
               <w:rPr>
-                <w:rFonts w:ascii="Arial" w:hAnsi="Helvetica" w:eastAsia="Helvetica" w:cs="Helvetica"/>
+                <w:rFonts w:ascii="Arial" w:hAnsi="Arial" w:eastAsia="Arial" w:cs="Arial"/>
                 <w:sz w:val="18"/>
                 <w:szCs w:val="18"/>
                 <w:color w:val="000000"/>
@@ -5029,7 +5014,7 @@
             </w:pPr>
             <w:r xmlns:w="http://schemas.openxmlformats.org/wordprocessingml/2006/main" xmlns:wp="http://schemas.openxmlformats.org/drawingml/2006/wordprocessingDrawing" xmlns:r="http://schemas.openxmlformats.org/officeDocument/2006/relationships" xmlns:w14="http://schemas.microsoft.com/office/word/2010/wordml">
               <w:rPr>
-                <w:rFonts w:ascii="Arial" w:hAnsi="Helvetica" w:eastAsia="Helvetica" w:cs="Helvetica"/>
+                <w:rFonts w:ascii="Arial" w:hAnsi="Arial" w:eastAsia="Arial" w:cs="Arial"/>
                 <w:sz w:val="18"/>
                 <w:szCs w:val="18"/>
                 <w:color w:val="000000"/>
@@ -5058,7 +5043,7 @@
             </w:pPr>
             <w:r xmlns:w="http://schemas.openxmlformats.org/wordprocessingml/2006/main" xmlns:wp="http://schemas.openxmlformats.org/drawingml/2006/wordprocessingDrawing" xmlns:r="http://schemas.openxmlformats.org/officeDocument/2006/relationships" xmlns:w14="http://schemas.microsoft.com/office/word/2010/wordml">
               <w:rPr>
-                <w:rFonts w:ascii="Arial" w:hAnsi="Helvetica" w:eastAsia="Helvetica" w:cs="Helvetica"/>
+                <w:rFonts w:ascii="Arial" w:hAnsi="Arial" w:eastAsia="Arial" w:cs="Arial"/>
                 <w:sz w:val="18"/>
                 <w:szCs w:val="18"/>
                 <w:color w:val="000000"/>
@@ -5087,7 +5072,7 @@
             </w:pPr>
             <w:r xmlns:w="http://schemas.openxmlformats.org/wordprocessingml/2006/main" xmlns:wp="http://schemas.openxmlformats.org/drawingml/2006/wordprocessingDrawing" xmlns:r="http://schemas.openxmlformats.org/officeDocument/2006/relationships" xmlns:w14="http://schemas.microsoft.com/office/word/2010/wordml">
               <w:rPr>
-                <w:rFonts w:ascii="Arial" w:hAnsi="Helvetica" w:eastAsia="Helvetica" w:cs="Helvetica"/>
+                <w:rFonts w:ascii="Arial" w:hAnsi="Arial" w:eastAsia="Arial" w:cs="Arial"/>
                 <w:sz w:val="18"/>
                 <w:szCs w:val="18"/>
                 <w:color w:val="000000"/>
@@ -5116,7 +5101,7 @@
             </w:pPr>
             <w:r xmlns:w="http://schemas.openxmlformats.org/wordprocessingml/2006/main" xmlns:wp="http://schemas.openxmlformats.org/drawingml/2006/wordprocessingDrawing" xmlns:r="http://schemas.openxmlformats.org/officeDocument/2006/relationships" xmlns:w14="http://schemas.microsoft.com/office/word/2010/wordml">
               <w:rPr>
-                <w:rFonts w:ascii="Arial" w:hAnsi="Helvetica" w:eastAsia="Helvetica" w:cs="Helvetica"/>
+                <w:rFonts w:ascii="Arial" w:hAnsi="Arial" w:eastAsia="Arial" w:cs="Arial"/>
                 <w:sz w:val="18"/>
                 <w:szCs w:val="18"/>
                 <w:color w:val="000000"/>
@@ -5145,7 +5130,7 @@
             </w:pPr>
             <w:r xmlns:w="http://schemas.openxmlformats.org/wordprocessingml/2006/main" xmlns:wp="http://schemas.openxmlformats.org/drawingml/2006/wordprocessingDrawing" xmlns:r="http://schemas.openxmlformats.org/officeDocument/2006/relationships" xmlns:w14="http://schemas.microsoft.com/office/word/2010/wordml">
               <w:rPr>
-                <w:rFonts w:ascii="Arial" w:hAnsi="Helvetica" w:eastAsia="Helvetica" w:cs="Helvetica"/>
+                <w:rFonts w:ascii="Arial" w:hAnsi="Arial" w:eastAsia="Arial" w:cs="Arial"/>
                 <w:sz w:val="18"/>
                 <w:szCs w:val="18"/>
                 <w:color w:val="000000"/>
@@ -5174,7 +5159,7 @@
             </w:pPr>
             <w:r xmlns:w="http://schemas.openxmlformats.org/wordprocessingml/2006/main" xmlns:wp="http://schemas.openxmlformats.org/drawingml/2006/wordprocessingDrawing" xmlns:r="http://schemas.openxmlformats.org/officeDocument/2006/relationships" xmlns:w14="http://schemas.microsoft.com/office/word/2010/wordml">
               <w:rPr>
-                <w:rFonts w:ascii="Arial" w:hAnsi="Helvetica" w:eastAsia="Helvetica" w:cs="Helvetica"/>
+                <w:rFonts w:ascii="Arial" w:hAnsi="Arial" w:eastAsia="Arial" w:cs="Arial"/>
                 <w:sz w:val="18"/>
                 <w:szCs w:val="18"/>
                 <w:color w:val="000000"/>
@@ -5209,7 +5194,7 @@
             </w:pPr>
             <w:r xmlns:w="http://schemas.openxmlformats.org/wordprocessingml/2006/main" xmlns:wp="http://schemas.openxmlformats.org/drawingml/2006/wordprocessingDrawing" xmlns:r="http://schemas.openxmlformats.org/officeDocument/2006/relationships" xmlns:w14="http://schemas.microsoft.com/office/word/2010/wordml">
               <w:rPr>
-                <w:rFonts w:ascii="Arial" w:hAnsi="Helvetica" w:eastAsia="Helvetica" w:cs="Helvetica"/>
+                <w:rFonts w:ascii="Arial" w:hAnsi="Arial" w:eastAsia="Arial" w:cs="Arial"/>
                 <w:sz w:val="18"/>
                 <w:szCs w:val="18"/>
                 <w:color w:val="000000"/>
@@ -5238,7 +5223,7 @@
             </w:pPr>
             <w:r xmlns:w="http://schemas.openxmlformats.org/wordprocessingml/2006/main" xmlns:wp="http://schemas.openxmlformats.org/drawingml/2006/wordprocessingDrawing" xmlns:r="http://schemas.openxmlformats.org/officeDocument/2006/relationships" xmlns:w14="http://schemas.microsoft.com/office/word/2010/wordml">
               <w:rPr>
-                <w:rFonts w:ascii="Arial" w:hAnsi="Helvetica" w:eastAsia="Helvetica" w:cs="Helvetica"/>
+                <w:rFonts w:ascii="Arial" w:hAnsi="Arial" w:eastAsia="Arial" w:cs="Arial"/>
                 <w:sz w:val="18"/>
                 <w:szCs w:val="18"/>
                 <w:color w:val="000000"/>
@@ -5267,7 +5252,7 @@
             </w:pPr>
             <w:r xmlns:w="http://schemas.openxmlformats.org/wordprocessingml/2006/main" xmlns:wp="http://schemas.openxmlformats.org/drawingml/2006/wordprocessingDrawing" xmlns:r="http://schemas.openxmlformats.org/officeDocument/2006/relationships" xmlns:w14="http://schemas.microsoft.com/office/word/2010/wordml">
               <w:rPr>
-                <w:rFonts w:ascii="Arial" w:hAnsi="Helvetica" w:eastAsia="Helvetica" w:cs="Helvetica"/>
+                <w:rFonts w:ascii="Arial" w:hAnsi="Arial" w:eastAsia="Arial" w:cs="Arial"/>
                 <w:sz w:val="18"/>
                 <w:szCs w:val="18"/>
                 <w:color w:val="000000"/>
@@ -5296,7 +5281,7 @@
             </w:pPr>
             <w:r xmlns:w="http://schemas.openxmlformats.org/wordprocessingml/2006/main" xmlns:wp="http://schemas.openxmlformats.org/drawingml/2006/wordprocessingDrawing" xmlns:r="http://schemas.openxmlformats.org/officeDocument/2006/relationships" xmlns:w14="http://schemas.microsoft.com/office/word/2010/wordml">
               <w:rPr>
-                <w:rFonts w:ascii="Arial" w:hAnsi="Helvetica" w:eastAsia="Helvetica" w:cs="Helvetica"/>
+                <w:rFonts w:ascii="Arial" w:hAnsi="Arial" w:eastAsia="Arial" w:cs="Arial"/>
                 <w:sz w:val="18"/>
                 <w:szCs w:val="18"/>
                 <w:color w:val="000000"/>
@@ -5325,7 +5310,7 @@
             </w:pPr>
             <w:r xmlns:w="http://schemas.openxmlformats.org/wordprocessingml/2006/main" xmlns:wp="http://schemas.openxmlformats.org/drawingml/2006/wordprocessingDrawing" xmlns:r="http://schemas.openxmlformats.org/officeDocument/2006/relationships" xmlns:w14="http://schemas.microsoft.com/office/word/2010/wordml">
               <w:rPr>
-                <w:rFonts w:ascii="Arial" w:hAnsi="Helvetica" w:eastAsia="Helvetica" w:cs="Helvetica"/>
+                <w:rFonts w:ascii="Arial" w:hAnsi="Arial" w:eastAsia="Arial" w:cs="Arial"/>
                 <w:sz w:val="18"/>
                 <w:szCs w:val="18"/>
                 <w:color w:val="000000"/>
@@ -5354,7 +5339,7 @@
             </w:pPr>
             <w:r xmlns:w="http://schemas.openxmlformats.org/wordprocessingml/2006/main" xmlns:wp="http://schemas.openxmlformats.org/drawingml/2006/wordprocessingDrawing" xmlns:r="http://schemas.openxmlformats.org/officeDocument/2006/relationships" xmlns:w14="http://schemas.microsoft.com/office/word/2010/wordml">
               <w:rPr>
-                <w:rFonts w:ascii="Arial" w:hAnsi="Helvetica" w:eastAsia="Helvetica" w:cs="Helvetica"/>
+                <w:rFonts w:ascii="Arial" w:hAnsi="Arial" w:eastAsia="Arial" w:cs="Arial"/>
                 <w:sz w:val="18"/>
                 <w:szCs w:val="18"/>
                 <w:color w:val="000000"/>
@@ -5389,7 +5374,7 @@
             </w:pPr>
             <w:r xmlns:w="http://schemas.openxmlformats.org/wordprocessingml/2006/main" xmlns:wp="http://schemas.openxmlformats.org/drawingml/2006/wordprocessingDrawing" xmlns:r="http://schemas.openxmlformats.org/officeDocument/2006/relationships" xmlns:w14="http://schemas.microsoft.com/office/word/2010/wordml">
               <w:rPr>
-                <w:rFonts w:ascii="Arial" w:hAnsi="Helvetica" w:eastAsia="Helvetica" w:cs="Helvetica"/>
+                <w:rFonts w:ascii="Arial" w:hAnsi="Arial" w:eastAsia="Arial" w:cs="Arial"/>
                 <w:sz w:val="18"/>
                 <w:szCs w:val="18"/>
                 <w:color w:val="000000"/>
@@ -5418,7 +5403,7 @@
             </w:pPr>
             <w:r xmlns:w="http://schemas.openxmlformats.org/wordprocessingml/2006/main" xmlns:wp="http://schemas.openxmlformats.org/drawingml/2006/wordprocessingDrawing" xmlns:r="http://schemas.openxmlformats.org/officeDocument/2006/relationships" xmlns:w14="http://schemas.microsoft.com/office/word/2010/wordml">
               <w:rPr>
-                <w:rFonts w:ascii="Arial" w:hAnsi="Helvetica" w:eastAsia="Helvetica" w:cs="Helvetica"/>
+                <w:rFonts w:ascii="Arial" w:hAnsi="Arial" w:eastAsia="Arial" w:cs="Arial"/>
                 <w:sz w:val="18"/>
                 <w:szCs w:val="18"/>
                 <w:color w:val="000000"/>
@@ -5447,7 +5432,7 @@
             </w:pPr>
             <w:r xmlns:w="http://schemas.openxmlformats.org/wordprocessingml/2006/main" xmlns:wp="http://schemas.openxmlformats.org/drawingml/2006/wordprocessingDrawing" xmlns:r="http://schemas.openxmlformats.org/officeDocument/2006/relationships" xmlns:w14="http://schemas.microsoft.com/office/word/2010/wordml">
               <w:rPr>
-                <w:rFonts w:ascii="Arial" w:hAnsi="Helvetica" w:eastAsia="Helvetica" w:cs="Helvetica"/>
+                <w:rFonts w:ascii="Arial" w:hAnsi="Arial" w:eastAsia="Arial" w:cs="Arial"/>
                 <w:sz w:val="18"/>
                 <w:szCs w:val="18"/>
                 <w:color w:val="000000"/>
@@ -5476,7 +5461,7 @@
             </w:pPr>
             <w:r xmlns:w="http://schemas.openxmlformats.org/wordprocessingml/2006/main" xmlns:wp="http://schemas.openxmlformats.org/drawingml/2006/wordprocessingDrawing" xmlns:r="http://schemas.openxmlformats.org/officeDocument/2006/relationships" xmlns:w14="http://schemas.microsoft.com/office/word/2010/wordml">
               <w:rPr>
-                <w:rFonts w:ascii="Arial" w:hAnsi="Helvetica" w:eastAsia="Helvetica" w:cs="Helvetica"/>
+                <w:rFonts w:ascii="Arial" w:hAnsi="Arial" w:eastAsia="Arial" w:cs="Arial"/>
                 <w:sz w:val="18"/>
                 <w:szCs w:val="18"/>
                 <w:color w:val="000000"/>
@@ -5505,7 +5490,7 @@
             </w:pPr>
             <w:r xmlns:w="http://schemas.openxmlformats.org/wordprocessingml/2006/main" xmlns:wp="http://schemas.openxmlformats.org/drawingml/2006/wordprocessingDrawing" xmlns:r="http://schemas.openxmlformats.org/officeDocument/2006/relationships" xmlns:w14="http://schemas.microsoft.com/office/word/2010/wordml">
               <w:rPr>
-                <w:rFonts w:ascii="Arial" w:hAnsi="Helvetica" w:eastAsia="Helvetica" w:cs="Helvetica"/>
+                <w:rFonts w:ascii="Arial" w:hAnsi="Arial" w:eastAsia="Arial" w:cs="Arial"/>
                 <w:sz w:val="18"/>
                 <w:szCs w:val="18"/>
                 <w:color w:val="000000"/>
@@ -5534,7 +5519,7 @@
             </w:pPr>
             <w:r xmlns:w="http://schemas.openxmlformats.org/wordprocessingml/2006/main" xmlns:wp="http://schemas.openxmlformats.org/drawingml/2006/wordprocessingDrawing" xmlns:r="http://schemas.openxmlformats.org/officeDocument/2006/relationships" xmlns:w14="http://schemas.microsoft.com/office/word/2010/wordml">
               <w:rPr>
-                <w:rFonts w:ascii="Arial" w:hAnsi="Helvetica" w:eastAsia="Helvetica" w:cs="Helvetica"/>
+                <w:rFonts w:ascii="Arial" w:hAnsi="Arial" w:eastAsia="Arial" w:cs="Arial"/>
                 <w:sz w:val="18"/>
                 <w:szCs w:val="18"/>
                 <w:color w:val="000000"/>
@@ -5569,7 +5554,7 @@
             </w:pPr>
             <w:r xmlns:w="http://schemas.openxmlformats.org/wordprocessingml/2006/main" xmlns:wp="http://schemas.openxmlformats.org/drawingml/2006/wordprocessingDrawing" xmlns:r="http://schemas.openxmlformats.org/officeDocument/2006/relationships" xmlns:w14="http://schemas.microsoft.com/office/word/2010/wordml">
               <w:rPr>
-                <w:rFonts w:ascii="Arial" w:hAnsi="Helvetica" w:eastAsia="Helvetica" w:cs="Helvetica"/>
+                <w:rFonts w:ascii="Arial" w:hAnsi="Arial" w:eastAsia="Arial" w:cs="Arial"/>
                 <w:sz w:val="18"/>
                 <w:szCs w:val="18"/>
                 <w:color w:val="000000"/>
@@ -5598,7 +5583,7 @@
             </w:pPr>
             <w:r xmlns:w="http://schemas.openxmlformats.org/wordprocessingml/2006/main" xmlns:wp="http://schemas.openxmlformats.org/drawingml/2006/wordprocessingDrawing" xmlns:r="http://schemas.openxmlformats.org/officeDocument/2006/relationships" xmlns:w14="http://schemas.microsoft.com/office/word/2010/wordml">
               <w:rPr>
-                <w:rFonts w:ascii="Arial" w:hAnsi="Helvetica" w:eastAsia="Helvetica" w:cs="Helvetica"/>
+                <w:rFonts w:ascii="Arial" w:hAnsi="Arial" w:eastAsia="Arial" w:cs="Arial"/>
                 <w:sz w:val="18"/>
                 <w:szCs w:val="18"/>
                 <w:color w:val="000000"/>
@@ -5627,7 +5612,7 @@
             </w:pPr>
             <w:r xmlns:w="http://schemas.openxmlformats.org/wordprocessingml/2006/main" xmlns:wp="http://schemas.openxmlformats.org/drawingml/2006/wordprocessingDrawing" xmlns:r="http://schemas.openxmlformats.org/officeDocument/2006/relationships" xmlns:w14="http://schemas.microsoft.com/office/word/2010/wordml">
               <w:rPr>
-                <w:rFonts w:ascii="Arial" w:hAnsi="Helvetica" w:eastAsia="Helvetica" w:cs="Helvetica"/>
+                <w:rFonts w:ascii="Arial" w:hAnsi="Arial" w:eastAsia="Arial" w:cs="Arial"/>
                 <w:sz w:val="18"/>
                 <w:szCs w:val="18"/>
                 <w:color w:val="000000"/>
@@ -5656,7 +5641,7 @@
             </w:pPr>
             <w:r xmlns:w="http://schemas.openxmlformats.org/wordprocessingml/2006/main" xmlns:wp="http://schemas.openxmlformats.org/drawingml/2006/wordprocessingDrawing" xmlns:r="http://schemas.openxmlformats.org/officeDocument/2006/relationships" xmlns:w14="http://schemas.microsoft.com/office/word/2010/wordml">
               <w:rPr>
-                <w:rFonts w:ascii="Arial" w:hAnsi="Helvetica" w:eastAsia="Helvetica" w:cs="Helvetica"/>
+                <w:rFonts w:ascii="Arial" w:hAnsi="Arial" w:eastAsia="Arial" w:cs="Arial"/>
                 <w:sz w:val="18"/>
                 <w:szCs w:val="18"/>
                 <w:color w:val="000000"/>
@@ -5685,7 +5670,7 @@
             </w:pPr>
             <w:r xmlns:w="http://schemas.openxmlformats.org/wordprocessingml/2006/main" xmlns:wp="http://schemas.openxmlformats.org/drawingml/2006/wordprocessingDrawing" xmlns:r="http://schemas.openxmlformats.org/officeDocument/2006/relationships" xmlns:w14="http://schemas.microsoft.com/office/word/2010/wordml">
               <w:rPr>
-                <w:rFonts w:ascii="Arial" w:hAnsi="Helvetica" w:eastAsia="Helvetica" w:cs="Helvetica"/>
+                <w:rFonts w:ascii="Arial" w:hAnsi="Arial" w:eastAsia="Arial" w:cs="Arial"/>
                 <w:sz w:val="18"/>
                 <w:szCs w:val="18"/>
                 <w:color w:val="000000"/>
@@ -5714,7 +5699,7 @@
             </w:pPr>
             <w:r xmlns:w="http://schemas.openxmlformats.org/wordprocessingml/2006/main" xmlns:wp="http://schemas.openxmlformats.org/drawingml/2006/wordprocessingDrawing" xmlns:r="http://schemas.openxmlformats.org/officeDocument/2006/relationships" xmlns:w14="http://schemas.microsoft.com/office/word/2010/wordml">
               <w:rPr>
-                <w:rFonts w:ascii="Arial" w:hAnsi="Helvetica" w:eastAsia="Helvetica" w:cs="Helvetica"/>
+                <w:rFonts w:ascii="Arial" w:hAnsi="Arial" w:eastAsia="Arial" w:cs="Arial"/>
                 <w:sz w:val="18"/>
                 <w:szCs w:val="18"/>
                 <w:color w:val="000000"/>
@@ -5749,7 +5734,7 @@
             </w:pPr>
             <w:r xmlns:w="http://schemas.openxmlformats.org/wordprocessingml/2006/main" xmlns:wp="http://schemas.openxmlformats.org/drawingml/2006/wordprocessingDrawing" xmlns:r="http://schemas.openxmlformats.org/officeDocument/2006/relationships" xmlns:w14="http://schemas.microsoft.com/office/word/2010/wordml">
               <w:rPr>
-                <w:rFonts w:ascii="Arial" w:hAnsi="Helvetica" w:eastAsia="Helvetica" w:cs="Helvetica"/>
+                <w:rFonts w:ascii="Arial" w:hAnsi="Arial" w:eastAsia="Arial" w:cs="Arial"/>
                 <w:sz w:val="18"/>
                 <w:szCs w:val="18"/>
                 <w:color w:val="000000"/>
@@ -5778,7 +5763,7 @@
             </w:pPr>
             <w:r xmlns:w="http://schemas.openxmlformats.org/wordprocessingml/2006/main" xmlns:wp="http://schemas.openxmlformats.org/drawingml/2006/wordprocessingDrawing" xmlns:r="http://schemas.openxmlformats.org/officeDocument/2006/relationships" xmlns:w14="http://schemas.microsoft.com/office/word/2010/wordml">
               <w:rPr>
-                <w:rFonts w:ascii="Arial" w:hAnsi="Helvetica" w:eastAsia="Helvetica" w:cs="Helvetica"/>
+                <w:rFonts w:ascii="Arial" w:hAnsi="Arial" w:eastAsia="Arial" w:cs="Arial"/>
                 <w:sz w:val="18"/>
                 <w:szCs w:val="18"/>
                 <w:color w:val="000000"/>
@@ -5807,7 +5792,7 @@
             </w:pPr>
             <w:r xmlns:w="http://schemas.openxmlformats.org/wordprocessingml/2006/main" xmlns:wp="http://schemas.openxmlformats.org/drawingml/2006/wordprocessingDrawing" xmlns:r="http://schemas.openxmlformats.org/officeDocument/2006/relationships" xmlns:w14="http://schemas.microsoft.com/office/word/2010/wordml">
               <w:rPr>
-                <w:rFonts w:ascii="Arial" w:hAnsi="Helvetica" w:eastAsia="Helvetica" w:cs="Helvetica"/>
+                <w:rFonts w:ascii="Arial" w:hAnsi="Arial" w:eastAsia="Arial" w:cs="Arial"/>
                 <w:sz w:val="18"/>
                 <w:szCs w:val="18"/>
                 <w:color w:val="000000"/>
@@ -5836,7 +5821,7 @@
             </w:pPr>
             <w:r xmlns:w="http://schemas.openxmlformats.org/wordprocessingml/2006/main" xmlns:wp="http://schemas.openxmlformats.org/drawingml/2006/wordprocessingDrawing" xmlns:r="http://schemas.openxmlformats.org/officeDocument/2006/relationships" xmlns:w14="http://schemas.microsoft.com/office/word/2010/wordml">
               <w:rPr>
-                <w:rFonts w:ascii="Arial" w:hAnsi="Helvetica" w:eastAsia="Helvetica" w:cs="Helvetica"/>
+                <w:rFonts w:ascii="Arial" w:hAnsi="Arial" w:eastAsia="Arial" w:cs="Arial"/>
                 <w:sz w:val="18"/>
                 <w:szCs w:val="18"/>
                 <w:color w:val="000000"/>
@@ -5865,7 +5850,7 @@
             </w:pPr>
             <w:r xmlns:w="http://schemas.openxmlformats.org/wordprocessingml/2006/main" xmlns:wp="http://schemas.openxmlformats.org/drawingml/2006/wordprocessingDrawing" xmlns:r="http://schemas.openxmlformats.org/officeDocument/2006/relationships" xmlns:w14="http://schemas.microsoft.com/office/word/2010/wordml">
               <w:rPr>
-                <w:rFonts w:ascii="Arial" w:hAnsi="Helvetica" w:eastAsia="Helvetica" w:cs="Helvetica"/>
+                <w:rFonts w:ascii="Arial" w:hAnsi="Arial" w:eastAsia="Arial" w:cs="Arial"/>
                 <w:sz w:val="18"/>
                 <w:szCs w:val="18"/>
                 <w:color w:val="000000"/>
@@ -5894,7 +5879,7 @@
             </w:pPr>
             <w:r xmlns:w="http://schemas.openxmlformats.org/wordprocessingml/2006/main" xmlns:wp="http://schemas.openxmlformats.org/drawingml/2006/wordprocessingDrawing" xmlns:r="http://schemas.openxmlformats.org/officeDocument/2006/relationships" xmlns:w14="http://schemas.microsoft.com/office/word/2010/wordml">
               <w:rPr>
-                <w:rFonts w:ascii="Arial" w:hAnsi="Helvetica" w:eastAsia="Helvetica" w:cs="Helvetica"/>
+                <w:rFonts w:ascii="Arial" w:hAnsi="Arial" w:eastAsia="Arial" w:cs="Arial"/>
                 <w:sz w:val="18"/>
                 <w:szCs w:val="18"/>
                 <w:color w:val="000000"/>
@@ -5931,7 +5916,7 @@
             </w:pPr>
             <w:r xmlns:w="http://schemas.openxmlformats.org/wordprocessingml/2006/main" xmlns:wp="http://schemas.openxmlformats.org/drawingml/2006/wordprocessingDrawing" xmlns:r="http://schemas.openxmlformats.org/officeDocument/2006/relationships" xmlns:w14="http://schemas.microsoft.com/office/word/2010/wordml">
               <w:rPr>
-                <w:rFonts w:ascii="Arial" w:hAnsi="Helvetica" w:eastAsia="Helvetica" w:cs="Helvetica"/>
+                <w:rFonts w:ascii="Arial" w:hAnsi="Arial" w:eastAsia="Arial" w:cs="Arial"/>
                 <w:sz w:val="18"/>
                 <w:szCs w:val="18"/>
                 <w:color w:val="000000"/>
@@ -5962,7 +5947,7 @@
             </w:pPr>
             <w:r xmlns:w="http://schemas.openxmlformats.org/wordprocessingml/2006/main" xmlns:wp="http://schemas.openxmlformats.org/drawingml/2006/wordprocessingDrawing" xmlns:r="http://schemas.openxmlformats.org/officeDocument/2006/relationships" xmlns:w14="http://schemas.microsoft.com/office/word/2010/wordml">
               <w:rPr>
-                <w:rFonts w:ascii="Arial" w:hAnsi="Helvetica" w:eastAsia="Helvetica" w:cs="Helvetica"/>
+                <w:rFonts w:ascii="Arial" w:hAnsi="Arial" w:eastAsia="Arial" w:cs="Arial"/>
                 <w:sz w:val="18"/>
                 <w:szCs w:val="18"/>
                 <w:color w:val="000000"/>
@@ -5993,7 +5978,7 @@
             </w:pPr>
             <w:r xmlns:w="http://schemas.openxmlformats.org/wordprocessingml/2006/main" xmlns:wp="http://schemas.openxmlformats.org/drawingml/2006/wordprocessingDrawing" xmlns:r="http://schemas.openxmlformats.org/officeDocument/2006/relationships" xmlns:w14="http://schemas.microsoft.com/office/word/2010/wordml">
               <w:rPr>
-                <w:rFonts w:ascii="Arial" w:hAnsi="Helvetica" w:eastAsia="Helvetica" w:cs="Helvetica"/>
+                <w:rFonts w:ascii="Arial" w:hAnsi="Arial" w:eastAsia="Arial" w:cs="Arial"/>
                 <w:sz w:val="18"/>
                 <w:szCs w:val="18"/>
                 <w:color w:val="000000"/>
@@ -6024,7 +6009,7 @@
             </w:pPr>
             <w:r xmlns:w="http://schemas.openxmlformats.org/wordprocessingml/2006/main" xmlns:wp="http://schemas.openxmlformats.org/drawingml/2006/wordprocessingDrawing" xmlns:r="http://schemas.openxmlformats.org/officeDocument/2006/relationships" xmlns:w14="http://schemas.microsoft.com/office/word/2010/wordml">
               <w:rPr>
-                <w:rFonts w:ascii="Arial" w:hAnsi="Helvetica" w:eastAsia="Helvetica" w:cs="Helvetica"/>
+                <w:rFonts w:ascii="Arial" w:hAnsi="Arial" w:eastAsia="Arial" w:cs="Arial"/>
                 <w:sz w:val="18"/>
                 <w:szCs w:val="18"/>
                 <w:color w:val="000000"/>
@@ -6055,7 +6040,7 @@
             </w:pPr>
             <w:r xmlns:w="http://schemas.openxmlformats.org/wordprocessingml/2006/main" xmlns:wp="http://schemas.openxmlformats.org/drawingml/2006/wordprocessingDrawing" xmlns:r="http://schemas.openxmlformats.org/officeDocument/2006/relationships" xmlns:w14="http://schemas.microsoft.com/office/word/2010/wordml">
               <w:rPr>
-                <w:rFonts w:ascii="Arial" w:hAnsi="Helvetica" w:eastAsia="Helvetica" w:cs="Helvetica"/>
+                <w:rFonts w:ascii="Arial" w:hAnsi="Arial" w:eastAsia="Arial" w:cs="Arial"/>
                 <w:sz w:val="18"/>
                 <w:szCs w:val="18"/>
                 <w:color w:val="000000"/>
@@ -6086,7 +6071,7 @@
             </w:pPr>
             <w:r xmlns:w="http://schemas.openxmlformats.org/wordprocessingml/2006/main" xmlns:wp="http://schemas.openxmlformats.org/drawingml/2006/wordprocessingDrawing" xmlns:r="http://schemas.openxmlformats.org/officeDocument/2006/relationships" xmlns:w14="http://schemas.microsoft.com/office/word/2010/wordml">
               <w:rPr>
-                <w:rFonts w:ascii="Arial" w:hAnsi="Helvetica" w:eastAsia="Helvetica" w:cs="Helvetica"/>
+                <w:rFonts w:ascii="Arial" w:hAnsi="Arial" w:eastAsia="Arial" w:cs="Arial"/>
                 <w:sz w:val="18"/>
                 <w:szCs w:val="18"/>
                 <w:color w:val="000000"/>
@@ -6187,7 +6172,6 @@
       </w:pPr>
       <w:r>
         <w:rPr>
-          <w:bCs/>
           <w:b/>
         </w:rPr>
         <w:t xml:space="preserve">Figure S1. Vertical gradients in micrometeorological conditions for all forested sites in the National Ecological Observatory Network (NEON)</w:t>
@@ -6271,32 +6255,26 @@
       </w:pPr>
       <w:r>
         <w:rPr>
-          <w:bCs/>
-          <w:b/>
-          <w:bCs/>
+          <w:b w:val="0"/>
           <w:b/>
         </w:rPr>
         <w:t xml:space="preserve">Cavender-Bares J</w:t>
       </w:r>
       <w:r>
         <w:rPr>
-          <w:bCs/>
           <w:b/>
         </w:rPr>
         <w:t xml:space="preserve">,</w:t>
       </w:r>
       <w:r>
         <w:rPr>
-          <w:bCs/>
-          <w:b/>
-        </w:rPr>
-        <w:t xml:space="preserve"> </w:t>
-      </w:r>
-      <w:r>
-        <w:rPr>
-          <w:bCs/>
-          <w:b/>
-          <w:bCs/>
+          <w:b/>
+        </w:rPr>
+        <w:t xml:space="preserve"> </w:t>
+      </w:r>
+      <w:r>
+        <w:rPr>
+          <w:b w:val="0"/>
           <w:b/>
         </w:rPr>
         <w:t xml:space="preserve">Bazzaz FA</w:t>
@@ -6309,32 +6287,18 @@
       </w:r>
       <w:r>
         <w:rPr>
-          <w:bCs/>
           <w:b/>
         </w:rPr>
         <w:t xml:space="preserve">2000</w:t>
       </w:r>
       <w:r>
-        <w:t xml:space="preserve">. Changes in drought response strategies with ontogeny in</w:t>
-      </w:r>
-      <w:r>
-        <w:t xml:space="preserve"> </w:t>
-      </w:r>
-      <w:r>
-        <w:t xml:space="preserve">Quercus</w:t>
-      </w:r>
-      <w:r>
-        <w:t xml:space="preserve"> </w:t>
-      </w:r>
-      <w:r>
-        <w:t xml:space="preserve">rubra: Implications for scaling from seedlings to mature trees.</w:t>
-      </w:r>
-      <w:r>
-        <w:t xml:space="preserve"> </w:t>
-      </w:r>
-      <w:r>
-        <w:rPr>
-          <w:iCs/>
+        <w:t xml:space="preserve">. Changes in drought response strategies with ontogeny in Quercus rubra: Implications for scaling from seedlings to mature trees.</w:t>
+      </w:r>
+      <w:r>
+        <w:t xml:space="preserve"> </w:t>
+      </w:r>
+      <w:r>
+        <w:rPr>
           <w:i/>
         </w:rPr>
         <w:t xml:space="preserve">Oecologia</w:t>
@@ -6344,7 +6308,6 @@
       </w:r>
       <w:r>
         <w:rPr>
-          <w:bCs/>
           <w:b/>
         </w:rPr>
         <w:t xml:space="preserve">124</w:t>
@@ -6361,101 +6324,83 @@
       </w:pPr>
       <w:r>
         <w:rPr>
-          <w:bCs/>
-          <w:b/>
-          <w:bCs/>
+          <w:b w:val="0"/>
           <w:b/>
         </w:rPr>
         <w:t xml:space="preserve">Johnston M</w:t>
       </w:r>
       <w:r>
         <w:rPr>
-          <w:bCs/>
           <w:b/>
         </w:rPr>
         <w:t xml:space="preserve">,</w:t>
       </w:r>
       <w:r>
         <w:rPr>
-          <w:bCs/>
-          <w:b/>
-        </w:rPr>
-        <w:t xml:space="preserve"> </w:t>
-      </w:r>
-      <w:r>
-        <w:rPr>
-          <w:bCs/>
-          <w:b/>
-          <w:bCs/>
+          <w:b/>
+        </w:rPr>
+        <w:t xml:space="preserve"> </w:t>
+      </w:r>
+      <w:r>
+        <w:rPr>
+          <w:b w:val="0"/>
           <w:b/>
         </w:rPr>
         <w:t xml:space="preserve">Andreu A</w:t>
       </w:r>
       <w:r>
         <w:rPr>
-          <w:bCs/>
           <w:b/>
         </w:rPr>
         <w:t xml:space="preserve">,</w:t>
       </w:r>
       <w:r>
         <w:rPr>
-          <w:bCs/>
-          <w:b/>
-        </w:rPr>
-        <w:t xml:space="preserve"> </w:t>
-      </w:r>
-      <w:r>
-        <w:rPr>
-          <w:bCs/>
-          <w:b/>
-          <w:bCs/>
+          <w:b/>
+        </w:rPr>
+        <w:t xml:space="preserve"> </w:t>
+      </w:r>
+      <w:r>
+        <w:rPr>
+          <w:b w:val="0"/>
           <w:b/>
         </w:rPr>
         <w:t xml:space="preserve">Verfaillie J</w:t>
       </w:r>
       <w:r>
         <w:rPr>
-          <w:bCs/>
           <w:b/>
         </w:rPr>
         <w:t xml:space="preserve">,</w:t>
       </w:r>
       <w:r>
         <w:rPr>
-          <w:bCs/>
-          <w:b/>
-        </w:rPr>
-        <w:t xml:space="preserve"> </w:t>
-      </w:r>
-      <w:r>
-        <w:rPr>
-          <w:bCs/>
-          <w:b/>
-          <w:bCs/>
+          <w:b/>
+        </w:rPr>
+        <w:t xml:space="preserve"> </w:t>
+      </w:r>
+      <w:r>
+        <w:rPr>
+          <w:b w:val="0"/>
           <w:b/>
         </w:rPr>
         <w:t xml:space="preserve">Baldocchi DD</w:t>
       </w:r>
       <w:r>
         <w:rPr>
-          <w:bCs/>
           <w:b/>
         </w:rPr>
         <w:t xml:space="preserve">,</w:t>
       </w:r>
       <w:r>
         <w:rPr>
-          <w:bCs/>
-          <w:b/>
-        </w:rPr>
-        <w:t xml:space="preserve"> </w:t>
-      </w:r>
-      <w:r>
-        <w:rPr>
-          <w:bCs/>
-          <w:b/>
-          <w:bCs/>
+          <w:b/>
+        </w:rPr>
+        <w:t xml:space="preserve"> </w:t>
+      </w:r>
+      <w:r>
+        <w:rPr>
+          <w:b w:val="0"/>
           <w:b/>
         </w:rPr>
         <w:t xml:space="preserve">Moorcroft PR</w:t>
@@ -6468,50 +6413,18 @@
       </w:r>
       <w:r>
         <w:rPr>
-          <w:bCs/>
           <w:b/>
         </w:rPr>
         <w:t xml:space="preserve">2020</w:t>
       </w:r>
       <w:r>
-        <w:t xml:space="preserve">. What</w:t>
-      </w:r>
-      <w:r>
-        <w:t xml:space="preserve"> </w:t>
-      </w:r>
-      <w:r>
-        <w:t xml:space="preserve">Lies Beneath</w:t>
-      </w:r>
-      <w:r>
-        <w:t xml:space="preserve">: Vertical</w:t>
-      </w:r>
-      <w:r>
-        <w:t xml:space="preserve"> </w:t>
-      </w:r>
-      <w:r>
-        <w:t xml:space="preserve">Heterogeneity</w:t>
-      </w:r>
-      <w:r>
-        <w:t xml:space="preserve"> </w:t>
-      </w:r>
-      <w:r>
-        <w:t xml:space="preserve">in</w:t>
-      </w:r>
-      <w:r>
-        <w:t xml:space="preserve"> </w:t>
-      </w:r>
-      <w:r>
-        <w:t xml:space="preserve">Vegetation Canopy Temperatures</w:t>
-      </w:r>
-      <w:r>
-        <w:t xml:space="preserve">.</w:t>
-      </w:r>
-      <w:r>
-        <w:t xml:space="preserve"> </w:t>
-      </w:r>
-      <w:r>
-        <w:rPr>
-          <w:bCs/>
+        <w:t xml:space="preserve">. What Lies Beneath: Vertical Heterogeneity in Vegetation Canopy Temperatures.</w:t>
+      </w:r>
+      <w:r>
+        <w:t xml:space="preserve"> </w:t>
+      </w:r>
+      <w:r>
+        <w:rPr>
           <w:b/>
         </w:rPr>
         <w:t xml:space="preserve">2020</w:t>
@@ -6528,32 +6441,26 @@
       </w:pPr>
       <w:r>
         <w:rPr>
-          <w:bCs/>
-          <w:b/>
-          <w:bCs/>
+          <w:b w:val="0"/>
           <w:b/>
         </w:rPr>
         <w:t xml:space="preserve">MacArthur RH</w:t>
       </w:r>
       <w:r>
         <w:rPr>
-          <w:bCs/>
           <w:b/>
         </w:rPr>
         <w:t xml:space="preserve">,</w:t>
       </w:r>
       <w:r>
         <w:rPr>
-          <w:bCs/>
-          <w:b/>
-        </w:rPr>
-        <w:t xml:space="preserve"> </w:t>
-      </w:r>
-      <w:r>
-        <w:rPr>
-          <w:bCs/>
-          <w:b/>
-          <w:bCs/>
+          <w:b/>
+        </w:rPr>
+        <w:t xml:space="preserve"> </w:t>
+      </w:r>
+      <w:r>
+        <w:rPr>
+          <w:b w:val="0"/>
           <w:b/>
         </w:rPr>
         <w:t xml:space="preserve">Horn HS</w:t>
@@ -6566,41 +6473,18 @@
       </w:r>
       <w:r>
         <w:rPr>
-          <w:bCs/>
           <w:b/>
         </w:rPr>
         <w:t xml:space="preserve">1969</w:t>
       </w:r>
       <w:r>
-        <w:t xml:space="preserve">. Foliage</w:t>
-      </w:r>
-      <w:r>
-        <w:t xml:space="preserve"> </w:t>
-      </w:r>
-      <w:r>
-        <w:t xml:space="preserve">Profile</w:t>
-      </w:r>
-      <w:r>
-        <w:t xml:space="preserve"> </w:t>
-      </w:r>
-      <w:r>
-        <w:t xml:space="preserve">by</w:t>
-      </w:r>
-      <w:r>
-        <w:t xml:space="preserve"> </w:t>
-      </w:r>
-      <w:r>
-        <w:t xml:space="preserve">Vertical Measurements</w:t>
-      </w:r>
-      <w:r>
-        <w:t xml:space="preserve">.</w:t>
-      </w:r>
-      <w:r>
-        <w:t xml:space="preserve"> </w:t>
-      </w:r>
-      <w:r>
-        <w:rPr>
-          <w:iCs/>
+        <w:t xml:space="preserve">. Foliage Profile by Vertical Measurements.</w:t>
+      </w:r>
+      <w:r>
+        <w:t xml:space="preserve"> </w:t>
+      </w:r>
+      <w:r>
+        <w:rPr>
           <w:i/>
         </w:rPr>
         <w:t xml:space="preserve">Ecology</w:t>
@@ -6610,7 +6494,6 @@
       </w:r>
       <w:r>
         <w:rPr>
-          <w:bCs/>
           <w:b/>
         </w:rPr>
         <w:t xml:space="preserve">50</w:t>
@@ -6627,9 +6510,7 @@
       </w:pPr>
       <w:r>
         <w:rPr>
-          <w:bCs/>
-          <w:b/>
-          <w:bCs/>
+          <w:b w:val="0"/>
           <w:b/>
         </w:rPr>
         <w:t xml:space="preserve">Muir CD</w:t>
@@ -6642,32 +6523,18 @@
       </w:r>
       <w:r>
         <w:rPr>
-          <w:bCs/>
           <w:b/>
         </w:rPr>
         <w:t xml:space="preserve">2019</w:t>
       </w:r>
       <w:r>
-        <w:t xml:space="preserve">. Tealeaves: An</w:t>
-      </w:r>
-      <w:r>
-        <w:t xml:space="preserve"> </w:t>
-      </w:r>
-      <w:r>
-        <w:t xml:space="preserve">R</w:t>
-      </w:r>
-      <w:r>
-        <w:t xml:space="preserve"> </w:t>
-      </w:r>
-      <w:r>
-        <w:t xml:space="preserve">package for modelling leaf temperature using energy budgets.</w:t>
-      </w:r>
-      <w:r>
-        <w:t xml:space="preserve"> </w:t>
-      </w:r>
-      <w:r>
-        <w:rPr>
-          <w:iCs/>
+        <w:t xml:space="preserve">. Tealeaves: An R package for modelling leaf temperature using energy budgets.</w:t>
+      </w:r>
+      <w:r>
+        <w:t xml:space="preserve"> </w:t>
+      </w:r>
+      <w:r>
+        <w:rPr>
           <w:i/>
         </w:rPr>
         <w:t xml:space="preserve">AoB PLANTS</w:t>
@@ -6677,7 +6544,6 @@
       </w:r>
       <w:r>
         <w:rPr>
-          <w:bCs/>
           <w:b/>
         </w:rPr>
         <w:t xml:space="preserve">11</w:t>
@@ -6694,32 +6560,26 @@
       </w:pPr>
       <w:r>
         <w:rPr>
-          <w:bCs/>
-          <w:b/>
-          <w:bCs/>
+          <w:b w:val="0"/>
           <w:b/>
         </w:rPr>
         <w:t xml:space="preserve">Parker GG</w:t>
       </w:r>
       <w:r>
         <w:rPr>
-          <w:bCs/>
           <w:b/>
         </w:rPr>
         <w:t xml:space="preserve">,</w:t>
       </w:r>
       <w:r>
         <w:rPr>
-          <w:bCs/>
-          <w:b/>
-        </w:rPr>
-        <w:t xml:space="preserve"> </w:t>
-      </w:r>
-      <w:r>
-        <w:rPr>
-          <w:bCs/>
-          <w:b/>
-          <w:bCs/>
+          <w:b/>
+        </w:rPr>
+        <w:t xml:space="preserve"> </w:t>
+      </w:r>
+      <w:r>
+        <w:rPr>
+          <w:b w:val="0"/>
           <w:b/>
         </w:rPr>
         <w:t xml:space="preserve">Russ ME</w:t>
@@ -6732,7 +6592,6 @@
       </w:r>
       <w:r>
         <w:rPr>
-          <w:bCs/>
           <w:b/>
         </w:rPr>
         <w:t xml:space="preserve">2004</w:t>
@@ -6745,7 +6604,6 @@
       </w:r>
       <w:r>
         <w:rPr>
-          <w:iCs/>
           <w:i/>
         </w:rPr>
         <w:t xml:space="preserve">Forest Ecology and Management</w:t>
@@ -6755,7 +6613,6 @@
       </w:r>
       <w:r>
         <w:rPr>
-          <w:bCs/>
           <w:b/>
         </w:rPr>
         <w:t xml:space="preserve">189</w:t>
@@ -6772,78 +6629,64 @@
       </w:pPr>
       <w:r>
         <w:rPr>
-          <w:bCs/>
-          <w:b/>
-          <w:bCs/>
+          <w:b w:val="0"/>
           <w:b/>
         </w:rPr>
         <w:t xml:space="preserve">Pau S</w:t>
       </w:r>
       <w:r>
         <w:rPr>
-          <w:bCs/>
           <w:b/>
         </w:rPr>
         <w:t xml:space="preserve">,</w:t>
       </w:r>
       <w:r>
         <w:rPr>
-          <w:bCs/>
-          <w:b/>
-        </w:rPr>
-        <w:t xml:space="preserve"> </w:t>
-      </w:r>
-      <w:r>
-        <w:rPr>
-          <w:bCs/>
-          <w:b/>
-          <w:bCs/>
+          <w:b/>
+        </w:rPr>
+        <w:t xml:space="preserve"> </w:t>
+      </w:r>
+      <w:r>
+        <w:rPr>
+          <w:b w:val="0"/>
           <w:b/>
         </w:rPr>
         <w:t xml:space="preserve">Detto M</w:t>
       </w:r>
       <w:r>
         <w:rPr>
-          <w:bCs/>
           <w:b/>
         </w:rPr>
         <w:t xml:space="preserve">,</w:t>
       </w:r>
       <w:r>
         <w:rPr>
-          <w:bCs/>
-          <w:b/>
-        </w:rPr>
-        <w:t xml:space="preserve"> </w:t>
-      </w:r>
-      <w:r>
-        <w:rPr>
-          <w:bCs/>
-          <w:b/>
-          <w:bCs/>
+          <w:b/>
+        </w:rPr>
+        <w:t xml:space="preserve"> </w:t>
+      </w:r>
+      <w:r>
+        <w:rPr>
+          <w:b w:val="0"/>
           <w:b/>
         </w:rPr>
         <w:t xml:space="preserve">Kim Y</w:t>
       </w:r>
       <w:r>
         <w:rPr>
-          <w:bCs/>
           <w:b/>
         </w:rPr>
         <w:t xml:space="preserve">,</w:t>
       </w:r>
       <w:r>
         <w:rPr>
-          <w:bCs/>
-          <w:b/>
-        </w:rPr>
-        <w:t xml:space="preserve"> </w:t>
-      </w:r>
-      <w:r>
-        <w:rPr>
-          <w:bCs/>
-          <w:b/>
-          <w:bCs/>
+          <w:b/>
+        </w:rPr>
+        <w:t xml:space="preserve"> </w:t>
+      </w:r>
+      <w:r>
+        <w:rPr>
+          <w:b w:val="0"/>
           <w:b/>
         </w:rPr>
         <w:t xml:space="preserve">Still CJ</w:t>
@@ -6856,7 +6699,6 @@
       </w:r>
       <w:r>
         <w:rPr>
-          <w:bCs/>
           <w:b/>
         </w:rPr>
         <w:t xml:space="preserve">2018</w:t>
@@ -6869,7 +6711,6 @@
       </w:r>
       <w:r>
         <w:rPr>
-          <w:iCs/>
           <w:i/>
         </w:rPr>
         <w:t xml:space="preserve">Ecosphere</w:t>
@@ -6879,7 +6720,6 @@
       </w:r>
       <w:r>
         <w:rPr>
-          <w:bCs/>
           <w:b/>
         </w:rPr>
         <w:t xml:space="preserve">9</w:t>
@@ -6896,78 +6736,64 @@
       </w:pPr>
       <w:r>
         <w:rPr>
-          <w:bCs/>
-          <w:b/>
-          <w:bCs/>
+          <w:b w:val="0"/>
           <w:b/>
         </w:rPr>
         <w:t xml:space="preserve">Schimel D</w:t>
       </w:r>
       <w:r>
         <w:rPr>
-          <w:bCs/>
           <w:b/>
         </w:rPr>
         <w:t xml:space="preserve">,</w:t>
       </w:r>
       <w:r>
         <w:rPr>
-          <w:bCs/>
-          <w:b/>
-        </w:rPr>
-        <w:t xml:space="preserve"> </w:t>
-      </w:r>
-      <w:r>
-        <w:rPr>
-          <w:bCs/>
-          <w:b/>
-          <w:bCs/>
+          <w:b/>
+        </w:rPr>
+        <w:t xml:space="preserve"> </w:t>
+      </w:r>
+      <w:r>
+        <w:rPr>
+          <w:b w:val="0"/>
           <w:b/>
         </w:rPr>
         <w:t xml:space="preserve">Hargrove W</w:t>
       </w:r>
       <w:r>
         <w:rPr>
-          <w:bCs/>
           <w:b/>
         </w:rPr>
         <w:t xml:space="preserve">,</w:t>
       </w:r>
       <w:r>
         <w:rPr>
-          <w:bCs/>
-          <w:b/>
-        </w:rPr>
-        <w:t xml:space="preserve"> </w:t>
-      </w:r>
-      <w:r>
-        <w:rPr>
-          <w:bCs/>
-          <w:b/>
-          <w:bCs/>
+          <w:b/>
+        </w:rPr>
+        <w:t xml:space="preserve"> </w:t>
+      </w:r>
+      <w:r>
+        <w:rPr>
+          <w:b w:val="0"/>
           <w:b/>
         </w:rPr>
         <w:t xml:space="preserve">Hoffman F</w:t>
       </w:r>
       <w:r>
         <w:rPr>
-          <w:bCs/>
           <w:b/>
         </w:rPr>
         <w:t xml:space="preserve">,</w:t>
       </w:r>
       <w:r>
         <w:rPr>
-          <w:bCs/>
-          <w:b/>
-        </w:rPr>
-        <w:t xml:space="preserve"> </w:t>
-      </w:r>
-      <w:r>
-        <w:rPr>
-          <w:bCs/>
-          <w:b/>
-          <w:bCs/>
+          <w:b/>
+        </w:rPr>
+        <w:t xml:space="preserve"> </w:t>
+      </w:r>
+      <w:r>
+        <w:rPr>
+          <w:b w:val="0"/>
           <w:b/>
         </w:rPr>
         <w:t xml:space="preserve">MacMahon J</w:t>
@@ -6980,29 +6806,18 @@
       </w:r>
       <w:r>
         <w:rPr>
-          <w:bCs/>
           <w:b/>
         </w:rPr>
         <w:t xml:space="preserve">2007</w:t>
       </w:r>
       <w:r>
-        <w:t xml:space="preserve">.</w:t>
-      </w:r>
-      <w:r>
-        <w:t xml:space="preserve"> </w:t>
-      </w:r>
-      <w:r>
-        <w:t xml:space="preserve">NEON</w:t>
-      </w:r>
-      <w:r>
-        <w:t xml:space="preserve">: A hierarchically designed national ecological network.</w:t>
-      </w:r>
-      <w:r>
-        <w:t xml:space="preserve"> </w:t>
-      </w:r>
-      <w:r>
-        <w:rPr>
-          <w:iCs/>
+        <w:t xml:space="preserve">. NEON: A hierarchically designed national ecological network.</w:t>
+      </w:r>
+      <w:r>
+        <w:t xml:space="preserve"> </w:t>
+      </w:r>
+      <w:r>
+        <w:rPr>
           <w:i/>
         </w:rPr>
         <w:t xml:space="preserve">Frontiers in Ecology and the Environment</w:t>
@@ -7012,7 +6827,6 @@
       </w:r>
       <w:r>
         <w:rPr>
-          <w:bCs/>
           <w:b/>
         </w:rPr>
         <w:t xml:space="preserve">5</w:t>
@@ -7029,78 +6843,64 @@
       </w:pPr>
       <w:r>
         <w:rPr>
-          <w:bCs/>
-          <w:b/>
-          <w:bCs/>
+          <w:b w:val="0"/>
           <w:b/>
         </w:rPr>
         <w:t xml:space="preserve">Shao G</w:t>
       </w:r>
       <w:r>
         <w:rPr>
-          <w:bCs/>
           <w:b/>
         </w:rPr>
         <w:t xml:space="preserve">,</w:t>
       </w:r>
       <w:r>
         <w:rPr>
-          <w:bCs/>
-          <w:b/>
-        </w:rPr>
-        <w:t xml:space="preserve"> </w:t>
-      </w:r>
-      <w:r>
-        <w:rPr>
-          <w:bCs/>
-          <w:b/>
-          <w:bCs/>
+          <w:b/>
+        </w:rPr>
+        <w:t xml:space="preserve"> </w:t>
+      </w:r>
+      <w:r>
+        <w:rPr>
+          <w:b w:val="0"/>
           <w:b/>
         </w:rPr>
         <w:t xml:space="preserve">Stark SC</w:t>
       </w:r>
       <w:r>
         <w:rPr>
-          <w:bCs/>
           <w:b/>
         </w:rPr>
         <w:t xml:space="preserve">,</w:t>
       </w:r>
       <w:r>
         <w:rPr>
-          <w:bCs/>
-          <w:b/>
-        </w:rPr>
-        <w:t xml:space="preserve"> </w:t>
-      </w:r>
-      <w:r>
-        <w:rPr>
-          <w:bCs/>
-          <w:b/>
-          <w:bCs/>
+          <w:b/>
+        </w:rPr>
+        <w:t xml:space="preserve"> </w:t>
+      </w:r>
+      <w:r>
+        <w:rPr>
+          <w:b w:val="0"/>
           <w:b/>
         </w:rPr>
         <w:t xml:space="preserve">de Almeida DRA</w:t>
       </w:r>
       <w:r>
         <w:rPr>
-          <w:bCs/>
           <w:b/>
         </w:rPr>
         <w:t xml:space="preserve">,</w:t>
       </w:r>
       <w:r>
         <w:rPr>
-          <w:bCs/>
-          <w:b/>
-        </w:rPr>
-        <w:t xml:space="preserve"> </w:t>
-      </w:r>
-      <w:r>
-        <w:rPr>
-          <w:bCs/>
-          <w:b/>
-          <w:bCs/>
+          <w:b/>
+        </w:rPr>
+        <w:t xml:space="preserve"> </w:t>
+      </w:r>
+      <w:r>
+        <w:rPr>
+          <w:b w:val="0"/>
           <w:b/>
         </w:rPr>
         <w:t xml:space="preserve">Smith MN</w:t>
@@ -7113,32 +6913,18 @@
       </w:r>
       <w:r>
         <w:rPr>
-          <w:bCs/>
           <w:b/>
         </w:rPr>
         <w:t xml:space="preserve">2019</w:t>
       </w:r>
       <w:r>
-        <w:t xml:space="preserve">. Towards high throughput assessment of canopy dynamics: The estimation of leaf area structure in</w:t>
-      </w:r>
-      <w:r>
-        <w:t xml:space="preserve"> </w:t>
-      </w:r>
-      <w:r>
-        <w:t xml:space="preserve">Amazonian</w:t>
-      </w:r>
-      <w:r>
-        <w:t xml:space="preserve"> </w:t>
-      </w:r>
-      <w:r>
-        <w:t xml:space="preserve">forests with multitemporal multi-sensor airborne lidar.</w:t>
-      </w:r>
-      <w:r>
-        <w:t xml:space="preserve"> </w:t>
-      </w:r>
-      <w:r>
-        <w:rPr>
-          <w:iCs/>
+        <w:t xml:space="preserve">. Towards high throughput assessment of canopy dynamics: The estimation of leaf area structure in Amazonian forests with multitemporal multi-sensor airborne lidar.</w:t>
+      </w:r>
+      <w:r>
+        <w:t xml:space="preserve"> </w:t>
+      </w:r>
+      <w:r>
+        <w:rPr>
           <w:i/>
         </w:rPr>
         <w:t xml:space="preserve">Remote Sensing of Environment</w:t>
@@ -7148,7 +6934,6 @@
       </w:r>
       <w:r>
         <w:rPr>
-          <w:bCs/>
           <w:b/>
         </w:rPr>
         <w:t xml:space="preserve">221</w:t>
@@ -7165,239 +6950,191 @@
       </w:pPr>
       <w:r>
         <w:rPr>
-          <w:bCs/>
-          <w:b/>
-          <w:bCs/>
+          <w:b w:val="0"/>
           <w:b/>
         </w:rPr>
         <w:t xml:space="preserve">Stark SC</w:t>
       </w:r>
       <w:r>
         <w:rPr>
-          <w:bCs/>
           <w:b/>
         </w:rPr>
         <w:t xml:space="preserve">,</w:t>
       </w:r>
       <w:r>
         <w:rPr>
-          <w:bCs/>
-          <w:b/>
-        </w:rPr>
-        <w:t xml:space="preserve"> </w:t>
-      </w:r>
-      <w:r>
-        <w:rPr>
-          <w:bCs/>
-          <w:b/>
-          <w:bCs/>
+          <w:b/>
+        </w:rPr>
+        <w:t xml:space="preserve"> </w:t>
+      </w:r>
+      <w:r>
+        <w:rPr>
+          <w:b w:val="0"/>
           <w:b/>
         </w:rPr>
         <w:t xml:space="preserve">Leitold V</w:t>
       </w:r>
       <w:r>
         <w:rPr>
-          <w:bCs/>
           <w:b/>
         </w:rPr>
         <w:t xml:space="preserve">,</w:t>
       </w:r>
       <w:r>
         <w:rPr>
-          <w:bCs/>
-          <w:b/>
-        </w:rPr>
-        <w:t xml:space="preserve"> </w:t>
-      </w:r>
-      <w:r>
-        <w:rPr>
-          <w:bCs/>
-          <w:b/>
-          <w:bCs/>
+          <w:b/>
+        </w:rPr>
+        <w:t xml:space="preserve"> </w:t>
+      </w:r>
+      <w:r>
+        <w:rPr>
+          <w:b w:val="0"/>
           <w:b/>
         </w:rPr>
         <w:t xml:space="preserve">Wu JL</w:t>
       </w:r>
       <w:r>
         <w:rPr>
-          <w:bCs/>
           <w:b/>
         </w:rPr>
         <w:t xml:space="preserve">,</w:t>
       </w:r>
       <w:r>
         <w:rPr>
-          <w:bCs/>
-          <w:b/>
-        </w:rPr>
-        <w:t xml:space="preserve"> </w:t>
-      </w:r>
-      <w:r>
-        <w:rPr>
-          <w:bCs/>
-          <w:b/>
-          <w:bCs/>
+          <w:b/>
+        </w:rPr>
+        <w:t xml:space="preserve"> </w:t>
+      </w:r>
+      <w:r>
+        <w:rPr>
+          <w:b w:val="0"/>
           <w:b/>
         </w:rPr>
         <w:t xml:space="preserve">Hunter MO</w:t>
       </w:r>
       <w:r>
         <w:rPr>
-          <w:bCs/>
           <w:b/>
         </w:rPr>
         <w:t xml:space="preserve">,</w:t>
       </w:r>
       <w:r>
         <w:rPr>
-          <w:bCs/>
-          <w:b/>
-        </w:rPr>
-        <w:t xml:space="preserve"> </w:t>
-      </w:r>
-      <w:r>
-        <w:rPr>
-          <w:bCs/>
-          <w:b/>
-          <w:bCs/>
+          <w:b/>
+        </w:rPr>
+        <w:t xml:space="preserve"> </w:t>
+      </w:r>
+      <w:r>
+        <w:rPr>
+          <w:b w:val="0"/>
           <w:b/>
         </w:rPr>
         <w:t xml:space="preserve">de Castilho CV</w:t>
       </w:r>
       <w:r>
         <w:rPr>
-          <w:bCs/>
           <w:b/>
         </w:rPr>
         <w:t xml:space="preserve">,</w:t>
       </w:r>
       <w:r>
         <w:rPr>
-          <w:bCs/>
-          <w:b/>
-        </w:rPr>
-        <w:t xml:space="preserve"> </w:t>
-      </w:r>
-      <w:r>
-        <w:rPr>
-          <w:bCs/>
-          <w:b/>
-          <w:bCs/>
+          <w:b/>
+        </w:rPr>
+        <w:t xml:space="preserve"> </w:t>
+      </w:r>
+      <w:r>
+        <w:rPr>
+          <w:b w:val="0"/>
           <w:b/>
         </w:rPr>
         <w:t xml:space="preserve">Costa FRC</w:t>
       </w:r>
       <w:r>
         <w:rPr>
-          <w:bCs/>
           <w:b/>
         </w:rPr>
         <w:t xml:space="preserve">,</w:t>
       </w:r>
       <w:r>
         <w:rPr>
-          <w:bCs/>
-          <w:b/>
-        </w:rPr>
-        <w:t xml:space="preserve"> </w:t>
-      </w:r>
-      <w:r>
-        <w:rPr>
-          <w:bCs/>
-          <w:b/>
-          <w:bCs/>
+          <w:b/>
+        </w:rPr>
+        <w:t xml:space="preserve"> </w:t>
+      </w:r>
+      <w:r>
+        <w:rPr>
+          <w:b w:val="0"/>
           <w:b/>
         </w:rPr>
         <w:t xml:space="preserve">McMahon SM</w:t>
       </w:r>
       <w:r>
         <w:rPr>
-          <w:bCs/>
           <w:b/>
         </w:rPr>
         <w:t xml:space="preserve">,</w:t>
       </w:r>
       <w:r>
         <w:rPr>
-          <w:bCs/>
-          <w:b/>
-        </w:rPr>
-        <w:t xml:space="preserve"> </w:t>
-      </w:r>
-      <w:r>
-        <w:rPr>
-          <w:bCs/>
-          <w:b/>
-          <w:bCs/>
+          <w:b/>
+        </w:rPr>
+        <w:t xml:space="preserve"> </w:t>
+      </w:r>
+      <w:r>
+        <w:rPr>
+          <w:b w:val="0"/>
           <w:b/>
         </w:rPr>
         <w:t xml:space="preserve">Parker GG</w:t>
       </w:r>
       <w:r>
         <w:rPr>
-          <w:bCs/>
           <w:b/>
         </w:rPr>
         <w:t xml:space="preserve">,</w:t>
       </w:r>
       <w:r>
         <w:rPr>
-          <w:bCs/>
-          <w:b/>
-        </w:rPr>
-        <w:t xml:space="preserve"> </w:t>
-      </w:r>
-      <w:r>
-        <w:rPr>
-          <w:bCs/>
-          <w:b/>
-          <w:bCs/>
+          <w:b/>
+        </w:rPr>
+        <w:t xml:space="preserve"> </w:t>
+      </w:r>
+      <w:r>
+        <w:rPr>
+          <w:b w:val="0"/>
           <w:b/>
         </w:rPr>
         <w:t xml:space="preserve">Shimabukuro MT</w:t>
       </w:r>
       <w:r>
         <w:rPr>
-          <w:bCs/>
           <w:b/>
         </w:rPr>
         <w:t xml:space="preserve">,</w:t>
       </w:r>
       <w:r>
         <w:rPr>
-          <w:bCs/>
-          <w:b/>
-        </w:rPr>
-        <w:t xml:space="preserve"> </w:t>
-      </w:r>
-      <w:r>
-        <w:rPr>
-          <w:bCs/>
-          <w:b/>
-          <w:bCs/>
+          <w:b/>
+        </w:rPr>
+        <w:t xml:space="preserve"> </w:t>
+      </w:r>
+      <w:r>
+        <w:rPr>
+          <w:b w:val="0"/>
           <w:b/>
         </w:rPr>
         <w:t xml:space="preserve">Lefsky MA</w:t>
       </w:r>
       <w:r>
         <w:rPr>
-          <w:bCs/>
-          <w:b/>
-        </w:rPr>
-        <w:t xml:space="preserve">,</w:t>
-      </w:r>
-      <w:r>
-        <w:rPr>
-          <w:bCs/>
-          <w:b/>
-        </w:rPr>
-        <w:t xml:space="preserve"> </w:t>
-      </w:r>
-      <w:r>
-        <w:rPr>
-          <w:iCs/>
+          <w:b/>
+        </w:rPr>
+        <w:t xml:space="preserve"> </w:t>
+      </w:r>
+      <w:r>
+        <w:rPr>
           <w:i/>
-          <w:bCs/>
           <w:b/>
         </w:rPr>
         <w:t xml:space="preserve">et al.</w:t>
@@ -7407,7 +7144,6 @@
       </w:r>
       <w:r>
         <w:rPr>
-          <w:bCs/>
           <w:b/>
         </w:rPr>
         <w:t xml:space="preserve">2012</w:t>
@@ -7420,7 +7156,6 @@
       </w:r>
       <w:r>
         <w:rPr>
-          <w:iCs/>
           <w:i/>
         </w:rPr>
         <w:t xml:space="preserve">Ecology Letters</w:t>
@@ -7430,7 +7165,6 @@
       </w:r>
       <w:r>
         <w:rPr>
-          <w:bCs/>
           <w:b/>
         </w:rPr>
         <w:t xml:space="preserve">15</w:t>
@@ -7447,216 +7181,178 @@
       </w:pPr>
       <w:r>
         <w:rPr>
-          <w:bCs/>
-          <w:b/>
-          <w:bCs/>
+          <w:b w:val="0"/>
           <w:b/>
         </w:rPr>
         <w:t xml:space="preserve">Still CJ</w:t>
       </w:r>
       <w:r>
         <w:rPr>
-          <w:bCs/>
           <w:b/>
         </w:rPr>
         <w:t xml:space="preserve">,</w:t>
       </w:r>
       <w:r>
         <w:rPr>
-          <w:bCs/>
-          <w:b/>
-        </w:rPr>
-        <w:t xml:space="preserve"> </w:t>
-      </w:r>
-      <w:r>
-        <w:rPr>
-          <w:bCs/>
-          <w:b/>
-          <w:bCs/>
+          <w:b/>
+        </w:rPr>
+        <w:t xml:space="preserve"> </w:t>
+      </w:r>
+      <w:r>
+        <w:rPr>
+          <w:b w:val="0"/>
           <w:b/>
         </w:rPr>
         <w:t xml:space="preserve">Rastogi B</w:t>
       </w:r>
       <w:r>
         <w:rPr>
-          <w:bCs/>
           <w:b/>
         </w:rPr>
         <w:t xml:space="preserve">,</w:t>
       </w:r>
       <w:r>
         <w:rPr>
-          <w:bCs/>
-          <w:b/>
-        </w:rPr>
-        <w:t xml:space="preserve"> </w:t>
-      </w:r>
-      <w:r>
-        <w:rPr>
-          <w:bCs/>
-          <w:b/>
-          <w:bCs/>
+          <w:b/>
+        </w:rPr>
+        <w:t xml:space="preserve"> </w:t>
+      </w:r>
+      <w:r>
+        <w:rPr>
+          <w:b w:val="0"/>
           <w:b/>
         </w:rPr>
         <w:t xml:space="preserve">Page GFM</w:t>
       </w:r>
       <w:r>
         <w:rPr>
-          <w:bCs/>
           <w:b/>
         </w:rPr>
         <w:t xml:space="preserve">,</w:t>
       </w:r>
       <w:r>
         <w:rPr>
-          <w:bCs/>
-          <w:b/>
-        </w:rPr>
-        <w:t xml:space="preserve"> </w:t>
-      </w:r>
-      <w:r>
-        <w:rPr>
-          <w:bCs/>
-          <w:b/>
-          <w:bCs/>
+          <w:b/>
+        </w:rPr>
+        <w:t xml:space="preserve"> </w:t>
+      </w:r>
+      <w:r>
+        <w:rPr>
+          <w:b w:val="0"/>
           <w:b/>
         </w:rPr>
         <w:t xml:space="preserve">Griffith DM</w:t>
       </w:r>
       <w:r>
         <w:rPr>
-          <w:bCs/>
           <w:b/>
         </w:rPr>
         <w:t xml:space="preserve">,</w:t>
       </w:r>
       <w:r>
         <w:rPr>
-          <w:bCs/>
-          <w:b/>
-        </w:rPr>
-        <w:t xml:space="preserve"> </w:t>
-      </w:r>
-      <w:r>
-        <w:rPr>
-          <w:bCs/>
-          <w:b/>
-          <w:bCs/>
+          <w:b/>
+        </w:rPr>
+        <w:t xml:space="preserve"> </w:t>
+      </w:r>
+      <w:r>
+        <w:rPr>
+          <w:b w:val="0"/>
           <w:b/>
         </w:rPr>
         <w:t xml:space="preserve">Sibley A</w:t>
       </w:r>
       <w:r>
         <w:rPr>
-          <w:bCs/>
           <w:b/>
         </w:rPr>
         <w:t xml:space="preserve">,</w:t>
       </w:r>
       <w:r>
         <w:rPr>
-          <w:bCs/>
-          <w:b/>
-        </w:rPr>
-        <w:t xml:space="preserve"> </w:t>
-      </w:r>
-      <w:r>
-        <w:rPr>
-          <w:bCs/>
-          <w:b/>
-          <w:bCs/>
+          <w:b/>
+        </w:rPr>
+        <w:t xml:space="preserve"> </w:t>
+      </w:r>
+      <w:r>
+        <w:rPr>
+          <w:b w:val="0"/>
           <w:b/>
         </w:rPr>
         <w:t xml:space="preserve">Schulze M</w:t>
       </w:r>
       <w:r>
         <w:rPr>
-          <w:bCs/>
           <w:b/>
         </w:rPr>
         <w:t xml:space="preserve">,</w:t>
       </w:r>
       <w:r>
         <w:rPr>
-          <w:bCs/>
-          <w:b/>
-        </w:rPr>
-        <w:t xml:space="preserve"> </w:t>
-      </w:r>
-      <w:r>
-        <w:rPr>
-          <w:bCs/>
-          <w:b/>
-          <w:bCs/>
+          <w:b/>
+        </w:rPr>
+        <w:t xml:space="preserve"> </w:t>
+      </w:r>
+      <w:r>
+        <w:rPr>
+          <w:b w:val="0"/>
           <w:b/>
         </w:rPr>
         <w:t xml:space="preserve">Hawkins L</w:t>
       </w:r>
       <w:r>
         <w:rPr>
-          <w:bCs/>
           <w:b/>
         </w:rPr>
         <w:t xml:space="preserve">,</w:t>
       </w:r>
       <w:r>
         <w:rPr>
-          <w:bCs/>
-          <w:b/>
-        </w:rPr>
-        <w:t xml:space="preserve"> </w:t>
-      </w:r>
-      <w:r>
-        <w:rPr>
-          <w:bCs/>
-          <w:b/>
-          <w:bCs/>
+          <w:b/>
+        </w:rPr>
+        <w:t xml:space="preserve"> </w:t>
+      </w:r>
+      <w:r>
+        <w:rPr>
+          <w:b w:val="0"/>
           <w:b/>
         </w:rPr>
         <w:t xml:space="preserve">Pau S</w:t>
       </w:r>
       <w:r>
         <w:rPr>
-          <w:bCs/>
           <w:b/>
         </w:rPr>
         <w:t xml:space="preserve">,</w:t>
       </w:r>
       <w:r>
         <w:rPr>
-          <w:bCs/>
-          <w:b/>
-        </w:rPr>
-        <w:t xml:space="preserve"> </w:t>
-      </w:r>
-      <w:r>
-        <w:rPr>
-          <w:bCs/>
-          <w:b/>
-          <w:bCs/>
+          <w:b/>
+        </w:rPr>
+        <w:t xml:space="preserve"> </w:t>
+      </w:r>
+      <w:r>
+        <w:rPr>
+          <w:b w:val="0"/>
           <w:b/>
         </w:rPr>
         <w:t xml:space="preserve">Detto M</w:t>
       </w:r>
       <w:r>
         <w:rPr>
-          <w:bCs/>
           <w:b/>
         </w:rPr>
         <w:t xml:space="preserve">,</w:t>
       </w:r>
       <w:r>
         <w:rPr>
-          <w:bCs/>
-          <w:b/>
-        </w:rPr>
-        <w:t xml:space="preserve"> </w:t>
-      </w:r>
-      <w:r>
-        <w:rPr>
-          <w:bCs/>
-          <w:b/>
-          <w:bCs/>
+          <w:b/>
+        </w:rPr>
+        <w:t xml:space="preserve"> </w:t>
+      </w:r>
+      <w:r>
+        <w:rPr>
+          <w:b w:val="0"/>
           <w:b/>
         </w:rPr>
         <w:t xml:space="preserve">Helliker BR</w:t>
@@ -7669,7 +7365,6 @@
       </w:r>
       <w:r>
         <w:rPr>
-          <w:bCs/>
           <w:b/>
         </w:rPr>
         <w:t xml:space="preserve">2021</w:t>
@@ -7682,7 +7377,6 @@
       </w:r>
       <w:r>
         <w:rPr>
-          <w:iCs/>
           <w:i/>
         </w:rPr>
         <w:t xml:space="preserve">New Phytologist</w:t>
@@ -7692,7 +7386,6 @@
       </w:r>
       <w:r>
         <w:rPr>
-          <w:bCs/>
           <w:b/>
         </w:rPr>
         <w:t xml:space="preserve">230</w:t>
@@ -7709,55 +7402,45 @@
       </w:pPr>
       <w:r>
         <w:rPr>
-          <w:bCs/>
-          <w:b/>
-          <w:bCs/>
+          <w:b w:val="0"/>
           <w:b/>
         </w:rPr>
         <w:t xml:space="preserve">Zwieniecki MA</w:t>
       </w:r>
       <w:r>
         <w:rPr>
-          <w:bCs/>
           <w:b/>
         </w:rPr>
         <w:t xml:space="preserve">,</w:t>
       </w:r>
       <w:r>
         <w:rPr>
-          <w:bCs/>
-          <w:b/>
-        </w:rPr>
-        <w:t xml:space="preserve"> </w:t>
-      </w:r>
-      <w:r>
-        <w:rPr>
-          <w:bCs/>
-          <w:b/>
-          <w:bCs/>
+          <w:b/>
+        </w:rPr>
+        <w:t xml:space="preserve"> </w:t>
+      </w:r>
+      <w:r>
+        <w:rPr>
+          <w:b w:val="0"/>
           <w:b/>
         </w:rPr>
         <w:t xml:space="preserve">Boyce CK</w:t>
       </w:r>
       <w:r>
         <w:rPr>
-          <w:bCs/>
           <w:b/>
         </w:rPr>
         <w:t xml:space="preserve">,</w:t>
       </w:r>
       <w:r>
         <w:rPr>
-          <w:bCs/>
-          <w:b/>
-        </w:rPr>
-        <w:t xml:space="preserve"> </w:t>
-      </w:r>
-      <w:r>
-        <w:rPr>
-          <w:bCs/>
-          <w:b/>
-          <w:bCs/>
+          <w:b/>
+        </w:rPr>
+        <w:t xml:space="preserve"> </w:t>
+      </w:r>
+      <w:r>
+        <w:rPr>
+          <w:b w:val="0"/>
           <w:b/>
         </w:rPr>
         <w:t xml:space="preserve">Holbrook NM</w:t>
@@ -7770,41 +7453,18 @@
       </w:r>
       <w:r>
         <w:rPr>
-          <w:bCs/>
           <w:b/>
         </w:rPr>
         <w:t xml:space="preserve">2004</w:t>
       </w:r>
       <w:r>
-        <w:t xml:space="preserve">. Hydraulic limitations imposed by crown placement determine final size and shape of</w:t>
-      </w:r>
-      <w:r>
-        <w:t xml:space="preserve"> </w:t>
-      </w:r>
-      <w:r>
-        <w:t xml:space="preserve">Quercus</w:t>
-      </w:r>
-      <w:r>
-        <w:t xml:space="preserve"> </w:t>
-      </w:r>
-      <w:r>
-        <w:t xml:space="preserve">rubra</w:t>
-      </w:r>
-      <w:r>
-        <w:t xml:space="preserve"> </w:t>
-      </w:r>
-      <w:r>
-        <w:t xml:space="preserve">L</w:t>
-      </w:r>
-      <w:r>
-        <w:t xml:space="preserve">. leaves.</w:t>
-      </w:r>
-      <w:r>
-        <w:t xml:space="preserve"> </w:t>
-      </w:r>
-      <w:r>
-        <w:rPr>
-          <w:iCs/>
+        <w:t xml:space="preserve">. Hydraulic limitations imposed by crown placement determine final size and shape of Quercus rubra L. Leaves.</w:t>
+      </w:r>
+      <w:r>
+        <w:t xml:space="preserve"> </w:t>
+      </w:r>
+      <w:r>
+        <w:rPr>
           <w:i/>
         </w:rPr>
         <w:t xml:space="preserve">Plant, Cell &amp; Environment</w:t>
@@ -7814,7 +7474,6 @@
       </w:r>
       <w:r>
         <w:rPr>
-          <w:bCs/>
           <w:b/>
         </w:rPr>
         <w:t xml:space="preserve">27</w:t>
@@ -7864,7 +7523,10 @@
       <w:lvlText w:val=" "/>
       <w:lvlJc w:val="left"/>
       <w:pPr>
-        <w:ind w:left="720" w:hanging="480"/>
+        <w:tabs>
+          <w:tab w:val="num" w:pos="0"/>
+        </w:tabs>
+        <w:ind w:left="480" w:hanging="480"/>
       </w:pPr>
     </w:lvl>
     <w:lvl w:ilvl="1">
@@ -7872,7 +7534,10 @@
       <w:lvlText w:val=" "/>
       <w:lvlJc w:val="left"/>
       <w:pPr>
-        <w:ind w:left="1440" w:hanging="480"/>
+        <w:tabs>
+          <w:tab w:val="num" w:pos="720"/>
+        </w:tabs>
+        <w:ind w:left="1200" w:hanging="480"/>
       </w:pPr>
     </w:lvl>
     <w:lvl w:ilvl="2">
@@ -7880,7 +7545,10 @@
       <w:lvlText w:val=" "/>
       <w:lvlJc w:val="left"/>
       <w:pPr>
-        <w:ind w:left="2160" w:hanging="480"/>
+        <w:tabs>
+          <w:tab w:val="num" w:pos="1440"/>
+        </w:tabs>
+        <w:ind w:left="1920" w:hanging="480"/>
       </w:pPr>
     </w:lvl>
     <w:lvl w:ilvl="3">
@@ -7888,7 +7556,10 @@
       <w:lvlText w:val=" "/>
       <w:lvlJc w:val="left"/>
       <w:pPr>
-        <w:ind w:left="2880" w:hanging="480"/>
+        <w:tabs>
+          <w:tab w:val="num" w:pos="2160"/>
+        </w:tabs>
+        <w:ind w:left="2640" w:hanging="480"/>
       </w:pPr>
     </w:lvl>
     <w:lvl w:ilvl="4">
@@ -7896,7 +7567,10 @@
       <w:lvlText w:val=" "/>
       <w:lvlJc w:val="left"/>
       <w:pPr>
-        <w:ind w:left="3600" w:hanging="480"/>
+        <w:tabs>
+          <w:tab w:val="num" w:pos="2880"/>
+        </w:tabs>
+        <w:ind w:left="3360" w:hanging="480"/>
       </w:pPr>
     </w:lvl>
     <w:lvl w:ilvl="5">
@@ -7904,7 +7578,10 @@
       <w:lvlText w:val=" "/>
       <w:lvlJc w:val="left"/>
       <w:pPr>
-        <w:ind w:left="4320" w:hanging="480"/>
+        <w:tabs>
+          <w:tab w:val="num" w:pos="3600"/>
+        </w:tabs>
+        <w:ind w:left="4080" w:hanging="480"/>
       </w:pPr>
     </w:lvl>
     <w:lvl w:ilvl="6">
@@ -7912,7 +7589,10 @@
       <w:lvlText w:val=" "/>
       <w:lvlJc w:val="left"/>
       <w:pPr>
-        <w:ind w:left="5040" w:hanging="480"/>
+        <w:tabs>
+          <w:tab w:val="num" w:pos="4320"/>
+        </w:tabs>
+        <w:ind w:left="4800" w:hanging="480"/>
       </w:pPr>
     </w:lvl>
     <w:lvl w:ilvl="7">
@@ -7920,7 +7600,10 @@
       <w:lvlText w:val=" "/>
       <w:lvlJc w:val="left"/>
       <w:pPr>
-        <w:ind w:left="5760" w:hanging="480"/>
+        <w:tabs>
+          <w:tab w:val="num" w:pos="5040"/>
+        </w:tabs>
+        <w:ind w:left="5520" w:hanging="480"/>
       </w:pPr>
     </w:lvl>
     <w:lvl w:ilvl="8">
@@ -7928,7 +7611,10 @@
       <w:lvlText w:val=" "/>
       <w:lvlJc w:val="left"/>
       <w:pPr>
-        <w:ind w:left="6480" w:hanging="480"/>
+        <w:tabs>
+          <w:tab w:val="num" w:pos="5760"/>
+        </w:tabs>
+        <w:ind w:left="6240" w:hanging="480"/>
       </w:pPr>
     </w:lvl>
   </w:abstractNum>
@@ -7940,7 +7626,10 @@
       <w:lvlText w:val="•"/>
       <w:lvlJc w:val="left"/>
       <w:pPr>
-        <w:ind w:left="720" w:hanging="480"/>
+        <w:tabs>
+          <w:tab w:val="num" w:pos="0"/>
+        </w:tabs>
+        <w:ind w:left="480" w:hanging="480"/>
       </w:pPr>
     </w:lvl>
     <w:lvl w:ilvl="1">
@@ -7948,7 +7637,10 @@
       <w:lvlText w:val="–"/>
       <w:lvlJc w:val="left"/>
       <w:pPr>
-        <w:ind w:left="1440" w:hanging="480"/>
+        <w:tabs>
+          <w:tab w:val="num" w:pos="720"/>
+        </w:tabs>
+        <w:ind w:left="1200" w:hanging="480"/>
       </w:pPr>
     </w:lvl>
     <w:lvl w:ilvl="2">
@@ -7956,7 +7648,10 @@
       <w:lvlText w:val="•"/>
       <w:lvlJc w:val="left"/>
       <w:pPr>
-        <w:ind w:left="2160" w:hanging="480"/>
+        <w:tabs>
+          <w:tab w:val="num" w:pos="1440"/>
+        </w:tabs>
+        <w:ind w:left="1920" w:hanging="480"/>
       </w:pPr>
     </w:lvl>
     <w:lvl w:ilvl="3">
@@ -7964,7 +7659,10 @@
       <w:lvlText w:val="–"/>
       <w:lvlJc w:val="left"/>
       <w:pPr>
-        <w:ind w:left="2880" w:hanging="480"/>
+        <w:tabs>
+          <w:tab w:val="num" w:pos="2160"/>
+        </w:tabs>
+        <w:ind w:left="2640" w:hanging="480"/>
       </w:pPr>
     </w:lvl>
     <w:lvl w:ilvl="4">
@@ -7972,7 +7670,10 @@
       <w:lvlText w:val="•"/>
       <w:lvlJc w:val="left"/>
       <w:pPr>
-        <w:ind w:left="3600" w:hanging="480"/>
+        <w:tabs>
+          <w:tab w:val="num" w:pos="2880"/>
+        </w:tabs>
+        <w:ind w:left="3360" w:hanging="480"/>
       </w:pPr>
     </w:lvl>
     <w:lvl w:ilvl="5">
@@ -7980,7 +7681,10 @@
       <w:lvlText w:val="–"/>
       <w:lvlJc w:val="left"/>
       <w:pPr>
-        <w:ind w:left="4320" w:hanging="480"/>
+        <w:tabs>
+          <w:tab w:val="num" w:pos="3600"/>
+        </w:tabs>
+        <w:ind w:left="4080" w:hanging="480"/>
       </w:pPr>
     </w:lvl>
     <w:lvl w:ilvl="6">
@@ -7988,7 +7692,10 @@
       <w:lvlText w:val="•"/>
       <w:lvlJc w:val="left"/>
       <w:pPr>
-        <w:ind w:left="5040" w:hanging="480"/>
+        <w:tabs>
+          <w:tab w:val="num" w:pos="4320"/>
+        </w:tabs>
+        <w:ind w:left="4800" w:hanging="480"/>
       </w:pPr>
     </w:lvl>
     <w:lvl w:ilvl="7">
@@ -7996,7 +7703,10 @@
       <w:lvlText w:val="–"/>
       <w:lvlJc w:val="left"/>
       <w:pPr>
-        <w:ind w:left="5760" w:hanging="480"/>
+        <w:tabs>
+          <w:tab w:val="num" w:pos="5040"/>
+        </w:tabs>
+        <w:ind w:left="5520" w:hanging="480"/>
       </w:pPr>
     </w:lvl>
     <w:lvl w:ilvl="8">
@@ -8004,7 +7714,10 @@
       <w:lvlText w:val="•"/>
       <w:lvlJc w:val="left"/>
       <w:pPr>
-        <w:ind w:left="6480" w:hanging="480"/>
+        <w:tabs>
+          <w:tab w:val="num" w:pos="5760"/>
+        </w:tabs>
+        <w:ind w:left="6240" w:hanging="480"/>
       </w:pPr>
     </w:lvl>
   </w:abstractNum>
@@ -8369,21 +8082,6 @@
         <w:right w:w="108" w:type="dxa"/>
       </w:tblCellMar>
     </w:tblPr>
-    <w:tblStylePr w:type="firstRow">
-      <w:tblPr>
-        <w:jc w:val="left"/>
-        <w:tblInd w:w="0" w:type="dxa"/>
-      </w:tblPr>
-      <w:trPr>
-        <w:jc w:val="left"/>
-      </w:trPr>
-      <w:tcPr>
-        <w:vAlign w:val="bottom"/>
-        <w:tcBorders>
-          <w:bottom w:val="single"/>
-        </w:tcBorders>
-      </w:tcPr>
-    </w:tblStylePr>
   </w:style>
   <w:style w:type="paragraph" w:customStyle="1" w:styleId="DefinitionTerm">
     <w:name w:val="Definition Term"/>

</xml_diff>

<commit_message>
small changes to SI
</commit_message>
<xml_diff>
--- a/vertical-thermal-review_SI.docx
+++ b/vertical-thermal-review_SI.docx
@@ -1058,7 +1058,7 @@
         <w:pStyle w:val="FirstParagraph"/>
       </w:pPr>
       <w:r>
-        <w:t xml:space="preserve">We searched for relevant studies using ISI Web of Science, Smithsonian online library, and Google Scholar, with the following key terms:</w:t>
+        <w:t xml:space="preserve">We searched for relevant studies using Smithsonian online library, Google Scholar and ISI Web of Science, with the following key terms, resepecitvely:</w:t>
       </w:r>
     </w:p>
     <w:p>
@@ -1102,7 +1102,13 @@
         <w:pStyle w:val="FirstParagraph"/>
       </w:pPr>
       <w:r>
-        <w:t xml:space="preserve">In Google Scholar, 600 articles were screened, using the key terms (leaf temperature and metabolism OR leaf thermal sensitivity OR leaf thermal tolerance OR leaf traits OR foliar traits) AND (within-canopy OR intra-canopy OR sun shade OR canopy height OR canopy gradient OR canopy profile OR canopy position) AND (temperate forests OR boreal forest OR conifer OR savanna OR tropical). After screening the title and reading the abstract, 185 articles were identified as most relevant and saved for further careful reading.</w:t>
+        <w:t xml:space="preserve">Through the above process, 202 articles were saved for careful evaluation. To this, additional studies were</w:t>
+      </w:r>
+      <w:r>
+        <w:t xml:space="preserve"> </w:t>
+      </w:r>
+      <w:r>
+        <w:t xml:space="preserve">shared by co-authors.</w:t>
       </w:r>
     </w:p>
     <w:p>
@@ -1110,38 +1116,6 @@
         <w:pStyle w:val="BodyText"/>
       </w:pPr>
       <w:r>
-        <w:t xml:space="preserve">Similar search was conducted with the Smithsonian online library with the key terms (leaf traits OR foliar traits) AND (inter-canopy OR intra-canopy OR canopy height) AND (e.g. chlorophyll OR e.g. LMA OR stomatal conductance) provided most relevant results among the set of keywords mentioned above, with the field refine function that included botany, ecology, biology, environmental sciences, and forestry. Out of 150 relevant articles screened, 26 were most relevant after screening the title and reading the abstract, out of which 22 were already acquired through Google scholar search, such that 4 new articles were added.</w:t>
-      </w:r>
-    </w:p>
-    <w:p>
-      <w:pPr>
-        <w:pStyle w:val="BodyText"/>
-      </w:pPr>
-      <w:r>
-        <w:t xml:space="preserve">For ISI Web of Science, a search of the key terms (leaf* temperature* and metabolism OR leaf thermal* sensitivity OR leaf thermal tolerance OR leaf* traits OR foliar* traits) AND (within-canopy OR intra-canopy OR sun shade OR canopy* height OR canopy gradient OR canopy profile) AND (temperate forests OR boreal forest OR conifer OR savanna OR tropical) yielded 410 relevant results. Of these, 37 were most relevant after screening the title and reading the abstract, out of which 24 were already acquired through the above process, such that 13 new articles were added.</w:t>
-      </w:r>
-    </w:p>
-    <w:p>
-      <w:pPr>
-        <w:pStyle w:val="BodyText"/>
-      </w:pPr>
-      <w:r>
-        <w:t xml:space="preserve">Through the above process, 202 articles were saved for careful evaluation. To this, articles shared by co-authors and references mentioned in other studies collectively added 32 studies.</w:t>
-      </w:r>
-    </w:p>
-    <w:p>
-      <w:pPr>
-        <w:pStyle w:val="BodyText"/>
-      </w:pPr>
-      <w:r>
-        <w:t xml:space="preserve">The articles were tagged after careful reading of each as added to the tables, irrelevant to the tables but relevant to the review (with a note on the reason), or irrelevant to the table and the review (with a note on the reason for exclusion).</w:t>
-      </w:r>
-    </w:p>
-    <w:p>
-      <w:pPr>
-        <w:pStyle w:val="BodyText"/>
-      </w:pPr>
-      <w:r>
         <w:t xml:space="preserve">In total, following careful review, we identified</w:t>
       </w:r>
       <w:r>
@@ -1151,7 +1125,7 @@
         <w:rPr>
           <w:b/>
         </w:rPr>
-        <w:t xml:space="preserve">70</w:t>
+        <w:t xml:space="preserve">75</w:t>
       </w:r>
       <w:r>
         <w:t xml:space="preserve"> </w:t>

</xml_diff>

<commit_message>
commiting to the change
</commit_message>
<xml_diff>
--- a/vertical-thermal-review_SI.docx
+++ b/vertical-thermal-review_SI.docx
@@ -149,6 +149,7 @@
       </w:r>
       <w:r>
         <w:rPr>
+          <w:iCs/>
           <w:i/>
         </w:rPr>
         <w:t xml:space="preserve">et al.</w:t>
@@ -176,6 +177,7 @@
       </w:pPr>
       <w:r>
         <w:rPr>
+          <w:iCs/>
           <w:i/>
         </w:rPr>
         <w:t xml:space="preserve">Data selection</w:t>
@@ -195,6 +197,7 @@
       </w:pPr>
       <w:r>
         <w:rPr>
+          <w:iCs/>
           <w:i/>
         </w:rPr>
         <w:t xml:space="preserve">Lidar data processing</w:t>
@@ -218,6 +221,7 @@
       </w:r>
       <w:r>
         <w:rPr>
+          <w:iCs/>
           <w:i/>
         </w:rPr>
         <w:t xml:space="preserve">et al.</w:t>
@@ -286,6 +290,9 @@
           </m:e>
           <m:sup>
             <m:r>
+              <m:rPr>
+                <m:sty m:val="p"/>
+              </m:rPr>
               <m:t>−</m:t>
             </m:r>
             <m:r>
@@ -320,6 +327,7 @@
       </w:r>
       <w:r>
         <w:rPr>
+          <w:iCs/>
           <w:i/>
         </w:rPr>
         <w:t xml:space="preserve">et al.</w:t>
@@ -359,6 +367,9 @@
           </m:e>
           <m:sup>
             <m:r>
+              <m:rPr>
+                <m:sty m:val="p"/>
+              </m:rPr>
               <m:t>−</m:t>
             </m:r>
             <m:r>
@@ -378,6 +389,7 @@
       </w:r>
       <w:r>
         <w:rPr>
+          <w:iCs/>
           <w:i/>
         </w:rPr>
         <w:t xml:space="preserve">et al.</w:t>
@@ -425,6 +437,9 @@
           </m:e>
           <m:sup>
             <m:r>
+              <m:rPr>
+                <m:sty m:val="p"/>
+              </m:rPr>
               <m:t>−</m:t>
             </m:r>
             <m:r>
@@ -474,6 +489,9 @@
           </m:e>
           <m:sup>
             <m:r>
+              <m:rPr>
+                <m:sty m:val="p"/>
+              </m:rPr>
               <m:t>−</m:t>
             </m:r>
           </m:sup>
@@ -508,6 +526,7 @@
       </w:r>
       <w:r>
         <w:rPr>
+          <w:iCs/>
           <w:i/>
         </w:rPr>
         <w:t xml:space="preserve">et al.</w:t>
@@ -551,12 +570,14 @@
       </w:pPr>
       <w:r>
         <w:rPr>
+          <w:iCs/>
           <w:i/>
         </w:rPr>
         <w:t xml:space="preserve">Note on interpreting</w:t>
       </w:r>
       <w:r>
         <w:rPr>
+          <w:iCs/>
           <w:i/>
         </w:rPr>
         <w:t xml:space="preserve"> </w:t>
@@ -632,36 +653,39 @@
       </w:r>
       <w:r>
         <w:rPr>
+          <w:iCs/>
           <w:i/>
         </w:rPr>
         <w:t xml:space="preserve">et al.</w:t>
       </w:r>
       <w:r>
-        <w:t xml:space="preserve">, 2018; Still</w:t>
-      </w:r>
-      <w:r>
-        <w:t xml:space="preserve"> </w:t>
-      </w:r>
-      <w:r>
-        <w:rPr>
+        <w:t xml:space="preserve">, 2018; Johnston</w:t>
+      </w:r>
+      <w:r>
+        <w:t xml:space="preserve"> </w:t>
+      </w:r>
+      <w:r>
+        <w:rPr>
+          <w:iCs/>
           <w:i/>
         </w:rPr>
         <w:t xml:space="preserve">et al.</w:t>
       </w:r>
       <w:r>
-        <w:t xml:space="preserve">, 2021; Johnston</w:t>
-      </w:r>
-      <w:r>
-        <w:t xml:space="preserve"> </w:t>
-      </w:r>
-      <w:r>
-        <w:rPr>
+        <w:t xml:space="preserve">, 2020; Still</w:t>
+      </w:r>
+      <w:r>
+        <w:t xml:space="preserve"> </w:t>
+      </w:r>
+      <w:r>
+        <w:rPr>
+          <w:iCs/>
           <w:i/>
         </w:rPr>
         <w:t xml:space="preserve">et al.</w:t>
       </w:r>
       <w:r>
-        <w:t xml:space="preserve">, 2020)</w:t>
+        <w:t xml:space="preserve">, 2021)</w:t>
       </w:r>
       <w:r>
         <w:t xml:space="preserve">.</w:t>
@@ -753,6 +777,7 @@
       </w:r>
       <w:r>
         <w:rPr>
+          <w:iCs/>
           <w:i/>
         </w:rPr>
         <w:t xml:space="preserve">tealeaves</w:t>
@@ -771,6 +796,7 @@
       </w:r>
       <w:r>
         <w:rPr>
+          <w:iCs/>
           <w:i/>
         </w:rPr>
         <w:t xml:space="preserve">Quercus rubra</w:t>
@@ -829,6 +855,7 @@
       </w:r>
       <w:r>
         <w:rPr>
+          <w:iCs/>
           <w:i/>
         </w:rPr>
         <w:t xml:space="preserve">Quercus rubra</w:t>
@@ -850,6 +877,7 @@
       </w:r>
       <w:r>
         <w:rPr>
+          <w:iCs/>
           <w:i/>
         </w:rPr>
         <w:t xml:space="preserve">et al.</w:t>
@@ -882,6 +910,7 @@
       </w:r>
       <w:r>
         <w:rPr>
+          <w:iCs/>
           <w:i/>
         </w:rPr>
         <w:t xml:space="preserve">Tleaves</w:t>
@@ -950,6 +979,9 @@
           <m:t>l</m:t>
         </m:r>
         <m:r>
+          <m:rPr>
+            <m:sty m:val="p"/>
+          </m:rPr>
           <m:t>/</m:t>
         </m:r>
         <m:sSup>
@@ -965,12 +997,18 @@
           </m:sup>
         </m:sSup>
         <m:r>
+          <m:rPr>
+            <m:sty m:val="p"/>
+          </m:rPr>
           <m:t>/</m:t>
         </m:r>
         <m:r>
           <m:t>s</m:t>
         </m:r>
         <m:r>
+          <m:rPr>
+            <m:sty m:val="p"/>
+          </m:rPr>
           <m:t>/</m:t>
         </m:r>
         <m:r>
@@ -1015,7 +1053,7 @@
         <w:pStyle w:val="FirstParagraph"/>
       </w:pPr>
       <w:r>
-        <w:t xml:space="preserve">To summarize vertical gradients in leaf traits and gas exchange (Tables 1-2), we search the literature for relevant studies and recorded results from all studies meeting our criteria for inclusion.</w:t>
+        <w:t xml:space="preserve">To summarize vertical gradients in leaf traits and gas exchange (Tables 1-2), we searched the literature for relevant studies and recorded results from all studies meeting our criteria for inclusion.</w:t>
       </w:r>
     </w:p>
     <w:p>
@@ -1102,7 +1140,7 @@
         <w:pStyle w:val="FirstParagraph"/>
       </w:pPr>
       <w:r>
-        <w:t xml:space="preserve">Through the above process, 202 articles were saved for careful evaluation. To this, additional studies were</w:t>
+        <w:t xml:space="preserve">Through the above process, 202 articles were saved with careful evaluation. To this, additional studies were</w:t>
       </w:r>
       <w:r>
         <w:t xml:space="preserve"> </w:t>
@@ -1123,6 +1161,7 @@
       </w:r>
       <w:r>
         <w:rPr>
+          <w:bCs/>
           <w:b/>
         </w:rPr>
         <w:t xml:space="preserve">75</w:t>
@@ -1193,7 +1232,7 @@
             </w:pPr>
             <w:r xmlns:w="http://schemas.openxmlformats.org/wordprocessingml/2006/main" xmlns:wp="http://schemas.openxmlformats.org/drawingml/2006/wordprocessingDrawing" xmlns:r="http://schemas.openxmlformats.org/officeDocument/2006/relationships" xmlns:w14="http://schemas.microsoft.com/office/word/2010/wordml">
               <w:rPr>
-                <w:rFonts w:ascii="Arial" w:hAnsi="Arial" w:eastAsia="Arial" w:cs="Arial"/>
+                <w:rFonts w:ascii="Arial" w:hAnsi="Helvetica" w:eastAsia="Helvetica" w:cs="Helvetica"/>
                 <w:sz w:val="18"/>
                 <w:szCs w:val="18"/>
                 <w:color w:val="000000"/>
@@ -1225,7 +1264,7 @@
             </w:pPr>
             <w:r xmlns:w="http://schemas.openxmlformats.org/wordprocessingml/2006/main" xmlns:wp="http://schemas.openxmlformats.org/drawingml/2006/wordprocessingDrawing" xmlns:r="http://schemas.openxmlformats.org/officeDocument/2006/relationships" xmlns:w14="http://schemas.microsoft.com/office/word/2010/wordml">
               <w:rPr>
-                <w:rFonts w:ascii="Arial" w:hAnsi="Arial" w:eastAsia="Arial" w:cs="Arial"/>
+                <w:rFonts w:ascii="Arial" w:hAnsi="Helvetica" w:eastAsia="Helvetica" w:cs="Helvetica"/>
                 <w:sz w:val="18"/>
                 <w:szCs w:val="18"/>
                 <w:color w:val="000000"/>
@@ -1257,7 +1296,7 @@
             </w:pPr>
             <w:r xmlns:w="http://schemas.openxmlformats.org/wordprocessingml/2006/main" xmlns:wp="http://schemas.openxmlformats.org/drawingml/2006/wordprocessingDrawing" xmlns:r="http://schemas.openxmlformats.org/officeDocument/2006/relationships" xmlns:w14="http://schemas.microsoft.com/office/word/2010/wordml">
               <w:rPr>
-                <w:rFonts w:ascii="Arial" w:hAnsi="Arial" w:eastAsia="Arial" w:cs="Arial"/>
+                <w:rFonts w:ascii="Arial" w:hAnsi="Helvetica" w:eastAsia="Helvetica" w:cs="Helvetica"/>
                 <w:sz w:val="18"/>
                 <w:szCs w:val="18"/>
                 <w:color w:val="000000"/>
@@ -1289,7 +1328,7 @@
             </w:pPr>
             <w:r xmlns:w="http://schemas.openxmlformats.org/wordprocessingml/2006/main" xmlns:wp="http://schemas.openxmlformats.org/drawingml/2006/wordprocessingDrawing" xmlns:r="http://schemas.openxmlformats.org/officeDocument/2006/relationships" xmlns:w14="http://schemas.microsoft.com/office/word/2010/wordml">
               <w:rPr>
-                <w:rFonts w:ascii="Arial" w:hAnsi="Arial" w:eastAsia="Arial" w:cs="Arial"/>
+                <w:rFonts w:ascii="Arial" w:hAnsi="Helvetica" w:eastAsia="Helvetica" w:cs="Helvetica"/>
                 <w:sz w:val="18"/>
                 <w:szCs w:val="18"/>
                 <w:color w:val="000000"/>
@@ -1321,7 +1360,7 @@
             </w:pPr>
             <w:r xmlns:w="http://schemas.openxmlformats.org/wordprocessingml/2006/main" xmlns:wp="http://schemas.openxmlformats.org/drawingml/2006/wordprocessingDrawing" xmlns:r="http://schemas.openxmlformats.org/officeDocument/2006/relationships" xmlns:w14="http://schemas.microsoft.com/office/word/2010/wordml">
               <w:rPr>
-                <w:rFonts w:ascii="Arial" w:hAnsi="Arial" w:eastAsia="Arial" w:cs="Arial"/>
+                <w:rFonts w:ascii="Arial" w:hAnsi="Helvetica" w:eastAsia="Helvetica" w:cs="Helvetica"/>
                 <w:sz w:val="18"/>
                 <w:szCs w:val="18"/>
                 <w:color w:val="000000"/>
@@ -1353,7 +1392,7 @@
             </w:pPr>
             <w:r xmlns:w="http://schemas.openxmlformats.org/wordprocessingml/2006/main" xmlns:wp="http://schemas.openxmlformats.org/drawingml/2006/wordprocessingDrawing" xmlns:r="http://schemas.openxmlformats.org/officeDocument/2006/relationships" xmlns:w14="http://schemas.microsoft.com/office/word/2010/wordml">
               <w:rPr>
-                <w:rFonts w:ascii="Arial" w:hAnsi="Arial" w:eastAsia="Arial" w:cs="Arial"/>
+                <w:rFonts w:ascii="Arial" w:hAnsi="Helvetica" w:eastAsia="Helvetica" w:cs="Helvetica"/>
                 <w:sz w:val="18"/>
                 <w:szCs w:val="18"/>
                 <w:color w:val="000000"/>
@@ -1388,7 +1427,7 @@
             </w:pPr>
             <w:r xmlns:w="http://schemas.openxmlformats.org/wordprocessingml/2006/main" xmlns:wp="http://schemas.openxmlformats.org/drawingml/2006/wordprocessingDrawing" xmlns:r="http://schemas.openxmlformats.org/officeDocument/2006/relationships" xmlns:w14="http://schemas.microsoft.com/office/word/2010/wordml">
               <w:rPr>
-                <w:rFonts w:ascii="Arial" w:hAnsi="Arial" w:eastAsia="Arial" w:cs="Arial"/>
+                <w:rFonts w:ascii="Arial" w:hAnsi="Helvetica" w:eastAsia="Helvetica" w:cs="Helvetica"/>
                 <w:sz w:val="18"/>
                 <w:szCs w:val="18"/>
                 <w:color w:val="000000"/>
@@ -1417,7 +1456,7 @@
             </w:pPr>
             <w:r xmlns:w="http://schemas.openxmlformats.org/wordprocessingml/2006/main" xmlns:wp="http://schemas.openxmlformats.org/drawingml/2006/wordprocessingDrawing" xmlns:r="http://schemas.openxmlformats.org/officeDocument/2006/relationships" xmlns:w14="http://schemas.microsoft.com/office/word/2010/wordml">
               <w:rPr>
-                <w:rFonts w:ascii="Arial" w:hAnsi="Arial" w:eastAsia="Arial" w:cs="Arial"/>
+                <w:rFonts w:ascii="Arial" w:hAnsi="Helvetica" w:eastAsia="Helvetica" w:cs="Helvetica"/>
                 <w:sz w:val="18"/>
                 <w:szCs w:val="18"/>
                 <w:color w:val="000000"/>
@@ -1446,7 +1485,7 @@
             </w:pPr>
             <w:r xmlns:w="http://schemas.openxmlformats.org/wordprocessingml/2006/main" xmlns:wp="http://schemas.openxmlformats.org/drawingml/2006/wordprocessingDrawing" xmlns:r="http://schemas.openxmlformats.org/officeDocument/2006/relationships" xmlns:w14="http://schemas.microsoft.com/office/word/2010/wordml">
               <w:rPr>
-                <w:rFonts w:ascii="Arial" w:hAnsi="Arial" w:eastAsia="Arial" w:cs="Arial"/>
+                <w:rFonts w:ascii="Arial" w:hAnsi="Helvetica" w:eastAsia="Helvetica" w:cs="Helvetica"/>
                 <w:sz w:val="18"/>
                 <w:szCs w:val="18"/>
                 <w:color w:val="000000"/>
@@ -1475,7 +1514,7 @@
             </w:pPr>
             <w:r xmlns:w="http://schemas.openxmlformats.org/wordprocessingml/2006/main" xmlns:wp="http://schemas.openxmlformats.org/drawingml/2006/wordprocessingDrawing" xmlns:r="http://schemas.openxmlformats.org/officeDocument/2006/relationships" xmlns:w14="http://schemas.microsoft.com/office/word/2010/wordml">
               <w:rPr>
-                <w:rFonts w:ascii="Arial" w:hAnsi="Arial" w:eastAsia="Arial" w:cs="Arial"/>
+                <w:rFonts w:ascii="Arial" w:hAnsi="Helvetica" w:eastAsia="Helvetica" w:cs="Helvetica"/>
                 <w:sz w:val="18"/>
                 <w:szCs w:val="18"/>
                 <w:color w:val="000000"/>
@@ -1504,7 +1543,7 @@
             </w:pPr>
             <w:r xmlns:w="http://schemas.openxmlformats.org/wordprocessingml/2006/main" xmlns:wp="http://schemas.openxmlformats.org/drawingml/2006/wordprocessingDrawing" xmlns:r="http://schemas.openxmlformats.org/officeDocument/2006/relationships" xmlns:w14="http://schemas.microsoft.com/office/word/2010/wordml">
               <w:rPr>
-                <w:rFonts w:ascii="Arial" w:hAnsi="Arial" w:eastAsia="Arial" w:cs="Arial"/>
+                <w:rFonts w:ascii="Arial" w:hAnsi="Helvetica" w:eastAsia="Helvetica" w:cs="Helvetica"/>
                 <w:sz w:val="18"/>
                 <w:szCs w:val="18"/>
                 <w:color w:val="000000"/>
@@ -1533,7 +1572,7 @@
             </w:pPr>
             <w:r xmlns:w="http://schemas.openxmlformats.org/wordprocessingml/2006/main" xmlns:wp="http://schemas.openxmlformats.org/drawingml/2006/wordprocessingDrawing" xmlns:r="http://schemas.openxmlformats.org/officeDocument/2006/relationships" xmlns:w14="http://schemas.microsoft.com/office/word/2010/wordml">
               <w:rPr>
-                <w:rFonts w:ascii="Arial" w:hAnsi="Arial" w:eastAsia="Arial" w:cs="Arial"/>
+                <w:rFonts w:ascii="Arial" w:hAnsi="Helvetica" w:eastAsia="Helvetica" w:cs="Helvetica"/>
                 <w:sz w:val="18"/>
                 <w:szCs w:val="18"/>
                 <w:color w:val="000000"/>
@@ -1568,7 +1607,7 @@
             </w:pPr>
             <w:r xmlns:w="http://schemas.openxmlformats.org/wordprocessingml/2006/main" xmlns:wp="http://schemas.openxmlformats.org/drawingml/2006/wordprocessingDrawing" xmlns:r="http://schemas.openxmlformats.org/officeDocument/2006/relationships" xmlns:w14="http://schemas.microsoft.com/office/word/2010/wordml">
               <w:rPr>
-                <w:rFonts w:ascii="Arial" w:hAnsi="Arial" w:eastAsia="Arial" w:cs="Arial"/>
+                <w:rFonts w:ascii="Arial" w:hAnsi="Helvetica" w:eastAsia="Helvetica" w:cs="Helvetica"/>
                 <w:sz w:val="18"/>
                 <w:szCs w:val="18"/>
                 <w:color w:val="000000"/>
@@ -1597,7 +1636,7 @@
             </w:pPr>
             <w:r xmlns:w="http://schemas.openxmlformats.org/wordprocessingml/2006/main" xmlns:wp="http://schemas.openxmlformats.org/drawingml/2006/wordprocessingDrawing" xmlns:r="http://schemas.openxmlformats.org/officeDocument/2006/relationships" xmlns:w14="http://schemas.microsoft.com/office/word/2010/wordml">
               <w:rPr>
-                <w:rFonts w:ascii="Arial" w:hAnsi="Arial" w:eastAsia="Arial" w:cs="Arial"/>
+                <w:rFonts w:ascii="Arial" w:hAnsi="Helvetica" w:eastAsia="Helvetica" w:cs="Helvetica"/>
                 <w:sz w:val="18"/>
                 <w:szCs w:val="18"/>
                 <w:color w:val="000000"/>
@@ -1626,7 +1665,7 @@
             </w:pPr>
             <w:r xmlns:w="http://schemas.openxmlformats.org/wordprocessingml/2006/main" xmlns:wp="http://schemas.openxmlformats.org/drawingml/2006/wordprocessingDrawing" xmlns:r="http://schemas.openxmlformats.org/officeDocument/2006/relationships" xmlns:w14="http://schemas.microsoft.com/office/word/2010/wordml">
               <w:rPr>
-                <w:rFonts w:ascii="Arial" w:hAnsi="Arial" w:eastAsia="Arial" w:cs="Arial"/>
+                <w:rFonts w:ascii="Arial" w:hAnsi="Helvetica" w:eastAsia="Helvetica" w:cs="Helvetica"/>
                 <w:sz w:val="18"/>
                 <w:szCs w:val="18"/>
                 <w:color w:val="000000"/>
@@ -1655,7 +1694,7 @@
             </w:pPr>
             <w:r xmlns:w="http://schemas.openxmlformats.org/wordprocessingml/2006/main" xmlns:wp="http://schemas.openxmlformats.org/drawingml/2006/wordprocessingDrawing" xmlns:r="http://schemas.openxmlformats.org/officeDocument/2006/relationships" xmlns:w14="http://schemas.microsoft.com/office/word/2010/wordml">
               <w:rPr>
-                <w:rFonts w:ascii="Arial" w:hAnsi="Arial" w:eastAsia="Arial" w:cs="Arial"/>
+                <w:rFonts w:ascii="Arial" w:hAnsi="Helvetica" w:eastAsia="Helvetica" w:cs="Helvetica"/>
                 <w:sz w:val="18"/>
                 <w:szCs w:val="18"/>
                 <w:color w:val="000000"/>
@@ -1684,7 +1723,7 @@
             </w:pPr>
             <w:r xmlns:w="http://schemas.openxmlformats.org/wordprocessingml/2006/main" xmlns:wp="http://schemas.openxmlformats.org/drawingml/2006/wordprocessingDrawing" xmlns:r="http://schemas.openxmlformats.org/officeDocument/2006/relationships" xmlns:w14="http://schemas.microsoft.com/office/word/2010/wordml">
               <w:rPr>
-                <w:rFonts w:ascii="Arial" w:hAnsi="Arial" w:eastAsia="Arial" w:cs="Arial"/>
+                <w:rFonts w:ascii="Arial" w:hAnsi="Helvetica" w:eastAsia="Helvetica" w:cs="Helvetica"/>
                 <w:sz w:val="18"/>
                 <w:szCs w:val="18"/>
                 <w:color w:val="000000"/>
@@ -1713,7 +1752,7 @@
             </w:pPr>
             <w:r xmlns:w="http://schemas.openxmlformats.org/wordprocessingml/2006/main" xmlns:wp="http://schemas.openxmlformats.org/drawingml/2006/wordprocessingDrawing" xmlns:r="http://schemas.openxmlformats.org/officeDocument/2006/relationships" xmlns:w14="http://schemas.microsoft.com/office/word/2010/wordml">
               <w:rPr>
-                <w:rFonts w:ascii="Arial" w:hAnsi="Arial" w:eastAsia="Arial" w:cs="Arial"/>
+                <w:rFonts w:ascii="Arial" w:hAnsi="Helvetica" w:eastAsia="Helvetica" w:cs="Helvetica"/>
                 <w:sz w:val="18"/>
                 <w:szCs w:val="18"/>
                 <w:color w:val="000000"/>
@@ -1748,7 +1787,7 @@
             </w:pPr>
             <w:r xmlns:w="http://schemas.openxmlformats.org/wordprocessingml/2006/main" xmlns:wp="http://schemas.openxmlformats.org/drawingml/2006/wordprocessingDrawing" xmlns:r="http://schemas.openxmlformats.org/officeDocument/2006/relationships" xmlns:w14="http://schemas.microsoft.com/office/word/2010/wordml">
               <w:rPr>
-                <w:rFonts w:ascii="Arial" w:hAnsi="Arial" w:eastAsia="Arial" w:cs="Arial"/>
+                <w:rFonts w:ascii="Arial" w:hAnsi="Helvetica" w:eastAsia="Helvetica" w:cs="Helvetica"/>
                 <w:sz w:val="18"/>
                 <w:szCs w:val="18"/>
                 <w:color w:val="000000"/>
@@ -1777,7 +1816,7 @@
             </w:pPr>
             <w:r xmlns:w="http://schemas.openxmlformats.org/wordprocessingml/2006/main" xmlns:wp="http://schemas.openxmlformats.org/drawingml/2006/wordprocessingDrawing" xmlns:r="http://schemas.openxmlformats.org/officeDocument/2006/relationships" xmlns:w14="http://schemas.microsoft.com/office/word/2010/wordml">
               <w:rPr>
-                <w:rFonts w:ascii="Arial" w:hAnsi="Arial" w:eastAsia="Arial" w:cs="Arial"/>
+                <w:rFonts w:ascii="Arial" w:hAnsi="Helvetica" w:eastAsia="Helvetica" w:cs="Helvetica"/>
                 <w:sz w:val="18"/>
                 <w:szCs w:val="18"/>
                 <w:color w:val="000000"/>
@@ -1806,7 +1845,7 @@
             </w:pPr>
             <w:r xmlns:w="http://schemas.openxmlformats.org/wordprocessingml/2006/main" xmlns:wp="http://schemas.openxmlformats.org/drawingml/2006/wordprocessingDrawing" xmlns:r="http://schemas.openxmlformats.org/officeDocument/2006/relationships" xmlns:w14="http://schemas.microsoft.com/office/word/2010/wordml">
               <w:rPr>
-                <w:rFonts w:ascii="Arial" w:hAnsi="Arial" w:eastAsia="Arial" w:cs="Arial"/>
+                <w:rFonts w:ascii="Arial" w:hAnsi="Helvetica" w:eastAsia="Helvetica" w:cs="Helvetica"/>
                 <w:sz w:val="18"/>
                 <w:szCs w:val="18"/>
                 <w:color w:val="000000"/>
@@ -1835,7 +1874,7 @@
             </w:pPr>
             <w:r xmlns:w="http://schemas.openxmlformats.org/wordprocessingml/2006/main" xmlns:wp="http://schemas.openxmlformats.org/drawingml/2006/wordprocessingDrawing" xmlns:r="http://schemas.openxmlformats.org/officeDocument/2006/relationships" xmlns:w14="http://schemas.microsoft.com/office/word/2010/wordml">
               <w:rPr>
-                <w:rFonts w:ascii="Arial" w:hAnsi="Arial" w:eastAsia="Arial" w:cs="Arial"/>
+                <w:rFonts w:ascii="Arial" w:hAnsi="Helvetica" w:eastAsia="Helvetica" w:cs="Helvetica"/>
                 <w:sz w:val="18"/>
                 <w:szCs w:val="18"/>
                 <w:color w:val="000000"/>
@@ -1864,7 +1903,7 @@
             </w:pPr>
             <w:r xmlns:w="http://schemas.openxmlformats.org/wordprocessingml/2006/main" xmlns:wp="http://schemas.openxmlformats.org/drawingml/2006/wordprocessingDrawing" xmlns:r="http://schemas.openxmlformats.org/officeDocument/2006/relationships" xmlns:w14="http://schemas.microsoft.com/office/word/2010/wordml">
               <w:rPr>
-                <w:rFonts w:ascii="Arial" w:hAnsi="Arial" w:eastAsia="Arial" w:cs="Arial"/>
+                <w:rFonts w:ascii="Arial" w:hAnsi="Helvetica" w:eastAsia="Helvetica" w:cs="Helvetica"/>
                 <w:sz w:val="18"/>
                 <w:szCs w:val="18"/>
                 <w:color w:val="000000"/>
@@ -1893,7 +1932,7 @@
             </w:pPr>
             <w:r xmlns:w="http://schemas.openxmlformats.org/wordprocessingml/2006/main" xmlns:wp="http://schemas.openxmlformats.org/drawingml/2006/wordprocessingDrawing" xmlns:r="http://schemas.openxmlformats.org/officeDocument/2006/relationships" xmlns:w14="http://schemas.microsoft.com/office/word/2010/wordml">
               <w:rPr>
-                <w:rFonts w:ascii="Arial" w:hAnsi="Arial" w:eastAsia="Arial" w:cs="Arial"/>
+                <w:rFonts w:ascii="Arial" w:hAnsi="Helvetica" w:eastAsia="Helvetica" w:cs="Helvetica"/>
                 <w:sz w:val="18"/>
                 <w:szCs w:val="18"/>
                 <w:color w:val="000000"/>
@@ -1928,7 +1967,7 @@
             </w:pPr>
             <w:r xmlns:w="http://schemas.openxmlformats.org/wordprocessingml/2006/main" xmlns:wp="http://schemas.openxmlformats.org/drawingml/2006/wordprocessingDrawing" xmlns:r="http://schemas.openxmlformats.org/officeDocument/2006/relationships" xmlns:w14="http://schemas.microsoft.com/office/word/2010/wordml">
               <w:rPr>
-                <w:rFonts w:ascii="Arial" w:hAnsi="Arial" w:eastAsia="Arial" w:cs="Arial"/>
+                <w:rFonts w:ascii="Arial" w:hAnsi="Helvetica" w:eastAsia="Helvetica" w:cs="Helvetica"/>
                 <w:sz w:val="18"/>
                 <w:szCs w:val="18"/>
                 <w:color w:val="000000"/>
@@ -1957,7 +1996,7 @@
             </w:pPr>
             <w:r xmlns:w="http://schemas.openxmlformats.org/wordprocessingml/2006/main" xmlns:wp="http://schemas.openxmlformats.org/drawingml/2006/wordprocessingDrawing" xmlns:r="http://schemas.openxmlformats.org/officeDocument/2006/relationships" xmlns:w14="http://schemas.microsoft.com/office/word/2010/wordml">
               <w:rPr>
-                <w:rFonts w:ascii="Arial" w:hAnsi="Arial" w:eastAsia="Arial" w:cs="Arial"/>
+                <w:rFonts w:ascii="Arial" w:hAnsi="Helvetica" w:eastAsia="Helvetica" w:cs="Helvetica"/>
                 <w:sz w:val="18"/>
                 <w:szCs w:val="18"/>
                 <w:color w:val="000000"/>
@@ -1986,7 +2025,7 @@
             </w:pPr>
             <w:r xmlns:w="http://schemas.openxmlformats.org/wordprocessingml/2006/main" xmlns:wp="http://schemas.openxmlformats.org/drawingml/2006/wordprocessingDrawing" xmlns:r="http://schemas.openxmlformats.org/officeDocument/2006/relationships" xmlns:w14="http://schemas.microsoft.com/office/word/2010/wordml">
               <w:rPr>
-                <w:rFonts w:ascii="Arial" w:hAnsi="Arial" w:eastAsia="Arial" w:cs="Arial"/>
+                <w:rFonts w:ascii="Arial" w:hAnsi="Helvetica" w:eastAsia="Helvetica" w:cs="Helvetica"/>
                 <w:sz w:val="18"/>
                 <w:szCs w:val="18"/>
                 <w:color w:val="000000"/>
@@ -2015,7 +2054,7 @@
             </w:pPr>
             <w:r xmlns:w="http://schemas.openxmlformats.org/wordprocessingml/2006/main" xmlns:wp="http://schemas.openxmlformats.org/drawingml/2006/wordprocessingDrawing" xmlns:r="http://schemas.openxmlformats.org/officeDocument/2006/relationships" xmlns:w14="http://schemas.microsoft.com/office/word/2010/wordml">
               <w:rPr>
-                <w:rFonts w:ascii="Arial" w:hAnsi="Arial" w:eastAsia="Arial" w:cs="Arial"/>
+                <w:rFonts w:ascii="Arial" w:hAnsi="Helvetica" w:eastAsia="Helvetica" w:cs="Helvetica"/>
                 <w:sz w:val="18"/>
                 <w:szCs w:val="18"/>
                 <w:color w:val="000000"/>
@@ -2044,7 +2083,7 @@
             </w:pPr>
             <w:r xmlns:w="http://schemas.openxmlformats.org/wordprocessingml/2006/main" xmlns:wp="http://schemas.openxmlformats.org/drawingml/2006/wordprocessingDrawing" xmlns:r="http://schemas.openxmlformats.org/officeDocument/2006/relationships" xmlns:w14="http://schemas.microsoft.com/office/word/2010/wordml">
               <w:rPr>
-                <w:rFonts w:ascii="Arial" w:hAnsi="Arial" w:eastAsia="Arial" w:cs="Arial"/>
+                <w:rFonts w:ascii="Arial" w:hAnsi="Helvetica" w:eastAsia="Helvetica" w:cs="Helvetica"/>
                 <w:sz w:val="18"/>
                 <w:szCs w:val="18"/>
                 <w:color w:val="000000"/>
@@ -2073,7 +2112,7 @@
             </w:pPr>
             <w:r xmlns:w="http://schemas.openxmlformats.org/wordprocessingml/2006/main" xmlns:wp="http://schemas.openxmlformats.org/drawingml/2006/wordprocessingDrawing" xmlns:r="http://schemas.openxmlformats.org/officeDocument/2006/relationships" xmlns:w14="http://schemas.microsoft.com/office/word/2010/wordml">
               <w:rPr>
-                <w:rFonts w:ascii="Arial" w:hAnsi="Arial" w:eastAsia="Arial" w:cs="Arial"/>
+                <w:rFonts w:ascii="Arial" w:hAnsi="Helvetica" w:eastAsia="Helvetica" w:cs="Helvetica"/>
                 <w:sz w:val="18"/>
                 <w:szCs w:val="18"/>
                 <w:color w:val="000000"/>
@@ -2108,7 +2147,7 @@
             </w:pPr>
             <w:r xmlns:w="http://schemas.openxmlformats.org/wordprocessingml/2006/main" xmlns:wp="http://schemas.openxmlformats.org/drawingml/2006/wordprocessingDrawing" xmlns:r="http://schemas.openxmlformats.org/officeDocument/2006/relationships" xmlns:w14="http://schemas.microsoft.com/office/word/2010/wordml">
               <w:rPr>
-                <w:rFonts w:ascii="Arial" w:hAnsi="Arial" w:eastAsia="Arial" w:cs="Arial"/>
+                <w:rFonts w:ascii="Arial" w:hAnsi="Helvetica" w:eastAsia="Helvetica" w:cs="Helvetica"/>
                 <w:sz w:val="18"/>
                 <w:szCs w:val="18"/>
                 <w:color w:val="000000"/>
@@ -2137,7 +2176,7 @@
             </w:pPr>
             <w:r xmlns:w="http://schemas.openxmlformats.org/wordprocessingml/2006/main" xmlns:wp="http://schemas.openxmlformats.org/drawingml/2006/wordprocessingDrawing" xmlns:r="http://schemas.openxmlformats.org/officeDocument/2006/relationships" xmlns:w14="http://schemas.microsoft.com/office/word/2010/wordml">
               <w:rPr>
-                <w:rFonts w:ascii="Arial" w:hAnsi="Arial" w:eastAsia="Arial" w:cs="Arial"/>
+                <w:rFonts w:ascii="Arial" w:hAnsi="Helvetica" w:eastAsia="Helvetica" w:cs="Helvetica"/>
                 <w:sz w:val="18"/>
                 <w:szCs w:val="18"/>
                 <w:color w:val="000000"/>
@@ -2166,7 +2205,7 @@
             </w:pPr>
             <w:r xmlns:w="http://schemas.openxmlformats.org/wordprocessingml/2006/main" xmlns:wp="http://schemas.openxmlformats.org/drawingml/2006/wordprocessingDrawing" xmlns:r="http://schemas.openxmlformats.org/officeDocument/2006/relationships" xmlns:w14="http://schemas.microsoft.com/office/word/2010/wordml">
               <w:rPr>
-                <w:rFonts w:ascii="Arial" w:hAnsi="Arial" w:eastAsia="Arial" w:cs="Arial"/>
+                <w:rFonts w:ascii="Arial" w:hAnsi="Helvetica" w:eastAsia="Helvetica" w:cs="Helvetica"/>
                 <w:sz w:val="18"/>
                 <w:szCs w:val="18"/>
                 <w:color w:val="000000"/>
@@ -2195,7 +2234,7 @@
             </w:pPr>
             <w:r xmlns:w="http://schemas.openxmlformats.org/wordprocessingml/2006/main" xmlns:wp="http://schemas.openxmlformats.org/drawingml/2006/wordprocessingDrawing" xmlns:r="http://schemas.openxmlformats.org/officeDocument/2006/relationships" xmlns:w14="http://schemas.microsoft.com/office/word/2010/wordml">
               <w:rPr>
-                <w:rFonts w:ascii="Arial" w:hAnsi="Arial" w:eastAsia="Arial" w:cs="Arial"/>
+                <w:rFonts w:ascii="Arial" w:hAnsi="Helvetica" w:eastAsia="Helvetica" w:cs="Helvetica"/>
                 <w:sz w:val="18"/>
                 <w:szCs w:val="18"/>
                 <w:color w:val="000000"/>
@@ -2224,7 +2263,7 @@
             </w:pPr>
             <w:r xmlns:w="http://schemas.openxmlformats.org/wordprocessingml/2006/main" xmlns:wp="http://schemas.openxmlformats.org/drawingml/2006/wordprocessingDrawing" xmlns:r="http://schemas.openxmlformats.org/officeDocument/2006/relationships" xmlns:w14="http://schemas.microsoft.com/office/word/2010/wordml">
               <w:rPr>
-                <w:rFonts w:ascii="Arial" w:hAnsi="Arial" w:eastAsia="Arial" w:cs="Arial"/>
+                <w:rFonts w:ascii="Arial" w:hAnsi="Helvetica" w:eastAsia="Helvetica" w:cs="Helvetica"/>
                 <w:sz w:val="18"/>
                 <w:szCs w:val="18"/>
                 <w:color w:val="000000"/>
@@ -2253,7 +2292,7 @@
             </w:pPr>
             <w:r xmlns:w="http://schemas.openxmlformats.org/wordprocessingml/2006/main" xmlns:wp="http://schemas.openxmlformats.org/drawingml/2006/wordprocessingDrawing" xmlns:r="http://schemas.openxmlformats.org/officeDocument/2006/relationships" xmlns:w14="http://schemas.microsoft.com/office/word/2010/wordml">
               <w:rPr>
-                <w:rFonts w:ascii="Arial" w:hAnsi="Arial" w:eastAsia="Arial" w:cs="Arial"/>
+                <w:rFonts w:ascii="Arial" w:hAnsi="Helvetica" w:eastAsia="Helvetica" w:cs="Helvetica"/>
                 <w:sz w:val="18"/>
                 <w:szCs w:val="18"/>
                 <w:color w:val="000000"/>
@@ -2288,7 +2327,7 @@
             </w:pPr>
             <w:r xmlns:w="http://schemas.openxmlformats.org/wordprocessingml/2006/main" xmlns:wp="http://schemas.openxmlformats.org/drawingml/2006/wordprocessingDrawing" xmlns:r="http://schemas.openxmlformats.org/officeDocument/2006/relationships" xmlns:w14="http://schemas.microsoft.com/office/word/2010/wordml">
               <w:rPr>
-                <w:rFonts w:ascii="Arial" w:hAnsi="Arial" w:eastAsia="Arial" w:cs="Arial"/>
+                <w:rFonts w:ascii="Arial" w:hAnsi="Helvetica" w:eastAsia="Helvetica" w:cs="Helvetica"/>
                 <w:sz w:val="18"/>
                 <w:szCs w:val="18"/>
                 <w:color w:val="000000"/>
@@ -2317,7 +2356,7 @@
             </w:pPr>
             <w:r xmlns:w="http://schemas.openxmlformats.org/wordprocessingml/2006/main" xmlns:wp="http://schemas.openxmlformats.org/drawingml/2006/wordprocessingDrawing" xmlns:r="http://schemas.openxmlformats.org/officeDocument/2006/relationships" xmlns:w14="http://schemas.microsoft.com/office/word/2010/wordml">
               <w:rPr>
-                <w:rFonts w:ascii="Arial" w:hAnsi="Arial" w:eastAsia="Arial" w:cs="Arial"/>
+                <w:rFonts w:ascii="Arial" w:hAnsi="Helvetica" w:eastAsia="Helvetica" w:cs="Helvetica"/>
                 <w:sz w:val="18"/>
                 <w:szCs w:val="18"/>
                 <w:color w:val="000000"/>
@@ -2346,7 +2385,7 @@
             </w:pPr>
             <w:r xmlns:w="http://schemas.openxmlformats.org/wordprocessingml/2006/main" xmlns:wp="http://schemas.openxmlformats.org/drawingml/2006/wordprocessingDrawing" xmlns:r="http://schemas.openxmlformats.org/officeDocument/2006/relationships" xmlns:w14="http://schemas.microsoft.com/office/word/2010/wordml">
               <w:rPr>
-                <w:rFonts w:ascii="Arial" w:hAnsi="Arial" w:eastAsia="Arial" w:cs="Arial"/>
+                <w:rFonts w:ascii="Arial" w:hAnsi="Helvetica" w:eastAsia="Helvetica" w:cs="Helvetica"/>
                 <w:sz w:val="18"/>
                 <w:szCs w:val="18"/>
                 <w:color w:val="000000"/>
@@ -2375,7 +2414,7 @@
             </w:pPr>
             <w:r xmlns:w="http://schemas.openxmlformats.org/wordprocessingml/2006/main" xmlns:wp="http://schemas.openxmlformats.org/drawingml/2006/wordprocessingDrawing" xmlns:r="http://schemas.openxmlformats.org/officeDocument/2006/relationships" xmlns:w14="http://schemas.microsoft.com/office/word/2010/wordml">
               <w:rPr>
-                <w:rFonts w:ascii="Arial" w:hAnsi="Arial" w:eastAsia="Arial" w:cs="Arial"/>
+                <w:rFonts w:ascii="Arial" w:hAnsi="Helvetica" w:eastAsia="Helvetica" w:cs="Helvetica"/>
                 <w:sz w:val="18"/>
                 <w:szCs w:val="18"/>
                 <w:color w:val="000000"/>
@@ -2404,7 +2443,7 @@
             </w:pPr>
             <w:r xmlns:w="http://schemas.openxmlformats.org/wordprocessingml/2006/main" xmlns:wp="http://schemas.openxmlformats.org/drawingml/2006/wordprocessingDrawing" xmlns:r="http://schemas.openxmlformats.org/officeDocument/2006/relationships" xmlns:w14="http://schemas.microsoft.com/office/word/2010/wordml">
               <w:rPr>
-                <w:rFonts w:ascii="Arial" w:hAnsi="Arial" w:eastAsia="Arial" w:cs="Arial"/>
+                <w:rFonts w:ascii="Arial" w:hAnsi="Helvetica" w:eastAsia="Helvetica" w:cs="Helvetica"/>
                 <w:sz w:val="18"/>
                 <w:szCs w:val="18"/>
                 <w:color w:val="000000"/>
@@ -2433,7 +2472,7 @@
             </w:pPr>
             <w:r xmlns:w="http://schemas.openxmlformats.org/wordprocessingml/2006/main" xmlns:wp="http://schemas.openxmlformats.org/drawingml/2006/wordprocessingDrawing" xmlns:r="http://schemas.openxmlformats.org/officeDocument/2006/relationships" xmlns:w14="http://schemas.microsoft.com/office/word/2010/wordml">
               <w:rPr>
-                <w:rFonts w:ascii="Arial" w:hAnsi="Arial" w:eastAsia="Arial" w:cs="Arial"/>
+                <w:rFonts w:ascii="Arial" w:hAnsi="Helvetica" w:eastAsia="Helvetica" w:cs="Helvetica"/>
                 <w:sz w:val="18"/>
                 <w:szCs w:val="18"/>
                 <w:color w:val="000000"/>
@@ -2468,7 +2507,7 @@
             </w:pPr>
             <w:r xmlns:w="http://schemas.openxmlformats.org/wordprocessingml/2006/main" xmlns:wp="http://schemas.openxmlformats.org/drawingml/2006/wordprocessingDrawing" xmlns:r="http://schemas.openxmlformats.org/officeDocument/2006/relationships" xmlns:w14="http://schemas.microsoft.com/office/word/2010/wordml">
               <w:rPr>
-                <w:rFonts w:ascii="Arial" w:hAnsi="Arial" w:eastAsia="Arial" w:cs="Arial"/>
+                <w:rFonts w:ascii="Arial" w:hAnsi="Helvetica" w:eastAsia="Helvetica" w:cs="Helvetica"/>
                 <w:sz w:val="18"/>
                 <w:szCs w:val="18"/>
                 <w:color w:val="000000"/>
@@ -2497,7 +2536,7 @@
             </w:pPr>
             <w:r xmlns:w="http://schemas.openxmlformats.org/wordprocessingml/2006/main" xmlns:wp="http://schemas.openxmlformats.org/drawingml/2006/wordprocessingDrawing" xmlns:r="http://schemas.openxmlformats.org/officeDocument/2006/relationships" xmlns:w14="http://schemas.microsoft.com/office/word/2010/wordml">
               <w:rPr>
-                <w:rFonts w:ascii="Arial" w:hAnsi="Arial" w:eastAsia="Arial" w:cs="Arial"/>
+                <w:rFonts w:ascii="Arial" w:hAnsi="Helvetica" w:eastAsia="Helvetica" w:cs="Helvetica"/>
                 <w:sz w:val="18"/>
                 <w:szCs w:val="18"/>
                 <w:color w:val="000000"/>
@@ -2526,7 +2565,7 @@
             </w:pPr>
             <w:r xmlns:w="http://schemas.openxmlformats.org/wordprocessingml/2006/main" xmlns:wp="http://schemas.openxmlformats.org/drawingml/2006/wordprocessingDrawing" xmlns:r="http://schemas.openxmlformats.org/officeDocument/2006/relationships" xmlns:w14="http://schemas.microsoft.com/office/word/2010/wordml">
               <w:rPr>
-                <w:rFonts w:ascii="Arial" w:hAnsi="Arial" w:eastAsia="Arial" w:cs="Arial"/>
+                <w:rFonts w:ascii="Arial" w:hAnsi="Helvetica" w:eastAsia="Helvetica" w:cs="Helvetica"/>
                 <w:sz w:val="18"/>
                 <w:szCs w:val="18"/>
                 <w:color w:val="000000"/>
@@ -2555,7 +2594,7 @@
             </w:pPr>
             <w:r xmlns:w="http://schemas.openxmlformats.org/wordprocessingml/2006/main" xmlns:wp="http://schemas.openxmlformats.org/drawingml/2006/wordprocessingDrawing" xmlns:r="http://schemas.openxmlformats.org/officeDocument/2006/relationships" xmlns:w14="http://schemas.microsoft.com/office/word/2010/wordml">
               <w:rPr>
-                <w:rFonts w:ascii="Arial" w:hAnsi="Arial" w:eastAsia="Arial" w:cs="Arial"/>
+                <w:rFonts w:ascii="Arial" w:hAnsi="Helvetica" w:eastAsia="Helvetica" w:cs="Helvetica"/>
                 <w:sz w:val="18"/>
                 <w:szCs w:val="18"/>
                 <w:color w:val="000000"/>
@@ -2584,7 +2623,7 @@
             </w:pPr>
             <w:r xmlns:w="http://schemas.openxmlformats.org/wordprocessingml/2006/main" xmlns:wp="http://schemas.openxmlformats.org/drawingml/2006/wordprocessingDrawing" xmlns:r="http://schemas.openxmlformats.org/officeDocument/2006/relationships" xmlns:w14="http://schemas.microsoft.com/office/word/2010/wordml">
               <w:rPr>
-                <w:rFonts w:ascii="Arial" w:hAnsi="Arial" w:eastAsia="Arial" w:cs="Arial"/>
+                <w:rFonts w:ascii="Arial" w:hAnsi="Helvetica" w:eastAsia="Helvetica" w:cs="Helvetica"/>
                 <w:sz w:val="18"/>
                 <w:szCs w:val="18"/>
                 <w:color w:val="000000"/>
@@ -2613,7 +2652,7 @@
             </w:pPr>
             <w:r xmlns:w="http://schemas.openxmlformats.org/wordprocessingml/2006/main" xmlns:wp="http://schemas.openxmlformats.org/drawingml/2006/wordprocessingDrawing" xmlns:r="http://schemas.openxmlformats.org/officeDocument/2006/relationships" xmlns:w14="http://schemas.microsoft.com/office/word/2010/wordml">
               <w:rPr>
-                <w:rFonts w:ascii="Arial" w:hAnsi="Arial" w:eastAsia="Arial" w:cs="Arial"/>
+                <w:rFonts w:ascii="Arial" w:hAnsi="Helvetica" w:eastAsia="Helvetica" w:cs="Helvetica"/>
                 <w:sz w:val="18"/>
                 <w:szCs w:val="18"/>
                 <w:color w:val="000000"/>
@@ -2648,7 +2687,7 @@
             </w:pPr>
             <w:r xmlns:w="http://schemas.openxmlformats.org/wordprocessingml/2006/main" xmlns:wp="http://schemas.openxmlformats.org/drawingml/2006/wordprocessingDrawing" xmlns:r="http://schemas.openxmlformats.org/officeDocument/2006/relationships" xmlns:w14="http://schemas.microsoft.com/office/word/2010/wordml">
               <w:rPr>
-                <w:rFonts w:ascii="Arial" w:hAnsi="Arial" w:eastAsia="Arial" w:cs="Arial"/>
+                <w:rFonts w:ascii="Arial" w:hAnsi="Helvetica" w:eastAsia="Helvetica" w:cs="Helvetica"/>
                 <w:sz w:val="18"/>
                 <w:szCs w:val="18"/>
                 <w:color w:val="000000"/>
@@ -2677,7 +2716,7 @@
             </w:pPr>
             <w:r xmlns:w="http://schemas.openxmlformats.org/wordprocessingml/2006/main" xmlns:wp="http://schemas.openxmlformats.org/drawingml/2006/wordprocessingDrawing" xmlns:r="http://schemas.openxmlformats.org/officeDocument/2006/relationships" xmlns:w14="http://schemas.microsoft.com/office/word/2010/wordml">
               <w:rPr>
-                <w:rFonts w:ascii="Arial" w:hAnsi="Arial" w:eastAsia="Arial" w:cs="Arial"/>
+                <w:rFonts w:ascii="Arial" w:hAnsi="Helvetica" w:eastAsia="Helvetica" w:cs="Helvetica"/>
                 <w:sz w:val="18"/>
                 <w:szCs w:val="18"/>
                 <w:color w:val="000000"/>
@@ -2706,7 +2745,7 @@
             </w:pPr>
             <w:r xmlns:w="http://schemas.openxmlformats.org/wordprocessingml/2006/main" xmlns:wp="http://schemas.openxmlformats.org/drawingml/2006/wordprocessingDrawing" xmlns:r="http://schemas.openxmlformats.org/officeDocument/2006/relationships" xmlns:w14="http://schemas.microsoft.com/office/word/2010/wordml">
               <w:rPr>
-                <w:rFonts w:ascii="Arial" w:hAnsi="Arial" w:eastAsia="Arial" w:cs="Arial"/>
+                <w:rFonts w:ascii="Arial" w:hAnsi="Helvetica" w:eastAsia="Helvetica" w:cs="Helvetica"/>
                 <w:sz w:val="18"/>
                 <w:szCs w:val="18"/>
                 <w:color w:val="000000"/>
@@ -2735,7 +2774,7 @@
             </w:pPr>
             <w:r xmlns:w="http://schemas.openxmlformats.org/wordprocessingml/2006/main" xmlns:wp="http://schemas.openxmlformats.org/drawingml/2006/wordprocessingDrawing" xmlns:r="http://schemas.openxmlformats.org/officeDocument/2006/relationships" xmlns:w14="http://schemas.microsoft.com/office/word/2010/wordml">
               <w:rPr>
-                <w:rFonts w:ascii="Arial" w:hAnsi="Arial" w:eastAsia="Arial" w:cs="Arial"/>
+                <w:rFonts w:ascii="Arial" w:hAnsi="Helvetica" w:eastAsia="Helvetica" w:cs="Helvetica"/>
                 <w:sz w:val="18"/>
                 <w:szCs w:val="18"/>
                 <w:color w:val="000000"/>
@@ -2764,7 +2803,7 @@
             </w:pPr>
             <w:r xmlns:w="http://schemas.openxmlformats.org/wordprocessingml/2006/main" xmlns:wp="http://schemas.openxmlformats.org/drawingml/2006/wordprocessingDrawing" xmlns:r="http://schemas.openxmlformats.org/officeDocument/2006/relationships" xmlns:w14="http://schemas.microsoft.com/office/word/2010/wordml">
               <w:rPr>
-                <w:rFonts w:ascii="Arial" w:hAnsi="Arial" w:eastAsia="Arial" w:cs="Arial"/>
+                <w:rFonts w:ascii="Arial" w:hAnsi="Helvetica" w:eastAsia="Helvetica" w:cs="Helvetica"/>
                 <w:sz w:val="18"/>
                 <w:szCs w:val="18"/>
                 <w:color w:val="000000"/>
@@ -2793,7 +2832,7 @@
             </w:pPr>
             <w:r xmlns:w="http://schemas.openxmlformats.org/wordprocessingml/2006/main" xmlns:wp="http://schemas.openxmlformats.org/drawingml/2006/wordprocessingDrawing" xmlns:r="http://schemas.openxmlformats.org/officeDocument/2006/relationships" xmlns:w14="http://schemas.microsoft.com/office/word/2010/wordml">
               <w:rPr>
-                <w:rFonts w:ascii="Arial" w:hAnsi="Arial" w:eastAsia="Arial" w:cs="Arial"/>
+                <w:rFonts w:ascii="Arial" w:hAnsi="Helvetica" w:eastAsia="Helvetica" w:cs="Helvetica"/>
                 <w:sz w:val="18"/>
                 <w:szCs w:val="18"/>
                 <w:color w:val="000000"/>
@@ -2828,7 +2867,7 @@
             </w:pPr>
             <w:r xmlns:w="http://schemas.openxmlformats.org/wordprocessingml/2006/main" xmlns:wp="http://schemas.openxmlformats.org/drawingml/2006/wordprocessingDrawing" xmlns:r="http://schemas.openxmlformats.org/officeDocument/2006/relationships" xmlns:w14="http://schemas.microsoft.com/office/word/2010/wordml">
               <w:rPr>
-                <w:rFonts w:ascii="Arial" w:hAnsi="Arial" w:eastAsia="Arial" w:cs="Arial"/>
+                <w:rFonts w:ascii="Arial" w:hAnsi="Helvetica" w:eastAsia="Helvetica" w:cs="Helvetica"/>
                 <w:sz w:val="18"/>
                 <w:szCs w:val="18"/>
                 <w:color w:val="000000"/>
@@ -2857,7 +2896,7 @@
             </w:pPr>
             <w:r xmlns:w="http://schemas.openxmlformats.org/wordprocessingml/2006/main" xmlns:wp="http://schemas.openxmlformats.org/drawingml/2006/wordprocessingDrawing" xmlns:r="http://schemas.openxmlformats.org/officeDocument/2006/relationships" xmlns:w14="http://schemas.microsoft.com/office/word/2010/wordml">
               <w:rPr>
-                <w:rFonts w:ascii="Arial" w:hAnsi="Arial" w:eastAsia="Arial" w:cs="Arial"/>
+                <w:rFonts w:ascii="Arial" w:hAnsi="Helvetica" w:eastAsia="Helvetica" w:cs="Helvetica"/>
                 <w:sz w:val="18"/>
                 <w:szCs w:val="18"/>
                 <w:color w:val="000000"/>
@@ -2886,7 +2925,7 @@
             </w:pPr>
             <w:r xmlns:w="http://schemas.openxmlformats.org/wordprocessingml/2006/main" xmlns:wp="http://schemas.openxmlformats.org/drawingml/2006/wordprocessingDrawing" xmlns:r="http://schemas.openxmlformats.org/officeDocument/2006/relationships" xmlns:w14="http://schemas.microsoft.com/office/word/2010/wordml">
               <w:rPr>
-                <w:rFonts w:ascii="Arial" w:hAnsi="Arial" w:eastAsia="Arial" w:cs="Arial"/>
+                <w:rFonts w:ascii="Arial" w:hAnsi="Helvetica" w:eastAsia="Helvetica" w:cs="Helvetica"/>
                 <w:sz w:val="18"/>
                 <w:szCs w:val="18"/>
                 <w:color w:val="000000"/>
@@ -2915,7 +2954,7 @@
             </w:pPr>
             <w:r xmlns:w="http://schemas.openxmlformats.org/wordprocessingml/2006/main" xmlns:wp="http://schemas.openxmlformats.org/drawingml/2006/wordprocessingDrawing" xmlns:r="http://schemas.openxmlformats.org/officeDocument/2006/relationships" xmlns:w14="http://schemas.microsoft.com/office/word/2010/wordml">
               <w:rPr>
-                <w:rFonts w:ascii="Arial" w:hAnsi="Arial" w:eastAsia="Arial" w:cs="Arial"/>
+                <w:rFonts w:ascii="Arial" w:hAnsi="Helvetica" w:eastAsia="Helvetica" w:cs="Helvetica"/>
                 <w:sz w:val="18"/>
                 <w:szCs w:val="18"/>
                 <w:color w:val="000000"/>
@@ -2944,7 +2983,7 @@
             </w:pPr>
             <w:r xmlns:w="http://schemas.openxmlformats.org/wordprocessingml/2006/main" xmlns:wp="http://schemas.openxmlformats.org/drawingml/2006/wordprocessingDrawing" xmlns:r="http://schemas.openxmlformats.org/officeDocument/2006/relationships" xmlns:w14="http://schemas.microsoft.com/office/word/2010/wordml">
               <w:rPr>
-                <w:rFonts w:ascii="Arial" w:hAnsi="Arial" w:eastAsia="Arial" w:cs="Arial"/>
+                <w:rFonts w:ascii="Arial" w:hAnsi="Helvetica" w:eastAsia="Helvetica" w:cs="Helvetica"/>
                 <w:sz w:val="18"/>
                 <w:szCs w:val="18"/>
                 <w:color w:val="000000"/>
@@ -2973,7 +3012,7 @@
             </w:pPr>
             <w:r xmlns:w="http://schemas.openxmlformats.org/wordprocessingml/2006/main" xmlns:wp="http://schemas.openxmlformats.org/drawingml/2006/wordprocessingDrawing" xmlns:r="http://schemas.openxmlformats.org/officeDocument/2006/relationships" xmlns:w14="http://schemas.microsoft.com/office/word/2010/wordml">
               <w:rPr>
-                <w:rFonts w:ascii="Arial" w:hAnsi="Arial" w:eastAsia="Arial" w:cs="Arial"/>
+                <w:rFonts w:ascii="Arial" w:hAnsi="Helvetica" w:eastAsia="Helvetica" w:cs="Helvetica"/>
                 <w:sz w:val="18"/>
                 <w:szCs w:val="18"/>
                 <w:color w:val="000000"/>
@@ -3008,7 +3047,7 @@
             </w:pPr>
             <w:r xmlns:w="http://schemas.openxmlformats.org/wordprocessingml/2006/main" xmlns:wp="http://schemas.openxmlformats.org/drawingml/2006/wordprocessingDrawing" xmlns:r="http://schemas.openxmlformats.org/officeDocument/2006/relationships" xmlns:w14="http://schemas.microsoft.com/office/word/2010/wordml">
               <w:rPr>
-                <w:rFonts w:ascii="Arial" w:hAnsi="Arial" w:eastAsia="Arial" w:cs="Arial"/>
+                <w:rFonts w:ascii="Arial" w:hAnsi="Helvetica" w:eastAsia="Helvetica" w:cs="Helvetica"/>
                 <w:sz w:val="18"/>
                 <w:szCs w:val="18"/>
                 <w:color w:val="000000"/>
@@ -3037,7 +3076,7 @@
             </w:pPr>
             <w:r xmlns:w="http://schemas.openxmlformats.org/wordprocessingml/2006/main" xmlns:wp="http://schemas.openxmlformats.org/drawingml/2006/wordprocessingDrawing" xmlns:r="http://schemas.openxmlformats.org/officeDocument/2006/relationships" xmlns:w14="http://schemas.microsoft.com/office/word/2010/wordml">
               <w:rPr>
-                <w:rFonts w:ascii="Arial" w:hAnsi="Arial" w:eastAsia="Arial" w:cs="Arial"/>
+                <w:rFonts w:ascii="Arial" w:hAnsi="Helvetica" w:eastAsia="Helvetica" w:cs="Helvetica"/>
                 <w:sz w:val="18"/>
                 <w:szCs w:val="18"/>
                 <w:color w:val="000000"/>
@@ -3066,7 +3105,7 @@
             </w:pPr>
             <w:r xmlns:w="http://schemas.openxmlformats.org/wordprocessingml/2006/main" xmlns:wp="http://schemas.openxmlformats.org/drawingml/2006/wordprocessingDrawing" xmlns:r="http://schemas.openxmlformats.org/officeDocument/2006/relationships" xmlns:w14="http://schemas.microsoft.com/office/word/2010/wordml">
               <w:rPr>
-                <w:rFonts w:ascii="Arial" w:hAnsi="Arial" w:eastAsia="Arial" w:cs="Arial"/>
+                <w:rFonts w:ascii="Arial" w:hAnsi="Helvetica" w:eastAsia="Helvetica" w:cs="Helvetica"/>
                 <w:sz w:val="18"/>
                 <w:szCs w:val="18"/>
                 <w:color w:val="000000"/>
@@ -3095,7 +3134,7 @@
             </w:pPr>
             <w:r xmlns:w="http://schemas.openxmlformats.org/wordprocessingml/2006/main" xmlns:wp="http://schemas.openxmlformats.org/drawingml/2006/wordprocessingDrawing" xmlns:r="http://schemas.openxmlformats.org/officeDocument/2006/relationships" xmlns:w14="http://schemas.microsoft.com/office/word/2010/wordml">
               <w:rPr>
-                <w:rFonts w:ascii="Arial" w:hAnsi="Arial" w:eastAsia="Arial" w:cs="Arial"/>
+                <w:rFonts w:ascii="Arial" w:hAnsi="Helvetica" w:eastAsia="Helvetica" w:cs="Helvetica"/>
                 <w:sz w:val="18"/>
                 <w:szCs w:val="18"/>
                 <w:color w:val="000000"/>
@@ -3124,7 +3163,7 @@
             </w:pPr>
             <w:r xmlns:w="http://schemas.openxmlformats.org/wordprocessingml/2006/main" xmlns:wp="http://schemas.openxmlformats.org/drawingml/2006/wordprocessingDrawing" xmlns:r="http://schemas.openxmlformats.org/officeDocument/2006/relationships" xmlns:w14="http://schemas.microsoft.com/office/word/2010/wordml">
               <w:rPr>
-                <w:rFonts w:ascii="Arial" w:hAnsi="Arial" w:eastAsia="Arial" w:cs="Arial"/>
+                <w:rFonts w:ascii="Arial" w:hAnsi="Helvetica" w:eastAsia="Helvetica" w:cs="Helvetica"/>
                 <w:sz w:val="18"/>
                 <w:szCs w:val="18"/>
                 <w:color w:val="000000"/>
@@ -3153,7 +3192,7 @@
             </w:pPr>
             <w:r xmlns:w="http://schemas.openxmlformats.org/wordprocessingml/2006/main" xmlns:wp="http://schemas.openxmlformats.org/drawingml/2006/wordprocessingDrawing" xmlns:r="http://schemas.openxmlformats.org/officeDocument/2006/relationships" xmlns:w14="http://schemas.microsoft.com/office/word/2010/wordml">
               <w:rPr>
-                <w:rFonts w:ascii="Arial" w:hAnsi="Arial" w:eastAsia="Arial" w:cs="Arial"/>
+                <w:rFonts w:ascii="Arial" w:hAnsi="Helvetica" w:eastAsia="Helvetica" w:cs="Helvetica"/>
                 <w:sz w:val="18"/>
                 <w:szCs w:val="18"/>
                 <w:color w:val="000000"/>
@@ -3188,7 +3227,7 @@
             </w:pPr>
             <w:r xmlns:w="http://schemas.openxmlformats.org/wordprocessingml/2006/main" xmlns:wp="http://schemas.openxmlformats.org/drawingml/2006/wordprocessingDrawing" xmlns:r="http://schemas.openxmlformats.org/officeDocument/2006/relationships" xmlns:w14="http://schemas.microsoft.com/office/word/2010/wordml">
               <w:rPr>
-                <w:rFonts w:ascii="Arial" w:hAnsi="Arial" w:eastAsia="Arial" w:cs="Arial"/>
+                <w:rFonts w:ascii="Arial" w:hAnsi="Helvetica" w:eastAsia="Helvetica" w:cs="Helvetica"/>
                 <w:sz w:val="18"/>
                 <w:szCs w:val="18"/>
                 <w:color w:val="000000"/>
@@ -3217,7 +3256,7 @@
             </w:pPr>
             <w:r xmlns:w="http://schemas.openxmlformats.org/wordprocessingml/2006/main" xmlns:wp="http://schemas.openxmlformats.org/drawingml/2006/wordprocessingDrawing" xmlns:r="http://schemas.openxmlformats.org/officeDocument/2006/relationships" xmlns:w14="http://schemas.microsoft.com/office/word/2010/wordml">
               <w:rPr>
-                <w:rFonts w:ascii="Arial" w:hAnsi="Arial" w:eastAsia="Arial" w:cs="Arial"/>
+                <w:rFonts w:ascii="Arial" w:hAnsi="Helvetica" w:eastAsia="Helvetica" w:cs="Helvetica"/>
                 <w:sz w:val="18"/>
                 <w:szCs w:val="18"/>
                 <w:color w:val="000000"/>
@@ -3246,7 +3285,7 @@
             </w:pPr>
             <w:r xmlns:w="http://schemas.openxmlformats.org/wordprocessingml/2006/main" xmlns:wp="http://schemas.openxmlformats.org/drawingml/2006/wordprocessingDrawing" xmlns:r="http://schemas.openxmlformats.org/officeDocument/2006/relationships" xmlns:w14="http://schemas.microsoft.com/office/word/2010/wordml">
               <w:rPr>
-                <w:rFonts w:ascii="Arial" w:hAnsi="Arial" w:eastAsia="Arial" w:cs="Arial"/>
+                <w:rFonts w:ascii="Arial" w:hAnsi="Helvetica" w:eastAsia="Helvetica" w:cs="Helvetica"/>
                 <w:sz w:val="18"/>
                 <w:szCs w:val="18"/>
                 <w:color w:val="000000"/>
@@ -3275,7 +3314,7 @@
             </w:pPr>
             <w:r xmlns:w="http://schemas.openxmlformats.org/wordprocessingml/2006/main" xmlns:wp="http://schemas.openxmlformats.org/drawingml/2006/wordprocessingDrawing" xmlns:r="http://schemas.openxmlformats.org/officeDocument/2006/relationships" xmlns:w14="http://schemas.microsoft.com/office/word/2010/wordml">
               <w:rPr>
-                <w:rFonts w:ascii="Arial" w:hAnsi="Arial" w:eastAsia="Arial" w:cs="Arial"/>
+                <w:rFonts w:ascii="Arial" w:hAnsi="Helvetica" w:eastAsia="Helvetica" w:cs="Helvetica"/>
                 <w:sz w:val="18"/>
                 <w:szCs w:val="18"/>
                 <w:color w:val="000000"/>
@@ -3304,7 +3343,7 @@
             </w:pPr>
             <w:r xmlns:w="http://schemas.openxmlformats.org/wordprocessingml/2006/main" xmlns:wp="http://schemas.openxmlformats.org/drawingml/2006/wordprocessingDrawing" xmlns:r="http://schemas.openxmlformats.org/officeDocument/2006/relationships" xmlns:w14="http://schemas.microsoft.com/office/word/2010/wordml">
               <w:rPr>
-                <w:rFonts w:ascii="Arial" w:hAnsi="Arial" w:eastAsia="Arial" w:cs="Arial"/>
+                <w:rFonts w:ascii="Arial" w:hAnsi="Helvetica" w:eastAsia="Helvetica" w:cs="Helvetica"/>
                 <w:sz w:val="18"/>
                 <w:szCs w:val="18"/>
                 <w:color w:val="000000"/>
@@ -3333,7 +3372,7 @@
             </w:pPr>
             <w:r xmlns:w="http://schemas.openxmlformats.org/wordprocessingml/2006/main" xmlns:wp="http://schemas.openxmlformats.org/drawingml/2006/wordprocessingDrawing" xmlns:r="http://schemas.openxmlformats.org/officeDocument/2006/relationships" xmlns:w14="http://schemas.microsoft.com/office/word/2010/wordml">
               <w:rPr>
-                <w:rFonts w:ascii="Arial" w:hAnsi="Arial" w:eastAsia="Arial" w:cs="Arial"/>
+                <w:rFonts w:ascii="Arial" w:hAnsi="Helvetica" w:eastAsia="Helvetica" w:cs="Helvetica"/>
                 <w:sz w:val="18"/>
                 <w:szCs w:val="18"/>
                 <w:color w:val="000000"/>
@@ -3368,7 +3407,7 @@
             </w:pPr>
             <w:r xmlns:w="http://schemas.openxmlformats.org/wordprocessingml/2006/main" xmlns:wp="http://schemas.openxmlformats.org/drawingml/2006/wordprocessingDrawing" xmlns:r="http://schemas.openxmlformats.org/officeDocument/2006/relationships" xmlns:w14="http://schemas.microsoft.com/office/word/2010/wordml">
               <w:rPr>
-                <w:rFonts w:ascii="Arial" w:hAnsi="Arial" w:eastAsia="Arial" w:cs="Arial"/>
+                <w:rFonts w:ascii="Arial" w:hAnsi="Helvetica" w:eastAsia="Helvetica" w:cs="Helvetica"/>
                 <w:sz w:val="18"/>
                 <w:szCs w:val="18"/>
                 <w:color w:val="000000"/>
@@ -3397,7 +3436,7 @@
             </w:pPr>
             <w:r xmlns:w="http://schemas.openxmlformats.org/wordprocessingml/2006/main" xmlns:wp="http://schemas.openxmlformats.org/drawingml/2006/wordprocessingDrawing" xmlns:r="http://schemas.openxmlformats.org/officeDocument/2006/relationships" xmlns:w14="http://schemas.microsoft.com/office/word/2010/wordml">
               <w:rPr>
-                <w:rFonts w:ascii="Arial" w:hAnsi="Arial" w:eastAsia="Arial" w:cs="Arial"/>
+                <w:rFonts w:ascii="Arial" w:hAnsi="Helvetica" w:eastAsia="Helvetica" w:cs="Helvetica"/>
                 <w:sz w:val="18"/>
                 <w:szCs w:val="18"/>
                 <w:color w:val="000000"/>
@@ -3426,7 +3465,7 @@
             </w:pPr>
             <w:r xmlns:w="http://schemas.openxmlformats.org/wordprocessingml/2006/main" xmlns:wp="http://schemas.openxmlformats.org/drawingml/2006/wordprocessingDrawing" xmlns:r="http://schemas.openxmlformats.org/officeDocument/2006/relationships" xmlns:w14="http://schemas.microsoft.com/office/word/2010/wordml">
               <w:rPr>
-                <w:rFonts w:ascii="Arial" w:hAnsi="Arial" w:eastAsia="Arial" w:cs="Arial"/>
+                <w:rFonts w:ascii="Arial" w:hAnsi="Helvetica" w:eastAsia="Helvetica" w:cs="Helvetica"/>
                 <w:sz w:val="18"/>
                 <w:szCs w:val="18"/>
                 <w:color w:val="000000"/>
@@ -3455,7 +3494,7 @@
             </w:pPr>
             <w:r xmlns:w="http://schemas.openxmlformats.org/wordprocessingml/2006/main" xmlns:wp="http://schemas.openxmlformats.org/drawingml/2006/wordprocessingDrawing" xmlns:r="http://schemas.openxmlformats.org/officeDocument/2006/relationships" xmlns:w14="http://schemas.microsoft.com/office/word/2010/wordml">
               <w:rPr>
-                <w:rFonts w:ascii="Arial" w:hAnsi="Arial" w:eastAsia="Arial" w:cs="Arial"/>
+                <w:rFonts w:ascii="Arial" w:hAnsi="Helvetica" w:eastAsia="Helvetica" w:cs="Helvetica"/>
                 <w:sz w:val="18"/>
                 <w:szCs w:val="18"/>
                 <w:color w:val="000000"/>
@@ -3484,7 +3523,7 @@
             </w:pPr>
             <w:r xmlns:w="http://schemas.openxmlformats.org/wordprocessingml/2006/main" xmlns:wp="http://schemas.openxmlformats.org/drawingml/2006/wordprocessingDrawing" xmlns:r="http://schemas.openxmlformats.org/officeDocument/2006/relationships" xmlns:w14="http://schemas.microsoft.com/office/word/2010/wordml">
               <w:rPr>
-                <w:rFonts w:ascii="Arial" w:hAnsi="Arial" w:eastAsia="Arial" w:cs="Arial"/>
+                <w:rFonts w:ascii="Arial" w:hAnsi="Helvetica" w:eastAsia="Helvetica" w:cs="Helvetica"/>
                 <w:sz w:val="18"/>
                 <w:szCs w:val="18"/>
                 <w:color w:val="000000"/>
@@ -3513,7 +3552,7 @@
             </w:pPr>
             <w:r xmlns:w="http://schemas.openxmlformats.org/wordprocessingml/2006/main" xmlns:wp="http://schemas.openxmlformats.org/drawingml/2006/wordprocessingDrawing" xmlns:r="http://schemas.openxmlformats.org/officeDocument/2006/relationships" xmlns:w14="http://schemas.microsoft.com/office/word/2010/wordml">
               <w:rPr>
-                <w:rFonts w:ascii="Arial" w:hAnsi="Arial" w:eastAsia="Arial" w:cs="Arial"/>
+                <w:rFonts w:ascii="Arial" w:hAnsi="Helvetica" w:eastAsia="Helvetica" w:cs="Helvetica"/>
                 <w:sz w:val="18"/>
                 <w:szCs w:val="18"/>
                 <w:color w:val="000000"/>
@@ -3548,7 +3587,7 @@
             </w:pPr>
             <w:r xmlns:w="http://schemas.openxmlformats.org/wordprocessingml/2006/main" xmlns:wp="http://schemas.openxmlformats.org/drawingml/2006/wordprocessingDrawing" xmlns:r="http://schemas.openxmlformats.org/officeDocument/2006/relationships" xmlns:w14="http://schemas.microsoft.com/office/word/2010/wordml">
               <w:rPr>
-                <w:rFonts w:ascii="Arial" w:hAnsi="Arial" w:eastAsia="Arial" w:cs="Arial"/>
+                <w:rFonts w:ascii="Arial" w:hAnsi="Helvetica" w:eastAsia="Helvetica" w:cs="Helvetica"/>
                 <w:sz w:val="18"/>
                 <w:szCs w:val="18"/>
                 <w:color w:val="000000"/>
@@ -3577,7 +3616,7 @@
             </w:pPr>
             <w:r xmlns:w="http://schemas.openxmlformats.org/wordprocessingml/2006/main" xmlns:wp="http://schemas.openxmlformats.org/drawingml/2006/wordprocessingDrawing" xmlns:r="http://schemas.openxmlformats.org/officeDocument/2006/relationships" xmlns:w14="http://schemas.microsoft.com/office/word/2010/wordml">
               <w:rPr>
-                <w:rFonts w:ascii="Arial" w:hAnsi="Arial" w:eastAsia="Arial" w:cs="Arial"/>
+                <w:rFonts w:ascii="Arial" w:hAnsi="Helvetica" w:eastAsia="Helvetica" w:cs="Helvetica"/>
                 <w:sz w:val="18"/>
                 <w:szCs w:val="18"/>
                 <w:color w:val="000000"/>
@@ -3606,7 +3645,7 @@
             </w:pPr>
             <w:r xmlns:w="http://schemas.openxmlformats.org/wordprocessingml/2006/main" xmlns:wp="http://schemas.openxmlformats.org/drawingml/2006/wordprocessingDrawing" xmlns:r="http://schemas.openxmlformats.org/officeDocument/2006/relationships" xmlns:w14="http://schemas.microsoft.com/office/word/2010/wordml">
               <w:rPr>
-                <w:rFonts w:ascii="Arial" w:hAnsi="Arial" w:eastAsia="Arial" w:cs="Arial"/>
+                <w:rFonts w:ascii="Arial" w:hAnsi="Helvetica" w:eastAsia="Helvetica" w:cs="Helvetica"/>
                 <w:sz w:val="18"/>
                 <w:szCs w:val="18"/>
                 <w:color w:val="000000"/>
@@ -3635,7 +3674,7 @@
             </w:pPr>
             <w:r xmlns:w="http://schemas.openxmlformats.org/wordprocessingml/2006/main" xmlns:wp="http://schemas.openxmlformats.org/drawingml/2006/wordprocessingDrawing" xmlns:r="http://schemas.openxmlformats.org/officeDocument/2006/relationships" xmlns:w14="http://schemas.microsoft.com/office/word/2010/wordml">
               <w:rPr>
-                <w:rFonts w:ascii="Arial" w:hAnsi="Arial" w:eastAsia="Arial" w:cs="Arial"/>
+                <w:rFonts w:ascii="Arial" w:hAnsi="Helvetica" w:eastAsia="Helvetica" w:cs="Helvetica"/>
                 <w:sz w:val="18"/>
                 <w:szCs w:val="18"/>
                 <w:color w:val="000000"/>
@@ -3664,7 +3703,7 @@
             </w:pPr>
             <w:r xmlns:w="http://schemas.openxmlformats.org/wordprocessingml/2006/main" xmlns:wp="http://schemas.openxmlformats.org/drawingml/2006/wordprocessingDrawing" xmlns:r="http://schemas.openxmlformats.org/officeDocument/2006/relationships" xmlns:w14="http://schemas.microsoft.com/office/word/2010/wordml">
               <w:rPr>
-                <w:rFonts w:ascii="Arial" w:hAnsi="Arial" w:eastAsia="Arial" w:cs="Arial"/>
+                <w:rFonts w:ascii="Arial" w:hAnsi="Helvetica" w:eastAsia="Helvetica" w:cs="Helvetica"/>
                 <w:sz w:val="18"/>
                 <w:szCs w:val="18"/>
                 <w:color w:val="000000"/>
@@ -3693,7 +3732,7 @@
             </w:pPr>
             <w:r xmlns:w="http://schemas.openxmlformats.org/wordprocessingml/2006/main" xmlns:wp="http://schemas.openxmlformats.org/drawingml/2006/wordprocessingDrawing" xmlns:r="http://schemas.openxmlformats.org/officeDocument/2006/relationships" xmlns:w14="http://schemas.microsoft.com/office/word/2010/wordml">
               <w:rPr>
-                <w:rFonts w:ascii="Arial" w:hAnsi="Arial" w:eastAsia="Arial" w:cs="Arial"/>
+                <w:rFonts w:ascii="Arial" w:hAnsi="Helvetica" w:eastAsia="Helvetica" w:cs="Helvetica"/>
                 <w:sz w:val="18"/>
                 <w:szCs w:val="18"/>
                 <w:color w:val="000000"/>
@@ -3728,7 +3767,7 @@
             </w:pPr>
             <w:r xmlns:w="http://schemas.openxmlformats.org/wordprocessingml/2006/main" xmlns:wp="http://schemas.openxmlformats.org/drawingml/2006/wordprocessingDrawing" xmlns:r="http://schemas.openxmlformats.org/officeDocument/2006/relationships" xmlns:w14="http://schemas.microsoft.com/office/word/2010/wordml">
               <w:rPr>
-                <w:rFonts w:ascii="Arial" w:hAnsi="Arial" w:eastAsia="Arial" w:cs="Arial"/>
+                <w:rFonts w:ascii="Arial" w:hAnsi="Helvetica" w:eastAsia="Helvetica" w:cs="Helvetica"/>
                 <w:sz w:val="18"/>
                 <w:szCs w:val="18"/>
                 <w:color w:val="000000"/>
@@ -3757,36 +3796,36 @@
             </w:pPr>
             <w:r xmlns:w="http://schemas.openxmlformats.org/wordprocessingml/2006/main" xmlns:wp="http://schemas.openxmlformats.org/drawingml/2006/wordprocessingDrawing" xmlns:r="http://schemas.openxmlformats.org/officeDocument/2006/relationships" xmlns:w14="http://schemas.microsoft.com/office/word/2010/wordml">
               <w:rPr>
-                <w:rFonts w:ascii="Arial" w:hAnsi="Arial" w:eastAsia="Arial" w:cs="Arial"/>
-                <w:sz w:val="18"/>
-                <w:szCs w:val="18"/>
-                <w:color w:val="000000"/>
-              </w:rPr>
-              <w:t xml:space="preserve">Puâ€˜u Makaâ€˜ala Natural Area Reserve</w:t>
-            </w:r>
-          </w:p>
-        </w:tc>
-        <w:tc>
-          <w:tcPr>
-            <w:tcBorders/>
-            <w:shd w:val="clear" w:color="auto" w:fill="FFFFFF"/>
-            <w:tcMar>
-              <w:top w:w="0" w:type="dxa"/>
-              <w:bottom w:w="0" w:type="dxa"/>
-              <w:left w:w="0" w:type="dxa"/>
-              <w:right w:w="0" w:type="dxa"/>
-            </w:tcMar>
-            <w:vAlign w:val="center"/>
-          </w:tcPr>
-          <w:p>
-            <w:pPr>
-              <w:jc w:val="left"/>
-              <w:spacing w:after="100" w:before="100" w:line="240"/>
-              <w:ind w:firstLine="0" w:left="100" w:right="100"/>
-            </w:pPr>
-            <w:r xmlns:w="http://schemas.openxmlformats.org/wordprocessingml/2006/main" xmlns:wp="http://schemas.openxmlformats.org/drawingml/2006/wordprocessingDrawing" xmlns:r="http://schemas.openxmlformats.org/officeDocument/2006/relationships" xmlns:w14="http://schemas.microsoft.com/office/word/2010/wordml">
-              <w:rPr>
-                <w:rFonts w:ascii="Arial" w:hAnsi="Arial" w:eastAsia="Arial" w:cs="Arial"/>
+                <w:rFonts w:ascii="Arial" w:hAnsi="Helvetica" w:eastAsia="Helvetica" w:cs="Helvetica"/>
+                <w:sz w:val="18"/>
+                <w:szCs w:val="18"/>
+                <w:color w:val="000000"/>
+              </w:rPr>
+              <w:t xml:space="preserve">Pu‘u Maka‘ala Natural Area Reserve</w:t>
+            </w:r>
+          </w:p>
+        </w:tc>
+        <w:tc>
+          <w:tcPr>
+            <w:tcBorders/>
+            <w:shd w:val="clear" w:color="auto" w:fill="FFFFFF"/>
+            <w:tcMar>
+              <w:top w:w="0" w:type="dxa"/>
+              <w:bottom w:w="0" w:type="dxa"/>
+              <w:left w:w="0" w:type="dxa"/>
+              <w:right w:w="0" w:type="dxa"/>
+            </w:tcMar>
+            <w:vAlign w:val="center"/>
+          </w:tcPr>
+          <w:p>
+            <w:pPr>
+              <w:jc w:val="left"/>
+              <w:spacing w:after="100" w:before="100" w:line="240"/>
+              <w:ind w:firstLine="0" w:left="100" w:right="100"/>
+            </w:pPr>
+            <w:r xmlns:w="http://schemas.openxmlformats.org/wordprocessingml/2006/main" xmlns:wp="http://schemas.openxmlformats.org/drawingml/2006/wordprocessingDrawing" xmlns:r="http://schemas.openxmlformats.org/officeDocument/2006/relationships" xmlns:w14="http://schemas.microsoft.com/office/word/2010/wordml">
+              <w:rPr>
+                <w:rFonts w:ascii="Arial" w:hAnsi="Helvetica" w:eastAsia="Helvetica" w:cs="Helvetica"/>
                 <w:sz w:val="18"/>
                 <w:szCs w:val="18"/>
                 <w:color w:val="000000"/>
@@ -3815,7 +3854,7 @@
             </w:pPr>
             <w:r xmlns:w="http://schemas.openxmlformats.org/wordprocessingml/2006/main" xmlns:wp="http://schemas.openxmlformats.org/drawingml/2006/wordprocessingDrawing" xmlns:r="http://schemas.openxmlformats.org/officeDocument/2006/relationships" xmlns:w14="http://schemas.microsoft.com/office/word/2010/wordml">
               <w:rPr>
-                <w:rFonts w:ascii="Arial" w:hAnsi="Arial" w:eastAsia="Arial" w:cs="Arial"/>
+                <w:rFonts w:ascii="Arial" w:hAnsi="Helvetica" w:eastAsia="Helvetica" w:cs="Helvetica"/>
                 <w:sz w:val="18"/>
                 <w:szCs w:val="18"/>
                 <w:color w:val="000000"/>
@@ -3844,7 +3883,7 @@
             </w:pPr>
             <w:r xmlns:w="http://schemas.openxmlformats.org/wordprocessingml/2006/main" xmlns:wp="http://schemas.openxmlformats.org/drawingml/2006/wordprocessingDrawing" xmlns:r="http://schemas.openxmlformats.org/officeDocument/2006/relationships" xmlns:w14="http://schemas.microsoft.com/office/word/2010/wordml">
               <w:rPr>
-                <w:rFonts w:ascii="Arial" w:hAnsi="Arial" w:eastAsia="Arial" w:cs="Arial"/>
+                <w:rFonts w:ascii="Arial" w:hAnsi="Helvetica" w:eastAsia="Helvetica" w:cs="Helvetica"/>
                 <w:sz w:val="18"/>
                 <w:szCs w:val="18"/>
                 <w:color w:val="000000"/>
@@ -3873,7 +3912,7 @@
             </w:pPr>
             <w:r xmlns:w="http://schemas.openxmlformats.org/wordprocessingml/2006/main" xmlns:wp="http://schemas.openxmlformats.org/drawingml/2006/wordprocessingDrawing" xmlns:r="http://schemas.openxmlformats.org/officeDocument/2006/relationships" xmlns:w14="http://schemas.microsoft.com/office/word/2010/wordml">
               <w:rPr>
-                <w:rFonts w:ascii="Arial" w:hAnsi="Arial" w:eastAsia="Arial" w:cs="Arial"/>
+                <w:rFonts w:ascii="Arial" w:hAnsi="Helvetica" w:eastAsia="Helvetica" w:cs="Helvetica"/>
                 <w:sz w:val="18"/>
                 <w:szCs w:val="18"/>
                 <w:color w:val="000000"/>
@@ -3908,7 +3947,7 @@
             </w:pPr>
             <w:r xmlns:w="http://schemas.openxmlformats.org/wordprocessingml/2006/main" xmlns:wp="http://schemas.openxmlformats.org/drawingml/2006/wordprocessingDrawing" xmlns:r="http://schemas.openxmlformats.org/officeDocument/2006/relationships" xmlns:w14="http://schemas.microsoft.com/office/word/2010/wordml">
               <w:rPr>
-                <w:rFonts w:ascii="Arial" w:hAnsi="Arial" w:eastAsia="Arial" w:cs="Arial"/>
+                <w:rFonts w:ascii="Arial" w:hAnsi="Helvetica" w:eastAsia="Helvetica" w:cs="Helvetica"/>
                 <w:sz w:val="18"/>
                 <w:szCs w:val="18"/>
                 <w:color w:val="000000"/>
@@ -3937,7 +3976,7 @@
             </w:pPr>
             <w:r xmlns:w="http://schemas.openxmlformats.org/wordprocessingml/2006/main" xmlns:wp="http://schemas.openxmlformats.org/drawingml/2006/wordprocessingDrawing" xmlns:r="http://schemas.openxmlformats.org/officeDocument/2006/relationships" xmlns:w14="http://schemas.microsoft.com/office/word/2010/wordml">
               <w:rPr>
-                <w:rFonts w:ascii="Arial" w:hAnsi="Arial" w:eastAsia="Arial" w:cs="Arial"/>
+                <w:rFonts w:ascii="Arial" w:hAnsi="Helvetica" w:eastAsia="Helvetica" w:cs="Helvetica"/>
                 <w:sz w:val="18"/>
                 <w:szCs w:val="18"/>
                 <w:color w:val="000000"/>
@@ -3966,7 +4005,7 @@
             </w:pPr>
             <w:r xmlns:w="http://schemas.openxmlformats.org/wordprocessingml/2006/main" xmlns:wp="http://schemas.openxmlformats.org/drawingml/2006/wordprocessingDrawing" xmlns:r="http://schemas.openxmlformats.org/officeDocument/2006/relationships" xmlns:w14="http://schemas.microsoft.com/office/word/2010/wordml">
               <w:rPr>
-                <w:rFonts w:ascii="Arial" w:hAnsi="Arial" w:eastAsia="Arial" w:cs="Arial"/>
+                <w:rFonts w:ascii="Arial" w:hAnsi="Helvetica" w:eastAsia="Helvetica" w:cs="Helvetica"/>
                 <w:sz w:val="18"/>
                 <w:szCs w:val="18"/>
                 <w:color w:val="000000"/>
@@ -3995,7 +4034,7 @@
             </w:pPr>
             <w:r xmlns:w="http://schemas.openxmlformats.org/wordprocessingml/2006/main" xmlns:wp="http://schemas.openxmlformats.org/drawingml/2006/wordprocessingDrawing" xmlns:r="http://schemas.openxmlformats.org/officeDocument/2006/relationships" xmlns:w14="http://schemas.microsoft.com/office/word/2010/wordml">
               <w:rPr>
-                <w:rFonts w:ascii="Arial" w:hAnsi="Arial" w:eastAsia="Arial" w:cs="Arial"/>
+                <w:rFonts w:ascii="Arial" w:hAnsi="Helvetica" w:eastAsia="Helvetica" w:cs="Helvetica"/>
                 <w:sz w:val="18"/>
                 <w:szCs w:val="18"/>
                 <w:color w:val="000000"/>
@@ -4024,7 +4063,7 @@
             </w:pPr>
             <w:r xmlns:w="http://schemas.openxmlformats.org/wordprocessingml/2006/main" xmlns:wp="http://schemas.openxmlformats.org/drawingml/2006/wordprocessingDrawing" xmlns:r="http://schemas.openxmlformats.org/officeDocument/2006/relationships" xmlns:w14="http://schemas.microsoft.com/office/word/2010/wordml">
               <w:rPr>
-                <w:rFonts w:ascii="Arial" w:hAnsi="Arial" w:eastAsia="Arial" w:cs="Arial"/>
+                <w:rFonts w:ascii="Arial" w:hAnsi="Helvetica" w:eastAsia="Helvetica" w:cs="Helvetica"/>
                 <w:sz w:val="18"/>
                 <w:szCs w:val="18"/>
                 <w:color w:val="000000"/>
@@ -4053,7 +4092,7 @@
             </w:pPr>
             <w:r xmlns:w="http://schemas.openxmlformats.org/wordprocessingml/2006/main" xmlns:wp="http://schemas.openxmlformats.org/drawingml/2006/wordprocessingDrawing" xmlns:r="http://schemas.openxmlformats.org/officeDocument/2006/relationships" xmlns:w14="http://schemas.microsoft.com/office/word/2010/wordml">
               <w:rPr>
-                <w:rFonts w:ascii="Arial" w:hAnsi="Arial" w:eastAsia="Arial" w:cs="Arial"/>
+                <w:rFonts w:ascii="Arial" w:hAnsi="Helvetica" w:eastAsia="Helvetica" w:cs="Helvetica"/>
                 <w:sz w:val="18"/>
                 <w:szCs w:val="18"/>
                 <w:color w:val="000000"/>
@@ -4088,7 +4127,7 @@
             </w:pPr>
             <w:r xmlns:w="http://schemas.openxmlformats.org/wordprocessingml/2006/main" xmlns:wp="http://schemas.openxmlformats.org/drawingml/2006/wordprocessingDrawing" xmlns:r="http://schemas.openxmlformats.org/officeDocument/2006/relationships" xmlns:w14="http://schemas.microsoft.com/office/word/2010/wordml">
               <w:rPr>
-                <w:rFonts w:ascii="Arial" w:hAnsi="Arial" w:eastAsia="Arial" w:cs="Arial"/>
+                <w:rFonts w:ascii="Arial" w:hAnsi="Helvetica" w:eastAsia="Helvetica" w:cs="Helvetica"/>
                 <w:sz w:val="18"/>
                 <w:szCs w:val="18"/>
                 <w:color w:val="000000"/>
@@ -4117,7 +4156,7 @@
             </w:pPr>
             <w:r xmlns:w="http://schemas.openxmlformats.org/wordprocessingml/2006/main" xmlns:wp="http://schemas.openxmlformats.org/drawingml/2006/wordprocessingDrawing" xmlns:r="http://schemas.openxmlformats.org/officeDocument/2006/relationships" xmlns:w14="http://schemas.microsoft.com/office/word/2010/wordml">
               <w:rPr>
-                <w:rFonts w:ascii="Arial" w:hAnsi="Arial" w:eastAsia="Arial" w:cs="Arial"/>
+                <w:rFonts w:ascii="Arial" w:hAnsi="Helvetica" w:eastAsia="Helvetica" w:cs="Helvetica"/>
                 <w:sz w:val="18"/>
                 <w:szCs w:val="18"/>
                 <w:color w:val="000000"/>
@@ -4146,7 +4185,7 @@
             </w:pPr>
             <w:r xmlns:w="http://schemas.openxmlformats.org/wordprocessingml/2006/main" xmlns:wp="http://schemas.openxmlformats.org/drawingml/2006/wordprocessingDrawing" xmlns:r="http://schemas.openxmlformats.org/officeDocument/2006/relationships" xmlns:w14="http://schemas.microsoft.com/office/word/2010/wordml">
               <w:rPr>
-                <w:rFonts w:ascii="Arial" w:hAnsi="Arial" w:eastAsia="Arial" w:cs="Arial"/>
+                <w:rFonts w:ascii="Arial" w:hAnsi="Helvetica" w:eastAsia="Helvetica" w:cs="Helvetica"/>
                 <w:sz w:val="18"/>
                 <w:szCs w:val="18"/>
                 <w:color w:val="000000"/>
@@ -4175,7 +4214,7 @@
             </w:pPr>
             <w:r xmlns:w="http://schemas.openxmlformats.org/wordprocessingml/2006/main" xmlns:wp="http://schemas.openxmlformats.org/drawingml/2006/wordprocessingDrawing" xmlns:r="http://schemas.openxmlformats.org/officeDocument/2006/relationships" xmlns:w14="http://schemas.microsoft.com/office/word/2010/wordml">
               <w:rPr>
-                <w:rFonts w:ascii="Arial" w:hAnsi="Arial" w:eastAsia="Arial" w:cs="Arial"/>
+                <w:rFonts w:ascii="Arial" w:hAnsi="Helvetica" w:eastAsia="Helvetica" w:cs="Helvetica"/>
                 <w:sz w:val="18"/>
                 <w:szCs w:val="18"/>
                 <w:color w:val="000000"/>
@@ -4204,7 +4243,7 @@
             </w:pPr>
             <w:r xmlns:w="http://schemas.openxmlformats.org/wordprocessingml/2006/main" xmlns:wp="http://schemas.openxmlformats.org/drawingml/2006/wordprocessingDrawing" xmlns:r="http://schemas.openxmlformats.org/officeDocument/2006/relationships" xmlns:w14="http://schemas.microsoft.com/office/word/2010/wordml">
               <w:rPr>
-                <w:rFonts w:ascii="Arial" w:hAnsi="Arial" w:eastAsia="Arial" w:cs="Arial"/>
+                <w:rFonts w:ascii="Arial" w:hAnsi="Helvetica" w:eastAsia="Helvetica" w:cs="Helvetica"/>
                 <w:sz w:val="18"/>
                 <w:szCs w:val="18"/>
                 <w:color w:val="000000"/>
@@ -4233,7 +4272,7 @@
             </w:pPr>
             <w:r xmlns:w="http://schemas.openxmlformats.org/wordprocessingml/2006/main" xmlns:wp="http://schemas.openxmlformats.org/drawingml/2006/wordprocessingDrawing" xmlns:r="http://schemas.openxmlformats.org/officeDocument/2006/relationships" xmlns:w14="http://schemas.microsoft.com/office/word/2010/wordml">
               <w:rPr>
-                <w:rFonts w:ascii="Arial" w:hAnsi="Arial" w:eastAsia="Arial" w:cs="Arial"/>
+                <w:rFonts w:ascii="Arial" w:hAnsi="Helvetica" w:eastAsia="Helvetica" w:cs="Helvetica"/>
                 <w:sz w:val="18"/>
                 <w:szCs w:val="18"/>
                 <w:color w:val="000000"/>
@@ -4268,7 +4307,7 @@
             </w:pPr>
             <w:r xmlns:w="http://schemas.openxmlformats.org/wordprocessingml/2006/main" xmlns:wp="http://schemas.openxmlformats.org/drawingml/2006/wordprocessingDrawing" xmlns:r="http://schemas.openxmlformats.org/officeDocument/2006/relationships" xmlns:w14="http://schemas.microsoft.com/office/word/2010/wordml">
               <w:rPr>
-                <w:rFonts w:ascii="Arial" w:hAnsi="Arial" w:eastAsia="Arial" w:cs="Arial"/>
+                <w:rFonts w:ascii="Arial" w:hAnsi="Helvetica" w:eastAsia="Helvetica" w:cs="Helvetica"/>
                 <w:sz w:val="18"/>
                 <w:szCs w:val="18"/>
                 <w:color w:val="000000"/>
@@ -4297,7 +4336,7 @@
             </w:pPr>
             <w:r xmlns:w="http://schemas.openxmlformats.org/wordprocessingml/2006/main" xmlns:wp="http://schemas.openxmlformats.org/drawingml/2006/wordprocessingDrawing" xmlns:r="http://schemas.openxmlformats.org/officeDocument/2006/relationships" xmlns:w14="http://schemas.microsoft.com/office/word/2010/wordml">
               <w:rPr>
-                <w:rFonts w:ascii="Arial" w:hAnsi="Arial" w:eastAsia="Arial" w:cs="Arial"/>
+                <w:rFonts w:ascii="Arial" w:hAnsi="Helvetica" w:eastAsia="Helvetica" w:cs="Helvetica"/>
                 <w:sz w:val="18"/>
                 <w:szCs w:val="18"/>
                 <w:color w:val="000000"/>
@@ -4326,7 +4365,7 @@
             </w:pPr>
             <w:r xmlns:w="http://schemas.openxmlformats.org/wordprocessingml/2006/main" xmlns:wp="http://schemas.openxmlformats.org/drawingml/2006/wordprocessingDrawing" xmlns:r="http://schemas.openxmlformats.org/officeDocument/2006/relationships" xmlns:w14="http://schemas.microsoft.com/office/word/2010/wordml">
               <w:rPr>
-                <w:rFonts w:ascii="Arial" w:hAnsi="Arial" w:eastAsia="Arial" w:cs="Arial"/>
+                <w:rFonts w:ascii="Arial" w:hAnsi="Helvetica" w:eastAsia="Helvetica" w:cs="Helvetica"/>
                 <w:sz w:val="18"/>
                 <w:szCs w:val="18"/>
                 <w:color w:val="000000"/>
@@ -4355,7 +4394,7 @@
             </w:pPr>
             <w:r xmlns:w="http://schemas.openxmlformats.org/wordprocessingml/2006/main" xmlns:wp="http://schemas.openxmlformats.org/drawingml/2006/wordprocessingDrawing" xmlns:r="http://schemas.openxmlformats.org/officeDocument/2006/relationships" xmlns:w14="http://schemas.microsoft.com/office/word/2010/wordml">
               <w:rPr>
-                <w:rFonts w:ascii="Arial" w:hAnsi="Arial" w:eastAsia="Arial" w:cs="Arial"/>
+                <w:rFonts w:ascii="Arial" w:hAnsi="Helvetica" w:eastAsia="Helvetica" w:cs="Helvetica"/>
                 <w:sz w:val="18"/>
                 <w:szCs w:val="18"/>
                 <w:color w:val="000000"/>
@@ -4384,7 +4423,7 @@
             </w:pPr>
             <w:r xmlns:w="http://schemas.openxmlformats.org/wordprocessingml/2006/main" xmlns:wp="http://schemas.openxmlformats.org/drawingml/2006/wordprocessingDrawing" xmlns:r="http://schemas.openxmlformats.org/officeDocument/2006/relationships" xmlns:w14="http://schemas.microsoft.com/office/word/2010/wordml">
               <w:rPr>
-                <w:rFonts w:ascii="Arial" w:hAnsi="Arial" w:eastAsia="Arial" w:cs="Arial"/>
+                <w:rFonts w:ascii="Arial" w:hAnsi="Helvetica" w:eastAsia="Helvetica" w:cs="Helvetica"/>
                 <w:sz w:val="18"/>
                 <w:szCs w:val="18"/>
                 <w:color w:val="000000"/>
@@ -4413,7 +4452,7 @@
             </w:pPr>
             <w:r xmlns:w="http://schemas.openxmlformats.org/wordprocessingml/2006/main" xmlns:wp="http://schemas.openxmlformats.org/drawingml/2006/wordprocessingDrawing" xmlns:r="http://schemas.openxmlformats.org/officeDocument/2006/relationships" xmlns:w14="http://schemas.microsoft.com/office/word/2010/wordml">
               <w:rPr>
-                <w:rFonts w:ascii="Arial" w:hAnsi="Arial" w:eastAsia="Arial" w:cs="Arial"/>
+                <w:rFonts w:ascii="Arial" w:hAnsi="Helvetica" w:eastAsia="Helvetica" w:cs="Helvetica"/>
                 <w:sz w:val="18"/>
                 <w:szCs w:val="18"/>
                 <w:color w:val="000000"/>
@@ -4448,7 +4487,7 @@
             </w:pPr>
             <w:r xmlns:w="http://schemas.openxmlformats.org/wordprocessingml/2006/main" xmlns:wp="http://schemas.openxmlformats.org/drawingml/2006/wordprocessingDrawing" xmlns:r="http://schemas.openxmlformats.org/officeDocument/2006/relationships" xmlns:w14="http://schemas.microsoft.com/office/word/2010/wordml">
               <w:rPr>
-                <w:rFonts w:ascii="Arial" w:hAnsi="Arial" w:eastAsia="Arial" w:cs="Arial"/>
+                <w:rFonts w:ascii="Arial" w:hAnsi="Helvetica" w:eastAsia="Helvetica" w:cs="Helvetica"/>
                 <w:sz w:val="18"/>
                 <w:szCs w:val="18"/>
                 <w:color w:val="000000"/>
@@ -4477,7 +4516,7 @@
             </w:pPr>
             <w:r xmlns:w="http://schemas.openxmlformats.org/wordprocessingml/2006/main" xmlns:wp="http://schemas.openxmlformats.org/drawingml/2006/wordprocessingDrawing" xmlns:r="http://schemas.openxmlformats.org/officeDocument/2006/relationships" xmlns:w14="http://schemas.microsoft.com/office/word/2010/wordml">
               <w:rPr>
-                <w:rFonts w:ascii="Arial" w:hAnsi="Arial" w:eastAsia="Arial" w:cs="Arial"/>
+                <w:rFonts w:ascii="Arial" w:hAnsi="Helvetica" w:eastAsia="Helvetica" w:cs="Helvetica"/>
                 <w:sz w:val="18"/>
                 <w:szCs w:val="18"/>
                 <w:color w:val="000000"/>
@@ -4506,7 +4545,7 @@
             </w:pPr>
             <w:r xmlns:w="http://schemas.openxmlformats.org/wordprocessingml/2006/main" xmlns:wp="http://schemas.openxmlformats.org/drawingml/2006/wordprocessingDrawing" xmlns:r="http://schemas.openxmlformats.org/officeDocument/2006/relationships" xmlns:w14="http://schemas.microsoft.com/office/word/2010/wordml">
               <w:rPr>
-                <w:rFonts w:ascii="Arial" w:hAnsi="Arial" w:eastAsia="Arial" w:cs="Arial"/>
+                <w:rFonts w:ascii="Arial" w:hAnsi="Helvetica" w:eastAsia="Helvetica" w:cs="Helvetica"/>
                 <w:sz w:val="18"/>
                 <w:szCs w:val="18"/>
                 <w:color w:val="000000"/>
@@ -4535,7 +4574,7 @@
             </w:pPr>
             <w:r xmlns:w="http://schemas.openxmlformats.org/wordprocessingml/2006/main" xmlns:wp="http://schemas.openxmlformats.org/drawingml/2006/wordprocessingDrawing" xmlns:r="http://schemas.openxmlformats.org/officeDocument/2006/relationships" xmlns:w14="http://schemas.microsoft.com/office/word/2010/wordml">
               <w:rPr>
-                <w:rFonts w:ascii="Arial" w:hAnsi="Arial" w:eastAsia="Arial" w:cs="Arial"/>
+                <w:rFonts w:ascii="Arial" w:hAnsi="Helvetica" w:eastAsia="Helvetica" w:cs="Helvetica"/>
                 <w:sz w:val="18"/>
                 <w:szCs w:val="18"/>
                 <w:color w:val="000000"/>
@@ -4564,7 +4603,7 @@
             </w:pPr>
             <w:r xmlns:w="http://schemas.openxmlformats.org/wordprocessingml/2006/main" xmlns:wp="http://schemas.openxmlformats.org/drawingml/2006/wordprocessingDrawing" xmlns:r="http://schemas.openxmlformats.org/officeDocument/2006/relationships" xmlns:w14="http://schemas.microsoft.com/office/word/2010/wordml">
               <w:rPr>
-                <w:rFonts w:ascii="Arial" w:hAnsi="Arial" w:eastAsia="Arial" w:cs="Arial"/>
+                <w:rFonts w:ascii="Arial" w:hAnsi="Helvetica" w:eastAsia="Helvetica" w:cs="Helvetica"/>
                 <w:sz w:val="18"/>
                 <w:szCs w:val="18"/>
                 <w:color w:val="000000"/>
@@ -4593,7 +4632,7 @@
             </w:pPr>
             <w:r xmlns:w="http://schemas.openxmlformats.org/wordprocessingml/2006/main" xmlns:wp="http://schemas.openxmlformats.org/drawingml/2006/wordprocessingDrawing" xmlns:r="http://schemas.openxmlformats.org/officeDocument/2006/relationships" xmlns:w14="http://schemas.microsoft.com/office/word/2010/wordml">
               <w:rPr>
-                <w:rFonts w:ascii="Arial" w:hAnsi="Arial" w:eastAsia="Arial" w:cs="Arial"/>
+                <w:rFonts w:ascii="Arial" w:hAnsi="Helvetica" w:eastAsia="Helvetica" w:cs="Helvetica"/>
                 <w:sz w:val="18"/>
                 <w:szCs w:val="18"/>
                 <w:color w:val="000000"/>
@@ -4628,7 +4667,7 @@
             </w:pPr>
             <w:r xmlns:w="http://schemas.openxmlformats.org/wordprocessingml/2006/main" xmlns:wp="http://schemas.openxmlformats.org/drawingml/2006/wordprocessingDrawing" xmlns:r="http://schemas.openxmlformats.org/officeDocument/2006/relationships" xmlns:w14="http://schemas.microsoft.com/office/word/2010/wordml">
               <w:rPr>
-                <w:rFonts w:ascii="Arial" w:hAnsi="Arial" w:eastAsia="Arial" w:cs="Arial"/>
+                <w:rFonts w:ascii="Arial" w:hAnsi="Helvetica" w:eastAsia="Helvetica" w:cs="Helvetica"/>
                 <w:sz w:val="18"/>
                 <w:szCs w:val="18"/>
                 <w:color w:val="000000"/>
@@ -4657,7 +4696,7 @@
             </w:pPr>
             <w:r xmlns:w="http://schemas.openxmlformats.org/wordprocessingml/2006/main" xmlns:wp="http://schemas.openxmlformats.org/drawingml/2006/wordprocessingDrawing" xmlns:r="http://schemas.openxmlformats.org/officeDocument/2006/relationships" xmlns:w14="http://schemas.microsoft.com/office/word/2010/wordml">
               <w:rPr>
-                <w:rFonts w:ascii="Arial" w:hAnsi="Arial" w:eastAsia="Arial" w:cs="Arial"/>
+                <w:rFonts w:ascii="Arial" w:hAnsi="Helvetica" w:eastAsia="Helvetica" w:cs="Helvetica"/>
                 <w:sz w:val="18"/>
                 <w:szCs w:val="18"/>
                 <w:color w:val="000000"/>
@@ -4686,7 +4725,7 @@
             </w:pPr>
             <w:r xmlns:w="http://schemas.openxmlformats.org/wordprocessingml/2006/main" xmlns:wp="http://schemas.openxmlformats.org/drawingml/2006/wordprocessingDrawing" xmlns:r="http://schemas.openxmlformats.org/officeDocument/2006/relationships" xmlns:w14="http://schemas.microsoft.com/office/word/2010/wordml">
               <w:rPr>
-                <w:rFonts w:ascii="Arial" w:hAnsi="Arial" w:eastAsia="Arial" w:cs="Arial"/>
+                <w:rFonts w:ascii="Arial" w:hAnsi="Helvetica" w:eastAsia="Helvetica" w:cs="Helvetica"/>
                 <w:sz w:val="18"/>
                 <w:szCs w:val="18"/>
                 <w:color w:val="000000"/>
@@ -4715,7 +4754,7 @@
             </w:pPr>
             <w:r xmlns:w="http://schemas.openxmlformats.org/wordprocessingml/2006/main" xmlns:wp="http://schemas.openxmlformats.org/drawingml/2006/wordprocessingDrawing" xmlns:r="http://schemas.openxmlformats.org/officeDocument/2006/relationships" xmlns:w14="http://schemas.microsoft.com/office/word/2010/wordml">
               <w:rPr>
-                <w:rFonts w:ascii="Arial" w:hAnsi="Arial" w:eastAsia="Arial" w:cs="Arial"/>
+                <w:rFonts w:ascii="Arial" w:hAnsi="Helvetica" w:eastAsia="Helvetica" w:cs="Helvetica"/>
                 <w:sz w:val="18"/>
                 <w:szCs w:val="18"/>
                 <w:color w:val="000000"/>
@@ -4744,7 +4783,7 @@
             </w:pPr>
             <w:r xmlns:w="http://schemas.openxmlformats.org/wordprocessingml/2006/main" xmlns:wp="http://schemas.openxmlformats.org/drawingml/2006/wordprocessingDrawing" xmlns:r="http://schemas.openxmlformats.org/officeDocument/2006/relationships" xmlns:w14="http://schemas.microsoft.com/office/word/2010/wordml">
               <w:rPr>
-                <w:rFonts w:ascii="Arial" w:hAnsi="Arial" w:eastAsia="Arial" w:cs="Arial"/>
+                <w:rFonts w:ascii="Arial" w:hAnsi="Helvetica" w:eastAsia="Helvetica" w:cs="Helvetica"/>
                 <w:sz w:val="18"/>
                 <w:szCs w:val="18"/>
                 <w:color w:val="000000"/>
@@ -4773,7 +4812,7 @@
             </w:pPr>
             <w:r xmlns:w="http://schemas.openxmlformats.org/wordprocessingml/2006/main" xmlns:wp="http://schemas.openxmlformats.org/drawingml/2006/wordprocessingDrawing" xmlns:r="http://schemas.openxmlformats.org/officeDocument/2006/relationships" xmlns:w14="http://schemas.microsoft.com/office/word/2010/wordml">
               <w:rPr>
-                <w:rFonts w:ascii="Arial" w:hAnsi="Arial" w:eastAsia="Arial" w:cs="Arial"/>
+                <w:rFonts w:ascii="Arial" w:hAnsi="Helvetica" w:eastAsia="Helvetica" w:cs="Helvetica"/>
                 <w:sz w:val="18"/>
                 <w:szCs w:val="18"/>
                 <w:color w:val="000000"/>
@@ -4808,7 +4847,7 @@
             </w:pPr>
             <w:r xmlns:w="http://schemas.openxmlformats.org/wordprocessingml/2006/main" xmlns:wp="http://schemas.openxmlformats.org/drawingml/2006/wordprocessingDrawing" xmlns:r="http://schemas.openxmlformats.org/officeDocument/2006/relationships" xmlns:w14="http://schemas.microsoft.com/office/word/2010/wordml">
               <w:rPr>
-                <w:rFonts w:ascii="Arial" w:hAnsi="Arial" w:eastAsia="Arial" w:cs="Arial"/>
+                <w:rFonts w:ascii="Arial" w:hAnsi="Helvetica" w:eastAsia="Helvetica" w:cs="Helvetica"/>
                 <w:sz w:val="18"/>
                 <w:szCs w:val="18"/>
                 <w:color w:val="000000"/>
@@ -4837,7 +4876,7 @@
             </w:pPr>
             <w:r xmlns:w="http://schemas.openxmlformats.org/wordprocessingml/2006/main" xmlns:wp="http://schemas.openxmlformats.org/drawingml/2006/wordprocessingDrawing" xmlns:r="http://schemas.openxmlformats.org/officeDocument/2006/relationships" xmlns:w14="http://schemas.microsoft.com/office/word/2010/wordml">
               <w:rPr>
-                <w:rFonts w:ascii="Arial" w:hAnsi="Arial" w:eastAsia="Arial" w:cs="Arial"/>
+                <w:rFonts w:ascii="Arial" w:hAnsi="Helvetica" w:eastAsia="Helvetica" w:cs="Helvetica"/>
                 <w:sz w:val="18"/>
                 <w:szCs w:val="18"/>
                 <w:color w:val="000000"/>
@@ -4866,7 +4905,7 @@
             </w:pPr>
             <w:r xmlns:w="http://schemas.openxmlformats.org/wordprocessingml/2006/main" xmlns:wp="http://schemas.openxmlformats.org/drawingml/2006/wordprocessingDrawing" xmlns:r="http://schemas.openxmlformats.org/officeDocument/2006/relationships" xmlns:w14="http://schemas.microsoft.com/office/word/2010/wordml">
               <w:rPr>
-                <w:rFonts w:ascii="Arial" w:hAnsi="Arial" w:eastAsia="Arial" w:cs="Arial"/>
+                <w:rFonts w:ascii="Arial" w:hAnsi="Helvetica" w:eastAsia="Helvetica" w:cs="Helvetica"/>
                 <w:sz w:val="18"/>
                 <w:szCs w:val="18"/>
                 <w:color w:val="000000"/>
@@ -4895,7 +4934,7 @@
             </w:pPr>
             <w:r xmlns:w="http://schemas.openxmlformats.org/wordprocessingml/2006/main" xmlns:wp="http://schemas.openxmlformats.org/drawingml/2006/wordprocessingDrawing" xmlns:r="http://schemas.openxmlformats.org/officeDocument/2006/relationships" xmlns:w14="http://schemas.microsoft.com/office/word/2010/wordml">
               <w:rPr>
-                <w:rFonts w:ascii="Arial" w:hAnsi="Arial" w:eastAsia="Arial" w:cs="Arial"/>
+                <w:rFonts w:ascii="Arial" w:hAnsi="Helvetica" w:eastAsia="Helvetica" w:cs="Helvetica"/>
                 <w:sz w:val="18"/>
                 <w:szCs w:val="18"/>
                 <w:color w:val="000000"/>
@@ -4924,7 +4963,7 @@
             </w:pPr>
             <w:r xmlns:w="http://schemas.openxmlformats.org/wordprocessingml/2006/main" xmlns:wp="http://schemas.openxmlformats.org/drawingml/2006/wordprocessingDrawing" xmlns:r="http://schemas.openxmlformats.org/officeDocument/2006/relationships" xmlns:w14="http://schemas.microsoft.com/office/word/2010/wordml">
               <w:rPr>
-                <w:rFonts w:ascii="Arial" w:hAnsi="Arial" w:eastAsia="Arial" w:cs="Arial"/>
+                <w:rFonts w:ascii="Arial" w:hAnsi="Helvetica" w:eastAsia="Helvetica" w:cs="Helvetica"/>
                 <w:sz w:val="18"/>
                 <w:szCs w:val="18"/>
                 <w:color w:val="000000"/>
@@ -4953,7 +4992,7 @@
             </w:pPr>
             <w:r xmlns:w="http://schemas.openxmlformats.org/wordprocessingml/2006/main" xmlns:wp="http://schemas.openxmlformats.org/drawingml/2006/wordprocessingDrawing" xmlns:r="http://schemas.openxmlformats.org/officeDocument/2006/relationships" xmlns:w14="http://schemas.microsoft.com/office/word/2010/wordml">
               <w:rPr>
-                <w:rFonts w:ascii="Arial" w:hAnsi="Arial" w:eastAsia="Arial" w:cs="Arial"/>
+                <w:rFonts w:ascii="Arial" w:hAnsi="Helvetica" w:eastAsia="Helvetica" w:cs="Helvetica"/>
                 <w:sz w:val="18"/>
                 <w:szCs w:val="18"/>
                 <w:color w:val="000000"/>
@@ -4988,7 +5027,7 @@
             </w:pPr>
             <w:r xmlns:w="http://schemas.openxmlformats.org/wordprocessingml/2006/main" xmlns:wp="http://schemas.openxmlformats.org/drawingml/2006/wordprocessingDrawing" xmlns:r="http://schemas.openxmlformats.org/officeDocument/2006/relationships" xmlns:w14="http://schemas.microsoft.com/office/word/2010/wordml">
               <w:rPr>
-                <w:rFonts w:ascii="Arial" w:hAnsi="Arial" w:eastAsia="Arial" w:cs="Arial"/>
+                <w:rFonts w:ascii="Arial" w:hAnsi="Helvetica" w:eastAsia="Helvetica" w:cs="Helvetica"/>
                 <w:sz w:val="18"/>
                 <w:szCs w:val="18"/>
                 <w:color w:val="000000"/>
@@ -5017,7 +5056,7 @@
             </w:pPr>
             <w:r xmlns:w="http://schemas.openxmlformats.org/wordprocessingml/2006/main" xmlns:wp="http://schemas.openxmlformats.org/drawingml/2006/wordprocessingDrawing" xmlns:r="http://schemas.openxmlformats.org/officeDocument/2006/relationships" xmlns:w14="http://schemas.microsoft.com/office/word/2010/wordml">
               <w:rPr>
-                <w:rFonts w:ascii="Arial" w:hAnsi="Arial" w:eastAsia="Arial" w:cs="Arial"/>
+                <w:rFonts w:ascii="Arial" w:hAnsi="Helvetica" w:eastAsia="Helvetica" w:cs="Helvetica"/>
                 <w:sz w:val="18"/>
                 <w:szCs w:val="18"/>
                 <w:color w:val="000000"/>
@@ -5046,7 +5085,7 @@
             </w:pPr>
             <w:r xmlns:w="http://schemas.openxmlformats.org/wordprocessingml/2006/main" xmlns:wp="http://schemas.openxmlformats.org/drawingml/2006/wordprocessingDrawing" xmlns:r="http://schemas.openxmlformats.org/officeDocument/2006/relationships" xmlns:w14="http://schemas.microsoft.com/office/word/2010/wordml">
               <w:rPr>
-                <w:rFonts w:ascii="Arial" w:hAnsi="Arial" w:eastAsia="Arial" w:cs="Arial"/>
+                <w:rFonts w:ascii="Arial" w:hAnsi="Helvetica" w:eastAsia="Helvetica" w:cs="Helvetica"/>
                 <w:sz w:val="18"/>
                 <w:szCs w:val="18"/>
                 <w:color w:val="000000"/>
@@ -5075,7 +5114,7 @@
             </w:pPr>
             <w:r xmlns:w="http://schemas.openxmlformats.org/wordprocessingml/2006/main" xmlns:wp="http://schemas.openxmlformats.org/drawingml/2006/wordprocessingDrawing" xmlns:r="http://schemas.openxmlformats.org/officeDocument/2006/relationships" xmlns:w14="http://schemas.microsoft.com/office/word/2010/wordml">
               <w:rPr>
-                <w:rFonts w:ascii="Arial" w:hAnsi="Arial" w:eastAsia="Arial" w:cs="Arial"/>
+                <w:rFonts w:ascii="Arial" w:hAnsi="Helvetica" w:eastAsia="Helvetica" w:cs="Helvetica"/>
                 <w:sz w:val="18"/>
                 <w:szCs w:val="18"/>
                 <w:color w:val="000000"/>
@@ -5104,7 +5143,7 @@
             </w:pPr>
             <w:r xmlns:w="http://schemas.openxmlformats.org/wordprocessingml/2006/main" xmlns:wp="http://schemas.openxmlformats.org/drawingml/2006/wordprocessingDrawing" xmlns:r="http://schemas.openxmlformats.org/officeDocument/2006/relationships" xmlns:w14="http://schemas.microsoft.com/office/word/2010/wordml">
               <w:rPr>
-                <w:rFonts w:ascii="Arial" w:hAnsi="Arial" w:eastAsia="Arial" w:cs="Arial"/>
+                <w:rFonts w:ascii="Arial" w:hAnsi="Helvetica" w:eastAsia="Helvetica" w:cs="Helvetica"/>
                 <w:sz w:val="18"/>
                 <w:szCs w:val="18"/>
                 <w:color w:val="000000"/>
@@ -5133,7 +5172,7 @@
             </w:pPr>
             <w:r xmlns:w="http://schemas.openxmlformats.org/wordprocessingml/2006/main" xmlns:wp="http://schemas.openxmlformats.org/drawingml/2006/wordprocessingDrawing" xmlns:r="http://schemas.openxmlformats.org/officeDocument/2006/relationships" xmlns:w14="http://schemas.microsoft.com/office/word/2010/wordml">
               <w:rPr>
-                <w:rFonts w:ascii="Arial" w:hAnsi="Arial" w:eastAsia="Arial" w:cs="Arial"/>
+                <w:rFonts w:ascii="Arial" w:hAnsi="Helvetica" w:eastAsia="Helvetica" w:cs="Helvetica"/>
                 <w:sz w:val="18"/>
                 <w:szCs w:val="18"/>
                 <w:color w:val="000000"/>
@@ -5168,7 +5207,7 @@
             </w:pPr>
             <w:r xmlns:w="http://schemas.openxmlformats.org/wordprocessingml/2006/main" xmlns:wp="http://schemas.openxmlformats.org/drawingml/2006/wordprocessingDrawing" xmlns:r="http://schemas.openxmlformats.org/officeDocument/2006/relationships" xmlns:w14="http://schemas.microsoft.com/office/word/2010/wordml">
               <w:rPr>
-                <w:rFonts w:ascii="Arial" w:hAnsi="Arial" w:eastAsia="Arial" w:cs="Arial"/>
+                <w:rFonts w:ascii="Arial" w:hAnsi="Helvetica" w:eastAsia="Helvetica" w:cs="Helvetica"/>
                 <w:sz w:val="18"/>
                 <w:szCs w:val="18"/>
                 <w:color w:val="000000"/>
@@ -5197,7 +5236,7 @@
             </w:pPr>
             <w:r xmlns:w="http://schemas.openxmlformats.org/wordprocessingml/2006/main" xmlns:wp="http://schemas.openxmlformats.org/drawingml/2006/wordprocessingDrawing" xmlns:r="http://schemas.openxmlformats.org/officeDocument/2006/relationships" xmlns:w14="http://schemas.microsoft.com/office/word/2010/wordml">
               <w:rPr>
-                <w:rFonts w:ascii="Arial" w:hAnsi="Arial" w:eastAsia="Arial" w:cs="Arial"/>
+                <w:rFonts w:ascii="Arial" w:hAnsi="Helvetica" w:eastAsia="Helvetica" w:cs="Helvetica"/>
                 <w:sz w:val="18"/>
                 <w:szCs w:val="18"/>
                 <w:color w:val="000000"/>
@@ -5226,7 +5265,7 @@
             </w:pPr>
             <w:r xmlns:w="http://schemas.openxmlformats.org/wordprocessingml/2006/main" xmlns:wp="http://schemas.openxmlformats.org/drawingml/2006/wordprocessingDrawing" xmlns:r="http://schemas.openxmlformats.org/officeDocument/2006/relationships" xmlns:w14="http://schemas.microsoft.com/office/word/2010/wordml">
               <w:rPr>
-                <w:rFonts w:ascii="Arial" w:hAnsi="Arial" w:eastAsia="Arial" w:cs="Arial"/>
+                <w:rFonts w:ascii="Arial" w:hAnsi="Helvetica" w:eastAsia="Helvetica" w:cs="Helvetica"/>
                 <w:sz w:val="18"/>
                 <w:szCs w:val="18"/>
                 <w:color w:val="000000"/>
@@ -5255,7 +5294,7 @@
             </w:pPr>
             <w:r xmlns:w="http://schemas.openxmlformats.org/wordprocessingml/2006/main" xmlns:wp="http://schemas.openxmlformats.org/drawingml/2006/wordprocessingDrawing" xmlns:r="http://schemas.openxmlformats.org/officeDocument/2006/relationships" xmlns:w14="http://schemas.microsoft.com/office/word/2010/wordml">
               <w:rPr>
-                <w:rFonts w:ascii="Arial" w:hAnsi="Arial" w:eastAsia="Arial" w:cs="Arial"/>
+                <w:rFonts w:ascii="Arial" w:hAnsi="Helvetica" w:eastAsia="Helvetica" w:cs="Helvetica"/>
                 <w:sz w:val="18"/>
                 <w:szCs w:val="18"/>
                 <w:color w:val="000000"/>
@@ -5284,7 +5323,7 @@
             </w:pPr>
             <w:r xmlns:w="http://schemas.openxmlformats.org/wordprocessingml/2006/main" xmlns:wp="http://schemas.openxmlformats.org/drawingml/2006/wordprocessingDrawing" xmlns:r="http://schemas.openxmlformats.org/officeDocument/2006/relationships" xmlns:w14="http://schemas.microsoft.com/office/word/2010/wordml">
               <w:rPr>
-                <w:rFonts w:ascii="Arial" w:hAnsi="Arial" w:eastAsia="Arial" w:cs="Arial"/>
+                <w:rFonts w:ascii="Arial" w:hAnsi="Helvetica" w:eastAsia="Helvetica" w:cs="Helvetica"/>
                 <w:sz w:val="18"/>
                 <w:szCs w:val="18"/>
                 <w:color w:val="000000"/>
@@ -5313,7 +5352,7 @@
             </w:pPr>
             <w:r xmlns:w="http://schemas.openxmlformats.org/wordprocessingml/2006/main" xmlns:wp="http://schemas.openxmlformats.org/drawingml/2006/wordprocessingDrawing" xmlns:r="http://schemas.openxmlformats.org/officeDocument/2006/relationships" xmlns:w14="http://schemas.microsoft.com/office/word/2010/wordml">
               <w:rPr>
-                <w:rFonts w:ascii="Arial" w:hAnsi="Arial" w:eastAsia="Arial" w:cs="Arial"/>
+                <w:rFonts w:ascii="Arial" w:hAnsi="Helvetica" w:eastAsia="Helvetica" w:cs="Helvetica"/>
                 <w:sz w:val="18"/>
                 <w:szCs w:val="18"/>
                 <w:color w:val="000000"/>
@@ -5348,7 +5387,7 @@
             </w:pPr>
             <w:r xmlns:w="http://schemas.openxmlformats.org/wordprocessingml/2006/main" xmlns:wp="http://schemas.openxmlformats.org/drawingml/2006/wordprocessingDrawing" xmlns:r="http://schemas.openxmlformats.org/officeDocument/2006/relationships" xmlns:w14="http://schemas.microsoft.com/office/word/2010/wordml">
               <w:rPr>
-                <w:rFonts w:ascii="Arial" w:hAnsi="Arial" w:eastAsia="Arial" w:cs="Arial"/>
+                <w:rFonts w:ascii="Arial" w:hAnsi="Helvetica" w:eastAsia="Helvetica" w:cs="Helvetica"/>
                 <w:sz w:val="18"/>
                 <w:szCs w:val="18"/>
                 <w:color w:val="000000"/>
@@ -5377,7 +5416,7 @@
             </w:pPr>
             <w:r xmlns:w="http://schemas.openxmlformats.org/wordprocessingml/2006/main" xmlns:wp="http://schemas.openxmlformats.org/drawingml/2006/wordprocessingDrawing" xmlns:r="http://schemas.openxmlformats.org/officeDocument/2006/relationships" xmlns:w14="http://schemas.microsoft.com/office/word/2010/wordml">
               <w:rPr>
-                <w:rFonts w:ascii="Arial" w:hAnsi="Arial" w:eastAsia="Arial" w:cs="Arial"/>
+                <w:rFonts w:ascii="Arial" w:hAnsi="Helvetica" w:eastAsia="Helvetica" w:cs="Helvetica"/>
                 <w:sz w:val="18"/>
                 <w:szCs w:val="18"/>
                 <w:color w:val="000000"/>
@@ -5406,7 +5445,7 @@
             </w:pPr>
             <w:r xmlns:w="http://schemas.openxmlformats.org/wordprocessingml/2006/main" xmlns:wp="http://schemas.openxmlformats.org/drawingml/2006/wordprocessingDrawing" xmlns:r="http://schemas.openxmlformats.org/officeDocument/2006/relationships" xmlns:w14="http://schemas.microsoft.com/office/word/2010/wordml">
               <w:rPr>
-                <w:rFonts w:ascii="Arial" w:hAnsi="Arial" w:eastAsia="Arial" w:cs="Arial"/>
+                <w:rFonts w:ascii="Arial" w:hAnsi="Helvetica" w:eastAsia="Helvetica" w:cs="Helvetica"/>
                 <w:sz w:val="18"/>
                 <w:szCs w:val="18"/>
                 <w:color w:val="000000"/>
@@ -5435,7 +5474,7 @@
             </w:pPr>
             <w:r xmlns:w="http://schemas.openxmlformats.org/wordprocessingml/2006/main" xmlns:wp="http://schemas.openxmlformats.org/drawingml/2006/wordprocessingDrawing" xmlns:r="http://schemas.openxmlformats.org/officeDocument/2006/relationships" xmlns:w14="http://schemas.microsoft.com/office/word/2010/wordml">
               <w:rPr>
-                <w:rFonts w:ascii="Arial" w:hAnsi="Arial" w:eastAsia="Arial" w:cs="Arial"/>
+                <w:rFonts w:ascii="Arial" w:hAnsi="Helvetica" w:eastAsia="Helvetica" w:cs="Helvetica"/>
                 <w:sz w:val="18"/>
                 <w:szCs w:val="18"/>
                 <w:color w:val="000000"/>
@@ -5464,7 +5503,7 @@
             </w:pPr>
             <w:r xmlns:w="http://schemas.openxmlformats.org/wordprocessingml/2006/main" xmlns:wp="http://schemas.openxmlformats.org/drawingml/2006/wordprocessingDrawing" xmlns:r="http://schemas.openxmlformats.org/officeDocument/2006/relationships" xmlns:w14="http://schemas.microsoft.com/office/word/2010/wordml">
               <w:rPr>
-                <w:rFonts w:ascii="Arial" w:hAnsi="Arial" w:eastAsia="Arial" w:cs="Arial"/>
+                <w:rFonts w:ascii="Arial" w:hAnsi="Helvetica" w:eastAsia="Helvetica" w:cs="Helvetica"/>
                 <w:sz w:val="18"/>
                 <w:szCs w:val="18"/>
                 <w:color w:val="000000"/>
@@ -5493,7 +5532,7 @@
             </w:pPr>
             <w:r xmlns:w="http://schemas.openxmlformats.org/wordprocessingml/2006/main" xmlns:wp="http://schemas.openxmlformats.org/drawingml/2006/wordprocessingDrawing" xmlns:r="http://schemas.openxmlformats.org/officeDocument/2006/relationships" xmlns:w14="http://schemas.microsoft.com/office/word/2010/wordml">
               <w:rPr>
-                <w:rFonts w:ascii="Arial" w:hAnsi="Arial" w:eastAsia="Arial" w:cs="Arial"/>
+                <w:rFonts w:ascii="Arial" w:hAnsi="Helvetica" w:eastAsia="Helvetica" w:cs="Helvetica"/>
                 <w:sz w:val="18"/>
                 <w:szCs w:val="18"/>
                 <w:color w:val="000000"/>
@@ -5528,7 +5567,7 @@
             </w:pPr>
             <w:r xmlns:w="http://schemas.openxmlformats.org/wordprocessingml/2006/main" xmlns:wp="http://schemas.openxmlformats.org/drawingml/2006/wordprocessingDrawing" xmlns:r="http://schemas.openxmlformats.org/officeDocument/2006/relationships" xmlns:w14="http://schemas.microsoft.com/office/word/2010/wordml">
               <w:rPr>
-                <w:rFonts w:ascii="Arial" w:hAnsi="Arial" w:eastAsia="Arial" w:cs="Arial"/>
+                <w:rFonts w:ascii="Arial" w:hAnsi="Helvetica" w:eastAsia="Helvetica" w:cs="Helvetica"/>
                 <w:sz w:val="18"/>
                 <w:szCs w:val="18"/>
                 <w:color w:val="000000"/>
@@ -5557,7 +5596,7 @@
             </w:pPr>
             <w:r xmlns:w="http://schemas.openxmlformats.org/wordprocessingml/2006/main" xmlns:wp="http://schemas.openxmlformats.org/drawingml/2006/wordprocessingDrawing" xmlns:r="http://schemas.openxmlformats.org/officeDocument/2006/relationships" xmlns:w14="http://schemas.microsoft.com/office/word/2010/wordml">
               <w:rPr>
-                <w:rFonts w:ascii="Arial" w:hAnsi="Arial" w:eastAsia="Arial" w:cs="Arial"/>
+                <w:rFonts w:ascii="Arial" w:hAnsi="Helvetica" w:eastAsia="Helvetica" w:cs="Helvetica"/>
                 <w:sz w:val="18"/>
                 <w:szCs w:val="18"/>
                 <w:color w:val="000000"/>
@@ -5586,7 +5625,7 @@
             </w:pPr>
             <w:r xmlns:w="http://schemas.openxmlformats.org/wordprocessingml/2006/main" xmlns:wp="http://schemas.openxmlformats.org/drawingml/2006/wordprocessingDrawing" xmlns:r="http://schemas.openxmlformats.org/officeDocument/2006/relationships" xmlns:w14="http://schemas.microsoft.com/office/word/2010/wordml">
               <w:rPr>
-                <w:rFonts w:ascii="Arial" w:hAnsi="Arial" w:eastAsia="Arial" w:cs="Arial"/>
+                <w:rFonts w:ascii="Arial" w:hAnsi="Helvetica" w:eastAsia="Helvetica" w:cs="Helvetica"/>
                 <w:sz w:val="18"/>
                 <w:szCs w:val="18"/>
                 <w:color w:val="000000"/>
@@ -5615,7 +5654,7 @@
             </w:pPr>
             <w:r xmlns:w="http://schemas.openxmlformats.org/wordprocessingml/2006/main" xmlns:wp="http://schemas.openxmlformats.org/drawingml/2006/wordprocessingDrawing" xmlns:r="http://schemas.openxmlformats.org/officeDocument/2006/relationships" xmlns:w14="http://schemas.microsoft.com/office/word/2010/wordml">
               <w:rPr>
-                <w:rFonts w:ascii="Arial" w:hAnsi="Arial" w:eastAsia="Arial" w:cs="Arial"/>
+                <w:rFonts w:ascii="Arial" w:hAnsi="Helvetica" w:eastAsia="Helvetica" w:cs="Helvetica"/>
                 <w:sz w:val="18"/>
                 <w:szCs w:val="18"/>
                 <w:color w:val="000000"/>
@@ -5644,7 +5683,7 @@
             </w:pPr>
             <w:r xmlns:w="http://schemas.openxmlformats.org/wordprocessingml/2006/main" xmlns:wp="http://schemas.openxmlformats.org/drawingml/2006/wordprocessingDrawing" xmlns:r="http://schemas.openxmlformats.org/officeDocument/2006/relationships" xmlns:w14="http://schemas.microsoft.com/office/word/2010/wordml">
               <w:rPr>
-                <w:rFonts w:ascii="Arial" w:hAnsi="Arial" w:eastAsia="Arial" w:cs="Arial"/>
+                <w:rFonts w:ascii="Arial" w:hAnsi="Helvetica" w:eastAsia="Helvetica" w:cs="Helvetica"/>
                 <w:sz w:val="18"/>
                 <w:szCs w:val="18"/>
                 <w:color w:val="000000"/>
@@ -5673,7 +5712,7 @@
             </w:pPr>
             <w:r xmlns:w="http://schemas.openxmlformats.org/wordprocessingml/2006/main" xmlns:wp="http://schemas.openxmlformats.org/drawingml/2006/wordprocessingDrawing" xmlns:r="http://schemas.openxmlformats.org/officeDocument/2006/relationships" xmlns:w14="http://schemas.microsoft.com/office/word/2010/wordml">
               <w:rPr>
-                <w:rFonts w:ascii="Arial" w:hAnsi="Arial" w:eastAsia="Arial" w:cs="Arial"/>
+                <w:rFonts w:ascii="Arial" w:hAnsi="Helvetica" w:eastAsia="Helvetica" w:cs="Helvetica"/>
                 <w:sz w:val="18"/>
                 <w:szCs w:val="18"/>
                 <w:color w:val="000000"/>
@@ -5708,7 +5747,7 @@
             </w:pPr>
             <w:r xmlns:w="http://schemas.openxmlformats.org/wordprocessingml/2006/main" xmlns:wp="http://schemas.openxmlformats.org/drawingml/2006/wordprocessingDrawing" xmlns:r="http://schemas.openxmlformats.org/officeDocument/2006/relationships" xmlns:w14="http://schemas.microsoft.com/office/word/2010/wordml">
               <w:rPr>
-                <w:rFonts w:ascii="Arial" w:hAnsi="Arial" w:eastAsia="Arial" w:cs="Arial"/>
+                <w:rFonts w:ascii="Arial" w:hAnsi="Helvetica" w:eastAsia="Helvetica" w:cs="Helvetica"/>
                 <w:sz w:val="18"/>
                 <w:szCs w:val="18"/>
                 <w:color w:val="000000"/>
@@ -5737,7 +5776,7 @@
             </w:pPr>
             <w:r xmlns:w="http://schemas.openxmlformats.org/wordprocessingml/2006/main" xmlns:wp="http://schemas.openxmlformats.org/drawingml/2006/wordprocessingDrawing" xmlns:r="http://schemas.openxmlformats.org/officeDocument/2006/relationships" xmlns:w14="http://schemas.microsoft.com/office/word/2010/wordml">
               <w:rPr>
-                <w:rFonts w:ascii="Arial" w:hAnsi="Arial" w:eastAsia="Arial" w:cs="Arial"/>
+                <w:rFonts w:ascii="Arial" w:hAnsi="Helvetica" w:eastAsia="Helvetica" w:cs="Helvetica"/>
                 <w:sz w:val="18"/>
                 <w:szCs w:val="18"/>
                 <w:color w:val="000000"/>
@@ -5766,7 +5805,7 @@
             </w:pPr>
             <w:r xmlns:w="http://schemas.openxmlformats.org/wordprocessingml/2006/main" xmlns:wp="http://schemas.openxmlformats.org/drawingml/2006/wordprocessingDrawing" xmlns:r="http://schemas.openxmlformats.org/officeDocument/2006/relationships" xmlns:w14="http://schemas.microsoft.com/office/word/2010/wordml">
               <w:rPr>
-                <w:rFonts w:ascii="Arial" w:hAnsi="Arial" w:eastAsia="Arial" w:cs="Arial"/>
+                <w:rFonts w:ascii="Arial" w:hAnsi="Helvetica" w:eastAsia="Helvetica" w:cs="Helvetica"/>
                 <w:sz w:val="18"/>
                 <w:szCs w:val="18"/>
                 <w:color w:val="000000"/>
@@ -5795,7 +5834,7 @@
             </w:pPr>
             <w:r xmlns:w="http://schemas.openxmlformats.org/wordprocessingml/2006/main" xmlns:wp="http://schemas.openxmlformats.org/drawingml/2006/wordprocessingDrawing" xmlns:r="http://schemas.openxmlformats.org/officeDocument/2006/relationships" xmlns:w14="http://schemas.microsoft.com/office/word/2010/wordml">
               <w:rPr>
-                <w:rFonts w:ascii="Arial" w:hAnsi="Arial" w:eastAsia="Arial" w:cs="Arial"/>
+                <w:rFonts w:ascii="Arial" w:hAnsi="Helvetica" w:eastAsia="Helvetica" w:cs="Helvetica"/>
                 <w:sz w:val="18"/>
                 <w:szCs w:val="18"/>
                 <w:color w:val="000000"/>
@@ -5824,7 +5863,7 @@
             </w:pPr>
             <w:r xmlns:w="http://schemas.openxmlformats.org/wordprocessingml/2006/main" xmlns:wp="http://schemas.openxmlformats.org/drawingml/2006/wordprocessingDrawing" xmlns:r="http://schemas.openxmlformats.org/officeDocument/2006/relationships" xmlns:w14="http://schemas.microsoft.com/office/word/2010/wordml">
               <w:rPr>
-                <w:rFonts w:ascii="Arial" w:hAnsi="Arial" w:eastAsia="Arial" w:cs="Arial"/>
+                <w:rFonts w:ascii="Arial" w:hAnsi="Helvetica" w:eastAsia="Helvetica" w:cs="Helvetica"/>
                 <w:sz w:val="18"/>
                 <w:szCs w:val="18"/>
                 <w:color w:val="000000"/>
@@ -5853,7 +5892,7 @@
             </w:pPr>
             <w:r xmlns:w="http://schemas.openxmlformats.org/wordprocessingml/2006/main" xmlns:wp="http://schemas.openxmlformats.org/drawingml/2006/wordprocessingDrawing" xmlns:r="http://schemas.openxmlformats.org/officeDocument/2006/relationships" xmlns:w14="http://schemas.microsoft.com/office/word/2010/wordml">
               <w:rPr>
-                <w:rFonts w:ascii="Arial" w:hAnsi="Arial" w:eastAsia="Arial" w:cs="Arial"/>
+                <w:rFonts w:ascii="Arial" w:hAnsi="Helvetica" w:eastAsia="Helvetica" w:cs="Helvetica"/>
                 <w:sz w:val="18"/>
                 <w:szCs w:val="18"/>
                 <w:color w:val="000000"/>
@@ -5890,7 +5929,7 @@
             </w:pPr>
             <w:r xmlns:w="http://schemas.openxmlformats.org/wordprocessingml/2006/main" xmlns:wp="http://schemas.openxmlformats.org/drawingml/2006/wordprocessingDrawing" xmlns:r="http://schemas.openxmlformats.org/officeDocument/2006/relationships" xmlns:w14="http://schemas.microsoft.com/office/word/2010/wordml">
               <w:rPr>
-                <w:rFonts w:ascii="Arial" w:hAnsi="Arial" w:eastAsia="Arial" w:cs="Arial"/>
+                <w:rFonts w:ascii="Arial" w:hAnsi="Helvetica" w:eastAsia="Helvetica" w:cs="Helvetica"/>
                 <w:sz w:val="18"/>
                 <w:szCs w:val="18"/>
                 <w:color w:val="000000"/>
@@ -5921,7 +5960,7 @@
             </w:pPr>
             <w:r xmlns:w="http://schemas.openxmlformats.org/wordprocessingml/2006/main" xmlns:wp="http://schemas.openxmlformats.org/drawingml/2006/wordprocessingDrawing" xmlns:r="http://schemas.openxmlformats.org/officeDocument/2006/relationships" xmlns:w14="http://schemas.microsoft.com/office/word/2010/wordml">
               <w:rPr>
-                <w:rFonts w:ascii="Arial" w:hAnsi="Arial" w:eastAsia="Arial" w:cs="Arial"/>
+                <w:rFonts w:ascii="Arial" w:hAnsi="Helvetica" w:eastAsia="Helvetica" w:cs="Helvetica"/>
                 <w:sz w:val="18"/>
                 <w:szCs w:val="18"/>
                 <w:color w:val="000000"/>
@@ -5952,7 +5991,7 @@
             </w:pPr>
             <w:r xmlns:w="http://schemas.openxmlformats.org/wordprocessingml/2006/main" xmlns:wp="http://schemas.openxmlformats.org/drawingml/2006/wordprocessingDrawing" xmlns:r="http://schemas.openxmlformats.org/officeDocument/2006/relationships" xmlns:w14="http://schemas.microsoft.com/office/word/2010/wordml">
               <w:rPr>
-                <w:rFonts w:ascii="Arial" w:hAnsi="Arial" w:eastAsia="Arial" w:cs="Arial"/>
+                <w:rFonts w:ascii="Arial" w:hAnsi="Helvetica" w:eastAsia="Helvetica" w:cs="Helvetica"/>
                 <w:sz w:val="18"/>
                 <w:szCs w:val="18"/>
                 <w:color w:val="000000"/>
@@ -5983,7 +6022,7 @@
             </w:pPr>
             <w:r xmlns:w="http://schemas.openxmlformats.org/wordprocessingml/2006/main" xmlns:wp="http://schemas.openxmlformats.org/drawingml/2006/wordprocessingDrawing" xmlns:r="http://schemas.openxmlformats.org/officeDocument/2006/relationships" xmlns:w14="http://schemas.microsoft.com/office/word/2010/wordml">
               <w:rPr>
-                <w:rFonts w:ascii="Arial" w:hAnsi="Arial" w:eastAsia="Arial" w:cs="Arial"/>
+                <w:rFonts w:ascii="Arial" w:hAnsi="Helvetica" w:eastAsia="Helvetica" w:cs="Helvetica"/>
                 <w:sz w:val="18"/>
                 <w:szCs w:val="18"/>
                 <w:color w:val="000000"/>
@@ -6014,7 +6053,7 @@
             </w:pPr>
             <w:r xmlns:w="http://schemas.openxmlformats.org/wordprocessingml/2006/main" xmlns:wp="http://schemas.openxmlformats.org/drawingml/2006/wordprocessingDrawing" xmlns:r="http://schemas.openxmlformats.org/officeDocument/2006/relationships" xmlns:w14="http://schemas.microsoft.com/office/word/2010/wordml">
               <w:rPr>
-                <w:rFonts w:ascii="Arial" w:hAnsi="Arial" w:eastAsia="Arial" w:cs="Arial"/>
+                <w:rFonts w:ascii="Arial" w:hAnsi="Helvetica" w:eastAsia="Helvetica" w:cs="Helvetica"/>
                 <w:sz w:val="18"/>
                 <w:szCs w:val="18"/>
                 <w:color w:val="000000"/>
@@ -6045,7 +6084,7 @@
             </w:pPr>
             <w:r xmlns:w="http://schemas.openxmlformats.org/wordprocessingml/2006/main" xmlns:wp="http://schemas.openxmlformats.org/drawingml/2006/wordprocessingDrawing" xmlns:r="http://schemas.openxmlformats.org/officeDocument/2006/relationships" xmlns:w14="http://schemas.microsoft.com/office/word/2010/wordml">
               <w:rPr>
-                <w:rFonts w:ascii="Arial" w:hAnsi="Arial" w:eastAsia="Arial" w:cs="Arial"/>
+                <w:rFonts w:ascii="Arial" w:hAnsi="Helvetica" w:eastAsia="Helvetica" w:cs="Helvetica"/>
                 <w:sz w:val="18"/>
                 <w:szCs w:val="18"/>
                 <w:color w:val="000000"/>
@@ -6146,6 +6185,7 @@
       </w:pPr>
       <w:r>
         <w:rPr>
+          <w:bCs/>
           <w:b/>
         </w:rPr>
         <w:t xml:space="preserve">Figure S1. Vertical gradients in micrometeorological conditions for all forested sites in the National Ecological Observatory Network (NEON)</w:t>
@@ -6229,26 +6269,32 @@
       </w:pPr>
       <w:r>
         <w:rPr>
-          <w:b w:val="0"/>
+          <w:bCs/>
+          <w:b/>
+          <w:bCs/>
           <w:b/>
         </w:rPr>
         <w:t xml:space="preserve">Cavender-Bares J</w:t>
       </w:r>
       <w:r>
         <w:rPr>
+          <w:bCs/>
           <w:b/>
         </w:rPr>
         <w:t xml:space="preserve">,</w:t>
       </w:r>
       <w:r>
         <w:rPr>
-          <w:b/>
-        </w:rPr>
-        <w:t xml:space="preserve"> </w:t>
-      </w:r>
-      <w:r>
-        <w:rPr>
-          <w:b w:val="0"/>
+          <w:bCs/>
+          <w:b/>
+        </w:rPr>
+        <w:t xml:space="preserve"> </w:t>
+      </w:r>
+      <w:r>
+        <w:rPr>
+          <w:bCs/>
+          <w:b/>
+          <w:bCs/>
           <w:b/>
         </w:rPr>
         <w:t xml:space="preserve">Bazzaz FA</w:t>
@@ -6261,18 +6307,32 @@
       </w:r>
       <w:r>
         <w:rPr>
+          <w:bCs/>
           <w:b/>
         </w:rPr>
         <w:t xml:space="preserve">2000</w:t>
       </w:r>
       <w:r>
-        <w:t xml:space="preserve">. Changes in drought response strategies with ontogeny in Quercus rubra: Implications for scaling from seedlings to mature trees.</w:t>
-      </w:r>
-      <w:r>
-        <w:t xml:space="preserve"> </w:t>
-      </w:r>
-      <w:r>
-        <w:rPr>
+        <w:t xml:space="preserve">. Changes in drought response strategies with ontogeny in</w:t>
+      </w:r>
+      <w:r>
+        <w:t xml:space="preserve"> </w:t>
+      </w:r>
+      <w:r>
+        <w:t xml:space="preserve">Quercus</w:t>
+      </w:r>
+      <w:r>
+        <w:t xml:space="preserve"> </w:t>
+      </w:r>
+      <w:r>
+        <w:t xml:space="preserve">rubra: Implications for scaling from seedlings to mature trees.</w:t>
+      </w:r>
+      <w:r>
+        <w:t xml:space="preserve"> </w:t>
+      </w:r>
+      <w:r>
+        <w:rPr>
+          <w:iCs/>
           <w:i/>
         </w:rPr>
         <w:t xml:space="preserve">Oecologia</w:t>
@@ -6282,6 +6342,7 @@
       </w:r>
       <w:r>
         <w:rPr>
+          <w:bCs/>
           <w:b/>
         </w:rPr>
         <w:t xml:space="preserve">124</w:t>
@@ -6298,83 +6359,101 @@
       </w:pPr>
       <w:r>
         <w:rPr>
-          <w:b w:val="0"/>
+          <w:bCs/>
+          <w:b/>
+          <w:bCs/>
           <w:b/>
         </w:rPr>
         <w:t xml:space="preserve">Johnston M</w:t>
       </w:r>
       <w:r>
         <w:rPr>
+          <w:bCs/>
           <w:b/>
         </w:rPr>
         <w:t xml:space="preserve">,</w:t>
       </w:r>
       <w:r>
         <w:rPr>
-          <w:b/>
-        </w:rPr>
-        <w:t xml:space="preserve"> </w:t>
-      </w:r>
-      <w:r>
-        <w:rPr>
-          <w:b w:val="0"/>
+          <w:bCs/>
+          <w:b/>
+        </w:rPr>
+        <w:t xml:space="preserve"> </w:t>
+      </w:r>
+      <w:r>
+        <w:rPr>
+          <w:bCs/>
+          <w:b/>
+          <w:bCs/>
           <w:b/>
         </w:rPr>
         <w:t xml:space="preserve">Andreu A</w:t>
       </w:r>
       <w:r>
         <w:rPr>
+          <w:bCs/>
           <w:b/>
         </w:rPr>
         <w:t xml:space="preserve">,</w:t>
       </w:r>
       <w:r>
         <w:rPr>
-          <w:b/>
-        </w:rPr>
-        <w:t xml:space="preserve"> </w:t>
-      </w:r>
-      <w:r>
-        <w:rPr>
-          <w:b w:val="0"/>
+          <w:bCs/>
+          <w:b/>
+        </w:rPr>
+        <w:t xml:space="preserve"> </w:t>
+      </w:r>
+      <w:r>
+        <w:rPr>
+          <w:bCs/>
+          <w:b/>
+          <w:bCs/>
           <w:b/>
         </w:rPr>
         <w:t xml:space="preserve">Verfaillie J</w:t>
       </w:r>
       <w:r>
         <w:rPr>
+          <w:bCs/>
           <w:b/>
         </w:rPr>
         <w:t xml:space="preserve">,</w:t>
       </w:r>
       <w:r>
         <w:rPr>
-          <w:b/>
-        </w:rPr>
-        <w:t xml:space="preserve"> </w:t>
-      </w:r>
-      <w:r>
-        <w:rPr>
-          <w:b w:val="0"/>
+          <w:bCs/>
+          <w:b/>
+        </w:rPr>
+        <w:t xml:space="preserve"> </w:t>
+      </w:r>
+      <w:r>
+        <w:rPr>
+          <w:bCs/>
+          <w:b/>
+          <w:bCs/>
           <w:b/>
         </w:rPr>
         <w:t xml:space="preserve">Baldocchi DD</w:t>
       </w:r>
       <w:r>
         <w:rPr>
+          <w:bCs/>
           <w:b/>
         </w:rPr>
         <w:t xml:space="preserve">,</w:t>
       </w:r>
       <w:r>
         <w:rPr>
-          <w:b/>
-        </w:rPr>
-        <w:t xml:space="preserve"> </w:t>
-      </w:r>
-      <w:r>
-        <w:rPr>
-          <w:b w:val="0"/>
+          <w:bCs/>
+          <w:b/>
+        </w:rPr>
+        <w:t xml:space="preserve"> </w:t>
+      </w:r>
+      <w:r>
+        <w:rPr>
+          <w:bCs/>
+          <w:b/>
+          <w:bCs/>
           <w:b/>
         </w:rPr>
         <w:t xml:space="preserve">Moorcroft PR</w:t>
@@ -6387,18 +6466,50 @@
       </w:r>
       <w:r>
         <w:rPr>
+          <w:bCs/>
           <w:b/>
         </w:rPr>
         <w:t xml:space="preserve">2020</w:t>
       </w:r>
       <w:r>
-        <w:t xml:space="preserve">. What Lies Beneath: Vertical Heterogeneity in Vegetation Canopy Temperatures.</w:t>
-      </w:r>
-      <w:r>
-        <w:t xml:space="preserve"> </w:t>
-      </w:r>
-      <w:r>
-        <w:rPr>
+        <w:t xml:space="preserve">. What</w:t>
+      </w:r>
+      <w:r>
+        <w:t xml:space="preserve"> </w:t>
+      </w:r>
+      <w:r>
+        <w:t xml:space="preserve">Lies Beneath</w:t>
+      </w:r>
+      <w:r>
+        <w:t xml:space="preserve">: Vertical</w:t>
+      </w:r>
+      <w:r>
+        <w:t xml:space="preserve"> </w:t>
+      </w:r>
+      <w:r>
+        <w:t xml:space="preserve">Heterogeneity</w:t>
+      </w:r>
+      <w:r>
+        <w:t xml:space="preserve"> </w:t>
+      </w:r>
+      <w:r>
+        <w:t xml:space="preserve">in</w:t>
+      </w:r>
+      <w:r>
+        <w:t xml:space="preserve"> </w:t>
+      </w:r>
+      <w:r>
+        <w:t xml:space="preserve">Vegetation Canopy Temperatures</w:t>
+      </w:r>
+      <w:r>
+        <w:t xml:space="preserve">.</w:t>
+      </w:r>
+      <w:r>
+        <w:t xml:space="preserve"> </w:t>
+      </w:r>
+      <w:r>
+        <w:rPr>
+          <w:bCs/>
           <w:b/>
         </w:rPr>
         <w:t xml:space="preserve">2020</w:t>
@@ -6415,26 +6526,32 @@
       </w:pPr>
       <w:r>
         <w:rPr>
-          <w:b w:val="0"/>
+          <w:bCs/>
+          <w:b/>
+          <w:bCs/>
           <w:b/>
         </w:rPr>
         <w:t xml:space="preserve">MacArthur RH</w:t>
       </w:r>
       <w:r>
         <w:rPr>
+          <w:bCs/>
           <w:b/>
         </w:rPr>
         <w:t xml:space="preserve">,</w:t>
       </w:r>
       <w:r>
         <w:rPr>
-          <w:b/>
-        </w:rPr>
-        <w:t xml:space="preserve"> </w:t>
-      </w:r>
-      <w:r>
-        <w:rPr>
-          <w:b w:val="0"/>
+          <w:bCs/>
+          <w:b/>
+        </w:rPr>
+        <w:t xml:space="preserve"> </w:t>
+      </w:r>
+      <w:r>
+        <w:rPr>
+          <w:bCs/>
+          <w:b/>
+          <w:bCs/>
           <w:b/>
         </w:rPr>
         <w:t xml:space="preserve">Horn HS</w:t>
@@ -6447,18 +6564,41 @@
       </w:r>
       <w:r>
         <w:rPr>
+          <w:bCs/>
           <w:b/>
         </w:rPr>
         <w:t xml:space="preserve">1969</w:t>
       </w:r>
       <w:r>
-        <w:t xml:space="preserve">. Foliage Profile by Vertical Measurements.</w:t>
-      </w:r>
-      <w:r>
-        <w:t xml:space="preserve"> </w:t>
-      </w:r>
-      <w:r>
-        <w:rPr>
+        <w:t xml:space="preserve">. Foliage</w:t>
+      </w:r>
+      <w:r>
+        <w:t xml:space="preserve"> </w:t>
+      </w:r>
+      <w:r>
+        <w:t xml:space="preserve">Profile</w:t>
+      </w:r>
+      <w:r>
+        <w:t xml:space="preserve"> </w:t>
+      </w:r>
+      <w:r>
+        <w:t xml:space="preserve">by</w:t>
+      </w:r>
+      <w:r>
+        <w:t xml:space="preserve"> </w:t>
+      </w:r>
+      <w:r>
+        <w:t xml:space="preserve">Vertical Measurements</w:t>
+      </w:r>
+      <w:r>
+        <w:t xml:space="preserve">.</w:t>
+      </w:r>
+      <w:r>
+        <w:t xml:space="preserve"> </w:t>
+      </w:r>
+      <w:r>
+        <w:rPr>
+          <w:iCs/>
           <w:i/>
         </w:rPr>
         <w:t xml:space="preserve">Ecology</w:t>
@@ -6468,6 +6608,7 @@
       </w:r>
       <w:r>
         <w:rPr>
+          <w:bCs/>
           <w:b/>
         </w:rPr>
         <w:t xml:space="preserve">50</w:t>
@@ -6484,7 +6625,9 @@
       </w:pPr>
       <w:r>
         <w:rPr>
-          <w:b w:val="0"/>
+          <w:bCs/>
+          <w:b/>
+          <w:bCs/>
           <w:b/>
         </w:rPr>
         <w:t xml:space="preserve">Muir CD</w:t>
@@ -6497,18 +6640,32 @@
       </w:r>
       <w:r>
         <w:rPr>
+          <w:bCs/>
           <w:b/>
         </w:rPr>
         <w:t xml:space="preserve">2019</w:t>
       </w:r>
       <w:r>
-        <w:t xml:space="preserve">. Tealeaves: An R package for modelling leaf temperature using energy budgets.</w:t>
-      </w:r>
-      <w:r>
-        <w:t xml:space="preserve"> </w:t>
-      </w:r>
-      <w:r>
-        <w:rPr>
+        <w:t xml:space="preserve">. Tealeaves: An</w:t>
+      </w:r>
+      <w:r>
+        <w:t xml:space="preserve"> </w:t>
+      </w:r>
+      <w:r>
+        <w:t xml:space="preserve">R</w:t>
+      </w:r>
+      <w:r>
+        <w:t xml:space="preserve"> </w:t>
+      </w:r>
+      <w:r>
+        <w:t xml:space="preserve">package for modelling leaf temperature using energy budgets.</w:t>
+      </w:r>
+      <w:r>
+        <w:t xml:space="preserve"> </w:t>
+      </w:r>
+      <w:r>
+        <w:rPr>
+          <w:iCs/>
           <w:i/>
         </w:rPr>
         <w:t xml:space="preserve">AoB PLANTS</w:t>
@@ -6518,6 +6675,7 @@
       </w:r>
       <w:r>
         <w:rPr>
+          <w:bCs/>
           <w:b/>
         </w:rPr>
         <w:t xml:space="preserve">11</w:t>
@@ -6534,26 +6692,32 @@
       </w:pPr>
       <w:r>
         <w:rPr>
-          <w:b w:val="0"/>
+          <w:bCs/>
+          <w:b/>
+          <w:bCs/>
           <w:b/>
         </w:rPr>
         <w:t xml:space="preserve">Parker GG</w:t>
       </w:r>
       <w:r>
         <w:rPr>
+          <w:bCs/>
           <w:b/>
         </w:rPr>
         <w:t xml:space="preserve">,</w:t>
       </w:r>
       <w:r>
         <w:rPr>
-          <w:b/>
-        </w:rPr>
-        <w:t xml:space="preserve"> </w:t>
-      </w:r>
-      <w:r>
-        <w:rPr>
-          <w:b w:val="0"/>
+          <w:bCs/>
+          <w:b/>
+        </w:rPr>
+        <w:t xml:space="preserve"> </w:t>
+      </w:r>
+      <w:r>
+        <w:rPr>
+          <w:bCs/>
+          <w:b/>
+          <w:bCs/>
           <w:b/>
         </w:rPr>
         <w:t xml:space="preserve">Russ ME</w:t>
@@ -6566,6 +6730,7 @@
       </w:r>
       <w:r>
         <w:rPr>
+          <w:bCs/>
           <w:b/>
         </w:rPr>
         <w:t xml:space="preserve">2004</w:t>
@@ -6578,6 +6743,7 @@
       </w:r>
       <w:r>
         <w:rPr>
+          <w:iCs/>
           <w:i/>
         </w:rPr>
         <w:t xml:space="preserve">Forest Ecology and Management</w:t>
@@ -6587,6 +6753,7 @@
       </w:r>
       <w:r>
         <w:rPr>
+          <w:bCs/>
           <w:b/>
         </w:rPr>
         <w:t xml:space="preserve">189</w:t>
@@ -6603,64 +6770,78 @@
       </w:pPr>
       <w:r>
         <w:rPr>
-          <w:b w:val="0"/>
+          <w:bCs/>
+          <w:b/>
+          <w:bCs/>
           <w:b/>
         </w:rPr>
         <w:t xml:space="preserve">Pau S</w:t>
       </w:r>
       <w:r>
         <w:rPr>
+          <w:bCs/>
           <w:b/>
         </w:rPr>
         <w:t xml:space="preserve">,</w:t>
       </w:r>
       <w:r>
         <w:rPr>
-          <w:b/>
-        </w:rPr>
-        <w:t xml:space="preserve"> </w:t>
-      </w:r>
-      <w:r>
-        <w:rPr>
-          <w:b w:val="0"/>
+          <w:bCs/>
+          <w:b/>
+        </w:rPr>
+        <w:t xml:space="preserve"> </w:t>
+      </w:r>
+      <w:r>
+        <w:rPr>
+          <w:bCs/>
+          <w:b/>
+          <w:bCs/>
           <w:b/>
         </w:rPr>
         <w:t xml:space="preserve">Detto M</w:t>
       </w:r>
       <w:r>
         <w:rPr>
+          <w:bCs/>
           <w:b/>
         </w:rPr>
         <w:t xml:space="preserve">,</w:t>
       </w:r>
       <w:r>
         <w:rPr>
-          <w:b/>
-        </w:rPr>
-        <w:t xml:space="preserve"> </w:t>
-      </w:r>
-      <w:r>
-        <w:rPr>
-          <w:b w:val="0"/>
+          <w:bCs/>
+          <w:b/>
+        </w:rPr>
+        <w:t xml:space="preserve"> </w:t>
+      </w:r>
+      <w:r>
+        <w:rPr>
+          <w:bCs/>
+          <w:b/>
+          <w:bCs/>
           <w:b/>
         </w:rPr>
         <w:t xml:space="preserve">Kim Y</w:t>
       </w:r>
       <w:r>
         <w:rPr>
+          <w:bCs/>
           <w:b/>
         </w:rPr>
         <w:t xml:space="preserve">,</w:t>
       </w:r>
       <w:r>
         <w:rPr>
-          <w:b/>
-        </w:rPr>
-        <w:t xml:space="preserve"> </w:t>
-      </w:r>
-      <w:r>
-        <w:rPr>
-          <w:b w:val="0"/>
+          <w:bCs/>
+          <w:b/>
+        </w:rPr>
+        <w:t xml:space="preserve"> </w:t>
+      </w:r>
+      <w:r>
+        <w:rPr>
+          <w:bCs/>
+          <w:b/>
+          <w:bCs/>
           <w:b/>
         </w:rPr>
         <w:t xml:space="preserve">Still CJ</w:t>
@@ -6673,6 +6854,7 @@
       </w:r>
       <w:r>
         <w:rPr>
+          <w:bCs/>
           <w:b/>
         </w:rPr>
         <w:t xml:space="preserve">2018</w:t>
@@ -6685,6 +6867,7 @@
       </w:r>
       <w:r>
         <w:rPr>
+          <w:iCs/>
           <w:i/>
         </w:rPr>
         <w:t xml:space="preserve">Ecosphere</w:t>
@@ -6694,6 +6877,7 @@
       </w:r>
       <w:r>
         <w:rPr>
+          <w:bCs/>
           <w:b/>
         </w:rPr>
         <w:t xml:space="preserve">9</w:t>
@@ -6710,64 +6894,78 @@
       </w:pPr>
       <w:r>
         <w:rPr>
-          <w:b w:val="0"/>
+          <w:bCs/>
+          <w:b/>
+          <w:bCs/>
           <w:b/>
         </w:rPr>
         <w:t xml:space="preserve">Schimel D</w:t>
       </w:r>
       <w:r>
         <w:rPr>
+          <w:bCs/>
           <w:b/>
         </w:rPr>
         <w:t xml:space="preserve">,</w:t>
       </w:r>
       <w:r>
         <w:rPr>
-          <w:b/>
-        </w:rPr>
-        <w:t xml:space="preserve"> </w:t>
-      </w:r>
-      <w:r>
-        <w:rPr>
-          <w:b w:val="0"/>
+          <w:bCs/>
+          <w:b/>
+        </w:rPr>
+        <w:t xml:space="preserve"> </w:t>
+      </w:r>
+      <w:r>
+        <w:rPr>
+          <w:bCs/>
+          <w:b/>
+          <w:bCs/>
           <w:b/>
         </w:rPr>
         <w:t xml:space="preserve">Hargrove W</w:t>
       </w:r>
       <w:r>
         <w:rPr>
+          <w:bCs/>
           <w:b/>
         </w:rPr>
         <w:t xml:space="preserve">,</w:t>
       </w:r>
       <w:r>
         <w:rPr>
-          <w:b/>
-        </w:rPr>
-        <w:t xml:space="preserve"> </w:t>
-      </w:r>
-      <w:r>
-        <w:rPr>
-          <w:b w:val="0"/>
+          <w:bCs/>
+          <w:b/>
+        </w:rPr>
+        <w:t xml:space="preserve"> </w:t>
+      </w:r>
+      <w:r>
+        <w:rPr>
+          <w:bCs/>
+          <w:b/>
+          <w:bCs/>
           <w:b/>
         </w:rPr>
         <w:t xml:space="preserve">Hoffman F</w:t>
       </w:r>
       <w:r>
         <w:rPr>
+          <w:bCs/>
           <w:b/>
         </w:rPr>
         <w:t xml:space="preserve">,</w:t>
       </w:r>
       <w:r>
         <w:rPr>
-          <w:b/>
-        </w:rPr>
-        <w:t xml:space="preserve"> </w:t>
-      </w:r>
-      <w:r>
-        <w:rPr>
-          <w:b w:val="0"/>
+          <w:bCs/>
+          <w:b/>
+        </w:rPr>
+        <w:t xml:space="preserve"> </w:t>
+      </w:r>
+      <w:r>
+        <w:rPr>
+          <w:bCs/>
+          <w:b/>
+          <w:bCs/>
           <w:b/>
         </w:rPr>
         <w:t xml:space="preserve">MacMahon J</w:t>
@@ -6780,18 +6978,29 @@
       </w:r>
       <w:r>
         <w:rPr>
+          <w:bCs/>
           <w:b/>
         </w:rPr>
         <w:t xml:space="preserve">2007</w:t>
       </w:r>
       <w:r>
-        <w:t xml:space="preserve">. NEON: A hierarchically designed national ecological network.</w:t>
-      </w:r>
-      <w:r>
-        <w:t xml:space="preserve"> </w:t>
-      </w:r>
-      <w:r>
-        <w:rPr>
+        <w:t xml:space="preserve">.</w:t>
+      </w:r>
+      <w:r>
+        <w:t xml:space="preserve"> </w:t>
+      </w:r>
+      <w:r>
+        <w:t xml:space="preserve">NEON</w:t>
+      </w:r>
+      <w:r>
+        <w:t xml:space="preserve">: A hierarchically designed national ecological network.</w:t>
+      </w:r>
+      <w:r>
+        <w:t xml:space="preserve"> </w:t>
+      </w:r>
+      <w:r>
+        <w:rPr>
+          <w:iCs/>
           <w:i/>
         </w:rPr>
         <w:t xml:space="preserve">Frontiers in Ecology and the Environment</w:t>
@@ -6801,6 +7010,7 @@
       </w:r>
       <w:r>
         <w:rPr>
+          <w:bCs/>
           <w:b/>
         </w:rPr>
         <w:t xml:space="preserve">5</w:t>
@@ -6817,64 +7027,78 @@
       </w:pPr>
       <w:r>
         <w:rPr>
-          <w:b w:val="0"/>
+          <w:bCs/>
+          <w:b/>
+          <w:bCs/>
           <w:b/>
         </w:rPr>
         <w:t xml:space="preserve">Shao G</w:t>
       </w:r>
       <w:r>
         <w:rPr>
+          <w:bCs/>
           <w:b/>
         </w:rPr>
         <w:t xml:space="preserve">,</w:t>
       </w:r>
       <w:r>
         <w:rPr>
-          <w:b/>
-        </w:rPr>
-        <w:t xml:space="preserve"> </w:t>
-      </w:r>
-      <w:r>
-        <w:rPr>
-          <w:b w:val="0"/>
+          <w:bCs/>
+          <w:b/>
+        </w:rPr>
+        <w:t xml:space="preserve"> </w:t>
+      </w:r>
+      <w:r>
+        <w:rPr>
+          <w:bCs/>
+          <w:b/>
+          <w:bCs/>
           <w:b/>
         </w:rPr>
         <w:t xml:space="preserve">Stark SC</w:t>
       </w:r>
       <w:r>
         <w:rPr>
+          <w:bCs/>
           <w:b/>
         </w:rPr>
         <w:t xml:space="preserve">,</w:t>
       </w:r>
       <w:r>
         <w:rPr>
-          <w:b/>
-        </w:rPr>
-        <w:t xml:space="preserve"> </w:t>
-      </w:r>
-      <w:r>
-        <w:rPr>
-          <w:b w:val="0"/>
+          <w:bCs/>
+          <w:b/>
+        </w:rPr>
+        <w:t xml:space="preserve"> </w:t>
+      </w:r>
+      <w:r>
+        <w:rPr>
+          <w:bCs/>
+          <w:b/>
+          <w:bCs/>
           <w:b/>
         </w:rPr>
         <w:t xml:space="preserve">de Almeida DRA</w:t>
       </w:r>
       <w:r>
         <w:rPr>
+          <w:bCs/>
           <w:b/>
         </w:rPr>
         <w:t xml:space="preserve">,</w:t>
       </w:r>
       <w:r>
         <w:rPr>
-          <w:b/>
-        </w:rPr>
-        <w:t xml:space="preserve"> </w:t>
-      </w:r>
-      <w:r>
-        <w:rPr>
-          <w:b w:val="0"/>
+          <w:bCs/>
+          <w:b/>
+        </w:rPr>
+        <w:t xml:space="preserve"> </w:t>
+      </w:r>
+      <w:r>
+        <w:rPr>
+          <w:bCs/>
+          <w:b/>
+          <w:bCs/>
           <w:b/>
         </w:rPr>
         <w:t xml:space="preserve">Smith MN</w:t>
@@ -6887,18 +7111,32 @@
       </w:r>
       <w:r>
         <w:rPr>
+          <w:bCs/>
           <w:b/>
         </w:rPr>
         <w:t xml:space="preserve">2019</w:t>
       </w:r>
       <w:r>
-        <w:t xml:space="preserve">. Towards high throughput assessment of canopy dynamics: The estimation of leaf area structure in Amazonian forests with multitemporal multi-sensor airborne lidar.</w:t>
-      </w:r>
-      <w:r>
-        <w:t xml:space="preserve"> </w:t>
-      </w:r>
-      <w:r>
-        <w:rPr>
+        <w:t xml:space="preserve">. Towards high throughput assessment of canopy dynamics: The estimation of leaf area structure in</w:t>
+      </w:r>
+      <w:r>
+        <w:t xml:space="preserve"> </w:t>
+      </w:r>
+      <w:r>
+        <w:t xml:space="preserve">Amazonian</w:t>
+      </w:r>
+      <w:r>
+        <w:t xml:space="preserve"> </w:t>
+      </w:r>
+      <w:r>
+        <w:t xml:space="preserve">forests with multitemporal multi-sensor airborne lidar.</w:t>
+      </w:r>
+      <w:r>
+        <w:t xml:space="preserve"> </w:t>
+      </w:r>
+      <w:r>
+        <w:rPr>
+          <w:iCs/>
           <w:i/>
         </w:rPr>
         <w:t xml:space="preserve">Remote Sensing of Environment</w:t>
@@ -6908,6 +7146,7 @@
       </w:r>
       <w:r>
         <w:rPr>
+          <w:bCs/>
           <w:b/>
         </w:rPr>
         <w:t xml:space="preserve">221</w:t>
@@ -6924,191 +7163,239 @@
       </w:pPr>
       <w:r>
         <w:rPr>
-          <w:b w:val="0"/>
+          <w:bCs/>
+          <w:b/>
+          <w:bCs/>
           <w:b/>
         </w:rPr>
         <w:t xml:space="preserve">Stark SC</w:t>
       </w:r>
       <w:r>
         <w:rPr>
+          <w:bCs/>
           <w:b/>
         </w:rPr>
         <w:t xml:space="preserve">,</w:t>
       </w:r>
       <w:r>
         <w:rPr>
-          <w:b/>
-        </w:rPr>
-        <w:t xml:space="preserve"> </w:t>
-      </w:r>
-      <w:r>
-        <w:rPr>
-          <w:b w:val="0"/>
+          <w:bCs/>
+          <w:b/>
+        </w:rPr>
+        <w:t xml:space="preserve"> </w:t>
+      </w:r>
+      <w:r>
+        <w:rPr>
+          <w:bCs/>
+          <w:b/>
+          <w:bCs/>
           <w:b/>
         </w:rPr>
         <w:t xml:space="preserve">Leitold V</w:t>
       </w:r>
       <w:r>
         <w:rPr>
+          <w:bCs/>
           <w:b/>
         </w:rPr>
         <w:t xml:space="preserve">,</w:t>
       </w:r>
       <w:r>
         <w:rPr>
-          <w:b/>
-        </w:rPr>
-        <w:t xml:space="preserve"> </w:t>
-      </w:r>
-      <w:r>
-        <w:rPr>
-          <w:b w:val="0"/>
+          <w:bCs/>
+          <w:b/>
+        </w:rPr>
+        <w:t xml:space="preserve"> </w:t>
+      </w:r>
+      <w:r>
+        <w:rPr>
+          <w:bCs/>
+          <w:b/>
+          <w:bCs/>
           <w:b/>
         </w:rPr>
         <w:t xml:space="preserve">Wu JL</w:t>
       </w:r>
       <w:r>
         <w:rPr>
+          <w:bCs/>
           <w:b/>
         </w:rPr>
         <w:t xml:space="preserve">,</w:t>
       </w:r>
       <w:r>
         <w:rPr>
-          <w:b/>
-        </w:rPr>
-        <w:t xml:space="preserve"> </w:t>
-      </w:r>
-      <w:r>
-        <w:rPr>
-          <w:b w:val="0"/>
+          <w:bCs/>
+          <w:b/>
+        </w:rPr>
+        <w:t xml:space="preserve"> </w:t>
+      </w:r>
+      <w:r>
+        <w:rPr>
+          <w:bCs/>
+          <w:b/>
+          <w:bCs/>
           <w:b/>
         </w:rPr>
         <w:t xml:space="preserve">Hunter MO</w:t>
       </w:r>
       <w:r>
         <w:rPr>
+          <w:bCs/>
           <w:b/>
         </w:rPr>
         <w:t xml:space="preserve">,</w:t>
       </w:r>
       <w:r>
         <w:rPr>
-          <w:b/>
-        </w:rPr>
-        <w:t xml:space="preserve"> </w:t>
-      </w:r>
-      <w:r>
-        <w:rPr>
-          <w:b w:val="0"/>
+          <w:bCs/>
+          <w:b/>
+        </w:rPr>
+        <w:t xml:space="preserve"> </w:t>
+      </w:r>
+      <w:r>
+        <w:rPr>
+          <w:bCs/>
+          <w:b/>
+          <w:bCs/>
           <w:b/>
         </w:rPr>
         <w:t xml:space="preserve">de Castilho CV</w:t>
       </w:r>
       <w:r>
         <w:rPr>
+          <w:bCs/>
           <w:b/>
         </w:rPr>
         <w:t xml:space="preserve">,</w:t>
       </w:r>
       <w:r>
         <w:rPr>
-          <w:b/>
-        </w:rPr>
-        <w:t xml:space="preserve"> </w:t>
-      </w:r>
-      <w:r>
-        <w:rPr>
-          <w:b w:val="0"/>
+          <w:bCs/>
+          <w:b/>
+        </w:rPr>
+        <w:t xml:space="preserve"> </w:t>
+      </w:r>
+      <w:r>
+        <w:rPr>
+          <w:bCs/>
+          <w:b/>
+          <w:bCs/>
           <w:b/>
         </w:rPr>
         <w:t xml:space="preserve">Costa FRC</w:t>
       </w:r>
       <w:r>
         <w:rPr>
+          <w:bCs/>
           <w:b/>
         </w:rPr>
         <w:t xml:space="preserve">,</w:t>
       </w:r>
       <w:r>
         <w:rPr>
-          <w:b/>
-        </w:rPr>
-        <w:t xml:space="preserve"> </w:t>
-      </w:r>
-      <w:r>
-        <w:rPr>
-          <w:b w:val="0"/>
+          <w:bCs/>
+          <w:b/>
+        </w:rPr>
+        <w:t xml:space="preserve"> </w:t>
+      </w:r>
+      <w:r>
+        <w:rPr>
+          <w:bCs/>
+          <w:b/>
+          <w:bCs/>
           <w:b/>
         </w:rPr>
         <w:t xml:space="preserve">McMahon SM</w:t>
       </w:r>
       <w:r>
         <w:rPr>
+          <w:bCs/>
           <w:b/>
         </w:rPr>
         <w:t xml:space="preserve">,</w:t>
       </w:r>
       <w:r>
         <w:rPr>
-          <w:b/>
-        </w:rPr>
-        <w:t xml:space="preserve"> </w:t>
-      </w:r>
-      <w:r>
-        <w:rPr>
-          <w:b w:val="0"/>
+          <w:bCs/>
+          <w:b/>
+        </w:rPr>
+        <w:t xml:space="preserve"> </w:t>
+      </w:r>
+      <w:r>
+        <w:rPr>
+          <w:bCs/>
+          <w:b/>
+          <w:bCs/>
           <w:b/>
         </w:rPr>
         <w:t xml:space="preserve">Parker GG</w:t>
       </w:r>
       <w:r>
         <w:rPr>
+          <w:bCs/>
           <w:b/>
         </w:rPr>
         <w:t xml:space="preserve">,</w:t>
       </w:r>
       <w:r>
         <w:rPr>
-          <w:b/>
-        </w:rPr>
-        <w:t xml:space="preserve"> </w:t>
-      </w:r>
-      <w:r>
-        <w:rPr>
-          <w:b w:val="0"/>
+          <w:bCs/>
+          <w:b/>
+        </w:rPr>
+        <w:t xml:space="preserve"> </w:t>
+      </w:r>
+      <w:r>
+        <w:rPr>
+          <w:bCs/>
+          <w:b/>
+          <w:bCs/>
           <w:b/>
         </w:rPr>
         <w:t xml:space="preserve">Shimabukuro MT</w:t>
       </w:r>
       <w:r>
         <w:rPr>
+          <w:bCs/>
           <w:b/>
         </w:rPr>
         <w:t xml:space="preserve">,</w:t>
       </w:r>
       <w:r>
         <w:rPr>
-          <w:b/>
-        </w:rPr>
-        <w:t xml:space="preserve"> </w:t>
-      </w:r>
-      <w:r>
-        <w:rPr>
-          <w:b w:val="0"/>
+          <w:bCs/>
+          <w:b/>
+        </w:rPr>
+        <w:t xml:space="preserve"> </w:t>
+      </w:r>
+      <w:r>
+        <w:rPr>
+          <w:bCs/>
+          <w:b/>
+          <w:bCs/>
           <w:b/>
         </w:rPr>
         <w:t xml:space="preserve">Lefsky MA</w:t>
       </w:r>
       <w:r>
         <w:rPr>
-          <w:b/>
-        </w:rPr>
-        <w:t xml:space="preserve"> </w:t>
-      </w:r>
-      <w:r>
-        <w:rPr>
+          <w:bCs/>
+          <w:b/>
+        </w:rPr>
+        <w:t xml:space="preserve">,</w:t>
+      </w:r>
+      <w:r>
+        <w:rPr>
+          <w:bCs/>
+          <w:b/>
+        </w:rPr>
+        <w:t xml:space="preserve"> </w:t>
+      </w:r>
+      <w:r>
+        <w:rPr>
+          <w:iCs/>
           <w:i/>
+          <w:bCs/>
           <w:b/>
         </w:rPr>
         <w:t xml:space="preserve">et al.</w:t>
@@ -7118,6 +7405,7 @@
       </w:r>
       <w:r>
         <w:rPr>
+          <w:bCs/>
           <w:b/>
         </w:rPr>
         <w:t xml:space="preserve">2012</w:t>
@@ -7130,6 +7418,7 @@
       </w:r>
       <w:r>
         <w:rPr>
+          <w:iCs/>
           <w:i/>
         </w:rPr>
         <w:t xml:space="preserve">Ecology Letters</w:t>
@@ -7139,6 +7428,7 @@
       </w:r>
       <w:r>
         <w:rPr>
+          <w:bCs/>
           <w:b/>
         </w:rPr>
         <w:t xml:space="preserve">15</w:t>
@@ -7155,178 +7445,216 @@
       </w:pPr>
       <w:r>
         <w:rPr>
-          <w:b w:val="0"/>
+          <w:bCs/>
+          <w:b/>
+          <w:bCs/>
           <w:b/>
         </w:rPr>
         <w:t xml:space="preserve">Still CJ</w:t>
       </w:r>
       <w:r>
         <w:rPr>
+          <w:bCs/>
           <w:b/>
         </w:rPr>
         <w:t xml:space="preserve">,</w:t>
       </w:r>
       <w:r>
         <w:rPr>
-          <w:b/>
-        </w:rPr>
-        <w:t xml:space="preserve"> </w:t>
-      </w:r>
-      <w:r>
-        <w:rPr>
-          <w:b w:val="0"/>
+          <w:bCs/>
+          <w:b/>
+        </w:rPr>
+        <w:t xml:space="preserve"> </w:t>
+      </w:r>
+      <w:r>
+        <w:rPr>
+          <w:bCs/>
+          <w:b/>
+          <w:bCs/>
           <w:b/>
         </w:rPr>
         <w:t xml:space="preserve">Rastogi B</w:t>
       </w:r>
       <w:r>
         <w:rPr>
+          <w:bCs/>
           <w:b/>
         </w:rPr>
         <w:t xml:space="preserve">,</w:t>
       </w:r>
       <w:r>
         <w:rPr>
-          <w:b/>
-        </w:rPr>
-        <w:t xml:space="preserve"> </w:t>
-      </w:r>
-      <w:r>
-        <w:rPr>
-          <w:b w:val="0"/>
+          <w:bCs/>
+          <w:b/>
+        </w:rPr>
+        <w:t xml:space="preserve"> </w:t>
+      </w:r>
+      <w:r>
+        <w:rPr>
+          <w:bCs/>
+          <w:b/>
+          <w:bCs/>
           <w:b/>
         </w:rPr>
         <w:t xml:space="preserve">Page GFM</w:t>
       </w:r>
       <w:r>
         <w:rPr>
+          <w:bCs/>
           <w:b/>
         </w:rPr>
         <w:t xml:space="preserve">,</w:t>
       </w:r>
       <w:r>
         <w:rPr>
-          <w:b/>
-        </w:rPr>
-        <w:t xml:space="preserve"> </w:t>
-      </w:r>
-      <w:r>
-        <w:rPr>
-          <w:b w:val="0"/>
+          <w:bCs/>
+          <w:b/>
+        </w:rPr>
+        <w:t xml:space="preserve"> </w:t>
+      </w:r>
+      <w:r>
+        <w:rPr>
+          <w:bCs/>
+          <w:b/>
+          <w:bCs/>
           <w:b/>
         </w:rPr>
         <w:t xml:space="preserve">Griffith DM</w:t>
       </w:r>
       <w:r>
         <w:rPr>
+          <w:bCs/>
           <w:b/>
         </w:rPr>
         <w:t xml:space="preserve">,</w:t>
       </w:r>
       <w:r>
         <w:rPr>
-          <w:b/>
-        </w:rPr>
-        <w:t xml:space="preserve"> </w:t>
-      </w:r>
-      <w:r>
-        <w:rPr>
-          <w:b w:val="0"/>
+          <w:bCs/>
+          <w:b/>
+        </w:rPr>
+        <w:t xml:space="preserve"> </w:t>
+      </w:r>
+      <w:r>
+        <w:rPr>
+          <w:bCs/>
+          <w:b/>
+          <w:bCs/>
           <w:b/>
         </w:rPr>
         <w:t xml:space="preserve">Sibley A</w:t>
       </w:r>
       <w:r>
         <w:rPr>
+          <w:bCs/>
           <w:b/>
         </w:rPr>
         <w:t xml:space="preserve">,</w:t>
       </w:r>
       <w:r>
         <w:rPr>
-          <w:b/>
-        </w:rPr>
-        <w:t xml:space="preserve"> </w:t>
-      </w:r>
-      <w:r>
-        <w:rPr>
-          <w:b w:val="0"/>
+          <w:bCs/>
+          <w:b/>
+        </w:rPr>
+        <w:t xml:space="preserve"> </w:t>
+      </w:r>
+      <w:r>
+        <w:rPr>
+          <w:bCs/>
+          <w:b/>
+          <w:bCs/>
           <w:b/>
         </w:rPr>
         <w:t xml:space="preserve">Schulze M</w:t>
       </w:r>
       <w:r>
         <w:rPr>
+          <w:bCs/>
           <w:b/>
         </w:rPr>
         <w:t xml:space="preserve">,</w:t>
       </w:r>
       <w:r>
         <w:rPr>
-          <w:b/>
-        </w:rPr>
-        <w:t xml:space="preserve"> </w:t>
-      </w:r>
-      <w:r>
-        <w:rPr>
-          <w:b w:val="0"/>
+          <w:bCs/>
+          <w:b/>
+        </w:rPr>
+        <w:t xml:space="preserve"> </w:t>
+      </w:r>
+      <w:r>
+        <w:rPr>
+          <w:bCs/>
+          <w:b/>
+          <w:bCs/>
           <w:b/>
         </w:rPr>
         <w:t xml:space="preserve">Hawkins L</w:t>
       </w:r>
       <w:r>
         <w:rPr>
+          <w:bCs/>
           <w:b/>
         </w:rPr>
         <w:t xml:space="preserve">,</w:t>
       </w:r>
       <w:r>
         <w:rPr>
-          <w:b/>
-        </w:rPr>
-        <w:t xml:space="preserve"> </w:t>
-      </w:r>
-      <w:r>
-        <w:rPr>
-          <w:b w:val="0"/>
+          <w:bCs/>
+          <w:b/>
+        </w:rPr>
+        <w:t xml:space="preserve"> </w:t>
+      </w:r>
+      <w:r>
+        <w:rPr>
+          <w:bCs/>
+          <w:b/>
+          <w:bCs/>
           <w:b/>
         </w:rPr>
         <w:t xml:space="preserve">Pau S</w:t>
       </w:r>
       <w:r>
         <w:rPr>
+          <w:bCs/>
           <w:b/>
         </w:rPr>
         <w:t xml:space="preserve">,</w:t>
       </w:r>
       <w:r>
         <w:rPr>
-          <w:b/>
-        </w:rPr>
-        <w:t xml:space="preserve"> </w:t>
-      </w:r>
-      <w:r>
-        <w:rPr>
-          <w:b w:val="0"/>
+          <w:bCs/>
+          <w:b/>
+        </w:rPr>
+        <w:t xml:space="preserve"> </w:t>
+      </w:r>
+      <w:r>
+        <w:rPr>
+          <w:bCs/>
+          <w:b/>
+          <w:bCs/>
           <w:b/>
         </w:rPr>
         <w:t xml:space="preserve">Detto M</w:t>
       </w:r>
       <w:r>
         <w:rPr>
+          <w:bCs/>
           <w:b/>
         </w:rPr>
         <w:t xml:space="preserve">,</w:t>
       </w:r>
       <w:r>
         <w:rPr>
-          <w:b/>
-        </w:rPr>
-        <w:t xml:space="preserve"> </w:t>
-      </w:r>
-      <w:r>
-        <w:rPr>
-          <w:b w:val="0"/>
+          <w:bCs/>
+          <w:b/>
+        </w:rPr>
+        <w:t xml:space="preserve"> </w:t>
+      </w:r>
+      <w:r>
+        <w:rPr>
+          <w:bCs/>
+          <w:b/>
+          <w:bCs/>
           <w:b/>
         </w:rPr>
         <w:t xml:space="preserve">Helliker BR</w:t>
@@ -7339,6 +7667,7 @@
       </w:r>
       <w:r>
         <w:rPr>
+          <w:bCs/>
           <w:b/>
         </w:rPr>
         <w:t xml:space="preserve">2021</w:t>
@@ -7351,6 +7680,7 @@
       </w:r>
       <w:r>
         <w:rPr>
+          <w:iCs/>
           <w:i/>
         </w:rPr>
         <w:t xml:space="preserve">New Phytologist</w:t>
@@ -7360,6 +7690,7 @@
       </w:r>
       <w:r>
         <w:rPr>
+          <w:bCs/>
           <w:b/>
         </w:rPr>
         <w:t xml:space="preserve">230</w:t>
@@ -7376,45 +7707,55 @@
       </w:pPr>
       <w:r>
         <w:rPr>
-          <w:b w:val="0"/>
+          <w:bCs/>
+          <w:b/>
+          <w:bCs/>
           <w:b/>
         </w:rPr>
         <w:t xml:space="preserve">Zwieniecki MA</w:t>
       </w:r>
       <w:r>
         <w:rPr>
+          <w:bCs/>
           <w:b/>
         </w:rPr>
         <w:t xml:space="preserve">,</w:t>
       </w:r>
       <w:r>
         <w:rPr>
-          <w:b/>
-        </w:rPr>
-        <w:t xml:space="preserve"> </w:t>
-      </w:r>
-      <w:r>
-        <w:rPr>
-          <w:b w:val="0"/>
+          <w:bCs/>
+          <w:b/>
+        </w:rPr>
+        <w:t xml:space="preserve"> </w:t>
+      </w:r>
+      <w:r>
+        <w:rPr>
+          <w:bCs/>
+          <w:b/>
+          <w:bCs/>
           <w:b/>
         </w:rPr>
         <w:t xml:space="preserve">Boyce CK</w:t>
       </w:r>
       <w:r>
         <w:rPr>
+          <w:bCs/>
           <w:b/>
         </w:rPr>
         <w:t xml:space="preserve">,</w:t>
       </w:r>
       <w:r>
         <w:rPr>
-          <w:b/>
-        </w:rPr>
-        <w:t xml:space="preserve"> </w:t>
-      </w:r>
-      <w:r>
-        <w:rPr>
-          <w:b w:val="0"/>
+          <w:bCs/>
+          <w:b/>
+        </w:rPr>
+        <w:t xml:space="preserve"> </w:t>
+      </w:r>
+      <w:r>
+        <w:rPr>
+          <w:bCs/>
+          <w:b/>
+          <w:bCs/>
           <w:b/>
         </w:rPr>
         <w:t xml:space="preserve">Holbrook NM</w:t>
@@ -7427,18 +7768,41 @@
       </w:r>
       <w:r>
         <w:rPr>
+          <w:bCs/>
           <w:b/>
         </w:rPr>
         <w:t xml:space="preserve">2004</w:t>
       </w:r>
       <w:r>
-        <w:t xml:space="preserve">. Hydraulic limitations imposed by crown placement determine final size and shape of Quercus rubra L. Leaves.</w:t>
-      </w:r>
-      <w:r>
-        <w:t xml:space="preserve"> </w:t>
-      </w:r>
-      <w:r>
-        <w:rPr>
+        <w:t xml:space="preserve">. Hydraulic limitations imposed by crown placement determine final size and shape of</w:t>
+      </w:r>
+      <w:r>
+        <w:t xml:space="preserve"> </w:t>
+      </w:r>
+      <w:r>
+        <w:t xml:space="preserve">Quercus</w:t>
+      </w:r>
+      <w:r>
+        <w:t xml:space="preserve"> </w:t>
+      </w:r>
+      <w:r>
+        <w:t xml:space="preserve">rubra</w:t>
+      </w:r>
+      <w:r>
+        <w:t xml:space="preserve"> </w:t>
+      </w:r>
+      <w:r>
+        <w:t xml:space="preserve">L</w:t>
+      </w:r>
+      <w:r>
+        <w:t xml:space="preserve">. leaves.</w:t>
+      </w:r>
+      <w:r>
+        <w:t xml:space="preserve"> </w:t>
+      </w:r>
+      <w:r>
+        <w:rPr>
+          <w:iCs/>
           <w:i/>
         </w:rPr>
         <w:t xml:space="preserve">Plant, Cell &amp; Environment</w:t>
@@ -7448,6 +7812,7 @@
       </w:r>
       <w:r>
         <w:rPr>
+          <w:bCs/>
           <w:b/>
         </w:rPr>
         <w:t xml:space="preserve">27</w:t>
@@ -7497,10 +7862,7 @@
       <w:lvlText w:val=" "/>
       <w:lvlJc w:val="left"/>
       <w:pPr>
-        <w:tabs>
-          <w:tab w:val="num" w:pos="0"/>
-        </w:tabs>
-        <w:ind w:left="480" w:hanging="480"/>
+        <w:ind w:left="720" w:hanging="480"/>
       </w:pPr>
     </w:lvl>
     <w:lvl w:ilvl="1">
@@ -7508,10 +7870,7 @@
       <w:lvlText w:val=" "/>
       <w:lvlJc w:val="left"/>
       <w:pPr>
-        <w:tabs>
-          <w:tab w:val="num" w:pos="720"/>
-        </w:tabs>
-        <w:ind w:left="1200" w:hanging="480"/>
+        <w:ind w:left="1440" w:hanging="480"/>
       </w:pPr>
     </w:lvl>
     <w:lvl w:ilvl="2">
@@ -7519,10 +7878,7 @@
       <w:lvlText w:val=" "/>
       <w:lvlJc w:val="left"/>
       <w:pPr>
-        <w:tabs>
-          <w:tab w:val="num" w:pos="1440"/>
-        </w:tabs>
-        <w:ind w:left="1920" w:hanging="480"/>
+        <w:ind w:left="2160" w:hanging="480"/>
       </w:pPr>
     </w:lvl>
     <w:lvl w:ilvl="3">
@@ -7530,10 +7886,7 @@
       <w:lvlText w:val=" "/>
       <w:lvlJc w:val="left"/>
       <w:pPr>
-        <w:tabs>
-          <w:tab w:val="num" w:pos="2160"/>
-        </w:tabs>
-        <w:ind w:left="2640" w:hanging="480"/>
+        <w:ind w:left="2880" w:hanging="480"/>
       </w:pPr>
     </w:lvl>
     <w:lvl w:ilvl="4">
@@ -7541,10 +7894,7 @@
       <w:lvlText w:val=" "/>
       <w:lvlJc w:val="left"/>
       <w:pPr>
-        <w:tabs>
-          <w:tab w:val="num" w:pos="2880"/>
-        </w:tabs>
-        <w:ind w:left="3360" w:hanging="480"/>
+        <w:ind w:left="3600" w:hanging="480"/>
       </w:pPr>
     </w:lvl>
     <w:lvl w:ilvl="5">
@@ -7552,10 +7902,7 @@
       <w:lvlText w:val=" "/>
       <w:lvlJc w:val="left"/>
       <w:pPr>
-        <w:tabs>
-          <w:tab w:val="num" w:pos="3600"/>
-        </w:tabs>
-        <w:ind w:left="4080" w:hanging="480"/>
+        <w:ind w:left="4320" w:hanging="480"/>
       </w:pPr>
     </w:lvl>
     <w:lvl w:ilvl="6">
@@ -7563,10 +7910,7 @@
       <w:lvlText w:val=" "/>
       <w:lvlJc w:val="left"/>
       <w:pPr>
-        <w:tabs>
-          <w:tab w:val="num" w:pos="4320"/>
-        </w:tabs>
-        <w:ind w:left="4800" w:hanging="480"/>
+        <w:ind w:left="5040" w:hanging="480"/>
       </w:pPr>
     </w:lvl>
     <w:lvl w:ilvl="7">
@@ -7574,10 +7918,7 @@
       <w:lvlText w:val=" "/>
       <w:lvlJc w:val="left"/>
       <w:pPr>
-        <w:tabs>
-          <w:tab w:val="num" w:pos="5040"/>
-        </w:tabs>
-        <w:ind w:left="5520" w:hanging="480"/>
+        <w:ind w:left="5760" w:hanging="480"/>
       </w:pPr>
     </w:lvl>
     <w:lvl w:ilvl="8">
@@ -7585,10 +7926,7 @@
       <w:lvlText w:val=" "/>
       <w:lvlJc w:val="left"/>
       <w:pPr>
-        <w:tabs>
-          <w:tab w:val="num" w:pos="5760"/>
-        </w:tabs>
-        <w:ind w:left="6240" w:hanging="480"/>
+        <w:ind w:left="6480" w:hanging="480"/>
       </w:pPr>
     </w:lvl>
   </w:abstractNum>
@@ -7600,10 +7938,7 @@
       <w:lvlText w:val="•"/>
       <w:lvlJc w:val="left"/>
       <w:pPr>
-        <w:tabs>
-          <w:tab w:val="num" w:pos="0"/>
-        </w:tabs>
-        <w:ind w:left="480" w:hanging="480"/>
+        <w:ind w:left="720" w:hanging="480"/>
       </w:pPr>
     </w:lvl>
     <w:lvl w:ilvl="1">
@@ -7611,10 +7946,7 @@
       <w:lvlText w:val="–"/>
       <w:lvlJc w:val="left"/>
       <w:pPr>
-        <w:tabs>
-          <w:tab w:val="num" w:pos="720"/>
-        </w:tabs>
-        <w:ind w:left="1200" w:hanging="480"/>
+        <w:ind w:left="1440" w:hanging="480"/>
       </w:pPr>
     </w:lvl>
     <w:lvl w:ilvl="2">
@@ -7622,10 +7954,7 @@
       <w:lvlText w:val="•"/>
       <w:lvlJc w:val="left"/>
       <w:pPr>
-        <w:tabs>
-          <w:tab w:val="num" w:pos="1440"/>
-        </w:tabs>
-        <w:ind w:left="1920" w:hanging="480"/>
+        <w:ind w:left="2160" w:hanging="480"/>
       </w:pPr>
     </w:lvl>
     <w:lvl w:ilvl="3">
@@ -7633,10 +7962,7 @@
       <w:lvlText w:val="–"/>
       <w:lvlJc w:val="left"/>
       <w:pPr>
-        <w:tabs>
-          <w:tab w:val="num" w:pos="2160"/>
-        </w:tabs>
-        <w:ind w:left="2640" w:hanging="480"/>
+        <w:ind w:left="2880" w:hanging="480"/>
       </w:pPr>
     </w:lvl>
     <w:lvl w:ilvl="4">
@@ -7644,10 +7970,7 @@
       <w:lvlText w:val="•"/>
       <w:lvlJc w:val="left"/>
       <w:pPr>
-        <w:tabs>
-          <w:tab w:val="num" w:pos="2880"/>
-        </w:tabs>
-        <w:ind w:left="3360" w:hanging="480"/>
+        <w:ind w:left="3600" w:hanging="480"/>
       </w:pPr>
     </w:lvl>
     <w:lvl w:ilvl="5">
@@ -7655,10 +7978,7 @@
       <w:lvlText w:val="–"/>
       <w:lvlJc w:val="left"/>
       <w:pPr>
-        <w:tabs>
-          <w:tab w:val="num" w:pos="3600"/>
-        </w:tabs>
-        <w:ind w:left="4080" w:hanging="480"/>
+        <w:ind w:left="4320" w:hanging="480"/>
       </w:pPr>
     </w:lvl>
     <w:lvl w:ilvl="6">
@@ -7666,10 +7986,7 @@
       <w:lvlText w:val="•"/>
       <w:lvlJc w:val="left"/>
       <w:pPr>
-        <w:tabs>
-          <w:tab w:val="num" w:pos="4320"/>
-        </w:tabs>
-        <w:ind w:left="4800" w:hanging="480"/>
+        <w:ind w:left="5040" w:hanging="480"/>
       </w:pPr>
     </w:lvl>
     <w:lvl w:ilvl="7">
@@ -7677,10 +7994,7 @@
       <w:lvlText w:val="–"/>
       <w:lvlJc w:val="left"/>
       <w:pPr>
-        <w:tabs>
-          <w:tab w:val="num" w:pos="5040"/>
-        </w:tabs>
-        <w:ind w:left="5520" w:hanging="480"/>
+        <w:ind w:left="5760" w:hanging="480"/>
       </w:pPr>
     </w:lvl>
     <w:lvl w:ilvl="8">
@@ -7688,10 +8002,7 @@
       <w:lvlText w:val="•"/>
       <w:lvlJc w:val="left"/>
       <w:pPr>
-        <w:tabs>
-          <w:tab w:val="num" w:pos="5760"/>
-        </w:tabs>
-        <w:ind w:left="6240" w:hanging="480"/>
+        <w:ind w:left="6480" w:hanging="480"/>
       </w:pPr>
     </w:lvl>
   </w:abstractNum>
@@ -8056,6 +8367,21 @@
         <w:right w:w="108" w:type="dxa"/>
       </w:tblCellMar>
     </w:tblPr>
+    <w:tblStylePr w:type="firstRow">
+      <w:tblPr>
+        <w:jc w:val="left"/>
+        <w:tblInd w:w="0" w:type="dxa"/>
+      </w:tblPr>
+      <w:trPr>
+        <w:jc w:val="left"/>
+      </w:trPr>
+      <w:tcPr>
+        <w:vAlign w:val="bottom"/>
+        <w:tcBorders>
+          <w:bottom w:val="single"/>
+        </w:tcBorders>
+      </w:tcPr>
+    </w:tblStylePr>
   </w:style>
   <w:style w:type="paragraph" w:customStyle="1" w:styleId="DefinitionTerm">
     <w:name w:val="Definition Term"/>

</xml_diff>

<commit_message>
moving content to SI
</commit_message>
<xml_diff>
--- a/vertical-thermal-review_SI.docx
+++ b/vertical-thermal-review_SI.docx
@@ -113,16 +113,41 @@
         <w:br w:type="page"/>
       </w:r>
     </w:p>
-    <w:bookmarkStart w:id="23" w:name="X15519aea17eeceebad46ab9a4e1fb5be972e659"/>
+    <w:bookmarkStart w:id="21" w:name="notes-s1"/>
     <w:p>
       <w:pPr>
         <w:pStyle w:val="Heading1"/>
       </w:pPr>
       <w:r>
+        <w:t xml:space="preserve">Notes S1</w:t>
+      </w:r>
+    </w:p>
+    <w:bookmarkStart w:id="20" w:name="X1e50b3a3fb2980614bf58c77f7c5057033a78a4"/>
+    <w:p>
+      <w:pPr>
+        <w:pStyle w:val="Heading2"/>
+      </w:pPr>
+      <w:r>
+        <w:t xml:space="preserve">Note S1: Vertical variation in forest structure across forests types</w:t>
+      </w:r>
+    </w:p>
+    <w:p>
+      <w:r>
+        <w:br w:type="page"/>
+      </w:r>
+    </w:p>
+    <w:bookmarkEnd w:id="20"/>
+    <w:bookmarkEnd w:id="21"/>
+    <w:bookmarkStart w:id="25" w:name="X15519aea17eeceebad46ab9a4e1fb5be972e659"/>
+    <w:p>
+      <w:pPr>
+        <w:pStyle w:val="Heading1"/>
+      </w:pPr>
+      <w:r>
         <w:t xml:space="preserve">Methods S1. Methods for analyzing vertical gradients in the biophysical environment</w:t>
       </w:r>
     </w:p>
-    <w:bookmarkStart w:id="20" w:name="study-sites"/>
+    <w:bookmarkStart w:id="22" w:name="study-sites"/>
     <w:p>
       <w:pPr>
         <w:pStyle w:val="Heading2"/>
@@ -161,8 +186,8 @@
         <w:t xml:space="preserve">. The sites are well distributed across the United States and represent key forest types and structures (Table S1).</w:t>
       </w:r>
     </w:p>
-    <w:bookmarkEnd w:id="20"/>
-    <w:bookmarkStart w:id="21" w:name="X81df1b21c4295066b06617140825955e5a4648b"/>
+    <w:bookmarkEnd w:id="22"/>
+    <w:bookmarkStart w:id="23" w:name="X81df1b21c4295066b06617140825955e5a4648b"/>
     <w:p>
       <w:pPr>
         <w:pStyle w:val="Heading2"/>
@@ -549,8 +574,8 @@
         <w:t xml:space="preserve">. To estimate the proportion of sun leaves along the vertical profile, we isolated voxels in the upper canopy surface layer (1-2 m from the local canopy surface, likely contain the majority of sun leaves), calculated the mean LAD profile for this surface layer, and divided it by the total mean LAD profile.</w:t>
       </w:r>
     </w:p>
-    <w:bookmarkEnd w:id="21"/>
-    <w:bookmarkStart w:id="22" w:name="X05654a27843d99a07771f039329c1281a2ce57a"/>
+    <w:bookmarkEnd w:id="23"/>
+    <w:bookmarkStart w:id="24" w:name="X05654a27843d99a07771f039329c1281a2ce57a"/>
     <w:p>
       <w:pPr>
         <w:pStyle w:val="Heading2"/>
@@ -765,9 +790,9 @@
         <w:br w:type="page"/>
       </w:r>
     </w:p>
-    <w:bookmarkEnd w:id="22"/>
-    <w:bookmarkEnd w:id="23"/>
-    <w:bookmarkStart w:id="24" w:name="X8480690de9e0221fbe8e79fd4cbf31f4ab9cbee"/>
+    <w:bookmarkEnd w:id="24"/>
+    <w:bookmarkEnd w:id="25"/>
+    <w:bookmarkStart w:id="26" w:name="X8480690de9e0221fbe8e79fd4cbf31f4ab9cbee"/>
     <w:p>
       <w:pPr>
         <w:pStyle w:val="Heading1"/>
@@ -1049,8 +1074,8 @@
         <w:br w:type="page"/>
       </w:r>
     </w:p>
-    <w:bookmarkEnd w:id="24"/>
-    <w:bookmarkStart w:id="26" w:name="Xf6d007265e943c034627ec2b504f4b1e0a17b23"/>
+    <w:bookmarkEnd w:id="26"/>
+    <w:bookmarkStart w:id="28" w:name="Xf6d007265e943c034627ec2b504f4b1e0a17b23"/>
     <w:p>
       <w:pPr>
         <w:pStyle w:val="Heading1"/>
@@ -1093,7 +1118,7 @@
         <w:t xml:space="preserve">Dependent variables of interest included variables known to influence leaf temperature or metabolism: i.e., anatomical, biochemical, and structural foliar traits; gas exchange, metabolism, and thermal sensitivity variables.</w:t>
       </w:r>
     </w:p>
-    <w:bookmarkStart w:id="25" w:name="Xbc953f70311951c7242dc5a5ef8cf6fdfb1195b"/>
+    <w:bookmarkStart w:id="27" w:name="Xbc953f70311951c7242dc5a5ef8cf6fdfb1195b"/>
     <w:p>
       <w:pPr>
         <w:pStyle w:val="Heading2"/>
@@ -1189,9 +1214,9 @@
         <w:br w:type="page"/>
       </w:r>
     </w:p>
-    <w:bookmarkEnd w:id="25"/>
-    <w:bookmarkEnd w:id="26"/>
-    <w:bookmarkStart w:id="28" w:name="Xb83c4fbbe5c4501da269e66c5e8a977d73ecc06"/>
+    <w:bookmarkEnd w:id="27"/>
+    <w:bookmarkEnd w:id="28"/>
+    <w:bookmarkStart w:id="30" w:name="Xb83c4fbbe5c4501da269e66c5e8a977d73ecc06"/>
     <w:p>
       <w:pPr>
         <w:pStyle w:val="Heading1"/>
@@ -6116,7 +6141,7 @@
       <w:r>
         <w:t xml:space="preserve"> </w:t>
       </w:r>
-      <w:hyperlink r:id="rId27">
+      <w:hyperlink r:id="rId29">
         <w:r>
           <w:rPr>
             <w:rStyle w:val="Hyperlink"/>
@@ -6133,8 +6158,8 @@
         <w:br w:type="page"/>
       </w:r>
     </w:p>
-    <w:bookmarkEnd w:id="28"/>
-    <w:bookmarkStart w:id="30" w:name="Xffc62d20bb585bb07718940744d2dd55a3eca0b"/>
+    <w:bookmarkEnd w:id="30"/>
+    <w:bookmarkStart w:id="32" w:name="Xffc62d20bb585bb07718940744d2dd55a3eca0b"/>
     <w:p>
       <w:pPr>
         <w:pStyle w:val="Heading1"/>
@@ -6163,7 +6188,7 @@
                     </pic:cNvPicPr>
                   </pic:nvPicPr>
                   <pic:blipFill>
-                    <a:blip r:embed="rId29"/>
+                    <a:blip r:embed="rId31"/>
                     <a:stretch>
                       <a:fillRect/>
                     </a:stretch>
@@ -6262,8 +6287,8 @@
         <w:br w:type="page"/>
       </w:r>
     </w:p>
-    <w:bookmarkEnd w:id="30"/>
-    <w:bookmarkStart w:id="43" w:name="references"/>
+    <w:bookmarkEnd w:id="32"/>
+    <w:bookmarkStart w:id="45" w:name="references"/>
     <w:p>
       <w:pPr>
         <w:pStyle w:val="Heading1"/>
@@ -6272,8 +6297,8 @@
         <w:t xml:space="preserve">References</w:t>
       </w:r>
     </w:p>
-    <w:bookmarkStart w:id="42" w:name="refs"/>
-    <w:bookmarkStart w:id="31" w:name="X17b069eff5ad7ec48b341c0cc9ca77d7094bb3d"/>
+    <w:bookmarkStart w:id="44" w:name="refs"/>
+    <w:bookmarkStart w:id="33" w:name="X17b069eff5ad7ec48b341c0cc9ca77d7094bb3d"/>
     <w:p>
       <w:pPr>
         <w:pStyle w:val="Bibliography"/>
@@ -6362,8 +6387,8 @@
         <w:t xml:space="preserve">: 8–18.</w:t>
       </w:r>
     </w:p>
-    <w:bookmarkEnd w:id="31"/>
-    <w:bookmarkStart w:id="32" w:name="ref-johnstonWhatLiesVertical2020"/>
+    <w:bookmarkEnd w:id="33"/>
+    <w:bookmarkStart w:id="34" w:name="ref-johnstonWhatLiesVertical2020"/>
     <w:p>
       <w:pPr>
         <w:pStyle w:val="Bibliography"/>
@@ -6529,8 +6554,8 @@
         <w:t xml:space="preserve">: B088–03.</w:t>
       </w:r>
     </w:p>
-    <w:bookmarkEnd w:id="32"/>
-    <w:bookmarkStart w:id="33" w:name="ref-macarthurFoliageProfileVertical1969"/>
+    <w:bookmarkEnd w:id="34"/>
+    <w:bookmarkStart w:id="35" w:name="ref-macarthurFoliageProfileVertical1969"/>
     <w:p>
       <w:pPr>
         <w:pStyle w:val="Bibliography"/>
@@ -6628,8 +6653,8 @@
         <w:t xml:space="preserve">: 802–804.</w:t>
       </w:r>
     </w:p>
-    <w:bookmarkEnd w:id="33"/>
-    <w:bookmarkStart w:id="34" w:name="ref-muir_tealeaves_2019"/>
+    <w:bookmarkEnd w:id="35"/>
+    <w:bookmarkStart w:id="36" w:name="ref-muir_tealeaves_2019"/>
     <w:p>
       <w:pPr>
         <w:pStyle w:val="Bibliography"/>
@@ -6695,8 +6720,8 @@
         <w:t xml:space="preserve">.</w:t>
       </w:r>
     </w:p>
-    <w:bookmarkEnd w:id="34"/>
-    <w:bookmarkStart w:id="35" w:name="ref-parkerPortableLIDARSystem2004"/>
+    <w:bookmarkEnd w:id="36"/>
+    <w:bookmarkStart w:id="37" w:name="ref-parkerPortableLIDARSystem2004"/>
     <w:p>
       <w:pPr>
         <w:pStyle w:val="Bibliography"/>
@@ -6808,8 +6833,8 @@
         <w:t xml:space="preserve">: 755–767.</w:t>
       </w:r>
     </w:p>
-    <w:bookmarkEnd w:id="35"/>
-    <w:bookmarkStart w:id="36" w:name="ref-pauTropicalForestTemperature2018"/>
+    <w:bookmarkEnd w:id="37"/>
+    <w:bookmarkStart w:id="38" w:name="ref-pauTropicalForestTemperature2018"/>
     <w:p>
       <w:pPr>
         <w:pStyle w:val="Bibliography"/>
@@ -6932,8 +6957,8 @@
         <w:t xml:space="preserve">: e02311.</w:t>
       </w:r>
     </w:p>
-    <w:bookmarkEnd w:id="36"/>
-    <w:bookmarkStart w:id="37" w:name="X37866945a1514e5304353b865dab4d70276132f"/>
+    <w:bookmarkEnd w:id="38"/>
+    <w:bookmarkStart w:id="39" w:name="X37866945a1514e5304353b865dab4d70276132f"/>
     <w:p>
       <w:pPr>
         <w:pStyle w:val="Bibliography"/>
@@ -7065,8 +7090,8 @@
         <w:t xml:space="preserve">: 59–59.</w:t>
       </w:r>
     </w:p>
-    <w:bookmarkEnd w:id="37"/>
-    <w:bookmarkStart w:id="38" w:name="ref-shaoHighThroughputAssessment2019"/>
+    <w:bookmarkEnd w:id="39"/>
+    <w:bookmarkStart w:id="40" w:name="ref-shaoHighThroughputAssessment2019"/>
     <w:p>
       <w:pPr>
         <w:pStyle w:val="Bibliography"/>
@@ -7213,8 +7238,8 @@
         <w:t xml:space="preserve">: 1–13.</w:t>
       </w:r>
     </w:p>
-    <w:bookmarkEnd w:id="38"/>
-    <w:bookmarkStart w:id="39" w:name="ref-starkAmazonForestCarbon2012"/>
+    <w:bookmarkEnd w:id="40"/>
+    <w:bookmarkStart w:id="41" w:name="ref-starkAmazonForestCarbon2012"/>
     <w:p>
       <w:pPr>
         <w:pStyle w:val="Bibliography"/>
@@ -7495,8 +7520,8 @@
         <w:t xml:space="preserve">: 1406–1414.</w:t>
       </w:r>
     </w:p>
-    <w:bookmarkEnd w:id="39"/>
-    <w:bookmarkStart w:id="40" w:name="ref-stillImagingCanopyTemperature2021"/>
+    <w:bookmarkEnd w:id="41"/>
+    <w:bookmarkStart w:id="42" w:name="ref-stillImagingCanopyTemperature2021"/>
     <w:p>
       <w:pPr>
         <w:pStyle w:val="Bibliography"/>
@@ -7757,8 +7782,8 @@
         <w:t xml:space="preserve">: 1746–1753.</w:t>
       </w:r>
     </w:p>
-    <w:bookmarkEnd w:id="40"/>
-    <w:bookmarkStart w:id="41" w:name="X56d926719da9351a167ef03030705e0d92337f8"/>
+    <w:bookmarkEnd w:id="42"/>
+    <w:bookmarkStart w:id="43" w:name="X56d926719da9351a167ef03030705e0d92337f8"/>
     <w:p>
       <w:pPr>
         <w:pStyle w:val="Bibliography"/>
@@ -7879,9 +7904,9 @@
         <w:t xml:space="preserve">: 357–365.</w:t>
       </w:r>
     </w:p>
-    <w:bookmarkEnd w:id="41"/>
-    <w:bookmarkEnd w:id="42"/>
     <w:bookmarkEnd w:id="43"/>
+    <w:bookmarkEnd w:id="44"/>
+    <w:bookmarkEnd w:id="45"/>
     <w:sectPr/>
   </w:body>
 </w:document>

</xml_diff>

<commit_message>
moving yellow to Notes_S1
</commit_message>
<xml_diff>
--- a/vertical-thermal-review_SI.docx
+++ b/vertical-thermal-review_SI.docx
@@ -129,6 +129,157 @@
       </w:pPr>
       <w:r>
         <w:t xml:space="preserve">Note S1: Vertical variation in forest structure across forests types</w:t>
+      </w:r>
+    </w:p>
+    <w:p>
+      <w:pPr>
+        <w:pStyle w:val="FirstParagraph"/>
+      </w:pPr>
+      <w:r>
+        <w:t xml:space="preserve">Tropical and temperate forests with dense canopies dominated by broadleaf trees generally have highest leaf area density in the canopy layer (i.e., that formed by the crowns of dominant trees), but understory leaf area density is often relatively high as well, sometimes causing undulating patterns with height</w:t>
+      </w:r>
+      <w:r>
+        <w:t xml:space="preserve"> </w:t>
+      </w:r>
+      <w:r>
+        <w:t xml:space="preserve">(e.g., SCBI, SERC and HARV, Fig. 2a, Terborgh, 1985; Parker</w:t>
+      </w:r>
+      <w:r>
+        <w:t xml:space="preserve"> </w:t>
+      </w:r>
+      <w:r>
+        <w:rPr>
+          <w:iCs/>
+          <w:i/>
+        </w:rPr>
+        <w:t xml:space="preserve">et al.</w:t>
+      </w:r>
+      <w:r>
+        <w:t xml:space="preserve">, 1989; Ashton &amp; Hall, 1992; Koike &amp; Syahbuddin, 1993; Domingues</w:t>
+      </w:r>
+      <w:r>
+        <w:t xml:space="preserve"> </w:t>
+      </w:r>
+      <w:r>
+        <w:rPr>
+          <w:iCs/>
+          <w:i/>
+        </w:rPr>
+        <w:t xml:space="preserve">et al.</w:t>
+      </w:r>
+      <w:r>
+        <w:t xml:space="preserve">, 2005)</w:t>
+      </w:r>
+      <w:r>
+        <w:t xml:space="preserve">.</w:t>
+      </w:r>
+      <w:r>
+        <w:t xml:space="preserve"> </w:t>
+      </w:r>
+      <w:r>
+        <w:t xml:space="preserve">In forests with more open upper canopies, including many needle-leaf forests, leaf area density can be predominantly accumulated in the lower canopy or understory layers</w:t>
+      </w:r>
+      <w:r>
+        <w:t xml:space="preserve"> </w:t>
+      </w:r>
+      <w:r>
+        <w:t xml:space="preserve">(e.g., PUUM and WREF, Fig. 2a, Baldocchi</w:t>
+      </w:r>
+      <w:r>
+        <w:t xml:space="preserve"> </w:t>
+      </w:r>
+      <w:r>
+        <w:rPr>
+          <w:iCs/>
+          <w:i/>
+        </w:rPr>
+        <w:t xml:space="preserve">et al.</w:t>
+      </w:r>
+      <w:r>
+        <w:t xml:space="preserve">, 1997; Law</w:t>
+      </w:r>
+      <w:r>
+        <w:t xml:space="preserve"> </w:t>
+      </w:r>
+      <w:r>
+        <w:rPr>
+          <w:iCs/>
+          <w:i/>
+        </w:rPr>
+        <w:t xml:space="preserve">et al.</w:t>
+      </w:r>
+      <w:r>
+        <w:t xml:space="preserve">, 2001; Bonan, 2016; Hanberry</w:t>
+      </w:r>
+      <w:r>
+        <w:t xml:space="preserve"> </w:t>
+      </w:r>
+      <w:r>
+        <w:rPr>
+          <w:iCs/>
+          <w:i/>
+        </w:rPr>
+        <w:t xml:space="preserve">et al.</w:t>
+      </w:r>
+      <w:r>
+        <w:t xml:space="preserve">, 2020)</w:t>
+      </w:r>
+      <w:r>
+        <w:t xml:space="preserve">.</w:t>
+      </w:r>
+      <w:r>
+        <w:t xml:space="preserve"> </w:t>
+      </w:r>
+      <w:r>
+        <w:t xml:space="preserve">Soil moisture conditions, topography, and gap formations following disturbances all alter foliage patterns</w:t>
+      </w:r>
+      <w:r>
+        <w:t xml:space="preserve"> </w:t>
+      </w:r>
+      <w:r>
+        <w:t xml:space="preserve">(Stark</w:t>
+      </w:r>
+      <w:r>
+        <w:t xml:space="preserve"> </w:t>
+      </w:r>
+      <w:r>
+        <w:rPr>
+          <w:iCs/>
+          <w:i/>
+        </w:rPr>
+        <w:t xml:space="preserve">et al.</w:t>
+      </w:r>
+      <w:r>
+        <w:t xml:space="preserve">, 2012; e.g., Bonan, 2016; Almeida</w:t>
+      </w:r>
+      <w:r>
+        <w:t xml:space="preserve"> </w:t>
+      </w:r>
+      <w:r>
+        <w:rPr>
+          <w:iCs/>
+          <w:i/>
+        </w:rPr>
+        <w:t xml:space="preserve">et al.</w:t>
+      </w:r>
+      <w:r>
+        <w:t xml:space="preserve">, 2016; Hanberry</w:t>
+      </w:r>
+      <w:r>
+        <w:t xml:space="preserve"> </w:t>
+      </w:r>
+      <w:r>
+        <w:rPr>
+          <w:iCs/>
+          <w:i/>
+        </w:rPr>
+        <w:t xml:space="preserve">et al.</w:t>
+      </w:r>
+      <w:r>
+        <w:t xml:space="preserve">, 2020)</w:t>
+      </w:r>
+      <w:r>
+        <w:t xml:space="preserve">.</w:t>
       </w:r>
     </w:p>
     <w:p>
@@ -6288,7 +6439,7 @@
       </w:r>
     </w:p>
     <w:bookmarkEnd w:id="32"/>
-    <w:bookmarkStart w:id="45" w:name="references"/>
+    <w:bookmarkStart w:id="55" w:name="references"/>
     <w:p>
       <w:pPr>
         <w:pStyle w:val="Heading1"/>
@@ -6297,8 +6448,8 @@
         <w:t xml:space="preserve">References</w:t>
       </w:r>
     </w:p>
-    <w:bookmarkStart w:id="44" w:name="refs"/>
-    <w:bookmarkStart w:id="33" w:name="X17b069eff5ad7ec48b341c0cc9ca77d7094bb3d"/>
+    <w:bookmarkStart w:id="54" w:name="refs"/>
+    <w:bookmarkStart w:id="33" w:name="ref-almeidaContrastingFireDamage2016"/>
     <w:p>
       <w:pPr>
         <w:pStyle w:val="Bibliography"/>
@@ -6310,7 +6461,7 @@
           <w:bCs/>
           <w:b/>
         </w:rPr>
-        <w:t xml:space="preserve">Cavender-Bares J</w:t>
+        <w:t xml:space="preserve">Almeida DRA de</w:t>
       </w:r>
       <w:r>
         <w:rPr>
@@ -6333,7 +6484,122 @@
           <w:bCs/>
           <w:b/>
         </w:rPr>
-        <w:t xml:space="preserve">Bazzaz FA</w:t>
+        <w:t xml:space="preserve">Nelson BW</w:t>
+      </w:r>
+      <w:r>
+        <w:rPr>
+          <w:bCs/>
+          <w:b/>
+        </w:rPr>
+        <w:t xml:space="preserve">,</w:t>
+      </w:r>
+      <w:r>
+        <w:rPr>
+          <w:bCs/>
+          <w:b/>
+        </w:rPr>
+        <w:t xml:space="preserve"> </w:t>
+      </w:r>
+      <w:r>
+        <w:rPr>
+          <w:bCs/>
+          <w:b/>
+          <w:bCs/>
+          <w:b/>
+        </w:rPr>
+        <w:t xml:space="preserve">Schietti J</w:t>
+      </w:r>
+      <w:r>
+        <w:rPr>
+          <w:bCs/>
+          <w:b/>
+        </w:rPr>
+        <w:t xml:space="preserve">,</w:t>
+      </w:r>
+      <w:r>
+        <w:rPr>
+          <w:bCs/>
+          <w:b/>
+        </w:rPr>
+        <w:t xml:space="preserve"> </w:t>
+      </w:r>
+      <w:r>
+        <w:rPr>
+          <w:bCs/>
+          <w:b/>
+          <w:bCs/>
+          <w:b/>
+        </w:rPr>
+        <w:t xml:space="preserve">Gorgens EB</w:t>
+      </w:r>
+      <w:r>
+        <w:rPr>
+          <w:bCs/>
+          <w:b/>
+        </w:rPr>
+        <w:t xml:space="preserve">,</w:t>
+      </w:r>
+      <w:r>
+        <w:rPr>
+          <w:bCs/>
+          <w:b/>
+        </w:rPr>
+        <w:t xml:space="preserve"> </w:t>
+      </w:r>
+      <w:r>
+        <w:rPr>
+          <w:bCs/>
+          <w:b/>
+          <w:bCs/>
+          <w:b/>
+        </w:rPr>
+        <w:t xml:space="preserve">Resende AF</w:t>
+      </w:r>
+      <w:r>
+        <w:rPr>
+          <w:bCs/>
+          <w:b/>
+        </w:rPr>
+        <w:t xml:space="preserve">,</w:t>
+      </w:r>
+      <w:r>
+        <w:rPr>
+          <w:bCs/>
+          <w:b/>
+        </w:rPr>
+        <w:t xml:space="preserve"> </w:t>
+      </w:r>
+      <w:r>
+        <w:rPr>
+          <w:bCs/>
+          <w:b/>
+          <w:bCs/>
+          <w:b/>
+        </w:rPr>
+        <w:t xml:space="preserve">Stark SC</w:t>
+      </w:r>
+      <w:r>
+        <w:rPr>
+          <w:bCs/>
+          <w:b/>
+        </w:rPr>
+        <w:t xml:space="preserve">,</w:t>
+      </w:r>
+      <w:r>
+        <w:rPr>
+          <w:bCs/>
+          <w:b/>
+        </w:rPr>
+        <w:t xml:space="preserve"> </w:t>
+      </w:r>
+      <w:r>
+        <w:rPr>
+          <w:bCs/>
+          <w:b/>
+          <w:bCs/>
+          <w:b/>
+        </w:rPr>
+        <w:t xml:space="preserve">Valbuena R</w:t>
       </w:r>
       <w:r>
         <w:t xml:space="preserve">.</w:t>
@@ -6346,22 +6612,31 @@
           <w:bCs/>
           <w:b/>
         </w:rPr>
-        <w:t xml:space="preserve">2000</w:t>
-      </w:r>
-      <w:r>
-        <w:t xml:space="preserve">. Changes in drought response strategies with ontogeny in</w:t>
-      </w:r>
-      <w:r>
-        <w:t xml:space="preserve"> </w:t>
-      </w:r>
-      <w:r>
-        <w:t xml:space="preserve">Quercus</w:t>
-      </w:r>
-      <w:r>
-        <w:t xml:space="preserve"> </w:t>
-      </w:r>
-      <w:r>
-        <w:t xml:space="preserve">rubra: Implications for scaling from seedlings to mature trees.</w:t>
+        <w:t xml:space="preserve">2016</w:t>
+      </w:r>
+      <w:r>
+        <w:t xml:space="preserve">. Contrasting fire damage and fire susceptibility between seasonally flooded forest and upland forest in the</w:t>
+      </w:r>
+      <w:r>
+        <w:t xml:space="preserve"> </w:t>
+      </w:r>
+      <w:r>
+        <w:t xml:space="preserve">Central Amazon</w:t>
+      </w:r>
+      <w:r>
+        <w:t xml:space="preserve"> </w:t>
+      </w:r>
+      <w:r>
+        <w:t xml:space="preserve">using portable profiling</w:t>
+      </w:r>
+      <w:r>
+        <w:t xml:space="preserve"> </w:t>
+      </w:r>
+      <w:r>
+        <w:t xml:space="preserve">LiDAR</w:t>
+      </w:r>
+      <w:r>
+        <w:t xml:space="preserve">.</w:t>
       </w:r>
       <w:r>
         <w:t xml:space="preserve"> </w:t>
@@ -6371,24 +6646,24 @@
           <w:iCs/>
           <w:i/>
         </w:rPr>
-        <w:t xml:space="preserve">Oecologia</w:t>
-      </w:r>
-      <w:r>
-        <w:t xml:space="preserve"> </w:t>
-      </w:r>
-      <w:r>
-        <w:rPr>
-          <w:bCs/>
-          <w:b/>
-        </w:rPr>
-        <w:t xml:space="preserve">124</w:t>
-      </w:r>
-      <w:r>
-        <w:t xml:space="preserve">: 8–18.</w:t>
+        <w:t xml:space="preserve">Remote Sensing of Environment</w:t>
+      </w:r>
+      <w:r>
+        <w:t xml:space="preserve"> </w:t>
+      </w:r>
+      <w:r>
+        <w:rPr>
+          <w:bCs/>
+          <w:b/>
+        </w:rPr>
+        <w:t xml:space="preserve">184</w:t>
+      </w:r>
+      <w:r>
+        <w:t xml:space="preserve">: 153–160.</w:t>
       </w:r>
     </w:p>
     <w:bookmarkEnd w:id="33"/>
-    <w:bookmarkStart w:id="34" w:name="ref-johnstonWhatLiesVertical2020"/>
+    <w:bookmarkStart w:id="34" w:name="ref-ashtonComparisonsStructureMixed1992"/>
     <w:p>
       <w:pPr>
         <w:pStyle w:val="Bibliography"/>
@@ -6400,7 +6675,7 @@
           <w:bCs/>
           <w:b/>
         </w:rPr>
-        <w:t xml:space="preserve">Johnston M</w:t>
+        <w:t xml:space="preserve">Ashton PS</w:t>
       </w:r>
       <w:r>
         <w:rPr>
@@ -6423,76 +6698,7 @@
           <w:bCs/>
           <w:b/>
         </w:rPr>
-        <w:t xml:space="preserve">Andreu A</w:t>
-      </w:r>
-      <w:r>
-        <w:rPr>
-          <w:bCs/>
-          <w:b/>
-        </w:rPr>
-        <w:t xml:space="preserve">,</w:t>
-      </w:r>
-      <w:r>
-        <w:rPr>
-          <w:bCs/>
-          <w:b/>
-        </w:rPr>
-        <w:t xml:space="preserve"> </w:t>
-      </w:r>
-      <w:r>
-        <w:rPr>
-          <w:bCs/>
-          <w:b/>
-          <w:bCs/>
-          <w:b/>
-        </w:rPr>
-        <w:t xml:space="preserve">Verfaillie J</w:t>
-      </w:r>
-      <w:r>
-        <w:rPr>
-          <w:bCs/>
-          <w:b/>
-        </w:rPr>
-        <w:t xml:space="preserve">,</w:t>
-      </w:r>
-      <w:r>
-        <w:rPr>
-          <w:bCs/>
-          <w:b/>
-        </w:rPr>
-        <w:t xml:space="preserve"> </w:t>
-      </w:r>
-      <w:r>
-        <w:rPr>
-          <w:bCs/>
-          <w:b/>
-          <w:bCs/>
-          <w:b/>
-        </w:rPr>
-        <w:t xml:space="preserve">Baldocchi DD</w:t>
-      </w:r>
-      <w:r>
-        <w:rPr>
-          <w:bCs/>
-          <w:b/>
-        </w:rPr>
-        <w:t xml:space="preserve">,</w:t>
-      </w:r>
-      <w:r>
-        <w:rPr>
-          <w:bCs/>
-          <w:b/>
-        </w:rPr>
-        <w:t xml:space="preserve"> </w:t>
-      </w:r>
-      <w:r>
-        <w:rPr>
-          <w:bCs/>
-          <w:b/>
-          <w:bCs/>
-          <w:b/>
-        </w:rPr>
-        <w:t xml:space="preserve">Moorcroft PR</w:t>
+        <w:t xml:space="preserve">Hall P</w:t>
       </w:r>
       <w:r>
         <w:t xml:space="preserve">.</w:t>
@@ -6505,37 +6711,28 @@
           <w:bCs/>
           <w:b/>
         </w:rPr>
-        <w:t xml:space="preserve">2020</w:t>
-      </w:r>
-      <w:r>
-        <w:t xml:space="preserve">. What</w:t>
-      </w:r>
-      <w:r>
-        <w:t xml:space="preserve"> </w:t>
-      </w:r>
-      <w:r>
-        <w:t xml:space="preserve">Lies Beneath</w:t>
-      </w:r>
-      <w:r>
-        <w:t xml:space="preserve">:</w:t>
-      </w:r>
-      <w:r>
-        <w:t xml:space="preserve"> </w:t>
-      </w:r>
-      <w:r>
-        <w:t xml:space="preserve">Vertical Heterogeneity</w:t>
-      </w:r>
-      <w:r>
-        <w:t xml:space="preserve"> </w:t>
-      </w:r>
-      <w:r>
-        <w:t xml:space="preserve">in</w:t>
-      </w:r>
-      <w:r>
-        <w:t xml:space="preserve"> </w:t>
-      </w:r>
-      <w:r>
-        <w:t xml:space="preserve">Vegetation Canopy Temperatures</w:t>
+        <w:t xml:space="preserve">1992</w:t>
+      </w:r>
+      <w:r>
+        <w:t xml:space="preserve">. Comparisons of</w:t>
+      </w:r>
+      <w:r>
+        <w:t xml:space="preserve"> </w:t>
+      </w:r>
+      <w:r>
+        <w:t xml:space="preserve">Structure Among Mixed Dipterocarp Forests</w:t>
+      </w:r>
+      <w:r>
+        <w:t xml:space="preserve"> </w:t>
+      </w:r>
+      <w:r>
+        <w:t xml:space="preserve">of</w:t>
+      </w:r>
+      <w:r>
+        <w:t xml:space="preserve"> </w:t>
+      </w:r>
+      <w:r>
+        <w:t xml:space="preserve">North-Western Borneo</w:t>
       </w:r>
       <w:r>
         <w:t xml:space="preserve">.</w:t>
@@ -6545,17 +6742,27 @@
       </w:r>
       <w:r>
         <w:rPr>
-          <w:bCs/>
-          <w:b/>
-        </w:rPr>
-        <w:t xml:space="preserve">2020</w:t>
-      </w:r>
-      <w:r>
-        <w:t xml:space="preserve">: B088–03.</w:t>
+          <w:iCs/>
+          <w:i/>
+        </w:rPr>
+        <w:t xml:space="preserve">Journal of Ecology</w:t>
+      </w:r>
+      <w:r>
+        <w:t xml:space="preserve"> </w:t>
+      </w:r>
+      <w:r>
+        <w:rPr>
+          <w:bCs/>
+          <w:b/>
+        </w:rPr>
+        <w:t xml:space="preserve">80</w:t>
+      </w:r>
+      <w:r>
+        <w:t xml:space="preserve">: 459–481.</w:t>
       </w:r>
     </w:p>
     <w:bookmarkEnd w:id="34"/>
-    <w:bookmarkStart w:id="35" w:name="ref-macarthurFoliageProfileVertical1969"/>
+    <w:bookmarkStart w:id="35" w:name="ref-baldocchiSeasonalVariationEnergy1997"/>
     <w:p>
       <w:pPr>
         <w:pStyle w:val="Bibliography"/>
@@ -6567,7 +6774,7 @@
           <w:bCs/>
           <w:b/>
         </w:rPr>
-        <w:t xml:space="preserve">MacArthur RH</w:t>
+        <w:t xml:space="preserve">Baldocchi DD</w:t>
       </w:r>
       <w:r>
         <w:rPr>
@@ -6590,7 +6797,30 @@
           <w:bCs/>
           <w:b/>
         </w:rPr>
-        <w:t xml:space="preserve">Horn HS</w:t>
+        <w:t xml:space="preserve">Vogel CA</w:t>
+      </w:r>
+      <w:r>
+        <w:rPr>
+          <w:bCs/>
+          <w:b/>
+        </w:rPr>
+        <w:t xml:space="preserve">,</w:t>
+      </w:r>
+      <w:r>
+        <w:rPr>
+          <w:bCs/>
+          <w:b/>
+        </w:rPr>
+        <w:t xml:space="preserve"> </w:t>
+      </w:r>
+      <w:r>
+        <w:rPr>
+          <w:bCs/>
+          <w:b/>
+          <w:bCs/>
+          <w:b/>
+        </w:rPr>
+        <w:t xml:space="preserve">Hall B</w:t>
       </w:r>
       <w:r>
         <w:t xml:space="preserve">.</w:t>
@@ -6603,31 +6833,10 @@
           <w:bCs/>
           <w:b/>
         </w:rPr>
-        <w:t xml:space="preserve">1969</w:t>
-      </w:r>
-      <w:r>
-        <w:t xml:space="preserve">. Foliage</w:t>
-      </w:r>
-      <w:r>
-        <w:t xml:space="preserve"> </w:t>
-      </w:r>
-      <w:r>
-        <w:t xml:space="preserve">Profile</w:t>
-      </w:r>
-      <w:r>
-        <w:t xml:space="preserve"> </w:t>
-      </w:r>
-      <w:r>
-        <w:t xml:space="preserve">by</w:t>
-      </w:r>
-      <w:r>
-        <w:t xml:space="preserve"> </w:t>
-      </w:r>
-      <w:r>
-        <w:t xml:space="preserve">Vertical Measurements</w:t>
-      </w:r>
-      <w:r>
-        <w:t xml:space="preserve">.</w:t>
+        <w:t xml:space="preserve">1997</w:t>
+      </w:r>
+      <w:r>
+        <w:t xml:space="preserve">. Seasonal variation of energy and water vapor exchange rates above and below a boreal jack pine forest canopy.</w:t>
       </w:r>
       <w:r>
         <w:t xml:space="preserve"> </w:t>
@@ -6637,24 +6846,24 @@
           <w:iCs/>
           <w:i/>
         </w:rPr>
-        <w:t xml:space="preserve">Ecology</w:t>
-      </w:r>
-      <w:r>
-        <w:t xml:space="preserve"> </w:t>
-      </w:r>
-      <w:r>
-        <w:rPr>
-          <w:bCs/>
-          <w:b/>
-        </w:rPr>
-        <w:t xml:space="preserve">50</w:t>
-      </w:r>
-      <w:r>
-        <w:t xml:space="preserve">: 802–804.</w:t>
+        <w:t xml:space="preserve">Journal of Geophysical Research: Atmospheres</w:t>
+      </w:r>
+      <w:r>
+        <w:t xml:space="preserve"> </w:t>
+      </w:r>
+      <w:r>
+        <w:rPr>
+          <w:bCs/>
+          <w:b/>
+        </w:rPr>
+        <w:t xml:space="preserve">102</w:t>
+      </w:r>
+      <w:r>
+        <w:t xml:space="preserve">: 28939–28951.</w:t>
       </w:r>
     </w:p>
     <w:bookmarkEnd w:id="35"/>
-    <w:bookmarkStart w:id="36" w:name="ref-muir_tealeaves_2019"/>
+    <w:bookmarkStart w:id="36" w:name="ref-bonan_ecological_2016"/>
     <w:p>
       <w:pPr>
         <w:pStyle w:val="Bibliography"/>
@@ -6666,7 +6875,7 @@
           <w:bCs/>
           <w:b/>
         </w:rPr>
-        <w:t xml:space="preserve">Muir CD</w:t>
+        <w:t xml:space="preserve">Bonan GB</w:t>
       </w:r>
       <w:r>
         <w:t xml:space="preserve">.</w:t>
@@ -6679,22 +6888,10 @@
           <w:bCs/>
           <w:b/>
         </w:rPr>
-        <w:t xml:space="preserve">2019</w:t>
-      </w:r>
-      <w:r>
-        <w:t xml:space="preserve">. Tealeaves: An</w:t>
-      </w:r>
-      <w:r>
-        <w:t xml:space="preserve"> </w:t>
-      </w:r>
-      <w:r>
-        <w:t xml:space="preserve">R</w:t>
-      </w:r>
-      <w:r>
-        <w:t xml:space="preserve"> </w:t>
-      </w:r>
-      <w:r>
-        <w:t xml:space="preserve">package for modelling leaf temperature using energy budgets.</w:t>
+        <w:t xml:space="preserve">2016</w:t>
+      </w:r>
+      <w:r>
+        <w:t xml:space="preserve">.</w:t>
       </w:r>
       <w:r>
         <w:t xml:space="preserve"> </w:t>
@@ -6704,24 +6901,32 @@
           <w:iCs/>
           <w:i/>
         </w:rPr>
-        <w:t xml:space="preserve">AoB PLANTS</w:t>
-      </w:r>
-      <w:r>
-        <w:t xml:space="preserve"> </w:t>
-      </w:r>
-      <w:r>
-        <w:rPr>
-          <w:bCs/>
-          <w:b/>
-        </w:rPr>
-        <w:t xml:space="preserve">11</w:t>
+        <w:t xml:space="preserve">Ecological climatology: Concepts and applications</w:t>
+      </w:r>
+      <w:r>
+        <w:t xml:space="preserve">.</w:t>
+      </w:r>
+      <w:r>
+        <w:t xml:space="preserve"> </w:t>
+      </w:r>
+      <w:r>
+        <w:t xml:space="preserve">New York, NY, USA</w:t>
+      </w:r>
+      <w:r>
+        <w:t xml:space="preserve">:</w:t>
+      </w:r>
+      <w:r>
+        <w:t xml:space="preserve"> </w:t>
+      </w:r>
+      <w:r>
+        <w:t xml:space="preserve">Cambridge University Press</w:t>
       </w:r>
       <w:r>
         <w:t xml:space="preserve">.</w:t>
       </w:r>
     </w:p>
     <w:bookmarkEnd w:id="36"/>
-    <w:bookmarkStart w:id="37" w:name="ref-parkerPortableLIDARSystem2004"/>
+    <w:bookmarkStart w:id="37" w:name="X17b069eff5ad7ec48b341c0cc9ca77d7094bb3d"/>
     <w:p>
       <w:pPr>
         <w:pStyle w:val="Bibliography"/>
@@ -6733,7 +6938,7 @@
           <w:bCs/>
           <w:b/>
         </w:rPr>
-        <w:t xml:space="preserve">Parker GG</w:t>
+        <w:t xml:space="preserve">Cavender-Bares J</w:t>
       </w:r>
       <w:r>
         <w:rPr>
@@ -6756,30 +6961,7 @@
           <w:bCs/>
           <w:b/>
         </w:rPr>
-        <w:t xml:space="preserve">Harding DJ</w:t>
-      </w:r>
-      <w:r>
-        <w:rPr>
-          <w:bCs/>
-          <w:b/>
-        </w:rPr>
-        <w:t xml:space="preserve">,</w:t>
-      </w:r>
-      <w:r>
-        <w:rPr>
-          <w:bCs/>
-          <w:b/>
-        </w:rPr>
-        <w:t xml:space="preserve"> </w:t>
-      </w:r>
-      <w:r>
-        <w:rPr>
-          <w:bCs/>
-          <w:b/>
-          <w:bCs/>
-          <w:b/>
-        </w:rPr>
-        <w:t xml:space="preserve">Berger ML</w:t>
+        <w:t xml:space="preserve">Bazzaz FA</w:t>
       </w:r>
       <w:r>
         <w:t xml:space="preserve">.</w:t>
@@ -6792,22 +6974,22 @@
           <w:bCs/>
           <w:b/>
         </w:rPr>
-        <w:t xml:space="preserve">2004</w:t>
-      </w:r>
-      <w:r>
-        <w:t xml:space="preserve">. A portable</w:t>
-      </w:r>
-      <w:r>
-        <w:t xml:space="preserve"> </w:t>
-      </w:r>
-      <w:r>
-        <w:t xml:space="preserve">LIDAR</w:t>
-      </w:r>
-      <w:r>
-        <w:t xml:space="preserve"> </w:t>
-      </w:r>
-      <w:r>
-        <w:t xml:space="preserve">system for rapid determination of forest canopy structure.</w:t>
+        <w:t xml:space="preserve">2000</w:t>
+      </w:r>
+      <w:r>
+        <w:t xml:space="preserve">. Changes in drought response strategies with ontogeny in</w:t>
+      </w:r>
+      <w:r>
+        <w:t xml:space="preserve"> </w:t>
+      </w:r>
+      <w:r>
+        <w:t xml:space="preserve">Quercus</w:t>
+      </w:r>
+      <w:r>
+        <w:t xml:space="preserve"> </w:t>
+      </w:r>
+      <w:r>
+        <w:t xml:space="preserve">rubra: Implications for scaling from seedlings to mature trees.</w:t>
       </w:r>
       <w:r>
         <w:t xml:space="preserve"> </w:t>
@@ -6817,24 +6999,24 @@
           <w:iCs/>
           <w:i/>
         </w:rPr>
-        <w:t xml:space="preserve">Journal of Applied Ecology</w:t>
-      </w:r>
-      <w:r>
-        <w:t xml:space="preserve"> </w:t>
-      </w:r>
-      <w:r>
-        <w:rPr>
-          <w:bCs/>
-          <w:b/>
-        </w:rPr>
-        <w:t xml:space="preserve">41</w:t>
-      </w:r>
-      <w:r>
-        <w:t xml:space="preserve">: 755–767.</w:t>
+        <w:t xml:space="preserve">Oecologia</w:t>
+      </w:r>
+      <w:r>
+        <w:t xml:space="preserve"> </w:t>
+      </w:r>
+      <w:r>
+        <w:rPr>
+          <w:bCs/>
+          <w:b/>
+        </w:rPr>
+        <w:t xml:space="preserve">124</w:t>
+      </w:r>
+      <w:r>
+        <w:t xml:space="preserve">: 8–18.</w:t>
       </w:r>
     </w:p>
     <w:bookmarkEnd w:id="37"/>
-    <w:bookmarkStart w:id="38" w:name="ref-pauTropicalForestTemperature2018"/>
+    <w:bookmarkStart w:id="38" w:name="Xfaa2f62dcda129f0b62efb422cbcd6d12601528"/>
     <w:p>
       <w:pPr>
         <w:pStyle w:val="Bibliography"/>
@@ -6846,7 +7028,7 @@
           <w:bCs/>
           <w:b/>
         </w:rPr>
-        <w:t xml:space="preserve">Pau S</w:t>
+        <w:t xml:space="preserve">Domingues TF</w:t>
       </w:r>
       <w:r>
         <w:rPr>
@@ -6869,7 +7051,7 @@
           <w:bCs/>
           <w:b/>
         </w:rPr>
-        <w:t xml:space="preserve">Detto M</w:t>
+        <w:t xml:space="preserve">Berry JA</w:t>
       </w:r>
       <w:r>
         <w:rPr>
@@ -6892,7 +7074,7 @@
           <w:bCs/>
           <w:b/>
         </w:rPr>
-        <w:t xml:space="preserve">Kim Y</w:t>
+        <w:t xml:space="preserve">Martinelli LA</w:t>
       </w:r>
       <w:r>
         <w:rPr>
@@ -6915,7 +7097,30 @@
           <w:bCs/>
           <w:b/>
         </w:rPr>
-        <w:t xml:space="preserve">Still CJ</w:t>
+        <w:t xml:space="preserve">Ometto JPHB</w:t>
+      </w:r>
+      <w:r>
+        <w:rPr>
+          <w:bCs/>
+          <w:b/>
+        </w:rPr>
+        <w:t xml:space="preserve">,</w:t>
+      </w:r>
+      <w:r>
+        <w:rPr>
+          <w:bCs/>
+          <w:b/>
+        </w:rPr>
+        <w:t xml:space="preserve"> </w:t>
+      </w:r>
+      <w:r>
+        <w:rPr>
+          <w:bCs/>
+          <w:b/>
+          <w:bCs/>
+          <w:b/>
+        </w:rPr>
+        <w:t xml:space="preserve">Ehleringer JR</w:t>
       </w:r>
       <w:r>
         <w:t xml:space="preserve">.</w:t>
@@ -6928,10 +7133,70 @@
           <w:bCs/>
           <w:b/>
         </w:rPr>
-        <w:t xml:space="preserve">2018</w:t>
-      </w:r>
-      <w:r>
-        <w:t xml:space="preserve">. Tropical forest temperature thresholds for gross primary productivity.</w:t>
+        <w:t xml:space="preserve">2005</w:t>
+      </w:r>
+      <w:r>
+        <w:t xml:space="preserve">. Parameterization of</w:t>
+      </w:r>
+      <w:r>
+        <w:t xml:space="preserve"> </w:t>
+      </w:r>
+      <w:r>
+        <w:t xml:space="preserve">Canopy Structure</w:t>
+      </w:r>
+      <w:r>
+        <w:t xml:space="preserve"> </w:t>
+      </w:r>
+      <w:r>
+        <w:t xml:space="preserve">and</w:t>
+      </w:r>
+      <w:r>
+        <w:t xml:space="preserve"> </w:t>
+      </w:r>
+      <w:r>
+        <w:t xml:space="preserve">Leaf-Level Gas Exchange</w:t>
+      </w:r>
+      <w:r>
+        <w:t xml:space="preserve"> </w:t>
+      </w:r>
+      <w:r>
+        <w:t xml:space="preserve">for an</w:t>
+      </w:r>
+      <w:r>
+        <w:t xml:space="preserve"> </w:t>
+      </w:r>
+      <w:r>
+        <w:t xml:space="preserve">Eastern Amazonian Tropical Rain Forest</w:t>
+      </w:r>
+      <w:r>
+        <w:t xml:space="preserve"> </w:t>
+      </w:r>
+      <w:r>
+        <w:t xml:space="preserve">(</w:t>
+      </w:r>
+      <w:r>
+        <w:t xml:space="preserve">Tapajós National Forest</w:t>
+      </w:r>
+      <w:r>
+        <w:t xml:space="preserve">,</w:t>
+      </w:r>
+      <w:r>
+        <w:t xml:space="preserve"> </w:t>
+      </w:r>
+      <w:r>
+        <w:t xml:space="preserve">Pará</w:t>
+      </w:r>
+      <w:r>
+        <w:t xml:space="preserve">,</w:t>
+      </w:r>
+      <w:r>
+        <w:t xml:space="preserve"> </w:t>
+      </w:r>
+      <w:r>
+        <w:t xml:space="preserve">Brazil</w:t>
+      </w:r>
+      <w:r>
+        <w:t xml:space="preserve">).</w:t>
       </w:r>
       <w:r>
         <w:t xml:space="preserve"> </w:t>
@@ -6941,7 +7206,7 @@
           <w:iCs/>
           <w:i/>
         </w:rPr>
-        <w:t xml:space="preserve">Ecosphere</w:t>
+        <w:t xml:space="preserve">Earth Interactions</w:t>
       </w:r>
       <w:r>
         <w:t xml:space="preserve"> </w:t>
@@ -6954,11 +7219,11 @@
         <w:t xml:space="preserve">9</w:t>
       </w:r>
       <w:r>
-        <w:t xml:space="preserve">: e02311.</w:t>
+        <w:t xml:space="preserve">: 1–23.</w:t>
       </w:r>
     </w:p>
     <w:bookmarkEnd w:id="38"/>
-    <w:bookmarkStart w:id="39" w:name="X37866945a1514e5304353b865dab4d70276132f"/>
+    <w:bookmarkStart w:id="39" w:name="ref-hanberryOpenForestEcosystems2020"/>
     <w:p>
       <w:pPr>
         <w:pStyle w:val="Bibliography"/>
@@ -6970,7 +7235,7 @@
           <w:bCs/>
           <w:b/>
         </w:rPr>
-        <w:t xml:space="preserve">Schimel D</w:t>
+        <w:t xml:space="preserve">Hanberry BB</w:t>
       </w:r>
       <w:r>
         <w:rPr>
@@ -6993,7 +7258,7 @@
           <w:bCs/>
           <w:b/>
         </w:rPr>
-        <w:t xml:space="preserve">Hargrove W</w:t>
+        <w:t xml:space="preserve">Bragg DC</w:t>
       </w:r>
       <w:r>
         <w:rPr>
@@ -7016,30 +7281,7 @@
           <w:bCs/>
           <w:b/>
         </w:rPr>
-        <w:t xml:space="preserve">Hoffman F</w:t>
-      </w:r>
-      <w:r>
-        <w:rPr>
-          <w:bCs/>
-          <w:b/>
-        </w:rPr>
-        <w:t xml:space="preserve">,</w:t>
-      </w:r>
-      <w:r>
-        <w:rPr>
-          <w:bCs/>
-          <w:b/>
-        </w:rPr>
-        <w:t xml:space="preserve"> </w:t>
-      </w:r>
-      <w:r>
-        <w:rPr>
-          <w:bCs/>
-          <w:b/>
-          <w:bCs/>
-          <w:b/>
-        </w:rPr>
-        <w:t xml:space="preserve">MacMahon J</w:t>
+        <w:t xml:space="preserve">Alexander HD</w:t>
       </w:r>
       <w:r>
         <w:t xml:space="preserve">.</w:t>
@@ -7052,19 +7294,22 @@
           <w:bCs/>
           <w:b/>
         </w:rPr>
-        <w:t xml:space="preserve">2007</w:t>
-      </w:r>
-      <w:r>
-        <w:t xml:space="preserve">.</w:t>
-      </w:r>
-      <w:r>
-        <w:t xml:space="preserve"> </w:t>
-      </w:r>
-      <w:r>
-        <w:t xml:space="preserve">NEON</w:t>
-      </w:r>
-      <w:r>
-        <w:t xml:space="preserve">: A hierarchically designed national ecological network.</w:t>
+        <w:t xml:space="preserve">2020</w:t>
+      </w:r>
+      <w:r>
+        <w:t xml:space="preserve">. Open forest ecosystems:</w:t>
+      </w:r>
+      <w:r>
+        <w:t xml:space="preserve"> </w:t>
+      </w:r>
+      <w:r>
+        <w:t xml:space="preserve">An</w:t>
+      </w:r>
+      <w:r>
+        <w:t xml:space="preserve"> </w:t>
+      </w:r>
+      <w:r>
+        <w:t xml:space="preserve">excluded state.</w:t>
       </w:r>
       <w:r>
         <w:t xml:space="preserve"> </w:t>
@@ -7074,24 +7319,24 @@
           <w:iCs/>
           <w:i/>
         </w:rPr>
-        <w:t xml:space="preserve">Frontiers in Ecology and the Environment</w:t>
-      </w:r>
-      <w:r>
-        <w:t xml:space="preserve"> </w:t>
-      </w:r>
-      <w:r>
-        <w:rPr>
-          <w:bCs/>
-          <w:b/>
-        </w:rPr>
-        <w:t xml:space="preserve">5</w:t>
-      </w:r>
-      <w:r>
-        <w:t xml:space="preserve">: 59–59.</w:t>
+        <w:t xml:space="preserve">Forest Ecology and Management</w:t>
+      </w:r>
+      <w:r>
+        <w:t xml:space="preserve"> </w:t>
+      </w:r>
+      <w:r>
+        <w:rPr>
+          <w:bCs/>
+          <w:b/>
+        </w:rPr>
+        <w:t xml:space="preserve">472</w:t>
+      </w:r>
+      <w:r>
+        <w:t xml:space="preserve">: 118256.</w:t>
       </w:r>
     </w:p>
     <w:bookmarkEnd w:id="39"/>
-    <w:bookmarkStart w:id="40" w:name="ref-shaoHighThroughputAssessment2019"/>
+    <w:bookmarkStart w:id="40" w:name="ref-johnstonWhatLiesVertical2020"/>
     <w:p>
       <w:pPr>
         <w:pStyle w:val="Bibliography"/>
@@ -7103,7 +7348,7 @@
           <w:bCs/>
           <w:b/>
         </w:rPr>
-        <w:t xml:space="preserve">Shao G</w:t>
+        <w:t xml:space="preserve">Johnston M</w:t>
       </w:r>
       <w:r>
         <w:rPr>
@@ -7126,7 +7371,7 @@
           <w:bCs/>
           <w:b/>
         </w:rPr>
-        <w:t xml:space="preserve">Stark SC</w:t>
+        <w:t xml:space="preserve">Andreu A</w:t>
       </w:r>
       <w:r>
         <w:rPr>
@@ -7149,7 +7394,7 @@
           <w:bCs/>
           <w:b/>
         </w:rPr>
-        <w:t xml:space="preserve">de Almeida DRA</w:t>
+        <w:t xml:space="preserve">Verfaillie J</w:t>
       </w:r>
       <w:r>
         <w:rPr>
@@ -7172,7 +7417,30 @@
           <w:bCs/>
           <w:b/>
         </w:rPr>
-        <w:t xml:space="preserve">Smith MN</w:t>
+        <w:t xml:space="preserve">Baldocchi DD</w:t>
+      </w:r>
+      <w:r>
+        <w:rPr>
+          <w:bCs/>
+          <w:b/>
+        </w:rPr>
+        <w:t xml:space="preserve">,</w:t>
+      </w:r>
+      <w:r>
+        <w:rPr>
+          <w:bCs/>
+          <w:b/>
+        </w:rPr>
+        <w:t xml:space="preserve"> </w:t>
+      </w:r>
+      <w:r>
+        <w:rPr>
+          <w:bCs/>
+          <w:b/>
+          <w:bCs/>
+          <w:b/>
+        </w:rPr>
+        <w:t xml:space="preserve">Moorcroft PR</w:t>
       </w:r>
       <w:r>
         <w:t xml:space="preserve">.</w:t>
@@ -7185,61 +7453,57 @@
           <w:bCs/>
           <w:b/>
         </w:rPr>
-        <w:t xml:space="preserve">2019</w:t>
-      </w:r>
-      <w:r>
-        <w:t xml:space="preserve">. Towards high throughput assessment of canopy dynamics:</w:t>
-      </w:r>
-      <w:r>
-        <w:t xml:space="preserve"> </w:t>
-      </w:r>
-      <w:r>
-        <w:t xml:space="preserve">The</w:t>
-      </w:r>
-      <w:r>
-        <w:t xml:space="preserve"> </w:t>
-      </w:r>
-      <w:r>
-        <w:t xml:space="preserve">estimation of leaf area structure in</w:t>
-      </w:r>
-      <w:r>
-        <w:t xml:space="preserve"> </w:t>
-      </w:r>
-      <w:r>
-        <w:t xml:space="preserve">Amazonian</w:t>
-      </w:r>
-      <w:r>
-        <w:t xml:space="preserve"> </w:t>
-      </w:r>
-      <w:r>
-        <w:t xml:space="preserve">forests with multitemporal multi-sensor airborne lidar.</w:t>
-      </w:r>
-      <w:r>
-        <w:t xml:space="preserve"> </w:t>
-      </w:r>
-      <w:r>
-        <w:rPr>
-          <w:iCs/>
-          <w:i/>
-        </w:rPr>
-        <w:t xml:space="preserve">Remote Sensing of Environment</w:t>
-      </w:r>
-      <w:r>
-        <w:t xml:space="preserve"> </w:t>
-      </w:r>
-      <w:r>
-        <w:rPr>
-          <w:bCs/>
-          <w:b/>
-        </w:rPr>
-        <w:t xml:space="preserve">221</w:t>
-      </w:r>
-      <w:r>
-        <w:t xml:space="preserve">: 1–13.</w:t>
+        <w:t xml:space="preserve">2020</w:t>
+      </w:r>
+      <w:r>
+        <w:t xml:space="preserve">. What</w:t>
+      </w:r>
+      <w:r>
+        <w:t xml:space="preserve"> </w:t>
+      </w:r>
+      <w:r>
+        <w:t xml:space="preserve">Lies Beneath</w:t>
+      </w:r>
+      <w:r>
+        <w:t xml:space="preserve">:</w:t>
+      </w:r>
+      <w:r>
+        <w:t xml:space="preserve"> </w:t>
+      </w:r>
+      <w:r>
+        <w:t xml:space="preserve">Vertical Heterogeneity</w:t>
+      </w:r>
+      <w:r>
+        <w:t xml:space="preserve"> </w:t>
+      </w:r>
+      <w:r>
+        <w:t xml:space="preserve">in</w:t>
+      </w:r>
+      <w:r>
+        <w:t xml:space="preserve"> </w:t>
+      </w:r>
+      <w:r>
+        <w:t xml:space="preserve">Vegetation Canopy Temperatures</w:t>
+      </w:r>
+      <w:r>
+        <w:t xml:space="preserve">.</w:t>
+      </w:r>
+      <w:r>
+        <w:t xml:space="preserve"> </w:t>
+      </w:r>
+      <w:r>
+        <w:rPr>
+          <w:bCs/>
+          <w:b/>
+        </w:rPr>
+        <w:t xml:space="preserve">2020</w:t>
+      </w:r>
+      <w:r>
+        <w:t xml:space="preserve">: B088–03.</w:t>
       </w:r>
     </w:p>
     <w:bookmarkEnd w:id="40"/>
-    <w:bookmarkStart w:id="41" w:name="ref-starkAmazonForestCarbon2012"/>
+    <w:bookmarkStart w:id="41" w:name="ref-koikeCanopyStructureTropical1993"/>
     <w:p>
       <w:pPr>
         <w:pStyle w:val="Bibliography"/>
@@ -7251,7 +7515,7 @@
           <w:bCs/>
           <w:b/>
         </w:rPr>
-        <w:t xml:space="preserve">Stark SC</w:t>
+        <w:t xml:space="preserve">Koike F</w:t>
       </w:r>
       <w:r>
         <w:rPr>
@@ -7274,254 +7538,95 @@
           <w:bCs/>
           <w:b/>
         </w:rPr>
-        <w:t xml:space="preserve">Leitold V</w:t>
-      </w:r>
-      <w:r>
-        <w:rPr>
-          <w:bCs/>
-          <w:b/>
-        </w:rPr>
-        <w:t xml:space="preserve">,</w:t>
-      </w:r>
-      <w:r>
-        <w:rPr>
-          <w:bCs/>
-          <w:b/>
-        </w:rPr>
-        <w:t xml:space="preserve"> </w:t>
-      </w:r>
-      <w:r>
-        <w:rPr>
-          <w:bCs/>
-          <w:b/>
-          <w:bCs/>
-          <w:b/>
-        </w:rPr>
-        <w:t xml:space="preserve">Wu JL</w:t>
-      </w:r>
-      <w:r>
-        <w:rPr>
-          <w:bCs/>
-          <w:b/>
-        </w:rPr>
-        <w:t xml:space="preserve">,</w:t>
-      </w:r>
-      <w:r>
-        <w:rPr>
-          <w:bCs/>
-          <w:b/>
-        </w:rPr>
-        <w:t xml:space="preserve"> </w:t>
-      </w:r>
-      <w:r>
-        <w:rPr>
-          <w:bCs/>
-          <w:b/>
-          <w:bCs/>
-          <w:b/>
-        </w:rPr>
-        <w:t xml:space="preserve">Hunter MO</w:t>
-      </w:r>
-      <w:r>
-        <w:rPr>
-          <w:bCs/>
-          <w:b/>
-        </w:rPr>
-        <w:t xml:space="preserve">,</w:t>
-      </w:r>
-      <w:r>
-        <w:rPr>
-          <w:bCs/>
-          <w:b/>
-        </w:rPr>
-        <w:t xml:space="preserve"> </w:t>
-      </w:r>
-      <w:r>
-        <w:rPr>
-          <w:bCs/>
-          <w:b/>
-          <w:bCs/>
-          <w:b/>
-        </w:rPr>
-        <w:t xml:space="preserve">de Castilho CV</w:t>
-      </w:r>
-      <w:r>
-        <w:rPr>
-          <w:bCs/>
-          <w:b/>
-        </w:rPr>
-        <w:t xml:space="preserve">,</w:t>
-      </w:r>
-      <w:r>
-        <w:rPr>
-          <w:bCs/>
-          <w:b/>
-        </w:rPr>
-        <w:t xml:space="preserve"> </w:t>
-      </w:r>
-      <w:r>
-        <w:rPr>
-          <w:bCs/>
-          <w:b/>
-          <w:bCs/>
-          <w:b/>
-        </w:rPr>
-        <w:t xml:space="preserve">Costa FRC</w:t>
-      </w:r>
-      <w:r>
-        <w:rPr>
-          <w:bCs/>
-          <w:b/>
-        </w:rPr>
-        <w:t xml:space="preserve">,</w:t>
-      </w:r>
-      <w:r>
-        <w:rPr>
-          <w:bCs/>
-          <w:b/>
-        </w:rPr>
-        <w:t xml:space="preserve"> </w:t>
-      </w:r>
-      <w:r>
-        <w:rPr>
-          <w:bCs/>
-          <w:b/>
-          <w:bCs/>
-          <w:b/>
-        </w:rPr>
-        <w:t xml:space="preserve">McMahon SM</w:t>
-      </w:r>
-      <w:r>
-        <w:rPr>
-          <w:bCs/>
-          <w:b/>
-        </w:rPr>
-        <w:t xml:space="preserve">,</w:t>
-      </w:r>
-      <w:r>
-        <w:rPr>
-          <w:bCs/>
-          <w:b/>
-        </w:rPr>
-        <w:t xml:space="preserve"> </w:t>
-      </w:r>
-      <w:r>
-        <w:rPr>
-          <w:bCs/>
-          <w:b/>
-          <w:bCs/>
-          <w:b/>
-        </w:rPr>
-        <w:t xml:space="preserve">Parker GG</w:t>
-      </w:r>
-      <w:r>
-        <w:rPr>
-          <w:bCs/>
-          <w:b/>
-        </w:rPr>
-        <w:t xml:space="preserve">,</w:t>
-      </w:r>
-      <w:r>
-        <w:rPr>
-          <w:bCs/>
-          <w:b/>
-        </w:rPr>
-        <w:t xml:space="preserve"> </w:t>
-      </w:r>
-      <w:r>
-        <w:rPr>
-          <w:bCs/>
-          <w:b/>
-          <w:bCs/>
-          <w:b/>
-        </w:rPr>
-        <w:t xml:space="preserve">Shimabukuro MT</w:t>
-      </w:r>
-      <w:r>
-        <w:rPr>
-          <w:bCs/>
-          <w:b/>
-        </w:rPr>
-        <w:t xml:space="preserve">,</w:t>
-      </w:r>
-      <w:r>
-        <w:rPr>
-          <w:bCs/>
-          <w:b/>
-        </w:rPr>
-        <w:t xml:space="preserve"> </w:t>
-      </w:r>
-      <w:r>
-        <w:rPr>
-          <w:bCs/>
-          <w:b/>
-          <w:bCs/>
-          <w:b/>
-        </w:rPr>
-        <w:t xml:space="preserve">Lefsky MA</w:t>
-      </w:r>
-      <w:r>
-        <w:rPr>
-          <w:bCs/>
-          <w:b/>
-        </w:rPr>
-        <w:t xml:space="preserve">,</w:t>
-      </w:r>
-      <w:r>
-        <w:rPr>
-          <w:bCs/>
-          <w:b/>
-        </w:rPr>
+        <w:t xml:space="preserve">Syahbuddin</w:t>
+      </w:r>
+      <w:r>
+        <w:t xml:space="preserve">.</w:t>
+      </w:r>
+      <w:r>
+        <w:t xml:space="preserve"> </w:t>
+      </w:r>
+      <w:r>
+        <w:rPr>
+          <w:bCs/>
+          <w:b/>
+        </w:rPr>
+        <w:t xml:space="preserve">1993</w:t>
+      </w:r>
+      <w:r>
+        <w:t xml:space="preserve">. Canopy</w:t>
+      </w:r>
+      <w:r>
+        <w:t xml:space="preserve"> </w:t>
+      </w:r>
+      <w:r>
+        <w:t xml:space="preserve">Structure</w:t>
+      </w:r>
+      <w:r>
+        <w:t xml:space="preserve"> </w:t>
+      </w:r>
+      <w:r>
+        <w:t xml:space="preserve">of a</w:t>
+      </w:r>
+      <w:r>
+        <w:t xml:space="preserve"> </w:t>
+      </w:r>
+      <w:r>
+        <w:t xml:space="preserve">Tropical Rain Forest</w:t>
+      </w:r>
+      <w:r>
+        <w:t xml:space="preserve"> </w:t>
+      </w:r>
+      <w:r>
+        <w:t xml:space="preserve">and the</w:t>
+      </w:r>
+      <w:r>
+        <w:t xml:space="preserve"> </w:t>
+      </w:r>
+      <w:r>
+        <w:t xml:space="preserve">Nature</w:t>
+      </w:r>
+      <w:r>
+        <w:t xml:space="preserve"> </w:t>
+      </w:r>
+      <w:r>
+        <w:t xml:space="preserve">of an</w:t>
+      </w:r>
+      <w:r>
+        <w:t xml:space="preserve"> </w:t>
+      </w:r>
+      <w:r>
+        <w:t xml:space="preserve">Unstratified Upper Layer</w:t>
+      </w:r>
+      <w:r>
+        <w:t xml:space="preserve">.</w:t>
+      </w:r>
+      <w:r>
         <w:t xml:space="preserve"> </w:t>
       </w:r>
       <w:r>
         <w:rPr>
           <w:iCs/>
           <w:i/>
-          <w:bCs/>
-          <w:b/>
-        </w:rPr>
-        <w:t xml:space="preserve">et al.</w:t>
-      </w:r>
-      <w:r>
-        <w:t xml:space="preserve"> </w:t>
-      </w:r>
-      <w:r>
-        <w:rPr>
-          <w:bCs/>
-          <w:b/>
-        </w:rPr>
-        <w:t xml:space="preserve">2012</w:t>
-      </w:r>
-      <w:r>
-        <w:t xml:space="preserve">. Amazon forest carbon dynamics predicted by profiles of canopy leaf area and light environment.</w:t>
-      </w:r>
-      <w:r>
-        <w:t xml:space="preserve"> </w:t>
-      </w:r>
-      <w:r>
-        <w:rPr>
-          <w:iCs/>
-          <w:i/>
-        </w:rPr>
-        <w:t xml:space="preserve">Ecology Letters</w:t>
-      </w:r>
-      <w:r>
-        <w:t xml:space="preserve"> </w:t>
-      </w:r>
-      <w:r>
-        <w:rPr>
-          <w:bCs/>
-          <w:b/>
-        </w:rPr>
-        <w:t xml:space="preserve">15</w:t>
-      </w:r>
-      <w:r>
-        <w:t xml:space="preserve">: 1406–1414.</w:t>
+        </w:rPr>
+        <w:t xml:space="preserve">Functional Ecology</w:t>
+      </w:r>
+      <w:r>
+        <w:t xml:space="preserve"> </w:t>
+      </w:r>
+      <w:r>
+        <w:rPr>
+          <w:bCs/>
+          <w:b/>
+        </w:rPr>
+        <w:t xml:space="preserve">7</w:t>
+      </w:r>
+      <w:r>
+        <w:t xml:space="preserve">: 230–235.</w:t>
       </w:r>
     </w:p>
     <w:bookmarkEnd w:id="41"/>
-    <w:bookmarkStart w:id="42" w:name="ref-stillImagingCanopyTemperature2021"/>
+    <w:bookmarkStart w:id="42" w:name="ref-lawLeafAreaDistribution2001"/>
     <w:p>
       <w:pPr>
         <w:pStyle w:val="Bibliography"/>
@@ -7533,7 +7638,7 @@
           <w:bCs/>
           <w:b/>
         </w:rPr>
-        <w:t xml:space="preserve">Still CJ</w:t>
+        <w:t xml:space="preserve">Law BE</w:t>
       </w:r>
       <w:r>
         <w:rPr>
@@ -7556,7 +7661,7 @@
           <w:bCs/>
           <w:b/>
         </w:rPr>
-        <w:t xml:space="preserve">Rastogi B</w:t>
+        <w:t xml:space="preserve">Cescatti A</w:t>
       </w:r>
       <w:r>
         <w:rPr>
@@ -7579,168 +7684,7 @@
           <w:bCs/>
           <w:b/>
         </w:rPr>
-        <w:t xml:space="preserve">Page GFM</w:t>
-      </w:r>
-      <w:r>
-        <w:rPr>
-          <w:bCs/>
-          <w:b/>
-        </w:rPr>
-        <w:t xml:space="preserve">,</w:t>
-      </w:r>
-      <w:r>
-        <w:rPr>
-          <w:bCs/>
-          <w:b/>
-        </w:rPr>
-        <w:t xml:space="preserve"> </w:t>
-      </w:r>
-      <w:r>
-        <w:rPr>
-          <w:bCs/>
-          <w:b/>
-          <w:bCs/>
-          <w:b/>
-        </w:rPr>
-        <w:t xml:space="preserve">Griffith DM</w:t>
-      </w:r>
-      <w:r>
-        <w:rPr>
-          <w:bCs/>
-          <w:b/>
-        </w:rPr>
-        <w:t xml:space="preserve">,</w:t>
-      </w:r>
-      <w:r>
-        <w:rPr>
-          <w:bCs/>
-          <w:b/>
-        </w:rPr>
-        <w:t xml:space="preserve"> </w:t>
-      </w:r>
-      <w:r>
-        <w:rPr>
-          <w:bCs/>
-          <w:b/>
-          <w:bCs/>
-          <w:b/>
-        </w:rPr>
-        <w:t xml:space="preserve">Sibley A</w:t>
-      </w:r>
-      <w:r>
-        <w:rPr>
-          <w:bCs/>
-          <w:b/>
-        </w:rPr>
-        <w:t xml:space="preserve">,</w:t>
-      </w:r>
-      <w:r>
-        <w:rPr>
-          <w:bCs/>
-          <w:b/>
-        </w:rPr>
-        <w:t xml:space="preserve"> </w:t>
-      </w:r>
-      <w:r>
-        <w:rPr>
-          <w:bCs/>
-          <w:b/>
-          <w:bCs/>
-          <w:b/>
-        </w:rPr>
-        <w:t xml:space="preserve">Schulze M</w:t>
-      </w:r>
-      <w:r>
-        <w:rPr>
-          <w:bCs/>
-          <w:b/>
-        </w:rPr>
-        <w:t xml:space="preserve">,</w:t>
-      </w:r>
-      <w:r>
-        <w:rPr>
-          <w:bCs/>
-          <w:b/>
-        </w:rPr>
-        <w:t xml:space="preserve"> </w:t>
-      </w:r>
-      <w:r>
-        <w:rPr>
-          <w:bCs/>
-          <w:b/>
-          <w:bCs/>
-          <w:b/>
-        </w:rPr>
-        <w:t xml:space="preserve">Hawkins L</w:t>
-      </w:r>
-      <w:r>
-        <w:rPr>
-          <w:bCs/>
-          <w:b/>
-        </w:rPr>
-        <w:t xml:space="preserve">,</w:t>
-      </w:r>
-      <w:r>
-        <w:rPr>
-          <w:bCs/>
-          <w:b/>
-        </w:rPr>
-        <w:t xml:space="preserve"> </w:t>
-      </w:r>
-      <w:r>
-        <w:rPr>
-          <w:bCs/>
-          <w:b/>
-          <w:bCs/>
-          <w:b/>
-        </w:rPr>
-        <w:t xml:space="preserve">Pau S</w:t>
-      </w:r>
-      <w:r>
-        <w:rPr>
-          <w:bCs/>
-          <w:b/>
-        </w:rPr>
-        <w:t xml:space="preserve">,</w:t>
-      </w:r>
-      <w:r>
-        <w:rPr>
-          <w:bCs/>
-          <w:b/>
-        </w:rPr>
-        <w:t xml:space="preserve"> </w:t>
-      </w:r>
-      <w:r>
-        <w:rPr>
-          <w:bCs/>
-          <w:b/>
-          <w:bCs/>
-          <w:b/>
-        </w:rPr>
-        <w:t xml:space="preserve">Detto M</w:t>
-      </w:r>
-      <w:r>
-        <w:rPr>
-          <w:bCs/>
-          <w:b/>
-        </w:rPr>
-        <w:t xml:space="preserve">,</w:t>
-      </w:r>
-      <w:r>
-        <w:rPr>
-          <w:bCs/>
-          <w:b/>
-        </w:rPr>
-        <w:t xml:space="preserve"> </w:t>
-      </w:r>
-      <w:r>
-        <w:rPr>
-          <w:bCs/>
-          <w:b/>
-          <w:bCs/>
-          <w:b/>
-        </w:rPr>
-        <w:t xml:space="preserve">Helliker BR</w:t>
+        <w:t xml:space="preserve">Baldocchi DD</w:t>
       </w:r>
       <w:r>
         <w:t xml:space="preserve">.</w:t>
@@ -7753,10 +7697,10 @@
           <w:bCs/>
           <w:b/>
         </w:rPr>
-        <w:t xml:space="preserve">2021</w:t>
-      </w:r>
-      <w:r>
-        <w:t xml:space="preserve">. Imaging canopy temperature: Shedding (thermal) light on ecosystem processes.</w:t>
+        <w:t xml:space="preserve">2001</w:t>
+      </w:r>
+      <w:r>
+        <w:t xml:space="preserve">. Leaf area distribution and radiative transfer in open-canopy forests: Implications for mass and energy exchange.</w:t>
       </w:r>
       <w:r>
         <w:t xml:space="preserve"> </w:t>
@@ -7766,24 +7710,24 @@
           <w:iCs/>
           <w:i/>
         </w:rPr>
-        <w:t xml:space="preserve">New Phytologist</w:t>
-      </w:r>
-      <w:r>
-        <w:t xml:space="preserve"> </w:t>
-      </w:r>
-      <w:r>
-        <w:rPr>
-          <w:bCs/>
-          <w:b/>
-        </w:rPr>
-        <w:t xml:space="preserve">230</w:t>
-      </w:r>
-      <w:r>
-        <w:t xml:space="preserve">: 1746–1753.</w:t>
+        <w:t xml:space="preserve">Tree Physiology</w:t>
+      </w:r>
+      <w:r>
+        <w:t xml:space="preserve"> </w:t>
+      </w:r>
+      <w:r>
+        <w:rPr>
+          <w:bCs/>
+          <w:b/>
+        </w:rPr>
+        <w:t xml:space="preserve">21</w:t>
+      </w:r>
+      <w:r>
+        <w:t xml:space="preserve">: 777–787.</w:t>
       </w:r>
     </w:p>
     <w:bookmarkEnd w:id="42"/>
-    <w:bookmarkStart w:id="43" w:name="X56d926719da9351a167ef03030705e0d92337f8"/>
+    <w:bookmarkStart w:id="43" w:name="ref-macarthurFoliageProfileVertical1969"/>
     <w:p>
       <w:pPr>
         <w:pStyle w:val="Bibliography"/>
@@ -7795,7 +7739,7 @@
           <w:bCs/>
           <w:b/>
         </w:rPr>
-        <w:t xml:space="preserve">Zwieniecki MA</w:t>
+        <w:t xml:space="preserve">MacArthur RH</w:t>
       </w:r>
       <w:r>
         <w:rPr>
@@ -7818,30 +7762,7 @@
           <w:bCs/>
           <w:b/>
         </w:rPr>
-        <w:t xml:space="preserve">Boyce CK</w:t>
-      </w:r>
-      <w:r>
-        <w:rPr>
-          <w:bCs/>
-          <w:b/>
-        </w:rPr>
-        <w:t xml:space="preserve">,</w:t>
-      </w:r>
-      <w:r>
-        <w:rPr>
-          <w:bCs/>
-          <w:b/>
-        </w:rPr>
-        <w:t xml:space="preserve"> </w:t>
-      </w:r>
-      <w:r>
-        <w:rPr>
-          <w:bCs/>
-          <w:b/>
-          <w:bCs/>
-          <w:b/>
-        </w:rPr>
-        <w:t xml:space="preserve">Holbrook NM</w:t>
+        <w:t xml:space="preserve">Horn HS</w:t>
       </w:r>
       <w:r>
         <w:t xml:space="preserve">.</w:t>
@@ -7854,31 +7775,31 @@
           <w:bCs/>
           <w:b/>
         </w:rPr>
-        <w:t xml:space="preserve">2004</w:t>
-      </w:r>
-      <w:r>
-        <w:t xml:space="preserve">. Hydraulic limitations imposed by crown placement determine final size and shape of</w:t>
-      </w:r>
-      <w:r>
-        <w:t xml:space="preserve"> </w:t>
-      </w:r>
-      <w:r>
-        <w:t xml:space="preserve">Quercus</w:t>
-      </w:r>
-      <w:r>
-        <w:t xml:space="preserve"> </w:t>
-      </w:r>
-      <w:r>
-        <w:t xml:space="preserve">rubra</w:t>
-      </w:r>
-      <w:r>
-        <w:t xml:space="preserve"> </w:t>
-      </w:r>
-      <w:r>
-        <w:t xml:space="preserve">L</w:t>
-      </w:r>
-      <w:r>
-        <w:t xml:space="preserve">. leaves.</w:t>
+        <w:t xml:space="preserve">1969</w:t>
+      </w:r>
+      <w:r>
+        <w:t xml:space="preserve">. Foliage</w:t>
+      </w:r>
+      <w:r>
+        <w:t xml:space="preserve"> </w:t>
+      </w:r>
+      <w:r>
+        <w:t xml:space="preserve">Profile</w:t>
+      </w:r>
+      <w:r>
+        <w:t xml:space="preserve"> </w:t>
+      </w:r>
+      <w:r>
+        <w:t xml:space="preserve">by</w:t>
+      </w:r>
+      <w:r>
+        <w:t xml:space="preserve"> </w:t>
+      </w:r>
+      <w:r>
+        <w:t xml:space="preserve">Vertical Measurements</w:t>
+      </w:r>
+      <w:r>
+        <w:t xml:space="preserve">.</w:t>
       </w:r>
       <w:r>
         <w:t xml:space="preserve"> </w:t>
@@ -7888,25 +7809,1510 @@
           <w:iCs/>
           <w:i/>
         </w:rPr>
-        <w:t xml:space="preserve">Plant, Cell &amp; Environment</w:t>
-      </w:r>
-      <w:r>
-        <w:t xml:space="preserve"> </w:t>
-      </w:r>
-      <w:r>
-        <w:rPr>
-          <w:bCs/>
-          <w:b/>
-        </w:rPr>
-        <w:t xml:space="preserve">27</w:t>
-      </w:r>
-      <w:r>
-        <w:t xml:space="preserve">: 357–365.</w:t>
+        <w:t xml:space="preserve">Ecology</w:t>
+      </w:r>
+      <w:r>
+        <w:t xml:space="preserve"> </w:t>
+      </w:r>
+      <w:r>
+        <w:rPr>
+          <w:bCs/>
+          <w:b/>
+        </w:rPr>
+        <w:t xml:space="preserve">50</w:t>
+      </w:r>
+      <w:r>
+        <w:t xml:space="preserve">: 802–804.</w:t>
       </w:r>
     </w:p>
     <w:bookmarkEnd w:id="43"/>
+    <w:bookmarkStart w:id="44" w:name="ref-muir_tealeaves_2019"/>
+    <w:p>
+      <w:pPr>
+        <w:pStyle w:val="Bibliography"/>
+      </w:pPr>
+      <w:r>
+        <w:rPr>
+          <w:bCs/>
+          <w:b/>
+          <w:bCs/>
+          <w:b/>
+        </w:rPr>
+        <w:t xml:space="preserve">Muir CD</w:t>
+      </w:r>
+      <w:r>
+        <w:t xml:space="preserve">.</w:t>
+      </w:r>
+      <w:r>
+        <w:t xml:space="preserve"> </w:t>
+      </w:r>
+      <w:r>
+        <w:rPr>
+          <w:bCs/>
+          <w:b/>
+        </w:rPr>
+        <w:t xml:space="preserve">2019</w:t>
+      </w:r>
+      <w:r>
+        <w:t xml:space="preserve">. Tealeaves: An</w:t>
+      </w:r>
+      <w:r>
+        <w:t xml:space="preserve"> </w:t>
+      </w:r>
+      <w:r>
+        <w:t xml:space="preserve">R</w:t>
+      </w:r>
+      <w:r>
+        <w:t xml:space="preserve"> </w:t>
+      </w:r>
+      <w:r>
+        <w:t xml:space="preserve">package for modelling leaf temperature using energy budgets.</w:t>
+      </w:r>
+      <w:r>
+        <w:t xml:space="preserve"> </w:t>
+      </w:r>
+      <w:r>
+        <w:rPr>
+          <w:iCs/>
+          <w:i/>
+        </w:rPr>
+        <w:t xml:space="preserve">AoB PLANTS</w:t>
+      </w:r>
+      <w:r>
+        <w:t xml:space="preserve"> </w:t>
+      </w:r>
+      <w:r>
+        <w:rPr>
+          <w:bCs/>
+          <w:b/>
+        </w:rPr>
+        <w:t xml:space="preserve">11</w:t>
+      </w:r>
+      <w:r>
+        <w:t xml:space="preserve">.</w:t>
+      </w:r>
+    </w:p>
     <w:bookmarkEnd w:id="44"/>
+    <w:bookmarkStart w:id="45" w:name="ref-parkerPortableLIDARSystem2004"/>
+    <w:p>
+      <w:pPr>
+        <w:pStyle w:val="Bibliography"/>
+      </w:pPr>
+      <w:r>
+        <w:rPr>
+          <w:bCs/>
+          <w:b/>
+          <w:bCs/>
+          <w:b/>
+        </w:rPr>
+        <w:t xml:space="preserve">Parker GG</w:t>
+      </w:r>
+      <w:r>
+        <w:rPr>
+          <w:bCs/>
+          <w:b/>
+        </w:rPr>
+        <w:t xml:space="preserve">,</w:t>
+      </w:r>
+      <w:r>
+        <w:rPr>
+          <w:bCs/>
+          <w:b/>
+        </w:rPr>
+        <w:t xml:space="preserve"> </w:t>
+      </w:r>
+      <w:r>
+        <w:rPr>
+          <w:bCs/>
+          <w:b/>
+          <w:bCs/>
+          <w:b/>
+        </w:rPr>
+        <w:t xml:space="preserve">Harding DJ</w:t>
+      </w:r>
+      <w:r>
+        <w:rPr>
+          <w:bCs/>
+          <w:b/>
+        </w:rPr>
+        <w:t xml:space="preserve">,</w:t>
+      </w:r>
+      <w:r>
+        <w:rPr>
+          <w:bCs/>
+          <w:b/>
+        </w:rPr>
+        <w:t xml:space="preserve"> </w:t>
+      </w:r>
+      <w:r>
+        <w:rPr>
+          <w:bCs/>
+          <w:b/>
+          <w:bCs/>
+          <w:b/>
+        </w:rPr>
+        <w:t xml:space="preserve">Berger ML</w:t>
+      </w:r>
+      <w:r>
+        <w:t xml:space="preserve">.</w:t>
+      </w:r>
+      <w:r>
+        <w:t xml:space="preserve"> </w:t>
+      </w:r>
+      <w:r>
+        <w:rPr>
+          <w:bCs/>
+          <w:b/>
+        </w:rPr>
+        <w:t xml:space="preserve">2004</w:t>
+      </w:r>
+      <w:r>
+        <w:t xml:space="preserve">. A portable</w:t>
+      </w:r>
+      <w:r>
+        <w:t xml:space="preserve"> </w:t>
+      </w:r>
+      <w:r>
+        <w:t xml:space="preserve">LIDAR</w:t>
+      </w:r>
+      <w:r>
+        <w:t xml:space="preserve"> </w:t>
+      </w:r>
+      <w:r>
+        <w:t xml:space="preserve">system for rapid determination of forest canopy structure.</w:t>
+      </w:r>
+      <w:r>
+        <w:t xml:space="preserve"> </w:t>
+      </w:r>
+      <w:r>
+        <w:rPr>
+          <w:iCs/>
+          <w:i/>
+        </w:rPr>
+        <w:t xml:space="preserve">Journal of Applied Ecology</w:t>
+      </w:r>
+      <w:r>
+        <w:t xml:space="preserve"> </w:t>
+      </w:r>
+      <w:r>
+        <w:rPr>
+          <w:bCs/>
+          <w:b/>
+        </w:rPr>
+        <w:t xml:space="preserve">41</w:t>
+      </w:r>
+      <w:r>
+        <w:t xml:space="preserve">: 755–767.</w:t>
+      </w:r>
+    </w:p>
     <w:bookmarkEnd w:id="45"/>
+    <w:bookmarkStart w:id="46" w:name="ref-parkerVerticalProfileCanopy1989"/>
+    <w:p>
+      <w:pPr>
+        <w:pStyle w:val="Bibliography"/>
+      </w:pPr>
+      <w:r>
+        <w:rPr>
+          <w:bCs/>
+          <w:b/>
+          <w:bCs/>
+          <w:b/>
+        </w:rPr>
+        <w:t xml:space="preserve">Parker GG</w:t>
+      </w:r>
+      <w:r>
+        <w:rPr>
+          <w:bCs/>
+          <w:b/>
+        </w:rPr>
+        <w:t xml:space="preserve">,</w:t>
+      </w:r>
+      <w:r>
+        <w:rPr>
+          <w:bCs/>
+          <w:b/>
+        </w:rPr>
+        <w:t xml:space="preserve"> </w:t>
+      </w:r>
+      <w:r>
+        <w:rPr>
+          <w:bCs/>
+          <w:b/>
+          <w:bCs/>
+          <w:b/>
+        </w:rPr>
+        <w:t xml:space="preserve">O’Neill JP</w:t>
+      </w:r>
+      <w:r>
+        <w:rPr>
+          <w:bCs/>
+          <w:b/>
+        </w:rPr>
+        <w:t xml:space="preserve">,</w:t>
+      </w:r>
+      <w:r>
+        <w:rPr>
+          <w:bCs/>
+          <w:b/>
+        </w:rPr>
+        <w:t xml:space="preserve"> </w:t>
+      </w:r>
+      <w:r>
+        <w:rPr>
+          <w:bCs/>
+          <w:b/>
+          <w:bCs/>
+          <w:b/>
+        </w:rPr>
+        <w:t xml:space="preserve">work(s): DHR</w:t>
+      </w:r>
+      <w:r>
+        <w:t xml:space="preserve">.</w:t>
+      </w:r>
+      <w:r>
+        <w:t xml:space="preserve"> </w:t>
+      </w:r>
+      <w:r>
+        <w:rPr>
+          <w:bCs/>
+          <w:b/>
+        </w:rPr>
+        <w:t xml:space="preserve">1989</w:t>
+      </w:r>
+      <w:r>
+        <w:t xml:space="preserve">. Vertical</w:t>
+      </w:r>
+      <w:r>
+        <w:t xml:space="preserve"> </w:t>
+      </w:r>
+      <w:r>
+        <w:t xml:space="preserve">Profile</w:t>
+      </w:r>
+      <w:r>
+        <w:t xml:space="preserve"> </w:t>
+      </w:r>
+      <w:r>
+        <w:t xml:space="preserve">and</w:t>
+      </w:r>
+      <w:r>
+        <w:t xml:space="preserve"> </w:t>
+      </w:r>
+      <w:r>
+        <w:t xml:space="preserve">Canopy Organization</w:t>
+      </w:r>
+      <w:r>
+        <w:t xml:space="preserve"> </w:t>
+      </w:r>
+      <w:r>
+        <w:t xml:space="preserve">in a</w:t>
+      </w:r>
+      <w:r>
+        <w:t xml:space="preserve"> </w:t>
+      </w:r>
+      <w:r>
+        <w:t xml:space="preserve">Mixed Deciduous Forest</w:t>
+      </w:r>
+      <w:r>
+        <w:t xml:space="preserve">.</w:t>
+      </w:r>
+      <w:r>
+        <w:t xml:space="preserve"> </w:t>
+      </w:r>
+      <w:r>
+        <w:rPr>
+          <w:iCs/>
+          <w:i/>
+        </w:rPr>
+        <w:t xml:space="preserve">Vegetatio</w:t>
+      </w:r>
+      <w:r>
+        <w:t xml:space="preserve"> </w:t>
+      </w:r>
+      <w:r>
+        <w:rPr>
+          <w:bCs/>
+          <w:b/>
+        </w:rPr>
+        <w:t xml:space="preserve">85</w:t>
+      </w:r>
+      <w:r>
+        <w:t xml:space="preserve">: 1–11.</w:t>
+      </w:r>
+    </w:p>
+    <w:bookmarkEnd w:id="46"/>
+    <w:bookmarkStart w:id="47" w:name="ref-pauTropicalForestTemperature2018"/>
+    <w:p>
+      <w:pPr>
+        <w:pStyle w:val="Bibliography"/>
+      </w:pPr>
+      <w:r>
+        <w:rPr>
+          <w:bCs/>
+          <w:b/>
+          <w:bCs/>
+          <w:b/>
+        </w:rPr>
+        <w:t xml:space="preserve">Pau S</w:t>
+      </w:r>
+      <w:r>
+        <w:rPr>
+          <w:bCs/>
+          <w:b/>
+        </w:rPr>
+        <w:t xml:space="preserve">,</w:t>
+      </w:r>
+      <w:r>
+        <w:rPr>
+          <w:bCs/>
+          <w:b/>
+        </w:rPr>
+        <w:t xml:space="preserve"> </w:t>
+      </w:r>
+      <w:r>
+        <w:rPr>
+          <w:bCs/>
+          <w:b/>
+          <w:bCs/>
+          <w:b/>
+        </w:rPr>
+        <w:t xml:space="preserve">Detto M</w:t>
+      </w:r>
+      <w:r>
+        <w:rPr>
+          <w:bCs/>
+          <w:b/>
+        </w:rPr>
+        <w:t xml:space="preserve">,</w:t>
+      </w:r>
+      <w:r>
+        <w:rPr>
+          <w:bCs/>
+          <w:b/>
+        </w:rPr>
+        <w:t xml:space="preserve"> </w:t>
+      </w:r>
+      <w:r>
+        <w:rPr>
+          <w:bCs/>
+          <w:b/>
+          <w:bCs/>
+          <w:b/>
+        </w:rPr>
+        <w:t xml:space="preserve">Kim Y</w:t>
+      </w:r>
+      <w:r>
+        <w:rPr>
+          <w:bCs/>
+          <w:b/>
+        </w:rPr>
+        <w:t xml:space="preserve">,</w:t>
+      </w:r>
+      <w:r>
+        <w:rPr>
+          <w:bCs/>
+          <w:b/>
+        </w:rPr>
+        <w:t xml:space="preserve"> </w:t>
+      </w:r>
+      <w:r>
+        <w:rPr>
+          <w:bCs/>
+          <w:b/>
+          <w:bCs/>
+          <w:b/>
+        </w:rPr>
+        <w:t xml:space="preserve">Still CJ</w:t>
+      </w:r>
+      <w:r>
+        <w:t xml:space="preserve">.</w:t>
+      </w:r>
+      <w:r>
+        <w:t xml:space="preserve"> </w:t>
+      </w:r>
+      <w:r>
+        <w:rPr>
+          <w:bCs/>
+          <w:b/>
+        </w:rPr>
+        <w:t xml:space="preserve">2018</w:t>
+      </w:r>
+      <w:r>
+        <w:t xml:space="preserve">. Tropical forest temperature thresholds for gross primary productivity.</w:t>
+      </w:r>
+      <w:r>
+        <w:t xml:space="preserve"> </w:t>
+      </w:r>
+      <w:r>
+        <w:rPr>
+          <w:iCs/>
+          <w:i/>
+        </w:rPr>
+        <w:t xml:space="preserve">Ecosphere</w:t>
+      </w:r>
+      <w:r>
+        <w:t xml:space="preserve"> </w:t>
+      </w:r>
+      <w:r>
+        <w:rPr>
+          <w:bCs/>
+          <w:b/>
+        </w:rPr>
+        <w:t xml:space="preserve">9</w:t>
+      </w:r>
+      <w:r>
+        <w:t xml:space="preserve">: e02311.</w:t>
+      </w:r>
+    </w:p>
+    <w:bookmarkEnd w:id="47"/>
+    <w:bookmarkStart w:id="48" w:name="X37866945a1514e5304353b865dab4d70276132f"/>
+    <w:p>
+      <w:pPr>
+        <w:pStyle w:val="Bibliography"/>
+      </w:pPr>
+      <w:r>
+        <w:rPr>
+          <w:bCs/>
+          <w:b/>
+          <w:bCs/>
+          <w:b/>
+        </w:rPr>
+        <w:t xml:space="preserve">Schimel D</w:t>
+      </w:r>
+      <w:r>
+        <w:rPr>
+          <w:bCs/>
+          <w:b/>
+        </w:rPr>
+        <w:t xml:space="preserve">,</w:t>
+      </w:r>
+      <w:r>
+        <w:rPr>
+          <w:bCs/>
+          <w:b/>
+        </w:rPr>
+        <w:t xml:space="preserve"> </w:t>
+      </w:r>
+      <w:r>
+        <w:rPr>
+          <w:bCs/>
+          <w:b/>
+          <w:bCs/>
+          <w:b/>
+        </w:rPr>
+        <w:t xml:space="preserve">Hargrove W</w:t>
+      </w:r>
+      <w:r>
+        <w:rPr>
+          <w:bCs/>
+          <w:b/>
+        </w:rPr>
+        <w:t xml:space="preserve">,</w:t>
+      </w:r>
+      <w:r>
+        <w:rPr>
+          <w:bCs/>
+          <w:b/>
+        </w:rPr>
+        <w:t xml:space="preserve"> </w:t>
+      </w:r>
+      <w:r>
+        <w:rPr>
+          <w:bCs/>
+          <w:b/>
+          <w:bCs/>
+          <w:b/>
+        </w:rPr>
+        <w:t xml:space="preserve">Hoffman F</w:t>
+      </w:r>
+      <w:r>
+        <w:rPr>
+          <w:bCs/>
+          <w:b/>
+        </w:rPr>
+        <w:t xml:space="preserve">,</w:t>
+      </w:r>
+      <w:r>
+        <w:rPr>
+          <w:bCs/>
+          <w:b/>
+        </w:rPr>
+        <w:t xml:space="preserve"> </w:t>
+      </w:r>
+      <w:r>
+        <w:rPr>
+          <w:bCs/>
+          <w:b/>
+          <w:bCs/>
+          <w:b/>
+        </w:rPr>
+        <w:t xml:space="preserve">MacMahon J</w:t>
+      </w:r>
+      <w:r>
+        <w:t xml:space="preserve">.</w:t>
+      </w:r>
+      <w:r>
+        <w:t xml:space="preserve"> </w:t>
+      </w:r>
+      <w:r>
+        <w:rPr>
+          <w:bCs/>
+          <w:b/>
+        </w:rPr>
+        <w:t xml:space="preserve">2007</w:t>
+      </w:r>
+      <w:r>
+        <w:t xml:space="preserve">.</w:t>
+      </w:r>
+      <w:r>
+        <w:t xml:space="preserve"> </w:t>
+      </w:r>
+      <w:r>
+        <w:t xml:space="preserve">NEON</w:t>
+      </w:r>
+      <w:r>
+        <w:t xml:space="preserve">: A hierarchically designed national ecological network.</w:t>
+      </w:r>
+      <w:r>
+        <w:t xml:space="preserve"> </w:t>
+      </w:r>
+      <w:r>
+        <w:rPr>
+          <w:iCs/>
+          <w:i/>
+        </w:rPr>
+        <w:t xml:space="preserve">Frontiers in Ecology and the Environment</w:t>
+      </w:r>
+      <w:r>
+        <w:t xml:space="preserve"> </w:t>
+      </w:r>
+      <w:r>
+        <w:rPr>
+          <w:bCs/>
+          <w:b/>
+        </w:rPr>
+        <w:t xml:space="preserve">5</w:t>
+      </w:r>
+      <w:r>
+        <w:t xml:space="preserve">: 59–59.</w:t>
+      </w:r>
+    </w:p>
+    <w:bookmarkEnd w:id="48"/>
+    <w:bookmarkStart w:id="49" w:name="ref-shaoHighThroughputAssessment2019"/>
+    <w:p>
+      <w:pPr>
+        <w:pStyle w:val="Bibliography"/>
+      </w:pPr>
+      <w:r>
+        <w:rPr>
+          <w:bCs/>
+          <w:b/>
+          <w:bCs/>
+          <w:b/>
+        </w:rPr>
+        <w:t xml:space="preserve">Shao G</w:t>
+      </w:r>
+      <w:r>
+        <w:rPr>
+          <w:bCs/>
+          <w:b/>
+        </w:rPr>
+        <w:t xml:space="preserve">,</w:t>
+      </w:r>
+      <w:r>
+        <w:rPr>
+          <w:bCs/>
+          <w:b/>
+        </w:rPr>
+        <w:t xml:space="preserve"> </w:t>
+      </w:r>
+      <w:r>
+        <w:rPr>
+          <w:bCs/>
+          <w:b/>
+          <w:bCs/>
+          <w:b/>
+        </w:rPr>
+        <w:t xml:space="preserve">Stark SC</w:t>
+      </w:r>
+      <w:r>
+        <w:rPr>
+          <w:bCs/>
+          <w:b/>
+        </w:rPr>
+        <w:t xml:space="preserve">,</w:t>
+      </w:r>
+      <w:r>
+        <w:rPr>
+          <w:bCs/>
+          <w:b/>
+        </w:rPr>
+        <w:t xml:space="preserve"> </w:t>
+      </w:r>
+      <w:r>
+        <w:rPr>
+          <w:bCs/>
+          <w:b/>
+          <w:bCs/>
+          <w:b/>
+        </w:rPr>
+        <w:t xml:space="preserve">de Almeida DRA</w:t>
+      </w:r>
+      <w:r>
+        <w:rPr>
+          <w:bCs/>
+          <w:b/>
+        </w:rPr>
+        <w:t xml:space="preserve">,</w:t>
+      </w:r>
+      <w:r>
+        <w:rPr>
+          <w:bCs/>
+          <w:b/>
+        </w:rPr>
+        <w:t xml:space="preserve"> </w:t>
+      </w:r>
+      <w:r>
+        <w:rPr>
+          <w:bCs/>
+          <w:b/>
+          <w:bCs/>
+          <w:b/>
+        </w:rPr>
+        <w:t xml:space="preserve">Smith MN</w:t>
+      </w:r>
+      <w:r>
+        <w:t xml:space="preserve">.</w:t>
+      </w:r>
+      <w:r>
+        <w:t xml:space="preserve"> </w:t>
+      </w:r>
+      <w:r>
+        <w:rPr>
+          <w:bCs/>
+          <w:b/>
+        </w:rPr>
+        <w:t xml:space="preserve">2019</w:t>
+      </w:r>
+      <w:r>
+        <w:t xml:space="preserve">. Towards high throughput assessment of canopy dynamics:</w:t>
+      </w:r>
+      <w:r>
+        <w:t xml:space="preserve"> </w:t>
+      </w:r>
+      <w:r>
+        <w:t xml:space="preserve">The</w:t>
+      </w:r>
+      <w:r>
+        <w:t xml:space="preserve"> </w:t>
+      </w:r>
+      <w:r>
+        <w:t xml:space="preserve">estimation of leaf area structure in</w:t>
+      </w:r>
+      <w:r>
+        <w:t xml:space="preserve"> </w:t>
+      </w:r>
+      <w:r>
+        <w:t xml:space="preserve">Amazonian</w:t>
+      </w:r>
+      <w:r>
+        <w:t xml:space="preserve"> </w:t>
+      </w:r>
+      <w:r>
+        <w:t xml:space="preserve">forests with multitemporal multi-sensor airborne lidar.</w:t>
+      </w:r>
+      <w:r>
+        <w:t xml:space="preserve"> </w:t>
+      </w:r>
+      <w:r>
+        <w:rPr>
+          <w:iCs/>
+          <w:i/>
+        </w:rPr>
+        <w:t xml:space="preserve">Remote Sensing of Environment</w:t>
+      </w:r>
+      <w:r>
+        <w:t xml:space="preserve"> </w:t>
+      </w:r>
+      <w:r>
+        <w:rPr>
+          <w:bCs/>
+          <w:b/>
+        </w:rPr>
+        <w:t xml:space="preserve">221</w:t>
+      </w:r>
+      <w:r>
+        <w:t xml:space="preserve">: 1–13.</w:t>
+      </w:r>
+    </w:p>
+    <w:bookmarkEnd w:id="49"/>
+    <w:bookmarkStart w:id="50" w:name="ref-starkAmazonForestCarbon2012"/>
+    <w:p>
+      <w:pPr>
+        <w:pStyle w:val="Bibliography"/>
+      </w:pPr>
+      <w:r>
+        <w:rPr>
+          <w:bCs/>
+          <w:b/>
+          <w:bCs/>
+          <w:b/>
+        </w:rPr>
+        <w:t xml:space="preserve">Stark SC</w:t>
+      </w:r>
+      <w:r>
+        <w:rPr>
+          <w:bCs/>
+          <w:b/>
+        </w:rPr>
+        <w:t xml:space="preserve">,</w:t>
+      </w:r>
+      <w:r>
+        <w:rPr>
+          <w:bCs/>
+          <w:b/>
+        </w:rPr>
+        <w:t xml:space="preserve"> </w:t>
+      </w:r>
+      <w:r>
+        <w:rPr>
+          <w:bCs/>
+          <w:b/>
+          <w:bCs/>
+          <w:b/>
+        </w:rPr>
+        <w:t xml:space="preserve">Leitold V</w:t>
+      </w:r>
+      <w:r>
+        <w:rPr>
+          <w:bCs/>
+          <w:b/>
+        </w:rPr>
+        <w:t xml:space="preserve">,</w:t>
+      </w:r>
+      <w:r>
+        <w:rPr>
+          <w:bCs/>
+          <w:b/>
+        </w:rPr>
+        <w:t xml:space="preserve"> </w:t>
+      </w:r>
+      <w:r>
+        <w:rPr>
+          <w:bCs/>
+          <w:b/>
+          <w:bCs/>
+          <w:b/>
+        </w:rPr>
+        <w:t xml:space="preserve">Wu JL</w:t>
+      </w:r>
+      <w:r>
+        <w:rPr>
+          <w:bCs/>
+          <w:b/>
+        </w:rPr>
+        <w:t xml:space="preserve">,</w:t>
+      </w:r>
+      <w:r>
+        <w:rPr>
+          <w:bCs/>
+          <w:b/>
+        </w:rPr>
+        <w:t xml:space="preserve"> </w:t>
+      </w:r>
+      <w:r>
+        <w:rPr>
+          <w:bCs/>
+          <w:b/>
+          <w:bCs/>
+          <w:b/>
+        </w:rPr>
+        <w:t xml:space="preserve">Hunter MO</w:t>
+      </w:r>
+      <w:r>
+        <w:rPr>
+          <w:bCs/>
+          <w:b/>
+        </w:rPr>
+        <w:t xml:space="preserve">,</w:t>
+      </w:r>
+      <w:r>
+        <w:rPr>
+          <w:bCs/>
+          <w:b/>
+        </w:rPr>
+        <w:t xml:space="preserve"> </w:t>
+      </w:r>
+      <w:r>
+        <w:rPr>
+          <w:bCs/>
+          <w:b/>
+          <w:bCs/>
+          <w:b/>
+        </w:rPr>
+        <w:t xml:space="preserve">de Castilho CV</w:t>
+      </w:r>
+      <w:r>
+        <w:rPr>
+          <w:bCs/>
+          <w:b/>
+        </w:rPr>
+        <w:t xml:space="preserve">,</w:t>
+      </w:r>
+      <w:r>
+        <w:rPr>
+          <w:bCs/>
+          <w:b/>
+        </w:rPr>
+        <w:t xml:space="preserve"> </w:t>
+      </w:r>
+      <w:r>
+        <w:rPr>
+          <w:bCs/>
+          <w:b/>
+          <w:bCs/>
+          <w:b/>
+        </w:rPr>
+        <w:t xml:space="preserve">Costa FRC</w:t>
+      </w:r>
+      <w:r>
+        <w:rPr>
+          <w:bCs/>
+          <w:b/>
+        </w:rPr>
+        <w:t xml:space="preserve">,</w:t>
+      </w:r>
+      <w:r>
+        <w:rPr>
+          <w:bCs/>
+          <w:b/>
+        </w:rPr>
+        <w:t xml:space="preserve"> </w:t>
+      </w:r>
+      <w:r>
+        <w:rPr>
+          <w:bCs/>
+          <w:b/>
+          <w:bCs/>
+          <w:b/>
+        </w:rPr>
+        <w:t xml:space="preserve">McMahon SM</w:t>
+      </w:r>
+      <w:r>
+        <w:rPr>
+          <w:bCs/>
+          <w:b/>
+        </w:rPr>
+        <w:t xml:space="preserve">,</w:t>
+      </w:r>
+      <w:r>
+        <w:rPr>
+          <w:bCs/>
+          <w:b/>
+        </w:rPr>
+        <w:t xml:space="preserve"> </w:t>
+      </w:r>
+      <w:r>
+        <w:rPr>
+          <w:bCs/>
+          <w:b/>
+          <w:bCs/>
+          <w:b/>
+        </w:rPr>
+        <w:t xml:space="preserve">Parker GG</w:t>
+      </w:r>
+      <w:r>
+        <w:rPr>
+          <w:bCs/>
+          <w:b/>
+        </w:rPr>
+        <w:t xml:space="preserve">,</w:t>
+      </w:r>
+      <w:r>
+        <w:rPr>
+          <w:bCs/>
+          <w:b/>
+        </w:rPr>
+        <w:t xml:space="preserve"> </w:t>
+      </w:r>
+      <w:r>
+        <w:rPr>
+          <w:bCs/>
+          <w:b/>
+          <w:bCs/>
+          <w:b/>
+        </w:rPr>
+        <w:t xml:space="preserve">Shimabukuro MT</w:t>
+      </w:r>
+      <w:r>
+        <w:rPr>
+          <w:bCs/>
+          <w:b/>
+        </w:rPr>
+        <w:t xml:space="preserve">,</w:t>
+      </w:r>
+      <w:r>
+        <w:rPr>
+          <w:bCs/>
+          <w:b/>
+        </w:rPr>
+        <w:t xml:space="preserve"> </w:t>
+      </w:r>
+      <w:r>
+        <w:rPr>
+          <w:bCs/>
+          <w:b/>
+          <w:bCs/>
+          <w:b/>
+        </w:rPr>
+        <w:t xml:space="preserve">Lefsky MA</w:t>
+      </w:r>
+      <w:r>
+        <w:rPr>
+          <w:bCs/>
+          <w:b/>
+        </w:rPr>
+        <w:t xml:space="preserve">,</w:t>
+      </w:r>
+      <w:r>
+        <w:rPr>
+          <w:bCs/>
+          <w:b/>
+        </w:rPr>
+        <w:t xml:space="preserve"> </w:t>
+      </w:r>
+      <w:r>
+        <w:rPr>
+          <w:iCs/>
+          <w:i/>
+          <w:bCs/>
+          <w:b/>
+        </w:rPr>
+        <w:t xml:space="preserve">et al.</w:t>
+      </w:r>
+      <w:r>
+        <w:t xml:space="preserve"> </w:t>
+      </w:r>
+      <w:r>
+        <w:rPr>
+          <w:bCs/>
+          <w:b/>
+        </w:rPr>
+        <w:t xml:space="preserve">2012</w:t>
+      </w:r>
+      <w:r>
+        <w:t xml:space="preserve">. Amazon forest carbon dynamics predicted by profiles of canopy leaf area and light environment.</w:t>
+      </w:r>
+      <w:r>
+        <w:t xml:space="preserve"> </w:t>
+      </w:r>
+      <w:r>
+        <w:rPr>
+          <w:iCs/>
+          <w:i/>
+        </w:rPr>
+        <w:t xml:space="preserve">Ecology Letters</w:t>
+      </w:r>
+      <w:r>
+        <w:t xml:space="preserve"> </w:t>
+      </w:r>
+      <w:r>
+        <w:rPr>
+          <w:bCs/>
+          <w:b/>
+        </w:rPr>
+        <w:t xml:space="preserve">15</w:t>
+      </w:r>
+      <w:r>
+        <w:t xml:space="preserve">: 1406–1414.</w:t>
+      </w:r>
+    </w:p>
+    <w:bookmarkEnd w:id="50"/>
+    <w:bookmarkStart w:id="51" w:name="ref-stillImagingCanopyTemperature2021"/>
+    <w:p>
+      <w:pPr>
+        <w:pStyle w:val="Bibliography"/>
+      </w:pPr>
+      <w:r>
+        <w:rPr>
+          <w:bCs/>
+          <w:b/>
+          <w:bCs/>
+          <w:b/>
+        </w:rPr>
+        <w:t xml:space="preserve">Still CJ</w:t>
+      </w:r>
+      <w:r>
+        <w:rPr>
+          <w:bCs/>
+          <w:b/>
+        </w:rPr>
+        <w:t xml:space="preserve">,</w:t>
+      </w:r>
+      <w:r>
+        <w:rPr>
+          <w:bCs/>
+          <w:b/>
+        </w:rPr>
+        <w:t xml:space="preserve"> </w:t>
+      </w:r>
+      <w:r>
+        <w:rPr>
+          <w:bCs/>
+          <w:b/>
+          <w:bCs/>
+          <w:b/>
+        </w:rPr>
+        <w:t xml:space="preserve">Rastogi B</w:t>
+      </w:r>
+      <w:r>
+        <w:rPr>
+          <w:bCs/>
+          <w:b/>
+        </w:rPr>
+        <w:t xml:space="preserve">,</w:t>
+      </w:r>
+      <w:r>
+        <w:rPr>
+          <w:bCs/>
+          <w:b/>
+        </w:rPr>
+        <w:t xml:space="preserve"> </w:t>
+      </w:r>
+      <w:r>
+        <w:rPr>
+          <w:bCs/>
+          <w:b/>
+          <w:bCs/>
+          <w:b/>
+        </w:rPr>
+        <w:t xml:space="preserve">Page GFM</w:t>
+      </w:r>
+      <w:r>
+        <w:rPr>
+          <w:bCs/>
+          <w:b/>
+        </w:rPr>
+        <w:t xml:space="preserve">,</w:t>
+      </w:r>
+      <w:r>
+        <w:rPr>
+          <w:bCs/>
+          <w:b/>
+        </w:rPr>
+        <w:t xml:space="preserve"> </w:t>
+      </w:r>
+      <w:r>
+        <w:rPr>
+          <w:bCs/>
+          <w:b/>
+          <w:bCs/>
+          <w:b/>
+        </w:rPr>
+        <w:t xml:space="preserve">Griffith DM</w:t>
+      </w:r>
+      <w:r>
+        <w:rPr>
+          <w:bCs/>
+          <w:b/>
+        </w:rPr>
+        <w:t xml:space="preserve">,</w:t>
+      </w:r>
+      <w:r>
+        <w:rPr>
+          <w:bCs/>
+          <w:b/>
+        </w:rPr>
+        <w:t xml:space="preserve"> </w:t>
+      </w:r>
+      <w:r>
+        <w:rPr>
+          <w:bCs/>
+          <w:b/>
+          <w:bCs/>
+          <w:b/>
+        </w:rPr>
+        <w:t xml:space="preserve">Sibley A</w:t>
+      </w:r>
+      <w:r>
+        <w:rPr>
+          <w:bCs/>
+          <w:b/>
+        </w:rPr>
+        <w:t xml:space="preserve">,</w:t>
+      </w:r>
+      <w:r>
+        <w:rPr>
+          <w:bCs/>
+          <w:b/>
+        </w:rPr>
+        <w:t xml:space="preserve"> </w:t>
+      </w:r>
+      <w:r>
+        <w:rPr>
+          <w:bCs/>
+          <w:b/>
+          <w:bCs/>
+          <w:b/>
+        </w:rPr>
+        <w:t xml:space="preserve">Schulze M</w:t>
+      </w:r>
+      <w:r>
+        <w:rPr>
+          <w:bCs/>
+          <w:b/>
+        </w:rPr>
+        <w:t xml:space="preserve">,</w:t>
+      </w:r>
+      <w:r>
+        <w:rPr>
+          <w:bCs/>
+          <w:b/>
+        </w:rPr>
+        <w:t xml:space="preserve"> </w:t>
+      </w:r>
+      <w:r>
+        <w:rPr>
+          <w:bCs/>
+          <w:b/>
+          <w:bCs/>
+          <w:b/>
+        </w:rPr>
+        <w:t xml:space="preserve">Hawkins L</w:t>
+      </w:r>
+      <w:r>
+        <w:rPr>
+          <w:bCs/>
+          <w:b/>
+        </w:rPr>
+        <w:t xml:space="preserve">,</w:t>
+      </w:r>
+      <w:r>
+        <w:rPr>
+          <w:bCs/>
+          <w:b/>
+        </w:rPr>
+        <w:t xml:space="preserve"> </w:t>
+      </w:r>
+      <w:r>
+        <w:rPr>
+          <w:bCs/>
+          <w:b/>
+          <w:bCs/>
+          <w:b/>
+        </w:rPr>
+        <w:t xml:space="preserve">Pau S</w:t>
+      </w:r>
+      <w:r>
+        <w:rPr>
+          <w:bCs/>
+          <w:b/>
+        </w:rPr>
+        <w:t xml:space="preserve">,</w:t>
+      </w:r>
+      <w:r>
+        <w:rPr>
+          <w:bCs/>
+          <w:b/>
+        </w:rPr>
+        <w:t xml:space="preserve"> </w:t>
+      </w:r>
+      <w:r>
+        <w:rPr>
+          <w:bCs/>
+          <w:b/>
+          <w:bCs/>
+          <w:b/>
+        </w:rPr>
+        <w:t xml:space="preserve">Detto M</w:t>
+      </w:r>
+      <w:r>
+        <w:rPr>
+          <w:bCs/>
+          <w:b/>
+        </w:rPr>
+        <w:t xml:space="preserve">,</w:t>
+      </w:r>
+      <w:r>
+        <w:rPr>
+          <w:bCs/>
+          <w:b/>
+        </w:rPr>
+        <w:t xml:space="preserve"> </w:t>
+      </w:r>
+      <w:r>
+        <w:rPr>
+          <w:bCs/>
+          <w:b/>
+          <w:bCs/>
+          <w:b/>
+        </w:rPr>
+        <w:t xml:space="preserve">Helliker BR</w:t>
+      </w:r>
+      <w:r>
+        <w:t xml:space="preserve">.</w:t>
+      </w:r>
+      <w:r>
+        <w:t xml:space="preserve"> </w:t>
+      </w:r>
+      <w:r>
+        <w:rPr>
+          <w:bCs/>
+          <w:b/>
+        </w:rPr>
+        <w:t xml:space="preserve">2021</w:t>
+      </w:r>
+      <w:r>
+        <w:t xml:space="preserve">. Imaging canopy temperature: Shedding (thermal) light on ecosystem processes.</w:t>
+      </w:r>
+      <w:r>
+        <w:t xml:space="preserve"> </w:t>
+      </w:r>
+      <w:r>
+        <w:rPr>
+          <w:iCs/>
+          <w:i/>
+        </w:rPr>
+        <w:t xml:space="preserve">New Phytologist</w:t>
+      </w:r>
+      <w:r>
+        <w:t xml:space="preserve"> </w:t>
+      </w:r>
+      <w:r>
+        <w:rPr>
+          <w:bCs/>
+          <w:b/>
+        </w:rPr>
+        <w:t xml:space="preserve">230</w:t>
+      </w:r>
+      <w:r>
+        <w:t xml:space="preserve">: 1746–1753.</w:t>
+      </w:r>
+    </w:p>
+    <w:bookmarkEnd w:id="51"/>
+    <w:bookmarkStart w:id="52" w:name="ref-terborghVerticalComponentPlant1985"/>
+    <w:p>
+      <w:pPr>
+        <w:pStyle w:val="Bibliography"/>
+      </w:pPr>
+      <w:r>
+        <w:rPr>
+          <w:bCs/>
+          <w:b/>
+          <w:bCs/>
+          <w:b/>
+        </w:rPr>
+        <w:t xml:space="preserve">Terborgh J</w:t>
+      </w:r>
+      <w:r>
+        <w:t xml:space="preserve">.</w:t>
+      </w:r>
+      <w:r>
+        <w:t xml:space="preserve"> </w:t>
+      </w:r>
+      <w:r>
+        <w:rPr>
+          <w:bCs/>
+          <w:b/>
+        </w:rPr>
+        <w:t xml:space="preserve">1985</w:t>
+      </w:r>
+      <w:r>
+        <w:t xml:space="preserve">. The</w:t>
+      </w:r>
+      <w:r>
+        <w:t xml:space="preserve"> </w:t>
+      </w:r>
+      <w:r>
+        <w:t xml:space="preserve">Vertical Component</w:t>
+      </w:r>
+      <w:r>
+        <w:t xml:space="preserve"> </w:t>
+      </w:r>
+      <w:r>
+        <w:t xml:space="preserve">of</w:t>
+      </w:r>
+      <w:r>
+        <w:t xml:space="preserve"> </w:t>
+      </w:r>
+      <w:r>
+        <w:t xml:space="preserve">Plant Species Diversity</w:t>
+      </w:r>
+      <w:r>
+        <w:t xml:space="preserve"> </w:t>
+      </w:r>
+      <w:r>
+        <w:t xml:space="preserve">in</w:t>
+      </w:r>
+      <w:r>
+        <w:t xml:space="preserve"> </w:t>
+      </w:r>
+      <w:r>
+        <w:t xml:space="preserve">Temperate</w:t>
+      </w:r>
+      <w:r>
+        <w:t xml:space="preserve"> </w:t>
+      </w:r>
+      <w:r>
+        <w:t xml:space="preserve">and</w:t>
+      </w:r>
+      <w:r>
+        <w:t xml:space="preserve"> </w:t>
+      </w:r>
+      <w:r>
+        <w:t xml:space="preserve">Tropical Forests</w:t>
+      </w:r>
+      <w:r>
+        <w:t xml:space="preserve">.</w:t>
+      </w:r>
+      <w:r>
+        <w:t xml:space="preserve"> </w:t>
+      </w:r>
+      <w:r>
+        <w:rPr>
+          <w:iCs/>
+          <w:i/>
+        </w:rPr>
+        <w:t xml:space="preserve">The American Naturalist</w:t>
+      </w:r>
+      <w:r>
+        <w:t xml:space="preserve"> </w:t>
+      </w:r>
+      <w:r>
+        <w:rPr>
+          <w:bCs/>
+          <w:b/>
+        </w:rPr>
+        <w:t xml:space="preserve">126</w:t>
+      </w:r>
+      <w:r>
+        <w:t xml:space="preserve">: 760–776.</w:t>
+      </w:r>
+    </w:p>
+    <w:bookmarkEnd w:id="52"/>
+    <w:bookmarkStart w:id="53" w:name="X56d926719da9351a167ef03030705e0d92337f8"/>
+    <w:p>
+      <w:pPr>
+        <w:pStyle w:val="Bibliography"/>
+      </w:pPr>
+      <w:r>
+        <w:rPr>
+          <w:bCs/>
+          <w:b/>
+          <w:bCs/>
+          <w:b/>
+        </w:rPr>
+        <w:t xml:space="preserve">Zwieniecki MA</w:t>
+      </w:r>
+      <w:r>
+        <w:rPr>
+          <w:bCs/>
+          <w:b/>
+        </w:rPr>
+        <w:t xml:space="preserve">,</w:t>
+      </w:r>
+      <w:r>
+        <w:rPr>
+          <w:bCs/>
+          <w:b/>
+        </w:rPr>
+        <w:t xml:space="preserve"> </w:t>
+      </w:r>
+      <w:r>
+        <w:rPr>
+          <w:bCs/>
+          <w:b/>
+          <w:bCs/>
+          <w:b/>
+        </w:rPr>
+        <w:t xml:space="preserve">Boyce CK</w:t>
+      </w:r>
+      <w:r>
+        <w:rPr>
+          <w:bCs/>
+          <w:b/>
+        </w:rPr>
+        <w:t xml:space="preserve">,</w:t>
+      </w:r>
+      <w:r>
+        <w:rPr>
+          <w:bCs/>
+          <w:b/>
+        </w:rPr>
+        <w:t xml:space="preserve"> </w:t>
+      </w:r>
+      <w:r>
+        <w:rPr>
+          <w:bCs/>
+          <w:b/>
+          <w:bCs/>
+          <w:b/>
+        </w:rPr>
+        <w:t xml:space="preserve">Holbrook NM</w:t>
+      </w:r>
+      <w:r>
+        <w:t xml:space="preserve">.</w:t>
+      </w:r>
+      <w:r>
+        <w:t xml:space="preserve"> </w:t>
+      </w:r>
+      <w:r>
+        <w:rPr>
+          <w:bCs/>
+          <w:b/>
+        </w:rPr>
+        <w:t xml:space="preserve">2004</w:t>
+      </w:r>
+      <w:r>
+        <w:t xml:space="preserve">. Hydraulic limitations imposed by crown placement determine final size and shape of</w:t>
+      </w:r>
+      <w:r>
+        <w:t xml:space="preserve"> </w:t>
+      </w:r>
+      <w:r>
+        <w:t xml:space="preserve">Quercus</w:t>
+      </w:r>
+      <w:r>
+        <w:t xml:space="preserve"> </w:t>
+      </w:r>
+      <w:r>
+        <w:t xml:space="preserve">rubra</w:t>
+      </w:r>
+      <w:r>
+        <w:t xml:space="preserve"> </w:t>
+      </w:r>
+      <w:r>
+        <w:t xml:space="preserve">L</w:t>
+      </w:r>
+      <w:r>
+        <w:t xml:space="preserve">. leaves.</w:t>
+      </w:r>
+      <w:r>
+        <w:t xml:space="preserve"> </w:t>
+      </w:r>
+      <w:r>
+        <w:rPr>
+          <w:iCs/>
+          <w:i/>
+        </w:rPr>
+        <w:t xml:space="preserve">Plant, Cell &amp; Environment</w:t>
+      </w:r>
+      <w:r>
+        <w:t xml:space="preserve"> </w:t>
+      </w:r>
+      <w:r>
+        <w:rPr>
+          <w:bCs/>
+          <w:b/>
+        </w:rPr>
+        <w:t xml:space="preserve">27</w:t>
+      </w:r>
+      <w:r>
+        <w:t xml:space="preserve">: 357–365.</w:t>
+      </w:r>
+    </w:p>
+    <w:bookmarkEnd w:id="53"/>
+    <w:bookmarkEnd w:id="54"/>
+    <w:bookmarkEnd w:id="55"/>
     <w:sectPr/>
   </w:body>
 </w:document>

</xml_diff>

<commit_message>
small fix to SI
</commit_message>
<xml_diff>
--- a/vertical-thermal-review_SI.docx
+++ b/vertical-thermal-review_SI.docx
@@ -113,40 +113,20 @@
         <w:br w:type="page"/>
       </w:r>
     </w:p>
-    <w:bookmarkStart w:id="20" w:name="notes-s1-biophysical-drivers-of-t_leaf"/>
+    <w:bookmarkStart w:id="20" w:name="note-s1-biophysical-drivers-of-tleaf"/>
     <w:p>
       <w:pPr>
         <w:pStyle w:val="Heading1"/>
       </w:pPr>
       <w:r>
-        <w:t xml:space="preserve">Notes S1: Biophysical drivers of</w:t>
-      </w:r>
-      <w:r>
-        <w:t xml:space="preserve"> </w:t>
-      </w:r>
-      <m:oMath>
-        <m:sSub>
-          <m:e>
-            <m:r>
-              <m:t>T</m:t>
-            </m:r>
-          </m:e>
-          <m:sub>
-            <m:r>
-              <m:t>l</m:t>
-            </m:r>
-            <m:r>
-              <m:t>e</m:t>
-            </m:r>
-            <m:r>
-              <m:t>a</m:t>
-            </m:r>
-            <m:r>
-              <m:t>f</m:t>
-            </m:r>
-          </m:sub>
-        </m:sSub>
-      </m:oMath>
+        <w:t xml:space="preserve">Note S1: Biophysical drivers of T</w:t>
+      </w:r>
+      <w:r>
+        <w:rPr>
+          <w:vertAlign w:val="subscript"/>
+        </w:rPr>
+        <w:t xml:space="preserve">leaf</w:t>
+      </w:r>
     </w:p>
     <w:p>
       <w:pPr>
@@ -1012,6 +992,106 @@
       </w:r>
       <w:r>
         <w:t xml:space="preserve">, 2021)</w:t>
+      </w:r>
+      <w:r>
+        <w:t xml:space="preserve">.</w:t>
+      </w:r>
+    </w:p>
+    <w:p>
+      <w:pPr>
+        <w:pStyle w:val="BodyText"/>
+      </w:pPr>
+      <w:r>
+        <w:t xml:space="preserve">Leaves can be substantially warmer or cooler under certain conditions.</w:t>
+      </w:r>
+      <w:r>
+        <w:t xml:space="preserve"> </w:t>
+      </w:r>
+      <w:r>
+        <w:t xml:space="preserve">They can be warmer than air in full sunlight, especially under slow wind speeds and low</w:t>
+      </w:r>
+      <w:r>
+        <w:t xml:space="preserve"> </w:t>
+      </w:r>
+      <m:oMath>
+        <m:sSub>
+          <m:e>
+            <m:r>
+              <m:t>T</m:t>
+            </m:r>
+          </m:e>
+          <m:sub>
+            <m:r>
+              <m:t>a</m:t>
+            </m:r>
+            <m:r>
+              <m:t>i</m:t>
+            </m:r>
+            <m:r>
+              <m:t>r</m:t>
+            </m:r>
+          </m:sub>
+        </m:sSub>
+      </m:oMath>
+      <w:r>
+        <w:t xml:space="preserve"> </w:t>
+      </w:r>
+      <w:r>
+        <w:t xml:space="preserve">(Doughty &amp; Goulden, 2008)</w:t>
+      </w:r>
+      <w:r>
+        <w:t xml:space="preserve">.</w:t>
+      </w:r>
+      <w:r>
+        <w:t xml:space="preserve"> </w:t>
+      </w:r>
+      <w:r>
+        <w:t xml:space="preserve">Leaves are often cooler than the air on clear nights due to radiative coupling with the very cold sky, and under some daytime conditions</w:t>
+      </w:r>
+      <w:r>
+        <w:t xml:space="preserve"> </w:t>
+      </w:r>
+      <w:r>
+        <w:t xml:space="preserve">(cloudy skies, high wind speeds, and high</w:t>
+      </w:r>
+      <w:r>
+        <w:t xml:space="preserve"> </w:t>
+      </w:r>
+      <m:oMath>
+        <m:sSub>
+          <m:e>
+            <m:r>
+              <m:t>T</m:t>
+            </m:r>
+          </m:e>
+          <m:sub>
+            <m:r>
+              <m:t>a</m:t>
+            </m:r>
+            <m:r>
+              <m:t>i</m:t>
+            </m:r>
+            <m:r>
+              <m:t>r</m:t>
+            </m:r>
+          </m:sub>
+        </m:sSub>
+      </m:oMath>
+      <w:r>
+        <w:t xml:space="preserve">, Vogel, 2009; Rey-Sánchez</w:t>
+      </w:r>
+      <w:r>
+        <w:t xml:space="preserve"> </w:t>
+      </w:r>
+      <w:r>
+        <w:rPr>
+          <w:iCs/>
+          <w:i/>
+        </w:rPr>
+        <w:t xml:space="preserve">et al.</w:t>
+      </w:r>
+      <w:r>
+        <w:t xml:space="preserve">, 2016)</w:t>
       </w:r>
       <w:r>
         <w:t xml:space="preserve">.</w:t>
@@ -7173,7 +7253,7 @@
       </w:r>
     </w:p>
     <w:bookmarkEnd w:id="31"/>
-    <w:bookmarkStart w:id="55" w:name="references"/>
+    <w:bookmarkStart w:id="58" w:name="references"/>
     <w:p>
       <w:pPr>
         <w:pStyle w:val="Heading1"/>
@@ -7182,7 +7262,7 @@
         <w:t xml:space="preserve">References</w:t>
       </w:r>
     </w:p>
-    <w:bookmarkStart w:id="54" w:name="refs"/>
+    <w:bookmarkStart w:id="57" w:name="refs"/>
     <w:bookmarkStart w:id="32" w:name="ref-campbell_introduction_1998"/>
     <w:p>
       <w:pPr>
@@ -7772,7 +7852,7 @@
       </w:r>
     </w:p>
     <w:bookmarkEnd w:id="36"/>
-    <w:bookmarkStart w:id="37" w:name="ref-fauset_differences_2018"/>
+    <w:bookmarkStart w:id="37" w:name="ref-doughtyAreTropicalForests2008"/>
     <w:p>
       <w:pPr>
         <w:pStyle w:val="Bibliography"/>
@@ -7784,7 +7864,7 @@
           <w:bCs/>
           <w:b/>
         </w:rPr>
-        <w:t xml:space="preserve">Fauset S</w:t>
+        <w:t xml:space="preserve">Doughty CE</w:t>
       </w:r>
       <w:r>
         <w:rPr>
@@ -7807,168 +7887,7 @@
           <w:bCs/>
           <w:b/>
         </w:rPr>
-        <w:t xml:space="preserve">Freitas HC</w:t>
-      </w:r>
-      <w:r>
-        <w:rPr>
-          <w:bCs/>
-          <w:b/>
-        </w:rPr>
-        <w:t xml:space="preserve">,</w:t>
-      </w:r>
-      <w:r>
-        <w:rPr>
-          <w:bCs/>
-          <w:b/>
-        </w:rPr>
-        <w:t xml:space="preserve"> </w:t>
-      </w:r>
-      <w:r>
-        <w:rPr>
-          <w:bCs/>
-          <w:b/>
-          <w:bCs/>
-          <w:b/>
-        </w:rPr>
-        <w:t xml:space="preserve">Galbraith DR</w:t>
-      </w:r>
-      <w:r>
-        <w:rPr>
-          <w:bCs/>
-          <w:b/>
-        </w:rPr>
-        <w:t xml:space="preserve">,</w:t>
-      </w:r>
-      <w:r>
-        <w:rPr>
-          <w:bCs/>
-          <w:b/>
-        </w:rPr>
-        <w:t xml:space="preserve"> </w:t>
-      </w:r>
-      <w:r>
-        <w:rPr>
-          <w:bCs/>
-          <w:b/>
-          <w:bCs/>
-          <w:b/>
-        </w:rPr>
-        <w:t xml:space="preserve">Sullivan MJP</w:t>
-      </w:r>
-      <w:r>
-        <w:rPr>
-          <w:bCs/>
-          <w:b/>
-        </w:rPr>
-        <w:t xml:space="preserve">,</w:t>
-      </w:r>
-      <w:r>
-        <w:rPr>
-          <w:bCs/>
-          <w:b/>
-        </w:rPr>
-        <w:t xml:space="preserve"> </w:t>
-      </w:r>
-      <w:r>
-        <w:rPr>
-          <w:bCs/>
-          <w:b/>
-          <w:bCs/>
-          <w:b/>
-        </w:rPr>
-        <w:t xml:space="preserve">Aidar MPM</w:t>
-      </w:r>
-      <w:r>
-        <w:rPr>
-          <w:bCs/>
-          <w:b/>
-        </w:rPr>
-        <w:t xml:space="preserve">,</w:t>
-      </w:r>
-      <w:r>
-        <w:rPr>
-          <w:bCs/>
-          <w:b/>
-        </w:rPr>
-        <w:t xml:space="preserve"> </w:t>
-      </w:r>
-      <w:r>
-        <w:rPr>
-          <w:bCs/>
-          <w:b/>
-          <w:bCs/>
-          <w:b/>
-        </w:rPr>
-        <w:t xml:space="preserve">Joly CA</w:t>
-      </w:r>
-      <w:r>
-        <w:rPr>
-          <w:bCs/>
-          <w:b/>
-        </w:rPr>
-        <w:t xml:space="preserve">,</w:t>
-      </w:r>
-      <w:r>
-        <w:rPr>
-          <w:bCs/>
-          <w:b/>
-        </w:rPr>
-        <w:t xml:space="preserve"> </w:t>
-      </w:r>
-      <w:r>
-        <w:rPr>
-          <w:bCs/>
-          <w:b/>
-          <w:bCs/>
-          <w:b/>
-        </w:rPr>
-        <w:t xml:space="preserve">Phillips OL</w:t>
-      </w:r>
-      <w:r>
-        <w:rPr>
-          <w:bCs/>
-          <w:b/>
-        </w:rPr>
-        <w:t xml:space="preserve">,</w:t>
-      </w:r>
-      <w:r>
-        <w:rPr>
-          <w:bCs/>
-          <w:b/>
-        </w:rPr>
-        <w:t xml:space="preserve"> </w:t>
-      </w:r>
-      <w:r>
-        <w:rPr>
-          <w:bCs/>
-          <w:b/>
-          <w:bCs/>
-          <w:b/>
-        </w:rPr>
-        <w:t xml:space="preserve">Vieira SA</w:t>
-      </w:r>
-      <w:r>
-        <w:rPr>
-          <w:bCs/>
-          <w:b/>
-        </w:rPr>
-        <w:t xml:space="preserve">,</w:t>
-      </w:r>
-      <w:r>
-        <w:rPr>
-          <w:bCs/>
-          <w:b/>
-        </w:rPr>
-        <w:t xml:space="preserve"> </w:t>
-      </w:r>
-      <w:r>
-        <w:rPr>
-          <w:bCs/>
-          <w:b/>
-          <w:bCs/>
-          <w:b/>
-        </w:rPr>
-        <w:t xml:space="preserve">Gloor MU</w:t>
+        <w:t xml:space="preserve">Goulden ML</w:t>
       </w:r>
       <w:r>
         <w:t xml:space="preserve">.</w:t>
@@ -7981,22 +7900,10 @@
           <w:bCs/>
           <w:b/>
         </w:rPr>
-        <w:t xml:space="preserve">2018</w:t>
-      </w:r>
-      <w:r>
-        <w:t xml:space="preserve">. Differences in leaf thermoregulation and water use strategies between three co-occurring</w:t>
-      </w:r>
-      <w:r>
-        <w:t xml:space="preserve"> </w:t>
-      </w:r>
-      <w:r>
-        <w:t xml:space="preserve">Atlantic</w:t>
-      </w:r>
-      <w:r>
-        <w:t xml:space="preserve"> </w:t>
-      </w:r>
-      <w:r>
-        <w:t xml:space="preserve">forest tree species.</w:t>
+        <w:t xml:space="preserve">2008</w:t>
+      </w:r>
+      <w:r>
+        <w:t xml:space="preserve">. Are tropical forests near a high temperature threshold?</w:t>
       </w:r>
       <w:r>
         <w:t xml:space="preserve"> </w:t>
@@ -8006,24 +7913,24 @@
           <w:iCs/>
           <w:i/>
         </w:rPr>
-        <w:t xml:space="preserve">Plant, Cell &amp; Environment</w:t>
-      </w:r>
-      <w:r>
-        <w:t xml:space="preserve"> </w:t>
-      </w:r>
-      <w:r>
-        <w:rPr>
-          <w:bCs/>
-          <w:b/>
-        </w:rPr>
-        <w:t xml:space="preserve">41</w:t>
-      </w:r>
-      <w:r>
-        <w:t xml:space="preserve">: 1618–1631.</w:t>
+        <w:t xml:space="preserve">Journal of Geophysical Research: Biogeosciences</w:t>
+      </w:r>
+      <w:r>
+        <w:t xml:space="preserve"> </w:t>
+      </w:r>
+      <w:r>
+        <w:rPr>
+          <w:bCs/>
+          <w:b/>
+        </w:rPr>
+        <w:t xml:space="preserve">113</w:t>
+      </w:r>
+      <w:r>
+        <w:t xml:space="preserve">.</w:t>
       </w:r>
     </w:p>
     <w:bookmarkEnd w:id="37"/>
-    <w:bookmarkStart w:id="38" w:name="ref-johnstonWhatLiesVertical2020"/>
+    <w:bookmarkStart w:id="38" w:name="ref-fauset_differences_2018"/>
     <w:p>
       <w:pPr>
         <w:pStyle w:val="Bibliography"/>
@@ -8035,7 +7942,7 @@
           <w:bCs/>
           <w:b/>
         </w:rPr>
-        <w:t xml:space="preserve">Johnston M</w:t>
+        <w:t xml:space="preserve">Fauset S</w:t>
       </w:r>
       <w:r>
         <w:rPr>
@@ -8058,7 +7965,7 @@
           <w:bCs/>
           <w:b/>
         </w:rPr>
-        <w:t xml:space="preserve">Andreu A</w:t>
+        <w:t xml:space="preserve">Freitas HC</w:t>
       </w:r>
       <w:r>
         <w:rPr>
@@ -8081,7 +7988,7 @@
           <w:bCs/>
           <w:b/>
         </w:rPr>
-        <w:t xml:space="preserve">Verfaillie J</w:t>
+        <w:t xml:space="preserve">Galbraith DR</w:t>
       </w:r>
       <w:r>
         <w:rPr>
@@ -8104,7 +8011,7 @@
           <w:bCs/>
           <w:b/>
         </w:rPr>
-        <w:t xml:space="preserve">Baldocchi DD</w:t>
+        <w:t xml:space="preserve">Sullivan MJP</w:t>
       </w:r>
       <w:r>
         <w:rPr>
@@ -8127,7 +8034,99 @@
           <w:bCs/>
           <w:b/>
         </w:rPr>
-        <w:t xml:space="preserve">Moorcroft PR</w:t>
+        <w:t xml:space="preserve">Aidar MPM</w:t>
+      </w:r>
+      <w:r>
+        <w:rPr>
+          <w:bCs/>
+          <w:b/>
+        </w:rPr>
+        <w:t xml:space="preserve">,</w:t>
+      </w:r>
+      <w:r>
+        <w:rPr>
+          <w:bCs/>
+          <w:b/>
+        </w:rPr>
+        <w:t xml:space="preserve"> </w:t>
+      </w:r>
+      <w:r>
+        <w:rPr>
+          <w:bCs/>
+          <w:b/>
+          <w:bCs/>
+          <w:b/>
+        </w:rPr>
+        <w:t xml:space="preserve">Joly CA</w:t>
+      </w:r>
+      <w:r>
+        <w:rPr>
+          <w:bCs/>
+          <w:b/>
+        </w:rPr>
+        <w:t xml:space="preserve">,</w:t>
+      </w:r>
+      <w:r>
+        <w:rPr>
+          <w:bCs/>
+          <w:b/>
+        </w:rPr>
+        <w:t xml:space="preserve"> </w:t>
+      </w:r>
+      <w:r>
+        <w:rPr>
+          <w:bCs/>
+          <w:b/>
+          <w:bCs/>
+          <w:b/>
+        </w:rPr>
+        <w:t xml:space="preserve">Phillips OL</w:t>
+      </w:r>
+      <w:r>
+        <w:rPr>
+          <w:bCs/>
+          <w:b/>
+        </w:rPr>
+        <w:t xml:space="preserve">,</w:t>
+      </w:r>
+      <w:r>
+        <w:rPr>
+          <w:bCs/>
+          <w:b/>
+        </w:rPr>
+        <w:t xml:space="preserve"> </w:t>
+      </w:r>
+      <w:r>
+        <w:rPr>
+          <w:bCs/>
+          <w:b/>
+          <w:bCs/>
+          <w:b/>
+        </w:rPr>
+        <w:t xml:space="preserve">Vieira SA</w:t>
+      </w:r>
+      <w:r>
+        <w:rPr>
+          <w:bCs/>
+          <w:b/>
+        </w:rPr>
+        <w:t xml:space="preserve">,</w:t>
+      </w:r>
+      <w:r>
+        <w:rPr>
+          <w:bCs/>
+          <w:b/>
+        </w:rPr>
+        <w:t xml:space="preserve"> </w:t>
+      </w:r>
+      <w:r>
+        <w:rPr>
+          <w:bCs/>
+          <w:b/>
+          <w:bCs/>
+          <w:b/>
+        </w:rPr>
+        <w:t xml:space="preserve">Gloor MU</w:t>
       </w:r>
       <w:r>
         <w:t xml:space="preserve">.</w:t>
@@ -8140,57 +8139,49 @@
           <w:bCs/>
           <w:b/>
         </w:rPr>
-        <w:t xml:space="preserve">2020</w:t>
-      </w:r>
-      <w:r>
-        <w:t xml:space="preserve">. What</w:t>
-      </w:r>
-      <w:r>
-        <w:t xml:space="preserve"> </w:t>
-      </w:r>
-      <w:r>
-        <w:t xml:space="preserve">Lies Beneath</w:t>
-      </w:r>
-      <w:r>
-        <w:t xml:space="preserve">:</w:t>
-      </w:r>
-      <w:r>
-        <w:t xml:space="preserve"> </w:t>
-      </w:r>
-      <w:r>
-        <w:t xml:space="preserve">Vertical Heterogeneity</w:t>
-      </w:r>
-      <w:r>
-        <w:t xml:space="preserve"> </w:t>
-      </w:r>
-      <w:r>
-        <w:t xml:space="preserve">in</w:t>
-      </w:r>
-      <w:r>
-        <w:t xml:space="preserve"> </w:t>
-      </w:r>
-      <w:r>
-        <w:t xml:space="preserve">Vegetation Canopy Temperatures</w:t>
-      </w:r>
-      <w:r>
-        <w:t xml:space="preserve">.</w:t>
-      </w:r>
-      <w:r>
-        <w:t xml:space="preserve"> </w:t>
-      </w:r>
-      <w:r>
-        <w:rPr>
-          <w:bCs/>
-          <w:b/>
-        </w:rPr>
-        <w:t xml:space="preserve">2020</w:t>
-      </w:r>
-      <w:r>
-        <w:t xml:space="preserve">: B088–03.</w:t>
+        <w:t xml:space="preserve">2018</w:t>
+      </w:r>
+      <w:r>
+        <w:t xml:space="preserve">. Differences in leaf thermoregulation and water use strategies between three co-occurring</w:t>
+      </w:r>
+      <w:r>
+        <w:t xml:space="preserve"> </w:t>
+      </w:r>
+      <w:r>
+        <w:t xml:space="preserve">Atlantic</w:t>
+      </w:r>
+      <w:r>
+        <w:t xml:space="preserve"> </w:t>
+      </w:r>
+      <w:r>
+        <w:t xml:space="preserve">forest tree species.</w:t>
+      </w:r>
+      <w:r>
+        <w:t xml:space="preserve"> </w:t>
+      </w:r>
+      <w:r>
+        <w:rPr>
+          <w:iCs/>
+          <w:i/>
+        </w:rPr>
+        <w:t xml:space="preserve">Plant, Cell &amp; Environment</w:t>
+      </w:r>
+      <w:r>
+        <w:t xml:space="preserve"> </w:t>
+      </w:r>
+      <w:r>
+        <w:rPr>
+          <w:bCs/>
+          <w:b/>
+        </w:rPr>
+        <w:t xml:space="preserve">41</w:t>
+      </w:r>
+      <w:r>
+        <w:t xml:space="preserve">: 1618–1631.</w:t>
       </w:r>
     </w:p>
     <w:bookmarkEnd w:id="38"/>
-    <w:bookmarkStart w:id="39" w:name="ref-kochDiurnalPatternsLeaf1994"/>
+    <w:bookmarkStart w:id="39" w:name="ref-johnstonWhatLiesVertical2020"/>
     <w:p>
       <w:pPr>
         <w:pStyle w:val="Bibliography"/>
@@ -8202,7 +8193,7 @@
           <w:bCs/>
           <w:b/>
         </w:rPr>
-        <w:t xml:space="preserve">Koch GW</w:t>
+        <w:t xml:space="preserve">Johnston M</w:t>
       </w:r>
       <w:r>
         <w:rPr>
@@ -8225,7 +8216,7 @@
           <w:bCs/>
           <w:b/>
         </w:rPr>
-        <w:t xml:space="preserve">Amthor JS</w:t>
+        <w:t xml:space="preserve">Andreu A</w:t>
       </w:r>
       <w:r>
         <w:rPr>
@@ -8248,7 +8239,53 @@
           <w:bCs/>
           <w:b/>
         </w:rPr>
-        <w:t xml:space="preserve">Goulden ML</w:t>
+        <w:t xml:space="preserve">Verfaillie J</w:t>
+      </w:r>
+      <w:r>
+        <w:rPr>
+          <w:bCs/>
+          <w:b/>
+        </w:rPr>
+        <w:t xml:space="preserve">,</w:t>
+      </w:r>
+      <w:r>
+        <w:rPr>
+          <w:bCs/>
+          <w:b/>
+        </w:rPr>
+        <w:t xml:space="preserve"> </w:t>
+      </w:r>
+      <w:r>
+        <w:rPr>
+          <w:bCs/>
+          <w:b/>
+          <w:bCs/>
+          <w:b/>
+        </w:rPr>
+        <w:t xml:space="preserve">Baldocchi DD</w:t>
+      </w:r>
+      <w:r>
+        <w:rPr>
+          <w:bCs/>
+          <w:b/>
+        </w:rPr>
+        <w:t xml:space="preserve">,</w:t>
+      </w:r>
+      <w:r>
+        <w:rPr>
+          <w:bCs/>
+          <w:b/>
+        </w:rPr>
+        <w:t xml:space="preserve"> </w:t>
+      </w:r>
+      <w:r>
+        <w:rPr>
+          <w:bCs/>
+          <w:b/>
+          <w:bCs/>
+          <w:b/>
+        </w:rPr>
+        <w:t xml:space="preserve">Moorcroft PR</w:t>
       </w:r>
       <w:r>
         <w:t xml:space="preserve">.</w:t>
@@ -8261,37 +8298,37 @@
           <w:bCs/>
           <w:b/>
         </w:rPr>
-        <w:t xml:space="preserve">1994</w:t>
-      </w:r>
-      <w:r>
-        <w:t xml:space="preserve">. Diurnal patterns of leaf photosynthesis, conductance and water potential at the top of a lowland rain forest canopy in</w:t>
-      </w:r>
-      <w:r>
-        <w:t xml:space="preserve"> </w:t>
-      </w:r>
-      <w:r>
-        <w:t xml:space="preserve">Cameroon</w:t>
-      </w:r>
-      <w:r>
-        <w:t xml:space="preserve">: Measurements from the</w:t>
-      </w:r>
-      <w:r>
-        <w:t xml:space="preserve"> </w:t>
-      </w:r>
-      <w:r>
-        <w:t xml:space="preserve">Radeau</w:t>
-      </w:r>
-      <w:r>
-        <w:t xml:space="preserve"> </w:t>
-      </w:r>
-      <w:r>
-        <w:t xml:space="preserve">des</w:t>
-      </w:r>
-      <w:r>
-        <w:t xml:space="preserve"> </w:t>
-      </w:r>
-      <w:r>
-        <w:t xml:space="preserve">Cimes</w:t>
+        <w:t xml:space="preserve">2020</w:t>
+      </w:r>
+      <w:r>
+        <w:t xml:space="preserve">. What</w:t>
+      </w:r>
+      <w:r>
+        <w:t xml:space="preserve"> </w:t>
+      </w:r>
+      <w:r>
+        <w:t xml:space="preserve">Lies Beneath</w:t>
+      </w:r>
+      <w:r>
+        <w:t xml:space="preserve">:</w:t>
+      </w:r>
+      <w:r>
+        <w:t xml:space="preserve"> </w:t>
+      </w:r>
+      <w:r>
+        <w:t xml:space="preserve">Vertical Heterogeneity</w:t>
+      </w:r>
+      <w:r>
+        <w:t xml:space="preserve"> </w:t>
+      </w:r>
+      <w:r>
+        <w:t xml:space="preserve">in</w:t>
+      </w:r>
+      <w:r>
+        <w:t xml:space="preserve"> </w:t>
+      </w:r>
+      <w:r>
+        <w:t xml:space="preserve">Vegetation Canopy Temperatures</w:t>
       </w:r>
       <w:r>
         <w:t xml:space="preserve">.</w:t>
@@ -8301,27 +8338,17 @@
       </w:r>
       <w:r>
         <w:rPr>
-          <w:iCs/>
-          <w:i/>
-        </w:rPr>
-        <w:t xml:space="preserve">Tree Physiology</w:t>
-      </w:r>
-      <w:r>
-        <w:t xml:space="preserve"> </w:t>
-      </w:r>
-      <w:r>
-        <w:rPr>
-          <w:bCs/>
-          <w:b/>
-        </w:rPr>
-        <w:t xml:space="preserve">14</w:t>
-      </w:r>
-      <w:r>
-        <w:t xml:space="preserve">: 347–360.</w:t>
+          <w:bCs/>
+          <w:b/>
+        </w:rPr>
+        <w:t xml:space="preserve">2020</w:t>
+      </w:r>
+      <w:r>
+        <w:t xml:space="preserve">: B088–03.</w:t>
       </w:r>
     </w:p>
     <w:bookmarkEnd w:id="39"/>
-    <w:bookmarkStart w:id="40" w:name="ref-konradLeafTemperatureIts2021a"/>
+    <w:bookmarkStart w:id="40" w:name="ref-kochDiurnalPatternsLeaf1994"/>
     <w:p>
       <w:pPr>
         <w:pStyle w:val="Bibliography"/>
@@ -8333,7 +8360,7 @@
           <w:bCs/>
           <w:b/>
         </w:rPr>
-        <w:t xml:space="preserve">Konrad W</w:t>
+        <w:t xml:space="preserve">Koch GW</w:t>
       </w:r>
       <w:r>
         <w:rPr>
@@ -8356,7 +8383,7 @@
           <w:bCs/>
           <w:b/>
         </w:rPr>
-        <w:t xml:space="preserve">Katul G</w:t>
+        <w:t xml:space="preserve">Amthor JS</w:t>
       </w:r>
       <w:r>
         <w:rPr>
@@ -8379,7 +8406,7 @@
           <w:bCs/>
           <w:b/>
         </w:rPr>
-        <w:t xml:space="preserve">Roth‐Nebelsick A</w:t>
+        <w:t xml:space="preserve">Goulden ML</w:t>
       </w:r>
       <w:r>
         <w:t xml:space="preserve">.</w:t>
@@ -8392,31 +8419,40 @@
           <w:bCs/>
           <w:b/>
         </w:rPr>
-        <w:t xml:space="preserve">2021</w:t>
-      </w:r>
-      <w:r>
-        <w:t xml:space="preserve">. Leaf temperature and its dependence on atmospheric</w:t>
-      </w:r>
-      <w:r>
-        <w:t xml:space="preserve"> </w:t>
-      </w:r>
-      <w:r>
-        <w:t xml:space="preserve">CO</w:t>
-      </w:r>
-      <w:r>
-        <w:t xml:space="preserve"> </w:t>
-      </w:r>
-      <w:r>
-        <w:rPr>
-          <w:vertAlign w:val="subscript"/>
-        </w:rPr>
-        <w:t xml:space="preserve">2</w:t>
-      </w:r>
-      <w:r>
-        <w:t xml:space="preserve"> </w:t>
-      </w:r>
-      <w:r>
-        <w:t xml:space="preserve">and leaf size.</w:t>
+        <w:t xml:space="preserve">1994</w:t>
+      </w:r>
+      <w:r>
+        <w:t xml:space="preserve">. Diurnal patterns of leaf photosynthesis, conductance and water potential at the top of a lowland rain forest canopy in</w:t>
+      </w:r>
+      <w:r>
+        <w:t xml:space="preserve"> </w:t>
+      </w:r>
+      <w:r>
+        <w:t xml:space="preserve">Cameroon</w:t>
+      </w:r>
+      <w:r>
+        <w:t xml:space="preserve">: Measurements from the</w:t>
+      </w:r>
+      <w:r>
+        <w:t xml:space="preserve"> </w:t>
+      </w:r>
+      <w:r>
+        <w:t xml:space="preserve">Radeau</w:t>
+      </w:r>
+      <w:r>
+        <w:t xml:space="preserve"> </w:t>
+      </w:r>
+      <w:r>
+        <w:t xml:space="preserve">des</w:t>
+      </w:r>
+      <w:r>
+        <w:t xml:space="preserve"> </w:t>
+      </w:r>
+      <w:r>
+        <w:t xml:space="preserve">Cimes</w:t>
+      </w:r>
+      <w:r>
+        <w:t xml:space="preserve">.</w:t>
       </w:r>
       <w:r>
         <w:t xml:space="preserve"> </w:t>
@@ -8426,24 +8462,24 @@
           <w:iCs/>
           <w:i/>
         </w:rPr>
-        <w:t xml:space="preserve">Geological Journal</w:t>
-      </w:r>
-      <w:r>
-        <w:t xml:space="preserve"> </w:t>
-      </w:r>
-      <w:r>
-        <w:rPr>
-          <w:bCs/>
-          <w:b/>
-        </w:rPr>
-        <w:t xml:space="preserve">56</w:t>
-      </w:r>
-      <w:r>
-        <w:t xml:space="preserve">: 866–885.</w:t>
+        <w:t xml:space="preserve">Tree Physiology</w:t>
+      </w:r>
+      <w:r>
+        <w:t xml:space="preserve"> </w:t>
+      </w:r>
+      <w:r>
+        <w:rPr>
+          <w:bCs/>
+          <w:b/>
+        </w:rPr>
+        <w:t xml:space="preserve">14</w:t>
+      </w:r>
+      <w:r>
+        <w:t xml:space="preserve">: 347–360.</w:t>
       </w:r>
     </w:p>
     <w:bookmarkEnd w:id="40"/>
-    <w:bookmarkStart w:id="41" w:name="ref-leighInfluenceLeafSize2017"/>
+    <w:bookmarkStart w:id="41" w:name="ref-konradLeafTemperatureIts2021a"/>
     <w:p>
       <w:pPr>
         <w:pStyle w:val="Bibliography"/>
@@ -8455,7 +8491,7 @@
           <w:bCs/>
           <w:b/>
         </w:rPr>
-        <w:t xml:space="preserve">Leigh A</w:t>
+        <w:t xml:space="preserve">Konrad W</w:t>
       </w:r>
       <w:r>
         <w:rPr>
@@ -8478,7 +8514,7 @@
           <w:bCs/>
           <w:b/>
         </w:rPr>
-        <w:t xml:space="preserve">Sevanto S</w:t>
+        <w:t xml:space="preserve">Katul G</w:t>
       </w:r>
       <w:r>
         <w:rPr>
@@ -8501,30 +8537,7 @@
           <w:bCs/>
           <w:b/>
         </w:rPr>
-        <w:t xml:space="preserve">Close JD</w:t>
-      </w:r>
-      <w:r>
-        <w:rPr>
-          <w:bCs/>
-          <w:b/>
-        </w:rPr>
-        <w:t xml:space="preserve">,</w:t>
-      </w:r>
-      <w:r>
-        <w:rPr>
-          <w:bCs/>
-          <w:b/>
-        </w:rPr>
-        <w:t xml:space="preserve"> </w:t>
-      </w:r>
-      <w:r>
-        <w:rPr>
-          <w:bCs/>
-          <w:b/>
-          <w:bCs/>
-          <w:b/>
-        </w:rPr>
-        <w:t xml:space="preserve">Nicotra AB</w:t>
+        <w:t xml:space="preserve">Roth‐Nebelsick A</w:t>
       </w:r>
       <w:r>
         <w:t xml:space="preserve">.</w:t>
@@ -8537,10 +8550,31 @@
           <w:bCs/>
           <w:b/>
         </w:rPr>
-        <w:t xml:space="preserve">2017</w:t>
-      </w:r>
-      <w:r>
-        <w:t xml:space="preserve">. The influence of leaf size and shape on leaf thermal dynamics: Does theory hold up under natural conditions?</w:t>
+        <w:t xml:space="preserve">2021</w:t>
+      </w:r>
+      <w:r>
+        <w:t xml:space="preserve">. Leaf temperature and its dependence on atmospheric</w:t>
+      </w:r>
+      <w:r>
+        <w:t xml:space="preserve"> </w:t>
+      </w:r>
+      <w:r>
+        <w:t xml:space="preserve">CO</w:t>
+      </w:r>
+      <w:r>
+        <w:t xml:space="preserve"> </w:t>
+      </w:r>
+      <w:r>
+        <w:rPr>
+          <w:vertAlign w:val="subscript"/>
+        </w:rPr>
+        <w:t xml:space="preserve">2</w:t>
+      </w:r>
+      <w:r>
+        <w:t xml:space="preserve"> </w:t>
+      </w:r>
+      <w:r>
+        <w:t xml:space="preserve">and leaf size.</w:t>
       </w:r>
       <w:r>
         <w:t xml:space="preserve"> </w:t>
@@ -8550,24 +8584,24 @@
           <w:iCs/>
           <w:i/>
         </w:rPr>
-        <w:t xml:space="preserve">Plant, Cell &amp; Environment</w:t>
-      </w:r>
-      <w:r>
-        <w:t xml:space="preserve"> </w:t>
-      </w:r>
-      <w:r>
-        <w:rPr>
-          <w:bCs/>
-          <w:b/>
-        </w:rPr>
-        <w:t xml:space="preserve">40</w:t>
-      </w:r>
-      <w:r>
-        <w:t xml:space="preserve">: 237–248.</w:t>
+        <w:t xml:space="preserve">Geological Journal</w:t>
+      </w:r>
+      <w:r>
+        <w:t xml:space="preserve"> </w:t>
+      </w:r>
+      <w:r>
+        <w:rPr>
+          <w:bCs/>
+          <w:b/>
+        </w:rPr>
+        <w:t xml:space="preserve">56</w:t>
+      </w:r>
+      <w:r>
+        <w:t xml:space="preserve">: 866–885.</w:t>
       </w:r>
     </w:p>
     <w:bookmarkEnd w:id="41"/>
-    <w:bookmarkStart w:id="42" w:name="ref-leuzingerTreeSpeciesDiversity2007"/>
+    <w:bookmarkStart w:id="42" w:name="ref-leighInfluenceLeafSize2017"/>
     <w:p>
       <w:pPr>
         <w:pStyle w:val="Bibliography"/>
@@ -8579,7 +8613,7 @@
           <w:bCs/>
           <w:b/>
         </w:rPr>
-        <w:t xml:space="preserve">Leuzinger S</w:t>
+        <w:t xml:space="preserve">Leigh A</w:t>
       </w:r>
       <w:r>
         <w:rPr>
@@ -8602,7 +8636,53 @@
           <w:bCs/>
           <w:b/>
         </w:rPr>
-        <w:t xml:space="preserve">Körner C</w:t>
+        <w:t xml:space="preserve">Sevanto S</w:t>
+      </w:r>
+      <w:r>
+        <w:rPr>
+          <w:bCs/>
+          <w:b/>
+        </w:rPr>
+        <w:t xml:space="preserve">,</w:t>
+      </w:r>
+      <w:r>
+        <w:rPr>
+          <w:bCs/>
+          <w:b/>
+        </w:rPr>
+        <w:t xml:space="preserve"> </w:t>
+      </w:r>
+      <w:r>
+        <w:rPr>
+          <w:bCs/>
+          <w:b/>
+          <w:bCs/>
+          <w:b/>
+        </w:rPr>
+        <w:t xml:space="preserve">Close JD</w:t>
+      </w:r>
+      <w:r>
+        <w:rPr>
+          <w:bCs/>
+          <w:b/>
+        </w:rPr>
+        <w:t xml:space="preserve">,</w:t>
+      </w:r>
+      <w:r>
+        <w:rPr>
+          <w:bCs/>
+          <w:b/>
+        </w:rPr>
+        <w:t xml:space="preserve"> </w:t>
+      </w:r>
+      <w:r>
+        <w:rPr>
+          <w:bCs/>
+          <w:b/>
+          <w:bCs/>
+          <w:b/>
+        </w:rPr>
+        <w:t xml:space="preserve">Nicotra AB</w:t>
       </w:r>
       <w:r>
         <w:t xml:space="preserve">.</w:t>
@@ -8615,10 +8695,10 @@
           <w:bCs/>
           <w:b/>
         </w:rPr>
-        <w:t xml:space="preserve">2007</w:t>
-      </w:r>
-      <w:r>
-        <w:t xml:space="preserve">. Tree species diversity affects canopy leaf temperatures in a mature temperate forest.</w:t>
+        <w:t xml:space="preserve">2017</w:t>
+      </w:r>
+      <w:r>
+        <w:t xml:space="preserve">. The influence of leaf size and shape on leaf thermal dynamics: Does theory hold up under natural conditions?</w:t>
       </w:r>
       <w:r>
         <w:t xml:space="preserve"> </w:t>
@@ -8628,24 +8708,24 @@
           <w:iCs/>
           <w:i/>
         </w:rPr>
-        <w:t xml:space="preserve">Agricultural and Forest Meteorology</w:t>
-      </w:r>
-      <w:r>
-        <w:t xml:space="preserve"> </w:t>
-      </w:r>
-      <w:r>
-        <w:rPr>
-          <w:bCs/>
-          <w:b/>
-        </w:rPr>
-        <w:t xml:space="preserve">146</w:t>
-      </w:r>
-      <w:r>
-        <w:t xml:space="preserve">: 29–37.</w:t>
+        <w:t xml:space="preserve">Plant, Cell &amp; Environment</w:t>
+      </w:r>
+      <w:r>
+        <w:t xml:space="preserve"> </w:t>
+      </w:r>
+      <w:r>
+        <w:rPr>
+          <w:bCs/>
+          <w:b/>
+        </w:rPr>
+        <w:t xml:space="preserve">40</w:t>
+      </w:r>
+      <w:r>
+        <w:t xml:space="preserve">: 237–248.</w:t>
       </w:r>
     </w:p>
     <w:bookmarkEnd w:id="42"/>
-    <w:bookmarkStart w:id="43" w:name="ref-macarthurFoliageProfileVertical1969"/>
+    <w:bookmarkStart w:id="43" w:name="ref-leuzingerTreeSpeciesDiversity2007"/>
     <w:p>
       <w:pPr>
         <w:pStyle w:val="Bibliography"/>
@@ -8657,7 +8737,7 @@
           <w:bCs/>
           <w:b/>
         </w:rPr>
-        <w:t xml:space="preserve">MacArthur RH</w:t>
+        <w:t xml:space="preserve">Leuzinger S</w:t>
       </w:r>
       <w:r>
         <w:rPr>
@@ -8680,7 +8760,7 @@
           <w:bCs/>
           <w:b/>
         </w:rPr>
-        <w:t xml:space="preserve">Horn HS</w:t>
+        <w:t xml:space="preserve">Körner C</w:t>
       </w:r>
       <w:r>
         <w:t xml:space="preserve">.</w:t>
@@ -8693,31 +8773,10 @@
           <w:bCs/>
           <w:b/>
         </w:rPr>
-        <w:t xml:space="preserve">1969</w:t>
-      </w:r>
-      <w:r>
-        <w:t xml:space="preserve">. Foliage</w:t>
-      </w:r>
-      <w:r>
-        <w:t xml:space="preserve"> </w:t>
-      </w:r>
-      <w:r>
-        <w:t xml:space="preserve">Profile</w:t>
-      </w:r>
-      <w:r>
-        <w:t xml:space="preserve"> </w:t>
-      </w:r>
-      <w:r>
-        <w:t xml:space="preserve">by</w:t>
-      </w:r>
-      <w:r>
-        <w:t xml:space="preserve"> </w:t>
-      </w:r>
-      <w:r>
-        <w:t xml:space="preserve">Vertical Measurements</w:t>
-      </w:r>
-      <w:r>
-        <w:t xml:space="preserve">.</w:t>
+        <w:t xml:space="preserve">2007</w:t>
+      </w:r>
+      <w:r>
+        <w:t xml:space="preserve">. Tree species diversity affects canopy leaf temperatures in a mature temperate forest.</w:t>
       </w:r>
       <w:r>
         <w:t xml:space="preserve"> </w:t>
@@ -8727,24 +8786,24 @@
           <w:iCs/>
           <w:i/>
         </w:rPr>
-        <w:t xml:space="preserve">Ecology</w:t>
-      </w:r>
-      <w:r>
-        <w:t xml:space="preserve"> </w:t>
-      </w:r>
-      <w:r>
-        <w:rPr>
-          <w:bCs/>
-          <w:b/>
-        </w:rPr>
-        <w:t xml:space="preserve">50</w:t>
-      </w:r>
-      <w:r>
-        <w:t xml:space="preserve">: 802–804.</w:t>
+        <w:t xml:space="preserve">Agricultural and Forest Meteorology</w:t>
+      </w:r>
+      <w:r>
+        <w:t xml:space="preserve"> </w:t>
+      </w:r>
+      <w:r>
+        <w:rPr>
+          <w:bCs/>
+          <w:b/>
+        </w:rPr>
+        <w:t xml:space="preserve">146</w:t>
+      </w:r>
+      <w:r>
+        <w:t xml:space="preserve">: 29–37.</w:t>
       </w:r>
     </w:p>
     <w:bookmarkEnd w:id="43"/>
-    <w:bookmarkStart w:id="44" w:name="ref-mottStomatalResponsesHumidity1991"/>
+    <w:bookmarkStart w:id="44" w:name="ref-macarthurFoliageProfileVertical1969"/>
     <w:p>
       <w:pPr>
         <w:pStyle w:val="Bibliography"/>
@@ -8756,7 +8815,7 @@
           <w:bCs/>
           <w:b/>
         </w:rPr>
-        <w:t xml:space="preserve">Mott KA</w:t>
+        <w:t xml:space="preserve">MacArthur RH</w:t>
       </w:r>
       <w:r>
         <w:rPr>
@@ -8779,7 +8838,7 @@
           <w:bCs/>
           <w:b/>
         </w:rPr>
-        <w:t xml:space="preserve">Parkhurst DF</w:t>
+        <w:t xml:space="preserve">Horn HS</w:t>
       </w:r>
       <w:r>
         <w:t xml:space="preserve">.</w:t>
@@ -8792,10 +8851,31 @@
           <w:bCs/>
           <w:b/>
         </w:rPr>
-        <w:t xml:space="preserve">1991</w:t>
-      </w:r>
-      <w:r>
-        <w:t xml:space="preserve">. Stomatal responses to humidity in air and helox.</w:t>
+        <w:t xml:space="preserve">1969</w:t>
+      </w:r>
+      <w:r>
+        <w:t xml:space="preserve">. Foliage</w:t>
+      </w:r>
+      <w:r>
+        <w:t xml:space="preserve"> </w:t>
+      </w:r>
+      <w:r>
+        <w:t xml:space="preserve">Profile</w:t>
+      </w:r>
+      <w:r>
+        <w:t xml:space="preserve"> </w:t>
+      </w:r>
+      <w:r>
+        <w:t xml:space="preserve">by</w:t>
+      </w:r>
+      <w:r>
+        <w:t xml:space="preserve"> </w:t>
+      </w:r>
+      <w:r>
+        <w:t xml:space="preserve">Vertical Measurements</w:t>
+      </w:r>
+      <w:r>
+        <w:t xml:space="preserve">.</w:t>
       </w:r>
       <w:r>
         <w:t xml:space="preserve"> </w:t>
@@ -8805,24 +8885,24 @@
           <w:iCs/>
           <w:i/>
         </w:rPr>
-        <w:t xml:space="preserve">Plant, Cell &amp; Environment</w:t>
-      </w:r>
-      <w:r>
-        <w:t xml:space="preserve"> </w:t>
-      </w:r>
-      <w:r>
-        <w:rPr>
-          <w:bCs/>
-          <w:b/>
-        </w:rPr>
-        <w:t xml:space="preserve">14</w:t>
-      </w:r>
-      <w:r>
-        <w:t xml:space="preserve">: 509–515.</w:t>
+        <w:t xml:space="preserve">Ecology</w:t>
+      </w:r>
+      <w:r>
+        <w:t xml:space="preserve"> </w:t>
+      </w:r>
+      <w:r>
+        <w:rPr>
+          <w:bCs/>
+          <w:b/>
+        </w:rPr>
+        <w:t xml:space="preserve">50</w:t>
+      </w:r>
+      <w:r>
+        <w:t xml:space="preserve">: 802–804.</w:t>
       </w:r>
     </w:p>
     <w:bookmarkEnd w:id="44"/>
-    <w:bookmarkStart w:id="45" w:name="ref-muir_tealeaves_2019"/>
+    <w:bookmarkStart w:id="45" w:name="ref-mottStomatalResponsesHumidity1991"/>
     <w:p>
       <w:pPr>
         <w:pStyle w:val="Bibliography"/>
@@ -8834,7 +8914,30 @@
           <w:bCs/>
           <w:b/>
         </w:rPr>
-        <w:t xml:space="preserve">Muir CD</w:t>
+        <w:t xml:space="preserve">Mott KA</w:t>
+      </w:r>
+      <w:r>
+        <w:rPr>
+          <w:bCs/>
+          <w:b/>
+        </w:rPr>
+        <w:t xml:space="preserve">,</w:t>
+      </w:r>
+      <w:r>
+        <w:rPr>
+          <w:bCs/>
+          <w:b/>
+        </w:rPr>
+        <w:t xml:space="preserve"> </w:t>
+      </w:r>
+      <w:r>
+        <w:rPr>
+          <w:bCs/>
+          <w:b/>
+          <w:bCs/>
+          <w:b/>
+        </w:rPr>
+        <w:t xml:space="preserve">Parkhurst DF</w:t>
       </w:r>
       <w:r>
         <w:t xml:space="preserve">.</w:t>
@@ -8847,22 +8950,10 @@
           <w:bCs/>
           <w:b/>
         </w:rPr>
-        <w:t xml:space="preserve">2019</w:t>
-      </w:r>
-      <w:r>
-        <w:t xml:space="preserve">. Tealeaves: An</w:t>
-      </w:r>
-      <w:r>
-        <w:t xml:space="preserve"> </w:t>
-      </w:r>
-      <w:r>
-        <w:t xml:space="preserve">R</w:t>
-      </w:r>
-      <w:r>
-        <w:t xml:space="preserve"> </w:t>
-      </w:r>
-      <w:r>
-        <w:t xml:space="preserve">package for modelling leaf temperature using energy budgets.</w:t>
+        <w:t xml:space="preserve">1991</w:t>
+      </w:r>
+      <w:r>
+        <w:t xml:space="preserve">. Stomatal responses to humidity in air and helox.</w:t>
       </w:r>
       <w:r>
         <w:t xml:space="preserve"> </w:t>
@@ -8872,24 +8963,24 @@
           <w:iCs/>
           <w:i/>
         </w:rPr>
-        <w:t xml:space="preserve">AoB PLANTS</w:t>
-      </w:r>
-      <w:r>
-        <w:t xml:space="preserve"> </w:t>
-      </w:r>
-      <w:r>
-        <w:rPr>
-          <w:bCs/>
-          <w:b/>
-        </w:rPr>
-        <w:t xml:space="preserve">11</w:t>
-      </w:r>
-      <w:r>
-        <w:t xml:space="preserve">.</w:t>
+        <w:t xml:space="preserve">Plant, Cell &amp; Environment</w:t>
+      </w:r>
+      <w:r>
+        <w:t xml:space="preserve"> </w:t>
+      </w:r>
+      <w:r>
+        <w:rPr>
+          <w:bCs/>
+          <w:b/>
+        </w:rPr>
+        <w:t xml:space="preserve">14</w:t>
+      </w:r>
+      <w:r>
+        <w:t xml:space="preserve">: 509–515.</w:t>
       </w:r>
     </w:p>
     <w:bookmarkEnd w:id="45"/>
-    <w:bookmarkStart w:id="46" w:name="ref-parkerPortableLIDARSystem2004"/>
+    <w:bookmarkStart w:id="46" w:name="ref-muir_tealeaves_2019"/>
     <w:p>
       <w:pPr>
         <w:pStyle w:val="Bibliography"/>
@@ -8901,53 +8992,7 @@
           <w:bCs/>
           <w:b/>
         </w:rPr>
-        <w:t xml:space="preserve">Parker GG</w:t>
-      </w:r>
-      <w:r>
-        <w:rPr>
-          <w:bCs/>
-          <w:b/>
-        </w:rPr>
-        <w:t xml:space="preserve">,</w:t>
-      </w:r>
-      <w:r>
-        <w:rPr>
-          <w:bCs/>
-          <w:b/>
-        </w:rPr>
-        <w:t xml:space="preserve"> </w:t>
-      </w:r>
-      <w:r>
-        <w:rPr>
-          <w:bCs/>
-          <w:b/>
-          <w:bCs/>
-          <w:b/>
-        </w:rPr>
-        <w:t xml:space="preserve">Harding DJ</w:t>
-      </w:r>
-      <w:r>
-        <w:rPr>
-          <w:bCs/>
-          <w:b/>
-        </w:rPr>
-        <w:t xml:space="preserve">,</w:t>
-      </w:r>
-      <w:r>
-        <w:rPr>
-          <w:bCs/>
-          <w:b/>
-        </w:rPr>
-        <w:t xml:space="preserve"> </w:t>
-      </w:r>
-      <w:r>
-        <w:rPr>
-          <w:bCs/>
-          <w:b/>
-          <w:bCs/>
-          <w:b/>
-        </w:rPr>
-        <w:t xml:space="preserve">Berger ML</w:t>
+        <w:t xml:space="preserve">Muir CD</w:t>
       </w:r>
       <w:r>
         <w:t xml:space="preserve">.</w:t>
@@ -8960,22 +9005,22 @@
           <w:bCs/>
           <w:b/>
         </w:rPr>
-        <w:t xml:space="preserve">2004</w:t>
-      </w:r>
-      <w:r>
-        <w:t xml:space="preserve">. A portable</w:t>
-      </w:r>
-      <w:r>
-        <w:t xml:space="preserve"> </w:t>
-      </w:r>
-      <w:r>
-        <w:t xml:space="preserve">LIDAR</w:t>
-      </w:r>
-      <w:r>
-        <w:t xml:space="preserve"> </w:t>
-      </w:r>
-      <w:r>
-        <w:t xml:space="preserve">system for rapid determination of forest canopy structure.</w:t>
+        <w:t xml:space="preserve">2019</w:t>
+      </w:r>
+      <w:r>
+        <w:t xml:space="preserve">. Tealeaves: An</w:t>
+      </w:r>
+      <w:r>
+        <w:t xml:space="preserve"> </w:t>
+      </w:r>
+      <w:r>
+        <w:t xml:space="preserve">R</w:t>
+      </w:r>
+      <w:r>
+        <w:t xml:space="preserve"> </w:t>
+      </w:r>
+      <w:r>
+        <w:t xml:space="preserve">package for modelling leaf temperature using energy budgets.</w:t>
       </w:r>
       <w:r>
         <w:t xml:space="preserve"> </w:t>
@@ -8985,24 +9030,24 @@
           <w:iCs/>
           <w:i/>
         </w:rPr>
-        <w:t xml:space="preserve">Journal of Applied Ecology</w:t>
-      </w:r>
-      <w:r>
-        <w:t xml:space="preserve"> </w:t>
-      </w:r>
-      <w:r>
-        <w:rPr>
-          <w:bCs/>
-          <w:b/>
-        </w:rPr>
-        <w:t xml:space="preserve">41</w:t>
-      </w:r>
-      <w:r>
-        <w:t xml:space="preserve">: 755–767.</w:t>
+        <w:t xml:space="preserve">AoB PLANTS</w:t>
+      </w:r>
+      <w:r>
+        <w:t xml:space="preserve"> </w:t>
+      </w:r>
+      <w:r>
+        <w:rPr>
+          <w:bCs/>
+          <w:b/>
+        </w:rPr>
+        <w:t xml:space="preserve">11</w:t>
+      </w:r>
+      <w:r>
+        <w:t xml:space="preserve">.</w:t>
       </w:r>
     </w:p>
     <w:bookmarkEnd w:id="46"/>
-    <w:bookmarkStart w:id="47" w:name="ref-pauTropicalForestTemperature2018"/>
+    <w:bookmarkStart w:id="47" w:name="ref-parkerPortableLIDARSystem2004"/>
     <w:p>
       <w:pPr>
         <w:pStyle w:val="Bibliography"/>
@@ -9014,7 +9059,7 @@
           <w:bCs/>
           <w:b/>
         </w:rPr>
-        <w:t xml:space="preserve">Pau S</w:t>
+        <w:t xml:space="preserve">Parker GG</w:t>
       </w:r>
       <w:r>
         <w:rPr>
@@ -9037,7 +9082,7 @@
           <w:bCs/>
           <w:b/>
         </w:rPr>
-        <w:t xml:space="preserve">Detto M</w:t>
+        <w:t xml:space="preserve">Harding DJ</w:t>
       </w:r>
       <w:r>
         <w:rPr>
@@ -9060,30 +9105,7 @@
           <w:bCs/>
           <w:b/>
         </w:rPr>
-        <w:t xml:space="preserve">Kim Y</w:t>
-      </w:r>
-      <w:r>
-        <w:rPr>
-          <w:bCs/>
-          <w:b/>
-        </w:rPr>
-        <w:t xml:space="preserve">,</w:t>
-      </w:r>
-      <w:r>
-        <w:rPr>
-          <w:bCs/>
-          <w:b/>
-        </w:rPr>
-        <w:t xml:space="preserve"> </w:t>
-      </w:r>
-      <w:r>
-        <w:rPr>
-          <w:bCs/>
-          <w:b/>
-          <w:bCs/>
-          <w:b/>
-        </w:rPr>
-        <w:t xml:space="preserve">Still CJ</w:t>
+        <w:t xml:space="preserve">Berger ML</w:t>
       </w:r>
       <w:r>
         <w:t xml:space="preserve">.</w:t>
@@ -9096,10 +9118,22 @@
           <w:bCs/>
           <w:b/>
         </w:rPr>
-        <w:t xml:space="preserve">2018</w:t>
-      </w:r>
-      <w:r>
-        <w:t xml:space="preserve">. Tropical forest temperature thresholds for gross primary productivity.</w:t>
+        <w:t xml:space="preserve">2004</w:t>
+      </w:r>
+      <w:r>
+        <w:t xml:space="preserve">. A portable</w:t>
+      </w:r>
+      <w:r>
+        <w:t xml:space="preserve"> </w:t>
+      </w:r>
+      <w:r>
+        <w:t xml:space="preserve">LIDAR</w:t>
+      </w:r>
+      <w:r>
+        <w:t xml:space="preserve"> </w:t>
+      </w:r>
+      <w:r>
+        <w:t xml:space="preserve">system for rapid determination of forest canopy structure.</w:t>
       </w:r>
       <w:r>
         <w:t xml:space="preserve"> </w:t>
@@ -9109,24 +9143,24 @@
           <w:iCs/>
           <w:i/>
         </w:rPr>
-        <w:t xml:space="preserve">Ecosphere</w:t>
-      </w:r>
-      <w:r>
-        <w:t xml:space="preserve"> </w:t>
-      </w:r>
-      <w:r>
-        <w:rPr>
-          <w:bCs/>
-          <w:b/>
-        </w:rPr>
-        <w:t xml:space="preserve">9</w:t>
-      </w:r>
-      <w:r>
-        <w:t xml:space="preserve">: e02311.</w:t>
+        <w:t xml:space="preserve">Journal of Applied Ecology</w:t>
+      </w:r>
+      <w:r>
+        <w:t xml:space="preserve"> </w:t>
+      </w:r>
+      <w:r>
+        <w:rPr>
+          <w:bCs/>
+          <w:b/>
+        </w:rPr>
+        <w:t xml:space="preserve">41</w:t>
+      </w:r>
+      <w:r>
+        <w:t xml:space="preserve">: 755–767.</w:t>
       </w:r>
     </w:p>
     <w:bookmarkEnd w:id="47"/>
-    <w:bookmarkStart w:id="48" w:name="X37866945a1514e5304353b865dab4d70276132f"/>
+    <w:bookmarkStart w:id="48" w:name="ref-pauTropicalForestTemperature2018"/>
     <w:p>
       <w:pPr>
         <w:pStyle w:val="Bibliography"/>
@@ -9138,7 +9172,7 @@
           <w:bCs/>
           <w:b/>
         </w:rPr>
-        <w:t xml:space="preserve">Schimel D</w:t>
+        <w:t xml:space="preserve">Pau S</w:t>
       </w:r>
       <w:r>
         <w:rPr>
@@ -9161,7 +9195,7 @@
           <w:bCs/>
           <w:b/>
         </w:rPr>
-        <w:t xml:space="preserve">Hargrove W</w:t>
+        <w:t xml:space="preserve">Detto M</w:t>
       </w:r>
       <w:r>
         <w:rPr>
@@ -9184,7 +9218,7 @@
           <w:bCs/>
           <w:b/>
         </w:rPr>
-        <w:t xml:space="preserve">Hoffman F</w:t>
+        <w:t xml:space="preserve">Kim Y</w:t>
       </w:r>
       <w:r>
         <w:rPr>
@@ -9207,7 +9241,7 @@
           <w:bCs/>
           <w:b/>
         </w:rPr>
-        <w:t xml:space="preserve">MacMahon J</w:t>
+        <w:t xml:space="preserve">Still CJ</w:t>
       </w:r>
       <w:r>
         <w:t xml:space="preserve">.</w:t>
@@ -9220,19 +9254,10 @@
           <w:bCs/>
           <w:b/>
         </w:rPr>
-        <w:t xml:space="preserve">2007</w:t>
-      </w:r>
-      <w:r>
-        <w:t xml:space="preserve">.</w:t>
-      </w:r>
-      <w:r>
-        <w:t xml:space="preserve"> </w:t>
-      </w:r>
-      <w:r>
-        <w:t xml:space="preserve">NEON</w:t>
-      </w:r>
-      <w:r>
-        <w:t xml:space="preserve">: A hierarchically designed national ecological network.</w:t>
+        <w:t xml:space="preserve">2018</w:t>
+      </w:r>
+      <w:r>
+        <w:t xml:space="preserve">. Tropical forest temperature thresholds for gross primary productivity.</w:t>
       </w:r>
       <w:r>
         <w:t xml:space="preserve"> </w:t>
@@ -9242,24 +9267,24 @@
           <w:iCs/>
           <w:i/>
         </w:rPr>
-        <w:t xml:space="preserve">Frontiers in Ecology and the Environment</w:t>
-      </w:r>
-      <w:r>
-        <w:t xml:space="preserve"> </w:t>
-      </w:r>
-      <w:r>
-        <w:rPr>
-          <w:bCs/>
-          <w:b/>
-        </w:rPr>
-        <w:t xml:space="preserve">5</w:t>
-      </w:r>
-      <w:r>
-        <w:t xml:space="preserve">: 59–59.</w:t>
+        <w:t xml:space="preserve">Ecosphere</w:t>
+      </w:r>
+      <w:r>
+        <w:t xml:space="preserve"> </w:t>
+      </w:r>
+      <w:r>
+        <w:rPr>
+          <w:bCs/>
+          <w:b/>
+        </w:rPr>
+        <w:t xml:space="preserve">9</w:t>
+      </w:r>
+      <w:r>
+        <w:t xml:space="preserve">: e02311.</w:t>
       </w:r>
     </w:p>
     <w:bookmarkEnd w:id="48"/>
-    <w:bookmarkStart w:id="49" w:name="ref-shaoHighThroughputAssessment2019"/>
+    <w:bookmarkStart w:id="49" w:name="ref-rey-sanchez_spatial_2016"/>
     <w:p>
       <w:pPr>
         <w:pStyle w:val="Bibliography"/>
@@ -9271,7 +9296,7 @@
           <w:bCs/>
           <w:b/>
         </w:rPr>
-        <w:t xml:space="preserve">Shao G</w:t>
+        <w:t xml:space="preserve">Rey-Sánchez A</w:t>
       </w:r>
       <w:r>
         <w:rPr>
@@ -9294,7 +9319,7 @@
           <w:bCs/>
           <w:b/>
         </w:rPr>
-        <w:t xml:space="preserve">Stark SC</w:t>
+        <w:t xml:space="preserve">Slot M</w:t>
       </w:r>
       <w:r>
         <w:rPr>
@@ -9317,7 +9342,7 @@
           <w:bCs/>
           <w:b/>
         </w:rPr>
-        <w:t xml:space="preserve">de Almeida DRA</w:t>
+        <w:t xml:space="preserve">Posada J</w:t>
       </w:r>
       <w:r>
         <w:rPr>
@@ -9340,7 +9365,7 @@
           <w:bCs/>
           <w:b/>
         </w:rPr>
-        <w:t xml:space="preserve">Smith MN</w:t>
+        <w:t xml:space="preserve">Kitajima K</w:t>
       </w:r>
       <w:r>
         <w:t xml:space="preserve">.</w:t>
@@ -9353,34 +9378,10 @@
           <w:bCs/>
           <w:b/>
         </w:rPr>
-        <w:t xml:space="preserve">2019</w:t>
-      </w:r>
-      <w:r>
-        <w:t xml:space="preserve">. Towards high throughput assessment of canopy dynamics:</w:t>
-      </w:r>
-      <w:r>
-        <w:t xml:space="preserve"> </w:t>
-      </w:r>
-      <w:r>
-        <w:t xml:space="preserve">The</w:t>
-      </w:r>
-      <w:r>
-        <w:t xml:space="preserve"> </w:t>
-      </w:r>
-      <w:r>
-        <w:t xml:space="preserve">estimation of leaf area structure in</w:t>
-      </w:r>
-      <w:r>
-        <w:t xml:space="preserve"> </w:t>
-      </w:r>
-      <w:r>
-        <w:t xml:space="preserve">Amazonian</w:t>
-      </w:r>
-      <w:r>
-        <w:t xml:space="preserve"> </w:t>
-      </w:r>
-      <w:r>
-        <w:t xml:space="preserve">forests with multitemporal multi-sensor airborne lidar.</w:t>
+        <w:t xml:space="preserve">2016</w:t>
+      </w:r>
+      <w:r>
+        <w:t xml:space="preserve">. Spatial and seasonal variation in leaf temperature within the canopy of a tropical forest.</w:t>
       </w:r>
       <w:r>
         <w:t xml:space="preserve"> </w:t>
@@ -9390,24 +9391,24 @@
           <w:iCs/>
           <w:i/>
         </w:rPr>
-        <w:t xml:space="preserve">Remote Sensing of Environment</w:t>
-      </w:r>
-      <w:r>
-        <w:t xml:space="preserve"> </w:t>
-      </w:r>
-      <w:r>
-        <w:rPr>
-          <w:bCs/>
-          <w:b/>
-        </w:rPr>
-        <w:t xml:space="preserve">221</w:t>
-      </w:r>
-      <w:r>
-        <w:t xml:space="preserve">: 1–13.</w:t>
+        <w:t xml:space="preserve">Climate Research</w:t>
+      </w:r>
+      <w:r>
+        <w:t xml:space="preserve"> </w:t>
+      </w:r>
+      <w:r>
+        <w:rPr>
+          <w:bCs/>
+          <w:b/>
+        </w:rPr>
+        <w:t xml:space="preserve">71</w:t>
+      </w:r>
+      <w:r>
+        <w:t xml:space="preserve">: 75–89.</w:t>
       </w:r>
     </w:p>
     <w:bookmarkEnd w:id="49"/>
-    <w:bookmarkStart w:id="50" w:name="ref-songTreeSurfaceTemperature2020"/>
+    <w:bookmarkStart w:id="50" w:name="X37866945a1514e5304353b865dab4d70276132f"/>
     <w:p>
       <w:pPr>
         <w:pStyle w:val="Bibliography"/>
@@ -9419,7 +9420,7 @@
           <w:bCs/>
           <w:b/>
         </w:rPr>
-        <w:t xml:space="preserve">Song Q</w:t>
+        <w:t xml:space="preserve">Schimel D</w:t>
       </w:r>
       <w:r>
         <w:rPr>
@@ -9442,7 +9443,7 @@
           <w:bCs/>
           <w:b/>
         </w:rPr>
-        <w:t xml:space="preserve">Sun C</w:t>
+        <w:t xml:space="preserve">Hargrove W</w:t>
       </w:r>
       <w:r>
         <w:rPr>
@@ -9465,7 +9466,7 @@
           <w:bCs/>
           <w:b/>
         </w:rPr>
-        <w:t xml:space="preserve">Deng Y</w:t>
+        <w:t xml:space="preserve">Hoffman F</w:t>
       </w:r>
       <w:r>
         <w:rPr>
@@ -9488,145 +9489,7 @@
           <w:bCs/>
           <w:b/>
         </w:rPr>
-        <w:t xml:space="preserve">Bai H</w:t>
-      </w:r>
-      <w:r>
-        <w:rPr>
-          <w:bCs/>
-          <w:b/>
-        </w:rPr>
-        <w:t xml:space="preserve">,</w:t>
-      </w:r>
-      <w:r>
-        <w:rPr>
-          <w:bCs/>
-          <w:b/>
-        </w:rPr>
-        <w:t xml:space="preserve"> </w:t>
-      </w:r>
-      <w:r>
-        <w:rPr>
-          <w:bCs/>
-          <w:b/>
-          <w:bCs/>
-          <w:b/>
-        </w:rPr>
-        <w:t xml:space="preserve">Zhang Y</w:t>
-      </w:r>
-      <w:r>
-        <w:rPr>
-          <w:bCs/>
-          <w:b/>
-        </w:rPr>
-        <w:t xml:space="preserve">,</w:t>
-      </w:r>
-      <w:r>
-        <w:rPr>
-          <w:bCs/>
-          <w:b/>
-        </w:rPr>
-        <w:t xml:space="preserve"> </w:t>
-      </w:r>
-      <w:r>
-        <w:rPr>
-          <w:bCs/>
-          <w:b/>
-          <w:bCs/>
-          <w:b/>
-        </w:rPr>
-        <w:t xml:space="preserve">Yu H</w:t>
-      </w:r>
-      <w:r>
-        <w:rPr>
-          <w:bCs/>
-          <w:b/>
-        </w:rPr>
-        <w:t xml:space="preserve">,</w:t>
-      </w:r>
-      <w:r>
-        <w:rPr>
-          <w:bCs/>
-          <w:b/>
-        </w:rPr>
-        <w:t xml:space="preserve"> </w:t>
-      </w:r>
-      <w:r>
-        <w:rPr>
-          <w:bCs/>
-          <w:b/>
-          <w:bCs/>
-          <w:b/>
-        </w:rPr>
-        <w:t xml:space="preserve">Zhang J</w:t>
-      </w:r>
-      <w:r>
-        <w:rPr>
-          <w:bCs/>
-          <w:b/>
-        </w:rPr>
-        <w:t xml:space="preserve">,</w:t>
-      </w:r>
-      <w:r>
-        <w:rPr>
-          <w:bCs/>
-          <w:b/>
-        </w:rPr>
-        <w:t xml:space="preserve"> </w:t>
-      </w:r>
-      <w:r>
-        <w:rPr>
-          <w:bCs/>
-          <w:b/>
-          <w:bCs/>
-          <w:b/>
-        </w:rPr>
-        <w:t xml:space="preserve">Sha L</w:t>
-      </w:r>
-      <w:r>
-        <w:rPr>
-          <w:bCs/>
-          <w:b/>
-        </w:rPr>
-        <w:t xml:space="preserve">,</w:t>
-      </w:r>
-      <w:r>
-        <w:rPr>
-          <w:bCs/>
-          <w:b/>
-        </w:rPr>
-        <w:t xml:space="preserve"> </w:t>
-      </w:r>
-      <w:r>
-        <w:rPr>
-          <w:bCs/>
-          <w:b/>
-          <w:bCs/>
-          <w:b/>
-        </w:rPr>
-        <w:t xml:space="preserve">Zhou W</w:t>
-      </w:r>
-      <w:r>
-        <w:rPr>
-          <w:bCs/>
-          <w:b/>
-        </w:rPr>
-        <w:t xml:space="preserve">,</w:t>
-      </w:r>
-      <w:r>
-        <w:rPr>
-          <w:bCs/>
-          <w:b/>
-        </w:rPr>
-        <w:t xml:space="preserve"> </w:t>
-      </w:r>
-      <w:r>
-        <w:rPr>
-          <w:bCs/>
-          <w:b/>
-          <w:bCs/>
-          <w:b/>
-        </w:rPr>
-        <w:t xml:space="preserve">Liu Y</w:t>
+        <w:t xml:space="preserve">MacMahon J</w:t>
       </w:r>
       <w:r>
         <w:t xml:space="preserve">.</w:t>
@@ -9639,31 +9502,19 @@
           <w:bCs/>
           <w:b/>
         </w:rPr>
-        <w:t xml:space="preserve">2020</w:t>
-      </w:r>
-      <w:r>
-        <w:t xml:space="preserve">. Tree</w:t>
-      </w:r>
-      <w:r>
-        <w:t xml:space="preserve"> </w:t>
-      </w:r>
-      <w:r>
-        <w:t xml:space="preserve">Surface Temperature</w:t>
-      </w:r>
-      <w:r>
-        <w:t xml:space="preserve"> </w:t>
-      </w:r>
-      <w:r>
-        <w:t xml:space="preserve">in a</w:t>
-      </w:r>
-      <w:r>
-        <w:t xml:space="preserve"> </w:t>
-      </w:r>
-      <w:r>
-        <w:t xml:space="preserve">Primary Tropical Rain Forest</w:t>
+        <w:t xml:space="preserve">2007</w:t>
       </w:r>
       <w:r>
         <w:t xml:space="preserve">.</w:t>
+      </w:r>
+      <w:r>
+        <w:t xml:space="preserve"> </w:t>
+      </w:r>
+      <w:r>
+        <w:t xml:space="preserve">NEON</w:t>
+      </w:r>
+      <w:r>
+        <w:t xml:space="preserve">: A hierarchically designed national ecological network.</w:t>
       </w:r>
       <w:r>
         <w:t xml:space="preserve"> </w:t>
@@ -9673,24 +9524,24 @@
           <w:iCs/>
           <w:i/>
         </w:rPr>
-        <w:t xml:space="preserve">Atmosphere</w:t>
-      </w:r>
-      <w:r>
-        <w:t xml:space="preserve"> </w:t>
-      </w:r>
-      <w:r>
-        <w:rPr>
-          <w:bCs/>
-          <w:b/>
-        </w:rPr>
-        <w:t xml:space="preserve">11</w:t>
-      </w:r>
-      <w:r>
-        <w:t xml:space="preserve">: 798.</w:t>
+        <w:t xml:space="preserve">Frontiers in Ecology and the Environment</w:t>
+      </w:r>
+      <w:r>
+        <w:t xml:space="preserve"> </w:t>
+      </w:r>
+      <w:r>
+        <w:rPr>
+          <w:bCs/>
+          <w:b/>
+        </w:rPr>
+        <w:t xml:space="preserve">5</w:t>
+      </w:r>
+      <w:r>
+        <w:t xml:space="preserve">: 59–59.</w:t>
       </w:r>
     </w:p>
     <w:bookmarkEnd w:id="50"/>
-    <w:bookmarkStart w:id="51" w:name="ref-starkAmazonForestCarbon2012"/>
+    <w:bookmarkStart w:id="51" w:name="ref-shaoHighThroughputAssessment2019"/>
     <w:p>
       <w:pPr>
         <w:pStyle w:val="Bibliography"/>
@@ -9702,6 +9553,29 @@
           <w:bCs/>
           <w:b/>
         </w:rPr>
+        <w:t xml:space="preserve">Shao G</w:t>
+      </w:r>
+      <w:r>
+        <w:rPr>
+          <w:bCs/>
+          <w:b/>
+        </w:rPr>
+        <w:t xml:space="preserve">,</w:t>
+      </w:r>
+      <w:r>
+        <w:rPr>
+          <w:bCs/>
+          <w:b/>
+        </w:rPr>
+        <w:t xml:space="preserve"> </w:t>
+      </w:r>
+      <w:r>
+        <w:rPr>
+          <w:bCs/>
+          <w:b/>
+          <w:bCs/>
+          <w:b/>
+        </w:rPr>
         <w:t xml:space="preserve">Stark SC</w:t>
       </w:r>
       <w:r>
@@ -9725,7 +9599,7 @@
           <w:bCs/>
           <w:b/>
         </w:rPr>
-        <w:t xml:space="preserve">Leitold V</w:t>
+        <w:t xml:space="preserve">de Almeida DRA</w:t>
       </w:r>
       <w:r>
         <w:rPr>
@@ -9748,231 +9622,74 @@
           <w:bCs/>
           <w:b/>
         </w:rPr>
-        <w:t xml:space="preserve">Wu JL</w:t>
-      </w:r>
-      <w:r>
-        <w:rPr>
-          <w:bCs/>
-          <w:b/>
-        </w:rPr>
-        <w:t xml:space="preserve">,</w:t>
-      </w:r>
-      <w:r>
-        <w:rPr>
-          <w:bCs/>
-          <w:b/>
-        </w:rPr>
-        <w:t xml:space="preserve"> </w:t>
-      </w:r>
-      <w:r>
-        <w:rPr>
-          <w:bCs/>
-          <w:b/>
-          <w:bCs/>
-          <w:b/>
-        </w:rPr>
-        <w:t xml:space="preserve">Hunter MO</w:t>
-      </w:r>
-      <w:r>
-        <w:rPr>
-          <w:bCs/>
-          <w:b/>
-        </w:rPr>
-        <w:t xml:space="preserve">,</w:t>
-      </w:r>
-      <w:r>
-        <w:rPr>
-          <w:bCs/>
-          <w:b/>
-        </w:rPr>
-        <w:t xml:space="preserve"> </w:t>
-      </w:r>
-      <w:r>
-        <w:rPr>
-          <w:bCs/>
-          <w:b/>
-          <w:bCs/>
-          <w:b/>
-        </w:rPr>
-        <w:t xml:space="preserve">de Castilho CV</w:t>
-      </w:r>
-      <w:r>
-        <w:rPr>
-          <w:bCs/>
-          <w:b/>
-        </w:rPr>
-        <w:t xml:space="preserve">,</w:t>
-      </w:r>
-      <w:r>
-        <w:rPr>
-          <w:bCs/>
-          <w:b/>
-        </w:rPr>
-        <w:t xml:space="preserve"> </w:t>
-      </w:r>
-      <w:r>
-        <w:rPr>
-          <w:bCs/>
-          <w:b/>
-          <w:bCs/>
-          <w:b/>
-        </w:rPr>
-        <w:t xml:space="preserve">Costa FRC</w:t>
-      </w:r>
-      <w:r>
-        <w:rPr>
-          <w:bCs/>
-          <w:b/>
-        </w:rPr>
-        <w:t xml:space="preserve">,</w:t>
-      </w:r>
-      <w:r>
-        <w:rPr>
-          <w:bCs/>
-          <w:b/>
-        </w:rPr>
-        <w:t xml:space="preserve"> </w:t>
-      </w:r>
-      <w:r>
-        <w:rPr>
-          <w:bCs/>
-          <w:b/>
-          <w:bCs/>
-          <w:b/>
-        </w:rPr>
-        <w:t xml:space="preserve">McMahon SM</w:t>
-      </w:r>
-      <w:r>
-        <w:rPr>
-          <w:bCs/>
-          <w:b/>
-        </w:rPr>
-        <w:t xml:space="preserve">,</w:t>
-      </w:r>
-      <w:r>
-        <w:rPr>
-          <w:bCs/>
-          <w:b/>
-        </w:rPr>
-        <w:t xml:space="preserve"> </w:t>
-      </w:r>
-      <w:r>
-        <w:rPr>
-          <w:bCs/>
-          <w:b/>
-          <w:bCs/>
-          <w:b/>
-        </w:rPr>
-        <w:t xml:space="preserve">Parker GG</w:t>
-      </w:r>
-      <w:r>
-        <w:rPr>
-          <w:bCs/>
-          <w:b/>
-        </w:rPr>
-        <w:t xml:space="preserve">,</w:t>
-      </w:r>
-      <w:r>
-        <w:rPr>
-          <w:bCs/>
-          <w:b/>
-        </w:rPr>
-        <w:t xml:space="preserve"> </w:t>
-      </w:r>
-      <w:r>
-        <w:rPr>
-          <w:bCs/>
-          <w:b/>
-          <w:bCs/>
-          <w:b/>
-        </w:rPr>
-        <w:t xml:space="preserve">Shimabukuro MT</w:t>
-      </w:r>
-      <w:r>
-        <w:rPr>
-          <w:bCs/>
-          <w:b/>
-        </w:rPr>
-        <w:t xml:space="preserve">,</w:t>
-      </w:r>
-      <w:r>
-        <w:rPr>
-          <w:bCs/>
-          <w:b/>
-        </w:rPr>
-        <w:t xml:space="preserve"> </w:t>
-      </w:r>
-      <w:r>
-        <w:rPr>
-          <w:bCs/>
-          <w:b/>
-          <w:bCs/>
-          <w:b/>
-        </w:rPr>
-        <w:t xml:space="preserve">Lefsky MA</w:t>
-      </w:r>
-      <w:r>
-        <w:rPr>
-          <w:bCs/>
-          <w:b/>
-        </w:rPr>
-        <w:t xml:space="preserve">,</w:t>
-      </w:r>
-      <w:r>
-        <w:rPr>
-          <w:bCs/>
-          <w:b/>
-        </w:rPr>
+        <w:t xml:space="preserve">Smith MN</w:t>
+      </w:r>
+      <w:r>
+        <w:t xml:space="preserve">.</w:t>
+      </w:r>
+      <w:r>
+        <w:t xml:space="preserve"> </w:t>
+      </w:r>
+      <w:r>
+        <w:rPr>
+          <w:bCs/>
+          <w:b/>
+        </w:rPr>
+        <w:t xml:space="preserve">2019</w:t>
+      </w:r>
+      <w:r>
+        <w:t xml:space="preserve">. Towards high throughput assessment of canopy dynamics:</w:t>
+      </w:r>
+      <w:r>
+        <w:t xml:space="preserve"> </w:t>
+      </w:r>
+      <w:r>
+        <w:t xml:space="preserve">The</w:t>
+      </w:r>
+      <w:r>
+        <w:t xml:space="preserve"> </w:t>
+      </w:r>
+      <w:r>
+        <w:t xml:space="preserve">estimation of leaf area structure in</w:t>
+      </w:r>
+      <w:r>
+        <w:t xml:space="preserve"> </w:t>
+      </w:r>
+      <w:r>
+        <w:t xml:space="preserve">Amazonian</w:t>
+      </w:r>
+      <w:r>
+        <w:t xml:space="preserve"> </w:t>
+      </w:r>
+      <w:r>
+        <w:t xml:space="preserve">forests with multitemporal multi-sensor airborne lidar.</w:t>
+      </w:r>
+      <w:r>
         <w:t xml:space="preserve"> </w:t>
       </w:r>
       <w:r>
         <w:rPr>
           <w:iCs/>
           <w:i/>
-          <w:bCs/>
-          <w:b/>
-        </w:rPr>
-        <w:t xml:space="preserve">et al.</w:t>
-      </w:r>
-      <w:r>
-        <w:t xml:space="preserve"> </w:t>
-      </w:r>
-      <w:r>
-        <w:rPr>
-          <w:bCs/>
-          <w:b/>
-        </w:rPr>
-        <w:t xml:space="preserve">2012</w:t>
-      </w:r>
-      <w:r>
-        <w:t xml:space="preserve">. Amazon forest carbon dynamics predicted by profiles of canopy leaf area and light environment.</w:t>
-      </w:r>
-      <w:r>
-        <w:t xml:space="preserve"> </w:t>
-      </w:r>
-      <w:r>
-        <w:rPr>
-          <w:iCs/>
-          <w:i/>
-        </w:rPr>
-        <w:t xml:space="preserve">Ecology Letters</w:t>
-      </w:r>
-      <w:r>
-        <w:t xml:space="preserve"> </w:t>
-      </w:r>
-      <w:r>
-        <w:rPr>
-          <w:bCs/>
-          <w:b/>
-        </w:rPr>
-        <w:t xml:space="preserve">15</w:t>
-      </w:r>
-      <w:r>
-        <w:t xml:space="preserve">: 1406–1414.</w:t>
+        </w:rPr>
+        <w:t xml:space="preserve">Remote Sensing of Environment</w:t>
+      </w:r>
+      <w:r>
+        <w:t xml:space="preserve"> </w:t>
+      </w:r>
+      <w:r>
+        <w:rPr>
+          <w:bCs/>
+          <w:b/>
+        </w:rPr>
+        <w:t xml:space="preserve">221</w:t>
+      </w:r>
+      <w:r>
+        <w:t xml:space="preserve">: 1–13.</w:t>
       </w:r>
     </w:p>
     <w:bookmarkEnd w:id="51"/>
-    <w:bookmarkStart w:id="52" w:name="ref-stillImagingCanopyTemperature2021"/>
+    <w:bookmarkStart w:id="52" w:name="ref-songTreeSurfaceTemperature2020"/>
     <w:p>
       <w:pPr>
         <w:pStyle w:val="Bibliography"/>
@@ -9984,7 +9701,7 @@
           <w:bCs/>
           <w:b/>
         </w:rPr>
-        <w:t xml:space="preserve">Still CJ</w:t>
+        <w:t xml:space="preserve">Song Q</w:t>
       </w:r>
       <w:r>
         <w:rPr>
@@ -10007,7 +9724,7 @@
           <w:bCs/>
           <w:b/>
         </w:rPr>
-        <w:t xml:space="preserve">Rastogi B</w:t>
+        <w:t xml:space="preserve">Sun C</w:t>
       </w:r>
       <w:r>
         <w:rPr>
@@ -10030,7 +9747,7 @@
           <w:bCs/>
           <w:b/>
         </w:rPr>
-        <w:t xml:space="preserve">Page GFM</w:t>
+        <w:t xml:space="preserve">Deng Y</w:t>
       </w:r>
       <w:r>
         <w:rPr>
@@ -10053,7 +9770,7 @@
           <w:bCs/>
           <w:b/>
         </w:rPr>
-        <w:t xml:space="preserve">Griffith DM</w:t>
+        <w:t xml:space="preserve">Bai H</w:t>
       </w:r>
       <w:r>
         <w:rPr>
@@ -10076,7 +9793,7 @@
           <w:bCs/>
           <w:b/>
         </w:rPr>
-        <w:t xml:space="preserve">Sibley A</w:t>
+        <w:t xml:space="preserve">Zhang Y</w:t>
       </w:r>
       <w:r>
         <w:rPr>
@@ -10099,7 +9816,7 @@
           <w:bCs/>
           <w:b/>
         </w:rPr>
-        <w:t xml:space="preserve">Schulze M</w:t>
+        <w:t xml:space="preserve">Yu H</w:t>
       </w:r>
       <w:r>
         <w:rPr>
@@ -10122,7 +9839,7 @@
           <w:bCs/>
           <w:b/>
         </w:rPr>
-        <w:t xml:space="preserve">Hawkins L</w:t>
+        <w:t xml:space="preserve">Zhang J</w:t>
       </w:r>
       <w:r>
         <w:rPr>
@@ -10145,7 +9862,7 @@
           <w:bCs/>
           <w:b/>
         </w:rPr>
-        <w:t xml:space="preserve">Pau S</w:t>
+        <w:t xml:space="preserve">Sha L</w:t>
       </w:r>
       <w:r>
         <w:rPr>
@@ -10168,7 +9885,7 @@
           <w:bCs/>
           <w:b/>
         </w:rPr>
-        <w:t xml:space="preserve">Detto M</w:t>
+        <w:t xml:space="preserve">Zhou W</w:t>
       </w:r>
       <w:r>
         <w:rPr>
@@ -10191,7 +9908,7 @@
           <w:bCs/>
           <w:b/>
         </w:rPr>
-        <w:t xml:space="preserve">Helliker BR</w:t>
+        <w:t xml:space="preserve">Liu Y</w:t>
       </w:r>
       <w:r>
         <w:t xml:space="preserve">.</w:t>
@@ -10204,10 +9921,31 @@
           <w:bCs/>
           <w:b/>
         </w:rPr>
-        <w:t xml:space="preserve">2021</w:t>
-      </w:r>
-      <w:r>
-        <w:t xml:space="preserve">. Imaging canopy temperature: Shedding (thermal) light on ecosystem processes.</w:t>
+        <w:t xml:space="preserve">2020</w:t>
+      </w:r>
+      <w:r>
+        <w:t xml:space="preserve">. Tree</w:t>
+      </w:r>
+      <w:r>
+        <w:t xml:space="preserve"> </w:t>
+      </w:r>
+      <w:r>
+        <w:t xml:space="preserve">Surface Temperature</w:t>
+      </w:r>
+      <w:r>
+        <w:t xml:space="preserve"> </w:t>
+      </w:r>
+      <w:r>
+        <w:t xml:space="preserve">in a</w:t>
+      </w:r>
+      <w:r>
+        <w:t xml:space="preserve"> </w:t>
+      </w:r>
+      <w:r>
+        <w:t xml:space="preserve">Primary Tropical Rain Forest</w:t>
+      </w:r>
+      <w:r>
+        <w:t xml:space="preserve">.</w:t>
       </w:r>
       <w:r>
         <w:t xml:space="preserve"> </w:t>
@@ -10217,24 +9955,24 @@
           <w:iCs/>
           <w:i/>
         </w:rPr>
-        <w:t xml:space="preserve">New Phytologist</w:t>
-      </w:r>
-      <w:r>
-        <w:t xml:space="preserve"> </w:t>
-      </w:r>
-      <w:r>
-        <w:rPr>
-          <w:bCs/>
-          <w:b/>
-        </w:rPr>
-        <w:t xml:space="preserve">230</w:t>
-      </w:r>
-      <w:r>
-        <w:t xml:space="preserve">: 1746–1753.</w:t>
+        <w:t xml:space="preserve">Atmosphere</w:t>
+      </w:r>
+      <w:r>
+        <w:t xml:space="preserve"> </w:t>
+      </w:r>
+      <w:r>
+        <w:rPr>
+          <w:bCs/>
+          <w:b/>
+        </w:rPr>
+        <w:t xml:space="preserve">11</w:t>
+      </w:r>
+      <w:r>
+        <w:t xml:space="preserve">: 798.</w:t>
       </w:r>
     </w:p>
     <w:bookmarkEnd w:id="52"/>
-    <w:bookmarkStart w:id="53" w:name="X56d926719da9351a167ef03030705e0d92337f8"/>
+    <w:bookmarkStart w:id="53" w:name="ref-starkAmazonForestCarbon2012"/>
     <w:p>
       <w:pPr>
         <w:pStyle w:val="Bibliography"/>
@@ -10246,7 +9984,7 @@
           <w:bCs/>
           <w:b/>
         </w:rPr>
-        <w:t xml:space="preserve">Zwieniecki MA</w:t>
+        <w:t xml:space="preserve">Stark SC</w:t>
       </w:r>
       <w:r>
         <w:rPr>
@@ -10269,7 +10007,7 @@
           <w:bCs/>
           <w:b/>
         </w:rPr>
-        <w:t xml:space="preserve">Boyce CK</w:t>
+        <w:t xml:space="preserve">Leitold V</w:t>
       </w:r>
       <w:r>
         <w:rPr>
@@ -10292,72 +10030,671 @@
           <w:bCs/>
           <w:b/>
         </w:rPr>
-        <w:t xml:space="preserve">Holbrook NM</w:t>
-      </w:r>
-      <w:r>
-        <w:t xml:space="preserve">.</w:t>
-      </w:r>
-      <w:r>
-        <w:t xml:space="preserve"> </w:t>
-      </w:r>
-      <w:r>
-        <w:rPr>
-          <w:bCs/>
-          <w:b/>
-        </w:rPr>
-        <w:t xml:space="preserve">2004</w:t>
-      </w:r>
-      <w:r>
-        <w:t xml:space="preserve">. Hydraulic limitations imposed by crown placement determine final size and shape of</w:t>
-      </w:r>
-      <w:r>
-        <w:t xml:space="preserve"> </w:t>
-      </w:r>
-      <w:r>
-        <w:t xml:space="preserve">Quercus</w:t>
-      </w:r>
-      <w:r>
-        <w:t xml:space="preserve"> </w:t>
-      </w:r>
-      <w:r>
-        <w:t xml:space="preserve">rubra</w:t>
-      </w:r>
-      <w:r>
-        <w:t xml:space="preserve"> </w:t>
-      </w:r>
-      <w:r>
-        <w:t xml:space="preserve">L</w:t>
-      </w:r>
-      <w:r>
-        <w:t xml:space="preserve">. leaves.</w:t>
-      </w:r>
-      <w:r>
+        <w:t xml:space="preserve">Wu JL</w:t>
+      </w:r>
+      <w:r>
+        <w:rPr>
+          <w:bCs/>
+          <w:b/>
+        </w:rPr>
+        <w:t xml:space="preserve">,</w:t>
+      </w:r>
+      <w:r>
+        <w:rPr>
+          <w:bCs/>
+          <w:b/>
+        </w:rPr>
+        <w:t xml:space="preserve"> </w:t>
+      </w:r>
+      <w:r>
+        <w:rPr>
+          <w:bCs/>
+          <w:b/>
+          <w:bCs/>
+          <w:b/>
+        </w:rPr>
+        <w:t xml:space="preserve">Hunter MO</w:t>
+      </w:r>
+      <w:r>
+        <w:rPr>
+          <w:bCs/>
+          <w:b/>
+        </w:rPr>
+        <w:t xml:space="preserve">,</w:t>
+      </w:r>
+      <w:r>
+        <w:rPr>
+          <w:bCs/>
+          <w:b/>
+        </w:rPr>
+        <w:t xml:space="preserve"> </w:t>
+      </w:r>
+      <w:r>
+        <w:rPr>
+          <w:bCs/>
+          <w:b/>
+          <w:bCs/>
+          <w:b/>
+        </w:rPr>
+        <w:t xml:space="preserve">de Castilho CV</w:t>
+      </w:r>
+      <w:r>
+        <w:rPr>
+          <w:bCs/>
+          <w:b/>
+        </w:rPr>
+        <w:t xml:space="preserve">,</w:t>
+      </w:r>
+      <w:r>
+        <w:rPr>
+          <w:bCs/>
+          <w:b/>
+        </w:rPr>
+        <w:t xml:space="preserve"> </w:t>
+      </w:r>
+      <w:r>
+        <w:rPr>
+          <w:bCs/>
+          <w:b/>
+          <w:bCs/>
+          <w:b/>
+        </w:rPr>
+        <w:t xml:space="preserve">Costa FRC</w:t>
+      </w:r>
+      <w:r>
+        <w:rPr>
+          <w:bCs/>
+          <w:b/>
+        </w:rPr>
+        <w:t xml:space="preserve">,</w:t>
+      </w:r>
+      <w:r>
+        <w:rPr>
+          <w:bCs/>
+          <w:b/>
+        </w:rPr>
+        <w:t xml:space="preserve"> </w:t>
+      </w:r>
+      <w:r>
+        <w:rPr>
+          <w:bCs/>
+          <w:b/>
+          <w:bCs/>
+          <w:b/>
+        </w:rPr>
+        <w:t xml:space="preserve">McMahon SM</w:t>
+      </w:r>
+      <w:r>
+        <w:rPr>
+          <w:bCs/>
+          <w:b/>
+        </w:rPr>
+        <w:t xml:space="preserve">,</w:t>
+      </w:r>
+      <w:r>
+        <w:rPr>
+          <w:bCs/>
+          <w:b/>
+        </w:rPr>
+        <w:t xml:space="preserve"> </w:t>
+      </w:r>
+      <w:r>
+        <w:rPr>
+          <w:bCs/>
+          <w:b/>
+          <w:bCs/>
+          <w:b/>
+        </w:rPr>
+        <w:t xml:space="preserve">Parker GG</w:t>
+      </w:r>
+      <w:r>
+        <w:rPr>
+          <w:bCs/>
+          <w:b/>
+        </w:rPr>
+        <w:t xml:space="preserve">,</w:t>
+      </w:r>
+      <w:r>
+        <w:rPr>
+          <w:bCs/>
+          <w:b/>
+        </w:rPr>
+        <w:t xml:space="preserve"> </w:t>
+      </w:r>
+      <w:r>
+        <w:rPr>
+          <w:bCs/>
+          <w:b/>
+          <w:bCs/>
+          <w:b/>
+        </w:rPr>
+        <w:t xml:space="preserve">Shimabukuro MT</w:t>
+      </w:r>
+      <w:r>
+        <w:rPr>
+          <w:bCs/>
+          <w:b/>
+        </w:rPr>
+        <w:t xml:space="preserve">,</w:t>
+      </w:r>
+      <w:r>
+        <w:rPr>
+          <w:bCs/>
+          <w:b/>
+        </w:rPr>
+        <w:t xml:space="preserve"> </w:t>
+      </w:r>
+      <w:r>
+        <w:rPr>
+          <w:bCs/>
+          <w:b/>
+          <w:bCs/>
+          <w:b/>
+        </w:rPr>
+        <w:t xml:space="preserve">Lefsky MA</w:t>
+      </w:r>
+      <w:r>
+        <w:rPr>
+          <w:bCs/>
+          <w:b/>
+        </w:rPr>
+        <w:t xml:space="preserve">,</w:t>
+      </w:r>
+      <w:r>
+        <w:rPr>
+          <w:bCs/>
+          <w:b/>
+        </w:rPr>
         <w:t xml:space="preserve"> </w:t>
       </w:r>
       <w:r>
         <w:rPr>
           <w:iCs/>
           <w:i/>
-        </w:rPr>
-        <w:t xml:space="preserve">Plant, Cell &amp; Environment</w:t>
-      </w:r>
-      <w:r>
-        <w:t xml:space="preserve"> </w:t>
-      </w:r>
-      <w:r>
-        <w:rPr>
-          <w:bCs/>
-          <w:b/>
-        </w:rPr>
-        <w:t xml:space="preserve">27</w:t>
-      </w:r>
-      <w:r>
-        <w:t xml:space="preserve">: 357–365.</w:t>
+          <w:bCs/>
+          <w:b/>
+        </w:rPr>
+        <w:t xml:space="preserve">et al.</w:t>
+      </w:r>
+      <w:r>
+        <w:t xml:space="preserve"> </w:t>
+      </w:r>
+      <w:r>
+        <w:rPr>
+          <w:bCs/>
+          <w:b/>
+        </w:rPr>
+        <w:t xml:space="preserve">2012</w:t>
+      </w:r>
+      <w:r>
+        <w:t xml:space="preserve">. Amazon forest carbon dynamics predicted by profiles of canopy leaf area and light environment.</w:t>
+      </w:r>
+      <w:r>
+        <w:t xml:space="preserve"> </w:t>
+      </w:r>
+      <w:r>
+        <w:rPr>
+          <w:iCs/>
+          <w:i/>
+        </w:rPr>
+        <w:t xml:space="preserve">Ecology Letters</w:t>
+      </w:r>
+      <w:r>
+        <w:t xml:space="preserve"> </w:t>
+      </w:r>
+      <w:r>
+        <w:rPr>
+          <w:bCs/>
+          <w:b/>
+        </w:rPr>
+        <w:t xml:space="preserve">15</w:t>
+      </w:r>
+      <w:r>
+        <w:t xml:space="preserve">: 1406–1414.</w:t>
       </w:r>
     </w:p>
     <w:bookmarkEnd w:id="53"/>
+    <w:bookmarkStart w:id="54" w:name="ref-stillImagingCanopyTemperature2021"/>
+    <w:p>
+      <w:pPr>
+        <w:pStyle w:val="Bibliography"/>
+      </w:pPr>
+      <w:r>
+        <w:rPr>
+          <w:bCs/>
+          <w:b/>
+          <w:bCs/>
+          <w:b/>
+        </w:rPr>
+        <w:t xml:space="preserve">Still CJ</w:t>
+      </w:r>
+      <w:r>
+        <w:rPr>
+          <w:bCs/>
+          <w:b/>
+        </w:rPr>
+        <w:t xml:space="preserve">,</w:t>
+      </w:r>
+      <w:r>
+        <w:rPr>
+          <w:bCs/>
+          <w:b/>
+        </w:rPr>
+        <w:t xml:space="preserve"> </w:t>
+      </w:r>
+      <w:r>
+        <w:rPr>
+          <w:bCs/>
+          <w:b/>
+          <w:bCs/>
+          <w:b/>
+        </w:rPr>
+        <w:t xml:space="preserve">Rastogi B</w:t>
+      </w:r>
+      <w:r>
+        <w:rPr>
+          <w:bCs/>
+          <w:b/>
+        </w:rPr>
+        <w:t xml:space="preserve">,</w:t>
+      </w:r>
+      <w:r>
+        <w:rPr>
+          <w:bCs/>
+          <w:b/>
+        </w:rPr>
+        <w:t xml:space="preserve"> </w:t>
+      </w:r>
+      <w:r>
+        <w:rPr>
+          <w:bCs/>
+          <w:b/>
+          <w:bCs/>
+          <w:b/>
+        </w:rPr>
+        <w:t xml:space="preserve">Page GFM</w:t>
+      </w:r>
+      <w:r>
+        <w:rPr>
+          <w:bCs/>
+          <w:b/>
+        </w:rPr>
+        <w:t xml:space="preserve">,</w:t>
+      </w:r>
+      <w:r>
+        <w:rPr>
+          <w:bCs/>
+          <w:b/>
+        </w:rPr>
+        <w:t xml:space="preserve"> </w:t>
+      </w:r>
+      <w:r>
+        <w:rPr>
+          <w:bCs/>
+          <w:b/>
+          <w:bCs/>
+          <w:b/>
+        </w:rPr>
+        <w:t xml:space="preserve">Griffith DM</w:t>
+      </w:r>
+      <w:r>
+        <w:rPr>
+          <w:bCs/>
+          <w:b/>
+        </w:rPr>
+        <w:t xml:space="preserve">,</w:t>
+      </w:r>
+      <w:r>
+        <w:rPr>
+          <w:bCs/>
+          <w:b/>
+        </w:rPr>
+        <w:t xml:space="preserve"> </w:t>
+      </w:r>
+      <w:r>
+        <w:rPr>
+          <w:bCs/>
+          <w:b/>
+          <w:bCs/>
+          <w:b/>
+        </w:rPr>
+        <w:t xml:space="preserve">Sibley A</w:t>
+      </w:r>
+      <w:r>
+        <w:rPr>
+          <w:bCs/>
+          <w:b/>
+        </w:rPr>
+        <w:t xml:space="preserve">,</w:t>
+      </w:r>
+      <w:r>
+        <w:rPr>
+          <w:bCs/>
+          <w:b/>
+        </w:rPr>
+        <w:t xml:space="preserve"> </w:t>
+      </w:r>
+      <w:r>
+        <w:rPr>
+          <w:bCs/>
+          <w:b/>
+          <w:bCs/>
+          <w:b/>
+        </w:rPr>
+        <w:t xml:space="preserve">Schulze M</w:t>
+      </w:r>
+      <w:r>
+        <w:rPr>
+          <w:bCs/>
+          <w:b/>
+        </w:rPr>
+        <w:t xml:space="preserve">,</w:t>
+      </w:r>
+      <w:r>
+        <w:rPr>
+          <w:bCs/>
+          <w:b/>
+        </w:rPr>
+        <w:t xml:space="preserve"> </w:t>
+      </w:r>
+      <w:r>
+        <w:rPr>
+          <w:bCs/>
+          <w:b/>
+          <w:bCs/>
+          <w:b/>
+        </w:rPr>
+        <w:t xml:space="preserve">Hawkins L</w:t>
+      </w:r>
+      <w:r>
+        <w:rPr>
+          <w:bCs/>
+          <w:b/>
+        </w:rPr>
+        <w:t xml:space="preserve">,</w:t>
+      </w:r>
+      <w:r>
+        <w:rPr>
+          <w:bCs/>
+          <w:b/>
+        </w:rPr>
+        <w:t xml:space="preserve"> </w:t>
+      </w:r>
+      <w:r>
+        <w:rPr>
+          <w:bCs/>
+          <w:b/>
+          <w:bCs/>
+          <w:b/>
+        </w:rPr>
+        <w:t xml:space="preserve">Pau S</w:t>
+      </w:r>
+      <w:r>
+        <w:rPr>
+          <w:bCs/>
+          <w:b/>
+        </w:rPr>
+        <w:t xml:space="preserve">,</w:t>
+      </w:r>
+      <w:r>
+        <w:rPr>
+          <w:bCs/>
+          <w:b/>
+        </w:rPr>
+        <w:t xml:space="preserve"> </w:t>
+      </w:r>
+      <w:r>
+        <w:rPr>
+          <w:bCs/>
+          <w:b/>
+          <w:bCs/>
+          <w:b/>
+        </w:rPr>
+        <w:t xml:space="preserve">Detto M</w:t>
+      </w:r>
+      <w:r>
+        <w:rPr>
+          <w:bCs/>
+          <w:b/>
+        </w:rPr>
+        <w:t xml:space="preserve">,</w:t>
+      </w:r>
+      <w:r>
+        <w:rPr>
+          <w:bCs/>
+          <w:b/>
+        </w:rPr>
+        <w:t xml:space="preserve"> </w:t>
+      </w:r>
+      <w:r>
+        <w:rPr>
+          <w:bCs/>
+          <w:b/>
+          <w:bCs/>
+          <w:b/>
+        </w:rPr>
+        <w:t xml:space="preserve">Helliker BR</w:t>
+      </w:r>
+      <w:r>
+        <w:t xml:space="preserve">.</w:t>
+      </w:r>
+      <w:r>
+        <w:t xml:space="preserve"> </w:t>
+      </w:r>
+      <w:r>
+        <w:rPr>
+          <w:bCs/>
+          <w:b/>
+        </w:rPr>
+        <w:t xml:space="preserve">2021</w:t>
+      </w:r>
+      <w:r>
+        <w:t xml:space="preserve">. Imaging canopy temperature: Shedding (thermal) light on ecosystem processes.</w:t>
+      </w:r>
+      <w:r>
+        <w:t xml:space="preserve"> </w:t>
+      </w:r>
+      <w:r>
+        <w:rPr>
+          <w:iCs/>
+          <w:i/>
+        </w:rPr>
+        <w:t xml:space="preserve">New Phytologist</w:t>
+      </w:r>
+      <w:r>
+        <w:t xml:space="preserve"> </w:t>
+      </w:r>
+      <w:r>
+        <w:rPr>
+          <w:bCs/>
+          <w:b/>
+        </w:rPr>
+        <w:t xml:space="preserve">230</w:t>
+      </w:r>
+      <w:r>
+        <w:t xml:space="preserve">: 1746–1753.</w:t>
+      </w:r>
+    </w:p>
     <w:bookmarkEnd w:id="54"/>
+    <w:bookmarkStart w:id="55" w:name="ref-vogelLeavesLowestHighest2009"/>
+    <w:p>
+      <w:pPr>
+        <w:pStyle w:val="Bibliography"/>
+      </w:pPr>
+      <w:r>
+        <w:rPr>
+          <w:bCs/>
+          <w:b/>
+          <w:bCs/>
+          <w:b/>
+        </w:rPr>
+        <w:t xml:space="preserve">Vogel S</w:t>
+      </w:r>
+      <w:r>
+        <w:t xml:space="preserve">.</w:t>
+      </w:r>
+      <w:r>
+        <w:t xml:space="preserve"> </w:t>
+      </w:r>
+      <w:r>
+        <w:rPr>
+          <w:bCs/>
+          <w:b/>
+        </w:rPr>
+        <w:t xml:space="preserve">2009</w:t>
+      </w:r>
+      <w:r>
+        <w:t xml:space="preserve">. Leaves in the lowest and highest winds: Temperature, force and shape.</w:t>
+      </w:r>
+      <w:r>
+        <w:t xml:space="preserve"> </w:t>
+      </w:r>
+      <w:r>
+        <w:rPr>
+          <w:iCs/>
+          <w:i/>
+        </w:rPr>
+        <w:t xml:space="preserve">New Phytologist</w:t>
+      </w:r>
+      <w:r>
+        <w:t xml:space="preserve"> </w:t>
+      </w:r>
+      <w:r>
+        <w:rPr>
+          <w:bCs/>
+          <w:b/>
+        </w:rPr>
+        <w:t xml:space="preserve">183</w:t>
+      </w:r>
+      <w:r>
+        <w:t xml:space="preserve">: 13–26.</w:t>
+      </w:r>
+    </w:p>
     <w:bookmarkEnd w:id="55"/>
+    <w:bookmarkStart w:id="56" w:name="X56d926719da9351a167ef03030705e0d92337f8"/>
+    <w:p>
+      <w:pPr>
+        <w:pStyle w:val="Bibliography"/>
+      </w:pPr>
+      <w:r>
+        <w:rPr>
+          <w:bCs/>
+          <w:b/>
+          <w:bCs/>
+          <w:b/>
+        </w:rPr>
+        <w:t xml:space="preserve">Zwieniecki MA</w:t>
+      </w:r>
+      <w:r>
+        <w:rPr>
+          <w:bCs/>
+          <w:b/>
+        </w:rPr>
+        <w:t xml:space="preserve">,</w:t>
+      </w:r>
+      <w:r>
+        <w:rPr>
+          <w:bCs/>
+          <w:b/>
+        </w:rPr>
+        <w:t xml:space="preserve"> </w:t>
+      </w:r>
+      <w:r>
+        <w:rPr>
+          <w:bCs/>
+          <w:b/>
+          <w:bCs/>
+          <w:b/>
+        </w:rPr>
+        <w:t xml:space="preserve">Boyce CK</w:t>
+      </w:r>
+      <w:r>
+        <w:rPr>
+          <w:bCs/>
+          <w:b/>
+        </w:rPr>
+        <w:t xml:space="preserve">,</w:t>
+      </w:r>
+      <w:r>
+        <w:rPr>
+          <w:bCs/>
+          <w:b/>
+        </w:rPr>
+        <w:t xml:space="preserve"> </w:t>
+      </w:r>
+      <w:r>
+        <w:rPr>
+          <w:bCs/>
+          <w:b/>
+          <w:bCs/>
+          <w:b/>
+        </w:rPr>
+        <w:t xml:space="preserve">Holbrook NM</w:t>
+      </w:r>
+      <w:r>
+        <w:t xml:space="preserve">.</w:t>
+      </w:r>
+      <w:r>
+        <w:t xml:space="preserve"> </w:t>
+      </w:r>
+      <w:r>
+        <w:rPr>
+          <w:bCs/>
+          <w:b/>
+        </w:rPr>
+        <w:t xml:space="preserve">2004</w:t>
+      </w:r>
+      <w:r>
+        <w:t xml:space="preserve">. Hydraulic limitations imposed by crown placement determine final size and shape of</w:t>
+      </w:r>
+      <w:r>
+        <w:t xml:space="preserve"> </w:t>
+      </w:r>
+      <w:r>
+        <w:t xml:space="preserve">Quercus</w:t>
+      </w:r>
+      <w:r>
+        <w:t xml:space="preserve"> </w:t>
+      </w:r>
+      <w:r>
+        <w:t xml:space="preserve">rubra</w:t>
+      </w:r>
+      <w:r>
+        <w:t xml:space="preserve"> </w:t>
+      </w:r>
+      <w:r>
+        <w:t xml:space="preserve">L</w:t>
+      </w:r>
+      <w:r>
+        <w:t xml:space="preserve">. leaves.</w:t>
+      </w:r>
+      <w:r>
+        <w:t xml:space="preserve"> </w:t>
+      </w:r>
+      <w:r>
+        <w:rPr>
+          <w:iCs/>
+          <w:i/>
+        </w:rPr>
+        <w:t xml:space="preserve">Plant, Cell &amp; Environment</w:t>
+      </w:r>
+      <w:r>
+        <w:t xml:space="preserve"> </w:t>
+      </w:r>
+      <w:r>
+        <w:rPr>
+          <w:bCs/>
+          <w:b/>
+        </w:rPr>
+        <w:t xml:space="preserve">27</w:t>
+      </w:r>
+      <w:r>
+        <w:t xml:space="preserve">: 357–365.</w:t>
+      </w:r>
+    </w:p>
+    <w:bookmarkEnd w:id="56"/>
+    <w:bookmarkEnd w:id="57"/>
+    <w:bookmarkEnd w:id="58"/>
     <w:sectPr/>
   </w:body>
 </w:document>

</xml_diff>

<commit_message>
@teixeirak i added the citations here
</commit_message>
<xml_diff>
--- a/vertical-thermal-review_SI.docx
+++ b/vertical-thermal-review_SI.docx
@@ -1554,7 +1554,16 @@
         <w:pStyle w:val="FirstParagraph"/>
       </w:pPr>
       <w:r>
-        <w:t xml:space="preserve">Micrometeorological data was downloaded for each site from NEON (neonUtilies R package) at 30 minute intervals for 2015-2020. To focus on the middle of the growing season, the data was constrained to be for the month of July each year. Per site, we calculated the mean maximum and minimum values of each variable by day and by sensor height. In Figure S1 we expanded on Figure 2 by including 22 sites representing five forest structure types.</w:t>
+        <w:t xml:space="preserve">Micrometeorological data was downloaded for each site from NEON (neonUtilies R package) at 30 minute intervals for 2015-2020</w:t>
+      </w:r>
+      <w:r>
+        <w:t xml:space="preserve"> </w:t>
+      </w:r>
+      <w:r>
+        <w:t xml:space="preserve">(National Ecological Observatory Network (NEON), 2022a,b,c,d,e)</w:t>
+      </w:r>
+      <w:r>
+        <w:t xml:space="preserve">. To focus on the middle of the growing season, the data was constrained to be for the month of July each year. Per site, we calculated the mean maximum and minimum values of each variable by day and by sensor height. In Figure S1 we expanded on Figure 2 by including 22 sites representing five forest structure types.</w:t>
       </w:r>
     </w:p>
     <w:p>
@@ -7253,7 +7262,7 @@
       </w:r>
     </w:p>
     <w:bookmarkEnd w:id="31"/>
-    <w:bookmarkStart w:id="58" w:name="references"/>
+    <w:bookmarkStart w:id="63" w:name="references"/>
     <w:p>
       <w:pPr>
         <w:pStyle w:val="Heading1"/>
@@ -7262,7 +7271,7 @@
         <w:t xml:space="preserve">References</w:t>
       </w:r>
     </w:p>
-    <w:bookmarkStart w:id="57" w:name="refs"/>
+    <w:bookmarkStart w:id="62" w:name="refs"/>
     <w:bookmarkStart w:id="32" w:name="ref-campbell_introduction_1998"/>
     <w:p>
       <w:pPr>
@@ -9047,7 +9056,7 @@
       </w:r>
     </w:p>
     <w:bookmarkEnd w:id="46"/>
-    <w:bookmarkStart w:id="47" w:name="ref-parkerPortableLIDARSystem2004"/>
+    <w:bookmarkStart w:id="47" w:name="ref-https://doi.org/10.48443/0tyt-ky71"/>
     <w:p>
       <w:pPr>
         <w:pStyle w:val="Bibliography"/>
@@ -9059,53 +9068,7 @@
           <w:bCs/>
           <w:b/>
         </w:rPr>
-        <w:t xml:space="preserve">Parker GG</w:t>
-      </w:r>
-      <w:r>
-        <w:rPr>
-          <w:bCs/>
-          <w:b/>
-        </w:rPr>
-        <w:t xml:space="preserve">,</w:t>
-      </w:r>
-      <w:r>
-        <w:rPr>
-          <w:bCs/>
-          <w:b/>
-        </w:rPr>
-        <w:t xml:space="preserve"> </w:t>
-      </w:r>
-      <w:r>
-        <w:rPr>
-          <w:bCs/>
-          <w:b/>
-          <w:bCs/>
-          <w:b/>
-        </w:rPr>
-        <w:t xml:space="preserve">Harding DJ</w:t>
-      </w:r>
-      <w:r>
-        <w:rPr>
-          <w:bCs/>
-          <w:b/>
-        </w:rPr>
-        <w:t xml:space="preserve">,</w:t>
-      </w:r>
-      <w:r>
-        <w:rPr>
-          <w:bCs/>
-          <w:b/>
-        </w:rPr>
-        <w:t xml:space="preserve"> </w:t>
-      </w:r>
-      <w:r>
-        <w:rPr>
-          <w:bCs/>
-          <w:b/>
-          <w:bCs/>
-          <w:b/>
-        </w:rPr>
-        <w:t xml:space="preserve">Berger ML</w:t>
+        <w:t xml:space="preserve">National Ecological Observatory Network (NEON)</w:t>
       </w:r>
       <w:r>
         <w:t xml:space="preserve">.</w:t>
@@ -9118,49 +9081,20 @@
           <w:bCs/>
           <w:b/>
         </w:rPr>
-        <w:t xml:space="preserve">2004</w:t>
-      </w:r>
-      <w:r>
-        <w:t xml:space="preserve">. A portable</w:t>
-      </w:r>
-      <w:r>
-        <w:t xml:space="preserve"> </w:t>
-      </w:r>
-      <w:r>
-        <w:t xml:space="preserve">LIDAR</w:t>
-      </w:r>
-      <w:r>
-        <w:t xml:space="preserve"> </w:t>
-      </w:r>
-      <w:r>
-        <w:t xml:space="preserve">system for rapid determination of forest canopy structure.</w:t>
-      </w:r>
-      <w:r>
-        <w:t xml:space="preserve"> </w:t>
-      </w:r>
-      <w:r>
-        <w:rPr>
-          <w:iCs/>
-          <w:i/>
-        </w:rPr>
-        <w:t xml:space="preserve">Journal of Applied Ecology</w:t>
-      </w:r>
-      <w:r>
-        <w:t xml:space="preserve"> </w:t>
-      </w:r>
-      <w:r>
-        <w:rPr>
-          <w:bCs/>
-          <w:b/>
-        </w:rPr>
-        <w:t xml:space="preserve">41</w:t>
-      </w:r>
-      <w:r>
-        <w:t xml:space="preserve">: 755–767.</w:t>
+        <w:t xml:space="preserve">2022b</w:t>
+      </w:r>
+      <w:r>
+        <w:t xml:space="preserve">. Single aspirated air temperature (</w:t>
+      </w:r>
+      <w:r>
+        <w:t xml:space="preserve">DP1</w:t>
+      </w:r>
+      <w:r>
+        <w:t xml:space="preserve">.00002.001).</w:t>
       </w:r>
     </w:p>
     <w:bookmarkEnd w:id="47"/>
-    <w:bookmarkStart w:id="48" w:name="ref-pauTropicalForestTemperature2018"/>
+    <w:bookmarkStart w:id="48" w:name="ref-https://doi.org/10.48443/77n6-eh42"/>
     <w:p>
       <w:pPr>
         <w:pStyle w:val="Bibliography"/>
@@ -9172,76 +9106,7 @@
           <w:bCs/>
           <w:b/>
         </w:rPr>
-        <w:t xml:space="preserve">Pau S</w:t>
-      </w:r>
-      <w:r>
-        <w:rPr>
-          <w:bCs/>
-          <w:b/>
-        </w:rPr>
-        <w:t xml:space="preserve">,</w:t>
-      </w:r>
-      <w:r>
-        <w:rPr>
-          <w:bCs/>
-          <w:b/>
-        </w:rPr>
-        <w:t xml:space="preserve"> </w:t>
-      </w:r>
-      <w:r>
-        <w:rPr>
-          <w:bCs/>
-          <w:b/>
-          <w:bCs/>
-          <w:b/>
-        </w:rPr>
-        <w:t xml:space="preserve">Detto M</w:t>
-      </w:r>
-      <w:r>
-        <w:rPr>
-          <w:bCs/>
-          <w:b/>
-        </w:rPr>
-        <w:t xml:space="preserve">,</w:t>
-      </w:r>
-      <w:r>
-        <w:rPr>
-          <w:bCs/>
-          <w:b/>
-        </w:rPr>
-        <w:t xml:space="preserve"> </w:t>
-      </w:r>
-      <w:r>
-        <w:rPr>
-          <w:bCs/>
-          <w:b/>
-          <w:bCs/>
-          <w:b/>
-        </w:rPr>
-        <w:t xml:space="preserve">Kim Y</w:t>
-      </w:r>
-      <w:r>
-        <w:rPr>
-          <w:bCs/>
-          <w:b/>
-        </w:rPr>
-        <w:t xml:space="preserve">,</w:t>
-      </w:r>
-      <w:r>
-        <w:rPr>
-          <w:bCs/>
-          <w:b/>
-        </w:rPr>
-        <w:t xml:space="preserve"> </w:t>
-      </w:r>
-      <w:r>
-        <w:rPr>
-          <w:bCs/>
-          <w:b/>
-          <w:bCs/>
-          <w:b/>
-        </w:rPr>
-        <w:t xml:space="preserve">Still CJ</w:t>
+        <w:t xml:space="preserve">National Ecological Observatory Network (NEON)</w:t>
       </w:r>
       <w:r>
         <w:t xml:space="preserve">.</w:t>
@@ -9254,37 +9119,32 @@
           <w:bCs/>
           <w:b/>
         </w:rPr>
-        <w:t xml:space="preserve">2018</w:t>
-      </w:r>
-      <w:r>
-        <w:t xml:space="preserve">. Tropical forest temperature thresholds for gross primary productivity.</w:t>
-      </w:r>
-      <w:r>
-        <w:t xml:space="preserve"> </w:t>
-      </w:r>
-      <w:r>
-        <w:rPr>
-          <w:iCs/>
-          <w:i/>
-        </w:rPr>
-        <w:t xml:space="preserve">Ecosphere</w:t>
-      </w:r>
-      <w:r>
-        <w:t xml:space="preserve"> </w:t>
-      </w:r>
-      <w:r>
-        <w:rPr>
-          <w:bCs/>
-          <w:b/>
-        </w:rPr>
-        <w:t xml:space="preserve">9</w:t>
-      </w:r>
-      <w:r>
-        <w:t xml:space="preserve">: e02311.</w:t>
+        <w:t xml:space="preserve">2022a</w:t>
+      </w:r>
+      <w:r>
+        <w:t xml:space="preserve">.</w:t>
+      </w:r>
+      <w:r>
+        <w:t xml:space="preserve"> </w:t>
+      </w:r>
+      <w:r>
+        <w:t xml:space="preserve">2D</w:t>
+      </w:r>
+      <w:r>
+        <w:t xml:space="preserve"> </w:t>
+      </w:r>
+      <w:r>
+        <w:t xml:space="preserve">wind speed and direction (</w:t>
+      </w:r>
+      <w:r>
+        <w:t xml:space="preserve">DP1</w:t>
+      </w:r>
+      <w:r>
+        <w:t xml:space="preserve">.00001.001).</w:t>
       </w:r>
     </w:p>
     <w:bookmarkEnd w:id="48"/>
-    <w:bookmarkStart w:id="49" w:name="ref-rey-sanchez_spatial_2016"/>
+    <w:bookmarkStart w:id="49" w:name="ref-https://doi.org/10.48443/7rs6-ff56"/>
     <w:p>
       <w:pPr>
         <w:pStyle w:val="Bibliography"/>
@@ -9296,76 +9156,7 @@
           <w:bCs/>
           <w:b/>
         </w:rPr>
-        <w:t xml:space="preserve">Rey-Sánchez A</w:t>
-      </w:r>
-      <w:r>
-        <w:rPr>
-          <w:bCs/>
-          <w:b/>
-        </w:rPr>
-        <w:t xml:space="preserve">,</w:t>
-      </w:r>
-      <w:r>
-        <w:rPr>
-          <w:bCs/>
-          <w:b/>
-        </w:rPr>
-        <w:t xml:space="preserve"> </w:t>
-      </w:r>
-      <w:r>
-        <w:rPr>
-          <w:bCs/>
-          <w:b/>
-          <w:bCs/>
-          <w:b/>
-        </w:rPr>
-        <w:t xml:space="preserve">Slot M</w:t>
-      </w:r>
-      <w:r>
-        <w:rPr>
-          <w:bCs/>
-          <w:b/>
-        </w:rPr>
-        <w:t xml:space="preserve">,</w:t>
-      </w:r>
-      <w:r>
-        <w:rPr>
-          <w:bCs/>
-          <w:b/>
-        </w:rPr>
-        <w:t xml:space="preserve"> </w:t>
-      </w:r>
-      <w:r>
-        <w:rPr>
-          <w:bCs/>
-          <w:b/>
-          <w:bCs/>
-          <w:b/>
-        </w:rPr>
-        <w:t xml:space="preserve">Posada J</w:t>
-      </w:r>
-      <w:r>
-        <w:rPr>
-          <w:bCs/>
-          <w:b/>
-        </w:rPr>
-        <w:t xml:space="preserve">,</w:t>
-      </w:r>
-      <w:r>
-        <w:rPr>
-          <w:bCs/>
-          <w:b/>
-        </w:rPr>
-        <w:t xml:space="preserve"> </w:t>
-      </w:r>
-      <w:r>
-        <w:rPr>
-          <w:bCs/>
-          <w:b/>
-          <w:bCs/>
-          <w:b/>
-        </w:rPr>
-        <w:t xml:space="preserve">Kitajima K</w:t>
+        <w:t xml:space="preserve">National Ecological Observatory Network (NEON)</w:t>
       </w:r>
       <w:r>
         <w:t xml:space="preserve">.</w:t>
@@ -9378,37 +9169,32 @@
           <w:bCs/>
           <w:b/>
         </w:rPr>
-        <w:t xml:space="preserve">2016</w:t>
-      </w:r>
-      <w:r>
-        <w:t xml:space="preserve">. Spatial and seasonal variation in leaf temperature within the canopy of a tropical forest.</w:t>
-      </w:r>
-      <w:r>
-        <w:t xml:space="preserve"> </w:t>
-      </w:r>
-      <w:r>
-        <w:rPr>
-          <w:iCs/>
-          <w:i/>
-        </w:rPr>
-        <w:t xml:space="preserve">Climate Research</w:t>
-      </w:r>
-      <w:r>
-        <w:t xml:space="preserve"> </w:t>
-      </w:r>
-      <w:r>
-        <w:rPr>
-          <w:bCs/>
-          <w:b/>
-        </w:rPr>
-        <w:t xml:space="preserve">71</w:t>
-      </w:r>
-      <w:r>
-        <w:t xml:space="preserve">: 75–89.</w:t>
+        <w:t xml:space="preserve">2022c</w:t>
+      </w:r>
+      <w:r>
+        <w:t xml:space="preserve">.</w:t>
+      </w:r>
+      <w:r>
+        <w:t xml:space="preserve"> </w:t>
+      </w:r>
+      <w:r>
+        <w:t xml:space="preserve">IR</w:t>
+      </w:r>
+      <w:r>
+        <w:t xml:space="preserve"> </w:t>
+      </w:r>
+      <w:r>
+        <w:t xml:space="preserve">biological temperature (</w:t>
+      </w:r>
+      <w:r>
+        <w:t xml:space="preserve">DP1</w:t>
+      </w:r>
+      <w:r>
+        <w:t xml:space="preserve">.00005.001).</w:t>
       </w:r>
     </w:p>
     <w:bookmarkEnd w:id="49"/>
-    <w:bookmarkStart w:id="50" w:name="X37866945a1514e5304353b865dab4d70276132f"/>
+    <w:bookmarkStart w:id="50" w:name="ref-https://doi.org/10.48443/8a01-0677"/>
     <w:p>
       <w:pPr>
         <w:pStyle w:val="Bibliography"/>
@@ -9420,76 +9206,7 @@
           <w:bCs/>
           <w:b/>
         </w:rPr>
-        <w:t xml:space="preserve">Schimel D</w:t>
-      </w:r>
-      <w:r>
-        <w:rPr>
-          <w:bCs/>
-          <w:b/>
-        </w:rPr>
-        <w:t xml:space="preserve">,</w:t>
-      </w:r>
-      <w:r>
-        <w:rPr>
-          <w:bCs/>
-          <w:b/>
-        </w:rPr>
-        <w:t xml:space="preserve"> </w:t>
-      </w:r>
-      <w:r>
-        <w:rPr>
-          <w:bCs/>
-          <w:b/>
-          <w:bCs/>
-          <w:b/>
-        </w:rPr>
-        <w:t xml:space="preserve">Hargrove W</w:t>
-      </w:r>
-      <w:r>
-        <w:rPr>
-          <w:bCs/>
-          <w:b/>
-        </w:rPr>
-        <w:t xml:space="preserve">,</w:t>
-      </w:r>
-      <w:r>
-        <w:rPr>
-          <w:bCs/>
-          <w:b/>
-        </w:rPr>
-        <w:t xml:space="preserve"> </w:t>
-      </w:r>
-      <w:r>
-        <w:rPr>
-          <w:bCs/>
-          <w:b/>
-          <w:bCs/>
-          <w:b/>
-        </w:rPr>
-        <w:t xml:space="preserve">Hoffman F</w:t>
-      </w:r>
-      <w:r>
-        <w:rPr>
-          <w:bCs/>
-          <w:b/>
-        </w:rPr>
-        <w:t xml:space="preserve">,</w:t>
-      </w:r>
-      <w:r>
-        <w:rPr>
-          <w:bCs/>
-          <w:b/>
-        </w:rPr>
-        <w:t xml:space="preserve"> </w:t>
-      </w:r>
-      <w:r>
-        <w:rPr>
-          <w:bCs/>
-          <w:b/>
-          <w:bCs/>
-          <w:b/>
-        </w:rPr>
-        <w:t xml:space="preserve">MacMahon J</w:t>
+        <w:t xml:space="preserve">National Ecological Observatory Network (NEON)</w:t>
       </w:r>
       <w:r>
         <w:t xml:space="preserve">.</w:t>
@@ -9502,46 +9219,26 @@
           <w:bCs/>
           <w:b/>
         </w:rPr>
-        <w:t xml:space="preserve">2007</w:t>
-      </w:r>
-      <w:r>
-        <w:t xml:space="preserve">.</w:t>
-      </w:r>
-      <w:r>
-        <w:t xml:space="preserve"> </w:t>
-      </w:r>
-      <w:r>
-        <w:t xml:space="preserve">NEON</w:t>
-      </w:r>
-      <w:r>
-        <w:t xml:space="preserve">: A hierarchically designed national ecological network.</w:t>
-      </w:r>
-      <w:r>
-        <w:t xml:space="preserve"> </w:t>
-      </w:r>
-      <w:r>
-        <w:rPr>
-          <w:iCs/>
-          <w:i/>
-        </w:rPr>
-        <w:t xml:space="preserve">Frontiers in Ecology and the Environment</w:t>
-      </w:r>
-      <w:r>
-        <w:t xml:space="preserve"> </w:t>
-      </w:r>
-      <w:r>
-        <w:rPr>
-          <w:bCs/>
-          <w:b/>
-        </w:rPr>
-        <w:t xml:space="preserve">5</w:t>
-      </w:r>
-      <w:r>
-        <w:t xml:space="preserve">: 59–59.</w:t>
+        <w:t xml:space="preserve">2022d</w:t>
+      </w:r>
+      <w:r>
+        <w:t xml:space="preserve">. Photosynthetically active radiation (</w:t>
+      </w:r>
+      <w:r>
+        <w:t xml:space="preserve">PAR</w:t>
+      </w:r>
+      <w:r>
+        <w:t xml:space="preserve">) (</w:t>
+      </w:r>
+      <w:r>
+        <w:t xml:space="preserve">DP1</w:t>
+      </w:r>
+      <w:r>
+        <w:t xml:space="preserve">.00024.001).</w:t>
       </w:r>
     </w:p>
     <w:bookmarkEnd w:id="50"/>
-    <w:bookmarkStart w:id="51" w:name="ref-shaoHighThroughputAssessment2019"/>
+    <w:bookmarkStart w:id="51" w:name="ref-https://doi.org/10.48443/w9nf-k476"/>
     <w:p>
       <w:pPr>
         <w:pStyle w:val="Bibliography"/>
@@ -9553,76 +9250,7 @@
           <w:bCs/>
           <w:b/>
         </w:rPr>
-        <w:t xml:space="preserve">Shao G</w:t>
-      </w:r>
-      <w:r>
-        <w:rPr>
-          <w:bCs/>
-          <w:b/>
-        </w:rPr>
-        <w:t xml:space="preserve">,</w:t>
-      </w:r>
-      <w:r>
-        <w:rPr>
-          <w:bCs/>
-          <w:b/>
-        </w:rPr>
-        <w:t xml:space="preserve"> </w:t>
-      </w:r>
-      <w:r>
-        <w:rPr>
-          <w:bCs/>
-          <w:b/>
-          <w:bCs/>
-          <w:b/>
-        </w:rPr>
-        <w:t xml:space="preserve">Stark SC</w:t>
-      </w:r>
-      <w:r>
-        <w:rPr>
-          <w:bCs/>
-          <w:b/>
-        </w:rPr>
-        <w:t xml:space="preserve">,</w:t>
-      </w:r>
-      <w:r>
-        <w:rPr>
-          <w:bCs/>
-          <w:b/>
-        </w:rPr>
-        <w:t xml:space="preserve"> </w:t>
-      </w:r>
-      <w:r>
-        <w:rPr>
-          <w:bCs/>
-          <w:b/>
-          <w:bCs/>
-          <w:b/>
-        </w:rPr>
-        <w:t xml:space="preserve">de Almeida DRA</w:t>
-      </w:r>
-      <w:r>
-        <w:rPr>
-          <w:bCs/>
-          <w:b/>
-        </w:rPr>
-        <w:t xml:space="preserve">,</w:t>
-      </w:r>
-      <w:r>
-        <w:rPr>
-          <w:bCs/>
-          <w:b/>
-        </w:rPr>
-        <w:t xml:space="preserve"> </w:t>
-      </w:r>
-      <w:r>
-        <w:rPr>
-          <w:bCs/>
-          <w:b/>
-          <w:bCs/>
-          <w:b/>
-        </w:rPr>
-        <w:t xml:space="preserve">Smith MN</w:t>
+        <w:t xml:space="preserve">National Ecological Observatory Network (NEON)</w:t>
       </w:r>
       <w:r>
         <w:t xml:space="preserve">.</w:t>
@@ -9635,61 +9263,20 @@
           <w:bCs/>
           <w:b/>
         </w:rPr>
-        <w:t xml:space="preserve">2019</w:t>
-      </w:r>
-      <w:r>
-        <w:t xml:space="preserve">. Towards high throughput assessment of canopy dynamics:</w:t>
-      </w:r>
-      <w:r>
-        <w:t xml:space="preserve"> </w:t>
-      </w:r>
-      <w:r>
-        <w:t xml:space="preserve">The</w:t>
-      </w:r>
-      <w:r>
-        <w:t xml:space="preserve"> </w:t>
-      </w:r>
-      <w:r>
-        <w:t xml:space="preserve">estimation of leaf area structure in</w:t>
-      </w:r>
-      <w:r>
-        <w:t xml:space="preserve"> </w:t>
-      </w:r>
-      <w:r>
-        <w:t xml:space="preserve">Amazonian</w:t>
-      </w:r>
-      <w:r>
-        <w:t xml:space="preserve"> </w:t>
-      </w:r>
-      <w:r>
-        <w:t xml:space="preserve">forests with multitemporal multi-sensor airborne lidar.</w:t>
-      </w:r>
-      <w:r>
-        <w:t xml:space="preserve"> </w:t>
-      </w:r>
-      <w:r>
-        <w:rPr>
-          <w:iCs/>
-          <w:i/>
-        </w:rPr>
-        <w:t xml:space="preserve">Remote Sensing of Environment</w:t>
-      </w:r>
-      <w:r>
-        <w:t xml:space="preserve"> </w:t>
-      </w:r>
-      <w:r>
-        <w:rPr>
-          <w:bCs/>
-          <w:b/>
-        </w:rPr>
-        <w:t xml:space="preserve">221</w:t>
-      </w:r>
-      <w:r>
-        <w:t xml:space="preserve">: 1–13.</w:t>
+        <w:t xml:space="preserve">2022e</w:t>
+      </w:r>
+      <w:r>
+        <w:t xml:space="preserve">. Relative humidity (</w:t>
+      </w:r>
+      <w:r>
+        <w:t xml:space="preserve">DP1</w:t>
+      </w:r>
+      <w:r>
+        <w:t xml:space="preserve">.00098.001).</w:t>
       </w:r>
     </w:p>
     <w:bookmarkEnd w:id="51"/>
-    <w:bookmarkStart w:id="52" w:name="ref-songTreeSurfaceTemperature2020"/>
+    <w:bookmarkStart w:id="52" w:name="ref-parkerPortableLIDARSystem2004"/>
     <w:p>
       <w:pPr>
         <w:pStyle w:val="Bibliography"/>
@@ -9701,7 +9288,7 @@
           <w:bCs/>
           <w:b/>
         </w:rPr>
-        <w:t xml:space="preserve">Song Q</w:t>
+        <w:t xml:space="preserve">Parker GG</w:t>
       </w:r>
       <w:r>
         <w:rPr>
@@ -9724,7 +9311,7 @@
           <w:bCs/>
           <w:b/>
         </w:rPr>
-        <w:t xml:space="preserve">Sun C</w:t>
+        <w:t xml:space="preserve">Harding DJ</w:t>
       </w:r>
       <w:r>
         <w:rPr>
@@ -9747,168 +9334,7 @@
           <w:bCs/>
           <w:b/>
         </w:rPr>
-        <w:t xml:space="preserve">Deng Y</w:t>
-      </w:r>
-      <w:r>
-        <w:rPr>
-          <w:bCs/>
-          <w:b/>
-        </w:rPr>
-        <w:t xml:space="preserve">,</w:t>
-      </w:r>
-      <w:r>
-        <w:rPr>
-          <w:bCs/>
-          <w:b/>
-        </w:rPr>
-        <w:t xml:space="preserve"> </w:t>
-      </w:r>
-      <w:r>
-        <w:rPr>
-          <w:bCs/>
-          <w:b/>
-          <w:bCs/>
-          <w:b/>
-        </w:rPr>
-        <w:t xml:space="preserve">Bai H</w:t>
-      </w:r>
-      <w:r>
-        <w:rPr>
-          <w:bCs/>
-          <w:b/>
-        </w:rPr>
-        <w:t xml:space="preserve">,</w:t>
-      </w:r>
-      <w:r>
-        <w:rPr>
-          <w:bCs/>
-          <w:b/>
-        </w:rPr>
-        <w:t xml:space="preserve"> </w:t>
-      </w:r>
-      <w:r>
-        <w:rPr>
-          <w:bCs/>
-          <w:b/>
-          <w:bCs/>
-          <w:b/>
-        </w:rPr>
-        <w:t xml:space="preserve">Zhang Y</w:t>
-      </w:r>
-      <w:r>
-        <w:rPr>
-          <w:bCs/>
-          <w:b/>
-        </w:rPr>
-        <w:t xml:space="preserve">,</w:t>
-      </w:r>
-      <w:r>
-        <w:rPr>
-          <w:bCs/>
-          <w:b/>
-        </w:rPr>
-        <w:t xml:space="preserve"> </w:t>
-      </w:r>
-      <w:r>
-        <w:rPr>
-          <w:bCs/>
-          <w:b/>
-          <w:bCs/>
-          <w:b/>
-        </w:rPr>
-        <w:t xml:space="preserve">Yu H</w:t>
-      </w:r>
-      <w:r>
-        <w:rPr>
-          <w:bCs/>
-          <w:b/>
-        </w:rPr>
-        <w:t xml:space="preserve">,</w:t>
-      </w:r>
-      <w:r>
-        <w:rPr>
-          <w:bCs/>
-          <w:b/>
-        </w:rPr>
-        <w:t xml:space="preserve"> </w:t>
-      </w:r>
-      <w:r>
-        <w:rPr>
-          <w:bCs/>
-          <w:b/>
-          <w:bCs/>
-          <w:b/>
-        </w:rPr>
-        <w:t xml:space="preserve">Zhang J</w:t>
-      </w:r>
-      <w:r>
-        <w:rPr>
-          <w:bCs/>
-          <w:b/>
-        </w:rPr>
-        <w:t xml:space="preserve">,</w:t>
-      </w:r>
-      <w:r>
-        <w:rPr>
-          <w:bCs/>
-          <w:b/>
-        </w:rPr>
-        <w:t xml:space="preserve"> </w:t>
-      </w:r>
-      <w:r>
-        <w:rPr>
-          <w:bCs/>
-          <w:b/>
-          <w:bCs/>
-          <w:b/>
-        </w:rPr>
-        <w:t xml:space="preserve">Sha L</w:t>
-      </w:r>
-      <w:r>
-        <w:rPr>
-          <w:bCs/>
-          <w:b/>
-        </w:rPr>
-        <w:t xml:space="preserve">,</w:t>
-      </w:r>
-      <w:r>
-        <w:rPr>
-          <w:bCs/>
-          <w:b/>
-        </w:rPr>
-        <w:t xml:space="preserve"> </w:t>
-      </w:r>
-      <w:r>
-        <w:rPr>
-          <w:bCs/>
-          <w:b/>
-          <w:bCs/>
-          <w:b/>
-        </w:rPr>
-        <w:t xml:space="preserve">Zhou W</w:t>
-      </w:r>
-      <w:r>
-        <w:rPr>
-          <w:bCs/>
-          <w:b/>
-        </w:rPr>
-        <w:t xml:space="preserve">,</w:t>
-      </w:r>
-      <w:r>
-        <w:rPr>
-          <w:bCs/>
-          <w:b/>
-        </w:rPr>
-        <w:t xml:space="preserve"> </w:t>
-      </w:r>
-      <w:r>
-        <w:rPr>
-          <w:bCs/>
-          <w:b/>
-          <w:bCs/>
-          <w:b/>
-        </w:rPr>
-        <w:t xml:space="preserve">Liu Y</w:t>
+        <w:t xml:space="preserve">Berger ML</w:t>
       </w:r>
       <w:r>
         <w:t xml:space="preserve">.</w:t>
@@ -9921,31 +9347,22 @@
           <w:bCs/>
           <w:b/>
         </w:rPr>
-        <w:t xml:space="preserve">2020</w:t>
-      </w:r>
-      <w:r>
-        <w:t xml:space="preserve">. Tree</w:t>
-      </w:r>
-      <w:r>
-        <w:t xml:space="preserve"> </w:t>
-      </w:r>
-      <w:r>
-        <w:t xml:space="preserve">Surface Temperature</w:t>
-      </w:r>
-      <w:r>
-        <w:t xml:space="preserve"> </w:t>
-      </w:r>
-      <w:r>
-        <w:t xml:space="preserve">in a</w:t>
-      </w:r>
-      <w:r>
-        <w:t xml:space="preserve"> </w:t>
-      </w:r>
-      <w:r>
-        <w:t xml:space="preserve">Primary Tropical Rain Forest</w:t>
-      </w:r>
-      <w:r>
-        <w:t xml:space="preserve">.</w:t>
+        <w:t xml:space="preserve">2004</w:t>
+      </w:r>
+      <w:r>
+        <w:t xml:space="preserve">. A portable</w:t>
+      </w:r>
+      <w:r>
+        <w:t xml:space="preserve"> </w:t>
+      </w:r>
+      <w:r>
+        <w:t xml:space="preserve">LIDAR</w:t>
+      </w:r>
+      <w:r>
+        <w:t xml:space="preserve"> </w:t>
+      </w:r>
+      <w:r>
+        <w:t xml:space="preserve">system for rapid determination of forest canopy structure.</w:t>
       </w:r>
       <w:r>
         <w:t xml:space="preserve"> </w:t>
@@ -9955,24 +9372,24 @@
           <w:iCs/>
           <w:i/>
         </w:rPr>
-        <w:t xml:space="preserve">Atmosphere</w:t>
-      </w:r>
-      <w:r>
-        <w:t xml:space="preserve"> </w:t>
-      </w:r>
-      <w:r>
-        <w:rPr>
-          <w:bCs/>
-          <w:b/>
-        </w:rPr>
-        <w:t xml:space="preserve">11</w:t>
-      </w:r>
-      <w:r>
-        <w:t xml:space="preserve">: 798.</w:t>
+        <w:t xml:space="preserve">Journal of Applied Ecology</w:t>
+      </w:r>
+      <w:r>
+        <w:t xml:space="preserve"> </w:t>
+      </w:r>
+      <w:r>
+        <w:rPr>
+          <w:bCs/>
+          <w:b/>
+        </w:rPr>
+        <w:t xml:space="preserve">41</w:t>
+      </w:r>
+      <w:r>
+        <w:t xml:space="preserve">: 755–767.</w:t>
       </w:r>
     </w:p>
     <w:bookmarkEnd w:id="52"/>
-    <w:bookmarkStart w:id="53" w:name="ref-starkAmazonForestCarbon2012"/>
+    <w:bookmarkStart w:id="53" w:name="ref-pauTropicalForestTemperature2018"/>
     <w:p>
       <w:pPr>
         <w:pStyle w:val="Bibliography"/>
@@ -9984,7 +9401,7 @@
           <w:bCs/>
           <w:b/>
         </w:rPr>
-        <w:t xml:space="preserve">Stark SC</w:t>
+        <w:t xml:space="preserve">Pau S</w:t>
       </w:r>
       <w:r>
         <w:rPr>
@@ -10007,7 +9424,7 @@
           <w:bCs/>
           <w:b/>
         </w:rPr>
-        <w:t xml:space="preserve">Leitold V</w:t>
+        <w:t xml:space="preserve">Detto M</w:t>
       </w:r>
       <w:r>
         <w:rPr>
@@ -10030,7 +9447,7 @@
           <w:bCs/>
           <w:b/>
         </w:rPr>
-        <w:t xml:space="preserve">Wu JL</w:t>
+        <w:t xml:space="preserve">Kim Y</w:t>
       </w:r>
       <w:r>
         <w:rPr>
@@ -10053,208 +9470,50 @@
           <w:bCs/>
           <w:b/>
         </w:rPr>
-        <w:t xml:space="preserve">Hunter MO</w:t>
-      </w:r>
-      <w:r>
-        <w:rPr>
-          <w:bCs/>
-          <w:b/>
-        </w:rPr>
-        <w:t xml:space="preserve">,</w:t>
-      </w:r>
-      <w:r>
-        <w:rPr>
-          <w:bCs/>
-          <w:b/>
-        </w:rPr>
-        <w:t xml:space="preserve"> </w:t>
-      </w:r>
-      <w:r>
-        <w:rPr>
-          <w:bCs/>
-          <w:b/>
-          <w:bCs/>
-          <w:b/>
-        </w:rPr>
-        <w:t xml:space="preserve">de Castilho CV</w:t>
-      </w:r>
-      <w:r>
-        <w:rPr>
-          <w:bCs/>
-          <w:b/>
-        </w:rPr>
-        <w:t xml:space="preserve">,</w:t>
-      </w:r>
-      <w:r>
-        <w:rPr>
-          <w:bCs/>
-          <w:b/>
-        </w:rPr>
-        <w:t xml:space="preserve"> </w:t>
-      </w:r>
-      <w:r>
-        <w:rPr>
-          <w:bCs/>
-          <w:b/>
-          <w:bCs/>
-          <w:b/>
-        </w:rPr>
-        <w:t xml:space="preserve">Costa FRC</w:t>
-      </w:r>
-      <w:r>
-        <w:rPr>
-          <w:bCs/>
-          <w:b/>
-        </w:rPr>
-        <w:t xml:space="preserve">,</w:t>
-      </w:r>
-      <w:r>
-        <w:rPr>
-          <w:bCs/>
-          <w:b/>
-        </w:rPr>
-        <w:t xml:space="preserve"> </w:t>
-      </w:r>
-      <w:r>
-        <w:rPr>
-          <w:bCs/>
-          <w:b/>
-          <w:bCs/>
-          <w:b/>
-        </w:rPr>
-        <w:t xml:space="preserve">McMahon SM</w:t>
-      </w:r>
-      <w:r>
-        <w:rPr>
-          <w:bCs/>
-          <w:b/>
-        </w:rPr>
-        <w:t xml:space="preserve">,</w:t>
-      </w:r>
-      <w:r>
-        <w:rPr>
-          <w:bCs/>
-          <w:b/>
-        </w:rPr>
-        <w:t xml:space="preserve"> </w:t>
-      </w:r>
-      <w:r>
-        <w:rPr>
-          <w:bCs/>
-          <w:b/>
-          <w:bCs/>
-          <w:b/>
-        </w:rPr>
-        <w:t xml:space="preserve">Parker GG</w:t>
-      </w:r>
-      <w:r>
-        <w:rPr>
-          <w:bCs/>
-          <w:b/>
-        </w:rPr>
-        <w:t xml:space="preserve">,</w:t>
-      </w:r>
-      <w:r>
-        <w:rPr>
-          <w:bCs/>
-          <w:b/>
-        </w:rPr>
-        <w:t xml:space="preserve"> </w:t>
-      </w:r>
-      <w:r>
-        <w:rPr>
-          <w:bCs/>
-          <w:b/>
-          <w:bCs/>
-          <w:b/>
-        </w:rPr>
-        <w:t xml:space="preserve">Shimabukuro MT</w:t>
-      </w:r>
-      <w:r>
-        <w:rPr>
-          <w:bCs/>
-          <w:b/>
-        </w:rPr>
-        <w:t xml:space="preserve">,</w:t>
-      </w:r>
-      <w:r>
-        <w:rPr>
-          <w:bCs/>
-          <w:b/>
-        </w:rPr>
-        <w:t xml:space="preserve"> </w:t>
-      </w:r>
-      <w:r>
-        <w:rPr>
-          <w:bCs/>
-          <w:b/>
-          <w:bCs/>
-          <w:b/>
-        </w:rPr>
-        <w:t xml:space="preserve">Lefsky MA</w:t>
-      </w:r>
-      <w:r>
-        <w:rPr>
-          <w:bCs/>
-          <w:b/>
-        </w:rPr>
-        <w:t xml:space="preserve">,</w:t>
-      </w:r>
-      <w:r>
-        <w:rPr>
-          <w:bCs/>
-          <w:b/>
-        </w:rPr>
+        <w:t xml:space="preserve">Still CJ</w:t>
+      </w:r>
+      <w:r>
+        <w:t xml:space="preserve">.</w:t>
+      </w:r>
+      <w:r>
+        <w:t xml:space="preserve"> </w:t>
+      </w:r>
+      <w:r>
+        <w:rPr>
+          <w:bCs/>
+          <w:b/>
+        </w:rPr>
+        <w:t xml:space="preserve">2018</w:t>
+      </w:r>
+      <w:r>
+        <w:t xml:space="preserve">. Tropical forest temperature thresholds for gross primary productivity.</w:t>
+      </w:r>
+      <w:r>
         <w:t xml:space="preserve"> </w:t>
       </w:r>
       <w:r>
         <w:rPr>
           <w:iCs/>
           <w:i/>
-          <w:bCs/>
-          <w:b/>
-        </w:rPr>
-        <w:t xml:space="preserve">et al.</w:t>
-      </w:r>
-      <w:r>
-        <w:t xml:space="preserve"> </w:t>
-      </w:r>
-      <w:r>
-        <w:rPr>
-          <w:bCs/>
-          <w:b/>
-        </w:rPr>
-        <w:t xml:space="preserve">2012</w:t>
-      </w:r>
-      <w:r>
-        <w:t xml:space="preserve">. Amazon forest carbon dynamics predicted by profiles of canopy leaf area and light environment.</w:t>
-      </w:r>
-      <w:r>
-        <w:t xml:space="preserve"> </w:t>
-      </w:r>
-      <w:r>
-        <w:rPr>
-          <w:iCs/>
-          <w:i/>
-        </w:rPr>
-        <w:t xml:space="preserve">Ecology Letters</w:t>
-      </w:r>
-      <w:r>
-        <w:t xml:space="preserve"> </w:t>
-      </w:r>
-      <w:r>
-        <w:rPr>
-          <w:bCs/>
-          <w:b/>
-        </w:rPr>
-        <w:t xml:space="preserve">15</w:t>
-      </w:r>
-      <w:r>
-        <w:t xml:space="preserve">: 1406–1414.</w:t>
+        </w:rPr>
+        <w:t xml:space="preserve">Ecosphere</w:t>
+      </w:r>
+      <w:r>
+        <w:t xml:space="preserve"> </w:t>
+      </w:r>
+      <w:r>
+        <w:rPr>
+          <w:bCs/>
+          <w:b/>
+        </w:rPr>
+        <w:t xml:space="preserve">9</w:t>
+      </w:r>
+      <w:r>
+        <w:t xml:space="preserve">: e02311.</w:t>
       </w:r>
     </w:p>
     <w:bookmarkEnd w:id="53"/>
-    <w:bookmarkStart w:id="54" w:name="ref-stillImagingCanopyTemperature2021"/>
+    <w:bookmarkStart w:id="54" w:name="ref-rey-sanchez_spatial_2016"/>
     <w:p>
       <w:pPr>
         <w:pStyle w:val="Bibliography"/>
@@ -10266,7 +9525,7 @@
           <w:bCs/>
           <w:b/>
         </w:rPr>
-        <w:t xml:space="preserve">Still CJ</w:t>
+        <w:t xml:space="preserve">Rey-Sánchez A</w:t>
       </w:r>
       <w:r>
         <w:rPr>
@@ -10289,7 +9548,7 @@
           <w:bCs/>
           <w:b/>
         </w:rPr>
-        <w:t xml:space="preserve">Rastogi B</w:t>
+        <w:t xml:space="preserve">Slot M</w:t>
       </w:r>
       <w:r>
         <w:rPr>
@@ -10312,7 +9571,7 @@
           <w:bCs/>
           <w:b/>
         </w:rPr>
-        <w:t xml:space="preserve">Page GFM</w:t>
+        <w:t xml:space="preserve">Posada J</w:t>
       </w:r>
       <w:r>
         <w:rPr>
@@ -10335,145 +9594,7 @@
           <w:bCs/>
           <w:b/>
         </w:rPr>
-        <w:t xml:space="preserve">Griffith DM</w:t>
-      </w:r>
-      <w:r>
-        <w:rPr>
-          <w:bCs/>
-          <w:b/>
-        </w:rPr>
-        <w:t xml:space="preserve">,</w:t>
-      </w:r>
-      <w:r>
-        <w:rPr>
-          <w:bCs/>
-          <w:b/>
-        </w:rPr>
-        <w:t xml:space="preserve"> </w:t>
-      </w:r>
-      <w:r>
-        <w:rPr>
-          <w:bCs/>
-          <w:b/>
-          <w:bCs/>
-          <w:b/>
-        </w:rPr>
-        <w:t xml:space="preserve">Sibley A</w:t>
-      </w:r>
-      <w:r>
-        <w:rPr>
-          <w:bCs/>
-          <w:b/>
-        </w:rPr>
-        <w:t xml:space="preserve">,</w:t>
-      </w:r>
-      <w:r>
-        <w:rPr>
-          <w:bCs/>
-          <w:b/>
-        </w:rPr>
-        <w:t xml:space="preserve"> </w:t>
-      </w:r>
-      <w:r>
-        <w:rPr>
-          <w:bCs/>
-          <w:b/>
-          <w:bCs/>
-          <w:b/>
-        </w:rPr>
-        <w:t xml:space="preserve">Schulze M</w:t>
-      </w:r>
-      <w:r>
-        <w:rPr>
-          <w:bCs/>
-          <w:b/>
-        </w:rPr>
-        <w:t xml:space="preserve">,</w:t>
-      </w:r>
-      <w:r>
-        <w:rPr>
-          <w:bCs/>
-          <w:b/>
-        </w:rPr>
-        <w:t xml:space="preserve"> </w:t>
-      </w:r>
-      <w:r>
-        <w:rPr>
-          <w:bCs/>
-          <w:b/>
-          <w:bCs/>
-          <w:b/>
-        </w:rPr>
-        <w:t xml:space="preserve">Hawkins L</w:t>
-      </w:r>
-      <w:r>
-        <w:rPr>
-          <w:bCs/>
-          <w:b/>
-        </w:rPr>
-        <w:t xml:space="preserve">,</w:t>
-      </w:r>
-      <w:r>
-        <w:rPr>
-          <w:bCs/>
-          <w:b/>
-        </w:rPr>
-        <w:t xml:space="preserve"> </w:t>
-      </w:r>
-      <w:r>
-        <w:rPr>
-          <w:bCs/>
-          <w:b/>
-          <w:bCs/>
-          <w:b/>
-        </w:rPr>
-        <w:t xml:space="preserve">Pau S</w:t>
-      </w:r>
-      <w:r>
-        <w:rPr>
-          <w:bCs/>
-          <w:b/>
-        </w:rPr>
-        <w:t xml:space="preserve">,</w:t>
-      </w:r>
-      <w:r>
-        <w:rPr>
-          <w:bCs/>
-          <w:b/>
-        </w:rPr>
-        <w:t xml:space="preserve"> </w:t>
-      </w:r>
-      <w:r>
-        <w:rPr>
-          <w:bCs/>
-          <w:b/>
-          <w:bCs/>
-          <w:b/>
-        </w:rPr>
-        <w:t xml:space="preserve">Detto M</w:t>
-      </w:r>
-      <w:r>
-        <w:rPr>
-          <w:bCs/>
-          <w:b/>
-        </w:rPr>
-        <w:t xml:space="preserve">,</w:t>
-      </w:r>
-      <w:r>
-        <w:rPr>
-          <w:bCs/>
-          <w:b/>
-        </w:rPr>
-        <w:t xml:space="preserve"> </w:t>
-      </w:r>
-      <w:r>
-        <w:rPr>
-          <w:bCs/>
-          <w:b/>
-          <w:bCs/>
-          <w:b/>
-        </w:rPr>
-        <w:t xml:space="preserve">Helliker BR</w:t>
+        <w:t xml:space="preserve">Kitajima K</w:t>
       </w:r>
       <w:r>
         <w:t xml:space="preserve">.</w:t>
@@ -10486,10 +9607,10 @@
           <w:bCs/>
           <w:b/>
         </w:rPr>
-        <w:t xml:space="preserve">2021</w:t>
-      </w:r>
-      <w:r>
-        <w:t xml:space="preserve">. Imaging canopy temperature: Shedding (thermal) light on ecosystem processes.</w:t>
+        <w:t xml:space="preserve">2016</w:t>
+      </w:r>
+      <w:r>
+        <w:t xml:space="preserve">. Spatial and seasonal variation in leaf temperature within the canopy of a tropical forest.</w:t>
       </w:r>
       <w:r>
         <w:t xml:space="preserve"> </w:t>
@@ -10499,24 +9620,24 @@
           <w:iCs/>
           <w:i/>
         </w:rPr>
-        <w:t xml:space="preserve">New Phytologist</w:t>
-      </w:r>
-      <w:r>
-        <w:t xml:space="preserve"> </w:t>
-      </w:r>
-      <w:r>
-        <w:rPr>
-          <w:bCs/>
-          <w:b/>
-        </w:rPr>
-        <w:t xml:space="preserve">230</w:t>
-      </w:r>
-      <w:r>
-        <w:t xml:space="preserve">: 1746–1753.</w:t>
+        <w:t xml:space="preserve">Climate Research</w:t>
+      </w:r>
+      <w:r>
+        <w:t xml:space="preserve"> </w:t>
+      </w:r>
+      <w:r>
+        <w:rPr>
+          <w:bCs/>
+          <w:b/>
+        </w:rPr>
+        <w:t xml:space="preserve">71</w:t>
+      </w:r>
+      <w:r>
+        <w:t xml:space="preserve">: 75–89.</w:t>
       </w:r>
     </w:p>
     <w:bookmarkEnd w:id="54"/>
-    <w:bookmarkStart w:id="55" w:name="ref-vogelLeavesLowestHighest2009"/>
+    <w:bookmarkStart w:id="55" w:name="X37866945a1514e5304353b865dab4d70276132f"/>
     <w:p>
       <w:pPr>
         <w:pStyle w:val="Bibliography"/>
@@ -10528,7 +9649,76 @@
           <w:bCs/>
           <w:b/>
         </w:rPr>
-        <w:t xml:space="preserve">Vogel S</w:t>
+        <w:t xml:space="preserve">Schimel D</w:t>
+      </w:r>
+      <w:r>
+        <w:rPr>
+          <w:bCs/>
+          <w:b/>
+        </w:rPr>
+        <w:t xml:space="preserve">,</w:t>
+      </w:r>
+      <w:r>
+        <w:rPr>
+          <w:bCs/>
+          <w:b/>
+        </w:rPr>
+        <w:t xml:space="preserve"> </w:t>
+      </w:r>
+      <w:r>
+        <w:rPr>
+          <w:bCs/>
+          <w:b/>
+          <w:bCs/>
+          <w:b/>
+        </w:rPr>
+        <w:t xml:space="preserve">Hargrove W</w:t>
+      </w:r>
+      <w:r>
+        <w:rPr>
+          <w:bCs/>
+          <w:b/>
+        </w:rPr>
+        <w:t xml:space="preserve">,</w:t>
+      </w:r>
+      <w:r>
+        <w:rPr>
+          <w:bCs/>
+          <w:b/>
+        </w:rPr>
+        <w:t xml:space="preserve"> </w:t>
+      </w:r>
+      <w:r>
+        <w:rPr>
+          <w:bCs/>
+          <w:b/>
+          <w:bCs/>
+          <w:b/>
+        </w:rPr>
+        <w:t xml:space="preserve">Hoffman F</w:t>
+      </w:r>
+      <w:r>
+        <w:rPr>
+          <w:bCs/>
+          <w:b/>
+        </w:rPr>
+        <w:t xml:space="preserve">,</w:t>
+      </w:r>
+      <w:r>
+        <w:rPr>
+          <w:bCs/>
+          <w:b/>
+        </w:rPr>
+        <w:t xml:space="preserve"> </w:t>
+      </w:r>
+      <w:r>
+        <w:rPr>
+          <w:bCs/>
+          <w:b/>
+          <w:bCs/>
+          <w:b/>
+        </w:rPr>
+        <w:t xml:space="preserve">MacMahon J</w:t>
       </w:r>
       <w:r>
         <w:t xml:space="preserve">.</w:t>
@@ -10541,10 +9731,19 @@
           <w:bCs/>
           <w:b/>
         </w:rPr>
-        <w:t xml:space="preserve">2009</w:t>
-      </w:r>
-      <w:r>
-        <w:t xml:space="preserve">. Leaves in the lowest and highest winds: Temperature, force and shape.</w:t>
+        <w:t xml:space="preserve">2007</w:t>
+      </w:r>
+      <w:r>
+        <w:t xml:space="preserve">.</w:t>
+      </w:r>
+      <w:r>
+        <w:t xml:space="preserve"> </w:t>
+      </w:r>
+      <w:r>
+        <w:t xml:space="preserve">NEON</w:t>
+      </w:r>
+      <w:r>
+        <w:t xml:space="preserve">: A hierarchically designed national ecological network.</w:t>
       </w:r>
       <w:r>
         <w:t xml:space="preserve"> </w:t>
@@ -10554,24 +9753,24 @@
           <w:iCs/>
           <w:i/>
         </w:rPr>
-        <w:t xml:space="preserve">New Phytologist</w:t>
-      </w:r>
-      <w:r>
-        <w:t xml:space="preserve"> </w:t>
-      </w:r>
-      <w:r>
-        <w:rPr>
-          <w:bCs/>
-          <w:b/>
-        </w:rPr>
-        <w:t xml:space="preserve">183</w:t>
-      </w:r>
-      <w:r>
-        <w:t xml:space="preserve">: 13–26.</w:t>
+        <w:t xml:space="preserve">Frontiers in Ecology and the Environment</w:t>
+      </w:r>
+      <w:r>
+        <w:t xml:space="preserve"> </w:t>
+      </w:r>
+      <w:r>
+        <w:rPr>
+          <w:bCs/>
+          <w:b/>
+        </w:rPr>
+        <w:t xml:space="preserve">5</w:t>
+      </w:r>
+      <w:r>
+        <w:t xml:space="preserve">: 59–59.</w:t>
       </w:r>
     </w:p>
     <w:bookmarkEnd w:id="55"/>
-    <w:bookmarkStart w:id="56" w:name="X56d926719da9351a167ef03030705e0d92337f8"/>
+    <w:bookmarkStart w:id="56" w:name="ref-shaoHighThroughputAssessment2019"/>
     <w:p>
       <w:pPr>
         <w:pStyle w:val="Bibliography"/>
@@ -10583,7 +9782,7 @@
           <w:bCs/>
           <w:b/>
         </w:rPr>
-        <w:t xml:space="preserve">Zwieniecki MA</w:t>
+        <w:t xml:space="preserve">Shao G</w:t>
       </w:r>
       <w:r>
         <w:rPr>
@@ -10606,7 +9805,7 @@
           <w:bCs/>
           <w:b/>
         </w:rPr>
-        <w:t xml:space="preserve">Boyce CK</w:t>
+        <w:t xml:space="preserve">Stark SC</w:t>
       </w:r>
       <w:r>
         <w:rPr>
@@ -10629,7 +9828,30 @@
           <w:bCs/>
           <w:b/>
         </w:rPr>
-        <w:t xml:space="preserve">Holbrook NM</w:t>
+        <w:t xml:space="preserve">de Almeida DRA</w:t>
+      </w:r>
+      <w:r>
+        <w:rPr>
+          <w:bCs/>
+          <w:b/>
+        </w:rPr>
+        <w:t xml:space="preserve">,</w:t>
+      </w:r>
+      <w:r>
+        <w:rPr>
+          <w:bCs/>
+          <w:b/>
+        </w:rPr>
+        <w:t xml:space="preserve"> </w:t>
+      </w:r>
+      <w:r>
+        <w:rPr>
+          <w:bCs/>
+          <w:b/>
+          <w:bCs/>
+          <w:b/>
+        </w:rPr>
+        <w:t xml:space="preserve">Smith MN</w:t>
       </w:r>
       <w:r>
         <w:t xml:space="preserve">.</w:t>
@@ -10642,31 +9864,34 @@
           <w:bCs/>
           <w:b/>
         </w:rPr>
-        <w:t xml:space="preserve">2004</w:t>
-      </w:r>
-      <w:r>
-        <w:t xml:space="preserve">. Hydraulic limitations imposed by crown placement determine final size and shape of</w:t>
-      </w:r>
-      <w:r>
-        <w:t xml:space="preserve"> </w:t>
-      </w:r>
-      <w:r>
-        <w:t xml:space="preserve">Quercus</w:t>
-      </w:r>
-      <w:r>
-        <w:t xml:space="preserve"> </w:t>
-      </w:r>
-      <w:r>
-        <w:t xml:space="preserve">rubra</w:t>
-      </w:r>
-      <w:r>
-        <w:t xml:space="preserve"> </w:t>
-      </w:r>
-      <w:r>
-        <w:t xml:space="preserve">L</w:t>
-      </w:r>
-      <w:r>
-        <w:t xml:space="preserve">. leaves.</w:t>
+        <w:t xml:space="preserve">2019</w:t>
+      </w:r>
+      <w:r>
+        <w:t xml:space="preserve">. Towards high throughput assessment of canopy dynamics:</w:t>
+      </w:r>
+      <w:r>
+        <w:t xml:space="preserve"> </w:t>
+      </w:r>
+      <w:r>
+        <w:t xml:space="preserve">The</w:t>
+      </w:r>
+      <w:r>
+        <w:t xml:space="preserve"> </w:t>
+      </w:r>
+      <w:r>
+        <w:t xml:space="preserve">estimation of leaf area structure in</w:t>
+      </w:r>
+      <w:r>
+        <w:t xml:space="preserve"> </w:t>
+      </w:r>
+      <w:r>
+        <w:t xml:space="preserve">Amazonian</w:t>
+      </w:r>
+      <w:r>
+        <w:t xml:space="preserve"> </w:t>
+      </w:r>
+      <w:r>
+        <w:t xml:space="preserve">forests with multitemporal multi-sensor airborne lidar.</w:t>
       </w:r>
       <w:r>
         <w:t xml:space="preserve"> </w:t>
@@ -10676,25 +9901,1029 @@
           <w:iCs/>
           <w:i/>
         </w:rPr>
-        <w:t xml:space="preserve">Plant, Cell &amp; Environment</w:t>
-      </w:r>
-      <w:r>
-        <w:t xml:space="preserve"> </w:t>
-      </w:r>
-      <w:r>
-        <w:rPr>
-          <w:bCs/>
-          <w:b/>
-        </w:rPr>
-        <w:t xml:space="preserve">27</w:t>
-      </w:r>
-      <w:r>
-        <w:t xml:space="preserve">: 357–365.</w:t>
+        <w:t xml:space="preserve">Remote Sensing of Environment</w:t>
+      </w:r>
+      <w:r>
+        <w:t xml:space="preserve"> </w:t>
+      </w:r>
+      <w:r>
+        <w:rPr>
+          <w:bCs/>
+          <w:b/>
+        </w:rPr>
+        <w:t xml:space="preserve">221</w:t>
+      </w:r>
+      <w:r>
+        <w:t xml:space="preserve">: 1–13.</w:t>
       </w:r>
     </w:p>
     <w:bookmarkEnd w:id="56"/>
+    <w:bookmarkStart w:id="57" w:name="ref-songTreeSurfaceTemperature2020"/>
+    <w:p>
+      <w:pPr>
+        <w:pStyle w:val="Bibliography"/>
+      </w:pPr>
+      <w:r>
+        <w:rPr>
+          <w:bCs/>
+          <w:b/>
+          <w:bCs/>
+          <w:b/>
+        </w:rPr>
+        <w:t xml:space="preserve">Song Q</w:t>
+      </w:r>
+      <w:r>
+        <w:rPr>
+          <w:bCs/>
+          <w:b/>
+        </w:rPr>
+        <w:t xml:space="preserve">,</w:t>
+      </w:r>
+      <w:r>
+        <w:rPr>
+          <w:bCs/>
+          <w:b/>
+        </w:rPr>
+        <w:t xml:space="preserve"> </w:t>
+      </w:r>
+      <w:r>
+        <w:rPr>
+          <w:bCs/>
+          <w:b/>
+          <w:bCs/>
+          <w:b/>
+        </w:rPr>
+        <w:t xml:space="preserve">Sun C</w:t>
+      </w:r>
+      <w:r>
+        <w:rPr>
+          <w:bCs/>
+          <w:b/>
+        </w:rPr>
+        <w:t xml:space="preserve">,</w:t>
+      </w:r>
+      <w:r>
+        <w:rPr>
+          <w:bCs/>
+          <w:b/>
+        </w:rPr>
+        <w:t xml:space="preserve"> </w:t>
+      </w:r>
+      <w:r>
+        <w:rPr>
+          <w:bCs/>
+          <w:b/>
+          <w:bCs/>
+          <w:b/>
+        </w:rPr>
+        <w:t xml:space="preserve">Deng Y</w:t>
+      </w:r>
+      <w:r>
+        <w:rPr>
+          <w:bCs/>
+          <w:b/>
+        </w:rPr>
+        <w:t xml:space="preserve">,</w:t>
+      </w:r>
+      <w:r>
+        <w:rPr>
+          <w:bCs/>
+          <w:b/>
+        </w:rPr>
+        <w:t xml:space="preserve"> </w:t>
+      </w:r>
+      <w:r>
+        <w:rPr>
+          <w:bCs/>
+          <w:b/>
+          <w:bCs/>
+          <w:b/>
+        </w:rPr>
+        <w:t xml:space="preserve">Bai H</w:t>
+      </w:r>
+      <w:r>
+        <w:rPr>
+          <w:bCs/>
+          <w:b/>
+        </w:rPr>
+        <w:t xml:space="preserve">,</w:t>
+      </w:r>
+      <w:r>
+        <w:rPr>
+          <w:bCs/>
+          <w:b/>
+        </w:rPr>
+        <w:t xml:space="preserve"> </w:t>
+      </w:r>
+      <w:r>
+        <w:rPr>
+          <w:bCs/>
+          <w:b/>
+          <w:bCs/>
+          <w:b/>
+        </w:rPr>
+        <w:t xml:space="preserve">Zhang Y</w:t>
+      </w:r>
+      <w:r>
+        <w:rPr>
+          <w:bCs/>
+          <w:b/>
+        </w:rPr>
+        <w:t xml:space="preserve">,</w:t>
+      </w:r>
+      <w:r>
+        <w:rPr>
+          <w:bCs/>
+          <w:b/>
+        </w:rPr>
+        <w:t xml:space="preserve"> </w:t>
+      </w:r>
+      <w:r>
+        <w:rPr>
+          <w:bCs/>
+          <w:b/>
+          <w:bCs/>
+          <w:b/>
+        </w:rPr>
+        <w:t xml:space="preserve">Yu H</w:t>
+      </w:r>
+      <w:r>
+        <w:rPr>
+          <w:bCs/>
+          <w:b/>
+        </w:rPr>
+        <w:t xml:space="preserve">,</w:t>
+      </w:r>
+      <w:r>
+        <w:rPr>
+          <w:bCs/>
+          <w:b/>
+        </w:rPr>
+        <w:t xml:space="preserve"> </w:t>
+      </w:r>
+      <w:r>
+        <w:rPr>
+          <w:bCs/>
+          <w:b/>
+          <w:bCs/>
+          <w:b/>
+        </w:rPr>
+        <w:t xml:space="preserve">Zhang J</w:t>
+      </w:r>
+      <w:r>
+        <w:rPr>
+          <w:bCs/>
+          <w:b/>
+        </w:rPr>
+        <w:t xml:space="preserve">,</w:t>
+      </w:r>
+      <w:r>
+        <w:rPr>
+          <w:bCs/>
+          <w:b/>
+        </w:rPr>
+        <w:t xml:space="preserve"> </w:t>
+      </w:r>
+      <w:r>
+        <w:rPr>
+          <w:bCs/>
+          <w:b/>
+          <w:bCs/>
+          <w:b/>
+        </w:rPr>
+        <w:t xml:space="preserve">Sha L</w:t>
+      </w:r>
+      <w:r>
+        <w:rPr>
+          <w:bCs/>
+          <w:b/>
+        </w:rPr>
+        <w:t xml:space="preserve">,</w:t>
+      </w:r>
+      <w:r>
+        <w:rPr>
+          <w:bCs/>
+          <w:b/>
+        </w:rPr>
+        <w:t xml:space="preserve"> </w:t>
+      </w:r>
+      <w:r>
+        <w:rPr>
+          <w:bCs/>
+          <w:b/>
+          <w:bCs/>
+          <w:b/>
+        </w:rPr>
+        <w:t xml:space="preserve">Zhou W</w:t>
+      </w:r>
+      <w:r>
+        <w:rPr>
+          <w:bCs/>
+          <w:b/>
+        </w:rPr>
+        <w:t xml:space="preserve">,</w:t>
+      </w:r>
+      <w:r>
+        <w:rPr>
+          <w:bCs/>
+          <w:b/>
+        </w:rPr>
+        <w:t xml:space="preserve"> </w:t>
+      </w:r>
+      <w:r>
+        <w:rPr>
+          <w:bCs/>
+          <w:b/>
+          <w:bCs/>
+          <w:b/>
+        </w:rPr>
+        <w:t xml:space="preserve">Liu Y</w:t>
+      </w:r>
+      <w:r>
+        <w:t xml:space="preserve">.</w:t>
+      </w:r>
+      <w:r>
+        <w:t xml:space="preserve"> </w:t>
+      </w:r>
+      <w:r>
+        <w:rPr>
+          <w:bCs/>
+          <w:b/>
+        </w:rPr>
+        <w:t xml:space="preserve">2020</w:t>
+      </w:r>
+      <w:r>
+        <w:t xml:space="preserve">. Tree</w:t>
+      </w:r>
+      <w:r>
+        <w:t xml:space="preserve"> </w:t>
+      </w:r>
+      <w:r>
+        <w:t xml:space="preserve">Surface Temperature</w:t>
+      </w:r>
+      <w:r>
+        <w:t xml:space="preserve"> </w:t>
+      </w:r>
+      <w:r>
+        <w:t xml:space="preserve">in a</w:t>
+      </w:r>
+      <w:r>
+        <w:t xml:space="preserve"> </w:t>
+      </w:r>
+      <w:r>
+        <w:t xml:space="preserve">Primary Tropical Rain Forest</w:t>
+      </w:r>
+      <w:r>
+        <w:t xml:space="preserve">.</w:t>
+      </w:r>
+      <w:r>
+        <w:t xml:space="preserve"> </w:t>
+      </w:r>
+      <w:r>
+        <w:rPr>
+          <w:iCs/>
+          <w:i/>
+        </w:rPr>
+        <w:t xml:space="preserve">Atmosphere</w:t>
+      </w:r>
+      <w:r>
+        <w:t xml:space="preserve"> </w:t>
+      </w:r>
+      <w:r>
+        <w:rPr>
+          <w:bCs/>
+          <w:b/>
+        </w:rPr>
+        <w:t xml:space="preserve">11</w:t>
+      </w:r>
+      <w:r>
+        <w:t xml:space="preserve">: 798.</w:t>
+      </w:r>
+    </w:p>
     <w:bookmarkEnd w:id="57"/>
+    <w:bookmarkStart w:id="58" w:name="ref-starkAmazonForestCarbon2012"/>
+    <w:p>
+      <w:pPr>
+        <w:pStyle w:val="Bibliography"/>
+      </w:pPr>
+      <w:r>
+        <w:rPr>
+          <w:bCs/>
+          <w:b/>
+          <w:bCs/>
+          <w:b/>
+        </w:rPr>
+        <w:t xml:space="preserve">Stark SC</w:t>
+      </w:r>
+      <w:r>
+        <w:rPr>
+          <w:bCs/>
+          <w:b/>
+        </w:rPr>
+        <w:t xml:space="preserve">,</w:t>
+      </w:r>
+      <w:r>
+        <w:rPr>
+          <w:bCs/>
+          <w:b/>
+        </w:rPr>
+        <w:t xml:space="preserve"> </w:t>
+      </w:r>
+      <w:r>
+        <w:rPr>
+          <w:bCs/>
+          <w:b/>
+          <w:bCs/>
+          <w:b/>
+        </w:rPr>
+        <w:t xml:space="preserve">Leitold V</w:t>
+      </w:r>
+      <w:r>
+        <w:rPr>
+          <w:bCs/>
+          <w:b/>
+        </w:rPr>
+        <w:t xml:space="preserve">,</w:t>
+      </w:r>
+      <w:r>
+        <w:rPr>
+          <w:bCs/>
+          <w:b/>
+        </w:rPr>
+        <w:t xml:space="preserve"> </w:t>
+      </w:r>
+      <w:r>
+        <w:rPr>
+          <w:bCs/>
+          <w:b/>
+          <w:bCs/>
+          <w:b/>
+        </w:rPr>
+        <w:t xml:space="preserve">Wu JL</w:t>
+      </w:r>
+      <w:r>
+        <w:rPr>
+          <w:bCs/>
+          <w:b/>
+        </w:rPr>
+        <w:t xml:space="preserve">,</w:t>
+      </w:r>
+      <w:r>
+        <w:rPr>
+          <w:bCs/>
+          <w:b/>
+        </w:rPr>
+        <w:t xml:space="preserve"> </w:t>
+      </w:r>
+      <w:r>
+        <w:rPr>
+          <w:bCs/>
+          <w:b/>
+          <w:bCs/>
+          <w:b/>
+        </w:rPr>
+        <w:t xml:space="preserve">Hunter MO</w:t>
+      </w:r>
+      <w:r>
+        <w:rPr>
+          <w:bCs/>
+          <w:b/>
+        </w:rPr>
+        <w:t xml:space="preserve">,</w:t>
+      </w:r>
+      <w:r>
+        <w:rPr>
+          <w:bCs/>
+          <w:b/>
+        </w:rPr>
+        <w:t xml:space="preserve"> </w:t>
+      </w:r>
+      <w:r>
+        <w:rPr>
+          <w:bCs/>
+          <w:b/>
+          <w:bCs/>
+          <w:b/>
+        </w:rPr>
+        <w:t xml:space="preserve">de Castilho CV</w:t>
+      </w:r>
+      <w:r>
+        <w:rPr>
+          <w:bCs/>
+          <w:b/>
+        </w:rPr>
+        <w:t xml:space="preserve">,</w:t>
+      </w:r>
+      <w:r>
+        <w:rPr>
+          <w:bCs/>
+          <w:b/>
+        </w:rPr>
+        <w:t xml:space="preserve"> </w:t>
+      </w:r>
+      <w:r>
+        <w:rPr>
+          <w:bCs/>
+          <w:b/>
+          <w:bCs/>
+          <w:b/>
+        </w:rPr>
+        <w:t xml:space="preserve">Costa FRC</w:t>
+      </w:r>
+      <w:r>
+        <w:rPr>
+          <w:bCs/>
+          <w:b/>
+        </w:rPr>
+        <w:t xml:space="preserve">,</w:t>
+      </w:r>
+      <w:r>
+        <w:rPr>
+          <w:bCs/>
+          <w:b/>
+        </w:rPr>
+        <w:t xml:space="preserve"> </w:t>
+      </w:r>
+      <w:r>
+        <w:rPr>
+          <w:bCs/>
+          <w:b/>
+          <w:bCs/>
+          <w:b/>
+        </w:rPr>
+        <w:t xml:space="preserve">McMahon SM</w:t>
+      </w:r>
+      <w:r>
+        <w:rPr>
+          <w:bCs/>
+          <w:b/>
+        </w:rPr>
+        <w:t xml:space="preserve">,</w:t>
+      </w:r>
+      <w:r>
+        <w:rPr>
+          <w:bCs/>
+          <w:b/>
+        </w:rPr>
+        <w:t xml:space="preserve"> </w:t>
+      </w:r>
+      <w:r>
+        <w:rPr>
+          <w:bCs/>
+          <w:b/>
+          <w:bCs/>
+          <w:b/>
+        </w:rPr>
+        <w:t xml:space="preserve">Parker GG</w:t>
+      </w:r>
+      <w:r>
+        <w:rPr>
+          <w:bCs/>
+          <w:b/>
+        </w:rPr>
+        <w:t xml:space="preserve">,</w:t>
+      </w:r>
+      <w:r>
+        <w:rPr>
+          <w:bCs/>
+          <w:b/>
+        </w:rPr>
+        <w:t xml:space="preserve"> </w:t>
+      </w:r>
+      <w:r>
+        <w:rPr>
+          <w:bCs/>
+          <w:b/>
+          <w:bCs/>
+          <w:b/>
+        </w:rPr>
+        <w:t xml:space="preserve">Shimabukuro MT</w:t>
+      </w:r>
+      <w:r>
+        <w:rPr>
+          <w:bCs/>
+          <w:b/>
+        </w:rPr>
+        <w:t xml:space="preserve">,</w:t>
+      </w:r>
+      <w:r>
+        <w:rPr>
+          <w:bCs/>
+          <w:b/>
+        </w:rPr>
+        <w:t xml:space="preserve"> </w:t>
+      </w:r>
+      <w:r>
+        <w:rPr>
+          <w:bCs/>
+          <w:b/>
+          <w:bCs/>
+          <w:b/>
+        </w:rPr>
+        <w:t xml:space="preserve">Lefsky MA</w:t>
+      </w:r>
+      <w:r>
+        <w:rPr>
+          <w:bCs/>
+          <w:b/>
+        </w:rPr>
+        <w:t xml:space="preserve">,</w:t>
+      </w:r>
+      <w:r>
+        <w:rPr>
+          <w:bCs/>
+          <w:b/>
+        </w:rPr>
+        <w:t xml:space="preserve"> </w:t>
+      </w:r>
+      <w:r>
+        <w:rPr>
+          <w:iCs/>
+          <w:i/>
+          <w:bCs/>
+          <w:b/>
+        </w:rPr>
+        <w:t xml:space="preserve">et al.</w:t>
+      </w:r>
+      <w:r>
+        <w:t xml:space="preserve"> </w:t>
+      </w:r>
+      <w:r>
+        <w:rPr>
+          <w:bCs/>
+          <w:b/>
+        </w:rPr>
+        <w:t xml:space="preserve">2012</w:t>
+      </w:r>
+      <w:r>
+        <w:t xml:space="preserve">. Amazon forest carbon dynamics predicted by profiles of canopy leaf area and light environment.</w:t>
+      </w:r>
+      <w:r>
+        <w:t xml:space="preserve"> </w:t>
+      </w:r>
+      <w:r>
+        <w:rPr>
+          <w:iCs/>
+          <w:i/>
+        </w:rPr>
+        <w:t xml:space="preserve">Ecology Letters</w:t>
+      </w:r>
+      <w:r>
+        <w:t xml:space="preserve"> </w:t>
+      </w:r>
+      <w:r>
+        <w:rPr>
+          <w:bCs/>
+          <w:b/>
+        </w:rPr>
+        <w:t xml:space="preserve">15</w:t>
+      </w:r>
+      <w:r>
+        <w:t xml:space="preserve">: 1406–1414.</w:t>
+      </w:r>
+    </w:p>
     <w:bookmarkEnd w:id="58"/>
+    <w:bookmarkStart w:id="59" w:name="ref-stillImagingCanopyTemperature2021"/>
+    <w:p>
+      <w:pPr>
+        <w:pStyle w:val="Bibliography"/>
+      </w:pPr>
+      <w:r>
+        <w:rPr>
+          <w:bCs/>
+          <w:b/>
+          <w:bCs/>
+          <w:b/>
+        </w:rPr>
+        <w:t xml:space="preserve">Still CJ</w:t>
+      </w:r>
+      <w:r>
+        <w:rPr>
+          <w:bCs/>
+          <w:b/>
+        </w:rPr>
+        <w:t xml:space="preserve">,</w:t>
+      </w:r>
+      <w:r>
+        <w:rPr>
+          <w:bCs/>
+          <w:b/>
+        </w:rPr>
+        <w:t xml:space="preserve"> </w:t>
+      </w:r>
+      <w:r>
+        <w:rPr>
+          <w:bCs/>
+          <w:b/>
+          <w:bCs/>
+          <w:b/>
+        </w:rPr>
+        <w:t xml:space="preserve">Rastogi B</w:t>
+      </w:r>
+      <w:r>
+        <w:rPr>
+          <w:bCs/>
+          <w:b/>
+        </w:rPr>
+        <w:t xml:space="preserve">,</w:t>
+      </w:r>
+      <w:r>
+        <w:rPr>
+          <w:bCs/>
+          <w:b/>
+        </w:rPr>
+        <w:t xml:space="preserve"> </w:t>
+      </w:r>
+      <w:r>
+        <w:rPr>
+          <w:bCs/>
+          <w:b/>
+          <w:bCs/>
+          <w:b/>
+        </w:rPr>
+        <w:t xml:space="preserve">Page GFM</w:t>
+      </w:r>
+      <w:r>
+        <w:rPr>
+          <w:bCs/>
+          <w:b/>
+        </w:rPr>
+        <w:t xml:space="preserve">,</w:t>
+      </w:r>
+      <w:r>
+        <w:rPr>
+          <w:bCs/>
+          <w:b/>
+        </w:rPr>
+        <w:t xml:space="preserve"> </w:t>
+      </w:r>
+      <w:r>
+        <w:rPr>
+          <w:bCs/>
+          <w:b/>
+          <w:bCs/>
+          <w:b/>
+        </w:rPr>
+        <w:t xml:space="preserve">Griffith DM</w:t>
+      </w:r>
+      <w:r>
+        <w:rPr>
+          <w:bCs/>
+          <w:b/>
+        </w:rPr>
+        <w:t xml:space="preserve">,</w:t>
+      </w:r>
+      <w:r>
+        <w:rPr>
+          <w:bCs/>
+          <w:b/>
+        </w:rPr>
+        <w:t xml:space="preserve"> </w:t>
+      </w:r>
+      <w:r>
+        <w:rPr>
+          <w:bCs/>
+          <w:b/>
+          <w:bCs/>
+          <w:b/>
+        </w:rPr>
+        <w:t xml:space="preserve">Sibley A</w:t>
+      </w:r>
+      <w:r>
+        <w:rPr>
+          <w:bCs/>
+          <w:b/>
+        </w:rPr>
+        <w:t xml:space="preserve">,</w:t>
+      </w:r>
+      <w:r>
+        <w:rPr>
+          <w:bCs/>
+          <w:b/>
+        </w:rPr>
+        <w:t xml:space="preserve"> </w:t>
+      </w:r>
+      <w:r>
+        <w:rPr>
+          <w:bCs/>
+          <w:b/>
+          <w:bCs/>
+          <w:b/>
+        </w:rPr>
+        <w:t xml:space="preserve">Schulze M</w:t>
+      </w:r>
+      <w:r>
+        <w:rPr>
+          <w:bCs/>
+          <w:b/>
+        </w:rPr>
+        <w:t xml:space="preserve">,</w:t>
+      </w:r>
+      <w:r>
+        <w:rPr>
+          <w:bCs/>
+          <w:b/>
+        </w:rPr>
+        <w:t xml:space="preserve"> </w:t>
+      </w:r>
+      <w:r>
+        <w:rPr>
+          <w:bCs/>
+          <w:b/>
+          <w:bCs/>
+          <w:b/>
+        </w:rPr>
+        <w:t xml:space="preserve">Hawkins L</w:t>
+      </w:r>
+      <w:r>
+        <w:rPr>
+          <w:bCs/>
+          <w:b/>
+        </w:rPr>
+        <w:t xml:space="preserve">,</w:t>
+      </w:r>
+      <w:r>
+        <w:rPr>
+          <w:bCs/>
+          <w:b/>
+        </w:rPr>
+        <w:t xml:space="preserve"> </w:t>
+      </w:r>
+      <w:r>
+        <w:rPr>
+          <w:bCs/>
+          <w:b/>
+          <w:bCs/>
+          <w:b/>
+        </w:rPr>
+        <w:t xml:space="preserve">Pau S</w:t>
+      </w:r>
+      <w:r>
+        <w:rPr>
+          <w:bCs/>
+          <w:b/>
+        </w:rPr>
+        <w:t xml:space="preserve">,</w:t>
+      </w:r>
+      <w:r>
+        <w:rPr>
+          <w:bCs/>
+          <w:b/>
+        </w:rPr>
+        <w:t xml:space="preserve"> </w:t>
+      </w:r>
+      <w:r>
+        <w:rPr>
+          <w:bCs/>
+          <w:b/>
+          <w:bCs/>
+          <w:b/>
+        </w:rPr>
+        <w:t xml:space="preserve">Detto M</w:t>
+      </w:r>
+      <w:r>
+        <w:rPr>
+          <w:bCs/>
+          <w:b/>
+        </w:rPr>
+        <w:t xml:space="preserve">,</w:t>
+      </w:r>
+      <w:r>
+        <w:rPr>
+          <w:bCs/>
+          <w:b/>
+        </w:rPr>
+        <w:t xml:space="preserve"> </w:t>
+      </w:r>
+      <w:r>
+        <w:rPr>
+          <w:bCs/>
+          <w:b/>
+          <w:bCs/>
+          <w:b/>
+        </w:rPr>
+        <w:t xml:space="preserve">Helliker BR</w:t>
+      </w:r>
+      <w:r>
+        <w:t xml:space="preserve">.</w:t>
+      </w:r>
+      <w:r>
+        <w:t xml:space="preserve"> </w:t>
+      </w:r>
+      <w:r>
+        <w:rPr>
+          <w:bCs/>
+          <w:b/>
+        </w:rPr>
+        <w:t xml:space="preserve">2021</w:t>
+      </w:r>
+      <w:r>
+        <w:t xml:space="preserve">. Imaging canopy temperature: Shedding (thermal) light on ecosystem processes.</w:t>
+      </w:r>
+      <w:r>
+        <w:t xml:space="preserve"> </w:t>
+      </w:r>
+      <w:r>
+        <w:rPr>
+          <w:iCs/>
+          <w:i/>
+        </w:rPr>
+        <w:t xml:space="preserve">New Phytologist</w:t>
+      </w:r>
+      <w:r>
+        <w:t xml:space="preserve"> </w:t>
+      </w:r>
+      <w:r>
+        <w:rPr>
+          <w:bCs/>
+          <w:b/>
+        </w:rPr>
+        <w:t xml:space="preserve">230</w:t>
+      </w:r>
+      <w:r>
+        <w:t xml:space="preserve">: 1746–1753.</w:t>
+      </w:r>
+    </w:p>
+    <w:bookmarkEnd w:id="59"/>
+    <w:bookmarkStart w:id="60" w:name="ref-vogelLeavesLowestHighest2009"/>
+    <w:p>
+      <w:pPr>
+        <w:pStyle w:val="Bibliography"/>
+      </w:pPr>
+      <w:r>
+        <w:rPr>
+          <w:bCs/>
+          <w:b/>
+          <w:bCs/>
+          <w:b/>
+        </w:rPr>
+        <w:t xml:space="preserve">Vogel S</w:t>
+      </w:r>
+      <w:r>
+        <w:t xml:space="preserve">.</w:t>
+      </w:r>
+      <w:r>
+        <w:t xml:space="preserve"> </w:t>
+      </w:r>
+      <w:r>
+        <w:rPr>
+          <w:bCs/>
+          <w:b/>
+        </w:rPr>
+        <w:t xml:space="preserve">2009</w:t>
+      </w:r>
+      <w:r>
+        <w:t xml:space="preserve">. Leaves in the lowest and highest winds: Temperature, force and shape.</w:t>
+      </w:r>
+      <w:r>
+        <w:t xml:space="preserve"> </w:t>
+      </w:r>
+      <w:r>
+        <w:rPr>
+          <w:iCs/>
+          <w:i/>
+        </w:rPr>
+        <w:t xml:space="preserve">New Phytologist</w:t>
+      </w:r>
+      <w:r>
+        <w:t xml:space="preserve"> </w:t>
+      </w:r>
+      <w:r>
+        <w:rPr>
+          <w:bCs/>
+          <w:b/>
+        </w:rPr>
+        <w:t xml:space="preserve">183</w:t>
+      </w:r>
+      <w:r>
+        <w:t xml:space="preserve">: 13–26.</w:t>
+      </w:r>
+    </w:p>
+    <w:bookmarkEnd w:id="60"/>
+    <w:bookmarkStart w:id="61" w:name="X56d926719da9351a167ef03030705e0d92337f8"/>
+    <w:p>
+      <w:pPr>
+        <w:pStyle w:val="Bibliography"/>
+      </w:pPr>
+      <w:r>
+        <w:rPr>
+          <w:bCs/>
+          <w:b/>
+          <w:bCs/>
+          <w:b/>
+        </w:rPr>
+        <w:t xml:space="preserve">Zwieniecki MA</w:t>
+      </w:r>
+      <w:r>
+        <w:rPr>
+          <w:bCs/>
+          <w:b/>
+        </w:rPr>
+        <w:t xml:space="preserve">,</w:t>
+      </w:r>
+      <w:r>
+        <w:rPr>
+          <w:bCs/>
+          <w:b/>
+        </w:rPr>
+        <w:t xml:space="preserve"> </w:t>
+      </w:r>
+      <w:r>
+        <w:rPr>
+          <w:bCs/>
+          <w:b/>
+          <w:bCs/>
+          <w:b/>
+        </w:rPr>
+        <w:t xml:space="preserve">Boyce CK</w:t>
+      </w:r>
+      <w:r>
+        <w:rPr>
+          <w:bCs/>
+          <w:b/>
+        </w:rPr>
+        <w:t xml:space="preserve">,</w:t>
+      </w:r>
+      <w:r>
+        <w:rPr>
+          <w:bCs/>
+          <w:b/>
+        </w:rPr>
+        <w:t xml:space="preserve"> </w:t>
+      </w:r>
+      <w:r>
+        <w:rPr>
+          <w:bCs/>
+          <w:b/>
+          <w:bCs/>
+          <w:b/>
+        </w:rPr>
+        <w:t xml:space="preserve">Holbrook NM</w:t>
+      </w:r>
+      <w:r>
+        <w:t xml:space="preserve">.</w:t>
+      </w:r>
+      <w:r>
+        <w:t xml:space="preserve"> </w:t>
+      </w:r>
+      <w:r>
+        <w:rPr>
+          <w:bCs/>
+          <w:b/>
+        </w:rPr>
+        <w:t xml:space="preserve">2004</w:t>
+      </w:r>
+      <w:r>
+        <w:t xml:space="preserve">. Hydraulic limitations imposed by crown placement determine final size and shape of</w:t>
+      </w:r>
+      <w:r>
+        <w:t xml:space="preserve"> </w:t>
+      </w:r>
+      <w:r>
+        <w:t xml:space="preserve">Quercus</w:t>
+      </w:r>
+      <w:r>
+        <w:t xml:space="preserve"> </w:t>
+      </w:r>
+      <w:r>
+        <w:t xml:space="preserve">rubra</w:t>
+      </w:r>
+      <w:r>
+        <w:t xml:space="preserve"> </w:t>
+      </w:r>
+      <w:r>
+        <w:t xml:space="preserve">L</w:t>
+      </w:r>
+      <w:r>
+        <w:t xml:space="preserve">. leaves.</w:t>
+      </w:r>
+      <w:r>
+        <w:t xml:space="preserve"> </w:t>
+      </w:r>
+      <w:r>
+        <w:rPr>
+          <w:iCs/>
+          <w:i/>
+        </w:rPr>
+        <w:t xml:space="preserve">Plant, Cell &amp; Environment</w:t>
+      </w:r>
+      <w:r>
+        <w:t xml:space="preserve"> </w:t>
+      </w:r>
+      <w:r>
+        <w:rPr>
+          <w:bCs/>
+          <w:b/>
+        </w:rPr>
+        <w:t xml:space="preserve">27</w:t>
+      </w:r>
+      <w:r>
+        <w:t xml:space="preserve">: 357–365.</w:t>
+      </w:r>
+    </w:p>
+    <w:bookmarkEnd w:id="61"/>
+    <w:bookmarkEnd w:id="62"/>
+    <w:bookmarkEnd w:id="63"/>
     <w:sectPr/>
   </w:body>
 </w:document>

</xml_diff>

<commit_message>
added docs to new journal submission folder
</commit_message>
<xml_diff>
--- a/vertical-thermal-review_SI.docx
+++ b/vertical-thermal-review_SI.docx
@@ -1669,7 +1669,7 @@
         <w:t xml:space="preserve">et al.</w:t>
       </w:r>
       <w:r>
-        <w:t xml:space="preserve">, 2018; Johnston</w:t>
+        <w:t xml:space="preserve">, 2018; Still</w:t>
       </w:r>
       <w:r>
         <w:t xml:space="preserve"> </w:t>
@@ -1682,7 +1682,7 @@
         <w:t xml:space="preserve">et al.</w:t>
       </w:r>
       <w:r>
-        <w:t xml:space="preserve">, 2020; Still</w:t>
+        <w:t xml:space="preserve">, 2021; Johnston</w:t>
       </w:r>
       <w:r>
         <w:t xml:space="preserve"> </w:t>
@@ -1695,7 +1695,7 @@
         <w:t xml:space="preserve">et al.</w:t>
       </w:r>
       <w:r>
-        <w:t xml:space="preserve">, 2021)</w:t>
+        <w:t xml:space="preserve">, 2022)</w:t>
       </w:r>
       <w:r>
         <w:t xml:space="preserve">.</w:t>
@@ -8190,7 +8190,7 @@
       </w:r>
     </w:p>
     <w:bookmarkEnd w:id="38"/>
-    <w:bookmarkStart w:id="39" w:name="ref-johnstonWhatLiesVertical2020"/>
+    <w:bookmarkStart w:id="39" w:name="ref-johnstonWhatLiesVertical2022a"/>
     <w:p>
       <w:pPr>
         <w:pStyle w:val="Bibliography"/>
@@ -8202,7 +8202,7 @@
           <w:bCs/>
           <w:b/>
         </w:rPr>
-        <w:t xml:space="preserve">Johnston M</w:t>
+        <w:t xml:space="preserve">Johnston MR</w:t>
       </w:r>
       <w:r>
         <w:rPr>
@@ -8271,7 +8271,7 @@
           <w:bCs/>
           <w:b/>
         </w:rPr>
-        <w:t xml:space="preserve">Baldocchi DD</w:t>
+        <w:t xml:space="preserve">Baldocchi D</w:t>
       </w:r>
       <w:r>
         <w:rPr>
@@ -8307,53 +8307,57 @@
           <w:bCs/>
           <w:b/>
         </w:rPr>
-        <w:t xml:space="preserve">2020</w:t>
-      </w:r>
-      <w:r>
-        <w:t xml:space="preserve">. What</w:t>
-      </w:r>
-      <w:r>
-        <w:t xml:space="preserve"> </w:t>
-      </w:r>
-      <w:r>
-        <w:t xml:space="preserve">Lies Beneath</w:t>
-      </w:r>
-      <w:r>
-        <w:t xml:space="preserve">:</w:t>
-      </w:r>
-      <w:r>
-        <w:t xml:space="preserve"> </w:t>
-      </w:r>
-      <w:r>
-        <w:t xml:space="preserve">Vertical Heterogeneity</w:t>
-      </w:r>
-      <w:r>
-        <w:t xml:space="preserve"> </w:t>
-      </w:r>
-      <w:r>
-        <w:t xml:space="preserve">in</w:t>
-      </w:r>
-      <w:r>
-        <w:t xml:space="preserve"> </w:t>
-      </w:r>
-      <w:r>
-        <w:t xml:space="preserve">Vegetation Canopy Temperatures</w:t>
-      </w:r>
-      <w:r>
-        <w:t xml:space="preserve">.</w:t>
-      </w:r>
-      <w:r>
-        <w:t xml:space="preserve"> </w:t>
-      </w:r>
-      <w:r>
-        <w:rPr>
-          <w:bCs/>
-          <w:b/>
-        </w:rPr>
-        <w:t xml:space="preserve">2020</w:t>
-      </w:r>
-      <w:r>
-        <w:t xml:space="preserve">: B088–03.</w:t>
+        <w:t xml:space="preserve">2022</w:t>
+      </w:r>
+      <w:r>
+        <w:t xml:space="preserve">. What lies beneath:</w:t>
+      </w:r>
+      <w:r>
+        <w:t xml:space="preserve"> </w:t>
+      </w:r>
+      <w:r>
+        <w:t xml:space="preserve">Vertical</w:t>
+      </w:r>
+      <w:r>
+        <w:t xml:space="preserve"> </w:t>
+      </w:r>
+      <w:r>
+        <w:t xml:space="preserve">temperature heterogeneity in a</w:t>
+      </w:r>
+      <w:r>
+        <w:t xml:space="preserve"> </w:t>
+      </w:r>
+      <w:r>
+        <w:t xml:space="preserve">Mediterranean</w:t>
+      </w:r>
+      <w:r>
+        <w:t xml:space="preserve"> </w:t>
+      </w:r>
+      <w:r>
+        <w:t xml:space="preserve">woodland savanna.</w:t>
+      </w:r>
+      <w:r>
+        <w:t xml:space="preserve"> </w:t>
+      </w:r>
+      <w:r>
+        <w:rPr>
+          <w:iCs/>
+          <w:i/>
+        </w:rPr>
+        <w:t xml:space="preserve">Remote Sensing of Environment</w:t>
+      </w:r>
+      <w:r>
+        <w:t xml:space="preserve"> </w:t>
+      </w:r>
+      <w:r>
+        <w:rPr>
+          <w:bCs/>
+          <w:b/>
+        </w:rPr>
+        <w:t xml:space="preserve">274</w:t>
+      </w:r>
+      <w:r>
+        <w:t xml:space="preserve">: 112950.</w:t>
       </w:r>
     </w:p>
     <w:bookmarkEnd w:id="39"/>

</xml_diff>